<commit_message>
Changed elements to be pinned to the page instead of line.
</commit_message>
<xml_diff>
--- a/cv.en.sitko patryk.docx
+++ b/cv.en.sitko patryk.docx
@@ -7,149 +7,171 @@
         <w:rPr>
           <w:noProof/>
         </w:rPr>
-        <w:drawing>
-          <wp:anchor distT="0" distB="0" distL="114300" distR="114300" simplePos="0" relativeHeight="251659263" behindDoc="0" locked="0" layoutInCell="1" allowOverlap="1" wp14:anchorId="63E9059A" wp14:editId="0DCFCCC5">
-            <wp:simplePos x="0" y="0"/>
-            <wp:positionH relativeFrom="margin">
-              <wp:posOffset>4442599</wp:posOffset>
-            </wp:positionH>
-            <wp:positionV relativeFrom="paragraph">
-              <wp:posOffset>1437999</wp:posOffset>
-            </wp:positionV>
-            <wp:extent cx="1818695" cy="1818695"/>
-            <wp:effectExtent l="171450" t="0" r="200660" b="0"/>
-            <wp:wrapNone/>
-            <wp:docPr id="4" name="Obraz 4"/>
-            <wp:cNvGraphicFramePr>
-              <a:graphicFrameLocks xmlns:a="http://schemas.openxmlformats.org/drawingml/2006/main" noChangeAspect="1"/>
-            </wp:cNvGraphicFramePr>
-            <a:graphic xmlns:a="http://schemas.openxmlformats.org/drawingml/2006/main">
-              <a:graphicData uri="http://schemas.openxmlformats.org/drawingml/2006/picture">
-                <pic:pic xmlns:pic="http://schemas.openxmlformats.org/drawingml/2006/picture">
-                  <pic:nvPicPr>
-                    <pic:cNvPr id="4" name="Obraz 4"/>
-                    <pic:cNvPicPr/>
-                  </pic:nvPicPr>
-                  <pic:blipFill>
-                    <a:blip r:embed="rId5">
-                      <a:extLst>
-                        <a:ext uri="{28A0092B-C50C-407E-A947-70E740481C1C}">
-                          <a14:useLocalDpi xmlns:a14="http://schemas.microsoft.com/office/drawing/2010/main" val="0"/>
-                        </a:ext>
-                      </a:extLst>
-                    </a:blip>
-                    <a:stretch>
-                      <a:fillRect/>
-                    </a:stretch>
-                  </pic:blipFill>
-                  <pic:spPr>
-                    <a:xfrm>
-                      <a:off x="0" y="0"/>
-                      <a:ext cx="1818695" cy="1818695"/>
-                    </a:xfrm>
-                    <a:prstGeom prst="rect">
-                      <a:avLst/>
-                    </a:prstGeom>
-                    <a:solidFill>
-                      <a:srgbClr val="FFFFFF">
-                        <a:shade val="85000"/>
-                      </a:srgbClr>
-                    </a:solidFill>
-                    <a:ln w="101600" cap="sq">
-                      <a:solidFill>
-                        <a:srgbClr val="FDFDFD"/>
-                      </a:solidFill>
-                      <a:miter lim="800000"/>
-                    </a:ln>
-                    <a:effectLst>
-                      <a:outerShdw blurRad="50800" dist="38100" dir="18900000" algn="bl" rotWithShape="0">
-                        <a:prstClr val="black">
-                          <a:alpha val="40000"/>
-                        </a:prstClr>
-                      </a:outerShdw>
-                    </a:effectLst>
-                    <a:scene3d>
-                      <a:camera prst="perspectiveRelaxed">
-                        <a:rot lat="18960000" lon="0" rev="0"/>
-                      </a:camera>
-                      <a:lightRig rig="twoPt" dir="t">
-                        <a:rot lat="0" lon="0" rev="7200000"/>
-                      </a:lightRig>
-                    </a:scene3d>
-                    <a:sp3d prstMaterial="matte">
-                      <a:bevelT w="22860" h="12700"/>
-                      <a:contourClr>
-                        <a:srgbClr val="FFFFFF"/>
-                      </a:contourClr>
-                    </a:sp3d>
-                  </pic:spPr>
-                </pic:pic>
-              </a:graphicData>
-            </a:graphic>
-          </wp:anchor>
-        </w:drawing>
-      </w:r>
-      <w:r>
-        <w:rPr>
-          <w:noProof/>
-        </w:rPr>
-        <w:drawing>
-          <wp:anchor distT="0" distB="0" distL="114300" distR="114300" simplePos="0" relativeHeight="251665408" behindDoc="1" locked="0" layoutInCell="1" allowOverlap="1" wp14:anchorId="7F5920D1" wp14:editId="74CE65D8">
-            <wp:simplePos x="0" y="0"/>
-            <wp:positionH relativeFrom="page">
-              <wp:align>right</wp:align>
-            </wp:positionH>
-            <wp:positionV relativeFrom="page">
-              <wp:posOffset>12700</wp:posOffset>
-            </wp:positionV>
-            <wp:extent cx="2594610" cy="2633980"/>
-            <wp:effectExtent l="0" t="76200" r="0" b="0"/>
-            <wp:wrapNone/>
-            <wp:docPr id="1" name="Obraz 1"/>
-            <wp:cNvGraphicFramePr>
-              <a:graphicFrameLocks xmlns:a="http://schemas.openxmlformats.org/drawingml/2006/main" noChangeAspect="1"/>
-            </wp:cNvGraphicFramePr>
-            <a:graphic xmlns:a="http://schemas.openxmlformats.org/drawingml/2006/main">
-              <a:graphicData uri="http://schemas.openxmlformats.org/drawingml/2006/picture">
-                <pic:pic xmlns:pic="http://schemas.openxmlformats.org/drawingml/2006/picture">
-                  <pic:nvPicPr>
-                    <pic:cNvPr id="1" name="Obraz 1"/>
-                    <pic:cNvPicPr/>
-                  </pic:nvPicPr>
-                  <pic:blipFill>
-                    <a:blip r:embed="rId6" cstate="print">
-                      <a:extLst>
-                        <a:ext uri="{28A0092B-C50C-407E-A947-70E740481C1C}">
-                          <a14:useLocalDpi xmlns:a14="http://schemas.microsoft.com/office/drawing/2010/main" val="0"/>
-                        </a:ext>
-                      </a:extLst>
-                    </a:blip>
-                    <a:stretch>
-                      <a:fillRect/>
-                    </a:stretch>
-                  </pic:blipFill>
-                  <pic:spPr>
-                    <a:xfrm>
-                      <a:off x="0" y="0"/>
-                      <a:ext cx="2594610" cy="2633980"/>
-                    </a:xfrm>
-                    <a:prstGeom prst="rect">
-                      <a:avLst/>
-                    </a:prstGeom>
-                    <a:effectLst>
-                      <a:outerShdw blurRad="50800" dist="38100" dir="18900000" algn="bl" rotWithShape="0">
-                        <a:prstClr val="black">
-                          <a:alpha val="40000"/>
-                        </a:prstClr>
-                      </a:outerShdw>
-                      <a:softEdge rad="12700"/>
-                    </a:effectLst>
-                  </pic:spPr>
-                </pic:pic>
-              </a:graphicData>
-            </a:graphic>
-          </wp:anchor>
-        </w:drawing>
+        <mc:AlternateContent>
+          <mc:Choice Requires="wps">
+            <w:drawing>
+              <wp:anchor distT="0" distB="0" distL="114300" distR="114300" simplePos="0" relativeHeight="251667456" behindDoc="0" locked="0" layoutInCell="1" allowOverlap="1" wp14:anchorId="77F051FC" wp14:editId="366DAADE">
+                <wp:simplePos x="0" y="0"/>
+                <wp:positionH relativeFrom="column">
+                  <wp:posOffset>-629488</wp:posOffset>
+                </wp:positionH>
+                <wp:positionV relativeFrom="page">
+                  <wp:posOffset>499237</wp:posOffset>
+                </wp:positionV>
+                <wp:extent cx="5193030" cy="659958"/>
+                <wp:effectExtent l="0" t="0" r="0" b="6985"/>
+                <wp:wrapNone/>
+                <wp:docPr id="5" name="Pole tekstowe 5"/>
+                <wp:cNvGraphicFramePr/>
+                <a:graphic xmlns:a="http://schemas.openxmlformats.org/drawingml/2006/main">
+                  <a:graphicData uri="http://schemas.microsoft.com/office/word/2010/wordprocessingShape">
+                    <wps:wsp>
+                      <wps:cNvSpPr txBox="1"/>
+                      <wps:spPr>
+                        <a:xfrm>
+                          <a:off x="0" y="0"/>
+                          <a:ext cx="5193030" cy="659958"/>
+                        </a:xfrm>
+                        <a:prstGeom prst="rect">
+                          <a:avLst/>
+                        </a:prstGeom>
+                        <a:noFill/>
+                        <a:ln>
+                          <a:noFill/>
+                        </a:ln>
+                      </wps:spPr>
+                      <wps:txbx>
+                        <w:txbxContent>
+                          <w:p>
+                            <w:pPr>
+                              <w:jc w:val="center"/>
+                              <w:rPr>
+                                <w:b/>
+                                <w:noProof/>
+                                <w:color w:val="5B9BD5" w:themeColor="accent5"/>
+                                <w:sz w:val="72"/>
+                                <w:szCs w:val="72"/>
+                                <w14:shadow w14:blurRad="12700" w14:dist="38100" w14:dir="2700000" w14:sx="100000" w14:sy="100000" w14:kx="0" w14:ky="0" w14:algn="tl">
+                                  <w14:schemeClr w14:val="accent5">
+                                    <w14:lumMod w14:val="60000"/>
+                                    <w14:lumOff w14:val="40000"/>
+                                  </w14:schemeClr>
+                                </w14:shadow>
+                                <w14:textOutline w14:w="9525" w14:cap="flat" w14:cmpd="sng" w14:algn="ctr">
+                                  <w14:solidFill>
+                                    <w14:schemeClr w14:val="bg1"/>
+                                  </w14:solidFill>
+                                  <w14:prstDash w14:val="solid"/>
+                                  <w14:round/>
+                                </w14:textOutline>
+                              </w:rPr>
+                            </w:pPr>
+                            <w:r>
+                              <w:rPr>
+                                <w:b/>
+                                <w:noProof/>
+                                <w:color w:val="5B9BD5" w:themeColor="accent5"/>
+                                <w:sz w:val="72"/>
+                                <w:szCs w:val="72"/>
+                                <w14:shadow w14:blurRad="12700" w14:dist="38100" w14:dir="2700000" w14:sx="100000" w14:sy="100000" w14:kx="0" w14:ky="0" w14:algn="tl">
+                                  <w14:schemeClr w14:val="accent5">
+                                    <w14:lumMod w14:val="60000"/>
+                                    <w14:lumOff w14:val="40000"/>
+                                  </w14:schemeClr>
+                                </w14:shadow>
+                                <w14:textOutline w14:w="9525" w14:cap="flat" w14:cmpd="sng" w14:algn="ctr">
+                                  <w14:solidFill>
+                                    <w14:schemeClr w14:val="bg1"/>
+                                  </w14:solidFill>
+                                  <w14:prstDash w14:val="solid"/>
+                                  <w14:round/>
+                                </w14:textOutline>
+                              </w:rPr>
+                              <w:t>______________________</w:t>
+                            </w:r>
+                          </w:p>
+                        </w:txbxContent>
+                      </wps:txbx>
+                      <wps:bodyPr rot="0" spcFirstLastPara="0" vertOverflow="overflow" horzOverflow="overflow" vert="horz" wrap="none" lIns="91440" tIns="45720" rIns="91440" bIns="45720" numCol="1" spcCol="0" rtlCol="0" fromWordArt="0" anchor="t" anchorCtr="0" forceAA="0" compatLnSpc="1">
+                        <a:prstTxWarp prst="textNoShape">
+                          <a:avLst/>
+                        </a:prstTxWarp>
+                        <a:noAutofit/>
+                      </wps:bodyPr>
+                    </wps:wsp>
+                  </a:graphicData>
+                </a:graphic>
+                <wp14:sizeRelV relativeFrom="margin">
+                  <wp14:pctHeight>0</wp14:pctHeight>
+                </wp14:sizeRelV>
+              </wp:anchor>
+            </w:drawing>
+          </mc:Choice>
+          <mc:Fallback>
+            <w:pict>
+              <v:shapetype w14:anchorId="77F051FC" id="_x0000_t202" coordsize="21600,21600" o:spt="202" path="m,l,21600r21600,l21600,xe">
+                <v:stroke joinstyle="miter"/>
+                <v:path gradientshapeok="t" o:connecttype="rect"/>
+              </v:shapetype>
+              <v:shape id="Pole tekstowe 5" o:spid="_x0000_s1026" type="#_x0000_t202" style="position:absolute;margin-left:-49.55pt;margin-top:39.3pt;width:408.9pt;height:51.95pt;z-index:251667456;visibility:visible;mso-wrap-style:none;mso-height-percent:0;mso-wrap-distance-left:9pt;mso-wrap-distance-top:0;mso-wrap-distance-right:9pt;mso-wrap-distance-bottom:0;mso-position-horizontal:absolute;mso-position-horizontal-relative:text;mso-position-vertical:absolute;mso-position-vertical-relative:page;mso-height-percent:0;mso-height-relative:margin;v-text-anchor:top" o:gfxdata="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" filled="f" stroked="f">
+                <v:fill o:detectmouseclick="t"/>
+                <v:textbox>
+                  <w:txbxContent>
+                    <w:p>
+                      <w:pPr>
+                        <w:jc w:val="center"/>
+                        <w:rPr>
+                          <w:b/>
+                          <w:noProof/>
+                          <w:color w:val="5B9BD5" w:themeColor="accent5"/>
+                          <w:sz w:val="72"/>
+                          <w:szCs w:val="72"/>
+                          <w14:shadow w14:blurRad="12700" w14:dist="38100" w14:dir="2700000" w14:sx="100000" w14:sy="100000" w14:kx="0" w14:ky="0" w14:algn="tl">
+                            <w14:schemeClr w14:val="accent5">
+                              <w14:lumMod w14:val="60000"/>
+                              <w14:lumOff w14:val="40000"/>
+                            </w14:schemeClr>
+                          </w14:shadow>
+                          <w14:textOutline w14:w="9525" w14:cap="flat" w14:cmpd="sng" w14:algn="ctr">
+                            <w14:solidFill>
+                              <w14:schemeClr w14:val="bg1"/>
+                            </w14:solidFill>
+                            <w14:prstDash w14:val="solid"/>
+                            <w14:round/>
+                          </w14:textOutline>
+                        </w:rPr>
+                      </w:pPr>
+                      <w:r>
+                        <w:rPr>
+                          <w:b/>
+                          <w:noProof/>
+                          <w:color w:val="5B9BD5" w:themeColor="accent5"/>
+                          <w:sz w:val="72"/>
+                          <w:szCs w:val="72"/>
+                          <w14:shadow w14:blurRad="12700" w14:dist="38100" w14:dir="2700000" w14:sx="100000" w14:sy="100000" w14:kx="0" w14:ky="0" w14:algn="tl">
+                            <w14:schemeClr w14:val="accent5">
+                              <w14:lumMod w14:val="60000"/>
+                              <w14:lumOff w14:val="40000"/>
+                            </w14:schemeClr>
+                          </w14:shadow>
+                          <w14:textOutline w14:w="9525" w14:cap="flat" w14:cmpd="sng" w14:algn="ctr">
+                            <w14:solidFill>
+                              <w14:schemeClr w14:val="bg1"/>
+                            </w14:solidFill>
+                            <w14:prstDash w14:val="solid"/>
+                            <w14:round/>
+                          </w14:textOutline>
+                        </w:rPr>
+                        <w:t>______________________</w:t>
+                      </w:r>
+                    </w:p>
+                  </w:txbxContent>
+                </v:textbox>
+                <w10:wrap anchory="page"/>
+              </v:shape>
+            </w:pict>
+          </mc:Fallback>
+        </mc:AlternateContent>
       </w:r>
       <w:r>
         <w:rPr>
@@ -158,16 +180,232 @@
         <mc:AlternateContent>
           <mc:Choice Requires="wps">
             <w:drawing>
-              <wp:anchor distT="0" distB="0" distL="114300" distR="114300" simplePos="0" relativeHeight="251660288" behindDoc="0" locked="0" layoutInCell="1" allowOverlap="1" wp14:anchorId="7865079C" wp14:editId="45DE42DB">
+              <wp:anchor distT="0" distB="0" distL="114300" distR="114300" simplePos="0" relativeHeight="251658238" behindDoc="0" locked="0" layoutInCell="1" allowOverlap="1" wp14:anchorId="2932042D" wp14:editId="7D345093">
                 <wp:simplePos x="0" y="0"/>
                 <wp:positionH relativeFrom="page">
-                  <wp:align>left</wp:align>
+                  <wp:posOffset>302150</wp:posOffset>
                 </wp:positionH>
-                <wp:positionV relativeFrom="paragraph">
-                  <wp:posOffset>-902970</wp:posOffset>
+                <wp:positionV relativeFrom="page">
+                  <wp:posOffset>532600</wp:posOffset>
                 </wp:positionV>
-                <wp:extent cx="5915770" cy="1001588"/>
-                <wp:effectExtent l="0" t="0" r="0" b="8255"/>
+                <wp:extent cx="5193030" cy="652007"/>
+                <wp:effectExtent l="0" t="0" r="0" b="0"/>
+                <wp:wrapNone/>
+                <wp:docPr id="6" name="Pole tekstowe 6"/>
+                <wp:cNvGraphicFramePr/>
+                <a:graphic xmlns:a="http://schemas.openxmlformats.org/drawingml/2006/main">
+                  <a:graphicData uri="http://schemas.microsoft.com/office/word/2010/wordprocessingShape">
+                    <wps:wsp>
+                      <wps:cNvSpPr txBox="1"/>
+                      <wps:spPr>
+                        <a:xfrm>
+                          <a:off x="0" y="0"/>
+                          <a:ext cx="5193030" cy="652007"/>
+                        </a:xfrm>
+                        <a:prstGeom prst="rect">
+                          <a:avLst/>
+                        </a:prstGeom>
+                        <a:noFill/>
+                        <a:ln>
+                          <a:noFill/>
+                        </a:ln>
+                      </wps:spPr>
+                      <wps:txbx>
+                        <w:txbxContent>
+                          <w:p>
+                            <w:pPr>
+                              <w:jc w:val="center"/>
+                              <w:rPr>
+                                <w:b/>
+                                <w:noProof/>
+                                <w:color w:val="7030A0"/>
+                                <w:sz w:val="72"/>
+                                <w:szCs w:val="72"/>
+                                <w14:shadow w14:blurRad="12700" w14:dist="38100" w14:dir="2700000" w14:sx="100000" w14:sy="100000" w14:kx="0" w14:ky="0" w14:algn="tl">
+                                  <w14:schemeClr w14:val="accent5">
+                                    <w14:lumMod w14:val="60000"/>
+                                    <w14:lumOff w14:val="40000"/>
+                                  </w14:schemeClr>
+                                </w14:shadow>
+                                <w14:textOutline w14:w="9525" w14:cap="flat" w14:cmpd="sng" w14:algn="ctr">
+                                  <w14:solidFill>
+                                    <w14:schemeClr w14:val="bg1"/>
+                                  </w14:solidFill>
+                                  <w14:prstDash w14:val="solid"/>
+                                  <w14:round/>
+                                </w14:textOutline>
+                              </w:rPr>
+                            </w:pPr>
+                            <w:r>
+                              <w:rPr>
+                                <w:b/>
+                                <w:noProof/>
+                                <w:color w:val="7030A0"/>
+                                <w:sz w:val="72"/>
+                                <w:szCs w:val="72"/>
+                                <w14:shadow w14:blurRad="12700" w14:dist="38100" w14:dir="2700000" w14:sx="100000" w14:sy="100000" w14:kx="0" w14:ky="0" w14:algn="tl">
+                                  <w14:schemeClr w14:val="accent5">
+                                    <w14:lumMod w14:val="60000"/>
+                                    <w14:lumOff w14:val="40000"/>
+                                  </w14:schemeClr>
+                                </w14:shadow>
+                                <w14:textOutline w14:w="9525" w14:cap="flat" w14:cmpd="sng" w14:algn="ctr">
+                                  <w14:solidFill>
+                                    <w14:schemeClr w14:val="bg1"/>
+                                  </w14:solidFill>
+                                  <w14:prstDash w14:val="solid"/>
+                                  <w14:round/>
+                                </w14:textOutline>
+                              </w:rPr>
+                              <w:t>______________________</w:t>
+                            </w:r>
+                          </w:p>
+                          <w:p>
+                            <w:pPr>
+                              <w:jc w:val="center"/>
+                              <w:rPr>
+                                <w:b/>
+                                <w:noProof/>
+                                <w:color w:val="7030A0"/>
+                                <w:sz w:val="72"/>
+                                <w:szCs w:val="72"/>
+                                <w14:shadow w14:blurRad="12700" w14:dist="38100" w14:dir="2700000" w14:sx="100000" w14:sy="100000" w14:kx="0" w14:ky="0" w14:algn="tl">
+                                  <w14:schemeClr w14:val="accent5">
+                                    <w14:lumMod w14:val="60000"/>
+                                    <w14:lumOff w14:val="40000"/>
+                                  </w14:schemeClr>
+                                </w14:shadow>
+                                <w14:textOutline w14:w="9525" w14:cap="flat" w14:cmpd="sng" w14:algn="ctr">
+                                  <w14:solidFill>
+                                    <w14:schemeClr w14:val="bg1"/>
+                                  </w14:solidFill>
+                                  <w14:prstDash w14:val="solid"/>
+                                  <w14:round/>
+                                </w14:textOutline>
+                              </w:rPr>
+                            </w:pPr>
+                          </w:p>
+                        </w:txbxContent>
+                      </wps:txbx>
+                      <wps:bodyPr rot="0" spcFirstLastPara="0" vertOverflow="overflow" horzOverflow="overflow" vert="horz" wrap="none" lIns="91440" tIns="45720" rIns="91440" bIns="45720" numCol="1" spcCol="0" rtlCol="0" fromWordArt="0" anchor="t" anchorCtr="0" forceAA="0" compatLnSpc="1">
+                        <a:prstTxWarp prst="textNoShape">
+                          <a:avLst/>
+                        </a:prstTxWarp>
+                        <a:noAutofit/>
+                      </wps:bodyPr>
+                    </wps:wsp>
+                  </a:graphicData>
+                </a:graphic>
+                <wp14:sizeRelV relativeFrom="margin">
+                  <wp14:pctHeight>0</wp14:pctHeight>
+                </wp14:sizeRelV>
+              </wp:anchor>
+            </w:drawing>
+          </mc:Choice>
+          <mc:Fallback>
+            <w:pict>
+              <v:shape w14:anchorId="2932042D" id="Pole tekstowe 6" o:spid="_x0000_s1027" type="#_x0000_t202" style="position:absolute;margin-left:23.8pt;margin-top:41.95pt;width:408.9pt;height:51.35pt;z-index:251658238;visibility:visible;mso-wrap-style:none;mso-height-percent:0;mso-wrap-distance-left:9pt;mso-wrap-distance-top:0;mso-wrap-distance-right:9pt;mso-wrap-distance-bottom:0;mso-position-horizontal:absolute;mso-position-horizontal-relative:page;mso-position-vertical:absolute;mso-position-vertical-relative:page;mso-height-percent:0;mso-height-relative:margin;v-text-anchor:top" o:gfxdata="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" filled="f" stroked="f">
+                <v:fill o:detectmouseclick="t"/>
+                <v:textbox>
+                  <w:txbxContent>
+                    <w:p>
+                      <w:pPr>
+                        <w:jc w:val="center"/>
+                        <w:rPr>
+                          <w:b/>
+                          <w:noProof/>
+                          <w:color w:val="7030A0"/>
+                          <w:sz w:val="72"/>
+                          <w:szCs w:val="72"/>
+                          <w14:shadow w14:blurRad="12700" w14:dist="38100" w14:dir="2700000" w14:sx="100000" w14:sy="100000" w14:kx="0" w14:ky="0" w14:algn="tl">
+                            <w14:schemeClr w14:val="accent5">
+                              <w14:lumMod w14:val="60000"/>
+                              <w14:lumOff w14:val="40000"/>
+                            </w14:schemeClr>
+                          </w14:shadow>
+                          <w14:textOutline w14:w="9525" w14:cap="flat" w14:cmpd="sng" w14:algn="ctr">
+                            <w14:solidFill>
+                              <w14:schemeClr w14:val="bg1"/>
+                            </w14:solidFill>
+                            <w14:prstDash w14:val="solid"/>
+                            <w14:round/>
+                          </w14:textOutline>
+                        </w:rPr>
+                      </w:pPr>
+                      <w:r>
+                        <w:rPr>
+                          <w:b/>
+                          <w:noProof/>
+                          <w:color w:val="7030A0"/>
+                          <w:sz w:val="72"/>
+                          <w:szCs w:val="72"/>
+                          <w14:shadow w14:blurRad="12700" w14:dist="38100" w14:dir="2700000" w14:sx="100000" w14:sy="100000" w14:kx="0" w14:ky="0" w14:algn="tl">
+                            <w14:schemeClr w14:val="accent5">
+                              <w14:lumMod w14:val="60000"/>
+                              <w14:lumOff w14:val="40000"/>
+                            </w14:schemeClr>
+                          </w14:shadow>
+                          <w14:textOutline w14:w="9525" w14:cap="flat" w14:cmpd="sng" w14:algn="ctr">
+                            <w14:solidFill>
+                              <w14:schemeClr w14:val="bg1"/>
+                            </w14:solidFill>
+                            <w14:prstDash w14:val="solid"/>
+                            <w14:round/>
+                          </w14:textOutline>
+                        </w:rPr>
+                        <w:t>______________________</w:t>
+                      </w:r>
+                    </w:p>
+                    <w:p>
+                      <w:pPr>
+                        <w:jc w:val="center"/>
+                        <w:rPr>
+                          <w:b/>
+                          <w:noProof/>
+                          <w:color w:val="7030A0"/>
+                          <w:sz w:val="72"/>
+                          <w:szCs w:val="72"/>
+                          <w14:shadow w14:blurRad="12700" w14:dist="38100" w14:dir="2700000" w14:sx="100000" w14:sy="100000" w14:kx="0" w14:ky="0" w14:algn="tl">
+                            <w14:schemeClr w14:val="accent5">
+                              <w14:lumMod w14:val="60000"/>
+                              <w14:lumOff w14:val="40000"/>
+                            </w14:schemeClr>
+                          </w14:shadow>
+                          <w14:textOutline w14:w="9525" w14:cap="flat" w14:cmpd="sng" w14:algn="ctr">
+                            <w14:solidFill>
+                              <w14:schemeClr w14:val="bg1"/>
+                            </w14:solidFill>
+                            <w14:prstDash w14:val="solid"/>
+                            <w14:round/>
+                          </w14:textOutline>
+                        </w:rPr>
+                      </w:pPr>
+                    </w:p>
+                  </w:txbxContent>
+                </v:textbox>
+                <w10:wrap anchorx="page" anchory="page"/>
+              </v:shape>
+            </w:pict>
+          </mc:Fallback>
+        </mc:AlternateContent>
+      </w:r>
+      <w:r>
+        <w:rPr>
+          <w:noProof/>
+        </w:rPr>
+        <mc:AlternateContent>
+          <mc:Choice Requires="wps">
+            <w:drawing>
+              <wp:anchor distT="0" distB="0" distL="114300" distR="114300" simplePos="0" relativeHeight="251660288" behindDoc="0" locked="0" layoutInCell="1" allowOverlap="1" wp14:anchorId="7865079C" wp14:editId="2A4507E1">
+                <wp:simplePos x="0" y="0"/>
+                <wp:positionH relativeFrom="page">
+                  <wp:posOffset>150551</wp:posOffset>
+                </wp:positionH>
+                <wp:positionV relativeFrom="page">
+                  <wp:posOffset>23854</wp:posOffset>
+                </wp:positionV>
+                <wp:extent cx="5621572" cy="1343163"/>
+                <wp:effectExtent l="0" t="0" r="0" b="9525"/>
                 <wp:wrapNone/>
                 <wp:docPr id="2" name="Pole tekstowe 2"/>
                 <wp:cNvGraphicFramePr/>
@@ -178,7 +416,7 @@
                       <wps:spPr>
                         <a:xfrm>
                           <a:off x="0" y="0"/>
-                          <a:ext cx="5915770" cy="1001588"/>
+                          <a:ext cx="5621572" cy="1343163"/>
                         </a:xfrm>
                         <a:prstGeom prst="rect">
                           <a:avLst/>
@@ -260,11 +498,7 @@
           </mc:Choice>
           <mc:Fallback>
             <w:pict>
-              <v:shapetype w14:anchorId="7865079C" id="_x0000_t202" coordsize="21600,21600" o:spt="202" path="m,l,21600r21600,l21600,xe">
-                <v:stroke joinstyle="miter"/>
-                <v:path gradientshapeok="t" o:connecttype="rect"/>
-              </v:shapetype>
-              <v:shape id="Pole tekstowe 2" o:spid="_x0000_s1026" type="#_x0000_t202" style="position:absolute;margin-left:0;margin-top:-71.1pt;width:465.8pt;height:78.85pt;z-index:251660288;visibility:visible;mso-wrap-style:square;mso-width-percent:0;mso-height-percent:0;mso-wrap-distance-left:9pt;mso-wrap-distance-top:0;mso-wrap-distance-right:9pt;mso-wrap-distance-bottom:0;mso-position-horizontal:left;mso-position-horizontal-relative:page;mso-position-vertical:absolute;mso-position-vertical-relative:text;mso-width-percent:0;mso-height-percent:0;mso-width-relative:margin;mso-height-relative:margin;v-text-anchor:top" o:gfxdata="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" filled="f" stroked="f">
+              <v:shape w14:anchorId="7865079C" id="Pole tekstowe 2" o:spid="_x0000_s1028" type="#_x0000_t202" style="position:absolute;margin-left:11.85pt;margin-top:1.9pt;width:442.65pt;height:105.75pt;z-index:251660288;visibility:visible;mso-wrap-style:square;mso-width-percent:0;mso-height-percent:0;mso-wrap-distance-left:9pt;mso-wrap-distance-top:0;mso-wrap-distance-right:9pt;mso-wrap-distance-bottom:0;mso-position-horizontal:absolute;mso-position-horizontal-relative:page;mso-position-vertical:absolute;mso-position-vertical-relative:page;mso-width-percent:0;mso-height-percent:0;mso-width-relative:margin;mso-height-relative:margin;v-text-anchor:top" o:gfxdata="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" filled="f" stroked="f">
                 <v:fill o:detectmouseclick="t"/>
                 <v:textbox>
                   <w:txbxContent>
@@ -318,7 +552,7 @@
                     </w:p>
                   </w:txbxContent>
                 </v:textbox>
-                <w10:wrap anchorx="page"/>
+                <w10:wrap anchorx="page" anchory="page"/>
               </v:shape>
             </w:pict>
           </mc:Fallback>
@@ -331,16 +565,16 @@
         <mc:AlternateContent>
           <mc:Choice Requires="wps">
             <w:drawing>
-              <wp:anchor distT="0" distB="0" distL="114300" distR="114300" simplePos="0" relativeHeight="251662336" behindDoc="1" locked="0" layoutInCell="1" allowOverlap="1" wp14:anchorId="0719BB49" wp14:editId="6784F468">
+              <wp:anchor distT="0" distB="0" distL="114300" distR="114300" simplePos="0" relativeHeight="251662336" behindDoc="1" locked="0" layoutInCell="1" allowOverlap="1" wp14:anchorId="0719BB49" wp14:editId="5D5CC70D">
                 <wp:simplePos x="0" y="0"/>
-                <wp:positionH relativeFrom="column">
-                  <wp:posOffset>-708964</wp:posOffset>
+                <wp:positionH relativeFrom="page">
+                  <wp:posOffset>174929</wp:posOffset>
                 </wp:positionH>
                 <wp:positionV relativeFrom="paragraph">
-                  <wp:posOffset>-860038</wp:posOffset>
+                  <wp:posOffset>-827709</wp:posOffset>
                 </wp:positionV>
-                <wp:extent cx="5915660" cy="1001395"/>
-                <wp:effectExtent l="0" t="0" r="0" b="7620"/>
+                <wp:extent cx="5669280" cy="1018761"/>
+                <wp:effectExtent l="0" t="0" r="0" b="0"/>
                 <wp:wrapNone/>
                 <wp:docPr id="3" name="Pole tekstowe 3"/>
                 <wp:cNvGraphicFramePr/>
@@ -351,7 +585,7 @@
                       <wps:spPr>
                         <a:xfrm>
                           <a:off x="0" y="0"/>
-                          <a:ext cx="5915660" cy="1001395"/>
+                          <a:ext cx="5669280" cy="1018761"/>
                         </a:xfrm>
                         <a:prstGeom prst="rect">
                           <a:avLst/>
@@ -413,23 +647,29 @@
                           </w:p>
                         </w:txbxContent>
                       </wps:txbx>
-                      <wps:bodyPr rot="0" spcFirstLastPara="0" vertOverflow="overflow" horzOverflow="overflow" vert="horz" wrap="none" lIns="91440" tIns="45720" rIns="91440" bIns="45720" numCol="1" spcCol="0" rtlCol="0" fromWordArt="0" anchor="t" anchorCtr="0" forceAA="0" compatLnSpc="1">
+                      <wps:bodyPr rot="0" spcFirstLastPara="0" vertOverflow="overflow" horzOverflow="overflow" vert="horz" wrap="square" lIns="91440" tIns="45720" rIns="91440" bIns="45720" numCol="1" spcCol="0" rtlCol="0" fromWordArt="0" anchor="t" anchorCtr="0" forceAA="0" compatLnSpc="1">
                         <a:prstTxWarp prst="textNoShape">
                           <a:avLst/>
                         </a:prstTxWarp>
-                        <a:spAutoFit/>
+                        <a:noAutofit/>
                       </wps:bodyPr>
                     </wps:wsp>
                   </a:graphicData>
                 </a:graphic>
+                <wp14:sizeRelH relativeFrom="margin">
+                  <wp14:pctWidth>0</wp14:pctWidth>
+                </wp14:sizeRelH>
+                <wp14:sizeRelV relativeFrom="margin">
+                  <wp14:pctHeight>0</wp14:pctHeight>
+                </wp14:sizeRelV>
               </wp:anchor>
             </w:drawing>
           </mc:Choice>
           <mc:Fallback>
             <w:pict>
-              <v:shape w14:anchorId="0719BB49" id="Pole tekstowe 3" o:spid="_x0000_s1027" type="#_x0000_t202" style="position:absolute;margin-left:-55.8pt;margin-top:-67.7pt;width:465.8pt;height:78.85pt;z-index:-251654144;visibility:visible;mso-wrap-style:none;mso-wrap-distance-left:9pt;mso-wrap-distance-top:0;mso-wrap-distance-right:9pt;mso-wrap-distance-bottom:0;mso-position-horizontal:absolute;mso-position-horizontal-relative:text;mso-position-vertical:absolute;mso-position-vertical-relative:text;v-text-anchor:top" o:gfxdata="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" filled="f" stroked="f">
+              <v:shape w14:anchorId="0719BB49" id="Pole tekstowe 3" o:spid="_x0000_s1029" type="#_x0000_t202" style="position:absolute;margin-left:13.75pt;margin-top:-65.15pt;width:446.4pt;height:80.2pt;z-index:-251654144;visibility:visible;mso-wrap-style:square;mso-width-percent:0;mso-height-percent:0;mso-wrap-distance-left:9pt;mso-wrap-distance-top:0;mso-wrap-distance-right:9pt;mso-wrap-distance-bottom:0;mso-position-horizontal:absolute;mso-position-horizontal-relative:page;mso-position-vertical:absolute;mso-position-vertical-relative:text;mso-width-percent:0;mso-height-percent:0;mso-width-relative:margin;mso-height-relative:margin;v-text-anchor:top" o:gfxdata="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" filled="f" stroked="f">
                 <v:fill o:detectmouseclick="t"/>
-                <v:textbox style="mso-fit-shape-to-text:t">
+                <v:textbox>
                   <w:txbxContent>
                     <w:p>
                       <w:pPr>
@@ -481,10 +721,161 @@
                     </w:p>
                   </w:txbxContent>
                 </v:textbox>
+                <w10:wrap anchorx="page"/>
               </v:shape>
             </w:pict>
           </mc:Fallback>
         </mc:AlternateContent>
+      </w:r>
+    </w:p>
+    <w:p>
+      <w:r>
+        <w:rPr>
+          <w:noProof/>
+        </w:rPr>
+        <w:drawing>
+          <wp:anchor distT="0" distB="0" distL="114300" distR="114300" simplePos="0" relativeHeight="251659263" behindDoc="0" locked="0" layoutInCell="1" allowOverlap="1" wp14:anchorId="63E9059A" wp14:editId="3D2FF3D0">
+            <wp:simplePos x="0" y="0"/>
+            <wp:positionH relativeFrom="margin">
+              <wp:posOffset>4481830</wp:posOffset>
+            </wp:positionH>
+            <wp:positionV relativeFrom="page">
+              <wp:posOffset>2381250</wp:posOffset>
+            </wp:positionV>
+            <wp:extent cx="1818640" cy="1818640"/>
+            <wp:effectExtent l="171450" t="0" r="200660" b="0"/>
+            <wp:wrapNone/>
+            <wp:docPr id="4" name="Obraz 4"/>
+            <wp:cNvGraphicFramePr>
+              <a:graphicFrameLocks xmlns:a="http://schemas.openxmlformats.org/drawingml/2006/main" noChangeAspect="1"/>
+            </wp:cNvGraphicFramePr>
+            <a:graphic xmlns:a="http://schemas.openxmlformats.org/drawingml/2006/main">
+              <a:graphicData uri="http://schemas.openxmlformats.org/drawingml/2006/picture">
+                <pic:pic xmlns:pic="http://schemas.openxmlformats.org/drawingml/2006/picture">
+                  <pic:nvPicPr>
+                    <pic:cNvPr id="4" name="Obraz 4"/>
+                    <pic:cNvPicPr/>
+                  </pic:nvPicPr>
+                  <pic:blipFill>
+                    <a:blip r:embed="rId5">
+                      <a:extLst>
+                        <a:ext uri="{28A0092B-C50C-407E-A947-70E740481C1C}">
+                          <a14:useLocalDpi xmlns:a14="http://schemas.microsoft.com/office/drawing/2010/main" val="0"/>
+                        </a:ext>
+                      </a:extLst>
+                    </a:blip>
+                    <a:stretch>
+                      <a:fillRect/>
+                    </a:stretch>
+                  </pic:blipFill>
+                  <pic:spPr>
+                    <a:xfrm>
+                      <a:off x="0" y="0"/>
+                      <a:ext cx="1818640" cy="1818640"/>
+                    </a:xfrm>
+                    <a:prstGeom prst="rect">
+                      <a:avLst/>
+                    </a:prstGeom>
+                    <a:solidFill>
+                      <a:srgbClr val="FFFFFF">
+                        <a:shade val="85000"/>
+                      </a:srgbClr>
+                    </a:solidFill>
+                    <a:ln w="101600" cap="sq">
+                      <a:solidFill>
+                        <a:srgbClr val="FDFDFD"/>
+                      </a:solidFill>
+                      <a:miter lim="800000"/>
+                    </a:ln>
+                    <a:effectLst>
+                      <a:outerShdw blurRad="50800" dist="38100" dir="18900000" algn="bl" rotWithShape="0">
+                        <a:prstClr val="black">
+                          <a:alpha val="40000"/>
+                        </a:prstClr>
+                      </a:outerShdw>
+                    </a:effectLst>
+                    <a:scene3d>
+                      <a:camera prst="perspectiveRelaxed">
+                        <a:rot lat="18960000" lon="0" rev="0"/>
+                      </a:camera>
+                      <a:lightRig rig="twoPt" dir="t">
+                        <a:rot lat="0" lon="0" rev="7200000"/>
+                      </a:lightRig>
+                    </a:scene3d>
+                    <a:sp3d prstMaterial="matte">
+                      <a:bevelT w="22860" h="12700"/>
+                      <a:contourClr>
+                        <a:srgbClr val="FFFFFF"/>
+                      </a:contourClr>
+                    </a:sp3d>
+                  </pic:spPr>
+                </pic:pic>
+              </a:graphicData>
+            </a:graphic>
+          </wp:anchor>
+        </w:drawing>
+      </w:r>
+      <w:r>
+        <w:rPr>
+          <w:noProof/>
+        </w:rPr>
+        <w:drawing>
+          <wp:anchor distT="0" distB="0" distL="114300" distR="114300" simplePos="0" relativeHeight="251665408" behindDoc="1" locked="0" layoutInCell="1" allowOverlap="1" wp14:anchorId="7F5920D1" wp14:editId="49DA609E">
+            <wp:simplePos x="0" y="0"/>
+            <wp:positionH relativeFrom="page">
+              <wp:align>right</wp:align>
+            </wp:positionH>
+            <wp:positionV relativeFrom="page">
+              <wp:posOffset>12700</wp:posOffset>
+            </wp:positionV>
+            <wp:extent cx="2594610" cy="2633980"/>
+            <wp:effectExtent l="0" t="76200" r="0" b="0"/>
+            <wp:wrapNone/>
+            <wp:docPr id="1" name="Obraz 1"/>
+            <wp:cNvGraphicFramePr>
+              <a:graphicFrameLocks xmlns:a="http://schemas.openxmlformats.org/drawingml/2006/main" noChangeAspect="1"/>
+            </wp:cNvGraphicFramePr>
+            <a:graphic xmlns:a="http://schemas.openxmlformats.org/drawingml/2006/main">
+              <a:graphicData uri="http://schemas.openxmlformats.org/drawingml/2006/picture">
+                <pic:pic xmlns:pic="http://schemas.openxmlformats.org/drawingml/2006/picture">
+                  <pic:nvPicPr>
+                    <pic:cNvPr id="1" name="Obraz 1"/>
+                    <pic:cNvPicPr/>
+                  </pic:nvPicPr>
+                  <pic:blipFill>
+                    <a:blip r:embed="rId6" cstate="print">
+                      <a:extLst>
+                        <a:ext uri="{28A0092B-C50C-407E-A947-70E740481C1C}">
+                          <a14:useLocalDpi xmlns:a14="http://schemas.microsoft.com/office/drawing/2010/main" val="0"/>
+                        </a:ext>
+                      </a:extLst>
+                    </a:blip>
+                    <a:stretch>
+                      <a:fillRect/>
+                    </a:stretch>
+                  </pic:blipFill>
+                  <pic:spPr>
+                    <a:xfrm>
+                      <a:off x="0" y="0"/>
+                      <a:ext cx="2594610" cy="2633980"/>
+                    </a:xfrm>
+                    <a:prstGeom prst="rect">
+                      <a:avLst/>
+                    </a:prstGeom>
+                    <a:effectLst>
+                      <a:outerShdw blurRad="50800" dist="38100" dir="18900000" algn="bl" rotWithShape="0">
+                        <a:prstClr val="black">
+                          <a:alpha val="40000"/>
+                        </a:prstClr>
+                      </a:outerShdw>
+                      <a:softEdge rad="12700"/>
+                    </a:effectLst>
+                  </pic:spPr>
+                </pic:pic>
+              </a:graphicData>
+            </a:graphic>
+          </wp:anchor>
+        </w:drawing>
       </w:r>
     </w:p>
     <w:sectPr>

</xml_diff>

<commit_message>
Added address, phone number, drivers licences, email.
</commit_message>
<xml_diff>
--- a/cv.en.sitko patryk.docx
+++ b/cv.en.sitko patryk.docx
@@ -10,7 +10,7 @@
         <mc:AlternateContent>
           <mc:Choice Requires="wps">
             <w:drawing>
-              <wp:anchor distT="0" distB="0" distL="114300" distR="114300" simplePos="0" relativeHeight="251667456" behindDoc="0" locked="0" layoutInCell="1" allowOverlap="1" wp14:anchorId="77F051FC" wp14:editId="366DAADE">
+              <wp:anchor distT="0" distB="0" distL="114300" distR="114300" simplePos="0" relativeHeight="251667456" behindDoc="0" locked="0" layoutInCell="1" allowOverlap="1" wp14:anchorId="77F051FC" wp14:editId="1D684C72">
                 <wp:simplePos x="0" y="0"/>
                 <wp:positionH relativeFrom="column">
                   <wp:posOffset>-629488</wp:posOffset>
@@ -729,12 +729,347 @@
       </w:r>
     </w:p>
     <w:p>
+      <w:pPr>
+        <w:pStyle w:val="Akapitzlist"/>
+        <w:numPr>
+          <w:ilvl w:val="0"/>
+          <w:numId w:val="1"/>
+        </w:numPr>
+        <w:ind w:left="-490"/>
+        <w:rPr>
+          <w:color w:val="5B9BD5"/>
+          <w:sz w:val="28"/>
+          <w:szCs w:val="28"/>
+        </w:rPr>
+      </w:pPr>
+      <w:hyperlink r:id="rId6" w:history="1">
+        <w:proofErr w:type="spellStart"/>
+        <w:r>
+          <w:rPr>
+            <w:rStyle w:val="Hipercze"/>
+            <w:color w:val="5B9BD5"/>
+            <w:sz w:val="28"/>
+            <w:szCs w:val="28"/>
+            <w:u w:val="none"/>
+            <w14:shadow w14:blurRad="38100" w14:dist="19050" w14:dir="2700000" w14:sx="100000" w14:sy="100000" w14:kx="0" w14:ky="0" w14:algn="tl">
+              <w14:schemeClr w14:val="dk1">
+                <w14:alpha w14:val="60000"/>
+              </w14:schemeClr>
+            </w14:shadow>
+            <w14:textOutline w14:w="0" w14:cap="flat" w14:cmpd="sng" w14:algn="ctr">
+              <w14:noFill/>
+              <w14:prstDash w14:val="solid"/>
+              <w14:round/>
+            </w14:textOutline>
+            <w14:textFill>
+              <w14:solidFill>
+                <w14:srgbClr w14:val="5B9BD5">
+                  <w14:lumMod w14:val="50000"/>
+                </w14:srgbClr>
+              </w14:solidFill>
+            </w14:textFill>
+          </w:rPr>
+          <w:t>Bergensesteenweg</w:t>
+        </w:r>
+        <w:proofErr w:type="spellEnd"/>
+        <w:r>
+          <w:rPr>
+            <w:rStyle w:val="Hipercze"/>
+            <w:color w:val="5B9BD5"/>
+            <w:sz w:val="28"/>
+            <w:szCs w:val="28"/>
+            <w:u w:val="none"/>
+            <w14:shadow w14:blurRad="38100" w14:dist="19050" w14:dir="2700000" w14:sx="100000" w14:sy="100000" w14:kx="0" w14:ky="0" w14:algn="tl">
+              <w14:schemeClr w14:val="dk1">
+                <w14:alpha w14:val="60000"/>
+              </w14:schemeClr>
+            </w14:shadow>
+            <w14:textOutline w14:w="0" w14:cap="flat" w14:cmpd="sng" w14:algn="ctr">
+              <w14:noFill/>
+              <w14:prstDash w14:val="solid"/>
+              <w14:round/>
+            </w14:textOutline>
+            <w14:textFill>
+              <w14:solidFill>
+                <w14:srgbClr w14:val="5B9BD5">
+                  <w14:lumMod w14:val="50000"/>
+                </w14:srgbClr>
+              </w14:solidFill>
+            </w14:textFill>
+          </w:rPr>
+          <w:t xml:space="preserve"> 37a 002, 1500 </w:t>
+        </w:r>
+        <w:r>
+          <w:rPr>
+            <w:rStyle w:val="Hipercze"/>
+            <w:color w:val="5B9BD5"/>
+            <w:sz w:val="28"/>
+            <w:szCs w:val="28"/>
+            <w:u w:val="none"/>
+            <w14:shadow w14:blurRad="38100" w14:dist="19050" w14:dir="2700000" w14:sx="100000" w14:sy="100000" w14:kx="0" w14:ky="0" w14:algn="tl">
+              <w14:schemeClr w14:val="dk1">
+                <w14:alpha w14:val="60000"/>
+              </w14:schemeClr>
+            </w14:shadow>
+            <w14:textOutline w14:w="0" w14:cap="flat" w14:cmpd="sng" w14:algn="ctr">
+              <w14:noFill/>
+              <w14:prstDash w14:val="solid"/>
+              <w14:round/>
+            </w14:textOutline>
+            <w14:textFill>
+              <w14:solidFill>
+                <w14:srgbClr w14:val="5B9BD5">
+                  <w14:lumMod w14:val="50000"/>
+                </w14:srgbClr>
+              </w14:solidFill>
+            </w14:textFill>
+          </w:rPr>
+          <w:t>H</w:t>
+        </w:r>
+        <w:r>
+          <w:rPr>
+            <w:rStyle w:val="Hipercze"/>
+            <w:color w:val="5B9BD5"/>
+            <w:sz w:val="28"/>
+            <w:szCs w:val="28"/>
+            <w:u w:val="none"/>
+            <w14:shadow w14:blurRad="38100" w14:dist="19050" w14:dir="2700000" w14:sx="100000" w14:sy="100000" w14:kx="0" w14:ky="0" w14:algn="tl">
+              <w14:schemeClr w14:val="dk1">
+                <w14:alpha w14:val="60000"/>
+              </w14:schemeClr>
+            </w14:shadow>
+            <w14:textOutline w14:w="0" w14:cap="flat" w14:cmpd="sng" w14:algn="ctr">
+              <w14:noFill/>
+              <w14:prstDash w14:val="solid"/>
+              <w14:round/>
+            </w14:textOutline>
+            <w14:textFill>
+              <w14:solidFill>
+                <w14:srgbClr w14:val="5B9BD5">
+                  <w14:lumMod w14:val="50000"/>
+                </w14:srgbClr>
+              </w14:solidFill>
+            </w14:textFill>
+          </w:rPr>
+          <w:t>a</w:t>
+        </w:r>
+        <w:r>
+          <w:rPr>
+            <w:rStyle w:val="Hipercze"/>
+            <w:color w:val="5B9BD5"/>
+            <w:sz w:val="28"/>
+            <w:szCs w:val="28"/>
+            <w:u w:val="none"/>
+            <w14:shadow w14:blurRad="38100" w14:dist="19050" w14:dir="2700000" w14:sx="100000" w14:sy="100000" w14:kx="0" w14:ky="0" w14:algn="tl">
+              <w14:schemeClr w14:val="dk1">
+                <w14:alpha w14:val="60000"/>
+              </w14:schemeClr>
+            </w14:shadow>
+            <w14:textOutline w14:w="0" w14:cap="flat" w14:cmpd="sng" w14:algn="ctr">
+              <w14:noFill/>
+              <w14:prstDash w14:val="solid"/>
+              <w14:round/>
+            </w14:textOutline>
+            <w14:textFill>
+              <w14:solidFill>
+                <w14:srgbClr w14:val="5B9BD5">
+                  <w14:lumMod w14:val="50000"/>
+                </w14:srgbClr>
+              </w14:solidFill>
+            </w14:textFill>
+          </w:rPr>
+          <w:t>l</w:t>
+        </w:r>
+        <w:r>
+          <w:rPr>
+            <w:rStyle w:val="Hipercze"/>
+            <w:color w:val="5B9BD5"/>
+            <w:sz w:val="28"/>
+            <w:szCs w:val="28"/>
+            <w:u w:val="none"/>
+            <w14:shadow w14:blurRad="38100" w14:dist="19050" w14:dir="2700000" w14:sx="100000" w14:sy="100000" w14:kx="0" w14:ky="0" w14:algn="tl">
+              <w14:schemeClr w14:val="dk1">
+                <w14:alpha w14:val="60000"/>
+              </w14:schemeClr>
+            </w14:shadow>
+            <w14:textOutline w14:w="0" w14:cap="flat" w14:cmpd="sng" w14:algn="ctr">
+              <w14:noFill/>
+              <w14:prstDash w14:val="solid"/>
+              <w14:round/>
+            </w14:textOutline>
+            <w14:textFill>
+              <w14:solidFill>
+                <w14:srgbClr w14:val="5B9BD5">
+                  <w14:lumMod w14:val="50000"/>
+                </w14:srgbClr>
+              </w14:solidFill>
+            </w14:textFill>
+          </w:rPr>
+          <w:t xml:space="preserve">le - </w:t>
+        </w:r>
+        <w:proofErr w:type="spellStart"/>
+        <w:r>
+          <w:rPr>
+            <w:rStyle w:val="Hipercze"/>
+            <w:color w:val="5B9BD5"/>
+            <w:sz w:val="28"/>
+            <w:szCs w:val="28"/>
+            <w:u w:val="none"/>
+            <w14:shadow w14:blurRad="38100" w14:dist="19050" w14:dir="2700000" w14:sx="100000" w14:sy="100000" w14:kx="0" w14:ky="0" w14:algn="tl">
+              <w14:schemeClr w14:val="dk1">
+                <w14:alpha w14:val="60000"/>
+              </w14:schemeClr>
+            </w14:shadow>
+            <w14:textOutline w14:w="0" w14:cap="flat" w14:cmpd="sng" w14:algn="ctr">
+              <w14:noFill/>
+              <w14:prstDash w14:val="solid"/>
+              <w14:round/>
+            </w14:textOutline>
+            <w14:textFill>
+              <w14:solidFill>
+                <w14:srgbClr w14:val="5B9BD5">
+                  <w14:lumMod w14:val="50000"/>
+                </w14:srgbClr>
+              </w14:solidFill>
+            </w14:textFill>
+          </w:rPr>
+          <w:t>Vlaams</w:t>
+        </w:r>
+        <w:proofErr w:type="spellEnd"/>
+        <w:r>
+          <w:rPr>
+            <w:rStyle w:val="Hipercze"/>
+            <w:color w:val="5B9BD5"/>
+            <w:sz w:val="28"/>
+            <w:szCs w:val="28"/>
+            <w:u w:val="none"/>
+            <w14:shadow w14:blurRad="38100" w14:dist="19050" w14:dir="2700000" w14:sx="100000" w14:sy="100000" w14:kx="0" w14:ky="0" w14:algn="tl">
+              <w14:schemeClr w14:val="dk1">
+                <w14:alpha w14:val="60000"/>
+              </w14:schemeClr>
+            </w14:shadow>
+            <w14:textOutline w14:w="0" w14:cap="flat" w14:cmpd="sng" w14:algn="ctr">
+              <w14:noFill/>
+              <w14:prstDash w14:val="solid"/>
+              <w14:round/>
+            </w14:textOutline>
+            <w14:textFill>
+              <w14:solidFill>
+                <w14:srgbClr w14:val="5B9BD5">
+                  <w14:lumMod w14:val="50000"/>
+                </w14:srgbClr>
+              </w14:solidFill>
+            </w14:textFill>
+          </w:rPr>
+          <w:t xml:space="preserve"> </w:t>
+        </w:r>
+        <w:proofErr w:type="spellStart"/>
+        <w:r>
+          <w:rPr>
+            <w:rStyle w:val="Hipercze"/>
+            <w:color w:val="5B9BD5"/>
+            <w:sz w:val="28"/>
+            <w:szCs w:val="28"/>
+            <w:u w:val="none"/>
+            <w14:shadow w14:blurRad="38100" w14:dist="19050" w14:dir="2700000" w14:sx="100000" w14:sy="100000" w14:kx="0" w14:ky="0" w14:algn="tl">
+              <w14:schemeClr w14:val="dk1">
+                <w14:alpha w14:val="60000"/>
+              </w14:schemeClr>
+            </w14:shadow>
+            <w14:textOutline w14:w="0" w14:cap="flat" w14:cmpd="sng" w14:algn="ctr">
+              <w14:noFill/>
+              <w14:prstDash w14:val="solid"/>
+              <w14:round/>
+            </w14:textOutline>
+            <w14:textFill>
+              <w14:solidFill>
+                <w14:srgbClr w14:val="5B9BD5">
+                  <w14:lumMod w14:val="50000"/>
+                </w14:srgbClr>
+              </w14:solidFill>
+            </w14:textFill>
+          </w:rPr>
+          <w:t>Brabant</w:t>
+        </w:r>
+        <w:proofErr w:type="spellEnd"/>
+        <w:r>
+          <w:rPr>
+            <w:rStyle w:val="Hipercze"/>
+            <w:color w:val="5B9BD5"/>
+            <w:sz w:val="28"/>
+            <w:szCs w:val="28"/>
+            <w:u w:val="none"/>
+            <w14:shadow w14:blurRad="38100" w14:dist="19050" w14:dir="2700000" w14:sx="100000" w14:sy="100000" w14:kx="0" w14:ky="0" w14:algn="tl">
+              <w14:schemeClr w14:val="dk1">
+                <w14:alpha w14:val="60000"/>
+              </w14:schemeClr>
+            </w14:shadow>
+            <w14:textOutline w14:w="0" w14:cap="flat" w14:cmpd="sng" w14:algn="ctr">
+              <w14:noFill/>
+              <w14:prstDash w14:val="solid"/>
+              <w14:round/>
+            </w14:textOutline>
+            <w14:textFill>
+              <w14:solidFill>
+                <w14:srgbClr w14:val="5B9BD5">
+                  <w14:lumMod w14:val="50000"/>
+                </w14:srgbClr>
+              </w14:solidFill>
+            </w14:textFill>
+          </w:rPr>
+          <w:t xml:space="preserve">, </w:t>
+        </w:r>
+        <w:proofErr w:type="spellStart"/>
+        <w:r>
+          <w:rPr>
+            <w:rStyle w:val="Hipercze"/>
+            <w:color w:val="5B9BD5"/>
+            <w:sz w:val="28"/>
+            <w:szCs w:val="28"/>
+            <w:u w:val="none"/>
+            <w14:shadow w14:blurRad="38100" w14:dist="19050" w14:dir="2700000" w14:sx="100000" w14:sy="100000" w14:kx="0" w14:ky="0" w14:algn="tl">
+              <w14:schemeClr w14:val="dk1">
+                <w14:alpha w14:val="60000"/>
+              </w14:schemeClr>
+            </w14:shadow>
+            <w14:textOutline w14:w="0" w14:cap="flat" w14:cmpd="sng" w14:algn="ctr">
+              <w14:noFill/>
+              <w14:prstDash w14:val="solid"/>
+              <w14:round/>
+            </w14:textOutline>
+            <w14:textFill>
+              <w14:solidFill>
+                <w14:srgbClr w14:val="5B9BD5">
+                  <w14:lumMod w14:val="50000"/>
+                </w14:srgbClr>
+              </w14:solidFill>
+            </w14:textFill>
+          </w:rPr>
+          <w:t>België</w:t>
+        </w:r>
+        <w:proofErr w:type="spellEnd"/>
+      </w:hyperlink>
+    </w:p>
+    <w:p>
+      <w:pPr>
+        <w:pStyle w:val="Akapitzlist"/>
+        <w:numPr>
+          <w:ilvl w:val="0"/>
+          <w:numId w:val="2"/>
+        </w:numPr>
+        <w:ind w:left="-490"/>
+        <w:rPr>
+          <w:color w:val="5B9BD5"/>
+          <w:sz w:val="28"/>
+          <w:szCs w:val="28"/>
+        </w:rPr>
+      </w:pPr>
       <w:r>
         <w:rPr>
           <w:noProof/>
         </w:rPr>
         <w:drawing>
-          <wp:anchor distT="0" distB="0" distL="114300" distR="114300" simplePos="0" relativeHeight="251659263" behindDoc="0" locked="0" layoutInCell="1" allowOverlap="1" wp14:anchorId="63E9059A" wp14:editId="3D2FF3D0">
+          <wp:anchor distT="0" distB="0" distL="114300" distR="114300" simplePos="0" relativeHeight="251659263" behindDoc="0" locked="0" layoutInCell="1" allowOverlap="1" wp14:anchorId="63E9059A" wp14:editId="4AF7DC7A">
             <wp:simplePos x="0" y="0"/>
             <wp:positionH relativeFrom="margin">
               <wp:posOffset>4481830</wp:posOffset>
@@ -757,7 +1092,7 @@
                     <pic:cNvPicPr/>
                   </pic:nvPicPr>
                   <pic:blipFill>
-                    <a:blip r:embed="rId5">
+                    <a:blip r:embed="rId7">
                       <a:extLst>
                         <a:ext uri="{28A0092B-C50C-407E-A947-70E740481C1C}">
                           <a14:useLocalDpi xmlns:a14="http://schemas.microsoft.com/office/drawing/2010/main" val="0"/>
@@ -843,7 +1178,7 @@
                     <pic:cNvPicPr/>
                   </pic:nvPicPr>
                   <pic:blipFill>
-                    <a:blip r:embed="rId6" cstate="print">
+                    <a:blip r:embed="rId8" cstate="print">
                       <a:extLst>
                         <a:ext uri="{28A0092B-C50C-407E-A947-70E740481C1C}">
                           <a14:useLocalDpi xmlns:a14="http://schemas.microsoft.com/office/drawing/2010/main" val="0"/>
@@ -877,6 +1212,116 @@
           </wp:anchor>
         </w:drawing>
       </w:r>
+      <w:hyperlink r:id="rId9" w:history="1">
+        <w:r>
+          <w:rPr>
+            <w:rStyle w:val="Hipercze"/>
+            <w:color w:val="5B9BD5"/>
+            <w:sz w:val="28"/>
+            <w:szCs w:val="28"/>
+            <w:u w:val="none"/>
+          </w:rPr>
+          <w:t>+32 / 4 72 12</w:t>
+        </w:r>
+        <w:r>
+          <w:rPr>
+            <w:rStyle w:val="Hipercze"/>
+            <w:color w:val="5B9BD5"/>
+            <w:sz w:val="28"/>
+            <w:szCs w:val="28"/>
+            <w:u w:val="none"/>
+          </w:rPr>
+          <w:t xml:space="preserve"> </w:t>
+        </w:r>
+        <w:r>
+          <w:rPr>
+            <w:rStyle w:val="Hipercze"/>
+            <w:color w:val="5B9BD5"/>
+            <w:sz w:val="28"/>
+            <w:szCs w:val="28"/>
+            <w:u w:val="none"/>
+          </w:rPr>
+          <w:t>81 06</w:t>
+        </w:r>
+      </w:hyperlink>
+    </w:p>
+    <w:p>
+      <w:pPr>
+        <w:pStyle w:val="Akapitzlist"/>
+        <w:numPr>
+          <w:ilvl w:val="0"/>
+          <w:numId w:val="3"/>
+        </w:numPr>
+        <w:ind w:left="-490"/>
+        <w:rPr>
+          <w:color w:val="5B9BD5"/>
+          <w:sz w:val="28"/>
+          <w:szCs w:val="28"/>
+        </w:rPr>
+      </w:pPr>
+      <w:r>
+        <w:rPr>
+          <w:color w:val="5B9BD5"/>
+          <w:sz w:val="28"/>
+          <w:szCs w:val="28"/>
+        </w:rPr>
+        <w:t xml:space="preserve">Drivers </w:t>
+      </w:r>
+      <w:proofErr w:type="spellStart"/>
+      <w:r>
+        <w:rPr>
+          <w:color w:val="5B9BD5"/>
+          <w:sz w:val="28"/>
+          <w:szCs w:val="28"/>
+        </w:rPr>
+        <w:t>Licence</w:t>
+      </w:r>
+      <w:proofErr w:type="spellEnd"/>
+      <w:r>
+        <w:rPr>
+          <w:color w:val="5B9BD5"/>
+          <w:sz w:val="28"/>
+          <w:szCs w:val="28"/>
+        </w:rPr>
+        <w:t xml:space="preserve"> – </w:t>
+      </w:r>
+      <w:proofErr w:type="spellStart"/>
+      <w:r>
+        <w:rPr>
+          <w:color w:val="5B9BD5"/>
+          <w:sz w:val="28"/>
+          <w:szCs w:val="28"/>
+        </w:rPr>
+        <w:t>None</w:t>
+      </w:r>
+      <w:proofErr w:type="spellEnd"/>
+    </w:p>
+    <w:p>
+      <w:pPr>
+        <w:pStyle w:val="Akapitzlist"/>
+        <w:numPr>
+          <w:ilvl w:val="0"/>
+          <w:numId w:val="4"/>
+        </w:numPr>
+        <w:ind w:left="-490"/>
+        <w:rPr>
+          <w:color w:val="5B9BD5"/>
+          <w:sz w:val="28"/>
+          <w:szCs w:val="28"/>
+        </w:rPr>
+      </w:pPr>
+      <w:hyperlink r:id="rId10" w:history="1">
+        <w:r>
+          <w:rPr>
+            <w:rStyle w:val="Hipercze"/>
+            <w:color w:val="5B9BD5"/>
+            <w:sz w:val="28"/>
+            <w:szCs w:val="28"/>
+            <w:u w:val="none"/>
+          </w:rPr>
+          <w:t>contact@sitkopatryk.be</w:t>
+        </w:r>
+      </w:hyperlink>
     </w:p>
     <w:sectPr>
       <w:pgSz w:w="11906" w:h="16838"/>
@@ -886,6 +1331,530 @@
     </w:sectPr>
   </w:body>
 </w:document>
+</file>
+
+<file path=word/numbering.xml><?xml version="1.0" encoding="utf-8"?>
+<w:numbering xmlns:wpc="http://schemas.microsoft.com/office/word/2010/wordprocessingCanvas" xmlns:cx="http://schemas.microsoft.com/office/drawing/2014/chartex" xmlns:cx1="http://schemas.microsoft.com/office/drawing/2015/9/8/chartex" xmlns:cx2="http://schemas.microsoft.com/office/drawing/2015/10/21/chartex" xmlns:cx3="http://schemas.microsoft.com/office/drawing/2016/5/9/chartex" xmlns:cx4="http://schemas.microsoft.com/office/drawing/2016/5/10/chartex" xmlns:cx5="http://schemas.microsoft.com/office/drawing/2016/5/11/chartex" xmlns:cx6="http://schemas.microsoft.com/office/drawing/2016/5/12/chartex" xmlns:cx7="http://schemas.microsoft.com/office/drawing/2016/5/13/chartex" xmlns:cx8="http://schemas.microsoft.com/office/drawing/2016/5/14/chartex" xmlns:mc="http://schemas.openxmlformats.org/markup-compatibility/2006" xmlns:aink="http://schemas.microsoft.com/office/drawing/2016/ink" xmlns:am3d="http://schemas.microsoft.com/office/drawing/2017/model3d" xmlns:o="urn:schemas-microsoft-com:office:office" xmlns:r="http://schemas.openxmlformats.org/officeDocument/2006/relationships" xmlns:m="http://schemas.openxmlformats.org/officeDocument/2006/math" xmlns:v="urn:schemas-microsoft-com:vml" xmlns:wp14="http://schemas.microsoft.com/office/word/2010/wordprocessingDrawing" xmlns:wp="http://schemas.openxmlformats.org/drawingml/2006/wordprocessingDrawing" xmlns:w10="urn:schemas-microsoft-com:office:word" xmlns:w="http://schemas.openxmlformats.org/wordprocessingml/2006/main" xmlns:w14="http://schemas.microsoft.com/office/word/2010/wordml" xmlns:w15="http://schemas.microsoft.com/office/word/2012/wordml" xmlns:w16cex="http://schemas.microsoft.com/office/word/2018/wordml/cex" xmlns:w16cid="http://schemas.microsoft.com/office/word/2016/wordml/cid" xmlns:w16="http://schemas.microsoft.com/office/word/2018/wordml" xmlns:w16sdtdh="http://schemas.microsoft.com/office/word/2020/wordml/sdtdatahash" xmlns:w16se="http://schemas.microsoft.com/office/word/2015/wordml/symex" xmlns:wpg="http://schemas.microsoft.com/office/word/2010/wordprocessingGroup" xmlns:wpi="http://schemas.microsoft.com/office/word/2010/wordprocessingInk" xmlns:wne="http://schemas.microsoft.com/office/word/2006/wordml" xmlns:wps="http://schemas.microsoft.com/office/word/2010/wordprocessingShape" mc:Ignorable="w14 w15 w16se w16cid w16 w16cex w16sdtdh wp14">
+  <w:numPicBullet w:numPicBulletId="0">
+    <w:pict>
+      <v:shapetype id="_x0000_t75" coordsize="21600,21600" o:spt="75" o:preferrelative="t" path="m@4@5l@4@11@9@11@9@5xe" filled="f" stroked="f">
+        <v:stroke joinstyle="miter"/>
+        <v:formulas>
+          <v:f eqn="if lineDrawn pixelLineWidth 0"/>
+          <v:f eqn="sum @0 1 0"/>
+          <v:f eqn="sum 0 0 @1"/>
+          <v:f eqn="prod @2 1 2"/>
+          <v:f eqn="prod @3 21600 pixelWidth"/>
+          <v:f eqn="prod @3 21600 pixelHeight"/>
+          <v:f eqn="sum @0 0 1"/>
+          <v:f eqn="prod @6 1 2"/>
+          <v:f eqn="prod @7 21600 pixelWidth"/>
+          <v:f eqn="sum @8 21600 0"/>
+          <v:f eqn="prod @7 21600 pixelHeight"/>
+          <v:f eqn="sum @10 21600 0"/>
+        </v:formulas>
+        <v:path o:extrusionok="f" gradientshapeok="t" o:connecttype="rect"/>
+        <o:lock v:ext="edit" aspectratio="t"/>
+      </v:shapetype>
+      <v:shape id="_x0000_i3110" type="#_x0000_t75" style="width:294.75pt;height:294.75pt" o:bullet="t">
+        <v:imagedata r:id="rId1" o:title="mailbox"/>
+      </v:shape>
+    </w:pict>
+  </w:numPicBullet>
+  <w:numPicBullet w:numPicBulletId="1">
+    <w:pict>
+      <v:shape id="_x0000_i3111" type="#_x0000_t75" style="width:409.5pt;height:409.5pt" o:bullet="t">
+        <v:imagedata r:id="rId2" o:title="telephone"/>
+      </v:shape>
+    </w:pict>
+  </w:numPicBullet>
+  <w:numPicBullet w:numPicBulletId="2">
+    <w:pict>
+      <v:shape id="_x0000_i3112" type="#_x0000_t75" style="width:384pt;height:384pt" o:bullet="t">
+        <v:imagedata r:id="rId3" o:title="car"/>
+      </v:shape>
+    </w:pict>
+  </w:numPicBullet>
+  <w:numPicBullet w:numPicBulletId="3">
+    <w:pict>
+      <v:shape id="_x0000_i3113" type="#_x0000_t75" style="width:409.5pt;height:409.5pt" o:bullet="t">
+        <v:imagedata r:id="rId4" o:title="email"/>
+      </v:shape>
+    </w:pict>
+  </w:numPicBullet>
+  <w:abstractNum w:abstractNumId="0" w15:restartNumberingAfterBreak="0">
+    <w:nsid w:val="3ABC7B36"/>
+    <w:multiLevelType w:val="hybridMultilevel"/>
+    <w:tmpl w:val="5338EF4A"/>
+    <w:lvl w:ilvl="0" w:tplc="01601A92">
+      <w:start w:val="1"/>
+      <w:numFmt w:val="bullet"/>
+      <w:lvlText w:val=""/>
+      <w:lvlPicBulletId w:val="1"/>
+      <w:lvlJc w:val="left"/>
+      <w:pPr>
+        <w:ind w:left="-74" w:hanging="360"/>
+      </w:pPr>
+      <w:rPr>
+        <w:rFonts w:ascii="Symbol" w:hAnsi="Symbol" w:hint="default"/>
+        <w:color w:val="auto"/>
+      </w:rPr>
+    </w:lvl>
+    <w:lvl w:ilvl="1" w:tplc="04150003" w:tentative="1">
+      <w:start w:val="1"/>
+      <w:numFmt w:val="bullet"/>
+      <w:lvlText w:val="o"/>
+      <w:lvlJc w:val="left"/>
+      <w:pPr>
+        <w:ind w:left="1440" w:hanging="360"/>
+      </w:pPr>
+      <w:rPr>
+        <w:rFonts w:ascii="Courier New" w:hAnsi="Courier New" w:cs="Courier New" w:hint="default"/>
+      </w:rPr>
+    </w:lvl>
+    <w:lvl w:ilvl="2" w:tplc="04150005" w:tentative="1">
+      <w:start w:val="1"/>
+      <w:numFmt w:val="bullet"/>
+      <w:lvlText w:val=""/>
+      <w:lvlJc w:val="left"/>
+      <w:pPr>
+        <w:ind w:left="2160" w:hanging="360"/>
+      </w:pPr>
+      <w:rPr>
+        <w:rFonts w:ascii="Wingdings" w:hAnsi="Wingdings" w:hint="default"/>
+      </w:rPr>
+    </w:lvl>
+    <w:lvl w:ilvl="3" w:tplc="04150001" w:tentative="1">
+      <w:start w:val="1"/>
+      <w:numFmt w:val="bullet"/>
+      <w:lvlText w:val=""/>
+      <w:lvlJc w:val="left"/>
+      <w:pPr>
+        <w:ind w:left="2880" w:hanging="360"/>
+      </w:pPr>
+      <w:rPr>
+        <w:rFonts w:ascii="Symbol" w:hAnsi="Symbol" w:hint="default"/>
+      </w:rPr>
+    </w:lvl>
+    <w:lvl w:ilvl="4" w:tplc="04150003" w:tentative="1">
+      <w:start w:val="1"/>
+      <w:numFmt w:val="bullet"/>
+      <w:lvlText w:val="o"/>
+      <w:lvlJc w:val="left"/>
+      <w:pPr>
+        <w:ind w:left="3600" w:hanging="360"/>
+      </w:pPr>
+      <w:rPr>
+        <w:rFonts w:ascii="Courier New" w:hAnsi="Courier New" w:cs="Courier New" w:hint="default"/>
+      </w:rPr>
+    </w:lvl>
+    <w:lvl w:ilvl="5" w:tplc="04150005" w:tentative="1">
+      <w:start w:val="1"/>
+      <w:numFmt w:val="bullet"/>
+      <w:lvlText w:val=""/>
+      <w:lvlJc w:val="left"/>
+      <w:pPr>
+        <w:ind w:left="4320" w:hanging="360"/>
+      </w:pPr>
+      <w:rPr>
+        <w:rFonts w:ascii="Wingdings" w:hAnsi="Wingdings" w:hint="default"/>
+      </w:rPr>
+    </w:lvl>
+    <w:lvl w:ilvl="6" w:tplc="04150001" w:tentative="1">
+      <w:start w:val="1"/>
+      <w:numFmt w:val="bullet"/>
+      <w:lvlText w:val=""/>
+      <w:lvlJc w:val="left"/>
+      <w:pPr>
+        <w:ind w:left="5040" w:hanging="360"/>
+      </w:pPr>
+      <w:rPr>
+        <w:rFonts w:ascii="Symbol" w:hAnsi="Symbol" w:hint="default"/>
+      </w:rPr>
+    </w:lvl>
+    <w:lvl w:ilvl="7" w:tplc="04150003" w:tentative="1">
+      <w:start w:val="1"/>
+      <w:numFmt w:val="bullet"/>
+      <w:lvlText w:val="o"/>
+      <w:lvlJc w:val="left"/>
+      <w:pPr>
+        <w:ind w:left="5760" w:hanging="360"/>
+      </w:pPr>
+      <w:rPr>
+        <w:rFonts w:ascii="Courier New" w:hAnsi="Courier New" w:cs="Courier New" w:hint="default"/>
+      </w:rPr>
+    </w:lvl>
+    <w:lvl w:ilvl="8" w:tplc="04150005" w:tentative="1">
+      <w:start w:val="1"/>
+      <w:numFmt w:val="bullet"/>
+      <w:lvlText w:val=""/>
+      <w:lvlJc w:val="left"/>
+      <w:pPr>
+        <w:ind w:left="6480" w:hanging="360"/>
+      </w:pPr>
+      <w:rPr>
+        <w:rFonts w:ascii="Wingdings" w:hAnsi="Wingdings" w:hint="default"/>
+      </w:rPr>
+    </w:lvl>
+  </w:abstractNum>
+  <w:abstractNum w:abstractNumId="1" w15:restartNumberingAfterBreak="0">
+    <w:nsid w:val="5E385B3F"/>
+    <w:multiLevelType w:val="hybridMultilevel"/>
+    <w:tmpl w:val="705AADAA"/>
+    <w:lvl w:ilvl="0" w:tplc="74BCAA8A">
+      <w:start w:val="1"/>
+      <w:numFmt w:val="bullet"/>
+      <w:lvlText w:val=""/>
+      <w:lvlPicBulletId w:val="0"/>
+      <w:lvlJc w:val="left"/>
+      <w:pPr>
+        <w:ind w:left="-74" w:hanging="360"/>
+      </w:pPr>
+      <w:rPr>
+        <w:rFonts w:ascii="Symbol" w:hAnsi="Symbol" w:hint="default"/>
+        <w:color w:val="auto"/>
+      </w:rPr>
+    </w:lvl>
+    <w:lvl w:ilvl="1" w:tplc="04150003" w:tentative="1">
+      <w:start w:val="1"/>
+      <w:numFmt w:val="bullet"/>
+      <w:lvlText w:val="o"/>
+      <w:lvlJc w:val="left"/>
+      <w:pPr>
+        <w:ind w:left="1440" w:hanging="360"/>
+      </w:pPr>
+      <w:rPr>
+        <w:rFonts w:ascii="Courier New" w:hAnsi="Courier New" w:cs="Courier New" w:hint="default"/>
+      </w:rPr>
+    </w:lvl>
+    <w:lvl w:ilvl="2" w:tplc="04150005" w:tentative="1">
+      <w:start w:val="1"/>
+      <w:numFmt w:val="bullet"/>
+      <w:lvlText w:val=""/>
+      <w:lvlJc w:val="left"/>
+      <w:pPr>
+        <w:ind w:left="2160" w:hanging="360"/>
+      </w:pPr>
+      <w:rPr>
+        <w:rFonts w:ascii="Wingdings" w:hAnsi="Wingdings" w:hint="default"/>
+      </w:rPr>
+    </w:lvl>
+    <w:lvl w:ilvl="3" w:tplc="04150001" w:tentative="1">
+      <w:start w:val="1"/>
+      <w:numFmt w:val="bullet"/>
+      <w:lvlText w:val=""/>
+      <w:lvlJc w:val="left"/>
+      <w:pPr>
+        <w:ind w:left="2880" w:hanging="360"/>
+      </w:pPr>
+      <w:rPr>
+        <w:rFonts w:ascii="Symbol" w:hAnsi="Symbol" w:hint="default"/>
+      </w:rPr>
+    </w:lvl>
+    <w:lvl w:ilvl="4" w:tplc="04150003" w:tentative="1">
+      <w:start w:val="1"/>
+      <w:numFmt w:val="bullet"/>
+      <w:lvlText w:val="o"/>
+      <w:lvlJc w:val="left"/>
+      <w:pPr>
+        <w:ind w:left="3600" w:hanging="360"/>
+      </w:pPr>
+      <w:rPr>
+        <w:rFonts w:ascii="Courier New" w:hAnsi="Courier New" w:cs="Courier New" w:hint="default"/>
+      </w:rPr>
+    </w:lvl>
+    <w:lvl w:ilvl="5" w:tplc="04150005" w:tentative="1">
+      <w:start w:val="1"/>
+      <w:numFmt w:val="bullet"/>
+      <w:lvlText w:val=""/>
+      <w:lvlJc w:val="left"/>
+      <w:pPr>
+        <w:ind w:left="4320" w:hanging="360"/>
+      </w:pPr>
+      <w:rPr>
+        <w:rFonts w:ascii="Wingdings" w:hAnsi="Wingdings" w:hint="default"/>
+      </w:rPr>
+    </w:lvl>
+    <w:lvl w:ilvl="6" w:tplc="04150001" w:tentative="1">
+      <w:start w:val="1"/>
+      <w:numFmt w:val="bullet"/>
+      <w:lvlText w:val=""/>
+      <w:lvlJc w:val="left"/>
+      <w:pPr>
+        <w:ind w:left="5040" w:hanging="360"/>
+      </w:pPr>
+      <w:rPr>
+        <w:rFonts w:ascii="Symbol" w:hAnsi="Symbol" w:hint="default"/>
+      </w:rPr>
+    </w:lvl>
+    <w:lvl w:ilvl="7" w:tplc="04150003" w:tentative="1">
+      <w:start w:val="1"/>
+      <w:numFmt w:val="bullet"/>
+      <w:lvlText w:val="o"/>
+      <w:lvlJc w:val="left"/>
+      <w:pPr>
+        <w:ind w:left="5760" w:hanging="360"/>
+      </w:pPr>
+      <w:rPr>
+        <w:rFonts w:ascii="Courier New" w:hAnsi="Courier New" w:cs="Courier New" w:hint="default"/>
+      </w:rPr>
+    </w:lvl>
+    <w:lvl w:ilvl="8" w:tplc="04150005" w:tentative="1">
+      <w:start w:val="1"/>
+      <w:numFmt w:val="bullet"/>
+      <w:lvlText w:val=""/>
+      <w:lvlJc w:val="left"/>
+      <w:pPr>
+        <w:ind w:left="6480" w:hanging="360"/>
+      </w:pPr>
+      <w:rPr>
+        <w:rFonts w:ascii="Wingdings" w:hAnsi="Wingdings" w:hint="default"/>
+      </w:rPr>
+    </w:lvl>
+  </w:abstractNum>
+  <w:abstractNum w:abstractNumId="2" w15:restartNumberingAfterBreak="0">
+    <w:nsid w:val="6BB26A6F"/>
+    <w:multiLevelType w:val="hybridMultilevel"/>
+    <w:tmpl w:val="D048FD82"/>
+    <w:lvl w:ilvl="0" w:tplc="994439DE">
+      <w:start w:val="1"/>
+      <w:numFmt w:val="bullet"/>
+      <w:lvlText w:val=""/>
+      <w:lvlPicBulletId w:val="3"/>
+      <w:lvlJc w:val="left"/>
+      <w:pPr>
+        <w:ind w:left="-74" w:hanging="360"/>
+      </w:pPr>
+      <w:rPr>
+        <w:rFonts w:ascii="Symbol" w:hAnsi="Symbol" w:hint="default"/>
+        <w:color w:val="auto"/>
+      </w:rPr>
+    </w:lvl>
+    <w:lvl w:ilvl="1" w:tplc="04150003" w:tentative="1">
+      <w:start w:val="1"/>
+      <w:numFmt w:val="bullet"/>
+      <w:lvlText w:val="o"/>
+      <w:lvlJc w:val="left"/>
+      <w:pPr>
+        <w:ind w:left="1440" w:hanging="360"/>
+      </w:pPr>
+      <w:rPr>
+        <w:rFonts w:ascii="Courier New" w:hAnsi="Courier New" w:cs="Courier New" w:hint="default"/>
+      </w:rPr>
+    </w:lvl>
+    <w:lvl w:ilvl="2" w:tplc="04150005" w:tentative="1">
+      <w:start w:val="1"/>
+      <w:numFmt w:val="bullet"/>
+      <w:lvlText w:val=""/>
+      <w:lvlJc w:val="left"/>
+      <w:pPr>
+        <w:ind w:left="2160" w:hanging="360"/>
+      </w:pPr>
+      <w:rPr>
+        <w:rFonts w:ascii="Wingdings" w:hAnsi="Wingdings" w:hint="default"/>
+      </w:rPr>
+    </w:lvl>
+    <w:lvl w:ilvl="3" w:tplc="04150001" w:tentative="1">
+      <w:start w:val="1"/>
+      <w:numFmt w:val="bullet"/>
+      <w:lvlText w:val=""/>
+      <w:lvlJc w:val="left"/>
+      <w:pPr>
+        <w:ind w:left="2880" w:hanging="360"/>
+      </w:pPr>
+      <w:rPr>
+        <w:rFonts w:ascii="Symbol" w:hAnsi="Symbol" w:hint="default"/>
+      </w:rPr>
+    </w:lvl>
+    <w:lvl w:ilvl="4" w:tplc="04150003" w:tentative="1">
+      <w:start w:val="1"/>
+      <w:numFmt w:val="bullet"/>
+      <w:lvlText w:val="o"/>
+      <w:lvlJc w:val="left"/>
+      <w:pPr>
+        <w:ind w:left="3600" w:hanging="360"/>
+      </w:pPr>
+      <w:rPr>
+        <w:rFonts w:ascii="Courier New" w:hAnsi="Courier New" w:cs="Courier New" w:hint="default"/>
+      </w:rPr>
+    </w:lvl>
+    <w:lvl w:ilvl="5" w:tplc="04150005" w:tentative="1">
+      <w:start w:val="1"/>
+      <w:numFmt w:val="bullet"/>
+      <w:lvlText w:val=""/>
+      <w:lvlJc w:val="left"/>
+      <w:pPr>
+        <w:ind w:left="4320" w:hanging="360"/>
+      </w:pPr>
+      <w:rPr>
+        <w:rFonts w:ascii="Wingdings" w:hAnsi="Wingdings" w:hint="default"/>
+      </w:rPr>
+    </w:lvl>
+    <w:lvl w:ilvl="6" w:tplc="04150001" w:tentative="1">
+      <w:start w:val="1"/>
+      <w:numFmt w:val="bullet"/>
+      <w:lvlText w:val=""/>
+      <w:lvlJc w:val="left"/>
+      <w:pPr>
+        <w:ind w:left="5040" w:hanging="360"/>
+      </w:pPr>
+      <w:rPr>
+        <w:rFonts w:ascii="Symbol" w:hAnsi="Symbol" w:hint="default"/>
+      </w:rPr>
+    </w:lvl>
+    <w:lvl w:ilvl="7" w:tplc="04150003" w:tentative="1">
+      <w:start w:val="1"/>
+      <w:numFmt w:val="bullet"/>
+      <w:lvlText w:val="o"/>
+      <w:lvlJc w:val="left"/>
+      <w:pPr>
+        <w:ind w:left="5760" w:hanging="360"/>
+      </w:pPr>
+      <w:rPr>
+        <w:rFonts w:ascii="Courier New" w:hAnsi="Courier New" w:cs="Courier New" w:hint="default"/>
+      </w:rPr>
+    </w:lvl>
+    <w:lvl w:ilvl="8" w:tplc="04150005" w:tentative="1">
+      <w:start w:val="1"/>
+      <w:numFmt w:val="bullet"/>
+      <w:lvlText w:val=""/>
+      <w:lvlJc w:val="left"/>
+      <w:pPr>
+        <w:ind w:left="6480" w:hanging="360"/>
+      </w:pPr>
+      <w:rPr>
+        <w:rFonts w:ascii="Wingdings" w:hAnsi="Wingdings" w:hint="default"/>
+      </w:rPr>
+    </w:lvl>
+  </w:abstractNum>
+  <w:abstractNum w:abstractNumId="3" w15:restartNumberingAfterBreak="0">
+    <w:nsid w:val="6EA160DC"/>
+    <w:multiLevelType w:val="hybridMultilevel"/>
+    <w:tmpl w:val="5E823C84"/>
+    <w:lvl w:ilvl="0" w:tplc="0118592E">
+      <w:start w:val="1"/>
+      <w:numFmt w:val="bullet"/>
+      <w:lvlText w:val=""/>
+      <w:lvlPicBulletId w:val="2"/>
+      <w:lvlJc w:val="left"/>
+      <w:pPr>
+        <w:ind w:left="-74" w:hanging="360"/>
+      </w:pPr>
+      <w:rPr>
+        <w:rFonts w:ascii="Symbol" w:hAnsi="Symbol" w:hint="default"/>
+        <w:color w:val="auto"/>
+      </w:rPr>
+    </w:lvl>
+    <w:lvl w:ilvl="1" w:tplc="04150003" w:tentative="1">
+      <w:start w:val="1"/>
+      <w:numFmt w:val="bullet"/>
+      <w:lvlText w:val="o"/>
+      <w:lvlJc w:val="left"/>
+      <w:pPr>
+        <w:ind w:left="1440" w:hanging="360"/>
+      </w:pPr>
+      <w:rPr>
+        <w:rFonts w:ascii="Courier New" w:hAnsi="Courier New" w:cs="Courier New" w:hint="default"/>
+      </w:rPr>
+    </w:lvl>
+    <w:lvl w:ilvl="2" w:tplc="04150005" w:tentative="1">
+      <w:start w:val="1"/>
+      <w:numFmt w:val="bullet"/>
+      <w:lvlText w:val=""/>
+      <w:lvlJc w:val="left"/>
+      <w:pPr>
+        <w:ind w:left="2160" w:hanging="360"/>
+      </w:pPr>
+      <w:rPr>
+        <w:rFonts w:ascii="Wingdings" w:hAnsi="Wingdings" w:hint="default"/>
+      </w:rPr>
+    </w:lvl>
+    <w:lvl w:ilvl="3" w:tplc="04150001" w:tentative="1">
+      <w:start w:val="1"/>
+      <w:numFmt w:val="bullet"/>
+      <w:lvlText w:val=""/>
+      <w:lvlJc w:val="left"/>
+      <w:pPr>
+        <w:ind w:left="2880" w:hanging="360"/>
+      </w:pPr>
+      <w:rPr>
+        <w:rFonts w:ascii="Symbol" w:hAnsi="Symbol" w:hint="default"/>
+      </w:rPr>
+    </w:lvl>
+    <w:lvl w:ilvl="4" w:tplc="04150003" w:tentative="1">
+      <w:start w:val="1"/>
+      <w:numFmt w:val="bullet"/>
+      <w:lvlText w:val="o"/>
+      <w:lvlJc w:val="left"/>
+      <w:pPr>
+        <w:ind w:left="3600" w:hanging="360"/>
+      </w:pPr>
+      <w:rPr>
+        <w:rFonts w:ascii="Courier New" w:hAnsi="Courier New" w:cs="Courier New" w:hint="default"/>
+      </w:rPr>
+    </w:lvl>
+    <w:lvl w:ilvl="5" w:tplc="04150005" w:tentative="1">
+      <w:start w:val="1"/>
+      <w:numFmt w:val="bullet"/>
+      <w:lvlText w:val=""/>
+      <w:lvlJc w:val="left"/>
+      <w:pPr>
+        <w:ind w:left="4320" w:hanging="360"/>
+      </w:pPr>
+      <w:rPr>
+        <w:rFonts w:ascii="Wingdings" w:hAnsi="Wingdings" w:hint="default"/>
+      </w:rPr>
+    </w:lvl>
+    <w:lvl w:ilvl="6" w:tplc="04150001" w:tentative="1">
+      <w:start w:val="1"/>
+      <w:numFmt w:val="bullet"/>
+      <w:lvlText w:val=""/>
+      <w:lvlJc w:val="left"/>
+      <w:pPr>
+        <w:ind w:left="5040" w:hanging="360"/>
+      </w:pPr>
+      <w:rPr>
+        <w:rFonts w:ascii="Symbol" w:hAnsi="Symbol" w:hint="default"/>
+      </w:rPr>
+    </w:lvl>
+    <w:lvl w:ilvl="7" w:tplc="04150003" w:tentative="1">
+      <w:start w:val="1"/>
+      <w:numFmt w:val="bullet"/>
+      <w:lvlText w:val="o"/>
+      <w:lvlJc w:val="left"/>
+      <w:pPr>
+        <w:ind w:left="5760" w:hanging="360"/>
+      </w:pPr>
+      <w:rPr>
+        <w:rFonts w:ascii="Courier New" w:hAnsi="Courier New" w:cs="Courier New" w:hint="default"/>
+      </w:rPr>
+    </w:lvl>
+    <w:lvl w:ilvl="8" w:tplc="04150005" w:tentative="1">
+      <w:start w:val="1"/>
+      <w:numFmt w:val="bullet"/>
+      <w:lvlText w:val=""/>
+      <w:lvlJc w:val="left"/>
+      <w:pPr>
+        <w:ind w:left="6480" w:hanging="360"/>
+      </w:pPr>
+      <w:rPr>
+        <w:rFonts w:ascii="Wingdings" w:hAnsi="Wingdings" w:hint="default"/>
+      </w:rPr>
+    </w:lvl>
+  </w:abstractNum>
+  <w:num w:numId="1">
+    <w:abstractNumId w:val="1"/>
+  </w:num>
+  <w:num w:numId="2">
+    <w:abstractNumId w:val="0"/>
+  </w:num>
+  <w:num w:numId="3">
+    <w:abstractNumId w:val="3"/>
+  </w:num>
+  <w:num w:numId="4">
+    <w:abstractNumId w:val="2"/>
+  </w:num>
+</w:numbering>
 </file>
 
 <file path=word/styles.xml><?xml version="1.0" encoding="utf-8"?>
@@ -1287,6 +2256,27 @@
     <w:name w:val="Normal"/>
     <w:qFormat/>
   </w:style>
+  <w:style w:type="paragraph" w:styleId="Nagwek1">
+    <w:name w:val="heading 1"/>
+    <w:basedOn w:val="Normalny"/>
+    <w:next w:val="Normalny"/>
+    <w:link w:val="Nagwek1Znak"/>
+    <w:uiPriority w:val="9"/>
+    <w:qFormat/>
+    <w:rsid w:val="00B2326D"/>
+    <w:pPr>
+      <w:keepNext/>
+      <w:keepLines/>
+      <w:spacing w:before="240" w:after="0"/>
+      <w:outlineLvl w:val="0"/>
+    </w:pPr>
+    <w:rPr>
+      <w:rFonts w:asciiTheme="majorHAnsi" w:eastAsiaTheme="majorEastAsia" w:hAnsiTheme="majorHAnsi" w:cstheme="majorBidi"/>
+      <w:color w:val="2F5496" w:themeColor="accent1" w:themeShade="BF"/>
+      <w:sz w:val="32"/>
+      <w:szCs w:val="32"/>
+    </w:rPr>
+  </w:style>
   <w:style w:type="character" w:default="1" w:styleId="Domylnaczcionkaakapitu">
     <w:name w:val="Default Paragraph Font"/>
     <w:uiPriority w:val="1"/>
@@ -1313,6 +2303,74 @@
     <w:uiPriority w:val="99"/>
     <w:semiHidden/>
     <w:unhideWhenUsed/>
+  </w:style>
+  <w:style w:type="character" w:styleId="Hipercze">
+    <w:name w:val="Hyperlink"/>
+    <w:basedOn w:val="Domylnaczcionkaakapitu"/>
+    <w:uiPriority w:val="99"/>
+    <w:unhideWhenUsed/>
+    <w:rsid w:val="00D370B3"/>
+    <w:rPr>
+      <w:color w:val="0563C1" w:themeColor="hyperlink"/>
+      <w:u w:val="single"/>
+    </w:rPr>
+  </w:style>
+  <w:style w:type="character" w:styleId="Nierozpoznanawzmianka">
+    <w:name w:val="Unresolved Mention"/>
+    <w:basedOn w:val="Domylnaczcionkaakapitu"/>
+    <w:uiPriority w:val="99"/>
+    <w:semiHidden/>
+    <w:unhideWhenUsed/>
+    <w:rsid w:val="00D370B3"/>
+    <w:rPr>
+      <w:color w:val="605E5C"/>
+      <w:shd w:val="clear" w:color="auto" w:fill="E1DFDD"/>
+    </w:rPr>
+  </w:style>
+  <w:style w:type="character" w:styleId="UyteHipercze">
+    <w:name w:val="FollowedHyperlink"/>
+    <w:basedOn w:val="Domylnaczcionkaakapitu"/>
+    <w:uiPriority w:val="99"/>
+    <w:semiHidden/>
+    <w:unhideWhenUsed/>
+    <w:rsid w:val="00D370B3"/>
+    <w:rPr>
+      <w:color w:val="954F72" w:themeColor="followedHyperlink"/>
+      <w:u w:val="single"/>
+    </w:rPr>
+  </w:style>
+  <w:style w:type="paragraph" w:styleId="Bezodstpw">
+    <w:name w:val="No Spacing"/>
+    <w:uiPriority w:val="1"/>
+    <w:qFormat/>
+    <w:rsid w:val="00B2326D"/>
+    <w:pPr>
+      <w:spacing w:after="0" w:line="240" w:lineRule="auto"/>
+    </w:pPr>
+  </w:style>
+  <w:style w:type="character" w:customStyle="1" w:styleId="Nagwek1Znak">
+    <w:name w:val="Nagłówek 1 Znak"/>
+    <w:basedOn w:val="Domylnaczcionkaakapitu"/>
+    <w:link w:val="Nagwek1"/>
+    <w:uiPriority w:val="9"/>
+    <w:rsid w:val="00B2326D"/>
+    <w:rPr>
+      <w:rFonts w:asciiTheme="majorHAnsi" w:eastAsiaTheme="majorEastAsia" w:hAnsiTheme="majorHAnsi" w:cstheme="majorBidi"/>
+      <w:color w:val="2F5496" w:themeColor="accent1" w:themeShade="BF"/>
+      <w:sz w:val="32"/>
+      <w:szCs w:val="32"/>
+    </w:rPr>
+  </w:style>
+  <w:style w:type="paragraph" w:styleId="Akapitzlist">
+    <w:name w:val="List Paragraph"/>
+    <w:basedOn w:val="Normalny"/>
+    <w:uiPriority w:val="34"/>
+    <w:qFormat/>
+    <w:rsid w:val="00B2326D"/>
+    <w:pPr>
+      <w:ind w:left="720"/>
+      <w:contextualSpacing/>
+    </w:pPr>
   </w:style>
 </w:styles>
 </file>

</xml_diff>

<commit_message>
Added consistent color scheme to: address, phone number, drivers licences, email.
</commit_message>
<xml_diff>
--- a/cv.en.sitko patryk.docx
+++ b/cv.en.sitko patryk.docx
@@ -114,7 +114,6 @@
                 <v:path gradientshapeok="t" o:connecttype="rect"/>
               </v:shapetype>
               <v:shape id="Pole tekstowe 5" o:spid="_x0000_s1026" type="#_x0000_t202" style="position:absolute;margin-left:-49.55pt;margin-top:39.3pt;width:408.9pt;height:51.95pt;z-index:251667456;visibility:visible;mso-wrap-style:none;mso-height-percent:0;mso-wrap-distance-left:9pt;mso-wrap-distance-top:0;mso-wrap-distance-right:9pt;mso-wrap-distance-bottom:0;mso-position-horizontal:absolute;mso-position-horizontal-relative:text;mso-position-vertical:absolute;mso-position-vertical-relative:page;mso-height-percent:0;mso-height-relative:margin;v-text-anchor:top" o:gfxdata="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" filled="f" stroked="f">
-                <v:fill o:detectmouseclick="t"/>
                 <v:textbox>
                   <w:txbxContent>
                     <w:p>
@@ -305,7 +304,6 @@
           <mc:Fallback>
             <w:pict>
               <v:shape w14:anchorId="2932042D" id="Pole tekstowe 6" o:spid="_x0000_s1027" type="#_x0000_t202" style="position:absolute;margin-left:23.8pt;margin-top:41.95pt;width:408.9pt;height:51.35pt;z-index:251658238;visibility:visible;mso-wrap-style:none;mso-height-percent:0;mso-wrap-distance-left:9pt;mso-wrap-distance-top:0;mso-wrap-distance-right:9pt;mso-wrap-distance-bottom:0;mso-position-horizontal:absolute;mso-position-horizontal-relative:page;mso-position-vertical:absolute;mso-position-vertical-relative:page;mso-height-percent:0;mso-height-relative:margin;v-text-anchor:top" o:gfxdata="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" filled="f" stroked="f">
-                <v:fill o:detectmouseclick="t"/>
                 <v:textbox>
                   <w:txbxContent>
                     <w:p>
@@ -499,7 +497,6 @@
           <mc:Fallback>
             <w:pict>
               <v:shape w14:anchorId="7865079C" id="Pole tekstowe 2" o:spid="_x0000_s1028" type="#_x0000_t202" style="position:absolute;margin-left:11.85pt;margin-top:1.9pt;width:442.65pt;height:105.75pt;z-index:251660288;visibility:visible;mso-wrap-style:square;mso-width-percent:0;mso-height-percent:0;mso-wrap-distance-left:9pt;mso-wrap-distance-top:0;mso-wrap-distance-right:9pt;mso-wrap-distance-bottom:0;mso-position-horizontal:absolute;mso-position-horizontal-relative:page;mso-position-vertical:absolute;mso-position-vertical-relative:page;mso-width-percent:0;mso-height-percent:0;mso-width-relative:margin;mso-height-relative:margin;v-text-anchor:top" o:gfxdata="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" filled="f" stroked="f">
-                <v:fill o:detectmouseclick="t"/>
                 <v:textbox>
                   <w:txbxContent>
                     <w:p>
@@ -668,7 +665,6 @@
           <mc:Fallback>
             <w:pict>
               <v:shape w14:anchorId="0719BB49" id="Pole tekstowe 3" o:spid="_x0000_s1029" type="#_x0000_t202" style="position:absolute;margin-left:13.75pt;margin-top:-65.15pt;width:446.4pt;height:80.2pt;z-index:-251654144;visibility:visible;mso-wrap-style:square;mso-width-percent:0;mso-height-percent:0;mso-wrap-distance-left:9pt;mso-wrap-distance-top:0;mso-wrap-distance-right:9pt;mso-wrap-distance-bottom:0;mso-position-horizontal:absolute;mso-position-horizontal-relative:page;mso-position-vertical:absolute;mso-position-vertical-relative:text;mso-width-percent:0;mso-height-percent:0;mso-width-relative:margin;mso-height-relative:margin;v-text-anchor:top" o:gfxdata="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" filled="f" stroked="f">
-                <v:fill o:detectmouseclick="t"/>
                 <v:textbox>
                   <w:txbxContent>
                     <w:p>
@@ -751,23 +747,11 @@
             <w:sz w:val="28"/>
             <w:szCs w:val="28"/>
             <w:u w:val="none"/>
-            <w14:shadow w14:blurRad="38100" w14:dist="19050" w14:dir="2700000" w14:sx="100000" w14:sy="100000" w14:kx="0" w14:ky="0" w14:algn="tl">
-              <w14:schemeClr w14:val="dk1">
-                <w14:alpha w14:val="60000"/>
-              </w14:schemeClr>
-            </w14:shadow>
             <w14:textOutline w14:w="0" w14:cap="flat" w14:cmpd="sng" w14:algn="ctr">
               <w14:noFill/>
               <w14:prstDash w14:val="solid"/>
               <w14:round/>
             </w14:textOutline>
-            <w14:textFill>
-              <w14:solidFill>
-                <w14:srgbClr w14:val="5B9BD5">
-                  <w14:lumMod w14:val="50000"/>
-                </w14:srgbClr>
-              </w14:solidFill>
-            </w14:textFill>
           </w:rPr>
           <w:t>Bergensesteenweg</w:t>
         </w:r>
@@ -779,133 +763,13 @@
             <w:sz w:val="28"/>
             <w:szCs w:val="28"/>
             <w:u w:val="none"/>
-            <w14:shadow w14:blurRad="38100" w14:dist="19050" w14:dir="2700000" w14:sx="100000" w14:sy="100000" w14:kx="0" w14:ky="0" w14:algn="tl">
-              <w14:schemeClr w14:val="dk1">
-                <w14:alpha w14:val="60000"/>
-              </w14:schemeClr>
-            </w14:shadow>
             <w14:textOutline w14:w="0" w14:cap="flat" w14:cmpd="sng" w14:algn="ctr">
               <w14:noFill/>
               <w14:prstDash w14:val="solid"/>
               <w14:round/>
             </w14:textOutline>
-            <w14:textFill>
-              <w14:solidFill>
-                <w14:srgbClr w14:val="5B9BD5">
-                  <w14:lumMod w14:val="50000"/>
-                </w14:srgbClr>
-              </w14:solidFill>
-            </w14:textFill>
           </w:rPr>
-          <w:t xml:space="preserve"> 37a 002, 1500 </w:t>
-        </w:r>
-        <w:r>
-          <w:rPr>
-            <w:rStyle w:val="Hipercze"/>
-            <w:color w:val="5B9BD5"/>
-            <w:sz w:val="28"/>
-            <w:szCs w:val="28"/>
-            <w:u w:val="none"/>
-            <w14:shadow w14:blurRad="38100" w14:dist="19050" w14:dir="2700000" w14:sx="100000" w14:sy="100000" w14:kx="0" w14:ky="0" w14:algn="tl">
-              <w14:schemeClr w14:val="dk1">
-                <w14:alpha w14:val="60000"/>
-              </w14:schemeClr>
-            </w14:shadow>
-            <w14:textOutline w14:w="0" w14:cap="flat" w14:cmpd="sng" w14:algn="ctr">
-              <w14:noFill/>
-              <w14:prstDash w14:val="solid"/>
-              <w14:round/>
-            </w14:textOutline>
-            <w14:textFill>
-              <w14:solidFill>
-                <w14:srgbClr w14:val="5B9BD5">
-                  <w14:lumMod w14:val="50000"/>
-                </w14:srgbClr>
-              </w14:solidFill>
-            </w14:textFill>
-          </w:rPr>
-          <w:t>H</w:t>
-        </w:r>
-        <w:r>
-          <w:rPr>
-            <w:rStyle w:val="Hipercze"/>
-            <w:color w:val="5B9BD5"/>
-            <w:sz w:val="28"/>
-            <w:szCs w:val="28"/>
-            <w:u w:val="none"/>
-            <w14:shadow w14:blurRad="38100" w14:dist="19050" w14:dir="2700000" w14:sx="100000" w14:sy="100000" w14:kx="0" w14:ky="0" w14:algn="tl">
-              <w14:schemeClr w14:val="dk1">
-                <w14:alpha w14:val="60000"/>
-              </w14:schemeClr>
-            </w14:shadow>
-            <w14:textOutline w14:w="0" w14:cap="flat" w14:cmpd="sng" w14:algn="ctr">
-              <w14:noFill/>
-              <w14:prstDash w14:val="solid"/>
-              <w14:round/>
-            </w14:textOutline>
-            <w14:textFill>
-              <w14:solidFill>
-                <w14:srgbClr w14:val="5B9BD5">
-                  <w14:lumMod w14:val="50000"/>
-                </w14:srgbClr>
-              </w14:solidFill>
-            </w14:textFill>
-          </w:rPr>
-          <w:t>a</w:t>
-        </w:r>
-        <w:r>
-          <w:rPr>
-            <w:rStyle w:val="Hipercze"/>
-            <w:color w:val="5B9BD5"/>
-            <w:sz w:val="28"/>
-            <w:szCs w:val="28"/>
-            <w:u w:val="none"/>
-            <w14:shadow w14:blurRad="38100" w14:dist="19050" w14:dir="2700000" w14:sx="100000" w14:sy="100000" w14:kx="0" w14:ky="0" w14:algn="tl">
-              <w14:schemeClr w14:val="dk1">
-                <w14:alpha w14:val="60000"/>
-              </w14:schemeClr>
-            </w14:shadow>
-            <w14:textOutline w14:w="0" w14:cap="flat" w14:cmpd="sng" w14:algn="ctr">
-              <w14:noFill/>
-              <w14:prstDash w14:val="solid"/>
-              <w14:round/>
-            </w14:textOutline>
-            <w14:textFill>
-              <w14:solidFill>
-                <w14:srgbClr w14:val="5B9BD5">
-                  <w14:lumMod w14:val="50000"/>
-                </w14:srgbClr>
-              </w14:solidFill>
-            </w14:textFill>
-          </w:rPr>
-          <w:t>l</w:t>
-        </w:r>
-        <w:r>
-          <w:rPr>
-            <w:rStyle w:val="Hipercze"/>
-            <w:color w:val="5B9BD5"/>
-            <w:sz w:val="28"/>
-            <w:szCs w:val="28"/>
-            <w:u w:val="none"/>
-            <w14:shadow w14:blurRad="38100" w14:dist="19050" w14:dir="2700000" w14:sx="100000" w14:sy="100000" w14:kx="0" w14:ky="0" w14:algn="tl">
-              <w14:schemeClr w14:val="dk1">
-                <w14:alpha w14:val="60000"/>
-              </w14:schemeClr>
-            </w14:shadow>
-            <w14:textOutline w14:w="0" w14:cap="flat" w14:cmpd="sng" w14:algn="ctr">
-              <w14:noFill/>
-              <w14:prstDash w14:val="solid"/>
-              <w14:round/>
-            </w14:textOutline>
-            <w14:textFill>
-              <w14:solidFill>
-                <w14:srgbClr w14:val="5B9BD5">
-                  <w14:lumMod w14:val="50000"/>
-                </w14:srgbClr>
-              </w14:solidFill>
-            </w14:textFill>
-          </w:rPr>
-          <w:t xml:space="preserve">le - </w:t>
+          <w:t xml:space="preserve"> 37a 002, 1500 Halle - </w:t>
         </w:r>
         <w:proofErr w:type="spellStart"/>
         <w:r>
@@ -915,23 +779,11 @@
             <w:sz w:val="28"/>
             <w:szCs w:val="28"/>
             <w:u w:val="none"/>
-            <w14:shadow w14:blurRad="38100" w14:dist="19050" w14:dir="2700000" w14:sx="100000" w14:sy="100000" w14:kx="0" w14:ky="0" w14:algn="tl">
-              <w14:schemeClr w14:val="dk1">
-                <w14:alpha w14:val="60000"/>
-              </w14:schemeClr>
-            </w14:shadow>
             <w14:textOutline w14:w="0" w14:cap="flat" w14:cmpd="sng" w14:algn="ctr">
               <w14:noFill/>
               <w14:prstDash w14:val="solid"/>
               <w14:round/>
             </w14:textOutline>
-            <w14:textFill>
-              <w14:solidFill>
-                <w14:srgbClr w14:val="5B9BD5">
-                  <w14:lumMod w14:val="50000"/>
-                </w14:srgbClr>
-              </w14:solidFill>
-            </w14:textFill>
           </w:rPr>
           <w:t>Vlaams</w:t>
         </w:r>
@@ -943,23 +795,11 @@
             <w:sz w:val="28"/>
             <w:szCs w:val="28"/>
             <w:u w:val="none"/>
-            <w14:shadow w14:blurRad="38100" w14:dist="19050" w14:dir="2700000" w14:sx="100000" w14:sy="100000" w14:kx="0" w14:ky="0" w14:algn="tl">
-              <w14:schemeClr w14:val="dk1">
-                <w14:alpha w14:val="60000"/>
-              </w14:schemeClr>
-            </w14:shadow>
             <w14:textOutline w14:w="0" w14:cap="flat" w14:cmpd="sng" w14:algn="ctr">
               <w14:noFill/>
               <w14:prstDash w14:val="solid"/>
               <w14:round/>
             </w14:textOutline>
-            <w14:textFill>
-              <w14:solidFill>
-                <w14:srgbClr w14:val="5B9BD5">
-                  <w14:lumMod w14:val="50000"/>
-                </w14:srgbClr>
-              </w14:solidFill>
-            </w14:textFill>
           </w:rPr>
           <w:t xml:space="preserve"> </w:t>
         </w:r>
@@ -971,23 +811,11 @@
             <w:sz w:val="28"/>
             <w:szCs w:val="28"/>
             <w:u w:val="none"/>
-            <w14:shadow w14:blurRad="38100" w14:dist="19050" w14:dir="2700000" w14:sx="100000" w14:sy="100000" w14:kx="0" w14:ky="0" w14:algn="tl">
-              <w14:schemeClr w14:val="dk1">
-                <w14:alpha w14:val="60000"/>
-              </w14:schemeClr>
-            </w14:shadow>
             <w14:textOutline w14:w="0" w14:cap="flat" w14:cmpd="sng" w14:algn="ctr">
               <w14:noFill/>
               <w14:prstDash w14:val="solid"/>
               <w14:round/>
             </w14:textOutline>
-            <w14:textFill>
-              <w14:solidFill>
-                <w14:srgbClr w14:val="5B9BD5">
-                  <w14:lumMod w14:val="50000"/>
-                </w14:srgbClr>
-              </w14:solidFill>
-            </w14:textFill>
           </w:rPr>
           <w:t>Brabant</w:t>
         </w:r>
@@ -999,23 +827,11 @@
             <w:sz w:val="28"/>
             <w:szCs w:val="28"/>
             <w:u w:val="none"/>
-            <w14:shadow w14:blurRad="38100" w14:dist="19050" w14:dir="2700000" w14:sx="100000" w14:sy="100000" w14:kx="0" w14:ky="0" w14:algn="tl">
-              <w14:schemeClr w14:val="dk1">
-                <w14:alpha w14:val="60000"/>
-              </w14:schemeClr>
-            </w14:shadow>
             <w14:textOutline w14:w="0" w14:cap="flat" w14:cmpd="sng" w14:algn="ctr">
               <w14:noFill/>
               <w14:prstDash w14:val="solid"/>
               <w14:round/>
             </w14:textOutline>
-            <w14:textFill>
-              <w14:solidFill>
-                <w14:srgbClr w14:val="5B9BD5">
-                  <w14:lumMod w14:val="50000"/>
-                </w14:srgbClr>
-              </w14:solidFill>
-            </w14:textFill>
           </w:rPr>
           <w:t xml:space="preserve">, </w:t>
         </w:r>
@@ -1027,23 +843,11 @@
             <w:sz w:val="28"/>
             <w:szCs w:val="28"/>
             <w:u w:val="none"/>
-            <w14:shadow w14:blurRad="38100" w14:dist="19050" w14:dir="2700000" w14:sx="100000" w14:sy="100000" w14:kx="0" w14:ky="0" w14:algn="tl">
-              <w14:schemeClr w14:val="dk1">
-                <w14:alpha w14:val="60000"/>
-              </w14:schemeClr>
-            </w14:shadow>
             <w14:textOutline w14:w="0" w14:cap="flat" w14:cmpd="sng" w14:algn="ctr">
               <w14:noFill/>
               <w14:prstDash w14:val="solid"/>
               <w14:round/>
             </w14:textOutline>
-            <w14:textFill>
-              <w14:solidFill>
-                <w14:srgbClr w14:val="5B9BD5">
-                  <w14:lumMod w14:val="50000"/>
-                </w14:srgbClr>
-              </w14:solidFill>
-            </w14:textFill>
           </w:rPr>
           <w:t>België</w:t>
         </w:r>
@@ -1221,27 +1025,7 @@
             <w:szCs w:val="28"/>
             <w:u w:val="none"/>
           </w:rPr>
-          <w:t>+32 / 4 72 12</w:t>
-        </w:r>
-        <w:r>
-          <w:rPr>
-            <w:rStyle w:val="Hipercze"/>
-            <w:color w:val="5B9BD5"/>
-            <w:sz w:val="28"/>
-            <w:szCs w:val="28"/>
-            <w:u w:val="none"/>
-          </w:rPr>
-          <w:t xml:space="preserve"> </w:t>
-        </w:r>
-        <w:r>
-          <w:rPr>
-            <w:rStyle w:val="Hipercze"/>
-            <w:color w:val="5B9BD5"/>
-            <w:sz w:val="28"/>
-            <w:szCs w:val="28"/>
-            <w:u w:val="none"/>
-          </w:rPr>
-          <w:t>81 06</w:t>
+          <w:t>+32 / 4 72 12 81 06</w:t>
         </w:r>
       </w:hyperlink>
     </w:p>
@@ -1356,28 +1140,28 @@
         <v:path o:extrusionok="f" gradientshapeok="t" o:connecttype="rect"/>
         <o:lock v:ext="edit" aspectratio="t"/>
       </v:shapetype>
-      <v:shape id="_x0000_i3110" type="#_x0000_t75" style="width:294.75pt;height:294.75pt" o:bullet="t">
+      <v:shape id="_x0000_i1202" type="#_x0000_t75" style="width:294.75pt;height:294.75pt" o:bullet="t">
         <v:imagedata r:id="rId1" o:title="mailbox"/>
       </v:shape>
     </w:pict>
   </w:numPicBullet>
   <w:numPicBullet w:numPicBulletId="1">
     <w:pict>
-      <v:shape id="_x0000_i3111" type="#_x0000_t75" style="width:409.5pt;height:409.5pt" o:bullet="t">
+      <v:shape id="_x0000_i1203" type="#_x0000_t75" style="width:409.5pt;height:409.5pt" o:bullet="t">
         <v:imagedata r:id="rId2" o:title="telephone"/>
       </v:shape>
     </w:pict>
   </w:numPicBullet>
   <w:numPicBullet w:numPicBulletId="2">
     <w:pict>
-      <v:shape id="_x0000_i3112" type="#_x0000_t75" style="width:384pt;height:384pt" o:bullet="t">
+      <v:shape id="_x0000_i1204" type="#_x0000_t75" style="width:384pt;height:384pt" o:bullet="t">
         <v:imagedata r:id="rId3" o:title="car"/>
       </v:shape>
     </w:pict>
   </w:numPicBullet>
   <w:numPicBullet w:numPicBulletId="3">
     <w:pict>
-      <v:shape id="_x0000_i3113" type="#_x0000_t75" style="width:409.5pt;height:409.5pt" o:bullet="t">
+      <v:shape id="_x0000_i1205" type="#_x0000_t75" style="width:409.5pt;height:409.5pt" o:bullet="t">
         <v:imagedata r:id="rId4" o:title="email"/>
       </v:shape>
     </w:pict>

</xml_diff>

<commit_message>
Changed style of: address, phone number, drivers licences, email.
</commit_message>
<xml_diff>
--- a/cv.en.sitko patryk.docx
+++ b/cv.en.sitko patryk.docx
@@ -3,6 +3,178 @@
 <w:document xmlns:wpc="http://schemas.microsoft.com/office/word/2010/wordprocessingCanvas" xmlns:cx="http://schemas.microsoft.com/office/drawing/2014/chartex" xmlns:cx1="http://schemas.microsoft.com/office/drawing/2015/9/8/chartex" xmlns:cx2="http://schemas.microsoft.com/office/drawing/2015/10/21/chartex" xmlns:cx3="http://schemas.microsoft.com/office/drawing/2016/5/9/chartex" xmlns:cx4="http://schemas.microsoft.com/office/drawing/2016/5/10/chartex" xmlns:cx5="http://schemas.microsoft.com/office/drawing/2016/5/11/chartex" xmlns:cx6="http://schemas.microsoft.com/office/drawing/2016/5/12/chartex" xmlns:cx7="http://schemas.microsoft.com/office/drawing/2016/5/13/chartex" xmlns:cx8="http://schemas.microsoft.com/office/drawing/2016/5/14/chartex" xmlns:mc="http://schemas.openxmlformats.org/markup-compatibility/2006" xmlns:aink="http://schemas.microsoft.com/office/drawing/2016/ink" xmlns:am3d="http://schemas.microsoft.com/office/drawing/2017/model3d" xmlns:o="urn:schemas-microsoft-com:office:office" xmlns:r="http://schemas.openxmlformats.org/officeDocument/2006/relationships" xmlns:m="http://schemas.openxmlformats.org/officeDocument/2006/math" xmlns:v="urn:schemas-microsoft-com:vml" xmlns:wp14="http://schemas.microsoft.com/office/word/2010/wordprocessingDrawing" xmlns:wp="http://schemas.openxmlformats.org/drawingml/2006/wordprocessingDrawing" xmlns:w10="urn:schemas-microsoft-com:office:word" xmlns:w="http://schemas.openxmlformats.org/wordprocessingml/2006/main" xmlns:w14="http://schemas.microsoft.com/office/word/2010/wordml" xmlns:w15="http://schemas.microsoft.com/office/word/2012/wordml" xmlns:w16cex="http://schemas.microsoft.com/office/word/2018/wordml/cex" xmlns:w16cid="http://schemas.microsoft.com/office/word/2016/wordml/cid" xmlns:w16="http://schemas.microsoft.com/office/word/2018/wordml" xmlns:w16sdtdh="http://schemas.microsoft.com/office/word/2020/wordml/sdtdatahash" xmlns:w16se="http://schemas.microsoft.com/office/word/2015/wordml/symex" xmlns:wpg="http://schemas.microsoft.com/office/word/2010/wordprocessingGroup" xmlns:wpi="http://schemas.microsoft.com/office/word/2010/wordprocessingInk" xmlns:wne="http://schemas.microsoft.com/office/word/2006/wordml" xmlns:wps="http://schemas.microsoft.com/office/word/2010/wordprocessingShape" mc:Ignorable="w14 w15 w16se w16cid w16 w16cex w16sdtdh wp14">
   <w:body>
     <w:p>
+      <w:r>
+        <w:rPr>
+          <w:noProof/>
+        </w:rPr>
+        <mc:AlternateContent>
+          <mc:Choice Requires="wps">
+            <w:drawing>
+              <wp:anchor distT="0" distB="0" distL="114300" distR="114300" simplePos="0" relativeHeight="251660288" behindDoc="0" locked="0" layoutInCell="1" allowOverlap="1" wp14:anchorId="7865079C" wp14:editId="0DE93DA4">
+                <wp:simplePos x="0" y="0"/>
+                <wp:positionH relativeFrom="page">
+                  <wp:posOffset>152400</wp:posOffset>
+                </wp:positionH>
+                <wp:positionV relativeFrom="page">
+                  <wp:posOffset>19051</wp:posOffset>
+                </wp:positionV>
+                <wp:extent cx="5621020" cy="1165860"/>
+                <wp:effectExtent l="0" t="0" r="0" b="0"/>
+                <wp:wrapNone/>
+                <wp:docPr id="2" name="Pole tekstowe 2"/>
+                <wp:cNvGraphicFramePr/>
+                <a:graphic xmlns:a="http://schemas.openxmlformats.org/drawingml/2006/main">
+                  <a:graphicData uri="http://schemas.microsoft.com/office/word/2010/wordprocessingShape">
+                    <wps:wsp>
+                      <wps:cNvSpPr txBox="1"/>
+                      <wps:spPr>
+                        <a:xfrm>
+                          <a:off x="0" y="0"/>
+                          <a:ext cx="5621020" cy="1165860"/>
+                        </a:xfrm>
+                        <a:prstGeom prst="rect">
+                          <a:avLst/>
+                        </a:prstGeom>
+                        <a:noFill/>
+                        <a:ln>
+                          <a:noFill/>
+                        </a:ln>
+                      </wps:spPr>
+                      <wps:txbx>
+                        <w:txbxContent>
+                          <w:p>
+                            <w:pPr>
+                              <w:jc w:val="center"/>
+                              <w:rPr>
+                                <w:b/>
+                                <w:noProof/>
+                                <w:color w:val="5B9BD5" w:themeColor="accent5"/>
+                                <w:sz w:val="144"/>
+                                <w:szCs w:val="144"/>
+                                <w14:shadow w14:blurRad="12700" w14:dist="38100" w14:dir="2700000" w14:sx="100000" w14:sy="100000" w14:kx="0" w14:ky="0" w14:algn="tl">
+                                  <w14:schemeClr w14:val="accent5">
+                                    <w14:lumMod w14:val="60000"/>
+                                    <w14:lumOff w14:val="40000"/>
+                                  </w14:schemeClr>
+                                </w14:shadow>
+                                <w14:textOutline w14:w="9525" w14:cap="flat" w14:cmpd="sng" w14:algn="ctr">
+                                  <w14:solidFill>
+                                    <w14:schemeClr w14:val="bg1"/>
+                                  </w14:solidFill>
+                                  <w14:prstDash w14:val="solid"/>
+                                  <w14:round/>
+                                </w14:textOutline>
+                              </w:rPr>
+                            </w:pPr>
+                            <w:r>
+                              <w:rPr>
+                                <w:b/>
+                                <w:noProof/>
+                                <w:color w:val="5B9BD5" w:themeColor="accent5"/>
+                                <w:sz w:val="144"/>
+                                <w:szCs w:val="144"/>
+                                <w14:shadow w14:blurRad="12700" w14:dist="38100" w14:dir="2700000" w14:sx="100000" w14:sy="100000" w14:kx="0" w14:ky="0" w14:algn="tl">
+                                  <w14:schemeClr w14:val="accent5">
+                                    <w14:lumMod w14:val="60000"/>
+                                    <w14:lumOff w14:val="40000"/>
+                                  </w14:schemeClr>
+                                </w14:shadow>
+                                <w14:textOutline w14:w="9525" w14:cap="flat" w14:cmpd="sng" w14:algn="ctr">
+                                  <w14:solidFill>
+                                    <w14:schemeClr w14:val="bg1"/>
+                                  </w14:solidFill>
+                                  <w14:prstDash w14:val="solid"/>
+                                  <w14:round/>
+                                </w14:textOutline>
+                              </w:rPr>
+                              <w:t>SITKO PATRYK</w:t>
+                            </w:r>
+                          </w:p>
+                        </w:txbxContent>
+                      </wps:txbx>
+                      <wps:bodyPr rot="0" spcFirstLastPara="0" vertOverflow="overflow" horzOverflow="overflow" vert="horz" wrap="square" lIns="91440" tIns="45720" rIns="91440" bIns="45720" numCol="1" spcCol="0" rtlCol="0" fromWordArt="0" anchor="t" anchorCtr="0" forceAA="0" compatLnSpc="1">
+                        <a:prstTxWarp prst="textNoShape">
+                          <a:avLst/>
+                        </a:prstTxWarp>
+                        <a:noAutofit/>
+                      </wps:bodyPr>
+                    </wps:wsp>
+                  </a:graphicData>
+                </a:graphic>
+                <wp14:sizeRelH relativeFrom="margin">
+                  <wp14:pctWidth>0</wp14:pctWidth>
+                </wp14:sizeRelH>
+                <wp14:sizeRelV relativeFrom="margin">
+                  <wp14:pctHeight>0</wp14:pctHeight>
+                </wp14:sizeRelV>
+              </wp:anchor>
+            </w:drawing>
+          </mc:Choice>
+          <mc:Fallback>
+            <w:pict>
+              <v:shapetype w14:anchorId="7865079C" id="_x0000_t202" coordsize="21600,21600" o:spt="202" path="m,l,21600r21600,l21600,xe">
+                <v:stroke joinstyle="miter"/>
+                <v:path gradientshapeok="t" o:connecttype="rect"/>
+              </v:shapetype>
+              <v:shape id="Pole tekstowe 2" o:spid="_x0000_s1026" type="#_x0000_t202" style="position:absolute;margin-left:12pt;margin-top:1.5pt;width:442.6pt;height:91.8pt;z-index:251660288;visibility:visible;mso-wrap-style:square;mso-width-percent:0;mso-height-percent:0;mso-wrap-distance-left:9pt;mso-wrap-distance-top:0;mso-wrap-distance-right:9pt;mso-wrap-distance-bottom:0;mso-position-horizontal:absolute;mso-position-horizontal-relative:page;mso-position-vertical:absolute;mso-position-vertical-relative:page;mso-width-percent:0;mso-height-percent:0;mso-width-relative:margin;mso-height-relative:margin;v-text-anchor:top" o:gfxdata="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" filled="f" stroked="f">
+                <v:textbox>
+                  <w:txbxContent>
+                    <w:p>
+                      <w:pPr>
+                        <w:jc w:val="center"/>
+                        <w:rPr>
+                          <w:b/>
+                          <w:noProof/>
+                          <w:color w:val="5B9BD5" w:themeColor="accent5"/>
+                          <w:sz w:val="144"/>
+                          <w:szCs w:val="144"/>
+                          <w14:shadow w14:blurRad="12700" w14:dist="38100" w14:dir="2700000" w14:sx="100000" w14:sy="100000" w14:kx="0" w14:ky="0" w14:algn="tl">
+                            <w14:schemeClr w14:val="accent5">
+                              <w14:lumMod w14:val="60000"/>
+                              <w14:lumOff w14:val="40000"/>
+                            </w14:schemeClr>
+                          </w14:shadow>
+                          <w14:textOutline w14:w="9525" w14:cap="flat" w14:cmpd="sng" w14:algn="ctr">
+                            <w14:solidFill>
+                              <w14:schemeClr w14:val="bg1"/>
+                            </w14:solidFill>
+                            <w14:prstDash w14:val="solid"/>
+                            <w14:round/>
+                          </w14:textOutline>
+                        </w:rPr>
+                      </w:pPr>
+                      <w:r>
+                        <w:rPr>
+                          <w:b/>
+                          <w:noProof/>
+                          <w:color w:val="5B9BD5" w:themeColor="accent5"/>
+                          <w:sz w:val="144"/>
+                          <w:szCs w:val="144"/>
+                          <w14:shadow w14:blurRad="12700" w14:dist="38100" w14:dir="2700000" w14:sx="100000" w14:sy="100000" w14:kx="0" w14:ky="0" w14:algn="tl">
+                            <w14:schemeClr w14:val="accent5">
+                              <w14:lumMod w14:val="60000"/>
+                              <w14:lumOff w14:val="40000"/>
+                            </w14:schemeClr>
+                          </w14:shadow>
+                          <w14:textOutline w14:w="9525" w14:cap="flat" w14:cmpd="sng" w14:algn="ctr">
+                            <w14:solidFill>
+                              <w14:schemeClr w14:val="bg1"/>
+                            </w14:solidFill>
+                            <w14:prstDash w14:val="solid"/>
+                            <w14:round/>
+                          </w14:textOutline>
+                        </w:rPr>
+                        <w:t>SITKO PATRYK</w:t>
+                      </w:r>
+                    </w:p>
+                  </w:txbxContent>
+                </v:textbox>
+                <w10:wrap anchorx="page" anchory="page"/>
+              </v:shape>
+            </w:pict>
+          </mc:Fallback>
+        </mc:AlternateContent>
+      </w:r>
       <w:r>
         <w:rPr>
           <w:noProof/>
@@ -109,11 +281,7 @@
           </mc:Choice>
           <mc:Fallback>
             <w:pict>
-              <v:shapetype w14:anchorId="77F051FC" id="_x0000_t202" coordsize="21600,21600" o:spt="202" path="m,l,21600r21600,l21600,xe">
-                <v:stroke joinstyle="miter"/>
-                <v:path gradientshapeok="t" o:connecttype="rect"/>
-              </v:shapetype>
-              <v:shape id="Pole tekstowe 5" o:spid="_x0000_s1026" type="#_x0000_t202" style="position:absolute;margin-left:-49.55pt;margin-top:39.3pt;width:408.9pt;height:51.95pt;z-index:251667456;visibility:visible;mso-wrap-style:none;mso-height-percent:0;mso-wrap-distance-left:9pt;mso-wrap-distance-top:0;mso-wrap-distance-right:9pt;mso-wrap-distance-bottom:0;mso-position-horizontal:absolute;mso-position-horizontal-relative:text;mso-position-vertical:absolute;mso-position-vertical-relative:page;mso-height-percent:0;mso-height-relative:margin;v-text-anchor:top" o:gfxdata="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" filled="f" stroked="f">
+              <v:shape w14:anchorId="77F051FC" id="Pole tekstowe 5" o:spid="_x0000_s1027" type="#_x0000_t202" style="position:absolute;margin-left:-49.55pt;margin-top:39.3pt;width:408.9pt;height:51.95pt;z-index:251667456;visibility:visible;mso-wrap-style:none;mso-height-percent:0;mso-wrap-distance-left:9pt;mso-wrap-distance-top:0;mso-wrap-distance-right:9pt;mso-wrap-distance-bottom:0;mso-position-horizontal:absolute;mso-position-horizontal-relative:text;mso-position-vertical:absolute;mso-position-vertical-relative:page;mso-height-percent:0;mso-height-relative:margin;v-text-anchor:top" o:gfxdata="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" filled="f" stroked="f">
                 <v:textbox>
                   <w:txbxContent>
                     <w:p>
@@ -179,7 +347,7 @@
         <mc:AlternateContent>
           <mc:Choice Requires="wps">
             <w:drawing>
-              <wp:anchor distT="0" distB="0" distL="114300" distR="114300" simplePos="0" relativeHeight="251658238" behindDoc="0" locked="0" layoutInCell="1" allowOverlap="1" wp14:anchorId="2932042D" wp14:editId="7D345093">
+              <wp:anchor distT="0" distB="0" distL="114300" distR="114300" simplePos="0" relativeHeight="251658238" behindDoc="0" locked="0" layoutInCell="1" allowOverlap="1" wp14:anchorId="2932042D" wp14:editId="615CE639">
                 <wp:simplePos x="0" y="0"/>
                 <wp:positionH relativeFrom="page">
                   <wp:posOffset>302150</wp:posOffset>
@@ -303,7 +471,7 @@
           </mc:Choice>
           <mc:Fallback>
             <w:pict>
-              <v:shape w14:anchorId="2932042D" id="Pole tekstowe 6" o:spid="_x0000_s1027" type="#_x0000_t202" style="position:absolute;margin-left:23.8pt;margin-top:41.95pt;width:408.9pt;height:51.35pt;z-index:251658238;visibility:visible;mso-wrap-style:none;mso-height-percent:0;mso-wrap-distance-left:9pt;mso-wrap-distance-top:0;mso-wrap-distance-right:9pt;mso-wrap-distance-bottom:0;mso-position-horizontal:absolute;mso-position-horizontal-relative:page;mso-position-vertical:absolute;mso-position-vertical-relative:page;mso-height-percent:0;mso-height-relative:margin;v-text-anchor:top" o:gfxdata="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" filled="f" stroked="f">
+              <v:shape w14:anchorId="2932042D" id="Pole tekstowe 6" o:spid="_x0000_s1028" type="#_x0000_t202" style="position:absolute;margin-left:23.8pt;margin-top:41.95pt;width:408.9pt;height:51.35pt;z-index:251658238;visibility:visible;mso-wrap-style:none;mso-height-percent:0;mso-wrap-distance-left:9pt;mso-wrap-distance-top:0;mso-wrap-distance-right:9pt;mso-wrap-distance-bottom:0;mso-position-horizontal:absolute;mso-position-horizontal-relative:page;mso-position-vertical:absolute;mso-position-vertical-relative:page;mso-height-percent:0;mso-height-relative:margin;v-text-anchor:top" o:gfxdata="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" filled="f" stroked="f">
                 <v:textbox>
                   <w:txbxContent>
                     <w:p>
@@ -378,174 +546,6 @@
                           </w14:textOutline>
                         </w:rPr>
                       </w:pPr>
-                    </w:p>
-                  </w:txbxContent>
-                </v:textbox>
-                <w10:wrap anchorx="page" anchory="page"/>
-              </v:shape>
-            </w:pict>
-          </mc:Fallback>
-        </mc:AlternateContent>
-      </w:r>
-      <w:r>
-        <w:rPr>
-          <w:noProof/>
-        </w:rPr>
-        <mc:AlternateContent>
-          <mc:Choice Requires="wps">
-            <w:drawing>
-              <wp:anchor distT="0" distB="0" distL="114300" distR="114300" simplePos="0" relativeHeight="251660288" behindDoc="0" locked="0" layoutInCell="1" allowOverlap="1" wp14:anchorId="7865079C" wp14:editId="2A4507E1">
-                <wp:simplePos x="0" y="0"/>
-                <wp:positionH relativeFrom="page">
-                  <wp:posOffset>150551</wp:posOffset>
-                </wp:positionH>
-                <wp:positionV relativeFrom="page">
-                  <wp:posOffset>23854</wp:posOffset>
-                </wp:positionV>
-                <wp:extent cx="5621572" cy="1343163"/>
-                <wp:effectExtent l="0" t="0" r="0" b="9525"/>
-                <wp:wrapNone/>
-                <wp:docPr id="2" name="Pole tekstowe 2"/>
-                <wp:cNvGraphicFramePr/>
-                <a:graphic xmlns:a="http://schemas.openxmlformats.org/drawingml/2006/main">
-                  <a:graphicData uri="http://schemas.microsoft.com/office/word/2010/wordprocessingShape">
-                    <wps:wsp>
-                      <wps:cNvSpPr txBox="1"/>
-                      <wps:spPr>
-                        <a:xfrm>
-                          <a:off x="0" y="0"/>
-                          <a:ext cx="5621572" cy="1343163"/>
-                        </a:xfrm>
-                        <a:prstGeom prst="rect">
-                          <a:avLst/>
-                        </a:prstGeom>
-                        <a:noFill/>
-                        <a:ln>
-                          <a:noFill/>
-                        </a:ln>
-                      </wps:spPr>
-                      <wps:txbx>
-                        <w:txbxContent>
-                          <w:p>
-                            <w:pPr>
-                              <w:jc w:val="center"/>
-                              <w:rPr>
-                                <w:b/>
-                                <w:noProof/>
-                                <w:color w:val="5B9BD5" w:themeColor="accent5"/>
-                                <w:sz w:val="144"/>
-                                <w:szCs w:val="144"/>
-                                <w14:shadow w14:blurRad="12700" w14:dist="38100" w14:dir="2700000" w14:sx="100000" w14:sy="100000" w14:kx="0" w14:ky="0" w14:algn="tl">
-                                  <w14:schemeClr w14:val="accent5">
-                                    <w14:lumMod w14:val="60000"/>
-                                    <w14:lumOff w14:val="40000"/>
-                                  </w14:schemeClr>
-                                </w14:shadow>
-                                <w14:textOutline w14:w="9525" w14:cap="flat" w14:cmpd="sng" w14:algn="ctr">
-                                  <w14:solidFill>
-                                    <w14:schemeClr w14:val="bg1"/>
-                                  </w14:solidFill>
-                                  <w14:prstDash w14:val="solid"/>
-                                  <w14:round/>
-                                </w14:textOutline>
-                              </w:rPr>
-                            </w:pPr>
-                            <w:r>
-                              <w:rPr>
-                                <w:b/>
-                                <w:noProof/>
-                                <w:color w:val="5B9BD5" w:themeColor="accent5"/>
-                                <w:sz w:val="144"/>
-                                <w:szCs w:val="144"/>
-                                <w14:shadow w14:blurRad="12700" w14:dist="38100" w14:dir="2700000" w14:sx="100000" w14:sy="100000" w14:kx="0" w14:ky="0" w14:algn="tl">
-                                  <w14:schemeClr w14:val="accent5">
-                                    <w14:lumMod w14:val="60000"/>
-                                    <w14:lumOff w14:val="40000"/>
-                                  </w14:schemeClr>
-                                </w14:shadow>
-                                <w14:textOutline w14:w="9525" w14:cap="flat" w14:cmpd="sng" w14:algn="ctr">
-                                  <w14:solidFill>
-                                    <w14:schemeClr w14:val="bg1"/>
-                                  </w14:solidFill>
-                                  <w14:prstDash w14:val="solid"/>
-                                  <w14:round/>
-                                </w14:textOutline>
-                              </w:rPr>
-                              <w:t>SITKO PATRYK</w:t>
-                            </w:r>
-                          </w:p>
-                        </w:txbxContent>
-                      </wps:txbx>
-                      <wps:bodyPr rot="0" spcFirstLastPara="0" vertOverflow="overflow" horzOverflow="overflow" vert="horz" wrap="square" lIns="91440" tIns="45720" rIns="91440" bIns="45720" numCol="1" spcCol="0" rtlCol="0" fromWordArt="0" anchor="t" anchorCtr="0" forceAA="0" compatLnSpc="1">
-                        <a:prstTxWarp prst="textNoShape">
-                          <a:avLst/>
-                        </a:prstTxWarp>
-                        <a:noAutofit/>
-                      </wps:bodyPr>
-                    </wps:wsp>
-                  </a:graphicData>
-                </a:graphic>
-                <wp14:sizeRelH relativeFrom="margin">
-                  <wp14:pctWidth>0</wp14:pctWidth>
-                </wp14:sizeRelH>
-                <wp14:sizeRelV relativeFrom="margin">
-                  <wp14:pctHeight>0</wp14:pctHeight>
-                </wp14:sizeRelV>
-              </wp:anchor>
-            </w:drawing>
-          </mc:Choice>
-          <mc:Fallback>
-            <w:pict>
-              <v:shape w14:anchorId="7865079C" id="Pole tekstowe 2" o:spid="_x0000_s1028" type="#_x0000_t202" style="position:absolute;margin-left:11.85pt;margin-top:1.9pt;width:442.65pt;height:105.75pt;z-index:251660288;visibility:visible;mso-wrap-style:square;mso-width-percent:0;mso-height-percent:0;mso-wrap-distance-left:9pt;mso-wrap-distance-top:0;mso-wrap-distance-right:9pt;mso-wrap-distance-bottom:0;mso-position-horizontal:absolute;mso-position-horizontal-relative:page;mso-position-vertical:absolute;mso-position-vertical-relative:page;mso-width-percent:0;mso-height-percent:0;mso-width-relative:margin;mso-height-relative:margin;v-text-anchor:top" o:gfxdata="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" filled="f" stroked="f">
-                <v:textbox>
-                  <w:txbxContent>
-                    <w:p>
-                      <w:pPr>
-                        <w:jc w:val="center"/>
-                        <w:rPr>
-                          <w:b/>
-                          <w:noProof/>
-                          <w:color w:val="5B9BD5" w:themeColor="accent5"/>
-                          <w:sz w:val="144"/>
-                          <w:szCs w:val="144"/>
-                          <w14:shadow w14:blurRad="12700" w14:dist="38100" w14:dir="2700000" w14:sx="100000" w14:sy="100000" w14:kx="0" w14:ky="0" w14:algn="tl">
-                            <w14:schemeClr w14:val="accent5">
-                              <w14:lumMod w14:val="60000"/>
-                              <w14:lumOff w14:val="40000"/>
-                            </w14:schemeClr>
-                          </w14:shadow>
-                          <w14:textOutline w14:w="9525" w14:cap="flat" w14:cmpd="sng" w14:algn="ctr">
-                            <w14:solidFill>
-                              <w14:schemeClr w14:val="bg1"/>
-                            </w14:solidFill>
-                            <w14:prstDash w14:val="solid"/>
-                            <w14:round/>
-                          </w14:textOutline>
-                        </w:rPr>
-                      </w:pPr>
-                      <w:r>
-                        <w:rPr>
-                          <w:b/>
-                          <w:noProof/>
-                          <w:color w:val="5B9BD5" w:themeColor="accent5"/>
-                          <w:sz w:val="144"/>
-                          <w:szCs w:val="144"/>
-                          <w14:shadow w14:blurRad="12700" w14:dist="38100" w14:dir="2700000" w14:sx="100000" w14:sy="100000" w14:kx="0" w14:ky="0" w14:algn="tl">
-                            <w14:schemeClr w14:val="accent5">
-                              <w14:lumMod w14:val="60000"/>
-                              <w14:lumOff w14:val="40000"/>
-                            </w14:schemeClr>
-                          </w14:shadow>
-                          <w14:textOutline w14:w="9525" w14:cap="flat" w14:cmpd="sng" w14:algn="ctr">
-                            <w14:solidFill>
-                              <w14:schemeClr w14:val="bg1"/>
-                            </w14:solidFill>
-                            <w14:prstDash w14:val="solid"/>
-                            <w14:round/>
-                          </w14:textOutline>
-                        </w:rPr>
-                        <w:t>SITKO PATRYK</w:t>
-                      </w:r>
                     </w:p>
                   </w:txbxContent>
                 </v:textbox>
@@ -733,9 +733,23 @@
         </w:numPr>
         <w:ind w:left="-490"/>
         <w:rPr>
-          <w:color w:val="5B9BD5"/>
+          <w:b/>
+          <w:color w:val="7030A0"/>
           <w:sz w:val="28"/>
           <w:szCs w:val="28"/>
+          <w14:shadow w14:blurRad="12700" w14:dist="38100" w14:dir="2700000" w14:sx="100000" w14:sy="100000" w14:kx="0" w14:ky="0" w14:algn="tl">
+            <w14:schemeClr w14:val="accent5">
+              <w14:lumMod w14:val="60000"/>
+              <w14:lumOff w14:val="40000"/>
+            </w14:schemeClr>
+          </w14:shadow>
+          <w14:textOutline w14:w="9525" w14:cap="flat" w14:cmpd="sng" w14:algn="ctr">
+            <w14:solidFill>
+              <w14:srgbClr w14:val="5B9BD5"/>
+            </w14:solidFill>
+            <w14:prstDash w14:val="solid"/>
+            <w14:round/>
+          </w14:textOutline>
         </w:rPr>
       </w:pPr>
       <w:hyperlink r:id="rId6" w:history="1">
@@ -743,12 +757,21 @@
         <w:r>
           <w:rPr>
             <w:rStyle w:val="Hipercze"/>
-            <w:color w:val="5B9BD5"/>
+            <w:b/>
+            <w:color w:val="7030A0"/>
             <w:sz w:val="28"/>
             <w:szCs w:val="28"/>
             <w:u w:val="none"/>
-            <w14:textOutline w14:w="0" w14:cap="flat" w14:cmpd="sng" w14:algn="ctr">
-              <w14:noFill/>
+            <w14:shadow w14:blurRad="12700" w14:dist="38100" w14:dir="2700000" w14:sx="100000" w14:sy="100000" w14:kx="0" w14:ky="0" w14:algn="tl">
+              <w14:schemeClr w14:val="accent5">
+                <w14:lumMod w14:val="60000"/>
+                <w14:lumOff w14:val="40000"/>
+              </w14:schemeClr>
+            </w14:shadow>
+            <w14:textOutline w14:w="9525" w14:cap="flat" w14:cmpd="sng" w14:algn="ctr">
+              <w14:solidFill>
+                <w14:srgbClr w14:val="5B9BD5"/>
+              </w14:solidFill>
               <w14:prstDash w14:val="solid"/>
               <w14:round/>
             </w14:textOutline>
@@ -759,12 +782,21 @@
         <w:r>
           <w:rPr>
             <w:rStyle w:val="Hipercze"/>
-            <w:color w:val="5B9BD5"/>
+            <w:b/>
+            <w:color w:val="7030A0"/>
             <w:sz w:val="28"/>
             <w:szCs w:val="28"/>
             <w:u w:val="none"/>
-            <w14:textOutline w14:w="0" w14:cap="flat" w14:cmpd="sng" w14:algn="ctr">
-              <w14:noFill/>
+            <w14:shadow w14:blurRad="12700" w14:dist="38100" w14:dir="2700000" w14:sx="100000" w14:sy="100000" w14:kx="0" w14:ky="0" w14:algn="tl">
+              <w14:schemeClr w14:val="accent5">
+                <w14:lumMod w14:val="60000"/>
+                <w14:lumOff w14:val="40000"/>
+              </w14:schemeClr>
+            </w14:shadow>
+            <w14:textOutline w14:w="9525" w14:cap="flat" w14:cmpd="sng" w14:algn="ctr">
+              <w14:solidFill>
+                <w14:srgbClr w14:val="5B9BD5"/>
+              </w14:solidFill>
               <w14:prstDash w14:val="solid"/>
               <w14:round/>
             </w14:textOutline>
@@ -775,12 +807,21 @@
         <w:r>
           <w:rPr>
             <w:rStyle w:val="Hipercze"/>
-            <w:color w:val="5B9BD5"/>
+            <w:b/>
+            <w:color w:val="7030A0"/>
             <w:sz w:val="28"/>
             <w:szCs w:val="28"/>
             <w:u w:val="none"/>
-            <w14:textOutline w14:w="0" w14:cap="flat" w14:cmpd="sng" w14:algn="ctr">
-              <w14:noFill/>
+            <w14:shadow w14:blurRad="12700" w14:dist="38100" w14:dir="2700000" w14:sx="100000" w14:sy="100000" w14:kx="0" w14:ky="0" w14:algn="tl">
+              <w14:schemeClr w14:val="accent5">
+                <w14:lumMod w14:val="60000"/>
+                <w14:lumOff w14:val="40000"/>
+              </w14:schemeClr>
+            </w14:shadow>
+            <w14:textOutline w14:w="9525" w14:cap="flat" w14:cmpd="sng" w14:algn="ctr">
+              <w14:solidFill>
+                <w14:srgbClr w14:val="5B9BD5"/>
+              </w14:solidFill>
               <w14:prstDash w14:val="solid"/>
               <w14:round/>
             </w14:textOutline>
@@ -791,12 +832,21 @@
         <w:r>
           <w:rPr>
             <w:rStyle w:val="Hipercze"/>
-            <w:color w:val="5B9BD5"/>
+            <w:b/>
+            <w:color w:val="7030A0"/>
             <w:sz w:val="28"/>
             <w:szCs w:val="28"/>
             <w:u w:val="none"/>
-            <w14:textOutline w14:w="0" w14:cap="flat" w14:cmpd="sng" w14:algn="ctr">
-              <w14:noFill/>
+            <w14:shadow w14:blurRad="12700" w14:dist="38100" w14:dir="2700000" w14:sx="100000" w14:sy="100000" w14:kx="0" w14:ky="0" w14:algn="tl">
+              <w14:schemeClr w14:val="accent5">
+                <w14:lumMod w14:val="60000"/>
+                <w14:lumOff w14:val="40000"/>
+              </w14:schemeClr>
+            </w14:shadow>
+            <w14:textOutline w14:w="9525" w14:cap="flat" w14:cmpd="sng" w14:algn="ctr">
+              <w14:solidFill>
+                <w14:srgbClr w14:val="5B9BD5"/>
+              </w14:solidFill>
               <w14:prstDash w14:val="solid"/>
               <w14:round/>
             </w14:textOutline>
@@ -807,12 +857,21 @@
         <w:r>
           <w:rPr>
             <w:rStyle w:val="Hipercze"/>
-            <w:color w:val="5B9BD5"/>
+            <w:b/>
+            <w:color w:val="7030A0"/>
             <w:sz w:val="28"/>
             <w:szCs w:val="28"/>
             <w:u w:val="none"/>
-            <w14:textOutline w14:w="0" w14:cap="flat" w14:cmpd="sng" w14:algn="ctr">
-              <w14:noFill/>
+            <w14:shadow w14:blurRad="12700" w14:dist="38100" w14:dir="2700000" w14:sx="100000" w14:sy="100000" w14:kx="0" w14:ky="0" w14:algn="tl">
+              <w14:schemeClr w14:val="accent5">
+                <w14:lumMod w14:val="60000"/>
+                <w14:lumOff w14:val="40000"/>
+              </w14:schemeClr>
+            </w14:shadow>
+            <w14:textOutline w14:w="9525" w14:cap="flat" w14:cmpd="sng" w14:algn="ctr">
+              <w14:solidFill>
+                <w14:srgbClr w14:val="5B9BD5"/>
+              </w14:solidFill>
               <w14:prstDash w14:val="solid"/>
               <w14:round/>
             </w14:textOutline>
@@ -823,12 +882,21 @@
         <w:r>
           <w:rPr>
             <w:rStyle w:val="Hipercze"/>
-            <w:color w:val="5B9BD5"/>
+            <w:b/>
+            <w:color w:val="7030A0"/>
             <w:sz w:val="28"/>
             <w:szCs w:val="28"/>
             <w:u w:val="none"/>
-            <w14:textOutline w14:w="0" w14:cap="flat" w14:cmpd="sng" w14:algn="ctr">
-              <w14:noFill/>
+            <w14:shadow w14:blurRad="12700" w14:dist="38100" w14:dir="2700000" w14:sx="100000" w14:sy="100000" w14:kx="0" w14:ky="0" w14:algn="tl">
+              <w14:schemeClr w14:val="accent5">
+                <w14:lumMod w14:val="60000"/>
+                <w14:lumOff w14:val="40000"/>
+              </w14:schemeClr>
+            </w14:shadow>
+            <w14:textOutline w14:w="9525" w14:cap="flat" w14:cmpd="sng" w14:algn="ctr">
+              <w14:solidFill>
+                <w14:srgbClr w14:val="5B9BD5"/>
+              </w14:solidFill>
               <w14:prstDash w14:val="solid"/>
               <w14:round/>
             </w14:textOutline>
@@ -839,12 +907,21 @@
         <w:r>
           <w:rPr>
             <w:rStyle w:val="Hipercze"/>
-            <w:color w:val="5B9BD5"/>
+            <w:b/>
+            <w:color w:val="7030A0"/>
             <w:sz w:val="28"/>
             <w:szCs w:val="28"/>
             <w:u w:val="none"/>
-            <w14:textOutline w14:w="0" w14:cap="flat" w14:cmpd="sng" w14:algn="ctr">
-              <w14:noFill/>
+            <w14:shadow w14:blurRad="12700" w14:dist="38100" w14:dir="2700000" w14:sx="100000" w14:sy="100000" w14:kx="0" w14:ky="0" w14:algn="tl">
+              <w14:schemeClr w14:val="accent5">
+                <w14:lumMod w14:val="60000"/>
+                <w14:lumOff w14:val="40000"/>
+              </w14:schemeClr>
+            </w14:shadow>
+            <w14:textOutline w14:w="9525" w14:cap="flat" w14:cmpd="sng" w14:algn="ctr">
+              <w14:solidFill>
+                <w14:srgbClr w14:val="5B9BD5"/>
+              </w14:solidFill>
               <w14:prstDash w14:val="solid"/>
               <w14:round/>
             </w14:textOutline>
@@ -863,9 +940,23 @@
         </w:numPr>
         <w:ind w:left="-490"/>
         <w:rPr>
-          <w:color w:val="5B9BD5"/>
+          <w:b/>
+          <w:color w:val="7030A0"/>
           <w:sz w:val="28"/>
           <w:szCs w:val="28"/>
+          <w14:shadow w14:blurRad="12700" w14:dist="38100" w14:dir="2700000" w14:sx="100000" w14:sy="100000" w14:kx="0" w14:ky="0" w14:algn="tl">
+            <w14:schemeClr w14:val="accent5">
+              <w14:lumMod w14:val="60000"/>
+              <w14:lumOff w14:val="40000"/>
+            </w14:schemeClr>
+          </w14:shadow>
+          <w14:textOutline w14:w="9525" w14:cap="flat" w14:cmpd="sng" w14:algn="ctr">
+            <w14:solidFill>
+              <w14:srgbClr w14:val="5B9BD5"/>
+            </w14:solidFill>
+            <w14:prstDash w14:val="solid"/>
+            <w14:round/>
+          </w14:textOutline>
         </w:rPr>
       </w:pPr>
       <w:r>
@@ -1020,10 +1111,24 @@
         <w:r>
           <w:rPr>
             <w:rStyle w:val="Hipercze"/>
-            <w:color w:val="5B9BD5"/>
+            <w:b/>
+            <w:color w:val="7030A0"/>
             <w:sz w:val="28"/>
             <w:szCs w:val="28"/>
             <w:u w:val="none"/>
+            <w14:shadow w14:blurRad="12700" w14:dist="38100" w14:dir="2700000" w14:sx="100000" w14:sy="100000" w14:kx="0" w14:ky="0" w14:algn="tl">
+              <w14:schemeClr w14:val="accent5">
+                <w14:lumMod w14:val="60000"/>
+                <w14:lumOff w14:val="40000"/>
+              </w14:schemeClr>
+            </w14:shadow>
+            <w14:textOutline w14:w="9525" w14:cap="flat" w14:cmpd="sng" w14:algn="ctr">
+              <w14:solidFill>
+                <w14:srgbClr w14:val="5B9BD5"/>
+              </w14:solidFill>
+              <w14:prstDash w14:val="solid"/>
+              <w14:round/>
+            </w14:textOutline>
           </w:rPr>
           <w:t>+32 / 4 72 12 81 06</w:t>
         </w:r>
@@ -1038,43 +1143,113 @@
         </w:numPr>
         <w:ind w:left="-490"/>
         <w:rPr>
-          <w:color w:val="5B9BD5"/>
+          <w:b/>
+          <w:color w:val="7030A0"/>
           <w:sz w:val="28"/>
           <w:szCs w:val="28"/>
+          <w14:shadow w14:blurRad="12700" w14:dist="38100" w14:dir="2700000" w14:sx="100000" w14:sy="100000" w14:kx="0" w14:ky="0" w14:algn="tl">
+            <w14:schemeClr w14:val="accent5">
+              <w14:lumMod w14:val="60000"/>
+              <w14:lumOff w14:val="40000"/>
+            </w14:schemeClr>
+          </w14:shadow>
+          <w14:textOutline w14:w="9525" w14:cap="flat" w14:cmpd="sng" w14:algn="ctr">
+            <w14:solidFill>
+              <w14:srgbClr w14:val="5B9BD5"/>
+            </w14:solidFill>
+            <w14:prstDash w14:val="solid"/>
+            <w14:round/>
+          </w14:textOutline>
         </w:rPr>
       </w:pPr>
       <w:r>
         <w:rPr>
-          <w:color w:val="5B9BD5"/>
+          <w:b/>
+          <w:color w:val="7030A0"/>
           <w:sz w:val="28"/>
           <w:szCs w:val="28"/>
+          <w14:shadow w14:blurRad="12700" w14:dist="38100" w14:dir="2700000" w14:sx="100000" w14:sy="100000" w14:kx="0" w14:ky="0" w14:algn="tl">
+            <w14:schemeClr w14:val="accent5">
+              <w14:lumMod w14:val="60000"/>
+              <w14:lumOff w14:val="40000"/>
+            </w14:schemeClr>
+          </w14:shadow>
+          <w14:textOutline w14:w="9525" w14:cap="flat" w14:cmpd="sng" w14:algn="ctr">
+            <w14:solidFill>
+              <w14:srgbClr w14:val="5B9BD5"/>
+            </w14:solidFill>
+            <w14:prstDash w14:val="solid"/>
+            <w14:round/>
+          </w14:textOutline>
         </w:rPr>
         <w:t xml:space="preserve">Drivers </w:t>
       </w:r>
       <w:proofErr w:type="spellStart"/>
       <w:r>
         <w:rPr>
-          <w:color w:val="5B9BD5"/>
+          <w:b/>
+          <w:color w:val="7030A0"/>
           <w:sz w:val="28"/>
           <w:szCs w:val="28"/>
+          <w14:shadow w14:blurRad="12700" w14:dist="38100" w14:dir="2700000" w14:sx="100000" w14:sy="100000" w14:kx="0" w14:ky="0" w14:algn="tl">
+            <w14:schemeClr w14:val="accent5">
+              <w14:lumMod w14:val="60000"/>
+              <w14:lumOff w14:val="40000"/>
+            </w14:schemeClr>
+          </w14:shadow>
+          <w14:textOutline w14:w="9525" w14:cap="flat" w14:cmpd="sng" w14:algn="ctr">
+            <w14:solidFill>
+              <w14:srgbClr w14:val="5B9BD5"/>
+            </w14:solidFill>
+            <w14:prstDash w14:val="solid"/>
+            <w14:round/>
+          </w14:textOutline>
         </w:rPr>
         <w:t>Licence</w:t>
       </w:r>
       <w:proofErr w:type="spellEnd"/>
       <w:r>
         <w:rPr>
-          <w:color w:val="5B9BD5"/>
+          <w:b/>
+          <w:color w:val="7030A0"/>
           <w:sz w:val="28"/>
           <w:szCs w:val="28"/>
+          <w14:shadow w14:blurRad="12700" w14:dist="38100" w14:dir="2700000" w14:sx="100000" w14:sy="100000" w14:kx="0" w14:ky="0" w14:algn="tl">
+            <w14:schemeClr w14:val="accent5">
+              <w14:lumMod w14:val="60000"/>
+              <w14:lumOff w14:val="40000"/>
+            </w14:schemeClr>
+          </w14:shadow>
+          <w14:textOutline w14:w="9525" w14:cap="flat" w14:cmpd="sng" w14:algn="ctr">
+            <w14:solidFill>
+              <w14:srgbClr w14:val="5B9BD5"/>
+            </w14:solidFill>
+            <w14:prstDash w14:val="solid"/>
+            <w14:round/>
+          </w14:textOutline>
         </w:rPr>
         <w:t xml:space="preserve"> – </w:t>
       </w:r>
       <w:proofErr w:type="spellStart"/>
       <w:r>
         <w:rPr>
-          <w:color w:val="5B9BD5"/>
+          <w:b/>
+          <w:color w:val="7030A0"/>
           <w:sz w:val="28"/>
           <w:szCs w:val="28"/>
+          <w14:shadow w14:blurRad="12700" w14:dist="38100" w14:dir="2700000" w14:sx="100000" w14:sy="100000" w14:kx="0" w14:ky="0" w14:algn="tl">
+            <w14:schemeClr w14:val="accent5">
+              <w14:lumMod w14:val="60000"/>
+              <w14:lumOff w14:val="40000"/>
+            </w14:schemeClr>
+          </w14:shadow>
+          <w14:textOutline w14:w="9525" w14:cap="flat" w14:cmpd="sng" w14:algn="ctr">
+            <w14:solidFill>
+              <w14:srgbClr w14:val="5B9BD5"/>
+            </w14:solidFill>
+            <w14:prstDash w14:val="solid"/>
+            <w14:round/>
+          </w14:textOutline>
         </w:rPr>
         <w:t>None</w:t>
       </w:r>
@@ -1089,19 +1264,47 @@
         </w:numPr>
         <w:ind w:left="-490"/>
         <w:rPr>
-          <w:color w:val="5B9BD5"/>
+          <w:b/>
+          <w:color w:val="7030A0"/>
           <w:sz w:val="28"/>
           <w:szCs w:val="28"/>
+          <w14:shadow w14:blurRad="12700" w14:dist="38100" w14:dir="2700000" w14:sx="100000" w14:sy="100000" w14:kx="0" w14:ky="0" w14:algn="tl">
+            <w14:schemeClr w14:val="accent5">
+              <w14:lumMod w14:val="60000"/>
+              <w14:lumOff w14:val="40000"/>
+            </w14:schemeClr>
+          </w14:shadow>
+          <w14:textOutline w14:w="9525" w14:cap="flat" w14:cmpd="sng" w14:algn="ctr">
+            <w14:solidFill>
+              <w14:srgbClr w14:val="5B9BD5"/>
+            </w14:solidFill>
+            <w14:prstDash w14:val="solid"/>
+            <w14:round/>
+          </w14:textOutline>
         </w:rPr>
       </w:pPr>
       <w:hyperlink r:id="rId10" w:history="1">
         <w:r>
           <w:rPr>
             <w:rStyle w:val="Hipercze"/>
-            <w:color w:val="5B9BD5"/>
+            <w:b/>
+            <w:color w:val="7030A0"/>
             <w:sz w:val="28"/>
             <w:szCs w:val="28"/>
             <w:u w:val="none"/>
+            <w14:shadow w14:blurRad="12700" w14:dist="38100" w14:dir="2700000" w14:sx="100000" w14:sy="100000" w14:kx="0" w14:ky="0" w14:algn="tl">
+              <w14:schemeClr w14:val="accent5">
+                <w14:lumMod w14:val="60000"/>
+                <w14:lumOff w14:val="40000"/>
+              </w14:schemeClr>
+            </w14:shadow>
+            <w14:textOutline w14:w="9525" w14:cap="flat" w14:cmpd="sng" w14:algn="ctr">
+              <w14:solidFill>
+                <w14:srgbClr w14:val="5B9BD5"/>
+              </w14:solidFill>
+              <w14:prstDash w14:val="solid"/>
+              <w14:round/>
+            </w14:textOutline>
           </w:rPr>
           <w:t>contact@sitkopatryk.be</w:t>
         </w:r>
@@ -1140,28 +1343,28 @@
         <v:path o:extrusionok="f" gradientshapeok="t" o:connecttype="rect"/>
         <o:lock v:ext="edit" aspectratio="t"/>
       </v:shapetype>
-      <v:shape id="_x0000_i1202" type="#_x0000_t75" style="width:294.75pt;height:294.75pt" o:bullet="t">
+      <v:shape id="_x0000_i1502" type="#_x0000_t75" style="width:294.75pt;height:294.75pt" o:bullet="t">
         <v:imagedata r:id="rId1" o:title="mailbox"/>
       </v:shape>
     </w:pict>
   </w:numPicBullet>
   <w:numPicBullet w:numPicBulletId="1">
     <w:pict>
-      <v:shape id="_x0000_i1203" type="#_x0000_t75" style="width:409.5pt;height:409.5pt" o:bullet="t">
+      <v:shape id="_x0000_i1503" type="#_x0000_t75" style="width:409.5pt;height:409.5pt" o:bullet="t">
         <v:imagedata r:id="rId2" o:title="telephone"/>
       </v:shape>
     </w:pict>
   </w:numPicBullet>
   <w:numPicBullet w:numPicBulletId="2">
     <w:pict>
-      <v:shape id="_x0000_i1204" type="#_x0000_t75" style="width:384pt;height:384pt" o:bullet="t">
+      <v:shape id="_x0000_i1504" type="#_x0000_t75" style="width:384pt;height:384pt" o:bullet="t">
         <v:imagedata r:id="rId3" o:title="car"/>
       </v:shape>
     </w:pict>
   </w:numPicBullet>
   <w:numPicBullet w:numPicBulletId="3">
     <w:pict>
-      <v:shape id="_x0000_i1205" type="#_x0000_t75" style="width:409.5pt;height:409.5pt" o:bullet="t">
+      <v:shape id="_x0000_i1505" type="#_x0000_t75" style="width:409.5pt;height:409.5pt" o:bullet="t">
         <v:imagedata r:id="rId4" o:title="email"/>
       </v:shape>
     </w:pict>

</xml_diff>

<commit_message>
Added formatted email address in parentheses for print versions.
</commit_message>
<xml_diff>
--- a/cv.en.sitko patryk.docx
+++ b/cv.en.sitko patryk.docx
@@ -1496,6 +1496,53 @@
     <w:p>
       <w:pPr>
         <w:pStyle w:val="Akapitzlist"/>
+        <w:ind w:left="-490" w:firstLine="490"/>
+        <w:rPr>
+          <w:b/>
+          <w:color w:val="7030A0"/>
+          <w:sz w:val="16"/>
+          <w:szCs w:val="16"/>
+          <w14:shadow w14:blurRad="12700" w14:dist="38100" w14:dir="2700000" w14:sx="100000" w14:sy="100000" w14:kx="0" w14:ky="0" w14:algn="tl">
+            <w14:schemeClr w14:val="accent5">
+              <w14:lumMod w14:val="60000"/>
+              <w14:lumOff w14:val="40000"/>
+            </w14:schemeClr>
+          </w14:shadow>
+          <w14:textOutline w14:w="9525" w14:cap="flat" w14:cmpd="sng" w14:algn="ctr">
+            <w14:solidFill>
+              <w14:srgbClr w14:val="5B9BD5"/>
+            </w14:solidFill>
+            <w14:prstDash w14:val="solid"/>
+            <w14:round/>
+          </w14:textOutline>
+        </w:rPr>
+      </w:pPr>
+      <w:r>
+        <w:rPr>
+          <w:b/>
+          <w:color w:val="7030A0"/>
+          <w:sz w:val="16"/>
+          <w:szCs w:val="16"/>
+          <w14:shadow w14:blurRad="12700" w14:dist="38100" w14:dir="2700000" w14:sx="100000" w14:sy="100000" w14:kx="0" w14:ky="0" w14:algn="tl">
+            <w14:schemeClr w14:val="accent5">
+              <w14:lumMod w14:val="60000"/>
+              <w14:lumOff w14:val="40000"/>
+            </w14:schemeClr>
+          </w14:shadow>
+          <w14:textOutline w14:w="9525" w14:cap="flat" w14:cmpd="sng" w14:algn="ctr">
+            <w14:solidFill>
+              <w14:srgbClr w14:val="5B9BD5"/>
+            </w14:solidFill>
+            <w14:prstDash w14:val="solid"/>
+            <w14:round/>
+          </w14:textOutline>
+        </w:rPr>
+        <w:t>(yourehired@sitkopatryk.be)</w:t>
+      </w:r>
+    </w:p>
+    <w:p>
+      <w:pPr>
+        <w:pStyle w:val="Akapitzlist"/>
         <w:ind w:left="-490"/>
         <w:rPr>
           <w:b/>
@@ -1603,28 +1650,28 @@
         <v:path o:extrusionok="f" gradientshapeok="t" o:connecttype="rect"/>
         <o:lock v:ext="edit" aspectratio="t"/>
       </v:shapetype>
-      <v:shape id="_x0000_i2722" type="#_x0000_t75" style="width:294.75pt;height:294.75pt" o:bullet="t">
+      <v:shape id="_x0000_i4358" type="#_x0000_t75" style="width:294.75pt;height:294.75pt" o:bullet="t">
         <v:imagedata r:id="rId1" o:title="mailbox"/>
       </v:shape>
     </w:pict>
   </w:numPicBullet>
   <w:numPicBullet w:numPicBulletId="1">
     <w:pict>
-      <v:shape id="_x0000_i2723" type="#_x0000_t75" style="width:409.5pt;height:409.5pt" o:bullet="t">
+      <v:shape id="_x0000_i4359" type="#_x0000_t75" style="width:409.5pt;height:409.5pt" o:bullet="t">
         <v:imagedata r:id="rId2" o:title="telephone"/>
       </v:shape>
     </w:pict>
   </w:numPicBullet>
   <w:numPicBullet w:numPicBulletId="2">
     <w:pict>
-      <v:shape id="_x0000_i2724" type="#_x0000_t75" style="width:384pt;height:384pt" o:bullet="t">
+      <v:shape id="_x0000_i4360" type="#_x0000_t75" style="width:384pt;height:384pt" o:bullet="t">
         <v:imagedata r:id="rId3" o:title="car"/>
       </v:shape>
     </w:pict>
   </w:numPicBullet>
   <w:numPicBullet w:numPicBulletId="3">
     <w:pict>
-      <v:shape id="_x0000_i2725" type="#_x0000_t75" style="width:409.5pt;height:409.5pt" o:bullet="t">
+      <v:shape id="_x0000_i4361" type="#_x0000_t75" style="width:409.5pt;height:409.5pt" o:bullet="t">
         <v:imagedata r:id="rId4" o:title="email"/>
       </v:shape>
     </w:pict>

</xml_diff>

<commit_message>
Added separator to create a new section.
</commit_message>
<xml_diff>
--- a/cv.en.sitko patryk.docx
+++ b/cv.en.sitko patryk.docx
@@ -1542,6 +1542,76 @@
     </w:p>
     <w:p>
       <w:pPr>
+        <w:ind w:left="-907" w:right="-964"/>
+        <w:rPr>
+          <w:b/>
+          <w:color w:val="5B9BD5"/>
+          <w:sz w:val="28"/>
+          <w:szCs w:val="28"/>
+          <w14:shadow w14:blurRad="12700" w14:dist="38100" w14:dir="2700000" w14:sx="100000" w14:sy="100000" w14:kx="0" w14:ky="0" w14:algn="tl">
+            <w14:schemeClr w14:val="accent5">
+              <w14:lumMod w14:val="60000"/>
+              <w14:lumOff w14:val="40000"/>
+            </w14:schemeClr>
+          </w14:shadow>
+          <w14:textOutline w14:w="9525" w14:cap="flat" w14:cmpd="sng" w14:algn="ctr">
+            <w14:solidFill>
+              <w14:srgbClr w14:val="5B9BD5"/>
+            </w14:solidFill>
+            <w14:prstDash w14:val="solid"/>
+            <w14:round/>
+          </w14:textOutline>
+        </w:rPr>
+      </w:pPr>
+      <w:r>
+        <w:rPr>
+          <w:b/>
+          <w:color w:val="5B9BD5"/>
+          <w:sz w:val="28"/>
+          <w:szCs w:val="28"/>
+          <w14:shadow w14:blurRad="12700" w14:dist="38100" w14:dir="2700000" w14:sx="100000" w14:sy="100000" w14:kx="0" w14:ky="0" w14:algn="tl">
+            <w14:schemeClr w14:val="accent5">
+              <w14:lumMod w14:val="60000"/>
+              <w14:lumOff w14:val="40000"/>
+            </w14:schemeClr>
+          </w14:shadow>
+          <w14:textOutline w14:w="9525" w14:cap="flat" w14:cmpd="sng" w14:algn="ctr">
+            <w14:solidFill>
+              <w14:srgbClr w14:val="5B9BD5"/>
+            </w14:solidFill>
+            <w14:prstDash w14:val="solid"/>
+            <w14:round/>
+          </w14:textOutline>
+        </w:rPr>
+        <w:t>______________________________________________________________________________</w:t>
+      </w:r>
+    </w:p>
+    <w:p>
+      <w:pPr>
+        <w:ind w:left="-907" w:right="-964"/>
+        <w:rPr>
+          <w:b/>
+          <w:color w:val="5B9BD5"/>
+          <w:sz w:val="28"/>
+          <w:szCs w:val="28"/>
+          <w14:shadow w14:blurRad="12700" w14:dist="38100" w14:dir="2700000" w14:sx="100000" w14:sy="100000" w14:kx="0" w14:ky="0" w14:algn="tl">
+            <w14:schemeClr w14:val="accent5">
+              <w14:lumMod w14:val="60000"/>
+              <w14:lumOff w14:val="40000"/>
+            </w14:schemeClr>
+          </w14:shadow>
+          <w14:textOutline w14:w="9525" w14:cap="flat" w14:cmpd="sng" w14:algn="ctr">
+            <w14:solidFill>
+              <w14:srgbClr w14:val="5B9BD5"/>
+            </w14:solidFill>
+            <w14:prstDash w14:val="solid"/>
+            <w14:round/>
+          </w14:textOutline>
+        </w:rPr>
+      </w:pPr>
+    </w:p>
+    <w:p>
+      <w:pPr>
         <w:pStyle w:val="Akapitzlist"/>
         <w:ind w:left="-490"/>
         <w:rPr>
@@ -1650,28 +1720,28 @@
         <v:path o:extrusionok="f" gradientshapeok="t" o:connecttype="rect"/>
         <o:lock v:ext="edit" aspectratio="t"/>
       </v:shapetype>
-      <v:shape id="_x0000_i4358" type="#_x0000_t75" style="width:294.75pt;height:294.75pt" o:bullet="t">
+      <v:shape id="_x0000_i5942" type="#_x0000_t75" style="width:294.75pt;height:294.75pt" o:bullet="t">
         <v:imagedata r:id="rId1" o:title="mailbox"/>
       </v:shape>
     </w:pict>
   </w:numPicBullet>
   <w:numPicBullet w:numPicBulletId="1">
     <w:pict>
-      <v:shape id="_x0000_i4359" type="#_x0000_t75" style="width:409.5pt;height:409.5pt" o:bullet="t">
+      <v:shape id="_x0000_i5943" type="#_x0000_t75" style="width:409.5pt;height:409.5pt" o:bullet="t">
         <v:imagedata r:id="rId2" o:title="telephone"/>
       </v:shape>
     </w:pict>
   </w:numPicBullet>
   <w:numPicBullet w:numPicBulletId="2">
     <w:pict>
-      <v:shape id="_x0000_i4360" type="#_x0000_t75" style="width:384pt;height:384pt" o:bullet="t">
+      <v:shape id="_x0000_i5944" type="#_x0000_t75" style="width:384pt;height:384pt" o:bullet="t">
         <v:imagedata r:id="rId3" o:title="car"/>
       </v:shape>
     </w:pict>
   </w:numPicBullet>
   <w:numPicBullet w:numPicBulletId="3">
     <w:pict>
-      <v:shape id="_x0000_i4361" type="#_x0000_t75" style="width:409.5pt;height:409.5pt" o:bullet="t">
+      <v:shape id="_x0000_i5945" type="#_x0000_t75" style="width:409.5pt;height:409.5pt" o:bullet="t">
         <v:imagedata r:id="rId4" o:title="email"/>
       </v:shape>
     </w:pict>

</xml_diff>

<commit_message>
Centered new line after section break.
</commit_message>
<xml_diff>
--- a/cv.en.sitko patryk.docx
+++ b/cv.en.sitko patryk.docx
@@ -1588,7 +1588,8 @@
     </w:p>
     <w:p>
       <w:pPr>
-        <w:ind w:left="-907" w:right="-964"/>
+        <w:ind w:left="-567" w:right="2268"/>
+        <w:jc w:val="center"/>
         <w:rPr>
           <w:b/>
           <w:color w:val="5B9BD5"/>
@@ -1720,28 +1721,28 @@
         <v:path o:extrusionok="f" gradientshapeok="t" o:connecttype="rect"/>
         <o:lock v:ext="edit" aspectratio="t"/>
       </v:shapetype>
-      <v:shape id="_x0000_i5942" type="#_x0000_t75" style="width:294.75pt;height:294.75pt" o:bullet="t">
+      <v:shape id="_x0000_i6010" type="#_x0000_t75" style="width:294.75pt;height:294.75pt" o:bullet="t">
         <v:imagedata r:id="rId1" o:title="mailbox"/>
       </v:shape>
     </w:pict>
   </w:numPicBullet>
   <w:numPicBullet w:numPicBulletId="1">
     <w:pict>
-      <v:shape id="_x0000_i5943" type="#_x0000_t75" style="width:409.5pt;height:409.5pt" o:bullet="t">
+      <v:shape id="_x0000_i6011" type="#_x0000_t75" style="width:409.5pt;height:409.5pt" o:bullet="t">
         <v:imagedata r:id="rId2" o:title="telephone"/>
       </v:shape>
     </w:pict>
   </w:numPicBullet>
   <w:numPicBullet w:numPicBulletId="2">
     <w:pict>
-      <v:shape id="_x0000_i5944" type="#_x0000_t75" style="width:384pt;height:384pt" o:bullet="t">
+      <v:shape id="_x0000_i6012" type="#_x0000_t75" style="width:384pt;height:384pt" o:bullet="t">
         <v:imagedata r:id="rId3" o:title="car"/>
       </v:shape>
     </w:pict>
   </w:numPicBullet>
   <w:numPicBullet w:numPicBulletId="3">
     <w:pict>
-      <v:shape id="_x0000_i5945" type="#_x0000_t75" style="width:409.5pt;height:409.5pt" o:bullet="t">
+      <v:shape id="_x0000_i6013" type="#_x0000_t75" style="width:409.5pt;height:409.5pt" o:bullet="t">
         <v:imagedata r:id="rId4" o:title="email"/>
       </v:shape>
     </w:pict>

</xml_diff>

<commit_message>
Changed from Full-Stack Developer to JavaScript Developer.
</commit_message>
<xml_diff>
--- a/cv.en.sitko patryk.docx
+++ b/cv.en.sitko patryk.docx
@@ -1801,32 +1801,8 @@
             <w14:round/>
           </w14:textOutline>
         </w:rPr>
-        <w:t>Full-</w:t>
+        <w:t>JavaScript</w:t>
       </w:r>
-      <w:proofErr w:type="spellStart"/>
-      <w:r>
-        <w:rPr>
-          <w:b/>
-          <w:color w:val="5B9BD5"/>
-          <w:sz w:val="72"/>
-          <w:szCs w:val="72"/>
-          <w14:shadow w14:blurRad="12700" w14:dist="38100" w14:dir="2700000" w14:sx="100000" w14:sy="100000" w14:kx="0" w14:ky="0" w14:algn="tl">
-            <w14:schemeClr w14:val="accent5">
-              <w14:lumMod w14:val="60000"/>
-              <w14:lumOff w14:val="40000"/>
-            </w14:schemeClr>
-          </w14:shadow>
-          <w14:textOutline w14:w="9525" w14:cap="flat" w14:cmpd="sng" w14:algn="ctr">
-            <w14:solidFill>
-              <w14:srgbClr w14:val="5B9BD5"/>
-            </w14:solidFill>
-            <w14:prstDash w14:val="solid"/>
-            <w14:round/>
-          </w14:textOutline>
-        </w:rPr>
-        <w:t>Stack</w:t>
-      </w:r>
-      <w:proofErr w:type="spellEnd"/>
       <w:r>
         <w:rPr>
           <w:b/>
@@ -1983,28 +1959,28 @@
         <v:path o:extrusionok="f" gradientshapeok="t" o:connecttype="rect"/>
         <o:lock v:ext="edit" aspectratio="t"/>
       </v:shapetype>
-      <v:shape id="_x0000_i6966" type="#_x0000_t75" style="width:294.7pt;height:294.7pt" o:bullet="t">
+      <v:shape id="_x0000_i6970" type="#_x0000_t75" style="width:294.7pt;height:294.7pt" o:bullet="t">
         <v:imagedata r:id="rId1" o:title="mailbox"/>
       </v:shape>
     </w:pict>
   </w:numPicBullet>
   <w:numPicBullet w:numPicBulletId="1">
     <w:pict>
-      <v:shape id="_x0000_i6967" type="#_x0000_t75" style="width:409.65pt;height:409.65pt" o:bullet="t">
+      <v:shape id="_x0000_i6971" type="#_x0000_t75" style="width:409.65pt;height:409.65pt" o:bullet="t">
         <v:imagedata r:id="rId2" o:title="telephone"/>
       </v:shape>
     </w:pict>
   </w:numPicBullet>
   <w:numPicBullet w:numPicBulletId="2">
     <w:pict>
-      <v:shape id="_x0000_i6968" type="#_x0000_t75" style="width:383.95pt;height:383.95pt" o:bullet="t">
+      <v:shape id="_x0000_i6972" type="#_x0000_t75" style="width:383.95pt;height:383.95pt" o:bullet="t">
         <v:imagedata r:id="rId3" o:title="car"/>
       </v:shape>
     </w:pict>
   </w:numPicBullet>
   <w:numPicBullet w:numPicBulletId="3">
     <w:pict>
-      <v:shape id="_x0000_i6969" type="#_x0000_t75" style="width:409.65pt;height:409.65pt" o:bullet="t">
+      <v:shape id="_x0000_i6973" type="#_x0000_t75" style="width:409.65pt;height:409.65pt" o:bullet="t">
         <v:imagedata r:id="rId4" o:title="email"/>
       </v:shape>
     </w:pict>

</xml_diff>

<commit_message>
Changed bottom separator style.
</commit_message>
<xml_diff>
--- a/cv.en.sitko patryk.docx
+++ b/cv.en.sitko patryk.docx
@@ -964,7 +964,7 @@
           <w:noProof/>
         </w:rPr>
         <w:drawing>
-          <wp:anchor distT="0" distB="0" distL="114300" distR="114300" simplePos="0" relativeHeight="251659263" behindDoc="0" locked="0" layoutInCell="1" allowOverlap="1" wp14:anchorId="63E9059A" wp14:editId="4AF7DC7A">
+          <wp:anchor distT="0" distB="0" distL="114300" distR="114300" simplePos="0" relativeHeight="251659263" behindDoc="0" locked="0" layoutInCell="1" allowOverlap="1" wp14:anchorId="63E9059A" wp14:editId="2873FFBE">
             <wp:simplePos x="0" y="0"/>
             <wp:positionH relativeFrom="margin">
               <wp:posOffset>4481830</wp:posOffset>
@@ -973,7 +973,7 @@
               <wp:posOffset>2381250</wp:posOffset>
             </wp:positionV>
             <wp:extent cx="1818640" cy="1818640"/>
-            <wp:effectExtent l="171450" t="0" r="200660" b="0"/>
+            <wp:effectExtent l="171450" t="0" r="200025" b="0"/>
             <wp:wrapNone/>
             <wp:docPr id="4" name="Obraz 4"/>
             <wp:cNvGraphicFramePr>
@@ -1042,6 +1042,12 @@
                 </pic:pic>
               </a:graphicData>
             </a:graphic>
+            <wp14:sizeRelH relativeFrom="margin">
+              <wp14:pctWidth>0</wp14:pctWidth>
+            </wp14:sizeRelH>
+            <wp14:sizeRelV relativeFrom="margin">
+              <wp14:pctHeight>0</wp14:pctHeight>
+            </wp14:sizeRelV>
           </wp:anchor>
         </w:drawing>
       </w:r>
@@ -1050,7 +1056,7 @@
           <w:noProof/>
         </w:rPr>
         <w:drawing>
-          <wp:anchor distT="0" distB="0" distL="114300" distR="114300" simplePos="0" relativeHeight="251665408" behindDoc="1" locked="0" layoutInCell="1" allowOverlap="1" wp14:anchorId="7F5920D1" wp14:editId="49DA609E">
+          <wp:anchor distT="0" distB="0" distL="114300" distR="114300" simplePos="0" relativeHeight="251665408" behindDoc="1" locked="0" layoutInCell="1" allowOverlap="1" wp14:anchorId="7F5920D1" wp14:editId="3C1E11A4">
             <wp:simplePos x="0" y="0"/>
             <wp:positionH relativeFrom="page">
               <wp:align>right</wp:align>
@@ -1305,191 +1311,7 @@
               <w14:round/>
             </w14:textOutline>
           </w:rPr>
-          <w:t>you</w:t>
-        </w:r>
-        <w:r>
-          <w:rPr>
-            <w:rStyle w:val="Hipercze"/>
-            <w:b/>
-            <w:sz w:val="28"/>
-            <w:szCs w:val="28"/>
-            <w:u w:val="none"/>
-            <w14:shadow w14:blurRad="12700" w14:dist="38100" w14:dir="2700000" w14:sx="100000" w14:sy="100000" w14:kx="0" w14:ky="0" w14:algn="tl">
-              <w14:schemeClr w14:val="accent5">
-                <w14:lumMod w14:val="60000"/>
-                <w14:lumOff w14:val="40000"/>
-              </w14:schemeClr>
-            </w14:shadow>
-            <w14:textOutline w14:w="9525" w14:cap="flat" w14:cmpd="sng" w14:algn="ctr">
-              <w14:solidFill>
-                <w14:srgbClr w14:val="5B9BD5"/>
-              </w14:solidFill>
-              <w14:prstDash w14:val="solid"/>
-              <w14:round/>
-            </w14:textOutline>
-          </w:rPr>
-          <w:t>’</w:t>
-        </w:r>
-        <w:r>
-          <w:rPr>
-            <w:rStyle w:val="Hipercze"/>
-            <w:b/>
-            <w:sz w:val="28"/>
-            <w:szCs w:val="28"/>
-            <w:u w:val="none"/>
-            <w14:shadow w14:blurRad="12700" w14:dist="38100" w14:dir="2700000" w14:sx="100000" w14:sy="100000" w14:kx="0" w14:ky="0" w14:algn="tl">
-              <w14:schemeClr w14:val="accent5">
-                <w14:lumMod w14:val="60000"/>
-                <w14:lumOff w14:val="40000"/>
-              </w14:schemeClr>
-            </w14:shadow>
-            <w14:textOutline w14:w="9525" w14:cap="flat" w14:cmpd="sng" w14:algn="ctr">
-              <w14:solidFill>
-                <w14:srgbClr w14:val="5B9BD5"/>
-              </w14:solidFill>
-              <w14:prstDash w14:val="solid"/>
-              <w14:round/>
-            </w14:textOutline>
-          </w:rPr>
-          <w:t>re</w:t>
-        </w:r>
-        <w:r>
-          <w:rPr>
-            <w:rStyle w:val="Hipercze"/>
-            <w:b/>
-            <w:sz w:val="28"/>
-            <w:szCs w:val="28"/>
-            <w:u w:val="none"/>
-            <w14:shadow w14:blurRad="12700" w14:dist="38100" w14:dir="2700000" w14:sx="100000" w14:sy="100000" w14:kx="0" w14:ky="0" w14:algn="tl">
-              <w14:schemeClr w14:val="accent5">
-                <w14:lumMod w14:val="60000"/>
-                <w14:lumOff w14:val="40000"/>
-              </w14:schemeClr>
-            </w14:shadow>
-            <w14:textOutline w14:w="9525" w14:cap="flat" w14:cmpd="sng" w14:algn="ctr">
-              <w14:solidFill>
-                <w14:srgbClr w14:val="5B9BD5"/>
-              </w14:solidFill>
-              <w14:prstDash w14:val="solid"/>
-              <w14:round/>
-            </w14:textOutline>
-          </w:rPr>
-          <w:t xml:space="preserve"> </w:t>
-        </w:r>
-        <w:r>
-          <w:rPr>
-            <w:rStyle w:val="Hipercze"/>
-            <w:b/>
-            <w:sz w:val="28"/>
-            <w:szCs w:val="28"/>
-            <w:u w:val="none"/>
-            <w14:shadow w14:blurRad="12700" w14:dist="38100" w14:dir="2700000" w14:sx="100000" w14:sy="100000" w14:kx="0" w14:ky="0" w14:algn="tl">
-              <w14:schemeClr w14:val="accent5">
-                <w14:lumMod w14:val="60000"/>
-                <w14:lumOff w14:val="40000"/>
-              </w14:schemeClr>
-            </w14:shadow>
-            <w14:textOutline w14:w="9525" w14:cap="flat" w14:cmpd="sng" w14:algn="ctr">
-              <w14:solidFill>
-                <w14:srgbClr w14:val="5B9BD5"/>
-              </w14:solidFill>
-              <w14:prstDash w14:val="solid"/>
-              <w14:round/>
-            </w14:textOutline>
-          </w:rPr>
-          <w:t>hired</w:t>
-        </w:r>
-        <w:r>
-          <w:rPr>
-            <w:rStyle w:val="Hipercze"/>
-            <w:b/>
-            <w:sz w:val="28"/>
-            <w:szCs w:val="28"/>
-            <w:u w:val="none"/>
-            <w14:shadow w14:blurRad="12700" w14:dist="38100" w14:dir="2700000" w14:sx="100000" w14:sy="100000" w14:kx="0" w14:ky="0" w14:algn="tl">
-              <w14:schemeClr w14:val="accent5">
-                <w14:lumMod w14:val="60000"/>
-                <w14:lumOff w14:val="40000"/>
-              </w14:schemeClr>
-            </w14:shadow>
-            <w14:textOutline w14:w="9525" w14:cap="flat" w14:cmpd="sng" w14:algn="ctr">
-              <w14:solidFill>
-                <w14:srgbClr w14:val="5B9BD5"/>
-              </w14:solidFill>
-              <w14:prstDash w14:val="solid"/>
-              <w14:round/>
-            </w14:textOutline>
-          </w:rPr>
-          <w:t>@sitkopa</w:t>
-        </w:r>
-        <w:r>
-          <w:rPr>
-            <w:rStyle w:val="Hipercze"/>
-            <w:b/>
-            <w:sz w:val="28"/>
-            <w:szCs w:val="28"/>
-            <w:u w:val="none"/>
-            <w14:shadow w14:blurRad="12700" w14:dist="38100" w14:dir="2700000" w14:sx="100000" w14:sy="100000" w14:kx="0" w14:ky="0" w14:algn="tl">
-              <w14:schemeClr w14:val="accent5">
-                <w14:lumMod w14:val="60000"/>
-                <w14:lumOff w14:val="40000"/>
-              </w14:schemeClr>
-            </w14:shadow>
-            <w14:textOutline w14:w="9525" w14:cap="flat" w14:cmpd="sng" w14:algn="ctr">
-              <w14:solidFill>
-                <w14:srgbClr w14:val="5B9BD5"/>
-              </w14:solidFill>
-              <w14:prstDash w14:val="solid"/>
-              <w14:round/>
-            </w14:textOutline>
-          </w:rPr>
-          <w:t>t</w:t>
-        </w:r>
-        <w:r>
-          <w:rPr>
-            <w:rStyle w:val="Hipercze"/>
-            <w:b/>
-            <w:sz w:val="28"/>
-            <w:szCs w:val="28"/>
-            <w:u w:val="none"/>
-            <w14:shadow w14:blurRad="12700" w14:dist="38100" w14:dir="2700000" w14:sx="100000" w14:sy="100000" w14:kx="0" w14:ky="0" w14:algn="tl">
-              <w14:schemeClr w14:val="accent5">
-                <w14:lumMod w14:val="60000"/>
-                <w14:lumOff w14:val="40000"/>
-              </w14:schemeClr>
-            </w14:shadow>
-            <w14:textOutline w14:w="9525" w14:cap="flat" w14:cmpd="sng" w14:algn="ctr">
-              <w14:solidFill>
-                <w14:srgbClr w14:val="5B9BD5"/>
-              </w14:solidFill>
-              <w14:prstDash w14:val="solid"/>
-              <w14:round/>
-            </w14:textOutline>
-          </w:rPr>
-          <w:t>r</w:t>
-        </w:r>
-        <w:r>
-          <w:rPr>
-            <w:rStyle w:val="Hipercze"/>
-            <w:b/>
-            <w:sz w:val="28"/>
-            <w:szCs w:val="28"/>
-            <w:u w:val="none"/>
-            <w14:shadow w14:blurRad="12700" w14:dist="38100" w14:dir="2700000" w14:sx="100000" w14:sy="100000" w14:kx="0" w14:ky="0" w14:algn="tl">
-              <w14:schemeClr w14:val="accent5">
-                <w14:lumMod w14:val="60000"/>
-                <w14:lumOff w14:val="40000"/>
-              </w14:schemeClr>
-            </w14:shadow>
-            <w14:textOutline w14:w="9525" w14:cap="flat" w14:cmpd="sng" w14:algn="ctr">
-              <w14:solidFill>
-                <w14:srgbClr w14:val="5B9BD5"/>
-              </w14:solidFill>
-              <w14:prstDash w14:val="solid"/>
-              <w14:round/>
-            </w14:textOutline>
-          </w:rPr>
-          <w:t>yk.be</w:t>
+          <w:t>you’re hired@sitkopatryk.be</w:t>
         </w:r>
       </w:hyperlink>
     </w:p>
@@ -1720,7 +1542,6 @@
           <mc:Fallback>
             <w:pict>
               <v:shape w14:anchorId="5D46EA82" id="Pole tekstowe 7" o:spid="_x0000_s1030" type="#_x0000_t202" style="position:absolute;left:0;text-align:left;margin-left:67.5pt;margin-top:9.1pt;width:99pt;height:2in;z-index:251669504;visibility:visible;mso-wrap-style:square;mso-width-percent:0;mso-wrap-distance-left:9pt;mso-wrap-distance-top:0;mso-wrap-distance-right:9pt;mso-wrap-distance-bottom:0;mso-position-horizontal:absolute;mso-position-horizontal-relative:page;mso-position-vertical:absolute;mso-position-vertical-relative:text;mso-width-percent:0;mso-width-relative:margin;v-text-anchor:top" o:gfxdata="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" filled="f" stroked="f">
-                <v:fill o:detectmouseclick="t"/>
                 <v:textbox style="mso-fit-shape-to-text:t">
                   <w:txbxContent>
                     <w:p>
@@ -1829,8 +1650,8 @@
     <w:p>
       <w:pPr>
         <w:pStyle w:val="Akapitzlist"/>
-        <w:spacing w:after="0"/>
-        <w:ind w:left="-907"/>
+        <w:spacing w:before="40" w:after="0"/>
+        <w:ind w:left="-907" w:right="-1077"/>
         <w:rPr>
           <w:b/>
           <w:color w:val="7030A0"/>
@@ -1871,7 +1692,29 @@
             <w14:round/>
           </w14:textOutline>
         </w:rPr>
-        <w:t>_________________________________________________________</w:t>
+        <w:t>________________________________________________________</w:t>
+      </w:r>
+      <w:r>
+        <w:rPr>
+          <w:b/>
+          <w:color w:val="7030A0"/>
+          <w:sz w:val="28"/>
+          <w:szCs w:val="28"/>
+          <w14:shadow w14:blurRad="12700" w14:dist="38100" w14:dir="2700000" w14:sx="100000" w14:sy="100000" w14:kx="0" w14:ky="0" w14:algn="tl">
+            <w14:schemeClr w14:val="accent5">
+              <w14:lumMod w14:val="60000"/>
+              <w14:lumOff w14:val="40000"/>
+            </w14:schemeClr>
+          </w14:shadow>
+          <w14:textOutline w14:w="9525" w14:cap="flat" w14:cmpd="sng" w14:algn="ctr">
+            <w14:solidFill>
+              <w14:srgbClr w14:val="5B9BD5"/>
+            </w14:solidFill>
+            <w14:prstDash w14:val="solid"/>
+            <w14:round/>
+          </w14:textOutline>
+        </w:rPr>
+        <w:t>_______________________</w:t>
       </w:r>
     </w:p>
     <w:p>
@@ -1959,28 +1802,28 @@
         <v:path o:extrusionok="f" gradientshapeok="t" o:connecttype="rect"/>
         <o:lock v:ext="edit" aspectratio="t"/>
       </v:shapetype>
-      <v:shape id="_x0000_i6970" type="#_x0000_t75" style="width:294.7pt;height:294.7pt" o:bullet="t">
+      <v:shape id="_x0000_i1154" type="#_x0000_t75" style="width:294.7pt;height:294.7pt" o:bullet="t">
         <v:imagedata r:id="rId1" o:title="mailbox"/>
       </v:shape>
     </w:pict>
   </w:numPicBullet>
   <w:numPicBullet w:numPicBulletId="1">
     <w:pict>
-      <v:shape id="_x0000_i6971" type="#_x0000_t75" style="width:409.65pt;height:409.65pt" o:bullet="t">
+      <v:shape id="_x0000_i1155" type="#_x0000_t75" style="width:409.65pt;height:409.65pt" o:bullet="t">
         <v:imagedata r:id="rId2" o:title="telephone"/>
       </v:shape>
     </w:pict>
   </w:numPicBullet>
   <w:numPicBullet w:numPicBulletId="2">
     <w:pict>
-      <v:shape id="_x0000_i6972" type="#_x0000_t75" style="width:383.95pt;height:383.95pt" o:bullet="t">
+      <v:shape id="_x0000_i1156" type="#_x0000_t75" style="width:383.95pt;height:383.95pt" o:bullet="t">
         <v:imagedata r:id="rId3" o:title="car"/>
       </v:shape>
     </w:pict>
   </w:numPicBullet>
   <w:numPicBullet w:numPicBulletId="3">
     <w:pict>
-      <v:shape id="_x0000_i6973" type="#_x0000_t75" style="width:409.65pt;height:409.65pt" o:bullet="t">
+      <v:shape id="_x0000_i1157" type="#_x0000_t75" style="width:409.65pt;height:409.65pt" o:bullet="t">
         <v:imagedata r:id="rId4" o:title="email"/>
       </v:shape>
     </w:pict>

</xml_diff>

<commit_message>
Added new competences section..
</commit_message>
<xml_diff>
--- a/cv.en.sitko patryk.docx
+++ b/cv.en.sitko patryk.docx
@@ -1720,7 +1720,62 @@
     <w:p>
       <w:pPr>
         <w:pStyle w:val="Akapitzlist"/>
-        <w:ind w:left="-490"/>
+        <w:spacing w:after="0"/>
+        <w:ind w:left="-567"/>
+        <w:jc w:val="center"/>
+        <w:rPr>
+          <w:rStyle w:val="Hipercze"/>
+          <w:b/>
+          <w:color w:val="7030A0"/>
+          <w:sz w:val="44"/>
+          <w:szCs w:val="44"/>
+          <w:u w:val="none"/>
+          <w14:shadow w14:blurRad="12700" w14:dist="38100" w14:dir="2700000" w14:sx="100000" w14:sy="100000" w14:kx="0" w14:ky="0" w14:algn="tl">
+            <w14:schemeClr w14:val="accent5">
+              <w14:lumMod w14:val="60000"/>
+              <w14:lumOff w14:val="40000"/>
+            </w14:schemeClr>
+          </w14:shadow>
+          <w14:textOutline w14:w="9525" w14:cap="flat" w14:cmpd="sng" w14:algn="ctr">
+            <w14:solidFill>
+              <w14:srgbClr w14:val="5B9BD5"/>
+            </w14:solidFill>
+            <w14:prstDash w14:val="solid"/>
+            <w14:round/>
+          </w14:textOutline>
+        </w:rPr>
+      </w:pPr>
+      <w:r>
+        <w:rPr>
+          <w:rStyle w:val="Hipercze"/>
+          <w:b/>
+          <w:color w:val="7030A0"/>
+          <w:sz w:val="44"/>
+          <w:szCs w:val="44"/>
+          <w:u w:val="none"/>
+          <w14:shadow w14:blurRad="12700" w14:dist="38100" w14:dir="2700000" w14:sx="100000" w14:sy="100000" w14:kx="0" w14:ky="0" w14:algn="tl">
+            <w14:schemeClr w14:val="accent5">
+              <w14:lumMod w14:val="60000"/>
+              <w14:lumOff w14:val="40000"/>
+            </w14:schemeClr>
+          </w14:shadow>
+          <w14:textOutline w14:w="9525" w14:cap="flat" w14:cmpd="sng" w14:algn="ctr">
+            <w14:solidFill>
+              <w14:srgbClr w14:val="5B9BD5"/>
+            </w14:solidFill>
+            <w14:prstDash w14:val="solid"/>
+            <w14:round/>
+          </w14:textOutline>
+        </w:rPr>
+        <w:t>PERSONAL COMPETENCES</w:t>
+      </w:r>
+    </w:p>
+    <w:p>
+      <w:pPr>
+        <w:pStyle w:val="Akapitzlist"/>
+        <w:spacing w:after="0"/>
+        <w:ind w:left="-567"/>
+        <w:jc w:val="center"/>
         <w:rPr>
           <w:rStyle w:val="Hipercze"/>
           <w:b/>
@@ -1743,6 +1798,30 @@
           </w14:textOutline>
         </w:rPr>
       </w:pPr>
+      <w:r>
+        <w:rPr>
+          <w:rStyle w:val="Hipercze"/>
+          <w:b/>
+          <w:color w:val="7030A0"/>
+          <w:sz w:val="28"/>
+          <w:szCs w:val="28"/>
+          <w:u w:val="none"/>
+          <w14:shadow w14:blurRad="12700" w14:dist="38100" w14:dir="2700000" w14:sx="100000" w14:sy="100000" w14:kx="0" w14:ky="0" w14:algn="tl">
+            <w14:schemeClr w14:val="accent5">
+              <w14:lumMod w14:val="60000"/>
+              <w14:lumOff w14:val="40000"/>
+            </w14:schemeClr>
+          </w14:shadow>
+          <w14:textOutline w14:w="9525" w14:cap="flat" w14:cmpd="sng" w14:algn="ctr">
+            <w14:solidFill>
+              <w14:srgbClr w14:val="5B9BD5"/>
+            </w14:solidFill>
+            <w14:prstDash w14:val="solid"/>
+            <w14:round/>
+          </w14:textOutline>
+        </w:rPr>
+        <w:t>----------------------------------------------------------------------</w:t>
+      </w:r>
     </w:p>
     <w:p>
       <w:pPr>
@@ -1802,28 +1881,28 @@
         <v:path o:extrusionok="f" gradientshapeok="t" o:connecttype="rect"/>
         <o:lock v:ext="edit" aspectratio="t"/>
       </v:shapetype>
-      <v:shape id="_x0000_i1154" type="#_x0000_t75" style="width:294.7pt;height:294.7pt" o:bullet="t">
+      <v:shape id="_x0000_i1298" type="#_x0000_t75" style="width:294.7pt;height:294.7pt" o:bullet="t">
         <v:imagedata r:id="rId1" o:title="mailbox"/>
       </v:shape>
     </w:pict>
   </w:numPicBullet>
   <w:numPicBullet w:numPicBulletId="1">
     <w:pict>
-      <v:shape id="_x0000_i1155" type="#_x0000_t75" style="width:409.65pt;height:409.65pt" o:bullet="t">
+      <v:shape id="_x0000_i1299" type="#_x0000_t75" style="width:409.65pt;height:409.65pt" o:bullet="t">
         <v:imagedata r:id="rId2" o:title="telephone"/>
       </v:shape>
     </w:pict>
   </w:numPicBullet>
   <w:numPicBullet w:numPicBulletId="2">
     <w:pict>
-      <v:shape id="_x0000_i1156" type="#_x0000_t75" style="width:383.95pt;height:383.95pt" o:bullet="t">
+      <v:shape id="_x0000_i1300" type="#_x0000_t75" style="width:383.95pt;height:383.95pt" o:bullet="t">
         <v:imagedata r:id="rId3" o:title="car"/>
       </v:shape>
     </w:pict>
   </w:numPicBullet>
   <w:numPicBullet w:numPicBulletId="3">
     <w:pict>
-      <v:shape id="_x0000_i1157" type="#_x0000_t75" style="width:409.65pt;height:409.65pt" o:bullet="t">
+      <v:shape id="_x0000_i1301" type="#_x0000_t75" style="width:409.65pt;height:409.65pt" o:bullet="t">
         <v:imagedata r:id="rId4" o:title="email"/>
       </v:shape>
     </w:pict>

</xml_diff>

<commit_message>
Prettiefied new competences section.
</commit_message>
<xml_diff>
--- a/cv.en.sitko patryk.docx
+++ b/cv.en.sitko patryk.docx
@@ -1720,7 +1720,7 @@
     <w:p>
       <w:pPr>
         <w:pStyle w:val="Akapitzlist"/>
-        <w:spacing w:after="0"/>
+        <w:spacing w:after="0" w:line="240" w:lineRule="auto"/>
         <w:ind w:left="-567"/>
         <w:jc w:val="center"/>
         <w:rPr>
@@ -1729,7 +1729,7 @@
           <w:color w:val="7030A0"/>
           <w:sz w:val="44"/>
           <w:szCs w:val="44"/>
-          <w:u w:val="none"/>
+          <w:u w:val="thick"/>
           <w14:shadow w14:blurRad="12700" w14:dist="38100" w14:dir="2700000" w14:sx="100000" w14:sy="100000" w14:kx="0" w14:ky="0" w14:algn="tl">
             <w14:schemeClr w14:val="accent5">
               <w14:lumMod w14:val="60000"/>
@@ -1752,7 +1752,7 @@
           <w:color w:val="7030A0"/>
           <w:sz w:val="44"/>
           <w:szCs w:val="44"/>
-          <w:u w:val="none"/>
+          <w:u w:val="thick"/>
           <w14:shadow w14:blurRad="12700" w14:dist="38100" w14:dir="2700000" w14:sx="100000" w14:sy="100000" w14:kx="0" w14:ky="0" w14:algn="tl">
             <w14:schemeClr w14:val="accent5">
               <w14:lumMod w14:val="60000"/>
@@ -1767,7 +1767,33 @@
             <w14:round/>
           </w14:textOutline>
         </w:rPr>
-        <w:t>PERSONAL COMPETENCES</w:t>
+        <w:t xml:space="preserve">PERSONAL </w:t>
+      </w:r>
+      <w:r>
+        <w:rPr>
+          <w:rStyle w:val="Hipercze"/>
+          <w:b/>
+          <w:color w:val="7030A0"/>
+          <w:spacing w:val="-20"/>
+          <w:position w:val="-10"/>
+          <w:sz w:val="44"/>
+          <w:szCs w:val="44"/>
+          <w:u w:val="thick"/>
+          <w14:shadow w14:blurRad="12700" w14:dist="38100" w14:dir="2700000" w14:sx="100000" w14:sy="100000" w14:kx="0" w14:ky="0" w14:algn="tl">
+            <w14:schemeClr w14:val="accent5">
+              <w14:lumMod w14:val="60000"/>
+              <w14:lumOff w14:val="40000"/>
+            </w14:schemeClr>
+          </w14:shadow>
+          <w14:textOutline w14:w="9525" w14:cap="flat" w14:cmpd="sng" w14:algn="ctr">
+            <w14:solidFill>
+              <w14:srgbClr w14:val="5B9BD5"/>
+            </w14:solidFill>
+            <w14:prstDash w14:val="solid"/>
+            <w14:round/>
+          </w14:textOutline>
+        </w:rPr>
+        <w:t>COMPETENCES</w:t>
       </w:r>
     </w:p>
     <w:p>
@@ -1881,28 +1907,28 @@
         <v:path o:extrusionok="f" gradientshapeok="t" o:connecttype="rect"/>
         <o:lock v:ext="edit" aspectratio="t"/>
       </v:shapetype>
-      <v:shape id="_x0000_i1298" type="#_x0000_t75" style="width:294.7pt;height:294.7pt" o:bullet="t">
+      <v:shape id="_x0000_i1398" type="#_x0000_t75" style="width:294.7pt;height:294.7pt" o:bullet="t">
         <v:imagedata r:id="rId1" o:title="mailbox"/>
       </v:shape>
     </w:pict>
   </w:numPicBullet>
   <w:numPicBullet w:numPicBulletId="1">
     <w:pict>
-      <v:shape id="_x0000_i1299" type="#_x0000_t75" style="width:409.65pt;height:409.65pt" o:bullet="t">
+      <v:shape id="_x0000_i1399" type="#_x0000_t75" style="width:409.65pt;height:409.65pt" o:bullet="t">
         <v:imagedata r:id="rId2" o:title="telephone"/>
       </v:shape>
     </w:pict>
   </w:numPicBullet>
   <w:numPicBullet w:numPicBulletId="2">
     <w:pict>
-      <v:shape id="_x0000_i1300" type="#_x0000_t75" style="width:383.95pt;height:383.95pt" o:bullet="t">
+      <v:shape id="_x0000_i1400" type="#_x0000_t75" style="width:383.95pt;height:383.95pt" o:bullet="t">
         <v:imagedata r:id="rId3" o:title="car"/>
       </v:shape>
     </w:pict>
   </w:numPicBullet>
   <w:numPicBullet w:numPicBulletId="3">
     <w:pict>
-      <v:shape id="_x0000_i1301" type="#_x0000_t75" style="width:409.65pt;height:409.65pt" o:bullet="t">
+      <v:shape id="_x0000_i1401" type="#_x0000_t75" style="width:409.65pt;height:409.65pt" o:bullet="t">
         <v:imagedata r:id="rId4" o:title="email"/>
       </v:shape>
     </w:pict>

</xml_diff>

<commit_message>
Made font-size consistent acros personal competence entries.
</commit_message>
<xml_diff>
--- a/cv.en.sitko patryk.docx
+++ b/cv.en.sitko patryk.docx
@@ -2062,8 +2062,8 @@
           <w:rStyle w:val="Hipercze"/>
           <w:b/>
           <w:color w:val="5B9BD5"/>
-          <w:sz w:val="36"/>
-          <w:szCs w:val="36"/>
+          <w:sz w:val="32"/>
+          <w:szCs w:val="32"/>
           <w:u w:val="none"/>
           <w14:shadow w14:blurRad="12700" w14:dist="38100" w14:dir="2700000" w14:sx="100000" w14:sy="100000" w14:kx="0" w14:ky="0" w14:algn="tl">
             <w14:schemeClr w14:val="accent5">
@@ -2077,37 +2077,15 @@
             <w14:round/>
           </w14:textOutline>
         </w:rPr>
-        <w:t>•</w:t>
+        <w:t xml:space="preserve">•   </w:t>
       </w:r>
       <w:r>
         <w:rPr>
           <w:rStyle w:val="Hipercze"/>
           <w:b/>
           <w:color w:val="5B9BD5"/>
-          <w:sz w:val="36"/>
-          <w:szCs w:val="36"/>
-          <w:u w:val="none"/>
-          <w14:shadow w14:blurRad="12700" w14:dist="38100" w14:dir="2700000" w14:sx="100000" w14:sy="100000" w14:kx="0" w14:ky="0" w14:algn="tl">
-            <w14:schemeClr w14:val="accent5">
-              <w14:lumMod w14:val="60000"/>
-              <w14:lumOff w14:val="40000"/>
-            </w14:schemeClr>
-          </w14:shadow>
-          <w14:textOutline w14:w="9525" w14:cap="flat" w14:cmpd="sng" w14:algn="ctr">
-            <w14:noFill/>
-            <w14:prstDash w14:val="solid"/>
-            <w14:round/>
-          </w14:textOutline>
-        </w:rPr>
-        <w:t xml:space="preserve">   </w:t>
-      </w:r>
-      <w:r>
-        <w:rPr>
-          <w:rStyle w:val="Hipercze"/>
-          <w:b/>
-          <w:color w:val="5B9BD5"/>
-          <w:sz w:val="36"/>
-          <w:szCs w:val="36"/>
+          <w:sz w:val="32"/>
+          <w:szCs w:val="32"/>
           <w:u w:val="none"/>
           <w14:shadow w14:blurRad="12700" w14:dist="38100" w14:dir="2700000" w14:sx="100000" w14:sy="100000" w14:kx="0" w14:ky="0" w14:algn="tl">
             <w14:schemeClr w14:val="accent5">
@@ -2359,8 +2337,8 @@
           <w:rStyle w:val="Hipercze"/>
           <w:b/>
           <w:color w:val="5B9BD5"/>
-          <w:sz w:val="36"/>
-          <w:szCs w:val="36"/>
+          <w:sz w:val="32"/>
+          <w:szCs w:val="32"/>
           <w:u w:val="none"/>
           <w14:shadow w14:blurRad="12700" w14:dist="38100" w14:dir="2700000" w14:sx="100000" w14:sy="100000" w14:kx="0" w14:ky="0" w14:algn="tl">
             <w14:schemeClr w14:val="accent5">
@@ -2374,37 +2352,15 @@
             <w14:round/>
           </w14:textOutline>
         </w:rPr>
-        <w:t>•</w:t>
+        <w:t xml:space="preserve">•   </w:t>
       </w:r>
       <w:r>
         <w:rPr>
           <w:rStyle w:val="Hipercze"/>
           <w:b/>
           <w:color w:val="5B9BD5"/>
-          <w:sz w:val="36"/>
-          <w:szCs w:val="36"/>
-          <w:u w:val="none"/>
-          <w14:shadow w14:blurRad="12700" w14:dist="38100" w14:dir="2700000" w14:sx="100000" w14:sy="100000" w14:kx="0" w14:ky="0" w14:algn="tl">
-            <w14:schemeClr w14:val="accent5">
-              <w14:lumMod w14:val="60000"/>
-              <w14:lumOff w14:val="40000"/>
-            </w14:schemeClr>
-          </w14:shadow>
-          <w14:textOutline w14:w="9525" w14:cap="flat" w14:cmpd="sng" w14:algn="ctr">
-            <w14:noFill/>
-            <w14:prstDash w14:val="solid"/>
-            <w14:round/>
-          </w14:textOutline>
-        </w:rPr>
-        <w:t xml:space="preserve">   </w:t>
-      </w:r>
-      <w:r>
-        <w:rPr>
-          <w:rStyle w:val="Hipercze"/>
-          <w:b/>
-          <w:color w:val="5B9BD5"/>
-          <w:sz w:val="36"/>
-          <w:szCs w:val="36"/>
+          <w:sz w:val="32"/>
+          <w:szCs w:val="32"/>
           <w:u w:val="none"/>
           <w14:shadow w14:blurRad="12700" w14:dist="38100" w14:dir="2700000" w14:sx="100000" w14:sy="100000" w14:kx="0" w14:ky="0" w14:algn="tl">
             <w14:schemeClr w14:val="accent5">
@@ -2738,28 +2694,28 @@
         <v:path o:extrusionok="f" gradientshapeok="t" o:connecttype="rect"/>
         <o:lock v:ext="edit" aspectratio="t"/>
       </v:shapetype>
-      <v:shape id="_x0000_i2547" type="#_x0000_t75" style="width:294.7pt;height:294.7pt" o:bullet="t">
+      <v:shape id="_x0000_i2567" type="#_x0000_t75" style="width:294.7pt;height:294.7pt" o:bullet="t">
         <v:imagedata r:id="rId1" o:title="mailbox"/>
       </v:shape>
     </w:pict>
   </w:numPicBullet>
   <w:numPicBullet w:numPicBulletId="1">
     <w:pict>
-      <v:shape id="_x0000_i2548" type="#_x0000_t75" style="width:409.65pt;height:409.65pt" o:bullet="t">
+      <v:shape id="_x0000_i2568" type="#_x0000_t75" style="width:409.65pt;height:409.65pt" o:bullet="t">
         <v:imagedata r:id="rId2" o:title="telephone"/>
       </v:shape>
     </w:pict>
   </w:numPicBullet>
   <w:numPicBullet w:numPicBulletId="2">
     <w:pict>
-      <v:shape id="_x0000_i2549" type="#_x0000_t75" style="width:383.95pt;height:383.95pt" o:bullet="t">
+      <v:shape id="_x0000_i2569" type="#_x0000_t75" style="width:383.95pt;height:383.95pt" o:bullet="t">
         <v:imagedata r:id="rId3" o:title="car"/>
       </v:shape>
     </w:pict>
   </w:numPicBullet>
   <w:numPicBullet w:numPicBulletId="3">
     <w:pict>
-      <v:shape id="_x0000_i2550" type="#_x0000_t75" style="width:409.65pt;height:409.65pt" o:bullet="t">
+      <v:shape id="_x0000_i2570" type="#_x0000_t75" style="width:409.65pt;height:409.65pt" o:bullet="t">
         <v:imagedata r:id="rId4" o:title="email"/>
       </v:shape>
     </w:pict>

</xml_diff>

<commit_message>
Added language knowledge section.
</commit_message>
<xml_diff>
--- a/cv.en.sitko patryk.docx
+++ b/cv.en.sitko patryk.docx
@@ -2077,29 +2077,7 @@
             <w14:round/>
           </w14:textOutline>
         </w:rPr>
-        <w:t xml:space="preserve">•   </w:t>
-      </w:r>
-      <w:r>
-        <w:rPr>
-          <w:rStyle w:val="Hipercze"/>
-          <w:b/>
-          <w:color w:val="5B9BD5"/>
-          <w:sz w:val="32"/>
-          <w:szCs w:val="32"/>
-          <w:u w:val="none"/>
-          <w14:shadow w14:blurRad="12700" w14:dist="38100" w14:dir="2700000" w14:sx="100000" w14:sy="100000" w14:kx="0" w14:ky="0" w14:algn="tl">
-            <w14:schemeClr w14:val="accent5">
-              <w14:lumMod w14:val="60000"/>
-              <w14:lumOff w14:val="40000"/>
-            </w14:schemeClr>
-          </w14:shadow>
-          <w14:textOutline w14:w="9525" w14:cap="flat" w14:cmpd="sng" w14:algn="ctr">
-            <w14:noFill/>
-            <w14:prstDash w14:val="solid"/>
-            <w14:round/>
-          </w14:textOutline>
-        </w:rPr>
-        <w:t>Independent</w:t>
+        <w:t>•   Independent</w:t>
       </w:r>
     </w:p>
     <w:p>
@@ -2352,29 +2330,7 @@
             <w14:round/>
           </w14:textOutline>
         </w:rPr>
-        <w:t xml:space="preserve">•   </w:t>
-      </w:r>
-      <w:r>
-        <w:rPr>
-          <w:rStyle w:val="Hipercze"/>
-          <w:b/>
-          <w:color w:val="5B9BD5"/>
-          <w:sz w:val="32"/>
-          <w:szCs w:val="32"/>
-          <w:u w:val="none"/>
-          <w14:shadow w14:blurRad="12700" w14:dist="38100" w14:dir="2700000" w14:sx="100000" w14:sy="100000" w14:kx="0" w14:ky="0" w14:algn="tl">
-            <w14:schemeClr w14:val="accent5">
-              <w14:lumMod w14:val="60000"/>
-              <w14:lumOff w14:val="40000"/>
-            </w14:schemeClr>
-          </w14:shadow>
-          <w14:textOutline w14:w="9525" w14:cap="flat" w14:cmpd="sng" w14:algn="ctr">
-            <w14:noFill/>
-            <w14:prstDash w14:val="solid"/>
-            <w14:round/>
-          </w14:textOutline>
-        </w:rPr>
-        <w:t>Technical</w:t>
+        <w:t>•   Technical</w:t>
       </w:r>
     </w:p>
     <w:p>
@@ -2639,7 +2595,193 @@
     <w:p>
       <w:pPr>
         <w:pStyle w:val="Akapitzlist"/>
+        <w:spacing w:after="0" w:line="240" w:lineRule="auto"/>
+        <w:ind w:left="-567"/>
+        <w:jc w:val="center"/>
+        <w:rPr>
+          <w:rStyle w:val="Hipercze"/>
+          <w:b/>
+          <w:color w:val="7030A0"/>
+          <w:sz w:val="44"/>
+          <w:szCs w:val="44"/>
+          <w:u w:val="thick"/>
+          <w14:shadow w14:blurRad="12700" w14:dist="38100" w14:dir="2700000" w14:sx="100000" w14:sy="100000" w14:kx="0" w14:ky="0" w14:algn="tl">
+            <w14:schemeClr w14:val="accent5">
+              <w14:lumMod w14:val="60000"/>
+              <w14:lumOff w14:val="40000"/>
+            </w14:schemeClr>
+          </w14:shadow>
+          <w14:textOutline w14:w="9525" w14:cap="flat" w14:cmpd="sng" w14:algn="ctr">
+            <w14:solidFill>
+              <w14:srgbClr w14:val="5B9BD5"/>
+            </w14:solidFill>
+            <w14:prstDash w14:val="solid"/>
+            <w14:round/>
+          </w14:textOutline>
+        </w:rPr>
+      </w:pPr>
+      <w:r>
+        <w:rPr>
+          <w:rStyle w:val="Hipercze"/>
+          <w:b/>
+          <w:color w:val="7030A0"/>
+          <w:sz w:val="44"/>
+          <w:szCs w:val="44"/>
+          <w:u w:val="thick"/>
+          <w14:shadow w14:blurRad="12700" w14:dist="38100" w14:dir="2700000" w14:sx="100000" w14:sy="100000" w14:kx="0" w14:ky="0" w14:algn="tl">
+            <w14:schemeClr w14:val="accent5">
+              <w14:lumMod w14:val="60000"/>
+              <w14:lumOff w14:val="40000"/>
+            </w14:schemeClr>
+          </w14:shadow>
+          <w14:textOutline w14:w="9525" w14:cap="flat" w14:cmpd="sng" w14:algn="ctr">
+            <w14:solidFill>
+              <w14:srgbClr w14:val="5B9BD5"/>
+            </w14:solidFill>
+            <w14:prstDash w14:val="solid"/>
+            <w14:round/>
+          </w14:textOutline>
+        </w:rPr>
+        <w:t>LANGUAGE</w:t>
+      </w:r>
+      <w:r>
+        <w:rPr>
+          <w:rStyle w:val="Hipercze"/>
+          <w:b/>
+          <w:color w:val="7030A0"/>
+          <w:sz w:val="44"/>
+          <w:szCs w:val="44"/>
+          <w:u w:val="thick"/>
+          <w14:shadow w14:blurRad="12700" w14:dist="38100" w14:dir="2700000" w14:sx="100000" w14:sy="100000" w14:kx="0" w14:ky="0" w14:algn="tl">
+            <w14:schemeClr w14:val="accent5">
+              <w14:lumMod w14:val="60000"/>
+              <w14:lumOff w14:val="40000"/>
+            </w14:schemeClr>
+          </w14:shadow>
+          <w14:textOutline w14:w="9525" w14:cap="flat" w14:cmpd="sng" w14:algn="ctr">
+            <w14:solidFill>
+              <w14:srgbClr w14:val="5B9BD5"/>
+            </w14:solidFill>
+            <w14:prstDash w14:val="solid"/>
+            <w14:round/>
+          </w14:textOutline>
+        </w:rPr>
+        <w:t xml:space="preserve"> </w:t>
+      </w:r>
+      <w:r>
+        <w:rPr>
+          <w:rStyle w:val="Hipercze"/>
+          <w:b/>
+          <w:color w:val="7030A0"/>
+          <w:spacing w:val="-20"/>
+          <w:position w:val="-10"/>
+          <w:sz w:val="44"/>
+          <w:szCs w:val="44"/>
+          <w:u w:val="thick"/>
+          <w14:shadow w14:blurRad="12700" w14:dist="38100" w14:dir="2700000" w14:sx="100000" w14:sy="100000" w14:kx="0" w14:ky="0" w14:algn="tl">
+            <w14:schemeClr w14:val="accent5">
+              <w14:lumMod w14:val="60000"/>
+              <w14:lumOff w14:val="40000"/>
+            </w14:schemeClr>
+          </w14:shadow>
+          <w14:textOutline w14:w="9525" w14:cap="flat" w14:cmpd="sng" w14:algn="ctr">
+            <w14:solidFill>
+              <w14:srgbClr w14:val="5B9BD5"/>
+            </w14:solidFill>
+            <w14:prstDash w14:val="solid"/>
+            <w14:round/>
+          </w14:textOutline>
+        </w:rPr>
+        <w:t>KNOWLEDGE</w:t>
+      </w:r>
+    </w:p>
+    <w:p>
+      <w:pPr>
+        <w:pStyle w:val="Akapitzlist"/>
+        <w:spacing w:after="0"/>
+        <w:ind w:left="-567"/>
+        <w:jc w:val="center"/>
+        <w:rPr>
+          <w:rStyle w:val="Hipercze"/>
+          <w:b/>
+          <w:color w:val="7030A0"/>
+          <w:sz w:val="28"/>
+          <w:szCs w:val="28"/>
+          <w:u w:val="none"/>
+          <w14:shadow w14:blurRad="12700" w14:dist="38100" w14:dir="2700000" w14:sx="100000" w14:sy="100000" w14:kx="0" w14:ky="0" w14:algn="tl">
+            <w14:schemeClr w14:val="accent5">
+              <w14:lumMod w14:val="60000"/>
+              <w14:lumOff w14:val="40000"/>
+            </w14:schemeClr>
+          </w14:shadow>
+          <w14:textOutline w14:w="9525" w14:cap="flat" w14:cmpd="sng" w14:algn="ctr">
+            <w14:solidFill>
+              <w14:srgbClr w14:val="5B9BD5"/>
+            </w14:solidFill>
+            <w14:prstDash w14:val="solid"/>
+            <w14:round/>
+          </w14:textOutline>
+        </w:rPr>
+      </w:pPr>
+      <w:r>
+        <w:rPr>
+          <w:rStyle w:val="Hipercze"/>
+          <w:b/>
+          <w:color w:val="7030A0"/>
+          <w:sz w:val="28"/>
+          <w:szCs w:val="28"/>
+          <w:u w:val="none"/>
+          <w14:shadow w14:blurRad="12700" w14:dist="38100" w14:dir="2700000" w14:sx="100000" w14:sy="100000" w14:kx="0" w14:ky="0" w14:algn="tl">
+            <w14:schemeClr w14:val="accent5">
+              <w14:lumMod w14:val="60000"/>
+              <w14:lumOff w14:val="40000"/>
+            </w14:schemeClr>
+          </w14:shadow>
+          <w14:textOutline w14:w="9525" w14:cap="flat" w14:cmpd="sng" w14:algn="ctr">
+            <w14:solidFill>
+              <w14:srgbClr w14:val="5B9BD5"/>
+            </w14:solidFill>
+            <w14:prstDash w14:val="solid"/>
+            <w14:round/>
+          </w14:textOutline>
+        </w:rPr>
+        <w:t>----------------------------------------------------------------------</w:t>
+      </w:r>
+    </w:p>
+    <w:p>
+      <w:pPr>
+        <w:pStyle w:val="Akapitzlist"/>
+        <w:spacing w:after="0"/>
+        <w:ind w:left="-567"/>
+        <w:rPr>
+          <w:rStyle w:val="Hipercze"/>
+          <w:b/>
+          <w:color w:val="7030A0"/>
+          <w:sz w:val="28"/>
+          <w:szCs w:val="28"/>
+          <w:u w:val="none"/>
+          <w14:shadow w14:blurRad="12700" w14:dist="38100" w14:dir="2700000" w14:sx="100000" w14:sy="100000" w14:kx="0" w14:ky="0" w14:algn="tl">
+            <w14:schemeClr w14:val="accent5">
+              <w14:lumMod w14:val="60000"/>
+              <w14:lumOff w14:val="40000"/>
+            </w14:schemeClr>
+          </w14:shadow>
+          <w14:textOutline w14:w="9525" w14:cap="flat" w14:cmpd="sng" w14:algn="ctr">
+            <w14:solidFill>
+              <w14:srgbClr w14:val="5B9BD5"/>
+            </w14:solidFill>
+            <w14:prstDash w14:val="solid"/>
+            <w14:round/>
+          </w14:textOutline>
+        </w:rPr>
+      </w:pPr>
+    </w:p>
+    <w:p>
+      <w:pPr>
+        <w:pStyle w:val="Akapitzlist"/>
+        <w:spacing w:after="0"/>
         <w:ind w:left="-490"/>
+        <w:jc w:val="center"/>
         <w:rPr>
           <w:b/>
           <w:color w:val="7030A0"/>
@@ -2694,28 +2836,28 @@
         <v:path o:extrusionok="f" gradientshapeok="t" o:connecttype="rect"/>
         <o:lock v:ext="edit" aspectratio="t"/>
       </v:shapetype>
-      <v:shape id="_x0000_i2567" type="#_x0000_t75" style="width:294.7pt;height:294.7pt" o:bullet="t">
+      <v:shape id="_x0000_i1418" type="#_x0000_t75" style="width:294.7pt;height:294.7pt" o:bullet="t">
         <v:imagedata r:id="rId1" o:title="mailbox"/>
       </v:shape>
     </w:pict>
   </w:numPicBullet>
   <w:numPicBullet w:numPicBulletId="1">
     <w:pict>
-      <v:shape id="_x0000_i2568" type="#_x0000_t75" style="width:409.65pt;height:409.65pt" o:bullet="t">
+      <v:shape id="_x0000_i1419" type="#_x0000_t75" style="width:409.65pt;height:409.65pt" o:bullet="t">
         <v:imagedata r:id="rId2" o:title="telephone"/>
       </v:shape>
     </w:pict>
   </w:numPicBullet>
   <w:numPicBullet w:numPicBulletId="2">
     <w:pict>
-      <v:shape id="_x0000_i2569" type="#_x0000_t75" style="width:383.95pt;height:383.95pt" o:bullet="t">
+      <v:shape id="_x0000_i1420" type="#_x0000_t75" style="width:383.95pt;height:383.95pt" o:bullet="t">
         <v:imagedata r:id="rId3" o:title="car"/>
       </v:shape>
     </w:pict>
   </w:numPicBullet>
   <w:numPicBullet w:numPicBulletId="3">
     <w:pict>
-      <v:shape id="_x0000_i2570" type="#_x0000_t75" style="width:409.65pt;height:409.65pt" o:bullet="t">
+      <v:shape id="_x0000_i1421" type="#_x0000_t75" style="width:409.65pt;height:409.65pt" o:bullet="t">
         <v:imagedata r:id="rId4" o:title="email"/>
       </v:shape>
     </w:pict>

</xml_diff>

<commit_message>
Added language knowledge entries. (Need to create stat bar).
</commit_message>
<xml_diff>
--- a/cv.en.sitko patryk.docx
+++ b/cv.en.sitko patryk.docx
@@ -2751,30 +2751,896 @@
     <w:p>
       <w:pPr>
         <w:pStyle w:val="Akapitzlist"/>
+        <w:numPr>
+          <w:ilvl w:val="0"/>
+          <w:numId w:val="6"/>
+        </w:numPr>
         <w:spacing w:after="0"/>
-        <w:ind w:left="-567"/>
-        <w:rPr>
-          <w:rStyle w:val="Hipercze"/>
-          <w:b/>
-          <w:color w:val="7030A0"/>
-          <w:sz w:val="28"/>
-          <w:szCs w:val="28"/>
-          <w:u w:val="none"/>
-          <w14:shadow w14:blurRad="12700" w14:dist="38100" w14:dir="2700000" w14:sx="100000" w14:sy="100000" w14:kx="0" w14:ky="0" w14:algn="tl">
-            <w14:schemeClr w14:val="accent5">
-              <w14:lumMod w14:val="60000"/>
-              <w14:lumOff w14:val="40000"/>
-            </w14:schemeClr>
-          </w14:shadow>
-          <w14:textOutline w14:w="9525" w14:cap="flat" w14:cmpd="sng" w14:algn="ctr">
-            <w14:solidFill>
-              <w14:srgbClr w14:val="5B9BD5"/>
-            </w14:solidFill>
-            <w14:prstDash w14:val="solid"/>
-            <w14:round/>
-          </w14:textOutline>
-        </w:rPr>
-      </w:pPr>
+        <w:rPr>
+          <w:rStyle w:val="Hipercze"/>
+          <w:bCs/>
+          <w:color w:val="5B9BD5"/>
+          <w:sz w:val="32"/>
+          <w:szCs w:val="32"/>
+          <w:u w:val="none"/>
+          <w14:shadow w14:blurRad="12700" w14:dist="38100" w14:dir="2700000" w14:sx="100000" w14:sy="100000" w14:kx="0" w14:ky="0" w14:algn="tl">
+            <w14:schemeClr w14:val="accent5">
+              <w14:lumMod w14:val="60000"/>
+              <w14:lumOff w14:val="40000"/>
+            </w14:schemeClr>
+          </w14:shadow>
+          <w14:textOutline w14:w="9525" w14:cap="flat" w14:cmpd="sng" w14:algn="ctr">
+            <w14:solidFill>
+              <w14:srgbClr w14:val="5B9BD5"/>
+            </w14:solidFill>
+            <w14:prstDash w14:val="solid"/>
+            <w14:round/>
+          </w14:textOutline>
+        </w:rPr>
+      </w:pPr>
+      <w:r>
+        <w:rPr>
+          <w:rStyle w:val="Hipercze"/>
+          <w:bCs/>
+          <w:color w:val="5B9BD5"/>
+          <w:sz w:val="32"/>
+          <w:szCs w:val="32"/>
+          <w:u w:val="none"/>
+          <w14:shadow w14:blurRad="12700" w14:dist="38100" w14:dir="2700000" w14:sx="100000" w14:sy="100000" w14:kx="0" w14:ky="0" w14:algn="tl">
+            <w14:schemeClr w14:val="accent5">
+              <w14:lumMod w14:val="60000"/>
+              <w14:lumOff w14:val="40000"/>
+            </w14:schemeClr>
+          </w14:shadow>
+          <w14:textOutline w14:w="9525" w14:cap="flat" w14:cmpd="sng" w14:algn="ctr">
+            <w14:solidFill>
+              <w14:srgbClr w14:val="5B9BD5"/>
+            </w14:solidFill>
+            <w14:prstDash w14:val="solid"/>
+            <w14:round/>
+          </w14:textOutline>
+        </w:rPr>
+        <w:t>Dutch:</w:t>
+      </w:r>
+    </w:p>
+    <w:p>
+      <w:pPr>
+        <w:pStyle w:val="Akapitzlist"/>
+        <w:numPr>
+          <w:ilvl w:val="1"/>
+          <w:numId w:val="6"/>
+        </w:numPr>
+        <w:spacing w:after="0"/>
+        <w:rPr>
+          <w:rStyle w:val="Hipercze"/>
+          <w:bCs/>
+          <w:color w:val="5B9BD5"/>
+          <w:sz w:val="32"/>
+          <w:szCs w:val="32"/>
+          <w:u w:val="none"/>
+          <w14:shadow w14:blurRad="12700" w14:dist="38100" w14:dir="2700000" w14:sx="100000" w14:sy="100000" w14:kx="0" w14:ky="0" w14:algn="tl">
+            <w14:schemeClr w14:val="accent5">
+              <w14:lumMod w14:val="60000"/>
+              <w14:lumOff w14:val="40000"/>
+            </w14:schemeClr>
+          </w14:shadow>
+          <w14:textOutline w14:w="9525" w14:cap="flat" w14:cmpd="sng" w14:algn="ctr">
+            <w14:solidFill>
+              <w14:srgbClr w14:val="5B9BD5"/>
+            </w14:solidFill>
+            <w14:prstDash w14:val="solid"/>
+            <w14:round/>
+          </w14:textOutline>
+        </w:rPr>
+      </w:pPr>
+      <w:proofErr w:type="spellStart"/>
+      <w:r>
+        <w:rPr>
+          <w:rStyle w:val="Hipercze"/>
+          <w:bCs/>
+          <w:color w:val="5B9BD5"/>
+          <w:sz w:val="32"/>
+          <w:szCs w:val="32"/>
+          <w:u w:val="none"/>
+          <w14:shadow w14:blurRad="12700" w14:dist="38100" w14:dir="2700000" w14:sx="100000" w14:sy="100000" w14:kx="0" w14:ky="0" w14:algn="tl">
+            <w14:schemeClr w14:val="accent5">
+              <w14:lumMod w14:val="60000"/>
+              <w14:lumOff w14:val="40000"/>
+            </w14:schemeClr>
+          </w14:shadow>
+          <w14:textOutline w14:w="9525" w14:cap="flat" w14:cmpd="sng" w14:algn="ctr">
+            <w14:solidFill>
+              <w14:srgbClr w14:val="5B9BD5"/>
+            </w14:solidFill>
+            <w14:prstDash w14:val="solid"/>
+            <w14:round/>
+          </w14:textOutline>
+        </w:rPr>
+        <w:t>Written</w:t>
+      </w:r>
+      <w:proofErr w:type="spellEnd"/>
+      <w:r>
+        <w:rPr>
+          <w:rStyle w:val="Hipercze"/>
+          <w:bCs/>
+          <w:color w:val="5B9BD5"/>
+          <w:sz w:val="32"/>
+          <w:szCs w:val="32"/>
+          <w:u w:val="none"/>
+          <w14:shadow w14:blurRad="12700" w14:dist="38100" w14:dir="2700000" w14:sx="100000" w14:sy="100000" w14:kx="0" w14:ky="0" w14:algn="tl">
+            <w14:schemeClr w14:val="accent5">
+              <w14:lumMod w14:val="60000"/>
+              <w14:lumOff w14:val="40000"/>
+            </w14:schemeClr>
+          </w14:shadow>
+          <w14:textOutline w14:w="9525" w14:cap="flat" w14:cmpd="sng" w14:algn="ctr">
+            <w14:solidFill>
+              <w14:srgbClr w14:val="5B9BD5"/>
+            </w14:solidFill>
+            <w14:prstDash w14:val="solid"/>
+            <w14:round/>
+          </w14:textOutline>
+        </w:rPr>
+        <w:t>:</w:t>
+      </w:r>
+    </w:p>
+    <w:p>
+      <w:pPr>
+        <w:pStyle w:val="Akapitzlist"/>
+        <w:numPr>
+          <w:ilvl w:val="1"/>
+          <w:numId w:val="6"/>
+        </w:numPr>
+        <w:spacing w:after="0"/>
+        <w:rPr>
+          <w:rStyle w:val="Hipercze"/>
+          <w:bCs/>
+          <w:color w:val="5B9BD5"/>
+          <w:sz w:val="32"/>
+          <w:szCs w:val="32"/>
+          <w:u w:val="none"/>
+          <w14:shadow w14:blurRad="12700" w14:dist="38100" w14:dir="2700000" w14:sx="100000" w14:sy="100000" w14:kx="0" w14:ky="0" w14:algn="tl">
+            <w14:schemeClr w14:val="accent5">
+              <w14:lumMod w14:val="60000"/>
+              <w14:lumOff w14:val="40000"/>
+            </w14:schemeClr>
+          </w14:shadow>
+          <w14:textOutline w14:w="9525" w14:cap="flat" w14:cmpd="sng" w14:algn="ctr">
+            <w14:solidFill>
+              <w14:srgbClr w14:val="5B9BD5"/>
+            </w14:solidFill>
+            <w14:prstDash w14:val="solid"/>
+            <w14:round/>
+          </w14:textOutline>
+        </w:rPr>
+      </w:pPr>
+      <w:proofErr w:type="spellStart"/>
+      <w:r>
+        <w:rPr>
+          <w:rStyle w:val="Hipercze"/>
+          <w:bCs/>
+          <w:color w:val="5B9BD5"/>
+          <w:sz w:val="32"/>
+          <w:szCs w:val="32"/>
+          <w:u w:val="none"/>
+          <w14:shadow w14:blurRad="12700" w14:dist="38100" w14:dir="2700000" w14:sx="100000" w14:sy="100000" w14:kx="0" w14:ky="0" w14:algn="tl">
+            <w14:schemeClr w14:val="accent5">
+              <w14:lumMod w14:val="60000"/>
+              <w14:lumOff w14:val="40000"/>
+            </w14:schemeClr>
+          </w14:shadow>
+          <w14:textOutline w14:w="9525" w14:cap="flat" w14:cmpd="sng" w14:algn="ctr">
+            <w14:solidFill>
+              <w14:srgbClr w14:val="5B9BD5"/>
+            </w14:solidFill>
+            <w14:prstDash w14:val="solid"/>
+            <w14:round/>
+          </w14:textOutline>
+        </w:rPr>
+        <w:t>Spoken</w:t>
+      </w:r>
+      <w:proofErr w:type="spellEnd"/>
+      <w:r>
+        <w:rPr>
+          <w:rStyle w:val="Hipercze"/>
+          <w:bCs/>
+          <w:color w:val="5B9BD5"/>
+          <w:sz w:val="32"/>
+          <w:szCs w:val="32"/>
+          <w:u w:val="none"/>
+          <w14:shadow w14:blurRad="12700" w14:dist="38100" w14:dir="2700000" w14:sx="100000" w14:sy="100000" w14:kx="0" w14:ky="0" w14:algn="tl">
+            <w14:schemeClr w14:val="accent5">
+              <w14:lumMod w14:val="60000"/>
+              <w14:lumOff w14:val="40000"/>
+            </w14:schemeClr>
+          </w14:shadow>
+          <w14:textOutline w14:w="9525" w14:cap="flat" w14:cmpd="sng" w14:algn="ctr">
+            <w14:solidFill>
+              <w14:srgbClr w14:val="5B9BD5"/>
+            </w14:solidFill>
+            <w14:prstDash w14:val="solid"/>
+            <w14:round/>
+          </w14:textOutline>
+        </w:rPr>
+        <w:t>:</w:t>
+      </w:r>
+    </w:p>
+    <w:p>
+      <w:pPr>
+        <w:pStyle w:val="Akapitzlist"/>
+        <w:numPr>
+          <w:ilvl w:val="0"/>
+          <w:numId w:val="6"/>
+        </w:numPr>
+        <w:spacing w:after="0"/>
+        <w:rPr>
+          <w:rStyle w:val="Hipercze"/>
+          <w:bCs/>
+          <w:color w:val="5B9BD5"/>
+          <w:sz w:val="32"/>
+          <w:szCs w:val="32"/>
+          <w:u w:val="none"/>
+          <w14:shadow w14:blurRad="12700" w14:dist="38100" w14:dir="2700000" w14:sx="100000" w14:sy="100000" w14:kx="0" w14:ky="0" w14:algn="tl">
+            <w14:schemeClr w14:val="accent5">
+              <w14:lumMod w14:val="60000"/>
+              <w14:lumOff w14:val="40000"/>
+            </w14:schemeClr>
+          </w14:shadow>
+          <w14:textOutline w14:w="9525" w14:cap="flat" w14:cmpd="sng" w14:algn="ctr">
+            <w14:solidFill>
+              <w14:srgbClr w14:val="5B9BD5"/>
+            </w14:solidFill>
+            <w14:prstDash w14:val="solid"/>
+            <w14:round/>
+          </w14:textOutline>
+        </w:rPr>
+      </w:pPr>
+      <w:r>
+        <w:rPr>
+          <w:rStyle w:val="Hipercze"/>
+          <w:bCs/>
+          <w:color w:val="5B9BD5"/>
+          <w:sz w:val="32"/>
+          <w:szCs w:val="32"/>
+          <w:u w:val="none"/>
+          <w14:shadow w14:blurRad="12700" w14:dist="38100" w14:dir="2700000" w14:sx="100000" w14:sy="100000" w14:kx="0" w14:ky="0" w14:algn="tl">
+            <w14:schemeClr w14:val="accent5">
+              <w14:lumMod w14:val="60000"/>
+              <w14:lumOff w14:val="40000"/>
+            </w14:schemeClr>
+          </w14:shadow>
+          <w14:textOutline w14:w="9525" w14:cap="flat" w14:cmpd="sng" w14:algn="ctr">
+            <w14:solidFill>
+              <w14:srgbClr w14:val="5B9BD5"/>
+            </w14:solidFill>
+            <w14:prstDash w14:val="solid"/>
+            <w14:round/>
+          </w14:textOutline>
+        </w:rPr>
+        <w:t>French:</w:t>
+      </w:r>
+    </w:p>
+    <w:p>
+      <w:pPr>
+        <w:pStyle w:val="Akapitzlist"/>
+        <w:numPr>
+          <w:ilvl w:val="1"/>
+          <w:numId w:val="6"/>
+        </w:numPr>
+        <w:spacing w:after="0"/>
+        <w:rPr>
+          <w:rStyle w:val="Hipercze"/>
+          <w:bCs/>
+          <w:color w:val="5B9BD5"/>
+          <w:sz w:val="32"/>
+          <w:szCs w:val="32"/>
+          <w:u w:val="none"/>
+          <w14:shadow w14:blurRad="12700" w14:dist="38100" w14:dir="2700000" w14:sx="100000" w14:sy="100000" w14:kx="0" w14:ky="0" w14:algn="tl">
+            <w14:schemeClr w14:val="accent5">
+              <w14:lumMod w14:val="60000"/>
+              <w14:lumOff w14:val="40000"/>
+            </w14:schemeClr>
+          </w14:shadow>
+          <w14:textOutline w14:w="9525" w14:cap="flat" w14:cmpd="sng" w14:algn="ctr">
+            <w14:solidFill>
+              <w14:srgbClr w14:val="5B9BD5"/>
+            </w14:solidFill>
+            <w14:prstDash w14:val="solid"/>
+            <w14:round/>
+          </w14:textOutline>
+        </w:rPr>
+      </w:pPr>
+      <w:proofErr w:type="spellStart"/>
+      <w:r>
+        <w:rPr>
+          <w:rStyle w:val="Hipercze"/>
+          <w:bCs/>
+          <w:color w:val="5B9BD5"/>
+          <w:sz w:val="32"/>
+          <w:szCs w:val="32"/>
+          <w:u w:val="none"/>
+          <w14:shadow w14:blurRad="12700" w14:dist="38100" w14:dir="2700000" w14:sx="100000" w14:sy="100000" w14:kx="0" w14:ky="0" w14:algn="tl">
+            <w14:schemeClr w14:val="accent5">
+              <w14:lumMod w14:val="60000"/>
+              <w14:lumOff w14:val="40000"/>
+            </w14:schemeClr>
+          </w14:shadow>
+          <w14:textOutline w14:w="9525" w14:cap="flat" w14:cmpd="sng" w14:algn="ctr">
+            <w14:solidFill>
+              <w14:srgbClr w14:val="5B9BD5"/>
+            </w14:solidFill>
+            <w14:prstDash w14:val="solid"/>
+            <w14:round/>
+          </w14:textOutline>
+        </w:rPr>
+        <w:t>Written</w:t>
+      </w:r>
+      <w:proofErr w:type="spellEnd"/>
+      <w:r>
+        <w:rPr>
+          <w:rStyle w:val="Hipercze"/>
+          <w:bCs/>
+          <w:color w:val="5B9BD5"/>
+          <w:sz w:val="32"/>
+          <w:szCs w:val="32"/>
+          <w:u w:val="none"/>
+          <w14:shadow w14:blurRad="12700" w14:dist="38100" w14:dir="2700000" w14:sx="100000" w14:sy="100000" w14:kx="0" w14:ky="0" w14:algn="tl">
+            <w14:schemeClr w14:val="accent5">
+              <w14:lumMod w14:val="60000"/>
+              <w14:lumOff w14:val="40000"/>
+            </w14:schemeClr>
+          </w14:shadow>
+          <w14:textOutline w14:w="9525" w14:cap="flat" w14:cmpd="sng" w14:algn="ctr">
+            <w14:solidFill>
+              <w14:srgbClr w14:val="5B9BD5"/>
+            </w14:solidFill>
+            <w14:prstDash w14:val="solid"/>
+            <w14:round/>
+          </w14:textOutline>
+        </w:rPr>
+        <w:t>:</w:t>
+      </w:r>
+    </w:p>
+    <w:p>
+      <w:pPr>
+        <w:pStyle w:val="Akapitzlist"/>
+        <w:numPr>
+          <w:ilvl w:val="1"/>
+          <w:numId w:val="6"/>
+        </w:numPr>
+        <w:spacing w:after="0"/>
+        <w:rPr>
+          <w:rStyle w:val="Hipercze"/>
+          <w:bCs/>
+          <w:color w:val="5B9BD5"/>
+          <w:sz w:val="32"/>
+          <w:szCs w:val="32"/>
+          <w:u w:val="none"/>
+          <w14:shadow w14:blurRad="12700" w14:dist="38100" w14:dir="2700000" w14:sx="100000" w14:sy="100000" w14:kx="0" w14:ky="0" w14:algn="tl">
+            <w14:schemeClr w14:val="accent5">
+              <w14:lumMod w14:val="60000"/>
+              <w14:lumOff w14:val="40000"/>
+            </w14:schemeClr>
+          </w14:shadow>
+          <w14:textOutline w14:w="9525" w14:cap="flat" w14:cmpd="sng" w14:algn="ctr">
+            <w14:solidFill>
+              <w14:srgbClr w14:val="5B9BD5"/>
+            </w14:solidFill>
+            <w14:prstDash w14:val="solid"/>
+            <w14:round/>
+          </w14:textOutline>
+        </w:rPr>
+      </w:pPr>
+      <w:proofErr w:type="spellStart"/>
+      <w:r>
+        <w:rPr>
+          <w:rStyle w:val="Hipercze"/>
+          <w:bCs/>
+          <w:color w:val="5B9BD5"/>
+          <w:sz w:val="32"/>
+          <w:szCs w:val="32"/>
+          <w:u w:val="none"/>
+          <w14:shadow w14:blurRad="12700" w14:dist="38100" w14:dir="2700000" w14:sx="100000" w14:sy="100000" w14:kx="0" w14:ky="0" w14:algn="tl">
+            <w14:schemeClr w14:val="accent5">
+              <w14:lumMod w14:val="60000"/>
+              <w14:lumOff w14:val="40000"/>
+            </w14:schemeClr>
+          </w14:shadow>
+          <w14:textOutline w14:w="9525" w14:cap="flat" w14:cmpd="sng" w14:algn="ctr">
+            <w14:solidFill>
+              <w14:srgbClr w14:val="5B9BD5"/>
+            </w14:solidFill>
+            <w14:prstDash w14:val="solid"/>
+            <w14:round/>
+          </w14:textOutline>
+        </w:rPr>
+        <w:t>Spoken</w:t>
+      </w:r>
+      <w:proofErr w:type="spellEnd"/>
+      <w:r>
+        <w:rPr>
+          <w:rStyle w:val="Hipercze"/>
+          <w:bCs/>
+          <w:color w:val="5B9BD5"/>
+          <w:sz w:val="32"/>
+          <w:szCs w:val="32"/>
+          <w:u w:val="none"/>
+          <w14:shadow w14:blurRad="12700" w14:dist="38100" w14:dir="2700000" w14:sx="100000" w14:sy="100000" w14:kx="0" w14:ky="0" w14:algn="tl">
+            <w14:schemeClr w14:val="accent5">
+              <w14:lumMod w14:val="60000"/>
+              <w14:lumOff w14:val="40000"/>
+            </w14:schemeClr>
+          </w14:shadow>
+          <w14:textOutline w14:w="9525" w14:cap="flat" w14:cmpd="sng" w14:algn="ctr">
+            <w14:solidFill>
+              <w14:srgbClr w14:val="5B9BD5"/>
+            </w14:solidFill>
+            <w14:prstDash w14:val="solid"/>
+            <w14:round/>
+          </w14:textOutline>
+        </w:rPr>
+        <w:t>:</w:t>
+      </w:r>
+    </w:p>
+    <w:p>
+      <w:pPr>
+        <w:pStyle w:val="Akapitzlist"/>
+        <w:numPr>
+          <w:ilvl w:val="0"/>
+          <w:numId w:val="6"/>
+        </w:numPr>
+        <w:spacing w:after="0"/>
+        <w:rPr>
+          <w:rStyle w:val="Hipercze"/>
+          <w:bCs/>
+          <w:color w:val="5B9BD5"/>
+          <w:sz w:val="32"/>
+          <w:szCs w:val="32"/>
+          <w:u w:val="none"/>
+          <w14:shadow w14:blurRad="12700" w14:dist="38100" w14:dir="2700000" w14:sx="100000" w14:sy="100000" w14:kx="0" w14:ky="0" w14:algn="tl">
+            <w14:schemeClr w14:val="accent5">
+              <w14:lumMod w14:val="60000"/>
+              <w14:lumOff w14:val="40000"/>
+            </w14:schemeClr>
+          </w14:shadow>
+          <w14:textOutline w14:w="9525" w14:cap="flat" w14:cmpd="sng" w14:algn="ctr">
+            <w14:solidFill>
+              <w14:srgbClr w14:val="5B9BD5"/>
+            </w14:solidFill>
+            <w14:prstDash w14:val="solid"/>
+            <w14:round/>
+          </w14:textOutline>
+        </w:rPr>
+      </w:pPr>
+      <w:r>
+        <w:rPr>
+          <w:rStyle w:val="Hipercze"/>
+          <w:bCs/>
+          <w:color w:val="5B9BD5"/>
+          <w:sz w:val="32"/>
+          <w:szCs w:val="32"/>
+          <w:u w:val="none"/>
+          <w14:shadow w14:blurRad="12700" w14:dist="38100" w14:dir="2700000" w14:sx="100000" w14:sy="100000" w14:kx="0" w14:ky="0" w14:algn="tl">
+            <w14:schemeClr w14:val="accent5">
+              <w14:lumMod w14:val="60000"/>
+              <w14:lumOff w14:val="40000"/>
+            </w14:schemeClr>
+          </w14:shadow>
+          <w14:textOutline w14:w="9525" w14:cap="flat" w14:cmpd="sng" w14:algn="ctr">
+            <w14:solidFill>
+              <w14:srgbClr w14:val="5B9BD5"/>
+            </w14:solidFill>
+            <w14:prstDash w14:val="solid"/>
+            <w14:round/>
+          </w14:textOutline>
+        </w:rPr>
+        <w:t>English:</w:t>
+      </w:r>
+    </w:p>
+    <w:p>
+      <w:pPr>
+        <w:pStyle w:val="Akapitzlist"/>
+        <w:numPr>
+          <w:ilvl w:val="1"/>
+          <w:numId w:val="6"/>
+        </w:numPr>
+        <w:spacing w:after="0"/>
+        <w:rPr>
+          <w:rStyle w:val="Hipercze"/>
+          <w:bCs/>
+          <w:color w:val="5B9BD5"/>
+          <w:sz w:val="32"/>
+          <w:szCs w:val="32"/>
+          <w:u w:val="none"/>
+          <w14:shadow w14:blurRad="12700" w14:dist="38100" w14:dir="2700000" w14:sx="100000" w14:sy="100000" w14:kx="0" w14:ky="0" w14:algn="tl">
+            <w14:schemeClr w14:val="accent5">
+              <w14:lumMod w14:val="60000"/>
+              <w14:lumOff w14:val="40000"/>
+            </w14:schemeClr>
+          </w14:shadow>
+          <w14:textOutline w14:w="9525" w14:cap="flat" w14:cmpd="sng" w14:algn="ctr">
+            <w14:solidFill>
+              <w14:srgbClr w14:val="5B9BD5"/>
+            </w14:solidFill>
+            <w14:prstDash w14:val="solid"/>
+            <w14:round/>
+          </w14:textOutline>
+        </w:rPr>
+      </w:pPr>
+      <w:proofErr w:type="spellStart"/>
+      <w:r>
+        <w:rPr>
+          <w:rStyle w:val="Hipercze"/>
+          <w:bCs/>
+          <w:color w:val="5B9BD5"/>
+          <w:sz w:val="32"/>
+          <w:szCs w:val="32"/>
+          <w:u w:val="none"/>
+          <w14:shadow w14:blurRad="12700" w14:dist="38100" w14:dir="2700000" w14:sx="100000" w14:sy="100000" w14:kx="0" w14:ky="0" w14:algn="tl">
+            <w14:schemeClr w14:val="accent5">
+              <w14:lumMod w14:val="60000"/>
+              <w14:lumOff w14:val="40000"/>
+            </w14:schemeClr>
+          </w14:shadow>
+          <w14:textOutline w14:w="9525" w14:cap="flat" w14:cmpd="sng" w14:algn="ctr">
+            <w14:solidFill>
+              <w14:srgbClr w14:val="5B9BD5"/>
+            </w14:solidFill>
+            <w14:prstDash w14:val="solid"/>
+            <w14:round/>
+          </w14:textOutline>
+        </w:rPr>
+        <w:t>Written</w:t>
+      </w:r>
+      <w:proofErr w:type="spellEnd"/>
+      <w:r>
+        <w:rPr>
+          <w:rStyle w:val="Hipercze"/>
+          <w:bCs/>
+          <w:color w:val="5B9BD5"/>
+          <w:sz w:val="32"/>
+          <w:szCs w:val="32"/>
+          <w:u w:val="none"/>
+          <w14:shadow w14:blurRad="12700" w14:dist="38100" w14:dir="2700000" w14:sx="100000" w14:sy="100000" w14:kx="0" w14:ky="0" w14:algn="tl">
+            <w14:schemeClr w14:val="accent5">
+              <w14:lumMod w14:val="60000"/>
+              <w14:lumOff w14:val="40000"/>
+            </w14:schemeClr>
+          </w14:shadow>
+          <w14:textOutline w14:w="9525" w14:cap="flat" w14:cmpd="sng" w14:algn="ctr">
+            <w14:solidFill>
+              <w14:srgbClr w14:val="5B9BD5"/>
+            </w14:solidFill>
+            <w14:prstDash w14:val="solid"/>
+            <w14:round/>
+          </w14:textOutline>
+        </w:rPr>
+        <w:t>:</w:t>
+      </w:r>
+    </w:p>
+    <w:p>
+      <w:pPr>
+        <w:pStyle w:val="Akapitzlist"/>
+        <w:numPr>
+          <w:ilvl w:val="1"/>
+          <w:numId w:val="6"/>
+        </w:numPr>
+        <w:spacing w:after="0"/>
+        <w:rPr>
+          <w:rStyle w:val="Hipercze"/>
+          <w:bCs/>
+          <w:color w:val="5B9BD5"/>
+          <w:sz w:val="32"/>
+          <w:szCs w:val="32"/>
+          <w:u w:val="none"/>
+          <w14:shadow w14:blurRad="12700" w14:dist="38100" w14:dir="2700000" w14:sx="100000" w14:sy="100000" w14:kx="0" w14:ky="0" w14:algn="tl">
+            <w14:schemeClr w14:val="accent5">
+              <w14:lumMod w14:val="60000"/>
+              <w14:lumOff w14:val="40000"/>
+            </w14:schemeClr>
+          </w14:shadow>
+          <w14:textOutline w14:w="9525" w14:cap="flat" w14:cmpd="sng" w14:algn="ctr">
+            <w14:solidFill>
+              <w14:srgbClr w14:val="5B9BD5"/>
+            </w14:solidFill>
+            <w14:prstDash w14:val="solid"/>
+            <w14:round/>
+          </w14:textOutline>
+        </w:rPr>
+      </w:pPr>
+      <w:proofErr w:type="spellStart"/>
+      <w:r>
+        <w:rPr>
+          <w:rStyle w:val="Hipercze"/>
+          <w:bCs/>
+          <w:color w:val="5B9BD5"/>
+          <w:sz w:val="32"/>
+          <w:szCs w:val="32"/>
+          <w:u w:val="none"/>
+          <w14:shadow w14:blurRad="12700" w14:dist="38100" w14:dir="2700000" w14:sx="100000" w14:sy="100000" w14:kx="0" w14:ky="0" w14:algn="tl">
+            <w14:schemeClr w14:val="accent5">
+              <w14:lumMod w14:val="60000"/>
+              <w14:lumOff w14:val="40000"/>
+            </w14:schemeClr>
+          </w14:shadow>
+          <w14:textOutline w14:w="9525" w14:cap="flat" w14:cmpd="sng" w14:algn="ctr">
+            <w14:solidFill>
+              <w14:srgbClr w14:val="5B9BD5"/>
+            </w14:solidFill>
+            <w14:prstDash w14:val="solid"/>
+            <w14:round/>
+          </w14:textOutline>
+        </w:rPr>
+        <w:t>Spoken</w:t>
+      </w:r>
+      <w:proofErr w:type="spellEnd"/>
+      <w:r>
+        <w:rPr>
+          <w:rStyle w:val="Hipercze"/>
+          <w:bCs/>
+          <w:color w:val="5B9BD5"/>
+          <w:sz w:val="32"/>
+          <w:szCs w:val="32"/>
+          <w:u w:val="none"/>
+          <w14:shadow w14:blurRad="12700" w14:dist="38100" w14:dir="2700000" w14:sx="100000" w14:sy="100000" w14:kx="0" w14:ky="0" w14:algn="tl">
+            <w14:schemeClr w14:val="accent5">
+              <w14:lumMod w14:val="60000"/>
+              <w14:lumOff w14:val="40000"/>
+            </w14:schemeClr>
+          </w14:shadow>
+          <w14:textOutline w14:w="9525" w14:cap="flat" w14:cmpd="sng" w14:algn="ctr">
+            <w14:solidFill>
+              <w14:srgbClr w14:val="5B9BD5"/>
+            </w14:solidFill>
+            <w14:prstDash w14:val="solid"/>
+            <w14:round/>
+          </w14:textOutline>
+        </w:rPr>
+        <w:t>:</w:t>
+      </w:r>
+    </w:p>
+    <w:p>
+      <w:pPr>
+        <w:pStyle w:val="Akapitzlist"/>
+        <w:numPr>
+          <w:ilvl w:val="0"/>
+          <w:numId w:val="6"/>
+        </w:numPr>
+        <w:spacing w:after="0"/>
+        <w:rPr>
+          <w:rStyle w:val="Hipercze"/>
+          <w:bCs/>
+          <w:color w:val="5B9BD5"/>
+          <w:sz w:val="32"/>
+          <w:szCs w:val="32"/>
+          <w:u w:val="none"/>
+          <w14:shadow w14:blurRad="12700" w14:dist="38100" w14:dir="2700000" w14:sx="100000" w14:sy="100000" w14:kx="0" w14:ky="0" w14:algn="tl">
+            <w14:schemeClr w14:val="accent5">
+              <w14:lumMod w14:val="60000"/>
+              <w14:lumOff w14:val="40000"/>
+            </w14:schemeClr>
+          </w14:shadow>
+          <w14:textOutline w14:w="9525" w14:cap="flat" w14:cmpd="sng" w14:algn="ctr">
+            <w14:solidFill>
+              <w14:srgbClr w14:val="5B9BD5"/>
+            </w14:solidFill>
+            <w14:prstDash w14:val="solid"/>
+            <w14:round/>
+          </w14:textOutline>
+        </w:rPr>
+      </w:pPr>
+      <w:proofErr w:type="spellStart"/>
+      <w:r>
+        <w:rPr>
+          <w:rStyle w:val="Hipercze"/>
+          <w:bCs/>
+          <w:color w:val="5B9BD5"/>
+          <w:sz w:val="32"/>
+          <w:szCs w:val="32"/>
+          <w:u w:val="none"/>
+          <w14:shadow w14:blurRad="12700" w14:dist="38100" w14:dir="2700000" w14:sx="100000" w14:sy="100000" w14:kx="0" w14:ky="0" w14:algn="tl">
+            <w14:schemeClr w14:val="accent5">
+              <w14:lumMod w14:val="60000"/>
+              <w14:lumOff w14:val="40000"/>
+            </w14:schemeClr>
+          </w14:shadow>
+          <w14:textOutline w14:w="9525" w14:cap="flat" w14:cmpd="sng" w14:algn="ctr">
+            <w14:solidFill>
+              <w14:srgbClr w14:val="5B9BD5"/>
+            </w14:solidFill>
+            <w14:prstDash w14:val="solid"/>
+            <w14:round/>
+          </w14:textOutline>
+        </w:rPr>
+        <w:t>Polish</w:t>
+      </w:r>
+      <w:proofErr w:type="spellEnd"/>
+      <w:r>
+        <w:rPr>
+          <w:rStyle w:val="Hipercze"/>
+          <w:bCs/>
+          <w:color w:val="5B9BD5"/>
+          <w:sz w:val="32"/>
+          <w:szCs w:val="32"/>
+          <w:u w:val="none"/>
+          <w14:shadow w14:blurRad="12700" w14:dist="38100" w14:dir="2700000" w14:sx="100000" w14:sy="100000" w14:kx="0" w14:ky="0" w14:algn="tl">
+            <w14:schemeClr w14:val="accent5">
+              <w14:lumMod w14:val="60000"/>
+              <w14:lumOff w14:val="40000"/>
+            </w14:schemeClr>
+          </w14:shadow>
+          <w14:textOutline w14:w="9525" w14:cap="flat" w14:cmpd="sng" w14:algn="ctr">
+            <w14:solidFill>
+              <w14:srgbClr w14:val="5B9BD5"/>
+            </w14:solidFill>
+            <w14:prstDash w14:val="solid"/>
+            <w14:round/>
+          </w14:textOutline>
+        </w:rPr>
+        <w:t>:</w:t>
+      </w:r>
+    </w:p>
+    <w:p>
+      <w:pPr>
+        <w:pStyle w:val="Akapitzlist"/>
+        <w:numPr>
+          <w:ilvl w:val="1"/>
+          <w:numId w:val="6"/>
+        </w:numPr>
+        <w:spacing w:after="0"/>
+        <w:rPr>
+          <w:rStyle w:val="Hipercze"/>
+          <w:bCs/>
+          <w:color w:val="5B9BD5"/>
+          <w:sz w:val="32"/>
+          <w:szCs w:val="32"/>
+          <w:u w:val="none"/>
+          <w14:shadow w14:blurRad="12700" w14:dist="38100" w14:dir="2700000" w14:sx="100000" w14:sy="100000" w14:kx="0" w14:ky="0" w14:algn="tl">
+            <w14:schemeClr w14:val="accent5">
+              <w14:lumMod w14:val="60000"/>
+              <w14:lumOff w14:val="40000"/>
+            </w14:schemeClr>
+          </w14:shadow>
+          <w14:textOutline w14:w="9525" w14:cap="flat" w14:cmpd="sng" w14:algn="ctr">
+            <w14:solidFill>
+              <w14:srgbClr w14:val="5B9BD5"/>
+            </w14:solidFill>
+            <w14:prstDash w14:val="solid"/>
+            <w14:round/>
+          </w14:textOutline>
+        </w:rPr>
+      </w:pPr>
+      <w:proofErr w:type="spellStart"/>
+      <w:r>
+        <w:rPr>
+          <w:rStyle w:val="Hipercze"/>
+          <w:bCs/>
+          <w:color w:val="5B9BD5"/>
+          <w:sz w:val="32"/>
+          <w:szCs w:val="32"/>
+          <w:u w:val="none"/>
+          <w14:shadow w14:blurRad="12700" w14:dist="38100" w14:dir="2700000" w14:sx="100000" w14:sy="100000" w14:kx="0" w14:ky="0" w14:algn="tl">
+            <w14:schemeClr w14:val="accent5">
+              <w14:lumMod w14:val="60000"/>
+              <w14:lumOff w14:val="40000"/>
+            </w14:schemeClr>
+          </w14:shadow>
+          <w14:textOutline w14:w="9525" w14:cap="flat" w14:cmpd="sng" w14:algn="ctr">
+            <w14:solidFill>
+              <w14:srgbClr w14:val="5B9BD5"/>
+            </w14:solidFill>
+            <w14:prstDash w14:val="solid"/>
+            <w14:round/>
+          </w14:textOutline>
+        </w:rPr>
+        <w:t>Written</w:t>
+      </w:r>
+      <w:proofErr w:type="spellEnd"/>
+      <w:r>
+        <w:rPr>
+          <w:rStyle w:val="Hipercze"/>
+          <w:bCs/>
+          <w:color w:val="5B9BD5"/>
+          <w:sz w:val="32"/>
+          <w:szCs w:val="32"/>
+          <w:u w:val="none"/>
+          <w14:shadow w14:blurRad="12700" w14:dist="38100" w14:dir="2700000" w14:sx="100000" w14:sy="100000" w14:kx="0" w14:ky="0" w14:algn="tl">
+            <w14:schemeClr w14:val="accent5">
+              <w14:lumMod w14:val="60000"/>
+              <w14:lumOff w14:val="40000"/>
+            </w14:schemeClr>
+          </w14:shadow>
+          <w14:textOutline w14:w="9525" w14:cap="flat" w14:cmpd="sng" w14:algn="ctr">
+            <w14:solidFill>
+              <w14:srgbClr w14:val="5B9BD5"/>
+            </w14:solidFill>
+            <w14:prstDash w14:val="solid"/>
+            <w14:round/>
+          </w14:textOutline>
+        </w:rPr>
+        <w:t>:</w:t>
+      </w:r>
+    </w:p>
+    <w:p>
+      <w:pPr>
+        <w:pStyle w:val="Akapitzlist"/>
+        <w:numPr>
+          <w:ilvl w:val="1"/>
+          <w:numId w:val="6"/>
+        </w:numPr>
+        <w:spacing w:after="0"/>
+        <w:rPr>
+          <w:rStyle w:val="Hipercze"/>
+          <w:bCs/>
+          <w:color w:val="5B9BD5"/>
+          <w:sz w:val="32"/>
+          <w:szCs w:val="32"/>
+          <w:u w:val="none"/>
+          <w14:shadow w14:blurRad="12700" w14:dist="38100" w14:dir="2700000" w14:sx="100000" w14:sy="100000" w14:kx="0" w14:ky="0" w14:algn="tl">
+            <w14:schemeClr w14:val="accent5">
+              <w14:lumMod w14:val="60000"/>
+              <w14:lumOff w14:val="40000"/>
+            </w14:schemeClr>
+          </w14:shadow>
+          <w14:textOutline w14:w="9525" w14:cap="flat" w14:cmpd="sng" w14:algn="ctr">
+            <w14:solidFill>
+              <w14:srgbClr w14:val="5B9BD5"/>
+            </w14:solidFill>
+            <w14:prstDash w14:val="solid"/>
+            <w14:round/>
+          </w14:textOutline>
+        </w:rPr>
+      </w:pPr>
+      <w:proofErr w:type="spellStart"/>
+      <w:r>
+        <w:rPr>
+          <w:rStyle w:val="Hipercze"/>
+          <w:bCs/>
+          <w:color w:val="5B9BD5"/>
+          <w:sz w:val="32"/>
+          <w:szCs w:val="32"/>
+          <w:u w:val="none"/>
+          <w14:shadow w14:blurRad="12700" w14:dist="38100" w14:dir="2700000" w14:sx="100000" w14:sy="100000" w14:kx="0" w14:ky="0" w14:algn="tl">
+            <w14:schemeClr w14:val="accent5">
+              <w14:lumMod w14:val="60000"/>
+              <w14:lumOff w14:val="40000"/>
+            </w14:schemeClr>
+          </w14:shadow>
+          <w14:textOutline w14:w="9525" w14:cap="flat" w14:cmpd="sng" w14:algn="ctr">
+            <w14:solidFill>
+              <w14:srgbClr w14:val="5B9BD5"/>
+            </w14:solidFill>
+            <w14:prstDash w14:val="solid"/>
+            <w14:round/>
+          </w14:textOutline>
+        </w:rPr>
+        <w:t>Spoken</w:t>
+      </w:r>
+      <w:proofErr w:type="spellEnd"/>
+      <w:r>
+        <w:rPr>
+          <w:rStyle w:val="Hipercze"/>
+          <w:bCs/>
+          <w:color w:val="5B9BD5"/>
+          <w:sz w:val="32"/>
+          <w:szCs w:val="32"/>
+          <w:u w:val="none"/>
+          <w14:shadow w14:blurRad="12700" w14:dist="38100" w14:dir="2700000" w14:sx="100000" w14:sy="100000" w14:kx="0" w14:ky="0" w14:algn="tl">
+            <w14:schemeClr w14:val="accent5">
+              <w14:lumMod w14:val="60000"/>
+              <w14:lumOff w14:val="40000"/>
+            </w14:schemeClr>
+          </w14:shadow>
+          <w14:textOutline w14:w="9525" w14:cap="flat" w14:cmpd="sng" w14:algn="ctr">
+            <w14:solidFill>
+              <w14:srgbClr w14:val="5B9BD5"/>
+            </w14:solidFill>
+            <w14:prstDash w14:val="solid"/>
+            <w14:round/>
+          </w14:textOutline>
+        </w:rPr>
+        <w:t>:</w:t>
+      </w:r>
     </w:p>
     <w:p>
       <w:pPr>
@@ -2805,7 +3671,7 @@
     </w:p>
     <w:sectPr>
       <w:pgSz w:w="11906" w:h="16838"/>
-      <w:pgMar w:top="1417" w:right="1417" w:bottom="1417" w:left="1417" w:header="708" w:footer="708" w:gutter="0"/>
+      <w:pgMar w:top="1418" w:right="1418" w:bottom="0" w:left="1418" w:header="709" w:footer="709" w:gutter="0"/>
       <w:cols w:space="708"/>
       <w:docGrid w:linePitch="360"/>
     </w:sectPr>
@@ -2836,28 +3702,28 @@
         <v:path o:extrusionok="f" gradientshapeok="t" o:connecttype="rect"/>
         <o:lock v:ext="edit" aspectratio="t"/>
       </v:shapetype>
-      <v:shape id="_x0000_i1418" type="#_x0000_t75" style="width:294.7pt;height:294.7pt" o:bullet="t">
+      <v:shape id="_x0000_i1826" type="#_x0000_t75" style="width:294.7pt;height:294.7pt" o:bullet="t">
         <v:imagedata r:id="rId1" o:title="mailbox"/>
       </v:shape>
     </w:pict>
   </w:numPicBullet>
   <w:numPicBullet w:numPicBulletId="1">
     <w:pict>
-      <v:shape id="_x0000_i1419" type="#_x0000_t75" style="width:409.65pt;height:409.65pt" o:bullet="t">
+      <v:shape id="_x0000_i1827" type="#_x0000_t75" style="width:409.65pt;height:409.65pt" o:bullet="t">
         <v:imagedata r:id="rId2" o:title="telephone"/>
       </v:shape>
     </w:pict>
   </w:numPicBullet>
   <w:numPicBullet w:numPicBulletId="2">
     <w:pict>
-      <v:shape id="_x0000_i1420" type="#_x0000_t75" style="width:383.95pt;height:383.95pt" o:bullet="t">
+      <v:shape id="_x0000_i1828" type="#_x0000_t75" style="width:383.95pt;height:383.95pt" o:bullet="t">
         <v:imagedata r:id="rId3" o:title="car"/>
       </v:shape>
     </w:pict>
   </w:numPicBullet>
   <w:numPicBullet w:numPicBulletId="3">
     <w:pict>
-      <v:shape id="_x0000_i1421" type="#_x0000_t75" style="width:409.65pt;height:409.65pt" o:bullet="t">
+      <v:shape id="_x0000_i1829" type="#_x0000_t75" style="width:409.65pt;height:409.65pt" o:bullet="t">
         <v:imagedata r:id="rId4" o:title="email"/>
       </v:shape>
     </w:pict>
@@ -2978,6 +3844,119 @@
     </w:lvl>
   </w:abstractNum>
   <w:abstractNum w:abstractNumId="1" w15:restartNumberingAfterBreak="0">
+    <w:nsid w:val="46A90CFE"/>
+    <w:multiLevelType w:val="hybridMultilevel"/>
+    <w:tmpl w:val="C65EA4F0"/>
+    <w:lvl w:ilvl="0" w:tplc="04150001">
+      <w:start w:val="1"/>
+      <w:numFmt w:val="bullet"/>
+      <w:lvlText w:val=""/>
+      <w:lvlJc w:val="left"/>
+      <w:pPr>
+        <w:ind w:left="153" w:hanging="360"/>
+      </w:pPr>
+      <w:rPr>
+        <w:rFonts w:ascii="Symbol" w:hAnsi="Symbol" w:hint="default"/>
+      </w:rPr>
+    </w:lvl>
+    <w:lvl w:ilvl="1" w:tplc="04150003">
+      <w:start w:val="1"/>
+      <w:numFmt w:val="bullet"/>
+      <w:lvlText w:val="o"/>
+      <w:lvlJc w:val="left"/>
+      <w:pPr>
+        <w:ind w:left="873" w:hanging="360"/>
+      </w:pPr>
+      <w:rPr>
+        <w:rFonts w:ascii="Courier New" w:hAnsi="Courier New" w:cs="Courier New" w:hint="default"/>
+      </w:rPr>
+    </w:lvl>
+    <w:lvl w:ilvl="2" w:tplc="04150005" w:tentative="1">
+      <w:start w:val="1"/>
+      <w:numFmt w:val="bullet"/>
+      <w:lvlText w:val=""/>
+      <w:lvlJc w:val="left"/>
+      <w:pPr>
+        <w:ind w:left="1593" w:hanging="360"/>
+      </w:pPr>
+      <w:rPr>
+        <w:rFonts w:ascii="Wingdings" w:hAnsi="Wingdings" w:hint="default"/>
+      </w:rPr>
+    </w:lvl>
+    <w:lvl w:ilvl="3" w:tplc="04150001" w:tentative="1">
+      <w:start w:val="1"/>
+      <w:numFmt w:val="bullet"/>
+      <w:lvlText w:val=""/>
+      <w:lvlJc w:val="left"/>
+      <w:pPr>
+        <w:ind w:left="2313" w:hanging="360"/>
+      </w:pPr>
+      <w:rPr>
+        <w:rFonts w:ascii="Symbol" w:hAnsi="Symbol" w:hint="default"/>
+      </w:rPr>
+    </w:lvl>
+    <w:lvl w:ilvl="4" w:tplc="04150003" w:tentative="1">
+      <w:start w:val="1"/>
+      <w:numFmt w:val="bullet"/>
+      <w:lvlText w:val="o"/>
+      <w:lvlJc w:val="left"/>
+      <w:pPr>
+        <w:ind w:left="3033" w:hanging="360"/>
+      </w:pPr>
+      <w:rPr>
+        <w:rFonts w:ascii="Courier New" w:hAnsi="Courier New" w:cs="Courier New" w:hint="default"/>
+      </w:rPr>
+    </w:lvl>
+    <w:lvl w:ilvl="5" w:tplc="04150005" w:tentative="1">
+      <w:start w:val="1"/>
+      <w:numFmt w:val="bullet"/>
+      <w:lvlText w:val=""/>
+      <w:lvlJc w:val="left"/>
+      <w:pPr>
+        <w:ind w:left="3753" w:hanging="360"/>
+      </w:pPr>
+      <w:rPr>
+        <w:rFonts w:ascii="Wingdings" w:hAnsi="Wingdings" w:hint="default"/>
+      </w:rPr>
+    </w:lvl>
+    <w:lvl w:ilvl="6" w:tplc="04150001" w:tentative="1">
+      <w:start w:val="1"/>
+      <w:numFmt w:val="bullet"/>
+      <w:lvlText w:val=""/>
+      <w:lvlJc w:val="left"/>
+      <w:pPr>
+        <w:ind w:left="4473" w:hanging="360"/>
+      </w:pPr>
+      <w:rPr>
+        <w:rFonts w:ascii="Symbol" w:hAnsi="Symbol" w:hint="default"/>
+      </w:rPr>
+    </w:lvl>
+    <w:lvl w:ilvl="7" w:tplc="04150003" w:tentative="1">
+      <w:start w:val="1"/>
+      <w:numFmt w:val="bullet"/>
+      <w:lvlText w:val="o"/>
+      <w:lvlJc w:val="left"/>
+      <w:pPr>
+        <w:ind w:left="5193" w:hanging="360"/>
+      </w:pPr>
+      <w:rPr>
+        <w:rFonts w:ascii="Courier New" w:hAnsi="Courier New" w:cs="Courier New" w:hint="default"/>
+      </w:rPr>
+    </w:lvl>
+    <w:lvl w:ilvl="8" w:tplc="04150005" w:tentative="1">
+      <w:start w:val="1"/>
+      <w:numFmt w:val="bullet"/>
+      <w:lvlText w:val=""/>
+      <w:lvlJc w:val="left"/>
+      <w:pPr>
+        <w:ind w:left="5913" w:hanging="360"/>
+      </w:pPr>
+      <w:rPr>
+        <w:rFonts w:ascii="Wingdings" w:hAnsi="Wingdings" w:hint="default"/>
+      </w:rPr>
+    </w:lvl>
+  </w:abstractNum>
+  <w:abstractNum w:abstractNumId="2" w15:restartNumberingAfterBreak="0">
     <w:nsid w:val="593D4E9B"/>
     <w:multiLevelType w:val="hybridMultilevel"/>
     <w:tmpl w:val="4ED82E44"/>
@@ -3090,7 +4069,7 @@
       </w:rPr>
     </w:lvl>
   </w:abstractNum>
-  <w:abstractNum w:abstractNumId="2" w15:restartNumberingAfterBreak="0">
+  <w:abstractNum w:abstractNumId="3" w15:restartNumberingAfterBreak="0">
     <w:nsid w:val="5E385B3F"/>
     <w:multiLevelType w:val="hybridMultilevel"/>
     <w:tmpl w:val="705AADAA"/>
@@ -3205,7 +4184,7 @@
       </w:rPr>
     </w:lvl>
   </w:abstractNum>
-  <w:abstractNum w:abstractNumId="3" w15:restartNumberingAfterBreak="0">
+  <w:abstractNum w:abstractNumId="4" w15:restartNumberingAfterBreak="0">
     <w:nsid w:val="6BB26A6F"/>
     <w:multiLevelType w:val="hybridMultilevel"/>
     <w:tmpl w:val="D048FD82"/>
@@ -3320,7 +4299,7 @@
       </w:rPr>
     </w:lvl>
   </w:abstractNum>
-  <w:abstractNum w:abstractNumId="4" w15:restartNumberingAfterBreak="0">
+  <w:abstractNum w:abstractNumId="5" w15:restartNumberingAfterBreak="0">
     <w:nsid w:val="6EA160DC"/>
     <w:multiLevelType w:val="hybridMultilevel"/>
     <w:tmpl w:val="5E823C84"/>
@@ -3436,18 +4415,21 @@
     </w:lvl>
   </w:abstractNum>
   <w:num w:numId="1">
-    <w:abstractNumId w:val="2"/>
+    <w:abstractNumId w:val="3"/>
   </w:num>
   <w:num w:numId="2">
     <w:abstractNumId w:val="0"/>
   </w:num>
   <w:num w:numId="3">
+    <w:abstractNumId w:val="5"/>
+  </w:num>
+  <w:num w:numId="4">
     <w:abstractNumId w:val="4"/>
   </w:num>
-  <w:num w:numId="4">
-    <w:abstractNumId w:val="3"/>
+  <w:num w:numId="5">
+    <w:abstractNumId w:val="2"/>
   </w:num>
-  <w:num w:numId="5">
+  <w:num w:numId="6">
     <w:abstractNumId w:val="1"/>
   </w:num>
 </w:numbering>

</xml_diff>

<commit_message>
Added language knowledge dutch: spoken&written skill bar.
</commit_message>
<xml_diff>
--- a/cv.en.sitko patryk.docx
+++ b/cv.en.sitko patryk.docx
@@ -964,7 +964,7 @@
           <w:noProof/>
         </w:rPr>
         <w:drawing>
-          <wp:anchor distT="0" distB="0" distL="114300" distR="114300" simplePos="0" relativeHeight="251659263" behindDoc="0" locked="0" layoutInCell="1" allowOverlap="1" wp14:anchorId="63E9059A" wp14:editId="2873FFBE">
+          <wp:anchor distT="0" distB="0" distL="114300" distR="114300" simplePos="0" relativeHeight="251659263" behindDoc="0" locked="0" layoutInCell="1" allowOverlap="1" wp14:anchorId="63E9059A" wp14:editId="3A0BE132">
             <wp:simplePos x="0" y="0"/>
             <wp:positionH relativeFrom="margin">
               <wp:posOffset>4481830</wp:posOffset>
@@ -1440,7 +1440,7 @@
         <mc:AlternateContent>
           <mc:Choice Requires="wps">
             <w:drawing>
-              <wp:anchor distT="0" distB="0" distL="114300" distR="114300" simplePos="0" relativeHeight="251669504" behindDoc="0" locked="0" layoutInCell="1" allowOverlap="1" wp14:anchorId="5D46EA82" wp14:editId="17BFAB59">
+              <wp:anchor distT="0" distB="0" distL="114300" distR="114300" simplePos="0" relativeHeight="251669504" behindDoc="0" locked="0" layoutInCell="1" allowOverlap="1" wp14:anchorId="5D46EA82" wp14:editId="1C7AFA39">
                 <wp:simplePos x="0" y="0"/>
                 <wp:positionH relativeFrom="page">
                   <wp:posOffset>857250</wp:posOffset>
@@ -2833,6 +2833,73 @@
           </w14:textOutline>
         </w:rPr>
       </w:pPr>
+      <w:r>
+        <w:rPr>
+          <w:b/>
+          <w:noProof/>
+          <w:color w:val="7030A0"/>
+          <w:spacing w:val="-20"/>
+          <w:position w:val="-10"/>
+          <w:sz w:val="44"/>
+          <w:szCs w:val="44"/>
+          <w:u w:val="thick"/>
+        </w:rPr>
+        <w:drawing>
+          <wp:anchor distT="0" distB="0" distL="114300" distR="114300" simplePos="0" relativeHeight="251671552" behindDoc="0" locked="0" layoutInCell="1" allowOverlap="1" wp14:anchorId="695FDAD6" wp14:editId="045C4878">
+            <wp:simplePos x="0" y="0"/>
+            <wp:positionH relativeFrom="column">
+              <wp:posOffset>1266190</wp:posOffset>
+            </wp:positionH>
+            <wp:positionV relativeFrom="paragraph">
+              <wp:posOffset>78105</wp:posOffset>
+            </wp:positionV>
+            <wp:extent cx="2914638" cy="152400"/>
+            <wp:effectExtent l="0" t="0" r="635" b="0"/>
+            <wp:wrapNone/>
+            <wp:docPr id="9" name="Obraz 9"/>
+            <wp:cNvGraphicFramePr>
+              <a:graphicFrameLocks xmlns:a="http://schemas.openxmlformats.org/drawingml/2006/main" noChangeAspect="1"/>
+            </wp:cNvGraphicFramePr>
+            <a:graphic xmlns:a="http://schemas.openxmlformats.org/drawingml/2006/main">
+              <a:graphicData uri="http://schemas.openxmlformats.org/drawingml/2006/picture">
+                <pic:pic xmlns:pic="http://schemas.openxmlformats.org/drawingml/2006/picture">
+                  <pic:nvPicPr>
+                    <pic:cNvPr id="9" name="Obraz 9"/>
+                    <pic:cNvPicPr/>
+                  </pic:nvPicPr>
+                  <pic:blipFill>
+                    <a:blip r:embed="rId11">
+                      <a:extLst>
+                        <a:ext uri="{28A0092B-C50C-407E-A947-70E740481C1C}">
+                          <a14:useLocalDpi xmlns:a14="http://schemas.microsoft.com/office/drawing/2010/main" val="0"/>
+                        </a:ext>
+                      </a:extLst>
+                    </a:blip>
+                    <a:stretch>
+                      <a:fillRect/>
+                    </a:stretch>
+                  </pic:blipFill>
+                  <pic:spPr>
+                    <a:xfrm>
+                      <a:off x="0" y="0"/>
+                      <a:ext cx="2914638" cy="152400"/>
+                    </a:xfrm>
+                    <a:prstGeom prst="rect">
+                      <a:avLst/>
+                    </a:prstGeom>
+                  </pic:spPr>
+                </pic:pic>
+              </a:graphicData>
+            </a:graphic>
+            <wp14:sizeRelH relativeFrom="margin">
+              <wp14:pctWidth>0</wp14:pctWidth>
+            </wp14:sizeRelH>
+            <wp14:sizeRelV relativeFrom="margin">
+              <wp14:pctHeight>0</wp14:pctHeight>
+            </wp14:sizeRelV>
+          </wp:anchor>
+        </w:drawing>
+      </w:r>
       <w:proofErr w:type="spellStart"/>
       <w:r>
         <w:rPr>
@@ -2914,6 +2981,67 @@
           </w14:textOutline>
         </w:rPr>
       </w:pPr>
+      <w:r>
+        <w:rPr>
+          <w:bCs/>
+          <w:noProof/>
+          <w:color w:val="5B9BD5"/>
+          <w:sz w:val="32"/>
+          <w:szCs w:val="32"/>
+        </w:rPr>
+        <w:drawing>
+          <wp:anchor distT="0" distB="0" distL="114300" distR="114300" simplePos="0" relativeHeight="251672576" behindDoc="0" locked="0" layoutInCell="1" allowOverlap="1" wp14:anchorId="216D9D78" wp14:editId="55C77151">
+            <wp:simplePos x="0" y="0"/>
+            <wp:positionH relativeFrom="column">
+              <wp:posOffset>1258570</wp:posOffset>
+            </wp:positionH>
+            <wp:positionV relativeFrom="paragraph">
+              <wp:posOffset>79057</wp:posOffset>
+            </wp:positionV>
+            <wp:extent cx="2920365" cy="151130"/>
+            <wp:effectExtent l="0" t="0" r="0" b="1270"/>
+            <wp:wrapNone/>
+            <wp:docPr id="10" name="Obraz 10"/>
+            <wp:cNvGraphicFramePr>
+              <a:graphicFrameLocks xmlns:a="http://schemas.openxmlformats.org/drawingml/2006/main" noChangeAspect="1"/>
+            </wp:cNvGraphicFramePr>
+            <a:graphic xmlns:a="http://schemas.openxmlformats.org/drawingml/2006/main">
+              <a:graphicData uri="http://schemas.openxmlformats.org/drawingml/2006/picture">
+                <pic:pic xmlns:pic="http://schemas.openxmlformats.org/drawingml/2006/picture">
+                  <pic:nvPicPr>
+                    <pic:cNvPr id="10" name="Obraz 10"/>
+                    <pic:cNvPicPr/>
+                  </pic:nvPicPr>
+                  <pic:blipFill>
+                    <a:blip r:embed="rId11">
+                      <a:extLst>
+                        <a:ext uri="{28A0092B-C50C-407E-A947-70E740481C1C}">
+                          <a14:useLocalDpi xmlns:a14="http://schemas.microsoft.com/office/drawing/2010/main" val="0"/>
+                        </a:ext>
+                      </a:extLst>
+                    </a:blip>
+                    <a:stretch>
+                      <a:fillRect/>
+                    </a:stretch>
+                  </pic:blipFill>
+                  <pic:spPr>
+                    <a:xfrm>
+                      <a:off x="0" y="0"/>
+                      <a:ext cx="2920365" cy="151130"/>
+                    </a:xfrm>
+                    <a:prstGeom prst="rect">
+                      <a:avLst/>
+                    </a:prstGeom>
+                  </pic:spPr>
+                </pic:pic>
+              </a:graphicData>
+            </a:graphic>
+            <wp14:sizeRelH relativeFrom="margin">
+              <wp14:pctWidth>0</wp14:pctWidth>
+            </wp14:sizeRelH>
+          </wp:anchor>
+        </w:drawing>
+      </w:r>
       <w:proofErr w:type="spellStart"/>
       <w:r>
         <w:rPr>
@@ -3212,6 +3340,70 @@
           </w14:textOutline>
         </w:rPr>
       </w:pPr>
+      <w:r>
+        <w:rPr>
+          <w:bCs/>
+          <w:noProof/>
+          <w:color w:val="5B9BD5"/>
+          <w:sz w:val="32"/>
+          <w:szCs w:val="32"/>
+        </w:rPr>
+        <w:drawing>
+          <wp:anchor distT="0" distB="0" distL="114300" distR="114300" simplePos="0" relativeHeight="251670528" behindDoc="0" locked="0" layoutInCell="1" allowOverlap="1" wp14:anchorId="627AE1CB" wp14:editId="34261981">
+            <wp:simplePos x="0" y="0"/>
+            <wp:positionH relativeFrom="page">
+              <wp:align>right</wp:align>
+            </wp:positionH>
+            <wp:positionV relativeFrom="paragraph">
+              <wp:posOffset>149860</wp:posOffset>
+            </wp:positionV>
+            <wp:extent cx="3997325" cy="2241058"/>
+            <wp:effectExtent l="0" t="0" r="0" b="0"/>
+            <wp:wrapNone/>
+            <wp:docPr id="8" name="Obraz 8"/>
+            <wp:cNvGraphicFramePr>
+              <a:graphicFrameLocks xmlns:a="http://schemas.openxmlformats.org/drawingml/2006/main" noChangeAspect="1"/>
+            </wp:cNvGraphicFramePr>
+            <a:graphic xmlns:a="http://schemas.openxmlformats.org/drawingml/2006/main">
+              <a:graphicData uri="http://schemas.openxmlformats.org/drawingml/2006/picture">
+                <pic:pic xmlns:pic="http://schemas.openxmlformats.org/drawingml/2006/picture">
+                  <pic:nvPicPr>
+                    <pic:cNvPr id="8" name="Obraz 8"/>
+                    <pic:cNvPicPr/>
+                  </pic:nvPicPr>
+                  <pic:blipFill>
+                    <a:blip r:embed="rId12">
+                      <a:extLst>
+                        <a:ext uri="{28A0092B-C50C-407E-A947-70E740481C1C}">
+                          <a14:useLocalDpi xmlns:a14="http://schemas.microsoft.com/office/drawing/2010/main" val="0"/>
+                        </a:ext>
+                      </a:extLst>
+                    </a:blip>
+                    <a:stretch>
+                      <a:fillRect/>
+                    </a:stretch>
+                  </pic:blipFill>
+                  <pic:spPr>
+                    <a:xfrm>
+                      <a:off x="0" y="0"/>
+                      <a:ext cx="3997325" cy="2241058"/>
+                    </a:xfrm>
+                    <a:prstGeom prst="rect">
+                      <a:avLst/>
+                    </a:prstGeom>
+                  </pic:spPr>
+                </pic:pic>
+              </a:graphicData>
+            </a:graphic>
+            <wp14:sizeRelH relativeFrom="margin">
+              <wp14:pctWidth>0</wp14:pctWidth>
+            </wp14:sizeRelH>
+            <wp14:sizeRelV relativeFrom="margin">
+              <wp14:pctHeight>0</wp14:pctHeight>
+            </wp14:sizeRelV>
+          </wp:anchor>
+        </w:drawing>
+      </w:r>
       <w:r>
         <w:rPr>
           <w:rStyle w:val="Hipercze"/>
@@ -3702,28 +3894,28 @@
         <v:path o:extrusionok="f" gradientshapeok="t" o:connecttype="rect"/>
         <o:lock v:ext="edit" aspectratio="t"/>
       </v:shapetype>
-      <v:shape id="_x0000_i1826" type="#_x0000_t75" style="width:294.7pt;height:294.7pt" o:bullet="t">
+      <v:shape id="_x0000_i1878" type="#_x0000_t75" style="width:294.7pt;height:294.7pt" o:bullet="t">
         <v:imagedata r:id="rId1" o:title="mailbox"/>
       </v:shape>
     </w:pict>
   </w:numPicBullet>
   <w:numPicBullet w:numPicBulletId="1">
     <w:pict>
-      <v:shape id="_x0000_i1827" type="#_x0000_t75" style="width:409.65pt;height:409.65pt" o:bullet="t">
+      <v:shape id="_x0000_i1879" type="#_x0000_t75" style="width:409.65pt;height:409.65pt" o:bullet="t">
         <v:imagedata r:id="rId2" o:title="telephone"/>
       </v:shape>
     </w:pict>
   </w:numPicBullet>
   <w:numPicBullet w:numPicBulletId="2">
     <w:pict>
-      <v:shape id="_x0000_i1828" type="#_x0000_t75" style="width:383.95pt;height:383.95pt" o:bullet="t">
+      <v:shape id="_x0000_i1880" type="#_x0000_t75" style="width:383.95pt;height:383.95pt" o:bullet="t">
         <v:imagedata r:id="rId3" o:title="car"/>
       </v:shape>
     </w:pict>
   </w:numPicBullet>
   <w:numPicBullet w:numPicBulletId="3">
     <w:pict>
-      <v:shape id="_x0000_i1829" type="#_x0000_t75" style="width:409.65pt;height:409.65pt" o:bullet="t">
+      <v:shape id="_x0000_i1881" type="#_x0000_t75" style="width:409.65pt;height:409.65pt" o:bullet="t">
         <v:imagedata r:id="rId4" o:title="email"/>
       </v:shape>
     </w:pict>

</xml_diff>

<commit_message>
Added language knowledge french: spoken&written skill bar.
</commit_message>
<xml_diff>
--- a/cv.en.sitko patryk.docx
+++ b/cv.en.sitko patryk.docx
@@ -2802,12 +2802,36 @@
         </w:rPr>
         <w:t>Dutch:</w:t>
       </w:r>
+      <w:r>
+        <w:rPr>
+          <w:rStyle w:val="Hipercze"/>
+          <w:bCs/>
+          <w:color w:val="5B9BD5"/>
+          <w:sz w:val="32"/>
+          <w:szCs w:val="32"/>
+          <w:u w:val="none"/>
+          <w14:shadow w14:blurRad="12700" w14:dist="38100" w14:dir="2700000" w14:sx="100000" w14:sy="100000" w14:kx="0" w14:ky="0" w14:algn="tl">
+            <w14:schemeClr w14:val="accent5">
+              <w14:lumMod w14:val="60000"/>
+              <w14:lumOff w14:val="40000"/>
+            </w14:schemeClr>
+          </w14:shadow>
+          <w14:textOutline w14:w="9525" w14:cap="flat" w14:cmpd="sng" w14:algn="ctr">
+            <w14:solidFill>
+              <w14:srgbClr w14:val="5B9BD5"/>
+            </w14:solidFill>
+            <w14:prstDash w14:val="solid"/>
+            <w14:round/>
+          </w14:textOutline>
+        </w:rPr>
+        <w:t xml:space="preserve"> (Ja ja!)</w:t>
+      </w:r>
     </w:p>
     <w:p>
       <w:pPr>
         <w:pStyle w:val="Akapitzlist"/>
         <w:numPr>
-          <w:ilvl w:val="1"/>
+          <w:ilvl w:val="2"/>
           <w:numId w:val="6"/>
         </w:numPr>
         <w:spacing w:after="0"/>
@@ -2845,16 +2869,16 @@
           <w:u w:val="thick"/>
         </w:rPr>
         <w:drawing>
-          <wp:anchor distT="0" distB="0" distL="114300" distR="114300" simplePos="0" relativeHeight="251671552" behindDoc="0" locked="0" layoutInCell="1" allowOverlap="1" wp14:anchorId="695FDAD6" wp14:editId="045C4878">
+          <wp:anchor distT="0" distB="0" distL="114300" distR="114300" simplePos="0" relativeHeight="251671552" behindDoc="0" locked="0" layoutInCell="1" allowOverlap="1" wp14:anchorId="695FDAD6" wp14:editId="61DED5FB">
             <wp:simplePos x="0" y="0"/>
             <wp:positionH relativeFrom="column">
-              <wp:posOffset>1266190</wp:posOffset>
+              <wp:posOffset>1754388</wp:posOffset>
             </wp:positionH>
             <wp:positionV relativeFrom="paragraph">
-              <wp:posOffset>78105</wp:posOffset>
+              <wp:posOffset>79734</wp:posOffset>
             </wp:positionV>
-            <wp:extent cx="2914638" cy="152400"/>
-            <wp:effectExtent l="0" t="0" r="635" b="0"/>
+            <wp:extent cx="2926491" cy="151759"/>
+            <wp:effectExtent l="0" t="0" r="0" b="1270"/>
             <wp:wrapNone/>
             <wp:docPr id="9" name="Obraz 9"/>
             <wp:cNvGraphicFramePr>
@@ -2882,7 +2906,7 @@
                   <pic:spPr>
                     <a:xfrm>
                       <a:off x="0" y="0"/>
-                      <a:ext cx="2914638" cy="152400"/>
+                      <a:ext cx="2963302" cy="153668"/>
                     </a:xfrm>
                     <a:prstGeom prst="rect">
                       <a:avLst/>
@@ -2955,7 +2979,7 @@
       <w:pPr>
         <w:pStyle w:val="Akapitzlist"/>
         <w:numPr>
-          <w:ilvl w:val="1"/>
+          <w:ilvl w:val="2"/>
           <w:numId w:val="6"/>
         </w:numPr>
         <w:spacing w:after="0"/>
@@ -2990,15 +3014,15 @@
           <w:szCs w:val="32"/>
         </w:rPr>
         <w:drawing>
-          <wp:anchor distT="0" distB="0" distL="114300" distR="114300" simplePos="0" relativeHeight="251672576" behindDoc="0" locked="0" layoutInCell="1" allowOverlap="1" wp14:anchorId="216D9D78" wp14:editId="55C77151">
+          <wp:anchor distT="0" distB="0" distL="114300" distR="114300" simplePos="0" relativeHeight="251672576" behindDoc="0" locked="0" layoutInCell="1" allowOverlap="1" wp14:anchorId="216D9D78" wp14:editId="1EF45011">
             <wp:simplePos x="0" y="0"/>
             <wp:positionH relativeFrom="column">
-              <wp:posOffset>1258570</wp:posOffset>
+              <wp:posOffset>1750991</wp:posOffset>
             </wp:positionH>
             <wp:positionV relativeFrom="paragraph">
-              <wp:posOffset>79057</wp:posOffset>
+              <wp:posOffset>79297</wp:posOffset>
             </wp:positionV>
-            <wp:extent cx="2920365" cy="151130"/>
+            <wp:extent cx="2916562" cy="151130"/>
             <wp:effectExtent l="0" t="0" r="0" b="1270"/>
             <wp:wrapNone/>
             <wp:docPr id="10" name="Obraz 10"/>
@@ -3027,7 +3051,7 @@
                   <pic:spPr>
                     <a:xfrm>
                       <a:off x="0" y="0"/>
-                      <a:ext cx="2920365" cy="151130"/>
+                      <a:ext cx="2920462" cy="151332"/>
                     </a:xfrm>
                     <a:prstGeom prst="rect">
                       <a:avLst/>
@@ -3147,12 +3171,136 @@
         </w:rPr>
         <w:t>French:</w:t>
       </w:r>
+      <w:r>
+        <w:rPr>
+          <w:rStyle w:val="Hipercze"/>
+          <w:bCs/>
+          <w:color w:val="5B9BD5"/>
+          <w:sz w:val="32"/>
+          <w:szCs w:val="32"/>
+          <w:u w:val="none"/>
+          <w14:shadow w14:blurRad="12700" w14:dist="38100" w14:dir="2700000" w14:sx="100000" w14:sy="100000" w14:kx="0" w14:ky="0" w14:algn="tl">
+            <w14:schemeClr w14:val="accent5">
+              <w14:lumMod w14:val="60000"/>
+              <w14:lumOff w14:val="40000"/>
+            </w14:schemeClr>
+          </w14:shadow>
+          <w14:textOutline w14:w="9525" w14:cap="flat" w14:cmpd="sng" w14:algn="ctr">
+            <w14:solidFill>
+              <w14:srgbClr w14:val="5B9BD5"/>
+            </w14:solidFill>
+            <w14:prstDash w14:val="solid"/>
+            <w14:round/>
+          </w14:textOutline>
+        </w:rPr>
+        <w:t xml:space="preserve"> (</w:t>
+      </w:r>
+      <w:proofErr w:type="spellStart"/>
+      <w:r>
+        <w:rPr>
+          <w:rStyle w:val="Hipercze"/>
+          <w:bCs/>
+          <w:color w:val="5B9BD5"/>
+          <w:sz w:val="32"/>
+          <w:szCs w:val="32"/>
+          <w:u w:val="none"/>
+          <w14:shadow w14:blurRad="12700" w14:dist="38100" w14:dir="2700000" w14:sx="100000" w14:sy="100000" w14:kx="0" w14:ky="0" w14:algn="tl">
+            <w14:schemeClr w14:val="accent5">
+              <w14:lumMod w14:val="60000"/>
+              <w14:lumOff w14:val="40000"/>
+            </w14:schemeClr>
+          </w14:shadow>
+          <w14:textOutline w14:w="9525" w14:cap="flat" w14:cmpd="sng" w14:algn="ctr">
+            <w14:solidFill>
+              <w14:srgbClr w14:val="5B9BD5"/>
+            </w14:solidFill>
+            <w14:prstDash w14:val="solid"/>
+            <w14:round/>
+          </w14:textOutline>
+        </w:rPr>
+        <w:t>Oui</w:t>
+      </w:r>
+      <w:proofErr w:type="spellEnd"/>
+      <w:r>
+        <w:rPr>
+          <w:rStyle w:val="Hipercze"/>
+          <w:bCs/>
+          <w:color w:val="5B9BD5"/>
+          <w:sz w:val="32"/>
+          <w:szCs w:val="32"/>
+          <w:u w:val="none"/>
+          <w14:shadow w14:blurRad="12700" w14:dist="38100" w14:dir="2700000" w14:sx="100000" w14:sy="100000" w14:kx="0" w14:ky="0" w14:algn="tl">
+            <w14:schemeClr w14:val="accent5">
+              <w14:lumMod w14:val="60000"/>
+              <w14:lumOff w14:val="40000"/>
+            </w14:schemeClr>
+          </w14:shadow>
+          <w14:textOutline w14:w="9525" w14:cap="flat" w14:cmpd="sng" w14:algn="ctr">
+            <w14:solidFill>
+              <w14:srgbClr w14:val="5B9BD5"/>
+            </w14:solidFill>
+            <w14:prstDash w14:val="solid"/>
+            <w14:round/>
+          </w14:textOutline>
+        </w:rPr>
+        <w:t xml:space="preserve"> </w:t>
+      </w:r>
+      <w:proofErr w:type="spellStart"/>
+      <w:r>
+        <w:rPr>
+          <w:rStyle w:val="Hipercze"/>
+          <w:bCs/>
+          <w:color w:val="5B9BD5"/>
+          <w:sz w:val="32"/>
+          <w:szCs w:val="32"/>
+          <w:u w:val="none"/>
+          <w14:shadow w14:blurRad="12700" w14:dist="38100" w14:dir="2700000" w14:sx="100000" w14:sy="100000" w14:kx="0" w14:ky="0" w14:algn="tl">
+            <w14:schemeClr w14:val="accent5">
+              <w14:lumMod w14:val="60000"/>
+              <w14:lumOff w14:val="40000"/>
+            </w14:schemeClr>
+          </w14:shadow>
+          <w14:textOutline w14:w="9525" w14:cap="flat" w14:cmpd="sng" w14:algn="ctr">
+            <w14:solidFill>
+              <w14:srgbClr w14:val="5B9BD5"/>
+            </w14:solidFill>
+            <w14:prstDash w14:val="solid"/>
+            <w14:round/>
+          </w14:textOutline>
+        </w:rPr>
+        <w:t>oui</w:t>
+      </w:r>
+      <w:proofErr w:type="spellEnd"/>
+      <w:r>
+        <w:rPr>
+          <w:rStyle w:val="Hipercze"/>
+          <w:bCs/>
+          <w:color w:val="5B9BD5"/>
+          <w:sz w:val="32"/>
+          <w:szCs w:val="32"/>
+          <w:u w:val="none"/>
+          <w14:shadow w14:blurRad="12700" w14:dist="38100" w14:dir="2700000" w14:sx="100000" w14:sy="100000" w14:kx="0" w14:ky="0" w14:algn="tl">
+            <w14:schemeClr w14:val="accent5">
+              <w14:lumMod w14:val="60000"/>
+              <w14:lumOff w14:val="40000"/>
+            </w14:schemeClr>
+          </w14:shadow>
+          <w14:textOutline w14:w="9525" w14:cap="flat" w14:cmpd="sng" w14:algn="ctr">
+            <w14:solidFill>
+              <w14:srgbClr w14:val="5B9BD5"/>
+            </w14:solidFill>
+            <w14:prstDash w14:val="solid"/>
+            <w14:round/>
+          </w14:textOutline>
+        </w:rPr>
+        <w:t>!)</w:t>
+      </w:r>
     </w:p>
     <w:p>
       <w:pPr>
         <w:pStyle w:val="Akapitzlist"/>
         <w:numPr>
-          <w:ilvl w:val="1"/>
+          <w:ilvl w:val="2"/>
           <w:numId w:val="6"/>
         </w:numPr>
         <w:spacing w:after="0"/>
@@ -3178,6 +3326,70 @@
           </w14:textOutline>
         </w:rPr>
       </w:pPr>
+      <w:r>
+        <w:rPr>
+          <w:bCs/>
+          <w:noProof/>
+          <w:color w:val="5B9BD5"/>
+          <w:sz w:val="32"/>
+          <w:szCs w:val="32"/>
+        </w:rPr>
+        <w:drawing>
+          <wp:anchor distT="0" distB="0" distL="114300" distR="114300" simplePos="0" relativeHeight="251673600" behindDoc="0" locked="0" layoutInCell="1" allowOverlap="1" wp14:anchorId="2651784E" wp14:editId="59084777">
+            <wp:simplePos x="0" y="0"/>
+            <wp:positionH relativeFrom="column">
+              <wp:posOffset>1752265</wp:posOffset>
+            </wp:positionH>
+            <wp:positionV relativeFrom="paragraph">
+              <wp:posOffset>76432</wp:posOffset>
+            </wp:positionV>
+            <wp:extent cx="2905125" cy="151130"/>
+            <wp:effectExtent l="0" t="0" r="9525" b="1270"/>
+            <wp:wrapNone/>
+            <wp:docPr id="11" name="Obraz 11"/>
+            <wp:cNvGraphicFramePr>
+              <a:graphicFrameLocks xmlns:a="http://schemas.openxmlformats.org/drawingml/2006/main" noChangeAspect="1"/>
+            </wp:cNvGraphicFramePr>
+            <a:graphic xmlns:a="http://schemas.openxmlformats.org/drawingml/2006/main">
+              <a:graphicData uri="http://schemas.openxmlformats.org/drawingml/2006/picture">
+                <pic:pic xmlns:pic="http://schemas.openxmlformats.org/drawingml/2006/picture">
+                  <pic:nvPicPr>
+                    <pic:cNvPr id="11" name="Obraz 11"/>
+                    <pic:cNvPicPr/>
+                  </pic:nvPicPr>
+                  <pic:blipFill>
+                    <a:blip r:embed="rId12">
+                      <a:extLst>
+                        <a:ext uri="{28A0092B-C50C-407E-A947-70E740481C1C}">
+                          <a14:useLocalDpi xmlns:a14="http://schemas.microsoft.com/office/drawing/2010/main" val="0"/>
+                        </a:ext>
+                      </a:extLst>
+                    </a:blip>
+                    <a:stretch>
+                      <a:fillRect/>
+                    </a:stretch>
+                  </pic:blipFill>
+                  <pic:spPr>
+                    <a:xfrm>
+                      <a:off x="0" y="0"/>
+                      <a:ext cx="2905125" cy="151130"/>
+                    </a:xfrm>
+                    <a:prstGeom prst="rect">
+                      <a:avLst/>
+                    </a:prstGeom>
+                  </pic:spPr>
+                </pic:pic>
+              </a:graphicData>
+            </a:graphic>
+            <wp14:sizeRelH relativeFrom="margin">
+              <wp14:pctWidth>0</wp14:pctWidth>
+            </wp14:sizeRelH>
+            <wp14:sizeRelV relativeFrom="margin">
+              <wp14:pctHeight>0</wp14:pctHeight>
+            </wp14:sizeRelV>
+          </wp:anchor>
+        </w:drawing>
+      </w:r>
       <w:proofErr w:type="spellStart"/>
       <w:r>
         <w:rPr>
@@ -3233,7 +3445,7 @@
       <w:pPr>
         <w:pStyle w:val="Akapitzlist"/>
         <w:numPr>
-          <w:ilvl w:val="1"/>
+          <w:ilvl w:val="2"/>
           <w:numId w:val="6"/>
         </w:numPr>
         <w:spacing w:after="0"/>
@@ -3259,6 +3471,70 @@
           </w14:textOutline>
         </w:rPr>
       </w:pPr>
+      <w:r>
+        <w:rPr>
+          <w:bCs/>
+          <w:noProof/>
+          <w:color w:val="5B9BD5"/>
+          <w:sz w:val="32"/>
+          <w:szCs w:val="32"/>
+        </w:rPr>
+        <w:drawing>
+          <wp:anchor distT="0" distB="0" distL="114300" distR="114300" simplePos="0" relativeHeight="251674624" behindDoc="0" locked="0" layoutInCell="1" allowOverlap="1" wp14:anchorId="035F0023" wp14:editId="158C7EEE">
+            <wp:simplePos x="0" y="0"/>
+            <wp:positionH relativeFrom="column">
+              <wp:posOffset>1750695</wp:posOffset>
+            </wp:positionH>
+            <wp:positionV relativeFrom="paragraph">
+              <wp:posOffset>68580</wp:posOffset>
+            </wp:positionV>
+            <wp:extent cx="2903220" cy="151130"/>
+            <wp:effectExtent l="0" t="0" r="0" b="1270"/>
+            <wp:wrapNone/>
+            <wp:docPr id="12" name="Obraz 12"/>
+            <wp:cNvGraphicFramePr>
+              <a:graphicFrameLocks xmlns:a="http://schemas.openxmlformats.org/drawingml/2006/main" noChangeAspect="1"/>
+            </wp:cNvGraphicFramePr>
+            <a:graphic xmlns:a="http://schemas.openxmlformats.org/drawingml/2006/main">
+              <a:graphicData uri="http://schemas.openxmlformats.org/drawingml/2006/picture">
+                <pic:pic xmlns:pic="http://schemas.openxmlformats.org/drawingml/2006/picture">
+                  <pic:nvPicPr>
+                    <pic:cNvPr id="12" name="Obraz 12"/>
+                    <pic:cNvPicPr/>
+                  </pic:nvPicPr>
+                  <pic:blipFill>
+                    <a:blip r:embed="rId13">
+                      <a:extLst>
+                        <a:ext uri="{28A0092B-C50C-407E-A947-70E740481C1C}">
+                          <a14:useLocalDpi xmlns:a14="http://schemas.microsoft.com/office/drawing/2010/main" val="0"/>
+                        </a:ext>
+                      </a:extLst>
+                    </a:blip>
+                    <a:stretch>
+                      <a:fillRect/>
+                    </a:stretch>
+                  </pic:blipFill>
+                  <pic:spPr>
+                    <a:xfrm>
+                      <a:off x="0" y="0"/>
+                      <a:ext cx="2903220" cy="151130"/>
+                    </a:xfrm>
+                    <a:prstGeom prst="rect">
+                      <a:avLst/>
+                    </a:prstGeom>
+                  </pic:spPr>
+                </pic:pic>
+              </a:graphicData>
+            </a:graphic>
+            <wp14:sizeRelH relativeFrom="margin">
+              <wp14:pctWidth>0</wp14:pctWidth>
+            </wp14:sizeRelH>
+            <wp14:sizeRelV relativeFrom="margin">
+              <wp14:pctHeight>0</wp14:pctHeight>
+            </wp14:sizeRelV>
+          </wp:anchor>
+        </w:drawing>
+      </w:r>
       <w:proofErr w:type="spellStart"/>
       <w:r>
         <w:rPr>
@@ -3349,10 +3625,10 @@
           <w:szCs w:val="32"/>
         </w:rPr>
         <w:drawing>
-          <wp:anchor distT="0" distB="0" distL="114300" distR="114300" simplePos="0" relativeHeight="251670528" behindDoc="0" locked="0" layoutInCell="1" allowOverlap="1" wp14:anchorId="627AE1CB" wp14:editId="34261981">
+          <wp:anchor distT="0" distB="0" distL="114300" distR="114300" simplePos="0" relativeHeight="251670528" behindDoc="0" locked="0" layoutInCell="1" allowOverlap="1" wp14:anchorId="627AE1CB" wp14:editId="6937FC9E">
             <wp:simplePos x="0" y="0"/>
             <wp:positionH relativeFrom="page">
-              <wp:align>right</wp:align>
+              <wp:posOffset>3644872</wp:posOffset>
             </wp:positionH>
             <wp:positionV relativeFrom="paragraph">
               <wp:posOffset>149860</wp:posOffset>
@@ -3372,7 +3648,7 @@
                     <pic:cNvPicPr/>
                   </pic:nvPicPr>
                   <pic:blipFill>
-                    <a:blip r:embed="rId12">
+                    <a:blip r:embed="rId14">
                       <a:extLst>
                         <a:ext uri="{28A0092B-C50C-407E-A947-70E740481C1C}">
                           <a14:useLocalDpi xmlns:a14="http://schemas.microsoft.com/office/drawing/2010/main" val="0"/>
@@ -3428,12 +3704,136 @@
         </w:rPr>
         <w:t>English:</w:t>
       </w:r>
+      <w:r>
+        <w:rPr>
+          <w:rStyle w:val="Hipercze"/>
+          <w:bCs/>
+          <w:color w:val="5B9BD5"/>
+          <w:sz w:val="32"/>
+          <w:szCs w:val="32"/>
+          <w:u w:val="none"/>
+          <w14:shadow w14:blurRad="12700" w14:dist="38100" w14:dir="2700000" w14:sx="100000" w14:sy="100000" w14:kx="0" w14:ky="0" w14:algn="tl">
+            <w14:schemeClr w14:val="accent5">
+              <w14:lumMod w14:val="60000"/>
+              <w14:lumOff w14:val="40000"/>
+            </w14:schemeClr>
+          </w14:shadow>
+          <w14:textOutline w14:w="9525" w14:cap="flat" w14:cmpd="sng" w14:algn="ctr">
+            <w14:solidFill>
+              <w14:srgbClr w14:val="5B9BD5"/>
+            </w14:solidFill>
+            <w14:prstDash w14:val="solid"/>
+            <w14:round/>
+          </w14:textOutline>
+        </w:rPr>
+        <w:t xml:space="preserve"> (</w:t>
+      </w:r>
+      <w:proofErr w:type="spellStart"/>
+      <w:r>
+        <w:rPr>
+          <w:rStyle w:val="Hipercze"/>
+          <w:bCs/>
+          <w:color w:val="5B9BD5"/>
+          <w:sz w:val="32"/>
+          <w:szCs w:val="32"/>
+          <w:u w:val="none"/>
+          <w14:shadow w14:blurRad="12700" w14:dist="38100" w14:dir="2700000" w14:sx="100000" w14:sy="100000" w14:kx="0" w14:ky="0" w14:algn="tl">
+            <w14:schemeClr w14:val="accent5">
+              <w14:lumMod w14:val="60000"/>
+              <w14:lumOff w14:val="40000"/>
+            </w14:schemeClr>
+          </w14:shadow>
+          <w14:textOutline w14:w="9525" w14:cap="flat" w14:cmpd="sng" w14:algn="ctr">
+            <w14:solidFill>
+              <w14:srgbClr w14:val="5B9BD5"/>
+            </w14:solidFill>
+            <w14:prstDash w14:val="solid"/>
+            <w14:round/>
+          </w14:textOutline>
+        </w:rPr>
+        <w:t>Yes</w:t>
+      </w:r>
+      <w:proofErr w:type="spellEnd"/>
+      <w:r>
+        <w:rPr>
+          <w:rStyle w:val="Hipercze"/>
+          <w:bCs/>
+          <w:color w:val="5B9BD5"/>
+          <w:sz w:val="32"/>
+          <w:szCs w:val="32"/>
+          <w:u w:val="none"/>
+          <w14:shadow w14:blurRad="12700" w14:dist="38100" w14:dir="2700000" w14:sx="100000" w14:sy="100000" w14:kx="0" w14:ky="0" w14:algn="tl">
+            <w14:schemeClr w14:val="accent5">
+              <w14:lumMod w14:val="60000"/>
+              <w14:lumOff w14:val="40000"/>
+            </w14:schemeClr>
+          </w14:shadow>
+          <w14:textOutline w14:w="9525" w14:cap="flat" w14:cmpd="sng" w14:algn="ctr">
+            <w14:solidFill>
+              <w14:srgbClr w14:val="5B9BD5"/>
+            </w14:solidFill>
+            <w14:prstDash w14:val="solid"/>
+            <w14:round/>
+          </w14:textOutline>
+        </w:rPr>
+        <w:t xml:space="preserve"> </w:t>
+      </w:r>
+      <w:proofErr w:type="spellStart"/>
+      <w:r>
+        <w:rPr>
+          <w:rStyle w:val="Hipercze"/>
+          <w:bCs/>
+          <w:color w:val="5B9BD5"/>
+          <w:sz w:val="32"/>
+          <w:szCs w:val="32"/>
+          <w:u w:val="none"/>
+          <w14:shadow w14:blurRad="12700" w14:dist="38100" w14:dir="2700000" w14:sx="100000" w14:sy="100000" w14:kx="0" w14:ky="0" w14:algn="tl">
+            <w14:schemeClr w14:val="accent5">
+              <w14:lumMod w14:val="60000"/>
+              <w14:lumOff w14:val="40000"/>
+            </w14:schemeClr>
+          </w14:shadow>
+          <w14:textOutline w14:w="9525" w14:cap="flat" w14:cmpd="sng" w14:algn="ctr">
+            <w14:solidFill>
+              <w14:srgbClr w14:val="5B9BD5"/>
+            </w14:solidFill>
+            <w14:prstDash w14:val="solid"/>
+            <w14:round/>
+          </w14:textOutline>
+        </w:rPr>
+        <w:t>yes</w:t>
+      </w:r>
+      <w:proofErr w:type="spellEnd"/>
+      <w:r>
+        <w:rPr>
+          <w:rStyle w:val="Hipercze"/>
+          <w:bCs/>
+          <w:color w:val="5B9BD5"/>
+          <w:sz w:val="32"/>
+          <w:szCs w:val="32"/>
+          <w:u w:val="none"/>
+          <w14:shadow w14:blurRad="12700" w14:dist="38100" w14:dir="2700000" w14:sx="100000" w14:sy="100000" w14:kx="0" w14:ky="0" w14:algn="tl">
+            <w14:schemeClr w14:val="accent5">
+              <w14:lumMod w14:val="60000"/>
+              <w14:lumOff w14:val="40000"/>
+            </w14:schemeClr>
+          </w14:shadow>
+          <w14:textOutline w14:w="9525" w14:cap="flat" w14:cmpd="sng" w14:algn="ctr">
+            <w14:solidFill>
+              <w14:srgbClr w14:val="5B9BD5"/>
+            </w14:solidFill>
+            <w14:prstDash w14:val="solid"/>
+            <w14:round/>
+          </w14:textOutline>
+        </w:rPr>
+        <w:t>!)</w:t>
+      </w:r>
     </w:p>
     <w:p>
       <w:pPr>
         <w:pStyle w:val="Akapitzlist"/>
         <w:numPr>
-          <w:ilvl w:val="1"/>
+          <w:ilvl w:val="2"/>
           <w:numId w:val="6"/>
         </w:numPr>
         <w:spacing w:after="0"/>
@@ -3514,7 +3914,7 @@
       <w:pPr>
         <w:pStyle w:val="Akapitzlist"/>
         <w:numPr>
-          <w:ilvl w:val="1"/>
+          <w:ilvl w:val="2"/>
           <w:numId w:val="6"/>
         </w:numPr>
         <w:spacing w:after="0"/>
@@ -3671,12 +4071,36 @@
         </w:rPr>
         <w:t>:</w:t>
       </w:r>
+      <w:r>
+        <w:rPr>
+          <w:rStyle w:val="Hipercze"/>
+          <w:bCs/>
+          <w:color w:val="5B9BD5"/>
+          <w:sz w:val="32"/>
+          <w:szCs w:val="32"/>
+          <w:u w:val="none"/>
+          <w14:shadow w14:blurRad="12700" w14:dist="38100" w14:dir="2700000" w14:sx="100000" w14:sy="100000" w14:kx="0" w14:ky="0" w14:algn="tl">
+            <w14:schemeClr w14:val="accent5">
+              <w14:lumMod w14:val="60000"/>
+              <w14:lumOff w14:val="40000"/>
+            </w14:schemeClr>
+          </w14:shadow>
+          <w14:textOutline w14:w="9525" w14:cap="flat" w14:cmpd="sng" w14:algn="ctr">
+            <w14:solidFill>
+              <w14:srgbClr w14:val="5B9BD5"/>
+            </w14:solidFill>
+            <w14:prstDash w14:val="solid"/>
+            <w14:round/>
+          </w14:textOutline>
+        </w:rPr>
+        <w:t xml:space="preserve"> (Tak tak!)</w:t>
+      </w:r>
     </w:p>
     <w:p>
       <w:pPr>
         <w:pStyle w:val="Akapitzlist"/>
         <w:numPr>
-          <w:ilvl w:val="1"/>
+          <w:ilvl w:val="2"/>
           <w:numId w:val="6"/>
         </w:numPr>
         <w:spacing w:after="0"/>
@@ -3757,7 +4181,7 @@
       <w:pPr>
         <w:pStyle w:val="Akapitzlist"/>
         <w:numPr>
-          <w:ilvl w:val="1"/>
+          <w:ilvl w:val="2"/>
           <w:numId w:val="6"/>
         </w:numPr>
         <w:spacing w:after="0"/>
@@ -3894,28 +4318,28 @@
         <v:path o:extrusionok="f" gradientshapeok="t" o:connecttype="rect"/>
         <o:lock v:ext="edit" aspectratio="t"/>
       </v:shapetype>
-      <v:shape id="_x0000_i1878" type="#_x0000_t75" style="width:294.7pt;height:294.7pt" o:bullet="t">
+      <v:shape id="_x0000_i2022" type="#_x0000_t75" style="width:294.7pt;height:294.7pt" o:bullet="t">
         <v:imagedata r:id="rId1" o:title="mailbox"/>
       </v:shape>
     </w:pict>
   </w:numPicBullet>
   <w:numPicBullet w:numPicBulletId="1">
     <w:pict>
-      <v:shape id="_x0000_i1879" type="#_x0000_t75" style="width:409.65pt;height:409.65pt" o:bullet="t">
+      <v:shape id="_x0000_i2023" type="#_x0000_t75" style="width:409.65pt;height:409.65pt" o:bullet="t">
         <v:imagedata r:id="rId2" o:title="telephone"/>
       </v:shape>
     </w:pict>
   </w:numPicBullet>
   <w:numPicBullet w:numPicBulletId="2">
     <w:pict>
-      <v:shape id="_x0000_i1880" type="#_x0000_t75" style="width:383.95pt;height:383.95pt" o:bullet="t">
+      <v:shape id="_x0000_i2024" type="#_x0000_t75" style="width:383.95pt;height:383.95pt" o:bullet="t">
         <v:imagedata r:id="rId3" o:title="car"/>
       </v:shape>
     </w:pict>
   </w:numPicBullet>
   <w:numPicBullet w:numPicBulletId="3">
     <w:pict>
-      <v:shape id="_x0000_i1881" type="#_x0000_t75" style="width:409.65pt;height:409.65pt" o:bullet="t">
+      <v:shape id="_x0000_i2025" type="#_x0000_t75" style="width:409.65pt;height:409.65pt" o:bullet="t">
         <v:imagedata r:id="rId4" o:title="email"/>
       </v:shape>
     </w:pict>
@@ -4063,7 +4487,7 @@
         <w:rFonts w:ascii="Courier New" w:hAnsi="Courier New" w:cs="Courier New" w:hint="default"/>
       </w:rPr>
     </w:lvl>
-    <w:lvl w:ilvl="2" w:tplc="04150005" w:tentative="1">
+    <w:lvl w:ilvl="2" w:tplc="04150005">
       <w:start w:val="1"/>
       <w:numFmt w:val="bullet"/>
       <w:lvlText w:val=""/>

</xml_diff>

<commit_message>
Added language knowledge english: spoken&written skill bar.
</commit_message>
<xml_diff>
--- a/cv.en.sitko patryk.docx
+++ b/cv.en.sitko patryk.docx
@@ -3480,7 +3480,7 @@
           <w:szCs w:val="32"/>
         </w:rPr>
         <w:drawing>
-          <wp:anchor distT="0" distB="0" distL="114300" distR="114300" simplePos="0" relativeHeight="251674624" behindDoc="0" locked="0" layoutInCell="1" allowOverlap="1" wp14:anchorId="035F0023" wp14:editId="158C7EEE">
+          <wp:anchor distT="0" distB="0" distL="114300" distR="114300" simplePos="0" relativeHeight="251674624" behindDoc="0" locked="0" layoutInCell="1" allowOverlap="1" wp14:anchorId="035F0023" wp14:editId="08197B78">
             <wp:simplePos x="0" y="0"/>
             <wp:positionH relativeFrom="column">
               <wp:posOffset>1750695</wp:posOffset>
@@ -3625,7 +3625,7 @@
           <w:szCs w:val="32"/>
         </w:rPr>
         <w:drawing>
-          <wp:anchor distT="0" distB="0" distL="114300" distR="114300" simplePos="0" relativeHeight="251670528" behindDoc="0" locked="0" layoutInCell="1" allowOverlap="1" wp14:anchorId="627AE1CB" wp14:editId="6937FC9E">
+          <wp:anchor distT="0" distB="0" distL="114300" distR="114300" simplePos="0" relativeHeight="251670528" behindDoc="0" locked="0" layoutInCell="1" allowOverlap="1" wp14:anchorId="627AE1CB" wp14:editId="55AB0322">
             <wp:simplePos x="0" y="0"/>
             <wp:positionH relativeFrom="page">
               <wp:posOffset>3644872</wp:posOffset>
@@ -3859,6 +3859,70 @@
           </w14:textOutline>
         </w:rPr>
       </w:pPr>
+      <w:r>
+        <w:rPr>
+          <w:bCs/>
+          <w:noProof/>
+          <w:color w:val="5B9BD5"/>
+          <w:sz w:val="32"/>
+          <w:szCs w:val="32"/>
+        </w:rPr>
+        <w:drawing>
+          <wp:anchor distT="0" distB="0" distL="114300" distR="114300" simplePos="0" relativeHeight="251675648" behindDoc="0" locked="0" layoutInCell="1" allowOverlap="1" wp14:anchorId="16F074AD" wp14:editId="26ED2CA6">
+            <wp:simplePos x="0" y="0"/>
+            <wp:positionH relativeFrom="margin">
+              <wp:posOffset>1757359</wp:posOffset>
+            </wp:positionH>
+            <wp:positionV relativeFrom="paragraph">
+              <wp:posOffset>78907</wp:posOffset>
+            </wp:positionV>
+            <wp:extent cx="1637881" cy="151130"/>
+            <wp:effectExtent l="0" t="0" r="635" b="1270"/>
+            <wp:wrapNone/>
+            <wp:docPr id="13" name="Obraz 13"/>
+            <wp:cNvGraphicFramePr>
+              <a:graphicFrameLocks xmlns:a="http://schemas.openxmlformats.org/drawingml/2006/main" noChangeAspect="1"/>
+            </wp:cNvGraphicFramePr>
+            <a:graphic xmlns:a="http://schemas.openxmlformats.org/drawingml/2006/main">
+              <a:graphicData uri="http://schemas.openxmlformats.org/drawingml/2006/picture">
+                <pic:pic xmlns:pic="http://schemas.openxmlformats.org/drawingml/2006/picture">
+                  <pic:nvPicPr>
+                    <pic:cNvPr id="13" name="Obraz 13"/>
+                    <pic:cNvPicPr/>
+                  </pic:nvPicPr>
+                  <pic:blipFill>
+                    <a:blip r:embed="rId12">
+                      <a:extLst>
+                        <a:ext uri="{28A0092B-C50C-407E-A947-70E740481C1C}">
+                          <a14:useLocalDpi xmlns:a14="http://schemas.microsoft.com/office/drawing/2010/main" val="0"/>
+                        </a:ext>
+                      </a:extLst>
+                    </a:blip>
+                    <a:stretch>
+                      <a:fillRect/>
+                    </a:stretch>
+                  </pic:blipFill>
+                  <pic:spPr>
+                    <a:xfrm flipV="1">
+                      <a:off x="0" y="0"/>
+                      <a:ext cx="1643964" cy="151691"/>
+                    </a:xfrm>
+                    <a:prstGeom prst="rect">
+                      <a:avLst/>
+                    </a:prstGeom>
+                  </pic:spPr>
+                </pic:pic>
+              </a:graphicData>
+            </a:graphic>
+            <wp14:sizeRelH relativeFrom="margin">
+              <wp14:pctWidth>0</wp14:pctWidth>
+            </wp14:sizeRelH>
+            <wp14:sizeRelV relativeFrom="margin">
+              <wp14:pctHeight>0</wp14:pctHeight>
+            </wp14:sizeRelV>
+          </wp:anchor>
+        </w:drawing>
+      </w:r>
       <w:proofErr w:type="spellStart"/>
       <w:r>
         <w:rPr>
@@ -3940,6 +4004,70 @@
           </w14:textOutline>
         </w:rPr>
       </w:pPr>
+      <w:r>
+        <w:rPr>
+          <w:bCs/>
+          <w:noProof/>
+          <w:color w:val="5B9BD5"/>
+          <w:sz w:val="32"/>
+          <w:szCs w:val="32"/>
+        </w:rPr>
+        <w:drawing>
+          <wp:anchor distT="0" distB="0" distL="114300" distR="114300" simplePos="0" relativeHeight="251676672" behindDoc="0" locked="0" layoutInCell="1" allowOverlap="1" wp14:anchorId="499161CF" wp14:editId="46056008">
+            <wp:simplePos x="0" y="0"/>
+            <wp:positionH relativeFrom="margin">
+              <wp:posOffset>1759463</wp:posOffset>
+            </wp:positionH>
+            <wp:positionV relativeFrom="paragraph">
+              <wp:posOffset>76204</wp:posOffset>
+            </wp:positionV>
+            <wp:extent cx="1307136" cy="146636"/>
+            <wp:effectExtent l="0" t="0" r="0" b="6350"/>
+            <wp:wrapNone/>
+            <wp:docPr id="14" name="Obraz 14"/>
+            <wp:cNvGraphicFramePr>
+              <a:graphicFrameLocks xmlns:a="http://schemas.openxmlformats.org/drawingml/2006/main" noChangeAspect="1"/>
+            </wp:cNvGraphicFramePr>
+            <a:graphic xmlns:a="http://schemas.openxmlformats.org/drawingml/2006/main">
+              <a:graphicData uri="http://schemas.openxmlformats.org/drawingml/2006/picture">
+                <pic:pic xmlns:pic="http://schemas.openxmlformats.org/drawingml/2006/picture">
+                  <pic:nvPicPr>
+                    <pic:cNvPr id="14" name="Obraz 14"/>
+                    <pic:cNvPicPr/>
+                  </pic:nvPicPr>
+                  <pic:blipFill>
+                    <a:blip r:embed="rId13">
+                      <a:extLst>
+                        <a:ext uri="{28A0092B-C50C-407E-A947-70E740481C1C}">
+                          <a14:useLocalDpi xmlns:a14="http://schemas.microsoft.com/office/drawing/2010/main" val="0"/>
+                        </a:ext>
+                      </a:extLst>
+                    </a:blip>
+                    <a:stretch>
+                      <a:fillRect/>
+                    </a:stretch>
+                  </pic:blipFill>
+                  <pic:spPr>
+                    <a:xfrm>
+                      <a:off x="0" y="0"/>
+                      <a:ext cx="1427996" cy="160194"/>
+                    </a:xfrm>
+                    <a:prstGeom prst="rect">
+                      <a:avLst/>
+                    </a:prstGeom>
+                  </pic:spPr>
+                </pic:pic>
+              </a:graphicData>
+            </a:graphic>
+            <wp14:sizeRelH relativeFrom="margin">
+              <wp14:pctWidth>0</wp14:pctWidth>
+            </wp14:sizeRelH>
+            <wp14:sizeRelV relativeFrom="margin">
+              <wp14:pctHeight>0</wp14:pctHeight>
+            </wp14:sizeRelV>
+          </wp:anchor>
+        </w:drawing>
+      </w:r>
       <w:proofErr w:type="spellStart"/>
       <w:r>
         <w:rPr>
@@ -4318,28 +4446,28 @@
         <v:path o:extrusionok="f" gradientshapeok="t" o:connecttype="rect"/>
         <o:lock v:ext="edit" aspectratio="t"/>
       </v:shapetype>
-      <v:shape id="_x0000_i2022" type="#_x0000_t75" style="width:294.7pt;height:294.7pt" o:bullet="t">
+      <v:shape id="_x0000_i2034" type="#_x0000_t75" style="width:294.7pt;height:294.7pt" o:bullet="t">
         <v:imagedata r:id="rId1" o:title="mailbox"/>
       </v:shape>
     </w:pict>
   </w:numPicBullet>
   <w:numPicBullet w:numPicBulletId="1">
     <w:pict>
-      <v:shape id="_x0000_i2023" type="#_x0000_t75" style="width:409.65pt;height:409.65pt" o:bullet="t">
+      <v:shape id="_x0000_i2035" type="#_x0000_t75" style="width:409.65pt;height:409.65pt" o:bullet="t">
         <v:imagedata r:id="rId2" o:title="telephone"/>
       </v:shape>
     </w:pict>
   </w:numPicBullet>
   <w:numPicBullet w:numPicBulletId="2">
     <w:pict>
-      <v:shape id="_x0000_i2024" type="#_x0000_t75" style="width:383.95pt;height:383.95pt" o:bullet="t">
+      <v:shape id="_x0000_i2036" type="#_x0000_t75" style="width:383.95pt;height:383.95pt" o:bullet="t">
         <v:imagedata r:id="rId3" o:title="car"/>
       </v:shape>
     </w:pict>
   </w:numPicBullet>
   <w:numPicBullet w:numPicBulletId="3">
     <w:pict>
-      <v:shape id="_x0000_i2025" type="#_x0000_t75" style="width:409.65pt;height:409.65pt" o:bullet="t">
+      <v:shape id="_x0000_i2037" type="#_x0000_t75" style="width:409.65pt;height:409.65pt" o:bullet="t">
         <v:imagedata r:id="rId4" o:title="email"/>
       </v:shape>
     </w:pict>

</xml_diff>

<commit_message>
Added language knowledge polish: spoken&written skill bar.
</commit_message>
<xml_diff>
--- a/cv.en.sitko patryk.docx
+++ b/cv.en.sitko patryk.docx
@@ -3868,7 +3868,7 @@
           <w:szCs w:val="32"/>
         </w:rPr>
         <w:drawing>
-          <wp:anchor distT="0" distB="0" distL="114300" distR="114300" simplePos="0" relativeHeight="251675648" behindDoc="0" locked="0" layoutInCell="1" allowOverlap="1" wp14:anchorId="16F074AD" wp14:editId="26ED2CA6">
+          <wp:anchor distT="0" distB="0" distL="114300" distR="114300" simplePos="0" relativeHeight="251675648" behindDoc="0" locked="0" layoutInCell="1" allowOverlap="1" wp14:anchorId="16F074AD" wp14:editId="2C5D8372">
             <wp:simplePos x="0" y="0"/>
             <wp:positionH relativeFrom="margin">
               <wp:posOffset>1757359</wp:posOffset>
@@ -4013,7 +4013,7 @@
           <w:szCs w:val="32"/>
         </w:rPr>
         <w:drawing>
-          <wp:anchor distT="0" distB="0" distL="114300" distR="114300" simplePos="0" relativeHeight="251676672" behindDoc="0" locked="0" layoutInCell="1" allowOverlap="1" wp14:anchorId="499161CF" wp14:editId="46056008">
+          <wp:anchor distT="0" distB="0" distL="114300" distR="114300" simplePos="0" relativeHeight="251676672" behindDoc="0" locked="0" layoutInCell="1" allowOverlap="1" wp14:anchorId="499161CF" wp14:editId="28D1A8F6">
             <wp:simplePos x="0" y="0"/>
             <wp:positionH relativeFrom="margin">
               <wp:posOffset>1759463</wp:posOffset>
@@ -4254,6 +4254,70 @@
           </w14:textOutline>
         </w:rPr>
       </w:pPr>
+      <w:r>
+        <w:rPr>
+          <w:bCs/>
+          <w:noProof/>
+          <w:color w:val="5B9BD5"/>
+          <w:sz w:val="32"/>
+          <w:szCs w:val="32"/>
+        </w:rPr>
+        <w:drawing>
+          <wp:anchor distT="0" distB="0" distL="114300" distR="114300" simplePos="0" relativeHeight="251677696" behindDoc="0" locked="0" layoutInCell="1" allowOverlap="1" wp14:anchorId="478E3AAB" wp14:editId="3CE650C2">
+            <wp:simplePos x="0" y="0"/>
+            <wp:positionH relativeFrom="column">
+              <wp:posOffset>1764189</wp:posOffset>
+            </wp:positionH>
+            <wp:positionV relativeFrom="paragraph">
+              <wp:posOffset>71279</wp:posOffset>
+            </wp:positionV>
+            <wp:extent cx="1104900" cy="151126"/>
+            <wp:effectExtent l="0" t="0" r="0" b="1905"/>
+            <wp:wrapNone/>
+            <wp:docPr id="15" name="Obraz 15"/>
+            <wp:cNvGraphicFramePr>
+              <a:graphicFrameLocks xmlns:a="http://schemas.openxmlformats.org/drawingml/2006/main" noChangeAspect="1"/>
+            </wp:cNvGraphicFramePr>
+            <a:graphic xmlns:a="http://schemas.openxmlformats.org/drawingml/2006/main">
+              <a:graphicData uri="http://schemas.openxmlformats.org/drawingml/2006/picture">
+                <pic:pic xmlns:pic="http://schemas.openxmlformats.org/drawingml/2006/picture">
+                  <pic:nvPicPr>
+                    <pic:cNvPr id="15" name="Obraz 15"/>
+                    <pic:cNvPicPr/>
+                  </pic:nvPicPr>
+                  <pic:blipFill>
+                    <a:blip r:embed="rId15">
+                      <a:extLst>
+                        <a:ext uri="{28A0092B-C50C-407E-A947-70E740481C1C}">
+                          <a14:useLocalDpi xmlns:a14="http://schemas.microsoft.com/office/drawing/2010/main" val="0"/>
+                        </a:ext>
+                      </a:extLst>
+                    </a:blip>
+                    <a:stretch>
+                      <a:fillRect/>
+                    </a:stretch>
+                  </pic:blipFill>
+                  <pic:spPr>
+                    <a:xfrm>
+                      <a:off x="0" y="0"/>
+                      <a:ext cx="1390833" cy="190235"/>
+                    </a:xfrm>
+                    <a:prstGeom prst="rect">
+                      <a:avLst/>
+                    </a:prstGeom>
+                  </pic:spPr>
+                </pic:pic>
+              </a:graphicData>
+            </a:graphic>
+            <wp14:sizeRelH relativeFrom="margin">
+              <wp14:pctWidth>0</wp14:pctWidth>
+            </wp14:sizeRelH>
+            <wp14:sizeRelV relativeFrom="margin">
+              <wp14:pctHeight>0</wp14:pctHeight>
+            </wp14:sizeRelV>
+          </wp:anchor>
+        </w:drawing>
+      </w:r>
       <w:proofErr w:type="spellStart"/>
       <w:r>
         <w:rPr>
@@ -4335,6 +4399,70 @@
           </w14:textOutline>
         </w:rPr>
       </w:pPr>
+      <w:r>
+        <w:rPr>
+          <w:bCs/>
+          <w:noProof/>
+          <w:color w:val="5B9BD5"/>
+          <w:sz w:val="32"/>
+          <w:szCs w:val="32"/>
+        </w:rPr>
+        <w:drawing>
+          <wp:anchor distT="0" distB="0" distL="114300" distR="114300" simplePos="0" relativeHeight="251678720" behindDoc="0" locked="0" layoutInCell="1" allowOverlap="1" wp14:anchorId="0FD37C7B" wp14:editId="7CE4EA9E">
+            <wp:simplePos x="0" y="0"/>
+            <wp:positionH relativeFrom="column">
+              <wp:posOffset>1764665</wp:posOffset>
+            </wp:positionH>
+            <wp:positionV relativeFrom="paragraph">
+              <wp:posOffset>86360</wp:posOffset>
+            </wp:positionV>
+            <wp:extent cx="1099185" cy="148590"/>
+            <wp:effectExtent l="0" t="0" r="5715" b="3810"/>
+            <wp:wrapNone/>
+            <wp:docPr id="16" name="Obraz 16"/>
+            <wp:cNvGraphicFramePr>
+              <a:graphicFrameLocks xmlns:a="http://schemas.openxmlformats.org/drawingml/2006/main" noChangeAspect="1"/>
+            </wp:cNvGraphicFramePr>
+            <a:graphic xmlns:a="http://schemas.openxmlformats.org/drawingml/2006/main">
+              <a:graphicData uri="http://schemas.openxmlformats.org/drawingml/2006/picture">
+                <pic:pic xmlns:pic="http://schemas.openxmlformats.org/drawingml/2006/picture">
+                  <pic:nvPicPr>
+                    <pic:cNvPr id="16" name="Obraz 16"/>
+                    <pic:cNvPicPr/>
+                  </pic:nvPicPr>
+                  <pic:blipFill>
+                    <a:blip r:embed="rId16">
+                      <a:extLst>
+                        <a:ext uri="{28A0092B-C50C-407E-A947-70E740481C1C}">
+                          <a14:useLocalDpi xmlns:a14="http://schemas.microsoft.com/office/drawing/2010/main" val="0"/>
+                        </a:ext>
+                      </a:extLst>
+                    </a:blip>
+                    <a:stretch>
+                      <a:fillRect/>
+                    </a:stretch>
+                  </pic:blipFill>
+                  <pic:spPr>
+                    <a:xfrm>
+                      <a:off x="0" y="0"/>
+                      <a:ext cx="1099185" cy="148590"/>
+                    </a:xfrm>
+                    <a:prstGeom prst="rect">
+                      <a:avLst/>
+                    </a:prstGeom>
+                  </pic:spPr>
+                </pic:pic>
+              </a:graphicData>
+            </a:graphic>
+            <wp14:sizeRelH relativeFrom="margin">
+              <wp14:pctWidth>0</wp14:pctWidth>
+            </wp14:sizeRelH>
+            <wp14:sizeRelV relativeFrom="margin">
+              <wp14:pctHeight>0</wp14:pctHeight>
+            </wp14:sizeRelV>
+          </wp:anchor>
+        </w:drawing>
+      </w:r>
       <w:proofErr w:type="spellStart"/>
       <w:r>
         <w:rPr>
@@ -4446,28 +4574,28 @@
         <v:path o:extrusionok="f" gradientshapeok="t" o:connecttype="rect"/>
         <o:lock v:ext="edit" aspectratio="t"/>
       </v:shapetype>
-      <v:shape id="_x0000_i2034" type="#_x0000_t75" style="width:294.7pt;height:294.7pt" o:bullet="t">
+      <v:shape id="_x0000_i2046" type="#_x0000_t75" style="width:294.7pt;height:294.7pt" o:bullet="t">
         <v:imagedata r:id="rId1" o:title="mailbox"/>
       </v:shape>
     </w:pict>
   </w:numPicBullet>
   <w:numPicBullet w:numPicBulletId="1">
     <w:pict>
-      <v:shape id="_x0000_i2035" type="#_x0000_t75" style="width:409.65pt;height:409.65pt" o:bullet="t">
+      <v:shape id="_x0000_i2047" type="#_x0000_t75" style="width:409.65pt;height:409.65pt" o:bullet="t">
         <v:imagedata r:id="rId2" o:title="telephone"/>
       </v:shape>
     </w:pict>
   </w:numPicBullet>
   <w:numPicBullet w:numPicBulletId="2">
     <w:pict>
-      <v:shape id="_x0000_i2036" type="#_x0000_t75" style="width:383.95pt;height:383.95pt" o:bullet="t">
+      <v:shape id="_x0000_i2048" type="#_x0000_t75" style="width:383.95pt;height:383.95pt" o:bullet="t">
         <v:imagedata r:id="rId3" o:title="car"/>
       </v:shape>
     </w:pict>
   </w:numPicBullet>
   <w:numPicBullet w:numPicBulletId="3">
     <w:pict>
-      <v:shape id="_x0000_i2037" type="#_x0000_t75" style="width:409.65pt;height:409.65pt" o:bullet="t">
+      <v:shape id="_x0000_i2049" type="#_x0000_t75" style="width:409.65pt;height:409.65pt" o:bullet="t">
         <v:imagedata r:id="rId4" o:title="email"/>
       </v:shape>
     </w:pict>

</xml_diff>

<commit_message>
Added computer knowledge section.
</commit_message>
<xml_diff>
--- a/cv.en.sitko patryk.docx
+++ b/cv.en.sitko patryk.docx
@@ -10,13 +10,13 @@
         <mc:AlternateContent>
           <mc:Choice Requires="wps">
             <w:drawing>
-              <wp:anchor distT="0" distB="0" distL="114300" distR="114300" simplePos="0" relativeHeight="251660288" behindDoc="0" locked="0" layoutInCell="1" allowOverlap="1" wp14:anchorId="7865079C" wp14:editId="0DE93DA4">
+              <wp:anchor distT="0" distB="0" distL="114300" distR="114300" simplePos="0" relativeHeight="251660288" behindDoc="0" locked="0" layoutInCell="1" allowOverlap="1" wp14:anchorId="7865079C" wp14:editId="04EDED3D">
                 <wp:simplePos x="0" y="0"/>
                 <wp:positionH relativeFrom="page">
-                  <wp:posOffset>152400</wp:posOffset>
+                  <wp:posOffset>144780</wp:posOffset>
                 </wp:positionH>
                 <wp:positionV relativeFrom="page">
-                  <wp:posOffset>19051</wp:posOffset>
+                  <wp:posOffset>26035</wp:posOffset>
                 </wp:positionV>
                 <wp:extent cx="5621020" cy="1165860"/>
                 <wp:effectExtent l="0" t="0" r="0" b="0"/>
@@ -116,7 +116,7 @@
                 <v:stroke joinstyle="miter"/>
                 <v:path gradientshapeok="t" o:connecttype="rect"/>
               </v:shapetype>
-              <v:shape id="Pole tekstowe 2" o:spid="_x0000_s1026" type="#_x0000_t202" style="position:absolute;margin-left:12pt;margin-top:1.5pt;width:442.6pt;height:91.8pt;z-index:251660288;visibility:visible;mso-wrap-style:square;mso-width-percent:0;mso-height-percent:0;mso-wrap-distance-left:9pt;mso-wrap-distance-top:0;mso-wrap-distance-right:9pt;mso-wrap-distance-bottom:0;mso-position-horizontal:absolute;mso-position-horizontal-relative:page;mso-position-vertical:absolute;mso-position-vertical-relative:page;mso-width-percent:0;mso-height-percent:0;mso-width-relative:margin;mso-height-relative:margin;v-text-anchor:top" o:gfxdata="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" filled="f" stroked="f">
+              <v:shape id="Pole tekstowe 2" o:spid="_x0000_s1026" type="#_x0000_t202" style="position:absolute;margin-left:11.4pt;margin-top:2.05pt;width:442.6pt;height:91.8pt;z-index:251660288;visibility:visible;mso-wrap-style:square;mso-width-percent:0;mso-height-percent:0;mso-wrap-distance-left:9pt;mso-wrap-distance-top:0;mso-wrap-distance-right:9pt;mso-wrap-distance-bottom:0;mso-position-horizontal:absolute;mso-position-horizontal-relative:page;mso-position-vertical:absolute;mso-position-vertical-relative:page;mso-width-percent:0;mso-height-percent:0;mso-width-relative:margin;mso-height-relative:margin;v-text-anchor:top" o:gfxdata="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" filled="f" stroked="f">
                 <v:textbox>
                   <w:txbxContent>
                     <w:p>
@@ -964,7 +964,7 @@
           <w:noProof/>
         </w:rPr>
         <w:drawing>
-          <wp:anchor distT="0" distB="0" distL="114300" distR="114300" simplePos="0" relativeHeight="251659263" behindDoc="0" locked="0" layoutInCell="1" allowOverlap="1" wp14:anchorId="63E9059A" wp14:editId="3A0BE132">
+          <wp:anchor distT="0" distB="0" distL="114300" distR="114300" simplePos="0" relativeHeight="251659263" behindDoc="0" locked="0" layoutInCell="1" allowOverlap="1" wp14:anchorId="63E9059A" wp14:editId="51EA91D7">
             <wp:simplePos x="0" y="0"/>
             <wp:positionH relativeFrom="margin">
               <wp:posOffset>4481830</wp:posOffset>
@@ -1440,7 +1440,7 @@
         <mc:AlternateContent>
           <mc:Choice Requires="wps">
             <w:drawing>
-              <wp:anchor distT="0" distB="0" distL="114300" distR="114300" simplePos="0" relativeHeight="251669504" behindDoc="0" locked="0" layoutInCell="1" allowOverlap="1" wp14:anchorId="5D46EA82" wp14:editId="1C7AFA39">
+              <wp:anchor distT="0" distB="0" distL="114300" distR="114300" simplePos="0" relativeHeight="251669504" behindDoc="0" locked="0" layoutInCell="1" allowOverlap="1" wp14:anchorId="5D46EA82" wp14:editId="0F81F060">
                 <wp:simplePos x="0" y="0"/>
                 <wp:positionH relativeFrom="page">
                   <wp:posOffset>857250</wp:posOffset>
@@ -2869,7 +2869,7 @@
           <w:u w:val="thick"/>
         </w:rPr>
         <w:drawing>
-          <wp:anchor distT="0" distB="0" distL="114300" distR="114300" simplePos="0" relativeHeight="251671552" behindDoc="0" locked="0" layoutInCell="1" allowOverlap="1" wp14:anchorId="695FDAD6" wp14:editId="61DED5FB">
+          <wp:anchor distT="0" distB="0" distL="114300" distR="114300" simplePos="0" relativeHeight="251671552" behindDoc="0" locked="0" layoutInCell="1" allowOverlap="1" wp14:anchorId="695FDAD6" wp14:editId="46438A50">
             <wp:simplePos x="0" y="0"/>
             <wp:positionH relativeFrom="column">
               <wp:posOffset>1754388</wp:posOffset>
@@ -3014,7 +3014,7 @@
           <w:szCs w:val="32"/>
         </w:rPr>
         <w:drawing>
-          <wp:anchor distT="0" distB="0" distL="114300" distR="114300" simplePos="0" relativeHeight="251672576" behindDoc="0" locked="0" layoutInCell="1" allowOverlap="1" wp14:anchorId="216D9D78" wp14:editId="1EF45011">
+          <wp:anchor distT="0" distB="0" distL="114300" distR="114300" simplePos="0" relativeHeight="251672576" behindDoc="0" locked="0" layoutInCell="1" allowOverlap="1" wp14:anchorId="216D9D78" wp14:editId="3350E3FF">
             <wp:simplePos x="0" y="0"/>
             <wp:positionH relativeFrom="column">
               <wp:posOffset>1750991</wp:posOffset>
@@ -3335,7 +3335,7 @@
           <w:szCs w:val="32"/>
         </w:rPr>
         <w:drawing>
-          <wp:anchor distT="0" distB="0" distL="114300" distR="114300" simplePos="0" relativeHeight="251673600" behindDoc="0" locked="0" layoutInCell="1" allowOverlap="1" wp14:anchorId="2651784E" wp14:editId="59084777">
+          <wp:anchor distT="0" distB="0" distL="114300" distR="114300" simplePos="0" relativeHeight="251673600" behindDoc="0" locked="0" layoutInCell="1" allowOverlap="1" wp14:anchorId="2651784E" wp14:editId="41725E3E">
             <wp:simplePos x="0" y="0"/>
             <wp:positionH relativeFrom="column">
               <wp:posOffset>1752265</wp:posOffset>
@@ -3480,7 +3480,7 @@
           <w:szCs w:val="32"/>
         </w:rPr>
         <w:drawing>
-          <wp:anchor distT="0" distB="0" distL="114300" distR="114300" simplePos="0" relativeHeight="251674624" behindDoc="0" locked="0" layoutInCell="1" allowOverlap="1" wp14:anchorId="035F0023" wp14:editId="08197B78">
+          <wp:anchor distT="0" distB="0" distL="114300" distR="114300" simplePos="0" relativeHeight="251674624" behindDoc="0" locked="0" layoutInCell="1" allowOverlap="1" wp14:anchorId="035F0023" wp14:editId="11E1C68E">
             <wp:simplePos x="0" y="0"/>
             <wp:positionH relativeFrom="column">
               <wp:posOffset>1750695</wp:posOffset>
@@ -3625,7 +3625,7 @@
           <w:szCs w:val="32"/>
         </w:rPr>
         <w:drawing>
-          <wp:anchor distT="0" distB="0" distL="114300" distR="114300" simplePos="0" relativeHeight="251670528" behindDoc="0" locked="0" layoutInCell="1" allowOverlap="1" wp14:anchorId="627AE1CB" wp14:editId="55AB0322">
+          <wp:anchor distT="0" distB="0" distL="114300" distR="114300" simplePos="0" relativeHeight="251670528" behindDoc="0" locked="0" layoutInCell="1" allowOverlap="1" wp14:anchorId="627AE1CB" wp14:editId="53D18492">
             <wp:simplePos x="0" y="0"/>
             <wp:positionH relativeFrom="page">
               <wp:posOffset>3644872</wp:posOffset>
@@ -3868,7 +3868,7 @@
           <w:szCs w:val="32"/>
         </w:rPr>
         <w:drawing>
-          <wp:anchor distT="0" distB="0" distL="114300" distR="114300" simplePos="0" relativeHeight="251675648" behindDoc="0" locked="0" layoutInCell="1" allowOverlap="1" wp14:anchorId="16F074AD" wp14:editId="2C5D8372">
+          <wp:anchor distT="0" distB="0" distL="114300" distR="114300" simplePos="0" relativeHeight="251675648" behindDoc="0" locked="0" layoutInCell="1" allowOverlap="1" wp14:anchorId="16F074AD" wp14:editId="61570601">
             <wp:simplePos x="0" y="0"/>
             <wp:positionH relativeFrom="margin">
               <wp:posOffset>1757359</wp:posOffset>
@@ -4013,7 +4013,7 @@
           <w:szCs w:val="32"/>
         </w:rPr>
         <w:drawing>
-          <wp:anchor distT="0" distB="0" distL="114300" distR="114300" simplePos="0" relativeHeight="251676672" behindDoc="0" locked="0" layoutInCell="1" allowOverlap="1" wp14:anchorId="499161CF" wp14:editId="28D1A8F6">
+          <wp:anchor distT="0" distB="0" distL="114300" distR="114300" simplePos="0" relativeHeight="251676672" behindDoc="0" locked="0" layoutInCell="1" allowOverlap="1" wp14:anchorId="499161CF" wp14:editId="6AB5E07A">
             <wp:simplePos x="0" y="0"/>
             <wp:positionH relativeFrom="margin">
               <wp:posOffset>1759463</wp:posOffset>
@@ -4263,7 +4263,7 @@
           <w:szCs w:val="32"/>
         </w:rPr>
         <w:drawing>
-          <wp:anchor distT="0" distB="0" distL="114300" distR="114300" simplePos="0" relativeHeight="251677696" behindDoc="0" locked="0" layoutInCell="1" allowOverlap="1" wp14:anchorId="478E3AAB" wp14:editId="3CE650C2">
+          <wp:anchor distT="0" distB="0" distL="114300" distR="114300" simplePos="0" relativeHeight="251677696" behindDoc="0" locked="0" layoutInCell="1" allowOverlap="1" wp14:anchorId="478E3AAB" wp14:editId="084F997C">
             <wp:simplePos x="0" y="0"/>
             <wp:positionH relativeFrom="column">
               <wp:posOffset>1764189</wp:posOffset>
@@ -4408,7 +4408,7 @@
           <w:szCs w:val="32"/>
         </w:rPr>
         <w:drawing>
-          <wp:anchor distT="0" distB="0" distL="114300" distR="114300" simplePos="0" relativeHeight="251678720" behindDoc="0" locked="0" layoutInCell="1" allowOverlap="1" wp14:anchorId="0FD37C7B" wp14:editId="7CE4EA9E">
+          <wp:anchor distT="0" distB="0" distL="114300" distR="114300" simplePos="0" relativeHeight="251678720" behindDoc="0" locked="0" layoutInCell="1" allowOverlap="1" wp14:anchorId="0FD37C7B" wp14:editId="53DE134A">
             <wp:simplePos x="0" y="0"/>
             <wp:positionH relativeFrom="column">
               <wp:posOffset>1764665</wp:posOffset>
@@ -4541,6 +4541,1072 @@
         </w:rPr>
       </w:pPr>
     </w:p>
+    <w:p>
+      <w:pPr>
+        <w:pStyle w:val="Akapitzlist"/>
+        <w:spacing w:after="0"/>
+        <w:ind w:left="-490"/>
+        <w:jc w:val="center"/>
+        <w:rPr>
+          <w:b/>
+          <w:color w:val="7030A0"/>
+          <w:sz w:val="28"/>
+          <w:szCs w:val="28"/>
+          <w14:shadow w14:blurRad="12700" w14:dist="38100" w14:dir="2700000" w14:sx="100000" w14:sy="100000" w14:kx="0" w14:ky="0" w14:algn="tl">
+            <w14:schemeClr w14:val="accent5">
+              <w14:lumMod w14:val="60000"/>
+              <w14:lumOff w14:val="40000"/>
+            </w14:schemeClr>
+          </w14:shadow>
+          <w14:textOutline w14:w="9525" w14:cap="flat" w14:cmpd="sng" w14:algn="ctr">
+            <w14:solidFill>
+              <w14:srgbClr w14:val="5B9BD5"/>
+            </w14:solidFill>
+            <w14:prstDash w14:val="solid"/>
+            <w14:round/>
+          </w14:textOutline>
+        </w:rPr>
+      </w:pPr>
+    </w:p>
+    <w:p/>
+    <w:p>
+      <w:pPr>
+        <w:pStyle w:val="Akapitzlist"/>
+        <w:spacing w:before="40" w:after="0"/>
+        <w:ind w:left="-907" w:right="-1077"/>
+        <w:rPr>
+          <w:rStyle w:val="Hipercze"/>
+          <w:b/>
+          <w:color w:val="5B9BD5"/>
+          <w:sz w:val="32"/>
+          <w:szCs w:val="32"/>
+          <w:u w:val="none"/>
+          <w14:shadow w14:blurRad="12700" w14:dist="38100" w14:dir="2700000" w14:sx="100000" w14:sy="100000" w14:kx="0" w14:ky="0" w14:algn="tl">
+            <w14:schemeClr w14:val="accent5">
+              <w14:lumMod w14:val="60000"/>
+              <w14:lumOff w14:val="40000"/>
+            </w14:schemeClr>
+          </w14:shadow>
+          <w14:textOutline w14:w="9525" w14:cap="flat" w14:cmpd="sng" w14:algn="ctr">
+            <w14:noFill/>
+            <w14:prstDash w14:val="solid"/>
+            <w14:round/>
+          </w14:textOutline>
+        </w:rPr>
+      </w:pPr>
+      <w:r>
+        <w:rPr>
+          <w:b/>
+          <w:noProof/>
+          <w:color w:val="7030A0"/>
+          <w:sz w:val="28"/>
+          <w:szCs w:val="28"/>
+        </w:rPr>
+        <w:lastRenderedPageBreak/>
+        <w:drawing>
+          <wp:anchor distT="0" distB="0" distL="114300" distR="114300" simplePos="0" relativeHeight="251684864" behindDoc="0" locked="0" layoutInCell="1" allowOverlap="1" wp14:anchorId="624C83E5" wp14:editId="63D92AF8">
+            <wp:simplePos x="0" y="0"/>
+            <wp:positionH relativeFrom="rightMargin">
+              <wp:align>left</wp:align>
+            </wp:positionH>
+            <wp:positionV relativeFrom="page">
+              <wp:posOffset>228600</wp:posOffset>
+            </wp:positionV>
+            <wp:extent cx="653382" cy="584796"/>
+            <wp:effectExtent l="0" t="0" r="0" b="6350"/>
+            <wp:wrapNone/>
+            <wp:docPr id="25" name="Obraz 25"/>
+            <wp:cNvGraphicFramePr>
+              <a:graphicFrameLocks xmlns:a="http://schemas.openxmlformats.org/drawingml/2006/main" noChangeAspect="1"/>
+            </wp:cNvGraphicFramePr>
+            <a:graphic xmlns:a="http://schemas.openxmlformats.org/drawingml/2006/main">
+              <a:graphicData uri="http://schemas.openxmlformats.org/drawingml/2006/picture">
+                <pic:pic xmlns:pic="http://schemas.openxmlformats.org/drawingml/2006/picture">
+                  <pic:nvPicPr>
+                    <pic:cNvPr id="25" name="Obraz 25"/>
+                    <pic:cNvPicPr/>
+                  </pic:nvPicPr>
+                  <pic:blipFill>
+                    <a:blip r:embed="rId17" cstate="print">
+                      <a:extLst>
+                        <a:ext uri="{28A0092B-C50C-407E-A947-70E740481C1C}">
+                          <a14:useLocalDpi xmlns:a14="http://schemas.microsoft.com/office/drawing/2010/main" val="0"/>
+                        </a:ext>
+                      </a:extLst>
+                    </a:blip>
+                    <a:stretch>
+                      <a:fillRect/>
+                    </a:stretch>
+                  </pic:blipFill>
+                  <pic:spPr>
+                    <a:xfrm>
+                      <a:off x="0" y="0"/>
+                      <a:ext cx="653382" cy="584796"/>
+                    </a:xfrm>
+                    <a:prstGeom prst="rect">
+                      <a:avLst/>
+                    </a:prstGeom>
+                  </pic:spPr>
+                </pic:pic>
+              </a:graphicData>
+            </a:graphic>
+            <wp14:sizeRelH relativeFrom="margin">
+              <wp14:pctWidth>0</wp14:pctWidth>
+            </wp14:sizeRelH>
+            <wp14:sizeRelV relativeFrom="margin">
+              <wp14:pctHeight>0</wp14:pctHeight>
+            </wp14:sizeRelV>
+          </wp:anchor>
+        </w:drawing>
+      </w:r>
+      <w:r>
+        <w:rPr>
+          <w:noProof/>
+        </w:rPr>
+        <mc:AlternateContent>
+          <mc:Choice Requires="wps">
+            <w:drawing>
+              <wp:anchor distT="0" distB="0" distL="114300" distR="114300" simplePos="0" relativeHeight="251682816" behindDoc="1" locked="0" layoutInCell="1" allowOverlap="1" wp14:anchorId="451EEAE1" wp14:editId="78394065">
+                <wp:simplePos x="0" y="0"/>
+                <wp:positionH relativeFrom="page">
+                  <wp:align>right</wp:align>
+                </wp:positionH>
+                <wp:positionV relativeFrom="page">
+                  <wp:posOffset>105327</wp:posOffset>
+                </wp:positionV>
+                <wp:extent cx="7560310" cy="1022985"/>
+                <wp:effectExtent l="0" t="0" r="0" b="5715"/>
+                <wp:wrapNone/>
+                <wp:docPr id="24" name="Pole tekstowe 24"/>
+                <wp:cNvGraphicFramePr/>
+                <a:graphic xmlns:a="http://schemas.openxmlformats.org/drawingml/2006/main">
+                  <a:graphicData uri="http://schemas.microsoft.com/office/word/2010/wordprocessingShape">
+                    <wps:wsp>
+                      <wps:cNvSpPr txBox="1"/>
+                      <wps:spPr>
+                        <a:xfrm>
+                          <a:off x="0" y="0"/>
+                          <a:ext cx="7560310" cy="1022985"/>
+                        </a:xfrm>
+                        <a:prstGeom prst="rect">
+                          <a:avLst/>
+                        </a:prstGeom>
+                        <a:noFill/>
+                        <a:ln>
+                          <a:noFill/>
+                        </a:ln>
+                      </wps:spPr>
+                      <wps:txbx>
+                        <w:txbxContent>
+                          <w:p>
+                            <w:pPr>
+                              <w:jc w:val="center"/>
+                              <w:rPr>
+                                <w:b/>
+                                <w:noProof/>
+                                <w:color w:val="7030A0"/>
+                                <w:sz w:val="144"/>
+                                <w:szCs w:val="144"/>
+                                <w14:shadow w14:blurRad="12700" w14:dist="38100" w14:dir="2700000" w14:sx="100000" w14:sy="100000" w14:kx="0" w14:ky="0" w14:algn="tl">
+                                  <w14:schemeClr w14:val="accent5">
+                                    <w14:lumMod w14:val="60000"/>
+                                    <w14:lumOff w14:val="40000"/>
+                                  </w14:schemeClr>
+                                </w14:shadow>
+                                <w14:textOutline w14:w="9525" w14:cap="flat" w14:cmpd="sng" w14:algn="ctr">
+                                  <w14:solidFill>
+                                    <w14:schemeClr w14:val="bg1"/>
+                                  </w14:solidFill>
+                                  <w14:prstDash w14:val="solid"/>
+                                  <w14:round/>
+                                </w14:textOutline>
+                              </w:rPr>
+                            </w:pPr>
+                            <w:r>
+                              <w:rPr>
+                                <w:b/>
+                                <w:noProof/>
+                                <w:color w:val="7030A0"/>
+                                <w:sz w:val="144"/>
+                                <w:szCs w:val="144"/>
+                                <w14:shadow w14:blurRad="12700" w14:dist="38100" w14:dir="2700000" w14:sx="100000" w14:sy="100000" w14:kx="0" w14:ky="0" w14:algn="tl">
+                                  <w14:schemeClr w14:val="accent5">
+                                    <w14:lumMod w14:val="60000"/>
+                                    <w14:lumOff w14:val="40000"/>
+                                  </w14:schemeClr>
+                                </w14:shadow>
+                                <w14:textOutline w14:w="9525" w14:cap="flat" w14:cmpd="sng" w14:algn="ctr">
+                                  <w14:solidFill>
+                                    <w14:schemeClr w14:val="bg1"/>
+                                  </w14:solidFill>
+                                  <w14:prstDash w14:val="solid"/>
+                                  <w14:round/>
+                                </w14:textOutline>
+                              </w:rPr>
+                              <w:t>SITKO PATRYK</w:t>
+                            </w:r>
+                          </w:p>
+                        </w:txbxContent>
+                      </wps:txbx>
+                      <wps:bodyPr rot="0" spcFirstLastPara="0" vertOverflow="overflow" horzOverflow="overflow" vert="horz" wrap="square" lIns="91440" tIns="45720" rIns="91440" bIns="45720" numCol="1" spcCol="0" rtlCol="0" fromWordArt="0" anchor="t" anchorCtr="0" forceAA="0" compatLnSpc="1">
+                        <a:prstTxWarp prst="textNoShape">
+                          <a:avLst/>
+                        </a:prstTxWarp>
+                        <a:noAutofit/>
+                      </wps:bodyPr>
+                    </wps:wsp>
+                  </a:graphicData>
+                </a:graphic>
+                <wp14:sizeRelH relativeFrom="margin">
+                  <wp14:pctWidth>0</wp14:pctWidth>
+                </wp14:sizeRelH>
+                <wp14:sizeRelV relativeFrom="margin">
+                  <wp14:pctHeight>0</wp14:pctHeight>
+                </wp14:sizeRelV>
+              </wp:anchor>
+            </w:drawing>
+          </mc:Choice>
+          <mc:Fallback>
+            <w:pict>
+              <v:shape w14:anchorId="451EEAE1" id="Pole tekstowe 24" o:spid="_x0000_s1031" type="#_x0000_t202" style="position:absolute;left:0;text-align:left;margin-left:544.1pt;margin-top:8.3pt;width:595.3pt;height:80.55pt;z-index:-251633664;visibility:visible;mso-wrap-style:square;mso-width-percent:0;mso-height-percent:0;mso-wrap-distance-left:9pt;mso-wrap-distance-top:0;mso-wrap-distance-right:9pt;mso-wrap-distance-bottom:0;mso-position-horizontal:right;mso-position-horizontal-relative:page;mso-position-vertical:absolute;mso-position-vertical-relative:page;mso-width-percent:0;mso-height-percent:0;mso-width-relative:margin;mso-height-relative:margin;v-text-anchor:top" o:gfxdata="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" filled="f" stroked="f">
+                <v:textbox>
+                  <w:txbxContent>
+                    <w:p>
+                      <w:pPr>
+                        <w:jc w:val="center"/>
+                        <w:rPr>
+                          <w:b/>
+                          <w:noProof/>
+                          <w:color w:val="7030A0"/>
+                          <w:sz w:val="144"/>
+                          <w:szCs w:val="144"/>
+                          <w14:shadow w14:blurRad="12700" w14:dist="38100" w14:dir="2700000" w14:sx="100000" w14:sy="100000" w14:kx="0" w14:ky="0" w14:algn="tl">
+                            <w14:schemeClr w14:val="accent5">
+                              <w14:lumMod w14:val="60000"/>
+                              <w14:lumOff w14:val="40000"/>
+                            </w14:schemeClr>
+                          </w14:shadow>
+                          <w14:textOutline w14:w="9525" w14:cap="flat" w14:cmpd="sng" w14:algn="ctr">
+                            <w14:solidFill>
+                              <w14:schemeClr w14:val="bg1"/>
+                            </w14:solidFill>
+                            <w14:prstDash w14:val="solid"/>
+                            <w14:round/>
+                          </w14:textOutline>
+                        </w:rPr>
+                      </w:pPr>
+                      <w:r>
+                        <w:rPr>
+                          <w:b/>
+                          <w:noProof/>
+                          <w:color w:val="7030A0"/>
+                          <w:sz w:val="144"/>
+                          <w:szCs w:val="144"/>
+                          <w14:shadow w14:blurRad="12700" w14:dist="38100" w14:dir="2700000" w14:sx="100000" w14:sy="100000" w14:kx="0" w14:ky="0" w14:algn="tl">
+                            <w14:schemeClr w14:val="accent5">
+                              <w14:lumMod w14:val="60000"/>
+                              <w14:lumOff w14:val="40000"/>
+                            </w14:schemeClr>
+                          </w14:shadow>
+                          <w14:textOutline w14:w="9525" w14:cap="flat" w14:cmpd="sng" w14:algn="ctr">
+                            <w14:solidFill>
+                              <w14:schemeClr w14:val="bg1"/>
+                            </w14:solidFill>
+                            <w14:prstDash w14:val="solid"/>
+                            <w14:round/>
+                          </w14:textOutline>
+                        </w:rPr>
+                        <w:t>SITKO PATRYK</w:t>
+                      </w:r>
+                    </w:p>
+                  </w:txbxContent>
+                </v:textbox>
+                <w10:wrap anchorx="page" anchory="page"/>
+              </v:shape>
+            </w:pict>
+          </mc:Fallback>
+        </mc:AlternateContent>
+      </w:r>
+    </w:p>
+    <w:p>
+      <w:pPr>
+        <w:pStyle w:val="Akapitzlist"/>
+        <w:spacing w:before="40" w:after="0" w:line="240" w:lineRule="auto"/>
+        <w:ind w:left="-907" w:right="-1077"/>
+        <w:rPr>
+          <w:rStyle w:val="Hipercze"/>
+          <w:b/>
+          <w:color w:val="5B9BD5"/>
+          <w:sz w:val="32"/>
+          <w:szCs w:val="32"/>
+          <w:u w:val="none"/>
+          <w14:shadow w14:blurRad="12700" w14:dist="38100" w14:dir="2700000" w14:sx="100000" w14:sy="100000" w14:kx="0" w14:ky="0" w14:algn="tl">
+            <w14:schemeClr w14:val="accent5">
+              <w14:lumMod w14:val="60000"/>
+              <w14:lumOff w14:val="40000"/>
+            </w14:schemeClr>
+          </w14:shadow>
+          <w14:textOutline w14:w="9525" w14:cap="flat" w14:cmpd="sng" w14:algn="ctr">
+            <w14:noFill/>
+            <w14:prstDash w14:val="solid"/>
+            <w14:round/>
+          </w14:textOutline>
+        </w:rPr>
+      </w:pPr>
+      <w:r>
+        <w:rPr>
+          <w:noProof/>
+        </w:rPr>
+        <mc:AlternateContent>
+          <mc:Choice Requires="wps">
+            <w:drawing>
+              <wp:anchor distT="0" distB="0" distL="114300" distR="114300" simplePos="0" relativeHeight="251683840" behindDoc="0" locked="0" layoutInCell="1" allowOverlap="1" wp14:anchorId="33DE2F35" wp14:editId="2A1D6A4A">
+                <wp:simplePos x="0" y="0"/>
+                <wp:positionH relativeFrom="margin">
+                  <wp:posOffset>229399</wp:posOffset>
+                </wp:positionH>
+                <wp:positionV relativeFrom="page">
+                  <wp:posOffset>531495</wp:posOffset>
+                </wp:positionV>
+                <wp:extent cx="5193030" cy="659765"/>
+                <wp:effectExtent l="0" t="0" r="0" b="6985"/>
+                <wp:wrapNone/>
+                <wp:docPr id="22" name="Pole tekstowe 22"/>
+                <wp:cNvGraphicFramePr/>
+                <a:graphic xmlns:a="http://schemas.openxmlformats.org/drawingml/2006/main">
+                  <a:graphicData uri="http://schemas.microsoft.com/office/word/2010/wordprocessingShape">
+                    <wps:wsp>
+                      <wps:cNvSpPr txBox="1"/>
+                      <wps:spPr>
+                        <a:xfrm>
+                          <a:off x="0" y="0"/>
+                          <a:ext cx="5193030" cy="659765"/>
+                        </a:xfrm>
+                        <a:prstGeom prst="rect">
+                          <a:avLst/>
+                        </a:prstGeom>
+                        <a:noFill/>
+                        <a:ln>
+                          <a:noFill/>
+                        </a:ln>
+                      </wps:spPr>
+                      <wps:txbx>
+                        <w:txbxContent>
+                          <w:p>
+                            <w:pPr>
+                              <w:jc w:val="center"/>
+                              <w:rPr>
+                                <w:b/>
+                                <w:noProof/>
+                                <w:color w:val="5B9BD5" w:themeColor="accent5"/>
+                                <w:sz w:val="72"/>
+                                <w:szCs w:val="72"/>
+                                <w14:shadow w14:blurRad="12700" w14:dist="38100" w14:dir="2700000" w14:sx="100000" w14:sy="100000" w14:kx="0" w14:ky="0" w14:algn="tl">
+                                  <w14:schemeClr w14:val="accent5">
+                                    <w14:lumMod w14:val="60000"/>
+                                    <w14:lumOff w14:val="40000"/>
+                                  </w14:schemeClr>
+                                </w14:shadow>
+                                <w14:textOutline w14:w="9525" w14:cap="flat" w14:cmpd="sng" w14:algn="ctr">
+                                  <w14:solidFill>
+                                    <w14:schemeClr w14:val="bg1"/>
+                                  </w14:solidFill>
+                                  <w14:prstDash w14:val="solid"/>
+                                  <w14:round/>
+                                </w14:textOutline>
+                              </w:rPr>
+                            </w:pPr>
+                            <w:r>
+                              <w:rPr>
+                                <w:b/>
+                                <w:noProof/>
+                                <w:color w:val="5B9BD5" w:themeColor="accent5"/>
+                                <w:sz w:val="72"/>
+                                <w:szCs w:val="72"/>
+                                <w14:shadow w14:blurRad="12700" w14:dist="38100" w14:dir="2700000" w14:sx="100000" w14:sy="100000" w14:kx="0" w14:ky="0" w14:algn="tl">
+                                  <w14:schemeClr w14:val="accent5">
+                                    <w14:lumMod w14:val="60000"/>
+                                    <w14:lumOff w14:val="40000"/>
+                                  </w14:schemeClr>
+                                </w14:shadow>
+                                <w14:textOutline w14:w="9525" w14:cap="flat" w14:cmpd="sng" w14:algn="ctr">
+                                  <w14:solidFill>
+                                    <w14:schemeClr w14:val="bg1"/>
+                                  </w14:solidFill>
+                                  <w14:prstDash w14:val="solid"/>
+                                  <w14:round/>
+                                </w14:textOutline>
+                              </w:rPr>
+                              <w:t>______________________</w:t>
+                            </w:r>
+                          </w:p>
+                        </w:txbxContent>
+                      </wps:txbx>
+                      <wps:bodyPr rot="0" spcFirstLastPara="0" vertOverflow="overflow" horzOverflow="overflow" vert="horz" wrap="none" lIns="91440" tIns="45720" rIns="91440" bIns="45720" numCol="1" spcCol="0" rtlCol="0" fromWordArt="0" anchor="t" anchorCtr="0" forceAA="0" compatLnSpc="1">
+                        <a:prstTxWarp prst="textNoShape">
+                          <a:avLst/>
+                        </a:prstTxWarp>
+                        <a:noAutofit/>
+                      </wps:bodyPr>
+                    </wps:wsp>
+                  </a:graphicData>
+                </a:graphic>
+                <wp14:sizeRelV relativeFrom="margin">
+                  <wp14:pctHeight>0</wp14:pctHeight>
+                </wp14:sizeRelV>
+              </wp:anchor>
+            </w:drawing>
+          </mc:Choice>
+          <mc:Fallback>
+            <w:pict>
+              <v:shape w14:anchorId="33DE2F35" id="Pole tekstowe 22" o:spid="_x0000_s1032" type="#_x0000_t202" style="position:absolute;left:0;text-align:left;margin-left:18.05pt;margin-top:41.85pt;width:408.9pt;height:51.95pt;z-index:251683840;visibility:visible;mso-wrap-style:none;mso-height-percent:0;mso-wrap-distance-left:9pt;mso-wrap-distance-top:0;mso-wrap-distance-right:9pt;mso-wrap-distance-bottom:0;mso-position-horizontal:absolute;mso-position-horizontal-relative:margin;mso-position-vertical:absolute;mso-position-vertical-relative:page;mso-height-percent:0;mso-height-relative:margin;v-text-anchor:top" o:gfxdata="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" filled="f" stroked="f">
+                <v:textbox>
+                  <w:txbxContent>
+                    <w:p>
+                      <w:pPr>
+                        <w:jc w:val="center"/>
+                        <w:rPr>
+                          <w:b/>
+                          <w:noProof/>
+                          <w:color w:val="5B9BD5" w:themeColor="accent5"/>
+                          <w:sz w:val="72"/>
+                          <w:szCs w:val="72"/>
+                          <w14:shadow w14:blurRad="12700" w14:dist="38100" w14:dir="2700000" w14:sx="100000" w14:sy="100000" w14:kx="0" w14:ky="0" w14:algn="tl">
+                            <w14:schemeClr w14:val="accent5">
+                              <w14:lumMod w14:val="60000"/>
+                              <w14:lumOff w14:val="40000"/>
+                            </w14:schemeClr>
+                          </w14:shadow>
+                          <w14:textOutline w14:w="9525" w14:cap="flat" w14:cmpd="sng" w14:algn="ctr">
+                            <w14:solidFill>
+                              <w14:schemeClr w14:val="bg1"/>
+                            </w14:solidFill>
+                            <w14:prstDash w14:val="solid"/>
+                            <w14:round/>
+                          </w14:textOutline>
+                        </w:rPr>
+                      </w:pPr>
+                      <w:r>
+                        <w:rPr>
+                          <w:b/>
+                          <w:noProof/>
+                          <w:color w:val="5B9BD5" w:themeColor="accent5"/>
+                          <w:sz w:val="72"/>
+                          <w:szCs w:val="72"/>
+                          <w14:shadow w14:blurRad="12700" w14:dist="38100" w14:dir="2700000" w14:sx="100000" w14:sy="100000" w14:kx="0" w14:ky="0" w14:algn="tl">
+                            <w14:schemeClr w14:val="accent5">
+                              <w14:lumMod w14:val="60000"/>
+                              <w14:lumOff w14:val="40000"/>
+                            </w14:schemeClr>
+                          </w14:shadow>
+                          <w14:textOutline w14:w="9525" w14:cap="flat" w14:cmpd="sng" w14:algn="ctr">
+                            <w14:solidFill>
+                              <w14:schemeClr w14:val="bg1"/>
+                            </w14:solidFill>
+                            <w14:prstDash w14:val="solid"/>
+                            <w14:round/>
+                          </w14:textOutline>
+                        </w:rPr>
+                        <w:t>______________________</w:t>
+                      </w:r>
+                    </w:p>
+                  </w:txbxContent>
+                </v:textbox>
+                <w10:wrap anchorx="margin" anchory="page"/>
+              </v:shape>
+            </w:pict>
+          </mc:Fallback>
+        </mc:AlternateContent>
+      </w:r>
+      <w:r>
+        <w:rPr>
+          <w:noProof/>
+        </w:rPr>
+        <mc:AlternateContent>
+          <mc:Choice Requires="wps">
+            <w:drawing>
+              <wp:anchor distT="0" distB="0" distL="114300" distR="114300" simplePos="0" relativeHeight="251681792" behindDoc="0" locked="0" layoutInCell="1" allowOverlap="1" wp14:anchorId="7EBB34C1" wp14:editId="3FDBA68F">
+                <wp:simplePos x="0" y="0"/>
+                <wp:positionH relativeFrom="page">
+                  <wp:align>left</wp:align>
+                </wp:positionH>
+                <wp:positionV relativeFrom="page">
+                  <wp:posOffset>53150</wp:posOffset>
+                </wp:positionV>
+                <wp:extent cx="7445829" cy="1015340"/>
+                <wp:effectExtent l="0" t="0" r="0" b="0"/>
+                <wp:wrapNone/>
+                <wp:docPr id="21" name="Pole tekstowe 21"/>
+                <wp:cNvGraphicFramePr/>
+                <a:graphic xmlns:a="http://schemas.openxmlformats.org/drawingml/2006/main">
+                  <a:graphicData uri="http://schemas.microsoft.com/office/word/2010/wordprocessingShape">
+                    <wps:wsp>
+                      <wps:cNvSpPr txBox="1"/>
+                      <wps:spPr>
+                        <a:xfrm>
+                          <a:off x="0" y="0"/>
+                          <a:ext cx="7445829" cy="1015340"/>
+                        </a:xfrm>
+                        <a:prstGeom prst="rect">
+                          <a:avLst/>
+                        </a:prstGeom>
+                        <a:noFill/>
+                        <a:ln>
+                          <a:noFill/>
+                        </a:ln>
+                      </wps:spPr>
+                      <wps:txbx>
+                        <w:txbxContent>
+                          <w:p>
+                            <w:pPr>
+                              <w:jc w:val="center"/>
+                              <w:rPr>
+                                <w:b/>
+                                <w:noProof/>
+                                <w:color w:val="5B9BD5" w:themeColor="accent5"/>
+                                <w:sz w:val="144"/>
+                                <w:szCs w:val="144"/>
+                                <w14:shadow w14:blurRad="12700" w14:dist="38100" w14:dir="2700000" w14:sx="100000" w14:sy="100000" w14:kx="0" w14:ky="0" w14:algn="tl">
+                                  <w14:schemeClr w14:val="accent5">
+                                    <w14:lumMod w14:val="60000"/>
+                                    <w14:lumOff w14:val="40000"/>
+                                  </w14:schemeClr>
+                                </w14:shadow>
+                                <w14:textOutline w14:w="9525" w14:cap="flat" w14:cmpd="sng" w14:algn="ctr">
+                                  <w14:solidFill>
+                                    <w14:schemeClr w14:val="bg1"/>
+                                  </w14:solidFill>
+                                  <w14:prstDash w14:val="solid"/>
+                                  <w14:round/>
+                                </w14:textOutline>
+                              </w:rPr>
+                            </w:pPr>
+                            <w:r>
+                              <w:rPr>
+                                <w:b/>
+                                <w:noProof/>
+                                <w:color w:val="5B9BD5" w:themeColor="accent5"/>
+                                <w:sz w:val="144"/>
+                                <w:szCs w:val="144"/>
+                                <w14:shadow w14:blurRad="12700" w14:dist="38100" w14:dir="2700000" w14:sx="100000" w14:sy="100000" w14:kx="0" w14:ky="0" w14:algn="tl">
+                                  <w14:schemeClr w14:val="accent5">
+                                    <w14:lumMod w14:val="60000"/>
+                                    <w14:lumOff w14:val="40000"/>
+                                  </w14:schemeClr>
+                                </w14:shadow>
+                                <w14:textOutline w14:w="9525" w14:cap="flat" w14:cmpd="sng" w14:algn="ctr">
+                                  <w14:solidFill>
+                                    <w14:schemeClr w14:val="bg1"/>
+                                  </w14:solidFill>
+                                  <w14:prstDash w14:val="solid"/>
+                                  <w14:round/>
+                                </w14:textOutline>
+                              </w:rPr>
+                              <w:t>SITKO PATRYK</w:t>
+                            </w:r>
+                          </w:p>
+                        </w:txbxContent>
+                      </wps:txbx>
+                      <wps:bodyPr rot="0" spcFirstLastPara="0" vertOverflow="overflow" horzOverflow="overflow" vert="horz" wrap="square" lIns="91440" tIns="45720" rIns="91440" bIns="45720" numCol="1" spcCol="0" rtlCol="0" fromWordArt="0" anchor="t" anchorCtr="0" forceAA="0" compatLnSpc="1">
+                        <a:prstTxWarp prst="textNoShape">
+                          <a:avLst/>
+                        </a:prstTxWarp>
+                        <a:noAutofit/>
+                      </wps:bodyPr>
+                    </wps:wsp>
+                  </a:graphicData>
+                </a:graphic>
+                <wp14:sizeRelH relativeFrom="margin">
+                  <wp14:pctWidth>0</wp14:pctWidth>
+                </wp14:sizeRelH>
+                <wp14:sizeRelV relativeFrom="margin">
+                  <wp14:pctHeight>0</wp14:pctHeight>
+                </wp14:sizeRelV>
+              </wp:anchor>
+            </w:drawing>
+          </mc:Choice>
+          <mc:Fallback>
+            <w:pict>
+              <v:shape w14:anchorId="7EBB34C1" id="Pole tekstowe 21" o:spid="_x0000_s1033" type="#_x0000_t202" style="position:absolute;left:0;text-align:left;margin-left:0;margin-top:4.2pt;width:586.3pt;height:79.95pt;z-index:251681792;visibility:visible;mso-wrap-style:square;mso-width-percent:0;mso-height-percent:0;mso-wrap-distance-left:9pt;mso-wrap-distance-top:0;mso-wrap-distance-right:9pt;mso-wrap-distance-bottom:0;mso-position-horizontal:left;mso-position-horizontal-relative:page;mso-position-vertical:absolute;mso-position-vertical-relative:page;mso-width-percent:0;mso-height-percent:0;mso-width-relative:margin;mso-height-relative:margin;v-text-anchor:top" o:gfxdata="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" filled="f" stroked="f">
+                <v:textbox>
+                  <w:txbxContent>
+                    <w:p>
+                      <w:pPr>
+                        <w:jc w:val="center"/>
+                        <w:rPr>
+                          <w:b/>
+                          <w:noProof/>
+                          <w:color w:val="5B9BD5" w:themeColor="accent5"/>
+                          <w:sz w:val="144"/>
+                          <w:szCs w:val="144"/>
+                          <w14:shadow w14:blurRad="12700" w14:dist="38100" w14:dir="2700000" w14:sx="100000" w14:sy="100000" w14:kx="0" w14:ky="0" w14:algn="tl">
+                            <w14:schemeClr w14:val="accent5">
+                              <w14:lumMod w14:val="60000"/>
+                              <w14:lumOff w14:val="40000"/>
+                            </w14:schemeClr>
+                          </w14:shadow>
+                          <w14:textOutline w14:w="9525" w14:cap="flat" w14:cmpd="sng" w14:algn="ctr">
+                            <w14:solidFill>
+                              <w14:schemeClr w14:val="bg1"/>
+                            </w14:solidFill>
+                            <w14:prstDash w14:val="solid"/>
+                            <w14:round/>
+                          </w14:textOutline>
+                        </w:rPr>
+                      </w:pPr>
+                      <w:r>
+                        <w:rPr>
+                          <w:b/>
+                          <w:noProof/>
+                          <w:color w:val="5B9BD5" w:themeColor="accent5"/>
+                          <w:sz w:val="144"/>
+                          <w:szCs w:val="144"/>
+                          <w14:shadow w14:blurRad="12700" w14:dist="38100" w14:dir="2700000" w14:sx="100000" w14:sy="100000" w14:kx="0" w14:ky="0" w14:algn="tl">
+                            <w14:schemeClr w14:val="accent5">
+                              <w14:lumMod w14:val="60000"/>
+                              <w14:lumOff w14:val="40000"/>
+                            </w14:schemeClr>
+                          </w14:shadow>
+                          <w14:textOutline w14:w="9525" w14:cap="flat" w14:cmpd="sng" w14:algn="ctr">
+                            <w14:solidFill>
+                              <w14:schemeClr w14:val="bg1"/>
+                            </w14:solidFill>
+                            <w14:prstDash w14:val="solid"/>
+                            <w14:round/>
+                          </w14:textOutline>
+                        </w:rPr>
+                        <w:t>SITKO PATRYK</w:t>
+                      </w:r>
+                    </w:p>
+                  </w:txbxContent>
+                </v:textbox>
+                <w10:wrap anchorx="page" anchory="page"/>
+              </v:shape>
+            </w:pict>
+          </mc:Fallback>
+        </mc:AlternateContent>
+      </w:r>
+      <w:r>
+        <w:rPr>
+          <w:noProof/>
+        </w:rPr>
+        <mc:AlternateContent>
+          <mc:Choice Requires="wps">
+            <w:drawing>
+              <wp:anchor distT="0" distB="0" distL="114300" distR="114300" simplePos="0" relativeHeight="251680768" behindDoc="0" locked="0" layoutInCell="1" allowOverlap="1" wp14:anchorId="58BE2938" wp14:editId="7F269CC1">
+                <wp:simplePos x="0" y="0"/>
+                <wp:positionH relativeFrom="page">
+                  <wp:posOffset>1167765</wp:posOffset>
+                </wp:positionH>
+                <wp:positionV relativeFrom="page">
+                  <wp:posOffset>567121</wp:posOffset>
+                </wp:positionV>
+                <wp:extent cx="5193030" cy="652007"/>
+                <wp:effectExtent l="0" t="0" r="0" b="0"/>
+                <wp:wrapNone/>
+                <wp:docPr id="23" name="Pole tekstowe 23"/>
+                <wp:cNvGraphicFramePr/>
+                <a:graphic xmlns:a="http://schemas.openxmlformats.org/drawingml/2006/main">
+                  <a:graphicData uri="http://schemas.microsoft.com/office/word/2010/wordprocessingShape">
+                    <wps:wsp>
+                      <wps:cNvSpPr txBox="1"/>
+                      <wps:spPr>
+                        <a:xfrm>
+                          <a:off x="0" y="0"/>
+                          <a:ext cx="5193030" cy="652007"/>
+                        </a:xfrm>
+                        <a:prstGeom prst="rect">
+                          <a:avLst/>
+                        </a:prstGeom>
+                        <a:noFill/>
+                        <a:ln>
+                          <a:noFill/>
+                        </a:ln>
+                      </wps:spPr>
+                      <wps:txbx>
+                        <w:txbxContent>
+                          <w:p>
+                            <w:pPr>
+                              <w:jc w:val="center"/>
+                              <w:rPr>
+                                <w:b/>
+                                <w:noProof/>
+                                <w:color w:val="7030A0"/>
+                                <w:sz w:val="72"/>
+                                <w:szCs w:val="72"/>
+                                <w14:shadow w14:blurRad="12700" w14:dist="38100" w14:dir="2700000" w14:sx="100000" w14:sy="100000" w14:kx="0" w14:ky="0" w14:algn="tl">
+                                  <w14:schemeClr w14:val="accent5">
+                                    <w14:lumMod w14:val="60000"/>
+                                    <w14:lumOff w14:val="40000"/>
+                                  </w14:schemeClr>
+                                </w14:shadow>
+                                <w14:textOutline w14:w="9525" w14:cap="flat" w14:cmpd="sng" w14:algn="ctr">
+                                  <w14:solidFill>
+                                    <w14:schemeClr w14:val="bg1"/>
+                                  </w14:solidFill>
+                                  <w14:prstDash w14:val="solid"/>
+                                  <w14:round/>
+                                </w14:textOutline>
+                              </w:rPr>
+                            </w:pPr>
+                            <w:r>
+                              <w:rPr>
+                                <w:b/>
+                                <w:noProof/>
+                                <w:color w:val="7030A0"/>
+                                <w:sz w:val="72"/>
+                                <w:szCs w:val="72"/>
+                                <w14:shadow w14:blurRad="12700" w14:dist="38100" w14:dir="2700000" w14:sx="100000" w14:sy="100000" w14:kx="0" w14:ky="0" w14:algn="tl">
+                                  <w14:schemeClr w14:val="accent5">
+                                    <w14:lumMod w14:val="60000"/>
+                                    <w14:lumOff w14:val="40000"/>
+                                  </w14:schemeClr>
+                                </w14:shadow>
+                                <w14:textOutline w14:w="9525" w14:cap="flat" w14:cmpd="sng" w14:algn="ctr">
+                                  <w14:solidFill>
+                                    <w14:schemeClr w14:val="bg1"/>
+                                  </w14:solidFill>
+                                  <w14:prstDash w14:val="solid"/>
+                                  <w14:round/>
+                                </w14:textOutline>
+                              </w:rPr>
+                              <w:t>______________________</w:t>
+                            </w:r>
+                          </w:p>
+                          <w:p>
+                            <w:pPr>
+                              <w:jc w:val="center"/>
+                              <w:rPr>
+                                <w:b/>
+                                <w:noProof/>
+                                <w:color w:val="7030A0"/>
+                                <w:sz w:val="72"/>
+                                <w:szCs w:val="72"/>
+                                <w14:shadow w14:blurRad="12700" w14:dist="38100" w14:dir="2700000" w14:sx="100000" w14:sy="100000" w14:kx="0" w14:ky="0" w14:algn="tl">
+                                  <w14:schemeClr w14:val="accent5">
+                                    <w14:lumMod w14:val="60000"/>
+                                    <w14:lumOff w14:val="40000"/>
+                                  </w14:schemeClr>
+                                </w14:shadow>
+                                <w14:textOutline w14:w="9525" w14:cap="flat" w14:cmpd="sng" w14:algn="ctr">
+                                  <w14:solidFill>
+                                    <w14:schemeClr w14:val="bg1"/>
+                                  </w14:solidFill>
+                                  <w14:prstDash w14:val="solid"/>
+                                  <w14:round/>
+                                </w14:textOutline>
+                              </w:rPr>
+                            </w:pPr>
+                          </w:p>
+                        </w:txbxContent>
+                      </wps:txbx>
+                      <wps:bodyPr rot="0" spcFirstLastPara="0" vertOverflow="overflow" horzOverflow="overflow" vert="horz" wrap="none" lIns="91440" tIns="45720" rIns="91440" bIns="45720" numCol="1" spcCol="0" rtlCol="0" fromWordArt="0" anchor="t" anchorCtr="0" forceAA="0" compatLnSpc="1">
+                        <a:prstTxWarp prst="textNoShape">
+                          <a:avLst/>
+                        </a:prstTxWarp>
+                        <a:noAutofit/>
+                      </wps:bodyPr>
+                    </wps:wsp>
+                  </a:graphicData>
+                </a:graphic>
+                <wp14:sizeRelV relativeFrom="margin">
+                  <wp14:pctHeight>0</wp14:pctHeight>
+                </wp14:sizeRelV>
+              </wp:anchor>
+            </w:drawing>
+          </mc:Choice>
+          <mc:Fallback>
+            <w:pict>
+              <v:shape w14:anchorId="58BE2938" id="Pole tekstowe 23" o:spid="_x0000_s1034" type="#_x0000_t202" style="position:absolute;left:0;text-align:left;margin-left:91.95pt;margin-top:44.65pt;width:408.9pt;height:51.35pt;z-index:251680768;visibility:visible;mso-wrap-style:none;mso-height-percent:0;mso-wrap-distance-left:9pt;mso-wrap-distance-top:0;mso-wrap-distance-right:9pt;mso-wrap-distance-bottom:0;mso-position-horizontal:absolute;mso-position-horizontal-relative:page;mso-position-vertical:absolute;mso-position-vertical-relative:page;mso-height-percent:0;mso-height-relative:margin;v-text-anchor:top" o:gfxdata="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" filled="f" stroked="f">
+                <v:textbox>
+                  <w:txbxContent>
+                    <w:p>
+                      <w:pPr>
+                        <w:jc w:val="center"/>
+                        <w:rPr>
+                          <w:b/>
+                          <w:noProof/>
+                          <w:color w:val="7030A0"/>
+                          <w:sz w:val="72"/>
+                          <w:szCs w:val="72"/>
+                          <w14:shadow w14:blurRad="12700" w14:dist="38100" w14:dir="2700000" w14:sx="100000" w14:sy="100000" w14:kx="0" w14:ky="0" w14:algn="tl">
+                            <w14:schemeClr w14:val="accent5">
+                              <w14:lumMod w14:val="60000"/>
+                              <w14:lumOff w14:val="40000"/>
+                            </w14:schemeClr>
+                          </w14:shadow>
+                          <w14:textOutline w14:w="9525" w14:cap="flat" w14:cmpd="sng" w14:algn="ctr">
+                            <w14:solidFill>
+                              <w14:schemeClr w14:val="bg1"/>
+                            </w14:solidFill>
+                            <w14:prstDash w14:val="solid"/>
+                            <w14:round/>
+                          </w14:textOutline>
+                        </w:rPr>
+                      </w:pPr>
+                      <w:r>
+                        <w:rPr>
+                          <w:b/>
+                          <w:noProof/>
+                          <w:color w:val="7030A0"/>
+                          <w:sz w:val="72"/>
+                          <w:szCs w:val="72"/>
+                          <w14:shadow w14:blurRad="12700" w14:dist="38100" w14:dir="2700000" w14:sx="100000" w14:sy="100000" w14:kx="0" w14:ky="0" w14:algn="tl">
+                            <w14:schemeClr w14:val="accent5">
+                              <w14:lumMod w14:val="60000"/>
+                              <w14:lumOff w14:val="40000"/>
+                            </w14:schemeClr>
+                          </w14:shadow>
+                          <w14:textOutline w14:w="9525" w14:cap="flat" w14:cmpd="sng" w14:algn="ctr">
+                            <w14:solidFill>
+                              <w14:schemeClr w14:val="bg1"/>
+                            </w14:solidFill>
+                            <w14:prstDash w14:val="solid"/>
+                            <w14:round/>
+                          </w14:textOutline>
+                        </w:rPr>
+                        <w:t>______________________</w:t>
+                      </w:r>
+                    </w:p>
+                    <w:p>
+                      <w:pPr>
+                        <w:jc w:val="center"/>
+                        <w:rPr>
+                          <w:b/>
+                          <w:noProof/>
+                          <w:color w:val="7030A0"/>
+                          <w:sz w:val="72"/>
+                          <w:szCs w:val="72"/>
+                          <w14:shadow w14:blurRad="12700" w14:dist="38100" w14:dir="2700000" w14:sx="100000" w14:sy="100000" w14:kx="0" w14:ky="0" w14:algn="tl">
+                            <w14:schemeClr w14:val="accent5">
+                              <w14:lumMod w14:val="60000"/>
+                              <w14:lumOff w14:val="40000"/>
+                            </w14:schemeClr>
+                          </w14:shadow>
+                          <w14:textOutline w14:w="9525" w14:cap="flat" w14:cmpd="sng" w14:algn="ctr">
+                            <w14:solidFill>
+                              <w14:schemeClr w14:val="bg1"/>
+                            </w14:solidFill>
+                            <w14:prstDash w14:val="solid"/>
+                            <w14:round/>
+                          </w14:textOutline>
+                        </w:rPr>
+                      </w:pPr>
+                    </w:p>
+                  </w:txbxContent>
+                </v:textbox>
+                <w10:wrap anchorx="page" anchory="page"/>
+              </v:shape>
+            </w:pict>
+          </mc:Fallback>
+        </mc:AlternateContent>
+      </w:r>
+      <w:r>
+        <w:rPr>
+          <w:rStyle w:val="Hipercze"/>
+          <w:b/>
+          <w:color w:val="5B9BD5"/>
+          <w:sz w:val="32"/>
+          <w:szCs w:val="32"/>
+          <w:u w:val="none"/>
+          <w14:shadow w14:blurRad="12700" w14:dist="38100" w14:dir="2700000" w14:sx="100000" w14:sy="100000" w14:kx="0" w14:ky="0" w14:algn="tl">
+            <w14:schemeClr w14:val="accent5">
+              <w14:lumMod w14:val="60000"/>
+              <w14:lumOff w14:val="40000"/>
+            </w14:schemeClr>
+          </w14:shadow>
+          <w14:textOutline w14:w="9525" w14:cap="flat" w14:cmpd="sng" w14:algn="ctr">
+            <w14:noFill/>
+            <w14:prstDash w14:val="solid"/>
+            <w14:round/>
+          </w14:textOutline>
+        </w:rPr>
+        <w:t>_____________________________________________________________________</w:t>
+      </w:r>
+    </w:p>
+    <w:p>
+      <w:pPr>
+        <w:pStyle w:val="Akapitzlist"/>
+        <w:spacing w:after="0" w:line="240" w:lineRule="auto"/>
+        <w:ind w:left="-567"/>
+        <w:jc w:val="center"/>
+        <w:rPr>
+          <w:rStyle w:val="Hipercze"/>
+          <w:b/>
+          <w:color w:val="7030A0"/>
+          <w:sz w:val="44"/>
+          <w:szCs w:val="44"/>
+          <w:u w:val="thick"/>
+          <w14:shadow w14:blurRad="12700" w14:dist="38100" w14:dir="2700000" w14:sx="100000" w14:sy="100000" w14:kx="0" w14:ky="0" w14:algn="tl">
+            <w14:schemeClr w14:val="accent5">
+              <w14:lumMod w14:val="60000"/>
+              <w14:lumOff w14:val="40000"/>
+            </w14:schemeClr>
+          </w14:shadow>
+          <w14:textOutline w14:w="9525" w14:cap="flat" w14:cmpd="sng" w14:algn="ctr">
+            <w14:solidFill>
+              <w14:srgbClr w14:val="5B9BD5"/>
+            </w14:solidFill>
+            <w14:prstDash w14:val="solid"/>
+            <w14:round/>
+          </w14:textOutline>
+        </w:rPr>
+      </w:pPr>
+      <w:r>
+        <w:rPr>
+          <w:rStyle w:val="Hipercze"/>
+          <w:b/>
+          <w:color w:val="7030A0"/>
+          <w:sz w:val="44"/>
+          <w:szCs w:val="44"/>
+          <w:u w:val="thick"/>
+          <w14:shadow w14:blurRad="12700" w14:dist="38100" w14:dir="2700000" w14:sx="100000" w14:sy="100000" w14:kx="0" w14:ky="0" w14:algn="tl">
+            <w14:schemeClr w14:val="accent5">
+              <w14:lumMod w14:val="60000"/>
+              <w14:lumOff w14:val="40000"/>
+            </w14:schemeClr>
+          </w14:shadow>
+          <w14:textOutline w14:w="9525" w14:cap="flat" w14:cmpd="sng" w14:algn="ctr">
+            <w14:solidFill>
+              <w14:srgbClr w14:val="5B9BD5"/>
+            </w14:solidFill>
+            <w14:prstDash w14:val="solid"/>
+            <w14:round/>
+          </w14:textOutline>
+        </w:rPr>
+        <w:t>COMPUTER</w:t>
+      </w:r>
+      <w:r>
+        <w:rPr>
+          <w:rStyle w:val="Hipercze"/>
+          <w:b/>
+          <w:color w:val="7030A0"/>
+          <w:sz w:val="44"/>
+          <w:szCs w:val="44"/>
+          <w:u w:val="thick"/>
+          <w14:shadow w14:blurRad="12700" w14:dist="38100" w14:dir="2700000" w14:sx="100000" w14:sy="100000" w14:kx="0" w14:ky="0" w14:algn="tl">
+            <w14:schemeClr w14:val="accent5">
+              <w14:lumMod w14:val="60000"/>
+              <w14:lumOff w14:val="40000"/>
+            </w14:schemeClr>
+          </w14:shadow>
+          <w14:textOutline w14:w="9525" w14:cap="flat" w14:cmpd="sng" w14:algn="ctr">
+            <w14:solidFill>
+              <w14:srgbClr w14:val="5B9BD5"/>
+            </w14:solidFill>
+            <w14:prstDash w14:val="solid"/>
+            <w14:round/>
+          </w14:textOutline>
+        </w:rPr>
+        <w:t xml:space="preserve"> </w:t>
+      </w:r>
+      <w:r>
+        <w:rPr>
+          <w:rStyle w:val="Hipercze"/>
+          <w:b/>
+          <w:color w:val="7030A0"/>
+          <w:spacing w:val="-20"/>
+          <w:position w:val="-10"/>
+          <w:sz w:val="44"/>
+          <w:szCs w:val="44"/>
+          <w:u w:val="thick"/>
+          <w14:shadow w14:blurRad="12700" w14:dist="38100" w14:dir="2700000" w14:sx="100000" w14:sy="100000" w14:kx="0" w14:ky="0" w14:algn="tl">
+            <w14:schemeClr w14:val="accent5">
+              <w14:lumMod w14:val="60000"/>
+              <w14:lumOff w14:val="40000"/>
+            </w14:schemeClr>
+          </w14:shadow>
+          <w14:textOutline w14:w="9525" w14:cap="flat" w14:cmpd="sng" w14:algn="ctr">
+            <w14:solidFill>
+              <w14:srgbClr w14:val="5B9BD5"/>
+            </w14:solidFill>
+            <w14:prstDash w14:val="solid"/>
+            <w14:round/>
+          </w14:textOutline>
+        </w:rPr>
+        <w:t>KNOWLEDGE</w:t>
+      </w:r>
+    </w:p>
+    <w:p>
+      <w:pPr>
+        <w:pStyle w:val="Akapitzlist"/>
+        <w:spacing w:after="0"/>
+        <w:ind w:left="-567"/>
+        <w:jc w:val="center"/>
+        <w:rPr>
+          <w:rStyle w:val="Hipercze"/>
+          <w:b/>
+          <w:color w:val="7030A0"/>
+          <w:sz w:val="28"/>
+          <w:szCs w:val="28"/>
+          <w:u w:val="none"/>
+          <w14:shadow w14:blurRad="12700" w14:dist="38100" w14:dir="2700000" w14:sx="100000" w14:sy="100000" w14:kx="0" w14:ky="0" w14:algn="tl">
+            <w14:schemeClr w14:val="accent5">
+              <w14:lumMod w14:val="60000"/>
+              <w14:lumOff w14:val="40000"/>
+            </w14:schemeClr>
+          </w14:shadow>
+          <w14:textOutline w14:w="9525" w14:cap="flat" w14:cmpd="sng" w14:algn="ctr">
+            <w14:solidFill>
+              <w14:srgbClr w14:val="5B9BD5"/>
+            </w14:solidFill>
+            <w14:prstDash w14:val="solid"/>
+            <w14:round/>
+          </w14:textOutline>
+        </w:rPr>
+      </w:pPr>
+      <w:r>
+        <w:rPr>
+          <w:rStyle w:val="Hipercze"/>
+          <w:b/>
+          <w:color w:val="7030A0"/>
+          <w:sz w:val="28"/>
+          <w:szCs w:val="28"/>
+          <w:u w:val="none"/>
+          <w14:shadow w14:blurRad="12700" w14:dist="38100" w14:dir="2700000" w14:sx="100000" w14:sy="100000" w14:kx="0" w14:ky="0" w14:algn="tl">
+            <w14:schemeClr w14:val="accent5">
+              <w14:lumMod w14:val="60000"/>
+              <w14:lumOff w14:val="40000"/>
+            </w14:schemeClr>
+          </w14:shadow>
+          <w14:textOutline w14:w="9525" w14:cap="flat" w14:cmpd="sng" w14:algn="ctr">
+            <w14:solidFill>
+              <w14:srgbClr w14:val="5B9BD5"/>
+            </w14:solidFill>
+            <w14:prstDash w14:val="solid"/>
+            <w14:round/>
+          </w14:textOutline>
+        </w:rPr>
+        <w:t>----------------------------------------------------------------------</w:t>
+      </w:r>
+    </w:p>
+    <w:p>
+      <w:pPr>
+        <w:pStyle w:val="Akapitzlist"/>
+        <w:spacing w:after="0"/>
+        <w:ind w:left="-490"/>
+        <w:jc w:val="center"/>
+        <w:rPr>
+          <w:b/>
+          <w:color w:val="7030A0"/>
+          <w:sz w:val="28"/>
+          <w:szCs w:val="28"/>
+          <w14:shadow w14:blurRad="12700" w14:dist="38100" w14:dir="2700000" w14:sx="100000" w14:sy="100000" w14:kx="0" w14:ky="0" w14:algn="tl">
+            <w14:schemeClr w14:val="accent5">
+              <w14:lumMod w14:val="60000"/>
+              <w14:lumOff w14:val="40000"/>
+            </w14:schemeClr>
+          </w14:shadow>
+          <w14:textOutline w14:w="9525" w14:cap="flat" w14:cmpd="sng" w14:algn="ctr">
+            <w14:solidFill>
+              <w14:srgbClr w14:val="5B9BD5"/>
+            </w14:solidFill>
+            <w14:prstDash w14:val="solid"/>
+            <w14:round/>
+          </w14:textOutline>
+        </w:rPr>
+      </w:pPr>
+    </w:p>
     <w:sectPr>
       <w:pgSz w:w="11906" w:h="16838"/>
       <w:pgMar w:top="1418" w:right="1418" w:bottom="0" w:left="1418" w:header="709" w:footer="709" w:gutter="0"/>
@@ -4574,28 +5640,28 @@
         <v:path o:extrusionok="f" gradientshapeok="t" o:connecttype="rect"/>
         <o:lock v:ext="edit" aspectratio="t"/>
       </v:shapetype>
-      <v:shape id="_x0000_i2046" type="#_x0000_t75" style="width:294.7pt;height:294.7pt" o:bullet="t">
+      <v:shape id="_x0000_i2170" type="#_x0000_t75" style="width:294.7pt;height:294.7pt" o:bullet="t">
         <v:imagedata r:id="rId1" o:title="mailbox"/>
       </v:shape>
     </w:pict>
   </w:numPicBullet>
   <w:numPicBullet w:numPicBulletId="1">
     <w:pict>
-      <v:shape id="_x0000_i2047" type="#_x0000_t75" style="width:409.65pt;height:409.65pt" o:bullet="t">
+      <v:shape id="_x0000_i2171" type="#_x0000_t75" style="width:409.65pt;height:409.65pt" o:bullet="t">
         <v:imagedata r:id="rId2" o:title="telephone"/>
       </v:shape>
     </w:pict>
   </w:numPicBullet>
   <w:numPicBullet w:numPicBulletId="2">
     <w:pict>
-      <v:shape id="_x0000_i2048" type="#_x0000_t75" style="width:383.95pt;height:383.95pt" o:bullet="t">
+      <v:shape id="_x0000_i2172" type="#_x0000_t75" style="width:383.95pt;height:383.95pt" o:bullet="t">
         <v:imagedata r:id="rId3" o:title="car"/>
       </v:shape>
     </w:pict>
   </w:numPicBullet>
   <w:numPicBullet w:numPicBulletId="3">
     <w:pict>
-      <v:shape id="_x0000_i2049" type="#_x0000_t75" style="width:409.65pt;height:409.65pt" o:bullet="t">
+      <v:shape id="_x0000_i2173" type="#_x0000_t75" style="width:409.65pt;height:409.65pt" o:bullet="t">
         <v:imagedata r:id="rId4" o:title="email"/>
       </v:shape>
     </w:pict>

</xml_diff>

<commit_message>
Added JavaScript section and added react.
</commit_message>
<xml_diff>
--- a/cv.en.sitko patryk.docx
+++ b/cv.en.sitko patryk.docx
@@ -5915,14 +5915,425 @@
     <w:p>
       <w:pPr>
         <w:pStyle w:val="Akapitzlist"/>
+        <w:numPr>
+          <w:ilvl w:val="0"/>
+          <w:numId w:val="3"/>
+        </w:numPr>
         <w:spacing w:after="0"/>
-        <w:ind w:left="-490"/>
-        <w:jc w:val="center"/>
+        <w:rPr>
+          <w:b/>
+          <w:color w:val="7030A0"/>
+          <w:sz w:val="40"/>
+          <w:szCs w:val="40"/>
+          <w:u w:val="single"/>
+          <w14:shadow w14:blurRad="12700" w14:dist="38100" w14:dir="2700000" w14:sx="100000" w14:sy="100000" w14:kx="0" w14:ky="0" w14:algn="tl">
+            <w14:schemeClr w14:val="accent5">
+              <w14:lumMod w14:val="60000"/>
+              <w14:lumOff w14:val="40000"/>
+            </w14:schemeClr>
+          </w14:shadow>
+          <w14:textOutline w14:w="9525" w14:cap="flat" w14:cmpd="sng" w14:algn="ctr">
+            <w14:solidFill>
+              <w14:srgbClr w14:val="5B9BD5"/>
+            </w14:solidFill>
+            <w14:prstDash w14:val="solid"/>
+            <w14:round/>
+          </w14:textOutline>
+        </w:rPr>
+      </w:pPr>
+      <w:r>
+        <w:rPr>
+          <w:b/>
+          <w:color w:val="7030A0"/>
+          <w:sz w:val="40"/>
+          <w:szCs w:val="40"/>
+          <w:u w:val="single"/>
+          <w14:shadow w14:blurRad="12700" w14:dist="38100" w14:dir="2700000" w14:sx="100000" w14:sy="100000" w14:kx="0" w14:ky="0" w14:algn="tl">
+            <w14:schemeClr w14:val="accent5">
+              <w14:lumMod w14:val="60000"/>
+              <w14:lumOff w14:val="40000"/>
+            </w14:schemeClr>
+          </w14:shadow>
+          <w14:textOutline w14:w="9525" w14:cap="flat" w14:cmpd="sng" w14:algn="ctr">
+            <w14:solidFill>
+              <w14:srgbClr w14:val="5B9BD5"/>
+            </w14:solidFill>
+            <w14:prstDash w14:val="solid"/>
+            <w14:round/>
+          </w14:textOutline>
+        </w:rPr>
+        <w:t>JavaScript:</w:t>
+      </w:r>
+    </w:p>
+    <w:p>
+      <w:pPr>
+        <w:pStyle w:val="Akapitzlist"/>
+        <w:numPr>
+          <w:ilvl w:val="1"/>
+          <w:numId w:val="3"/>
+        </w:numPr>
+        <w:spacing w:after="0"/>
+        <w:rPr>
+          <w:b/>
+          <w:color w:val="7030A0"/>
+          <w:sz w:val="40"/>
+          <w:szCs w:val="40"/>
+          <w:u w:val="single"/>
+          <w14:shadow w14:blurRad="12700" w14:dist="38100" w14:dir="2700000" w14:sx="100000" w14:sy="100000" w14:kx="0" w14:ky="0" w14:algn="tl">
+            <w14:schemeClr w14:val="accent5">
+              <w14:lumMod w14:val="60000"/>
+              <w14:lumOff w14:val="40000"/>
+            </w14:schemeClr>
+          </w14:shadow>
+          <w14:textOutline w14:w="9525" w14:cap="flat" w14:cmpd="sng" w14:algn="ctr">
+            <w14:solidFill>
+              <w14:srgbClr w14:val="5B9BD5"/>
+            </w14:solidFill>
+            <w14:prstDash w14:val="solid"/>
+            <w14:round/>
+          </w14:textOutline>
+        </w:rPr>
+      </w:pPr>
+      <w:proofErr w:type="spellStart"/>
+      <w:r>
+        <w:rPr>
+          <w:bCs/>
+          <w:color w:val="5B9BD5"/>
+          <w:sz w:val="32"/>
+          <w:szCs w:val="32"/>
+          <w14:shadow w14:blurRad="12700" w14:dist="38100" w14:dir="2700000" w14:sx="100000" w14:sy="100000" w14:kx="0" w14:ky="0" w14:algn="tl">
+            <w14:schemeClr w14:val="accent5">
+              <w14:lumMod w14:val="60000"/>
+              <w14:lumOff w14:val="40000"/>
+            </w14:schemeClr>
+          </w14:shadow>
+          <w14:textOutline w14:w="9525" w14:cap="flat" w14:cmpd="sng" w14:algn="ctr">
+            <w14:solidFill>
+              <w14:srgbClr w14:val="5B9BD5"/>
+            </w14:solidFill>
+            <w14:prstDash w14:val="solid"/>
+            <w14:round/>
+          </w14:textOutline>
+        </w:rPr>
+        <w:t>React</w:t>
+      </w:r>
+      <w:proofErr w:type="spellEnd"/>
+      <w:r>
+        <w:rPr>
+          <w:bCs/>
+          <w:color w:val="5B9BD5"/>
+          <w:sz w:val="32"/>
+          <w:szCs w:val="32"/>
+          <w14:shadow w14:blurRad="12700" w14:dist="38100" w14:dir="2700000" w14:sx="100000" w14:sy="100000" w14:kx="0" w14:ky="0" w14:algn="tl">
+            <w14:schemeClr w14:val="accent5">
+              <w14:lumMod w14:val="60000"/>
+              <w14:lumOff w14:val="40000"/>
+            </w14:schemeClr>
+          </w14:shadow>
+          <w14:textOutline w14:w="9525" w14:cap="flat" w14:cmpd="sng" w14:algn="ctr">
+            <w14:solidFill>
+              <w14:srgbClr w14:val="5B9BD5"/>
+            </w14:solidFill>
+            <w14:prstDash w14:val="solid"/>
+            <w14:round/>
+          </w14:textOutline>
+        </w:rPr>
+        <w:t>:</w:t>
+      </w:r>
+    </w:p>
+    <w:p>
+      <w:pPr>
+        <w:pStyle w:val="Akapitzlist"/>
+        <w:numPr>
+          <w:ilvl w:val="2"/>
+          <w:numId w:val="3"/>
+        </w:numPr>
+        <w:spacing w:after="0"/>
+        <w:rPr>
+          <w:b/>
+          <w:color w:val="7030A0"/>
+          <w:sz w:val="40"/>
+          <w:szCs w:val="40"/>
+          <w:u w:val="single"/>
+          <w14:shadow w14:blurRad="12700" w14:dist="38100" w14:dir="2700000" w14:sx="100000" w14:sy="100000" w14:kx="0" w14:ky="0" w14:algn="tl">
+            <w14:schemeClr w14:val="accent5">
+              <w14:lumMod w14:val="60000"/>
+              <w14:lumOff w14:val="40000"/>
+            </w14:schemeClr>
+          </w14:shadow>
+          <w14:textOutline w14:w="9525" w14:cap="flat" w14:cmpd="sng" w14:algn="ctr">
+            <w14:solidFill>
+              <w14:srgbClr w14:val="5B9BD5"/>
+            </w14:solidFill>
+            <w14:prstDash w14:val="solid"/>
+            <w14:round/>
+          </w14:textOutline>
+        </w:rPr>
+      </w:pPr>
+      <w:proofErr w:type="spellStart"/>
+      <w:r>
+        <w:rPr>
+          <w:bCs/>
+          <w:color w:val="5B9BD5"/>
+          <w:sz w:val="32"/>
+          <w:szCs w:val="32"/>
+          <w14:shadow w14:blurRad="12700" w14:dist="38100" w14:dir="2700000" w14:sx="100000" w14:sy="100000" w14:kx="0" w14:ky="0" w14:algn="tl">
+            <w14:schemeClr w14:val="accent5">
+              <w14:lumMod w14:val="60000"/>
+              <w14:lumOff w14:val="40000"/>
+            </w14:schemeClr>
+          </w14:shadow>
+          <w14:textOutline w14:w="9525" w14:cap="flat" w14:cmpd="sng" w14:algn="ctr">
+            <w14:solidFill>
+              <w14:srgbClr w14:val="5B9BD5"/>
+            </w14:solidFill>
+            <w14:prstDash w14:val="solid"/>
+            <w14:round/>
+          </w14:textOutline>
+        </w:rPr>
+        <w:t>Redux</w:t>
+      </w:r>
+      <w:proofErr w:type="spellEnd"/>
+    </w:p>
+    <w:p>
+      <w:pPr>
+        <w:pStyle w:val="Akapitzlist"/>
+        <w:numPr>
+          <w:ilvl w:val="2"/>
+          <w:numId w:val="3"/>
+        </w:numPr>
+        <w:spacing w:after="0"/>
+        <w:rPr>
+          <w:b/>
+          <w:color w:val="7030A0"/>
+          <w:sz w:val="40"/>
+          <w:szCs w:val="40"/>
+          <w:u w:val="single"/>
+          <w14:shadow w14:blurRad="12700" w14:dist="38100" w14:dir="2700000" w14:sx="100000" w14:sy="100000" w14:kx="0" w14:ky="0" w14:algn="tl">
+            <w14:schemeClr w14:val="accent5">
+              <w14:lumMod w14:val="60000"/>
+              <w14:lumOff w14:val="40000"/>
+            </w14:schemeClr>
+          </w14:shadow>
+          <w14:textOutline w14:w="9525" w14:cap="flat" w14:cmpd="sng" w14:algn="ctr">
+            <w14:solidFill>
+              <w14:srgbClr w14:val="5B9BD5"/>
+            </w14:solidFill>
+            <w14:prstDash w14:val="solid"/>
+            <w14:round/>
+          </w14:textOutline>
+        </w:rPr>
+      </w:pPr>
+      <w:r>
+        <w:rPr>
+          <w:bCs/>
+          <w:color w:val="5B9BD5"/>
+          <w:sz w:val="32"/>
+          <w:szCs w:val="32"/>
+          <w14:shadow w14:blurRad="12700" w14:dist="38100" w14:dir="2700000" w14:sx="100000" w14:sy="100000" w14:kx="0" w14:ky="0" w14:algn="tl">
+            <w14:schemeClr w14:val="accent5">
+              <w14:lumMod w14:val="60000"/>
+              <w14:lumOff w14:val="40000"/>
+            </w14:schemeClr>
+          </w14:shadow>
+          <w14:textOutline w14:w="9525" w14:cap="flat" w14:cmpd="sng" w14:algn="ctr">
+            <w14:solidFill>
+              <w14:srgbClr w14:val="5B9BD5"/>
+            </w14:solidFill>
+            <w14:prstDash w14:val="solid"/>
+            <w14:round/>
+          </w14:textOutline>
+        </w:rPr>
+        <w:t>Router-Dom</w:t>
+      </w:r>
+    </w:p>
+    <w:p>
+      <w:pPr>
+        <w:pStyle w:val="Akapitzlist"/>
+        <w:numPr>
+          <w:ilvl w:val="2"/>
+          <w:numId w:val="3"/>
+        </w:numPr>
+        <w:spacing w:after="0"/>
+        <w:rPr>
+          <w:b/>
+          <w:color w:val="7030A0"/>
+          <w:sz w:val="40"/>
+          <w:szCs w:val="40"/>
+          <w:u w:val="single"/>
+          <w14:shadow w14:blurRad="12700" w14:dist="38100" w14:dir="2700000" w14:sx="100000" w14:sy="100000" w14:kx="0" w14:ky="0" w14:algn="tl">
+            <w14:schemeClr w14:val="accent5">
+              <w14:lumMod w14:val="60000"/>
+              <w14:lumOff w14:val="40000"/>
+            </w14:schemeClr>
+          </w14:shadow>
+          <w14:textOutline w14:w="9525" w14:cap="flat" w14:cmpd="sng" w14:algn="ctr">
+            <w14:solidFill>
+              <w14:srgbClr w14:val="5B9BD5"/>
+            </w14:solidFill>
+            <w14:prstDash w14:val="solid"/>
+            <w14:round/>
+          </w14:textOutline>
+        </w:rPr>
+      </w:pPr>
+      <w:proofErr w:type="spellStart"/>
+      <w:r>
+        <w:rPr>
+          <w:bCs/>
+          <w:color w:val="5B9BD5"/>
+          <w:sz w:val="32"/>
+          <w:szCs w:val="32"/>
+          <w14:shadow w14:blurRad="12700" w14:dist="38100" w14:dir="2700000" w14:sx="100000" w14:sy="100000" w14:kx="0" w14:ky="0" w14:algn="tl">
+            <w14:schemeClr w14:val="accent5">
+              <w14:lumMod w14:val="60000"/>
+              <w14:lumOff w14:val="40000"/>
+            </w14:schemeClr>
+          </w14:shadow>
+          <w14:textOutline w14:w="9525" w14:cap="flat" w14:cmpd="sng" w14:algn="ctr">
+            <w14:solidFill>
+              <w14:srgbClr w14:val="5B9BD5"/>
+            </w14:solidFill>
+            <w14:prstDash w14:val="solid"/>
+            <w14:round/>
+          </w14:textOutline>
+        </w:rPr>
+        <w:t>Redux-thunk</w:t>
+      </w:r>
+      <w:proofErr w:type="spellEnd"/>
+    </w:p>
+    <w:p>
+      <w:pPr>
+        <w:pStyle w:val="Akapitzlist"/>
+        <w:numPr>
+          <w:ilvl w:val="2"/>
+          <w:numId w:val="3"/>
+        </w:numPr>
+        <w:spacing w:after="0"/>
+        <w:rPr>
+          <w:b/>
+          <w:color w:val="7030A0"/>
+          <w:sz w:val="40"/>
+          <w:szCs w:val="40"/>
+          <w:u w:val="single"/>
+          <w14:shadow w14:blurRad="12700" w14:dist="38100" w14:dir="2700000" w14:sx="100000" w14:sy="100000" w14:kx="0" w14:ky="0" w14:algn="tl">
+            <w14:schemeClr w14:val="accent5">
+              <w14:lumMod w14:val="60000"/>
+              <w14:lumOff w14:val="40000"/>
+            </w14:schemeClr>
+          </w14:shadow>
+          <w14:textOutline w14:w="9525" w14:cap="flat" w14:cmpd="sng" w14:algn="ctr">
+            <w14:solidFill>
+              <w14:srgbClr w14:val="5B9BD5"/>
+            </w14:solidFill>
+            <w14:prstDash w14:val="solid"/>
+            <w14:round/>
+          </w14:textOutline>
+        </w:rPr>
+      </w:pPr>
+      <w:proofErr w:type="spellStart"/>
+      <w:r>
+        <w:rPr>
+          <w:bCs/>
+          <w:color w:val="5B9BD5"/>
+          <w:sz w:val="32"/>
+          <w:szCs w:val="32"/>
+          <w14:shadow w14:blurRad="12700" w14:dist="38100" w14:dir="2700000" w14:sx="100000" w14:sy="100000" w14:kx="0" w14:ky="0" w14:algn="tl">
+            <w14:schemeClr w14:val="accent5">
+              <w14:lumMod w14:val="60000"/>
+              <w14:lumOff w14:val="40000"/>
+            </w14:schemeClr>
+          </w14:shadow>
+          <w14:textOutline w14:w="9525" w14:cap="flat" w14:cmpd="sng" w14:algn="ctr">
+            <w14:solidFill>
+              <w14:srgbClr w14:val="5B9BD5"/>
+            </w14:solidFill>
+            <w14:prstDash w14:val="solid"/>
+            <w14:round/>
+          </w14:textOutline>
+        </w:rPr>
+        <w:t>Redux</w:t>
+      </w:r>
+      <w:proofErr w:type="spellEnd"/>
+      <w:r>
+        <w:rPr>
+          <w:bCs/>
+          <w:color w:val="5B9BD5"/>
+          <w:sz w:val="32"/>
+          <w:szCs w:val="32"/>
+          <w14:shadow w14:blurRad="12700" w14:dist="38100" w14:dir="2700000" w14:sx="100000" w14:sy="100000" w14:kx="0" w14:ky="0" w14:algn="tl">
+            <w14:schemeClr w14:val="accent5">
+              <w14:lumMod w14:val="60000"/>
+              <w14:lumOff w14:val="40000"/>
+            </w14:schemeClr>
+          </w14:shadow>
+          <w14:textOutline w14:w="9525" w14:cap="flat" w14:cmpd="sng" w14:algn="ctr">
+            <w14:solidFill>
+              <w14:srgbClr w14:val="5B9BD5"/>
+            </w14:solidFill>
+            <w14:prstDash w14:val="solid"/>
+            <w14:round/>
+          </w14:textOutline>
+        </w:rPr>
+        <w:t>-</w:t>
+      </w:r>
+      <w:proofErr w:type="spellStart"/>
+      <w:r>
+        <w:rPr>
+          <w:bCs/>
+          <w:color w:val="5B9BD5"/>
+          <w:sz w:val="32"/>
+          <w:szCs w:val="32"/>
+          <w14:shadow w14:blurRad="12700" w14:dist="38100" w14:dir="2700000" w14:sx="100000" w14:sy="100000" w14:kx="0" w14:ky="0" w14:algn="tl">
+            <w14:schemeClr w14:val="accent5">
+              <w14:lumMod w14:val="60000"/>
+              <w14:lumOff w14:val="40000"/>
+            </w14:schemeClr>
+          </w14:shadow>
+          <w14:textOutline w14:w="9525" w14:cap="flat" w14:cmpd="sng" w14:algn="ctr">
+            <w14:solidFill>
+              <w14:srgbClr w14:val="5B9BD5"/>
+            </w14:solidFill>
+            <w14:prstDash w14:val="solid"/>
+            <w14:round/>
+          </w14:textOutline>
+        </w:rPr>
+        <w:t>first</w:t>
+      </w:r>
+      <w:proofErr w:type="spellEnd"/>
+      <w:r>
+        <w:rPr>
+          <w:bCs/>
+          <w:color w:val="5B9BD5"/>
+          <w:sz w:val="32"/>
+          <w:szCs w:val="32"/>
+          <w14:shadow w14:blurRad="12700" w14:dist="38100" w14:dir="2700000" w14:sx="100000" w14:sy="100000" w14:kx="0" w14:ky="0" w14:algn="tl">
+            <w14:schemeClr w14:val="accent5">
+              <w14:lumMod w14:val="60000"/>
+              <w14:lumOff w14:val="40000"/>
+            </w14:schemeClr>
+          </w14:shadow>
+          <w14:textOutline w14:w="9525" w14:cap="flat" w14:cmpd="sng" w14:algn="ctr">
+            <w14:solidFill>
+              <w14:srgbClr w14:val="5B9BD5"/>
+            </w14:solidFill>
+            <w14:prstDash w14:val="solid"/>
+            <w14:round/>
+          </w14:textOutline>
+        </w:rPr>
+        <w:t>-routing</w:t>
+      </w:r>
+    </w:p>
+    <w:p>
+      <w:pPr>
+        <w:pStyle w:val="Akapitzlist"/>
+        <w:spacing w:after="0"/>
+        <w:ind w:left="-74"/>
         <w:rPr>
           <w:b/>
           <w:color w:val="7030A0"/>
           <w:sz w:val="28"/>
           <w:szCs w:val="28"/>
+          <w:u w:val="single"/>
           <w14:shadow w14:blurRad="12700" w14:dist="38100" w14:dir="2700000" w14:sx="100000" w14:sy="100000" w14:kx="0" w14:ky="0" w14:algn="tl">
             <w14:schemeClr w14:val="accent5">
               <w14:lumMod w14:val="60000"/>
@@ -5972,28 +6383,28 @@
         <v:path o:extrusionok="f" gradientshapeok="t" o:connecttype="rect"/>
         <o:lock v:ext="edit" aspectratio="t"/>
       </v:shapetype>
-      <v:shape id="_x0000_i1346" type="#_x0000_t75" style="width:294.7pt;height:294.7pt" o:bullet="t">
+      <v:shape id="_x0000_i2480" type="#_x0000_t75" style="width:294.7pt;height:294.7pt" o:bullet="t">
         <v:imagedata r:id="rId1" o:title="mailbox"/>
       </v:shape>
     </w:pict>
   </w:numPicBullet>
   <w:numPicBullet w:numPicBulletId="1">
     <w:pict>
-      <v:shape id="_x0000_i1347" type="#_x0000_t75" style="width:409.65pt;height:409.65pt" o:bullet="t">
+      <v:shape id="_x0000_i2481" type="#_x0000_t75" style="width:409.65pt;height:409.65pt" o:bullet="t">
         <v:imagedata r:id="rId2" o:title="telephone"/>
       </v:shape>
     </w:pict>
   </w:numPicBullet>
   <w:numPicBullet w:numPicBulletId="2">
     <w:pict>
-      <v:shape id="_x0000_i1348" type="#_x0000_t75" style="width:383.95pt;height:383.95pt" o:bullet="t">
+      <v:shape id="_x0000_i2482" type="#_x0000_t75" style="width:383.95pt;height:383.95pt" o:bullet="t">
         <v:imagedata r:id="rId3" o:title="car"/>
       </v:shape>
     </w:pict>
   </w:numPicBullet>
   <w:numPicBullet w:numPicBulletId="3">
     <w:pict>
-      <v:shape id="_x0000_i1349" type="#_x0000_t75" style="width:409.65pt;height:409.65pt" o:bullet="t">
+      <v:shape id="_x0000_i2483" type="#_x0000_t75" style="width:409.65pt;height:409.65pt" o:bullet="t">
         <v:imagedata r:id="rId4" o:title="email"/>
       </v:shape>
     </w:pict>
@@ -6455,6 +6866,119 @@
     </w:lvl>
   </w:abstractNum>
   <w:abstractNum w:abstractNumId="4" w15:restartNumberingAfterBreak="0">
+    <w:nsid w:val="63DF2EDD"/>
+    <w:multiLevelType w:val="hybridMultilevel"/>
+    <w:tmpl w:val="14681E70"/>
+    <w:lvl w:ilvl="0" w:tplc="04150001">
+      <w:start w:val="1"/>
+      <w:numFmt w:val="bullet"/>
+      <w:lvlText w:val=""/>
+      <w:lvlJc w:val="left"/>
+      <w:pPr>
+        <w:ind w:left="230" w:hanging="360"/>
+      </w:pPr>
+      <w:rPr>
+        <w:rFonts w:ascii="Symbol" w:hAnsi="Symbol" w:hint="default"/>
+      </w:rPr>
+    </w:lvl>
+    <w:lvl w:ilvl="1" w:tplc="04150003" w:tentative="1">
+      <w:start w:val="1"/>
+      <w:numFmt w:val="bullet"/>
+      <w:lvlText w:val="o"/>
+      <w:lvlJc w:val="left"/>
+      <w:pPr>
+        <w:ind w:left="950" w:hanging="360"/>
+      </w:pPr>
+      <w:rPr>
+        <w:rFonts w:ascii="Courier New" w:hAnsi="Courier New" w:cs="Courier New" w:hint="default"/>
+      </w:rPr>
+    </w:lvl>
+    <w:lvl w:ilvl="2" w:tplc="04150005" w:tentative="1">
+      <w:start w:val="1"/>
+      <w:numFmt w:val="bullet"/>
+      <w:lvlText w:val=""/>
+      <w:lvlJc w:val="left"/>
+      <w:pPr>
+        <w:ind w:left="1670" w:hanging="360"/>
+      </w:pPr>
+      <w:rPr>
+        <w:rFonts w:ascii="Wingdings" w:hAnsi="Wingdings" w:hint="default"/>
+      </w:rPr>
+    </w:lvl>
+    <w:lvl w:ilvl="3" w:tplc="04150001" w:tentative="1">
+      <w:start w:val="1"/>
+      <w:numFmt w:val="bullet"/>
+      <w:lvlText w:val=""/>
+      <w:lvlJc w:val="left"/>
+      <w:pPr>
+        <w:ind w:left="2390" w:hanging="360"/>
+      </w:pPr>
+      <w:rPr>
+        <w:rFonts w:ascii="Symbol" w:hAnsi="Symbol" w:hint="default"/>
+      </w:rPr>
+    </w:lvl>
+    <w:lvl w:ilvl="4" w:tplc="04150003" w:tentative="1">
+      <w:start w:val="1"/>
+      <w:numFmt w:val="bullet"/>
+      <w:lvlText w:val="o"/>
+      <w:lvlJc w:val="left"/>
+      <w:pPr>
+        <w:ind w:left="3110" w:hanging="360"/>
+      </w:pPr>
+      <w:rPr>
+        <w:rFonts w:ascii="Courier New" w:hAnsi="Courier New" w:cs="Courier New" w:hint="default"/>
+      </w:rPr>
+    </w:lvl>
+    <w:lvl w:ilvl="5" w:tplc="04150005" w:tentative="1">
+      <w:start w:val="1"/>
+      <w:numFmt w:val="bullet"/>
+      <w:lvlText w:val=""/>
+      <w:lvlJc w:val="left"/>
+      <w:pPr>
+        <w:ind w:left="3830" w:hanging="360"/>
+      </w:pPr>
+      <w:rPr>
+        <w:rFonts w:ascii="Wingdings" w:hAnsi="Wingdings" w:hint="default"/>
+      </w:rPr>
+    </w:lvl>
+    <w:lvl w:ilvl="6" w:tplc="04150001" w:tentative="1">
+      <w:start w:val="1"/>
+      <w:numFmt w:val="bullet"/>
+      <w:lvlText w:val=""/>
+      <w:lvlJc w:val="left"/>
+      <w:pPr>
+        <w:ind w:left="4550" w:hanging="360"/>
+      </w:pPr>
+      <w:rPr>
+        <w:rFonts w:ascii="Symbol" w:hAnsi="Symbol" w:hint="default"/>
+      </w:rPr>
+    </w:lvl>
+    <w:lvl w:ilvl="7" w:tplc="04150003" w:tentative="1">
+      <w:start w:val="1"/>
+      <w:numFmt w:val="bullet"/>
+      <w:lvlText w:val="o"/>
+      <w:lvlJc w:val="left"/>
+      <w:pPr>
+        <w:ind w:left="5270" w:hanging="360"/>
+      </w:pPr>
+      <w:rPr>
+        <w:rFonts w:ascii="Courier New" w:hAnsi="Courier New" w:cs="Courier New" w:hint="default"/>
+      </w:rPr>
+    </w:lvl>
+    <w:lvl w:ilvl="8" w:tplc="04150005" w:tentative="1">
+      <w:start w:val="1"/>
+      <w:numFmt w:val="bullet"/>
+      <w:lvlText w:val=""/>
+      <w:lvlJc w:val="left"/>
+      <w:pPr>
+        <w:ind w:left="5990" w:hanging="360"/>
+      </w:pPr>
+      <w:rPr>
+        <w:rFonts w:ascii="Wingdings" w:hAnsi="Wingdings" w:hint="default"/>
+      </w:rPr>
+    </w:lvl>
+  </w:abstractNum>
+  <w:abstractNum w:abstractNumId="5" w15:restartNumberingAfterBreak="0">
     <w:nsid w:val="6BB26A6F"/>
     <w:multiLevelType w:val="hybridMultilevel"/>
     <w:tmpl w:val="D048FD82"/>
@@ -6569,15 +7093,14 @@
       </w:rPr>
     </w:lvl>
   </w:abstractNum>
-  <w:abstractNum w:abstractNumId="5" w15:restartNumberingAfterBreak="0">
+  <w:abstractNum w:abstractNumId="6" w15:restartNumberingAfterBreak="0">
     <w:nsid w:val="6EA160DC"/>
     <w:multiLevelType w:val="hybridMultilevel"/>
-    <w:tmpl w:val="5E823C84"/>
-    <w:lvl w:ilvl="0" w:tplc="0118592E">
+    <w:tmpl w:val="460E1BD6"/>
+    <w:lvl w:ilvl="0" w:tplc="04150001">
       <w:start w:val="1"/>
       <w:numFmt w:val="bullet"/>
       <w:lvlText w:val=""/>
-      <w:lvlPicBulletId w:val="2"/>
       <w:lvlJc w:val="left"/>
       <w:pPr>
         <w:ind w:left="-74" w:hanging="360"/>
@@ -6587,25 +7110,27 @@
         <w:color w:val="auto"/>
       </w:rPr>
     </w:lvl>
-    <w:lvl w:ilvl="1" w:tplc="04150003" w:tentative="1">
-      <w:start w:val="1"/>
+    <w:lvl w:ilvl="1" w:tplc="F2A2DB9C">
       <w:numFmt w:val="bullet"/>
-      <w:lvlText w:val="o"/>
+      <w:lvlText w:val="•"/>
       <w:lvlJc w:val="left"/>
       <w:pPr>
         <w:ind w:left="1440" w:hanging="360"/>
       </w:pPr>
       <w:rPr>
-        <w:rFonts w:ascii="Courier New" w:hAnsi="Courier New" w:cs="Courier New" w:hint="default"/>
+        <w:rFonts w:ascii="Calibri" w:eastAsiaTheme="minorHAnsi" w:hAnsi="Calibri" w:cs="Calibri" w:hint="default"/>
+        <w:b w:val="0"/>
+        <w:color w:val="auto"/>
+        <w:sz w:val="22"/>
       </w:rPr>
     </w:lvl>
-    <w:lvl w:ilvl="2" w:tplc="04150005" w:tentative="1">
+    <w:lvl w:ilvl="2" w:tplc="04150005">
       <w:start w:val="1"/>
       <w:numFmt w:val="bullet"/>
       <w:lvlText w:val=""/>
       <w:lvlJc w:val="left"/>
       <w:pPr>
-        <w:ind w:left="2160" w:hanging="360"/>
+        <w:ind w:left="2203" w:hanging="360"/>
       </w:pPr>
       <w:rPr>
         <w:rFonts w:ascii="Wingdings" w:hAnsi="Wingdings" w:hint="default"/>
@@ -6691,16 +7216,19 @@
     <w:abstractNumId w:val="0"/>
   </w:num>
   <w:num w:numId="3">
-    <w:abstractNumId w:val="5"/>
+    <w:abstractNumId w:val="6"/>
   </w:num>
   <w:num w:numId="4">
-    <w:abstractNumId w:val="4"/>
+    <w:abstractNumId w:val="5"/>
   </w:num>
   <w:num w:numId="5">
     <w:abstractNumId w:val="2"/>
   </w:num>
   <w:num w:numId="6">
     <w:abstractNumId w:val="1"/>
+  </w:num>
+  <w:num w:numId="7">
+    <w:abstractNumId w:val="4"/>
   </w:num>
 </w:numbering>
 </file>

</xml_diff>

<commit_message>
Added computer knowledge entries.
</commit_message>
<xml_diff>
--- a/cv.en.sitko patryk.docx
+++ b/cv.en.sitko patryk.docx
@@ -6040,6 +6040,286 @@
         </w:rPr>
         <w:t>:</w:t>
       </w:r>
+      <w:r>
+        <w:rPr>
+          <w:rStyle w:val="Hipercze"/>
+          <w:b/>
+          <w:color w:val="5B9BD5"/>
+          <w:sz w:val="32"/>
+          <w:szCs w:val="32"/>
+          <w:u w:val="none"/>
+          <w14:shadow w14:blurRad="12700" w14:dist="38100" w14:dir="2700000" w14:sx="100000" w14:sy="100000" w14:kx="0" w14:ky="0" w14:algn="tl">
+            <w14:schemeClr w14:val="accent5">
+              <w14:lumMod w14:val="60000"/>
+              <w14:lumOff w14:val="40000"/>
+            </w14:schemeClr>
+          </w14:shadow>
+          <w14:textOutline w14:w="9525" w14:cap="flat" w14:cmpd="sng" w14:algn="ctr">
+            <w14:noFill/>
+            <w14:prstDash w14:val="solid"/>
+            <w14:round/>
+          </w14:textOutline>
+        </w:rPr>
+        <w:tab/>
+      </w:r>
+      <w:r>
+        <w:rPr>
+          <w:rStyle w:val="Hipercze"/>
+          <w:b/>
+          <w:color w:val="5B9BD5"/>
+          <w:sz w:val="32"/>
+          <w:szCs w:val="32"/>
+          <w:u w:val="none"/>
+          <w14:shadow w14:blurRad="12700" w14:dist="38100" w14:dir="2700000" w14:sx="100000" w14:sy="100000" w14:kx="0" w14:ky="0" w14:algn="tl">
+            <w14:schemeClr w14:val="accent5">
+              <w14:lumMod w14:val="60000"/>
+              <w14:lumOff w14:val="40000"/>
+            </w14:schemeClr>
+          </w14:shadow>
+          <w14:textOutline w14:w="9525" w14:cap="flat" w14:cmpd="sng" w14:algn="ctr">
+            <w14:noFill/>
+            <w14:prstDash w14:val="solid"/>
+            <w14:round/>
+          </w14:textOutline>
+        </w:rPr>
+        <w:tab/>
+      </w:r>
+      <w:r>
+        <w:rPr>
+          <w:rStyle w:val="Hipercze"/>
+          <w:b/>
+          <w:color w:val="5B9BD5"/>
+          <w:sz w:val="32"/>
+          <w:szCs w:val="32"/>
+          <w:u w:val="none"/>
+          <w14:shadow w14:blurRad="12700" w14:dist="38100" w14:dir="2700000" w14:sx="100000" w14:sy="100000" w14:kx="0" w14:ky="0" w14:algn="tl">
+            <w14:schemeClr w14:val="accent5">
+              <w14:lumMod w14:val="60000"/>
+              <w14:lumOff w14:val="40000"/>
+            </w14:schemeClr>
+          </w14:shadow>
+          <w14:textOutline w14:w="9525" w14:cap="flat" w14:cmpd="sng" w14:algn="ctr">
+            <w14:noFill/>
+            <w14:prstDash w14:val="solid"/>
+            <w14:round/>
+          </w14:textOutline>
+        </w:rPr>
+        <w:tab/>
+      </w:r>
+      <w:r>
+        <w:rPr>
+          <w:rStyle w:val="Hipercze"/>
+          <w:b/>
+          <w:color w:val="5B9BD5"/>
+          <w:sz w:val="32"/>
+          <w:szCs w:val="32"/>
+          <w:u w:val="none"/>
+          <w14:shadow w14:blurRad="12700" w14:dist="38100" w14:dir="2700000" w14:sx="100000" w14:sy="100000" w14:kx="0" w14:ky="0" w14:algn="tl">
+            <w14:schemeClr w14:val="accent5">
+              <w14:lumMod w14:val="60000"/>
+              <w14:lumOff w14:val="40000"/>
+            </w14:schemeClr>
+          </w14:shadow>
+          <w14:textOutline w14:w="9525" w14:cap="flat" w14:cmpd="sng" w14:algn="ctr">
+            <w14:noFill/>
+            <w14:prstDash w14:val="solid"/>
+            <w14:round/>
+          </w14:textOutline>
+        </w:rPr>
+        <w:tab/>
+      </w:r>
+      <w:r>
+        <w:rPr>
+          <w:rStyle w:val="Hipercze"/>
+          <w:b/>
+          <w:color w:val="000000" w:themeColor="text1"/>
+          <w:sz w:val="20"/>
+          <w:szCs w:val="20"/>
+          <w:u w:val="none"/>
+          <w14:shadow w14:blurRad="12700" w14:dist="38100" w14:dir="2700000" w14:sx="100000" w14:sy="100000" w14:kx="0" w14:ky="0" w14:algn="tl">
+            <w14:schemeClr w14:val="accent5">
+              <w14:lumMod w14:val="60000"/>
+              <w14:lumOff w14:val="40000"/>
+            </w14:schemeClr>
+          </w14:shadow>
+          <w14:textOutline w14:w="9525" w14:cap="flat" w14:cmpd="sng" w14:algn="ctr">
+            <w14:solidFill>
+              <w14:srgbClr w14:val="5B9BD5"/>
+            </w14:solidFill>
+            <w14:prstDash w14:val="solid"/>
+            <w14:round/>
+          </w14:textOutline>
+        </w:rPr>
+        <w:t>•</w:t>
+      </w:r>
+      <w:r>
+        <w:rPr>
+          <w:rStyle w:val="Hipercze"/>
+          <w:b/>
+          <w:color w:val="000000" w:themeColor="text1"/>
+          <w:sz w:val="20"/>
+          <w:szCs w:val="20"/>
+          <w:u w:val="none"/>
+          <w14:shadow w14:blurRad="12700" w14:dist="38100" w14:dir="2700000" w14:sx="100000" w14:sy="100000" w14:kx="0" w14:ky="0" w14:algn="tl">
+            <w14:schemeClr w14:val="accent5">
+              <w14:lumMod w14:val="60000"/>
+              <w14:lumOff w14:val="40000"/>
+            </w14:schemeClr>
+          </w14:shadow>
+          <w14:textOutline w14:w="9525" w14:cap="flat" w14:cmpd="sng" w14:algn="ctr">
+            <w14:solidFill>
+              <w14:srgbClr w14:val="5B9BD5"/>
+            </w14:solidFill>
+            <w14:prstDash w14:val="solid"/>
+            <w14:round/>
+          </w14:textOutline>
+        </w:rPr>
+        <w:t xml:space="preserve">     </w:t>
+      </w:r>
+      <w:r>
+        <w:rPr>
+          <w:rStyle w:val="Hipercze"/>
+          <w:b/>
+          <w:color w:val="5B9BD5"/>
+          <w:sz w:val="32"/>
+          <w:szCs w:val="32"/>
+          <w:u w:val="none"/>
+          <w14:shadow w14:blurRad="12700" w14:dist="38100" w14:dir="2700000" w14:sx="100000" w14:sy="100000" w14:kx="0" w14:ky="0" w14:algn="tl">
+            <w14:schemeClr w14:val="accent5">
+              <w14:lumMod w14:val="60000"/>
+              <w14:lumOff w14:val="40000"/>
+            </w14:schemeClr>
+          </w14:shadow>
+          <w14:textOutline w14:w="9525" w14:cap="flat" w14:cmpd="sng" w14:algn="ctr">
+            <w14:solidFill>
+              <w14:srgbClr w14:val="5B9BD5"/>
+            </w14:solidFill>
+            <w14:prstDash w14:val="solid"/>
+            <w14:round/>
+          </w14:textOutline>
+        </w:rPr>
+        <w:t>Express</w:t>
+      </w:r>
+      <w:r>
+        <w:rPr>
+          <w:rStyle w:val="Hipercze"/>
+          <w:b/>
+          <w:color w:val="5B9BD5"/>
+          <w:sz w:val="32"/>
+          <w:szCs w:val="32"/>
+          <w:u w:val="none"/>
+          <w14:shadow w14:blurRad="12700" w14:dist="38100" w14:dir="2700000" w14:sx="100000" w14:sy="100000" w14:kx="0" w14:ky="0" w14:algn="tl">
+            <w14:schemeClr w14:val="accent5">
+              <w14:lumMod w14:val="60000"/>
+              <w14:lumOff w14:val="40000"/>
+            </w14:schemeClr>
+          </w14:shadow>
+          <w14:textOutline w14:w="9525" w14:cap="flat" w14:cmpd="sng" w14:algn="ctr">
+            <w14:solidFill>
+              <w14:srgbClr w14:val="5B9BD5"/>
+            </w14:solidFill>
+            <w14:prstDash w14:val="solid"/>
+            <w14:round/>
+          </w14:textOutline>
+        </w:rPr>
+        <w:tab/>
+      </w:r>
+      <w:r>
+        <w:rPr>
+          <w:rStyle w:val="Hipercze"/>
+          <w:b/>
+          <w:color w:val="5B9BD5"/>
+          <w:sz w:val="32"/>
+          <w:szCs w:val="32"/>
+          <w:u w:val="none"/>
+          <w14:shadow w14:blurRad="12700" w14:dist="38100" w14:dir="2700000" w14:sx="100000" w14:sy="100000" w14:kx="0" w14:ky="0" w14:algn="tl">
+            <w14:schemeClr w14:val="accent5">
+              <w14:lumMod w14:val="60000"/>
+              <w14:lumOff w14:val="40000"/>
+            </w14:schemeClr>
+          </w14:shadow>
+          <w14:textOutline w14:w="9525" w14:cap="flat" w14:cmpd="sng" w14:algn="ctr">
+            <w14:solidFill>
+              <w14:srgbClr w14:val="5B9BD5"/>
+            </w14:solidFill>
+            <w14:prstDash w14:val="solid"/>
+            <w14:round/>
+          </w14:textOutline>
+        </w:rPr>
+        <w:tab/>
+      </w:r>
+      <w:r>
+        <w:rPr>
+          <w:rStyle w:val="Hipercze"/>
+          <w:b/>
+          <w:color w:val="000000" w:themeColor="text1"/>
+          <w:sz w:val="20"/>
+          <w:szCs w:val="20"/>
+          <w:u w:val="none"/>
+          <w14:shadow w14:blurRad="12700" w14:dist="38100" w14:dir="2700000" w14:sx="100000" w14:sy="100000" w14:kx="0" w14:ky="0" w14:algn="tl">
+            <w14:schemeClr w14:val="accent5">
+              <w14:lumMod w14:val="60000"/>
+              <w14:lumOff w14:val="40000"/>
+            </w14:schemeClr>
+          </w14:shadow>
+          <w14:textOutline w14:w="9525" w14:cap="flat" w14:cmpd="sng" w14:algn="ctr">
+            <w14:solidFill>
+              <w14:srgbClr w14:val="5B9BD5"/>
+            </w14:solidFill>
+            <w14:prstDash w14:val="solid"/>
+            <w14:round/>
+          </w14:textOutline>
+        </w:rPr>
+        <w:t>•</w:t>
+      </w:r>
+      <w:r>
+        <w:rPr>
+          <w:rStyle w:val="Hipercze"/>
+          <w:b/>
+          <w:color w:val="000000" w:themeColor="text1"/>
+          <w:sz w:val="20"/>
+          <w:szCs w:val="20"/>
+          <w:u w:val="none"/>
+          <w14:shadow w14:blurRad="12700" w14:dist="38100" w14:dir="2700000" w14:sx="100000" w14:sy="100000" w14:kx="0" w14:ky="0" w14:algn="tl">
+            <w14:schemeClr w14:val="accent5">
+              <w14:lumMod w14:val="60000"/>
+              <w14:lumOff w14:val="40000"/>
+            </w14:schemeClr>
+          </w14:shadow>
+          <w14:textOutline w14:w="9525" w14:cap="flat" w14:cmpd="sng" w14:algn="ctr">
+            <w14:solidFill>
+              <w14:srgbClr w14:val="5B9BD5"/>
+            </w14:solidFill>
+            <w14:prstDash w14:val="solid"/>
+            <w14:round/>
+          </w14:textOutline>
+        </w:rPr>
+        <w:t xml:space="preserve">     </w:t>
+      </w:r>
+      <w:r>
+        <w:rPr>
+          <w:rStyle w:val="Hipercze"/>
+          <w:b/>
+          <w:color w:val="5B9BD5"/>
+          <w:sz w:val="32"/>
+          <w:szCs w:val="32"/>
+          <w:u w:val="none"/>
+          <w14:shadow w14:blurRad="12700" w14:dist="38100" w14:dir="2700000" w14:sx="100000" w14:sy="100000" w14:kx="0" w14:ky="0" w14:algn="tl">
+            <w14:schemeClr w14:val="accent5">
+              <w14:lumMod w14:val="60000"/>
+              <w14:lumOff w14:val="40000"/>
+            </w14:schemeClr>
+          </w14:shadow>
+          <w14:textOutline w14:w="9525" w14:cap="flat" w14:cmpd="sng" w14:algn="ctr">
+            <w14:solidFill>
+              <w14:srgbClr w14:val="5B9BD5"/>
+            </w14:solidFill>
+            <w14:prstDash w14:val="solid"/>
+            <w14:round/>
+          </w14:textOutline>
+        </w:rPr>
+        <w:t>Sockets.io</w:t>
+      </w:r>
     </w:p>
     <w:p>
       <w:pPr>
@@ -6070,6 +6350,28 @@
           </w14:textOutline>
         </w:rPr>
       </w:pPr>
+      <w:r>
+        <w:rPr>
+          <w:bCs/>
+          <w:color w:val="5B9BD5"/>
+          <w:sz w:val="32"/>
+          <w:szCs w:val="32"/>
+          <w14:shadow w14:blurRad="12700" w14:dist="38100" w14:dir="2700000" w14:sx="100000" w14:sy="100000" w14:kx="0" w14:ky="0" w14:algn="tl">
+            <w14:schemeClr w14:val="accent5">
+              <w14:lumMod w14:val="60000"/>
+              <w14:lumOff w14:val="40000"/>
+            </w14:schemeClr>
+          </w14:shadow>
+          <w14:textOutline w14:w="9525" w14:cap="flat" w14:cmpd="sng" w14:algn="ctr">
+            <w14:solidFill>
+              <w14:srgbClr w14:val="5B9BD5"/>
+            </w14:solidFill>
+            <w14:prstDash w14:val="solid"/>
+            <w14:round/>
+          </w14:textOutline>
+        </w:rPr>
+        <w:t>-</w:t>
+      </w:r>
       <w:proofErr w:type="spellStart"/>
       <w:r>
         <w:rPr>
@@ -6092,6 +6394,244 @@
           </w14:textOutline>
         </w:rPr>
         <w:t>Redux</w:t>
+      </w:r>
+      <w:proofErr w:type="spellEnd"/>
+      <w:r>
+        <w:rPr>
+          <w:bCs/>
+          <w:color w:val="5B9BD5"/>
+          <w:sz w:val="32"/>
+          <w:szCs w:val="32"/>
+          <w14:shadow w14:blurRad="12700" w14:dist="38100" w14:dir="2700000" w14:sx="100000" w14:sy="100000" w14:kx="0" w14:ky="0" w14:algn="tl">
+            <w14:schemeClr w14:val="accent5">
+              <w14:lumMod w14:val="60000"/>
+              <w14:lumOff w14:val="40000"/>
+            </w14:schemeClr>
+          </w14:shadow>
+          <w14:textOutline w14:w="9525" w14:cap="flat" w14:cmpd="sng" w14:algn="ctr">
+            <w14:solidFill>
+              <w14:srgbClr w14:val="5B9BD5"/>
+            </w14:solidFill>
+            <w14:prstDash w14:val="solid"/>
+            <w14:round/>
+          </w14:textOutline>
+        </w:rPr>
+        <w:tab/>
+      </w:r>
+      <w:r>
+        <w:rPr>
+          <w:bCs/>
+          <w:color w:val="5B9BD5"/>
+          <w:sz w:val="32"/>
+          <w:szCs w:val="32"/>
+          <w14:shadow w14:blurRad="12700" w14:dist="38100" w14:dir="2700000" w14:sx="100000" w14:sy="100000" w14:kx="0" w14:ky="0" w14:algn="tl">
+            <w14:schemeClr w14:val="accent5">
+              <w14:lumMod w14:val="60000"/>
+              <w14:lumOff w14:val="40000"/>
+            </w14:schemeClr>
+          </w14:shadow>
+          <w14:textOutline w14:w="9525" w14:cap="flat" w14:cmpd="sng" w14:algn="ctr">
+            <w14:solidFill>
+              <w14:srgbClr w14:val="5B9BD5"/>
+            </w14:solidFill>
+            <w14:prstDash w14:val="solid"/>
+            <w14:round/>
+          </w14:textOutline>
+        </w:rPr>
+        <w:tab/>
+      </w:r>
+      <w:r>
+        <w:rPr>
+          <w:bCs/>
+          <w:color w:val="5B9BD5"/>
+          <w:sz w:val="32"/>
+          <w:szCs w:val="32"/>
+          <w14:shadow w14:blurRad="12700" w14:dist="38100" w14:dir="2700000" w14:sx="100000" w14:sy="100000" w14:kx="0" w14:ky="0" w14:algn="tl">
+            <w14:schemeClr w14:val="accent5">
+              <w14:lumMod w14:val="60000"/>
+              <w14:lumOff w14:val="40000"/>
+            </w14:schemeClr>
+          </w14:shadow>
+          <w14:textOutline w14:w="9525" w14:cap="flat" w14:cmpd="sng" w14:algn="ctr">
+            <w14:solidFill>
+              <w14:srgbClr w14:val="5B9BD5"/>
+            </w14:solidFill>
+            <w14:prstDash w14:val="solid"/>
+            <w14:round/>
+          </w14:textOutline>
+        </w:rPr>
+        <w:tab/>
+      </w:r>
+      <w:r>
+        <w:rPr>
+          <w:rStyle w:val="Hipercze"/>
+          <w:b/>
+          <w:color w:val="000000" w:themeColor="text1"/>
+          <w:sz w:val="20"/>
+          <w:szCs w:val="20"/>
+          <w:u w:val="none"/>
+          <w14:shadow w14:blurRad="12700" w14:dist="38100" w14:dir="2700000" w14:sx="100000" w14:sy="100000" w14:kx="0" w14:ky="0" w14:algn="tl">
+            <w14:schemeClr w14:val="accent5">
+              <w14:lumMod w14:val="60000"/>
+              <w14:lumOff w14:val="40000"/>
+            </w14:schemeClr>
+          </w14:shadow>
+          <w14:textOutline w14:w="9525" w14:cap="flat" w14:cmpd="sng" w14:algn="ctr">
+            <w14:solidFill>
+              <w14:srgbClr w14:val="5B9BD5"/>
+            </w14:solidFill>
+            <w14:prstDash w14:val="solid"/>
+            <w14:round/>
+          </w14:textOutline>
+        </w:rPr>
+        <w:t>•</w:t>
+      </w:r>
+      <w:r>
+        <w:rPr>
+          <w:rStyle w:val="Hipercze"/>
+          <w:b/>
+          <w:color w:val="000000" w:themeColor="text1"/>
+          <w:sz w:val="20"/>
+          <w:szCs w:val="20"/>
+          <w:u w:val="none"/>
+          <w14:shadow w14:blurRad="12700" w14:dist="38100" w14:dir="2700000" w14:sx="100000" w14:sy="100000" w14:kx="0" w14:ky="0" w14:algn="tl">
+            <w14:schemeClr w14:val="accent5">
+              <w14:lumMod w14:val="60000"/>
+              <w14:lumOff w14:val="40000"/>
+            </w14:schemeClr>
+          </w14:shadow>
+          <w14:textOutline w14:w="9525" w14:cap="flat" w14:cmpd="sng" w14:algn="ctr">
+            <w14:solidFill>
+              <w14:srgbClr w14:val="5B9BD5"/>
+            </w14:solidFill>
+            <w14:prstDash w14:val="solid"/>
+            <w14:round/>
+          </w14:textOutline>
+        </w:rPr>
+        <w:t xml:space="preserve">     </w:t>
+      </w:r>
+      <w:proofErr w:type="spellStart"/>
+      <w:r>
+        <w:rPr>
+          <w:rStyle w:val="Hipercze"/>
+          <w:b/>
+          <w:color w:val="5B9BD5"/>
+          <w:sz w:val="32"/>
+          <w:szCs w:val="32"/>
+          <w:u w:val="none"/>
+          <w14:shadow w14:blurRad="12700" w14:dist="38100" w14:dir="2700000" w14:sx="100000" w14:sy="100000" w14:kx="0" w14:ky="0" w14:algn="tl">
+            <w14:schemeClr w14:val="accent5">
+              <w14:lumMod w14:val="60000"/>
+              <w14:lumOff w14:val="40000"/>
+            </w14:schemeClr>
+          </w14:shadow>
+          <w14:textOutline w14:w="9525" w14:cap="flat" w14:cmpd="sng" w14:algn="ctr">
+            <w14:solidFill>
+              <w14:srgbClr w14:val="5B9BD5"/>
+            </w14:solidFill>
+            <w14:prstDash w14:val="solid"/>
+            <w14:round/>
+          </w14:textOutline>
+        </w:rPr>
+        <w:t>Electron</w:t>
+      </w:r>
+      <w:proofErr w:type="spellEnd"/>
+      <w:r>
+        <w:rPr>
+          <w:rStyle w:val="Hipercze"/>
+          <w:b/>
+          <w:color w:val="5B9BD5"/>
+          <w:sz w:val="32"/>
+          <w:szCs w:val="32"/>
+          <w:u w:val="none"/>
+          <w14:shadow w14:blurRad="12700" w14:dist="38100" w14:dir="2700000" w14:sx="100000" w14:sy="100000" w14:kx="0" w14:ky="0" w14:algn="tl">
+            <w14:schemeClr w14:val="accent5">
+              <w14:lumMod w14:val="60000"/>
+              <w14:lumOff w14:val="40000"/>
+            </w14:schemeClr>
+          </w14:shadow>
+          <w14:textOutline w14:w="9525" w14:cap="flat" w14:cmpd="sng" w14:algn="ctr">
+            <w14:solidFill>
+              <w14:srgbClr w14:val="5B9BD5"/>
+            </w14:solidFill>
+            <w14:prstDash w14:val="solid"/>
+            <w14:round/>
+          </w14:textOutline>
+        </w:rPr>
+        <w:tab/>
+      </w:r>
+      <w:r>
+        <w:rPr>
+          <w:rStyle w:val="Hipercze"/>
+          <w:b/>
+          <w:color w:val="000000" w:themeColor="text1"/>
+          <w:sz w:val="20"/>
+          <w:szCs w:val="20"/>
+          <w:u w:val="none"/>
+          <w14:shadow w14:blurRad="12700" w14:dist="38100" w14:dir="2700000" w14:sx="100000" w14:sy="100000" w14:kx="0" w14:ky="0" w14:algn="tl">
+            <w14:schemeClr w14:val="accent5">
+              <w14:lumMod w14:val="60000"/>
+              <w14:lumOff w14:val="40000"/>
+            </w14:schemeClr>
+          </w14:shadow>
+          <w14:textOutline w14:w="9525" w14:cap="flat" w14:cmpd="sng" w14:algn="ctr">
+            <w14:solidFill>
+              <w14:srgbClr w14:val="5B9BD5"/>
+            </w14:solidFill>
+            <w14:prstDash w14:val="solid"/>
+            <w14:round/>
+          </w14:textOutline>
+        </w:rPr>
+        <w:t>•</w:t>
+      </w:r>
+      <w:r>
+        <w:rPr>
+          <w:rStyle w:val="Hipercze"/>
+          <w:b/>
+          <w:color w:val="000000" w:themeColor="text1"/>
+          <w:sz w:val="20"/>
+          <w:szCs w:val="20"/>
+          <w:u w:val="none"/>
+          <w14:shadow w14:blurRad="12700" w14:dist="38100" w14:dir="2700000" w14:sx="100000" w14:sy="100000" w14:kx="0" w14:ky="0" w14:algn="tl">
+            <w14:schemeClr w14:val="accent5">
+              <w14:lumMod w14:val="60000"/>
+              <w14:lumOff w14:val="40000"/>
+            </w14:schemeClr>
+          </w14:shadow>
+          <w14:textOutline w14:w="9525" w14:cap="flat" w14:cmpd="sng" w14:algn="ctr">
+            <w14:solidFill>
+              <w14:srgbClr w14:val="5B9BD5"/>
+            </w14:solidFill>
+            <w14:prstDash w14:val="solid"/>
+            <w14:round/>
+          </w14:textOutline>
+        </w:rPr>
+        <w:t xml:space="preserve">     </w:t>
+      </w:r>
+      <w:proofErr w:type="spellStart"/>
+      <w:r>
+        <w:rPr>
+          <w:rStyle w:val="Hipercze"/>
+          <w:b/>
+          <w:color w:val="5B9BD5"/>
+          <w:sz w:val="32"/>
+          <w:szCs w:val="32"/>
+          <w:u w:val="none"/>
+          <w14:shadow w14:blurRad="12700" w14:dist="38100" w14:dir="2700000" w14:sx="100000" w14:sy="100000" w14:kx="0" w14:ky="0" w14:algn="tl">
+            <w14:schemeClr w14:val="accent5">
+              <w14:lumMod w14:val="60000"/>
+              <w14:lumOff w14:val="40000"/>
+            </w14:schemeClr>
+          </w14:shadow>
+          <w14:textOutline w14:w="9525" w14:cap="flat" w14:cmpd="sng" w14:algn="ctr">
+            <w14:solidFill>
+              <w14:srgbClr w14:val="5B9BD5"/>
+            </w14:solidFill>
+            <w14:prstDash w14:val="solid"/>
+            <w14:round/>
+          </w14:textOutline>
+        </w:rPr>
+        <w:t>NodeJS</w:t>
       </w:r>
       <w:proofErr w:type="spellEnd"/>
     </w:p>
@@ -6144,6 +6684,28 @@
             <w14:round/>
           </w14:textOutline>
         </w:rPr>
+        <w:t>-</w:t>
+      </w:r>
+      <w:r>
+        <w:rPr>
+          <w:bCs/>
+          <w:color w:val="5B9BD5"/>
+          <w:sz w:val="32"/>
+          <w:szCs w:val="32"/>
+          <w14:shadow w14:blurRad="12700" w14:dist="38100" w14:dir="2700000" w14:sx="100000" w14:sy="100000" w14:kx="0" w14:ky="0" w14:algn="tl">
+            <w14:schemeClr w14:val="accent5">
+              <w14:lumMod w14:val="60000"/>
+              <w14:lumOff w14:val="40000"/>
+            </w14:schemeClr>
+          </w14:shadow>
+          <w14:textOutline w14:w="9525" w14:cap="flat" w14:cmpd="sng" w14:algn="ctr">
+            <w14:solidFill>
+              <w14:srgbClr w14:val="5B9BD5"/>
+            </w14:solidFill>
+            <w14:prstDash w14:val="solid"/>
+            <w14:round/>
+          </w14:textOutline>
+        </w:rPr>
         <w:t>Router-Dom</w:t>
       </w:r>
     </w:p>
@@ -6321,6 +6883,1008 @@
           </w14:textOutline>
         </w:rPr>
         <w:t>-routing</w:t>
+      </w:r>
+    </w:p>
+    <w:p>
+      <w:pPr>
+        <w:pStyle w:val="Akapitzlist"/>
+        <w:numPr>
+          <w:ilvl w:val="0"/>
+          <w:numId w:val="3"/>
+        </w:numPr>
+        <w:spacing w:after="0"/>
+        <w:rPr>
+          <w:b/>
+          <w:color w:val="7030A0"/>
+          <w:sz w:val="40"/>
+          <w:szCs w:val="40"/>
+          <w:u w:val="single"/>
+          <w14:shadow w14:blurRad="12700" w14:dist="38100" w14:dir="2700000" w14:sx="100000" w14:sy="100000" w14:kx="0" w14:ky="0" w14:algn="tl">
+            <w14:schemeClr w14:val="accent5">
+              <w14:lumMod w14:val="60000"/>
+              <w14:lumOff w14:val="40000"/>
+            </w14:schemeClr>
+          </w14:shadow>
+          <w14:textOutline w14:w="9525" w14:cap="flat" w14:cmpd="sng" w14:algn="ctr">
+            <w14:solidFill>
+              <w14:srgbClr w14:val="5B9BD5"/>
+            </w14:solidFill>
+            <w14:prstDash w14:val="solid"/>
+            <w14:round/>
+          </w14:textOutline>
+        </w:rPr>
+      </w:pPr>
+      <w:r>
+        <w:rPr>
+          <w:b/>
+          <w:color w:val="7030A0"/>
+          <w:sz w:val="40"/>
+          <w:szCs w:val="40"/>
+          <w:u w:val="single"/>
+          <w14:shadow w14:blurRad="12700" w14:dist="38100" w14:dir="2700000" w14:sx="100000" w14:sy="100000" w14:kx="0" w14:ky="0" w14:algn="tl">
+            <w14:schemeClr w14:val="accent5">
+              <w14:lumMod w14:val="60000"/>
+              <w14:lumOff w14:val="40000"/>
+            </w14:schemeClr>
+          </w14:shadow>
+          <w14:textOutline w14:w="9525" w14:cap="flat" w14:cmpd="sng" w14:algn="ctr">
+            <w14:solidFill>
+              <w14:srgbClr w14:val="5B9BD5"/>
+            </w14:solidFill>
+            <w14:prstDash w14:val="solid"/>
+            <w14:round/>
+          </w14:textOutline>
+        </w:rPr>
+        <w:t>Java:</w:t>
+      </w:r>
+    </w:p>
+    <w:p>
+      <w:pPr>
+        <w:pStyle w:val="Akapitzlist"/>
+        <w:numPr>
+          <w:ilvl w:val="1"/>
+          <w:numId w:val="3"/>
+        </w:numPr>
+        <w:spacing w:after="0"/>
+        <w:rPr>
+          <w:rStyle w:val="Hipercze"/>
+          <w:b/>
+          <w:color w:val="5B9BD5"/>
+          <w:sz w:val="32"/>
+          <w:szCs w:val="32"/>
+          <w:u w:val="none"/>
+          <w14:shadow w14:blurRad="12700" w14:dist="38100" w14:dir="2700000" w14:sx="100000" w14:sy="100000" w14:kx="0" w14:ky="0" w14:algn="tl">
+            <w14:schemeClr w14:val="accent5">
+              <w14:lumMod w14:val="60000"/>
+              <w14:lumOff w14:val="40000"/>
+            </w14:schemeClr>
+          </w14:shadow>
+          <w14:textOutline w14:w="9525" w14:cap="flat" w14:cmpd="sng" w14:algn="ctr">
+            <w14:solidFill>
+              <w14:srgbClr w14:val="5B9BD5"/>
+            </w14:solidFill>
+            <w14:prstDash w14:val="solid"/>
+            <w14:round/>
+          </w14:textOutline>
+        </w:rPr>
+      </w:pPr>
+      <w:proofErr w:type="spellStart"/>
+      <w:r>
+        <w:rPr>
+          <w:b/>
+          <w:color w:val="5B9BD5"/>
+          <w:sz w:val="32"/>
+          <w:szCs w:val="32"/>
+          <w14:shadow w14:blurRad="12700" w14:dist="38100" w14:dir="2700000" w14:sx="100000" w14:sy="100000" w14:kx="0" w14:ky="0" w14:algn="tl">
+            <w14:schemeClr w14:val="accent5">
+              <w14:lumMod w14:val="60000"/>
+              <w14:lumOff w14:val="40000"/>
+            </w14:schemeClr>
+          </w14:shadow>
+          <w14:textOutline w14:w="9525" w14:cap="flat" w14:cmpd="sng" w14:algn="ctr">
+            <w14:solidFill>
+              <w14:srgbClr w14:val="5B9BD5"/>
+            </w14:solidFill>
+            <w14:prstDash w14:val="solid"/>
+            <w14:round/>
+          </w14:textOutline>
+        </w:rPr>
+        <w:t>Maven</w:t>
+      </w:r>
+      <w:proofErr w:type="spellEnd"/>
+      <w:r>
+        <w:rPr>
+          <w:b/>
+          <w:color w:val="5B9BD5"/>
+          <w:sz w:val="32"/>
+          <w:szCs w:val="32"/>
+          <w14:shadow w14:blurRad="12700" w14:dist="38100" w14:dir="2700000" w14:sx="100000" w14:sy="100000" w14:kx="0" w14:ky="0" w14:algn="tl">
+            <w14:schemeClr w14:val="accent5">
+              <w14:lumMod w14:val="60000"/>
+              <w14:lumOff w14:val="40000"/>
+            </w14:schemeClr>
+          </w14:shadow>
+          <w14:textOutline w14:w="9525" w14:cap="flat" w14:cmpd="sng" w14:algn="ctr">
+            <w14:solidFill>
+              <w14:srgbClr w14:val="5B9BD5"/>
+            </w14:solidFill>
+            <w14:prstDash w14:val="solid"/>
+            <w14:round/>
+          </w14:textOutline>
+        </w:rPr>
+        <w:tab/>
+      </w:r>
+      <w:r>
+        <w:rPr>
+          <w:b/>
+          <w:color w:val="5B9BD5"/>
+          <w:sz w:val="32"/>
+          <w:szCs w:val="32"/>
+          <w14:shadow w14:blurRad="12700" w14:dist="38100" w14:dir="2700000" w14:sx="100000" w14:sy="100000" w14:kx="0" w14:ky="0" w14:algn="tl">
+            <w14:schemeClr w14:val="accent5">
+              <w14:lumMod w14:val="60000"/>
+              <w14:lumOff w14:val="40000"/>
+            </w14:schemeClr>
+          </w14:shadow>
+          <w14:textOutline w14:w="9525" w14:cap="flat" w14:cmpd="sng" w14:algn="ctr">
+            <w14:solidFill>
+              <w14:srgbClr w14:val="5B9BD5"/>
+            </w14:solidFill>
+            <w14:prstDash w14:val="solid"/>
+            <w14:round/>
+          </w14:textOutline>
+        </w:rPr>
+        <w:tab/>
+      </w:r>
+      <w:r>
+        <w:rPr>
+          <w:rStyle w:val="Hipercze"/>
+          <w:b/>
+          <w:color w:val="000000" w:themeColor="text1"/>
+          <w:sz w:val="20"/>
+          <w:szCs w:val="20"/>
+          <w:u w:val="none"/>
+          <w14:shadow w14:blurRad="12700" w14:dist="38100" w14:dir="2700000" w14:sx="100000" w14:sy="100000" w14:kx="0" w14:ky="0" w14:algn="tl">
+            <w14:schemeClr w14:val="accent5">
+              <w14:lumMod w14:val="60000"/>
+              <w14:lumOff w14:val="40000"/>
+            </w14:schemeClr>
+          </w14:shadow>
+          <w14:textOutline w14:w="9525" w14:cap="flat" w14:cmpd="sng" w14:algn="ctr">
+            <w14:solidFill>
+              <w14:srgbClr w14:val="5B9BD5"/>
+            </w14:solidFill>
+            <w14:prstDash w14:val="solid"/>
+            <w14:round/>
+          </w14:textOutline>
+        </w:rPr>
+        <w:t>•</w:t>
+      </w:r>
+      <w:r>
+        <w:rPr>
+          <w:rStyle w:val="Hipercze"/>
+          <w:b/>
+          <w:color w:val="000000" w:themeColor="text1"/>
+          <w:sz w:val="20"/>
+          <w:szCs w:val="20"/>
+          <w:u w:val="none"/>
+          <w14:shadow w14:blurRad="12700" w14:dist="38100" w14:dir="2700000" w14:sx="100000" w14:sy="100000" w14:kx="0" w14:ky="0" w14:algn="tl">
+            <w14:schemeClr w14:val="accent5">
+              <w14:lumMod w14:val="60000"/>
+              <w14:lumOff w14:val="40000"/>
+            </w14:schemeClr>
+          </w14:shadow>
+          <w14:textOutline w14:w="9525" w14:cap="flat" w14:cmpd="sng" w14:algn="ctr">
+            <w14:solidFill>
+              <w14:srgbClr w14:val="5B9BD5"/>
+            </w14:solidFill>
+            <w14:prstDash w14:val="solid"/>
+            <w14:round/>
+          </w14:textOutline>
+        </w:rPr>
+        <w:t xml:space="preserve">     </w:t>
+      </w:r>
+      <w:r>
+        <w:rPr>
+          <w:rStyle w:val="Hipercze"/>
+          <w:b/>
+          <w:color w:val="5B9BD5"/>
+          <w:sz w:val="32"/>
+          <w:szCs w:val="32"/>
+          <w:u w:val="none"/>
+          <w14:shadow w14:blurRad="12700" w14:dist="38100" w14:dir="2700000" w14:sx="100000" w14:sy="100000" w14:kx="0" w14:ky="0" w14:algn="tl">
+            <w14:schemeClr w14:val="accent5">
+              <w14:lumMod w14:val="60000"/>
+              <w14:lumOff w14:val="40000"/>
+            </w14:schemeClr>
+          </w14:shadow>
+          <w14:textOutline w14:w="9525" w14:cap="flat" w14:cmpd="sng" w14:algn="ctr">
+            <w14:solidFill>
+              <w14:srgbClr w14:val="5B9BD5"/>
+            </w14:solidFill>
+            <w14:prstDash w14:val="solid"/>
+            <w14:round/>
+          </w14:textOutline>
+        </w:rPr>
+        <w:t>Swing</w:t>
+      </w:r>
+      <w:r>
+        <w:rPr>
+          <w:rStyle w:val="Hipercze"/>
+          <w:b/>
+          <w:color w:val="5B9BD5"/>
+          <w:sz w:val="32"/>
+          <w:szCs w:val="32"/>
+          <w:u w:val="none"/>
+          <w14:shadow w14:blurRad="12700" w14:dist="38100" w14:dir="2700000" w14:sx="100000" w14:sy="100000" w14:kx="0" w14:ky="0" w14:algn="tl">
+            <w14:schemeClr w14:val="accent5">
+              <w14:lumMod w14:val="60000"/>
+              <w14:lumOff w14:val="40000"/>
+            </w14:schemeClr>
+          </w14:shadow>
+          <w14:textOutline w14:w="9525" w14:cap="flat" w14:cmpd="sng" w14:algn="ctr">
+            <w14:solidFill>
+              <w14:srgbClr w14:val="5B9BD5"/>
+            </w14:solidFill>
+            <w14:prstDash w14:val="solid"/>
+            <w14:round/>
+          </w14:textOutline>
+        </w:rPr>
+        <w:tab/>
+      </w:r>
+      <w:r>
+        <w:rPr>
+          <w:rStyle w:val="Hipercze"/>
+          <w:b/>
+          <w:color w:val="5B9BD5"/>
+          <w:sz w:val="32"/>
+          <w:szCs w:val="32"/>
+          <w:u w:val="none"/>
+          <w14:shadow w14:blurRad="12700" w14:dist="38100" w14:dir="2700000" w14:sx="100000" w14:sy="100000" w14:kx="0" w14:ky="0" w14:algn="tl">
+            <w14:schemeClr w14:val="accent5">
+              <w14:lumMod w14:val="60000"/>
+              <w14:lumOff w14:val="40000"/>
+            </w14:schemeClr>
+          </w14:shadow>
+          <w14:textOutline w14:w="9525" w14:cap="flat" w14:cmpd="sng" w14:algn="ctr">
+            <w14:solidFill>
+              <w14:srgbClr w14:val="5B9BD5"/>
+            </w14:solidFill>
+            <w14:prstDash w14:val="solid"/>
+            <w14:round/>
+          </w14:textOutline>
+        </w:rPr>
+        <w:tab/>
+      </w:r>
+      <w:r>
+        <w:rPr>
+          <w:rStyle w:val="Hipercze"/>
+          <w:b/>
+          <w:color w:val="000000" w:themeColor="text1"/>
+          <w:sz w:val="20"/>
+          <w:szCs w:val="20"/>
+          <w:u w:val="none"/>
+          <w14:shadow w14:blurRad="12700" w14:dist="38100" w14:dir="2700000" w14:sx="100000" w14:sy="100000" w14:kx="0" w14:ky="0" w14:algn="tl">
+            <w14:schemeClr w14:val="accent5">
+              <w14:lumMod w14:val="60000"/>
+              <w14:lumOff w14:val="40000"/>
+            </w14:schemeClr>
+          </w14:shadow>
+          <w14:textOutline w14:w="9525" w14:cap="flat" w14:cmpd="sng" w14:algn="ctr">
+            <w14:solidFill>
+              <w14:srgbClr w14:val="5B9BD5"/>
+            </w14:solidFill>
+            <w14:prstDash w14:val="solid"/>
+            <w14:round/>
+          </w14:textOutline>
+        </w:rPr>
+        <w:t>•</w:t>
+      </w:r>
+      <w:r>
+        <w:rPr>
+          <w:rStyle w:val="Hipercze"/>
+          <w:b/>
+          <w:color w:val="000000" w:themeColor="text1"/>
+          <w:sz w:val="20"/>
+          <w:szCs w:val="20"/>
+          <w:u w:val="none"/>
+          <w14:shadow w14:blurRad="12700" w14:dist="38100" w14:dir="2700000" w14:sx="100000" w14:sy="100000" w14:kx="0" w14:ky="0" w14:algn="tl">
+            <w14:schemeClr w14:val="accent5">
+              <w14:lumMod w14:val="60000"/>
+              <w14:lumOff w14:val="40000"/>
+            </w14:schemeClr>
+          </w14:shadow>
+          <w14:textOutline w14:w="9525" w14:cap="flat" w14:cmpd="sng" w14:algn="ctr">
+            <w14:solidFill>
+              <w14:srgbClr w14:val="5B9BD5"/>
+            </w14:solidFill>
+            <w14:prstDash w14:val="solid"/>
+            <w14:round/>
+          </w14:textOutline>
+        </w:rPr>
+        <w:t xml:space="preserve">     </w:t>
+      </w:r>
+      <w:proofErr w:type="spellStart"/>
+      <w:r>
+        <w:rPr>
+          <w:rStyle w:val="Hipercze"/>
+          <w:b/>
+          <w:color w:val="5B9BD5"/>
+          <w:sz w:val="32"/>
+          <w:szCs w:val="32"/>
+          <w:u w:val="none"/>
+          <w14:shadow w14:blurRad="12700" w14:dist="38100" w14:dir="2700000" w14:sx="100000" w14:sy="100000" w14:kx="0" w14:ky="0" w14:algn="tl">
+            <w14:schemeClr w14:val="accent5">
+              <w14:lumMod w14:val="60000"/>
+              <w14:lumOff w14:val="40000"/>
+            </w14:schemeClr>
+          </w14:shadow>
+          <w14:textOutline w14:w="9525" w14:cap="flat" w14:cmpd="sng" w14:algn="ctr">
+            <w14:solidFill>
+              <w14:srgbClr w14:val="5B9BD5"/>
+            </w14:solidFill>
+            <w14:prstDash w14:val="solid"/>
+            <w14:round/>
+          </w14:textOutline>
+        </w:rPr>
+        <w:t>JavaFX</w:t>
+      </w:r>
+      <w:proofErr w:type="spellEnd"/>
+      <w:r>
+        <w:rPr>
+          <w:rStyle w:val="Hipercze"/>
+          <w:b/>
+          <w:color w:val="5B9BD5"/>
+          <w:sz w:val="32"/>
+          <w:szCs w:val="32"/>
+          <w:u w:val="none"/>
+          <w14:shadow w14:blurRad="12700" w14:dist="38100" w14:dir="2700000" w14:sx="100000" w14:sy="100000" w14:kx="0" w14:ky="0" w14:algn="tl">
+            <w14:schemeClr w14:val="accent5">
+              <w14:lumMod w14:val="60000"/>
+              <w14:lumOff w14:val="40000"/>
+            </w14:schemeClr>
+          </w14:shadow>
+          <w14:textOutline w14:w="9525" w14:cap="flat" w14:cmpd="sng" w14:algn="ctr">
+            <w14:solidFill>
+              <w14:srgbClr w14:val="5B9BD5"/>
+            </w14:solidFill>
+            <w14:prstDash w14:val="solid"/>
+            <w14:round/>
+          </w14:textOutline>
+        </w:rPr>
+        <w:tab/>
+      </w:r>
+      <w:r>
+        <w:rPr>
+          <w:rStyle w:val="Hipercze"/>
+          <w:b/>
+          <w:color w:val="5B9BD5"/>
+          <w:sz w:val="32"/>
+          <w:szCs w:val="32"/>
+          <w:u w:val="none"/>
+          <w14:shadow w14:blurRad="12700" w14:dist="38100" w14:dir="2700000" w14:sx="100000" w14:sy="100000" w14:kx="0" w14:ky="0" w14:algn="tl">
+            <w14:schemeClr w14:val="accent5">
+              <w14:lumMod w14:val="60000"/>
+              <w14:lumOff w14:val="40000"/>
+            </w14:schemeClr>
+          </w14:shadow>
+          <w14:textOutline w14:w="9525" w14:cap="flat" w14:cmpd="sng" w14:algn="ctr">
+            <w14:solidFill>
+              <w14:srgbClr w14:val="5B9BD5"/>
+            </w14:solidFill>
+            <w14:prstDash w14:val="solid"/>
+            <w14:round/>
+          </w14:textOutline>
+        </w:rPr>
+        <w:tab/>
+      </w:r>
+      <w:r>
+        <w:rPr>
+          <w:rStyle w:val="Hipercze"/>
+          <w:b/>
+          <w:color w:val="000000" w:themeColor="text1"/>
+          <w:sz w:val="20"/>
+          <w:szCs w:val="20"/>
+          <w:u w:val="none"/>
+          <w14:shadow w14:blurRad="12700" w14:dist="38100" w14:dir="2700000" w14:sx="100000" w14:sy="100000" w14:kx="0" w14:ky="0" w14:algn="tl">
+            <w14:schemeClr w14:val="accent5">
+              <w14:lumMod w14:val="60000"/>
+              <w14:lumOff w14:val="40000"/>
+            </w14:schemeClr>
+          </w14:shadow>
+          <w14:textOutline w14:w="9525" w14:cap="flat" w14:cmpd="sng" w14:algn="ctr">
+            <w14:solidFill>
+              <w14:srgbClr w14:val="5B9BD5"/>
+            </w14:solidFill>
+            <w14:prstDash w14:val="solid"/>
+            <w14:round/>
+          </w14:textOutline>
+        </w:rPr>
+        <w:t>•</w:t>
+      </w:r>
+      <w:r>
+        <w:rPr>
+          <w:rStyle w:val="Hipercze"/>
+          <w:b/>
+          <w:color w:val="000000" w:themeColor="text1"/>
+          <w:sz w:val="20"/>
+          <w:szCs w:val="20"/>
+          <w:u w:val="none"/>
+          <w14:shadow w14:blurRad="12700" w14:dist="38100" w14:dir="2700000" w14:sx="100000" w14:sy="100000" w14:kx="0" w14:ky="0" w14:algn="tl">
+            <w14:schemeClr w14:val="accent5">
+              <w14:lumMod w14:val="60000"/>
+              <w14:lumOff w14:val="40000"/>
+            </w14:schemeClr>
+          </w14:shadow>
+          <w14:textOutline w14:w="9525" w14:cap="flat" w14:cmpd="sng" w14:algn="ctr">
+            <w14:solidFill>
+              <w14:srgbClr w14:val="5B9BD5"/>
+            </w14:solidFill>
+            <w14:prstDash w14:val="solid"/>
+            <w14:round/>
+          </w14:textOutline>
+        </w:rPr>
+        <w:t xml:space="preserve">    </w:t>
+      </w:r>
+      <w:r>
+        <w:rPr>
+          <w:rStyle w:val="Hipercze"/>
+          <w:b/>
+          <w:color w:val="5B9BD5"/>
+          <w:sz w:val="32"/>
+          <w:szCs w:val="32"/>
+          <w:u w:val="none"/>
+          <w14:shadow w14:blurRad="12700" w14:dist="38100" w14:dir="2700000" w14:sx="100000" w14:sy="100000" w14:kx="0" w14:ky="0" w14:algn="tl">
+            <w14:schemeClr w14:val="accent5">
+              <w14:lumMod w14:val="60000"/>
+              <w14:lumOff w14:val="40000"/>
+            </w14:schemeClr>
+          </w14:shadow>
+          <w14:textOutline w14:w="9525" w14:cap="flat" w14:cmpd="sng" w14:algn="ctr">
+            <w14:solidFill>
+              <w14:srgbClr w14:val="5B9BD5"/>
+            </w14:solidFill>
+            <w14:prstDash w14:val="solid"/>
+            <w14:round/>
+          </w14:textOutline>
+        </w:rPr>
+        <w:t>JDBC</w:t>
+      </w:r>
+    </w:p>
+    <w:p>
+      <w:pPr>
+        <w:pStyle w:val="Akapitzlist"/>
+        <w:numPr>
+          <w:ilvl w:val="1"/>
+          <w:numId w:val="3"/>
+        </w:numPr>
+        <w:spacing w:after="0"/>
+        <w:rPr>
+          <w:rStyle w:val="Hipercze"/>
+          <w:b/>
+          <w:color w:val="5B9BD5"/>
+          <w:sz w:val="32"/>
+          <w:szCs w:val="32"/>
+          <w:u w:val="none"/>
+          <w14:shadow w14:blurRad="12700" w14:dist="38100" w14:dir="2700000" w14:sx="100000" w14:sy="100000" w14:kx="0" w14:ky="0" w14:algn="tl">
+            <w14:schemeClr w14:val="accent5">
+              <w14:lumMod w14:val="60000"/>
+              <w14:lumOff w14:val="40000"/>
+            </w14:schemeClr>
+          </w14:shadow>
+          <w14:textOutline w14:w="9525" w14:cap="flat" w14:cmpd="sng" w14:algn="ctr">
+            <w14:solidFill>
+              <w14:srgbClr w14:val="5B9BD5"/>
+            </w14:solidFill>
+            <w14:prstDash w14:val="solid"/>
+            <w14:round/>
+          </w14:textOutline>
+        </w:rPr>
+      </w:pPr>
+      <w:r>
+        <w:rPr>
+          <w:rStyle w:val="Hipercze"/>
+          <w:b/>
+          <w:color w:val="5B9BD5"/>
+          <w:sz w:val="32"/>
+          <w:szCs w:val="32"/>
+          <w:u w:val="none"/>
+          <w14:shadow w14:blurRad="12700" w14:dist="38100" w14:dir="2700000" w14:sx="100000" w14:sy="100000" w14:kx="0" w14:ky="0" w14:algn="tl">
+            <w14:schemeClr w14:val="accent5">
+              <w14:lumMod w14:val="60000"/>
+              <w14:lumOff w14:val="40000"/>
+            </w14:schemeClr>
+          </w14:shadow>
+          <w14:textOutline w14:w="9525" w14:cap="flat" w14:cmpd="sng" w14:algn="ctr">
+            <w14:solidFill>
+              <w14:srgbClr w14:val="5B9BD5"/>
+            </w14:solidFill>
+            <w14:prstDash w14:val="solid"/>
+            <w14:round/>
+          </w14:textOutline>
+        </w:rPr>
+        <w:t>Spring Framework:</w:t>
+      </w:r>
+      <w:r>
+        <w:rPr>
+          <w:rStyle w:val="Hipercze"/>
+          <w:b/>
+          <w:color w:val="000000" w:themeColor="text1"/>
+          <w:sz w:val="20"/>
+          <w:szCs w:val="20"/>
+          <w:u w:val="none"/>
+          <w14:shadow w14:blurRad="12700" w14:dist="38100" w14:dir="2700000" w14:sx="100000" w14:sy="100000" w14:kx="0" w14:ky="0" w14:algn="tl">
+            <w14:schemeClr w14:val="accent5">
+              <w14:lumMod w14:val="60000"/>
+              <w14:lumOff w14:val="40000"/>
+            </w14:schemeClr>
+          </w14:shadow>
+          <w14:textOutline w14:w="9525" w14:cap="flat" w14:cmpd="sng" w14:algn="ctr">
+            <w14:solidFill>
+              <w14:srgbClr w14:val="5B9BD5"/>
+            </w14:solidFill>
+            <w14:prstDash w14:val="solid"/>
+            <w14:round/>
+          </w14:textOutline>
+        </w:rPr>
+        <w:t xml:space="preserve"> </w:t>
+      </w:r>
+      <w:r>
+        <w:rPr>
+          <w:rStyle w:val="Hipercze"/>
+          <w:b/>
+          <w:color w:val="000000" w:themeColor="text1"/>
+          <w:sz w:val="20"/>
+          <w:szCs w:val="20"/>
+          <w:u w:val="none"/>
+          <w14:shadow w14:blurRad="12700" w14:dist="38100" w14:dir="2700000" w14:sx="100000" w14:sy="100000" w14:kx="0" w14:ky="0" w14:algn="tl">
+            <w14:schemeClr w14:val="accent5">
+              <w14:lumMod w14:val="60000"/>
+              <w14:lumOff w14:val="40000"/>
+            </w14:schemeClr>
+          </w14:shadow>
+          <w14:textOutline w14:w="9525" w14:cap="flat" w14:cmpd="sng" w14:algn="ctr">
+            <w14:solidFill>
+              <w14:srgbClr w14:val="5B9BD5"/>
+            </w14:solidFill>
+            <w14:prstDash w14:val="solid"/>
+            <w14:round/>
+          </w14:textOutline>
+        </w:rPr>
+        <w:tab/>
+      </w:r>
+      <w:r>
+        <w:rPr>
+          <w:rStyle w:val="Hipercze"/>
+          <w:b/>
+          <w:color w:val="000000" w:themeColor="text1"/>
+          <w:sz w:val="20"/>
+          <w:szCs w:val="20"/>
+          <w:u w:val="none"/>
+          <w14:shadow w14:blurRad="12700" w14:dist="38100" w14:dir="2700000" w14:sx="100000" w14:sy="100000" w14:kx="0" w14:ky="0" w14:algn="tl">
+            <w14:schemeClr w14:val="accent5">
+              <w14:lumMod w14:val="60000"/>
+              <w14:lumOff w14:val="40000"/>
+            </w14:schemeClr>
+          </w14:shadow>
+          <w14:textOutline w14:w="9525" w14:cap="flat" w14:cmpd="sng" w14:algn="ctr">
+            <w14:solidFill>
+              <w14:srgbClr w14:val="5B9BD5"/>
+            </w14:solidFill>
+            <w14:prstDash w14:val="solid"/>
+            <w14:round/>
+          </w14:textOutline>
+        </w:rPr>
+        <w:tab/>
+      </w:r>
+      <w:r>
+        <w:rPr>
+          <w:rStyle w:val="Hipercze"/>
+          <w:b/>
+          <w:color w:val="000000" w:themeColor="text1"/>
+          <w:sz w:val="20"/>
+          <w:szCs w:val="20"/>
+          <w:u w:val="none"/>
+          <w14:shadow w14:blurRad="12700" w14:dist="38100" w14:dir="2700000" w14:sx="100000" w14:sy="100000" w14:kx="0" w14:ky="0" w14:algn="tl">
+            <w14:schemeClr w14:val="accent5">
+              <w14:lumMod w14:val="60000"/>
+              <w14:lumOff w14:val="40000"/>
+            </w14:schemeClr>
+          </w14:shadow>
+          <w14:textOutline w14:w="9525" w14:cap="flat" w14:cmpd="sng" w14:algn="ctr">
+            <w14:solidFill>
+              <w14:srgbClr w14:val="5B9BD5"/>
+            </w14:solidFill>
+            <w14:prstDash w14:val="solid"/>
+            <w14:round/>
+          </w14:textOutline>
+        </w:rPr>
+        <w:tab/>
+      </w:r>
+      <w:r>
+        <w:rPr>
+          <w:rStyle w:val="Hipercze"/>
+          <w:b/>
+          <w:color w:val="000000" w:themeColor="text1"/>
+          <w:sz w:val="20"/>
+          <w:szCs w:val="20"/>
+          <w:u w:val="none"/>
+          <w14:shadow w14:blurRad="12700" w14:dist="38100" w14:dir="2700000" w14:sx="100000" w14:sy="100000" w14:kx="0" w14:ky="0" w14:algn="tl">
+            <w14:schemeClr w14:val="accent5">
+              <w14:lumMod w14:val="60000"/>
+              <w14:lumOff w14:val="40000"/>
+            </w14:schemeClr>
+          </w14:shadow>
+          <w14:textOutline w14:w="9525" w14:cap="flat" w14:cmpd="sng" w14:algn="ctr">
+            <w14:solidFill>
+              <w14:srgbClr w14:val="5B9BD5"/>
+            </w14:solidFill>
+            <w14:prstDash w14:val="solid"/>
+            <w14:round/>
+          </w14:textOutline>
+        </w:rPr>
+        <w:t>•</w:t>
+      </w:r>
+      <w:r>
+        <w:rPr>
+          <w:rStyle w:val="Hipercze"/>
+          <w:b/>
+          <w:color w:val="000000" w:themeColor="text1"/>
+          <w:sz w:val="20"/>
+          <w:szCs w:val="20"/>
+          <w:u w:val="none"/>
+          <w14:shadow w14:blurRad="12700" w14:dist="38100" w14:dir="2700000" w14:sx="100000" w14:sy="100000" w14:kx="0" w14:ky="0" w14:algn="tl">
+            <w14:schemeClr w14:val="accent5">
+              <w14:lumMod w14:val="60000"/>
+              <w14:lumOff w14:val="40000"/>
+            </w14:schemeClr>
+          </w14:shadow>
+          <w14:textOutline w14:w="9525" w14:cap="flat" w14:cmpd="sng" w14:algn="ctr">
+            <w14:solidFill>
+              <w14:srgbClr w14:val="5B9BD5"/>
+            </w14:solidFill>
+            <w14:prstDash w14:val="solid"/>
+            <w14:round/>
+          </w14:textOutline>
+        </w:rPr>
+        <w:t xml:space="preserve">     </w:t>
+      </w:r>
+      <w:r>
+        <w:rPr>
+          <w:rStyle w:val="Hipercze"/>
+          <w:b/>
+          <w:color w:val="5B9BD5"/>
+          <w:sz w:val="32"/>
+          <w:szCs w:val="32"/>
+          <w:u w:val="none"/>
+          <w14:shadow w14:blurRad="12700" w14:dist="38100" w14:dir="2700000" w14:sx="100000" w14:sy="100000" w14:kx="0" w14:ky="0" w14:algn="tl">
+            <w14:schemeClr w14:val="accent5">
+              <w14:lumMod w14:val="60000"/>
+              <w14:lumOff w14:val="40000"/>
+            </w14:schemeClr>
+          </w14:shadow>
+          <w14:textOutline w14:w="9525" w14:cap="flat" w14:cmpd="sng" w14:algn="ctr">
+            <w14:solidFill>
+              <w14:srgbClr w14:val="5B9BD5"/>
+            </w14:solidFill>
+            <w14:prstDash w14:val="solid"/>
+            <w14:round/>
+          </w14:textOutline>
+        </w:rPr>
+        <w:t>JPA</w:t>
+      </w:r>
+    </w:p>
+    <w:p>
+      <w:pPr>
+        <w:pStyle w:val="Akapitzlist"/>
+        <w:numPr>
+          <w:ilvl w:val="5"/>
+          <w:numId w:val="3"/>
+        </w:numPr>
+        <w:spacing w:after="0"/>
+        <w:rPr>
+          <w:b/>
+          <w:color w:val="5B9BD5"/>
+          <w:sz w:val="32"/>
+          <w:szCs w:val="32"/>
+          <w14:shadow w14:blurRad="12700" w14:dist="38100" w14:dir="2700000" w14:sx="100000" w14:sy="100000" w14:kx="0" w14:ky="0" w14:algn="tl">
+            <w14:schemeClr w14:val="accent5">
+              <w14:lumMod w14:val="60000"/>
+              <w14:lumOff w14:val="40000"/>
+            </w14:schemeClr>
+          </w14:shadow>
+          <w14:textOutline w14:w="9525" w14:cap="flat" w14:cmpd="sng" w14:algn="ctr">
+            <w14:solidFill>
+              <w14:srgbClr w14:val="5B9BD5"/>
+            </w14:solidFill>
+            <w14:prstDash w14:val="solid"/>
+            <w14:round/>
+          </w14:textOutline>
+        </w:rPr>
+      </w:pPr>
+      <w:proofErr w:type="spellStart"/>
+      <w:r>
+        <w:rPr>
+          <w:b/>
+          <w:color w:val="5B9BD5"/>
+          <w:sz w:val="32"/>
+          <w:szCs w:val="32"/>
+          <w14:shadow w14:blurRad="12700" w14:dist="38100" w14:dir="2700000" w14:sx="100000" w14:sy="100000" w14:kx="0" w14:ky="0" w14:algn="tl">
+            <w14:schemeClr w14:val="accent5">
+              <w14:lumMod w14:val="60000"/>
+              <w14:lumOff w14:val="40000"/>
+            </w14:schemeClr>
+          </w14:shadow>
+          <w14:textOutline w14:w="9525" w14:cap="flat" w14:cmpd="sng" w14:algn="ctr">
+            <w14:solidFill>
+              <w14:srgbClr w14:val="5B9BD5"/>
+            </w14:solidFill>
+            <w14:prstDash w14:val="solid"/>
+            <w14:round/>
+          </w14:textOutline>
+        </w:rPr>
+        <w:t>Core</w:t>
+      </w:r>
+      <w:proofErr w:type="spellEnd"/>
+    </w:p>
+    <w:p>
+      <w:pPr>
+        <w:pStyle w:val="Akapitzlist"/>
+        <w:numPr>
+          <w:ilvl w:val="5"/>
+          <w:numId w:val="3"/>
+        </w:numPr>
+        <w:spacing w:after="0"/>
+        <w:rPr>
+          <w:b/>
+          <w:color w:val="5B9BD5"/>
+          <w:sz w:val="32"/>
+          <w:szCs w:val="32"/>
+          <w14:shadow w14:blurRad="12700" w14:dist="38100" w14:dir="2700000" w14:sx="100000" w14:sy="100000" w14:kx="0" w14:ky="0" w14:algn="tl">
+            <w14:schemeClr w14:val="accent5">
+              <w14:lumMod w14:val="60000"/>
+              <w14:lumOff w14:val="40000"/>
+            </w14:schemeClr>
+          </w14:shadow>
+          <w14:textOutline w14:w="9525" w14:cap="flat" w14:cmpd="sng" w14:algn="ctr">
+            <w14:solidFill>
+              <w14:srgbClr w14:val="5B9BD5"/>
+            </w14:solidFill>
+            <w14:prstDash w14:val="solid"/>
+            <w14:round/>
+          </w14:textOutline>
+        </w:rPr>
+      </w:pPr>
+      <w:proofErr w:type="spellStart"/>
+      <w:r>
+        <w:rPr>
+          <w:b/>
+          <w:color w:val="5B9BD5"/>
+          <w:sz w:val="32"/>
+          <w:szCs w:val="32"/>
+          <w14:shadow w14:blurRad="12700" w14:dist="38100" w14:dir="2700000" w14:sx="100000" w14:sy="100000" w14:kx="0" w14:ky="0" w14:algn="tl">
+            <w14:schemeClr w14:val="accent5">
+              <w14:lumMod w14:val="60000"/>
+              <w14:lumOff w14:val="40000"/>
+            </w14:schemeClr>
+          </w14:shadow>
+          <w14:textOutline w14:w="9525" w14:cap="flat" w14:cmpd="sng" w14:algn="ctr">
+            <w14:solidFill>
+              <w14:srgbClr w14:val="5B9BD5"/>
+            </w14:solidFill>
+            <w14:prstDash w14:val="solid"/>
+            <w14:round/>
+          </w14:textOutline>
+        </w:rPr>
+        <w:t>SpringBoot</w:t>
+      </w:r>
+      <w:proofErr w:type="spellEnd"/>
+    </w:p>
+    <w:p>
+      <w:pPr>
+        <w:pStyle w:val="Akapitzlist"/>
+        <w:numPr>
+          <w:ilvl w:val="5"/>
+          <w:numId w:val="3"/>
+        </w:numPr>
+        <w:spacing w:after="0"/>
+        <w:rPr>
+          <w:b/>
+          <w:color w:val="5B9BD5"/>
+          <w:sz w:val="32"/>
+          <w:szCs w:val="32"/>
+          <w14:shadow w14:blurRad="12700" w14:dist="38100" w14:dir="2700000" w14:sx="100000" w14:sy="100000" w14:kx="0" w14:ky="0" w14:algn="tl">
+            <w14:schemeClr w14:val="accent5">
+              <w14:lumMod w14:val="60000"/>
+              <w14:lumOff w14:val="40000"/>
+            </w14:schemeClr>
+          </w14:shadow>
+          <w14:textOutline w14:w="9525" w14:cap="flat" w14:cmpd="sng" w14:algn="ctr">
+            <w14:solidFill>
+              <w14:srgbClr w14:val="5B9BD5"/>
+            </w14:solidFill>
+            <w14:prstDash w14:val="solid"/>
+            <w14:round/>
+          </w14:textOutline>
+        </w:rPr>
+      </w:pPr>
+      <w:r>
+        <w:rPr>
+          <w:b/>
+          <w:color w:val="5B9BD5"/>
+          <w:sz w:val="32"/>
+          <w:szCs w:val="32"/>
+          <w14:shadow w14:blurRad="12700" w14:dist="38100" w14:dir="2700000" w14:sx="100000" w14:sy="100000" w14:kx="0" w14:ky="0" w14:algn="tl">
+            <w14:schemeClr w14:val="accent5">
+              <w14:lumMod w14:val="60000"/>
+              <w14:lumOff w14:val="40000"/>
+            </w14:schemeClr>
+          </w14:shadow>
+          <w14:textOutline w14:w="9525" w14:cap="flat" w14:cmpd="sng" w14:algn="ctr">
+            <w14:solidFill>
+              <w14:srgbClr w14:val="5B9BD5"/>
+            </w14:solidFill>
+            <w14:prstDash w14:val="solid"/>
+            <w14:round/>
+          </w14:textOutline>
+        </w:rPr>
+        <w:t>MVC</w:t>
+      </w:r>
+    </w:p>
+    <w:p>
+      <w:pPr>
+        <w:pStyle w:val="Akapitzlist"/>
+        <w:numPr>
+          <w:ilvl w:val="5"/>
+          <w:numId w:val="3"/>
+        </w:numPr>
+        <w:spacing w:after="0"/>
+        <w:rPr>
+          <w:b/>
+          <w:color w:val="5B9BD5"/>
+          <w:sz w:val="32"/>
+          <w:szCs w:val="32"/>
+          <w14:shadow w14:blurRad="12700" w14:dist="38100" w14:dir="2700000" w14:sx="100000" w14:sy="100000" w14:kx="0" w14:ky="0" w14:algn="tl">
+            <w14:schemeClr w14:val="accent5">
+              <w14:lumMod w14:val="60000"/>
+              <w14:lumOff w14:val="40000"/>
+            </w14:schemeClr>
+          </w14:shadow>
+          <w14:textOutline w14:w="9525" w14:cap="flat" w14:cmpd="sng" w14:algn="ctr">
+            <w14:solidFill>
+              <w14:srgbClr w14:val="5B9BD5"/>
+            </w14:solidFill>
+            <w14:prstDash w14:val="solid"/>
+            <w14:round/>
+          </w14:textOutline>
+        </w:rPr>
+      </w:pPr>
+      <w:r>
+        <w:rPr>
+          <w:b/>
+          <w:color w:val="5B9BD5"/>
+          <w:sz w:val="32"/>
+          <w:szCs w:val="32"/>
+          <w14:shadow w14:blurRad="12700" w14:dist="38100" w14:dir="2700000" w14:sx="100000" w14:sy="100000" w14:kx="0" w14:ky="0" w14:algn="tl">
+            <w14:schemeClr w14:val="accent5">
+              <w14:lumMod w14:val="60000"/>
+              <w14:lumOff w14:val="40000"/>
+            </w14:schemeClr>
+          </w14:shadow>
+          <w14:textOutline w14:w="9525" w14:cap="flat" w14:cmpd="sng" w14:algn="ctr">
+            <w14:solidFill>
+              <w14:srgbClr w14:val="5B9BD5"/>
+            </w14:solidFill>
+            <w14:prstDash w14:val="solid"/>
+            <w14:round/>
+          </w14:textOutline>
+        </w:rPr>
+        <w:t>REST</w:t>
+      </w:r>
+    </w:p>
+    <w:p>
+      <w:pPr>
+        <w:pStyle w:val="Akapitzlist"/>
+        <w:numPr>
+          <w:ilvl w:val="0"/>
+          <w:numId w:val="3"/>
+        </w:numPr>
+        <w:spacing w:after="0" w:line="240" w:lineRule="auto"/>
+        <w:rPr>
+          <w:rStyle w:val="Hipercze"/>
+          <w:b/>
+          <w:color w:val="7030A0"/>
+          <w:sz w:val="40"/>
+          <w:szCs w:val="40"/>
+          <w:u w:val="thick"/>
+          <w14:shadow w14:blurRad="12700" w14:dist="38100" w14:dir="2700000" w14:sx="100000" w14:sy="100000" w14:kx="0" w14:ky="0" w14:algn="tl">
+            <w14:schemeClr w14:val="accent5">
+              <w14:lumMod w14:val="60000"/>
+              <w14:lumOff w14:val="40000"/>
+            </w14:schemeClr>
+          </w14:shadow>
+          <w14:textOutline w14:w="9525" w14:cap="flat" w14:cmpd="sng" w14:algn="ctr">
+            <w14:solidFill>
+              <w14:srgbClr w14:val="5B9BD5"/>
+            </w14:solidFill>
+            <w14:prstDash w14:val="solid"/>
+            <w14:round/>
+          </w14:textOutline>
+        </w:rPr>
+      </w:pPr>
+      <w:r>
+        <w:rPr>
+          <w:rStyle w:val="Hipercze"/>
+          <w:b/>
+          <w:color w:val="7030A0"/>
+          <w:sz w:val="40"/>
+          <w:szCs w:val="40"/>
+          <w:u w:val="thick"/>
+          <w14:shadow w14:blurRad="12700" w14:dist="38100" w14:dir="2700000" w14:sx="100000" w14:sy="100000" w14:kx="0" w14:ky="0" w14:algn="tl">
+            <w14:schemeClr w14:val="accent5">
+              <w14:lumMod w14:val="60000"/>
+              <w14:lumOff w14:val="40000"/>
+            </w14:schemeClr>
+          </w14:shadow>
+          <w14:textOutline w14:w="9525" w14:cap="flat" w14:cmpd="sng" w14:algn="ctr">
+            <w14:solidFill>
+              <w14:srgbClr w14:val="5B9BD5"/>
+            </w14:solidFill>
+            <w14:prstDash w14:val="solid"/>
+            <w14:round/>
+          </w14:textOutline>
+        </w:rPr>
+        <w:t>Database</w:t>
+      </w:r>
+      <w:r>
+        <w:rPr>
+          <w:rStyle w:val="Hipercze"/>
+          <w:b/>
+          <w:color w:val="7030A0"/>
+          <w:sz w:val="40"/>
+          <w:szCs w:val="40"/>
+          <w:u w:val="thick"/>
+          <w14:shadow w14:blurRad="12700" w14:dist="38100" w14:dir="2700000" w14:sx="100000" w14:sy="100000" w14:kx="0" w14:ky="0" w14:algn="tl">
+            <w14:schemeClr w14:val="accent5">
+              <w14:lumMod w14:val="60000"/>
+              <w14:lumOff w14:val="40000"/>
+            </w14:schemeClr>
+          </w14:shadow>
+          <w14:textOutline w14:w="9525" w14:cap="flat" w14:cmpd="sng" w14:algn="ctr">
+            <w14:solidFill>
+              <w14:srgbClr w14:val="5B9BD5"/>
+            </w14:solidFill>
+            <w14:prstDash w14:val="solid"/>
+            <w14:round/>
+          </w14:textOutline>
+        </w:rPr>
+        <w:t xml:space="preserve"> </w:t>
+      </w:r>
+      <w:r>
+        <w:rPr>
+          <w:rStyle w:val="Hipercze"/>
+          <w:b/>
+          <w:color w:val="7030A0"/>
+          <w:spacing w:val="-20"/>
+          <w:position w:val="-10"/>
+          <w:sz w:val="40"/>
+          <w:szCs w:val="40"/>
+          <w:u w:val="thick"/>
+          <w14:shadow w14:blurRad="12700" w14:dist="38100" w14:dir="2700000" w14:sx="100000" w14:sy="100000" w14:kx="0" w14:ky="0" w14:algn="tl">
+            <w14:schemeClr w14:val="accent5">
+              <w14:lumMod w14:val="60000"/>
+              <w14:lumOff w14:val="40000"/>
+            </w14:schemeClr>
+          </w14:shadow>
+          <w14:textOutline w14:w="9525" w14:cap="flat" w14:cmpd="sng" w14:algn="ctr">
+            <w14:solidFill>
+              <w14:srgbClr w14:val="5B9BD5"/>
+            </w14:solidFill>
+            <w14:prstDash w14:val="solid"/>
+            <w14:round/>
+          </w14:textOutline>
+        </w:rPr>
+        <w:t>Technologies:</w:t>
       </w:r>
     </w:p>
     <w:p>
@@ -6383,28 +7947,28 @@
         <v:path o:extrusionok="f" gradientshapeok="t" o:connecttype="rect"/>
         <o:lock v:ext="edit" aspectratio="t"/>
       </v:shapetype>
-      <v:shape id="_x0000_i2480" type="#_x0000_t75" style="width:294.7pt;height:294.7pt" o:bullet="t">
+      <v:shape id="_x0000_i4876" type="#_x0000_t75" style="width:294.7pt;height:294.7pt" o:bullet="t">
         <v:imagedata r:id="rId1" o:title="mailbox"/>
       </v:shape>
     </w:pict>
   </w:numPicBullet>
   <w:numPicBullet w:numPicBulletId="1">
     <w:pict>
-      <v:shape id="_x0000_i2481" type="#_x0000_t75" style="width:409.65pt;height:409.65pt" o:bullet="t">
+      <v:shape id="_x0000_i4877" type="#_x0000_t75" style="width:409.65pt;height:409.65pt" o:bullet="t">
         <v:imagedata r:id="rId2" o:title="telephone"/>
       </v:shape>
     </w:pict>
   </w:numPicBullet>
   <w:numPicBullet w:numPicBulletId="2">
     <w:pict>
-      <v:shape id="_x0000_i2482" type="#_x0000_t75" style="width:383.95pt;height:383.95pt" o:bullet="t">
+      <v:shape id="_x0000_i4878" type="#_x0000_t75" style="width:383.95pt;height:383.95pt" o:bullet="t">
         <v:imagedata r:id="rId3" o:title="car"/>
       </v:shape>
     </w:pict>
   </w:numPicBullet>
   <w:numPicBullet w:numPicBulletId="3">
     <w:pict>
-      <v:shape id="_x0000_i2483" type="#_x0000_t75" style="width:409.65pt;height:409.65pt" o:bullet="t">
+      <v:shape id="_x0000_i4879" type="#_x0000_t75" style="width:409.65pt;height:409.65pt" o:bullet="t">
         <v:imagedata r:id="rId4" o:title="email"/>
       </v:shape>
     </w:pict>
@@ -7096,7 +8660,7 @@
   <w:abstractNum w:abstractNumId="6" w15:restartNumberingAfterBreak="0">
     <w:nsid w:val="6EA160DC"/>
     <w:multiLevelType w:val="hybridMultilevel"/>
-    <w:tmpl w:val="460E1BD6"/>
+    <w:tmpl w:val="0EE27AC0"/>
     <w:lvl w:ilvl="0" w:tplc="04150001">
       <w:start w:val="1"/>
       <w:numFmt w:val="bullet"/>
@@ -7136,7 +8700,7 @@
         <w:rFonts w:ascii="Wingdings" w:hAnsi="Wingdings" w:hint="default"/>
       </w:rPr>
     </w:lvl>
-    <w:lvl w:ilvl="3" w:tplc="04150001" w:tentative="1">
+    <w:lvl w:ilvl="3" w:tplc="04150001">
       <w:start w:val="1"/>
       <w:numFmt w:val="bullet"/>
       <w:lvlText w:val=""/>
@@ -7148,7 +8712,7 @@
         <w:rFonts w:ascii="Symbol" w:hAnsi="Symbol" w:hint="default"/>
       </w:rPr>
     </w:lvl>
-    <w:lvl w:ilvl="4" w:tplc="04150003" w:tentative="1">
+    <w:lvl w:ilvl="4" w:tplc="04150003">
       <w:start w:val="1"/>
       <w:numFmt w:val="bullet"/>
       <w:lvlText w:val="o"/>
@@ -7160,13 +8724,13 @@
         <w:rFonts w:ascii="Courier New" w:hAnsi="Courier New" w:cs="Courier New" w:hint="default"/>
       </w:rPr>
     </w:lvl>
-    <w:lvl w:ilvl="5" w:tplc="04150005" w:tentative="1">
+    <w:lvl w:ilvl="5" w:tplc="04150005">
       <w:start w:val="1"/>
       <w:numFmt w:val="bullet"/>
       <w:lvlText w:val=""/>
       <w:lvlJc w:val="left"/>
       <w:pPr>
-        <w:ind w:left="4320" w:hanging="360"/>
+        <w:ind w:left="3904" w:hanging="360"/>
       </w:pPr>
       <w:rPr>
         <w:rFonts w:ascii="Wingdings" w:hAnsi="Wingdings" w:hint="default"/>

</xml_diff>

<commit_message>
Added CERTIFICATIONS & CERTIFICATES section.
</commit_message>
<xml_diff>
--- a/cv.en.sitko patryk.docx
+++ b/cv.en.sitko patryk.docx
@@ -921,6 +921,7 @@
         </w:rPr>
       </w:pPr>
       <w:hyperlink r:id="rId6" w:history="1">
+        <w:proofErr w:type="spellStart"/>
         <w:r>
           <w:rPr>
             <w:rStyle w:val="Hipercze"/>
@@ -943,8 +944,159 @@
               <w14:round/>
             </w14:textOutline>
           </w:rPr>
-          <w:t>Bergensesteenweg 37a 002, 1500 Halle - Vlaams Brabant, België</w:t>
+          <w:t>Bergensesteenweg</w:t>
         </w:r>
+        <w:proofErr w:type="spellEnd"/>
+        <w:r>
+          <w:rPr>
+            <w:rStyle w:val="Hipercze"/>
+            <w:b/>
+            <w:color w:val="7030A0"/>
+            <w:sz w:val="28"/>
+            <w:szCs w:val="28"/>
+            <w:u w:val="none"/>
+            <w14:shadow w14:blurRad="12700" w14:dist="38100" w14:dir="2700000" w14:sx="100000" w14:sy="100000" w14:kx="0" w14:ky="0" w14:algn="tl">
+              <w14:schemeClr w14:val="accent5">
+                <w14:lumMod w14:val="60000"/>
+                <w14:lumOff w14:val="40000"/>
+              </w14:schemeClr>
+            </w14:shadow>
+            <w14:textOutline w14:w="9525" w14:cap="flat" w14:cmpd="sng" w14:algn="ctr">
+              <w14:solidFill>
+                <w14:srgbClr w14:val="5B9BD5"/>
+              </w14:solidFill>
+              <w14:prstDash w14:val="solid"/>
+              <w14:round/>
+            </w14:textOutline>
+          </w:rPr>
+          <w:t xml:space="preserve"> 37a 002, 1500 Halle - </w:t>
+        </w:r>
+        <w:proofErr w:type="spellStart"/>
+        <w:r>
+          <w:rPr>
+            <w:rStyle w:val="Hipercze"/>
+            <w:b/>
+            <w:color w:val="7030A0"/>
+            <w:sz w:val="28"/>
+            <w:szCs w:val="28"/>
+            <w:u w:val="none"/>
+            <w14:shadow w14:blurRad="12700" w14:dist="38100" w14:dir="2700000" w14:sx="100000" w14:sy="100000" w14:kx="0" w14:ky="0" w14:algn="tl">
+              <w14:schemeClr w14:val="accent5">
+                <w14:lumMod w14:val="60000"/>
+                <w14:lumOff w14:val="40000"/>
+              </w14:schemeClr>
+            </w14:shadow>
+            <w14:textOutline w14:w="9525" w14:cap="flat" w14:cmpd="sng" w14:algn="ctr">
+              <w14:solidFill>
+                <w14:srgbClr w14:val="5B9BD5"/>
+              </w14:solidFill>
+              <w14:prstDash w14:val="solid"/>
+              <w14:round/>
+            </w14:textOutline>
+          </w:rPr>
+          <w:t>Vlaams</w:t>
+        </w:r>
+        <w:proofErr w:type="spellEnd"/>
+        <w:r>
+          <w:rPr>
+            <w:rStyle w:val="Hipercze"/>
+            <w:b/>
+            <w:color w:val="7030A0"/>
+            <w:sz w:val="28"/>
+            <w:szCs w:val="28"/>
+            <w:u w:val="none"/>
+            <w14:shadow w14:blurRad="12700" w14:dist="38100" w14:dir="2700000" w14:sx="100000" w14:sy="100000" w14:kx="0" w14:ky="0" w14:algn="tl">
+              <w14:schemeClr w14:val="accent5">
+                <w14:lumMod w14:val="60000"/>
+                <w14:lumOff w14:val="40000"/>
+              </w14:schemeClr>
+            </w14:shadow>
+            <w14:textOutline w14:w="9525" w14:cap="flat" w14:cmpd="sng" w14:algn="ctr">
+              <w14:solidFill>
+                <w14:srgbClr w14:val="5B9BD5"/>
+              </w14:solidFill>
+              <w14:prstDash w14:val="solid"/>
+              <w14:round/>
+            </w14:textOutline>
+          </w:rPr>
+          <w:t xml:space="preserve"> </w:t>
+        </w:r>
+        <w:proofErr w:type="spellStart"/>
+        <w:r>
+          <w:rPr>
+            <w:rStyle w:val="Hipercze"/>
+            <w:b/>
+            <w:color w:val="7030A0"/>
+            <w:sz w:val="28"/>
+            <w:szCs w:val="28"/>
+            <w:u w:val="none"/>
+            <w14:shadow w14:blurRad="12700" w14:dist="38100" w14:dir="2700000" w14:sx="100000" w14:sy="100000" w14:kx="0" w14:ky="0" w14:algn="tl">
+              <w14:schemeClr w14:val="accent5">
+                <w14:lumMod w14:val="60000"/>
+                <w14:lumOff w14:val="40000"/>
+              </w14:schemeClr>
+            </w14:shadow>
+            <w14:textOutline w14:w="9525" w14:cap="flat" w14:cmpd="sng" w14:algn="ctr">
+              <w14:solidFill>
+                <w14:srgbClr w14:val="5B9BD5"/>
+              </w14:solidFill>
+              <w14:prstDash w14:val="solid"/>
+              <w14:round/>
+            </w14:textOutline>
+          </w:rPr>
+          <w:t>Brabant</w:t>
+        </w:r>
+        <w:proofErr w:type="spellEnd"/>
+        <w:r>
+          <w:rPr>
+            <w:rStyle w:val="Hipercze"/>
+            <w:b/>
+            <w:color w:val="7030A0"/>
+            <w:sz w:val="28"/>
+            <w:szCs w:val="28"/>
+            <w:u w:val="none"/>
+            <w14:shadow w14:blurRad="12700" w14:dist="38100" w14:dir="2700000" w14:sx="100000" w14:sy="100000" w14:kx="0" w14:ky="0" w14:algn="tl">
+              <w14:schemeClr w14:val="accent5">
+                <w14:lumMod w14:val="60000"/>
+                <w14:lumOff w14:val="40000"/>
+              </w14:schemeClr>
+            </w14:shadow>
+            <w14:textOutline w14:w="9525" w14:cap="flat" w14:cmpd="sng" w14:algn="ctr">
+              <w14:solidFill>
+                <w14:srgbClr w14:val="5B9BD5"/>
+              </w14:solidFill>
+              <w14:prstDash w14:val="solid"/>
+              <w14:round/>
+            </w14:textOutline>
+          </w:rPr>
+          <w:t xml:space="preserve">, </w:t>
+        </w:r>
+        <w:proofErr w:type="spellStart"/>
+        <w:r>
+          <w:rPr>
+            <w:rStyle w:val="Hipercze"/>
+            <w:b/>
+            <w:color w:val="7030A0"/>
+            <w:sz w:val="28"/>
+            <w:szCs w:val="28"/>
+            <w:u w:val="none"/>
+            <w14:shadow w14:blurRad="12700" w14:dist="38100" w14:dir="2700000" w14:sx="100000" w14:sy="100000" w14:kx="0" w14:ky="0" w14:algn="tl">
+              <w14:schemeClr w14:val="accent5">
+                <w14:lumMod w14:val="60000"/>
+                <w14:lumOff w14:val="40000"/>
+              </w14:schemeClr>
+            </w14:shadow>
+            <w14:textOutline w14:w="9525" w14:cap="flat" w14:cmpd="sng" w14:algn="ctr">
+              <w14:solidFill>
+                <w14:srgbClr w14:val="5B9BD5"/>
+              </w14:solidFill>
+              <w14:prstDash w14:val="solid"/>
+              <w14:round/>
+            </w14:textOutline>
+          </w:rPr>
+          <w:t>België</w:t>
+        </w:r>
+        <w:proofErr w:type="spellEnd"/>
       </w:hyperlink>
     </w:p>
     <w:p>
@@ -1204,8 +1356,78 @@
             <w14:round/>
           </w14:textOutline>
         </w:rPr>
-        <w:t>Drivers Licence – None</w:t>
-      </w:r>
+        <w:t xml:space="preserve">Drivers </w:t>
+      </w:r>
+      <w:proofErr w:type="spellStart"/>
+      <w:r>
+        <w:rPr>
+          <w:b/>
+          <w:color w:val="7030A0"/>
+          <w:sz w:val="28"/>
+          <w:szCs w:val="28"/>
+          <w14:shadow w14:blurRad="12700" w14:dist="38100" w14:dir="2700000" w14:sx="100000" w14:sy="100000" w14:kx="0" w14:ky="0" w14:algn="tl">
+            <w14:schemeClr w14:val="accent5">
+              <w14:lumMod w14:val="60000"/>
+              <w14:lumOff w14:val="40000"/>
+            </w14:schemeClr>
+          </w14:shadow>
+          <w14:textOutline w14:w="9525" w14:cap="flat" w14:cmpd="sng" w14:algn="ctr">
+            <w14:solidFill>
+              <w14:srgbClr w14:val="5B9BD5"/>
+            </w14:solidFill>
+            <w14:prstDash w14:val="solid"/>
+            <w14:round/>
+          </w14:textOutline>
+        </w:rPr>
+        <w:t>Licence</w:t>
+      </w:r>
+      <w:proofErr w:type="spellEnd"/>
+      <w:r>
+        <w:rPr>
+          <w:b/>
+          <w:color w:val="7030A0"/>
+          <w:sz w:val="28"/>
+          <w:szCs w:val="28"/>
+          <w14:shadow w14:blurRad="12700" w14:dist="38100" w14:dir="2700000" w14:sx="100000" w14:sy="100000" w14:kx="0" w14:ky="0" w14:algn="tl">
+            <w14:schemeClr w14:val="accent5">
+              <w14:lumMod w14:val="60000"/>
+              <w14:lumOff w14:val="40000"/>
+            </w14:schemeClr>
+          </w14:shadow>
+          <w14:textOutline w14:w="9525" w14:cap="flat" w14:cmpd="sng" w14:algn="ctr">
+            <w14:solidFill>
+              <w14:srgbClr w14:val="5B9BD5"/>
+            </w14:solidFill>
+            <w14:prstDash w14:val="solid"/>
+            <w14:round/>
+          </w14:textOutline>
+        </w:rPr>
+        <w:t xml:space="preserve"> – </w:t>
+      </w:r>
+      <w:proofErr w:type="spellStart"/>
+      <w:r>
+        <w:rPr>
+          <w:b/>
+          <w:color w:val="7030A0"/>
+          <w:sz w:val="28"/>
+          <w:szCs w:val="28"/>
+          <w14:shadow w14:blurRad="12700" w14:dist="38100" w14:dir="2700000" w14:sx="100000" w14:sy="100000" w14:kx="0" w14:ky="0" w14:algn="tl">
+            <w14:schemeClr w14:val="accent5">
+              <w14:lumMod w14:val="60000"/>
+              <w14:lumOff w14:val="40000"/>
+            </w14:schemeClr>
+          </w14:shadow>
+          <w14:textOutline w14:w="9525" w14:cap="flat" w14:cmpd="sng" w14:algn="ctr">
+            <w14:solidFill>
+              <w14:srgbClr w14:val="5B9BD5"/>
+            </w14:solidFill>
+            <w14:prstDash w14:val="solid"/>
+            <w14:round/>
+          </w14:textOutline>
+        </w:rPr>
+        <w:t>None</w:t>
+      </w:r>
+      <w:proofErr w:type="spellEnd"/>
     </w:p>
     <w:p>
       <w:pPr>
@@ -1823,6 +2045,7 @@
           </w14:textOutline>
         </w:rPr>
       </w:pPr>
+      <w:proofErr w:type="spellStart"/>
       <w:r>
         <w:rPr>
           <w:rStyle w:val="Hipercze"/>
@@ -1845,6 +2068,7 @@
         </w:rPr>
         <w:t>Result-oriented</w:t>
       </w:r>
+      <w:proofErr w:type="spellEnd"/>
       <w:r>
         <w:rPr>
           <w:rStyle w:val="Hipercze"/>
@@ -1893,7 +2117,7 @@
         <w:rPr>
           <w:rStyle w:val="Hipercze"/>
           <w:b/>
-          <w:color w:val="5B9BD5"/>
+          <w:color w:val="7030A0"/>
           <w:sz w:val="32"/>
           <w:szCs w:val="32"/>
           <w:u w:val="none"/>
@@ -1933,6 +2157,7 @@
         </w:rPr>
         <w:t xml:space="preserve">   </w:t>
       </w:r>
+      <w:proofErr w:type="spellStart"/>
       <w:r>
         <w:rPr>
           <w:rStyle w:val="Hipercze"/>
@@ -1955,6 +2180,7 @@
         </w:rPr>
         <w:t>Efficient</w:t>
       </w:r>
+      <w:proofErr w:type="spellEnd"/>
       <w:r>
         <w:rPr>
           <w:rStyle w:val="Hipercze"/>
@@ -2003,7 +2229,7 @@
         <w:rPr>
           <w:rStyle w:val="Hipercze"/>
           <w:b/>
-          <w:color w:val="5B9BD5"/>
+          <w:color w:val="7030A0"/>
           <w:sz w:val="32"/>
           <w:szCs w:val="32"/>
           <w:u w:val="none"/>
@@ -2019,7 +2245,29 @@
             <w14:round/>
           </w14:textOutline>
         </w:rPr>
-        <w:t>•   Independent</w:t>
+        <w:t>•</w:t>
+      </w:r>
+      <w:r>
+        <w:rPr>
+          <w:rStyle w:val="Hipercze"/>
+          <w:b/>
+          <w:color w:val="5B9BD5"/>
+          <w:sz w:val="32"/>
+          <w:szCs w:val="32"/>
+          <w:u w:val="none"/>
+          <w14:shadow w14:blurRad="12700" w14:dist="38100" w14:dir="2700000" w14:sx="100000" w14:sy="100000" w14:kx="0" w14:ky="0" w14:algn="tl">
+            <w14:schemeClr w14:val="accent5">
+              <w14:lumMod w14:val="60000"/>
+              <w14:lumOff w14:val="40000"/>
+            </w14:schemeClr>
+          </w14:shadow>
+          <w14:textOutline w14:w="9525" w14:cap="flat" w14:cmpd="sng" w14:algn="ctr">
+            <w14:noFill/>
+            <w14:prstDash w14:val="solid"/>
+            <w14:round/>
+          </w14:textOutline>
+        </w:rPr>
+        <w:t xml:space="preserve">   Independent</w:t>
       </w:r>
     </w:p>
     <w:p>
@@ -2050,6 +2298,7 @@
           </w14:textOutline>
         </w:rPr>
       </w:pPr>
+      <w:proofErr w:type="spellStart"/>
       <w:r>
         <w:rPr>
           <w:rStyle w:val="Hipercze"/>
@@ -2072,6 +2321,7 @@
         </w:rPr>
         <w:t>Analytical</w:t>
       </w:r>
+      <w:proofErr w:type="spellEnd"/>
       <w:r>
         <w:rPr>
           <w:rStyle w:val="Hipercze"/>
@@ -2142,7 +2392,7 @@
         <w:rPr>
           <w:rStyle w:val="Hipercze"/>
           <w:b/>
-          <w:color w:val="5B9BD5"/>
+          <w:color w:val="7030A0"/>
           <w:sz w:val="32"/>
           <w:szCs w:val="32"/>
           <w:u w:val="none"/>
@@ -2182,6 +2432,7 @@
         </w:rPr>
         <w:t xml:space="preserve">   </w:t>
       </w:r>
+      <w:proofErr w:type="spellStart"/>
       <w:r>
         <w:rPr>
           <w:rStyle w:val="Hipercze"/>
@@ -2204,6 +2455,7 @@
         </w:rPr>
         <w:t>Conceptual</w:t>
       </w:r>
+      <w:proofErr w:type="spellEnd"/>
       <w:r>
         <w:rPr>
           <w:rStyle w:val="Hipercze"/>
@@ -2252,7 +2504,7 @@
         <w:rPr>
           <w:rStyle w:val="Hipercze"/>
           <w:b/>
-          <w:color w:val="5B9BD5"/>
+          <w:color w:val="7030A0"/>
           <w:sz w:val="32"/>
           <w:szCs w:val="32"/>
           <w:u w:val="none"/>
@@ -2268,7 +2520,29 @@
             <w14:round/>
           </w14:textOutline>
         </w:rPr>
-        <w:t>•   Technical</w:t>
+        <w:t>•</w:t>
+      </w:r>
+      <w:r>
+        <w:rPr>
+          <w:rStyle w:val="Hipercze"/>
+          <w:b/>
+          <w:color w:val="5B9BD5"/>
+          <w:sz w:val="32"/>
+          <w:szCs w:val="32"/>
+          <w:u w:val="none"/>
+          <w14:shadow w14:blurRad="12700" w14:dist="38100" w14:dir="2700000" w14:sx="100000" w14:sy="100000" w14:kx="0" w14:ky="0" w14:algn="tl">
+            <w14:schemeClr w14:val="accent5">
+              <w14:lumMod w14:val="60000"/>
+              <w14:lumOff w14:val="40000"/>
+            </w14:schemeClr>
+          </w14:shadow>
+          <w14:textOutline w14:w="9525" w14:cap="flat" w14:cmpd="sng" w14:algn="ctr">
+            <w14:noFill/>
+            <w14:prstDash w14:val="solid"/>
+            <w14:round/>
+          </w14:textOutline>
+        </w:rPr>
+        <w:t xml:space="preserve">   Technical</w:t>
       </w:r>
     </w:p>
     <w:p>
@@ -2299,6 +2573,7 @@
           </w14:textOutline>
         </w:rPr>
       </w:pPr>
+      <w:proofErr w:type="spellStart"/>
       <w:r>
         <w:rPr>
           <w:rStyle w:val="Hipercze"/>
@@ -2319,8 +2594,9 @@
             <w14:round/>
           </w14:textOutline>
         </w:rPr>
-        <w:t>Stress resistant</w:t>
-      </w:r>
+        <w:t>Stress</w:t>
+      </w:r>
+      <w:proofErr w:type="spellEnd"/>
       <w:r>
         <w:rPr>
           <w:rStyle w:val="Hipercze"/>
@@ -2341,6 +2617,52 @@
             <w14:round/>
           </w14:textOutline>
         </w:rPr>
+        <w:t xml:space="preserve"> </w:t>
+      </w:r>
+      <w:proofErr w:type="spellStart"/>
+      <w:r>
+        <w:rPr>
+          <w:rStyle w:val="Hipercze"/>
+          <w:b/>
+          <w:color w:val="5B9BD5"/>
+          <w:sz w:val="32"/>
+          <w:szCs w:val="32"/>
+          <w:u w:val="none"/>
+          <w14:shadow w14:blurRad="12700" w14:dist="38100" w14:dir="2700000" w14:sx="100000" w14:sy="100000" w14:kx="0" w14:ky="0" w14:algn="tl">
+            <w14:schemeClr w14:val="accent5">
+              <w14:lumMod w14:val="60000"/>
+              <w14:lumOff w14:val="40000"/>
+            </w14:schemeClr>
+          </w14:shadow>
+          <w14:textOutline w14:w="9525" w14:cap="flat" w14:cmpd="sng" w14:algn="ctr">
+            <w14:noFill/>
+            <w14:prstDash w14:val="solid"/>
+            <w14:round/>
+          </w14:textOutline>
+        </w:rPr>
+        <w:t>resistant</w:t>
+      </w:r>
+      <w:proofErr w:type="spellEnd"/>
+      <w:r>
+        <w:rPr>
+          <w:rStyle w:val="Hipercze"/>
+          <w:b/>
+          <w:color w:val="5B9BD5"/>
+          <w:sz w:val="32"/>
+          <w:szCs w:val="32"/>
+          <w:u w:val="none"/>
+          <w14:shadow w14:blurRad="12700" w14:dist="38100" w14:dir="2700000" w14:sx="100000" w14:sy="100000" w14:kx="0" w14:ky="0" w14:algn="tl">
+            <w14:schemeClr w14:val="accent5">
+              <w14:lumMod w14:val="60000"/>
+              <w14:lumOff w14:val="40000"/>
+            </w14:schemeClr>
+          </w14:shadow>
+          <w14:textOutline w14:w="9525" w14:cap="flat" w14:cmpd="sng" w14:algn="ctr">
+            <w14:noFill/>
+            <w14:prstDash w14:val="solid"/>
+            <w14:round/>
+          </w14:textOutline>
+        </w:rPr>
         <w:tab/>
       </w:r>
       <w:r>
@@ -2369,7 +2691,7 @@
         <w:rPr>
           <w:rStyle w:val="Hipercze"/>
           <w:b/>
-          <w:color w:val="5B9BD5"/>
+          <w:color w:val="7030A0"/>
           <w:sz w:val="32"/>
           <w:szCs w:val="32"/>
           <w:u w:val="none"/>
@@ -2407,8 +2729,32 @@
             <w14:round/>
           </w14:textOutline>
         </w:rPr>
-        <w:t xml:space="preserve">   Responsible</w:t>
-      </w:r>
+        <w:t xml:space="preserve">   </w:t>
+      </w:r>
+      <w:proofErr w:type="spellStart"/>
+      <w:r>
+        <w:rPr>
+          <w:rStyle w:val="Hipercze"/>
+          <w:b/>
+          <w:color w:val="5B9BD5"/>
+          <w:sz w:val="32"/>
+          <w:szCs w:val="32"/>
+          <w:u w:val="none"/>
+          <w14:shadow w14:blurRad="12700" w14:dist="38100" w14:dir="2700000" w14:sx="100000" w14:sy="100000" w14:kx="0" w14:ky="0" w14:algn="tl">
+            <w14:schemeClr w14:val="accent5">
+              <w14:lumMod w14:val="60000"/>
+              <w14:lumOff w14:val="40000"/>
+            </w14:schemeClr>
+          </w14:shadow>
+          <w14:textOutline w14:w="9525" w14:cap="flat" w14:cmpd="sng" w14:algn="ctr">
+            <w14:noFill/>
+            <w14:prstDash w14:val="solid"/>
+            <w14:round/>
+          </w14:textOutline>
+        </w:rPr>
+        <w:t>Responsible</w:t>
+      </w:r>
+      <w:proofErr w:type="spellEnd"/>
     </w:p>
     <w:p>
       <w:pPr>
@@ -2790,6 +3136,7 @@
           </wp:anchor>
         </w:drawing>
       </w:r>
+      <w:proofErr w:type="spellStart"/>
       <w:r>
         <w:rPr>
           <w:rStyle w:val="Hipercze"/>
@@ -2812,7 +3159,32 @@
             <w14:round/>
           </w14:textOutline>
         </w:rPr>
-        <w:t>Written:</w:t>
+        <w:t>Written</w:t>
+      </w:r>
+      <w:proofErr w:type="spellEnd"/>
+      <w:r>
+        <w:rPr>
+          <w:rStyle w:val="Hipercze"/>
+          <w:bCs/>
+          <w:color w:val="5B9BD5"/>
+          <w:sz w:val="32"/>
+          <w:szCs w:val="32"/>
+          <w:u w:val="none"/>
+          <w14:shadow w14:blurRad="12700" w14:dist="38100" w14:dir="2700000" w14:sx="100000" w14:sy="100000" w14:kx="0" w14:ky="0" w14:algn="tl">
+            <w14:schemeClr w14:val="accent5">
+              <w14:lumMod w14:val="60000"/>
+              <w14:lumOff w14:val="40000"/>
+            </w14:schemeClr>
+          </w14:shadow>
+          <w14:textOutline w14:w="9525" w14:cap="flat" w14:cmpd="sng" w14:algn="ctr">
+            <w14:solidFill>
+              <w14:srgbClr w14:val="5B9BD5"/>
+            </w14:solidFill>
+            <w14:prstDash w14:val="solid"/>
+            <w14:round/>
+          </w14:textOutline>
+        </w:rPr>
+        <w:t>:</w:t>
       </w:r>
     </w:p>
     <w:p>
@@ -2906,6 +3278,7 @@
           </wp:anchor>
         </w:drawing>
       </w:r>
+      <w:proofErr w:type="spellStart"/>
       <w:r>
         <w:rPr>
           <w:rStyle w:val="Hipercze"/>
@@ -2928,7 +3301,32 @@
             <w14:round/>
           </w14:textOutline>
         </w:rPr>
-        <w:t>Spoken:</w:t>
+        <w:t>Spoken</w:t>
+      </w:r>
+      <w:proofErr w:type="spellEnd"/>
+      <w:r>
+        <w:rPr>
+          <w:rStyle w:val="Hipercze"/>
+          <w:bCs/>
+          <w:color w:val="5B9BD5"/>
+          <w:sz w:val="32"/>
+          <w:szCs w:val="32"/>
+          <w:u w:val="none"/>
+          <w14:shadow w14:blurRad="12700" w14:dist="38100" w14:dir="2700000" w14:sx="100000" w14:sy="100000" w14:kx="0" w14:ky="0" w14:algn="tl">
+            <w14:schemeClr w14:val="accent5">
+              <w14:lumMod w14:val="60000"/>
+              <w14:lumOff w14:val="40000"/>
+            </w14:schemeClr>
+          </w14:shadow>
+          <w14:textOutline w14:w="9525" w14:cap="flat" w14:cmpd="sng" w14:algn="ctr">
+            <w14:solidFill>
+              <w14:srgbClr w14:val="5B9BD5"/>
+            </w14:solidFill>
+            <w14:prstDash w14:val="solid"/>
+            <w14:round/>
+          </w14:textOutline>
+        </w:rPr>
+        <w:t>:</w:t>
       </w:r>
     </w:p>
     <w:p>
@@ -3007,7 +3405,107 @@
             <w14:round/>
           </w14:textOutline>
         </w:rPr>
-        <w:t xml:space="preserve"> (Oui oui!)</w:t>
+        <w:t xml:space="preserve"> (</w:t>
+      </w:r>
+      <w:proofErr w:type="spellStart"/>
+      <w:r>
+        <w:rPr>
+          <w:rStyle w:val="Hipercze"/>
+          <w:bCs/>
+          <w:color w:val="5B9BD5"/>
+          <w:sz w:val="32"/>
+          <w:szCs w:val="32"/>
+          <w:u w:val="none"/>
+          <w14:shadow w14:blurRad="12700" w14:dist="38100" w14:dir="2700000" w14:sx="100000" w14:sy="100000" w14:kx="0" w14:ky="0" w14:algn="tl">
+            <w14:schemeClr w14:val="accent5">
+              <w14:lumMod w14:val="60000"/>
+              <w14:lumOff w14:val="40000"/>
+            </w14:schemeClr>
+          </w14:shadow>
+          <w14:textOutline w14:w="9525" w14:cap="flat" w14:cmpd="sng" w14:algn="ctr">
+            <w14:solidFill>
+              <w14:srgbClr w14:val="5B9BD5"/>
+            </w14:solidFill>
+            <w14:prstDash w14:val="solid"/>
+            <w14:round/>
+          </w14:textOutline>
+        </w:rPr>
+        <w:t>Oui</w:t>
+      </w:r>
+      <w:proofErr w:type="spellEnd"/>
+      <w:r>
+        <w:rPr>
+          <w:rStyle w:val="Hipercze"/>
+          <w:bCs/>
+          <w:color w:val="5B9BD5"/>
+          <w:sz w:val="32"/>
+          <w:szCs w:val="32"/>
+          <w:u w:val="none"/>
+          <w14:shadow w14:blurRad="12700" w14:dist="38100" w14:dir="2700000" w14:sx="100000" w14:sy="100000" w14:kx="0" w14:ky="0" w14:algn="tl">
+            <w14:schemeClr w14:val="accent5">
+              <w14:lumMod w14:val="60000"/>
+              <w14:lumOff w14:val="40000"/>
+            </w14:schemeClr>
+          </w14:shadow>
+          <w14:textOutline w14:w="9525" w14:cap="flat" w14:cmpd="sng" w14:algn="ctr">
+            <w14:solidFill>
+              <w14:srgbClr w14:val="5B9BD5"/>
+            </w14:solidFill>
+            <w14:prstDash w14:val="solid"/>
+            <w14:round/>
+          </w14:textOutline>
+        </w:rPr>
+        <w:t xml:space="preserve"> </w:t>
+      </w:r>
+      <w:proofErr w:type="spellStart"/>
+      <w:r>
+        <w:rPr>
+          <w:rStyle w:val="Hipercze"/>
+          <w:bCs/>
+          <w:color w:val="5B9BD5"/>
+          <w:sz w:val="32"/>
+          <w:szCs w:val="32"/>
+          <w:u w:val="none"/>
+          <w14:shadow w14:blurRad="12700" w14:dist="38100" w14:dir="2700000" w14:sx="100000" w14:sy="100000" w14:kx="0" w14:ky="0" w14:algn="tl">
+            <w14:schemeClr w14:val="accent5">
+              <w14:lumMod w14:val="60000"/>
+              <w14:lumOff w14:val="40000"/>
+            </w14:schemeClr>
+          </w14:shadow>
+          <w14:textOutline w14:w="9525" w14:cap="flat" w14:cmpd="sng" w14:algn="ctr">
+            <w14:solidFill>
+              <w14:srgbClr w14:val="5B9BD5"/>
+            </w14:solidFill>
+            <w14:prstDash w14:val="solid"/>
+            <w14:round/>
+          </w14:textOutline>
+        </w:rPr>
+        <w:t>oui</w:t>
+      </w:r>
+      <w:proofErr w:type="spellEnd"/>
+      <w:r>
+        <w:rPr>
+          <w:rStyle w:val="Hipercze"/>
+          <w:bCs/>
+          <w:color w:val="5B9BD5"/>
+          <w:sz w:val="32"/>
+          <w:szCs w:val="32"/>
+          <w:u w:val="none"/>
+          <w14:shadow w14:blurRad="12700" w14:dist="38100" w14:dir="2700000" w14:sx="100000" w14:sy="100000" w14:kx="0" w14:ky="0" w14:algn="tl">
+            <w14:schemeClr w14:val="accent5">
+              <w14:lumMod w14:val="60000"/>
+              <w14:lumOff w14:val="40000"/>
+            </w14:schemeClr>
+          </w14:shadow>
+          <w14:textOutline w14:w="9525" w14:cap="flat" w14:cmpd="sng" w14:algn="ctr">
+            <w14:solidFill>
+              <w14:srgbClr w14:val="5B9BD5"/>
+            </w14:solidFill>
+            <w14:prstDash w14:val="solid"/>
+            <w14:round/>
+          </w14:textOutline>
+        </w:rPr>
+        <w:t>!)</w:t>
       </w:r>
     </w:p>
     <w:p>
@@ -3104,6 +3602,7 @@
           </wp:anchor>
         </w:drawing>
       </w:r>
+      <w:proofErr w:type="spellStart"/>
       <w:r>
         <w:rPr>
           <w:rStyle w:val="Hipercze"/>
@@ -3126,7 +3625,32 @@
             <w14:round/>
           </w14:textOutline>
         </w:rPr>
-        <w:t>Written:</w:t>
+        <w:t>Written</w:t>
+      </w:r>
+      <w:proofErr w:type="spellEnd"/>
+      <w:r>
+        <w:rPr>
+          <w:rStyle w:val="Hipercze"/>
+          <w:bCs/>
+          <w:color w:val="5B9BD5"/>
+          <w:sz w:val="32"/>
+          <w:szCs w:val="32"/>
+          <w:u w:val="none"/>
+          <w14:shadow w14:blurRad="12700" w14:dist="38100" w14:dir="2700000" w14:sx="100000" w14:sy="100000" w14:kx="0" w14:ky="0" w14:algn="tl">
+            <w14:schemeClr w14:val="accent5">
+              <w14:lumMod w14:val="60000"/>
+              <w14:lumOff w14:val="40000"/>
+            </w14:schemeClr>
+          </w14:shadow>
+          <w14:textOutline w14:w="9525" w14:cap="flat" w14:cmpd="sng" w14:algn="ctr">
+            <w14:solidFill>
+              <w14:srgbClr w14:val="5B9BD5"/>
+            </w14:solidFill>
+            <w14:prstDash w14:val="solid"/>
+            <w14:round/>
+          </w14:textOutline>
+        </w:rPr>
+        <w:t>:</w:t>
       </w:r>
     </w:p>
     <w:p>
@@ -3223,6 +3747,7 @@
           </wp:anchor>
         </w:drawing>
       </w:r>
+      <w:proofErr w:type="spellStart"/>
       <w:r>
         <w:rPr>
           <w:rStyle w:val="Hipercze"/>
@@ -3245,7 +3770,32 @@
             <w14:round/>
           </w14:textOutline>
         </w:rPr>
-        <w:t>Spoken:</w:t>
+        <w:t>Spoken</w:t>
+      </w:r>
+      <w:proofErr w:type="spellEnd"/>
+      <w:r>
+        <w:rPr>
+          <w:rStyle w:val="Hipercze"/>
+          <w:bCs/>
+          <w:color w:val="5B9BD5"/>
+          <w:sz w:val="32"/>
+          <w:szCs w:val="32"/>
+          <w:u w:val="none"/>
+          <w14:shadow w14:blurRad="12700" w14:dist="38100" w14:dir="2700000" w14:sx="100000" w14:sy="100000" w14:kx="0" w14:ky="0" w14:algn="tl">
+            <w14:schemeClr w14:val="accent5">
+              <w14:lumMod w14:val="60000"/>
+              <w14:lumOff w14:val="40000"/>
+            </w14:schemeClr>
+          </w14:shadow>
+          <w14:textOutline w14:w="9525" w14:cap="flat" w14:cmpd="sng" w14:algn="ctr">
+            <w14:solidFill>
+              <w14:srgbClr w14:val="5B9BD5"/>
+            </w14:solidFill>
+            <w14:prstDash w14:val="solid"/>
+            <w14:round/>
+          </w14:textOutline>
+        </w:rPr>
+        <w:t>:</w:t>
       </w:r>
     </w:p>
     <w:p>
@@ -3388,7 +3938,107 @@
             <w14:round/>
           </w14:textOutline>
         </w:rPr>
-        <w:t xml:space="preserve"> (Yes yes!)</w:t>
+        <w:t xml:space="preserve"> (</w:t>
+      </w:r>
+      <w:proofErr w:type="spellStart"/>
+      <w:r>
+        <w:rPr>
+          <w:rStyle w:val="Hipercze"/>
+          <w:bCs/>
+          <w:color w:val="5B9BD5"/>
+          <w:sz w:val="32"/>
+          <w:szCs w:val="32"/>
+          <w:u w:val="none"/>
+          <w14:shadow w14:blurRad="12700" w14:dist="38100" w14:dir="2700000" w14:sx="100000" w14:sy="100000" w14:kx="0" w14:ky="0" w14:algn="tl">
+            <w14:schemeClr w14:val="accent5">
+              <w14:lumMod w14:val="60000"/>
+              <w14:lumOff w14:val="40000"/>
+            </w14:schemeClr>
+          </w14:shadow>
+          <w14:textOutline w14:w="9525" w14:cap="flat" w14:cmpd="sng" w14:algn="ctr">
+            <w14:solidFill>
+              <w14:srgbClr w14:val="5B9BD5"/>
+            </w14:solidFill>
+            <w14:prstDash w14:val="solid"/>
+            <w14:round/>
+          </w14:textOutline>
+        </w:rPr>
+        <w:t>Yes</w:t>
+      </w:r>
+      <w:proofErr w:type="spellEnd"/>
+      <w:r>
+        <w:rPr>
+          <w:rStyle w:val="Hipercze"/>
+          <w:bCs/>
+          <w:color w:val="5B9BD5"/>
+          <w:sz w:val="32"/>
+          <w:szCs w:val="32"/>
+          <w:u w:val="none"/>
+          <w14:shadow w14:blurRad="12700" w14:dist="38100" w14:dir="2700000" w14:sx="100000" w14:sy="100000" w14:kx="0" w14:ky="0" w14:algn="tl">
+            <w14:schemeClr w14:val="accent5">
+              <w14:lumMod w14:val="60000"/>
+              <w14:lumOff w14:val="40000"/>
+            </w14:schemeClr>
+          </w14:shadow>
+          <w14:textOutline w14:w="9525" w14:cap="flat" w14:cmpd="sng" w14:algn="ctr">
+            <w14:solidFill>
+              <w14:srgbClr w14:val="5B9BD5"/>
+            </w14:solidFill>
+            <w14:prstDash w14:val="solid"/>
+            <w14:round/>
+          </w14:textOutline>
+        </w:rPr>
+        <w:t xml:space="preserve"> </w:t>
+      </w:r>
+      <w:proofErr w:type="spellStart"/>
+      <w:r>
+        <w:rPr>
+          <w:rStyle w:val="Hipercze"/>
+          <w:bCs/>
+          <w:color w:val="5B9BD5"/>
+          <w:sz w:val="32"/>
+          <w:szCs w:val="32"/>
+          <w:u w:val="none"/>
+          <w14:shadow w14:blurRad="12700" w14:dist="38100" w14:dir="2700000" w14:sx="100000" w14:sy="100000" w14:kx="0" w14:ky="0" w14:algn="tl">
+            <w14:schemeClr w14:val="accent5">
+              <w14:lumMod w14:val="60000"/>
+              <w14:lumOff w14:val="40000"/>
+            </w14:schemeClr>
+          </w14:shadow>
+          <w14:textOutline w14:w="9525" w14:cap="flat" w14:cmpd="sng" w14:algn="ctr">
+            <w14:solidFill>
+              <w14:srgbClr w14:val="5B9BD5"/>
+            </w14:solidFill>
+            <w14:prstDash w14:val="solid"/>
+            <w14:round/>
+          </w14:textOutline>
+        </w:rPr>
+        <w:t>yes</w:t>
+      </w:r>
+      <w:proofErr w:type="spellEnd"/>
+      <w:r>
+        <w:rPr>
+          <w:rStyle w:val="Hipercze"/>
+          <w:bCs/>
+          <w:color w:val="5B9BD5"/>
+          <w:sz w:val="32"/>
+          <w:szCs w:val="32"/>
+          <w:u w:val="none"/>
+          <w14:shadow w14:blurRad="12700" w14:dist="38100" w14:dir="2700000" w14:sx="100000" w14:sy="100000" w14:kx="0" w14:ky="0" w14:algn="tl">
+            <w14:schemeClr w14:val="accent5">
+              <w14:lumMod w14:val="60000"/>
+              <w14:lumOff w14:val="40000"/>
+            </w14:schemeClr>
+          </w14:shadow>
+          <w14:textOutline w14:w="9525" w14:cap="flat" w14:cmpd="sng" w14:algn="ctr">
+            <w14:solidFill>
+              <w14:srgbClr w14:val="5B9BD5"/>
+            </w14:solidFill>
+            <w14:prstDash w14:val="solid"/>
+            <w14:round/>
+          </w14:textOutline>
+        </w:rPr>
+        <w:t>!)</w:t>
       </w:r>
     </w:p>
     <w:p>
@@ -3485,6 +4135,7 @@
           </wp:anchor>
         </w:drawing>
       </w:r>
+      <w:proofErr w:type="spellStart"/>
       <w:r>
         <w:rPr>
           <w:rStyle w:val="Hipercze"/>
@@ -3507,7 +4158,32 @@
             <w14:round/>
           </w14:textOutline>
         </w:rPr>
-        <w:t>Written:</w:t>
+        <w:t>Written</w:t>
+      </w:r>
+      <w:proofErr w:type="spellEnd"/>
+      <w:r>
+        <w:rPr>
+          <w:rStyle w:val="Hipercze"/>
+          <w:bCs/>
+          <w:color w:val="5B9BD5"/>
+          <w:sz w:val="32"/>
+          <w:szCs w:val="32"/>
+          <w:u w:val="none"/>
+          <w14:shadow w14:blurRad="12700" w14:dist="38100" w14:dir="2700000" w14:sx="100000" w14:sy="100000" w14:kx="0" w14:ky="0" w14:algn="tl">
+            <w14:schemeClr w14:val="accent5">
+              <w14:lumMod w14:val="60000"/>
+              <w14:lumOff w14:val="40000"/>
+            </w14:schemeClr>
+          </w14:shadow>
+          <w14:textOutline w14:w="9525" w14:cap="flat" w14:cmpd="sng" w14:algn="ctr">
+            <w14:solidFill>
+              <w14:srgbClr w14:val="5B9BD5"/>
+            </w14:solidFill>
+            <w14:prstDash w14:val="solid"/>
+            <w14:round/>
+          </w14:textOutline>
+        </w:rPr>
+        <w:t>:</w:t>
       </w:r>
     </w:p>
     <w:p>
@@ -3604,6 +4280,7 @@
           </wp:anchor>
         </w:drawing>
       </w:r>
+      <w:proofErr w:type="spellStart"/>
       <w:r>
         <w:rPr>
           <w:rStyle w:val="Hipercze"/>
@@ -3626,7 +4303,32 @@
             <w14:round/>
           </w14:textOutline>
         </w:rPr>
-        <w:t>Spoken:</w:t>
+        <w:t>Spoken</w:t>
+      </w:r>
+      <w:proofErr w:type="spellEnd"/>
+      <w:r>
+        <w:rPr>
+          <w:rStyle w:val="Hipercze"/>
+          <w:bCs/>
+          <w:color w:val="5B9BD5"/>
+          <w:sz w:val="32"/>
+          <w:szCs w:val="32"/>
+          <w:u w:val="none"/>
+          <w14:shadow w14:blurRad="12700" w14:dist="38100" w14:dir="2700000" w14:sx="100000" w14:sy="100000" w14:kx="0" w14:ky="0" w14:algn="tl">
+            <w14:schemeClr w14:val="accent5">
+              <w14:lumMod w14:val="60000"/>
+              <w14:lumOff w14:val="40000"/>
+            </w14:schemeClr>
+          </w14:shadow>
+          <w14:textOutline w14:w="9525" w14:cap="flat" w14:cmpd="sng" w14:algn="ctr">
+            <w14:solidFill>
+              <w14:srgbClr w14:val="5B9BD5"/>
+            </w14:solidFill>
+            <w14:prstDash w14:val="solid"/>
+            <w14:round/>
+          </w14:textOutline>
+        </w:rPr>
+        <w:t>:</w:t>
       </w:r>
     </w:p>
     <w:p>
@@ -3659,6 +4361,7 @@
           </w14:textOutline>
         </w:rPr>
       </w:pPr>
+      <w:proofErr w:type="spellStart"/>
       <w:r>
         <w:rPr>
           <w:rStyle w:val="Hipercze"/>
@@ -3681,7 +4384,32 @@
             <w14:round/>
           </w14:textOutline>
         </w:rPr>
-        <w:t>Polish:</w:t>
+        <w:t>Polish</w:t>
+      </w:r>
+      <w:proofErr w:type="spellEnd"/>
+      <w:r>
+        <w:rPr>
+          <w:rStyle w:val="Hipercze"/>
+          <w:bCs/>
+          <w:color w:val="5B9BD5"/>
+          <w:sz w:val="32"/>
+          <w:szCs w:val="32"/>
+          <w:u w:val="none"/>
+          <w14:shadow w14:blurRad="12700" w14:dist="38100" w14:dir="2700000" w14:sx="100000" w14:sy="100000" w14:kx="0" w14:ky="0" w14:algn="tl">
+            <w14:schemeClr w14:val="accent5">
+              <w14:lumMod w14:val="60000"/>
+              <w14:lumOff w14:val="40000"/>
+            </w14:schemeClr>
+          </w14:shadow>
+          <w14:textOutline w14:w="9525" w14:cap="flat" w14:cmpd="sng" w14:algn="ctr">
+            <w14:solidFill>
+              <w14:srgbClr w14:val="5B9BD5"/>
+            </w14:solidFill>
+            <w14:prstDash w14:val="solid"/>
+            <w14:round/>
+          </w14:textOutline>
+        </w:rPr>
+        <w:t>:</w:t>
       </w:r>
       <w:r>
         <w:rPr>
@@ -3802,6 +4530,7 @@
           </wp:anchor>
         </w:drawing>
       </w:r>
+      <w:proofErr w:type="spellStart"/>
       <w:r>
         <w:rPr>
           <w:rStyle w:val="Hipercze"/>
@@ -3824,7 +4553,32 @@
             <w14:round/>
           </w14:textOutline>
         </w:rPr>
-        <w:t>Written:</w:t>
+        <w:t>Written</w:t>
+      </w:r>
+      <w:proofErr w:type="spellEnd"/>
+      <w:r>
+        <w:rPr>
+          <w:rStyle w:val="Hipercze"/>
+          <w:bCs/>
+          <w:color w:val="5B9BD5"/>
+          <w:sz w:val="32"/>
+          <w:szCs w:val="32"/>
+          <w:u w:val="none"/>
+          <w14:shadow w14:blurRad="12700" w14:dist="38100" w14:dir="2700000" w14:sx="100000" w14:sy="100000" w14:kx="0" w14:ky="0" w14:algn="tl">
+            <w14:schemeClr w14:val="accent5">
+              <w14:lumMod w14:val="60000"/>
+              <w14:lumOff w14:val="40000"/>
+            </w14:schemeClr>
+          </w14:shadow>
+          <w14:textOutline w14:w="9525" w14:cap="flat" w14:cmpd="sng" w14:algn="ctr">
+            <w14:solidFill>
+              <w14:srgbClr w14:val="5B9BD5"/>
+            </w14:solidFill>
+            <w14:prstDash w14:val="solid"/>
+            <w14:round/>
+          </w14:textOutline>
+        </w:rPr>
+        <w:t>:</w:t>
       </w:r>
     </w:p>
     <w:p>
@@ -3921,6 +4675,7 @@
           </wp:anchor>
         </w:drawing>
       </w:r>
+      <w:proofErr w:type="spellStart"/>
       <w:r>
         <w:rPr>
           <w:rStyle w:val="Hipercze"/>
@@ -3943,7 +4698,32 @@
             <w14:round/>
           </w14:textOutline>
         </w:rPr>
-        <w:t>Spoken:</w:t>
+        <w:t>Spoken</w:t>
+      </w:r>
+      <w:proofErr w:type="spellEnd"/>
+      <w:r>
+        <w:rPr>
+          <w:rStyle w:val="Hipercze"/>
+          <w:bCs/>
+          <w:color w:val="5B9BD5"/>
+          <w:sz w:val="32"/>
+          <w:szCs w:val="32"/>
+          <w:u w:val="none"/>
+          <w14:shadow w14:blurRad="12700" w14:dist="38100" w14:dir="2700000" w14:sx="100000" w14:sy="100000" w14:kx="0" w14:ky="0" w14:algn="tl">
+            <w14:schemeClr w14:val="accent5">
+              <w14:lumMod w14:val="60000"/>
+              <w14:lumOff w14:val="40000"/>
+            </w14:schemeClr>
+          </w14:shadow>
+          <w14:textOutline w14:w="9525" w14:cap="flat" w14:cmpd="sng" w14:algn="ctr">
+            <w14:solidFill>
+              <w14:srgbClr w14:val="5B9BD5"/>
+            </w14:solidFill>
+            <w14:prstDash w14:val="solid"/>
+            <w14:round/>
+          </w14:textOutline>
+        </w:rPr>
+        <w:t>:</w:t>
       </w:r>
     </w:p>
     <w:p>
@@ -5258,6 +6038,7 @@
           </w14:textOutline>
         </w:rPr>
       </w:pPr>
+      <w:proofErr w:type="spellStart"/>
       <w:r>
         <w:rPr>
           <w:bCs/>
@@ -5278,7 +6059,30 @@
             <w14:round/>
           </w14:textOutline>
         </w:rPr>
-        <w:t>React:</w:t>
+        <w:t>React</w:t>
+      </w:r>
+      <w:proofErr w:type="spellEnd"/>
+      <w:r>
+        <w:rPr>
+          <w:bCs/>
+          <w:color w:val="5B9BD5"/>
+          <w:sz w:val="32"/>
+          <w:szCs w:val="32"/>
+          <w14:shadow w14:blurRad="12700" w14:dist="38100" w14:dir="2700000" w14:sx="100000" w14:sy="100000" w14:kx="0" w14:ky="0" w14:algn="tl">
+            <w14:schemeClr w14:val="accent5">
+              <w14:lumMod w14:val="60000"/>
+              <w14:lumOff w14:val="40000"/>
+            </w14:schemeClr>
+          </w14:shadow>
+          <w14:textOutline w14:w="9525" w14:cap="flat" w14:cmpd="sng" w14:algn="ctr">
+            <w14:solidFill>
+              <w14:srgbClr w14:val="5B9BD5"/>
+            </w14:solidFill>
+            <w14:prstDash w14:val="solid"/>
+            <w14:round/>
+          </w14:textOutline>
+        </w:rPr>
+        <w:t>:</w:t>
       </w:r>
       <w:r>
         <w:rPr>
@@ -5367,6 +6171,52 @@
           </w14:textOutline>
         </w:rPr>
         <w:tab/>
+      </w:r>
+      <w:r>
+        <w:rPr>
+          <w:rStyle w:val="Hipercze"/>
+          <w:b/>
+          <w:color w:val="5B9BD5"/>
+          <w:sz w:val="32"/>
+          <w:szCs w:val="32"/>
+          <w:u w:val="none"/>
+          <w14:shadow w14:blurRad="12700" w14:dist="38100" w14:dir="2700000" w14:sx="100000" w14:sy="100000" w14:kx="0" w14:ky="0" w14:algn="tl">
+            <w14:schemeClr w14:val="accent5">
+              <w14:lumMod w14:val="60000"/>
+              <w14:lumOff w14:val="40000"/>
+            </w14:schemeClr>
+          </w14:shadow>
+          <w14:textOutline w14:w="9525" w14:cap="flat" w14:cmpd="sng" w14:algn="ctr">
+            <w14:noFill/>
+            <w14:prstDash w14:val="solid"/>
+            <w14:round/>
+          </w14:textOutline>
+        </w:rPr>
+        <w:tab/>
+      </w:r>
+      <w:r>
+        <w:rPr>
+          <w:rStyle w:val="Hipercze"/>
+          <w:b/>
+          <w:color w:val="7030A0"/>
+          <w:sz w:val="20"/>
+          <w:szCs w:val="20"/>
+          <w:u w:val="none"/>
+          <w14:shadow w14:blurRad="12700" w14:dist="38100" w14:dir="2700000" w14:sx="100000" w14:sy="100000" w14:kx="0" w14:ky="0" w14:algn="tl">
+            <w14:schemeClr w14:val="accent5">
+              <w14:lumMod w14:val="60000"/>
+              <w14:lumOff w14:val="40000"/>
+            </w14:schemeClr>
+          </w14:shadow>
+          <w14:textOutline w14:w="9525" w14:cap="flat" w14:cmpd="sng" w14:algn="ctr">
+            <w14:solidFill>
+              <w14:srgbClr w14:val="5B9BD5"/>
+            </w14:solidFill>
+            <w14:prstDash w14:val="solid"/>
+            <w14:round/>
+          </w14:textOutline>
+        </w:rPr>
+        <w:t>•</w:t>
       </w:r>
       <w:r>
         <w:rPr>
@@ -5390,7 +6240,103 @@
             <w14:round/>
           </w14:textOutline>
         </w:rPr>
-        <w:t>•</w:t>
+        <w:t xml:space="preserve">     </w:t>
+      </w:r>
+      <w:r>
+        <w:rPr>
+          <w:rStyle w:val="Hipercze"/>
+          <w:b/>
+          <w:color w:val="5B9BD5"/>
+          <w:sz w:val="32"/>
+          <w:szCs w:val="32"/>
+          <w:u w:val="none"/>
+          <w14:shadow w14:blurRad="12700" w14:dist="38100" w14:dir="2700000" w14:sx="100000" w14:sy="100000" w14:kx="0" w14:ky="0" w14:algn="tl">
+            <w14:schemeClr w14:val="accent5">
+              <w14:lumMod w14:val="60000"/>
+              <w14:lumOff w14:val="40000"/>
+            </w14:schemeClr>
+          </w14:shadow>
+          <w14:textOutline w14:w="9525" w14:cap="flat" w14:cmpd="sng" w14:algn="ctr">
+            <w14:solidFill>
+              <w14:srgbClr w14:val="5B9BD5"/>
+            </w14:solidFill>
+            <w14:prstDash w14:val="solid"/>
+            <w14:round/>
+          </w14:textOutline>
+        </w:rPr>
+        <w:t>Express</w:t>
+      </w:r>
+      <w:r>
+        <w:rPr>
+          <w:rStyle w:val="Hipercze"/>
+          <w:b/>
+          <w:color w:val="5B9BD5"/>
+          <w:sz w:val="32"/>
+          <w:szCs w:val="32"/>
+          <w:u w:val="none"/>
+          <w14:shadow w14:blurRad="12700" w14:dist="38100" w14:dir="2700000" w14:sx="100000" w14:sy="100000" w14:kx="0" w14:ky="0" w14:algn="tl">
+            <w14:schemeClr w14:val="accent5">
+              <w14:lumMod w14:val="60000"/>
+              <w14:lumOff w14:val="40000"/>
+            </w14:schemeClr>
+          </w14:shadow>
+          <w14:textOutline w14:w="9525" w14:cap="flat" w14:cmpd="sng" w14:algn="ctr">
+            <w14:solidFill>
+              <w14:srgbClr w14:val="5B9BD5"/>
+            </w14:solidFill>
+            <w14:prstDash w14:val="solid"/>
+            <w14:round/>
+          </w14:textOutline>
+        </w:rPr>
+        <w:tab/>
+      </w:r>
+      <w:r>
+        <w:rPr>
+          <w:rStyle w:val="Hipercze"/>
+          <w:b/>
+          <w:color w:val="5B9BD5"/>
+          <w:sz w:val="32"/>
+          <w:szCs w:val="32"/>
+          <w:u w:val="none"/>
+          <w14:shadow w14:blurRad="12700" w14:dist="38100" w14:dir="2700000" w14:sx="100000" w14:sy="100000" w14:kx="0" w14:ky="0" w14:algn="tl">
+            <w14:schemeClr w14:val="accent5">
+              <w14:lumMod w14:val="60000"/>
+              <w14:lumOff w14:val="40000"/>
+            </w14:schemeClr>
+          </w14:shadow>
+          <w14:textOutline w14:w="9525" w14:cap="flat" w14:cmpd="sng" w14:algn="ctr">
+            <w14:solidFill>
+              <w14:srgbClr w14:val="5B9BD5"/>
+            </w14:solidFill>
+            <w14:prstDash w14:val="solid"/>
+            <w14:round/>
+          </w14:textOutline>
+        </w:rPr>
+        <w:tab/>
+      </w:r>
+      <w:r>
+        <w:rPr>
+          <w:rStyle w:val="Hipercze"/>
+          <w:b/>
+          <w:color w:val="7030A0"/>
+          <w:sz w:val="20"/>
+          <w:szCs w:val="20"/>
+          <w:u w:val="none"/>
+          <w14:shadow w14:blurRad="12700" w14:dist="38100" w14:dir="2700000" w14:sx="100000" w14:sy="100000" w14:kx="0" w14:ky="0" w14:algn="tl">
+            <w14:schemeClr w14:val="accent5">
+              <w14:lumMod w14:val="60000"/>
+              <w14:lumOff w14:val="40000"/>
+            </w14:schemeClr>
+          </w14:shadow>
+          <w14:textOutline w14:w="9525" w14:cap="flat" w14:cmpd="sng" w14:algn="ctr">
+            <w14:solidFill>
+              <w14:srgbClr w14:val="5B9BD5"/>
+            </w14:solidFill>
+            <w14:prstDash w14:val="solid"/>
+            <w14:round/>
+          </w14:textOutline>
+        </w:rPr>
+        <w:t xml:space="preserve">• </w:t>
       </w:r>
       <w:r>
         <w:rPr>
@@ -5414,127 +6360,7 @@
             <w14:round/>
           </w14:textOutline>
         </w:rPr>
-        <w:t xml:space="preserve">     </w:t>
-      </w:r>
-      <w:r>
-        <w:rPr>
-          <w:rStyle w:val="Hipercze"/>
-          <w:b/>
-          <w:color w:val="5B9BD5"/>
-          <w:sz w:val="32"/>
-          <w:szCs w:val="32"/>
-          <w:u w:val="none"/>
-          <w14:shadow w14:blurRad="12700" w14:dist="38100" w14:dir="2700000" w14:sx="100000" w14:sy="100000" w14:kx="0" w14:ky="0" w14:algn="tl">
-            <w14:schemeClr w14:val="accent5">
-              <w14:lumMod w14:val="60000"/>
-              <w14:lumOff w14:val="40000"/>
-            </w14:schemeClr>
-          </w14:shadow>
-          <w14:textOutline w14:w="9525" w14:cap="flat" w14:cmpd="sng" w14:algn="ctr">
-            <w14:solidFill>
-              <w14:srgbClr w14:val="5B9BD5"/>
-            </w14:solidFill>
-            <w14:prstDash w14:val="solid"/>
-            <w14:round/>
-          </w14:textOutline>
-        </w:rPr>
-        <w:t>Express</w:t>
-      </w:r>
-      <w:r>
-        <w:rPr>
-          <w:rStyle w:val="Hipercze"/>
-          <w:b/>
-          <w:color w:val="5B9BD5"/>
-          <w:sz w:val="32"/>
-          <w:szCs w:val="32"/>
-          <w:u w:val="none"/>
-          <w14:shadow w14:blurRad="12700" w14:dist="38100" w14:dir="2700000" w14:sx="100000" w14:sy="100000" w14:kx="0" w14:ky="0" w14:algn="tl">
-            <w14:schemeClr w14:val="accent5">
-              <w14:lumMod w14:val="60000"/>
-              <w14:lumOff w14:val="40000"/>
-            </w14:schemeClr>
-          </w14:shadow>
-          <w14:textOutline w14:w="9525" w14:cap="flat" w14:cmpd="sng" w14:algn="ctr">
-            <w14:solidFill>
-              <w14:srgbClr w14:val="5B9BD5"/>
-            </w14:solidFill>
-            <w14:prstDash w14:val="solid"/>
-            <w14:round/>
-          </w14:textOutline>
-        </w:rPr>
-        <w:tab/>
-      </w:r>
-      <w:r>
-        <w:rPr>
-          <w:rStyle w:val="Hipercze"/>
-          <w:b/>
-          <w:color w:val="5B9BD5"/>
-          <w:sz w:val="32"/>
-          <w:szCs w:val="32"/>
-          <w:u w:val="none"/>
-          <w14:shadow w14:blurRad="12700" w14:dist="38100" w14:dir="2700000" w14:sx="100000" w14:sy="100000" w14:kx="0" w14:ky="0" w14:algn="tl">
-            <w14:schemeClr w14:val="accent5">
-              <w14:lumMod w14:val="60000"/>
-              <w14:lumOff w14:val="40000"/>
-            </w14:schemeClr>
-          </w14:shadow>
-          <w14:textOutline w14:w="9525" w14:cap="flat" w14:cmpd="sng" w14:algn="ctr">
-            <w14:solidFill>
-              <w14:srgbClr w14:val="5B9BD5"/>
-            </w14:solidFill>
-            <w14:prstDash w14:val="solid"/>
-            <w14:round/>
-          </w14:textOutline>
-        </w:rPr>
-        <w:tab/>
-      </w:r>
-      <w:r>
-        <w:rPr>
-          <w:rStyle w:val="Hipercze"/>
-          <w:b/>
-          <w:color w:val="000000" w:themeColor="text1"/>
-          <w:sz w:val="20"/>
-          <w:szCs w:val="20"/>
-          <w:u w:val="none"/>
-          <w14:shadow w14:blurRad="12700" w14:dist="38100" w14:dir="2700000" w14:sx="100000" w14:sy="100000" w14:kx="0" w14:ky="0" w14:algn="tl">
-            <w14:schemeClr w14:val="accent5">
-              <w14:lumMod w14:val="60000"/>
-              <w14:lumOff w14:val="40000"/>
-            </w14:schemeClr>
-          </w14:shadow>
-          <w14:textOutline w14:w="9525" w14:cap="flat" w14:cmpd="sng" w14:algn="ctr">
-            <w14:solidFill>
-              <w14:srgbClr w14:val="5B9BD5"/>
-            </w14:solidFill>
-            <w14:prstDash w14:val="solid"/>
-            <w14:round/>
-          </w14:textOutline>
-        </w:rPr>
-        <w:t>•</w:t>
-      </w:r>
-      <w:r>
-        <w:rPr>
-          <w:rStyle w:val="Hipercze"/>
-          <w:b/>
-          <w:color w:val="000000" w:themeColor="text1"/>
-          <w:sz w:val="20"/>
-          <w:szCs w:val="20"/>
-          <w:u w:val="none"/>
-          <w14:shadow w14:blurRad="12700" w14:dist="38100" w14:dir="2700000" w14:sx="100000" w14:sy="100000" w14:kx="0" w14:ky="0" w14:algn="tl">
-            <w14:schemeClr w14:val="accent5">
-              <w14:lumMod w14:val="60000"/>
-              <w14:lumOff w14:val="40000"/>
-            </w14:schemeClr>
-          </w14:shadow>
-          <w14:textOutline w14:w="9525" w14:cap="flat" w14:cmpd="sng" w14:algn="ctr">
-            <w14:solidFill>
-              <w14:srgbClr w14:val="5B9BD5"/>
-            </w14:solidFill>
-            <w14:prstDash w14:val="solid"/>
-            <w14:round/>
-          </w14:textOutline>
-        </w:rPr>
-        <w:t xml:space="preserve">     </w:t>
+        <w:t xml:space="preserve">    </w:t>
       </w:r>
       <w:r>
         <w:rPr>
@@ -5612,6 +6438,7 @@
         </w:rPr>
         <w:t>-</w:t>
       </w:r>
+      <w:proofErr w:type="spellStart"/>
       <w:r>
         <w:rPr>
           <w:bCs/>
@@ -5634,6 +6461,7 @@
         </w:rPr>
         <w:t>Redux</w:t>
       </w:r>
+      <w:proofErr w:type="spellEnd"/>
       <w:r>
         <w:rPr>
           <w:bCs/>
@@ -5699,6 +6527,30 @@
           </w14:textOutline>
         </w:rPr>
         <w:tab/>
+      </w:r>
+      <w:r>
+        <w:rPr>
+          <w:rStyle w:val="Hipercze"/>
+          <w:b/>
+          <w:color w:val="7030A0"/>
+          <w:sz w:val="20"/>
+          <w:szCs w:val="20"/>
+          <w:u w:val="none"/>
+          <w14:shadow w14:blurRad="12700" w14:dist="38100" w14:dir="2700000" w14:sx="100000" w14:sy="100000" w14:kx="0" w14:ky="0" w14:algn="tl">
+            <w14:schemeClr w14:val="accent5">
+              <w14:lumMod w14:val="60000"/>
+              <w14:lumOff w14:val="40000"/>
+            </w14:schemeClr>
+          </w14:shadow>
+          <w14:textOutline w14:w="9525" w14:cap="flat" w14:cmpd="sng" w14:algn="ctr">
+            <w14:solidFill>
+              <w14:srgbClr w14:val="5B9BD5"/>
+            </w14:solidFill>
+            <w14:prstDash w14:val="solid"/>
+            <w14:round/>
+          </w14:textOutline>
+        </w:rPr>
+        <w:t>•</w:t>
       </w:r>
       <w:r>
         <w:rPr>
@@ -5722,6 +6574,80 @@
             <w14:round/>
           </w14:textOutline>
         </w:rPr>
+        <w:t xml:space="preserve">     </w:t>
+      </w:r>
+      <w:proofErr w:type="spellStart"/>
+      <w:r>
+        <w:rPr>
+          <w:rStyle w:val="Hipercze"/>
+          <w:b/>
+          <w:color w:val="5B9BD5"/>
+          <w:sz w:val="32"/>
+          <w:szCs w:val="32"/>
+          <w:u w:val="none"/>
+          <w14:shadow w14:blurRad="12700" w14:dist="38100" w14:dir="2700000" w14:sx="100000" w14:sy="100000" w14:kx="0" w14:ky="0" w14:algn="tl">
+            <w14:schemeClr w14:val="accent5">
+              <w14:lumMod w14:val="60000"/>
+              <w14:lumOff w14:val="40000"/>
+            </w14:schemeClr>
+          </w14:shadow>
+          <w14:textOutline w14:w="9525" w14:cap="flat" w14:cmpd="sng" w14:algn="ctr">
+            <w14:solidFill>
+              <w14:srgbClr w14:val="5B9BD5"/>
+            </w14:solidFill>
+            <w14:prstDash w14:val="solid"/>
+            <w14:round/>
+          </w14:textOutline>
+        </w:rPr>
+        <w:t>Electron</w:t>
+      </w:r>
+      <w:proofErr w:type="spellEnd"/>
+      <w:r>
+        <w:rPr>
+          <w:rStyle w:val="Hipercze"/>
+          <w:b/>
+          <w:color w:val="5B9BD5"/>
+          <w:sz w:val="32"/>
+          <w:szCs w:val="32"/>
+          <w:u w:val="none"/>
+          <w14:shadow w14:blurRad="12700" w14:dist="38100" w14:dir="2700000" w14:sx="100000" w14:sy="100000" w14:kx="0" w14:ky="0" w14:algn="tl">
+            <w14:schemeClr w14:val="accent5">
+              <w14:lumMod w14:val="60000"/>
+              <w14:lumOff w14:val="40000"/>
+            </w14:schemeClr>
+          </w14:shadow>
+          <w14:textOutline w14:w="9525" w14:cap="flat" w14:cmpd="sng" w14:algn="ctr">
+            <w14:solidFill>
+              <w14:srgbClr w14:val="5B9BD5"/>
+            </w14:solidFill>
+            <w14:prstDash w14:val="solid"/>
+            <w14:round/>
+          </w14:textOutline>
+        </w:rPr>
+        <w:tab/>
+      </w:r>
+      <w:r>
+        <w:rPr>
+          <w:rStyle w:val="Hipercze"/>
+          <w:b/>
+          <w:color w:val="7030A0"/>
+          <w:sz w:val="20"/>
+          <w:szCs w:val="20"/>
+          <w:u w:val="none"/>
+          <w14:shadow w14:blurRad="12700" w14:dist="38100" w14:dir="2700000" w14:sx="100000" w14:sy="100000" w14:kx="0" w14:ky="0" w14:algn="tl">
+            <w14:schemeClr w14:val="accent5">
+              <w14:lumMod w14:val="60000"/>
+              <w14:lumOff w14:val="40000"/>
+            </w14:schemeClr>
+          </w14:shadow>
+          <w14:textOutline w14:w="9525" w14:cap="flat" w14:cmpd="sng" w14:algn="ctr">
+            <w14:solidFill>
+              <w14:srgbClr w14:val="5B9BD5"/>
+            </w14:solidFill>
+            <w14:prstDash w14:val="solid"/>
+            <w14:round/>
+          </w14:textOutline>
+        </w:rPr>
         <w:t>•</w:t>
       </w:r>
       <w:r>
@@ -5748,102 +6674,7 @@
         </w:rPr>
         <w:t xml:space="preserve">     </w:t>
       </w:r>
-      <w:r>
-        <w:rPr>
-          <w:rStyle w:val="Hipercze"/>
-          <w:b/>
-          <w:color w:val="5B9BD5"/>
-          <w:sz w:val="32"/>
-          <w:szCs w:val="32"/>
-          <w:u w:val="none"/>
-          <w14:shadow w14:blurRad="12700" w14:dist="38100" w14:dir="2700000" w14:sx="100000" w14:sy="100000" w14:kx="0" w14:ky="0" w14:algn="tl">
-            <w14:schemeClr w14:val="accent5">
-              <w14:lumMod w14:val="60000"/>
-              <w14:lumOff w14:val="40000"/>
-            </w14:schemeClr>
-          </w14:shadow>
-          <w14:textOutline w14:w="9525" w14:cap="flat" w14:cmpd="sng" w14:algn="ctr">
-            <w14:solidFill>
-              <w14:srgbClr w14:val="5B9BD5"/>
-            </w14:solidFill>
-            <w14:prstDash w14:val="solid"/>
-            <w14:round/>
-          </w14:textOutline>
-        </w:rPr>
-        <w:t>Electron</w:t>
-      </w:r>
-      <w:r>
-        <w:rPr>
-          <w:rStyle w:val="Hipercze"/>
-          <w:b/>
-          <w:color w:val="5B9BD5"/>
-          <w:sz w:val="32"/>
-          <w:szCs w:val="32"/>
-          <w:u w:val="none"/>
-          <w14:shadow w14:blurRad="12700" w14:dist="38100" w14:dir="2700000" w14:sx="100000" w14:sy="100000" w14:kx="0" w14:ky="0" w14:algn="tl">
-            <w14:schemeClr w14:val="accent5">
-              <w14:lumMod w14:val="60000"/>
-              <w14:lumOff w14:val="40000"/>
-            </w14:schemeClr>
-          </w14:shadow>
-          <w14:textOutline w14:w="9525" w14:cap="flat" w14:cmpd="sng" w14:algn="ctr">
-            <w14:solidFill>
-              <w14:srgbClr w14:val="5B9BD5"/>
-            </w14:solidFill>
-            <w14:prstDash w14:val="solid"/>
-            <w14:round/>
-          </w14:textOutline>
-        </w:rPr>
-        <w:tab/>
-      </w:r>
-      <w:r>
-        <w:rPr>
-          <w:rStyle w:val="Hipercze"/>
-          <w:b/>
-          <w:color w:val="000000" w:themeColor="text1"/>
-          <w:sz w:val="20"/>
-          <w:szCs w:val="20"/>
-          <w:u w:val="none"/>
-          <w14:shadow w14:blurRad="12700" w14:dist="38100" w14:dir="2700000" w14:sx="100000" w14:sy="100000" w14:kx="0" w14:ky="0" w14:algn="tl">
-            <w14:schemeClr w14:val="accent5">
-              <w14:lumMod w14:val="60000"/>
-              <w14:lumOff w14:val="40000"/>
-            </w14:schemeClr>
-          </w14:shadow>
-          <w14:textOutline w14:w="9525" w14:cap="flat" w14:cmpd="sng" w14:algn="ctr">
-            <w14:solidFill>
-              <w14:srgbClr w14:val="5B9BD5"/>
-            </w14:solidFill>
-            <w14:prstDash w14:val="solid"/>
-            <w14:round/>
-          </w14:textOutline>
-        </w:rPr>
-        <w:t>•</w:t>
-      </w:r>
-      <w:r>
-        <w:rPr>
-          <w:rStyle w:val="Hipercze"/>
-          <w:b/>
-          <w:color w:val="000000" w:themeColor="text1"/>
-          <w:sz w:val="20"/>
-          <w:szCs w:val="20"/>
-          <w:u w:val="none"/>
-          <w14:shadow w14:blurRad="12700" w14:dist="38100" w14:dir="2700000" w14:sx="100000" w14:sy="100000" w14:kx="0" w14:ky="0" w14:algn="tl">
-            <w14:schemeClr w14:val="accent5">
-              <w14:lumMod w14:val="60000"/>
-              <w14:lumOff w14:val="40000"/>
-            </w14:schemeClr>
-          </w14:shadow>
-          <w14:textOutline w14:w="9525" w14:cap="flat" w14:cmpd="sng" w14:algn="ctr">
-            <w14:solidFill>
-              <w14:srgbClr w14:val="5B9BD5"/>
-            </w14:solidFill>
-            <w14:prstDash w14:val="solid"/>
-            <w14:round/>
-          </w14:textOutline>
-        </w:rPr>
-        <w:t xml:space="preserve">     </w:t>
-      </w:r>
+      <w:proofErr w:type="spellStart"/>
       <w:r>
         <w:rPr>
           <w:rStyle w:val="Hipercze"/>
@@ -5868,6 +6699,7 @@
         </w:rPr>
         <w:t>NodeJS</w:t>
       </w:r>
+      <w:proofErr w:type="spellEnd"/>
     </w:p>
     <w:p>
       <w:pPr>
@@ -5972,6 +6804,7 @@
           </w14:textOutline>
         </w:rPr>
       </w:pPr>
+      <w:proofErr w:type="spellStart"/>
       <w:r>
         <w:rPr>
           <w:bCs/>
@@ -5994,6 +6827,7 @@
         </w:rPr>
         <w:t>Redux-thunk</w:t>
       </w:r>
+      <w:proofErr w:type="spellEnd"/>
     </w:p>
     <w:p>
       <w:pPr>
@@ -6024,6 +6858,7 @@
           </w14:textOutline>
         </w:rPr>
       </w:pPr>
+      <w:proofErr w:type="spellStart"/>
       <w:r>
         <w:rPr>
           <w:bCs/>
@@ -6044,7 +6879,76 @@
             <w14:round/>
           </w14:textOutline>
         </w:rPr>
-        <w:t>Redux-first-routing</w:t>
+        <w:t>Redux</w:t>
+      </w:r>
+      <w:proofErr w:type="spellEnd"/>
+      <w:r>
+        <w:rPr>
+          <w:bCs/>
+          <w:color w:val="5B9BD5"/>
+          <w:sz w:val="32"/>
+          <w:szCs w:val="32"/>
+          <w14:shadow w14:blurRad="12700" w14:dist="38100" w14:dir="2700000" w14:sx="100000" w14:sy="100000" w14:kx="0" w14:ky="0" w14:algn="tl">
+            <w14:schemeClr w14:val="accent5">
+              <w14:lumMod w14:val="60000"/>
+              <w14:lumOff w14:val="40000"/>
+            </w14:schemeClr>
+          </w14:shadow>
+          <w14:textOutline w14:w="9525" w14:cap="flat" w14:cmpd="sng" w14:algn="ctr">
+            <w14:solidFill>
+              <w14:srgbClr w14:val="5B9BD5"/>
+            </w14:solidFill>
+            <w14:prstDash w14:val="solid"/>
+            <w14:round/>
+          </w14:textOutline>
+        </w:rPr>
+        <w:t>-</w:t>
+      </w:r>
+      <w:proofErr w:type="spellStart"/>
+      <w:r>
+        <w:rPr>
+          <w:bCs/>
+          <w:color w:val="5B9BD5"/>
+          <w:sz w:val="32"/>
+          <w:szCs w:val="32"/>
+          <w14:shadow w14:blurRad="12700" w14:dist="38100" w14:dir="2700000" w14:sx="100000" w14:sy="100000" w14:kx="0" w14:ky="0" w14:algn="tl">
+            <w14:schemeClr w14:val="accent5">
+              <w14:lumMod w14:val="60000"/>
+              <w14:lumOff w14:val="40000"/>
+            </w14:schemeClr>
+          </w14:shadow>
+          <w14:textOutline w14:w="9525" w14:cap="flat" w14:cmpd="sng" w14:algn="ctr">
+            <w14:solidFill>
+              <w14:srgbClr w14:val="5B9BD5"/>
+            </w14:solidFill>
+            <w14:prstDash w14:val="solid"/>
+            <w14:round/>
+          </w14:textOutline>
+        </w:rPr>
+        <w:t>first</w:t>
+      </w:r>
+      <w:proofErr w:type="spellEnd"/>
+      <w:r>
+        <w:rPr>
+          <w:bCs/>
+          <w:color w:val="5B9BD5"/>
+          <w:sz w:val="32"/>
+          <w:szCs w:val="32"/>
+          <w14:shadow w14:blurRad="12700" w14:dist="38100" w14:dir="2700000" w14:sx="100000" w14:sy="100000" w14:kx="0" w14:ky="0" w14:algn="tl">
+            <w14:schemeClr w14:val="accent5">
+              <w14:lumMod w14:val="60000"/>
+              <w14:lumOff w14:val="40000"/>
+            </w14:schemeClr>
+          </w14:shadow>
+          <w14:textOutline w14:w="9525" w14:cap="flat" w14:cmpd="sng" w14:algn="ctr">
+            <w14:solidFill>
+              <w14:srgbClr w14:val="5B9BD5"/>
+            </w14:solidFill>
+            <w14:prstDash w14:val="solid"/>
+            <w14:round/>
+          </w14:textOutline>
+        </w:rPr>
+        <w:t>-routing</w:t>
       </w:r>
     </w:p>
     <w:p>
@@ -6130,6 +7034,7 @@
           </w14:textOutline>
         </w:rPr>
       </w:pPr>
+      <w:proofErr w:type="spellStart"/>
       <w:r>
         <w:rPr>
           <w:b/>
@@ -6152,6 +7057,7 @@
         </w:rPr>
         <w:t>Maven</w:t>
       </w:r>
+      <w:proofErr w:type="spellEnd"/>
       <w:r>
         <w:rPr>
           <w:b/>
@@ -6195,6 +7101,30 @@
           </w14:textOutline>
         </w:rPr>
         <w:tab/>
+      </w:r>
+      <w:r>
+        <w:rPr>
+          <w:rStyle w:val="Hipercze"/>
+          <w:b/>
+          <w:color w:val="7030A0"/>
+          <w:sz w:val="20"/>
+          <w:szCs w:val="20"/>
+          <w:u w:val="none"/>
+          <w14:shadow w14:blurRad="12700" w14:dist="38100" w14:dir="2700000" w14:sx="100000" w14:sy="100000" w14:kx="0" w14:ky="0" w14:algn="tl">
+            <w14:schemeClr w14:val="accent5">
+              <w14:lumMod w14:val="60000"/>
+              <w14:lumOff w14:val="40000"/>
+            </w14:schemeClr>
+          </w14:shadow>
+          <w14:textOutline w14:w="9525" w14:cap="flat" w14:cmpd="sng" w14:algn="ctr">
+            <w14:solidFill>
+              <w14:srgbClr w14:val="5B9BD5"/>
+            </w14:solidFill>
+            <w14:prstDash w14:val="solid"/>
+            <w14:round/>
+          </w14:textOutline>
+        </w:rPr>
+        <w:t>•</w:t>
       </w:r>
       <w:r>
         <w:rPr>
@@ -6218,6 +7148,102 @@
             <w14:round/>
           </w14:textOutline>
         </w:rPr>
+        <w:t xml:space="preserve">     </w:t>
+      </w:r>
+      <w:r>
+        <w:rPr>
+          <w:rStyle w:val="Hipercze"/>
+          <w:b/>
+          <w:color w:val="5B9BD5"/>
+          <w:sz w:val="32"/>
+          <w:szCs w:val="32"/>
+          <w:u w:val="none"/>
+          <w14:shadow w14:blurRad="12700" w14:dist="38100" w14:dir="2700000" w14:sx="100000" w14:sy="100000" w14:kx="0" w14:ky="0" w14:algn="tl">
+            <w14:schemeClr w14:val="accent5">
+              <w14:lumMod w14:val="60000"/>
+              <w14:lumOff w14:val="40000"/>
+            </w14:schemeClr>
+          </w14:shadow>
+          <w14:textOutline w14:w="9525" w14:cap="flat" w14:cmpd="sng" w14:algn="ctr">
+            <w14:solidFill>
+              <w14:srgbClr w14:val="5B9BD5"/>
+            </w14:solidFill>
+            <w14:prstDash w14:val="solid"/>
+            <w14:round/>
+          </w14:textOutline>
+        </w:rPr>
+        <w:t>Swing</w:t>
+      </w:r>
+      <w:r>
+        <w:rPr>
+          <w:rStyle w:val="Hipercze"/>
+          <w:b/>
+          <w:color w:val="5B9BD5"/>
+          <w:sz w:val="32"/>
+          <w:szCs w:val="32"/>
+          <w:u w:val="none"/>
+          <w14:shadow w14:blurRad="12700" w14:dist="38100" w14:dir="2700000" w14:sx="100000" w14:sy="100000" w14:kx="0" w14:ky="0" w14:algn="tl">
+            <w14:schemeClr w14:val="accent5">
+              <w14:lumMod w14:val="60000"/>
+              <w14:lumOff w14:val="40000"/>
+            </w14:schemeClr>
+          </w14:shadow>
+          <w14:textOutline w14:w="9525" w14:cap="flat" w14:cmpd="sng" w14:algn="ctr">
+            <w14:solidFill>
+              <w14:srgbClr w14:val="5B9BD5"/>
+            </w14:solidFill>
+            <w14:prstDash w14:val="solid"/>
+            <w14:round/>
+          </w14:textOutline>
+        </w:rPr>
+        <w:tab/>
+      </w:r>
+      <w:r>
+        <w:rPr>
+          <w:rStyle w:val="Hipercze"/>
+          <w:b/>
+          <w:color w:val="5B9BD5"/>
+          <w:sz w:val="32"/>
+          <w:szCs w:val="32"/>
+          <w:u w:val="none"/>
+          <w14:shadow w14:blurRad="12700" w14:dist="38100" w14:dir="2700000" w14:sx="100000" w14:sy="100000" w14:kx="0" w14:ky="0" w14:algn="tl">
+            <w14:schemeClr w14:val="accent5">
+              <w14:lumMod w14:val="60000"/>
+              <w14:lumOff w14:val="40000"/>
+            </w14:schemeClr>
+          </w14:shadow>
+          <w14:textOutline w14:w="9525" w14:cap="flat" w14:cmpd="sng" w14:algn="ctr">
+            <w14:solidFill>
+              <w14:srgbClr w14:val="5B9BD5"/>
+            </w14:solidFill>
+            <w14:prstDash w14:val="solid"/>
+            <w14:round/>
+          </w14:textOutline>
+        </w:rPr>
+        <w:tab/>
+      </w:r>
+      <w:r>
+        <w:rPr>
+          <w:rStyle w:val="Hipercze"/>
+          <w:b/>
+          <w:color w:val="7030A0"/>
+          <w:sz w:val="20"/>
+          <w:szCs w:val="20"/>
+          <w:u w:val="none"/>
+          <w14:shadow w14:blurRad="12700" w14:dist="38100" w14:dir="2700000" w14:sx="100000" w14:sy="100000" w14:kx="0" w14:ky="0" w14:algn="tl">
+            <w14:schemeClr w14:val="accent5">
+              <w14:lumMod w14:val="60000"/>
+              <w14:lumOff w14:val="40000"/>
+            </w14:schemeClr>
+          </w14:shadow>
+          <w14:textOutline w14:w="9525" w14:cap="flat" w14:cmpd="sng" w14:algn="ctr">
+            <w14:solidFill>
+              <w14:srgbClr w14:val="5B9BD5"/>
+            </w14:solidFill>
+            <w14:prstDash w14:val="solid"/>
+            <w14:round/>
+          </w14:textOutline>
+        </w:rPr>
         <w:t>•</w:t>
       </w:r>
       <w:r>
@@ -6244,30 +7270,32 @@
         </w:rPr>
         <w:t xml:space="preserve">     </w:t>
       </w:r>
-      <w:r>
-        <w:rPr>
-          <w:rStyle w:val="Hipercze"/>
-          <w:b/>
-          <w:color w:val="5B9BD5"/>
-          <w:sz w:val="32"/>
-          <w:szCs w:val="32"/>
-          <w:u w:val="none"/>
-          <w14:shadow w14:blurRad="12700" w14:dist="38100" w14:dir="2700000" w14:sx="100000" w14:sy="100000" w14:kx="0" w14:ky="0" w14:algn="tl">
-            <w14:schemeClr w14:val="accent5">
-              <w14:lumMod w14:val="60000"/>
-              <w14:lumOff w14:val="40000"/>
-            </w14:schemeClr>
-          </w14:shadow>
-          <w14:textOutline w14:w="9525" w14:cap="flat" w14:cmpd="sng" w14:algn="ctr">
-            <w14:solidFill>
-              <w14:srgbClr w14:val="5B9BD5"/>
-            </w14:solidFill>
-            <w14:prstDash w14:val="solid"/>
-            <w14:round/>
-          </w14:textOutline>
-        </w:rPr>
-        <w:t>Swing</w:t>
-      </w:r>
+      <w:proofErr w:type="spellStart"/>
+      <w:r>
+        <w:rPr>
+          <w:rStyle w:val="Hipercze"/>
+          <w:b/>
+          <w:color w:val="5B9BD5"/>
+          <w:sz w:val="32"/>
+          <w:szCs w:val="32"/>
+          <w:u w:val="none"/>
+          <w14:shadow w14:blurRad="12700" w14:dist="38100" w14:dir="2700000" w14:sx="100000" w14:sy="100000" w14:kx="0" w14:ky="0" w14:algn="tl">
+            <w14:schemeClr w14:val="accent5">
+              <w14:lumMod w14:val="60000"/>
+              <w14:lumOff w14:val="40000"/>
+            </w14:schemeClr>
+          </w14:shadow>
+          <w14:textOutline w14:w="9525" w14:cap="flat" w14:cmpd="sng" w14:algn="ctr">
+            <w14:solidFill>
+              <w14:srgbClr w14:val="5B9BD5"/>
+            </w14:solidFill>
+            <w14:prstDash w14:val="solid"/>
+            <w14:round/>
+          </w14:textOutline>
+        </w:rPr>
+        <w:t>JavaFX</w:t>
+      </w:r>
+      <w:proofErr w:type="spellEnd"/>
       <w:r>
         <w:rPr>
           <w:rStyle w:val="Hipercze"/>
@@ -6320,127 +7348,7 @@
         <w:rPr>
           <w:rStyle w:val="Hipercze"/>
           <w:b/>
-          <w:color w:val="000000" w:themeColor="text1"/>
-          <w:sz w:val="20"/>
-          <w:szCs w:val="20"/>
-          <w:u w:val="none"/>
-          <w14:shadow w14:blurRad="12700" w14:dist="38100" w14:dir="2700000" w14:sx="100000" w14:sy="100000" w14:kx="0" w14:ky="0" w14:algn="tl">
-            <w14:schemeClr w14:val="accent5">
-              <w14:lumMod w14:val="60000"/>
-              <w14:lumOff w14:val="40000"/>
-            </w14:schemeClr>
-          </w14:shadow>
-          <w14:textOutline w14:w="9525" w14:cap="flat" w14:cmpd="sng" w14:algn="ctr">
-            <w14:solidFill>
-              <w14:srgbClr w14:val="5B9BD5"/>
-            </w14:solidFill>
-            <w14:prstDash w14:val="solid"/>
-            <w14:round/>
-          </w14:textOutline>
-        </w:rPr>
-        <w:t>•</w:t>
-      </w:r>
-      <w:r>
-        <w:rPr>
-          <w:rStyle w:val="Hipercze"/>
-          <w:b/>
-          <w:color w:val="000000" w:themeColor="text1"/>
-          <w:sz w:val="20"/>
-          <w:szCs w:val="20"/>
-          <w:u w:val="none"/>
-          <w14:shadow w14:blurRad="12700" w14:dist="38100" w14:dir="2700000" w14:sx="100000" w14:sy="100000" w14:kx="0" w14:ky="0" w14:algn="tl">
-            <w14:schemeClr w14:val="accent5">
-              <w14:lumMod w14:val="60000"/>
-              <w14:lumOff w14:val="40000"/>
-            </w14:schemeClr>
-          </w14:shadow>
-          <w14:textOutline w14:w="9525" w14:cap="flat" w14:cmpd="sng" w14:algn="ctr">
-            <w14:solidFill>
-              <w14:srgbClr w14:val="5B9BD5"/>
-            </w14:solidFill>
-            <w14:prstDash w14:val="solid"/>
-            <w14:round/>
-          </w14:textOutline>
-        </w:rPr>
-        <w:t xml:space="preserve">     </w:t>
-      </w:r>
-      <w:r>
-        <w:rPr>
-          <w:rStyle w:val="Hipercze"/>
-          <w:b/>
-          <w:color w:val="5B9BD5"/>
-          <w:sz w:val="32"/>
-          <w:szCs w:val="32"/>
-          <w:u w:val="none"/>
-          <w14:shadow w14:blurRad="12700" w14:dist="38100" w14:dir="2700000" w14:sx="100000" w14:sy="100000" w14:kx="0" w14:ky="0" w14:algn="tl">
-            <w14:schemeClr w14:val="accent5">
-              <w14:lumMod w14:val="60000"/>
-              <w14:lumOff w14:val="40000"/>
-            </w14:schemeClr>
-          </w14:shadow>
-          <w14:textOutline w14:w="9525" w14:cap="flat" w14:cmpd="sng" w14:algn="ctr">
-            <w14:solidFill>
-              <w14:srgbClr w14:val="5B9BD5"/>
-            </w14:solidFill>
-            <w14:prstDash w14:val="solid"/>
-            <w14:round/>
-          </w14:textOutline>
-        </w:rPr>
-        <w:t>JavaFX</w:t>
-      </w:r>
-      <w:r>
-        <w:rPr>
-          <w:rStyle w:val="Hipercze"/>
-          <w:b/>
-          <w:color w:val="5B9BD5"/>
-          <w:sz w:val="32"/>
-          <w:szCs w:val="32"/>
-          <w:u w:val="none"/>
-          <w14:shadow w14:blurRad="12700" w14:dist="38100" w14:dir="2700000" w14:sx="100000" w14:sy="100000" w14:kx="0" w14:ky="0" w14:algn="tl">
-            <w14:schemeClr w14:val="accent5">
-              <w14:lumMod w14:val="60000"/>
-              <w14:lumOff w14:val="40000"/>
-            </w14:schemeClr>
-          </w14:shadow>
-          <w14:textOutline w14:w="9525" w14:cap="flat" w14:cmpd="sng" w14:algn="ctr">
-            <w14:solidFill>
-              <w14:srgbClr w14:val="5B9BD5"/>
-            </w14:solidFill>
-            <w14:prstDash w14:val="solid"/>
-            <w14:round/>
-          </w14:textOutline>
-        </w:rPr>
-        <w:tab/>
-      </w:r>
-      <w:r>
-        <w:rPr>
-          <w:rStyle w:val="Hipercze"/>
-          <w:b/>
-          <w:color w:val="5B9BD5"/>
-          <w:sz w:val="32"/>
-          <w:szCs w:val="32"/>
-          <w:u w:val="none"/>
-          <w14:shadow w14:blurRad="12700" w14:dist="38100" w14:dir="2700000" w14:sx="100000" w14:sy="100000" w14:kx="0" w14:ky="0" w14:algn="tl">
-            <w14:schemeClr w14:val="accent5">
-              <w14:lumMod w14:val="60000"/>
-              <w14:lumOff w14:val="40000"/>
-            </w14:schemeClr>
-          </w14:shadow>
-          <w14:textOutline w14:w="9525" w14:cap="flat" w14:cmpd="sng" w14:algn="ctr">
-            <w14:solidFill>
-              <w14:srgbClr w14:val="5B9BD5"/>
-            </w14:solidFill>
-            <w14:prstDash w14:val="solid"/>
-            <w14:round/>
-          </w14:textOutline>
-        </w:rPr>
-        <w:tab/>
-      </w:r>
-      <w:r>
-        <w:rPr>
-          <w:rStyle w:val="Hipercze"/>
-          <w:b/>
-          <w:color w:val="000000" w:themeColor="text1"/>
+          <w:color w:val="7030A0"/>
           <w:sz w:val="20"/>
           <w:szCs w:val="20"/>
           <w:u w:val="none"/>
@@ -6639,31 +7547,7 @@
         <w:rPr>
           <w:rStyle w:val="Hipercze"/>
           <w:b/>
-          <w:color w:val="000000" w:themeColor="text1"/>
-          <w:sz w:val="20"/>
-          <w:szCs w:val="20"/>
-          <w:u w:val="none"/>
-          <w14:shadow w14:blurRad="12700" w14:dist="38100" w14:dir="2700000" w14:sx="100000" w14:sy="100000" w14:kx="0" w14:ky="0" w14:algn="tl">
-            <w14:schemeClr w14:val="accent5">
-              <w14:lumMod w14:val="60000"/>
-              <w14:lumOff w14:val="40000"/>
-            </w14:schemeClr>
-          </w14:shadow>
-          <w14:textOutline w14:w="9525" w14:cap="flat" w14:cmpd="sng" w14:algn="ctr">
-            <w14:solidFill>
-              <w14:srgbClr w14:val="5B9BD5"/>
-            </w14:solidFill>
-            <w14:prstDash w14:val="solid"/>
-            <w14:round/>
-          </w14:textOutline>
-        </w:rPr>
-        <w:tab/>
-      </w:r>
-      <w:r>
-        <w:rPr>
-          <w:rStyle w:val="Hipercze"/>
-          <w:b/>
-          <w:color w:val="000000" w:themeColor="text1"/>
+          <w:color w:val="7030A0"/>
           <w:sz w:val="20"/>
           <w:szCs w:val="20"/>
           <w:u w:val="none"/>
@@ -6760,6 +7644,7 @@
           </w14:textOutline>
         </w:rPr>
       </w:pPr>
+      <w:proofErr w:type="spellStart"/>
       <w:r>
         <w:rPr>
           <w:b/>
@@ -6782,6 +7667,7 @@
         </w:rPr>
         <w:t>Core</w:t>
       </w:r>
+      <w:proofErr w:type="spellEnd"/>
     </w:p>
     <w:p>
       <w:pPr>
@@ -6811,6 +7697,7 @@
           </w14:textOutline>
         </w:rPr>
       </w:pPr>
+      <w:proofErr w:type="spellStart"/>
       <w:r>
         <w:rPr>
           <w:b/>
@@ -6833,6 +7720,7 @@
         </w:rPr>
         <w:t>SpringBoot</w:t>
       </w:r>
+      <w:proofErr w:type="spellEnd"/>
     </w:p>
     <w:p>
       <w:pPr>
@@ -7201,6 +8089,30 @@
         <w:rPr>
           <w:rStyle w:val="Hipercze"/>
           <w:b/>
+          <w:color w:val="7030A0"/>
+          <w:sz w:val="20"/>
+          <w:szCs w:val="20"/>
+          <w:u w:val="none"/>
+          <w14:shadow w14:blurRad="12700" w14:dist="38100" w14:dir="2700000" w14:sx="100000" w14:sy="100000" w14:kx="0" w14:ky="0" w14:algn="tl">
+            <w14:schemeClr w14:val="accent5">
+              <w14:lumMod w14:val="60000"/>
+              <w14:lumOff w14:val="40000"/>
+            </w14:schemeClr>
+          </w14:shadow>
+          <w14:textOutline w14:w="9525" w14:cap="flat" w14:cmpd="sng" w14:algn="ctr">
+            <w14:solidFill>
+              <w14:srgbClr w14:val="5B9BD5"/>
+            </w14:solidFill>
+            <w14:prstDash w14:val="solid"/>
+            <w14:round/>
+          </w14:textOutline>
+        </w:rPr>
+        <w:t>•</w:t>
+      </w:r>
+      <w:r>
+        <w:rPr>
+          <w:rStyle w:val="Hipercze"/>
+          <w:b/>
           <w:color w:val="000000" w:themeColor="text1"/>
           <w:sz w:val="20"/>
           <w:szCs w:val="20"/>
@@ -7219,6 +8131,292 @@
             <w14:round/>
           </w14:textOutline>
         </w:rPr>
+        <w:t xml:space="preserve">     </w:t>
+      </w:r>
+      <w:proofErr w:type="spellStart"/>
+      <w:r>
+        <w:rPr>
+          <w:rStyle w:val="Hipercze"/>
+          <w:b/>
+          <w:color w:val="5B9BD5"/>
+          <w:sz w:val="32"/>
+          <w:szCs w:val="32"/>
+          <w:u w:val="none"/>
+          <w14:shadow w14:blurRad="12700" w14:dist="38100" w14:dir="2700000" w14:sx="100000" w14:sy="100000" w14:kx="0" w14:ky="0" w14:algn="tl">
+            <w14:schemeClr w14:val="accent5">
+              <w14:lumMod w14:val="60000"/>
+              <w14:lumOff w14:val="40000"/>
+            </w14:schemeClr>
+          </w14:shadow>
+          <w14:textOutline w14:w="9525" w14:cap="flat" w14:cmpd="sng" w14:algn="ctr">
+            <w14:solidFill>
+              <w14:srgbClr w14:val="5B9BD5"/>
+            </w14:solidFill>
+            <w14:prstDash w14:val="solid"/>
+            <w14:round/>
+          </w14:textOutline>
+        </w:rPr>
+        <w:t>Firebase</w:t>
+      </w:r>
+      <w:proofErr w:type="spellEnd"/>
+    </w:p>
+    <w:p>
+      <w:pPr>
+        <w:pStyle w:val="Akapitzlist"/>
+        <w:numPr>
+          <w:ilvl w:val="0"/>
+          <w:numId w:val="3"/>
+        </w:numPr>
+        <w:spacing w:after="0" w:line="240" w:lineRule="auto"/>
+        <w:rPr>
+          <w:rStyle w:val="Hipercze"/>
+          <w:b/>
+          <w:color w:val="7030A0"/>
+          <w:sz w:val="40"/>
+          <w:szCs w:val="40"/>
+          <w:u w:val="thick"/>
+          <w14:shadow w14:blurRad="12700" w14:dist="38100" w14:dir="2700000" w14:sx="100000" w14:sy="100000" w14:kx="0" w14:ky="0" w14:algn="tl">
+            <w14:schemeClr w14:val="accent5">
+              <w14:lumMod w14:val="60000"/>
+              <w14:lumOff w14:val="40000"/>
+            </w14:schemeClr>
+          </w14:shadow>
+          <w14:textOutline w14:w="9525" w14:cap="flat" w14:cmpd="sng" w14:algn="ctr">
+            <w14:solidFill>
+              <w14:srgbClr w14:val="5B9BD5"/>
+            </w14:solidFill>
+            <w14:prstDash w14:val="solid"/>
+            <w14:round/>
+          </w14:textOutline>
+        </w:rPr>
+      </w:pPr>
+      <w:r>
+        <w:rPr>
+          <w:rStyle w:val="Hipercze"/>
+          <w:b/>
+          <w:color w:val="7030A0"/>
+          <w:sz w:val="40"/>
+          <w:szCs w:val="40"/>
+          <w:u w:val="thick"/>
+          <w14:shadow w14:blurRad="12700" w14:dist="38100" w14:dir="2700000" w14:sx="100000" w14:sy="100000" w14:kx="0" w14:ky="0" w14:algn="tl">
+            <w14:schemeClr w14:val="accent5">
+              <w14:lumMod w14:val="60000"/>
+              <w14:lumOff w14:val="40000"/>
+            </w14:schemeClr>
+          </w14:shadow>
+          <w14:textOutline w14:w="9525" w14:cap="flat" w14:cmpd="sng" w14:algn="ctr">
+            <w14:solidFill>
+              <w14:srgbClr w14:val="5B9BD5"/>
+            </w14:solidFill>
+            <w14:prstDash w14:val="solid"/>
+            <w14:round/>
+          </w14:textOutline>
+        </w:rPr>
+        <w:t>Data</w:t>
+      </w:r>
+      <w:r>
+        <w:rPr>
+          <w:rStyle w:val="Hipercze"/>
+          <w:b/>
+          <w:color w:val="7030A0"/>
+          <w:sz w:val="40"/>
+          <w:szCs w:val="40"/>
+          <w:u w:val="thick"/>
+          <w14:shadow w14:blurRad="12700" w14:dist="38100" w14:dir="2700000" w14:sx="100000" w14:sy="100000" w14:kx="0" w14:ky="0" w14:algn="tl">
+            <w14:schemeClr w14:val="accent5">
+              <w14:lumMod w14:val="60000"/>
+              <w14:lumOff w14:val="40000"/>
+            </w14:schemeClr>
+          </w14:shadow>
+          <w14:textOutline w14:w="9525" w14:cap="flat" w14:cmpd="sng" w14:algn="ctr">
+            <w14:solidFill>
+              <w14:srgbClr w14:val="5B9BD5"/>
+            </w14:solidFill>
+            <w14:prstDash w14:val="solid"/>
+            <w14:round/>
+          </w14:textOutline>
+        </w:rPr>
+        <w:t xml:space="preserve"> </w:t>
+      </w:r>
+      <w:proofErr w:type="spellStart"/>
+      <w:r>
+        <w:rPr>
+          <w:rStyle w:val="Hipercze"/>
+          <w:b/>
+          <w:color w:val="7030A0"/>
+          <w:spacing w:val="-20"/>
+          <w:position w:val="-10"/>
+          <w:sz w:val="40"/>
+          <w:szCs w:val="40"/>
+          <w:u w:val="thick"/>
+          <w14:shadow w14:blurRad="12700" w14:dist="38100" w14:dir="2700000" w14:sx="100000" w14:sy="100000" w14:kx="0" w14:ky="0" w14:algn="tl">
+            <w14:schemeClr w14:val="accent5">
+              <w14:lumMod w14:val="60000"/>
+              <w14:lumOff w14:val="40000"/>
+            </w14:schemeClr>
+          </w14:shadow>
+          <w14:textOutline w14:w="9525" w14:cap="flat" w14:cmpd="sng" w14:algn="ctr">
+            <w14:solidFill>
+              <w14:srgbClr w14:val="5B9BD5"/>
+            </w14:solidFill>
+            <w14:prstDash w14:val="solid"/>
+            <w14:round/>
+          </w14:textOutline>
+        </w:rPr>
+        <w:t>Notations</w:t>
+      </w:r>
+      <w:proofErr w:type="spellEnd"/>
+      <w:r>
+        <w:rPr>
+          <w:rStyle w:val="Hipercze"/>
+          <w:b/>
+          <w:color w:val="7030A0"/>
+          <w:spacing w:val="-20"/>
+          <w:position w:val="-10"/>
+          <w:sz w:val="40"/>
+          <w:szCs w:val="40"/>
+          <w:u w:val="thick"/>
+          <w14:shadow w14:blurRad="12700" w14:dist="38100" w14:dir="2700000" w14:sx="100000" w14:sy="100000" w14:kx="0" w14:ky="0" w14:algn="tl">
+            <w14:schemeClr w14:val="accent5">
+              <w14:lumMod w14:val="60000"/>
+              <w14:lumOff w14:val="40000"/>
+            </w14:schemeClr>
+          </w14:shadow>
+          <w14:textOutline w14:w="9525" w14:cap="flat" w14:cmpd="sng" w14:algn="ctr">
+            <w14:solidFill>
+              <w14:srgbClr w14:val="5B9BD5"/>
+            </w14:solidFill>
+            <w14:prstDash w14:val="solid"/>
+            <w14:round/>
+          </w14:textOutline>
+        </w:rPr>
+        <w:t>:</w:t>
+      </w:r>
+    </w:p>
+    <w:p>
+      <w:pPr>
+        <w:pStyle w:val="Akapitzlist"/>
+        <w:numPr>
+          <w:ilvl w:val="1"/>
+          <w:numId w:val="3"/>
+        </w:numPr>
+        <w:spacing w:after="0" w:line="240" w:lineRule="auto"/>
+        <w:rPr>
+          <w:rStyle w:val="Hipercze"/>
+          <w:b/>
+          <w:color w:val="5B9BD5"/>
+          <w:sz w:val="32"/>
+          <w:szCs w:val="32"/>
+          <w:u w:val="none"/>
+          <w14:shadow w14:blurRad="12700" w14:dist="38100" w14:dir="2700000" w14:sx="100000" w14:sy="100000" w14:kx="0" w14:ky="0" w14:algn="tl">
+            <w14:schemeClr w14:val="accent5">
+              <w14:lumMod w14:val="60000"/>
+              <w14:lumOff w14:val="40000"/>
+            </w14:schemeClr>
+          </w14:shadow>
+          <w14:textOutline w14:w="9525" w14:cap="flat" w14:cmpd="sng" w14:algn="ctr">
+            <w14:solidFill>
+              <w14:srgbClr w14:val="5B9BD5"/>
+            </w14:solidFill>
+            <w14:prstDash w14:val="solid"/>
+            <w14:round/>
+          </w14:textOutline>
+        </w:rPr>
+      </w:pPr>
+      <w:r>
+        <w:rPr>
+          <w:rStyle w:val="Hipercze"/>
+          <w:b/>
+          <w:color w:val="5B9BD5"/>
+          <w:sz w:val="32"/>
+          <w:szCs w:val="32"/>
+          <w:u w:val="none"/>
+          <w14:shadow w14:blurRad="12700" w14:dist="38100" w14:dir="2700000" w14:sx="100000" w14:sy="100000" w14:kx="0" w14:ky="0" w14:algn="tl">
+            <w14:schemeClr w14:val="accent5">
+              <w14:lumMod w14:val="60000"/>
+              <w14:lumOff w14:val="40000"/>
+            </w14:schemeClr>
+          </w14:shadow>
+          <w14:textOutline w14:w="9525" w14:cap="flat" w14:cmpd="sng" w14:algn="ctr">
+            <w14:solidFill>
+              <w14:srgbClr w14:val="5B9BD5"/>
+            </w14:solidFill>
+            <w14:prstDash w14:val="solid"/>
+            <w14:round/>
+          </w14:textOutline>
+        </w:rPr>
+        <w:t>HTML</w:t>
+      </w:r>
+      <w:r>
+        <w:rPr>
+          <w:rStyle w:val="Hipercze"/>
+          <w:b/>
+          <w:color w:val="5B9BD5"/>
+          <w:sz w:val="32"/>
+          <w:szCs w:val="32"/>
+          <w:u w:val="none"/>
+          <w14:shadow w14:blurRad="12700" w14:dist="38100" w14:dir="2700000" w14:sx="100000" w14:sy="100000" w14:kx="0" w14:ky="0" w14:algn="tl">
+            <w14:schemeClr w14:val="accent5">
+              <w14:lumMod w14:val="60000"/>
+              <w14:lumOff w14:val="40000"/>
+            </w14:schemeClr>
+          </w14:shadow>
+          <w14:textOutline w14:w="9525" w14:cap="flat" w14:cmpd="sng" w14:algn="ctr">
+            <w14:solidFill>
+              <w14:srgbClr w14:val="5B9BD5"/>
+            </w14:solidFill>
+            <w14:prstDash w14:val="solid"/>
+            <w14:round/>
+          </w14:textOutline>
+        </w:rPr>
+        <w:tab/>
+      </w:r>
+      <w:r>
+        <w:rPr>
+          <w:rStyle w:val="Hipercze"/>
+          <w:b/>
+          <w:color w:val="5B9BD5"/>
+          <w:sz w:val="32"/>
+          <w:szCs w:val="32"/>
+          <w:u w:val="none"/>
+          <w14:shadow w14:blurRad="12700" w14:dist="38100" w14:dir="2700000" w14:sx="100000" w14:sy="100000" w14:kx="0" w14:ky="0" w14:algn="tl">
+            <w14:schemeClr w14:val="accent5">
+              <w14:lumMod w14:val="60000"/>
+              <w14:lumOff w14:val="40000"/>
+            </w14:schemeClr>
+          </w14:shadow>
+          <w14:textOutline w14:w="9525" w14:cap="flat" w14:cmpd="sng" w14:algn="ctr">
+            <w14:solidFill>
+              <w14:srgbClr w14:val="5B9BD5"/>
+            </w14:solidFill>
+            <w14:prstDash w14:val="solid"/>
+            <w14:round/>
+          </w14:textOutline>
+        </w:rPr>
+        <w:tab/>
+      </w:r>
+      <w:r>
+        <w:rPr>
+          <w:rStyle w:val="Hipercze"/>
+          <w:b/>
+          <w:color w:val="7030A0"/>
+          <w:sz w:val="20"/>
+          <w:szCs w:val="20"/>
+          <w:u w:val="none"/>
+          <w14:shadow w14:blurRad="12700" w14:dist="38100" w14:dir="2700000" w14:sx="100000" w14:sy="100000" w14:kx="0" w14:ky="0" w14:algn="tl">
+            <w14:schemeClr w14:val="accent5">
+              <w14:lumMod w14:val="60000"/>
+              <w14:lumOff w14:val="40000"/>
+            </w14:schemeClr>
+          </w14:shadow>
+          <w14:textOutline w14:w="9525" w14:cap="flat" w14:cmpd="sng" w14:algn="ctr">
+            <w14:solidFill>
+              <w14:srgbClr w14:val="5B9BD5"/>
+            </w14:solidFill>
+            <w14:prstDash w14:val="solid"/>
+            <w14:round/>
+          </w14:textOutline>
+        </w:rPr>
         <w:t>•</w:t>
       </w:r>
       <w:r>
@@ -7267,8 +8465,1016 @@
             <w14:round/>
           </w14:textOutline>
         </w:rPr>
-        <w:t>Firebase</w:t>
-      </w:r>
+        <w:t>XML</w:t>
+      </w:r>
+      <w:r>
+        <w:rPr>
+          <w:rStyle w:val="Hipercze"/>
+          <w:b/>
+          <w:color w:val="5B9BD5"/>
+          <w:sz w:val="32"/>
+          <w:szCs w:val="32"/>
+          <w:u w:val="none"/>
+          <w14:shadow w14:blurRad="12700" w14:dist="38100" w14:dir="2700000" w14:sx="100000" w14:sy="100000" w14:kx="0" w14:ky="0" w14:algn="tl">
+            <w14:schemeClr w14:val="accent5">
+              <w14:lumMod w14:val="60000"/>
+              <w14:lumOff w14:val="40000"/>
+            </w14:schemeClr>
+          </w14:shadow>
+          <w14:textOutline w14:w="9525" w14:cap="flat" w14:cmpd="sng" w14:algn="ctr">
+            <w14:solidFill>
+              <w14:srgbClr w14:val="5B9BD5"/>
+            </w14:solidFill>
+            <w14:prstDash w14:val="solid"/>
+            <w14:round/>
+          </w14:textOutline>
+        </w:rPr>
+        <w:tab/>
+      </w:r>
+      <w:r>
+        <w:rPr>
+          <w:rStyle w:val="Hipercze"/>
+          <w:b/>
+          <w:color w:val="5B9BD5"/>
+          <w:sz w:val="32"/>
+          <w:szCs w:val="32"/>
+          <w:u w:val="none"/>
+          <w14:shadow w14:blurRad="12700" w14:dist="38100" w14:dir="2700000" w14:sx="100000" w14:sy="100000" w14:kx="0" w14:ky="0" w14:algn="tl">
+            <w14:schemeClr w14:val="accent5">
+              <w14:lumMod w14:val="60000"/>
+              <w14:lumOff w14:val="40000"/>
+            </w14:schemeClr>
+          </w14:shadow>
+          <w14:textOutline w14:w="9525" w14:cap="flat" w14:cmpd="sng" w14:algn="ctr">
+            <w14:solidFill>
+              <w14:srgbClr w14:val="5B9BD5"/>
+            </w14:solidFill>
+            <w14:prstDash w14:val="solid"/>
+            <w14:round/>
+          </w14:textOutline>
+        </w:rPr>
+        <w:tab/>
+      </w:r>
+      <w:r>
+        <w:rPr>
+          <w:rStyle w:val="Hipercze"/>
+          <w:b/>
+          <w:color w:val="7030A0"/>
+          <w:sz w:val="20"/>
+          <w:szCs w:val="20"/>
+          <w:u w:val="none"/>
+          <w14:shadow w14:blurRad="12700" w14:dist="38100" w14:dir="2700000" w14:sx="100000" w14:sy="100000" w14:kx="0" w14:ky="0" w14:algn="tl">
+            <w14:schemeClr w14:val="accent5">
+              <w14:lumMod w14:val="60000"/>
+              <w14:lumOff w14:val="40000"/>
+            </w14:schemeClr>
+          </w14:shadow>
+          <w14:textOutline w14:w="9525" w14:cap="flat" w14:cmpd="sng" w14:algn="ctr">
+            <w14:solidFill>
+              <w14:srgbClr w14:val="5B9BD5"/>
+            </w14:solidFill>
+            <w14:prstDash w14:val="solid"/>
+            <w14:round/>
+          </w14:textOutline>
+        </w:rPr>
+        <w:t>•</w:t>
+      </w:r>
+      <w:r>
+        <w:rPr>
+          <w:rStyle w:val="Hipercze"/>
+          <w:b/>
+          <w:color w:val="000000" w:themeColor="text1"/>
+          <w:sz w:val="20"/>
+          <w:szCs w:val="20"/>
+          <w:u w:val="none"/>
+          <w14:shadow w14:blurRad="12700" w14:dist="38100" w14:dir="2700000" w14:sx="100000" w14:sy="100000" w14:kx="0" w14:ky="0" w14:algn="tl">
+            <w14:schemeClr w14:val="accent5">
+              <w14:lumMod w14:val="60000"/>
+              <w14:lumOff w14:val="40000"/>
+            </w14:schemeClr>
+          </w14:shadow>
+          <w14:textOutline w14:w="9525" w14:cap="flat" w14:cmpd="sng" w14:algn="ctr">
+            <w14:solidFill>
+              <w14:srgbClr w14:val="5B9BD5"/>
+            </w14:solidFill>
+            <w14:prstDash w14:val="solid"/>
+            <w14:round/>
+          </w14:textOutline>
+        </w:rPr>
+        <w:t xml:space="preserve">     </w:t>
+      </w:r>
+      <w:r>
+        <w:rPr>
+          <w:rStyle w:val="Hipercze"/>
+          <w:b/>
+          <w:color w:val="5B9BD5"/>
+          <w:sz w:val="32"/>
+          <w:szCs w:val="32"/>
+          <w:u w:val="none"/>
+          <w14:shadow w14:blurRad="12700" w14:dist="38100" w14:dir="2700000" w14:sx="100000" w14:sy="100000" w14:kx="0" w14:ky="0" w14:algn="tl">
+            <w14:schemeClr w14:val="accent5">
+              <w14:lumMod w14:val="60000"/>
+              <w14:lumOff w14:val="40000"/>
+            </w14:schemeClr>
+          </w14:shadow>
+          <w14:textOutline w14:w="9525" w14:cap="flat" w14:cmpd="sng" w14:algn="ctr">
+            <w14:solidFill>
+              <w14:srgbClr w14:val="5B9BD5"/>
+            </w14:solidFill>
+            <w14:prstDash w14:val="solid"/>
+            <w14:round/>
+          </w14:textOutline>
+        </w:rPr>
+        <w:t>ML</w:t>
+      </w:r>
+      <w:r>
+        <w:rPr>
+          <w:rStyle w:val="Hipercze"/>
+          <w:b/>
+          <w:color w:val="5B9BD5"/>
+          <w:sz w:val="32"/>
+          <w:szCs w:val="32"/>
+          <w:u w:val="none"/>
+          <w14:shadow w14:blurRad="12700" w14:dist="38100" w14:dir="2700000" w14:sx="100000" w14:sy="100000" w14:kx="0" w14:ky="0" w14:algn="tl">
+            <w14:schemeClr w14:val="accent5">
+              <w14:lumMod w14:val="60000"/>
+              <w14:lumOff w14:val="40000"/>
+            </w14:schemeClr>
+          </w14:shadow>
+          <w14:textOutline w14:w="9525" w14:cap="flat" w14:cmpd="sng" w14:algn="ctr">
+            <w14:solidFill>
+              <w14:srgbClr w14:val="5B9BD5"/>
+            </w14:solidFill>
+            <w14:prstDash w14:val="solid"/>
+            <w14:round/>
+          </w14:textOutline>
+        </w:rPr>
+        <w:tab/>
+      </w:r>
+      <w:r>
+        <w:rPr>
+          <w:rStyle w:val="Hipercze"/>
+          <w:b/>
+          <w:color w:val="5B9BD5"/>
+          <w:sz w:val="32"/>
+          <w:szCs w:val="32"/>
+          <w:u w:val="none"/>
+          <w14:shadow w14:blurRad="12700" w14:dist="38100" w14:dir="2700000" w14:sx="100000" w14:sy="100000" w14:kx="0" w14:ky="0" w14:algn="tl">
+            <w14:schemeClr w14:val="accent5">
+              <w14:lumMod w14:val="60000"/>
+              <w14:lumOff w14:val="40000"/>
+            </w14:schemeClr>
+          </w14:shadow>
+          <w14:textOutline w14:w="9525" w14:cap="flat" w14:cmpd="sng" w14:algn="ctr">
+            <w14:solidFill>
+              <w14:srgbClr w14:val="5B9BD5"/>
+            </w14:solidFill>
+            <w14:prstDash w14:val="solid"/>
+            <w14:round/>
+          </w14:textOutline>
+        </w:rPr>
+        <w:tab/>
+      </w:r>
+      <w:r>
+        <w:rPr>
+          <w:rStyle w:val="Hipercze"/>
+          <w:b/>
+          <w:color w:val="7030A0"/>
+          <w:sz w:val="20"/>
+          <w:szCs w:val="20"/>
+          <w:u w:val="none"/>
+          <w14:shadow w14:blurRad="12700" w14:dist="38100" w14:dir="2700000" w14:sx="100000" w14:sy="100000" w14:kx="0" w14:ky="0" w14:algn="tl">
+            <w14:schemeClr w14:val="accent5">
+              <w14:lumMod w14:val="60000"/>
+              <w14:lumOff w14:val="40000"/>
+            </w14:schemeClr>
+          </w14:shadow>
+          <w14:textOutline w14:w="9525" w14:cap="flat" w14:cmpd="sng" w14:algn="ctr">
+            <w14:solidFill>
+              <w14:srgbClr w14:val="5B9BD5"/>
+            </w14:solidFill>
+            <w14:prstDash w14:val="solid"/>
+            <w14:round/>
+          </w14:textOutline>
+        </w:rPr>
+        <w:t>•</w:t>
+      </w:r>
+      <w:r>
+        <w:rPr>
+          <w:rStyle w:val="Hipercze"/>
+          <w:b/>
+          <w:color w:val="000000" w:themeColor="text1"/>
+          <w:sz w:val="20"/>
+          <w:szCs w:val="20"/>
+          <w:u w:val="none"/>
+          <w14:shadow w14:blurRad="12700" w14:dist="38100" w14:dir="2700000" w14:sx="100000" w14:sy="100000" w14:kx="0" w14:ky="0" w14:algn="tl">
+            <w14:schemeClr w14:val="accent5">
+              <w14:lumMod w14:val="60000"/>
+              <w14:lumOff w14:val="40000"/>
+            </w14:schemeClr>
+          </w14:shadow>
+          <w14:textOutline w14:w="9525" w14:cap="flat" w14:cmpd="sng" w14:algn="ctr">
+            <w14:solidFill>
+              <w14:srgbClr w14:val="5B9BD5"/>
+            </w14:solidFill>
+            <w14:prstDash w14:val="solid"/>
+            <w14:round/>
+          </w14:textOutline>
+        </w:rPr>
+        <w:t xml:space="preserve">     </w:t>
+      </w:r>
+      <w:r>
+        <w:rPr>
+          <w:rStyle w:val="Hipercze"/>
+          <w:b/>
+          <w:color w:val="5B9BD5"/>
+          <w:sz w:val="32"/>
+          <w:szCs w:val="32"/>
+          <w:u w:val="none"/>
+          <w14:shadow w14:blurRad="12700" w14:dist="38100" w14:dir="2700000" w14:sx="100000" w14:sy="100000" w14:kx="0" w14:ky="0" w14:algn="tl">
+            <w14:schemeClr w14:val="accent5">
+              <w14:lumMod w14:val="60000"/>
+              <w14:lumOff w14:val="40000"/>
+            </w14:schemeClr>
+          </w14:shadow>
+          <w14:textOutline w14:w="9525" w14:cap="flat" w14:cmpd="sng" w14:algn="ctr">
+            <w14:solidFill>
+              <w14:srgbClr w14:val="5B9BD5"/>
+            </w14:solidFill>
+            <w14:prstDash w14:val="solid"/>
+            <w14:round/>
+          </w14:textOutline>
+        </w:rPr>
+        <w:t>J</w:t>
+      </w:r>
+      <w:r>
+        <w:rPr>
+          <w:rStyle w:val="Hipercze"/>
+          <w:b/>
+          <w:color w:val="5B9BD5"/>
+          <w:sz w:val="32"/>
+          <w:szCs w:val="32"/>
+          <w:u w:val="none"/>
+          <w14:shadow w14:blurRad="12700" w14:dist="38100" w14:dir="2700000" w14:sx="100000" w14:sy="100000" w14:kx="0" w14:ky="0" w14:algn="tl">
+            <w14:schemeClr w14:val="accent5">
+              <w14:lumMod w14:val="60000"/>
+              <w14:lumOff w14:val="40000"/>
+            </w14:schemeClr>
+          </w14:shadow>
+          <w14:textOutline w14:w="9525" w14:cap="flat" w14:cmpd="sng" w14:algn="ctr">
+            <w14:solidFill>
+              <w14:srgbClr w14:val="5B9BD5"/>
+            </w14:solidFill>
+            <w14:prstDash w14:val="solid"/>
+            <w14:round/>
+          </w14:textOutline>
+        </w:rPr>
+        <w:t>SON</w:t>
+      </w:r>
+    </w:p>
+    <w:p>
+      <w:pPr>
+        <w:pStyle w:val="Akapitzlist"/>
+        <w:numPr>
+          <w:ilvl w:val="1"/>
+          <w:numId w:val="3"/>
+        </w:numPr>
+        <w:spacing w:after="0" w:line="240" w:lineRule="auto"/>
+        <w:rPr>
+          <w:rStyle w:val="Hipercze"/>
+          <w:b/>
+          <w:color w:val="5B9BD5"/>
+          <w:sz w:val="32"/>
+          <w:szCs w:val="32"/>
+          <w:u w:val="none"/>
+          <w14:shadow w14:blurRad="12700" w14:dist="38100" w14:dir="2700000" w14:sx="100000" w14:sy="100000" w14:kx="0" w14:ky="0" w14:algn="tl">
+            <w14:schemeClr w14:val="accent5">
+              <w14:lumMod w14:val="60000"/>
+              <w14:lumOff w14:val="40000"/>
+            </w14:schemeClr>
+          </w14:shadow>
+          <w14:textOutline w14:w="9525" w14:cap="flat" w14:cmpd="sng" w14:algn="ctr">
+            <w14:solidFill>
+              <w14:srgbClr w14:val="5B9BD5"/>
+            </w14:solidFill>
+            <w14:prstDash w14:val="solid"/>
+            <w14:round/>
+          </w14:textOutline>
+        </w:rPr>
+      </w:pPr>
+      <w:r>
+        <w:rPr>
+          <w:rStyle w:val="Hipercze"/>
+          <w:b/>
+          <w:color w:val="5B9BD5"/>
+          <w:sz w:val="32"/>
+          <w:szCs w:val="32"/>
+          <w:u w:val="none"/>
+          <w14:shadow w14:blurRad="12700" w14:dist="38100" w14:dir="2700000" w14:sx="100000" w14:sy="100000" w14:kx="0" w14:ky="0" w14:algn="tl">
+            <w14:schemeClr w14:val="accent5">
+              <w14:lumMod w14:val="60000"/>
+              <w14:lumOff w14:val="40000"/>
+            </w14:schemeClr>
+          </w14:shadow>
+          <w14:textOutline w14:w="9525" w14:cap="flat" w14:cmpd="sng" w14:algn="ctr">
+            <w14:solidFill>
+              <w14:srgbClr w14:val="5B9BD5"/>
+            </w14:solidFill>
+            <w14:prstDash w14:val="solid"/>
+            <w14:round/>
+          </w14:textOutline>
+        </w:rPr>
+        <w:t>SASS &amp; CSS</w:t>
+      </w:r>
+      <w:r>
+        <w:rPr>
+          <w:rStyle w:val="Hipercze"/>
+          <w:b/>
+          <w:color w:val="5B9BD5"/>
+          <w:sz w:val="32"/>
+          <w:szCs w:val="32"/>
+          <w:u w:val="none"/>
+          <w14:shadow w14:blurRad="12700" w14:dist="38100" w14:dir="2700000" w14:sx="100000" w14:sy="100000" w14:kx="0" w14:ky="0" w14:algn="tl">
+            <w14:schemeClr w14:val="accent5">
+              <w14:lumMod w14:val="60000"/>
+              <w14:lumOff w14:val="40000"/>
+            </w14:schemeClr>
+          </w14:shadow>
+          <w14:textOutline w14:w="9525" w14:cap="flat" w14:cmpd="sng" w14:algn="ctr">
+            <w14:solidFill>
+              <w14:srgbClr w14:val="5B9BD5"/>
+            </w14:solidFill>
+            <w14:prstDash w14:val="solid"/>
+            <w14:round/>
+          </w14:textOutline>
+        </w:rPr>
+        <w:tab/>
+      </w:r>
+      <w:r>
+        <w:rPr>
+          <w:rStyle w:val="Hipercze"/>
+          <w:b/>
+          <w:color w:val="7030A0"/>
+          <w:sz w:val="20"/>
+          <w:szCs w:val="20"/>
+          <w:u w:val="none"/>
+          <w14:shadow w14:blurRad="12700" w14:dist="38100" w14:dir="2700000" w14:sx="100000" w14:sy="100000" w14:kx="0" w14:ky="0" w14:algn="tl">
+            <w14:schemeClr w14:val="accent5">
+              <w14:lumMod w14:val="60000"/>
+              <w14:lumOff w14:val="40000"/>
+            </w14:schemeClr>
+          </w14:shadow>
+          <w14:textOutline w14:w="9525" w14:cap="flat" w14:cmpd="sng" w14:algn="ctr">
+            <w14:solidFill>
+              <w14:srgbClr w14:val="5B9BD5"/>
+            </w14:solidFill>
+            <w14:prstDash w14:val="solid"/>
+            <w14:round/>
+          </w14:textOutline>
+        </w:rPr>
+        <w:t>•</w:t>
+      </w:r>
+      <w:r>
+        <w:rPr>
+          <w:rStyle w:val="Hipercze"/>
+          <w:b/>
+          <w:color w:val="000000" w:themeColor="text1"/>
+          <w:sz w:val="20"/>
+          <w:szCs w:val="20"/>
+          <w:u w:val="none"/>
+          <w14:shadow w14:blurRad="12700" w14:dist="38100" w14:dir="2700000" w14:sx="100000" w14:sy="100000" w14:kx="0" w14:ky="0" w14:algn="tl">
+            <w14:schemeClr w14:val="accent5">
+              <w14:lumMod w14:val="60000"/>
+              <w14:lumOff w14:val="40000"/>
+            </w14:schemeClr>
+          </w14:shadow>
+          <w14:textOutline w14:w="9525" w14:cap="flat" w14:cmpd="sng" w14:algn="ctr">
+            <w14:solidFill>
+              <w14:srgbClr w14:val="5B9BD5"/>
+            </w14:solidFill>
+            <w14:prstDash w14:val="solid"/>
+            <w14:round/>
+          </w14:textOutline>
+        </w:rPr>
+        <w:t xml:space="preserve">    </w:t>
+      </w:r>
+      <w:r>
+        <w:rPr>
+          <w:rStyle w:val="Hipercze"/>
+          <w:b/>
+          <w:color w:val="5B9BD5"/>
+          <w:sz w:val="32"/>
+          <w:szCs w:val="32"/>
+          <w:u w:val="none"/>
+          <w14:shadow w14:blurRad="12700" w14:dist="38100" w14:dir="2700000" w14:sx="100000" w14:sy="100000" w14:kx="0" w14:ky="0" w14:algn="tl">
+            <w14:schemeClr w14:val="accent5">
+              <w14:lumMod w14:val="60000"/>
+              <w14:lumOff w14:val="40000"/>
+            </w14:schemeClr>
+          </w14:shadow>
+          <w14:textOutline w14:w="9525" w14:cap="flat" w14:cmpd="sng" w14:algn="ctr">
+            <w14:solidFill>
+              <w14:srgbClr w14:val="5B9BD5"/>
+            </w14:solidFill>
+            <w14:prstDash w14:val="solid"/>
+            <w14:round/>
+          </w14:textOutline>
+        </w:rPr>
+        <w:t>UML</w:t>
+      </w:r>
+      <w:r>
+        <w:rPr>
+          <w:rStyle w:val="Hipercze"/>
+          <w:b/>
+          <w:color w:val="5B9BD5"/>
+          <w:sz w:val="32"/>
+          <w:szCs w:val="32"/>
+          <w:u w:val="none"/>
+          <w14:shadow w14:blurRad="12700" w14:dist="38100" w14:dir="2700000" w14:sx="100000" w14:sy="100000" w14:kx="0" w14:ky="0" w14:algn="tl">
+            <w14:schemeClr w14:val="accent5">
+              <w14:lumMod w14:val="60000"/>
+              <w14:lumOff w14:val="40000"/>
+            </w14:schemeClr>
+          </w14:shadow>
+          <w14:textOutline w14:w="9525" w14:cap="flat" w14:cmpd="sng" w14:algn="ctr">
+            <w14:solidFill>
+              <w14:srgbClr w14:val="5B9BD5"/>
+            </w14:solidFill>
+            <w14:prstDash w14:val="solid"/>
+            <w14:round/>
+          </w14:textOutline>
+        </w:rPr>
+        <w:tab/>
+      </w:r>
+      <w:r>
+        <w:rPr>
+          <w:rStyle w:val="Hipercze"/>
+          <w:b/>
+          <w:color w:val="5B9BD5"/>
+          <w:sz w:val="32"/>
+          <w:szCs w:val="32"/>
+          <w:u w:val="none"/>
+          <w14:shadow w14:blurRad="12700" w14:dist="38100" w14:dir="2700000" w14:sx="100000" w14:sy="100000" w14:kx="0" w14:ky="0" w14:algn="tl">
+            <w14:schemeClr w14:val="accent5">
+              <w14:lumMod w14:val="60000"/>
+              <w14:lumOff w14:val="40000"/>
+            </w14:schemeClr>
+          </w14:shadow>
+          <w14:textOutline w14:w="9525" w14:cap="flat" w14:cmpd="sng" w14:algn="ctr">
+            <w14:solidFill>
+              <w14:srgbClr w14:val="5B9BD5"/>
+            </w14:solidFill>
+            <w14:prstDash w14:val="solid"/>
+            <w14:round/>
+          </w14:textOutline>
+        </w:rPr>
+        <w:tab/>
+      </w:r>
+      <w:r>
+        <w:rPr>
+          <w:rStyle w:val="Hipercze"/>
+          <w:b/>
+          <w:color w:val="7030A0"/>
+          <w:sz w:val="20"/>
+          <w:szCs w:val="20"/>
+          <w:u w:val="none"/>
+          <w14:shadow w14:blurRad="12700" w14:dist="38100" w14:dir="2700000" w14:sx="100000" w14:sy="100000" w14:kx="0" w14:ky="0" w14:algn="tl">
+            <w14:schemeClr w14:val="accent5">
+              <w14:lumMod w14:val="60000"/>
+              <w14:lumOff w14:val="40000"/>
+            </w14:schemeClr>
+          </w14:shadow>
+          <w14:textOutline w14:w="9525" w14:cap="flat" w14:cmpd="sng" w14:algn="ctr">
+            <w14:solidFill>
+              <w14:srgbClr w14:val="5B9BD5"/>
+            </w14:solidFill>
+            <w14:prstDash w14:val="solid"/>
+            <w14:round/>
+          </w14:textOutline>
+        </w:rPr>
+        <w:t>•</w:t>
+      </w:r>
+      <w:r>
+        <w:rPr>
+          <w:rStyle w:val="Hipercze"/>
+          <w:b/>
+          <w:color w:val="000000" w:themeColor="text1"/>
+          <w:sz w:val="20"/>
+          <w:szCs w:val="20"/>
+          <w:u w:val="none"/>
+          <w14:shadow w14:blurRad="12700" w14:dist="38100" w14:dir="2700000" w14:sx="100000" w14:sy="100000" w14:kx="0" w14:ky="0" w14:algn="tl">
+            <w14:schemeClr w14:val="accent5">
+              <w14:lumMod w14:val="60000"/>
+              <w14:lumOff w14:val="40000"/>
+            </w14:schemeClr>
+          </w14:shadow>
+          <w14:textOutline w14:w="9525" w14:cap="flat" w14:cmpd="sng" w14:algn="ctr">
+            <w14:solidFill>
+              <w14:srgbClr w14:val="5B9BD5"/>
+            </w14:solidFill>
+            <w14:prstDash w14:val="solid"/>
+            <w14:round/>
+          </w14:textOutline>
+        </w:rPr>
+        <w:t xml:space="preserve">     </w:t>
+      </w:r>
+      <w:r>
+        <w:rPr>
+          <w:rStyle w:val="Hipercze"/>
+          <w:b/>
+          <w:color w:val="5B9BD5"/>
+          <w:sz w:val="32"/>
+          <w:szCs w:val="32"/>
+          <w:u w:val="none"/>
+          <w14:shadow w14:blurRad="12700" w14:dist="38100" w14:dir="2700000" w14:sx="100000" w14:sy="100000" w14:kx="0" w14:ky="0" w14:algn="tl">
+            <w14:schemeClr w14:val="accent5">
+              <w14:lumMod w14:val="60000"/>
+              <w14:lumOff w14:val="40000"/>
+            </w14:schemeClr>
+          </w14:shadow>
+          <w14:textOutline w14:w="9525" w14:cap="flat" w14:cmpd="sng" w14:algn="ctr">
+            <w14:solidFill>
+              <w14:srgbClr w14:val="5B9BD5"/>
+            </w14:solidFill>
+            <w14:prstDash w14:val="solid"/>
+            <w14:round/>
+          </w14:textOutline>
+        </w:rPr>
+        <w:t>SQL</w:t>
+      </w:r>
+    </w:p>
+    <w:p>
+      <w:pPr>
+        <w:pStyle w:val="Akapitzlist"/>
+        <w:numPr>
+          <w:ilvl w:val="0"/>
+          <w:numId w:val="3"/>
+        </w:numPr>
+        <w:spacing w:after="0" w:line="240" w:lineRule="auto"/>
+        <w:rPr>
+          <w:rStyle w:val="Hipercze"/>
+          <w:b/>
+          <w:color w:val="7030A0"/>
+          <w:sz w:val="40"/>
+          <w:szCs w:val="40"/>
+          <w:u w:val="thick"/>
+          <w14:shadow w14:blurRad="12700" w14:dist="38100" w14:dir="2700000" w14:sx="100000" w14:sy="100000" w14:kx="0" w14:ky="0" w14:algn="tl">
+            <w14:schemeClr w14:val="accent5">
+              <w14:lumMod w14:val="60000"/>
+              <w14:lumOff w14:val="40000"/>
+            </w14:schemeClr>
+          </w14:shadow>
+          <w14:textOutline w14:w="9525" w14:cap="flat" w14:cmpd="sng" w14:algn="ctr">
+            <w14:solidFill>
+              <w14:srgbClr w14:val="5B9BD5"/>
+            </w14:solidFill>
+            <w14:prstDash w14:val="solid"/>
+            <w14:round/>
+          </w14:textOutline>
+        </w:rPr>
+      </w:pPr>
+      <w:r>
+        <w:rPr>
+          <w:rStyle w:val="Hipercze"/>
+          <w:b/>
+          <w:color w:val="7030A0"/>
+          <w:sz w:val="40"/>
+          <w:szCs w:val="40"/>
+          <w:u w:val="thick"/>
+          <w14:shadow w14:blurRad="12700" w14:dist="38100" w14:dir="2700000" w14:sx="100000" w14:sy="100000" w14:kx="0" w14:ky="0" w14:algn="tl">
+            <w14:schemeClr w14:val="accent5">
+              <w14:lumMod w14:val="60000"/>
+              <w14:lumOff w14:val="40000"/>
+            </w14:schemeClr>
+          </w14:shadow>
+          <w14:textOutline w14:w="9525" w14:cap="flat" w14:cmpd="sng" w14:algn="ctr">
+            <w14:solidFill>
+              <w14:srgbClr w14:val="5B9BD5"/>
+            </w14:solidFill>
+            <w14:prstDash w14:val="solid"/>
+            <w14:round/>
+          </w14:textOutline>
+        </w:rPr>
+        <w:t>Version</w:t>
+      </w:r>
+      <w:r>
+        <w:rPr>
+          <w:rStyle w:val="Hipercze"/>
+          <w:b/>
+          <w:color w:val="7030A0"/>
+          <w:sz w:val="40"/>
+          <w:szCs w:val="40"/>
+          <w:u w:val="thick"/>
+          <w14:shadow w14:blurRad="12700" w14:dist="38100" w14:dir="2700000" w14:sx="100000" w14:sy="100000" w14:kx="0" w14:ky="0" w14:algn="tl">
+            <w14:schemeClr w14:val="accent5">
+              <w14:lumMod w14:val="60000"/>
+              <w14:lumOff w14:val="40000"/>
+            </w14:schemeClr>
+          </w14:shadow>
+          <w14:textOutline w14:w="9525" w14:cap="flat" w14:cmpd="sng" w14:algn="ctr">
+            <w14:solidFill>
+              <w14:srgbClr w14:val="5B9BD5"/>
+            </w14:solidFill>
+            <w14:prstDash w14:val="solid"/>
+            <w14:round/>
+          </w14:textOutline>
+        </w:rPr>
+        <w:t xml:space="preserve"> </w:t>
+      </w:r>
+      <w:r>
+        <w:rPr>
+          <w:rStyle w:val="Hipercze"/>
+          <w:b/>
+          <w:color w:val="7030A0"/>
+          <w:spacing w:val="-20"/>
+          <w:position w:val="-10"/>
+          <w:sz w:val="40"/>
+          <w:szCs w:val="40"/>
+          <w:u w:val="thick"/>
+          <w14:shadow w14:blurRad="12700" w14:dist="38100" w14:dir="2700000" w14:sx="100000" w14:sy="100000" w14:kx="0" w14:ky="0" w14:algn="tl">
+            <w14:schemeClr w14:val="accent5">
+              <w14:lumMod w14:val="60000"/>
+              <w14:lumOff w14:val="40000"/>
+            </w14:schemeClr>
+          </w14:shadow>
+          <w14:textOutline w14:w="9525" w14:cap="flat" w14:cmpd="sng" w14:algn="ctr">
+            <w14:solidFill>
+              <w14:srgbClr w14:val="5B9BD5"/>
+            </w14:solidFill>
+            <w14:prstDash w14:val="solid"/>
+            <w14:round/>
+          </w14:textOutline>
+        </w:rPr>
+        <w:t>Control</w:t>
+      </w:r>
+      <w:r>
+        <w:rPr>
+          <w:rStyle w:val="Hipercze"/>
+          <w:b/>
+          <w:color w:val="7030A0"/>
+          <w:spacing w:val="-20"/>
+          <w:position w:val="-10"/>
+          <w:sz w:val="40"/>
+          <w:szCs w:val="40"/>
+          <w:u w:val="thick"/>
+          <w14:shadow w14:blurRad="12700" w14:dist="38100" w14:dir="2700000" w14:sx="100000" w14:sy="100000" w14:kx="0" w14:ky="0" w14:algn="tl">
+            <w14:schemeClr w14:val="accent5">
+              <w14:lumMod w14:val="60000"/>
+              <w14:lumOff w14:val="40000"/>
+            </w14:schemeClr>
+          </w14:shadow>
+          <w14:textOutline w14:w="9525" w14:cap="flat" w14:cmpd="sng" w14:algn="ctr">
+            <w14:solidFill>
+              <w14:srgbClr w14:val="5B9BD5"/>
+            </w14:solidFill>
+            <w14:prstDash w14:val="solid"/>
+            <w14:round/>
+          </w14:textOutline>
+        </w:rPr>
+        <w:t>:</w:t>
+      </w:r>
+    </w:p>
+    <w:p>
+      <w:pPr>
+        <w:pStyle w:val="Akapitzlist"/>
+        <w:numPr>
+          <w:ilvl w:val="1"/>
+          <w:numId w:val="3"/>
+        </w:numPr>
+        <w:spacing w:after="0" w:line="240" w:lineRule="auto"/>
+        <w:rPr>
+          <w:rStyle w:val="Hipercze"/>
+          <w:b/>
+          <w:color w:val="5B9BD5"/>
+          <w:sz w:val="32"/>
+          <w:szCs w:val="32"/>
+          <w:u w:val="none"/>
+          <w14:shadow w14:blurRad="12700" w14:dist="38100" w14:dir="2700000" w14:sx="100000" w14:sy="100000" w14:kx="0" w14:ky="0" w14:algn="tl">
+            <w14:schemeClr w14:val="accent5">
+              <w14:lumMod w14:val="60000"/>
+              <w14:lumOff w14:val="40000"/>
+            </w14:schemeClr>
+          </w14:shadow>
+          <w14:textOutline w14:w="9525" w14:cap="flat" w14:cmpd="sng" w14:algn="ctr">
+            <w14:solidFill>
+              <w14:srgbClr w14:val="5B9BD5"/>
+            </w14:solidFill>
+            <w14:prstDash w14:val="solid"/>
+            <w14:round/>
+          </w14:textOutline>
+        </w:rPr>
+      </w:pPr>
+      <w:r>
+        <w:rPr>
+          <w:rStyle w:val="Hipercze"/>
+          <w:b/>
+          <w:color w:val="5B9BD5"/>
+          <w:spacing w:val="-20"/>
+          <w:position w:val="-10"/>
+          <w:sz w:val="32"/>
+          <w:szCs w:val="32"/>
+          <w:u w:val="none"/>
+          <w14:shadow w14:blurRad="12700" w14:dist="38100" w14:dir="2700000" w14:sx="100000" w14:sy="100000" w14:kx="0" w14:ky="0" w14:algn="tl">
+            <w14:schemeClr w14:val="accent5">
+              <w14:lumMod w14:val="60000"/>
+              <w14:lumOff w14:val="40000"/>
+            </w14:schemeClr>
+          </w14:shadow>
+          <w14:textOutline w14:w="9525" w14:cap="flat" w14:cmpd="sng" w14:algn="ctr">
+            <w14:solidFill>
+              <w14:srgbClr w14:val="5B9BD5"/>
+            </w14:solidFill>
+            <w14:prstDash w14:val="solid"/>
+            <w14:round/>
+          </w14:textOutline>
+        </w:rPr>
+        <w:t>Git</w:t>
+      </w:r>
+    </w:p>
+    <w:p>
+      <w:pPr>
+        <w:pStyle w:val="Akapitzlist"/>
+        <w:spacing w:after="0" w:line="240" w:lineRule="auto"/>
+        <w:ind w:left="1440"/>
+        <w:rPr>
+          <w:rStyle w:val="Hipercze"/>
+          <w:b/>
+          <w:color w:val="5B9BD5"/>
+          <w:sz w:val="32"/>
+          <w:szCs w:val="32"/>
+          <w:u w:val="none"/>
+          <w14:shadow w14:blurRad="12700" w14:dist="38100" w14:dir="2700000" w14:sx="100000" w14:sy="100000" w14:kx="0" w14:ky="0" w14:algn="tl">
+            <w14:schemeClr w14:val="accent5">
+              <w14:lumMod w14:val="60000"/>
+              <w14:lumOff w14:val="40000"/>
+            </w14:schemeClr>
+          </w14:shadow>
+          <w14:textOutline w14:w="9525" w14:cap="flat" w14:cmpd="sng" w14:algn="ctr">
+            <w14:solidFill>
+              <w14:srgbClr w14:val="5B9BD5"/>
+            </w14:solidFill>
+            <w14:prstDash w14:val="solid"/>
+            <w14:round/>
+          </w14:textOutline>
+        </w:rPr>
+      </w:pPr>
+    </w:p>
+    <w:p>
+      <w:pPr>
+        <w:pStyle w:val="Akapitzlist"/>
+        <w:spacing w:before="40" w:after="0"/>
+        <w:ind w:left="-907" w:right="-1077"/>
+        <w:rPr>
+          <w:rStyle w:val="Hipercze"/>
+          <w:b/>
+          <w:color w:val="5B9BD5"/>
+          <w:sz w:val="32"/>
+          <w:szCs w:val="32"/>
+          <w:u w:val="none"/>
+          <w14:shadow w14:blurRad="12700" w14:dist="38100" w14:dir="2700000" w14:sx="100000" w14:sy="100000" w14:kx="0" w14:ky="0" w14:algn="tl">
+            <w14:schemeClr w14:val="accent5">
+              <w14:lumMod w14:val="60000"/>
+              <w14:lumOff w14:val="40000"/>
+            </w14:schemeClr>
+          </w14:shadow>
+          <w14:textOutline w14:w="9525" w14:cap="flat" w14:cmpd="sng" w14:algn="ctr">
+            <w14:noFill/>
+            <w14:prstDash w14:val="solid"/>
+            <w14:round/>
+          </w14:textOutline>
+        </w:rPr>
+      </w:pPr>
+      <w:r>
+        <w:rPr>
+          <w:rStyle w:val="Hipercze"/>
+          <w:b/>
+          <w:color w:val="5B9BD5"/>
+          <w:sz w:val="32"/>
+          <w:szCs w:val="32"/>
+          <w:u w:val="none"/>
+          <w14:shadow w14:blurRad="12700" w14:dist="38100" w14:dir="2700000" w14:sx="100000" w14:sy="100000" w14:kx="0" w14:ky="0" w14:algn="tl">
+            <w14:schemeClr w14:val="accent5">
+              <w14:lumMod w14:val="60000"/>
+              <w14:lumOff w14:val="40000"/>
+            </w14:schemeClr>
+          </w14:shadow>
+          <w14:textOutline w14:w="9525" w14:cap="flat" w14:cmpd="sng" w14:algn="ctr">
+            <w14:noFill/>
+            <w14:prstDash w14:val="solid"/>
+            <w14:round/>
+          </w14:textOutline>
+        </w:rPr>
+        <w:t>_____________________________________________________________________</w:t>
+      </w:r>
+    </w:p>
+    <w:p>
+      <w:pPr>
+        <w:pStyle w:val="Akapitzlist"/>
+        <w:spacing w:after="0" w:line="240" w:lineRule="auto"/>
+        <w:ind w:left="-567"/>
+        <w:jc w:val="center"/>
+        <w:rPr>
+          <w:rStyle w:val="Hipercze"/>
+          <w:b/>
+          <w:color w:val="7030A0"/>
+          <w:sz w:val="44"/>
+          <w:szCs w:val="44"/>
+          <w:u w:val="thick"/>
+          <w14:shadow w14:blurRad="12700" w14:dist="38100" w14:dir="2700000" w14:sx="100000" w14:sy="100000" w14:kx="0" w14:ky="0" w14:algn="tl">
+            <w14:schemeClr w14:val="accent5">
+              <w14:lumMod w14:val="60000"/>
+              <w14:lumOff w14:val="40000"/>
+            </w14:schemeClr>
+          </w14:shadow>
+          <w14:textOutline w14:w="9525" w14:cap="flat" w14:cmpd="sng" w14:algn="ctr">
+            <w14:solidFill>
+              <w14:srgbClr w14:val="5B9BD5"/>
+            </w14:solidFill>
+            <w14:prstDash w14:val="solid"/>
+            <w14:round/>
+          </w14:textOutline>
+        </w:rPr>
+      </w:pPr>
+      <w:r>
+        <w:rPr>
+          <w:rStyle w:val="Hipercze"/>
+          <w:b/>
+          <w:color w:val="7030A0"/>
+          <w:sz w:val="44"/>
+          <w:szCs w:val="44"/>
+          <w:u w:val="thick"/>
+          <w14:shadow w14:blurRad="12700" w14:dist="38100" w14:dir="2700000" w14:sx="100000" w14:sy="100000" w14:kx="0" w14:ky="0" w14:algn="tl">
+            <w14:schemeClr w14:val="accent5">
+              <w14:lumMod w14:val="60000"/>
+              <w14:lumOff w14:val="40000"/>
+            </w14:schemeClr>
+          </w14:shadow>
+          <w14:textOutline w14:w="9525" w14:cap="flat" w14:cmpd="sng" w14:algn="ctr">
+            <w14:solidFill>
+              <w14:srgbClr w14:val="5B9BD5"/>
+            </w14:solidFill>
+            <w14:prstDash w14:val="solid"/>
+            <w14:round/>
+          </w14:textOutline>
+        </w:rPr>
+        <w:t>CERTIFICATIONS</w:t>
+      </w:r>
+      <w:r>
+        <w:rPr>
+          <w:rStyle w:val="Hipercze"/>
+          <w:b/>
+          <w:color w:val="7030A0"/>
+          <w:sz w:val="44"/>
+          <w:szCs w:val="44"/>
+          <w:u w:val="thick"/>
+          <w14:shadow w14:blurRad="12700" w14:dist="38100" w14:dir="2700000" w14:sx="100000" w14:sy="100000" w14:kx="0" w14:ky="0" w14:algn="tl">
+            <w14:schemeClr w14:val="accent5">
+              <w14:lumMod w14:val="60000"/>
+              <w14:lumOff w14:val="40000"/>
+            </w14:schemeClr>
+          </w14:shadow>
+          <w14:textOutline w14:w="9525" w14:cap="flat" w14:cmpd="sng" w14:algn="ctr">
+            <w14:solidFill>
+              <w14:srgbClr w14:val="5B9BD5"/>
+            </w14:solidFill>
+            <w14:prstDash w14:val="solid"/>
+            <w14:round/>
+          </w14:textOutline>
+        </w:rPr>
+        <w:t xml:space="preserve"> </w:t>
+      </w:r>
+      <w:r>
+        <w:rPr>
+          <w:rStyle w:val="Hipercze"/>
+          <w:b/>
+          <w:color w:val="7030A0"/>
+          <w:sz w:val="44"/>
+          <w:szCs w:val="44"/>
+          <w:u w:val="thick"/>
+          <w14:shadow w14:blurRad="12700" w14:dist="38100" w14:dir="2700000" w14:sx="100000" w14:sy="100000" w14:kx="0" w14:ky="0" w14:algn="tl">
+            <w14:schemeClr w14:val="accent5">
+              <w14:lumMod w14:val="60000"/>
+              <w14:lumOff w14:val="40000"/>
+            </w14:schemeClr>
+          </w14:shadow>
+          <w14:textOutline w14:w="9525" w14:cap="flat" w14:cmpd="sng" w14:algn="ctr">
+            <w14:solidFill>
+              <w14:srgbClr w14:val="5B9BD5"/>
+            </w14:solidFill>
+            <w14:prstDash w14:val="solid"/>
+            <w14:round/>
+          </w14:textOutline>
+        </w:rPr>
+        <w:t>&amp;</w:t>
+      </w:r>
+      <w:r>
+        <w:rPr>
+          <w:rStyle w:val="Hipercze"/>
+          <w:b/>
+          <w:color w:val="7030A0"/>
+          <w:spacing w:val="-20"/>
+          <w:position w:val="-10"/>
+          <w:sz w:val="44"/>
+          <w:szCs w:val="44"/>
+          <w:u w:val="thick"/>
+          <w14:shadow w14:blurRad="12700" w14:dist="38100" w14:dir="2700000" w14:sx="100000" w14:sy="100000" w14:kx="0" w14:ky="0" w14:algn="tl">
+            <w14:schemeClr w14:val="accent5">
+              <w14:lumMod w14:val="60000"/>
+              <w14:lumOff w14:val="40000"/>
+            </w14:schemeClr>
+          </w14:shadow>
+          <w14:textOutline w14:w="9525" w14:cap="flat" w14:cmpd="sng" w14:algn="ctr">
+            <w14:solidFill>
+              <w14:srgbClr w14:val="5B9BD5"/>
+            </w14:solidFill>
+            <w14:prstDash w14:val="solid"/>
+            <w14:round/>
+          </w14:textOutline>
+        </w:rPr>
+        <w:t>CERTIFICATES</w:t>
+      </w:r>
+    </w:p>
+    <w:p>
+      <w:pPr>
+        <w:pStyle w:val="Akapitzlist"/>
+        <w:spacing w:after="0"/>
+        <w:ind w:left="-567"/>
+        <w:jc w:val="center"/>
+        <w:rPr>
+          <w:rStyle w:val="Hipercze"/>
+          <w:b/>
+          <w:color w:val="7030A0"/>
+          <w:sz w:val="28"/>
+          <w:szCs w:val="28"/>
+          <w:u w:val="none"/>
+          <w14:shadow w14:blurRad="12700" w14:dist="38100" w14:dir="2700000" w14:sx="100000" w14:sy="100000" w14:kx="0" w14:ky="0" w14:algn="tl">
+            <w14:schemeClr w14:val="accent5">
+              <w14:lumMod w14:val="60000"/>
+              <w14:lumOff w14:val="40000"/>
+            </w14:schemeClr>
+          </w14:shadow>
+          <w14:textOutline w14:w="9525" w14:cap="flat" w14:cmpd="sng" w14:algn="ctr">
+            <w14:solidFill>
+              <w14:srgbClr w14:val="5B9BD5"/>
+            </w14:solidFill>
+            <w14:prstDash w14:val="solid"/>
+            <w14:round/>
+          </w14:textOutline>
+        </w:rPr>
+      </w:pPr>
+      <w:r>
+        <w:rPr>
+          <w:rStyle w:val="Hipercze"/>
+          <w:b/>
+          <w:color w:val="7030A0"/>
+          <w:sz w:val="28"/>
+          <w:szCs w:val="28"/>
+          <w:u w:val="none"/>
+          <w14:shadow w14:blurRad="12700" w14:dist="38100" w14:dir="2700000" w14:sx="100000" w14:sy="100000" w14:kx="0" w14:ky="0" w14:algn="tl">
+            <w14:schemeClr w14:val="accent5">
+              <w14:lumMod w14:val="60000"/>
+              <w14:lumOff w14:val="40000"/>
+            </w14:schemeClr>
+          </w14:shadow>
+          <w14:textOutline w14:w="9525" w14:cap="flat" w14:cmpd="sng" w14:algn="ctr">
+            <w14:solidFill>
+              <w14:srgbClr w14:val="5B9BD5"/>
+            </w14:solidFill>
+            <w14:prstDash w14:val="solid"/>
+            <w14:round/>
+          </w14:textOutline>
+        </w:rPr>
+        <w:t>----------------------------------------------------------------------</w:t>
+      </w:r>
+    </w:p>
+    <w:p>
+      <w:pPr>
+        <w:pStyle w:val="Akapitzlist"/>
+        <w:spacing w:after="0"/>
+        <w:ind w:left="153"/>
+        <w:jc w:val="center"/>
+        <w:rPr>
+          <w:rStyle w:val="Hipercze"/>
+          <w:b/>
+          <w:color w:val="7030A0"/>
+          <w:sz w:val="32"/>
+          <w:szCs w:val="32"/>
+          <w:u w:val="none"/>
+          <w14:shadow w14:blurRad="12700" w14:dist="38100" w14:dir="2700000" w14:sx="100000" w14:sy="100000" w14:kx="0" w14:ky="0" w14:algn="tl">
+            <w14:schemeClr w14:val="accent5">
+              <w14:lumMod w14:val="60000"/>
+              <w14:lumOff w14:val="40000"/>
+            </w14:schemeClr>
+          </w14:shadow>
+          <w14:textOutline w14:w="9525" w14:cap="flat" w14:cmpd="sng" w14:algn="ctr">
+            <w14:solidFill>
+              <w14:srgbClr w14:val="5B9BD5"/>
+            </w14:solidFill>
+            <w14:prstDash w14:val="solid"/>
+            <w14:round/>
+          </w14:textOutline>
+        </w:rPr>
+      </w:pPr>
     </w:p>
     <w:p>
       <w:pPr>
@@ -7330,33 +9536,146 @@
         <v:path o:extrusionok="f" gradientshapeok="t" o:connecttype="rect"/>
         <o:lock v:ext="edit" aspectratio="t"/>
       </v:shapetype>
-      <v:shape id="_x0000_i5140" type="#_x0000_t75" style="width:294.7pt;height:294.7pt" o:bullet="t">
+      <v:shape id="_x0000_i8604" type="#_x0000_t75" style="width:294.7pt;height:294.7pt" o:bullet="t">
         <v:imagedata r:id="rId1" o:title="mailbox"/>
       </v:shape>
     </w:pict>
   </w:numPicBullet>
   <w:numPicBullet w:numPicBulletId="1">
     <w:pict>
-      <v:shape id="_x0000_i5141" type="#_x0000_t75" style="width:409.65pt;height:409.65pt" o:bullet="t">
+      <v:shape id="_x0000_i8605" type="#_x0000_t75" style="width:409.65pt;height:409.65pt" o:bullet="t">
         <v:imagedata r:id="rId2" o:title="telephone"/>
       </v:shape>
     </w:pict>
   </w:numPicBullet>
   <w:numPicBullet w:numPicBulletId="2">
     <w:pict>
-      <v:shape id="_x0000_i5142" type="#_x0000_t75" style="width:383.95pt;height:383.95pt" o:bullet="t">
+      <v:shape id="_x0000_i8606" type="#_x0000_t75" style="width:383.95pt;height:383.95pt" o:bullet="t">
         <v:imagedata r:id="rId3" o:title="car"/>
       </v:shape>
     </w:pict>
   </w:numPicBullet>
   <w:numPicBullet w:numPicBulletId="3">
     <w:pict>
-      <v:shape id="_x0000_i5143" type="#_x0000_t75" style="width:409.65pt;height:409.65pt" o:bullet="t">
+      <v:shape id="_x0000_i8607" type="#_x0000_t75" style="width:409.65pt;height:409.65pt" o:bullet="t">
         <v:imagedata r:id="rId4" o:title="email"/>
       </v:shape>
     </w:pict>
   </w:numPicBullet>
   <w:abstractNum w:abstractNumId="0" w15:restartNumberingAfterBreak="0">
+    <w:nsid w:val="16C778A2"/>
+    <w:multiLevelType w:val="hybridMultilevel"/>
+    <w:tmpl w:val="5680FD3C"/>
+    <w:lvl w:ilvl="0" w:tplc="04150005">
+      <w:start w:val="1"/>
+      <w:numFmt w:val="bullet"/>
+      <w:lvlText w:val=""/>
+      <w:lvlJc w:val="left"/>
+      <w:pPr>
+        <w:ind w:left="360" w:hanging="360"/>
+      </w:pPr>
+      <w:rPr>
+        <w:rFonts w:ascii="Wingdings" w:hAnsi="Wingdings" w:hint="default"/>
+      </w:rPr>
+    </w:lvl>
+    <w:lvl w:ilvl="1" w:tplc="04150003" w:tentative="1">
+      <w:start w:val="1"/>
+      <w:numFmt w:val="bullet"/>
+      <w:lvlText w:val="o"/>
+      <w:lvlJc w:val="left"/>
+      <w:pPr>
+        <w:ind w:left="1080" w:hanging="360"/>
+      </w:pPr>
+      <w:rPr>
+        <w:rFonts w:ascii="Courier New" w:hAnsi="Courier New" w:cs="Courier New" w:hint="default"/>
+      </w:rPr>
+    </w:lvl>
+    <w:lvl w:ilvl="2" w:tplc="04150005" w:tentative="1">
+      <w:start w:val="1"/>
+      <w:numFmt w:val="bullet"/>
+      <w:lvlText w:val=""/>
+      <w:lvlJc w:val="left"/>
+      <w:pPr>
+        <w:ind w:left="1800" w:hanging="360"/>
+      </w:pPr>
+      <w:rPr>
+        <w:rFonts w:ascii="Wingdings" w:hAnsi="Wingdings" w:hint="default"/>
+      </w:rPr>
+    </w:lvl>
+    <w:lvl w:ilvl="3" w:tplc="04150001" w:tentative="1">
+      <w:start w:val="1"/>
+      <w:numFmt w:val="bullet"/>
+      <w:lvlText w:val=""/>
+      <w:lvlJc w:val="left"/>
+      <w:pPr>
+        <w:ind w:left="2520" w:hanging="360"/>
+      </w:pPr>
+      <w:rPr>
+        <w:rFonts w:ascii="Symbol" w:hAnsi="Symbol" w:hint="default"/>
+      </w:rPr>
+    </w:lvl>
+    <w:lvl w:ilvl="4" w:tplc="04150003" w:tentative="1">
+      <w:start w:val="1"/>
+      <w:numFmt w:val="bullet"/>
+      <w:lvlText w:val="o"/>
+      <w:lvlJc w:val="left"/>
+      <w:pPr>
+        <w:ind w:left="3240" w:hanging="360"/>
+      </w:pPr>
+      <w:rPr>
+        <w:rFonts w:ascii="Courier New" w:hAnsi="Courier New" w:cs="Courier New" w:hint="default"/>
+      </w:rPr>
+    </w:lvl>
+    <w:lvl w:ilvl="5" w:tplc="04150005" w:tentative="1">
+      <w:start w:val="1"/>
+      <w:numFmt w:val="bullet"/>
+      <w:lvlText w:val=""/>
+      <w:lvlJc w:val="left"/>
+      <w:pPr>
+        <w:ind w:left="3960" w:hanging="360"/>
+      </w:pPr>
+      <w:rPr>
+        <w:rFonts w:ascii="Wingdings" w:hAnsi="Wingdings" w:hint="default"/>
+      </w:rPr>
+    </w:lvl>
+    <w:lvl w:ilvl="6" w:tplc="04150001" w:tentative="1">
+      <w:start w:val="1"/>
+      <w:numFmt w:val="bullet"/>
+      <w:lvlText w:val=""/>
+      <w:lvlJc w:val="left"/>
+      <w:pPr>
+        <w:ind w:left="4680" w:hanging="360"/>
+      </w:pPr>
+      <w:rPr>
+        <w:rFonts w:ascii="Symbol" w:hAnsi="Symbol" w:hint="default"/>
+      </w:rPr>
+    </w:lvl>
+    <w:lvl w:ilvl="7" w:tplc="04150003" w:tentative="1">
+      <w:start w:val="1"/>
+      <w:numFmt w:val="bullet"/>
+      <w:lvlText w:val="o"/>
+      <w:lvlJc w:val="left"/>
+      <w:pPr>
+        <w:ind w:left="5400" w:hanging="360"/>
+      </w:pPr>
+      <w:rPr>
+        <w:rFonts w:ascii="Courier New" w:hAnsi="Courier New" w:cs="Courier New" w:hint="default"/>
+      </w:rPr>
+    </w:lvl>
+    <w:lvl w:ilvl="8" w:tplc="04150005" w:tentative="1">
+      <w:start w:val="1"/>
+      <w:numFmt w:val="bullet"/>
+      <w:lvlText w:val=""/>
+      <w:lvlJc w:val="left"/>
+      <w:pPr>
+        <w:ind w:left="6120" w:hanging="360"/>
+      </w:pPr>
+      <w:rPr>
+        <w:rFonts w:ascii="Wingdings" w:hAnsi="Wingdings" w:hint="default"/>
+      </w:rPr>
+    </w:lvl>
+  </w:abstractNum>
+  <w:abstractNum w:abstractNumId="1" w15:restartNumberingAfterBreak="0">
     <w:nsid w:val="3ABC7B36"/>
     <w:multiLevelType w:val="hybridMultilevel"/>
     <w:tmpl w:val="5338EF4A"/>
@@ -7471,11 +9790,11 @@
       </w:rPr>
     </w:lvl>
   </w:abstractNum>
-  <w:abstractNum w:abstractNumId="1" w15:restartNumberingAfterBreak="0">
+  <w:abstractNum w:abstractNumId="2" w15:restartNumberingAfterBreak="0">
     <w:nsid w:val="46A90CFE"/>
     <w:multiLevelType w:val="hybridMultilevel"/>
-    <w:tmpl w:val="C65EA4F0"/>
-    <w:lvl w:ilvl="0" w:tplc="04150001">
+    <w:tmpl w:val="A6104F0E"/>
+    <w:lvl w:ilvl="0" w:tplc="3052209E">
       <w:start w:val="1"/>
       <w:numFmt w:val="bullet"/>
       <w:lvlText w:val=""/>
@@ -7485,6 +9804,7 @@
       </w:pPr>
       <w:rPr>
         <w:rFonts w:ascii="Symbol" w:hAnsi="Symbol" w:hint="default"/>
+        <w:color w:val="7030A0"/>
       </w:rPr>
     </w:lvl>
     <w:lvl w:ilvl="1" w:tplc="04150003">
@@ -7499,7 +9819,129 @@
         <w:rFonts w:ascii="Courier New" w:hAnsi="Courier New" w:cs="Courier New" w:hint="default"/>
       </w:rPr>
     </w:lvl>
-    <w:lvl w:ilvl="2" w:tplc="04150005">
+    <w:lvl w:ilvl="2" w:tplc="5BE86810">
+      <w:start w:val="1"/>
+      <w:numFmt w:val="bullet"/>
+      <w:lvlText w:val=""/>
+      <w:lvlJc w:val="left"/>
+      <w:pPr>
+        <w:ind w:left="1593" w:hanging="360"/>
+      </w:pPr>
+      <w:rPr>
+        <w:rFonts w:ascii="Wingdings" w:hAnsi="Wingdings" w:hint="default"/>
+        <w:color w:val="5B9BD5"/>
+        <w14:textOutline w14:w="9525" w14:cap="rnd" w14:cmpd="sng" w14:algn="ctr">
+          <w14:solidFill>
+            <w14:srgbClr w14:val="7030A0"/>
+          </w14:solidFill>
+          <w14:prstDash w14:val="solid"/>
+          <w14:bevel/>
+        </w14:textOutline>
+      </w:rPr>
+    </w:lvl>
+    <w:lvl w:ilvl="3" w:tplc="04150001" w:tentative="1">
+      <w:start w:val="1"/>
+      <w:numFmt w:val="bullet"/>
+      <w:lvlText w:val=""/>
+      <w:lvlJc w:val="left"/>
+      <w:pPr>
+        <w:ind w:left="2313" w:hanging="360"/>
+      </w:pPr>
+      <w:rPr>
+        <w:rFonts w:ascii="Symbol" w:hAnsi="Symbol" w:hint="default"/>
+      </w:rPr>
+    </w:lvl>
+    <w:lvl w:ilvl="4" w:tplc="04150003" w:tentative="1">
+      <w:start w:val="1"/>
+      <w:numFmt w:val="bullet"/>
+      <w:lvlText w:val="o"/>
+      <w:lvlJc w:val="left"/>
+      <w:pPr>
+        <w:ind w:left="3033" w:hanging="360"/>
+      </w:pPr>
+      <w:rPr>
+        <w:rFonts w:ascii="Courier New" w:hAnsi="Courier New" w:cs="Courier New" w:hint="default"/>
+      </w:rPr>
+    </w:lvl>
+    <w:lvl w:ilvl="5" w:tplc="04150005" w:tentative="1">
+      <w:start w:val="1"/>
+      <w:numFmt w:val="bullet"/>
+      <w:lvlText w:val=""/>
+      <w:lvlJc w:val="left"/>
+      <w:pPr>
+        <w:ind w:left="3753" w:hanging="360"/>
+      </w:pPr>
+      <w:rPr>
+        <w:rFonts w:ascii="Wingdings" w:hAnsi="Wingdings" w:hint="default"/>
+      </w:rPr>
+    </w:lvl>
+    <w:lvl w:ilvl="6" w:tplc="04150001" w:tentative="1">
+      <w:start w:val="1"/>
+      <w:numFmt w:val="bullet"/>
+      <w:lvlText w:val=""/>
+      <w:lvlJc w:val="left"/>
+      <w:pPr>
+        <w:ind w:left="4473" w:hanging="360"/>
+      </w:pPr>
+      <w:rPr>
+        <w:rFonts w:ascii="Symbol" w:hAnsi="Symbol" w:hint="default"/>
+      </w:rPr>
+    </w:lvl>
+    <w:lvl w:ilvl="7" w:tplc="04150003" w:tentative="1">
+      <w:start w:val="1"/>
+      <w:numFmt w:val="bullet"/>
+      <w:lvlText w:val="o"/>
+      <w:lvlJc w:val="left"/>
+      <w:pPr>
+        <w:ind w:left="5193" w:hanging="360"/>
+      </w:pPr>
+      <w:rPr>
+        <w:rFonts w:ascii="Courier New" w:hAnsi="Courier New" w:cs="Courier New" w:hint="default"/>
+      </w:rPr>
+    </w:lvl>
+    <w:lvl w:ilvl="8" w:tplc="04150005" w:tentative="1">
+      <w:start w:val="1"/>
+      <w:numFmt w:val="bullet"/>
+      <w:lvlText w:val=""/>
+      <w:lvlJc w:val="left"/>
+      <w:pPr>
+        <w:ind w:left="5913" w:hanging="360"/>
+      </w:pPr>
+      <w:rPr>
+        <w:rFonts w:ascii="Wingdings" w:hAnsi="Wingdings" w:hint="default"/>
+      </w:rPr>
+    </w:lvl>
+  </w:abstractNum>
+  <w:abstractNum w:abstractNumId="3" w15:restartNumberingAfterBreak="0">
+    <w:nsid w:val="593D4E9B"/>
+    <w:multiLevelType w:val="hybridMultilevel"/>
+    <w:tmpl w:val="AF4C6F1E"/>
+    <w:lvl w:ilvl="0" w:tplc="686A4626">
+      <w:start w:val="1"/>
+      <w:numFmt w:val="bullet"/>
+      <w:lvlText w:val=""/>
+      <w:lvlJc w:val="left"/>
+      <w:pPr>
+        <w:ind w:left="153" w:hanging="360"/>
+      </w:pPr>
+      <w:rPr>
+        <w:rFonts w:ascii="Symbol" w:hAnsi="Symbol" w:hint="default"/>
+        <w:color w:val="7030A0"/>
+      </w:rPr>
+    </w:lvl>
+    <w:lvl w:ilvl="1" w:tplc="04150003">
+      <w:start w:val="1"/>
+      <w:numFmt w:val="bullet"/>
+      <w:lvlText w:val="o"/>
+      <w:lvlJc w:val="left"/>
+      <w:pPr>
+        <w:ind w:left="873" w:hanging="360"/>
+      </w:pPr>
+      <w:rPr>
+        <w:rFonts w:ascii="Courier New" w:hAnsi="Courier New" w:cs="Courier New" w:hint="default"/>
+      </w:rPr>
+    </w:lvl>
+    <w:lvl w:ilvl="2" w:tplc="04150005" w:tentative="1">
       <w:start w:val="1"/>
       <w:numFmt w:val="bullet"/>
       <w:lvlText w:val=""/>
@@ -7584,10 +10026,10 @@
       </w:rPr>
     </w:lvl>
   </w:abstractNum>
-  <w:abstractNum w:abstractNumId="2" w15:restartNumberingAfterBreak="0">
-    <w:nsid w:val="593D4E9B"/>
+  <w:abstractNum w:abstractNumId="4" w15:restartNumberingAfterBreak="0">
+    <w:nsid w:val="5B8722FE"/>
     <w:multiLevelType w:val="hybridMultilevel"/>
-    <w:tmpl w:val="4ED82E44"/>
+    <w:tmpl w:val="8050DB4E"/>
     <w:lvl w:ilvl="0" w:tplc="04150001">
       <w:start w:val="1"/>
       <w:numFmt w:val="bullet"/>
@@ -7600,7 +10042,7 @@
         <w:rFonts w:ascii="Symbol" w:hAnsi="Symbol" w:hint="default"/>
       </w:rPr>
     </w:lvl>
-    <w:lvl w:ilvl="1" w:tplc="04150003">
+    <w:lvl w:ilvl="1" w:tplc="04150003" w:tentative="1">
       <w:start w:val="1"/>
       <w:numFmt w:val="bullet"/>
       <w:lvlText w:val="o"/>
@@ -7697,7 +10139,7 @@
       </w:rPr>
     </w:lvl>
   </w:abstractNum>
-  <w:abstractNum w:abstractNumId="3" w15:restartNumberingAfterBreak="0">
+  <w:abstractNum w:abstractNumId="5" w15:restartNumberingAfterBreak="0">
     <w:nsid w:val="5E385B3F"/>
     <w:multiLevelType w:val="hybridMultilevel"/>
     <w:tmpl w:val="705AADAA"/>
@@ -7812,7 +10254,7 @@
       </w:rPr>
     </w:lvl>
   </w:abstractNum>
-  <w:abstractNum w:abstractNumId="4" w15:restartNumberingAfterBreak="0">
+  <w:abstractNum w:abstractNumId="6" w15:restartNumberingAfterBreak="0">
     <w:nsid w:val="63DF2EDD"/>
     <w:multiLevelType w:val="hybridMultilevel"/>
     <w:tmpl w:val="14681E70"/>
@@ -7925,7 +10367,7 @@
       </w:rPr>
     </w:lvl>
   </w:abstractNum>
-  <w:abstractNum w:abstractNumId="5" w15:restartNumberingAfterBreak="0">
+  <w:abstractNum w:abstractNumId="7" w15:restartNumberingAfterBreak="0">
     <w:nsid w:val="6BB26A6F"/>
     <w:multiLevelType w:val="hybridMultilevel"/>
     <w:tmpl w:val="D048FD82"/>
@@ -8040,10 +10482,10 @@
       </w:rPr>
     </w:lvl>
   </w:abstractNum>
-  <w:abstractNum w:abstractNumId="6" w15:restartNumberingAfterBreak="0">
+  <w:abstractNum w:abstractNumId="8" w15:restartNumberingAfterBreak="0">
     <w:nsid w:val="6EA160DC"/>
     <w:multiLevelType w:val="hybridMultilevel"/>
-    <w:tmpl w:val="0EE27AC0"/>
+    <w:tmpl w:val="0DD4E10E"/>
     <w:lvl w:ilvl="0" w:tplc="04150001">
       <w:start w:val="1"/>
       <w:numFmt w:val="bullet"/>
@@ -8057,17 +10499,17 @@
         <w:color w:val="auto"/>
       </w:rPr>
     </w:lvl>
-    <w:lvl w:ilvl="1" w:tplc="F2A2DB9C">
+    <w:lvl w:ilvl="1" w:tplc="6A2CA270">
       <w:numFmt w:val="bullet"/>
       <w:lvlText w:val="•"/>
       <w:lvlJc w:val="left"/>
       <w:pPr>
-        <w:ind w:left="1440" w:hanging="360"/>
+        <w:ind w:left="1069" w:hanging="360"/>
       </w:pPr>
       <w:rPr>
         <w:rFonts w:ascii="Calibri" w:eastAsiaTheme="minorHAnsi" w:hAnsi="Calibri" w:cs="Calibri" w:hint="default"/>
         <w:b w:val="0"/>
-        <w:color w:val="auto"/>
+        <w:color w:val="7030A0"/>
         <w:sz w:val="22"/>
       </w:rPr>
     </w:lvl>
@@ -8107,7 +10549,7 @@
         <w:rFonts w:ascii="Courier New" w:hAnsi="Courier New" w:cs="Courier New" w:hint="default"/>
       </w:rPr>
     </w:lvl>
-    <w:lvl w:ilvl="5" w:tplc="04150005">
+    <w:lvl w:ilvl="5" w:tplc="8AC65394">
       <w:start w:val="1"/>
       <w:numFmt w:val="bullet"/>
       <w:lvlText w:val=""/>
@@ -8117,6 +10559,7 @@
       </w:pPr>
       <w:rPr>
         <w:rFonts w:ascii="Wingdings" w:hAnsi="Wingdings" w:hint="default"/>
+        <w:color w:val="7030A0"/>
       </w:rPr>
     </w:lvl>
     <w:lvl w:ilvl="6" w:tplc="04150001" w:tentative="1">
@@ -8157,24 +10600,30 @@
     </w:lvl>
   </w:abstractNum>
   <w:num w:numId="1">
+    <w:abstractNumId w:val="5"/>
+  </w:num>
+  <w:num w:numId="2">
+    <w:abstractNumId w:val="1"/>
+  </w:num>
+  <w:num w:numId="3">
+    <w:abstractNumId w:val="8"/>
+  </w:num>
+  <w:num w:numId="4">
+    <w:abstractNumId w:val="7"/>
+  </w:num>
+  <w:num w:numId="5">
     <w:abstractNumId w:val="3"/>
   </w:num>
-  <w:num w:numId="2">
+  <w:num w:numId="6">
+    <w:abstractNumId w:val="2"/>
+  </w:num>
+  <w:num w:numId="7">
+    <w:abstractNumId w:val="6"/>
+  </w:num>
+  <w:num w:numId="8">
     <w:abstractNumId w:val="0"/>
   </w:num>
-  <w:num w:numId="3">
-    <w:abstractNumId w:val="6"/>
-  </w:num>
-  <w:num w:numId="4">
-    <w:abstractNumId w:val="5"/>
-  </w:num>
-  <w:num w:numId="5">
-    <w:abstractNumId w:val="2"/>
-  </w:num>
-  <w:num w:numId="6">
-    <w:abstractNumId w:val="1"/>
-  </w:num>
-  <w:num w:numId="7">
+  <w:num w:numId="9">
     <w:abstractNumId w:val="4"/>
   </w:num>
 </w:numbering>

</xml_diff>

<commit_message>
Added github image link.
</commit_message>
<xml_diff>
--- a/cv.en.sitko patryk.docx
+++ b/cv.en.sitko patryk.docx
@@ -4814,7 +4814,7 @@
         <mc:AlternateContent>
           <mc:Choice Requires="wps">
             <w:drawing>
-              <wp:anchor distT="0" distB="0" distL="114300" distR="114300" simplePos="0" relativeHeight="251686912" behindDoc="0" locked="0" layoutInCell="1" allowOverlap="1" wp14:anchorId="0FFDFE46" wp14:editId="3AC6074A">
+              <wp:anchor distT="0" distB="0" distL="114300" distR="114300" simplePos="0" relativeHeight="251686912" behindDoc="0" locked="0" layoutInCell="1" allowOverlap="1" wp14:anchorId="0FFDFE46" wp14:editId="1F4B9F23">
                 <wp:simplePos x="0" y="0"/>
                 <wp:positionH relativeFrom="margin">
                   <wp:posOffset>5981751</wp:posOffset>
@@ -5236,7 +5236,7 @@
         <mc:AlternateContent>
           <mc:Choice Requires="wps">
             <w:drawing>
-              <wp:anchor distT="0" distB="0" distL="114300" distR="114300" simplePos="0" relativeHeight="251683840" behindDoc="0" locked="0" layoutInCell="1" allowOverlap="1" wp14:anchorId="33DE2F35" wp14:editId="2A1D6A4A">
+              <wp:anchor distT="0" distB="0" distL="114300" distR="114300" simplePos="0" relativeHeight="251683840" behindDoc="0" locked="0" layoutInCell="1" allowOverlap="1" wp14:anchorId="33DE2F35" wp14:editId="4715A940">
                 <wp:simplePos x="0" y="0"/>
                 <wp:positionH relativeFrom="margin">
                   <wp:posOffset>229399</wp:posOffset>
@@ -9035,6 +9035,74 @@
       </w:pPr>
       <w:r>
         <w:rPr>
+          <w:b/>
+          <w:noProof/>
+          <w:color w:val="5B9BD5"/>
+          <w:sz w:val="32"/>
+          <w:szCs w:val="32"/>
+        </w:rPr>
+        <w:drawing>
+          <wp:anchor distT="0" distB="0" distL="114300" distR="114300" simplePos="0" relativeHeight="251689984" behindDoc="0" locked="0" layoutInCell="1" allowOverlap="1" wp14:anchorId="59D7789A" wp14:editId="52B7891B">
+            <wp:simplePos x="0" y="0"/>
+            <wp:positionH relativeFrom="column">
+              <wp:posOffset>1948993</wp:posOffset>
+            </wp:positionH>
+            <wp:positionV relativeFrom="margin">
+              <wp:posOffset>6853471</wp:posOffset>
+            </wp:positionV>
+            <wp:extent cx="4701827" cy="2937216"/>
+            <wp:effectExtent l="0" t="0" r="3810" b="0"/>
+            <wp:wrapNone/>
+            <wp:docPr id="19" name="Obraz 19">
+              <a:hlinkClick xmlns:a="http://schemas.openxmlformats.org/drawingml/2006/main" r:id="rId18"/>
+            </wp:docPr>
+            <wp:cNvGraphicFramePr>
+              <a:graphicFrameLocks xmlns:a="http://schemas.openxmlformats.org/drawingml/2006/main" noChangeAspect="1"/>
+            </wp:cNvGraphicFramePr>
+            <a:graphic xmlns:a="http://schemas.openxmlformats.org/drawingml/2006/main">
+              <a:graphicData uri="http://schemas.openxmlformats.org/drawingml/2006/picture">
+                <pic:pic xmlns:pic="http://schemas.openxmlformats.org/drawingml/2006/picture">
+                  <pic:nvPicPr>
+                    <pic:cNvPr id="19" name="Obraz 19">
+                      <a:hlinkClick r:id="rId18"/>
+                    </pic:cNvPr>
+                    <pic:cNvPicPr/>
+                  </pic:nvPicPr>
+                  <pic:blipFill>
+                    <a:blip r:embed="rId19" cstate="print">
+                      <a:extLst>
+                        <a:ext uri="{28A0092B-C50C-407E-A947-70E740481C1C}">
+                          <a14:useLocalDpi xmlns:a14="http://schemas.microsoft.com/office/drawing/2010/main" val="0"/>
+                        </a:ext>
+                      </a:extLst>
+                    </a:blip>
+                    <a:stretch>
+                      <a:fillRect/>
+                    </a:stretch>
+                  </pic:blipFill>
+                  <pic:spPr>
+                    <a:xfrm>
+                      <a:off x="0" y="0"/>
+                      <a:ext cx="4701827" cy="2937216"/>
+                    </a:xfrm>
+                    <a:prstGeom prst="rect">
+                      <a:avLst/>
+                    </a:prstGeom>
+                  </pic:spPr>
+                </pic:pic>
+              </a:graphicData>
+            </a:graphic>
+            <wp14:sizeRelH relativeFrom="margin">
+              <wp14:pctWidth>0</wp14:pctWidth>
+            </wp14:sizeRelH>
+            <wp14:sizeRelV relativeFrom="margin">
+              <wp14:pctHeight>0</wp14:pctHeight>
+            </wp14:sizeRelV>
+          </wp:anchor>
+        </w:drawing>
+      </w:r>
+      <w:r>
+        <w:rPr>
           <w:rStyle w:val="Hipercze"/>
           <w:b/>
           <w:color w:val="7030A0"/>
@@ -9222,6 +9290,202 @@
     <w:p>
       <w:pPr>
         <w:pStyle w:val="Akapitzlist"/>
+        <w:spacing w:after="0" w:line="240" w:lineRule="auto"/>
+        <w:ind w:left="1440"/>
+        <w:rPr>
+          <w:rStyle w:val="Hipercze"/>
+          <w:b/>
+          <w:color w:val="5B9BD5"/>
+          <w:sz w:val="32"/>
+          <w:szCs w:val="32"/>
+          <w:u w:val="none"/>
+          <w14:shadow w14:blurRad="12700" w14:dist="38100" w14:dir="2700000" w14:sx="100000" w14:sy="100000" w14:kx="0" w14:ky="0" w14:algn="tl">
+            <w14:schemeClr w14:val="accent5">
+              <w14:lumMod w14:val="60000"/>
+              <w14:lumOff w14:val="40000"/>
+            </w14:schemeClr>
+          </w14:shadow>
+          <w14:textOutline w14:w="9525" w14:cap="flat" w14:cmpd="sng" w14:algn="ctr">
+            <w14:solidFill>
+              <w14:srgbClr w14:val="5B9BD5"/>
+            </w14:solidFill>
+            <w14:prstDash w14:val="solid"/>
+            <w14:round/>
+          </w14:textOutline>
+        </w:rPr>
+      </w:pPr>
+    </w:p>
+    <w:p>
+      <w:pPr>
+        <w:pStyle w:val="Akapitzlist"/>
+        <w:spacing w:after="0" w:line="240" w:lineRule="auto"/>
+        <w:ind w:left="1440"/>
+        <w:rPr>
+          <w:rStyle w:val="Hipercze"/>
+          <w:b/>
+          <w:color w:val="5B9BD5"/>
+          <w:sz w:val="32"/>
+          <w:szCs w:val="32"/>
+          <w:u w:val="none"/>
+          <w14:shadow w14:blurRad="12700" w14:dist="38100" w14:dir="2700000" w14:sx="100000" w14:sy="100000" w14:kx="0" w14:ky="0" w14:algn="tl">
+            <w14:schemeClr w14:val="accent5">
+              <w14:lumMod w14:val="60000"/>
+              <w14:lumOff w14:val="40000"/>
+            </w14:schemeClr>
+          </w14:shadow>
+          <w14:textOutline w14:w="9525" w14:cap="flat" w14:cmpd="sng" w14:algn="ctr">
+            <w14:solidFill>
+              <w14:srgbClr w14:val="5B9BD5"/>
+            </w14:solidFill>
+            <w14:prstDash w14:val="solid"/>
+            <w14:round/>
+          </w14:textOutline>
+        </w:rPr>
+      </w:pPr>
+    </w:p>
+    <w:p>
+      <w:pPr>
+        <w:pStyle w:val="Akapitzlist"/>
+        <w:spacing w:after="0" w:line="240" w:lineRule="auto"/>
+        <w:ind w:left="1440"/>
+        <w:rPr>
+          <w:rStyle w:val="Hipercze"/>
+          <w:b/>
+          <w:color w:val="5B9BD5"/>
+          <w:sz w:val="32"/>
+          <w:szCs w:val="32"/>
+          <w:u w:val="none"/>
+          <w14:shadow w14:blurRad="12700" w14:dist="38100" w14:dir="2700000" w14:sx="100000" w14:sy="100000" w14:kx="0" w14:ky="0" w14:algn="tl">
+            <w14:schemeClr w14:val="accent5">
+              <w14:lumMod w14:val="60000"/>
+              <w14:lumOff w14:val="40000"/>
+            </w14:schemeClr>
+          </w14:shadow>
+          <w14:textOutline w14:w="9525" w14:cap="flat" w14:cmpd="sng" w14:algn="ctr">
+            <w14:solidFill>
+              <w14:srgbClr w14:val="5B9BD5"/>
+            </w14:solidFill>
+            <w14:prstDash w14:val="solid"/>
+            <w14:round/>
+          </w14:textOutline>
+        </w:rPr>
+      </w:pPr>
+    </w:p>
+    <w:p>
+      <w:pPr>
+        <w:pStyle w:val="Akapitzlist"/>
+        <w:spacing w:after="0" w:line="240" w:lineRule="auto"/>
+        <w:ind w:left="1440"/>
+        <w:rPr>
+          <w:rStyle w:val="Hipercze"/>
+          <w:b/>
+          <w:color w:val="5B9BD5"/>
+          <w:sz w:val="32"/>
+          <w:szCs w:val="32"/>
+          <w:u w:val="none"/>
+          <w14:shadow w14:blurRad="12700" w14:dist="38100" w14:dir="2700000" w14:sx="100000" w14:sy="100000" w14:kx="0" w14:ky="0" w14:algn="tl">
+            <w14:schemeClr w14:val="accent5">
+              <w14:lumMod w14:val="60000"/>
+              <w14:lumOff w14:val="40000"/>
+            </w14:schemeClr>
+          </w14:shadow>
+          <w14:textOutline w14:w="9525" w14:cap="flat" w14:cmpd="sng" w14:algn="ctr">
+            <w14:solidFill>
+              <w14:srgbClr w14:val="5B9BD5"/>
+            </w14:solidFill>
+            <w14:prstDash w14:val="solid"/>
+            <w14:round/>
+          </w14:textOutline>
+        </w:rPr>
+      </w:pPr>
+    </w:p>
+    <w:p>
+      <w:pPr>
+        <w:pStyle w:val="Akapitzlist"/>
+        <w:spacing w:after="0" w:line="240" w:lineRule="auto"/>
+        <w:ind w:left="1440"/>
+        <w:rPr>
+          <w:rStyle w:val="Hipercze"/>
+          <w:b/>
+          <w:color w:val="5B9BD5"/>
+          <w:sz w:val="32"/>
+          <w:szCs w:val="32"/>
+          <w:u w:val="none"/>
+          <w14:shadow w14:blurRad="12700" w14:dist="38100" w14:dir="2700000" w14:sx="100000" w14:sy="100000" w14:kx="0" w14:ky="0" w14:algn="tl">
+            <w14:schemeClr w14:val="accent5">
+              <w14:lumMod w14:val="60000"/>
+              <w14:lumOff w14:val="40000"/>
+            </w14:schemeClr>
+          </w14:shadow>
+          <w14:textOutline w14:w="9525" w14:cap="flat" w14:cmpd="sng" w14:algn="ctr">
+            <w14:solidFill>
+              <w14:srgbClr w14:val="5B9BD5"/>
+            </w14:solidFill>
+            <w14:prstDash w14:val="solid"/>
+            <w14:round/>
+          </w14:textOutline>
+        </w:rPr>
+      </w:pPr>
+    </w:p>
+    <w:p>
+      <w:pPr>
+        <w:pStyle w:val="Akapitzlist"/>
+        <w:spacing w:after="0" w:line="240" w:lineRule="auto"/>
+        <w:ind w:left="1440"/>
+        <w:rPr>
+          <w:rStyle w:val="Hipercze"/>
+          <w:b/>
+          <w:color w:val="5B9BD5"/>
+          <w:sz w:val="32"/>
+          <w:szCs w:val="32"/>
+          <w:u w:val="none"/>
+          <w14:shadow w14:blurRad="12700" w14:dist="38100" w14:dir="2700000" w14:sx="100000" w14:sy="100000" w14:kx="0" w14:ky="0" w14:algn="tl">
+            <w14:schemeClr w14:val="accent5">
+              <w14:lumMod w14:val="60000"/>
+              <w14:lumOff w14:val="40000"/>
+            </w14:schemeClr>
+          </w14:shadow>
+          <w14:textOutline w14:w="9525" w14:cap="flat" w14:cmpd="sng" w14:algn="ctr">
+            <w14:solidFill>
+              <w14:srgbClr w14:val="5B9BD5"/>
+            </w14:solidFill>
+            <w14:prstDash w14:val="solid"/>
+            <w14:round/>
+          </w14:textOutline>
+        </w:rPr>
+      </w:pPr>
+    </w:p>
+    <w:p>
+      <w:pPr>
+        <w:pStyle w:val="Akapitzlist"/>
+        <w:spacing w:after="0" w:line="240" w:lineRule="auto"/>
+        <w:ind w:left="1440"/>
+        <w:rPr>
+          <w:rStyle w:val="Hipercze"/>
+          <w:b/>
+          <w:color w:val="5B9BD5"/>
+          <w:sz w:val="32"/>
+          <w:szCs w:val="32"/>
+          <w:u w:val="none"/>
+          <w14:shadow w14:blurRad="12700" w14:dist="38100" w14:dir="2700000" w14:sx="100000" w14:sy="100000" w14:kx="0" w14:ky="0" w14:algn="tl">
+            <w14:schemeClr w14:val="accent5">
+              <w14:lumMod w14:val="60000"/>
+              <w14:lumOff w14:val="40000"/>
+            </w14:schemeClr>
+          </w14:shadow>
+          <w14:textOutline w14:w="9525" w14:cap="flat" w14:cmpd="sng" w14:algn="ctr">
+            <w14:solidFill>
+              <w14:srgbClr w14:val="5B9BD5"/>
+            </w14:solidFill>
+            <w14:prstDash w14:val="solid"/>
+            <w14:round/>
+          </w14:textOutline>
+        </w:rPr>
+      </w:pPr>
+    </w:p>
+    <w:p>
+      <w:pPr>
+        <w:pStyle w:val="Akapitzlist"/>
         <w:spacing w:before="40" w:after="0"/>
         <w:ind w:left="-907" w:right="-1077"/>
         <w:rPr>
@@ -9264,6 +9528,7 @@
             <w14:round/>
           </w14:textOutline>
         </w:rPr>
+        <w:lastRenderedPageBreak/>
         <w:t>_____________________________________________________________________</w:t>
       </w:r>
     </w:p>
@@ -9536,28 +9801,28 @@
         <v:path o:extrusionok="f" gradientshapeok="t" o:connecttype="rect"/>
         <o:lock v:ext="edit" aspectratio="t"/>
       </v:shapetype>
-      <v:shape id="_x0000_i8604" type="#_x0000_t75" style="width:294.7pt;height:294.7pt" o:bullet="t">
+      <v:shape id="_x0000_i8624" type="#_x0000_t75" style="width:294.7pt;height:294.7pt" o:bullet="t">
         <v:imagedata r:id="rId1" o:title="mailbox"/>
       </v:shape>
     </w:pict>
   </w:numPicBullet>
   <w:numPicBullet w:numPicBulletId="1">
     <w:pict>
-      <v:shape id="_x0000_i8605" type="#_x0000_t75" style="width:409.65pt;height:409.65pt" o:bullet="t">
+      <v:shape id="_x0000_i8625" type="#_x0000_t75" style="width:409.65pt;height:409.65pt" o:bullet="t">
         <v:imagedata r:id="rId2" o:title="telephone"/>
       </v:shape>
     </w:pict>
   </w:numPicBullet>
   <w:numPicBullet w:numPicBulletId="2">
     <w:pict>
-      <v:shape id="_x0000_i8606" type="#_x0000_t75" style="width:383.95pt;height:383.95pt" o:bullet="t">
+      <v:shape id="_x0000_i8626" type="#_x0000_t75" style="width:383.95pt;height:383.95pt" o:bullet="t">
         <v:imagedata r:id="rId3" o:title="car"/>
       </v:shape>
     </w:pict>
   </w:numPicBullet>
   <w:numPicBullet w:numPicBulletId="3">
     <w:pict>
-      <v:shape id="_x0000_i8607" type="#_x0000_t75" style="width:409.65pt;height:409.65pt" o:bullet="t">
+      <v:shape id="_x0000_i8627" type="#_x0000_t75" style="width:409.65pt;height:409.65pt" o:bullet="t">
         <v:imagedata r:id="rId4" o:title="email"/>
       </v:shape>
     </w:pict>

</xml_diff>

<commit_message>
Added jquery (in progress ... vdab) to javascript skills.(with hyperlink pointing to the course.)
</commit_message>
<xml_diff>
--- a/cv.en.sitko patryk.docx
+++ b/cv.en.sitko patryk.docx
@@ -6774,6 +6774,340 @@
         </w:rPr>
         <w:t>Router-Dom</w:t>
       </w:r>
+      <w:r>
+        <w:rPr>
+          <w:bCs/>
+          <w:color w:val="5B9BD5"/>
+          <w:sz w:val="32"/>
+          <w:szCs w:val="32"/>
+          <w14:shadow w14:blurRad="12700" w14:dist="38100" w14:dir="2700000" w14:sx="100000" w14:sy="100000" w14:kx="0" w14:ky="0" w14:algn="tl">
+            <w14:schemeClr w14:val="accent5">
+              <w14:lumMod w14:val="60000"/>
+              <w14:lumOff w14:val="40000"/>
+            </w14:schemeClr>
+          </w14:shadow>
+          <w14:textOutline w14:w="9525" w14:cap="flat" w14:cmpd="sng" w14:algn="ctr">
+            <w14:solidFill>
+              <w14:srgbClr w14:val="5B9BD5"/>
+            </w14:solidFill>
+            <w14:prstDash w14:val="solid"/>
+            <w14:round/>
+          </w14:textOutline>
+        </w:rPr>
+        <w:tab/>
+      </w:r>
+      <w:r>
+        <w:rPr>
+          <w:bCs/>
+          <w:color w:val="5B9BD5"/>
+          <w:sz w:val="32"/>
+          <w:szCs w:val="32"/>
+          <w14:shadow w14:blurRad="12700" w14:dist="38100" w14:dir="2700000" w14:sx="100000" w14:sy="100000" w14:kx="0" w14:ky="0" w14:algn="tl">
+            <w14:schemeClr w14:val="accent5">
+              <w14:lumMod w14:val="60000"/>
+              <w14:lumOff w14:val="40000"/>
+            </w14:schemeClr>
+          </w14:shadow>
+          <w14:textOutline w14:w="9525" w14:cap="flat" w14:cmpd="sng" w14:algn="ctr">
+            <w14:solidFill>
+              <w14:srgbClr w14:val="5B9BD5"/>
+            </w14:solidFill>
+            <w14:prstDash w14:val="solid"/>
+            <w14:round/>
+          </w14:textOutline>
+        </w:rPr>
+        <w:tab/>
+      </w:r>
+      <w:r>
+        <w:rPr>
+          <w:rStyle w:val="Hipercze"/>
+          <w:b/>
+          <w:color w:val="7030A0"/>
+          <w:sz w:val="20"/>
+          <w:szCs w:val="20"/>
+          <w:u w:val="none"/>
+          <w14:shadow w14:blurRad="12700" w14:dist="38100" w14:dir="2700000" w14:sx="100000" w14:sy="100000" w14:kx="0" w14:ky="0" w14:algn="tl">
+            <w14:schemeClr w14:val="accent5">
+              <w14:lumMod w14:val="60000"/>
+              <w14:lumOff w14:val="40000"/>
+            </w14:schemeClr>
+          </w14:shadow>
+          <w14:textOutline w14:w="9525" w14:cap="flat" w14:cmpd="sng" w14:algn="ctr">
+            <w14:solidFill>
+              <w14:srgbClr w14:val="5B9BD5"/>
+            </w14:solidFill>
+            <w14:prstDash w14:val="solid"/>
+            <w14:round/>
+          </w14:textOutline>
+        </w:rPr>
+        <w:t>•</w:t>
+      </w:r>
+      <w:r>
+        <w:rPr>
+          <w:rStyle w:val="Hipercze"/>
+          <w:b/>
+          <w:color w:val="000000" w:themeColor="text1"/>
+          <w:sz w:val="20"/>
+          <w:szCs w:val="20"/>
+          <w:u w:val="none"/>
+          <w14:shadow w14:blurRad="12700" w14:dist="38100" w14:dir="2700000" w14:sx="100000" w14:sy="100000" w14:kx="0" w14:ky="0" w14:algn="tl">
+            <w14:schemeClr w14:val="accent5">
+              <w14:lumMod w14:val="60000"/>
+              <w14:lumOff w14:val="40000"/>
+            </w14:schemeClr>
+          </w14:shadow>
+          <w14:textOutline w14:w="9525" w14:cap="flat" w14:cmpd="sng" w14:algn="ctr">
+            <w14:solidFill>
+              <w14:srgbClr w14:val="5B9BD5"/>
+            </w14:solidFill>
+            <w14:prstDash w14:val="solid"/>
+            <w14:round/>
+          </w14:textOutline>
+        </w:rPr>
+        <w:t xml:space="preserve">     </w:t>
+      </w:r>
+      <w:proofErr w:type="spellStart"/>
+      <w:r>
+        <w:rPr>
+          <w:rStyle w:val="Hipercze"/>
+          <w:b/>
+          <w:color w:val="5B9BD5"/>
+          <w:sz w:val="32"/>
+          <w:szCs w:val="32"/>
+          <w:u w:val="none"/>
+          <w14:shadow w14:blurRad="12700" w14:dist="38100" w14:dir="2700000" w14:sx="100000" w14:sy="100000" w14:kx="0" w14:ky="0" w14:algn="tl">
+            <w14:schemeClr w14:val="accent5">
+              <w14:lumMod w14:val="60000"/>
+              <w14:lumOff w14:val="40000"/>
+            </w14:schemeClr>
+          </w14:shadow>
+          <w14:textOutline w14:w="9525" w14:cap="flat" w14:cmpd="sng" w14:algn="ctr">
+            <w14:solidFill>
+              <w14:srgbClr w14:val="5B9BD5"/>
+            </w14:solidFill>
+            <w14:prstDash w14:val="solid"/>
+            <w14:round/>
+          </w14:textOutline>
+        </w:rPr>
+        <w:t>JQuery</w:t>
+      </w:r>
+      <w:proofErr w:type="spellEnd"/>
+      <w:r>
+        <w:rPr>
+          <w:rStyle w:val="Hipercze"/>
+          <w:b/>
+          <w:color w:val="5B9BD5"/>
+          <w:sz w:val="32"/>
+          <w:szCs w:val="32"/>
+          <w:u w:val="none"/>
+          <w14:shadow w14:blurRad="12700" w14:dist="38100" w14:dir="2700000" w14:sx="100000" w14:sy="100000" w14:kx="0" w14:ky="0" w14:algn="tl">
+            <w14:schemeClr w14:val="accent5">
+              <w14:lumMod w14:val="60000"/>
+              <w14:lumOff w14:val="40000"/>
+            </w14:schemeClr>
+          </w14:shadow>
+          <w14:textOutline w14:w="9525" w14:cap="flat" w14:cmpd="sng" w14:algn="ctr">
+            <w14:solidFill>
+              <w14:srgbClr w14:val="5B9BD5"/>
+            </w14:solidFill>
+            <w14:prstDash w14:val="solid"/>
+            <w14:round/>
+          </w14:textOutline>
+        </w:rPr>
+        <w:t xml:space="preserve"> (</w:t>
+      </w:r>
+      <w:r>
+        <w:rPr>
+          <w:rStyle w:val="Hipercze"/>
+          <w:b/>
+          <w:color w:val="7030A0"/>
+          <w:sz w:val="32"/>
+          <w:szCs w:val="32"/>
+          <w:u w:val="none"/>
+          <w14:shadow w14:blurRad="12700" w14:dist="38100" w14:dir="2700000" w14:sx="100000" w14:sy="100000" w14:kx="0" w14:ky="0" w14:algn="tl">
+            <w14:schemeClr w14:val="accent5">
+              <w14:lumMod w14:val="60000"/>
+              <w14:lumOff w14:val="40000"/>
+            </w14:schemeClr>
+          </w14:shadow>
+          <w14:textOutline w14:w="9525" w14:cap="flat" w14:cmpd="sng" w14:algn="ctr">
+            <w14:solidFill>
+              <w14:srgbClr w14:val="5B9BD5"/>
+            </w14:solidFill>
+            <w14:prstDash w14:val="solid"/>
+            <w14:round/>
+          </w14:textOutline>
+        </w:rPr>
+        <w:t xml:space="preserve">in </w:t>
+      </w:r>
+      <w:proofErr w:type="spellStart"/>
+      <w:r>
+        <w:rPr>
+          <w:rStyle w:val="Hipercze"/>
+          <w:b/>
+          <w:color w:val="7030A0"/>
+          <w:sz w:val="32"/>
+          <w:szCs w:val="32"/>
+          <w:u w:val="none"/>
+          <w14:shadow w14:blurRad="12700" w14:dist="38100" w14:dir="2700000" w14:sx="100000" w14:sy="100000" w14:kx="0" w14:ky="0" w14:algn="tl">
+            <w14:schemeClr w14:val="accent5">
+              <w14:lumMod w14:val="60000"/>
+              <w14:lumOff w14:val="40000"/>
+            </w14:schemeClr>
+          </w14:shadow>
+          <w14:textOutline w14:w="9525" w14:cap="flat" w14:cmpd="sng" w14:algn="ctr">
+            <w14:solidFill>
+              <w14:srgbClr w14:val="5B9BD5"/>
+            </w14:solidFill>
+            <w14:prstDash w14:val="solid"/>
+            <w14:round/>
+          </w14:textOutline>
+        </w:rPr>
+        <w:t>progress</w:t>
+      </w:r>
+      <w:proofErr w:type="spellEnd"/>
+      <w:r>
+        <w:rPr>
+          <w:rStyle w:val="Hipercze"/>
+          <w:b/>
+          <w:color w:val="7030A0"/>
+          <w:sz w:val="32"/>
+          <w:szCs w:val="32"/>
+          <w:u w:val="none"/>
+          <w14:shadow w14:blurRad="12700" w14:dist="38100" w14:dir="2700000" w14:sx="100000" w14:sy="100000" w14:kx="0" w14:ky="0" w14:algn="tl">
+            <w14:schemeClr w14:val="accent5">
+              <w14:lumMod w14:val="60000"/>
+              <w14:lumOff w14:val="40000"/>
+            </w14:schemeClr>
+          </w14:shadow>
+          <w14:textOutline w14:w="9525" w14:cap="flat" w14:cmpd="sng" w14:algn="ctr">
+            <w14:solidFill>
+              <w14:srgbClr w14:val="5B9BD5"/>
+            </w14:solidFill>
+            <w14:prstDash w14:val="solid"/>
+            <w14:round/>
+          </w14:textOutline>
+        </w:rPr>
+        <w:t xml:space="preserve"> …</w:t>
+      </w:r>
+      <w:r>
+        <w:rPr>
+          <w:rStyle w:val="Hipercze"/>
+          <w:b/>
+          <w:color w:val="7030A0"/>
+          <w:sz w:val="32"/>
+          <w:szCs w:val="32"/>
+          <w:u w:val="none"/>
+          <w14:shadow w14:blurRad="12700" w14:dist="38100" w14:dir="2700000" w14:sx="100000" w14:sy="100000" w14:kx="0" w14:ky="0" w14:algn="tl">
+            <w14:schemeClr w14:val="accent5">
+              <w14:lumMod w14:val="60000"/>
+              <w14:lumOff w14:val="40000"/>
+            </w14:schemeClr>
+          </w14:shadow>
+          <w14:textOutline w14:w="9525" w14:cap="flat" w14:cmpd="sng" w14:algn="ctr">
+            <w14:solidFill>
+              <w14:srgbClr w14:val="5B9BD5"/>
+            </w14:solidFill>
+            <w14:prstDash w14:val="solid"/>
+            <w14:round/>
+          </w14:textOutline>
+        </w:rPr>
+        <w:t xml:space="preserve"> </w:t>
+      </w:r>
+      <w:hyperlink r:id="rId18" w:history="1">
+        <w:proofErr w:type="spellStart"/>
+        <w:r>
+          <w:rPr>
+            <w:rStyle w:val="Hipercze"/>
+            <w:b/>
+            <w:sz w:val="32"/>
+            <w:szCs w:val="32"/>
+            <w14:shadow w14:blurRad="12700" w14:dist="38100" w14:dir="2700000" w14:sx="100000" w14:sy="100000" w14:kx="0" w14:ky="0" w14:algn="tl">
+              <w14:schemeClr w14:val="accent5">
+                <w14:lumMod w14:val="60000"/>
+                <w14:lumOff w14:val="40000"/>
+              </w14:schemeClr>
+            </w14:shadow>
+            <w14:textOutline w14:w="9525" w14:cap="flat" w14:cmpd="sng" w14:algn="ctr">
+              <w14:solidFill>
+                <w14:srgbClr w14:val="5B9BD5"/>
+              </w14:solidFill>
+              <w14:prstDash w14:val="solid"/>
+              <w14:round/>
+            </w14:textOutline>
+          </w:rPr>
+          <w:t>v</w:t>
+        </w:r>
+        <w:r>
+          <w:rPr>
+            <w:rStyle w:val="Hipercze"/>
+            <w:b/>
+            <w:sz w:val="32"/>
+            <w:szCs w:val="32"/>
+            <w14:shadow w14:blurRad="12700" w14:dist="38100" w14:dir="2700000" w14:sx="100000" w14:sy="100000" w14:kx="0" w14:ky="0" w14:algn="tl">
+              <w14:schemeClr w14:val="accent5">
+                <w14:lumMod w14:val="60000"/>
+                <w14:lumOff w14:val="40000"/>
+              </w14:schemeClr>
+            </w14:shadow>
+            <w14:textOutline w14:w="9525" w14:cap="flat" w14:cmpd="sng" w14:algn="ctr">
+              <w14:solidFill>
+                <w14:srgbClr w14:val="5B9BD5"/>
+              </w14:solidFill>
+              <w14:prstDash w14:val="solid"/>
+              <w14:round/>
+            </w14:textOutline>
+          </w:rPr>
+          <w:t>d</w:t>
+        </w:r>
+        <w:r>
+          <w:rPr>
+            <w:rStyle w:val="Hipercze"/>
+            <w:b/>
+            <w:sz w:val="32"/>
+            <w:szCs w:val="32"/>
+            <w14:shadow w14:blurRad="12700" w14:dist="38100" w14:dir="2700000" w14:sx="100000" w14:sy="100000" w14:kx="0" w14:ky="0" w14:algn="tl">
+              <w14:schemeClr w14:val="accent5">
+                <w14:lumMod w14:val="60000"/>
+                <w14:lumOff w14:val="40000"/>
+              </w14:schemeClr>
+            </w14:shadow>
+            <w14:textOutline w14:w="9525" w14:cap="flat" w14:cmpd="sng" w14:algn="ctr">
+              <w14:solidFill>
+                <w14:srgbClr w14:val="5B9BD5"/>
+              </w14:solidFill>
+              <w14:prstDash w14:val="solid"/>
+              <w14:round/>
+            </w14:textOutline>
+          </w:rPr>
+          <w:t>ab</w:t>
+        </w:r>
+        <w:proofErr w:type="spellEnd"/>
+      </w:hyperlink>
+      <w:r>
+        <w:rPr>
+          <w:rStyle w:val="Hipercze"/>
+          <w:b/>
+          <w:color w:val="5B9BD5"/>
+          <w:sz w:val="32"/>
+          <w:szCs w:val="32"/>
+          <w:u w:val="none"/>
+          <w14:shadow w14:blurRad="12700" w14:dist="38100" w14:dir="2700000" w14:sx="100000" w14:sy="100000" w14:kx="0" w14:ky="0" w14:algn="tl">
+            <w14:schemeClr w14:val="accent5">
+              <w14:lumMod w14:val="60000"/>
+              <w14:lumOff w14:val="40000"/>
+            </w14:schemeClr>
+          </w14:shadow>
+          <w14:textOutline w14:w="9525" w14:cap="flat" w14:cmpd="sng" w14:algn="ctr">
+            <w14:solidFill>
+              <w14:srgbClr w14:val="5B9BD5"/>
+            </w14:solidFill>
+            <w14:prstDash w14:val="solid"/>
+            <w14:round/>
+          </w14:textOutline>
+        </w:rPr>
+        <w:t>)</w:t>
+      </w:r>
     </w:p>
     <w:p>
       <w:pPr>
@@ -9054,7 +9388,7 @@
             <wp:effectExtent l="0" t="0" r="3810" b="0"/>
             <wp:wrapNone/>
             <wp:docPr id="19" name="Obraz 19">
-              <a:hlinkClick xmlns:a="http://schemas.openxmlformats.org/drawingml/2006/main" r:id="rId18"/>
+              <a:hlinkClick xmlns:a="http://schemas.openxmlformats.org/drawingml/2006/main" r:id="rId19"/>
             </wp:docPr>
             <wp:cNvGraphicFramePr>
               <a:graphicFrameLocks xmlns:a="http://schemas.openxmlformats.org/drawingml/2006/main" noChangeAspect="1"/>
@@ -9064,12 +9398,12 @@
                 <pic:pic xmlns:pic="http://schemas.openxmlformats.org/drawingml/2006/picture">
                   <pic:nvPicPr>
                     <pic:cNvPr id="19" name="Obraz 19">
-                      <a:hlinkClick r:id="rId18"/>
+                      <a:hlinkClick r:id="rId19"/>
                     </pic:cNvPr>
                     <pic:cNvPicPr/>
                   </pic:nvPicPr>
                   <pic:blipFill>
-                    <a:blip r:embed="rId19" cstate="print">
+                    <a:blip r:embed="rId20" cstate="print">
                       <a:extLst>
                         <a:ext uri="{28A0092B-C50C-407E-A947-70E740481C1C}">
                           <a14:useLocalDpi xmlns:a14="http://schemas.microsoft.com/office/drawing/2010/main" val="0"/>
@@ -9801,28 +10135,28 @@
         <v:path o:extrusionok="f" gradientshapeok="t" o:connecttype="rect"/>
         <o:lock v:ext="edit" aspectratio="t"/>
       </v:shapetype>
-      <v:shape id="_x0000_i8624" type="#_x0000_t75" style="width:294.7pt;height:294.7pt" o:bullet="t">
+      <v:shape id="_x0000_i8756" type="#_x0000_t75" style="width:294.7pt;height:294.7pt" o:bullet="t">
         <v:imagedata r:id="rId1" o:title="mailbox"/>
       </v:shape>
     </w:pict>
   </w:numPicBullet>
   <w:numPicBullet w:numPicBulletId="1">
     <w:pict>
-      <v:shape id="_x0000_i8625" type="#_x0000_t75" style="width:409.65pt;height:409.65pt" o:bullet="t">
+      <v:shape id="_x0000_i8757" type="#_x0000_t75" style="width:409.65pt;height:409.65pt" o:bullet="t">
         <v:imagedata r:id="rId2" o:title="telephone"/>
       </v:shape>
     </w:pict>
   </w:numPicBullet>
   <w:numPicBullet w:numPicBulletId="2">
     <w:pict>
-      <v:shape id="_x0000_i8626" type="#_x0000_t75" style="width:383.95pt;height:383.95pt" o:bullet="t">
+      <v:shape id="_x0000_i8758" type="#_x0000_t75" style="width:383.95pt;height:383.95pt" o:bullet="t">
         <v:imagedata r:id="rId3" o:title="car"/>
       </v:shape>
     </w:pict>
   </w:numPicBullet>
   <w:numPicBullet w:numPicBulletId="3">
     <w:pict>
-      <v:shape id="_x0000_i8627" type="#_x0000_t75" style="width:409.65pt;height:409.65pt" o:bullet="t">
+      <v:shape id="_x0000_i8759" type="#_x0000_t75" style="width:409.65pt;height:409.65pt" o:bullet="t">
         <v:imagedata r:id="rId4" o:title="email"/>
       </v:shape>
     </w:pict>

</xml_diff>

<commit_message>
Added motivation letter section.
</commit_message>
<xml_diff>
--- a/cv.en.sitko patryk.docx
+++ b/cv.en.sitko patryk.docx
@@ -4980,7 +4980,7 @@
           <w:szCs w:val="28"/>
         </w:rPr>
         <w:drawing>
-          <wp:anchor distT="0" distB="0" distL="114300" distR="114300" simplePos="0" relativeHeight="251684864" behindDoc="0" locked="0" layoutInCell="1" allowOverlap="1" wp14:anchorId="624C83E5" wp14:editId="63D92AF8">
+          <wp:anchor distT="0" distB="0" distL="114300" distR="114300" simplePos="0" relativeHeight="251684864" behindDoc="0" locked="0" layoutInCell="1" allowOverlap="1" wp14:anchorId="624C83E5" wp14:editId="585F2839">
             <wp:simplePos x="0" y="0"/>
             <wp:positionH relativeFrom="rightMargin">
               <wp:align>left</wp:align>
@@ -5042,13 +5042,13 @@
         <mc:AlternateContent>
           <mc:Choice Requires="wps">
             <w:drawing>
-              <wp:anchor distT="0" distB="0" distL="114300" distR="114300" simplePos="0" relativeHeight="251682816" behindDoc="1" locked="0" layoutInCell="1" allowOverlap="1" wp14:anchorId="451EEAE1" wp14:editId="78394065">
+              <wp:anchor distT="0" distB="0" distL="114300" distR="114300" simplePos="0" relativeHeight="251682816" behindDoc="1" locked="0" layoutInCell="1" allowOverlap="1" wp14:anchorId="451EEAE1" wp14:editId="3E1E8976">
                 <wp:simplePos x="0" y="0"/>
                 <wp:positionH relativeFrom="page">
                   <wp:align>right</wp:align>
                 </wp:positionH>
                 <wp:positionV relativeFrom="page">
-                  <wp:posOffset>105327</wp:posOffset>
+                  <wp:posOffset>104775</wp:posOffset>
                 </wp:positionV>
                 <wp:extent cx="7560310" cy="1022985"/>
                 <wp:effectExtent l="0" t="0" r="0" b="5715"/>
@@ -5144,7 +5144,7 @@
           </mc:Choice>
           <mc:Fallback>
             <w:pict>
-              <v:shape w14:anchorId="451EEAE1" id="Pole tekstowe 24" o:spid="_x0000_s1033" type="#_x0000_t202" style="position:absolute;left:0;text-align:left;margin-left:544.1pt;margin-top:8.3pt;width:595.3pt;height:80.55pt;z-index:-251633664;visibility:visible;mso-wrap-style:square;mso-width-percent:0;mso-height-percent:0;mso-wrap-distance-left:9pt;mso-wrap-distance-top:0;mso-wrap-distance-right:9pt;mso-wrap-distance-bottom:0;mso-position-horizontal:right;mso-position-horizontal-relative:page;mso-position-vertical:absolute;mso-position-vertical-relative:page;mso-width-percent:0;mso-height-percent:0;mso-width-relative:margin;mso-height-relative:margin;v-text-anchor:top" o:gfxdata="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" filled="f" stroked="f">
+              <v:shape w14:anchorId="451EEAE1" id="Pole tekstowe 24" o:spid="_x0000_s1033" type="#_x0000_t202" style="position:absolute;left:0;text-align:left;margin-left:544.1pt;margin-top:8.25pt;width:595.3pt;height:80.55pt;z-index:-251633664;visibility:visible;mso-wrap-style:square;mso-width-percent:0;mso-height-percent:0;mso-wrap-distance-left:9pt;mso-wrap-distance-top:0;mso-wrap-distance-right:9pt;mso-wrap-distance-bottom:0;mso-position-horizontal:right;mso-position-horizontal-relative:page;mso-position-vertical:absolute;mso-position-vertical-relative:page;mso-width-percent:0;mso-height-percent:0;mso-width-relative:margin;mso-height-relative:margin;v-text-anchor:top" o:gfxdata="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" filled="f" stroked="f">
                 <v:textbox>
                   <w:txbxContent>
                     <w:p>
@@ -5236,7 +5236,7 @@
         <mc:AlternateContent>
           <mc:Choice Requires="wps">
             <w:drawing>
-              <wp:anchor distT="0" distB="0" distL="114300" distR="114300" simplePos="0" relativeHeight="251683840" behindDoc="0" locked="0" layoutInCell="1" allowOverlap="1" wp14:anchorId="33DE2F35" wp14:editId="4715A940">
+              <wp:anchor distT="0" distB="0" distL="114300" distR="114300" simplePos="0" relativeHeight="251683840" behindDoc="0" locked="0" layoutInCell="1" allowOverlap="1" wp14:anchorId="33DE2F35" wp14:editId="3DAEDF76">
                 <wp:simplePos x="0" y="0"/>
                 <wp:positionH relativeFrom="margin">
                   <wp:posOffset>229399</wp:posOffset>
@@ -5401,7 +5401,7 @@
         <mc:AlternateContent>
           <mc:Choice Requires="wps">
             <w:drawing>
-              <wp:anchor distT="0" distB="0" distL="114300" distR="114300" simplePos="0" relativeHeight="251681792" behindDoc="0" locked="0" layoutInCell="1" allowOverlap="1" wp14:anchorId="7EBB34C1" wp14:editId="3FDBA68F">
+              <wp:anchor distT="0" distB="0" distL="114300" distR="114300" simplePos="0" relativeHeight="251681792" behindDoc="0" locked="0" layoutInCell="1" allowOverlap="1" wp14:anchorId="7EBB34C1" wp14:editId="7F88E99D">
                 <wp:simplePos x="0" y="0"/>
                 <wp:positionH relativeFrom="page">
                   <wp:align>left</wp:align>
@@ -9844,6 +9844,580 @@
       </w:pPr>
       <w:r>
         <w:rPr>
+          <w:noProof/>
+        </w:rPr>
+        <w:lastRenderedPageBreak/>
+        <mc:AlternateContent>
+          <mc:Choice Requires="wps">
+            <w:drawing>
+              <wp:anchor distT="0" distB="0" distL="114300" distR="114300" simplePos="0" relativeHeight="251700224" behindDoc="0" locked="0" layoutInCell="1" allowOverlap="1" wp14:anchorId="532CC302" wp14:editId="5427FC1A">
+                <wp:simplePos x="0" y="0"/>
+                <wp:positionH relativeFrom="margin">
+                  <wp:posOffset>5900420</wp:posOffset>
+                </wp:positionH>
+                <wp:positionV relativeFrom="paragraph">
+                  <wp:posOffset>-728980</wp:posOffset>
+                </wp:positionV>
+                <wp:extent cx="714375" cy="561975"/>
+                <wp:effectExtent l="0" t="0" r="0" b="9525"/>
+                <wp:wrapNone/>
+                <wp:docPr id="39" name="Pole tekstowe 39"/>
+                <wp:cNvGraphicFramePr/>
+                <a:graphic xmlns:a="http://schemas.openxmlformats.org/drawingml/2006/main">
+                  <a:graphicData uri="http://schemas.microsoft.com/office/word/2010/wordprocessingShape">
+                    <wps:wsp>
+                      <wps:cNvSpPr txBox="1"/>
+                      <wps:spPr>
+                        <a:xfrm>
+                          <a:off x="0" y="0"/>
+                          <a:ext cx="714375" cy="561975"/>
+                        </a:xfrm>
+                        <a:prstGeom prst="rect">
+                          <a:avLst/>
+                        </a:prstGeom>
+                        <a:noFill/>
+                        <a:ln>
+                          <a:noFill/>
+                        </a:ln>
+                      </wps:spPr>
+                      <wps:txbx>
+                        <w:txbxContent>
+                          <w:p>
+                            <w:pPr>
+                              <w:pStyle w:val="Akapitzlist"/>
+                              <w:spacing w:after="0" w:line="240" w:lineRule="auto"/>
+                              <w:ind w:left="-567"/>
+                              <w:jc w:val="center"/>
+                              <w:rPr>
+                                <w:b/>
+                                <w:color w:val="5B9BD5" w:themeColor="accent5"/>
+                                <w:sz w:val="72"/>
+                                <w:szCs w:val="72"/>
+                                <w14:shadow w14:blurRad="12700" w14:dist="38100" w14:dir="2700000" w14:sx="100000" w14:sy="100000" w14:kx="0" w14:ky="0" w14:algn="tl">
+                                  <w14:schemeClr w14:val="accent5">
+                                    <w14:lumMod w14:val="60000"/>
+                                    <w14:lumOff w14:val="40000"/>
+                                  </w14:schemeClr>
+                                </w14:shadow>
+                                <w14:textOutline w14:w="9525" w14:cap="flat" w14:cmpd="sng" w14:algn="ctr">
+                                  <w14:solidFill>
+                                    <w14:schemeClr w14:val="bg1"/>
+                                  </w14:solidFill>
+                                  <w14:prstDash w14:val="solid"/>
+                                  <w14:round/>
+                                </w14:textOutline>
+                              </w:rPr>
+                            </w:pPr>
+                            <w:r>
+                              <w:rPr>
+                                <w:b/>
+                                <w:color w:val="5B9BD5" w:themeColor="accent5"/>
+                                <w:sz w:val="72"/>
+                                <w:szCs w:val="72"/>
+                                <w14:shadow w14:blurRad="12700" w14:dist="38100" w14:dir="2700000" w14:sx="100000" w14:sy="100000" w14:kx="0" w14:ky="0" w14:algn="tl">
+                                  <w14:schemeClr w14:val="accent5">
+                                    <w14:lumMod w14:val="60000"/>
+                                    <w14:lumOff w14:val="40000"/>
+                                  </w14:schemeClr>
+                                </w14:shadow>
+                                <w14:textOutline w14:w="9525" w14:cap="flat" w14:cmpd="sng" w14:algn="ctr">
+                                  <w14:solidFill>
+                                    <w14:schemeClr w14:val="bg1"/>
+                                  </w14:solidFill>
+                                  <w14:prstDash w14:val="solid"/>
+                                  <w14:round/>
+                                </w14:textOutline>
+                              </w:rPr>
+                              <w:t>2</w:t>
+                            </w:r>
+                          </w:p>
+                        </w:txbxContent>
+                      </wps:txbx>
+                      <wps:bodyPr rot="0" spcFirstLastPara="0" vertOverflow="overflow" horzOverflow="overflow" vert="horz" wrap="square" lIns="91440" tIns="45720" rIns="91440" bIns="45720" numCol="1" spcCol="0" rtlCol="0" fromWordArt="0" anchor="t" anchorCtr="0" forceAA="0" compatLnSpc="1">
+                        <a:prstTxWarp prst="textNoShape">
+                          <a:avLst/>
+                        </a:prstTxWarp>
+                        <a:noAutofit/>
+                      </wps:bodyPr>
+                    </wps:wsp>
+                  </a:graphicData>
+                </a:graphic>
+                <wp14:sizeRelH relativeFrom="margin">
+                  <wp14:pctWidth>0</wp14:pctWidth>
+                </wp14:sizeRelH>
+                <wp14:sizeRelV relativeFrom="margin">
+                  <wp14:pctHeight>0</wp14:pctHeight>
+                </wp14:sizeRelV>
+              </wp:anchor>
+            </w:drawing>
+          </mc:Choice>
+          <mc:Fallback>
+            <w:pict>
+              <v:shape w14:anchorId="532CC302" id="Pole tekstowe 39" o:spid="_x0000_s1037" type="#_x0000_t202" style="position:absolute;left:0;text-align:left;margin-left:464.6pt;margin-top:-57.4pt;width:56.25pt;height:44.25pt;z-index:251700224;visibility:visible;mso-wrap-style:square;mso-width-percent:0;mso-height-percent:0;mso-wrap-distance-left:9pt;mso-wrap-distance-top:0;mso-wrap-distance-right:9pt;mso-wrap-distance-bottom:0;mso-position-horizontal:absolute;mso-position-horizontal-relative:margin;mso-position-vertical:absolute;mso-position-vertical-relative:text;mso-width-percent:0;mso-height-percent:0;mso-width-relative:margin;mso-height-relative:margin;v-text-anchor:top" o:gfxdata="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" filled="f" stroked="f">
+                <v:fill o:detectmouseclick="t"/>
+                <v:textbox>
+                  <w:txbxContent>
+                    <w:p>
+                      <w:pPr>
+                        <w:pStyle w:val="Akapitzlist"/>
+                        <w:spacing w:after="0" w:line="240" w:lineRule="auto"/>
+                        <w:ind w:left="-567"/>
+                        <w:jc w:val="center"/>
+                        <w:rPr>
+                          <w:b/>
+                          <w:color w:val="5B9BD5" w:themeColor="accent5"/>
+                          <w:sz w:val="72"/>
+                          <w:szCs w:val="72"/>
+                          <w14:shadow w14:blurRad="12700" w14:dist="38100" w14:dir="2700000" w14:sx="100000" w14:sy="100000" w14:kx="0" w14:ky="0" w14:algn="tl">
+                            <w14:schemeClr w14:val="accent5">
+                              <w14:lumMod w14:val="60000"/>
+                              <w14:lumOff w14:val="40000"/>
+                            </w14:schemeClr>
+                          </w14:shadow>
+                          <w14:textOutline w14:w="9525" w14:cap="flat" w14:cmpd="sng" w14:algn="ctr">
+                            <w14:solidFill>
+                              <w14:schemeClr w14:val="bg1"/>
+                            </w14:solidFill>
+                            <w14:prstDash w14:val="solid"/>
+                            <w14:round/>
+                          </w14:textOutline>
+                        </w:rPr>
+                      </w:pPr>
+                      <w:r>
+                        <w:rPr>
+                          <w:b/>
+                          <w:color w:val="5B9BD5" w:themeColor="accent5"/>
+                          <w:sz w:val="72"/>
+                          <w:szCs w:val="72"/>
+                          <w14:shadow w14:blurRad="12700" w14:dist="38100" w14:dir="2700000" w14:sx="100000" w14:sy="100000" w14:kx="0" w14:ky="0" w14:algn="tl">
+                            <w14:schemeClr w14:val="accent5">
+                              <w14:lumMod w14:val="60000"/>
+                              <w14:lumOff w14:val="40000"/>
+                            </w14:schemeClr>
+                          </w14:shadow>
+                          <w14:textOutline w14:w="9525" w14:cap="flat" w14:cmpd="sng" w14:algn="ctr">
+                            <w14:solidFill>
+                              <w14:schemeClr w14:val="bg1"/>
+                            </w14:solidFill>
+                            <w14:prstDash w14:val="solid"/>
+                            <w14:round/>
+                          </w14:textOutline>
+                        </w:rPr>
+                        <w:t>2</w:t>
+                      </w:r>
+                    </w:p>
+                  </w:txbxContent>
+                </v:textbox>
+                <w10:wrap anchorx="margin"/>
+              </v:shape>
+            </w:pict>
+          </mc:Fallback>
+        </mc:AlternateContent>
+      </w:r>
+      <w:r>
+        <w:rPr>
+          <w:b/>
+          <w:noProof/>
+          <w:color w:val="7030A0"/>
+          <w:sz w:val="28"/>
+          <w:szCs w:val="28"/>
+        </w:rPr>
+        <w:drawing>
+          <wp:anchor distT="0" distB="0" distL="114300" distR="114300" simplePos="0" relativeHeight="251698176" behindDoc="0" locked="0" layoutInCell="1" allowOverlap="1" wp14:anchorId="568FBF8E" wp14:editId="7AA0C853">
+            <wp:simplePos x="0" y="0"/>
+            <wp:positionH relativeFrom="rightMargin">
+              <wp:align>left</wp:align>
+            </wp:positionH>
+            <wp:positionV relativeFrom="page">
+              <wp:posOffset>230505</wp:posOffset>
+            </wp:positionV>
+            <wp:extent cx="653382" cy="584796"/>
+            <wp:effectExtent l="0" t="0" r="0" b="6350"/>
+            <wp:wrapNone/>
+            <wp:docPr id="37" name="Obraz 37"/>
+            <wp:cNvGraphicFramePr>
+              <a:graphicFrameLocks xmlns:a="http://schemas.openxmlformats.org/drawingml/2006/main" noChangeAspect="1"/>
+            </wp:cNvGraphicFramePr>
+            <a:graphic xmlns:a="http://schemas.openxmlformats.org/drawingml/2006/main">
+              <a:graphicData uri="http://schemas.openxmlformats.org/drawingml/2006/picture">
+                <pic:pic xmlns:pic="http://schemas.openxmlformats.org/drawingml/2006/picture">
+                  <pic:nvPicPr>
+                    <pic:cNvPr id="25" name="Obraz 25"/>
+                    <pic:cNvPicPr/>
+                  </pic:nvPicPr>
+                  <pic:blipFill>
+                    <a:blip r:embed="rId17" cstate="print">
+                      <a:extLst>
+                        <a:ext uri="{28A0092B-C50C-407E-A947-70E740481C1C}">
+                          <a14:useLocalDpi xmlns:a14="http://schemas.microsoft.com/office/drawing/2010/main" val="0"/>
+                        </a:ext>
+                      </a:extLst>
+                    </a:blip>
+                    <a:stretch>
+                      <a:fillRect/>
+                    </a:stretch>
+                  </pic:blipFill>
+                  <pic:spPr>
+                    <a:xfrm>
+                      <a:off x="0" y="0"/>
+                      <a:ext cx="653382" cy="584796"/>
+                    </a:xfrm>
+                    <a:prstGeom prst="rect">
+                      <a:avLst/>
+                    </a:prstGeom>
+                  </pic:spPr>
+                </pic:pic>
+              </a:graphicData>
+            </a:graphic>
+            <wp14:sizeRelH relativeFrom="margin">
+              <wp14:pctWidth>0</wp14:pctWidth>
+            </wp14:sizeRelH>
+            <wp14:sizeRelV relativeFrom="margin">
+              <wp14:pctHeight>0</wp14:pctHeight>
+            </wp14:sizeRelV>
+          </wp:anchor>
+        </w:drawing>
+      </w:r>
+      <w:r>
+        <w:rPr>
+          <w:noProof/>
+        </w:rPr>
+        <mc:AlternateContent>
+          <mc:Choice Requires="wps">
+            <w:drawing>
+              <wp:anchor distT="0" distB="0" distL="114300" distR="114300" simplePos="0" relativeHeight="251694080" behindDoc="0" locked="0" layoutInCell="1" allowOverlap="1" wp14:anchorId="10EA14DB" wp14:editId="50D43605">
+                <wp:simplePos x="0" y="0"/>
+                <wp:positionH relativeFrom="margin">
+                  <wp:posOffset>229235</wp:posOffset>
+                </wp:positionH>
+                <wp:positionV relativeFrom="page">
+                  <wp:posOffset>521970</wp:posOffset>
+                </wp:positionV>
+                <wp:extent cx="5193030" cy="659765"/>
+                <wp:effectExtent l="0" t="0" r="0" b="6985"/>
+                <wp:wrapNone/>
+                <wp:docPr id="29" name="Pole tekstowe 29"/>
+                <wp:cNvGraphicFramePr/>
+                <a:graphic xmlns:a="http://schemas.openxmlformats.org/drawingml/2006/main">
+                  <a:graphicData uri="http://schemas.microsoft.com/office/word/2010/wordprocessingShape">
+                    <wps:wsp>
+                      <wps:cNvSpPr txBox="1"/>
+                      <wps:spPr>
+                        <a:xfrm>
+                          <a:off x="0" y="0"/>
+                          <a:ext cx="5193030" cy="659765"/>
+                        </a:xfrm>
+                        <a:prstGeom prst="rect">
+                          <a:avLst/>
+                        </a:prstGeom>
+                        <a:noFill/>
+                        <a:ln>
+                          <a:noFill/>
+                        </a:ln>
+                      </wps:spPr>
+                      <wps:txbx>
+                        <w:txbxContent>
+                          <w:p>
+                            <w:pPr>
+                              <w:jc w:val="center"/>
+                              <w:rPr>
+                                <w:b/>
+                                <w:noProof/>
+                                <w:color w:val="5B9BD5" w:themeColor="accent5"/>
+                                <w:sz w:val="72"/>
+                                <w:szCs w:val="72"/>
+                                <w14:shadow w14:blurRad="12700" w14:dist="38100" w14:dir="2700000" w14:sx="100000" w14:sy="100000" w14:kx="0" w14:ky="0" w14:algn="tl">
+                                  <w14:schemeClr w14:val="accent5">
+                                    <w14:lumMod w14:val="60000"/>
+                                    <w14:lumOff w14:val="40000"/>
+                                  </w14:schemeClr>
+                                </w14:shadow>
+                                <w14:textOutline w14:w="9525" w14:cap="flat" w14:cmpd="sng" w14:algn="ctr">
+                                  <w14:solidFill>
+                                    <w14:schemeClr w14:val="bg1"/>
+                                  </w14:solidFill>
+                                  <w14:prstDash w14:val="solid"/>
+                                  <w14:round/>
+                                </w14:textOutline>
+                              </w:rPr>
+                            </w:pPr>
+                            <w:r>
+                              <w:rPr>
+                                <w:b/>
+                                <w:noProof/>
+                                <w:color w:val="5B9BD5" w:themeColor="accent5"/>
+                                <w:sz w:val="72"/>
+                                <w:szCs w:val="72"/>
+                                <w14:shadow w14:blurRad="12700" w14:dist="38100" w14:dir="2700000" w14:sx="100000" w14:sy="100000" w14:kx="0" w14:ky="0" w14:algn="tl">
+                                  <w14:schemeClr w14:val="accent5">
+                                    <w14:lumMod w14:val="60000"/>
+                                    <w14:lumOff w14:val="40000"/>
+                                  </w14:schemeClr>
+                                </w14:shadow>
+                                <w14:textOutline w14:w="9525" w14:cap="flat" w14:cmpd="sng" w14:algn="ctr">
+                                  <w14:solidFill>
+                                    <w14:schemeClr w14:val="bg1"/>
+                                  </w14:solidFill>
+                                  <w14:prstDash w14:val="solid"/>
+                                  <w14:round/>
+                                </w14:textOutline>
+                              </w:rPr>
+                              <w:t>______________________</w:t>
+                            </w:r>
+                          </w:p>
+                        </w:txbxContent>
+                      </wps:txbx>
+                      <wps:bodyPr rot="0" spcFirstLastPara="0" vertOverflow="overflow" horzOverflow="overflow" vert="horz" wrap="none" lIns="91440" tIns="45720" rIns="91440" bIns="45720" numCol="1" spcCol="0" rtlCol="0" fromWordArt="0" anchor="t" anchorCtr="0" forceAA="0" compatLnSpc="1">
+                        <a:prstTxWarp prst="textNoShape">
+                          <a:avLst/>
+                        </a:prstTxWarp>
+                        <a:noAutofit/>
+                      </wps:bodyPr>
+                    </wps:wsp>
+                  </a:graphicData>
+                </a:graphic>
+                <wp14:sizeRelV relativeFrom="margin">
+                  <wp14:pctHeight>0</wp14:pctHeight>
+                </wp14:sizeRelV>
+              </wp:anchor>
+            </w:drawing>
+          </mc:Choice>
+          <mc:Fallback>
+            <w:pict>
+              <v:shape w14:anchorId="10EA14DB" id="Pole tekstowe 29" o:spid="_x0000_s1038" type="#_x0000_t202" style="position:absolute;left:0;text-align:left;margin-left:18.05pt;margin-top:41.1pt;width:408.9pt;height:51.95pt;z-index:251694080;visibility:visible;mso-wrap-style:none;mso-height-percent:0;mso-wrap-distance-left:9pt;mso-wrap-distance-top:0;mso-wrap-distance-right:9pt;mso-wrap-distance-bottom:0;mso-position-horizontal:absolute;mso-position-horizontal-relative:margin;mso-position-vertical:absolute;mso-position-vertical-relative:page;mso-height-percent:0;mso-height-relative:margin;v-text-anchor:top" o:gfxdata="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" filled="f" stroked="f">
+                <v:textbox>
+                  <w:txbxContent>
+                    <w:p>
+                      <w:pPr>
+                        <w:jc w:val="center"/>
+                        <w:rPr>
+                          <w:b/>
+                          <w:noProof/>
+                          <w:color w:val="5B9BD5" w:themeColor="accent5"/>
+                          <w:sz w:val="72"/>
+                          <w:szCs w:val="72"/>
+                          <w14:shadow w14:blurRad="12700" w14:dist="38100" w14:dir="2700000" w14:sx="100000" w14:sy="100000" w14:kx="0" w14:ky="0" w14:algn="tl">
+                            <w14:schemeClr w14:val="accent5">
+                              <w14:lumMod w14:val="60000"/>
+                              <w14:lumOff w14:val="40000"/>
+                            </w14:schemeClr>
+                          </w14:shadow>
+                          <w14:textOutline w14:w="9525" w14:cap="flat" w14:cmpd="sng" w14:algn="ctr">
+                            <w14:solidFill>
+                              <w14:schemeClr w14:val="bg1"/>
+                            </w14:solidFill>
+                            <w14:prstDash w14:val="solid"/>
+                            <w14:round/>
+                          </w14:textOutline>
+                        </w:rPr>
+                      </w:pPr>
+                      <w:r>
+                        <w:rPr>
+                          <w:b/>
+                          <w:noProof/>
+                          <w:color w:val="5B9BD5" w:themeColor="accent5"/>
+                          <w:sz w:val="72"/>
+                          <w:szCs w:val="72"/>
+                          <w14:shadow w14:blurRad="12700" w14:dist="38100" w14:dir="2700000" w14:sx="100000" w14:sy="100000" w14:kx="0" w14:ky="0" w14:algn="tl">
+                            <w14:schemeClr w14:val="accent5">
+                              <w14:lumMod w14:val="60000"/>
+                              <w14:lumOff w14:val="40000"/>
+                            </w14:schemeClr>
+                          </w14:shadow>
+                          <w14:textOutline w14:w="9525" w14:cap="flat" w14:cmpd="sng" w14:algn="ctr">
+                            <w14:solidFill>
+                              <w14:schemeClr w14:val="bg1"/>
+                            </w14:solidFill>
+                            <w14:prstDash w14:val="solid"/>
+                            <w14:round/>
+                          </w14:textOutline>
+                        </w:rPr>
+                        <w:t>______________________</w:t>
+                      </w:r>
+                    </w:p>
+                  </w:txbxContent>
+                </v:textbox>
+                <w10:wrap anchorx="margin" anchory="page"/>
+              </v:shape>
+            </w:pict>
+          </mc:Fallback>
+        </mc:AlternateContent>
+      </w:r>
+      <w:r>
+        <w:rPr>
+          <w:noProof/>
+        </w:rPr>
+        <mc:AlternateContent>
+          <mc:Choice Requires="wps">
+            <w:drawing>
+              <wp:anchor distT="0" distB="0" distL="114300" distR="114300" simplePos="0" relativeHeight="251696128" behindDoc="1" locked="0" layoutInCell="1" allowOverlap="1" wp14:anchorId="56938943" wp14:editId="476A6042">
+                <wp:simplePos x="0" y="0"/>
+                <wp:positionH relativeFrom="page">
+                  <wp:posOffset>9525</wp:posOffset>
+                </wp:positionH>
+                <wp:positionV relativeFrom="page">
+                  <wp:posOffset>95250</wp:posOffset>
+                </wp:positionV>
+                <wp:extent cx="7562850" cy="1022985"/>
+                <wp:effectExtent l="0" t="0" r="0" b="5715"/>
+                <wp:wrapNone/>
+                <wp:docPr id="35" name="Pole tekstowe 35"/>
+                <wp:cNvGraphicFramePr/>
+                <a:graphic xmlns:a="http://schemas.openxmlformats.org/drawingml/2006/main">
+                  <a:graphicData uri="http://schemas.microsoft.com/office/word/2010/wordprocessingShape">
+                    <wps:wsp>
+                      <wps:cNvSpPr txBox="1"/>
+                      <wps:spPr>
+                        <a:xfrm>
+                          <a:off x="0" y="0"/>
+                          <a:ext cx="7562850" cy="1022985"/>
+                        </a:xfrm>
+                        <a:prstGeom prst="rect">
+                          <a:avLst/>
+                        </a:prstGeom>
+                        <a:noFill/>
+                        <a:ln>
+                          <a:noFill/>
+                        </a:ln>
+                      </wps:spPr>
+                      <wps:txbx>
+                        <w:txbxContent>
+                          <w:p>
+                            <w:pPr>
+                              <w:jc w:val="center"/>
+                              <w:rPr>
+                                <w:b/>
+                                <w:noProof/>
+                                <w:color w:val="7030A0"/>
+                                <w:sz w:val="144"/>
+                                <w:szCs w:val="144"/>
+                                <w14:shadow w14:blurRad="12700" w14:dist="38100" w14:dir="2700000" w14:sx="100000" w14:sy="100000" w14:kx="0" w14:ky="0" w14:algn="tl">
+                                  <w14:schemeClr w14:val="accent5">
+                                    <w14:lumMod w14:val="60000"/>
+                                    <w14:lumOff w14:val="40000"/>
+                                  </w14:schemeClr>
+                                </w14:shadow>
+                                <w14:textOutline w14:w="9525" w14:cap="flat" w14:cmpd="sng" w14:algn="ctr">
+                                  <w14:solidFill>
+                                    <w14:schemeClr w14:val="bg1"/>
+                                  </w14:solidFill>
+                                  <w14:prstDash w14:val="solid"/>
+                                  <w14:round/>
+                                </w14:textOutline>
+                              </w:rPr>
+                            </w:pPr>
+                            <w:r>
+                              <w:rPr>
+                                <w:b/>
+                                <w:noProof/>
+                                <w:color w:val="7030A0"/>
+                                <w:sz w:val="144"/>
+                                <w:szCs w:val="144"/>
+                                <w14:shadow w14:blurRad="12700" w14:dist="38100" w14:dir="2700000" w14:sx="100000" w14:sy="100000" w14:kx="0" w14:ky="0" w14:algn="tl">
+                                  <w14:schemeClr w14:val="accent5">
+                                    <w14:lumMod w14:val="60000"/>
+                                    <w14:lumOff w14:val="40000"/>
+                                  </w14:schemeClr>
+                                </w14:shadow>
+                                <w14:textOutline w14:w="9525" w14:cap="flat" w14:cmpd="sng" w14:algn="ctr">
+                                  <w14:solidFill>
+                                    <w14:schemeClr w14:val="bg1"/>
+                                  </w14:solidFill>
+                                  <w14:prstDash w14:val="solid"/>
+                                  <w14:round/>
+                                </w14:textOutline>
+                              </w:rPr>
+                              <w:t>SITKO PATRYK</w:t>
+                            </w:r>
+                          </w:p>
+                        </w:txbxContent>
+                      </wps:txbx>
+                      <wps:bodyPr rot="0" spcFirstLastPara="0" vertOverflow="overflow" horzOverflow="overflow" vert="horz" wrap="square" lIns="91440" tIns="45720" rIns="91440" bIns="45720" numCol="1" spcCol="0" rtlCol="0" fromWordArt="0" anchor="t" anchorCtr="0" forceAA="0" compatLnSpc="1">
+                        <a:prstTxWarp prst="textNoShape">
+                          <a:avLst/>
+                        </a:prstTxWarp>
+                        <a:noAutofit/>
+                      </wps:bodyPr>
+                    </wps:wsp>
+                  </a:graphicData>
+                </a:graphic>
+                <wp14:sizeRelH relativeFrom="margin">
+                  <wp14:pctWidth>0</wp14:pctWidth>
+                </wp14:sizeRelH>
+                <wp14:sizeRelV relativeFrom="margin">
+                  <wp14:pctHeight>0</wp14:pctHeight>
+                </wp14:sizeRelV>
+              </wp:anchor>
+            </w:drawing>
+          </mc:Choice>
+          <mc:Fallback>
+            <w:pict>
+              <v:shape w14:anchorId="56938943" id="Pole tekstowe 35" o:spid="_x0000_s1039" type="#_x0000_t202" style="position:absolute;left:0;text-align:left;margin-left:.75pt;margin-top:7.5pt;width:595.5pt;height:80.55pt;z-index:-251620352;visibility:visible;mso-wrap-style:square;mso-width-percent:0;mso-height-percent:0;mso-wrap-distance-left:9pt;mso-wrap-distance-top:0;mso-wrap-distance-right:9pt;mso-wrap-distance-bottom:0;mso-position-horizontal:absolute;mso-position-horizontal-relative:page;mso-position-vertical:absolute;mso-position-vertical-relative:page;mso-width-percent:0;mso-height-percent:0;mso-width-relative:margin;mso-height-relative:margin;v-text-anchor:top" o:gfxdata="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" filled="f" stroked="f">
+                <v:textbox>
+                  <w:txbxContent>
+                    <w:p>
+                      <w:pPr>
+                        <w:jc w:val="center"/>
+                        <w:rPr>
+                          <w:b/>
+                          <w:noProof/>
+                          <w:color w:val="7030A0"/>
+                          <w:sz w:val="144"/>
+                          <w:szCs w:val="144"/>
+                          <w14:shadow w14:blurRad="12700" w14:dist="38100" w14:dir="2700000" w14:sx="100000" w14:sy="100000" w14:kx="0" w14:ky="0" w14:algn="tl">
+                            <w14:schemeClr w14:val="accent5">
+                              <w14:lumMod w14:val="60000"/>
+                              <w14:lumOff w14:val="40000"/>
+                            </w14:schemeClr>
+                          </w14:shadow>
+                          <w14:textOutline w14:w="9525" w14:cap="flat" w14:cmpd="sng" w14:algn="ctr">
+                            <w14:solidFill>
+                              <w14:schemeClr w14:val="bg1"/>
+                            </w14:solidFill>
+                            <w14:prstDash w14:val="solid"/>
+                            <w14:round/>
+                          </w14:textOutline>
+                        </w:rPr>
+                      </w:pPr>
+                      <w:r>
+                        <w:rPr>
+                          <w:b/>
+                          <w:noProof/>
+                          <w:color w:val="7030A0"/>
+                          <w:sz w:val="144"/>
+                          <w:szCs w:val="144"/>
+                          <w14:shadow w14:blurRad="12700" w14:dist="38100" w14:dir="2700000" w14:sx="100000" w14:sy="100000" w14:kx="0" w14:ky="0" w14:algn="tl">
+                            <w14:schemeClr w14:val="accent5">
+                              <w14:lumMod w14:val="60000"/>
+                              <w14:lumOff w14:val="40000"/>
+                            </w14:schemeClr>
+                          </w14:shadow>
+                          <w14:textOutline w14:w="9525" w14:cap="flat" w14:cmpd="sng" w14:algn="ctr">
+                            <w14:solidFill>
+                              <w14:schemeClr w14:val="bg1"/>
+                            </w14:solidFill>
+                            <w14:prstDash w14:val="solid"/>
+                            <w14:round/>
+                          </w14:textOutline>
+                        </w:rPr>
+                        <w:t>SITKO PATRYK</w:t>
+                      </w:r>
+                    </w:p>
+                  </w:txbxContent>
+                </v:textbox>
+                <w10:wrap anchorx="page" anchory="page"/>
+              </v:shape>
+            </w:pict>
+          </mc:Fallback>
+        </mc:AlternateContent>
+      </w:r>
+    </w:p>
+    <w:p>
+      <w:pPr>
+        <w:pStyle w:val="Akapitzlist"/>
+        <w:spacing w:before="40" w:after="0" w:line="240" w:lineRule="auto"/>
+        <w:ind w:left="-907" w:right="-1077"/>
+        <w:rPr>
           <w:rStyle w:val="Hipercze"/>
           <w:b/>
           <w:color w:val="5B9BD5"/>
@@ -9862,7 +10436,410 @@
             <w14:round/>
           </w14:textOutline>
         </w:rPr>
-        <w:lastRenderedPageBreak/>
+      </w:pPr>
+      <w:r>
+        <w:rPr>
+          <w:noProof/>
+        </w:rPr>
+        <mc:AlternateContent>
+          <mc:Choice Requires="wps">
+            <w:drawing>
+              <wp:anchor distT="0" distB="0" distL="114300" distR="114300" simplePos="0" relativeHeight="251693056" behindDoc="0" locked="0" layoutInCell="1" allowOverlap="1" wp14:anchorId="4116ED9D" wp14:editId="32FF3F0F">
+                <wp:simplePos x="0" y="0"/>
+                <wp:positionH relativeFrom="page">
+                  <wp:align>left</wp:align>
+                </wp:positionH>
+                <wp:positionV relativeFrom="page">
+                  <wp:posOffset>53150</wp:posOffset>
+                </wp:positionV>
+                <wp:extent cx="7445829" cy="1015340"/>
+                <wp:effectExtent l="0" t="0" r="0" b="0"/>
+                <wp:wrapNone/>
+                <wp:docPr id="30" name="Pole tekstowe 30"/>
+                <wp:cNvGraphicFramePr/>
+                <a:graphic xmlns:a="http://schemas.openxmlformats.org/drawingml/2006/main">
+                  <a:graphicData uri="http://schemas.microsoft.com/office/word/2010/wordprocessingShape">
+                    <wps:wsp>
+                      <wps:cNvSpPr txBox="1"/>
+                      <wps:spPr>
+                        <a:xfrm>
+                          <a:off x="0" y="0"/>
+                          <a:ext cx="7445829" cy="1015340"/>
+                        </a:xfrm>
+                        <a:prstGeom prst="rect">
+                          <a:avLst/>
+                        </a:prstGeom>
+                        <a:noFill/>
+                        <a:ln>
+                          <a:noFill/>
+                        </a:ln>
+                      </wps:spPr>
+                      <wps:txbx>
+                        <w:txbxContent>
+                          <w:p>
+                            <w:pPr>
+                              <w:jc w:val="center"/>
+                              <w:rPr>
+                                <w:b/>
+                                <w:noProof/>
+                                <w:color w:val="5B9BD5" w:themeColor="accent5"/>
+                                <w:sz w:val="144"/>
+                                <w:szCs w:val="144"/>
+                                <w14:shadow w14:blurRad="12700" w14:dist="38100" w14:dir="2700000" w14:sx="100000" w14:sy="100000" w14:kx="0" w14:ky="0" w14:algn="tl">
+                                  <w14:schemeClr w14:val="accent5">
+                                    <w14:lumMod w14:val="60000"/>
+                                    <w14:lumOff w14:val="40000"/>
+                                  </w14:schemeClr>
+                                </w14:shadow>
+                                <w14:textOutline w14:w="9525" w14:cap="flat" w14:cmpd="sng" w14:algn="ctr">
+                                  <w14:solidFill>
+                                    <w14:schemeClr w14:val="bg1"/>
+                                  </w14:solidFill>
+                                  <w14:prstDash w14:val="solid"/>
+                                  <w14:round/>
+                                </w14:textOutline>
+                              </w:rPr>
+                            </w:pPr>
+                            <w:r>
+                              <w:rPr>
+                                <w:b/>
+                                <w:noProof/>
+                                <w:color w:val="5B9BD5" w:themeColor="accent5"/>
+                                <w:sz w:val="144"/>
+                                <w:szCs w:val="144"/>
+                                <w14:shadow w14:blurRad="12700" w14:dist="38100" w14:dir="2700000" w14:sx="100000" w14:sy="100000" w14:kx="0" w14:ky="0" w14:algn="tl">
+                                  <w14:schemeClr w14:val="accent5">
+                                    <w14:lumMod w14:val="60000"/>
+                                    <w14:lumOff w14:val="40000"/>
+                                  </w14:schemeClr>
+                                </w14:shadow>
+                                <w14:textOutline w14:w="9525" w14:cap="flat" w14:cmpd="sng" w14:algn="ctr">
+                                  <w14:solidFill>
+                                    <w14:schemeClr w14:val="bg1"/>
+                                  </w14:solidFill>
+                                  <w14:prstDash w14:val="solid"/>
+                                  <w14:round/>
+                                </w14:textOutline>
+                              </w:rPr>
+                              <w:t>SITKO PATRYK</w:t>
+                            </w:r>
+                          </w:p>
+                        </w:txbxContent>
+                      </wps:txbx>
+                      <wps:bodyPr rot="0" spcFirstLastPara="0" vertOverflow="overflow" horzOverflow="overflow" vert="horz" wrap="square" lIns="91440" tIns="45720" rIns="91440" bIns="45720" numCol="1" spcCol="0" rtlCol="0" fromWordArt="0" anchor="t" anchorCtr="0" forceAA="0" compatLnSpc="1">
+                        <a:prstTxWarp prst="textNoShape">
+                          <a:avLst/>
+                        </a:prstTxWarp>
+                        <a:noAutofit/>
+                      </wps:bodyPr>
+                    </wps:wsp>
+                  </a:graphicData>
+                </a:graphic>
+                <wp14:sizeRelH relativeFrom="margin">
+                  <wp14:pctWidth>0</wp14:pctWidth>
+                </wp14:sizeRelH>
+                <wp14:sizeRelV relativeFrom="margin">
+                  <wp14:pctHeight>0</wp14:pctHeight>
+                </wp14:sizeRelV>
+              </wp:anchor>
+            </w:drawing>
+          </mc:Choice>
+          <mc:Fallback>
+            <w:pict>
+              <v:shape w14:anchorId="4116ED9D" id="Pole tekstowe 30" o:spid="_x0000_s1040" type="#_x0000_t202" style="position:absolute;left:0;text-align:left;margin-left:0;margin-top:4.2pt;width:586.3pt;height:79.95pt;z-index:251693056;visibility:visible;mso-wrap-style:square;mso-width-percent:0;mso-height-percent:0;mso-wrap-distance-left:9pt;mso-wrap-distance-top:0;mso-wrap-distance-right:9pt;mso-wrap-distance-bottom:0;mso-position-horizontal:left;mso-position-horizontal-relative:page;mso-position-vertical:absolute;mso-position-vertical-relative:page;mso-width-percent:0;mso-height-percent:0;mso-width-relative:margin;mso-height-relative:margin;v-text-anchor:top" o:gfxdata="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" filled="f" stroked="f">
+                <v:textbox>
+                  <w:txbxContent>
+                    <w:p>
+                      <w:pPr>
+                        <w:jc w:val="center"/>
+                        <w:rPr>
+                          <w:b/>
+                          <w:noProof/>
+                          <w:color w:val="5B9BD5" w:themeColor="accent5"/>
+                          <w:sz w:val="144"/>
+                          <w:szCs w:val="144"/>
+                          <w14:shadow w14:blurRad="12700" w14:dist="38100" w14:dir="2700000" w14:sx="100000" w14:sy="100000" w14:kx="0" w14:ky="0" w14:algn="tl">
+                            <w14:schemeClr w14:val="accent5">
+                              <w14:lumMod w14:val="60000"/>
+                              <w14:lumOff w14:val="40000"/>
+                            </w14:schemeClr>
+                          </w14:shadow>
+                          <w14:textOutline w14:w="9525" w14:cap="flat" w14:cmpd="sng" w14:algn="ctr">
+                            <w14:solidFill>
+                              <w14:schemeClr w14:val="bg1"/>
+                            </w14:solidFill>
+                            <w14:prstDash w14:val="solid"/>
+                            <w14:round/>
+                          </w14:textOutline>
+                        </w:rPr>
+                      </w:pPr>
+                      <w:r>
+                        <w:rPr>
+                          <w:b/>
+                          <w:noProof/>
+                          <w:color w:val="5B9BD5" w:themeColor="accent5"/>
+                          <w:sz w:val="144"/>
+                          <w:szCs w:val="144"/>
+                          <w14:shadow w14:blurRad="12700" w14:dist="38100" w14:dir="2700000" w14:sx="100000" w14:sy="100000" w14:kx="0" w14:ky="0" w14:algn="tl">
+                            <w14:schemeClr w14:val="accent5">
+                              <w14:lumMod w14:val="60000"/>
+                              <w14:lumOff w14:val="40000"/>
+                            </w14:schemeClr>
+                          </w14:shadow>
+                          <w14:textOutline w14:w="9525" w14:cap="flat" w14:cmpd="sng" w14:algn="ctr">
+                            <w14:solidFill>
+                              <w14:schemeClr w14:val="bg1"/>
+                            </w14:solidFill>
+                            <w14:prstDash w14:val="solid"/>
+                            <w14:round/>
+                          </w14:textOutline>
+                        </w:rPr>
+                        <w:t>SITKO PATRYK</w:t>
+                      </w:r>
+                    </w:p>
+                  </w:txbxContent>
+                </v:textbox>
+                <w10:wrap anchorx="page" anchory="page"/>
+              </v:shape>
+            </w:pict>
+          </mc:Fallback>
+        </mc:AlternateContent>
+      </w:r>
+      <w:r>
+        <w:rPr>
+          <w:noProof/>
+        </w:rPr>
+        <mc:AlternateContent>
+          <mc:Choice Requires="wps">
+            <w:drawing>
+              <wp:anchor distT="0" distB="0" distL="114300" distR="114300" simplePos="0" relativeHeight="251692032" behindDoc="0" locked="0" layoutInCell="1" allowOverlap="1" wp14:anchorId="38EED46D" wp14:editId="3D5832B0">
+                <wp:simplePos x="0" y="0"/>
+                <wp:positionH relativeFrom="page">
+                  <wp:posOffset>1167765</wp:posOffset>
+                </wp:positionH>
+                <wp:positionV relativeFrom="page">
+                  <wp:posOffset>567121</wp:posOffset>
+                </wp:positionV>
+                <wp:extent cx="5193030" cy="652007"/>
+                <wp:effectExtent l="0" t="0" r="0" b="0"/>
+                <wp:wrapNone/>
+                <wp:docPr id="31" name="Pole tekstowe 31"/>
+                <wp:cNvGraphicFramePr/>
+                <a:graphic xmlns:a="http://schemas.openxmlformats.org/drawingml/2006/main">
+                  <a:graphicData uri="http://schemas.microsoft.com/office/word/2010/wordprocessingShape">
+                    <wps:wsp>
+                      <wps:cNvSpPr txBox="1"/>
+                      <wps:spPr>
+                        <a:xfrm>
+                          <a:off x="0" y="0"/>
+                          <a:ext cx="5193030" cy="652007"/>
+                        </a:xfrm>
+                        <a:prstGeom prst="rect">
+                          <a:avLst/>
+                        </a:prstGeom>
+                        <a:noFill/>
+                        <a:ln>
+                          <a:noFill/>
+                        </a:ln>
+                      </wps:spPr>
+                      <wps:txbx>
+                        <w:txbxContent>
+                          <w:p>
+                            <w:pPr>
+                              <w:jc w:val="center"/>
+                              <w:rPr>
+                                <w:b/>
+                                <w:noProof/>
+                                <w:color w:val="7030A0"/>
+                                <w:sz w:val="72"/>
+                                <w:szCs w:val="72"/>
+                                <w14:shadow w14:blurRad="12700" w14:dist="38100" w14:dir="2700000" w14:sx="100000" w14:sy="100000" w14:kx="0" w14:ky="0" w14:algn="tl">
+                                  <w14:schemeClr w14:val="accent5">
+                                    <w14:lumMod w14:val="60000"/>
+                                    <w14:lumOff w14:val="40000"/>
+                                  </w14:schemeClr>
+                                </w14:shadow>
+                                <w14:textOutline w14:w="9525" w14:cap="flat" w14:cmpd="sng" w14:algn="ctr">
+                                  <w14:solidFill>
+                                    <w14:schemeClr w14:val="bg1"/>
+                                  </w14:solidFill>
+                                  <w14:prstDash w14:val="solid"/>
+                                  <w14:round/>
+                                </w14:textOutline>
+                              </w:rPr>
+                            </w:pPr>
+                            <w:r>
+                              <w:rPr>
+                                <w:b/>
+                                <w:noProof/>
+                                <w:color w:val="7030A0"/>
+                                <w:sz w:val="72"/>
+                                <w:szCs w:val="72"/>
+                                <w14:shadow w14:blurRad="12700" w14:dist="38100" w14:dir="2700000" w14:sx="100000" w14:sy="100000" w14:kx="0" w14:ky="0" w14:algn="tl">
+                                  <w14:schemeClr w14:val="accent5">
+                                    <w14:lumMod w14:val="60000"/>
+                                    <w14:lumOff w14:val="40000"/>
+                                  </w14:schemeClr>
+                                </w14:shadow>
+                                <w14:textOutline w14:w="9525" w14:cap="flat" w14:cmpd="sng" w14:algn="ctr">
+                                  <w14:solidFill>
+                                    <w14:schemeClr w14:val="bg1"/>
+                                  </w14:solidFill>
+                                  <w14:prstDash w14:val="solid"/>
+                                  <w14:round/>
+                                </w14:textOutline>
+                              </w:rPr>
+                              <w:t>______________________</w:t>
+                            </w:r>
+                          </w:p>
+                          <w:p>
+                            <w:pPr>
+                              <w:jc w:val="center"/>
+                              <w:rPr>
+                                <w:b/>
+                                <w:noProof/>
+                                <w:color w:val="7030A0"/>
+                                <w:sz w:val="72"/>
+                                <w:szCs w:val="72"/>
+                                <w14:shadow w14:blurRad="12700" w14:dist="38100" w14:dir="2700000" w14:sx="100000" w14:sy="100000" w14:kx="0" w14:ky="0" w14:algn="tl">
+                                  <w14:schemeClr w14:val="accent5">
+                                    <w14:lumMod w14:val="60000"/>
+                                    <w14:lumOff w14:val="40000"/>
+                                  </w14:schemeClr>
+                                </w14:shadow>
+                                <w14:textOutline w14:w="9525" w14:cap="flat" w14:cmpd="sng" w14:algn="ctr">
+                                  <w14:solidFill>
+                                    <w14:schemeClr w14:val="bg1"/>
+                                  </w14:solidFill>
+                                  <w14:prstDash w14:val="solid"/>
+                                  <w14:round/>
+                                </w14:textOutline>
+                              </w:rPr>
+                            </w:pPr>
+                          </w:p>
+                        </w:txbxContent>
+                      </wps:txbx>
+                      <wps:bodyPr rot="0" spcFirstLastPara="0" vertOverflow="overflow" horzOverflow="overflow" vert="horz" wrap="none" lIns="91440" tIns="45720" rIns="91440" bIns="45720" numCol="1" spcCol="0" rtlCol="0" fromWordArt="0" anchor="t" anchorCtr="0" forceAA="0" compatLnSpc="1">
+                        <a:prstTxWarp prst="textNoShape">
+                          <a:avLst/>
+                        </a:prstTxWarp>
+                        <a:noAutofit/>
+                      </wps:bodyPr>
+                    </wps:wsp>
+                  </a:graphicData>
+                </a:graphic>
+                <wp14:sizeRelV relativeFrom="margin">
+                  <wp14:pctHeight>0</wp14:pctHeight>
+                </wp14:sizeRelV>
+              </wp:anchor>
+            </w:drawing>
+          </mc:Choice>
+          <mc:Fallback>
+            <w:pict>
+              <v:shape w14:anchorId="38EED46D" id="Pole tekstowe 31" o:spid="_x0000_s1041" type="#_x0000_t202" style="position:absolute;left:0;text-align:left;margin-left:91.95pt;margin-top:44.65pt;width:408.9pt;height:51.35pt;z-index:251692032;visibility:visible;mso-wrap-style:none;mso-height-percent:0;mso-wrap-distance-left:9pt;mso-wrap-distance-top:0;mso-wrap-distance-right:9pt;mso-wrap-distance-bottom:0;mso-position-horizontal:absolute;mso-position-horizontal-relative:page;mso-position-vertical:absolute;mso-position-vertical-relative:page;mso-height-percent:0;mso-height-relative:margin;v-text-anchor:top" o:gfxdata="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" filled="f" stroked="f">
+                <v:textbox>
+                  <w:txbxContent>
+                    <w:p>
+                      <w:pPr>
+                        <w:jc w:val="center"/>
+                        <w:rPr>
+                          <w:b/>
+                          <w:noProof/>
+                          <w:color w:val="7030A0"/>
+                          <w:sz w:val="72"/>
+                          <w:szCs w:val="72"/>
+                          <w14:shadow w14:blurRad="12700" w14:dist="38100" w14:dir="2700000" w14:sx="100000" w14:sy="100000" w14:kx="0" w14:ky="0" w14:algn="tl">
+                            <w14:schemeClr w14:val="accent5">
+                              <w14:lumMod w14:val="60000"/>
+                              <w14:lumOff w14:val="40000"/>
+                            </w14:schemeClr>
+                          </w14:shadow>
+                          <w14:textOutline w14:w="9525" w14:cap="flat" w14:cmpd="sng" w14:algn="ctr">
+                            <w14:solidFill>
+                              <w14:schemeClr w14:val="bg1"/>
+                            </w14:solidFill>
+                            <w14:prstDash w14:val="solid"/>
+                            <w14:round/>
+                          </w14:textOutline>
+                        </w:rPr>
+                      </w:pPr>
+                      <w:r>
+                        <w:rPr>
+                          <w:b/>
+                          <w:noProof/>
+                          <w:color w:val="7030A0"/>
+                          <w:sz w:val="72"/>
+                          <w:szCs w:val="72"/>
+                          <w14:shadow w14:blurRad="12700" w14:dist="38100" w14:dir="2700000" w14:sx="100000" w14:sy="100000" w14:kx="0" w14:ky="0" w14:algn="tl">
+                            <w14:schemeClr w14:val="accent5">
+                              <w14:lumMod w14:val="60000"/>
+                              <w14:lumOff w14:val="40000"/>
+                            </w14:schemeClr>
+                          </w14:shadow>
+                          <w14:textOutline w14:w="9525" w14:cap="flat" w14:cmpd="sng" w14:algn="ctr">
+                            <w14:solidFill>
+                              <w14:schemeClr w14:val="bg1"/>
+                            </w14:solidFill>
+                            <w14:prstDash w14:val="solid"/>
+                            <w14:round/>
+                          </w14:textOutline>
+                        </w:rPr>
+                        <w:t>______________________</w:t>
+                      </w:r>
+                    </w:p>
+                    <w:p>
+                      <w:pPr>
+                        <w:jc w:val="center"/>
+                        <w:rPr>
+                          <w:b/>
+                          <w:noProof/>
+                          <w:color w:val="7030A0"/>
+                          <w:sz w:val="72"/>
+                          <w:szCs w:val="72"/>
+                          <w14:shadow w14:blurRad="12700" w14:dist="38100" w14:dir="2700000" w14:sx="100000" w14:sy="100000" w14:kx="0" w14:ky="0" w14:algn="tl">
+                            <w14:schemeClr w14:val="accent5">
+                              <w14:lumMod w14:val="60000"/>
+                              <w14:lumOff w14:val="40000"/>
+                            </w14:schemeClr>
+                          </w14:shadow>
+                          <w14:textOutline w14:w="9525" w14:cap="flat" w14:cmpd="sng" w14:algn="ctr">
+                            <w14:solidFill>
+                              <w14:schemeClr w14:val="bg1"/>
+                            </w14:solidFill>
+                            <w14:prstDash w14:val="solid"/>
+                            <w14:round/>
+                          </w14:textOutline>
+                        </w:rPr>
+                      </w:pPr>
+                    </w:p>
+                  </w:txbxContent>
+                </v:textbox>
+                <w10:wrap anchorx="page" anchory="page"/>
+              </v:shape>
+            </w:pict>
+          </mc:Fallback>
+        </mc:AlternateContent>
+      </w:r>
+      <w:r>
+        <w:rPr>
+          <w:rStyle w:val="Hipercze"/>
+          <w:b/>
+          <w:color w:val="5B9BD5"/>
+          <w:sz w:val="32"/>
+          <w:szCs w:val="32"/>
+          <w:u w:val="none"/>
+          <w14:shadow w14:blurRad="12700" w14:dist="38100" w14:dir="2700000" w14:sx="100000" w14:sy="100000" w14:kx="0" w14:ky="0" w14:algn="tl">
+            <w14:schemeClr w14:val="accent5">
+              <w14:lumMod w14:val="60000"/>
+              <w14:lumOff w14:val="40000"/>
+            </w14:schemeClr>
+          </w14:shadow>
+          <w14:textOutline w14:w="9525" w14:cap="flat" w14:cmpd="sng" w14:algn="ctr">
+            <w14:noFill/>
+            <w14:prstDash w14:val="solid"/>
+            <w14:round/>
+          </w14:textOutline>
+        </w:rPr>
         <w:t>_____________________________________________________________________</w:t>
       </w:r>
     </w:p>
@@ -10869,12 +11846,10 @@
         </w:numPr>
         <w:spacing w:after="0"/>
         <w:rPr>
-          <w:rStyle w:val="Hipercze"/>
-          <w:b/>
-          <w:color w:val="5B9BD5"/>
-          <w:sz w:val="32"/>
-          <w:szCs w:val="32"/>
-          <w:u w:val="none"/>
+          <w:b/>
+          <w:color w:val="5B9BD5"/>
+          <w:sz w:val="32"/>
+          <w:szCs w:val="32"/>
           <w14:shadow w14:blurRad="12700" w14:dist="38100" w14:dir="2700000" w14:sx="100000" w14:sy="100000" w14:kx="0" w14:ky="0" w14:algn="tl">
             <w14:schemeClr w14:val="accent5">
               <w14:lumMod w14:val="60000"/>
@@ -10937,6 +11912,2797 @@
         </w:rPr>
         <w:t>)</w:t>
       </w:r>
+    </w:p>
+    <w:p>
+      <w:pPr>
+        <w:spacing w:before="40" w:after="0"/>
+        <w:ind w:left="-1077" w:right="-1077"/>
+        <w:jc w:val="center"/>
+        <w:rPr>
+          <w:rStyle w:val="Hipercze"/>
+          <w:b/>
+          <w:color w:val="5B9BD5"/>
+          <w:sz w:val="32"/>
+          <w:szCs w:val="32"/>
+          <w:u w:val="none"/>
+          <w14:shadow w14:blurRad="12700" w14:dist="38100" w14:dir="2700000" w14:sx="100000" w14:sy="100000" w14:kx="0" w14:ky="0" w14:algn="tl">
+            <w14:schemeClr w14:val="accent5">
+              <w14:lumMod w14:val="60000"/>
+              <w14:lumOff w14:val="40000"/>
+            </w14:schemeClr>
+          </w14:shadow>
+          <w14:textOutline w14:w="9525" w14:cap="flat" w14:cmpd="sng" w14:algn="ctr">
+            <w14:noFill/>
+            <w14:prstDash w14:val="solid"/>
+            <w14:round/>
+          </w14:textOutline>
+        </w:rPr>
+      </w:pPr>
+      <w:r>
+        <w:rPr>
+          <w:rStyle w:val="Hipercze"/>
+          <w:b/>
+          <w:color w:val="5B9BD5"/>
+          <w:sz w:val="32"/>
+          <w:szCs w:val="32"/>
+          <w:u w:val="none"/>
+          <w14:shadow w14:blurRad="12700" w14:dist="38100" w14:dir="2700000" w14:sx="100000" w14:sy="100000" w14:kx="0" w14:ky="0" w14:algn="tl">
+            <w14:schemeClr w14:val="accent5">
+              <w14:lumMod w14:val="60000"/>
+              <w14:lumOff w14:val="40000"/>
+            </w14:schemeClr>
+          </w14:shadow>
+          <w14:textOutline w14:w="9525" w14:cap="flat" w14:cmpd="sng" w14:algn="ctr">
+            <w14:noFill/>
+            <w14:prstDash w14:val="solid"/>
+            <w14:round/>
+          </w14:textOutline>
+        </w:rPr>
+        <w:t>_____________________________________________________________________</w:t>
+      </w:r>
+    </w:p>
+    <w:p>
+      <w:pPr>
+        <w:pStyle w:val="Akapitzlist"/>
+        <w:spacing w:after="0" w:line="240" w:lineRule="auto"/>
+        <w:ind w:left="-567"/>
+        <w:jc w:val="center"/>
+        <w:rPr>
+          <w:rStyle w:val="Hipercze"/>
+          <w:b/>
+          <w:color w:val="7030A0"/>
+          <w:sz w:val="44"/>
+          <w:szCs w:val="44"/>
+          <w:u w:val="thick"/>
+          <w14:shadow w14:blurRad="12700" w14:dist="38100" w14:dir="2700000" w14:sx="100000" w14:sy="100000" w14:kx="0" w14:ky="0" w14:algn="tl">
+            <w14:schemeClr w14:val="accent5">
+              <w14:lumMod w14:val="60000"/>
+              <w14:lumOff w14:val="40000"/>
+            </w14:schemeClr>
+          </w14:shadow>
+          <w14:textOutline w14:w="9525" w14:cap="flat" w14:cmpd="sng" w14:algn="ctr">
+            <w14:solidFill>
+              <w14:srgbClr w14:val="5B9BD5"/>
+            </w14:solidFill>
+            <w14:prstDash w14:val="solid"/>
+            <w14:round/>
+          </w14:textOutline>
+        </w:rPr>
+      </w:pPr>
+      <w:r>
+        <w:rPr>
+          <w:rStyle w:val="Hipercze"/>
+          <w:b/>
+          <w:color w:val="7030A0"/>
+          <w:sz w:val="44"/>
+          <w:szCs w:val="44"/>
+          <w:u w:val="thick"/>
+          <w14:shadow w14:blurRad="12700" w14:dist="38100" w14:dir="2700000" w14:sx="100000" w14:sy="100000" w14:kx="0" w14:ky="0" w14:algn="tl">
+            <w14:schemeClr w14:val="accent5">
+              <w14:lumMod w14:val="60000"/>
+              <w14:lumOff w14:val="40000"/>
+            </w14:schemeClr>
+          </w14:shadow>
+          <w14:textOutline w14:w="9525" w14:cap="flat" w14:cmpd="sng" w14:algn="ctr">
+            <w14:solidFill>
+              <w14:srgbClr w14:val="5B9BD5"/>
+            </w14:solidFill>
+            <w14:prstDash w14:val="solid"/>
+            <w14:round/>
+          </w14:textOutline>
+        </w:rPr>
+        <w:t>MOTIVATION</w:t>
+      </w:r>
+      <w:r>
+        <w:rPr>
+          <w:rStyle w:val="Hipercze"/>
+          <w:b/>
+          <w:color w:val="7030A0"/>
+          <w:spacing w:val="-20"/>
+          <w:position w:val="-10"/>
+          <w:sz w:val="44"/>
+          <w:szCs w:val="44"/>
+          <w:u w:val="thick"/>
+          <w14:shadow w14:blurRad="12700" w14:dist="38100" w14:dir="2700000" w14:sx="100000" w14:sy="100000" w14:kx="0" w14:ky="0" w14:algn="tl">
+            <w14:schemeClr w14:val="accent5">
+              <w14:lumMod w14:val="60000"/>
+              <w14:lumOff w14:val="40000"/>
+            </w14:schemeClr>
+          </w14:shadow>
+          <w14:textOutline w14:w="9525" w14:cap="flat" w14:cmpd="sng" w14:algn="ctr">
+            <w14:solidFill>
+              <w14:srgbClr w14:val="5B9BD5"/>
+            </w14:solidFill>
+            <w14:prstDash w14:val="solid"/>
+            <w14:round/>
+          </w14:textOutline>
+        </w:rPr>
+        <w:t>LETTER</w:t>
+      </w:r>
+    </w:p>
+    <w:p>
+      <w:pPr>
+        <w:pStyle w:val="Akapitzlist"/>
+        <w:spacing w:after="0"/>
+        <w:ind w:left="-567"/>
+        <w:jc w:val="center"/>
+        <w:rPr>
+          <w:rStyle w:val="Hipercze"/>
+          <w:b/>
+          <w:color w:val="7030A0"/>
+          <w:sz w:val="28"/>
+          <w:szCs w:val="28"/>
+          <w:u w:val="none"/>
+          <w14:shadow w14:blurRad="12700" w14:dist="38100" w14:dir="2700000" w14:sx="100000" w14:sy="100000" w14:kx="0" w14:ky="0" w14:algn="tl">
+            <w14:schemeClr w14:val="accent5">
+              <w14:lumMod w14:val="60000"/>
+              <w14:lumOff w14:val="40000"/>
+            </w14:schemeClr>
+          </w14:shadow>
+          <w14:textOutline w14:w="9525" w14:cap="flat" w14:cmpd="sng" w14:algn="ctr">
+            <w14:solidFill>
+              <w14:srgbClr w14:val="5B9BD5"/>
+            </w14:solidFill>
+            <w14:prstDash w14:val="solid"/>
+            <w14:round/>
+          </w14:textOutline>
+        </w:rPr>
+      </w:pPr>
+      <w:r>
+        <w:rPr>
+          <w:rStyle w:val="Hipercze"/>
+          <w:b/>
+          <w:color w:val="7030A0"/>
+          <w:sz w:val="28"/>
+          <w:szCs w:val="28"/>
+          <w:u w:val="none"/>
+          <w14:shadow w14:blurRad="12700" w14:dist="38100" w14:dir="2700000" w14:sx="100000" w14:sy="100000" w14:kx="0" w14:ky="0" w14:algn="tl">
+            <w14:schemeClr w14:val="accent5">
+              <w14:lumMod w14:val="60000"/>
+              <w14:lumOff w14:val="40000"/>
+            </w14:schemeClr>
+          </w14:shadow>
+          <w14:textOutline w14:w="9525" w14:cap="flat" w14:cmpd="sng" w14:algn="ctr">
+            <w14:solidFill>
+              <w14:srgbClr w14:val="5B9BD5"/>
+            </w14:solidFill>
+            <w14:prstDash w14:val="solid"/>
+            <w14:round/>
+          </w14:textOutline>
+        </w:rPr>
+        <w:t>----------------------------------------------------------------------</w:t>
+      </w:r>
+    </w:p>
+    <w:p>
+      <w:pPr>
+        <w:pStyle w:val="full-name"/>
+        <w:spacing w:before="0" w:beforeAutospacing="0" w:after="0" w:afterAutospacing="0"/>
+        <w:rPr>
+          <w:rFonts w:ascii="Calibri" w:hAnsi="Calibri" w:cs="Calibri"/>
+        </w:rPr>
+      </w:pPr>
+      <w:r>
+        <w:rPr>
+          <w:rFonts w:ascii="Calibri" w:hAnsi="Calibri" w:cs="Calibri"/>
+        </w:rPr>
+        <w:t>Sitko Patryk</w:t>
+      </w:r>
+    </w:p>
+    <w:p>
+      <w:pPr>
+        <w:pStyle w:val="email"/>
+        <w:spacing w:before="0" w:beforeAutospacing="0" w:after="0" w:afterAutospacing="0"/>
+        <w:rPr>
+          <w:rFonts w:ascii="Calibri" w:hAnsi="Calibri" w:cs="Calibri"/>
+        </w:rPr>
+      </w:pPr>
+      <w:hyperlink r:id="rId21" w:history="1">
+        <w:r>
+          <w:rPr>
+            <w:rStyle w:val="Hipercze"/>
+            <w:rFonts w:ascii="Calibri" w:hAnsi="Calibri" w:cs="Calibri"/>
+            <w:color w:val="707070"/>
+          </w:rPr>
+          <w:t>contact@patryksitko.be</w:t>
+        </w:r>
+      </w:hyperlink>
+    </w:p>
+    <w:p>
+      <w:pPr>
+        <w:pStyle w:val="location-and-date"/>
+        <w:spacing w:before="0" w:beforeAutospacing="0" w:after="0" w:afterAutospacing="0"/>
+        <w:jc w:val="right"/>
+        <w:rPr>
+          <w:rFonts w:ascii="Calibri" w:hAnsi="Calibri" w:cs="Calibri"/>
+        </w:rPr>
+      </w:pPr>
+      <w:proofErr w:type="spellStart"/>
+      <w:r>
+        <w:rPr>
+          <w:rFonts w:ascii="Calibri" w:hAnsi="Calibri" w:cs="Calibri"/>
+        </w:rPr>
+        <w:t>Brussels</w:t>
+      </w:r>
+      <w:proofErr w:type="spellEnd"/>
+      <w:r>
+        <w:rPr>
+          <w:rFonts w:ascii="Calibri" w:hAnsi="Calibri" w:cs="Calibri"/>
+        </w:rPr>
+        <w:t xml:space="preserve">, 18 </w:t>
+      </w:r>
+      <w:proofErr w:type="spellStart"/>
+      <w:r>
+        <w:rPr>
+          <w:rFonts w:ascii="Calibri" w:hAnsi="Calibri" w:cs="Calibri"/>
+        </w:rPr>
+        <w:t>september</w:t>
+      </w:r>
+      <w:proofErr w:type="spellEnd"/>
+      <w:r>
+        <w:rPr>
+          <w:rFonts w:ascii="Calibri" w:hAnsi="Calibri" w:cs="Calibri"/>
+        </w:rPr>
+        <w:t xml:space="preserve"> 2019</w:t>
+      </w:r>
+    </w:p>
+    <w:p>
+      <w:pPr>
+        <w:pStyle w:val="subject"/>
+        <w:spacing w:before="0" w:beforeAutospacing="0" w:after="0" w:afterAutospacing="0"/>
+        <w:rPr>
+          <w:rFonts w:ascii="Calibri" w:hAnsi="Calibri" w:cs="Calibri"/>
+        </w:rPr>
+      </w:pPr>
+      <w:proofErr w:type="spellStart"/>
+      <w:r>
+        <w:rPr>
+          <w:rFonts w:ascii="Calibri" w:hAnsi="Calibri" w:cs="Calibri"/>
+        </w:rPr>
+        <w:t>Subject</w:t>
+      </w:r>
+      <w:proofErr w:type="spellEnd"/>
+      <w:r>
+        <w:rPr>
+          <w:rFonts w:ascii="Calibri" w:hAnsi="Calibri" w:cs="Calibri"/>
+        </w:rPr>
+        <w:t xml:space="preserve">: </w:t>
+      </w:r>
+      <w:proofErr w:type="spellStart"/>
+      <w:r>
+        <w:rPr>
+          <w:rFonts w:ascii="Calibri" w:hAnsi="Calibri" w:cs="Calibri"/>
+        </w:rPr>
+        <w:t>vacancy</w:t>
+      </w:r>
+      <w:proofErr w:type="spellEnd"/>
+      <w:r>
+        <w:rPr>
+          <w:rFonts w:ascii="Calibri" w:hAnsi="Calibri" w:cs="Calibri"/>
+        </w:rPr>
+        <w:t xml:space="preserve"> Junior </w:t>
+      </w:r>
+      <w:proofErr w:type="spellStart"/>
+      <w:r>
+        <w:rPr>
+          <w:rFonts w:ascii="Calibri" w:hAnsi="Calibri" w:cs="Calibri"/>
+        </w:rPr>
+        <w:t>React</w:t>
+      </w:r>
+      <w:proofErr w:type="spellEnd"/>
+      <w:r>
+        <w:rPr>
+          <w:rFonts w:ascii="Calibri" w:hAnsi="Calibri" w:cs="Calibri"/>
+        </w:rPr>
+        <w:t xml:space="preserve"> developer</w:t>
+      </w:r>
+    </w:p>
+    <w:p>
+      <w:pPr>
+        <w:pStyle w:val="letter-body-greeting"/>
+        <w:rPr>
+          <w:rFonts w:ascii="Calibri" w:hAnsi="Calibri" w:cs="Calibri"/>
+        </w:rPr>
+      </w:pPr>
+      <w:proofErr w:type="spellStart"/>
+      <w:r>
+        <w:rPr>
+          <w:rFonts w:ascii="Calibri" w:hAnsi="Calibri" w:cs="Calibri"/>
+        </w:rPr>
+        <w:t>Dear</w:t>
+      </w:r>
+      <w:proofErr w:type="spellEnd"/>
+      <w:r>
+        <w:rPr>
+          <w:rFonts w:ascii="Calibri" w:hAnsi="Calibri" w:cs="Calibri"/>
+        </w:rPr>
+        <w:t>,</w:t>
+      </w:r>
+    </w:p>
+    <w:p>
+      <w:pPr>
+        <w:pStyle w:val="letter-body-section"/>
+        <w:rPr>
+          <w:rFonts w:ascii="Calibri" w:hAnsi="Calibri" w:cs="Calibri"/>
+        </w:rPr>
+      </w:pPr>
+      <w:r>
+        <w:rPr>
+          <w:rFonts w:ascii="Calibri" w:hAnsi="Calibri" w:cs="Calibri"/>
+        </w:rPr>
+        <w:t xml:space="preserve">I </w:t>
+      </w:r>
+      <w:proofErr w:type="spellStart"/>
+      <w:r>
+        <w:rPr>
+          <w:rFonts w:ascii="Calibri" w:hAnsi="Calibri" w:cs="Calibri"/>
+        </w:rPr>
+        <w:t>would</w:t>
+      </w:r>
+      <w:proofErr w:type="spellEnd"/>
+      <w:r>
+        <w:rPr>
+          <w:rFonts w:ascii="Calibri" w:hAnsi="Calibri" w:cs="Calibri"/>
+        </w:rPr>
+        <w:t xml:space="preserve"> </w:t>
+      </w:r>
+      <w:proofErr w:type="spellStart"/>
+      <w:r>
+        <w:rPr>
+          <w:rFonts w:ascii="Calibri" w:hAnsi="Calibri" w:cs="Calibri"/>
+        </w:rPr>
+        <w:t>like</w:t>
+      </w:r>
+      <w:proofErr w:type="spellEnd"/>
+      <w:r>
+        <w:rPr>
+          <w:rFonts w:ascii="Calibri" w:hAnsi="Calibri" w:cs="Calibri"/>
+        </w:rPr>
+        <w:t xml:space="preserve"> to </w:t>
+      </w:r>
+      <w:proofErr w:type="spellStart"/>
+      <w:r>
+        <w:rPr>
+          <w:rFonts w:ascii="Calibri" w:hAnsi="Calibri" w:cs="Calibri"/>
+        </w:rPr>
+        <w:t>apply</w:t>
+      </w:r>
+      <w:proofErr w:type="spellEnd"/>
+      <w:r>
+        <w:rPr>
+          <w:rFonts w:ascii="Calibri" w:hAnsi="Calibri" w:cs="Calibri"/>
+        </w:rPr>
+        <w:t xml:space="preserve"> for </w:t>
+      </w:r>
+      <w:proofErr w:type="spellStart"/>
+      <w:r>
+        <w:rPr>
+          <w:rFonts w:ascii="Calibri" w:hAnsi="Calibri" w:cs="Calibri"/>
+        </w:rPr>
+        <w:t>this</w:t>
+      </w:r>
+      <w:proofErr w:type="spellEnd"/>
+      <w:r>
+        <w:rPr>
+          <w:rFonts w:ascii="Calibri" w:hAnsi="Calibri" w:cs="Calibri"/>
+        </w:rPr>
+        <w:t> </w:t>
+      </w:r>
+      <w:proofErr w:type="spellStart"/>
+      <w:r>
+        <w:rPr>
+          <w:rStyle w:val="letter-body-bold"/>
+          <w:rFonts w:ascii="Calibri" w:hAnsi="Calibri" w:cs="Calibri"/>
+          <w:b/>
+          <w:bCs/>
+        </w:rPr>
+        <w:t>exciting</w:t>
+      </w:r>
+      <w:proofErr w:type="spellEnd"/>
+      <w:r>
+        <w:rPr>
+          <w:rFonts w:ascii="Calibri" w:hAnsi="Calibri" w:cs="Calibri"/>
+        </w:rPr>
+        <w:t xml:space="preserve"> and </w:t>
+      </w:r>
+      <w:proofErr w:type="spellStart"/>
+      <w:r>
+        <w:rPr>
+          <w:rFonts w:ascii="Calibri" w:hAnsi="Calibri" w:cs="Calibri"/>
+        </w:rPr>
+        <w:t>challenging</w:t>
+      </w:r>
+      <w:proofErr w:type="spellEnd"/>
+      <w:r>
+        <w:rPr>
+          <w:rFonts w:ascii="Calibri" w:hAnsi="Calibri" w:cs="Calibri"/>
+        </w:rPr>
+        <w:t xml:space="preserve"> </w:t>
+      </w:r>
+      <w:proofErr w:type="spellStart"/>
+      <w:r>
+        <w:rPr>
+          <w:rFonts w:ascii="Calibri" w:hAnsi="Calibri" w:cs="Calibri"/>
+        </w:rPr>
+        <w:t>position</w:t>
+      </w:r>
+      <w:proofErr w:type="spellEnd"/>
+      <w:r>
+        <w:rPr>
+          <w:rFonts w:ascii="Calibri" w:hAnsi="Calibri" w:cs="Calibri"/>
+        </w:rPr>
+        <w:t xml:space="preserve"> and in </w:t>
+      </w:r>
+      <w:proofErr w:type="spellStart"/>
+      <w:r>
+        <w:rPr>
+          <w:rFonts w:ascii="Calibri" w:hAnsi="Calibri" w:cs="Calibri"/>
+        </w:rPr>
+        <w:t>this</w:t>
+      </w:r>
+      <w:proofErr w:type="spellEnd"/>
+      <w:r>
+        <w:rPr>
+          <w:rFonts w:ascii="Calibri" w:hAnsi="Calibri" w:cs="Calibri"/>
+        </w:rPr>
+        <w:t xml:space="preserve"> </w:t>
+      </w:r>
+      <w:proofErr w:type="spellStart"/>
+      <w:r>
+        <w:rPr>
+          <w:rFonts w:ascii="Calibri" w:hAnsi="Calibri" w:cs="Calibri"/>
+        </w:rPr>
+        <w:t>short</w:t>
+      </w:r>
+      <w:proofErr w:type="spellEnd"/>
+      <w:r>
+        <w:rPr>
+          <w:rFonts w:ascii="Calibri" w:hAnsi="Calibri" w:cs="Calibri"/>
+        </w:rPr>
+        <w:t xml:space="preserve"> </w:t>
+      </w:r>
+      <w:proofErr w:type="spellStart"/>
+      <w:r>
+        <w:rPr>
+          <w:rFonts w:ascii="Calibri" w:hAnsi="Calibri" w:cs="Calibri"/>
+        </w:rPr>
+        <w:t>will</w:t>
+      </w:r>
+      <w:proofErr w:type="spellEnd"/>
+      <w:r>
+        <w:rPr>
+          <w:rFonts w:ascii="Calibri" w:hAnsi="Calibri" w:cs="Calibri"/>
+        </w:rPr>
+        <w:t xml:space="preserve"> I </w:t>
+      </w:r>
+      <w:proofErr w:type="spellStart"/>
+      <w:r>
+        <w:rPr>
+          <w:rFonts w:ascii="Calibri" w:hAnsi="Calibri" w:cs="Calibri"/>
+        </w:rPr>
+        <w:t>explain</w:t>
+      </w:r>
+      <w:proofErr w:type="spellEnd"/>
+      <w:r>
+        <w:rPr>
+          <w:rFonts w:ascii="Calibri" w:hAnsi="Calibri" w:cs="Calibri"/>
+        </w:rPr>
+        <w:t xml:space="preserve"> my </w:t>
+      </w:r>
+      <w:proofErr w:type="spellStart"/>
+      <w:r>
+        <w:rPr>
+          <w:rStyle w:val="letter-body-bold"/>
+          <w:rFonts w:ascii="Calibri" w:hAnsi="Calibri" w:cs="Calibri"/>
+          <w:b/>
+          <w:bCs/>
+        </w:rPr>
+        <w:t>motivation</w:t>
+      </w:r>
+      <w:proofErr w:type="spellEnd"/>
+      <w:r>
+        <w:rPr>
+          <w:rFonts w:ascii="Calibri" w:hAnsi="Calibri" w:cs="Calibri"/>
+        </w:rPr>
+        <w:t>.</w:t>
+      </w:r>
+    </w:p>
+    <w:p>
+      <w:pPr>
+        <w:pStyle w:val="letter-body-section"/>
+        <w:rPr>
+          <w:rFonts w:ascii="Calibri" w:hAnsi="Calibri" w:cs="Calibri"/>
+        </w:rPr>
+      </w:pPr>
+      <w:r>
+        <w:rPr>
+          <w:rFonts w:ascii="Calibri" w:hAnsi="Calibri" w:cs="Calibri"/>
+        </w:rPr>
+        <w:t xml:space="preserve">I </w:t>
+      </w:r>
+      <w:proofErr w:type="spellStart"/>
+      <w:r>
+        <w:rPr>
+          <w:rFonts w:ascii="Calibri" w:hAnsi="Calibri" w:cs="Calibri"/>
+        </w:rPr>
+        <w:t>have</w:t>
+      </w:r>
+      <w:proofErr w:type="spellEnd"/>
+      <w:r>
+        <w:rPr>
+          <w:rFonts w:ascii="Calibri" w:hAnsi="Calibri" w:cs="Calibri"/>
+        </w:rPr>
+        <w:t xml:space="preserve"> </w:t>
+      </w:r>
+      <w:proofErr w:type="spellStart"/>
+      <w:r>
+        <w:rPr>
+          <w:rFonts w:ascii="Calibri" w:hAnsi="Calibri" w:cs="Calibri"/>
+        </w:rPr>
+        <w:t>completed</w:t>
+      </w:r>
+      <w:proofErr w:type="spellEnd"/>
+      <w:r>
+        <w:rPr>
+          <w:rFonts w:ascii="Calibri" w:hAnsi="Calibri" w:cs="Calibri"/>
+        </w:rPr>
+        <w:t xml:space="preserve"> the Front-end </w:t>
+      </w:r>
+      <w:r>
+        <w:rPr>
+          <w:rStyle w:val="letter-body-bold"/>
+          <w:rFonts w:ascii="Calibri" w:hAnsi="Calibri" w:cs="Calibri"/>
+          <w:b/>
+          <w:bCs/>
+        </w:rPr>
+        <w:t xml:space="preserve">Developer </w:t>
+      </w:r>
+      <w:proofErr w:type="spellStart"/>
+      <w:r>
+        <w:rPr>
+          <w:rStyle w:val="letter-body-bold"/>
+          <w:rFonts w:ascii="Calibri" w:hAnsi="Calibri" w:cs="Calibri"/>
+          <w:b/>
+          <w:bCs/>
+        </w:rPr>
+        <w:t>training</w:t>
+      </w:r>
+      <w:proofErr w:type="spellEnd"/>
+      <w:r>
+        <w:rPr>
+          <w:rFonts w:ascii="Calibri" w:hAnsi="Calibri" w:cs="Calibri"/>
+        </w:rPr>
+        <w:t> </w:t>
+      </w:r>
+      <w:proofErr w:type="spellStart"/>
+      <w:r>
+        <w:rPr>
+          <w:rFonts w:ascii="Calibri" w:hAnsi="Calibri" w:cs="Calibri"/>
+        </w:rPr>
+        <w:t>at</w:t>
+      </w:r>
+      <w:proofErr w:type="spellEnd"/>
+      <w:r>
+        <w:rPr>
+          <w:rFonts w:ascii="Calibri" w:hAnsi="Calibri" w:cs="Calibri"/>
+        </w:rPr>
+        <w:t xml:space="preserve"> </w:t>
+      </w:r>
+      <w:proofErr w:type="spellStart"/>
+      <w:r>
+        <w:rPr>
+          <w:rFonts w:ascii="Calibri" w:hAnsi="Calibri" w:cs="Calibri"/>
+        </w:rPr>
+        <w:t>Intec</w:t>
+      </w:r>
+      <w:proofErr w:type="spellEnd"/>
+      <w:r>
+        <w:rPr>
+          <w:rFonts w:ascii="Calibri" w:hAnsi="Calibri" w:cs="Calibri"/>
+        </w:rPr>
+        <w:t xml:space="preserve"> </w:t>
+      </w:r>
+      <w:proofErr w:type="spellStart"/>
+      <w:r>
+        <w:rPr>
+          <w:rFonts w:ascii="Calibri" w:hAnsi="Calibri" w:cs="Calibri"/>
+        </w:rPr>
+        <w:t>Brussels</w:t>
+      </w:r>
+      <w:proofErr w:type="spellEnd"/>
+      <w:r>
+        <w:rPr>
+          <w:rFonts w:ascii="Calibri" w:hAnsi="Calibri" w:cs="Calibri"/>
+        </w:rPr>
+        <w:t xml:space="preserve">. </w:t>
+      </w:r>
+      <w:proofErr w:type="spellStart"/>
+      <w:r>
+        <w:rPr>
+          <w:rFonts w:ascii="Calibri" w:hAnsi="Calibri" w:cs="Calibri"/>
+        </w:rPr>
+        <w:t>During</w:t>
+      </w:r>
+      <w:proofErr w:type="spellEnd"/>
+      <w:r>
+        <w:rPr>
+          <w:rFonts w:ascii="Calibri" w:hAnsi="Calibri" w:cs="Calibri"/>
+        </w:rPr>
+        <w:t xml:space="preserve"> </w:t>
+      </w:r>
+      <w:proofErr w:type="spellStart"/>
+      <w:r>
+        <w:rPr>
+          <w:rFonts w:ascii="Calibri" w:hAnsi="Calibri" w:cs="Calibri"/>
+        </w:rPr>
+        <w:t>this</w:t>
+      </w:r>
+      <w:proofErr w:type="spellEnd"/>
+      <w:r>
+        <w:rPr>
+          <w:rFonts w:ascii="Calibri" w:hAnsi="Calibri" w:cs="Calibri"/>
+        </w:rPr>
+        <w:t xml:space="preserve"> </w:t>
+      </w:r>
+      <w:proofErr w:type="spellStart"/>
+      <w:r>
+        <w:rPr>
+          <w:rFonts w:ascii="Calibri" w:hAnsi="Calibri" w:cs="Calibri"/>
+        </w:rPr>
+        <w:t>training</w:t>
+      </w:r>
+      <w:proofErr w:type="spellEnd"/>
+      <w:r>
+        <w:rPr>
+          <w:rFonts w:ascii="Calibri" w:hAnsi="Calibri" w:cs="Calibri"/>
+        </w:rPr>
+        <w:t xml:space="preserve"> I </w:t>
+      </w:r>
+      <w:proofErr w:type="spellStart"/>
+      <w:r>
+        <w:rPr>
+          <w:rFonts w:ascii="Calibri" w:hAnsi="Calibri" w:cs="Calibri"/>
+        </w:rPr>
+        <w:t>knew</w:t>
+      </w:r>
+      <w:proofErr w:type="spellEnd"/>
+      <w:r>
+        <w:rPr>
+          <w:rFonts w:ascii="Calibri" w:hAnsi="Calibri" w:cs="Calibri"/>
+        </w:rPr>
+        <w:t xml:space="preserve"> </w:t>
+      </w:r>
+      <w:proofErr w:type="spellStart"/>
+      <w:r>
+        <w:rPr>
+          <w:rFonts w:ascii="Calibri" w:hAnsi="Calibri" w:cs="Calibri"/>
+        </w:rPr>
+        <w:t>that</w:t>
+      </w:r>
+      <w:proofErr w:type="spellEnd"/>
+      <w:r>
+        <w:rPr>
+          <w:rFonts w:ascii="Calibri" w:hAnsi="Calibri" w:cs="Calibri"/>
+        </w:rPr>
+        <w:t xml:space="preserve"> a </w:t>
+      </w:r>
+      <w:proofErr w:type="spellStart"/>
+      <w:r>
+        <w:rPr>
+          <w:rFonts w:ascii="Calibri" w:hAnsi="Calibri" w:cs="Calibri"/>
+        </w:rPr>
+        <w:t>position</w:t>
+      </w:r>
+      <w:proofErr w:type="spellEnd"/>
+      <w:r>
+        <w:rPr>
+          <w:rFonts w:ascii="Calibri" w:hAnsi="Calibri" w:cs="Calibri"/>
+        </w:rPr>
+        <w:t xml:space="preserve"> as a front-end developer was a </w:t>
+      </w:r>
+      <w:proofErr w:type="spellStart"/>
+      <w:r>
+        <w:rPr>
+          <w:rFonts w:ascii="Calibri" w:hAnsi="Calibri" w:cs="Calibri"/>
+        </w:rPr>
+        <w:t>perfect</w:t>
+      </w:r>
+      <w:proofErr w:type="spellEnd"/>
+      <w:r>
+        <w:rPr>
+          <w:rFonts w:ascii="Calibri" w:hAnsi="Calibri" w:cs="Calibri"/>
+        </w:rPr>
+        <w:t xml:space="preserve"> </w:t>
+      </w:r>
+      <w:proofErr w:type="spellStart"/>
+      <w:r>
+        <w:rPr>
+          <w:rFonts w:ascii="Calibri" w:hAnsi="Calibri" w:cs="Calibri"/>
+        </w:rPr>
+        <w:t>fit</w:t>
+      </w:r>
+      <w:proofErr w:type="spellEnd"/>
+      <w:r>
+        <w:rPr>
+          <w:rFonts w:ascii="Calibri" w:hAnsi="Calibri" w:cs="Calibri"/>
+        </w:rPr>
+        <w:t xml:space="preserve"> for me. For the </w:t>
+      </w:r>
+      <w:proofErr w:type="spellStart"/>
+      <w:r>
+        <w:rPr>
+          <w:rFonts w:ascii="Calibri" w:hAnsi="Calibri" w:cs="Calibri"/>
+        </w:rPr>
+        <w:t>time</w:t>
+      </w:r>
+      <w:proofErr w:type="spellEnd"/>
+      <w:r>
+        <w:rPr>
+          <w:rFonts w:ascii="Calibri" w:hAnsi="Calibri" w:cs="Calibri"/>
+        </w:rPr>
+        <w:t xml:space="preserve"> </w:t>
+      </w:r>
+      <w:proofErr w:type="spellStart"/>
+      <w:r>
+        <w:rPr>
+          <w:rFonts w:ascii="Calibri" w:hAnsi="Calibri" w:cs="Calibri"/>
+        </w:rPr>
+        <w:t>being</w:t>
+      </w:r>
+      <w:proofErr w:type="spellEnd"/>
+      <w:r>
+        <w:rPr>
+          <w:rFonts w:ascii="Calibri" w:hAnsi="Calibri" w:cs="Calibri"/>
+        </w:rPr>
+        <w:t>, I </w:t>
+      </w:r>
+      <w:proofErr w:type="spellStart"/>
+      <w:r>
+        <w:rPr>
+          <w:rFonts w:ascii="Calibri" w:hAnsi="Calibri" w:cs="Calibri"/>
+        </w:rPr>
+        <w:t>am</w:t>
+      </w:r>
+      <w:proofErr w:type="spellEnd"/>
+      <w:r>
+        <w:rPr>
+          <w:rFonts w:ascii="Calibri" w:hAnsi="Calibri" w:cs="Calibri"/>
+        </w:rPr>
+        <w:t xml:space="preserve"> </w:t>
+      </w:r>
+      <w:proofErr w:type="spellStart"/>
+      <w:r>
+        <w:rPr>
+          <w:rFonts w:ascii="Calibri" w:hAnsi="Calibri" w:cs="Calibri"/>
+        </w:rPr>
+        <w:t>actively</w:t>
+      </w:r>
+      <w:proofErr w:type="spellEnd"/>
+      <w:r>
+        <w:rPr>
+          <w:rFonts w:ascii="Calibri" w:hAnsi="Calibri" w:cs="Calibri"/>
+        </w:rPr>
+        <w:t xml:space="preserve"> developing my </w:t>
+      </w:r>
+      <w:proofErr w:type="spellStart"/>
+      <w:r>
+        <w:rPr>
+          <w:rFonts w:ascii="Calibri" w:hAnsi="Calibri" w:cs="Calibri"/>
+        </w:rPr>
+        <w:t>own</w:t>
+      </w:r>
+      <w:proofErr w:type="spellEnd"/>
+      <w:r>
+        <w:rPr>
+          <w:rFonts w:ascii="Calibri" w:hAnsi="Calibri" w:cs="Calibri"/>
+        </w:rPr>
+        <w:t> </w:t>
+      </w:r>
+      <w:proofErr w:type="spellStart"/>
+      <w:r>
+        <w:rPr>
+          <w:rStyle w:val="letter-body-bold"/>
+          <w:rFonts w:ascii="Calibri" w:hAnsi="Calibri" w:cs="Calibri"/>
+          <w:b/>
+          <w:bCs/>
+        </w:rPr>
+        <w:t>project</w:t>
+      </w:r>
+      <w:proofErr w:type="spellEnd"/>
+      <w:r>
+        <w:rPr>
+          <w:rFonts w:ascii="Calibri" w:hAnsi="Calibri" w:cs="Calibri"/>
+        </w:rPr>
+        <w:t xml:space="preserve"> and </w:t>
+      </w:r>
+      <w:proofErr w:type="spellStart"/>
+      <w:r>
+        <w:rPr>
+          <w:rFonts w:ascii="Calibri" w:hAnsi="Calibri" w:cs="Calibri"/>
+        </w:rPr>
+        <w:t>enjoying</w:t>
+      </w:r>
+      <w:proofErr w:type="spellEnd"/>
+      <w:r>
+        <w:rPr>
+          <w:rFonts w:ascii="Calibri" w:hAnsi="Calibri" w:cs="Calibri"/>
+        </w:rPr>
+        <w:t xml:space="preserve"> </w:t>
+      </w:r>
+      <w:proofErr w:type="spellStart"/>
+      <w:r>
+        <w:rPr>
+          <w:rFonts w:ascii="Calibri" w:hAnsi="Calibri" w:cs="Calibri"/>
+        </w:rPr>
+        <w:t>working</w:t>
+      </w:r>
+      <w:proofErr w:type="spellEnd"/>
+      <w:r>
+        <w:rPr>
+          <w:rFonts w:ascii="Calibri" w:hAnsi="Calibri" w:cs="Calibri"/>
+        </w:rPr>
+        <w:t xml:space="preserve"> on </w:t>
+      </w:r>
+      <w:proofErr w:type="spellStart"/>
+      <w:r>
+        <w:rPr>
+          <w:rFonts w:ascii="Calibri" w:hAnsi="Calibri" w:cs="Calibri"/>
+        </w:rPr>
+        <w:t>it</w:t>
+      </w:r>
+      <w:proofErr w:type="spellEnd"/>
+      <w:r>
+        <w:rPr>
+          <w:rFonts w:ascii="Calibri" w:hAnsi="Calibri" w:cs="Calibri"/>
+        </w:rPr>
+        <w:t xml:space="preserve"> </w:t>
+      </w:r>
+      <w:proofErr w:type="spellStart"/>
+      <w:r>
+        <w:rPr>
+          <w:rFonts w:ascii="Calibri" w:hAnsi="Calibri" w:cs="Calibri"/>
+        </w:rPr>
+        <w:t>every</w:t>
+      </w:r>
+      <w:proofErr w:type="spellEnd"/>
+      <w:r>
+        <w:rPr>
+          <w:rFonts w:ascii="Calibri" w:hAnsi="Calibri" w:cs="Calibri"/>
+        </w:rPr>
+        <w:t xml:space="preserve"> single </w:t>
+      </w:r>
+      <w:proofErr w:type="spellStart"/>
+      <w:r>
+        <w:rPr>
+          <w:rFonts w:ascii="Calibri" w:hAnsi="Calibri" w:cs="Calibri"/>
+        </w:rPr>
+        <w:t>day</w:t>
+      </w:r>
+      <w:proofErr w:type="spellEnd"/>
+      <w:r>
+        <w:rPr>
+          <w:rFonts w:ascii="Calibri" w:hAnsi="Calibri" w:cs="Calibri"/>
+        </w:rPr>
+        <w:t xml:space="preserve"> (</w:t>
+      </w:r>
+      <w:hyperlink r:id="rId22" w:tgtFrame="_blank" w:history="1">
+        <w:r>
+          <w:rPr>
+            <w:rStyle w:val="Hipercze"/>
+            <w:rFonts w:ascii="Calibri" w:hAnsi="Calibri" w:cs="Calibri"/>
+          </w:rPr>
+          <w:t>www.wakeywakey.me</w:t>
+        </w:r>
+      </w:hyperlink>
+      <w:r>
+        <w:rPr>
+          <w:rFonts w:ascii="Calibri" w:hAnsi="Calibri" w:cs="Calibri"/>
+        </w:rPr>
+        <w:t xml:space="preserve">). In order to </w:t>
+      </w:r>
+      <w:proofErr w:type="spellStart"/>
+      <w:r>
+        <w:rPr>
+          <w:rFonts w:ascii="Calibri" w:hAnsi="Calibri" w:cs="Calibri"/>
+        </w:rPr>
+        <w:t>further</w:t>
+      </w:r>
+      <w:proofErr w:type="spellEnd"/>
+      <w:r>
+        <w:rPr>
+          <w:rFonts w:ascii="Calibri" w:hAnsi="Calibri" w:cs="Calibri"/>
+        </w:rPr>
+        <w:t> </w:t>
+      </w:r>
+      <w:proofErr w:type="spellStart"/>
+      <w:r>
+        <w:rPr>
+          <w:rStyle w:val="letter-body-bold"/>
+          <w:rFonts w:ascii="Calibri" w:hAnsi="Calibri" w:cs="Calibri"/>
+          <w:b/>
+          <w:bCs/>
+        </w:rPr>
+        <w:t>develop</w:t>
+      </w:r>
+      <w:proofErr w:type="spellEnd"/>
+      <w:r>
+        <w:rPr>
+          <w:rStyle w:val="letter-body-bold"/>
+          <w:rFonts w:ascii="Calibri" w:hAnsi="Calibri" w:cs="Calibri"/>
+          <w:b/>
+          <w:bCs/>
+        </w:rPr>
+        <w:t xml:space="preserve"> </w:t>
+      </w:r>
+      <w:proofErr w:type="spellStart"/>
+      <w:r>
+        <w:rPr>
+          <w:rStyle w:val="letter-body-bold"/>
+          <w:rFonts w:ascii="Calibri" w:hAnsi="Calibri" w:cs="Calibri"/>
+          <w:b/>
+          <w:bCs/>
+        </w:rPr>
+        <w:t>myself</w:t>
+      </w:r>
+      <w:proofErr w:type="spellEnd"/>
+      <w:r>
+        <w:rPr>
+          <w:rFonts w:ascii="Calibri" w:hAnsi="Calibri" w:cs="Calibri"/>
+        </w:rPr>
+        <w:t xml:space="preserve"> and to be </w:t>
+      </w:r>
+      <w:proofErr w:type="spellStart"/>
+      <w:r>
+        <w:rPr>
+          <w:rFonts w:ascii="Calibri" w:hAnsi="Calibri" w:cs="Calibri"/>
+        </w:rPr>
+        <w:t>able</w:t>
+      </w:r>
+      <w:proofErr w:type="spellEnd"/>
+      <w:r>
+        <w:rPr>
+          <w:rFonts w:ascii="Calibri" w:hAnsi="Calibri" w:cs="Calibri"/>
+        </w:rPr>
+        <w:t xml:space="preserve"> to </w:t>
+      </w:r>
+      <w:proofErr w:type="spellStart"/>
+      <w:r>
+        <w:rPr>
+          <w:rFonts w:ascii="Calibri" w:hAnsi="Calibri" w:cs="Calibri"/>
+        </w:rPr>
+        <w:t>realize</w:t>
+      </w:r>
+      <w:proofErr w:type="spellEnd"/>
+      <w:r>
+        <w:rPr>
+          <w:rFonts w:ascii="Calibri" w:hAnsi="Calibri" w:cs="Calibri"/>
+        </w:rPr>
+        <w:t xml:space="preserve"> </w:t>
+      </w:r>
+      <w:proofErr w:type="spellStart"/>
+      <w:r>
+        <w:rPr>
+          <w:rFonts w:ascii="Calibri" w:hAnsi="Calibri" w:cs="Calibri"/>
+        </w:rPr>
+        <w:t>more</w:t>
+      </w:r>
+      <w:proofErr w:type="spellEnd"/>
+      <w:r>
+        <w:rPr>
+          <w:rFonts w:ascii="Calibri" w:hAnsi="Calibri" w:cs="Calibri"/>
+        </w:rPr>
+        <w:t xml:space="preserve"> </w:t>
+      </w:r>
+      <w:proofErr w:type="spellStart"/>
+      <w:r>
+        <w:rPr>
+          <w:rFonts w:ascii="Calibri" w:hAnsi="Calibri" w:cs="Calibri"/>
+        </w:rPr>
+        <w:t>assignments</w:t>
+      </w:r>
+      <w:proofErr w:type="spellEnd"/>
+      <w:r>
+        <w:rPr>
+          <w:rFonts w:ascii="Calibri" w:hAnsi="Calibri" w:cs="Calibri"/>
+        </w:rPr>
+        <w:t>, </w:t>
+      </w:r>
+      <w:proofErr w:type="spellStart"/>
+      <w:r>
+        <w:rPr>
+          <w:rFonts w:ascii="Calibri" w:hAnsi="Calibri" w:cs="Calibri"/>
+        </w:rPr>
+        <w:t>am</w:t>
+      </w:r>
+      <w:proofErr w:type="spellEnd"/>
+      <w:r>
+        <w:rPr>
+          <w:rFonts w:ascii="Calibri" w:hAnsi="Calibri" w:cs="Calibri"/>
+        </w:rPr>
+        <w:t xml:space="preserve"> I </w:t>
+      </w:r>
+      <w:proofErr w:type="spellStart"/>
+      <w:r>
+        <w:rPr>
+          <w:rFonts w:ascii="Calibri" w:hAnsi="Calibri" w:cs="Calibri"/>
+        </w:rPr>
+        <w:t>looking</w:t>
+      </w:r>
+      <w:proofErr w:type="spellEnd"/>
+      <w:r>
+        <w:rPr>
+          <w:rFonts w:ascii="Calibri" w:hAnsi="Calibri" w:cs="Calibri"/>
+        </w:rPr>
+        <w:t xml:space="preserve"> for a </w:t>
+      </w:r>
+      <w:proofErr w:type="spellStart"/>
+      <w:r>
+        <w:rPr>
+          <w:rFonts w:ascii="Calibri" w:hAnsi="Calibri" w:cs="Calibri"/>
+        </w:rPr>
+        <w:t>workplace</w:t>
+      </w:r>
+      <w:proofErr w:type="spellEnd"/>
+      <w:r>
+        <w:rPr>
+          <w:rFonts w:ascii="Calibri" w:hAnsi="Calibri" w:cs="Calibri"/>
+        </w:rPr>
+        <w:t xml:space="preserve"> </w:t>
+      </w:r>
+      <w:proofErr w:type="spellStart"/>
+      <w:r>
+        <w:rPr>
+          <w:rFonts w:ascii="Calibri" w:hAnsi="Calibri" w:cs="Calibri"/>
+        </w:rPr>
+        <w:t>where</w:t>
+      </w:r>
+      <w:proofErr w:type="spellEnd"/>
+      <w:r>
+        <w:rPr>
+          <w:rFonts w:ascii="Calibri" w:hAnsi="Calibri" w:cs="Calibri"/>
+        </w:rPr>
+        <w:t xml:space="preserve"> I </w:t>
+      </w:r>
+      <w:proofErr w:type="spellStart"/>
+      <w:r>
+        <w:rPr>
+          <w:rFonts w:ascii="Calibri" w:hAnsi="Calibri" w:cs="Calibri"/>
+        </w:rPr>
+        <w:t>can</w:t>
+      </w:r>
+      <w:proofErr w:type="spellEnd"/>
+      <w:r>
+        <w:rPr>
+          <w:rFonts w:ascii="Calibri" w:hAnsi="Calibri" w:cs="Calibri"/>
+        </w:rPr>
+        <w:t> </w:t>
+      </w:r>
+      <w:proofErr w:type="spellStart"/>
+      <w:r>
+        <w:rPr>
+          <w:rFonts w:ascii="Calibri" w:hAnsi="Calibri" w:cs="Calibri"/>
+        </w:rPr>
+        <w:t>further</w:t>
+      </w:r>
+      <w:proofErr w:type="spellEnd"/>
+      <w:r>
+        <w:rPr>
+          <w:rFonts w:ascii="Calibri" w:hAnsi="Calibri" w:cs="Calibri"/>
+        </w:rPr>
+        <w:t xml:space="preserve"> </w:t>
+      </w:r>
+      <w:proofErr w:type="spellStart"/>
+      <w:r>
+        <w:rPr>
+          <w:rFonts w:ascii="Calibri" w:hAnsi="Calibri" w:cs="Calibri"/>
+        </w:rPr>
+        <w:t>develop</w:t>
+      </w:r>
+      <w:proofErr w:type="spellEnd"/>
+      <w:r>
+        <w:rPr>
+          <w:rFonts w:ascii="Calibri" w:hAnsi="Calibri" w:cs="Calibri"/>
+        </w:rPr>
+        <w:t xml:space="preserve"> my </w:t>
+      </w:r>
+      <w:proofErr w:type="spellStart"/>
+      <w:r>
+        <w:rPr>
+          <w:rFonts w:ascii="Calibri" w:hAnsi="Calibri" w:cs="Calibri"/>
+        </w:rPr>
+        <w:t>skills</w:t>
+      </w:r>
+      <w:proofErr w:type="spellEnd"/>
+      <w:r>
+        <w:rPr>
+          <w:rFonts w:ascii="Calibri" w:hAnsi="Calibri" w:cs="Calibri"/>
+        </w:rPr>
+        <w:t xml:space="preserve"> and </w:t>
+      </w:r>
+      <w:proofErr w:type="spellStart"/>
+      <w:r>
+        <w:rPr>
+          <w:rStyle w:val="letter-body-bold"/>
+          <w:rFonts w:ascii="Calibri" w:hAnsi="Calibri" w:cs="Calibri"/>
+          <w:b/>
+          <w:bCs/>
+        </w:rPr>
+        <w:t>your</w:t>
+      </w:r>
+      <w:proofErr w:type="spellEnd"/>
+      <w:r>
+        <w:rPr>
+          <w:rStyle w:val="letter-body-bold"/>
+          <w:rFonts w:ascii="Calibri" w:hAnsi="Calibri" w:cs="Calibri"/>
+          <w:b/>
+          <w:bCs/>
+        </w:rPr>
+        <w:t xml:space="preserve"> </w:t>
+      </w:r>
+      <w:proofErr w:type="spellStart"/>
+      <w:r>
+        <w:rPr>
+          <w:rStyle w:val="letter-body-bold"/>
+          <w:rFonts w:ascii="Calibri" w:hAnsi="Calibri" w:cs="Calibri"/>
+          <w:b/>
+          <w:bCs/>
+        </w:rPr>
+        <w:t>company</w:t>
+      </w:r>
+      <w:proofErr w:type="spellEnd"/>
+      <w:r>
+        <w:rPr>
+          <w:rFonts w:ascii="Calibri" w:hAnsi="Calibri" w:cs="Calibri"/>
+        </w:rPr>
+        <w:t> </w:t>
+      </w:r>
+      <w:proofErr w:type="spellStart"/>
+      <w:r>
+        <w:rPr>
+          <w:rFonts w:ascii="Calibri" w:hAnsi="Calibri" w:cs="Calibri"/>
+        </w:rPr>
+        <w:t>seems</w:t>
+      </w:r>
+      <w:proofErr w:type="spellEnd"/>
+      <w:r>
+        <w:rPr>
+          <w:rFonts w:ascii="Calibri" w:hAnsi="Calibri" w:cs="Calibri"/>
+        </w:rPr>
+        <w:t xml:space="preserve"> to be the </w:t>
+      </w:r>
+      <w:proofErr w:type="spellStart"/>
+      <w:r>
+        <w:rPr>
+          <w:rStyle w:val="letter-body-bold"/>
+          <w:rFonts w:ascii="Calibri" w:hAnsi="Calibri" w:cs="Calibri"/>
+          <w:b/>
+          <w:bCs/>
+        </w:rPr>
+        <w:t>right</w:t>
+      </w:r>
+      <w:proofErr w:type="spellEnd"/>
+      <w:r>
+        <w:rPr>
+          <w:rStyle w:val="letter-body-bold"/>
+          <w:rFonts w:ascii="Calibri" w:hAnsi="Calibri" w:cs="Calibri"/>
+          <w:b/>
+          <w:bCs/>
+        </w:rPr>
+        <w:t xml:space="preserve"> place</w:t>
+      </w:r>
+    </w:p>
+    <w:p>
+      <w:pPr>
+        <w:pStyle w:val="letter-body-section"/>
+        <w:rPr>
+          <w:rFonts w:ascii="Calibri" w:hAnsi="Calibri" w:cs="Calibri"/>
+        </w:rPr>
+      </w:pPr>
+      <w:r>
+        <w:rPr>
+          <w:rFonts w:ascii="Calibri" w:hAnsi="Calibri" w:cs="Calibri"/>
+        </w:rPr>
+        <w:t>As a front-end developer </w:t>
+      </w:r>
+      <w:proofErr w:type="spellStart"/>
+      <w:r>
+        <w:rPr>
+          <w:rStyle w:val="letter-body-bold"/>
+          <w:rFonts w:ascii="Calibri" w:hAnsi="Calibri" w:cs="Calibri"/>
+          <w:b/>
+          <w:bCs/>
+        </w:rPr>
+        <w:t>I’m</w:t>
+      </w:r>
+      <w:proofErr w:type="spellEnd"/>
+      <w:r>
+        <w:rPr>
+          <w:rStyle w:val="letter-body-bold"/>
+          <w:rFonts w:ascii="Calibri" w:hAnsi="Calibri" w:cs="Calibri"/>
+          <w:b/>
+          <w:bCs/>
+        </w:rPr>
+        <w:t xml:space="preserve"> </w:t>
+      </w:r>
+      <w:proofErr w:type="spellStart"/>
+      <w:r>
+        <w:rPr>
+          <w:rStyle w:val="letter-body-bold"/>
+          <w:rFonts w:ascii="Calibri" w:hAnsi="Calibri" w:cs="Calibri"/>
+          <w:b/>
+          <w:bCs/>
+        </w:rPr>
+        <w:t>responsible</w:t>
+      </w:r>
+      <w:proofErr w:type="spellEnd"/>
+      <w:r>
+        <w:rPr>
+          <w:rFonts w:ascii="Calibri" w:hAnsi="Calibri" w:cs="Calibri"/>
+        </w:rPr>
+        <w:t> for the </w:t>
+      </w:r>
+      <w:r>
+        <w:rPr>
+          <w:rStyle w:val="letter-body-bold"/>
+          <w:rFonts w:ascii="Calibri" w:hAnsi="Calibri" w:cs="Calibri"/>
+          <w:b/>
+          <w:bCs/>
+        </w:rPr>
+        <w:t xml:space="preserve">design and </w:t>
+      </w:r>
+      <w:proofErr w:type="spellStart"/>
+      <w:r>
+        <w:rPr>
+          <w:rStyle w:val="letter-body-bold"/>
+          <w:rFonts w:ascii="Calibri" w:hAnsi="Calibri" w:cs="Calibri"/>
+          <w:b/>
+          <w:bCs/>
+        </w:rPr>
+        <w:t>implementation</w:t>
+      </w:r>
+      <w:proofErr w:type="spellEnd"/>
+      <w:r>
+        <w:rPr>
+          <w:rFonts w:ascii="Calibri" w:hAnsi="Calibri" w:cs="Calibri"/>
+        </w:rPr>
+        <w:t> of end-</w:t>
+      </w:r>
+      <w:proofErr w:type="spellStart"/>
+      <w:r>
+        <w:rPr>
+          <w:rFonts w:ascii="Calibri" w:hAnsi="Calibri" w:cs="Calibri"/>
+        </w:rPr>
+        <w:t>user</w:t>
+      </w:r>
+      <w:proofErr w:type="spellEnd"/>
+      <w:r>
+        <w:rPr>
+          <w:rFonts w:ascii="Calibri" w:hAnsi="Calibri" w:cs="Calibri"/>
+        </w:rPr>
+        <w:t xml:space="preserve"> </w:t>
+      </w:r>
+      <w:proofErr w:type="spellStart"/>
+      <w:r>
+        <w:rPr>
+          <w:rFonts w:ascii="Calibri" w:hAnsi="Calibri" w:cs="Calibri"/>
+        </w:rPr>
+        <w:t>interfaces</w:t>
+      </w:r>
+      <w:proofErr w:type="spellEnd"/>
+      <w:r>
+        <w:rPr>
+          <w:rFonts w:ascii="Calibri" w:hAnsi="Calibri" w:cs="Calibri"/>
+        </w:rPr>
+        <w:t xml:space="preserve"> </w:t>
+      </w:r>
+      <w:proofErr w:type="spellStart"/>
+      <w:r>
+        <w:rPr>
+          <w:rFonts w:ascii="Calibri" w:hAnsi="Calibri" w:cs="Calibri"/>
+        </w:rPr>
+        <w:t>within</w:t>
+      </w:r>
+      <w:proofErr w:type="spellEnd"/>
+      <w:r>
+        <w:rPr>
+          <w:rFonts w:ascii="Calibri" w:hAnsi="Calibri" w:cs="Calibri"/>
+        </w:rPr>
+        <w:t xml:space="preserve"> web </w:t>
+      </w:r>
+      <w:proofErr w:type="spellStart"/>
+      <w:r>
+        <w:rPr>
+          <w:rFonts w:ascii="Calibri" w:hAnsi="Calibri" w:cs="Calibri"/>
+        </w:rPr>
+        <w:t>applications</w:t>
+      </w:r>
+      <w:proofErr w:type="spellEnd"/>
+      <w:r>
+        <w:rPr>
+          <w:rFonts w:ascii="Calibri" w:hAnsi="Calibri" w:cs="Calibri"/>
+        </w:rPr>
+        <w:t xml:space="preserve"> </w:t>
+      </w:r>
+      <w:proofErr w:type="spellStart"/>
+      <w:r>
+        <w:rPr>
+          <w:rFonts w:ascii="Calibri" w:hAnsi="Calibri" w:cs="Calibri"/>
+        </w:rPr>
+        <w:t>that</w:t>
+      </w:r>
+      <w:proofErr w:type="spellEnd"/>
+      <w:r>
+        <w:rPr>
+          <w:rFonts w:ascii="Calibri" w:hAnsi="Calibri" w:cs="Calibri"/>
+        </w:rPr>
+        <w:t xml:space="preserve"> </w:t>
+      </w:r>
+      <w:proofErr w:type="spellStart"/>
+      <w:r>
+        <w:rPr>
+          <w:rFonts w:ascii="Calibri" w:hAnsi="Calibri" w:cs="Calibri"/>
+        </w:rPr>
+        <w:t>offer</w:t>
+      </w:r>
+      <w:proofErr w:type="spellEnd"/>
+      <w:r>
+        <w:rPr>
+          <w:rFonts w:ascii="Calibri" w:hAnsi="Calibri" w:cs="Calibri"/>
+        </w:rPr>
+        <w:t xml:space="preserve"> a </w:t>
+      </w:r>
+      <w:proofErr w:type="spellStart"/>
+      <w:r>
+        <w:rPr>
+          <w:rStyle w:val="letter-body-bold"/>
+          <w:rFonts w:ascii="Calibri" w:hAnsi="Calibri" w:cs="Calibri"/>
+          <w:b/>
+          <w:bCs/>
+        </w:rPr>
+        <w:t>proper</w:t>
+      </w:r>
+      <w:proofErr w:type="spellEnd"/>
+      <w:r>
+        <w:rPr>
+          <w:rStyle w:val="letter-body-bold"/>
+          <w:rFonts w:ascii="Calibri" w:hAnsi="Calibri" w:cs="Calibri"/>
+          <w:b/>
+          <w:bCs/>
+        </w:rPr>
+        <w:t xml:space="preserve"> </w:t>
+      </w:r>
+      <w:proofErr w:type="spellStart"/>
+      <w:r>
+        <w:rPr>
+          <w:rStyle w:val="letter-body-bold"/>
+          <w:rFonts w:ascii="Calibri" w:hAnsi="Calibri" w:cs="Calibri"/>
+          <w:b/>
+          <w:bCs/>
+        </w:rPr>
+        <w:t>experience</w:t>
+      </w:r>
+      <w:proofErr w:type="spellEnd"/>
+      <w:r>
+        <w:rPr>
+          <w:rFonts w:ascii="Calibri" w:hAnsi="Calibri" w:cs="Calibri"/>
+        </w:rPr>
+        <w:t xml:space="preserve">. In </w:t>
+      </w:r>
+      <w:proofErr w:type="spellStart"/>
+      <w:r>
+        <w:rPr>
+          <w:rFonts w:ascii="Calibri" w:hAnsi="Calibri" w:cs="Calibri"/>
+        </w:rPr>
+        <w:t>this</w:t>
+      </w:r>
+      <w:proofErr w:type="spellEnd"/>
+      <w:r>
+        <w:rPr>
+          <w:rFonts w:ascii="Calibri" w:hAnsi="Calibri" w:cs="Calibri"/>
+        </w:rPr>
+        <w:t xml:space="preserve"> </w:t>
+      </w:r>
+      <w:proofErr w:type="spellStart"/>
+      <w:r>
+        <w:rPr>
+          <w:rFonts w:ascii="Calibri" w:hAnsi="Calibri" w:cs="Calibri"/>
+        </w:rPr>
+        <w:t>way</w:t>
+      </w:r>
+      <w:proofErr w:type="spellEnd"/>
+      <w:r>
+        <w:rPr>
+          <w:rFonts w:ascii="Calibri" w:hAnsi="Calibri" w:cs="Calibri"/>
+        </w:rPr>
+        <w:t xml:space="preserve"> </w:t>
+      </w:r>
+      <w:proofErr w:type="spellStart"/>
+      <w:r>
+        <w:rPr>
+          <w:rFonts w:ascii="Calibri" w:hAnsi="Calibri" w:cs="Calibri"/>
+        </w:rPr>
+        <w:t>can</w:t>
+      </w:r>
+      <w:proofErr w:type="spellEnd"/>
+      <w:r>
+        <w:rPr>
+          <w:rFonts w:ascii="Calibri" w:hAnsi="Calibri" w:cs="Calibri"/>
+        </w:rPr>
+        <w:t xml:space="preserve"> I </w:t>
+      </w:r>
+      <w:proofErr w:type="spellStart"/>
+      <w:r>
+        <w:rPr>
+          <w:rFonts w:ascii="Calibri" w:hAnsi="Calibri" w:cs="Calibri"/>
+        </w:rPr>
+        <w:t>make</w:t>
+      </w:r>
+      <w:proofErr w:type="spellEnd"/>
+      <w:r>
+        <w:rPr>
+          <w:rFonts w:ascii="Calibri" w:hAnsi="Calibri" w:cs="Calibri"/>
+        </w:rPr>
+        <w:t xml:space="preserve"> the </w:t>
+      </w:r>
+      <w:proofErr w:type="spellStart"/>
+      <w:r>
+        <w:rPr>
+          <w:rFonts w:ascii="Calibri" w:hAnsi="Calibri" w:cs="Calibri"/>
+        </w:rPr>
+        <w:lastRenderedPageBreak/>
+        <w:t>right</w:t>
+      </w:r>
+      <w:proofErr w:type="spellEnd"/>
+      <w:r>
+        <w:rPr>
+          <w:rFonts w:ascii="Calibri" w:hAnsi="Calibri" w:cs="Calibri"/>
+        </w:rPr>
+        <w:t xml:space="preserve"> </w:t>
+      </w:r>
+      <w:proofErr w:type="spellStart"/>
+      <w:r>
+        <w:rPr>
+          <w:rFonts w:ascii="Calibri" w:hAnsi="Calibri" w:cs="Calibri"/>
+        </w:rPr>
+        <w:t>proposals</w:t>
+      </w:r>
+      <w:proofErr w:type="spellEnd"/>
+      <w:r>
+        <w:rPr>
+          <w:rFonts w:ascii="Calibri" w:hAnsi="Calibri" w:cs="Calibri"/>
+        </w:rPr>
+        <w:t xml:space="preserve"> for the </w:t>
+      </w:r>
+      <w:proofErr w:type="spellStart"/>
+      <w:r>
+        <w:rPr>
+          <w:rFonts w:ascii="Calibri" w:hAnsi="Calibri" w:cs="Calibri"/>
+        </w:rPr>
+        <w:t>realization</w:t>
+      </w:r>
+      <w:proofErr w:type="spellEnd"/>
+      <w:r>
+        <w:rPr>
+          <w:rFonts w:ascii="Calibri" w:hAnsi="Calibri" w:cs="Calibri"/>
+        </w:rPr>
+        <w:t xml:space="preserve"> of </w:t>
+      </w:r>
+      <w:proofErr w:type="spellStart"/>
+      <w:r>
+        <w:rPr>
+          <w:rStyle w:val="letter-body-bold"/>
+          <w:rFonts w:ascii="Calibri" w:hAnsi="Calibri" w:cs="Calibri"/>
+          <w:b/>
+          <w:bCs/>
+        </w:rPr>
+        <w:t>functionality</w:t>
+      </w:r>
+      <w:proofErr w:type="spellEnd"/>
+      <w:r>
+        <w:rPr>
+          <w:rFonts w:ascii="Calibri" w:hAnsi="Calibri" w:cs="Calibri"/>
+        </w:rPr>
+        <w:t> </w:t>
+      </w:r>
+      <w:proofErr w:type="spellStart"/>
+      <w:r>
+        <w:rPr>
+          <w:rFonts w:ascii="Calibri" w:hAnsi="Calibri" w:cs="Calibri"/>
+        </w:rPr>
+        <w:t>that</w:t>
+      </w:r>
+      <w:proofErr w:type="spellEnd"/>
+      <w:r>
+        <w:rPr>
+          <w:rFonts w:ascii="Calibri" w:hAnsi="Calibri" w:cs="Calibri"/>
+        </w:rPr>
+        <w:t xml:space="preserve"> </w:t>
+      </w:r>
+      <w:proofErr w:type="spellStart"/>
+      <w:r>
+        <w:rPr>
+          <w:rFonts w:ascii="Calibri" w:hAnsi="Calibri" w:cs="Calibri"/>
+        </w:rPr>
+        <w:t>meets</w:t>
+      </w:r>
+      <w:proofErr w:type="spellEnd"/>
+      <w:r>
+        <w:rPr>
+          <w:rFonts w:ascii="Calibri" w:hAnsi="Calibri" w:cs="Calibri"/>
+        </w:rPr>
+        <w:t xml:space="preserve"> the </w:t>
+      </w:r>
+      <w:proofErr w:type="spellStart"/>
+      <w:r>
+        <w:rPr>
+          <w:rFonts w:ascii="Calibri" w:hAnsi="Calibri" w:cs="Calibri"/>
+        </w:rPr>
+        <w:t>wishes</w:t>
+      </w:r>
+      <w:proofErr w:type="spellEnd"/>
+      <w:r>
+        <w:rPr>
+          <w:rFonts w:ascii="Calibri" w:hAnsi="Calibri" w:cs="Calibri"/>
+        </w:rPr>
+        <w:t xml:space="preserve">, </w:t>
+      </w:r>
+      <w:proofErr w:type="spellStart"/>
+      <w:r>
+        <w:rPr>
+          <w:rFonts w:ascii="Calibri" w:hAnsi="Calibri" w:cs="Calibri"/>
+        </w:rPr>
+        <w:t>demands</w:t>
+      </w:r>
+      <w:proofErr w:type="spellEnd"/>
+      <w:r>
+        <w:rPr>
+          <w:rFonts w:ascii="Calibri" w:hAnsi="Calibri" w:cs="Calibri"/>
+        </w:rPr>
+        <w:t xml:space="preserve"> and </w:t>
+      </w:r>
+      <w:proofErr w:type="spellStart"/>
+      <w:r>
+        <w:rPr>
+          <w:rStyle w:val="letter-body-bold"/>
+          <w:rFonts w:ascii="Calibri" w:hAnsi="Calibri" w:cs="Calibri"/>
+          <w:b/>
+          <w:bCs/>
+        </w:rPr>
+        <w:t>needs</w:t>
+      </w:r>
+      <w:proofErr w:type="spellEnd"/>
+      <w:r>
+        <w:rPr>
+          <w:rFonts w:ascii="Calibri" w:hAnsi="Calibri" w:cs="Calibri"/>
+        </w:rPr>
+        <w:t> of the </w:t>
+      </w:r>
+      <w:r>
+        <w:rPr>
+          <w:rStyle w:val="letter-body-bold"/>
+          <w:rFonts w:ascii="Calibri" w:hAnsi="Calibri" w:cs="Calibri"/>
+          <w:b/>
+          <w:bCs/>
+        </w:rPr>
+        <w:t xml:space="preserve">end </w:t>
+      </w:r>
+      <w:proofErr w:type="spellStart"/>
+      <w:r>
+        <w:rPr>
+          <w:rStyle w:val="letter-body-bold"/>
+          <w:rFonts w:ascii="Calibri" w:hAnsi="Calibri" w:cs="Calibri"/>
+          <w:b/>
+          <w:bCs/>
+        </w:rPr>
+        <w:t>users</w:t>
+      </w:r>
+      <w:proofErr w:type="spellEnd"/>
+      <w:r>
+        <w:rPr>
+          <w:rFonts w:ascii="Calibri" w:hAnsi="Calibri" w:cs="Calibri"/>
+        </w:rPr>
+        <w:t>.</w:t>
+      </w:r>
+    </w:p>
+    <w:p>
+      <w:pPr>
+        <w:pStyle w:val="letter-body-section"/>
+        <w:rPr>
+          <w:rFonts w:ascii="Calibri" w:hAnsi="Calibri" w:cs="Calibri"/>
+        </w:rPr>
+      </w:pPr>
+      <w:r>
+        <w:rPr>
+          <w:rFonts w:ascii="Calibri" w:hAnsi="Calibri" w:cs="Calibri"/>
+        </w:rPr>
+        <w:t xml:space="preserve">I </w:t>
+      </w:r>
+      <w:proofErr w:type="spellStart"/>
+      <w:r>
+        <w:rPr>
+          <w:rFonts w:ascii="Calibri" w:hAnsi="Calibri" w:cs="Calibri"/>
+        </w:rPr>
+        <w:t>have</w:t>
+      </w:r>
+      <w:proofErr w:type="spellEnd"/>
+      <w:r>
+        <w:rPr>
+          <w:rFonts w:ascii="Calibri" w:hAnsi="Calibri" w:cs="Calibri"/>
+        </w:rPr>
+        <w:t xml:space="preserve"> </w:t>
+      </w:r>
+      <w:proofErr w:type="spellStart"/>
+      <w:r>
+        <w:rPr>
+          <w:rFonts w:ascii="Calibri" w:hAnsi="Calibri" w:cs="Calibri"/>
+        </w:rPr>
+        <w:t>extensive</w:t>
+      </w:r>
+      <w:proofErr w:type="spellEnd"/>
+      <w:r>
+        <w:rPr>
+          <w:rFonts w:ascii="Calibri" w:hAnsi="Calibri" w:cs="Calibri"/>
+        </w:rPr>
+        <w:t> </w:t>
+      </w:r>
+      <w:proofErr w:type="spellStart"/>
+      <w:r>
+        <w:rPr>
+          <w:rStyle w:val="letter-body-bold"/>
+          <w:rFonts w:ascii="Calibri" w:hAnsi="Calibri" w:cs="Calibri"/>
+          <w:b/>
+          <w:bCs/>
+        </w:rPr>
+        <w:t>knowledge</w:t>
+      </w:r>
+      <w:proofErr w:type="spellEnd"/>
+      <w:r>
+        <w:rPr>
+          <w:rStyle w:val="letter-body-bold"/>
+          <w:rFonts w:ascii="Calibri" w:hAnsi="Calibri" w:cs="Calibri"/>
+          <w:b/>
+          <w:bCs/>
+        </w:rPr>
+        <w:t xml:space="preserve"> and experience</w:t>
+      </w:r>
+      <w:r>
+        <w:rPr>
+          <w:rFonts w:ascii="Calibri" w:hAnsi="Calibri" w:cs="Calibri"/>
+        </w:rPr>
+        <w:t> with </w:t>
+      </w:r>
+      <w:r>
+        <w:rPr>
+          <w:rStyle w:val="letter-body-bold"/>
+          <w:rFonts w:ascii="Calibri" w:hAnsi="Calibri" w:cs="Calibri"/>
+          <w:b/>
+          <w:bCs/>
+        </w:rPr>
+        <w:t>Yarn</w:t>
+      </w:r>
+      <w:r>
+        <w:rPr>
+          <w:rFonts w:ascii="Calibri" w:hAnsi="Calibri" w:cs="Calibri"/>
+        </w:rPr>
+        <w:t>, </w:t>
+      </w:r>
+      <w:r>
+        <w:rPr>
+          <w:rStyle w:val="letter-body-bold"/>
+          <w:rFonts w:ascii="Calibri" w:hAnsi="Calibri" w:cs="Calibri"/>
+          <w:b/>
+          <w:bCs/>
+        </w:rPr>
+        <w:t>JavaScript/ECMAScript</w:t>
+      </w:r>
+      <w:r>
+        <w:rPr>
+          <w:rFonts w:ascii="Calibri" w:hAnsi="Calibri" w:cs="Calibri"/>
+        </w:rPr>
+        <w:t>, </w:t>
+      </w:r>
+      <w:r>
+        <w:rPr>
+          <w:rStyle w:val="letter-body-bold"/>
+          <w:rFonts w:ascii="Calibri" w:hAnsi="Calibri" w:cs="Calibri"/>
+          <w:b/>
+          <w:bCs/>
+        </w:rPr>
+        <w:t>Reactjs</w:t>
+      </w:r>
+      <w:r>
+        <w:rPr>
+          <w:rFonts w:ascii="Calibri" w:hAnsi="Calibri" w:cs="Calibri"/>
+        </w:rPr>
+        <w:t>, </w:t>
+      </w:r>
+      <w:r>
+        <w:rPr>
+          <w:rStyle w:val="letter-body-bold"/>
+          <w:rFonts w:ascii="Calibri" w:hAnsi="Calibri" w:cs="Calibri"/>
+          <w:b/>
+          <w:bCs/>
+        </w:rPr>
+        <w:t>HTML</w:t>
+      </w:r>
+      <w:r>
+        <w:rPr>
+          <w:rFonts w:ascii="Calibri" w:hAnsi="Calibri" w:cs="Calibri"/>
+        </w:rPr>
+        <w:t>, </w:t>
+      </w:r>
+      <w:r>
+        <w:rPr>
+          <w:rStyle w:val="letter-body-bold"/>
+          <w:rFonts w:ascii="Calibri" w:hAnsi="Calibri" w:cs="Calibri"/>
+          <w:b/>
+          <w:bCs/>
+        </w:rPr>
+        <w:t>CSS</w:t>
+      </w:r>
+      <w:r>
+        <w:rPr>
+          <w:rFonts w:ascii="Calibri" w:hAnsi="Calibri" w:cs="Calibri"/>
+        </w:rPr>
+        <w:t>, </w:t>
+      </w:r>
+      <w:r>
+        <w:rPr>
+          <w:rStyle w:val="letter-body-bold"/>
+          <w:rFonts w:ascii="Calibri" w:hAnsi="Calibri" w:cs="Calibri"/>
+          <w:b/>
+          <w:bCs/>
+        </w:rPr>
+        <w:t>Redux</w:t>
+      </w:r>
+      <w:r>
+        <w:rPr>
+          <w:rFonts w:ascii="Calibri" w:hAnsi="Calibri" w:cs="Calibri"/>
+        </w:rPr>
+        <w:t>, </w:t>
+      </w:r>
+      <w:r>
+        <w:rPr>
+          <w:rStyle w:val="letter-body-bold"/>
+          <w:rFonts w:ascii="Calibri" w:hAnsi="Calibri" w:cs="Calibri"/>
+          <w:b/>
+          <w:bCs/>
+        </w:rPr>
+        <w:t>React routing</w:t>
+      </w:r>
+      <w:r>
+        <w:rPr>
+          <w:rFonts w:ascii="Calibri" w:hAnsi="Calibri" w:cs="Calibri"/>
+        </w:rPr>
+        <w:t>, </w:t>
+      </w:r>
+      <w:r>
+        <w:rPr>
+          <w:rStyle w:val="letter-body-bold"/>
+          <w:rFonts w:ascii="Calibri" w:hAnsi="Calibri" w:cs="Calibri"/>
+          <w:b/>
+          <w:bCs/>
+        </w:rPr>
+        <w:t>XML</w:t>
+      </w:r>
+      <w:r>
+        <w:rPr>
+          <w:rFonts w:ascii="Calibri" w:hAnsi="Calibri" w:cs="Calibri"/>
+        </w:rPr>
+        <w:t>, </w:t>
+      </w:r>
+      <w:proofErr w:type="spellStart"/>
+      <w:r>
+        <w:rPr>
+          <w:rStyle w:val="letter-body-bold"/>
+          <w:rFonts w:ascii="Calibri" w:hAnsi="Calibri" w:cs="Calibri"/>
+          <w:b/>
+          <w:bCs/>
+        </w:rPr>
+        <w:t>Json</w:t>
+      </w:r>
+      <w:proofErr w:type="spellEnd"/>
+      <w:r>
+        <w:rPr>
+          <w:rFonts w:ascii="Calibri" w:hAnsi="Calibri" w:cs="Calibri"/>
+        </w:rPr>
+        <w:t>, </w:t>
+      </w:r>
+      <w:r>
+        <w:rPr>
+          <w:rStyle w:val="letter-body-bold"/>
+          <w:rFonts w:ascii="Calibri" w:hAnsi="Calibri" w:cs="Calibri"/>
+          <w:b/>
+          <w:bCs/>
+        </w:rPr>
+        <w:t>Git</w:t>
+      </w:r>
+      <w:r>
+        <w:rPr>
+          <w:rFonts w:ascii="Calibri" w:hAnsi="Calibri" w:cs="Calibri"/>
+        </w:rPr>
+        <w:t xml:space="preserve"> and </w:t>
+      </w:r>
+      <w:proofErr w:type="spellStart"/>
+      <w:r>
+        <w:rPr>
+          <w:rFonts w:ascii="Calibri" w:hAnsi="Calibri" w:cs="Calibri"/>
+        </w:rPr>
+        <w:t>some</w:t>
+      </w:r>
+      <w:proofErr w:type="spellEnd"/>
+      <w:r>
+        <w:rPr>
+          <w:rFonts w:ascii="Calibri" w:hAnsi="Calibri" w:cs="Calibri"/>
+        </w:rPr>
+        <w:t xml:space="preserve"> </w:t>
+      </w:r>
+      <w:proofErr w:type="spellStart"/>
+      <w:r>
+        <w:rPr>
+          <w:rFonts w:ascii="Calibri" w:hAnsi="Calibri" w:cs="Calibri"/>
+        </w:rPr>
+        <w:t>additional</w:t>
+      </w:r>
+      <w:proofErr w:type="spellEnd"/>
+      <w:r>
+        <w:rPr>
+          <w:rFonts w:ascii="Calibri" w:hAnsi="Calibri" w:cs="Calibri"/>
+        </w:rPr>
+        <w:t xml:space="preserve"> </w:t>
+      </w:r>
+      <w:proofErr w:type="spellStart"/>
+      <w:r>
+        <w:rPr>
+          <w:rFonts w:ascii="Calibri" w:hAnsi="Calibri" w:cs="Calibri"/>
+        </w:rPr>
+        <w:t>libraries</w:t>
+      </w:r>
+      <w:proofErr w:type="spellEnd"/>
+      <w:r>
+        <w:rPr>
+          <w:rFonts w:ascii="Calibri" w:hAnsi="Calibri" w:cs="Calibri"/>
+        </w:rPr>
+        <w:t xml:space="preserve"> for front-end development of </w:t>
+      </w:r>
+      <w:r>
+        <w:rPr>
+          <w:rStyle w:val="letter-body-bold"/>
+          <w:rFonts w:ascii="Calibri" w:hAnsi="Calibri" w:cs="Calibri"/>
+          <w:b/>
+          <w:bCs/>
+        </w:rPr>
+        <w:t xml:space="preserve">single </w:t>
+      </w:r>
+      <w:proofErr w:type="spellStart"/>
+      <w:r>
+        <w:rPr>
+          <w:rStyle w:val="letter-body-bold"/>
+          <w:rFonts w:ascii="Calibri" w:hAnsi="Calibri" w:cs="Calibri"/>
+          <w:b/>
+          <w:bCs/>
+        </w:rPr>
+        <w:t>page</w:t>
+      </w:r>
+      <w:proofErr w:type="spellEnd"/>
+      <w:r>
+        <w:rPr>
+          <w:rStyle w:val="letter-body-bold"/>
+          <w:rFonts w:ascii="Calibri" w:hAnsi="Calibri" w:cs="Calibri"/>
+          <w:b/>
+          <w:bCs/>
+        </w:rPr>
+        <w:t xml:space="preserve"> </w:t>
+      </w:r>
+      <w:proofErr w:type="spellStart"/>
+      <w:r>
+        <w:rPr>
+          <w:rStyle w:val="letter-body-bold"/>
+          <w:rFonts w:ascii="Calibri" w:hAnsi="Calibri" w:cs="Calibri"/>
+          <w:b/>
+          <w:bCs/>
+        </w:rPr>
+        <w:t>applications</w:t>
+      </w:r>
+      <w:proofErr w:type="spellEnd"/>
+      <w:r>
+        <w:rPr>
+          <w:rFonts w:ascii="Calibri" w:hAnsi="Calibri" w:cs="Calibri"/>
+        </w:rPr>
+        <w:t>.</w:t>
+      </w:r>
+    </w:p>
+    <w:p>
+      <w:pPr>
+        <w:pStyle w:val="letter-body-section"/>
+        <w:rPr>
+          <w:rFonts w:ascii="Calibri" w:hAnsi="Calibri" w:cs="Calibri"/>
+        </w:rPr>
+      </w:pPr>
+      <w:r>
+        <w:rPr>
+          <w:rFonts w:ascii="Calibri" w:hAnsi="Calibri" w:cs="Calibri"/>
+        </w:rPr>
+        <w:t xml:space="preserve">I </w:t>
+      </w:r>
+      <w:proofErr w:type="spellStart"/>
+      <w:r>
+        <w:rPr>
+          <w:rFonts w:ascii="Calibri" w:hAnsi="Calibri" w:cs="Calibri"/>
+        </w:rPr>
+        <w:t>am</w:t>
+      </w:r>
+      <w:proofErr w:type="spellEnd"/>
+      <w:r>
+        <w:rPr>
+          <w:rFonts w:ascii="Calibri" w:hAnsi="Calibri" w:cs="Calibri"/>
+        </w:rPr>
+        <w:t xml:space="preserve"> a </w:t>
+      </w:r>
+      <w:proofErr w:type="spellStart"/>
+      <w:r>
+        <w:rPr>
+          <w:rStyle w:val="letter-body-bold"/>
+          <w:rFonts w:ascii="Calibri" w:hAnsi="Calibri" w:cs="Calibri"/>
+          <w:b/>
+          <w:bCs/>
+        </w:rPr>
+        <w:t>social</w:t>
+      </w:r>
+      <w:proofErr w:type="spellEnd"/>
+      <w:r>
+        <w:rPr>
+          <w:rFonts w:ascii="Calibri" w:hAnsi="Calibri" w:cs="Calibri"/>
+        </w:rPr>
+        <w:t xml:space="preserve"> person with a </w:t>
+      </w:r>
+      <w:proofErr w:type="spellStart"/>
+      <w:r>
+        <w:rPr>
+          <w:rFonts w:ascii="Calibri" w:hAnsi="Calibri" w:cs="Calibri"/>
+        </w:rPr>
+        <w:t>great</w:t>
+      </w:r>
+      <w:proofErr w:type="spellEnd"/>
+      <w:r>
+        <w:rPr>
+          <w:rFonts w:ascii="Calibri" w:hAnsi="Calibri" w:cs="Calibri"/>
+        </w:rPr>
+        <w:t> </w:t>
+      </w:r>
+      <w:proofErr w:type="spellStart"/>
+      <w:r>
+        <w:rPr>
+          <w:rStyle w:val="letter-body-bold"/>
+          <w:rFonts w:ascii="Calibri" w:hAnsi="Calibri" w:cs="Calibri"/>
+          <w:b/>
+          <w:bCs/>
+        </w:rPr>
+        <w:t>sense</w:t>
+      </w:r>
+      <w:proofErr w:type="spellEnd"/>
+      <w:r>
+        <w:rPr>
+          <w:rStyle w:val="letter-body-bold"/>
+          <w:rFonts w:ascii="Calibri" w:hAnsi="Calibri" w:cs="Calibri"/>
+          <w:b/>
+          <w:bCs/>
+        </w:rPr>
+        <w:t xml:space="preserve"> of </w:t>
+      </w:r>
+      <w:proofErr w:type="spellStart"/>
+      <w:r>
+        <w:rPr>
+          <w:rStyle w:val="letter-body-bold"/>
+          <w:rFonts w:ascii="Calibri" w:hAnsi="Calibri" w:cs="Calibri"/>
+          <w:b/>
+          <w:bCs/>
+        </w:rPr>
+        <w:t>responsibility</w:t>
+      </w:r>
+      <w:proofErr w:type="spellEnd"/>
+      <w:r>
+        <w:rPr>
+          <w:rFonts w:ascii="Calibri" w:hAnsi="Calibri" w:cs="Calibri"/>
+        </w:rPr>
+        <w:t xml:space="preserve">. </w:t>
+      </w:r>
+      <w:proofErr w:type="spellStart"/>
+      <w:r>
+        <w:rPr>
+          <w:rFonts w:ascii="Calibri" w:hAnsi="Calibri" w:cs="Calibri"/>
+        </w:rPr>
+        <w:t>I'm</w:t>
+      </w:r>
+      <w:proofErr w:type="spellEnd"/>
+      <w:r>
+        <w:rPr>
+          <w:rFonts w:ascii="Calibri" w:hAnsi="Calibri" w:cs="Calibri"/>
+        </w:rPr>
+        <w:t xml:space="preserve"> </w:t>
+      </w:r>
+      <w:proofErr w:type="spellStart"/>
+      <w:r>
+        <w:rPr>
+          <w:rFonts w:ascii="Calibri" w:hAnsi="Calibri" w:cs="Calibri"/>
+        </w:rPr>
+        <w:t>someone</w:t>
+      </w:r>
+      <w:proofErr w:type="spellEnd"/>
+      <w:r>
+        <w:rPr>
+          <w:rFonts w:ascii="Calibri" w:hAnsi="Calibri" w:cs="Calibri"/>
+        </w:rPr>
+        <w:t xml:space="preserve"> </w:t>
+      </w:r>
+      <w:proofErr w:type="spellStart"/>
+      <w:r>
+        <w:rPr>
+          <w:rFonts w:ascii="Calibri" w:hAnsi="Calibri" w:cs="Calibri"/>
+        </w:rPr>
+        <w:t>that</w:t>
+      </w:r>
+      <w:proofErr w:type="spellEnd"/>
+      <w:r>
+        <w:rPr>
+          <w:rFonts w:ascii="Calibri" w:hAnsi="Calibri" w:cs="Calibri"/>
+        </w:rPr>
+        <w:t> </w:t>
+      </w:r>
+      <w:proofErr w:type="spellStart"/>
+      <w:r>
+        <w:rPr>
+          <w:rStyle w:val="letter-body-bold"/>
+          <w:rFonts w:ascii="Calibri" w:hAnsi="Calibri" w:cs="Calibri"/>
+          <w:b/>
+          <w:bCs/>
+        </w:rPr>
+        <w:t>stands</w:t>
+      </w:r>
+      <w:proofErr w:type="spellEnd"/>
+      <w:r>
+        <w:rPr>
+          <w:rStyle w:val="letter-body-bold"/>
+          <w:rFonts w:ascii="Calibri" w:hAnsi="Calibri" w:cs="Calibri"/>
+          <w:b/>
+          <w:bCs/>
+        </w:rPr>
+        <w:t xml:space="preserve"> </w:t>
+      </w:r>
+      <w:proofErr w:type="spellStart"/>
+      <w:r>
+        <w:rPr>
+          <w:rStyle w:val="letter-body-bold"/>
+          <w:rFonts w:ascii="Calibri" w:hAnsi="Calibri" w:cs="Calibri"/>
+          <w:b/>
+          <w:bCs/>
+        </w:rPr>
+        <w:t>firmly</w:t>
+      </w:r>
+      <w:proofErr w:type="spellEnd"/>
+      <w:r>
+        <w:rPr>
+          <w:rFonts w:ascii="Calibri" w:hAnsi="Calibri" w:cs="Calibri"/>
+        </w:rPr>
+        <w:t xml:space="preserve"> in my </w:t>
+      </w:r>
+      <w:proofErr w:type="spellStart"/>
+      <w:r>
+        <w:rPr>
+          <w:rFonts w:ascii="Calibri" w:hAnsi="Calibri" w:cs="Calibri"/>
+        </w:rPr>
+        <w:t>shoes</w:t>
+      </w:r>
+      <w:proofErr w:type="spellEnd"/>
+      <w:r>
+        <w:rPr>
+          <w:rFonts w:ascii="Calibri" w:hAnsi="Calibri" w:cs="Calibri"/>
+        </w:rPr>
+        <w:t xml:space="preserve">. I </w:t>
+      </w:r>
+      <w:proofErr w:type="spellStart"/>
+      <w:r>
+        <w:rPr>
+          <w:rFonts w:ascii="Calibri" w:hAnsi="Calibri" w:cs="Calibri"/>
+        </w:rPr>
+        <w:t>know</w:t>
+      </w:r>
+      <w:proofErr w:type="spellEnd"/>
+      <w:r>
+        <w:rPr>
+          <w:rFonts w:ascii="Calibri" w:hAnsi="Calibri" w:cs="Calibri"/>
+        </w:rPr>
+        <w:t xml:space="preserve"> </w:t>
+      </w:r>
+      <w:proofErr w:type="spellStart"/>
+      <w:r>
+        <w:rPr>
+          <w:rFonts w:ascii="Calibri" w:hAnsi="Calibri" w:cs="Calibri"/>
+        </w:rPr>
+        <w:t>that</w:t>
+      </w:r>
+      <w:proofErr w:type="spellEnd"/>
+      <w:r>
+        <w:rPr>
+          <w:rFonts w:ascii="Calibri" w:hAnsi="Calibri" w:cs="Calibri"/>
+        </w:rPr>
+        <w:t xml:space="preserve"> I 'm </w:t>
+      </w:r>
+      <w:proofErr w:type="spellStart"/>
+      <w:r>
+        <w:rPr>
+          <w:rFonts w:ascii="Calibri" w:hAnsi="Calibri" w:cs="Calibri"/>
+        </w:rPr>
+        <w:t>excellently</w:t>
+      </w:r>
+      <w:proofErr w:type="spellEnd"/>
+      <w:r>
+        <w:rPr>
+          <w:rFonts w:ascii="Calibri" w:hAnsi="Calibri" w:cs="Calibri"/>
+        </w:rPr>
+        <w:t> </w:t>
+      </w:r>
+      <w:proofErr w:type="spellStart"/>
+      <w:r>
+        <w:rPr>
+          <w:rStyle w:val="letter-body-bold"/>
+          <w:rFonts w:ascii="Calibri" w:hAnsi="Calibri" w:cs="Calibri"/>
+          <w:b/>
+          <w:bCs/>
+        </w:rPr>
+        <w:t>capable</w:t>
+      </w:r>
+      <w:proofErr w:type="spellEnd"/>
+      <w:r>
+        <w:rPr>
+          <w:rFonts w:ascii="Calibri" w:hAnsi="Calibri" w:cs="Calibri"/>
+        </w:rPr>
+        <w:t xml:space="preserve"> of </w:t>
+      </w:r>
+      <w:proofErr w:type="spellStart"/>
+      <w:r>
+        <w:rPr>
+          <w:rFonts w:ascii="Calibri" w:hAnsi="Calibri" w:cs="Calibri"/>
+        </w:rPr>
+        <w:t>handling</w:t>
+      </w:r>
+      <w:proofErr w:type="spellEnd"/>
+      <w:r>
+        <w:rPr>
+          <w:rFonts w:ascii="Calibri" w:hAnsi="Calibri" w:cs="Calibri"/>
+        </w:rPr>
+        <w:t xml:space="preserve"> </w:t>
+      </w:r>
+      <w:proofErr w:type="spellStart"/>
+      <w:r>
+        <w:rPr>
+          <w:rFonts w:ascii="Calibri" w:hAnsi="Calibri" w:cs="Calibri"/>
+        </w:rPr>
+        <w:t>myself</w:t>
+      </w:r>
+      <w:proofErr w:type="spellEnd"/>
+      <w:r>
+        <w:rPr>
+          <w:rFonts w:ascii="Calibri" w:hAnsi="Calibri" w:cs="Calibri"/>
+        </w:rPr>
+        <w:t xml:space="preserve"> in </w:t>
+      </w:r>
+      <w:proofErr w:type="spellStart"/>
+      <w:r>
+        <w:rPr>
+          <w:rFonts w:ascii="Calibri" w:hAnsi="Calibri" w:cs="Calibri"/>
+        </w:rPr>
+        <w:t>stressful</w:t>
+      </w:r>
+      <w:proofErr w:type="spellEnd"/>
+      <w:r>
+        <w:rPr>
+          <w:rFonts w:ascii="Calibri" w:hAnsi="Calibri" w:cs="Calibri"/>
+        </w:rPr>
+        <w:t xml:space="preserve"> </w:t>
+      </w:r>
+      <w:proofErr w:type="spellStart"/>
+      <w:r>
+        <w:rPr>
+          <w:rFonts w:ascii="Calibri" w:hAnsi="Calibri" w:cs="Calibri"/>
+        </w:rPr>
+        <w:t>situations</w:t>
+      </w:r>
+      <w:proofErr w:type="spellEnd"/>
+      <w:r>
+        <w:rPr>
+          <w:rFonts w:ascii="Calibri" w:hAnsi="Calibri" w:cs="Calibri"/>
+        </w:rPr>
+        <w:t xml:space="preserve">. I </w:t>
+      </w:r>
+      <w:proofErr w:type="spellStart"/>
+      <w:r>
+        <w:rPr>
+          <w:rFonts w:ascii="Calibri" w:hAnsi="Calibri" w:cs="Calibri"/>
+        </w:rPr>
+        <w:t>would</w:t>
+      </w:r>
+      <w:proofErr w:type="spellEnd"/>
+      <w:r>
+        <w:rPr>
+          <w:rFonts w:ascii="Calibri" w:hAnsi="Calibri" w:cs="Calibri"/>
+        </w:rPr>
+        <w:t xml:space="preserve"> </w:t>
+      </w:r>
+      <w:proofErr w:type="spellStart"/>
+      <w:r>
+        <w:rPr>
+          <w:rFonts w:ascii="Calibri" w:hAnsi="Calibri" w:cs="Calibri"/>
+        </w:rPr>
+        <w:t>like</w:t>
+      </w:r>
+      <w:proofErr w:type="spellEnd"/>
+      <w:r>
+        <w:rPr>
+          <w:rFonts w:ascii="Calibri" w:hAnsi="Calibri" w:cs="Calibri"/>
+        </w:rPr>
+        <w:t xml:space="preserve"> to </w:t>
+      </w:r>
+      <w:proofErr w:type="spellStart"/>
+      <w:r>
+        <w:rPr>
+          <w:rStyle w:val="letter-body-bold"/>
+          <w:rFonts w:ascii="Calibri" w:hAnsi="Calibri" w:cs="Calibri"/>
+          <w:b/>
+          <w:bCs/>
+        </w:rPr>
+        <w:t>work</w:t>
+      </w:r>
+      <w:proofErr w:type="spellEnd"/>
+      <w:r>
+        <w:rPr>
+          <w:rStyle w:val="letter-body-bold"/>
+          <w:rFonts w:ascii="Calibri" w:hAnsi="Calibri" w:cs="Calibri"/>
+          <w:b/>
+          <w:bCs/>
+        </w:rPr>
+        <w:t xml:space="preserve"> </w:t>
+      </w:r>
+      <w:proofErr w:type="spellStart"/>
+      <w:r>
+        <w:rPr>
+          <w:rStyle w:val="letter-body-bold"/>
+          <w:rFonts w:ascii="Calibri" w:hAnsi="Calibri" w:cs="Calibri"/>
+          <w:b/>
+          <w:bCs/>
+        </w:rPr>
+        <w:t>together</w:t>
+      </w:r>
+      <w:proofErr w:type="spellEnd"/>
+      <w:r>
+        <w:rPr>
+          <w:rFonts w:ascii="Calibri" w:hAnsi="Calibri" w:cs="Calibri"/>
+        </w:rPr>
+        <w:t> in a </w:t>
+      </w:r>
+      <w:r>
+        <w:rPr>
+          <w:rStyle w:val="letter-body-bold"/>
+          <w:rFonts w:ascii="Calibri" w:hAnsi="Calibri" w:cs="Calibri"/>
+          <w:b/>
+          <w:bCs/>
+        </w:rPr>
+        <w:t>team</w:t>
+      </w:r>
+      <w:r>
+        <w:rPr>
+          <w:rFonts w:ascii="Calibri" w:hAnsi="Calibri" w:cs="Calibri"/>
+        </w:rPr>
+        <w:t> </w:t>
+      </w:r>
+      <w:proofErr w:type="spellStart"/>
+      <w:r>
+        <w:rPr>
+          <w:rFonts w:ascii="Calibri" w:hAnsi="Calibri" w:cs="Calibri"/>
+        </w:rPr>
+        <w:t>where</w:t>
+      </w:r>
+      <w:proofErr w:type="spellEnd"/>
+      <w:r>
+        <w:rPr>
+          <w:rFonts w:ascii="Calibri" w:hAnsi="Calibri" w:cs="Calibri"/>
+        </w:rPr>
+        <w:t xml:space="preserve"> I </w:t>
+      </w:r>
+      <w:proofErr w:type="spellStart"/>
+      <w:r>
+        <w:rPr>
+          <w:rFonts w:ascii="Calibri" w:hAnsi="Calibri" w:cs="Calibri"/>
+        </w:rPr>
+        <w:t>can</w:t>
+      </w:r>
+      <w:proofErr w:type="spellEnd"/>
+      <w:r>
+        <w:rPr>
+          <w:rFonts w:ascii="Calibri" w:hAnsi="Calibri" w:cs="Calibri"/>
+        </w:rPr>
+        <w:t> </w:t>
+      </w:r>
+      <w:proofErr w:type="spellStart"/>
+      <w:r>
+        <w:rPr>
+          <w:rStyle w:val="letter-body-bold"/>
+          <w:rFonts w:ascii="Calibri" w:hAnsi="Calibri" w:cs="Calibri"/>
+          <w:b/>
+          <w:bCs/>
+        </w:rPr>
+        <w:t>learn</w:t>
+      </w:r>
+      <w:proofErr w:type="spellEnd"/>
+      <w:r>
+        <w:rPr>
+          <w:rFonts w:ascii="Calibri" w:hAnsi="Calibri" w:cs="Calibri"/>
+        </w:rPr>
+        <w:t xml:space="preserve"> from </w:t>
+      </w:r>
+      <w:proofErr w:type="spellStart"/>
+      <w:r>
+        <w:rPr>
+          <w:rFonts w:ascii="Calibri" w:hAnsi="Calibri" w:cs="Calibri"/>
+        </w:rPr>
+        <w:t>colleagues</w:t>
+      </w:r>
+      <w:proofErr w:type="spellEnd"/>
+      <w:r>
+        <w:rPr>
+          <w:rFonts w:ascii="Calibri" w:hAnsi="Calibri" w:cs="Calibri"/>
+        </w:rPr>
+        <w:t xml:space="preserve"> and </w:t>
+      </w:r>
+      <w:proofErr w:type="spellStart"/>
+      <w:r>
+        <w:rPr>
+          <w:rFonts w:ascii="Calibri" w:hAnsi="Calibri" w:cs="Calibri"/>
+        </w:rPr>
+        <w:t>them</w:t>
+      </w:r>
+      <w:proofErr w:type="spellEnd"/>
+      <w:r>
+        <w:rPr>
+          <w:rFonts w:ascii="Calibri" w:hAnsi="Calibri" w:cs="Calibri"/>
+        </w:rPr>
+        <w:t xml:space="preserve"> from me. </w:t>
+      </w:r>
+      <w:proofErr w:type="spellStart"/>
+      <w:r>
+        <w:rPr>
+          <w:rFonts w:ascii="Calibri" w:hAnsi="Calibri" w:cs="Calibri"/>
+        </w:rPr>
+        <w:t>Working</w:t>
+      </w:r>
+      <w:proofErr w:type="spellEnd"/>
+      <w:r>
+        <w:rPr>
+          <w:rFonts w:ascii="Calibri" w:hAnsi="Calibri" w:cs="Calibri"/>
+        </w:rPr>
+        <w:t xml:space="preserve"> </w:t>
+      </w:r>
+      <w:proofErr w:type="spellStart"/>
+      <w:r>
+        <w:rPr>
+          <w:rFonts w:ascii="Calibri" w:hAnsi="Calibri" w:cs="Calibri"/>
+        </w:rPr>
+        <w:t>lonely</w:t>
+      </w:r>
+      <w:proofErr w:type="spellEnd"/>
+      <w:r>
+        <w:rPr>
+          <w:rFonts w:ascii="Calibri" w:hAnsi="Calibri" w:cs="Calibri"/>
+        </w:rPr>
+        <w:t xml:space="preserve"> </w:t>
+      </w:r>
+      <w:proofErr w:type="spellStart"/>
+      <w:r>
+        <w:rPr>
+          <w:rFonts w:ascii="Calibri" w:hAnsi="Calibri" w:cs="Calibri"/>
+        </w:rPr>
+        <w:t>isn't</w:t>
+      </w:r>
+      <w:proofErr w:type="spellEnd"/>
+      <w:r>
+        <w:rPr>
+          <w:rFonts w:ascii="Calibri" w:hAnsi="Calibri" w:cs="Calibri"/>
+        </w:rPr>
+        <w:t xml:space="preserve"> </w:t>
+      </w:r>
+      <w:proofErr w:type="spellStart"/>
+      <w:r>
+        <w:rPr>
+          <w:rFonts w:ascii="Calibri" w:hAnsi="Calibri" w:cs="Calibri"/>
+        </w:rPr>
+        <w:t>an</w:t>
+      </w:r>
+      <w:proofErr w:type="spellEnd"/>
+      <w:r>
+        <w:rPr>
+          <w:rFonts w:ascii="Calibri" w:hAnsi="Calibri" w:cs="Calibri"/>
+        </w:rPr>
+        <w:t xml:space="preserve"> </w:t>
+      </w:r>
+      <w:proofErr w:type="spellStart"/>
+      <w:r>
+        <w:rPr>
+          <w:rFonts w:ascii="Calibri" w:hAnsi="Calibri" w:cs="Calibri"/>
+        </w:rPr>
+        <w:t>issue</w:t>
+      </w:r>
+      <w:proofErr w:type="spellEnd"/>
+      <w:r>
+        <w:rPr>
+          <w:rFonts w:ascii="Calibri" w:hAnsi="Calibri" w:cs="Calibri"/>
+        </w:rPr>
+        <w:t xml:space="preserve"> </w:t>
+      </w:r>
+      <w:proofErr w:type="spellStart"/>
+      <w:r>
+        <w:rPr>
+          <w:rFonts w:ascii="Calibri" w:hAnsi="Calibri" w:cs="Calibri"/>
+        </w:rPr>
+        <w:t>neither</w:t>
+      </w:r>
+      <w:proofErr w:type="spellEnd"/>
+      <w:r>
+        <w:rPr>
+          <w:rFonts w:ascii="Calibri" w:hAnsi="Calibri" w:cs="Calibri"/>
+        </w:rPr>
+        <w:t>.</w:t>
+      </w:r>
+    </w:p>
+    <w:p>
+      <w:pPr>
+        <w:pStyle w:val="letter-body-section"/>
+        <w:rPr>
+          <w:rFonts w:ascii="Calibri" w:hAnsi="Calibri" w:cs="Calibri"/>
+        </w:rPr>
+      </w:pPr>
+      <w:proofErr w:type="spellStart"/>
+      <w:r>
+        <w:rPr>
+          <w:rFonts w:ascii="Calibri" w:hAnsi="Calibri" w:cs="Calibri"/>
+        </w:rPr>
+        <w:t>Hopefully</w:t>
+      </w:r>
+      <w:proofErr w:type="spellEnd"/>
+      <w:r>
+        <w:rPr>
+          <w:rFonts w:ascii="Calibri" w:hAnsi="Calibri" w:cs="Calibri"/>
+        </w:rPr>
+        <w:t xml:space="preserve"> </w:t>
+      </w:r>
+      <w:proofErr w:type="spellStart"/>
+      <w:r>
+        <w:rPr>
+          <w:rFonts w:ascii="Calibri" w:hAnsi="Calibri" w:cs="Calibri"/>
+        </w:rPr>
+        <w:t>have</w:t>
+      </w:r>
+      <w:proofErr w:type="spellEnd"/>
+      <w:r>
+        <w:rPr>
+          <w:rFonts w:ascii="Calibri" w:hAnsi="Calibri" w:cs="Calibri"/>
+        </w:rPr>
+        <w:t xml:space="preserve"> </w:t>
+      </w:r>
+      <w:proofErr w:type="spellStart"/>
+      <w:r>
+        <w:rPr>
+          <w:rFonts w:ascii="Calibri" w:hAnsi="Calibri" w:cs="Calibri"/>
+        </w:rPr>
+        <w:t>you</w:t>
+      </w:r>
+      <w:proofErr w:type="spellEnd"/>
+      <w:r>
+        <w:rPr>
+          <w:rFonts w:ascii="Calibri" w:hAnsi="Calibri" w:cs="Calibri"/>
+        </w:rPr>
+        <w:t xml:space="preserve"> a </w:t>
+      </w:r>
+      <w:proofErr w:type="spellStart"/>
+      <w:r>
+        <w:rPr>
+          <w:rFonts w:ascii="Calibri" w:hAnsi="Calibri" w:cs="Calibri"/>
+        </w:rPr>
+        <w:t>great</w:t>
+      </w:r>
+      <w:proofErr w:type="spellEnd"/>
+      <w:r>
+        <w:rPr>
+          <w:rFonts w:ascii="Calibri" w:hAnsi="Calibri" w:cs="Calibri"/>
+        </w:rPr>
+        <w:t xml:space="preserve"> idea of my </w:t>
+      </w:r>
+      <w:proofErr w:type="spellStart"/>
+      <w:r>
+        <w:rPr>
+          <w:rFonts w:ascii="Calibri" w:hAnsi="Calibri" w:cs="Calibri"/>
+        </w:rPr>
+        <w:t>capacities</w:t>
+      </w:r>
+      <w:proofErr w:type="spellEnd"/>
+      <w:r>
+        <w:rPr>
+          <w:rFonts w:ascii="Calibri" w:hAnsi="Calibri" w:cs="Calibri"/>
+        </w:rPr>
+        <w:t xml:space="preserve"> </w:t>
+      </w:r>
+      <w:proofErr w:type="spellStart"/>
+      <w:r>
+        <w:rPr>
+          <w:rFonts w:ascii="Calibri" w:hAnsi="Calibri" w:cs="Calibri"/>
+        </w:rPr>
+        <w:t>after</w:t>
+      </w:r>
+      <w:proofErr w:type="spellEnd"/>
+      <w:r>
+        <w:rPr>
+          <w:rFonts w:ascii="Calibri" w:hAnsi="Calibri" w:cs="Calibri"/>
+        </w:rPr>
+        <w:t xml:space="preserve"> </w:t>
+      </w:r>
+      <w:proofErr w:type="spellStart"/>
+      <w:r>
+        <w:rPr>
+          <w:rFonts w:ascii="Calibri" w:hAnsi="Calibri" w:cs="Calibri"/>
+        </w:rPr>
+        <w:t>reading</w:t>
+      </w:r>
+      <w:proofErr w:type="spellEnd"/>
+      <w:r>
+        <w:rPr>
+          <w:rFonts w:ascii="Calibri" w:hAnsi="Calibri" w:cs="Calibri"/>
+        </w:rPr>
+        <w:t xml:space="preserve"> </w:t>
+      </w:r>
+      <w:proofErr w:type="spellStart"/>
+      <w:r>
+        <w:rPr>
+          <w:rFonts w:ascii="Calibri" w:hAnsi="Calibri" w:cs="Calibri"/>
+        </w:rPr>
+        <w:t>this</w:t>
+      </w:r>
+      <w:proofErr w:type="spellEnd"/>
+      <w:r>
+        <w:rPr>
+          <w:rFonts w:ascii="Calibri" w:hAnsi="Calibri" w:cs="Calibri"/>
+        </w:rPr>
+        <w:t xml:space="preserve"> </w:t>
+      </w:r>
+      <w:proofErr w:type="spellStart"/>
+      <w:r>
+        <w:rPr>
+          <w:rFonts w:ascii="Calibri" w:hAnsi="Calibri" w:cs="Calibri"/>
+        </w:rPr>
+        <w:t>letter</w:t>
+      </w:r>
+      <w:proofErr w:type="spellEnd"/>
+      <w:r>
+        <w:rPr>
+          <w:rFonts w:ascii="Calibri" w:hAnsi="Calibri" w:cs="Calibri"/>
+        </w:rPr>
+        <w:t xml:space="preserve">. I </w:t>
+      </w:r>
+      <w:proofErr w:type="spellStart"/>
+      <w:r>
+        <w:rPr>
+          <w:rFonts w:ascii="Calibri" w:hAnsi="Calibri" w:cs="Calibri"/>
+        </w:rPr>
+        <w:t>would</w:t>
+      </w:r>
+      <w:proofErr w:type="spellEnd"/>
+      <w:r>
+        <w:rPr>
+          <w:rFonts w:ascii="Calibri" w:hAnsi="Calibri" w:cs="Calibri"/>
+        </w:rPr>
+        <w:t xml:space="preserve"> </w:t>
+      </w:r>
+      <w:proofErr w:type="spellStart"/>
+      <w:r>
+        <w:rPr>
+          <w:rFonts w:ascii="Calibri" w:hAnsi="Calibri" w:cs="Calibri"/>
+        </w:rPr>
+        <w:t>like</w:t>
+      </w:r>
+      <w:proofErr w:type="spellEnd"/>
+      <w:r>
+        <w:rPr>
+          <w:rFonts w:ascii="Calibri" w:hAnsi="Calibri" w:cs="Calibri"/>
+        </w:rPr>
+        <w:t xml:space="preserve"> to </w:t>
+      </w:r>
+      <w:r>
+        <w:rPr>
+          <w:rStyle w:val="letter-body-bold"/>
+          <w:rFonts w:ascii="Calibri" w:hAnsi="Calibri" w:cs="Calibri"/>
+          <w:b/>
+          <w:bCs/>
+        </w:rPr>
+        <w:t>express</w:t>
+      </w:r>
+      <w:r>
+        <w:rPr>
+          <w:rFonts w:ascii="Calibri" w:hAnsi="Calibri" w:cs="Calibri"/>
+        </w:rPr>
+        <w:t> my </w:t>
+      </w:r>
+      <w:proofErr w:type="spellStart"/>
+      <w:r>
+        <w:rPr>
+          <w:rStyle w:val="letter-body-bold"/>
+          <w:rFonts w:ascii="Calibri" w:hAnsi="Calibri" w:cs="Calibri"/>
+          <w:b/>
+          <w:bCs/>
+        </w:rPr>
+        <w:t>motivation</w:t>
+      </w:r>
+      <w:proofErr w:type="spellEnd"/>
+      <w:r>
+        <w:rPr>
+          <w:rStyle w:val="letter-body-bold"/>
+          <w:rFonts w:ascii="Calibri" w:hAnsi="Calibri" w:cs="Calibri"/>
+          <w:b/>
+          <w:bCs/>
+        </w:rPr>
+        <w:t xml:space="preserve"> and </w:t>
+      </w:r>
+      <w:proofErr w:type="spellStart"/>
+      <w:r>
+        <w:rPr>
+          <w:rStyle w:val="letter-body-bold"/>
+          <w:rFonts w:ascii="Calibri" w:hAnsi="Calibri" w:cs="Calibri"/>
+          <w:b/>
+          <w:bCs/>
+        </w:rPr>
+        <w:t>enthusiasm</w:t>
+      </w:r>
+      <w:proofErr w:type="spellEnd"/>
+      <w:r>
+        <w:rPr>
+          <w:rFonts w:ascii="Calibri" w:hAnsi="Calibri" w:cs="Calibri"/>
+        </w:rPr>
+        <w:t xml:space="preserve"> in </w:t>
+      </w:r>
+      <w:proofErr w:type="spellStart"/>
+      <w:r>
+        <w:rPr>
+          <w:rFonts w:ascii="Calibri" w:hAnsi="Calibri" w:cs="Calibri"/>
+        </w:rPr>
+        <w:t>an</w:t>
+      </w:r>
+      <w:proofErr w:type="spellEnd"/>
+      <w:r>
+        <w:rPr>
+          <w:rFonts w:ascii="Calibri" w:hAnsi="Calibri" w:cs="Calibri"/>
+        </w:rPr>
+        <w:t xml:space="preserve"> </w:t>
+      </w:r>
+      <w:proofErr w:type="spellStart"/>
+      <w:r>
+        <w:rPr>
+          <w:rFonts w:ascii="Calibri" w:hAnsi="Calibri" w:cs="Calibri"/>
+        </w:rPr>
+        <w:t>introductory</w:t>
+      </w:r>
+      <w:proofErr w:type="spellEnd"/>
+      <w:r>
+        <w:rPr>
+          <w:rFonts w:ascii="Calibri" w:hAnsi="Calibri" w:cs="Calibri"/>
+        </w:rPr>
+        <w:t xml:space="preserve"> </w:t>
+      </w:r>
+      <w:proofErr w:type="spellStart"/>
+      <w:r>
+        <w:rPr>
+          <w:rFonts w:ascii="Calibri" w:hAnsi="Calibri" w:cs="Calibri"/>
+        </w:rPr>
+        <w:t>meeting</w:t>
+      </w:r>
+      <w:proofErr w:type="spellEnd"/>
+      <w:r>
+        <w:rPr>
+          <w:rFonts w:ascii="Calibri" w:hAnsi="Calibri" w:cs="Calibri"/>
+        </w:rPr>
+        <w:t>.</w:t>
+      </w:r>
+    </w:p>
+    <w:p>
+      <w:pPr>
+        <w:pStyle w:val="letter-body-salutation"/>
+        <w:rPr>
+          <w:rFonts w:ascii="Calibri" w:hAnsi="Calibri" w:cs="Calibri"/>
+        </w:rPr>
+      </w:pPr>
+      <w:proofErr w:type="spellStart"/>
+      <w:r>
+        <w:rPr>
+          <w:rFonts w:ascii="Calibri" w:hAnsi="Calibri" w:cs="Calibri"/>
+        </w:rPr>
+        <w:t>Kind</w:t>
+      </w:r>
+      <w:proofErr w:type="spellEnd"/>
+      <w:r>
+        <w:rPr>
+          <w:rFonts w:ascii="Calibri" w:hAnsi="Calibri" w:cs="Calibri"/>
+        </w:rPr>
+        <w:t xml:space="preserve"> </w:t>
+      </w:r>
+      <w:proofErr w:type="spellStart"/>
+      <w:r>
+        <w:rPr>
+          <w:rFonts w:ascii="Calibri" w:hAnsi="Calibri" w:cs="Calibri"/>
+        </w:rPr>
+        <w:t>regards</w:t>
+      </w:r>
+      <w:proofErr w:type="spellEnd"/>
+      <w:r>
+        <w:rPr>
+          <w:rFonts w:ascii="Calibri" w:hAnsi="Calibri" w:cs="Calibri"/>
+        </w:rPr>
+        <w:t>,</w:t>
+      </w:r>
+    </w:p>
+    <w:p>
+      <w:pPr>
+        <w:pStyle w:val="letter-body-salutation"/>
+        <w:rPr>
+          <w:rFonts w:ascii="Calibri" w:hAnsi="Calibri" w:cs="Calibri"/>
+        </w:rPr>
+      </w:pPr>
+      <w:r>
+        <w:rPr>
+          <w:rFonts w:ascii="Calibri" w:hAnsi="Calibri" w:cs="Calibri"/>
+        </w:rPr>
+        <w:t>Sitko Patryk.</w:t>
+      </w:r>
+    </w:p>
+    <w:p>
+      <w:pPr>
+        <w:spacing w:after="0"/>
+        <w:rPr>
+          <w:rStyle w:val="Hipercze"/>
+          <w:b/>
+          <w:color w:val="5B9BD5"/>
+          <w:sz w:val="32"/>
+          <w:szCs w:val="32"/>
+          <w:u w:val="none"/>
+          <w14:shadow w14:blurRad="12700" w14:dist="38100" w14:dir="2700000" w14:sx="100000" w14:sy="100000" w14:kx="0" w14:ky="0" w14:algn="tl">
+            <w14:schemeClr w14:val="accent5">
+              <w14:lumMod w14:val="60000"/>
+              <w14:lumOff w14:val="40000"/>
+            </w14:schemeClr>
+          </w14:shadow>
+          <w14:textOutline w14:w="9525" w14:cap="flat" w14:cmpd="sng" w14:algn="ctr">
+            <w14:solidFill>
+              <w14:srgbClr w14:val="7030A0"/>
+            </w14:solidFill>
+            <w14:prstDash w14:val="solid"/>
+            <w14:round/>
+          </w14:textOutline>
+        </w:rPr>
+      </w:pPr>
     </w:p>
     <w:p>
       <w:pPr>
@@ -10998,28 +14764,28 @@
         <v:path o:extrusionok="f" gradientshapeok="t" o:connecttype="rect"/>
         <o:lock v:ext="edit" aspectratio="t"/>
       </v:shapetype>
-      <v:shape id="_x0000_i21892" type="#_x0000_t75" style="width:294.7pt;height:294.7pt" o:bullet="t">
+      <v:shape id="_x0000_i22830" type="#_x0000_t75" style="width:294.7pt;height:294.7pt" o:bullet="t">
         <v:imagedata r:id="rId1" o:title="mailbox"/>
       </v:shape>
     </w:pict>
   </w:numPicBullet>
   <w:numPicBullet w:numPicBulletId="1">
     <w:pict>
-      <v:shape id="_x0000_i21893" type="#_x0000_t75" style="width:409.65pt;height:409.65pt" o:bullet="t">
+      <v:shape id="_x0000_i22831" type="#_x0000_t75" style="width:409.65pt;height:409.65pt" o:bullet="t">
         <v:imagedata r:id="rId2" o:title="telephone"/>
       </v:shape>
     </w:pict>
   </w:numPicBullet>
   <w:numPicBullet w:numPicBulletId="2">
     <w:pict>
-      <v:shape id="_x0000_i21894" type="#_x0000_t75" style="width:383.95pt;height:383.95pt" o:bullet="t">
+      <v:shape id="_x0000_i22832" type="#_x0000_t75" style="width:383.95pt;height:383.95pt" o:bullet="t">
         <v:imagedata r:id="rId3" o:title="car"/>
       </v:shape>
     </w:pict>
   </w:numPicBullet>
   <w:numPicBullet w:numPicBulletId="3">
     <w:pict>
-      <v:shape id="_x0000_i21895" type="#_x0000_t75" style="width:409.65pt;height:409.65pt" o:bullet="t">
+      <v:shape id="_x0000_i22833" type="#_x0000_t75" style="width:409.65pt;height:409.65pt" o:bullet="t">
         <v:imagedata r:id="rId4" o:title="email"/>
       </v:shape>
     </w:pict>
@@ -12735,6 +16501,109 @@
       <w:contextualSpacing/>
     </w:pPr>
   </w:style>
+  <w:style w:type="paragraph" w:customStyle="1" w:styleId="full-name">
+    <w:name w:val="full-name"/>
+    <w:basedOn w:val="Normalny"/>
+    <w:rsid w:val="00467E74"/>
+    <w:pPr>
+      <w:spacing w:before="100" w:beforeAutospacing="1" w:after="100" w:afterAutospacing="1" w:line="240" w:lineRule="auto"/>
+    </w:pPr>
+    <w:rPr>
+      <w:rFonts w:ascii="Times New Roman" w:eastAsia="Times New Roman" w:hAnsi="Times New Roman" w:cs="Times New Roman"/>
+      <w:sz w:val="24"/>
+      <w:szCs w:val="24"/>
+      <w:lang w:eastAsia="pl-PL"/>
+    </w:rPr>
+  </w:style>
+  <w:style w:type="paragraph" w:customStyle="1" w:styleId="email">
+    <w:name w:val="email"/>
+    <w:basedOn w:val="Normalny"/>
+    <w:rsid w:val="00467E74"/>
+    <w:pPr>
+      <w:spacing w:before="100" w:beforeAutospacing="1" w:after="100" w:afterAutospacing="1" w:line="240" w:lineRule="auto"/>
+    </w:pPr>
+    <w:rPr>
+      <w:rFonts w:ascii="Times New Roman" w:eastAsia="Times New Roman" w:hAnsi="Times New Roman" w:cs="Times New Roman"/>
+      <w:sz w:val="24"/>
+      <w:szCs w:val="24"/>
+      <w:lang w:eastAsia="pl-PL"/>
+    </w:rPr>
+  </w:style>
+  <w:style w:type="paragraph" w:customStyle="1" w:styleId="location-and-date">
+    <w:name w:val="location-and-date"/>
+    <w:basedOn w:val="Normalny"/>
+    <w:rsid w:val="00467E74"/>
+    <w:pPr>
+      <w:spacing w:before="100" w:beforeAutospacing="1" w:after="100" w:afterAutospacing="1" w:line="240" w:lineRule="auto"/>
+    </w:pPr>
+    <w:rPr>
+      <w:rFonts w:ascii="Times New Roman" w:eastAsia="Times New Roman" w:hAnsi="Times New Roman" w:cs="Times New Roman"/>
+      <w:sz w:val="24"/>
+      <w:szCs w:val="24"/>
+      <w:lang w:eastAsia="pl-PL"/>
+    </w:rPr>
+  </w:style>
+  <w:style w:type="paragraph" w:customStyle="1" w:styleId="subject">
+    <w:name w:val="subject"/>
+    <w:basedOn w:val="Normalny"/>
+    <w:rsid w:val="00467E74"/>
+    <w:pPr>
+      <w:spacing w:before="100" w:beforeAutospacing="1" w:after="100" w:afterAutospacing="1" w:line="240" w:lineRule="auto"/>
+    </w:pPr>
+    <w:rPr>
+      <w:rFonts w:ascii="Times New Roman" w:eastAsia="Times New Roman" w:hAnsi="Times New Roman" w:cs="Times New Roman"/>
+      <w:sz w:val="24"/>
+      <w:szCs w:val="24"/>
+      <w:lang w:eastAsia="pl-PL"/>
+    </w:rPr>
+  </w:style>
+  <w:style w:type="paragraph" w:customStyle="1" w:styleId="letter-body-greeting">
+    <w:name w:val="letter-body-greeting"/>
+    <w:basedOn w:val="Normalny"/>
+    <w:rsid w:val="00467E74"/>
+    <w:pPr>
+      <w:spacing w:before="100" w:beforeAutospacing="1" w:after="100" w:afterAutospacing="1" w:line="240" w:lineRule="auto"/>
+    </w:pPr>
+    <w:rPr>
+      <w:rFonts w:ascii="Times New Roman" w:eastAsia="Times New Roman" w:hAnsi="Times New Roman" w:cs="Times New Roman"/>
+      <w:sz w:val="24"/>
+      <w:szCs w:val="24"/>
+      <w:lang w:eastAsia="pl-PL"/>
+    </w:rPr>
+  </w:style>
+  <w:style w:type="paragraph" w:customStyle="1" w:styleId="letter-body-section">
+    <w:name w:val="letter-body-section"/>
+    <w:basedOn w:val="Normalny"/>
+    <w:rsid w:val="00467E74"/>
+    <w:pPr>
+      <w:spacing w:before="100" w:beforeAutospacing="1" w:after="100" w:afterAutospacing="1" w:line="240" w:lineRule="auto"/>
+    </w:pPr>
+    <w:rPr>
+      <w:rFonts w:ascii="Times New Roman" w:eastAsia="Times New Roman" w:hAnsi="Times New Roman" w:cs="Times New Roman"/>
+      <w:sz w:val="24"/>
+      <w:szCs w:val="24"/>
+      <w:lang w:eastAsia="pl-PL"/>
+    </w:rPr>
+  </w:style>
+  <w:style w:type="character" w:customStyle="1" w:styleId="letter-body-bold">
+    <w:name w:val="letter-body-bold"/>
+    <w:basedOn w:val="Domylnaczcionkaakapitu"/>
+    <w:rsid w:val="00467E74"/>
+  </w:style>
+  <w:style w:type="paragraph" w:customStyle="1" w:styleId="letter-body-salutation">
+    <w:name w:val="letter-body-salutation"/>
+    <w:basedOn w:val="Normalny"/>
+    <w:rsid w:val="00467E74"/>
+    <w:pPr>
+      <w:spacing w:before="100" w:beforeAutospacing="1" w:after="100" w:afterAutospacing="1" w:line="240" w:lineRule="auto"/>
+    </w:pPr>
+    <w:rPr>
+      <w:rFonts w:ascii="Times New Roman" w:eastAsia="Times New Roman" w:hAnsi="Times New Roman" w:cs="Times New Roman"/>
+      <w:sz w:val="24"/>
+      <w:szCs w:val="24"/>
+      <w:lang w:eastAsia="pl-PL"/>
+    </w:rPr>
+  </w:style>
 </w:styles>
 </file>
 

</xml_diff>

<commit_message>
Added missing car icon to: Drivers Licence - None #1
</commit_message>
<xml_diff>
--- a/cv.en.sitko patryk.docx
+++ b/cv.en.sitko patryk.docx
@@ -282,7 +282,6 @@
           <mc:Fallback>
             <w:pict>
               <v:shape w14:anchorId="1A4154AF" id="Pole tekstowe 18" o:spid="_x0000_s1027" type="#_x0000_t202" style="position:absolute;margin-left:429.8pt;margin-top:-63.75pt;width:2in;height:2in;z-index:251688960;visibility:visible;mso-wrap-style:none;mso-wrap-distance-left:9pt;mso-wrap-distance-top:0;mso-wrap-distance-right:9pt;mso-wrap-distance-bottom:0;mso-position-horizontal:absolute;mso-position-horizontal-relative:text;mso-position-vertical:absolute;mso-position-vertical-relative:text;v-text-anchor:top" o:gfxdata="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" filled="f" stroked="f">
-                <v:fill o:detectmouseclick="t"/>
                 <v:textbox style="mso-fit-shape-to-text:t">
                   <w:txbxContent>
                     <w:p>
@@ -5081,7 +5080,6 @@
           <mc:Fallback>
             <w:pict>
               <v:shape w14:anchorId="0FFDFE46" id="Pole tekstowe 17" o:spid="_x0000_s1033" type="#_x0000_t202" style="position:absolute;left:0;text-align:left;margin-left:471pt;margin-top:-57.15pt;width:36.6pt;height:64.7pt;z-index:251686912;visibility:visible;mso-wrap-style:square;mso-width-percent:0;mso-wrap-distance-left:9pt;mso-wrap-distance-top:0;mso-wrap-distance-right:9pt;mso-wrap-distance-bottom:0;mso-position-horizontal:absolute;mso-position-horizontal-relative:margin;mso-position-vertical:absolute;mso-position-vertical-relative:margin;mso-width-percent:0;mso-width-relative:margin;v-text-anchor:top" o:gfxdata="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" filled="f" stroked="f">
-                <v:fill o:detectmouseclick="t"/>
                 <v:textbox style="mso-fit-shape-to-text:t">
                   <w:txbxContent>
                     <w:p>
@@ -7036,51 +7034,7 @@
               <w14:round/>
             </w14:textOutline>
           </w:rPr>
-          <w:t>v</w:t>
-        </w:r>
-        <w:r>
-          <w:rPr>
-            <w:rStyle w:val="Hipercze"/>
-            <w:b/>
-            <w:sz w:val="32"/>
-            <w:szCs w:val="32"/>
-            <w14:shadow w14:blurRad="12700" w14:dist="38100" w14:dir="2700000" w14:sx="100000" w14:sy="100000" w14:kx="0" w14:ky="0" w14:algn="tl">
-              <w14:schemeClr w14:val="accent5">
-                <w14:lumMod w14:val="60000"/>
-                <w14:lumOff w14:val="40000"/>
-              </w14:schemeClr>
-            </w14:shadow>
-            <w14:textOutline w14:w="9525" w14:cap="flat" w14:cmpd="sng" w14:algn="ctr">
-              <w14:solidFill>
-                <w14:srgbClr w14:val="5B9BD5"/>
-              </w14:solidFill>
-              <w14:prstDash w14:val="solid"/>
-              <w14:round/>
-            </w14:textOutline>
-          </w:rPr>
-          <w:t>d</w:t>
-        </w:r>
-        <w:r>
-          <w:rPr>
-            <w:rStyle w:val="Hipercze"/>
-            <w:b/>
-            <w:sz w:val="32"/>
-            <w:szCs w:val="32"/>
-            <w14:shadow w14:blurRad="12700" w14:dist="38100" w14:dir="2700000" w14:sx="100000" w14:sy="100000" w14:kx="0" w14:ky="0" w14:algn="tl">
-              <w14:schemeClr w14:val="accent5">
-                <w14:lumMod w14:val="60000"/>
-                <w14:lumOff w14:val="40000"/>
-              </w14:schemeClr>
-            </w14:shadow>
-            <w14:textOutline w14:w="9525" w14:cap="flat" w14:cmpd="sng" w14:algn="ctr">
-              <w14:solidFill>
-                <w14:srgbClr w14:val="5B9BD5"/>
-              </w14:solidFill>
-              <w14:prstDash w14:val="solid"/>
-              <w14:round/>
-            </w14:textOutline>
-          </w:rPr>
-          <w:t>ab</w:t>
+          <w:t>vdab</w:t>
         </w:r>
         <w:proofErr w:type="spellEnd"/>
       </w:hyperlink>
@@ -8210,31 +8164,7 @@
             <w14:round/>
           </w14:textOutline>
         </w:rPr>
-        <w:t>Database</w:t>
-      </w:r>
-      <w:r>
-        <w:rPr>
-          <w:rStyle w:val="Hipercze"/>
-          <w:b/>
-          <w:color w:val="7030A0"/>
-          <w:sz w:val="40"/>
-          <w:szCs w:val="40"/>
-          <w:u w:val="thick"/>
-          <w14:shadow w14:blurRad="12700" w14:dist="38100" w14:dir="2700000" w14:sx="100000" w14:sy="100000" w14:kx="0" w14:ky="0" w14:algn="tl">
-            <w14:schemeClr w14:val="accent5">
-              <w14:lumMod w14:val="60000"/>
-              <w14:lumOff w14:val="40000"/>
-            </w14:schemeClr>
-          </w14:shadow>
-          <w14:textOutline w14:w="9525" w14:cap="flat" w14:cmpd="sng" w14:algn="ctr">
-            <w14:solidFill>
-              <w14:srgbClr w14:val="5B9BD5"/>
-            </w14:solidFill>
-            <w14:prstDash w14:val="solid"/>
-            <w14:round/>
-          </w14:textOutline>
-        </w:rPr>
-        <w:t xml:space="preserve"> </w:t>
+        <w:t xml:space="preserve">Database </w:t>
       </w:r>
       <w:r>
         <w:rPr>
@@ -8315,31 +8245,7 @@
             <w14:round/>
           </w14:textOutline>
         </w:rPr>
-        <w:t>My</w:t>
-      </w:r>
-      <w:r>
-        <w:rPr>
-          <w:rStyle w:val="Hipercze"/>
-          <w:b/>
-          <w:color w:val="5B9BD5"/>
-          <w:sz w:val="32"/>
-          <w:szCs w:val="32"/>
-          <w:u w:val="none"/>
-          <w14:shadow w14:blurRad="12700" w14:dist="38100" w14:dir="2700000" w14:sx="100000" w14:sy="100000" w14:kx="0" w14:ky="0" w14:algn="tl">
-            <w14:schemeClr w14:val="accent5">
-              <w14:lumMod w14:val="60000"/>
-              <w14:lumOff w14:val="40000"/>
-            </w14:schemeClr>
-          </w14:shadow>
-          <w14:textOutline w14:w="9525" w14:cap="flat" w14:cmpd="sng" w14:algn="ctr">
-            <w14:solidFill>
-              <w14:srgbClr w14:val="5B9BD5"/>
-            </w14:solidFill>
-            <w14:prstDash w14:val="solid"/>
-            <w14:round/>
-          </w14:textOutline>
-        </w:rPr>
-        <w:t xml:space="preserve"> </w:t>
+        <w:t xml:space="preserve">My </w:t>
       </w:r>
       <w:r>
         <w:rPr>
@@ -9954,7 +9860,6 @@
           <mc:Fallback>
             <w:pict>
               <v:shape w14:anchorId="532CC302" id="Pole tekstowe 39" o:spid="_x0000_s1037" type="#_x0000_t202" style="position:absolute;left:0;text-align:left;margin-left:464.6pt;margin-top:-57.4pt;width:56.25pt;height:44.25pt;z-index:251700224;visibility:visible;mso-wrap-style:square;mso-width-percent:0;mso-height-percent:0;mso-wrap-distance-left:9pt;mso-wrap-distance-top:0;mso-wrap-distance-right:9pt;mso-wrap-distance-bottom:0;mso-position-horizontal:absolute;mso-position-horizontal-relative:margin;mso-position-vertical:absolute;mso-position-vertical-relative:text;mso-width-percent:0;mso-height-percent:0;mso-width-relative:margin;mso-height-relative:margin;v-text-anchor:top" o:gfxdata="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" filled="f" stroked="f">
-                <v:fill o:detectmouseclick="t"/>
                 <v:textbox>
                   <w:txbxContent>
                     <w:p>
@@ -11093,15 +10998,7 @@
           <w:sz w:val="36"/>
           <w:szCs w:val="36"/>
         </w:rPr>
-        <w:t>Java I.O.T Developer</w:t>
-      </w:r>
-      <w:r>
-        <w:rPr>
-          <w:color w:val="5B9BD5"/>
-          <w:sz w:val="36"/>
-          <w:szCs w:val="36"/>
-        </w:rPr>
-        <w:t xml:space="preserve"> - 2021</w:t>
+        <w:t>Java I.O.T Developer - 2021</w:t>
       </w:r>
     </w:p>
     <w:p>
@@ -11177,15 +11074,7 @@
           <w:sz w:val="36"/>
           <w:szCs w:val="36"/>
         </w:rPr>
-        <w:t>JavaScript Developer</w:t>
-      </w:r>
-      <w:r>
-        <w:rPr>
-          <w:color w:val="5B9BD5"/>
-          <w:sz w:val="36"/>
-          <w:szCs w:val="36"/>
-        </w:rPr>
-        <w:t xml:space="preserve"> </w:t>
+        <w:t xml:space="preserve">JavaScript Developer </w:t>
       </w:r>
       <w:r>
         <w:rPr>
@@ -12433,7 +12322,6 @@
           <mc:Fallback>
             <w:pict>
               <v:shape w14:anchorId="1FE87957" id="Pole tekstowe 48" o:spid="_x0000_s1042" type="#_x0000_t202" style="position:absolute;left:0;text-align:left;margin-left:457.35pt;margin-top:-58.7pt;width:2in;height:46.75pt;z-index:251711488;visibility:visible;mso-wrap-style:none;mso-height-percent:0;mso-wrap-distance-left:9pt;mso-wrap-distance-top:0;mso-wrap-distance-right:9pt;mso-wrap-distance-bottom:0;mso-position-horizontal:absolute;mso-position-horizontal-relative:text;mso-position-vertical:absolute;mso-position-vertical-relative:text;mso-height-percent:0;mso-height-relative:margin;v-text-anchor:top" o:gfxdata="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" filled="f" stroked="f">
-                <v:fill o:detectmouseclick="t"/>
                 <v:textbox>
                   <w:txbxContent>
                     <w:p>
@@ -13495,11 +13383,6 @@
         <w:rPr>
           <w:rFonts w:ascii="Calibri" w:hAnsi="Calibri" w:cs="Calibri"/>
         </w:rPr>
-      </w:r>
-      <w:r>
-        <w:rPr>
-          <w:rFonts w:ascii="Calibri" w:hAnsi="Calibri" w:cs="Calibri"/>
-        </w:rPr>
         <w:fldChar w:fldCharType="separate"/>
       </w:r>
       <w:r>
@@ -13507,28 +13390,7 @@
           <w:rStyle w:val="Hipercze"/>
           <w:rFonts w:ascii="Calibri" w:hAnsi="Calibri" w:cs="Calibri"/>
         </w:rPr>
-        <w:t>yourehired</w:t>
-      </w:r>
-      <w:r>
-        <w:rPr>
-          <w:rStyle w:val="Hipercze"/>
-          <w:rFonts w:ascii="Calibri" w:hAnsi="Calibri" w:cs="Calibri"/>
-        </w:rPr>
-        <w:t>@</w:t>
-      </w:r>
-      <w:r>
-        <w:rPr>
-          <w:rStyle w:val="Hipercze"/>
-          <w:rFonts w:ascii="Calibri" w:hAnsi="Calibri" w:cs="Calibri"/>
-        </w:rPr>
-        <w:t>sitkopatryk</w:t>
-      </w:r>
-      <w:r>
-        <w:rPr>
-          <w:rStyle w:val="Hipercze"/>
-          <w:rFonts w:ascii="Calibri" w:hAnsi="Calibri" w:cs="Calibri"/>
-        </w:rPr>
-        <w:t>.be</w:t>
+        <w:t>yourehired@sitkopatryk.be</w:t>
       </w:r>
     </w:p>
     <w:p>
@@ -16247,28 +16109,28 @@
         <v:path o:extrusionok="f" gradientshapeok="t" o:connecttype="rect"/>
         <o:lock v:ext="edit" aspectratio="t"/>
       </v:shapetype>
-      <v:shape id="_x0000_i23466" type="#_x0000_t75" style="width:294.7pt;height:294.7pt" o:bullet="t">
+      <v:shape id="_x0000_i1287" type="#_x0000_t75" style="width:294.7pt;height:294.7pt" o:bullet="t">
         <v:imagedata r:id="rId1" o:title="mailbox"/>
       </v:shape>
     </w:pict>
   </w:numPicBullet>
   <w:numPicBullet w:numPicBulletId="1">
     <w:pict>
-      <v:shape id="_x0000_i23467" type="#_x0000_t75" style="width:409.65pt;height:409.65pt" o:bullet="t">
+      <v:shape id="_x0000_i1288" type="#_x0000_t75" style="width:409.65pt;height:409.65pt" o:bullet="t">
         <v:imagedata r:id="rId2" o:title="telephone"/>
       </v:shape>
     </w:pict>
   </w:numPicBullet>
   <w:numPicBullet w:numPicBulletId="2">
     <w:pict>
-      <v:shape id="_x0000_i23468" type="#_x0000_t75" style="width:383.95pt;height:383.95pt" o:bullet="t">
+      <v:shape id="_x0000_i1289" type="#_x0000_t75" style="width:383.95pt;height:383.95pt" o:bullet="t">
         <v:imagedata r:id="rId3" o:title="car"/>
       </v:shape>
     </w:pict>
   </w:numPicBullet>
   <w:numPicBullet w:numPicBulletId="3">
     <w:pict>
-      <v:shape id="_x0000_i23469" type="#_x0000_t75" style="width:409.65pt;height:409.65pt" o:bullet="t">
+      <v:shape id="_x0000_i1290" type="#_x0000_t75" style="width:409.65pt;height:409.65pt" o:bullet="t">
         <v:imagedata r:id="rId4" o:title="email"/>
       </v:shape>
     </w:pict>
@@ -17322,11 +17184,12 @@
   <w:abstractNum w:abstractNumId="9" w15:restartNumberingAfterBreak="0">
     <w:nsid w:val="6EA160DC"/>
     <w:multiLevelType w:val="hybridMultilevel"/>
-    <w:tmpl w:val="0DD4E10E"/>
-    <w:lvl w:ilvl="0" w:tplc="04150001">
+    <w:tmpl w:val="99EA1FDE"/>
+    <w:lvl w:ilvl="0" w:tplc="0118592E">
       <w:start w:val="1"/>
       <w:numFmt w:val="bullet"/>
       <w:lvlText w:val=""/>
+      <w:lvlPicBulletId w:val="2"/>
       <w:lvlJc w:val="left"/>
       <w:pPr>
         <w:ind w:left="-74" w:hanging="360"/>

</xml_diff>

<commit_message>
closes #2; Changed from car icons to circles where applicable.
</commit_message>
<xml_diff>
--- a/cv.en.sitko patryk.docx
+++ b/cv.en.sitko patryk.docx
@@ -10,13 +10,13 @@
         <mc:AlternateContent>
           <mc:Choice Requires="wps">
             <w:drawing>
-              <wp:anchor distT="0" distB="0" distL="114300" distR="114300" simplePos="0" relativeHeight="251660288" behindDoc="0" locked="0" layoutInCell="1" allowOverlap="1" wp14:anchorId="7865079C" wp14:editId="748EA4F1">
+              <wp:anchor distT="0" distB="0" distL="114300" distR="114300" simplePos="0" relativeHeight="251660288" behindDoc="0" locked="0" layoutInCell="1" allowOverlap="1" wp14:anchorId="7865079C" wp14:editId="32DF65F4">
                 <wp:simplePos x="0" y="0"/>
                 <wp:positionH relativeFrom="page">
-                  <wp:posOffset>121029</wp:posOffset>
+                  <wp:posOffset>139700</wp:posOffset>
                 </wp:positionH>
                 <wp:positionV relativeFrom="page">
-                  <wp:posOffset>26035</wp:posOffset>
+                  <wp:posOffset>16510</wp:posOffset>
                 </wp:positionV>
                 <wp:extent cx="5621020" cy="1165860"/>
                 <wp:effectExtent l="0" t="0" r="0" b="0"/>
@@ -116,7 +116,7 @@
                 <v:stroke joinstyle="miter"/>
                 <v:path gradientshapeok="t" o:connecttype="rect"/>
               </v:shapetype>
-              <v:shape id="Pole tekstowe 2" o:spid="_x0000_s1026" type="#_x0000_t202" style="position:absolute;margin-left:9.55pt;margin-top:2.05pt;width:442.6pt;height:91.8pt;z-index:251660288;visibility:visible;mso-wrap-style:square;mso-width-percent:0;mso-height-percent:0;mso-wrap-distance-left:9pt;mso-wrap-distance-top:0;mso-wrap-distance-right:9pt;mso-wrap-distance-bottom:0;mso-position-horizontal:absolute;mso-position-horizontal-relative:page;mso-position-vertical:absolute;mso-position-vertical-relative:page;mso-width-percent:0;mso-height-percent:0;mso-width-relative:margin;mso-height-relative:margin;v-text-anchor:top" o:gfxdata="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" filled="f" stroked="f">
+              <v:shape id="Pole tekstowe 2" o:spid="_x0000_s1026" type="#_x0000_t202" style="position:absolute;margin-left:11pt;margin-top:1.3pt;width:442.6pt;height:91.8pt;z-index:251660288;visibility:visible;mso-wrap-style:square;mso-width-percent:0;mso-height-percent:0;mso-wrap-distance-left:9pt;mso-wrap-distance-top:0;mso-wrap-distance-right:9pt;mso-wrap-distance-bottom:0;mso-position-horizontal:absolute;mso-position-horizontal-relative:page;mso-position-vertical:absolute;mso-position-vertical-relative:page;mso-width-percent:0;mso-height-percent:0;mso-width-relative:margin;mso-height-relative:margin;v-text-anchor:top" o:gfxdata="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" filled="f" stroked="f">
                 <v:textbox>
                   <w:txbxContent>
                     <w:p>
@@ -1312,7 +1312,7 @@
         <w:pStyle w:val="Akapitzlist"/>
         <w:numPr>
           <w:ilvl w:val="0"/>
-          <w:numId w:val="3"/>
+          <w:numId w:val="11"/>
         </w:numPr>
         <w:ind w:left="-490"/>
         <w:rPr>
@@ -4813,7 +4813,7 @@
         <mc:AlternateContent>
           <mc:Choice Requires="wps">
             <w:drawing>
-              <wp:anchor distT="0" distB="0" distL="114300" distR="114300" simplePos="0" relativeHeight="251681792" behindDoc="0" locked="0" layoutInCell="1" allowOverlap="1" wp14:anchorId="7EBB34C1" wp14:editId="6C6F6668">
+              <wp:anchor distT="0" distB="0" distL="114300" distR="114300" simplePos="0" relativeHeight="251681792" behindDoc="0" locked="0" layoutInCell="1" allowOverlap="1" wp14:anchorId="7EBB34C1" wp14:editId="0180C7BD">
                 <wp:simplePos x="0" y="0"/>
                 <wp:positionH relativeFrom="page">
                   <wp:align>left</wp:align>
@@ -12219,6 +12219,174 @@
         <mc:AlternateContent>
           <mc:Choice Requires="wps">
             <w:drawing>
+              <wp:anchor distT="0" distB="0" distL="114300" distR="114300" simplePos="0" relativeHeight="251703296" behindDoc="0" locked="0" layoutInCell="1" allowOverlap="1" wp14:anchorId="2EE8BD0E" wp14:editId="1E65C408">
+                <wp:simplePos x="0" y="0"/>
+                <wp:positionH relativeFrom="page">
+                  <wp:align>left</wp:align>
+                </wp:positionH>
+                <wp:positionV relativeFrom="page">
+                  <wp:posOffset>71755</wp:posOffset>
+                </wp:positionV>
+                <wp:extent cx="7445829" cy="1015340"/>
+                <wp:effectExtent l="0" t="0" r="0" b="0"/>
+                <wp:wrapNone/>
+                <wp:docPr id="40" name="Pole tekstowe 40"/>
+                <wp:cNvGraphicFramePr/>
+                <a:graphic xmlns:a="http://schemas.openxmlformats.org/drawingml/2006/main">
+                  <a:graphicData uri="http://schemas.microsoft.com/office/word/2010/wordprocessingShape">
+                    <wps:wsp>
+                      <wps:cNvSpPr txBox="1"/>
+                      <wps:spPr>
+                        <a:xfrm>
+                          <a:off x="0" y="0"/>
+                          <a:ext cx="7445829" cy="1015340"/>
+                        </a:xfrm>
+                        <a:prstGeom prst="rect">
+                          <a:avLst/>
+                        </a:prstGeom>
+                        <a:noFill/>
+                        <a:ln>
+                          <a:noFill/>
+                        </a:ln>
+                      </wps:spPr>
+                      <wps:txbx>
+                        <w:txbxContent>
+                          <w:p>
+                            <w:pPr>
+                              <w:jc w:val="center"/>
+                              <w:rPr>
+                                <w:b/>
+                                <w:noProof/>
+                                <w:color w:val="5B9BD5" w:themeColor="accent5"/>
+                                <w:sz w:val="144"/>
+                                <w:szCs w:val="144"/>
+                                <w14:shadow w14:blurRad="12700" w14:dist="38100" w14:dir="2700000" w14:sx="100000" w14:sy="100000" w14:kx="0" w14:ky="0" w14:algn="tl">
+                                  <w14:schemeClr w14:val="accent5">
+                                    <w14:lumMod w14:val="60000"/>
+                                    <w14:lumOff w14:val="40000"/>
+                                  </w14:schemeClr>
+                                </w14:shadow>
+                                <w14:textOutline w14:w="9525" w14:cap="flat" w14:cmpd="sng" w14:algn="ctr">
+                                  <w14:solidFill>
+                                    <w14:schemeClr w14:val="bg1"/>
+                                  </w14:solidFill>
+                                  <w14:prstDash w14:val="solid"/>
+                                  <w14:round/>
+                                </w14:textOutline>
+                              </w:rPr>
+                            </w:pPr>
+                            <w:r>
+                              <w:rPr>
+                                <w:b/>
+                                <w:noProof/>
+                                <w:color w:val="5B9BD5" w:themeColor="accent5"/>
+                                <w:sz w:val="144"/>
+                                <w:szCs w:val="144"/>
+                                <w14:shadow w14:blurRad="12700" w14:dist="38100" w14:dir="2700000" w14:sx="100000" w14:sy="100000" w14:kx="0" w14:ky="0" w14:algn="tl">
+                                  <w14:schemeClr w14:val="accent5">
+                                    <w14:lumMod w14:val="60000"/>
+                                    <w14:lumOff w14:val="40000"/>
+                                  </w14:schemeClr>
+                                </w14:shadow>
+                                <w14:textOutline w14:w="9525" w14:cap="flat" w14:cmpd="sng" w14:algn="ctr">
+                                  <w14:solidFill>
+                                    <w14:schemeClr w14:val="bg1"/>
+                                  </w14:solidFill>
+                                  <w14:prstDash w14:val="solid"/>
+                                  <w14:round/>
+                                </w14:textOutline>
+                              </w:rPr>
+                              <w:t>SITKO PATRYK</w:t>
+                            </w:r>
+                          </w:p>
+                        </w:txbxContent>
+                      </wps:txbx>
+                      <wps:bodyPr rot="0" spcFirstLastPara="0" vertOverflow="overflow" horzOverflow="overflow" vert="horz" wrap="square" lIns="91440" tIns="45720" rIns="91440" bIns="45720" numCol="1" spcCol="0" rtlCol="0" fromWordArt="0" anchor="t" anchorCtr="0" forceAA="0" compatLnSpc="1">
+                        <a:prstTxWarp prst="textNoShape">
+                          <a:avLst/>
+                        </a:prstTxWarp>
+                        <a:noAutofit/>
+                      </wps:bodyPr>
+                    </wps:wsp>
+                  </a:graphicData>
+                </a:graphic>
+                <wp14:sizeRelH relativeFrom="margin">
+                  <wp14:pctWidth>0</wp14:pctWidth>
+                </wp14:sizeRelH>
+                <wp14:sizeRelV relativeFrom="margin">
+                  <wp14:pctHeight>0</wp14:pctHeight>
+                </wp14:sizeRelV>
+              </wp:anchor>
+            </w:drawing>
+          </mc:Choice>
+          <mc:Fallback>
+            <w:pict>
+              <v:shape w14:anchorId="2EE8BD0E" id="Pole tekstowe 40" o:spid="_x0000_s1042" type="#_x0000_t202" style="position:absolute;left:0;text-align:left;margin-left:0;margin-top:5.65pt;width:586.3pt;height:79.95pt;z-index:251703296;visibility:visible;mso-wrap-style:square;mso-width-percent:0;mso-height-percent:0;mso-wrap-distance-left:9pt;mso-wrap-distance-top:0;mso-wrap-distance-right:9pt;mso-wrap-distance-bottom:0;mso-position-horizontal:left;mso-position-horizontal-relative:page;mso-position-vertical:absolute;mso-position-vertical-relative:page;mso-width-percent:0;mso-height-percent:0;mso-width-relative:margin;mso-height-relative:margin;v-text-anchor:top" o:gfxdata="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" filled="f" stroked="f">
+                <v:textbox>
+                  <w:txbxContent>
+                    <w:p>
+                      <w:pPr>
+                        <w:jc w:val="center"/>
+                        <w:rPr>
+                          <w:b/>
+                          <w:noProof/>
+                          <w:color w:val="5B9BD5" w:themeColor="accent5"/>
+                          <w:sz w:val="144"/>
+                          <w:szCs w:val="144"/>
+                          <w14:shadow w14:blurRad="12700" w14:dist="38100" w14:dir="2700000" w14:sx="100000" w14:sy="100000" w14:kx="0" w14:ky="0" w14:algn="tl">
+                            <w14:schemeClr w14:val="accent5">
+                              <w14:lumMod w14:val="60000"/>
+                              <w14:lumOff w14:val="40000"/>
+                            </w14:schemeClr>
+                          </w14:shadow>
+                          <w14:textOutline w14:w="9525" w14:cap="flat" w14:cmpd="sng" w14:algn="ctr">
+                            <w14:solidFill>
+                              <w14:schemeClr w14:val="bg1"/>
+                            </w14:solidFill>
+                            <w14:prstDash w14:val="solid"/>
+                            <w14:round/>
+                          </w14:textOutline>
+                        </w:rPr>
+                      </w:pPr>
+                      <w:r>
+                        <w:rPr>
+                          <w:b/>
+                          <w:noProof/>
+                          <w:color w:val="5B9BD5" w:themeColor="accent5"/>
+                          <w:sz w:val="144"/>
+                          <w:szCs w:val="144"/>
+                          <w14:shadow w14:blurRad="12700" w14:dist="38100" w14:dir="2700000" w14:sx="100000" w14:sy="100000" w14:kx="0" w14:ky="0" w14:algn="tl">
+                            <w14:schemeClr w14:val="accent5">
+                              <w14:lumMod w14:val="60000"/>
+                              <w14:lumOff w14:val="40000"/>
+                            </w14:schemeClr>
+                          </w14:shadow>
+                          <w14:textOutline w14:w="9525" w14:cap="flat" w14:cmpd="sng" w14:algn="ctr">
+                            <w14:solidFill>
+                              <w14:schemeClr w14:val="bg1"/>
+                            </w14:solidFill>
+                            <w14:prstDash w14:val="solid"/>
+                            <w14:round/>
+                          </w14:textOutline>
+                        </w:rPr>
+                        <w:t>SITKO PATRYK</w:t>
+                      </w:r>
+                    </w:p>
+                  </w:txbxContent>
+                </v:textbox>
+                <w10:wrap anchorx="page" anchory="page"/>
+              </v:shape>
+            </w:pict>
+          </mc:Fallback>
+        </mc:AlternateContent>
+      </w:r>
+      <w:r>
+        <w:rPr>
+          <w:noProof/>
+        </w:rPr>
+        <mc:AlternateContent>
+          <mc:Choice Requires="wps">
+            <w:drawing>
               <wp:anchor distT="0" distB="0" distL="114300" distR="114300" simplePos="0" relativeHeight="251711488" behindDoc="0" locked="0" layoutInCell="1" allowOverlap="1" wp14:anchorId="1FE87957" wp14:editId="3DA19C79">
                 <wp:simplePos x="0" y="0"/>
                 <wp:positionH relativeFrom="column">
@@ -12321,7 +12489,7 @@
           </mc:Choice>
           <mc:Fallback>
             <w:pict>
-              <v:shape w14:anchorId="1FE87957" id="Pole tekstowe 48" o:spid="_x0000_s1042" type="#_x0000_t202" style="position:absolute;left:0;text-align:left;margin-left:457.35pt;margin-top:-58.7pt;width:2in;height:46.75pt;z-index:251711488;visibility:visible;mso-wrap-style:none;mso-height-percent:0;mso-wrap-distance-left:9pt;mso-wrap-distance-top:0;mso-wrap-distance-right:9pt;mso-wrap-distance-bottom:0;mso-position-horizontal:absolute;mso-position-horizontal-relative:text;mso-position-vertical:absolute;mso-position-vertical-relative:text;mso-height-percent:0;mso-height-relative:margin;v-text-anchor:top" o:gfxdata="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" filled="f" stroked="f">
+              <v:shape w14:anchorId="1FE87957" id="Pole tekstowe 48" o:spid="_x0000_s1043" type="#_x0000_t202" style="position:absolute;left:0;text-align:left;margin-left:457.35pt;margin-top:-58.7pt;width:2in;height:46.75pt;z-index:251711488;visibility:visible;mso-wrap-style:none;mso-height-percent:0;mso-wrap-distance-left:9pt;mso-wrap-distance-top:0;mso-wrap-distance-right:9pt;mso-wrap-distance-bottom:0;mso-position-horizontal:absolute;mso-position-horizontal-relative:text;mso-position-vertical:absolute;mso-position-vertical-relative:text;mso-height-percent:0;mso-height-relative:margin;v-text-anchor:top" o:gfxdata="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" filled="f" stroked="f">
                 <v:textbox>
                   <w:txbxContent>
                     <w:p>
@@ -12552,7 +12720,7 @@
           </mc:Choice>
           <mc:Fallback>
             <w:pict>
-              <v:shape w14:anchorId="1997C656" id="Pole tekstowe 45" o:spid="_x0000_s1043" type="#_x0000_t202" style="position:absolute;left:0;text-align:left;margin-left:18.5pt;margin-top:41.3pt;width:408.9pt;height:51.95pt;z-index:251707392;visibility:visible;mso-wrap-style:none;mso-height-percent:0;mso-wrap-distance-left:9pt;mso-wrap-distance-top:0;mso-wrap-distance-right:9pt;mso-wrap-distance-bottom:0;mso-position-horizontal:absolute;mso-position-horizontal-relative:margin;mso-position-vertical:absolute;mso-position-vertical-relative:page;mso-height-percent:0;mso-height-relative:margin;v-text-anchor:top" o:gfxdata="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" filled="f" stroked="f">
+              <v:shape w14:anchorId="1997C656" id="Pole tekstowe 45" o:spid="_x0000_s1044" type="#_x0000_t202" style="position:absolute;left:0;text-align:left;margin-left:18.5pt;margin-top:41.3pt;width:408.9pt;height:51.95pt;z-index:251707392;visibility:visible;mso-wrap-style:none;mso-height-percent:0;mso-wrap-distance-left:9pt;mso-wrap-distance-top:0;mso-wrap-distance-right:9pt;mso-wrap-distance-bottom:0;mso-position-horizontal:absolute;mso-position-horizontal-relative:margin;mso-position-vertical:absolute;mso-position-vertical-relative:page;mso-height-percent:0;mso-height-relative:margin;v-text-anchor:top" o:gfxdata="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" filled="f" stroked="f">
                 <v:textbox>
                   <w:txbxContent>
                     <w:p>
@@ -12720,7 +12888,7 @@
           </mc:Choice>
           <mc:Fallback>
             <w:pict>
-              <v:shape w14:anchorId="44C58AF8" id="Pole tekstowe 44" o:spid="_x0000_s1044" type="#_x0000_t202" style="position:absolute;left:0;text-align:left;margin-left:0;margin-top:8.05pt;width:595.5pt;height:80.55pt;z-index:-251611136;visibility:visible;mso-wrap-style:square;mso-width-percent:0;mso-height-percent:0;mso-wrap-distance-left:9pt;mso-wrap-distance-top:0;mso-wrap-distance-right:9pt;mso-wrap-distance-bottom:0;mso-position-horizontal:left;mso-position-horizontal-relative:page;mso-position-vertical:absolute;mso-position-vertical-relative:page;mso-width-percent:0;mso-height-percent:0;mso-width-relative:margin;mso-height-relative:margin;v-text-anchor:top" o:gfxdata="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" filled="f" stroked="f">
+              <v:shape w14:anchorId="44C58AF8" id="Pole tekstowe 44" o:spid="_x0000_s1045" type="#_x0000_t202" style="position:absolute;left:0;text-align:left;margin-left:0;margin-top:8.05pt;width:595.5pt;height:80.55pt;z-index:-251611136;visibility:visible;mso-wrap-style:square;mso-width-percent:0;mso-height-percent:0;mso-wrap-distance-left:9pt;mso-wrap-distance-top:0;mso-wrap-distance-right:9pt;mso-wrap-distance-bottom:0;mso-position-horizontal:left;mso-position-horizontal-relative:page;mso-position-vertical:absolute;mso-position-vertical-relative:page;mso-width-percent:0;mso-height-percent:0;mso-width-relative:margin;mso-height-relative:margin;v-text-anchor:top" o:gfxdata="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" filled="f" stroked="f">
                 <v:textbox>
                   <w:txbxContent>
                     <w:p>
@@ -12805,174 +12973,6 @@
           </w14:textOutline>
         </w:rPr>
       </w:pPr>
-      <w:r>
-        <w:rPr>
-          <w:noProof/>
-        </w:rPr>
-        <mc:AlternateContent>
-          <mc:Choice Requires="wps">
-            <w:drawing>
-              <wp:anchor distT="0" distB="0" distL="114300" distR="114300" simplePos="0" relativeHeight="251703296" behindDoc="0" locked="0" layoutInCell="1" allowOverlap="1" wp14:anchorId="2EE8BD0E" wp14:editId="65BBE495">
-                <wp:simplePos x="0" y="0"/>
-                <wp:positionH relativeFrom="page">
-                  <wp:align>left</wp:align>
-                </wp:positionH>
-                <wp:positionV relativeFrom="page">
-                  <wp:posOffset>53150</wp:posOffset>
-                </wp:positionV>
-                <wp:extent cx="7445829" cy="1015340"/>
-                <wp:effectExtent l="0" t="0" r="0" b="0"/>
-                <wp:wrapNone/>
-                <wp:docPr id="40" name="Pole tekstowe 40"/>
-                <wp:cNvGraphicFramePr/>
-                <a:graphic xmlns:a="http://schemas.openxmlformats.org/drawingml/2006/main">
-                  <a:graphicData uri="http://schemas.microsoft.com/office/word/2010/wordprocessingShape">
-                    <wps:wsp>
-                      <wps:cNvSpPr txBox="1"/>
-                      <wps:spPr>
-                        <a:xfrm>
-                          <a:off x="0" y="0"/>
-                          <a:ext cx="7445829" cy="1015340"/>
-                        </a:xfrm>
-                        <a:prstGeom prst="rect">
-                          <a:avLst/>
-                        </a:prstGeom>
-                        <a:noFill/>
-                        <a:ln>
-                          <a:noFill/>
-                        </a:ln>
-                      </wps:spPr>
-                      <wps:txbx>
-                        <w:txbxContent>
-                          <w:p>
-                            <w:pPr>
-                              <w:jc w:val="center"/>
-                              <w:rPr>
-                                <w:b/>
-                                <w:noProof/>
-                                <w:color w:val="5B9BD5" w:themeColor="accent5"/>
-                                <w:sz w:val="144"/>
-                                <w:szCs w:val="144"/>
-                                <w14:shadow w14:blurRad="12700" w14:dist="38100" w14:dir="2700000" w14:sx="100000" w14:sy="100000" w14:kx="0" w14:ky="0" w14:algn="tl">
-                                  <w14:schemeClr w14:val="accent5">
-                                    <w14:lumMod w14:val="60000"/>
-                                    <w14:lumOff w14:val="40000"/>
-                                  </w14:schemeClr>
-                                </w14:shadow>
-                                <w14:textOutline w14:w="9525" w14:cap="flat" w14:cmpd="sng" w14:algn="ctr">
-                                  <w14:solidFill>
-                                    <w14:schemeClr w14:val="bg1"/>
-                                  </w14:solidFill>
-                                  <w14:prstDash w14:val="solid"/>
-                                  <w14:round/>
-                                </w14:textOutline>
-                              </w:rPr>
-                            </w:pPr>
-                            <w:r>
-                              <w:rPr>
-                                <w:b/>
-                                <w:noProof/>
-                                <w:color w:val="5B9BD5" w:themeColor="accent5"/>
-                                <w:sz w:val="144"/>
-                                <w:szCs w:val="144"/>
-                                <w14:shadow w14:blurRad="12700" w14:dist="38100" w14:dir="2700000" w14:sx="100000" w14:sy="100000" w14:kx="0" w14:ky="0" w14:algn="tl">
-                                  <w14:schemeClr w14:val="accent5">
-                                    <w14:lumMod w14:val="60000"/>
-                                    <w14:lumOff w14:val="40000"/>
-                                  </w14:schemeClr>
-                                </w14:shadow>
-                                <w14:textOutline w14:w="9525" w14:cap="flat" w14:cmpd="sng" w14:algn="ctr">
-                                  <w14:solidFill>
-                                    <w14:schemeClr w14:val="bg1"/>
-                                  </w14:solidFill>
-                                  <w14:prstDash w14:val="solid"/>
-                                  <w14:round/>
-                                </w14:textOutline>
-                              </w:rPr>
-                              <w:t>SITKO PATRYK</w:t>
-                            </w:r>
-                          </w:p>
-                        </w:txbxContent>
-                      </wps:txbx>
-                      <wps:bodyPr rot="0" spcFirstLastPara="0" vertOverflow="overflow" horzOverflow="overflow" vert="horz" wrap="square" lIns="91440" tIns="45720" rIns="91440" bIns="45720" numCol="1" spcCol="0" rtlCol="0" fromWordArt="0" anchor="t" anchorCtr="0" forceAA="0" compatLnSpc="1">
-                        <a:prstTxWarp prst="textNoShape">
-                          <a:avLst/>
-                        </a:prstTxWarp>
-                        <a:noAutofit/>
-                      </wps:bodyPr>
-                    </wps:wsp>
-                  </a:graphicData>
-                </a:graphic>
-                <wp14:sizeRelH relativeFrom="margin">
-                  <wp14:pctWidth>0</wp14:pctWidth>
-                </wp14:sizeRelH>
-                <wp14:sizeRelV relativeFrom="margin">
-                  <wp14:pctHeight>0</wp14:pctHeight>
-                </wp14:sizeRelV>
-              </wp:anchor>
-            </w:drawing>
-          </mc:Choice>
-          <mc:Fallback>
-            <w:pict>
-              <v:shape w14:anchorId="2EE8BD0E" id="Pole tekstowe 40" o:spid="_x0000_s1045" type="#_x0000_t202" style="position:absolute;left:0;text-align:left;margin-left:0;margin-top:4.2pt;width:586.3pt;height:79.95pt;z-index:251703296;visibility:visible;mso-wrap-style:square;mso-width-percent:0;mso-height-percent:0;mso-wrap-distance-left:9pt;mso-wrap-distance-top:0;mso-wrap-distance-right:9pt;mso-wrap-distance-bottom:0;mso-position-horizontal:left;mso-position-horizontal-relative:page;mso-position-vertical:absolute;mso-position-vertical-relative:page;mso-width-percent:0;mso-height-percent:0;mso-width-relative:margin;mso-height-relative:margin;v-text-anchor:top" o:gfxdata="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" filled="f" stroked="f">
-                <v:textbox>
-                  <w:txbxContent>
-                    <w:p>
-                      <w:pPr>
-                        <w:jc w:val="center"/>
-                        <w:rPr>
-                          <w:b/>
-                          <w:noProof/>
-                          <w:color w:val="5B9BD5" w:themeColor="accent5"/>
-                          <w:sz w:val="144"/>
-                          <w:szCs w:val="144"/>
-                          <w14:shadow w14:blurRad="12700" w14:dist="38100" w14:dir="2700000" w14:sx="100000" w14:sy="100000" w14:kx="0" w14:ky="0" w14:algn="tl">
-                            <w14:schemeClr w14:val="accent5">
-                              <w14:lumMod w14:val="60000"/>
-                              <w14:lumOff w14:val="40000"/>
-                            </w14:schemeClr>
-                          </w14:shadow>
-                          <w14:textOutline w14:w="9525" w14:cap="flat" w14:cmpd="sng" w14:algn="ctr">
-                            <w14:solidFill>
-                              <w14:schemeClr w14:val="bg1"/>
-                            </w14:solidFill>
-                            <w14:prstDash w14:val="solid"/>
-                            <w14:round/>
-                          </w14:textOutline>
-                        </w:rPr>
-                      </w:pPr>
-                      <w:r>
-                        <w:rPr>
-                          <w:b/>
-                          <w:noProof/>
-                          <w:color w:val="5B9BD5" w:themeColor="accent5"/>
-                          <w:sz w:val="144"/>
-                          <w:szCs w:val="144"/>
-                          <w14:shadow w14:blurRad="12700" w14:dist="38100" w14:dir="2700000" w14:sx="100000" w14:sy="100000" w14:kx="0" w14:ky="0" w14:algn="tl">
-                            <w14:schemeClr w14:val="accent5">
-                              <w14:lumMod w14:val="60000"/>
-                              <w14:lumOff w14:val="40000"/>
-                            </w14:schemeClr>
-                          </w14:shadow>
-                          <w14:textOutline w14:w="9525" w14:cap="flat" w14:cmpd="sng" w14:algn="ctr">
-                            <w14:solidFill>
-                              <w14:schemeClr w14:val="bg1"/>
-                            </w14:solidFill>
-                            <w14:prstDash w14:val="solid"/>
-                            <w14:round/>
-                          </w14:textOutline>
-                        </w:rPr>
-                        <w:t>SITKO PATRYK</w:t>
-                      </w:r>
-                    </w:p>
-                  </w:txbxContent>
-                </v:textbox>
-                <w10:wrap anchorx="page" anchory="page"/>
-              </v:shape>
-            </w:pict>
-          </mc:Fallback>
-        </mc:AlternateContent>
-      </w:r>
       <w:r>
         <w:rPr>
           <w:noProof/>
@@ -16109,28 +16109,28 @@
         <v:path o:extrusionok="f" gradientshapeok="t" o:connecttype="rect"/>
         <o:lock v:ext="edit" aspectratio="t"/>
       </v:shapetype>
-      <v:shape id="_x0000_i1287" type="#_x0000_t75" style="width:294.7pt;height:294.7pt" o:bullet="t">
+      <v:shape id="_x0000_i2047" type="#_x0000_t75" style="width:294.7pt;height:294.7pt" o:bullet="t">
         <v:imagedata r:id="rId1" o:title="mailbox"/>
       </v:shape>
     </w:pict>
   </w:numPicBullet>
   <w:numPicBullet w:numPicBulletId="1">
     <w:pict>
-      <v:shape id="_x0000_i1288" type="#_x0000_t75" style="width:409.65pt;height:409.65pt" o:bullet="t">
+      <v:shape id="_x0000_i2048" type="#_x0000_t75" style="width:409.65pt;height:409.65pt" o:bullet="t">
         <v:imagedata r:id="rId2" o:title="telephone"/>
       </v:shape>
     </w:pict>
   </w:numPicBullet>
   <w:numPicBullet w:numPicBulletId="2">
     <w:pict>
-      <v:shape id="_x0000_i1289" type="#_x0000_t75" style="width:383.95pt;height:383.95pt" o:bullet="t">
+      <v:shape id="_x0000_i2049" type="#_x0000_t75" style="width:383.95pt;height:383.95pt" o:bullet="t">
         <v:imagedata r:id="rId3" o:title="car"/>
       </v:shape>
     </w:pict>
   </w:numPicBullet>
   <w:numPicBullet w:numPicBulletId="3">
     <w:pict>
-      <v:shape id="_x0000_i1290" type="#_x0000_t75" style="width:409.65pt;height:409.65pt" o:bullet="t">
+      <v:shape id="_x0000_i2050" type="#_x0000_t75" style="width:409.65pt;height:409.65pt" o:bullet="t">
         <v:imagedata r:id="rId4" o:title="email"/>
       </v:shape>
     </w:pict>
@@ -16490,6 +16490,121 @@
     </w:lvl>
   </w:abstractNum>
   <w:abstractNum w:abstractNumId="3" w15:restartNumberingAfterBreak="0">
+    <w:nsid w:val="3E381FA3"/>
+    <w:multiLevelType w:val="hybridMultilevel"/>
+    <w:tmpl w:val="DCD21A82"/>
+    <w:lvl w:ilvl="0" w:tplc="0118592E">
+      <w:start w:val="1"/>
+      <w:numFmt w:val="bullet"/>
+      <w:lvlText w:val=""/>
+      <w:lvlPicBulletId w:val="2"/>
+      <w:lvlJc w:val="left"/>
+      <w:pPr>
+        <w:ind w:left="-130" w:hanging="360"/>
+      </w:pPr>
+      <w:rPr>
+        <w:rFonts w:ascii="Symbol" w:hAnsi="Symbol" w:hint="default"/>
+        <w:color w:val="auto"/>
+      </w:rPr>
+    </w:lvl>
+    <w:lvl w:ilvl="1" w:tplc="04150003" w:tentative="1">
+      <w:start w:val="1"/>
+      <w:numFmt w:val="bullet"/>
+      <w:lvlText w:val="o"/>
+      <w:lvlJc w:val="left"/>
+      <w:pPr>
+        <w:ind w:left="590" w:hanging="360"/>
+      </w:pPr>
+      <w:rPr>
+        <w:rFonts w:ascii="Courier New" w:hAnsi="Courier New" w:cs="Courier New" w:hint="default"/>
+      </w:rPr>
+    </w:lvl>
+    <w:lvl w:ilvl="2" w:tplc="04150005" w:tentative="1">
+      <w:start w:val="1"/>
+      <w:numFmt w:val="bullet"/>
+      <w:lvlText w:val=""/>
+      <w:lvlJc w:val="left"/>
+      <w:pPr>
+        <w:ind w:left="1310" w:hanging="360"/>
+      </w:pPr>
+      <w:rPr>
+        <w:rFonts w:ascii="Wingdings" w:hAnsi="Wingdings" w:hint="default"/>
+      </w:rPr>
+    </w:lvl>
+    <w:lvl w:ilvl="3" w:tplc="04150001" w:tentative="1">
+      <w:start w:val="1"/>
+      <w:numFmt w:val="bullet"/>
+      <w:lvlText w:val=""/>
+      <w:lvlJc w:val="left"/>
+      <w:pPr>
+        <w:ind w:left="2030" w:hanging="360"/>
+      </w:pPr>
+      <w:rPr>
+        <w:rFonts w:ascii="Symbol" w:hAnsi="Symbol" w:hint="default"/>
+      </w:rPr>
+    </w:lvl>
+    <w:lvl w:ilvl="4" w:tplc="04150003" w:tentative="1">
+      <w:start w:val="1"/>
+      <w:numFmt w:val="bullet"/>
+      <w:lvlText w:val="o"/>
+      <w:lvlJc w:val="left"/>
+      <w:pPr>
+        <w:ind w:left="2750" w:hanging="360"/>
+      </w:pPr>
+      <w:rPr>
+        <w:rFonts w:ascii="Courier New" w:hAnsi="Courier New" w:cs="Courier New" w:hint="default"/>
+      </w:rPr>
+    </w:lvl>
+    <w:lvl w:ilvl="5" w:tplc="04150005" w:tentative="1">
+      <w:start w:val="1"/>
+      <w:numFmt w:val="bullet"/>
+      <w:lvlText w:val=""/>
+      <w:lvlJc w:val="left"/>
+      <w:pPr>
+        <w:ind w:left="3470" w:hanging="360"/>
+      </w:pPr>
+      <w:rPr>
+        <w:rFonts w:ascii="Wingdings" w:hAnsi="Wingdings" w:hint="default"/>
+      </w:rPr>
+    </w:lvl>
+    <w:lvl w:ilvl="6" w:tplc="04150001" w:tentative="1">
+      <w:start w:val="1"/>
+      <w:numFmt w:val="bullet"/>
+      <w:lvlText w:val=""/>
+      <w:lvlJc w:val="left"/>
+      <w:pPr>
+        <w:ind w:left="4190" w:hanging="360"/>
+      </w:pPr>
+      <w:rPr>
+        <w:rFonts w:ascii="Symbol" w:hAnsi="Symbol" w:hint="default"/>
+      </w:rPr>
+    </w:lvl>
+    <w:lvl w:ilvl="7" w:tplc="04150003" w:tentative="1">
+      <w:start w:val="1"/>
+      <w:numFmt w:val="bullet"/>
+      <w:lvlText w:val="o"/>
+      <w:lvlJc w:val="left"/>
+      <w:pPr>
+        <w:ind w:left="4910" w:hanging="360"/>
+      </w:pPr>
+      <w:rPr>
+        <w:rFonts w:ascii="Courier New" w:hAnsi="Courier New" w:cs="Courier New" w:hint="default"/>
+      </w:rPr>
+    </w:lvl>
+    <w:lvl w:ilvl="8" w:tplc="04150005" w:tentative="1">
+      <w:start w:val="1"/>
+      <w:numFmt w:val="bullet"/>
+      <w:lvlText w:val=""/>
+      <w:lvlJc w:val="left"/>
+      <w:pPr>
+        <w:ind w:left="5630" w:hanging="360"/>
+      </w:pPr>
+      <w:rPr>
+        <w:rFonts w:ascii="Wingdings" w:hAnsi="Wingdings" w:hint="default"/>
+      </w:rPr>
+    </w:lvl>
+  </w:abstractNum>
+  <w:abstractNum w:abstractNumId="4" w15:restartNumberingAfterBreak="0">
     <w:nsid w:val="46A90CFE"/>
     <w:multiLevelType w:val="hybridMultilevel"/>
     <w:tmpl w:val="A6104F0E"/>
@@ -16611,7 +16726,7 @@
       </w:rPr>
     </w:lvl>
   </w:abstractNum>
-  <w:abstractNum w:abstractNumId="4" w15:restartNumberingAfterBreak="0">
+  <w:abstractNum w:abstractNumId="5" w15:restartNumberingAfterBreak="0">
     <w:nsid w:val="593D4E9B"/>
     <w:multiLevelType w:val="hybridMultilevel"/>
     <w:tmpl w:val="AF4C6F1E"/>
@@ -16725,7 +16840,7 @@
       </w:rPr>
     </w:lvl>
   </w:abstractNum>
-  <w:abstractNum w:abstractNumId="5" w15:restartNumberingAfterBreak="0">
+  <w:abstractNum w:abstractNumId="6" w15:restartNumberingAfterBreak="0">
     <w:nsid w:val="5B8722FE"/>
     <w:multiLevelType w:val="hybridMultilevel"/>
     <w:tmpl w:val="8050DB4E"/>
@@ -16838,7 +16953,7 @@
       </w:rPr>
     </w:lvl>
   </w:abstractNum>
-  <w:abstractNum w:abstractNumId="6" w15:restartNumberingAfterBreak="0">
+  <w:abstractNum w:abstractNumId="7" w15:restartNumberingAfterBreak="0">
     <w:nsid w:val="5E385B3F"/>
     <w:multiLevelType w:val="hybridMultilevel"/>
     <w:tmpl w:val="705AADAA"/>
@@ -16953,7 +17068,7 @@
       </w:rPr>
     </w:lvl>
   </w:abstractNum>
-  <w:abstractNum w:abstractNumId="7" w15:restartNumberingAfterBreak="0">
+  <w:abstractNum w:abstractNumId="8" w15:restartNumberingAfterBreak="0">
     <w:nsid w:val="63DF2EDD"/>
     <w:multiLevelType w:val="hybridMultilevel"/>
     <w:tmpl w:val="14681E70"/>
@@ -17066,7 +17181,7 @@
       </w:rPr>
     </w:lvl>
   </w:abstractNum>
-  <w:abstractNum w:abstractNumId="8" w15:restartNumberingAfterBreak="0">
+  <w:abstractNum w:abstractNumId="9" w15:restartNumberingAfterBreak="0">
     <w:nsid w:val="6BB26A6F"/>
     <w:multiLevelType w:val="hybridMultilevel"/>
     <w:tmpl w:val="D048FD82"/>
@@ -17181,22 +17296,21 @@
       </w:rPr>
     </w:lvl>
   </w:abstractNum>
-  <w:abstractNum w:abstractNumId="9" w15:restartNumberingAfterBreak="0">
+  <w:abstractNum w:abstractNumId="10" w15:restartNumberingAfterBreak="0">
     <w:nsid w:val="6EA160DC"/>
     <w:multiLevelType w:val="hybridMultilevel"/>
-    <w:tmpl w:val="99EA1FDE"/>
-    <w:lvl w:ilvl="0" w:tplc="0118592E">
+    <w:tmpl w:val="4B8E0492"/>
+    <w:lvl w:ilvl="0" w:tplc="C25A7894">
       <w:start w:val="1"/>
       <w:numFmt w:val="bullet"/>
       <w:lvlText w:val=""/>
-      <w:lvlPicBulletId w:val="2"/>
       <w:lvlJc w:val="left"/>
       <w:pPr>
         <w:ind w:left="-74" w:hanging="360"/>
       </w:pPr>
       <w:rPr>
         <w:rFonts w:ascii="Symbol" w:hAnsi="Symbol" w:hint="default"/>
-        <w:color w:val="auto"/>
+        <w:color w:val="7030A0"/>
       </w:rPr>
     </w:lvl>
     <w:lvl w:ilvl="1" w:tplc="6A2CA270">
@@ -17300,34 +17414,37 @@
     </w:lvl>
   </w:abstractNum>
   <w:num w:numId="1">
-    <w:abstractNumId w:val="6"/>
+    <w:abstractNumId w:val="7"/>
   </w:num>
   <w:num w:numId="2">
     <w:abstractNumId w:val="2"/>
   </w:num>
   <w:num w:numId="3">
+    <w:abstractNumId w:val="10"/>
+  </w:num>
+  <w:num w:numId="4">
     <w:abstractNumId w:val="9"/>
   </w:num>
-  <w:num w:numId="4">
-    <w:abstractNumId w:val="8"/>
+  <w:num w:numId="5">
+    <w:abstractNumId w:val="5"/>
   </w:num>
-  <w:num w:numId="5">
+  <w:num w:numId="6">
     <w:abstractNumId w:val="4"/>
   </w:num>
-  <w:num w:numId="6">
-    <w:abstractNumId w:val="3"/>
-  </w:num>
   <w:num w:numId="7">
-    <w:abstractNumId w:val="7"/>
+    <w:abstractNumId w:val="8"/>
   </w:num>
   <w:num w:numId="8">
     <w:abstractNumId w:val="1"/>
   </w:num>
   <w:num w:numId="9">
-    <w:abstractNumId w:val="5"/>
+    <w:abstractNumId w:val="6"/>
   </w:num>
   <w:num w:numId="10">
     <w:abstractNumId w:val="0"/>
+  </w:num>
+  <w:num w:numId="11">
+    <w:abstractNumId w:val="3"/>
   </w:num>
 </w:numbering>
 </file>

</xml_diff>

<commit_message>
closes #3; Changed from dutch to english for the multimedia TV certificate descriptor.
</commit_message>
<xml_diff>
--- a/cv.en.sitko patryk.docx
+++ b/cv.en.sitko patryk.docx
@@ -920,7 +920,6 @@
         </w:rPr>
       </w:pPr>
       <w:hyperlink r:id="rId6" w:history="1">
-        <w:proofErr w:type="spellStart"/>
         <w:r>
           <w:rPr>
             <w:rStyle w:val="Hipercze"/>
@@ -943,159 +942,8 @@
               <w14:round/>
             </w14:textOutline>
           </w:rPr>
-          <w:t>Bergensesteenweg</w:t>
+          <w:t>Bergensesteenweg 37a 002, 1500 Halle - Vlaams Brabant, België</w:t>
         </w:r>
-        <w:proofErr w:type="spellEnd"/>
-        <w:r>
-          <w:rPr>
-            <w:rStyle w:val="Hipercze"/>
-            <w:b/>
-            <w:color w:val="7030A0"/>
-            <w:sz w:val="28"/>
-            <w:szCs w:val="28"/>
-            <w:u w:val="none"/>
-            <w14:shadow w14:blurRad="12700" w14:dist="38100" w14:dir="2700000" w14:sx="100000" w14:sy="100000" w14:kx="0" w14:ky="0" w14:algn="tl">
-              <w14:schemeClr w14:val="accent5">
-                <w14:lumMod w14:val="60000"/>
-                <w14:lumOff w14:val="40000"/>
-              </w14:schemeClr>
-            </w14:shadow>
-            <w14:textOutline w14:w="9525" w14:cap="flat" w14:cmpd="sng" w14:algn="ctr">
-              <w14:solidFill>
-                <w14:srgbClr w14:val="5B9BD5"/>
-              </w14:solidFill>
-              <w14:prstDash w14:val="solid"/>
-              <w14:round/>
-            </w14:textOutline>
-          </w:rPr>
-          <w:t xml:space="preserve"> 37a 002, 1500 Halle - </w:t>
-        </w:r>
-        <w:proofErr w:type="spellStart"/>
-        <w:r>
-          <w:rPr>
-            <w:rStyle w:val="Hipercze"/>
-            <w:b/>
-            <w:color w:val="7030A0"/>
-            <w:sz w:val="28"/>
-            <w:szCs w:val="28"/>
-            <w:u w:val="none"/>
-            <w14:shadow w14:blurRad="12700" w14:dist="38100" w14:dir="2700000" w14:sx="100000" w14:sy="100000" w14:kx="0" w14:ky="0" w14:algn="tl">
-              <w14:schemeClr w14:val="accent5">
-                <w14:lumMod w14:val="60000"/>
-                <w14:lumOff w14:val="40000"/>
-              </w14:schemeClr>
-            </w14:shadow>
-            <w14:textOutline w14:w="9525" w14:cap="flat" w14:cmpd="sng" w14:algn="ctr">
-              <w14:solidFill>
-                <w14:srgbClr w14:val="5B9BD5"/>
-              </w14:solidFill>
-              <w14:prstDash w14:val="solid"/>
-              <w14:round/>
-            </w14:textOutline>
-          </w:rPr>
-          <w:t>Vlaams</w:t>
-        </w:r>
-        <w:proofErr w:type="spellEnd"/>
-        <w:r>
-          <w:rPr>
-            <w:rStyle w:val="Hipercze"/>
-            <w:b/>
-            <w:color w:val="7030A0"/>
-            <w:sz w:val="28"/>
-            <w:szCs w:val="28"/>
-            <w:u w:val="none"/>
-            <w14:shadow w14:blurRad="12700" w14:dist="38100" w14:dir="2700000" w14:sx="100000" w14:sy="100000" w14:kx="0" w14:ky="0" w14:algn="tl">
-              <w14:schemeClr w14:val="accent5">
-                <w14:lumMod w14:val="60000"/>
-                <w14:lumOff w14:val="40000"/>
-              </w14:schemeClr>
-            </w14:shadow>
-            <w14:textOutline w14:w="9525" w14:cap="flat" w14:cmpd="sng" w14:algn="ctr">
-              <w14:solidFill>
-                <w14:srgbClr w14:val="5B9BD5"/>
-              </w14:solidFill>
-              <w14:prstDash w14:val="solid"/>
-              <w14:round/>
-            </w14:textOutline>
-          </w:rPr>
-          <w:t xml:space="preserve"> </w:t>
-        </w:r>
-        <w:proofErr w:type="spellStart"/>
-        <w:r>
-          <w:rPr>
-            <w:rStyle w:val="Hipercze"/>
-            <w:b/>
-            <w:color w:val="7030A0"/>
-            <w:sz w:val="28"/>
-            <w:szCs w:val="28"/>
-            <w:u w:val="none"/>
-            <w14:shadow w14:blurRad="12700" w14:dist="38100" w14:dir="2700000" w14:sx="100000" w14:sy="100000" w14:kx="0" w14:ky="0" w14:algn="tl">
-              <w14:schemeClr w14:val="accent5">
-                <w14:lumMod w14:val="60000"/>
-                <w14:lumOff w14:val="40000"/>
-              </w14:schemeClr>
-            </w14:shadow>
-            <w14:textOutline w14:w="9525" w14:cap="flat" w14:cmpd="sng" w14:algn="ctr">
-              <w14:solidFill>
-                <w14:srgbClr w14:val="5B9BD5"/>
-              </w14:solidFill>
-              <w14:prstDash w14:val="solid"/>
-              <w14:round/>
-            </w14:textOutline>
-          </w:rPr>
-          <w:t>Brabant</w:t>
-        </w:r>
-        <w:proofErr w:type="spellEnd"/>
-        <w:r>
-          <w:rPr>
-            <w:rStyle w:val="Hipercze"/>
-            <w:b/>
-            <w:color w:val="7030A0"/>
-            <w:sz w:val="28"/>
-            <w:szCs w:val="28"/>
-            <w:u w:val="none"/>
-            <w14:shadow w14:blurRad="12700" w14:dist="38100" w14:dir="2700000" w14:sx="100000" w14:sy="100000" w14:kx="0" w14:ky="0" w14:algn="tl">
-              <w14:schemeClr w14:val="accent5">
-                <w14:lumMod w14:val="60000"/>
-                <w14:lumOff w14:val="40000"/>
-              </w14:schemeClr>
-            </w14:shadow>
-            <w14:textOutline w14:w="9525" w14:cap="flat" w14:cmpd="sng" w14:algn="ctr">
-              <w14:solidFill>
-                <w14:srgbClr w14:val="5B9BD5"/>
-              </w14:solidFill>
-              <w14:prstDash w14:val="solid"/>
-              <w14:round/>
-            </w14:textOutline>
-          </w:rPr>
-          <w:t xml:space="preserve">, </w:t>
-        </w:r>
-        <w:proofErr w:type="spellStart"/>
-        <w:r>
-          <w:rPr>
-            <w:rStyle w:val="Hipercze"/>
-            <w:b/>
-            <w:color w:val="7030A0"/>
-            <w:sz w:val="28"/>
-            <w:szCs w:val="28"/>
-            <w:u w:val="none"/>
-            <w14:shadow w14:blurRad="12700" w14:dist="38100" w14:dir="2700000" w14:sx="100000" w14:sy="100000" w14:kx="0" w14:ky="0" w14:algn="tl">
-              <w14:schemeClr w14:val="accent5">
-                <w14:lumMod w14:val="60000"/>
-                <w14:lumOff w14:val="40000"/>
-              </w14:schemeClr>
-            </w14:shadow>
-            <w14:textOutline w14:w="9525" w14:cap="flat" w14:cmpd="sng" w14:algn="ctr">
-              <w14:solidFill>
-                <w14:srgbClr w14:val="5B9BD5"/>
-              </w14:solidFill>
-              <w14:prstDash w14:val="solid"/>
-              <w14:round/>
-            </w14:textOutline>
-          </w:rPr>
-          <w:t>België</w:t>
-        </w:r>
-        <w:proofErr w:type="spellEnd"/>
       </w:hyperlink>
     </w:p>
     <w:p>
@@ -1355,78 +1203,8 @@
             <w14:round/>
           </w14:textOutline>
         </w:rPr>
-        <w:t xml:space="preserve">Drivers </w:t>
-      </w:r>
-      <w:proofErr w:type="spellStart"/>
-      <w:r>
-        <w:rPr>
-          <w:b/>
-          <w:color w:val="7030A0"/>
-          <w:sz w:val="28"/>
-          <w:szCs w:val="28"/>
-          <w14:shadow w14:blurRad="12700" w14:dist="38100" w14:dir="2700000" w14:sx="100000" w14:sy="100000" w14:kx="0" w14:ky="0" w14:algn="tl">
-            <w14:schemeClr w14:val="accent5">
-              <w14:lumMod w14:val="60000"/>
-              <w14:lumOff w14:val="40000"/>
-            </w14:schemeClr>
-          </w14:shadow>
-          <w14:textOutline w14:w="9525" w14:cap="flat" w14:cmpd="sng" w14:algn="ctr">
-            <w14:solidFill>
-              <w14:srgbClr w14:val="5B9BD5"/>
-            </w14:solidFill>
-            <w14:prstDash w14:val="solid"/>
-            <w14:round/>
-          </w14:textOutline>
-        </w:rPr>
-        <w:t>Licence</w:t>
-      </w:r>
-      <w:proofErr w:type="spellEnd"/>
-      <w:r>
-        <w:rPr>
-          <w:b/>
-          <w:color w:val="7030A0"/>
-          <w:sz w:val="28"/>
-          <w:szCs w:val="28"/>
-          <w14:shadow w14:blurRad="12700" w14:dist="38100" w14:dir="2700000" w14:sx="100000" w14:sy="100000" w14:kx="0" w14:ky="0" w14:algn="tl">
-            <w14:schemeClr w14:val="accent5">
-              <w14:lumMod w14:val="60000"/>
-              <w14:lumOff w14:val="40000"/>
-            </w14:schemeClr>
-          </w14:shadow>
-          <w14:textOutline w14:w="9525" w14:cap="flat" w14:cmpd="sng" w14:algn="ctr">
-            <w14:solidFill>
-              <w14:srgbClr w14:val="5B9BD5"/>
-            </w14:solidFill>
-            <w14:prstDash w14:val="solid"/>
-            <w14:round/>
-          </w14:textOutline>
-        </w:rPr>
-        <w:t xml:space="preserve"> – </w:t>
-      </w:r>
-      <w:proofErr w:type="spellStart"/>
-      <w:r>
-        <w:rPr>
-          <w:b/>
-          <w:color w:val="7030A0"/>
-          <w:sz w:val="28"/>
-          <w:szCs w:val="28"/>
-          <w14:shadow w14:blurRad="12700" w14:dist="38100" w14:dir="2700000" w14:sx="100000" w14:sy="100000" w14:kx="0" w14:ky="0" w14:algn="tl">
-            <w14:schemeClr w14:val="accent5">
-              <w14:lumMod w14:val="60000"/>
-              <w14:lumOff w14:val="40000"/>
-            </w14:schemeClr>
-          </w14:shadow>
-          <w14:textOutline w14:w="9525" w14:cap="flat" w14:cmpd="sng" w14:algn="ctr">
-            <w14:solidFill>
-              <w14:srgbClr w14:val="5B9BD5"/>
-            </w14:solidFill>
-            <w14:prstDash w14:val="solid"/>
-            <w14:round/>
-          </w14:textOutline>
-        </w:rPr>
-        <w:t>None</w:t>
-      </w:r>
-      <w:proofErr w:type="spellEnd"/>
+        <w:t>Drivers Licence – None</w:t>
+      </w:r>
     </w:p>
     <w:p>
       <w:pPr>
@@ -2044,7 +1822,6 @@
           </w14:textOutline>
         </w:rPr>
       </w:pPr>
-      <w:proofErr w:type="spellStart"/>
       <w:r>
         <w:rPr>
           <w:rStyle w:val="Hipercze"/>
@@ -2067,7 +1844,6 @@
         </w:rPr>
         <w:t>Result-oriented</w:t>
       </w:r>
-      <w:proofErr w:type="spellEnd"/>
       <w:r>
         <w:rPr>
           <w:rStyle w:val="Hipercze"/>
@@ -2156,7 +1932,6 @@
         </w:rPr>
         <w:t xml:space="preserve">   </w:t>
       </w:r>
-      <w:proofErr w:type="spellStart"/>
       <w:r>
         <w:rPr>
           <w:rStyle w:val="Hipercze"/>
@@ -2179,7 +1954,6 @@
         </w:rPr>
         <w:t>Efficient</w:t>
       </w:r>
-      <w:proofErr w:type="spellEnd"/>
       <w:r>
         <w:rPr>
           <w:rStyle w:val="Hipercze"/>
@@ -2297,7 +2071,6 @@
           </w14:textOutline>
         </w:rPr>
       </w:pPr>
-      <w:proofErr w:type="spellStart"/>
       <w:r>
         <w:rPr>
           <w:rStyle w:val="Hipercze"/>
@@ -2320,7 +2093,6 @@
         </w:rPr>
         <w:t>Analytical</w:t>
       </w:r>
-      <w:proofErr w:type="spellEnd"/>
       <w:r>
         <w:rPr>
           <w:rStyle w:val="Hipercze"/>
@@ -2431,7 +2203,6 @@
         </w:rPr>
         <w:t xml:space="preserve">   </w:t>
       </w:r>
-      <w:proofErr w:type="spellStart"/>
       <w:r>
         <w:rPr>
           <w:rStyle w:val="Hipercze"/>
@@ -2454,7 +2225,6 @@
         </w:rPr>
         <w:t>Conceptual</w:t>
       </w:r>
-      <w:proofErr w:type="spellEnd"/>
       <w:r>
         <w:rPr>
           <w:rStyle w:val="Hipercze"/>
@@ -2572,7 +2342,6 @@
           </w14:textOutline>
         </w:rPr>
       </w:pPr>
-      <w:proofErr w:type="spellStart"/>
       <w:r>
         <w:rPr>
           <w:rStyle w:val="Hipercze"/>
@@ -2593,9 +2362,8 @@
             <w14:round/>
           </w14:textOutline>
         </w:rPr>
-        <w:t>Stress</w:t>
-      </w:r>
-      <w:proofErr w:type="spellEnd"/>
+        <w:t>Stress resistant</w:t>
+      </w:r>
       <w:r>
         <w:rPr>
           <w:rStyle w:val="Hipercze"/>
@@ -2616,9 +2384,8 @@
             <w14:round/>
           </w14:textOutline>
         </w:rPr>
-        <w:t xml:space="preserve"> </w:t>
-      </w:r>
-      <w:proofErr w:type="spellStart"/>
+        <w:tab/>
+      </w:r>
       <w:r>
         <w:rPr>
           <w:rStyle w:val="Hipercze"/>
@@ -2639,14 +2406,13 @@
             <w14:round/>
           </w14:textOutline>
         </w:rPr>
-        <w:t>resistant</w:t>
-      </w:r>
-      <w:proofErr w:type="spellEnd"/>
-      <w:r>
-        <w:rPr>
-          <w:rStyle w:val="Hipercze"/>
-          <w:b/>
-          <w:color w:val="5B9BD5"/>
+        <w:tab/>
+      </w:r>
+      <w:r>
+        <w:rPr>
+          <w:rStyle w:val="Hipercze"/>
+          <w:b/>
+          <w:color w:val="7030A0"/>
           <w:sz w:val="32"/>
           <w:szCs w:val="32"/>
           <w:u w:val="none"/>
@@ -2662,7 +2428,7 @@
             <w14:round/>
           </w14:textOutline>
         </w:rPr>
-        <w:tab/>
+        <w:t>•</w:t>
       </w:r>
       <w:r>
         <w:rPr>
@@ -2684,76 +2450,8 @@
             <w14:round/>
           </w14:textOutline>
         </w:rPr>
-        <w:tab/>
-      </w:r>
-      <w:r>
-        <w:rPr>
-          <w:rStyle w:val="Hipercze"/>
-          <w:b/>
-          <w:color w:val="7030A0"/>
-          <w:sz w:val="32"/>
-          <w:szCs w:val="32"/>
-          <w:u w:val="none"/>
-          <w14:shadow w14:blurRad="12700" w14:dist="38100" w14:dir="2700000" w14:sx="100000" w14:sy="100000" w14:kx="0" w14:ky="0" w14:algn="tl">
-            <w14:schemeClr w14:val="accent5">
-              <w14:lumMod w14:val="60000"/>
-              <w14:lumOff w14:val="40000"/>
-            </w14:schemeClr>
-          </w14:shadow>
-          <w14:textOutline w14:w="9525" w14:cap="flat" w14:cmpd="sng" w14:algn="ctr">
-            <w14:noFill/>
-            <w14:prstDash w14:val="solid"/>
-            <w14:round/>
-          </w14:textOutline>
-        </w:rPr>
-        <w:t>•</w:t>
-      </w:r>
-      <w:r>
-        <w:rPr>
-          <w:rStyle w:val="Hipercze"/>
-          <w:b/>
-          <w:color w:val="5B9BD5"/>
-          <w:sz w:val="32"/>
-          <w:szCs w:val="32"/>
-          <w:u w:val="none"/>
-          <w14:shadow w14:blurRad="12700" w14:dist="38100" w14:dir="2700000" w14:sx="100000" w14:sy="100000" w14:kx="0" w14:ky="0" w14:algn="tl">
-            <w14:schemeClr w14:val="accent5">
-              <w14:lumMod w14:val="60000"/>
-              <w14:lumOff w14:val="40000"/>
-            </w14:schemeClr>
-          </w14:shadow>
-          <w14:textOutline w14:w="9525" w14:cap="flat" w14:cmpd="sng" w14:algn="ctr">
-            <w14:noFill/>
-            <w14:prstDash w14:val="solid"/>
-            <w14:round/>
-          </w14:textOutline>
-        </w:rPr>
-        <w:t xml:space="preserve">   </w:t>
-      </w:r>
-      <w:proofErr w:type="spellStart"/>
-      <w:r>
-        <w:rPr>
-          <w:rStyle w:val="Hipercze"/>
-          <w:b/>
-          <w:color w:val="5B9BD5"/>
-          <w:sz w:val="32"/>
-          <w:szCs w:val="32"/>
-          <w:u w:val="none"/>
-          <w14:shadow w14:blurRad="12700" w14:dist="38100" w14:dir="2700000" w14:sx="100000" w14:sy="100000" w14:kx="0" w14:ky="0" w14:algn="tl">
-            <w14:schemeClr w14:val="accent5">
-              <w14:lumMod w14:val="60000"/>
-              <w14:lumOff w14:val="40000"/>
-            </w14:schemeClr>
-          </w14:shadow>
-          <w14:textOutline w14:w="9525" w14:cap="flat" w14:cmpd="sng" w14:algn="ctr">
-            <w14:noFill/>
-            <w14:prstDash w14:val="solid"/>
-            <w14:round/>
-          </w14:textOutline>
-        </w:rPr>
-        <w:t>Responsible</w:t>
-      </w:r>
-      <w:proofErr w:type="spellEnd"/>
+        <w:t xml:space="preserve">   Responsible</w:t>
+      </w:r>
     </w:p>
     <w:p>
       <w:pPr>
@@ -3135,7 +2833,6 @@
           </wp:anchor>
         </w:drawing>
       </w:r>
-      <w:proofErr w:type="spellStart"/>
       <w:r>
         <w:rPr>
           <w:rStyle w:val="Hipercze"/>
@@ -3158,32 +2855,7 @@
             <w14:round/>
           </w14:textOutline>
         </w:rPr>
-        <w:t>Written</w:t>
-      </w:r>
-      <w:proofErr w:type="spellEnd"/>
-      <w:r>
-        <w:rPr>
-          <w:rStyle w:val="Hipercze"/>
-          <w:bCs/>
-          <w:color w:val="5B9BD5"/>
-          <w:sz w:val="32"/>
-          <w:szCs w:val="32"/>
-          <w:u w:val="none"/>
-          <w14:shadow w14:blurRad="12700" w14:dist="38100" w14:dir="2700000" w14:sx="100000" w14:sy="100000" w14:kx="0" w14:ky="0" w14:algn="tl">
-            <w14:schemeClr w14:val="accent5">
-              <w14:lumMod w14:val="60000"/>
-              <w14:lumOff w14:val="40000"/>
-            </w14:schemeClr>
-          </w14:shadow>
-          <w14:textOutline w14:w="9525" w14:cap="flat" w14:cmpd="sng" w14:algn="ctr">
-            <w14:solidFill>
-              <w14:srgbClr w14:val="5B9BD5"/>
-            </w14:solidFill>
-            <w14:prstDash w14:val="solid"/>
-            <w14:round/>
-          </w14:textOutline>
-        </w:rPr>
-        <w:t>:</w:t>
+        <w:t>Written:</w:t>
       </w:r>
     </w:p>
     <w:p>
@@ -3277,7 +2949,6 @@
           </wp:anchor>
         </w:drawing>
       </w:r>
-      <w:proofErr w:type="spellStart"/>
       <w:r>
         <w:rPr>
           <w:rStyle w:val="Hipercze"/>
@@ -3300,32 +2971,7 @@
             <w14:round/>
           </w14:textOutline>
         </w:rPr>
-        <w:t>Spoken</w:t>
-      </w:r>
-      <w:proofErr w:type="spellEnd"/>
-      <w:r>
-        <w:rPr>
-          <w:rStyle w:val="Hipercze"/>
-          <w:bCs/>
-          <w:color w:val="5B9BD5"/>
-          <w:sz w:val="32"/>
-          <w:szCs w:val="32"/>
-          <w:u w:val="none"/>
-          <w14:shadow w14:blurRad="12700" w14:dist="38100" w14:dir="2700000" w14:sx="100000" w14:sy="100000" w14:kx="0" w14:ky="0" w14:algn="tl">
-            <w14:schemeClr w14:val="accent5">
-              <w14:lumMod w14:val="60000"/>
-              <w14:lumOff w14:val="40000"/>
-            </w14:schemeClr>
-          </w14:shadow>
-          <w14:textOutline w14:w="9525" w14:cap="flat" w14:cmpd="sng" w14:algn="ctr">
-            <w14:solidFill>
-              <w14:srgbClr w14:val="5B9BD5"/>
-            </w14:solidFill>
-            <w14:prstDash w14:val="solid"/>
-            <w14:round/>
-          </w14:textOutline>
-        </w:rPr>
-        <w:t>:</w:t>
+        <w:t>Spoken:</w:t>
       </w:r>
     </w:p>
     <w:p>
@@ -3404,107 +3050,7 @@
             <w14:round/>
           </w14:textOutline>
         </w:rPr>
-        <w:t xml:space="preserve"> (</w:t>
-      </w:r>
-      <w:proofErr w:type="spellStart"/>
-      <w:r>
-        <w:rPr>
-          <w:rStyle w:val="Hipercze"/>
-          <w:bCs/>
-          <w:color w:val="5B9BD5"/>
-          <w:sz w:val="32"/>
-          <w:szCs w:val="32"/>
-          <w:u w:val="none"/>
-          <w14:shadow w14:blurRad="12700" w14:dist="38100" w14:dir="2700000" w14:sx="100000" w14:sy="100000" w14:kx="0" w14:ky="0" w14:algn="tl">
-            <w14:schemeClr w14:val="accent5">
-              <w14:lumMod w14:val="60000"/>
-              <w14:lumOff w14:val="40000"/>
-            </w14:schemeClr>
-          </w14:shadow>
-          <w14:textOutline w14:w="9525" w14:cap="flat" w14:cmpd="sng" w14:algn="ctr">
-            <w14:solidFill>
-              <w14:srgbClr w14:val="5B9BD5"/>
-            </w14:solidFill>
-            <w14:prstDash w14:val="solid"/>
-            <w14:round/>
-          </w14:textOutline>
-        </w:rPr>
-        <w:t>Oui</w:t>
-      </w:r>
-      <w:proofErr w:type="spellEnd"/>
-      <w:r>
-        <w:rPr>
-          <w:rStyle w:val="Hipercze"/>
-          <w:bCs/>
-          <w:color w:val="5B9BD5"/>
-          <w:sz w:val="32"/>
-          <w:szCs w:val="32"/>
-          <w:u w:val="none"/>
-          <w14:shadow w14:blurRad="12700" w14:dist="38100" w14:dir="2700000" w14:sx="100000" w14:sy="100000" w14:kx="0" w14:ky="0" w14:algn="tl">
-            <w14:schemeClr w14:val="accent5">
-              <w14:lumMod w14:val="60000"/>
-              <w14:lumOff w14:val="40000"/>
-            </w14:schemeClr>
-          </w14:shadow>
-          <w14:textOutline w14:w="9525" w14:cap="flat" w14:cmpd="sng" w14:algn="ctr">
-            <w14:solidFill>
-              <w14:srgbClr w14:val="5B9BD5"/>
-            </w14:solidFill>
-            <w14:prstDash w14:val="solid"/>
-            <w14:round/>
-          </w14:textOutline>
-        </w:rPr>
-        <w:t xml:space="preserve"> </w:t>
-      </w:r>
-      <w:proofErr w:type="spellStart"/>
-      <w:r>
-        <w:rPr>
-          <w:rStyle w:val="Hipercze"/>
-          <w:bCs/>
-          <w:color w:val="5B9BD5"/>
-          <w:sz w:val="32"/>
-          <w:szCs w:val="32"/>
-          <w:u w:val="none"/>
-          <w14:shadow w14:blurRad="12700" w14:dist="38100" w14:dir="2700000" w14:sx="100000" w14:sy="100000" w14:kx="0" w14:ky="0" w14:algn="tl">
-            <w14:schemeClr w14:val="accent5">
-              <w14:lumMod w14:val="60000"/>
-              <w14:lumOff w14:val="40000"/>
-            </w14:schemeClr>
-          </w14:shadow>
-          <w14:textOutline w14:w="9525" w14:cap="flat" w14:cmpd="sng" w14:algn="ctr">
-            <w14:solidFill>
-              <w14:srgbClr w14:val="5B9BD5"/>
-            </w14:solidFill>
-            <w14:prstDash w14:val="solid"/>
-            <w14:round/>
-          </w14:textOutline>
-        </w:rPr>
-        <w:t>oui</w:t>
-      </w:r>
-      <w:proofErr w:type="spellEnd"/>
-      <w:r>
-        <w:rPr>
-          <w:rStyle w:val="Hipercze"/>
-          <w:bCs/>
-          <w:color w:val="5B9BD5"/>
-          <w:sz w:val="32"/>
-          <w:szCs w:val="32"/>
-          <w:u w:val="none"/>
-          <w14:shadow w14:blurRad="12700" w14:dist="38100" w14:dir="2700000" w14:sx="100000" w14:sy="100000" w14:kx="0" w14:ky="0" w14:algn="tl">
-            <w14:schemeClr w14:val="accent5">
-              <w14:lumMod w14:val="60000"/>
-              <w14:lumOff w14:val="40000"/>
-            </w14:schemeClr>
-          </w14:shadow>
-          <w14:textOutline w14:w="9525" w14:cap="flat" w14:cmpd="sng" w14:algn="ctr">
-            <w14:solidFill>
-              <w14:srgbClr w14:val="5B9BD5"/>
-            </w14:solidFill>
-            <w14:prstDash w14:val="solid"/>
-            <w14:round/>
-          </w14:textOutline>
-        </w:rPr>
-        <w:t>!)</w:t>
+        <w:t xml:space="preserve"> (Oui oui!)</w:t>
       </w:r>
     </w:p>
     <w:p>
@@ -3601,7 +3147,6 @@
           </wp:anchor>
         </w:drawing>
       </w:r>
-      <w:proofErr w:type="spellStart"/>
       <w:r>
         <w:rPr>
           <w:rStyle w:val="Hipercze"/>
@@ -3624,32 +3169,7 @@
             <w14:round/>
           </w14:textOutline>
         </w:rPr>
-        <w:t>Written</w:t>
-      </w:r>
-      <w:proofErr w:type="spellEnd"/>
-      <w:r>
-        <w:rPr>
-          <w:rStyle w:val="Hipercze"/>
-          <w:bCs/>
-          <w:color w:val="5B9BD5"/>
-          <w:sz w:val="32"/>
-          <w:szCs w:val="32"/>
-          <w:u w:val="none"/>
-          <w14:shadow w14:blurRad="12700" w14:dist="38100" w14:dir="2700000" w14:sx="100000" w14:sy="100000" w14:kx="0" w14:ky="0" w14:algn="tl">
-            <w14:schemeClr w14:val="accent5">
-              <w14:lumMod w14:val="60000"/>
-              <w14:lumOff w14:val="40000"/>
-            </w14:schemeClr>
-          </w14:shadow>
-          <w14:textOutline w14:w="9525" w14:cap="flat" w14:cmpd="sng" w14:algn="ctr">
-            <w14:solidFill>
-              <w14:srgbClr w14:val="5B9BD5"/>
-            </w14:solidFill>
-            <w14:prstDash w14:val="solid"/>
-            <w14:round/>
-          </w14:textOutline>
-        </w:rPr>
-        <w:t>:</w:t>
+        <w:t>Written:</w:t>
       </w:r>
     </w:p>
     <w:p>
@@ -3746,7 +3266,6 @@
           </wp:anchor>
         </w:drawing>
       </w:r>
-      <w:proofErr w:type="spellStart"/>
       <w:r>
         <w:rPr>
           <w:rStyle w:val="Hipercze"/>
@@ -3769,32 +3288,7 @@
             <w14:round/>
           </w14:textOutline>
         </w:rPr>
-        <w:t>Spoken</w:t>
-      </w:r>
-      <w:proofErr w:type="spellEnd"/>
-      <w:r>
-        <w:rPr>
-          <w:rStyle w:val="Hipercze"/>
-          <w:bCs/>
-          <w:color w:val="5B9BD5"/>
-          <w:sz w:val="32"/>
-          <w:szCs w:val="32"/>
-          <w:u w:val="none"/>
-          <w14:shadow w14:blurRad="12700" w14:dist="38100" w14:dir="2700000" w14:sx="100000" w14:sy="100000" w14:kx="0" w14:ky="0" w14:algn="tl">
-            <w14:schemeClr w14:val="accent5">
-              <w14:lumMod w14:val="60000"/>
-              <w14:lumOff w14:val="40000"/>
-            </w14:schemeClr>
-          </w14:shadow>
-          <w14:textOutline w14:w="9525" w14:cap="flat" w14:cmpd="sng" w14:algn="ctr">
-            <w14:solidFill>
-              <w14:srgbClr w14:val="5B9BD5"/>
-            </w14:solidFill>
-            <w14:prstDash w14:val="solid"/>
-            <w14:round/>
-          </w14:textOutline>
-        </w:rPr>
-        <w:t>:</w:t>
+        <w:t>Spoken:</w:t>
       </w:r>
     </w:p>
     <w:p>
@@ -3937,107 +3431,7 @@
             <w14:round/>
           </w14:textOutline>
         </w:rPr>
-        <w:t xml:space="preserve"> (</w:t>
-      </w:r>
-      <w:proofErr w:type="spellStart"/>
-      <w:r>
-        <w:rPr>
-          <w:rStyle w:val="Hipercze"/>
-          <w:bCs/>
-          <w:color w:val="5B9BD5"/>
-          <w:sz w:val="32"/>
-          <w:szCs w:val="32"/>
-          <w:u w:val="none"/>
-          <w14:shadow w14:blurRad="12700" w14:dist="38100" w14:dir="2700000" w14:sx="100000" w14:sy="100000" w14:kx="0" w14:ky="0" w14:algn="tl">
-            <w14:schemeClr w14:val="accent5">
-              <w14:lumMod w14:val="60000"/>
-              <w14:lumOff w14:val="40000"/>
-            </w14:schemeClr>
-          </w14:shadow>
-          <w14:textOutline w14:w="9525" w14:cap="flat" w14:cmpd="sng" w14:algn="ctr">
-            <w14:solidFill>
-              <w14:srgbClr w14:val="5B9BD5"/>
-            </w14:solidFill>
-            <w14:prstDash w14:val="solid"/>
-            <w14:round/>
-          </w14:textOutline>
-        </w:rPr>
-        <w:t>Yes</w:t>
-      </w:r>
-      <w:proofErr w:type="spellEnd"/>
-      <w:r>
-        <w:rPr>
-          <w:rStyle w:val="Hipercze"/>
-          <w:bCs/>
-          <w:color w:val="5B9BD5"/>
-          <w:sz w:val="32"/>
-          <w:szCs w:val="32"/>
-          <w:u w:val="none"/>
-          <w14:shadow w14:blurRad="12700" w14:dist="38100" w14:dir="2700000" w14:sx="100000" w14:sy="100000" w14:kx="0" w14:ky="0" w14:algn="tl">
-            <w14:schemeClr w14:val="accent5">
-              <w14:lumMod w14:val="60000"/>
-              <w14:lumOff w14:val="40000"/>
-            </w14:schemeClr>
-          </w14:shadow>
-          <w14:textOutline w14:w="9525" w14:cap="flat" w14:cmpd="sng" w14:algn="ctr">
-            <w14:solidFill>
-              <w14:srgbClr w14:val="5B9BD5"/>
-            </w14:solidFill>
-            <w14:prstDash w14:val="solid"/>
-            <w14:round/>
-          </w14:textOutline>
-        </w:rPr>
-        <w:t xml:space="preserve"> </w:t>
-      </w:r>
-      <w:proofErr w:type="spellStart"/>
-      <w:r>
-        <w:rPr>
-          <w:rStyle w:val="Hipercze"/>
-          <w:bCs/>
-          <w:color w:val="5B9BD5"/>
-          <w:sz w:val="32"/>
-          <w:szCs w:val="32"/>
-          <w:u w:val="none"/>
-          <w14:shadow w14:blurRad="12700" w14:dist="38100" w14:dir="2700000" w14:sx="100000" w14:sy="100000" w14:kx="0" w14:ky="0" w14:algn="tl">
-            <w14:schemeClr w14:val="accent5">
-              <w14:lumMod w14:val="60000"/>
-              <w14:lumOff w14:val="40000"/>
-            </w14:schemeClr>
-          </w14:shadow>
-          <w14:textOutline w14:w="9525" w14:cap="flat" w14:cmpd="sng" w14:algn="ctr">
-            <w14:solidFill>
-              <w14:srgbClr w14:val="5B9BD5"/>
-            </w14:solidFill>
-            <w14:prstDash w14:val="solid"/>
-            <w14:round/>
-          </w14:textOutline>
-        </w:rPr>
-        <w:t>yes</w:t>
-      </w:r>
-      <w:proofErr w:type="spellEnd"/>
-      <w:r>
-        <w:rPr>
-          <w:rStyle w:val="Hipercze"/>
-          <w:bCs/>
-          <w:color w:val="5B9BD5"/>
-          <w:sz w:val="32"/>
-          <w:szCs w:val="32"/>
-          <w:u w:val="none"/>
-          <w14:shadow w14:blurRad="12700" w14:dist="38100" w14:dir="2700000" w14:sx="100000" w14:sy="100000" w14:kx="0" w14:ky="0" w14:algn="tl">
-            <w14:schemeClr w14:val="accent5">
-              <w14:lumMod w14:val="60000"/>
-              <w14:lumOff w14:val="40000"/>
-            </w14:schemeClr>
-          </w14:shadow>
-          <w14:textOutline w14:w="9525" w14:cap="flat" w14:cmpd="sng" w14:algn="ctr">
-            <w14:solidFill>
-              <w14:srgbClr w14:val="5B9BD5"/>
-            </w14:solidFill>
-            <w14:prstDash w14:val="solid"/>
-            <w14:round/>
-          </w14:textOutline>
-        </w:rPr>
-        <w:t>!)</w:t>
+        <w:t xml:space="preserve"> (Yes yes!)</w:t>
       </w:r>
     </w:p>
     <w:p>
@@ -4134,7 +3528,6 @@
           </wp:anchor>
         </w:drawing>
       </w:r>
-      <w:proofErr w:type="spellStart"/>
       <w:r>
         <w:rPr>
           <w:rStyle w:val="Hipercze"/>
@@ -4157,32 +3550,7 @@
             <w14:round/>
           </w14:textOutline>
         </w:rPr>
-        <w:t>Written</w:t>
-      </w:r>
-      <w:proofErr w:type="spellEnd"/>
-      <w:r>
-        <w:rPr>
-          <w:rStyle w:val="Hipercze"/>
-          <w:bCs/>
-          <w:color w:val="5B9BD5"/>
-          <w:sz w:val="32"/>
-          <w:szCs w:val="32"/>
-          <w:u w:val="none"/>
-          <w14:shadow w14:blurRad="12700" w14:dist="38100" w14:dir="2700000" w14:sx="100000" w14:sy="100000" w14:kx="0" w14:ky="0" w14:algn="tl">
-            <w14:schemeClr w14:val="accent5">
-              <w14:lumMod w14:val="60000"/>
-              <w14:lumOff w14:val="40000"/>
-            </w14:schemeClr>
-          </w14:shadow>
-          <w14:textOutline w14:w="9525" w14:cap="flat" w14:cmpd="sng" w14:algn="ctr">
-            <w14:solidFill>
-              <w14:srgbClr w14:val="5B9BD5"/>
-            </w14:solidFill>
-            <w14:prstDash w14:val="solid"/>
-            <w14:round/>
-          </w14:textOutline>
-        </w:rPr>
-        <w:t>:</w:t>
+        <w:t>Written:</w:t>
       </w:r>
     </w:p>
     <w:p>
@@ -4279,7 +3647,6 @@
           </wp:anchor>
         </w:drawing>
       </w:r>
-      <w:proofErr w:type="spellStart"/>
       <w:r>
         <w:rPr>
           <w:rStyle w:val="Hipercze"/>
@@ -4302,32 +3669,7 @@
             <w14:round/>
           </w14:textOutline>
         </w:rPr>
-        <w:t>Spoken</w:t>
-      </w:r>
-      <w:proofErr w:type="spellEnd"/>
-      <w:r>
-        <w:rPr>
-          <w:rStyle w:val="Hipercze"/>
-          <w:bCs/>
-          <w:color w:val="5B9BD5"/>
-          <w:sz w:val="32"/>
-          <w:szCs w:val="32"/>
-          <w:u w:val="none"/>
-          <w14:shadow w14:blurRad="12700" w14:dist="38100" w14:dir="2700000" w14:sx="100000" w14:sy="100000" w14:kx="0" w14:ky="0" w14:algn="tl">
-            <w14:schemeClr w14:val="accent5">
-              <w14:lumMod w14:val="60000"/>
-              <w14:lumOff w14:val="40000"/>
-            </w14:schemeClr>
-          </w14:shadow>
-          <w14:textOutline w14:w="9525" w14:cap="flat" w14:cmpd="sng" w14:algn="ctr">
-            <w14:solidFill>
-              <w14:srgbClr w14:val="5B9BD5"/>
-            </w14:solidFill>
-            <w14:prstDash w14:val="solid"/>
-            <w14:round/>
-          </w14:textOutline>
-        </w:rPr>
-        <w:t>:</w:t>
+        <w:t>Spoken:</w:t>
       </w:r>
     </w:p>
     <w:p>
@@ -4360,7 +3702,6 @@
           </w14:textOutline>
         </w:rPr>
       </w:pPr>
-      <w:proofErr w:type="spellStart"/>
       <w:r>
         <w:rPr>
           <w:rStyle w:val="Hipercze"/>
@@ -4383,32 +3724,7 @@
             <w14:round/>
           </w14:textOutline>
         </w:rPr>
-        <w:t>Polish</w:t>
-      </w:r>
-      <w:proofErr w:type="spellEnd"/>
-      <w:r>
-        <w:rPr>
-          <w:rStyle w:val="Hipercze"/>
-          <w:bCs/>
-          <w:color w:val="5B9BD5"/>
-          <w:sz w:val="32"/>
-          <w:szCs w:val="32"/>
-          <w:u w:val="none"/>
-          <w14:shadow w14:blurRad="12700" w14:dist="38100" w14:dir="2700000" w14:sx="100000" w14:sy="100000" w14:kx="0" w14:ky="0" w14:algn="tl">
-            <w14:schemeClr w14:val="accent5">
-              <w14:lumMod w14:val="60000"/>
-              <w14:lumOff w14:val="40000"/>
-            </w14:schemeClr>
-          </w14:shadow>
-          <w14:textOutline w14:w="9525" w14:cap="flat" w14:cmpd="sng" w14:algn="ctr">
-            <w14:solidFill>
-              <w14:srgbClr w14:val="5B9BD5"/>
-            </w14:solidFill>
-            <w14:prstDash w14:val="solid"/>
-            <w14:round/>
-          </w14:textOutline>
-        </w:rPr>
-        <w:t>:</w:t>
+        <w:t>Polish:</w:t>
       </w:r>
       <w:r>
         <w:rPr>
@@ -4529,7 +3845,6 @@
           </wp:anchor>
         </w:drawing>
       </w:r>
-      <w:proofErr w:type="spellStart"/>
       <w:r>
         <w:rPr>
           <w:rStyle w:val="Hipercze"/>
@@ -4552,32 +3867,7 @@
             <w14:round/>
           </w14:textOutline>
         </w:rPr>
-        <w:t>Written</w:t>
-      </w:r>
-      <w:proofErr w:type="spellEnd"/>
-      <w:r>
-        <w:rPr>
-          <w:rStyle w:val="Hipercze"/>
-          <w:bCs/>
-          <w:color w:val="5B9BD5"/>
-          <w:sz w:val="32"/>
-          <w:szCs w:val="32"/>
-          <w:u w:val="none"/>
-          <w14:shadow w14:blurRad="12700" w14:dist="38100" w14:dir="2700000" w14:sx="100000" w14:sy="100000" w14:kx="0" w14:ky="0" w14:algn="tl">
-            <w14:schemeClr w14:val="accent5">
-              <w14:lumMod w14:val="60000"/>
-              <w14:lumOff w14:val="40000"/>
-            </w14:schemeClr>
-          </w14:shadow>
-          <w14:textOutline w14:w="9525" w14:cap="flat" w14:cmpd="sng" w14:algn="ctr">
-            <w14:solidFill>
-              <w14:srgbClr w14:val="5B9BD5"/>
-            </w14:solidFill>
-            <w14:prstDash w14:val="solid"/>
-            <w14:round/>
-          </w14:textOutline>
-        </w:rPr>
-        <w:t>:</w:t>
+        <w:t>Written:</w:t>
       </w:r>
     </w:p>
     <w:p>
@@ -4674,7 +3964,6 @@
           </wp:anchor>
         </w:drawing>
       </w:r>
-      <w:proofErr w:type="spellStart"/>
       <w:r>
         <w:rPr>
           <w:rStyle w:val="Hipercze"/>
@@ -4697,32 +3986,7 @@
             <w14:round/>
           </w14:textOutline>
         </w:rPr>
-        <w:t>Spoken</w:t>
-      </w:r>
-      <w:proofErr w:type="spellEnd"/>
-      <w:r>
-        <w:rPr>
-          <w:rStyle w:val="Hipercze"/>
-          <w:bCs/>
-          <w:color w:val="5B9BD5"/>
-          <w:sz w:val="32"/>
-          <w:szCs w:val="32"/>
-          <w:u w:val="none"/>
-          <w14:shadow w14:blurRad="12700" w14:dist="38100" w14:dir="2700000" w14:sx="100000" w14:sy="100000" w14:kx="0" w14:ky="0" w14:algn="tl">
-            <w14:schemeClr w14:val="accent5">
-              <w14:lumMod w14:val="60000"/>
-              <w14:lumOff w14:val="40000"/>
-            </w14:schemeClr>
-          </w14:shadow>
-          <w14:textOutline w14:w="9525" w14:cap="flat" w14:cmpd="sng" w14:algn="ctr">
-            <w14:solidFill>
-              <w14:srgbClr w14:val="5B9BD5"/>
-            </w14:solidFill>
-            <w14:prstDash w14:val="solid"/>
-            <w14:round/>
-          </w14:textOutline>
-        </w:rPr>
-        <w:t>:</w:t>
+        <w:t>Spoken:</w:t>
       </w:r>
     </w:p>
     <w:p>
@@ -6036,7 +5300,6 @@
           </w14:textOutline>
         </w:rPr>
       </w:pPr>
-      <w:proofErr w:type="spellStart"/>
       <w:r>
         <w:rPr>
           <w:bCs/>
@@ -6057,30 +5320,7 @@
             <w14:round/>
           </w14:textOutline>
         </w:rPr>
-        <w:t>React</w:t>
-      </w:r>
-      <w:proofErr w:type="spellEnd"/>
-      <w:r>
-        <w:rPr>
-          <w:bCs/>
-          <w:color w:val="5B9BD5"/>
-          <w:sz w:val="32"/>
-          <w:szCs w:val="32"/>
-          <w14:shadow w14:blurRad="12700" w14:dist="38100" w14:dir="2700000" w14:sx="100000" w14:sy="100000" w14:kx="0" w14:ky="0" w14:algn="tl">
-            <w14:schemeClr w14:val="accent5">
-              <w14:lumMod w14:val="60000"/>
-              <w14:lumOff w14:val="40000"/>
-            </w14:schemeClr>
-          </w14:shadow>
-          <w14:textOutline w14:w="9525" w14:cap="flat" w14:cmpd="sng" w14:algn="ctr">
-            <w14:solidFill>
-              <w14:srgbClr w14:val="5B9BD5"/>
-            </w14:solidFill>
-            <w14:prstDash w14:val="solid"/>
-            <w14:round/>
-          </w14:textOutline>
-        </w:rPr>
-        <w:t>:</w:t>
+        <w:t>React:</w:t>
       </w:r>
       <w:r>
         <w:rPr>
@@ -6436,7 +5676,6 @@
         </w:rPr>
         <w:t>-</w:t>
       </w:r>
-      <w:proofErr w:type="spellStart"/>
       <w:r>
         <w:rPr>
           <w:bCs/>
@@ -6459,7 +5698,6 @@
         </w:rPr>
         <w:t>Redux</w:t>
       </w:r>
-      <w:proofErr w:type="spellEnd"/>
       <w:r>
         <w:rPr>
           <w:bCs/>
@@ -6574,7 +5812,6 @@
         </w:rPr>
         <w:t xml:space="preserve">     </w:t>
       </w:r>
-      <w:proofErr w:type="spellStart"/>
       <w:r>
         <w:rPr>
           <w:rStyle w:val="Hipercze"/>
@@ -6599,7 +5836,6 @@
         </w:rPr>
         <w:t>Electron</w:t>
       </w:r>
-      <w:proofErr w:type="spellEnd"/>
       <w:r>
         <w:rPr>
           <w:rStyle w:val="Hipercze"/>
@@ -6672,7 +5908,6 @@
         </w:rPr>
         <w:t xml:space="preserve">     </w:t>
       </w:r>
-      <w:proofErr w:type="spellStart"/>
       <w:r>
         <w:rPr>
           <w:rStyle w:val="Hipercze"/>
@@ -6697,7 +5932,6 @@
         </w:rPr>
         <w:t>NodeJS</w:t>
       </w:r>
-      <w:proofErr w:type="spellEnd"/>
     </w:p>
     <w:p>
       <w:pPr>
@@ -6864,55 +6098,29 @@
         </w:rPr>
         <w:t xml:space="preserve">     </w:t>
       </w:r>
-      <w:proofErr w:type="spellStart"/>
-      <w:r>
-        <w:rPr>
-          <w:rStyle w:val="Hipercze"/>
-          <w:b/>
-          <w:color w:val="5B9BD5"/>
-          <w:sz w:val="32"/>
-          <w:szCs w:val="32"/>
-          <w:u w:val="none"/>
-          <w14:shadow w14:blurRad="12700" w14:dist="38100" w14:dir="2700000" w14:sx="100000" w14:sy="100000" w14:kx="0" w14:ky="0" w14:algn="tl">
-            <w14:schemeClr w14:val="accent5">
-              <w14:lumMod w14:val="60000"/>
-              <w14:lumOff w14:val="40000"/>
-            </w14:schemeClr>
-          </w14:shadow>
-          <w14:textOutline w14:w="9525" w14:cap="flat" w14:cmpd="sng" w14:algn="ctr">
-            <w14:solidFill>
-              <w14:srgbClr w14:val="5B9BD5"/>
-            </w14:solidFill>
-            <w14:prstDash w14:val="solid"/>
-            <w14:round/>
-          </w14:textOutline>
-        </w:rPr>
-        <w:t>JQuery</w:t>
-      </w:r>
-      <w:proofErr w:type="spellEnd"/>
-      <w:r>
-        <w:rPr>
-          <w:rStyle w:val="Hipercze"/>
-          <w:b/>
-          <w:color w:val="5B9BD5"/>
-          <w:sz w:val="32"/>
-          <w:szCs w:val="32"/>
-          <w:u w:val="none"/>
-          <w14:shadow w14:blurRad="12700" w14:dist="38100" w14:dir="2700000" w14:sx="100000" w14:sy="100000" w14:kx="0" w14:ky="0" w14:algn="tl">
-            <w14:schemeClr w14:val="accent5">
-              <w14:lumMod w14:val="60000"/>
-              <w14:lumOff w14:val="40000"/>
-            </w14:schemeClr>
-          </w14:shadow>
-          <w14:textOutline w14:w="9525" w14:cap="flat" w14:cmpd="sng" w14:algn="ctr">
-            <w14:solidFill>
-              <w14:srgbClr w14:val="5B9BD5"/>
-            </w14:solidFill>
-            <w14:prstDash w14:val="solid"/>
-            <w14:round/>
-          </w14:textOutline>
-        </w:rPr>
-        <w:t xml:space="preserve"> (</w:t>
+      <w:r>
+        <w:rPr>
+          <w:rStyle w:val="Hipercze"/>
+          <w:b/>
+          <w:color w:val="5B9BD5"/>
+          <w:sz w:val="32"/>
+          <w:szCs w:val="32"/>
+          <w:u w:val="none"/>
+          <w14:shadow w14:blurRad="12700" w14:dist="38100" w14:dir="2700000" w14:sx="100000" w14:sy="100000" w14:kx="0" w14:ky="0" w14:algn="tl">
+            <w14:schemeClr w14:val="accent5">
+              <w14:lumMod w14:val="60000"/>
+              <w14:lumOff w14:val="40000"/>
+            </w14:schemeClr>
+          </w14:shadow>
+          <w14:textOutline w14:w="9525" w14:cap="flat" w14:cmpd="sng" w14:algn="ctr">
+            <w14:solidFill>
+              <w14:srgbClr w14:val="5B9BD5"/>
+            </w14:solidFill>
+            <w14:prstDash w14:val="solid"/>
+            <w14:round/>
+          </w14:textOutline>
+        </w:rPr>
+        <w:t>JQuery (</w:t>
       </w:r>
       <w:r>
         <w:rPr>
@@ -6938,7 +6146,6 @@
         </w:rPr>
         <w:t xml:space="preserve">in </w:t>
       </w:r>
-      <w:proofErr w:type="spellStart"/>
       <w:r>
         <w:rPr>
           <w:rStyle w:val="Hipercze"/>
@@ -6961,9 +6168,8 @@
             <w14:round/>
           </w14:textOutline>
         </w:rPr>
-        <w:t>progress</w:t>
-      </w:r>
-      <w:proofErr w:type="spellEnd"/>
+        <w:t>progress …</w:t>
+      </w:r>
       <w:r>
         <w:rPr>
           <w:rStyle w:val="Hipercze"/>
@@ -6986,34 +6192,9 @@
             <w14:round/>
           </w14:textOutline>
         </w:rPr>
-        <w:t xml:space="preserve"> …</w:t>
-      </w:r>
-      <w:r>
-        <w:rPr>
-          <w:rStyle w:val="Hipercze"/>
-          <w:b/>
-          <w:color w:val="7030A0"/>
-          <w:sz w:val="32"/>
-          <w:szCs w:val="32"/>
-          <w:u w:val="none"/>
-          <w14:shadow w14:blurRad="12700" w14:dist="38100" w14:dir="2700000" w14:sx="100000" w14:sy="100000" w14:kx="0" w14:ky="0" w14:algn="tl">
-            <w14:schemeClr w14:val="accent5">
-              <w14:lumMod w14:val="60000"/>
-              <w14:lumOff w14:val="40000"/>
-            </w14:schemeClr>
-          </w14:shadow>
-          <w14:textOutline w14:w="9525" w14:cap="flat" w14:cmpd="sng" w14:algn="ctr">
-            <w14:solidFill>
-              <w14:srgbClr w14:val="5B9BD5"/>
-            </w14:solidFill>
-            <w14:prstDash w14:val="solid"/>
-            <w14:round/>
-          </w14:textOutline>
-        </w:rPr>
         <w:t xml:space="preserve"> </w:t>
       </w:r>
       <w:hyperlink r:id="rId18" w:history="1">
-        <w:proofErr w:type="spellStart"/>
         <w:r>
           <w:rPr>
             <w:rStyle w:val="Hipercze"/>
@@ -7036,7 +6217,6 @@
           </w:rPr>
           <w:t>vdab</w:t>
         </w:r>
-        <w:proofErr w:type="spellEnd"/>
       </w:hyperlink>
       <w:r>
         <w:rPr>
@@ -7092,7 +6272,6 @@
           </w14:textOutline>
         </w:rPr>
       </w:pPr>
-      <w:proofErr w:type="spellStart"/>
       <w:r>
         <w:rPr>
           <w:bCs/>
@@ -7115,7 +6294,6 @@
         </w:rPr>
         <w:t>Redux-thunk</w:t>
       </w:r>
-      <w:proofErr w:type="spellEnd"/>
     </w:p>
     <w:p>
       <w:pPr>
@@ -7146,7 +6324,6 @@
           </w14:textOutline>
         </w:rPr>
       </w:pPr>
-      <w:proofErr w:type="spellStart"/>
       <w:r>
         <w:rPr>
           <w:bCs/>
@@ -7167,76 +6344,7 @@
             <w14:round/>
           </w14:textOutline>
         </w:rPr>
-        <w:t>Redux</w:t>
-      </w:r>
-      <w:proofErr w:type="spellEnd"/>
-      <w:r>
-        <w:rPr>
-          <w:bCs/>
-          <w:color w:val="5B9BD5"/>
-          <w:sz w:val="32"/>
-          <w:szCs w:val="32"/>
-          <w14:shadow w14:blurRad="12700" w14:dist="38100" w14:dir="2700000" w14:sx="100000" w14:sy="100000" w14:kx="0" w14:ky="0" w14:algn="tl">
-            <w14:schemeClr w14:val="accent5">
-              <w14:lumMod w14:val="60000"/>
-              <w14:lumOff w14:val="40000"/>
-            </w14:schemeClr>
-          </w14:shadow>
-          <w14:textOutline w14:w="9525" w14:cap="flat" w14:cmpd="sng" w14:algn="ctr">
-            <w14:solidFill>
-              <w14:srgbClr w14:val="5B9BD5"/>
-            </w14:solidFill>
-            <w14:prstDash w14:val="solid"/>
-            <w14:round/>
-          </w14:textOutline>
-        </w:rPr>
-        <w:t>-</w:t>
-      </w:r>
-      <w:proofErr w:type="spellStart"/>
-      <w:r>
-        <w:rPr>
-          <w:bCs/>
-          <w:color w:val="5B9BD5"/>
-          <w:sz w:val="32"/>
-          <w:szCs w:val="32"/>
-          <w14:shadow w14:blurRad="12700" w14:dist="38100" w14:dir="2700000" w14:sx="100000" w14:sy="100000" w14:kx="0" w14:ky="0" w14:algn="tl">
-            <w14:schemeClr w14:val="accent5">
-              <w14:lumMod w14:val="60000"/>
-              <w14:lumOff w14:val="40000"/>
-            </w14:schemeClr>
-          </w14:shadow>
-          <w14:textOutline w14:w="9525" w14:cap="flat" w14:cmpd="sng" w14:algn="ctr">
-            <w14:solidFill>
-              <w14:srgbClr w14:val="5B9BD5"/>
-            </w14:solidFill>
-            <w14:prstDash w14:val="solid"/>
-            <w14:round/>
-          </w14:textOutline>
-        </w:rPr>
-        <w:t>first</w:t>
-      </w:r>
-      <w:proofErr w:type="spellEnd"/>
-      <w:r>
-        <w:rPr>
-          <w:bCs/>
-          <w:color w:val="5B9BD5"/>
-          <w:sz w:val="32"/>
-          <w:szCs w:val="32"/>
-          <w14:shadow w14:blurRad="12700" w14:dist="38100" w14:dir="2700000" w14:sx="100000" w14:sy="100000" w14:kx="0" w14:ky="0" w14:algn="tl">
-            <w14:schemeClr w14:val="accent5">
-              <w14:lumMod w14:val="60000"/>
-              <w14:lumOff w14:val="40000"/>
-            </w14:schemeClr>
-          </w14:shadow>
-          <w14:textOutline w14:w="9525" w14:cap="flat" w14:cmpd="sng" w14:algn="ctr">
-            <w14:solidFill>
-              <w14:srgbClr w14:val="5B9BD5"/>
-            </w14:solidFill>
-            <w14:prstDash w14:val="solid"/>
-            <w14:round/>
-          </w14:textOutline>
-        </w:rPr>
-        <w:t>-routing</w:t>
+        <w:t>Redux-first-routing</w:t>
       </w:r>
     </w:p>
     <w:p>
@@ -7322,7 +6430,6 @@
           </w14:textOutline>
         </w:rPr>
       </w:pPr>
-      <w:proofErr w:type="spellStart"/>
       <w:r>
         <w:rPr>
           <w:b/>
@@ -7345,7 +6452,6 @@
         </w:rPr>
         <w:t>Maven</w:t>
       </w:r>
-      <w:proofErr w:type="spellEnd"/>
       <w:r>
         <w:rPr>
           <w:b/>
@@ -7558,7 +6664,6 @@
         </w:rPr>
         <w:t xml:space="preserve">     </w:t>
       </w:r>
-      <w:proofErr w:type="spellStart"/>
       <w:r>
         <w:rPr>
           <w:rStyle w:val="Hipercze"/>
@@ -7583,7 +6688,6 @@
         </w:rPr>
         <w:t>JavaFX</w:t>
       </w:r>
-      <w:proofErr w:type="spellEnd"/>
       <w:r>
         <w:rPr>
           <w:rStyle w:val="Hipercze"/>
@@ -7932,7 +7036,6 @@
           </w14:textOutline>
         </w:rPr>
       </w:pPr>
-      <w:proofErr w:type="spellStart"/>
       <w:r>
         <w:rPr>
           <w:b/>
@@ -7955,7 +7058,6 @@
         </w:rPr>
         <w:t>Core</w:t>
       </w:r>
-      <w:proofErr w:type="spellEnd"/>
     </w:p>
     <w:p>
       <w:pPr>
@@ -7985,7 +7087,6 @@
           </w14:textOutline>
         </w:rPr>
       </w:pPr>
-      <w:proofErr w:type="spellStart"/>
       <w:r>
         <w:rPr>
           <w:b/>
@@ -8008,7 +7109,6 @@
         </w:rPr>
         <w:t>SpringBoot</w:t>
       </w:r>
-      <w:proofErr w:type="spellEnd"/>
     </w:p>
     <w:p>
       <w:pPr>
@@ -8373,7 +7473,6 @@
         </w:rPr>
         <w:t xml:space="preserve">     </w:t>
       </w:r>
-      <w:proofErr w:type="spellStart"/>
       <w:r>
         <w:rPr>
           <w:rStyle w:val="Hipercze"/>
@@ -8398,7 +7497,6 @@
         </w:rPr>
         <w:t>Firebase</w:t>
       </w:r>
-      <w:proofErr w:type="spellEnd"/>
     </w:p>
     <w:p>
       <w:pPr>
@@ -8478,7 +7576,6 @@
         </w:rPr>
         <w:t xml:space="preserve"> </w:t>
       </w:r>
-      <w:proofErr w:type="spellStart"/>
       <w:r>
         <w:rPr>
           <w:rStyle w:val="Hipercze"/>
@@ -8505,7 +7602,6 @@
         </w:rPr>
         <w:t>Notations</w:t>
       </w:r>
-      <w:proofErr w:type="spellEnd"/>
       <w:r>
         <w:rPr>
           <w:rStyle w:val="Hipercze"/>
@@ -10941,7 +10037,6 @@
           <w:szCs w:val="36"/>
         </w:rPr>
       </w:pPr>
-      <w:proofErr w:type="spellStart"/>
       <w:r>
         <w:rPr>
           <w:b/>
@@ -10950,31 +10045,8 @@
           <w:sz w:val="32"/>
           <w:szCs w:val="32"/>
         </w:rPr>
-        <w:t>Intec</w:t>
-      </w:r>
-      <w:proofErr w:type="spellEnd"/>
-      <w:r>
-        <w:rPr>
-          <w:b/>
-          <w:bCs/>
-          <w:color w:val="7030A0"/>
-          <w:sz w:val="32"/>
-          <w:szCs w:val="32"/>
-        </w:rPr>
-        <w:t xml:space="preserve"> </w:t>
-      </w:r>
-      <w:proofErr w:type="spellStart"/>
-      <w:r>
-        <w:rPr>
-          <w:b/>
-          <w:bCs/>
-          <w:color w:val="7030A0"/>
-          <w:sz w:val="32"/>
-          <w:szCs w:val="32"/>
-        </w:rPr>
-        <w:t>Brussel</w:t>
-      </w:r>
-      <w:proofErr w:type="spellEnd"/>
+        <w:t>Intec Brussel</w:t>
+      </w:r>
       <w:r>
         <w:rPr>
           <w:b/>
@@ -11017,7 +10089,6 @@
           <w:u w:val="none"/>
         </w:rPr>
       </w:pPr>
-      <w:proofErr w:type="spellStart"/>
       <w:r>
         <w:rPr>
           <w:b/>
@@ -11026,40 +10097,7 @@
           <w:sz w:val="32"/>
           <w:szCs w:val="32"/>
         </w:rPr>
-        <w:t>Intec</w:t>
-      </w:r>
-      <w:proofErr w:type="spellEnd"/>
-      <w:r>
-        <w:rPr>
-          <w:b/>
-          <w:bCs/>
-          <w:color w:val="7030A0"/>
-          <w:sz w:val="32"/>
-          <w:szCs w:val="32"/>
-        </w:rPr>
-        <w:t xml:space="preserve"> </w:t>
-      </w:r>
-      <w:proofErr w:type="spellStart"/>
-      <w:r>
-        <w:rPr>
-          <w:b/>
-          <w:bCs/>
-          <w:color w:val="7030A0"/>
-          <w:sz w:val="32"/>
-          <w:szCs w:val="32"/>
-        </w:rPr>
-        <w:t>Brussel</w:t>
-      </w:r>
-      <w:proofErr w:type="spellEnd"/>
-      <w:r>
-        <w:rPr>
-          <w:b/>
-          <w:bCs/>
-          <w:color w:val="7030A0"/>
-          <w:sz w:val="32"/>
-          <w:szCs w:val="32"/>
-        </w:rPr>
-        <w:t>:</w:t>
+        <w:t>Intec Brussel:</w:t>
       </w:r>
       <w:r>
         <w:rPr>
@@ -11114,29 +10152,7 @@
           <w:sz w:val="32"/>
           <w:szCs w:val="32"/>
         </w:rPr>
-        <w:t xml:space="preserve">Linux Professional </w:t>
-      </w:r>
-      <w:proofErr w:type="spellStart"/>
-      <w:r>
-        <w:rPr>
-          <w:b/>
-          <w:bCs/>
-          <w:color w:val="7030A0"/>
-          <w:sz w:val="32"/>
-          <w:szCs w:val="32"/>
-        </w:rPr>
-        <w:t>Institute</w:t>
-      </w:r>
-      <w:proofErr w:type="spellEnd"/>
-      <w:r>
-        <w:rPr>
-          <w:b/>
-          <w:bCs/>
-          <w:color w:val="7030A0"/>
-          <w:sz w:val="32"/>
-          <w:szCs w:val="32"/>
-        </w:rPr>
-        <w:t>:</w:t>
+        <w:t>Linux Professional Institute:</w:t>
       </w:r>
       <w:r>
         <w:rPr>
@@ -11176,29 +10192,7 @@
           <w:sz w:val="32"/>
           <w:szCs w:val="32"/>
         </w:rPr>
-        <w:t xml:space="preserve">Cisco Networking </w:t>
-      </w:r>
-      <w:proofErr w:type="spellStart"/>
-      <w:r>
-        <w:rPr>
-          <w:b/>
-          <w:bCs/>
-          <w:color w:val="7030A0"/>
-          <w:sz w:val="32"/>
-          <w:szCs w:val="32"/>
-        </w:rPr>
-        <w:t>Academy</w:t>
-      </w:r>
-      <w:proofErr w:type="spellEnd"/>
-      <w:r>
-        <w:rPr>
-          <w:b/>
-          <w:bCs/>
-          <w:color w:val="7030A0"/>
-          <w:sz w:val="32"/>
-          <w:szCs w:val="32"/>
-        </w:rPr>
-        <w:t>:</w:t>
+        <w:t>Cisco Networking Academy:</w:t>
       </w:r>
       <w:r>
         <w:rPr>
@@ -11238,66 +10232,24 @@
           <w:sz w:val="32"/>
           <w:szCs w:val="32"/>
         </w:rPr>
-        <w:t xml:space="preserve">Cisco Networking </w:t>
-      </w:r>
-      <w:proofErr w:type="spellStart"/>
-      <w:r>
-        <w:rPr>
-          <w:b/>
-          <w:bCs/>
+        <w:t>Cisco Networking Academy:</w:t>
+      </w:r>
+      <w:r>
+        <w:rPr>
           <w:color w:val="7030A0"/>
           <w:sz w:val="32"/>
           <w:szCs w:val="32"/>
         </w:rPr>
-        <w:t>Academy</w:t>
-      </w:r>
-      <w:proofErr w:type="spellEnd"/>
-      <w:r>
-        <w:rPr>
-          <w:b/>
-          <w:bCs/>
-          <w:color w:val="7030A0"/>
-          <w:sz w:val="32"/>
-          <w:szCs w:val="32"/>
-        </w:rPr>
-        <w:t>:</w:t>
-      </w:r>
-      <w:r>
-        <w:rPr>
-          <w:color w:val="7030A0"/>
-          <w:sz w:val="32"/>
-          <w:szCs w:val="32"/>
-        </w:rPr>
         <w:t xml:space="preserve"> </w:t>
       </w:r>
-      <w:proofErr w:type="spellStart"/>
       <w:r>
         <w:rPr>
           <w:color w:val="5B9BD5"/>
           <w:sz w:val="36"/>
           <w:szCs w:val="36"/>
         </w:rPr>
-        <w:t>Introduction</w:t>
-      </w:r>
-      <w:proofErr w:type="spellEnd"/>
-      <w:r>
-        <w:rPr>
-          <w:color w:val="5B9BD5"/>
-          <w:sz w:val="36"/>
-          <w:szCs w:val="36"/>
-        </w:rPr>
-        <w:t xml:space="preserve"> to </w:t>
-      </w:r>
-      <w:proofErr w:type="spellStart"/>
-      <w:r>
-        <w:rPr>
-          <w:color w:val="5B9BD5"/>
-          <w:sz w:val="36"/>
-          <w:szCs w:val="36"/>
-        </w:rPr>
-        <w:t>I.o.T</w:t>
-      </w:r>
-      <w:proofErr w:type="spellEnd"/>
+        <w:t>Introduction to I.o.T</w:t>
+      </w:r>
       <w:r>
         <w:rPr>
           <w:color w:val="5B9BD5"/>
@@ -11329,29 +10281,7 @@
           <w:sz w:val="32"/>
           <w:szCs w:val="32"/>
         </w:rPr>
-        <w:t xml:space="preserve">HBO5 </w:t>
-      </w:r>
-      <w:proofErr w:type="spellStart"/>
-      <w:r>
-        <w:rPr>
-          <w:b/>
-          <w:bCs/>
-          <w:color w:val="7030A0"/>
-          <w:sz w:val="32"/>
-          <w:szCs w:val="32"/>
-        </w:rPr>
-        <w:t>Lethas</w:t>
-      </w:r>
-      <w:proofErr w:type="spellEnd"/>
-      <w:r>
-        <w:rPr>
-          <w:b/>
-          <w:bCs/>
-          <w:color w:val="7030A0"/>
-          <w:sz w:val="32"/>
-          <w:szCs w:val="32"/>
-        </w:rPr>
-        <w:t>-CVO:</w:t>
+        <w:t>HBO5 Lethas-CVO:</w:t>
       </w:r>
       <w:r>
         <w:rPr>
@@ -11360,23 +10290,13 @@
         </w:rPr>
         <w:t xml:space="preserve"> </w:t>
       </w:r>
-      <w:proofErr w:type="spellStart"/>
       <w:r>
         <w:rPr>
           <w:color w:val="5B9BD5"/>
           <w:sz w:val="36"/>
           <w:szCs w:val="36"/>
         </w:rPr>
-        <w:t>Softwarepakketten</w:t>
-      </w:r>
-      <w:proofErr w:type="spellEnd"/>
-      <w:r>
-        <w:rPr>
-          <w:color w:val="5B9BD5"/>
-          <w:sz w:val="36"/>
-          <w:szCs w:val="36"/>
-        </w:rPr>
-        <w:t xml:space="preserve"> </w:t>
+        <w:t xml:space="preserve">Softwarepakketten </w:t>
       </w:r>
     </w:p>
     <w:p>
@@ -11452,55 +10372,23 @@
           <w:sz w:val="32"/>
           <w:szCs w:val="32"/>
         </w:rPr>
-        <w:t xml:space="preserve">HBO5 </w:t>
-      </w:r>
-      <w:proofErr w:type="spellStart"/>
-      <w:r>
-        <w:rPr>
-          <w:b/>
-          <w:bCs/>
+        <w:t>HBO5 Lethas-CVO:</w:t>
+      </w:r>
+      <w:r>
+        <w:rPr>
           <w:color w:val="7030A0"/>
           <w:sz w:val="32"/>
           <w:szCs w:val="32"/>
         </w:rPr>
-        <w:t>Lethas</w:t>
-      </w:r>
-      <w:proofErr w:type="spellEnd"/>
-      <w:r>
-        <w:rPr>
-          <w:b/>
-          <w:bCs/>
-          <w:color w:val="7030A0"/>
-          <w:sz w:val="32"/>
-          <w:szCs w:val="32"/>
-        </w:rPr>
-        <w:t>-CVO:</w:t>
-      </w:r>
-      <w:r>
-        <w:rPr>
-          <w:color w:val="7030A0"/>
-          <w:sz w:val="32"/>
-          <w:szCs w:val="32"/>
-        </w:rPr>
         <w:t xml:space="preserve"> </w:t>
       </w:r>
-      <w:proofErr w:type="spellStart"/>
       <w:r>
         <w:rPr>
           <w:color w:val="5B9BD5"/>
           <w:sz w:val="36"/>
           <w:szCs w:val="36"/>
         </w:rPr>
-        <w:t>Basiskennis</w:t>
-      </w:r>
-      <w:proofErr w:type="spellEnd"/>
-      <w:r>
-        <w:rPr>
-          <w:color w:val="5B9BD5"/>
-          <w:sz w:val="36"/>
-          <w:szCs w:val="36"/>
-        </w:rPr>
-        <w:t xml:space="preserve"> TV </w:t>
+        <w:t xml:space="preserve">Basiskennis TV </w:t>
       </w:r>
     </w:p>
     <w:p>
@@ -11561,55 +10449,23 @@
           <w:sz w:val="32"/>
           <w:szCs w:val="32"/>
         </w:rPr>
-        <w:t xml:space="preserve">HBO5 </w:t>
-      </w:r>
-      <w:proofErr w:type="spellStart"/>
-      <w:r>
-        <w:rPr>
-          <w:b/>
-          <w:bCs/>
+        <w:t>HBO5 Lethas-CVO:</w:t>
+      </w:r>
+      <w:r>
+        <w:rPr>
           <w:color w:val="7030A0"/>
           <w:sz w:val="32"/>
           <w:szCs w:val="32"/>
         </w:rPr>
-        <w:t>Lethas</w:t>
-      </w:r>
-      <w:proofErr w:type="spellEnd"/>
-      <w:r>
-        <w:rPr>
-          <w:b/>
-          <w:bCs/>
-          <w:color w:val="7030A0"/>
-          <w:sz w:val="32"/>
-          <w:szCs w:val="32"/>
-        </w:rPr>
-        <w:t>-CVO:</w:t>
-      </w:r>
-      <w:r>
-        <w:rPr>
-          <w:color w:val="7030A0"/>
-          <w:sz w:val="32"/>
-          <w:szCs w:val="32"/>
-        </w:rPr>
         <w:t xml:space="preserve"> </w:t>
       </w:r>
-      <w:proofErr w:type="spellStart"/>
       <w:r>
         <w:rPr>
           <w:color w:val="5B9BD5"/>
           <w:sz w:val="36"/>
           <w:szCs w:val="36"/>
         </w:rPr>
-        <w:t>Besturingssystemen</w:t>
-      </w:r>
-      <w:proofErr w:type="spellEnd"/>
-      <w:r>
-        <w:rPr>
-          <w:color w:val="5B9BD5"/>
-          <w:sz w:val="36"/>
-          <w:szCs w:val="36"/>
-        </w:rPr>
-        <w:t xml:space="preserve"> TV </w:t>
+        <w:t xml:space="preserve">Besturingssystemen TV </w:t>
       </w:r>
     </w:p>
     <w:p>
@@ -11685,29 +10541,7 @@
           <w:sz w:val="32"/>
           <w:szCs w:val="32"/>
         </w:rPr>
-        <w:t xml:space="preserve">HBO5 </w:t>
-      </w:r>
-      <w:proofErr w:type="spellStart"/>
-      <w:r>
-        <w:rPr>
-          <w:b/>
-          <w:bCs/>
-          <w:color w:val="7030A0"/>
-          <w:sz w:val="32"/>
-          <w:szCs w:val="32"/>
-        </w:rPr>
-        <w:t>Lethas</w:t>
-      </w:r>
-      <w:proofErr w:type="spellEnd"/>
-      <w:r>
-        <w:rPr>
-          <w:b/>
-          <w:bCs/>
-          <w:color w:val="7030A0"/>
-          <w:sz w:val="32"/>
-          <w:szCs w:val="32"/>
-        </w:rPr>
-        <w:t>-CVO:</w:t>
+        <w:t>HBO5 Lethas-CVO:</w:t>
       </w:r>
       <w:r>
         <w:rPr>
@@ -11769,7 +10603,6 @@
         </w:rPr>
         <w:t>(</w:t>
       </w:r>
-      <w:proofErr w:type="spellStart"/>
       <w:r>
         <w:rPr>
           <w:color w:val="5B9BD5"/>
@@ -11783,9 +10616,8 @@
             <w14:bevel/>
           </w14:textOutline>
         </w:rPr>
-        <w:t>Bestandsformaten</w:t>
-      </w:r>
-      <w:proofErr w:type="spellEnd"/>
+        <w:t>File formats</w:t>
+      </w:r>
       <w:r>
         <w:rPr>
           <w:color w:val="5B9BD5"/>
@@ -13408,33 +12240,11 @@
         </w:rPr>
         <w:fldChar w:fldCharType="end"/>
       </w:r>
-      <w:proofErr w:type="spellStart"/>
       <w:r>
         <w:rPr>
           <w:rFonts w:ascii="Calibri" w:hAnsi="Calibri" w:cs="Calibri"/>
         </w:rPr>
-        <w:t>Brussels</w:t>
-      </w:r>
-      <w:proofErr w:type="spellEnd"/>
-      <w:r>
-        <w:rPr>
-          <w:rFonts w:ascii="Calibri" w:hAnsi="Calibri" w:cs="Calibri"/>
-        </w:rPr>
-        <w:t xml:space="preserve">, 18 </w:t>
-      </w:r>
-      <w:proofErr w:type="spellStart"/>
-      <w:r>
-        <w:rPr>
-          <w:rFonts w:ascii="Calibri" w:hAnsi="Calibri" w:cs="Calibri"/>
-        </w:rPr>
-        <w:t>september</w:t>
-      </w:r>
-      <w:proofErr w:type="spellEnd"/>
-      <w:r>
-        <w:rPr>
-          <w:rFonts w:ascii="Calibri" w:hAnsi="Calibri" w:cs="Calibri"/>
-        </w:rPr>
-        <w:t xml:space="preserve"> 2019</w:t>
+        <w:t>Brussels, 18 september 2019</w:t>
       </w:r>
     </w:p>
     <w:p>
@@ -13446,33 +12256,11 @@
           <w:rFonts w:ascii="Calibri" w:hAnsi="Calibri" w:cs="Calibri"/>
         </w:rPr>
       </w:pPr>
-      <w:proofErr w:type="spellStart"/>
       <w:r>
         <w:rPr>
           <w:rFonts w:ascii="Calibri" w:hAnsi="Calibri" w:cs="Calibri"/>
         </w:rPr>
-        <w:t>Updated</w:t>
-      </w:r>
-      <w:proofErr w:type="spellEnd"/>
-      <w:r>
-        <w:rPr>
-          <w:rFonts w:ascii="Calibri" w:hAnsi="Calibri" w:cs="Calibri"/>
-        </w:rPr>
-        <w:t xml:space="preserve">: Halle, 28 </w:t>
-      </w:r>
-      <w:proofErr w:type="spellStart"/>
-      <w:r>
-        <w:rPr>
-          <w:rFonts w:ascii="Calibri" w:hAnsi="Calibri" w:cs="Calibri"/>
-        </w:rPr>
-        <w:t>july</w:t>
-      </w:r>
-      <w:proofErr w:type="spellEnd"/>
-      <w:r>
-        <w:rPr>
-          <w:rFonts w:ascii="Calibri" w:hAnsi="Calibri" w:cs="Calibri"/>
-        </w:rPr>
-        <w:t xml:space="preserve"> 2021</w:t>
+        <w:t>Updated: Halle, 28 july 2021</w:t>
       </w:r>
     </w:p>
     <w:p>
@@ -13483,47 +12271,11 @@
           <w:rFonts w:ascii="Calibri" w:hAnsi="Calibri" w:cs="Calibri"/>
         </w:rPr>
       </w:pPr>
-      <w:proofErr w:type="spellStart"/>
       <w:r>
         <w:rPr>
           <w:rFonts w:ascii="Calibri" w:hAnsi="Calibri" w:cs="Calibri"/>
         </w:rPr>
-        <w:t>Subject</w:t>
-      </w:r>
-      <w:proofErr w:type="spellEnd"/>
-      <w:r>
-        <w:rPr>
-          <w:rFonts w:ascii="Calibri" w:hAnsi="Calibri" w:cs="Calibri"/>
-        </w:rPr>
-        <w:t xml:space="preserve">: </w:t>
-      </w:r>
-      <w:proofErr w:type="spellStart"/>
-      <w:r>
-        <w:rPr>
-          <w:rFonts w:ascii="Calibri" w:hAnsi="Calibri" w:cs="Calibri"/>
-        </w:rPr>
-        <w:t>vacancy</w:t>
-      </w:r>
-      <w:proofErr w:type="spellEnd"/>
-      <w:r>
-        <w:rPr>
-          <w:rFonts w:ascii="Calibri" w:hAnsi="Calibri" w:cs="Calibri"/>
-        </w:rPr>
-        <w:t xml:space="preserve"> Junior </w:t>
-      </w:r>
-      <w:proofErr w:type="spellStart"/>
-      <w:r>
-        <w:rPr>
-          <w:rFonts w:ascii="Calibri" w:hAnsi="Calibri" w:cs="Calibri"/>
-        </w:rPr>
-        <w:t>React</w:t>
-      </w:r>
-      <w:proofErr w:type="spellEnd"/>
-      <w:r>
-        <w:rPr>
-          <w:rFonts w:ascii="Calibri" w:hAnsi="Calibri" w:cs="Calibri"/>
-        </w:rPr>
-        <w:t xml:space="preserve"> developer</w:t>
+        <w:t>Subject: vacancy Junior React developer</w:t>
       </w:r>
     </w:p>
     <w:p>
@@ -13533,19 +12285,11 @@
           <w:rFonts w:ascii="Calibri" w:hAnsi="Calibri" w:cs="Calibri"/>
         </w:rPr>
       </w:pPr>
-      <w:proofErr w:type="spellStart"/>
       <w:r>
         <w:rPr>
           <w:rFonts w:ascii="Calibri" w:hAnsi="Calibri" w:cs="Calibri"/>
         </w:rPr>
-        <w:t>Dear</w:t>
-      </w:r>
-      <w:proofErr w:type="spellEnd"/>
-      <w:r>
-        <w:rPr>
-          <w:rFonts w:ascii="Calibri" w:hAnsi="Calibri" w:cs="Calibri"/>
-        </w:rPr>
-        <w:t>,</w:t>
+        <w:t>Dear,</w:t>
       </w:r>
     </w:p>
     <w:p>
@@ -13559,65 +12303,8 @@
         <w:rPr>
           <w:rFonts w:ascii="Calibri" w:hAnsi="Calibri" w:cs="Calibri"/>
         </w:rPr>
-        <w:t xml:space="preserve">I </w:t>
-      </w:r>
-      <w:proofErr w:type="spellStart"/>
-      <w:r>
-        <w:rPr>
-          <w:rFonts w:ascii="Calibri" w:hAnsi="Calibri" w:cs="Calibri"/>
-        </w:rPr>
-        <w:t>would</w:t>
-      </w:r>
-      <w:proofErr w:type="spellEnd"/>
-      <w:r>
-        <w:rPr>
-          <w:rFonts w:ascii="Calibri" w:hAnsi="Calibri" w:cs="Calibri"/>
-        </w:rPr>
-        <w:t xml:space="preserve"> </w:t>
-      </w:r>
-      <w:proofErr w:type="spellStart"/>
-      <w:r>
-        <w:rPr>
-          <w:rFonts w:ascii="Calibri" w:hAnsi="Calibri" w:cs="Calibri"/>
-        </w:rPr>
-        <w:t>like</w:t>
-      </w:r>
-      <w:proofErr w:type="spellEnd"/>
-      <w:r>
-        <w:rPr>
-          <w:rFonts w:ascii="Calibri" w:hAnsi="Calibri" w:cs="Calibri"/>
-        </w:rPr>
-        <w:t xml:space="preserve"> to </w:t>
-      </w:r>
-      <w:proofErr w:type="spellStart"/>
-      <w:r>
-        <w:rPr>
-          <w:rFonts w:ascii="Calibri" w:hAnsi="Calibri" w:cs="Calibri"/>
-        </w:rPr>
-        <w:t>apply</w:t>
-      </w:r>
-      <w:proofErr w:type="spellEnd"/>
-      <w:r>
-        <w:rPr>
-          <w:rFonts w:ascii="Calibri" w:hAnsi="Calibri" w:cs="Calibri"/>
-        </w:rPr>
-        <w:t xml:space="preserve"> for </w:t>
-      </w:r>
-      <w:proofErr w:type="spellStart"/>
-      <w:r>
-        <w:rPr>
-          <w:rFonts w:ascii="Calibri" w:hAnsi="Calibri" w:cs="Calibri"/>
-        </w:rPr>
-        <w:t>this</w:t>
-      </w:r>
-      <w:proofErr w:type="spellEnd"/>
-      <w:r>
-        <w:rPr>
-          <w:rFonts w:ascii="Calibri" w:hAnsi="Calibri" w:cs="Calibri"/>
-        </w:rPr>
-        <w:t> </w:t>
-      </w:r>
-      <w:proofErr w:type="spellStart"/>
+        <w:t>I would like to apply for this </w:t>
+      </w:r>
       <w:r>
         <w:rPr>
           <w:rStyle w:val="letter-body-bold"/>
@@ -13627,98 +12314,12 @@
         </w:rPr>
         <w:t>exciting</w:t>
       </w:r>
-      <w:proofErr w:type="spellEnd"/>
       <w:r>
         <w:rPr>
           <w:rFonts w:ascii="Calibri" w:hAnsi="Calibri" w:cs="Calibri"/>
         </w:rPr>
-        <w:t xml:space="preserve"> and </w:t>
-      </w:r>
-      <w:proofErr w:type="spellStart"/>
-      <w:r>
-        <w:rPr>
-          <w:rFonts w:ascii="Calibri" w:hAnsi="Calibri" w:cs="Calibri"/>
-        </w:rPr>
-        <w:t>challenging</w:t>
-      </w:r>
-      <w:proofErr w:type="spellEnd"/>
-      <w:r>
-        <w:rPr>
-          <w:rFonts w:ascii="Calibri" w:hAnsi="Calibri" w:cs="Calibri"/>
-        </w:rPr>
-        <w:t xml:space="preserve"> </w:t>
-      </w:r>
-      <w:proofErr w:type="spellStart"/>
-      <w:r>
-        <w:rPr>
-          <w:rFonts w:ascii="Calibri" w:hAnsi="Calibri" w:cs="Calibri"/>
-        </w:rPr>
-        <w:t>position</w:t>
-      </w:r>
-      <w:proofErr w:type="spellEnd"/>
-      <w:r>
-        <w:rPr>
-          <w:rFonts w:ascii="Calibri" w:hAnsi="Calibri" w:cs="Calibri"/>
-        </w:rPr>
-        <w:t xml:space="preserve"> and in </w:t>
-      </w:r>
-      <w:proofErr w:type="spellStart"/>
-      <w:r>
-        <w:rPr>
-          <w:rFonts w:ascii="Calibri" w:hAnsi="Calibri" w:cs="Calibri"/>
-        </w:rPr>
-        <w:t>this</w:t>
-      </w:r>
-      <w:proofErr w:type="spellEnd"/>
-      <w:r>
-        <w:rPr>
-          <w:rFonts w:ascii="Calibri" w:hAnsi="Calibri" w:cs="Calibri"/>
-        </w:rPr>
-        <w:t xml:space="preserve"> </w:t>
-      </w:r>
-      <w:proofErr w:type="spellStart"/>
-      <w:r>
-        <w:rPr>
-          <w:rFonts w:ascii="Calibri" w:hAnsi="Calibri" w:cs="Calibri"/>
-        </w:rPr>
-        <w:t>short</w:t>
-      </w:r>
-      <w:proofErr w:type="spellEnd"/>
-      <w:r>
-        <w:rPr>
-          <w:rFonts w:ascii="Calibri" w:hAnsi="Calibri" w:cs="Calibri"/>
-        </w:rPr>
-        <w:t xml:space="preserve"> </w:t>
-      </w:r>
-      <w:proofErr w:type="spellStart"/>
-      <w:r>
-        <w:rPr>
-          <w:rFonts w:ascii="Calibri" w:hAnsi="Calibri" w:cs="Calibri"/>
-        </w:rPr>
-        <w:t>will</w:t>
-      </w:r>
-      <w:proofErr w:type="spellEnd"/>
-      <w:r>
-        <w:rPr>
-          <w:rFonts w:ascii="Calibri" w:hAnsi="Calibri" w:cs="Calibri"/>
-        </w:rPr>
-        <w:t xml:space="preserve"> I </w:t>
-      </w:r>
-      <w:proofErr w:type="spellStart"/>
-      <w:r>
-        <w:rPr>
-          <w:rFonts w:ascii="Calibri" w:hAnsi="Calibri" w:cs="Calibri"/>
-        </w:rPr>
-        <w:t>explain</w:t>
-      </w:r>
-      <w:proofErr w:type="spellEnd"/>
-      <w:r>
-        <w:rPr>
-          <w:rFonts w:ascii="Calibri" w:hAnsi="Calibri" w:cs="Calibri"/>
-        </w:rPr>
-        <w:t xml:space="preserve"> my </w:t>
-      </w:r>
-      <w:proofErr w:type="spellStart"/>
+        <w:t> and challenging position and in this short will I explain my </w:t>
+      </w:r>
       <w:r>
         <w:rPr>
           <w:rStyle w:val="letter-body-bold"/>
@@ -13728,7 +12329,6 @@
         </w:rPr>
         <w:t>motivation</w:t>
       </w:r>
-      <w:proofErr w:type="spellEnd"/>
       <w:r>
         <w:rPr>
           <w:rFonts w:ascii="Calibri" w:hAnsi="Calibri" w:cs="Calibri"/>
@@ -13747,35 +12347,7 @@
         <w:rPr>
           <w:rFonts w:ascii="Calibri" w:hAnsi="Calibri" w:cs="Calibri"/>
         </w:rPr>
-        <w:t xml:space="preserve">I </w:t>
-      </w:r>
-      <w:proofErr w:type="spellStart"/>
-      <w:r>
-        <w:rPr>
-          <w:rFonts w:ascii="Calibri" w:hAnsi="Calibri" w:cs="Calibri"/>
-        </w:rPr>
-        <w:t>have</w:t>
-      </w:r>
-      <w:proofErr w:type="spellEnd"/>
-      <w:r>
-        <w:rPr>
-          <w:rFonts w:ascii="Calibri" w:hAnsi="Calibri" w:cs="Calibri"/>
-        </w:rPr>
-        <w:t xml:space="preserve"> </w:t>
-      </w:r>
-      <w:proofErr w:type="spellStart"/>
-      <w:r>
-        <w:rPr>
-          <w:rFonts w:ascii="Calibri" w:hAnsi="Calibri" w:cs="Calibri"/>
-        </w:rPr>
-        <w:t>completed</w:t>
-      </w:r>
-      <w:proofErr w:type="spellEnd"/>
-      <w:r>
-        <w:rPr>
-          <w:rFonts w:ascii="Calibri" w:hAnsi="Calibri" w:cs="Calibri"/>
-        </w:rPr>
-        <w:t xml:space="preserve"> the Front-end </w:t>
+        <w:t>I have completed the Front-end </w:t>
       </w:r>
       <w:r>
         <w:rPr>
@@ -13784,9 +12356,14 @@
           <w:b/>
           <w:bCs/>
         </w:rPr>
-        <w:t xml:space="preserve">Developer </w:t>
-      </w:r>
-      <w:proofErr w:type="spellStart"/>
+        <w:t>Developer training</w:t>
+      </w:r>
+      <w:r>
+        <w:rPr>
+          <w:rFonts w:ascii="Calibri" w:hAnsi="Calibri" w:cs="Calibri"/>
+        </w:rPr>
+        <w:t> at Intec Brussels. During this training I knew that a position as a front-end developer was a perfect fit for me. For the time being, I am actively developing my own </w:t>
+      </w:r>
       <w:r>
         <w:rPr>
           <w:rStyle w:val="letter-body-bold"/>
@@ -13794,325 +12371,13 @@
           <w:b/>
           <w:bCs/>
         </w:rPr>
-        <w:t>training</w:t>
-      </w:r>
-      <w:proofErr w:type="spellEnd"/>
+        <w:t>project</w:t>
+      </w:r>
       <w:r>
         <w:rPr>
           <w:rFonts w:ascii="Calibri" w:hAnsi="Calibri" w:cs="Calibri"/>
         </w:rPr>
-        <w:t> </w:t>
-      </w:r>
-      <w:proofErr w:type="spellStart"/>
-      <w:r>
-        <w:rPr>
-          <w:rFonts w:ascii="Calibri" w:hAnsi="Calibri" w:cs="Calibri"/>
-        </w:rPr>
-        <w:t>at</w:t>
-      </w:r>
-      <w:proofErr w:type="spellEnd"/>
-      <w:r>
-        <w:rPr>
-          <w:rFonts w:ascii="Calibri" w:hAnsi="Calibri" w:cs="Calibri"/>
-        </w:rPr>
-        <w:t xml:space="preserve"> </w:t>
-      </w:r>
-      <w:proofErr w:type="spellStart"/>
-      <w:r>
-        <w:rPr>
-          <w:rFonts w:ascii="Calibri" w:hAnsi="Calibri" w:cs="Calibri"/>
-        </w:rPr>
-        <w:t>Intec</w:t>
-      </w:r>
-      <w:proofErr w:type="spellEnd"/>
-      <w:r>
-        <w:rPr>
-          <w:rFonts w:ascii="Calibri" w:hAnsi="Calibri" w:cs="Calibri"/>
-        </w:rPr>
-        <w:t xml:space="preserve"> </w:t>
-      </w:r>
-      <w:proofErr w:type="spellStart"/>
-      <w:r>
-        <w:rPr>
-          <w:rFonts w:ascii="Calibri" w:hAnsi="Calibri" w:cs="Calibri"/>
-        </w:rPr>
-        <w:t>Brussels</w:t>
-      </w:r>
-      <w:proofErr w:type="spellEnd"/>
-      <w:r>
-        <w:rPr>
-          <w:rFonts w:ascii="Calibri" w:hAnsi="Calibri" w:cs="Calibri"/>
-        </w:rPr>
-        <w:t xml:space="preserve">. </w:t>
-      </w:r>
-      <w:proofErr w:type="spellStart"/>
-      <w:r>
-        <w:rPr>
-          <w:rFonts w:ascii="Calibri" w:hAnsi="Calibri" w:cs="Calibri"/>
-        </w:rPr>
-        <w:t>During</w:t>
-      </w:r>
-      <w:proofErr w:type="spellEnd"/>
-      <w:r>
-        <w:rPr>
-          <w:rFonts w:ascii="Calibri" w:hAnsi="Calibri" w:cs="Calibri"/>
-        </w:rPr>
-        <w:t xml:space="preserve"> </w:t>
-      </w:r>
-      <w:proofErr w:type="spellStart"/>
-      <w:r>
-        <w:rPr>
-          <w:rFonts w:ascii="Calibri" w:hAnsi="Calibri" w:cs="Calibri"/>
-        </w:rPr>
-        <w:t>this</w:t>
-      </w:r>
-      <w:proofErr w:type="spellEnd"/>
-      <w:r>
-        <w:rPr>
-          <w:rFonts w:ascii="Calibri" w:hAnsi="Calibri" w:cs="Calibri"/>
-        </w:rPr>
-        <w:t xml:space="preserve"> </w:t>
-      </w:r>
-      <w:proofErr w:type="spellStart"/>
-      <w:r>
-        <w:rPr>
-          <w:rFonts w:ascii="Calibri" w:hAnsi="Calibri" w:cs="Calibri"/>
-        </w:rPr>
-        <w:t>training</w:t>
-      </w:r>
-      <w:proofErr w:type="spellEnd"/>
-      <w:r>
-        <w:rPr>
-          <w:rFonts w:ascii="Calibri" w:hAnsi="Calibri" w:cs="Calibri"/>
-        </w:rPr>
-        <w:t xml:space="preserve"> I </w:t>
-      </w:r>
-      <w:proofErr w:type="spellStart"/>
-      <w:r>
-        <w:rPr>
-          <w:rFonts w:ascii="Calibri" w:hAnsi="Calibri" w:cs="Calibri"/>
-        </w:rPr>
-        <w:t>knew</w:t>
-      </w:r>
-      <w:proofErr w:type="spellEnd"/>
-      <w:r>
-        <w:rPr>
-          <w:rFonts w:ascii="Calibri" w:hAnsi="Calibri" w:cs="Calibri"/>
-        </w:rPr>
-        <w:t xml:space="preserve"> </w:t>
-      </w:r>
-      <w:proofErr w:type="spellStart"/>
-      <w:r>
-        <w:rPr>
-          <w:rFonts w:ascii="Calibri" w:hAnsi="Calibri" w:cs="Calibri"/>
-        </w:rPr>
-        <w:t>that</w:t>
-      </w:r>
-      <w:proofErr w:type="spellEnd"/>
-      <w:r>
-        <w:rPr>
-          <w:rFonts w:ascii="Calibri" w:hAnsi="Calibri" w:cs="Calibri"/>
-        </w:rPr>
-        <w:t xml:space="preserve"> a </w:t>
-      </w:r>
-      <w:proofErr w:type="spellStart"/>
-      <w:r>
-        <w:rPr>
-          <w:rFonts w:ascii="Calibri" w:hAnsi="Calibri" w:cs="Calibri"/>
-        </w:rPr>
-        <w:t>position</w:t>
-      </w:r>
-      <w:proofErr w:type="spellEnd"/>
-      <w:r>
-        <w:rPr>
-          <w:rFonts w:ascii="Calibri" w:hAnsi="Calibri" w:cs="Calibri"/>
-        </w:rPr>
-        <w:t xml:space="preserve"> as a front-end developer was a </w:t>
-      </w:r>
-      <w:proofErr w:type="spellStart"/>
-      <w:r>
-        <w:rPr>
-          <w:rFonts w:ascii="Calibri" w:hAnsi="Calibri" w:cs="Calibri"/>
-        </w:rPr>
-        <w:t>perfect</w:t>
-      </w:r>
-      <w:proofErr w:type="spellEnd"/>
-      <w:r>
-        <w:rPr>
-          <w:rFonts w:ascii="Calibri" w:hAnsi="Calibri" w:cs="Calibri"/>
-        </w:rPr>
-        <w:t xml:space="preserve"> </w:t>
-      </w:r>
-      <w:proofErr w:type="spellStart"/>
-      <w:r>
-        <w:rPr>
-          <w:rFonts w:ascii="Calibri" w:hAnsi="Calibri" w:cs="Calibri"/>
-        </w:rPr>
-        <w:t>fit</w:t>
-      </w:r>
-      <w:proofErr w:type="spellEnd"/>
-      <w:r>
-        <w:rPr>
-          <w:rFonts w:ascii="Calibri" w:hAnsi="Calibri" w:cs="Calibri"/>
-        </w:rPr>
-        <w:t xml:space="preserve"> for me. For the </w:t>
-      </w:r>
-      <w:proofErr w:type="spellStart"/>
-      <w:r>
-        <w:rPr>
-          <w:rFonts w:ascii="Calibri" w:hAnsi="Calibri" w:cs="Calibri"/>
-        </w:rPr>
-        <w:t>time</w:t>
-      </w:r>
-      <w:proofErr w:type="spellEnd"/>
-      <w:r>
-        <w:rPr>
-          <w:rFonts w:ascii="Calibri" w:hAnsi="Calibri" w:cs="Calibri"/>
-        </w:rPr>
-        <w:t xml:space="preserve"> </w:t>
-      </w:r>
-      <w:proofErr w:type="spellStart"/>
-      <w:r>
-        <w:rPr>
-          <w:rFonts w:ascii="Calibri" w:hAnsi="Calibri" w:cs="Calibri"/>
-        </w:rPr>
-        <w:t>being</w:t>
-      </w:r>
-      <w:proofErr w:type="spellEnd"/>
-      <w:r>
-        <w:rPr>
-          <w:rFonts w:ascii="Calibri" w:hAnsi="Calibri" w:cs="Calibri"/>
-        </w:rPr>
-        <w:t>, I </w:t>
-      </w:r>
-      <w:proofErr w:type="spellStart"/>
-      <w:r>
-        <w:rPr>
-          <w:rFonts w:ascii="Calibri" w:hAnsi="Calibri" w:cs="Calibri"/>
-        </w:rPr>
-        <w:t>am</w:t>
-      </w:r>
-      <w:proofErr w:type="spellEnd"/>
-      <w:r>
-        <w:rPr>
-          <w:rFonts w:ascii="Calibri" w:hAnsi="Calibri" w:cs="Calibri"/>
-        </w:rPr>
-        <w:t xml:space="preserve"> </w:t>
-      </w:r>
-      <w:proofErr w:type="spellStart"/>
-      <w:r>
-        <w:rPr>
-          <w:rFonts w:ascii="Calibri" w:hAnsi="Calibri" w:cs="Calibri"/>
-        </w:rPr>
-        <w:t>actively</w:t>
-      </w:r>
-      <w:proofErr w:type="spellEnd"/>
-      <w:r>
-        <w:rPr>
-          <w:rFonts w:ascii="Calibri" w:hAnsi="Calibri" w:cs="Calibri"/>
-        </w:rPr>
-        <w:t xml:space="preserve"> developing my </w:t>
-      </w:r>
-      <w:proofErr w:type="spellStart"/>
-      <w:r>
-        <w:rPr>
-          <w:rFonts w:ascii="Calibri" w:hAnsi="Calibri" w:cs="Calibri"/>
-        </w:rPr>
-        <w:t>own</w:t>
-      </w:r>
-      <w:proofErr w:type="spellEnd"/>
-      <w:r>
-        <w:rPr>
-          <w:rFonts w:ascii="Calibri" w:hAnsi="Calibri" w:cs="Calibri"/>
-        </w:rPr>
-        <w:t> </w:t>
-      </w:r>
-      <w:proofErr w:type="spellStart"/>
-      <w:r>
-        <w:rPr>
-          <w:rStyle w:val="letter-body-bold"/>
-          <w:rFonts w:ascii="Calibri" w:hAnsi="Calibri" w:cs="Calibri"/>
-          <w:b/>
-          <w:bCs/>
-        </w:rPr>
-        <w:t>project</w:t>
-      </w:r>
-      <w:proofErr w:type="spellEnd"/>
-      <w:r>
-        <w:rPr>
-          <w:rFonts w:ascii="Calibri" w:hAnsi="Calibri" w:cs="Calibri"/>
-        </w:rPr>
-        <w:t xml:space="preserve"> and </w:t>
-      </w:r>
-      <w:proofErr w:type="spellStart"/>
-      <w:r>
-        <w:rPr>
-          <w:rFonts w:ascii="Calibri" w:hAnsi="Calibri" w:cs="Calibri"/>
-        </w:rPr>
-        <w:t>enjoying</w:t>
-      </w:r>
-      <w:proofErr w:type="spellEnd"/>
-      <w:r>
-        <w:rPr>
-          <w:rFonts w:ascii="Calibri" w:hAnsi="Calibri" w:cs="Calibri"/>
-        </w:rPr>
-        <w:t xml:space="preserve"> </w:t>
-      </w:r>
-      <w:proofErr w:type="spellStart"/>
-      <w:r>
-        <w:rPr>
-          <w:rFonts w:ascii="Calibri" w:hAnsi="Calibri" w:cs="Calibri"/>
-        </w:rPr>
-        <w:t>working</w:t>
-      </w:r>
-      <w:proofErr w:type="spellEnd"/>
-      <w:r>
-        <w:rPr>
-          <w:rFonts w:ascii="Calibri" w:hAnsi="Calibri" w:cs="Calibri"/>
-        </w:rPr>
-        <w:t xml:space="preserve"> on </w:t>
-      </w:r>
-      <w:proofErr w:type="spellStart"/>
-      <w:r>
-        <w:rPr>
-          <w:rFonts w:ascii="Calibri" w:hAnsi="Calibri" w:cs="Calibri"/>
-        </w:rPr>
-        <w:t>it</w:t>
-      </w:r>
-      <w:proofErr w:type="spellEnd"/>
-      <w:r>
-        <w:rPr>
-          <w:rFonts w:ascii="Calibri" w:hAnsi="Calibri" w:cs="Calibri"/>
-        </w:rPr>
-        <w:t xml:space="preserve"> </w:t>
-      </w:r>
-      <w:proofErr w:type="spellStart"/>
-      <w:r>
-        <w:rPr>
-          <w:rFonts w:ascii="Calibri" w:hAnsi="Calibri" w:cs="Calibri"/>
-        </w:rPr>
-        <w:t>every</w:t>
-      </w:r>
-      <w:proofErr w:type="spellEnd"/>
-      <w:r>
-        <w:rPr>
-          <w:rFonts w:ascii="Calibri" w:hAnsi="Calibri" w:cs="Calibri"/>
-        </w:rPr>
-        <w:t xml:space="preserve"> single </w:t>
-      </w:r>
-      <w:proofErr w:type="spellStart"/>
-      <w:r>
-        <w:rPr>
-          <w:rFonts w:ascii="Calibri" w:hAnsi="Calibri" w:cs="Calibri"/>
-        </w:rPr>
-        <w:t>day</w:t>
-      </w:r>
-      <w:proofErr w:type="spellEnd"/>
-      <w:r>
-        <w:rPr>
-          <w:rFonts w:ascii="Calibri" w:hAnsi="Calibri" w:cs="Calibri"/>
-        </w:rPr>
-        <w:t xml:space="preserve"> (</w:t>
+        <w:t> and enjoying working on it every single day (</w:t>
       </w:r>
       <w:hyperlink r:id="rId21" w:history="1">
         <w:r>
@@ -14134,14 +12399,7 @@
         <w:rPr>
           <w:rFonts w:ascii="Calibri" w:hAnsi="Calibri" w:cs="Calibri"/>
         </w:rPr>
-        <w:t>, (</w:t>
-      </w:r>
-      <w:proofErr w:type="spellStart"/>
-      <w:r>
-        <w:rPr>
-          <w:rFonts w:ascii="Calibri" w:hAnsi="Calibri" w:cs="Calibri"/>
-        </w:rPr>
-        <w:t>old:</w:t>
+        <w:t>, (old:</w:t>
       </w:r>
       <w:hyperlink r:id="rId22" w:history="1">
         <w:r>
@@ -14151,7 +12409,6 @@
           </w:rPr>
           <w:t>www.wakeywakey.me</w:t>
         </w:r>
-        <w:proofErr w:type="spellEnd"/>
       </w:hyperlink>
       <w:r>
         <w:rPr>
@@ -14163,23 +12420,8 @@
         <w:rPr>
           <w:rFonts w:ascii="Calibri" w:hAnsi="Calibri" w:cs="Calibri"/>
         </w:rPr>
-        <w:t xml:space="preserve">). In order to </w:t>
-      </w:r>
-      <w:proofErr w:type="spellStart"/>
-      <w:r>
-        <w:rPr>
-          <w:rFonts w:ascii="Calibri" w:hAnsi="Calibri" w:cs="Calibri"/>
-        </w:rPr>
-        <w:t>further</w:t>
-      </w:r>
-      <w:proofErr w:type="spellEnd"/>
-      <w:r>
-        <w:rPr>
-          <w:rFonts w:ascii="Calibri" w:hAnsi="Calibri" w:cs="Calibri"/>
-        </w:rPr>
-        <w:t> </w:t>
-      </w:r>
-      <w:proofErr w:type="spellStart"/>
+        <w:t>). In order to further </w:t>
+      </w:r>
       <w:r>
         <w:rPr>
           <w:rStyle w:val="letter-body-bold"/>
@@ -14187,9 +12429,14 @@
           <w:b/>
           <w:bCs/>
         </w:rPr>
-        <w:t>develop</w:t>
-      </w:r>
-      <w:proofErr w:type="spellEnd"/>
+        <w:t>develop myself</w:t>
+      </w:r>
+      <w:r>
+        <w:rPr>
+          <w:rFonts w:ascii="Calibri" w:hAnsi="Calibri" w:cs="Calibri"/>
+        </w:rPr>
+        <w:t> and to be able to realize more assignments, am I looking for a workplace where I can further develop my skills and </w:t>
+      </w:r>
       <w:r>
         <w:rPr>
           <w:rStyle w:val="letter-body-bold"/>
@@ -14197,9 +12444,14 @@
           <w:b/>
           <w:bCs/>
         </w:rPr>
-        <w:t xml:space="preserve"> </w:t>
-      </w:r>
-      <w:proofErr w:type="spellStart"/>
+        <w:t>your company</w:t>
+      </w:r>
+      <w:r>
+        <w:rPr>
+          <w:rFonts w:ascii="Calibri" w:hAnsi="Calibri" w:cs="Calibri"/>
+        </w:rPr>
+        <w:t> seems to be the </w:t>
+      </w:r>
       <w:r>
         <w:rPr>
           <w:rStyle w:val="letter-body-bold"/>
@@ -14207,184 +12459,22 @@
           <w:b/>
           <w:bCs/>
         </w:rPr>
-        <w:t>myself</w:t>
-      </w:r>
-      <w:proofErr w:type="spellEnd"/>
-      <w:r>
+        <w:t>right place</w:t>
+      </w:r>
+    </w:p>
+    <w:p>
+      <w:pPr>
+        <w:pStyle w:val="letter-body-section"/>
         <w:rPr>
           <w:rFonts w:ascii="Calibri" w:hAnsi="Calibri" w:cs="Calibri"/>
         </w:rPr>
-        <w:t xml:space="preserve"> and to be </w:t>
-      </w:r>
-      <w:proofErr w:type="spellStart"/>
+      </w:pPr>
       <w:r>
         <w:rPr>
           <w:rFonts w:ascii="Calibri" w:hAnsi="Calibri" w:cs="Calibri"/>
         </w:rPr>
-        <w:t>able</w:t>
-      </w:r>
-      <w:proofErr w:type="spellEnd"/>
-      <w:r>
-        <w:rPr>
-          <w:rFonts w:ascii="Calibri" w:hAnsi="Calibri" w:cs="Calibri"/>
-        </w:rPr>
-        <w:t xml:space="preserve"> to </w:t>
-      </w:r>
-      <w:proofErr w:type="spellStart"/>
-      <w:r>
-        <w:rPr>
-          <w:rFonts w:ascii="Calibri" w:hAnsi="Calibri" w:cs="Calibri"/>
-        </w:rPr>
-        <w:t>realize</w:t>
-      </w:r>
-      <w:proofErr w:type="spellEnd"/>
-      <w:r>
-        <w:rPr>
-          <w:rFonts w:ascii="Calibri" w:hAnsi="Calibri" w:cs="Calibri"/>
-        </w:rPr>
-        <w:t xml:space="preserve"> </w:t>
-      </w:r>
-      <w:proofErr w:type="spellStart"/>
-      <w:r>
-        <w:rPr>
-          <w:rFonts w:ascii="Calibri" w:hAnsi="Calibri" w:cs="Calibri"/>
-        </w:rPr>
-        <w:t>more</w:t>
-      </w:r>
-      <w:proofErr w:type="spellEnd"/>
-      <w:r>
-        <w:rPr>
-          <w:rFonts w:ascii="Calibri" w:hAnsi="Calibri" w:cs="Calibri"/>
-        </w:rPr>
-        <w:t xml:space="preserve"> </w:t>
-      </w:r>
-      <w:proofErr w:type="spellStart"/>
-      <w:r>
-        <w:rPr>
-          <w:rFonts w:ascii="Calibri" w:hAnsi="Calibri" w:cs="Calibri"/>
-        </w:rPr>
-        <w:t>assignments</w:t>
-      </w:r>
-      <w:proofErr w:type="spellEnd"/>
-      <w:r>
-        <w:rPr>
-          <w:rFonts w:ascii="Calibri" w:hAnsi="Calibri" w:cs="Calibri"/>
-        </w:rPr>
-        <w:t>, </w:t>
-      </w:r>
-      <w:proofErr w:type="spellStart"/>
-      <w:r>
-        <w:rPr>
-          <w:rFonts w:ascii="Calibri" w:hAnsi="Calibri" w:cs="Calibri"/>
-        </w:rPr>
-        <w:t>am</w:t>
-      </w:r>
-      <w:proofErr w:type="spellEnd"/>
-      <w:r>
-        <w:rPr>
-          <w:rFonts w:ascii="Calibri" w:hAnsi="Calibri" w:cs="Calibri"/>
-        </w:rPr>
-        <w:t xml:space="preserve"> I </w:t>
-      </w:r>
-      <w:proofErr w:type="spellStart"/>
-      <w:r>
-        <w:rPr>
-          <w:rFonts w:ascii="Calibri" w:hAnsi="Calibri" w:cs="Calibri"/>
-        </w:rPr>
-        <w:t>looking</w:t>
-      </w:r>
-      <w:proofErr w:type="spellEnd"/>
-      <w:r>
-        <w:rPr>
-          <w:rFonts w:ascii="Calibri" w:hAnsi="Calibri" w:cs="Calibri"/>
-        </w:rPr>
-        <w:t xml:space="preserve"> for a </w:t>
-      </w:r>
-      <w:proofErr w:type="spellStart"/>
-      <w:r>
-        <w:rPr>
-          <w:rFonts w:ascii="Calibri" w:hAnsi="Calibri" w:cs="Calibri"/>
-        </w:rPr>
-        <w:t>workplace</w:t>
-      </w:r>
-      <w:proofErr w:type="spellEnd"/>
-      <w:r>
-        <w:rPr>
-          <w:rFonts w:ascii="Calibri" w:hAnsi="Calibri" w:cs="Calibri"/>
-        </w:rPr>
-        <w:t xml:space="preserve"> </w:t>
-      </w:r>
-      <w:proofErr w:type="spellStart"/>
-      <w:r>
-        <w:rPr>
-          <w:rFonts w:ascii="Calibri" w:hAnsi="Calibri" w:cs="Calibri"/>
-        </w:rPr>
-        <w:t>where</w:t>
-      </w:r>
-      <w:proofErr w:type="spellEnd"/>
-      <w:r>
-        <w:rPr>
-          <w:rFonts w:ascii="Calibri" w:hAnsi="Calibri" w:cs="Calibri"/>
-        </w:rPr>
-        <w:t xml:space="preserve"> I </w:t>
-      </w:r>
-      <w:proofErr w:type="spellStart"/>
-      <w:r>
-        <w:rPr>
-          <w:rFonts w:ascii="Calibri" w:hAnsi="Calibri" w:cs="Calibri"/>
-        </w:rPr>
-        <w:t>can</w:t>
-      </w:r>
-      <w:proofErr w:type="spellEnd"/>
-      <w:r>
-        <w:rPr>
-          <w:rFonts w:ascii="Calibri" w:hAnsi="Calibri" w:cs="Calibri"/>
-        </w:rPr>
-        <w:t> </w:t>
-      </w:r>
-      <w:proofErr w:type="spellStart"/>
-      <w:r>
-        <w:rPr>
-          <w:rFonts w:ascii="Calibri" w:hAnsi="Calibri" w:cs="Calibri"/>
-        </w:rPr>
-        <w:t>further</w:t>
-      </w:r>
-      <w:proofErr w:type="spellEnd"/>
-      <w:r>
-        <w:rPr>
-          <w:rFonts w:ascii="Calibri" w:hAnsi="Calibri" w:cs="Calibri"/>
-        </w:rPr>
-        <w:t xml:space="preserve"> </w:t>
-      </w:r>
-      <w:proofErr w:type="spellStart"/>
-      <w:r>
-        <w:rPr>
-          <w:rFonts w:ascii="Calibri" w:hAnsi="Calibri" w:cs="Calibri"/>
-        </w:rPr>
-        <w:t>develop</w:t>
-      </w:r>
-      <w:proofErr w:type="spellEnd"/>
-      <w:r>
-        <w:rPr>
-          <w:rFonts w:ascii="Calibri" w:hAnsi="Calibri" w:cs="Calibri"/>
-        </w:rPr>
-        <w:t xml:space="preserve"> my </w:t>
-      </w:r>
-      <w:proofErr w:type="spellStart"/>
-      <w:r>
-        <w:rPr>
-          <w:rFonts w:ascii="Calibri" w:hAnsi="Calibri" w:cs="Calibri"/>
-        </w:rPr>
-        <w:t>skills</w:t>
-      </w:r>
-      <w:proofErr w:type="spellEnd"/>
-      <w:r>
-        <w:rPr>
-          <w:rFonts w:ascii="Calibri" w:hAnsi="Calibri" w:cs="Calibri"/>
-        </w:rPr>
-        <w:t xml:space="preserve"> and </w:t>
-      </w:r>
-      <w:proofErr w:type="spellStart"/>
+        <w:t>As a front-end developer </w:t>
+      </w:r>
       <w:r>
         <w:rPr>
           <w:rStyle w:val="letter-body-bold"/>
@@ -14392,9 +12482,14 @@
           <w:b/>
           <w:bCs/>
         </w:rPr>
-        <w:t>your</w:t>
-      </w:r>
-      <w:proofErr w:type="spellEnd"/>
+        <w:t>I’m responsible</w:t>
+      </w:r>
+      <w:r>
+        <w:rPr>
+          <w:rFonts w:ascii="Calibri" w:hAnsi="Calibri" w:cs="Calibri"/>
+        </w:rPr>
+        <w:t> for the </w:t>
+      </w:r>
       <w:r>
         <w:rPr>
           <w:rStyle w:val="letter-body-bold"/>
@@ -14402,9 +12497,14 @@
           <w:b/>
           <w:bCs/>
         </w:rPr>
-        <w:t xml:space="preserve"> </w:t>
-      </w:r>
-      <w:proofErr w:type="spellStart"/>
+        <w:t>design and implementation</w:t>
+      </w:r>
+      <w:r>
+        <w:rPr>
+          <w:rFonts w:ascii="Calibri" w:hAnsi="Calibri" w:cs="Calibri"/>
+        </w:rPr>
+        <w:t> of end-user interfaces within web applications that offer a </w:t>
+      </w:r>
       <w:r>
         <w:rPr>
           <w:rStyle w:val="letter-body-bold"/>
@@ -14412,30 +12512,14 @@
           <w:b/>
           <w:bCs/>
         </w:rPr>
-        <w:t>company</w:t>
-      </w:r>
-      <w:proofErr w:type="spellEnd"/>
+        <w:t>proper experience</w:t>
+      </w:r>
       <w:r>
         <w:rPr>
           <w:rFonts w:ascii="Calibri" w:hAnsi="Calibri" w:cs="Calibri"/>
         </w:rPr>
-        <w:t> </w:t>
-      </w:r>
-      <w:proofErr w:type="spellStart"/>
-      <w:r>
-        <w:rPr>
-          <w:rFonts w:ascii="Calibri" w:hAnsi="Calibri" w:cs="Calibri"/>
-        </w:rPr>
-        <w:t>seems</w:t>
-      </w:r>
-      <w:proofErr w:type="spellEnd"/>
-      <w:r>
-        <w:rPr>
-          <w:rFonts w:ascii="Calibri" w:hAnsi="Calibri" w:cs="Calibri"/>
-        </w:rPr>
-        <w:t xml:space="preserve"> to be the </w:t>
-      </w:r>
-      <w:proofErr w:type="spellStart"/>
+        <w:t>. In this way can I make the right proposals for the realization of </w:t>
+      </w:r>
       <w:r>
         <w:rPr>
           <w:rStyle w:val="letter-body-bold"/>
@@ -14443,9 +12527,14 @@
           <w:b/>
           <w:bCs/>
         </w:rPr>
-        <w:t>right</w:t>
-      </w:r>
-      <w:proofErr w:type="spellEnd"/>
+        <w:t>functionality</w:t>
+      </w:r>
+      <w:r>
+        <w:rPr>
+          <w:rFonts w:ascii="Calibri" w:hAnsi="Calibri" w:cs="Calibri"/>
+        </w:rPr>
+        <w:t> that meets the wishes, demands and </w:t>
+      </w:r>
       <w:r>
         <w:rPr>
           <w:rStyle w:val="letter-body-bold"/>
@@ -14453,7 +12542,28 @@
           <w:b/>
           <w:bCs/>
         </w:rPr>
-        <w:t xml:space="preserve"> place</w:t>
+        <w:t>needs</w:t>
+      </w:r>
+      <w:r>
+        <w:rPr>
+          <w:rFonts w:ascii="Calibri" w:hAnsi="Calibri" w:cs="Calibri"/>
+        </w:rPr>
+        <w:t> of the </w:t>
+      </w:r>
+      <w:r>
+        <w:rPr>
+          <w:rStyle w:val="letter-body-bold"/>
+          <w:rFonts w:ascii="Calibri" w:hAnsi="Calibri" w:cs="Calibri"/>
+          <w:b/>
+          <w:bCs/>
+        </w:rPr>
+        <w:t>end users</w:t>
+      </w:r>
+      <w:r>
+        <w:rPr>
+          <w:rFonts w:ascii="Calibri" w:hAnsi="Calibri" w:cs="Calibri"/>
+        </w:rPr>
+        <w:t>.</w:t>
       </w:r>
     </w:p>
     <w:p>
@@ -14467,9 +12577,8 @@
         <w:rPr>
           <w:rFonts w:ascii="Calibri" w:hAnsi="Calibri" w:cs="Calibri"/>
         </w:rPr>
-        <w:t>As a front-end developer </w:t>
-      </w:r>
-      <w:proofErr w:type="spellStart"/>
+        <w:t>I have extensive </w:t>
+      </w:r>
       <w:r>
         <w:rPr>
           <w:rStyle w:val="letter-body-bold"/>
@@ -14477,9 +12586,14 @@
           <w:b/>
           <w:bCs/>
         </w:rPr>
-        <w:t>I’m</w:t>
-      </w:r>
-      <w:proofErr w:type="spellEnd"/>
+        <w:t>knowledge and experience</w:t>
+      </w:r>
+      <w:r>
+        <w:rPr>
+          <w:rFonts w:ascii="Calibri" w:hAnsi="Calibri" w:cs="Calibri"/>
+        </w:rPr>
+        <w:t> with </w:t>
+      </w:r>
       <w:r>
         <w:rPr>
           <w:rStyle w:val="letter-body-bold"/>
@@ -14487,9 +12601,14 @@
           <w:b/>
           <w:bCs/>
         </w:rPr>
-        <w:t xml:space="preserve"> </w:t>
-      </w:r>
-      <w:proofErr w:type="spellStart"/>
+        <w:t>Yarn</w:t>
+      </w:r>
+      <w:r>
+        <w:rPr>
+          <w:rFonts w:ascii="Calibri" w:hAnsi="Calibri" w:cs="Calibri"/>
+        </w:rPr>
+        <w:t>, </w:t>
+      </w:r>
       <w:r>
         <w:rPr>
           <w:rStyle w:val="letter-body-bold"/>
@@ -14497,14 +12616,13 @@
           <w:b/>
           <w:bCs/>
         </w:rPr>
-        <w:t>responsible</w:t>
-      </w:r>
-      <w:proofErr w:type="spellEnd"/>
+        <w:t>JavaScript/ECMAScript</w:t>
+      </w:r>
       <w:r>
         <w:rPr>
           <w:rFonts w:ascii="Calibri" w:hAnsi="Calibri" w:cs="Calibri"/>
         </w:rPr>
-        <w:t> for the </w:t>
+        <w:t>, </w:t>
       </w:r>
       <w:r>
         <w:rPr>
@@ -14513,9 +12631,14 @@
           <w:b/>
           <w:bCs/>
         </w:rPr>
-        <w:t xml:space="preserve">design and </w:t>
-      </w:r>
-      <w:proofErr w:type="spellStart"/>
+        <w:t>Reactjs</w:t>
+      </w:r>
+      <w:r>
+        <w:rPr>
+          <w:rFonts w:ascii="Calibri" w:hAnsi="Calibri" w:cs="Calibri"/>
+        </w:rPr>
+        <w:t>, </w:t>
+      </w:r>
       <w:r>
         <w:rPr>
           <w:rStyle w:val="letter-body-bold"/>
@@ -14523,100 +12646,14 @@
           <w:b/>
           <w:bCs/>
         </w:rPr>
-        <w:t>implementation</w:t>
-      </w:r>
-      <w:proofErr w:type="spellEnd"/>
+        <w:t>HTML</w:t>
+      </w:r>
       <w:r>
         <w:rPr>
           <w:rFonts w:ascii="Calibri" w:hAnsi="Calibri" w:cs="Calibri"/>
         </w:rPr>
-        <w:t> of end-</w:t>
-      </w:r>
-      <w:proofErr w:type="spellStart"/>
-      <w:r>
-        <w:rPr>
-          <w:rFonts w:ascii="Calibri" w:hAnsi="Calibri" w:cs="Calibri"/>
-        </w:rPr>
-        <w:t>user</w:t>
-      </w:r>
-      <w:proofErr w:type="spellEnd"/>
-      <w:r>
-        <w:rPr>
-          <w:rFonts w:ascii="Calibri" w:hAnsi="Calibri" w:cs="Calibri"/>
-        </w:rPr>
-        <w:t xml:space="preserve"> </w:t>
-      </w:r>
-      <w:proofErr w:type="spellStart"/>
-      <w:r>
-        <w:rPr>
-          <w:rFonts w:ascii="Calibri" w:hAnsi="Calibri" w:cs="Calibri"/>
-        </w:rPr>
-        <w:t>interfaces</w:t>
-      </w:r>
-      <w:proofErr w:type="spellEnd"/>
-      <w:r>
-        <w:rPr>
-          <w:rFonts w:ascii="Calibri" w:hAnsi="Calibri" w:cs="Calibri"/>
-        </w:rPr>
-        <w:t xml:space="preserve"> </w:t>
-      </w:r>
-      <w:proofErr w:type="spellStart"/>
-      <w:r>
-        <w:rPr>
-          <w:rFonts w:ascii="Calibri" w:hAnsi="Calibri" w:cs="Calibri"/>
-        </w:rPr>
-        <w:t>within</w:t>
-      </w:r>
-      <w:proofErr w:type="spellEnd"/>
-      <w:r>
-        <w:rPr>
-          <w:rFonts w:ascii="Calibri" w:hAnsi="Calibri" w:cs="Calibri"/>
-        </w:rPr>
-        <w:t xml:space="preserve"> web </w:t>
-      </w:r>
-      <w:proofErr w:type="spellStart"/>
-      <w:r>
-        <w:rPr>
-          <w:rFonts w:ascii="Calibri" w:hAnsi="Calibri" w:cs="Calibri"/>
-        </w:rPr>
-        <w:t>applications</w:t>
-      </w:r>
-      <w:proofErr w:type="spellEnd"/>
-      <w:r>
-        <w:rPr>
-          <w:rFonts w:ascii="Calibri" w:hAnsi="Calibri" w:cs="Calibri"/>
-        </w:rPr>
-        <w:t xml:space="preserve"> </w:t>
-      </w:r>
-      <w:proofErr w:type="spellStart"/>
-      <w:r>
-        <w:rPr>
-          <w:rFonts w:ascii="Calibri" w:hAnsi="Calibri" w:cs="Calibri"/>
-        </w:rPr>
-        <w:t>that</w:t>
-      </w:r>
-      <w:proofErr w:type="spellEnd"/>
-      <w:r>
-        <w:rPr>
-          <w:rFonts w:ascii="Calibri" w:hAnsi="Calibri" w:cs="Calibri"/>
-        </w:rPr>
-        <w:t xml:space="preserve"> </w:t>
-      </w:r>
-      <w:proofErr w:type="spellStart"/>
-      <w:r>
-        <w:rPr>
-          <w:rFonts w:ascii="Calibri" w:hAnsi="Calibri" w:cs="Calibri"/>
-        </w:rPr>
-        <w:t>offer</w:t>
-      </w:r>
-      <w:proofErr w:type="spellEnd"/>
-      <w:r>
-        <w:rPr>
-          <w:rFonts w:ascii="Calibri" w:hAnsi="Calibri" w:cs="Calibri"/>
-        </w:rPr>
-        <w:t xml:space="preserve"> a </w:t>
-      </w:r>
-      <w:proofErr w:type="spellStart"/>
+        <w:t>, </w:t>
+      </w:r>
       <w:r>
         <w:rPr>
           <w:rStyle w:val="letter-body-bold"/>
@@ -14624,9 +12661,14 @@
           <w:b/>
           <w:bCs/>
         </w:rPr>
-        <w:t>proper</w:t>
-      </w:r>
-      <w:proofErr w:type="spellEnd"/>
+        <w:t>CSS</w:t>
+      </w:r>
+      <w:r>
+        <w:rPr>
+          <w:rFonts w:ascii="Calibri" w:hAnsi="Calibri" w:cs="Calibri"/>
+        </w:rPr>
+        <w:t>, </w:t>
+      </w:r>
       <w:r>
         <w:rPr>
           <w:rStyle w:val="letter-body-bold"/>
@@ -14634,9 +12676,14 @@
           <w:b/>
           <w:bCs/>
         </w:rPr>
-        <w:t xml:space="preserve"> </w:t>
-      </w:r>
-      <w:proofErr w:type="spellStart"/>
+        <w:t>Redux</w:t>
+      </w:r>
+      <w:r>
+        <w:rPr>
+          <w:rFonts w:ascii="Calibri" w:hAnsi="Calibri" w:cs="Calibri"/>
+        </w:rPr>
+        <w:t>, </w:t>
+      </w:r>
       <w:r>
         <w:rPr>
           <w:rStyle w:val="letter-body-bold"/>
@@ -14644,114 +12691,14 @@
           <w:b/>
           <w:bCs/>
         </w:rPr>
-        <w:t>experience</w:t>
-      </w:r>
-      <w:proofErr w:type="spellEnd"/>
+        <w:t>React routing</w:t>
+      </w:r>
       <w:r>
         <w:rPr>
           <w:rFonts w:ascii="Calibri" w:hAnsi="Calibri" w:cs="Calibri"/>
         </w:rPr>
-        <w:t xml:space="preserve">. In </w:t>
-      </w:r>
-      <w:proofErr w:type="spellStart"/>
-      <w:r>
-        <w:rPr>
-          <w:rFonts w:ascii="Calibri" w:hAnsi="Calibri" w:cs="Calibri"/>
-        </w:rPr>
-        <w:t>this</w:t>
-      </w:r>
-      <w:proofErr w:type="spellEnd"/>
-      <w:r>
-        <w:rPr>
-          <w:rFonts w:ascii="Calibri" w:hAnsi="Calibri" w:cs="Calibri"/>
-        </w:rPr>
-        <w:t xml:space="preserve"> </w:t>
-      </w:r>
-      <w:proofErr w:type="spellStart"/>
-      <w:r>
-        <w:rPr>
-          <w:rFonts w:ascii="Calibri" w:hAnsi="Calibri" w:cs="Calibri"/>
-        </w:rPr>
-        <w:t>way</w:t>
-      </w:r>
-      <w:proofErr w:type="spellEnd"/>
-      <w:r>
-        <w:rPr>
-          <w:rFonts w:ascii="Calibri" w:hAnsi="Calibri" w:cs="Calibri"/>
-        </w:rPr>
-        <w:t xml:space="preserve"> </w:t>
-      </w:r>
-      <w:proofErr w:type="spellStart"/>
-      <w:r>
-        <w:rPr>
-          <w:rFonts w:ascii="Calibri" w:hAnsi="Calibri" w:cs="Calibri"/>
-        </w:rPr>
-        <w:t>can</w:t>
-      </w:r>
-      <w:proofErr w:type="spellEnd"/>
-      <w:r>
-        <w:rPr>
-          <w:rFonts w:ascii="Calibri" w:hAnsi="Calibri" w:cs="Calibri"/>
-        </w:rPr>
-        <w:t xml:space="preserve"> I </w:t>
-      </w:r>
-      <w:proofErr w:type="spellStart"/>
-      <w:r>
-        <w:rPr>
-          <w:rFonts w:ascii="Calibri" w:hAnsi="Calibri" w:cs="Calibri"/>
-        </w:rPr>
-        <w:t>make</w:t>
-      </w:r>
-      <w:proofErr w:type="spellEnd"/>
-      <w:r>
-        <w:rPr>
-          <w:rFonts w:ascii="Calibri" w:hAnsi="Calibri" w:cs="Calibri"/>
-        </w:rPr>
-        <w:t xml:space="preserve"> the </w:t>
-      </w:r>
-      <w:proofErr w:type="spellStart"/>
-      <w:r>
-        <w:rPr>
-          <w:rFonts w:ascii="Calibri" w:hAnsi="Calibri" w:cs="Calibri"/>
-        </w:rPr>
-        <w:t>right</w:t>
-      </w:r>
-      <w:proofErr w:type="spellEnd"/>
-      <w:r>
-        <w:rPr>
-          <w:rFonts w:ascii="Calibri" w:hAnsi="Calibri" w:cs="Calibri"/>
-        </w:rPr>
-        <w:t xml:space="preserve"> </w:t>
-      </w:r>
-      <w:proofErr w:type="spellStart"/>
-      <w:r>
-        <w:rPr>
-          <w:rFonts w:ascii="Calibri" w:hAnsi="Calibri" w:cs="Calibri"/>
-        </w:rPr>
-        <w:t>proposals</w:t>
-      </w:r>
-      <w:proofErr w:type="spellEnd"/>
-      <w:r>
-        <w:rPr>
-          <w:rFonts w:ascii="Calibri" w:hAnsi="Calibri" w:cs="Calibri"/>
-        </w:rPr>
-        <w:t xml:space="preserve"> for the </w:t>
-      </w:r>
-      <w:proofErr w:type="spellStart"/>
-      <w:r>
-        <w:rPr>
-          <w:rFonts w:ascii="Calibri" w:hAnsi="Calibri" w:cs="Calibri"/>
-        </w:rPr>
-        <w:t>realization</w:t>
-      </w:r>
-      <w:proofErr w:type="spellEnd"/>
-      <w:r>
-        <w:rPr>
-          <w:rFonts w:ascii="Calibri" w:hAnsi="Calibri" w:cs="Calibri"/>
-        </w:rPr>
-        <w:t xml:space="preserve"> of </w:t>
-      </w:r>
-      <w:proofErr w:type="spellStart"/>
+        <w:t>, </w:t>
+      </w:r>
       <w:r>
         <w:rPr>
           <w:rStyle w:val="letter-body-bold"/>
@@ -14759,72 +12706,14 @@
           <w:b/>
           <w:bCs/>
         </w:rPr>
-        <w:t>functionality</w:t>
-      </w:r>
-      <w:proofErr w:type="spellEnd"/>
+        <w:t>XML</w:t>
+      </w:r>
       <w:r>
         <w:rPr>
           <w:rFonts w:ascii="Calibri" w:hAnsi="Calibri" w:cs="Calibri"/>
         </w:rPr>
-        <w:t> </w:t>
-      </w:r>
-      <w:proofErr w:type="spellStart"/>
-      <w:r>
-        <w:rPr>
-          <w:rFonts w:ascii="Calibri" w:hAnsi="Calibri" w:cs="Calibri"/>
-        </w:rPr>
-        <w:t>that</w:t>
-      </w:r>
-      <w:proofErr w:type="spellEnd"/>
-      <w:r>
-        <w:rPr>
-          <w:rFonts w:ascii="Calibri" w:hAnsi="Calibri" w:cs="Calibri"/>
-        </w:rPr>
-        <w:t xml:space="preserve"> </w:t>
-      </w:r>
-      <w:proofErr w:type="spellStart"/>
-      <w:r>
-        <w:rPr>
-          <w:rFonts w:ascii="Calibri" w:hAnsi="Calibri" w:cs="Calibri"/>
-        </w:rPr>
-        <w:t>meets</w:t>
-      </w:r>
-      <w:proofErr w:type="spellEnd"/>
-      <w:r>
-        <w:rPr>
-          <w:rFonts w:ascii="Calibri" w:hAnsi="Calibri" w:cs="Calibri"/>
-        </w:rPr>
-        <w:t xml:space="preserve"> the </w:t>
-      </w:r>
-      <w:proofErr w:type="spellStart"/>
-      <w:r>
-        <w:rPr>
-          <w:rFonts w:ascii="Calibri" w:hAnsi="Calibri" w:cs="Calibri"/>
-        </w:rPr>
-        <w:t>wishes</w:t>
-      </w:r>
-      <w:proofErr w:type="spellEnd"/>
-      <w:r>
-        <w:rPr>
-          <w:rFonts w:ascii="Calibri" w:hAnsi="Calibri" w:cs="Calibri"/>
-        </w:rPr>
-        <w:t xml:space="preserve">, </w:t>
-      </w:r>
-      <w:proofErr w:type="spellStart"/>
-      <w:r>
-        <w:rPr>
-          <w:rFonts w:ascii="Calibri" w:hAnsi="Calibri" w:cs="Calibri"/>
-        </w:rPr>
-        <w:t>demands</w:t>
-      </w:r>
-      <w:proofErr w:type="spellEnd"/>
-      <w:r>
-        <w:rPr>
-          <w:rFonts w:ascii="Calibri" w:hAnsi="Calibri" w:cs="Calibri"/>
-        </w:rPr>
-        <w:t xml:space="preserve"> and </w:t>
-      </w:r>
-      <w:proofErr w:type="spellStart"/>
+        <w:t>, </w:t>
+      </w:r>
       <w:r>
         <w:rPr>
           <w:rStyle w:val="letter-body-bold"/>
@@ -14832,14 +12721,13 @@
           <w:b/>
           <w:bCs/>
         </w:rPr>
-        <w:t>needs</w:t>
-      </w:r>
-      <w:proofErr w:type="spellEnd"/>
+        <w:t>Json</w:t>
+      </w:r>
       <w:r>
         <w:rPr>
           <w:rFonts w:ascii="Calibri" w:hAnsi="Calibri" w:cs="Calibri"/>
         </w:rPr>
-        <w:t> of the </w:t>
+        <w:t>, </w:t>
       </w:r>
       <w:r>
         <w:rPr>
@@ -14848,9 +12736,14 @@
           <w:b/>
           <w:bCs/>
         </w:rPr>
-        <w:t xml:space="preserve">end </w:t>
-      </w:r>
-      <w:proofErr w:type="spellStart"/>
+        <w:t>Git</w:t>
+      </w:r>
+      <w:r>
+        <w:rPr>
+          <w:rFonts w:ascii="Calibri" w:hAnsi="Calibri" w:cs="Calibri"/>
+        </w:rPr>
+        <w:t> and some additional libraries for front-end development of </w:t>
+      </w:r>
       <w:r>
         <w:rPr>
           <w:rStyle w:val="letter-body-bold"/>
@@ -14858,9 +12751,8 @@
           <w:b/>
           <w:bCs/>
         </w:rPr>
-        <w:t>users</w:t>
-      </w:r>
-      <w:proofErr w:type="spellEnd"/>
+        <w:t>single page applications</w:t>
+      </w:r>
       <w:r>
         <w:rPr>
           <w:rFonts w:ascii="Calibri" w:hAnsi="Calibri" w:cs="Calibri"/>
@@ -14879,37 +12771,8 @@
         <w:rPr>
           <w:rFonts w:ascii="Calibri" w:hAnsi="Calibri" w:cs="Calibri"/>
         </w:rPr>
-        <w:t xml:space="preserve">I </w:t>
-      </w:r>
-      <w:proofErr w:type="spellStart"/>
-      <w:r>
-        <w:rPr>
-          <w:rFonts w:ascii="Calibri" w:hAnsi="Calibri" w:cs="Calibri"/>
-        </w:rPr>
-        <w:t>have</w:t>
-      </w:r>
-      <w:proofErr w:type="spellEnd"/>
-      <w:r>
-        <w:rPr>
-          <w:rFonts w:ascii="Calibri" w:hAnsi="Calibri" w:cs="Calibri"/>
-        </w:rPr>
-        <w:t xml:space="preserve"> </w:t>
-      </w:r>
-      <w:proofErr w:type="spellStart"/>
-      <w:r>
-        <w:rPr>
-          <w:rFonts w:ascii="Calibri" w:hAnsi="Calibri" w:cs="Calibri"/>
-        </w:rPr>
-        <w:t>extensive</w:t>
-      </w:r>
-      <w:proofErr w:type="spellEnd"/>
-      <w:r>
-        <w:rPr>
-          <w:rFonts w:ascii="Calibri" w:hAnsi="Calibri" w:cs="Calibri"/>
-        </w:rPr>
-        <w:t> </w:t>
-      </w:r>
-      <w:proofErr w:type="spellStart"/>
+        <w:t>I am a </w:t>
+      </w:r>
       <w:r>
         <w:rPr>
           <w:rStyle w:val="letter-body-bold"/>
@@ -14917,9 +12780,14 @@
           <w:b/>
           <w:bCs/>
         </w:rPr>
-        <w:t>knowledge</w:t>
-      </w:r>
-      <w:proofErr w:type="spellEnd"/>
+        <w:t>social</w:t>
+      </w:r>
+      <w:r>
+        <w:rPr>
+          <w:rFonts w:ascii="Calibri" w:hAnsi="Calibri" w:cs="Calibri"/>
+        </w:rPr>
+        <w:t> person with a great </w:t>
+      </w:r>
       <w:r>
         <w:rPr>
           <w:rStyle w:val="letter-body-bold"/>
@@ -14927,13 +12795,13 @@
           <w:b/>
           <w:bCs/>
         </w:rPr>
-        <w:t xml:space="preserve"> and experience</w:t>
+        <w:t>sense of responsibility</w:t>
       </w:r>
       <w:r>
         <w:rPr>
           <w:rFonts w:ascii="Calibri" w:hAnsi="Calibri" w:cs="Calibri"/>
         </w:rPr>
-        <w:t> with </w:t>
+        <w:t>. I'm someone that </w:t>
       </w:r>
       <w:r>
         <w:rPr>
@@ -14942,13 +12810,13 @@
           <w:b/>
           <w:bCs/>
         </w:rPr>
-        <w:t>Yarn</w:t>
+        <w:t>stands firmly</w:t>
       </w:r>
       <w:r>
         <w:rPr>
           <w:rFonts w:ascii="Calibri" w:hAnsi="Calibri" w:cs="Calibri"/>
         </w:rPr>
-        <w:t>, </w:t>
+        <w:t> in my shoes. I know that I 'm excellently </w:t>
       </w:r>
       <w:r>
         <w:rPr>
@@ -14957,13 +12825,13 @@
           <w:b/>
           <w:bCs/>
         </w:rPr>
-        <w:t>JavaScript/ECMAScript</w:t>
+        <w:t>capable</w:t>
       </w:r>
       <w:r>
         <w:rPr>
           <w:rFonts w:ascii="Calibri" w:hAnsi="Calibri" w:cs="Calibri"/>
         </w:rPr>
-        <w:t>, </w:t>
+        <w:t> of handling myself in stressful situations. I would like to </w:t>
       </w:r>
       <w:r>
         <w:rPr>
@@ -14972,13 +12840,13 @@
           <w:b/>
           <w:bCs/>
         </w:rPr>
-        <w:t>Reactjs</w:t>
+        <w:t>work together</w:t>
       </w:r>
       <w:r>
         <w:rPr>
           <w:rFonts w:ascii="Calibri" w:hAnsi="Calibri" w:cs="Calibri"/>
         </w:rPr>
-        <w:t>, </w:t>
+        <w:t> in a </w:t>
       </w:r>
       <w:r>
         <w:rPr>
@@ -14987,13 +12855,13 @@
           <w:b/>
           <w:bCs/>
         </w:rPr>
-        <w:t>HTML</w:t>
+        <w:t>team</w:t>
       </w:r>
       <w:r>
         <w:rPr>
           <w:rFonts w:ascii="Calibri" w:hAnsi="Calibri" w:cs="Calibri"/>
         </w:rPr>
-        <w:t>, </w:t>
+        <w:t> where I can </w:t>
       </w:r>
       <w:r>
         <w:rPr>
@@ -15002,13 +12870,27 @@
           <w:b/>
           <w:bCs/>
         </w:rPr>
-        <w:t>CSS</w:t>
+        <w:t>learn</w:t>
       </w:r>
       <w:r>
         <w:rPr>
           <w:rFonts w:ascii="Calibri" w:hAnsi="Calibri" w:cs="Calibri"/>
         </w:rPr>
-        <w:t>, </w:t>
+        <w:t> from colleagues and them from me. Working lonely isn't an issue neither.</w:t>
+      </w:r>
+    </w:p>
+    <w:p>
+      <w:pPr>
+        <w:pStyle w:val="letter-body-section"/>
+        <w:rPr>
+          <w:rFonts w:ascii="Calibri" w:hAnsi="Calibri" w:cs="Calibri"/>
+        </w:rPr>
+      </w:pPr>
+      <w:r>
+        <w:rPr>
+          <w:rFonts w:ascii="Calibri" w:hAnsi="Calibri" w:cs="Calibri"/>
+        </w:rPr>
+        <w:t>Hopefully have you a great idea of my capacities after reading this letter. I would like to </w:t>
       </w:r>
       <w:r>
         <w:rPr>
@@ -15017,13 +12899,13 @@
           <w:b/>
           <w:bCs/>
         </w:rPr>
-        <w:t>Redux</w:t>
+        <w:t>express</w:t>
       </w:r>
       <w:r>
         <w:rPr>
           <w:rFonts w:ascii="Calibri" w:hAnsi="Calibri" w:cs="Calibri"/>
         </w:rPr>
-        <w:t>, </w:t>
+        <w:t> my </w:t>
       </w:r>
       <w:r>
         <w:rPr>
@@ -15032,153 +12914,18 @@
           <w:b/>
           <w:bCs/>
         </w:rPr>
-        <w:t>React routing</w:t>
+        <w:t>motivation and enthusiasm</w:t>
       </w:r>
       <w:r>
         <w:rPr>
           <w:rFonts w:ascii="Calibri" w:hAnsi="Calibri" w:cs="Calibri"/>
         </w:rPr>
-        <w:t>, </w:t>
-      </w:r>
-      <w:r>
-        <w:rPr>
-          <w:rStyle w:val="letter-body-bold"/>
-          <w:rFonts w:ascii="Calibri" w:hAnsi="Calibri" w:cs="Calibri"/>
-          <w:b/>
-          <w:bCs/>
-        </w:rPr>
-        <w:t>XML</w:t>
-      </w:r>
-      <w:r>
-        <w:rPr>
-          <w:rFonts w:ascii="Calibri" w:hAnsi="Calibri" w:cs="Calibri"/>
-        </w:rPr>
-        <w:t>, </w:t>
-      </w:r>
-      <w:proofErr w:type="spellStart"/>
-      <w:r>
-        <w:rPr>
-          <w:rStyle w:val="letter-body-bold"/>
-          <w:rFonts w:ascii="Calibri" w:hAnsi="Calibri" w:cs="Calibri"/>
-          <w:b/>
-          <w:bCs/>
-        </w:rPr>
-        <w:t>Json</w:t>
-      </w:r>
-      <w:proofErr w:type="spellEnd"/>
-      <w:r>
-        <w:rPr>
-          <w:rFonts w:ascii="Calibri" w:hAnsi="Calibri" w:cs="Calibri"/>
-        </w:rPr>
-        <w:t>, </w:t>
-      </w:r>
-      <w:r>
-        <w:rPr>
-          <w:rStyle w:val="letter-body-bold"/>
-          <w:rFonts w:ascii="Calibri" w:hAnsi="Calibri" w:cs="Calibri"/>
-          <w:b/>
-          <w:bCs/>
-        </w:rPr>
-        <w:t>Git</w:t>
-      </w:r>
-      <w:r>
-        <w:rPr>
-          <w:rFonts w:ascii="Calibri" w:hAnsi="Calibri" w:cs="Calibri"/>
-        </w:rPr>
-        <w:t xml:space="preserve"> and </w:t>
-      </w:r>
-      <w:proofErr w:type="spellStart"/>
-      <w:r>
-        <w:rPr>
-          <w:rFonts w:ascii="Calibri" w:hAnsi="Calibri" w:cs="Calibri"/>
-        </w:rPr>
-        <w:t>some</w:t>
-      </w:r>
-      <w:proofErr w:type="spellEnd"/>
-      <w:r>
-        <w:rPr>
-          <w:rFonts w:ascii="Calibri" w:hAnsi="Calibri" w:cs="Calibri"/>
-        </w:rPr>
-        <w:t xml:space="preserve"> </w:t>
-      </w:r>
-      <w:proofErr w:type="spellStart"/>
-      <w:r>
-        <w:rPr>
-          <w:rFonts w:ascii="Calibri" w:hAnsi="Calibri" w:cs="Calibri"/>
-        </w:rPr>
-        <w:t>additional</w:t>
-      </w:r>
-      <w:proofErr w:type="spellEnd"/>
-      <w:r>
-        <w:rPr>
-          <w:rFonts w:ascii="Calibri" w:hAnsi="Calibri" w:cs="Calibri"/>
-        </w:rPr>
-        <w:t xml:space="preserve"> </w:t>
-      </w:r>
-      <w:proofErr w:type="spellStart"/>
-      <w:r>
-        <w:rPr>
-          <w:rFonts w:ascii="Calibri" w:hAnsi="Calibri" w:cs="Calibri"/>
-        </w:rPr>
-        <w:t>libraries</w:t>
-      </w:r>
-      <w:proofErr w:type="spellEnd"/>
-      <w:r>
-        <w:rPr>
-          <w:rFonts w:ascii="Calibri" w:hAnsi="Calibri" w:cs="Calibri"/>
-        </w:rPr>
-        <w:t xml:space="preserve"> for front-end development of </w:t>
-      </w:r>
-      <w:r>
-        <w:rPr>
-          <w:rStyle w:val="letter-body-bold"/>
-          <w:rFonts w:ascii="Calibri" w:hAnsi="Calibri" w:cs="Calibri"/>
-          <w:b/>
-          <w:bCs/>
-        </w:rPr>
-        <w:t xml:space="preserve">single </w:t>
-      </w:r>
-      <w:proofErr w:type="spellStart"/>
-      <w:r>
-        <w:rPr>
-          <w:rStyle w:val="letter-body-bold"/>
-          <w:rFonts w:ascii="Calibri" w:hAnsi="Calibri" w:cs="Calibri"/>
-          <w:b/>
-          <w:bCs/>
-        </w:rPr>
-        <w:t>page</w:t>
-      </w:r>
-      <w:proofErr w:type="spellEnd"/>
-      <w:r>
-        <w:rPr>
-          <w:rStyle w:val="letter-body-bold"/>
-          <w:rFonts w:ascii="Calibri" w:hAnsi="Calibri" w:cs="Calibri"/>
-          <w:b/>
-          <w:bCs/>
-        </w:rPr>
-        <w:t xml:space="preserve"> </w:t>
-      </w:r>
-      <w:proofErr w:type="spellStart"/>
-      <w:r>
-        <w:rPr>
-          <w:rStyle w:val="letter-body-bold"/>
-          <w:rFonts w:ascii="Calibri" w:hAnsi="Calibri" w:cs="Calibri"/>
-          <w:b/>
-          <w:bCs/>
-        </w:rPr>
-        <w:t>applications</w:t>
-      </w:r>
-      <w:proofErr w:type="spellEnd"/>
-      <w:r>
-        <w:rPr>
-          <w:rFonts w:ascii="Calibri" w:hAnsi="Calibri" w:cs="Calibri"/>
-        </w:rPr>
-        <w:t>.</w:t>
+        <w:t> in an introductory meeting.</w:t>
       </w:r>
     </w:p>
     <w:p>
       <w:pPr>
-        <w:pStyle w:val="letter-body-section"/>
+        <w:pStyle w:val="letter-body-salutation"/>
         <w:rPr>
           <w:rFonts w:ascii="Calibri" w:hAnsi="Calibri" w:cs="Calibri"/>
         </w:rPr>
@@ -15187,826 +12934,7 @@
         <w:rPr>
           <w:rFonts w:ascii="Calibri" w:hAnsi="Calibri" w:cs="Calibri"/>
         </w:rPr>
-        <w:t xml:space="preserve">I </w:t>
-      </w:r>
-      <w:proofErr w:type="spellStart"/>
-      <w:r>
-        <w:rPr>
-          <w:rFonts w:ascii="Calibri" w:hAnsi="Calibri" w:cs="Calibri"/>
-        </w:rPr>
-        <w:t>am</w:t>
-      </w:r>
-      <w:proofErr w:type="spellEnd"/>
-      <w:r>
-        <w:rPr>
-          <w:rFonts w:ascii="Calibri" w:hAnsi="Calibri" w:cs="Calibri"/>
-        </w:rPr>
-        <w:t xml:space="preserve"> a </w:t>
-      </w:r>
-      <w:proofErr w:type="spellStart"/>
-      <w:r>
-        <w:rPr>
-          <w:rStyle w:val="letter-body-bold"/>
-          <w:rFonts w:ascii="Calibri" w:hAnsi="Calibri" w:cs="Calibri"/>
-          <w:b/>
-          <w:bCs/>
-        </w:rPr>
-        <w:t>social</w:t>
-      </w:r>
-      <w:proofErr w:type="spellEnd"/>
-      <w:r>
-        <w:rPr>
-          <w:rFonts w:ascii="Calibri" w:hAnsi="Calibri" w:cs="Calibri"/>
-        </w:rPr>
-        <w:t xml:space="preserve"> person with a </w:t>
-      </w:r>
-      <w:proofErr w:type="spellStart"/>
-      <w:r>
-        <w:rPr>
-          <w:rFonts w:ascii="Calibri" w:hAnsi="Calibri" w:cs="Calibri"/>
-        </w:rPr>
-        <w:t>great</w:t>
-      </w:r>
-      <w:proofErr w:type="spellEnd"/>
-      <w:r>
-        <w:rPr>
-          <w:rFonts w:ascii="Calibri" w:hAnsi="Calibri" w:cs="Calibri"/>
-        </w:rPr>
-        <w:t> </w:t>
-      </w:r>
-      <w:proofErr w:type="spellStart"/>
-      <w:r>
-        <w:rPr>
-          <w:rStyle w:val="letter-body-bold"/>
-          <w:rFonts w:ascii="Calibri" w:hAnsi="Calibri" w:cs="Calibri"/>
-          <w:b/>
-          <w:bCs/>
-        </w:rPr>
-        <w:t>sense</w:t>
-      </w:r>
-      <w:proofErr w:type="spellEnd"/>
-      <w:r>
-        <w:rPr>
-          <w:rStyle w:val="letter-body-bold"/>
-          <w:rFonts w:ascii="Calibri" w:hAnsi="Calibri" w:cs="Calibri"/>
-          <w:b/>
-          <w:bCs/>
-        </w:rPr>
-        <w:t xml:space="preserve"> of </w:t>
-      </w:r>
-      <w:proofErr w:type="spellStart"/>
-      <w:r>
-        <w:rPr>
-          <w:rStyle w:val="letter-body-bold"/>
-          <w:rFonts w:ascii="Calibri" w:hAnsi="Calibri" w:cs="Calibri"/>
-          <w:b/>
-          <w:bCs/>
-        </w:rPr>
-        <w:t>responsibility</w:t>
-      </w:r>
-      <w:proofErr w:type="spellEnd"/>
-      <w:r>
-        <w:rPr>
-          <w:rFonts w:ascii="Calibri" w:hAnsi="Calibri" w:cs="Calibri"/>
-        </w:rPr>
-        <w:t xml:space="preserve">. </w:t>
-      </w:r>
-      <w:proofErr w:type="spellStart"/>
-      <w:r>
-        <w:rPr>
-          <w:rFonts w:ascii="Calibri" w:hAnsi="Calibri" w:cs="Calibri"/>
-        </w:rPr>
-        <w:t>I'm</w:t>
-      </w:r>
-      <w:proofErr w:type="spellEnd"/>
-      <w:r>
-        <w:rPr>
-          <w:rFonts w:ascii="Calibri" w:hAnsi="Calibri" w:cs="Calibri"/>
-        </w:rPr>
-        <w:t xml:space="preserve"> </w:t>
-      </w:r>
-      <w:proofErr w:type="spellStart"/>
-      <w:r>
-        <w:rPr>
-          <w:rFonts w:ascii="Calibri" w:hAnsi="Calibri" w:cs="Calibri"/>
-        </w:rPr>
-        <w:t>someone</w:t>
-      </w:r>
-      <w:proofErr w:type="spellEnd"/>
-      <w:r>
-        <w:rPr>
-          <w:rFonts w:ascii="Calibri" w:hAnsi="Calibri" w:cs="Calibri"/>
-        </w:rPr>
-        <w:t xml:space="preserve"> </w:t>
-      </w:r>
-      <w:proofErr w:type="spellStart"/>
-      <w:r>
-        <w:rPr>
-          <w:rFonts w:ascii="Calibri" w:hAnsi="Calibri" w:cs="Calibri"/>
-        </w:rPr>
-        <w:t>that</w:t>
-      </w:r>
-      <w:proofErr w:type="spellEnd"/>
-      <w:r>
-        <w:rPr>
-          <w:rFonts w:ascii="Calibri" w:hAnsi="Calibri" w:cs="Calibri"/>
-        </w:rPr>
-        <w:t> </w:t>
-      </w:r>
-      <w:proofErr w:type="spellStart"/>
-      <w:r>
-        <w:rPr>
-          <w:rStyle w:val="letter-body-bold"/>
-          <w:rFonts w:ascii="Calibri" w:hAnsi="Calibri" w:cs="Calibri"/>
-          <w:b/>
-          <w:bCs/>
-        </w:rPr>
-        <w:t>stands</w:t>
-      </w:r>
-      <w:proofErr w:type="spellEnd"/>
-      <w:r>
-        <w:rPr>
-          <w:rStyle w:val="letter-body-bold"/>
-          <w:rFonts w:ascii="Calibri" w:hAnsi="Calibri" w:cs="Calibri"/>
-          <w:b/>
-          <w:bCs/>
-        </w:rPr>
-        <w:t xml:space="preserve"> </w:t>
-      </w:r>
-      <w:proofErr w:type="spellStart"/>
-      <w:r>
-        <w:rPr>
-          <w:rStyle w:val="letter-body-bold"/>
-          <w:rFonts w:ascii="Calibri" w:hAnsi="Calibri" w:cs="Calibri"/>
-          <w:b/>
-          <w:bCs/>
-        </w:rPr>
-        <w:t>firmly</w:t>
-      </w:r>
-      <w:proofErr w:type="spellEnd"/>
-      <w:r>
-        <w:rPr>
-          <w:rFonts w:ascii="Calibri" w:hAnsi="Calibri" w:cs="Calibri"/>
-        </w:rPr>
-        <w:t xml:space="preserve"> in my </w:t>
-      </w:r>
-      <w:proofErr w:type="spellStart"/>
-      <w:r>
-        <w:rPr>
-          <w:rFonts w:ascii="Calibri" w:hAnsi="Calibri" w:cs="Calibri"/>
-        </w:rPr>
-        <w:t>shoes</w:t>
-      </w:r>
-      <w:proofErr w:type="spellEnd"/>
-      <w:r>
-        <w:rPr>
-          <w:rFonts w:ascii="Calibri" w:hAnsi="Calibri" w:cs="Calibri"/>
-        </w:rPr>
-        <w:t xml:space="preserve">. I </w:t>
-      </w:r>
-      <w:proofErr w:type="spellStart"/>
-      <w:r>
-        <w:rPr>
-          <w:rFonts w:ascii="Calibri" w:hAnsi="Calibri" w:cs="Calibri"/>
-        </w:rPr>
-        <w:t>know</w:t>
-      </w:r>
-      <w:proofErr w:type="spellEnd"/>
-      <w:r>
-        <w:rPr>
-          <w:rFonts w:ascii="Calibri" w:hAnsi="Calibri" w:cs="Calibri"/>
-        </w:rPr>
-        <w:t xml:space="preserve"> </w:t>
-      </w:r>
-      <w:proofErr w:type="spellStart"/>
-      <w:r>
-        <w:rPr>
-          <w:rFonts w:ascii="Calibri" w:hAnsi="Calibri" w:cs="Calibri"/>
-        </w:rPr>
-        <w:t>that</w:t>
-      </w:r>
-      <w:proofErr w:type="spellEnd"/>
-      <w:r>
-        <w:rPr>
-          <w:rFonts w:ascii="Calibri" w:hAnsi="Calibri" w:cs="Calibri"/>
-        </w:rPr>
-        <w:t xml:space="preserve"> I 'm </w:t>
-      </w:r>
-      <w:proofErr w:type="spellStart"/>
-      <w:r>
-        <w:rPr>
-          <w:rFonts w:ascii="Calibri" w:hAnsi="Calibri" w:cs="Calibri"/>
-        </w:rPr>
-        <w:t>excellently</w:t>
-      </w:r>
-      <w:proofErr w:type="spellEnd"/>
-      <w:r>
-        <w:rPr>
-          <w:rFonts w:ascii="Calibri" w:hAnsi="Calibri" w:cs="Calibri"/>
-        </w:rPr>
-        <w:t> </w:t>
-      </w:r>
-      <w:proofErr w:type="spellStart"/>
-      <w:r>
-        <w:rPr>
-          <w:rStyle w:val="letter-body-bold"/>
-          <w:rFonts w:ascii="Calibri" w:hAnsi="Calibri" w:cs="Calibri"/>
-          <w:b/>
-          <w:bCs/>
-        </w:rPr>
-        <w:t>capable</w:t>
-      </w:r>
-      <w:proofErr w:type="spellEnd"/>
-      <w:r>
-        <w:rPr>
-          <w:rFonts w:ascii="Calibri" w:hAnsi="Calibri" w:cs="Calibri"/>
-        </w:rPr>
-        <w:t xml:space="preserve"> of </w:t>
-      </w:r>
-      <w:proofErr w:type="spellStart"/>
-      <w:r>
-        <w:rPr>
-          <w:rFonts w:ascii="Calibri" w:hAnsi="Calibri" w:cs="Calibri"/>
-        </w:rPr>
-        <w:t>handling</w:t>
-      </w:r>
-      <w:proofErr w:type="spellEnd"/>
-      <w:r>
-        <w:rPr>
-          <w:rFonts w:ascii="Calibri" w:hAnsi="Calibri" w:cs="Calibri"/>
-        </w:rPr>
-        <w:t xml:space="preserve"> </w:t>
-      </w:r>
-      <w:proofErr w:type="spellStart"/>
-      <w:r>
-        <w:rPr>
-          <w:rFonts w:ascii="Calibri" w:hAnsi="Calibri" w:cs="Calibri"/>
-        </w:rPr>
-        <w:t>myself</w:t>
-      </w:r>
-      <w:proofErr w:type="spellEnd"/>
-      <w:r>
-        <w:rPr>
-          <w:rFonts w:ascii="Calibri" w:hAnsi="Calibri" w:cs="Calibri"/>
-        </w:rPr>
-        <w:t xml:space="preserve"> in </w:t>
-      </w:r>
-      <w:proofErr w:type="spellStart"/>
-      <w:r>
-        <w:rPr>
-          <w:rFonts w:ascii="Calibri" w:hAnsi="Calibri" w:cs="Calibri"/>
-        </w:rPr>
-        <w:t>stressful</w:t>
-      </w:r>
-      <w:proofErr w:type="spellEnd"/>
-      <w:r>
-        <w:rPr>
-          <w:rFonts w:ascii="Calibri" w:hAnsi="Calibri" w:cs="Calibri"/>
-        </w:rPr>
-        <w:t xml:space="preserve"> </w:t>
-      </w:r>
-      <w:proofErr w:type="spellStart"/>
-      <w:r>
-        <w:rPr>
-          <w:rFonts w:ascii="Calibri" w:hAnsi="Calibri" w:cs="Calibri"/>
-        </w:rPr>
-        <w:t>situations</w:t>
-      </w:r>
-      <w:proofErr w:type="spellEnd"/>
-      <w:r>
-        <w:rPr>
-          <w:rFonts w:ascii="Calibri" w:hAnsi="Calibri" w:cs="Calibri"/>
-        </w:rPr>
-        <w:t xml:space="preserve">. I </w:t>
-      </w:r>
-      <w:proofErr w:type="spellStart"/>
-      <w:r>
-        <w:rPr>
-          <w:rFonts w:ascii="Calibri" w:hAnsi="Calibri" w:cs="Calibri"/>
-        </w:rPr>
-        <w:t>would</w:t>
-      </w:r>
-      <w:proofErr w:type="spellEnd"/>
-      <w:r>
-        <w:rPr>
-          <w:rFonts w:ascii="Calibri" w:hAnsi="Calibri" w:cs="Calibri"/>
-        </w:rPr>
-        <w:t xml:space="preserve"> </w:t>
-      </w:r>
-      <w:proofErr w:type="spellStart"/>
-      <w:r>
-        <w:rPr>
-          <w:rFonts w:ascii="Calibri" w:hAnsi="Calibri" w:cs="Calibri"/>
-        </w:rPr>
-        <w:t>like</w:t>
-      </w:r>
-      <w:proofErr w:type="spellEnd"/>
-      <w:r>
-        <w:rPr>
-          <w:rFonts w:ascii="Calibri" w:hAnsi="Calibri" w:cs="Calibri"/>
-        </w:rPr>
-        <w:t xml:space="preserve"> to </w:t>
-      </w:r>
-      <w:proofErr w:type="spellStart"/>
-      <w:r>
-        <w:rPr>
-          <w:rStyle w:val="letter-body-bold"/>
-          <w:rFonts w:ascii="Calibri" w:hAnsi="Calibri" w:cs="Calibri"/>
-          <w:b/>
-          <w:bCs/>
-        </w:rPr>
-        <w:t>work</w:t>
-      </w:r>
-      <w:proofErr w:type="spellEnd"/>
-      <w:r>
-        <w:rPr>
-          <w:rStyle w:val="letter-body-bold"/>
-          <w:rFonts w:ascii="Calibri" w:hAnsi="Calibri" w:cs="Calibri"/>
-          <w:b/>
-          <w:bCs/>
-        </w:rPr>
-        <w:t xml:space="preserve"> </w:t>
-      </w:r>
-      <w:proofErr w:type="spellStart"/>
-      <w:r>
-        <w:rPr>
-          <w:rStyle w:val="letter-body-bold"/>
-          <w:rFonts w:ascii="Calibri" w:hAnsi="Calibri" w:cs="Calibri"/>
-          <w:b/>
-          <w:bCs/>
-        </w:rPr>
-        <w:t>together</w:t>
-      </w:r>
-      <w:proofErr w:type="spellEnd"/>
-      <w:r>
-        <w:rPr>
-          <w:rFonts w:ascii="Calibri" w:hAnsi="Calibri" w:cs="Calibri"/>
-        </w:rPr>
-        <w:t> in a </w:t>
-      </w:r>
-      <w:r>
-        <w:rPr>
-          <w:rStyle w:val="letter-body-bold"/>
-          <w:rFonts w:ascii="Calibri" w:hAnsi="Calibri" w:cs="Calibri"/>
-          <w:b/>
-          <w:bCs/>
-        </w:rPr>
-        <w:t>team</w:t>
-      </w:r>
-      <w:r>
-        <w:rPr>
-          <w:rFonts w:ascii="Calibri" w:hAnsi="Calibri" w:cs="Calibri"/>
-        </w:rPr>
-        <w:t> </w:t>
-      </w:r>
-      <w:proofErr w:type="spellStart"/>
-      <w:r>
-        <w:rPr>
-          <w:rFonts w:ascii="Calibri" w:hAnsi="Calibri" w:cs="Calibri"/>
-        </w:rPr>
-        <w:t>where</w:t>
-      </w:r>
-      <w:proofErr w:type="spellEnd"/>
-      <w:r>
-        <w:rPr>
-          <w:rFonts w:ascii="Calibri" w:hAnsi="Calibri" w:cs="Calibri"/>
-        </w:rPr>
-        <w:t xml:space="preserve"> I </w:t>
-      </w:r>
-      <w:proofErr w:type="spellStart"/>
-      <w:r>
-        <w:rPr>
-          <w:rFonts w:ascii="Calibri" w:hAnsi="Calibri" w:cs="Calibri"/>
-        </w:rPr>
-        <w:t>can</w:t>
-      </w:r>
-      <w:proofErr w:type="spellEnd"/>
-      <w:r>
-        <w:rPr>
-          <w:rFonts w:ascii="Calibri" w:hAnsi="Calibri" w:cs="Calibri"/>
-        </w:rPr>
-        <w:t> </w:t>
-      </w:r>
-      <w:proofErr w:type="spellStart"/>
-      <w:r>
-        <w:rPr>
-          <w:rStyle w:val="letter-body-bold"/>
-          <w:rFonts w:ascii="Calibri" w:hAnsi="Calibri" w:cs="Calibri"/>
-          <w:b/>
-          <w:bCs/>
-        </w:rPr>
-        <w:t>learn</w:t>
-      </w:r>
-      <w:proofErr w:type="spellEnd"/>
-      <w:r>
-        <w:rPr>
-          <w:rFonts w:ascii="Calibri" w:hAnsi="Calibri" w:cs="Calibri"/>
-        </w:rPr>
-        <w:t xml:space="preserve"> from </w:t>
-      </w:r>
-      <w:proofErr w:type="spellStart"/>
-      <w:r>
-        <w:rPr>
-          <w:rFonts w:ascii="Calibri" w:hAnsi="Calibri" w:cs="Calibri"/>
-        </w:rPr>
-        <w:t>colleagues</w:t>
-      </w:r>
-      <w:proofErr w:type="spellEnd"/>
-      <w:r>
-        <w:rPr>
-          <w:rFonts w:ascii="Calibri" w:hAnsi="Calibri" w:cs="Calibri"/>
-        </w:rPr>
-        <w:t xml:space="preserve"> and </w:t>
-      </w:r>
-      <w:proofErr w:type="spellStart"/>
-      <w:r>
-        <w:rPr>
-          <w:rFonts w:ascii="Calibri" w:hAnsi="Calibri" w:cs="Calibri"/>
-        </w:rPr>
-        <w:t>them</w:t>
-      </w:r>
-      <w:proofErr w:type="spellEnd"/>
-      <w:r>
-        <w:rPr>
-          <w:rFonts w:ascii="Calibri" w:hAnsi="Calibri" w:cs="Calibri"/>
-        </w:rPr>
-        <w:t xml:space="preserve"> from me. </w:t>
-      </w:r>
-      <w:proofErr w:type="spellStart"/>
-      <w:r>
-        <w:rPr>
-          <w:rFonts w:ascii="Calibri" w:hAnsi="Calibri" w:cs="Calibri"/>
-        </w:rPr>
-        <w:t>Working</w:t>
-      </w:r>
-      <w:proofErr w:type="spellEnd"/>
-      <w:r>
-        <w:rPr>
-          <w:rFonts w:ascii="Calibri" w:hAnsi="Calibri" w:cs="Calibri"/>
-        </w:rPr>
-        <w:t xml:space="preserve"> </w:t>
-      </w:r>
-      <w:proofErr w:type="spellStart"/>
-      <w:r>
-        <w:rPr>
-          <w:rFonts w:ascii="Calibri" w:hAnsi="Calibri" w:cs="Calibri"/>
-        </w:rPr>
-        <w:t>lonely</w:t>
-      </w:r>
-      <w:proofErr w:type="spellEnd"/>
-      <w:r>
-        <w:rPr>
-          <w:rFonts w:ascii="Calibri" w:hAnsi="Calibri" w:cs="Calibri"/>
-        </w:rPr>
-        <w:t xml:space="preserve"> </w:t>
-      </w:r>
-      <w:proofErr w:type="spellStart"/>
-      <w:r>
-        <w:rPr>
-          <w:rFonts w:ascii="Calibri" w:hAnsi="Calibri" w:cs="Calibri"/>
-        </w:rPr>
-        <w:t>isn't</w:t>
-      </w:r>
-      <w:proofErr w:type="spellEnd"/>
-      <w:r>
-        <w:rPr>
-          <w:rFonts w:ascii="Calibri" w:hAnsi="Calibri" w:cs="Calibri"/>
-        </w:rPr>
-        <w:t xml:space="preserve"> </w:t>
-      </w:r>
-      <w:proofErr w:type="spellStart"/>
-      <w:r>
-        <w:rPr>
-          <w:rFonts w:ascii="Calibri" w:hAnsi="Calibri" w:cs="Calibri"/>
-        </w:rPr>
-        <w:t>an</w:t>
-      </w:r>
-      <w:proofErr w:type="spellEnd"/>
-      <w:r>
-        <w:rPr>
-          <w:rFonts w:ascii="Calibri" w:hAnsi="Calibri" w:cs="Calibri"/>
-        </w:rPr>
-        <w:t xml:space="preserve"> </w:t>
-      </w:r>
-      <w:proofErr w:type="spellStart"/>
-      <w:r>
-        <w:rPr>
-          <w:rFonts w:ascii="Calibri" w:hAnsi="Calibri" w:cs="Calibri"/>
-        </w:rPr>
-        <w:t>issue</w:t>
-      </w:r>
-      <w:proofErr w:type="spellEnd"/>
-      <w:r>
-        <w:rPr>
-          <w:rFonts w:ascii="Calibri" w:hAnsi="Calibri" w:cs="Calibri"/>
-        </w:rPr>
-        <w:t xml:space="preserve"> </w:t>
-      </w:r>
-      <w:proofErr w:type="spellStart"/>
-      <w:r>
-        <w:rPr>
-          <w:rFonts w:ascii="Calibri" w:hAnsi="Calibri" w:cs="Calibri"/>
-        </w:rPr>
-        <w:t>neither</w:t>
-      </w:r>
-      <w:proofErr w:type="spellEnd"/>
-      <w:r>
-        <w:rPr>
-          <w:rFonts w:ascii="Calibri" w:hAnsi="Calibri" w:cs="Calibri"/>
-        </w:rPr>
-        <w:t>.</w:t>
-      </w:r>
-    </w:p>
-    <w:p>
-      <w:pPr>
-        <w:pStyle w:val="letter-body-section"/>
-        <w:rPr>
-          <w:rFonts w:ascii="Calibri" w:hAnsi="Calibri" w:cs="Calibri"/>
-        </w:rPr>
-      </w:pPr>
-      <w:proofErr w:type="spellStart"/>
-      <w:r>
-        <w:rPr>
-          <w:rFonts w:ascii="Calibri" w:hAnsi="Calibri" w:cs="Calibri"/>
-        </w:rPr>
-        <w:t>Hopefully</w:t>
-      </w:r>
-      <w:proofErr w:type="spellEnd"/>
-      <w:r>
-        <w:rPr>
-          <w:rFonts w:ascii="Calibri" w:hAnsi="Calibri" w:cs="Calibri"/>
-        </w:rPr>
-        <w:t xml:space="preserve"> </w:t>
-      </w:r>
-      <w:proofErr w:type="spellStart"/>
-      <w:r>
-        <w:rPr>
-          <w:rFonts w:ascii="Calibri" w:hAnsi="Calibri" w:cs="Calibri"/>
-        </w:rPr>
-        <w:t>have</w:t>
-      </w:r>
-      <w:proofErr w:type="spellEnd"/>
-      <w:r>
-        <w:rPr>
-          <w:rFonts w:ascii="Calibri" w:hAnsi="Calibri" w:cs="Calibri"/>
-        </w:rPr>
-        <w:t xml:space="preserve"> </w:t>
-      </w:r>
-      <w:proofErr w:type="spellStart"/>
-      <w:r>
-        <w:rPr>
-          <w:rFonts w:ascii="Calibri" w:hAnsi="Calibri" w:cs="Calibri"/>
-        </w:rPr>
-        <w:t>you</w:t>
-      </w:r>
-      <w:proofErr w:type="spellEnd"/>
-      <w:r>
-        <w:rPr>
-          <w:rFonts w:ascii="Calibri" w:hAnsi="Calibri" w:cs="Calibri"/>
-        </w:rPr>
-        <w:t xml:space="preserve"> a </w:t>
-      </w:r>
-      <w:proofErr w:type="spellStart"/>
-      <w:r>
-        <w:rPr>
-          <w:rFonts w:ascii="Calibri" w:hAnsi="Calibri" w:cs="Calibri"/>
-        </w:rPr>
-        <w:t>great</w:t>
-      </w:r>
-      <w:proofErr w:type="spellEnd"/>
-      <w:r>
-        <w:rPr>
-          <w:rFonts w:ascii="Calibri" w:hAnsi="Calibri" w:cs="Calibri"/>
-        </w:rPr>
-        <w:t xml:space="preserve"> idea of my </w:t>
-      </w:r>
-      <w:proofErr w:type="spellStart"/>
-      <w:r>
-        <w:rPr>
-          <w:rFonts w:ascii="Calibri" w:hAnsi="Calibri" w:cs="Calibri"/>
-        </w:rPr>
-        <w:t>capacities</w:t>
-      </w:r>
-      <w:proofErr w:type="spellEnd"/>
-      <w:r>
-        <w:rPr>
-          <w:rFonts w:ascii="Calibri" w:hAnsi="Calibri" w:cs="Calibri"/>
-        </w:rPr>
-        <w:t xml:space="preserve"> </w:t>
-      </w:r>
-      <w:proofErr w:type="spellStart"/>
-      <w:r>
-        <w:rPr>
-          <w:rFonts w:ascii="Calibri" w:hAnsi="Calibri" w:cs="Calibri"/>
-        </w:rPr>
-        <w:t>after</w:t>
-      </w:r>
-      <w:proofErr w:type="spellEnd"/>
-      <w:r>
-        <w:rPr>
-          <w:rFonts w:ascii="Calibri" w:hAnsi="Calibri" w:cs="Calibri"/>
-        </w:rPr>
-        <w:t xml:space="preserve"> </w:t>
-      </w:r>
-      <w:proofErr w:type="spellStart"/>
-      <w:r>
-        <w:rPr>
-          <w:rFonts w:ascii="Calibri" w:hAnsi="Calibri" w:cs="Calibri"/>
-        </w:rPr>
-        <w:t>reading</w:t>
-      </w:r>
-      <w:proofErr w:type="spellEnd"/>
-      <w:r>
-        <w:rPr>
-          <w:rFonts w:ascii="Calibri" w:hAnsi="Calibri" w:cs="Calibri"/>
-        </w:rPr>
-        <w:t xml:space="preserve"> </w:t>
-      </w:r>
-      <w:proofErr w:type="spellStart"/>
-      <w:r>
-        <w:rPr>
-          <w:rFonts w:ascii="Calibri" w:hAnsi="Calibri" w:cs="Calibri"/>
-        </w:rPr>
-        <w:t>this</w:t>
-      </w:r>
-      <w:proofErr w:type="spellEnd"/>
-      <w:r>
-        <w:rPr>
-          <w:rFonts w:ascii="Calibri" w:hAnsi="Calibri" w:cs="Calibri"/>
-        </w:rPr>
-        <w:t xml:space="preserve"> </w:t>
-      </w:r>
-      <w:proofErr w:type="spellStart"/>
-      <w:r>
-        <w:rPr>
-          <w:rFonts w:ascii="Calibri" w:hAnsi="Calibri" w:cs="Calibri"/>
-        </w:rPr>
-        <w:t>letter</w:t>
-      </w:r>
-      <w:proofErr w:type="spellEnd"/>
-      <w:r>
-        <w:rPr>
-          <w:rFonts w:ascii="Calibri" w:hAnsi="Calibri" w:cs="Calibri"/>
-        </w:rPr>
-        <w:t xml:space="preserve">. I </w:t>
-      </w:r>
-      <w:proofErr w:type="spellStart"/>
-      <w:r>
-        <w:rPr>
-          <w:rFonts w:ascii="Calibri" w:hAnsi="Calibri" w:cs="Calibri"/>
-        </w:rPr>
-        <w:t>would</w:t>
-      </w:r>
-      <w:proofErr w:type="spellEnd"/>
-      <w:r>
-        <w:rPr>
-          <w:rFonts w:ascii="Calibri" w:hAnsi="Calibri" w:cs="Calibri"/>
-        </w:rPr>
-        <w:t xml:space="preserve"> </w:t>
-      </w:r>
-      <w:proofErr w:type="spellStart"/>
-      <w:r>
-        <w:rPr>
-          <w:rFonts w:ascii="Calibri" w:hAnsi="Calibri" w:cs="Calibri"/>
-        </w:rPr>
-        <w:t>like</w:t>
-      </w:r>
-      <w:proofErr w:type="spellEnd"/>
-      <w:r>
-        <w:rPr>
-          <w:rFonts w:ascii="Calibri" w:hAnsi="Calibri" w:cs="Calibri"/>
-        </w:rPr>
-        <w:t xml:space="preserve"> to </w:t>
-      </w:r>
-      <w:r>
-        <w:rPr>
-          <w:rStyle w:val="letter-body-bold"/>
-          <w:rFonts w:ascii="Calibri" w:hAnsi="Calibri" w:cs="Calibri"/>
-          <w:b/>
-          <w:bCs/>
-        </w:rPr>
-        <w:t>express</w:t>
-      </w:r>
-      <w:r>
-        <w:rPr>
-          <w:rFonts w:ascii="Calibri" w:hAnsi="Calibri" w:cs="Calibri"/>
-        </w:rPr>
-        <w:t> my </w:t>
-      </w:r>
-      <w:proofErr w:type="spellStart"/>
-      <w:r>
-        <w:rPr>
-          <w:rStyle w:val="letter-body-bold"/>
-          <w:rFonts w:ascii="Calibri" w:hAnsi="Calibri" w:cs="Calibri"/>
-          <w:b/>
-          <w:bCs/>
-        </w:rPr>
-        <w:t>motivation</w:t>
-      </w:r>
-      <w:proofErr w:type="spellEnd"/>
-      <w:r>
-        <w:rPr>
-          <w:rStyle w:val="letter-body-bold"/>
-          <w:rFonts w:ascii="Calibri" w:hAnsi="Calibri" w:cs="Calibri"/>
-          <w:b/>
-          <w:bCs/>
-        </w:rPr>
-        <w:t xml:space="preserve"> and </w:t>
-      </w:r>
-      <w:proofErr w:type="spellStart"/>
-      <w:r>
-        <w:rPr>
-          <w:rStyle w:val="letter-body-bold"/>
-          <w:rFonts w:ascii="Calibri" w:hAnsi="Calibri" w:cs="Calibri"/>
-          <w:b/>
-          <w:bCs/>
-        </w:rPr>
-        <w:t>enthusiasm</w:t>
-      </w:r>
-      <w:proofErr w:type="spellEnd"/>
-      <w:r>
-        <w:rPr>
-          <w:rFonts w:ascii="Calibri" w:hAnsi="Calibri" w:cs="Calibri"/>
-        </w:rPr>
-        <w:t xml:space="preserve"> in </w:t>
-      </w:r>
-      <w:proofErr w:type="spellStart"/>
-      <w:r>
-        <w:rPr>
-          <w:rFonts w:ascii="Calibri" w:hAnsi="Calibri" w:cs="Calibri"/>
-        </w:rPr>
-        <w:t>an</w:t>
-      </w:r>
-      <w:proofErr w:type="spellEnd"/>
-      <w:r>
-        <w:rPr>
-          <w:rFonts w:ascii="Calibri" w:hAnsi="Calibri" w:cs="Calibri"/>
-        </w:rPr>
-        <w:t xml:space="preserve"> </w:t>
-      </w:r>
-      <w:proofErr w:type="spellStart"/>
-      <w:r>
-        <w:rPr>
-          <w:rFonts w:ascii="Calibri" w:hAnsi="Calibri" w:cs="Calibri"/>
-        </w:rPr>
-        <w:t>introductory</w:t>
-      </w:r>
-      <w:proofErr w:type="spellEnd"/>
-      <w:r>
-        <w:rPr>
-          <w:rFonts w:ascii="Calibri" w:hAnsi="Calibri" w:cs="Calibri"/>
-        </w:rPr>
-        <w:t xml:space="preserve"> </w:t>
-      </w:r>
-      <w:proofErr w:type="spellStart"/>
-      <w:r>
-        <w:rPr>
-          <w:rFonts w:ascii="Calibri" w:hAnsi="Calibri" w:cs="Calibri"/>
-        </w:rPr>
-        <w:t>meeting</w:t>
-      </w:r>
-      <w:proofErr w:type="spellEnd"/>
-      <w:r>
-        <w:rPr>
-          <w:rFonts w:ascii="Calibri" w:hAnsi="Calibri" w:cs="Calibri"/>
-        </w:rPr>
-        <w:t>.</w:t>
-      </w:r>
-    </w:p>
-    <w:p>
-      <w:pPr>
-        <w:pStyle w:val="letter-body-salutation"/>
-        <w:rPr>
-          <w:rFonts w:ascii="Calibri" w:hAnsi="Calibri" w:cs="Calibri"/>
-        </w:rPr>
-      </w:pPr>
-      <w:proofErr w:type="spellStart"/>
-      <w:r>
-        <w:rPr>
-          <w:rFonts w:ascii="Calibri" w:hAnsi="Calibri" w:cs="Calibri"/>
-        </w:rPr>
-        <w:t>Kind</w:t>
-      </w:r>
-      <w:proofErr w:type="spellEnd"/>
-      <w:r>
-        <w:rPr>
-          <w:rFonts w:ascii="Calibri" w:hAnsi="Calibri" w:cs="Calibri"/>
-        </w:rPr>
-        <w:t xml:space="preserve"> </w:t>
-      </w:r>
-      <w:proofErr w:type="spellStart"/>
-      <w:r>
-        <w:rPr>
-          <w:rFonts w:ascii="Calibri" w:hAnsi="Calibri" w:cs="Calibri"/>
-        </w:rPr>
-        <w:t>regards</w:t>
-      </w:r>
-      <w:proofErr w:type="spellEnd"/>
-      <w:r>
-        <w:rPr>
-          <w:rFonts w:ascii="Calibri" w:hAnsi="Calibri" w:cs="Calibri"/>
-        </w:rPr>
-        <w:t>,</w:t>
+        <w:t>Kind regards,</w:t>
       </w:r>
     </w:p>
     <w:p>
@@ -16109,28 +13037,28 @@
         <v:path o:extrusionok="f" gradientshapeok="t" o:connecttype="rect"/>
         <o:lock v:ext="edit" aspectratio="t"/>
       </v:shapetype>
-      <v:shape id="_x0000_i2047" type="#_x0000_t75" style="width:294.7pt;height:294.7pt" o:bullet="t">
+      <v:shape id="_x0000_i1150" type="#_x0000_t75" style="width:294.7pt;height:294.7pt" o:bullet="t">
         <v:imagedata r:id="rId1" o:title="mailbox"/>
       </v:shape>
     </w:pict>
   </w:numPicBullet>
   <w:numPicBullet w:numPicBulletId="1">
     <w:pict>
-      <v:shape id="_x0000_i2048" type="#_x0000_t75" style="width:409.65pt;height:409.65pt" o:bullet="t">
+      <v:shape id="_x0000_i1151" type="#_x0000_t75" style="width:409.65pt;height:409.65pt" o:bullet="t">
         <v:imagedata r:id="rId2" o:title="telephone"/>
       </v:shape>
     </w:pict>
   </w:numPicBullet>
   <w:numPicBullet w:numPicBulletId="2">
     <w:pict>
-      <v:shape id="_x0000_i2049" type="#_x0000_t75" style="width:383.95pt;height:383.95pt" o:bullet="t">
+      <v:shape id="_x0000_i1152" type="#_x0000_t75" style="width:383.95pt;height:383.95pt" o:bullet="t">
         <v:imagedata r:id="rId3" o:title="car"/>
       </v:shape>
     </w:pict>
   </w:numPicBullet>
   <w:numPicBullet w:numPicBulletId="3">
     <w:pict>
-      <v:shape id="_x0000_i2050" type="#_x0000_t75" style="width:409.65pt;height:409.65pt" o:bullet="t">
+      <v:shape id="_x0000_i1153" type="#_x0000_t75" style="width:409.65pt;height:409.65pt" o:bullet="t">
         <v:imagedata r:id="rId4" o:title="email"/>
       </v:shape>
     </w:pict>

</xml_diff>

<commit_message>
closes #4; Fixed hyperlink to point towards www.wakeywakey.me inside of the motivation letter.
</commit_message>
<xml_diff>
--- a/cv.en.sitko patryk.docx
+++ b/cv.en.sitko patryk.docx
@@ -920,6 +920,7 @@
         </w:rPr>
       </w:pPr>
       <w:hyperlink r:id="rId6" w:history="1">
+        <w:proofErr w:type="spellStart"/>
         <w:r>
           <w:rPr>
             <w:rStyle w:val="Hipercze"/>
@@ -942,8 +943,159 @@
               <w14:round/>
             </w14:textOutline>
           </w:rPr>
-          <w:t>Bergensesteenweg 37a 002, 1500 Halle - Vlaams Brabant, België</w:t>
+          <w:t>Bergensesteenweg</w:t>
         </w:r>
+        <w:proofErr w:type="spellEnd"/>
+        <w:r>
+          <w:rPr>
+            <w:rStyle w:val="Hipercze"/>
+            <w:b/>
+            <w:color w:val="7030A0"/>
+            <w:sz w:val="28"/>
+            <w:szCs w:val="28"/>
+            <w:u w:val="none"/>
+            <w14:shadow w14:blurRad="12700" w14:dist="38100" w14:dir="2700000" w14:sx="100000" w14:sy="100000" w14:kx="0" w14:ky="0" w14:algn="tl">
+              <w14:schemeClr w14:val="accent5">
+                <w14:lumMod w14:val="60000"/>
+                <w14:lumOff w14:val="40000"/>
+              </w14:schemeClr>
+            </w14:shadow>
+            <w14:textOutline w14:w="9525" w14:cap="flat" w14:cmpd="sng" w14:algn="ctr">
+              <w14:solidFill>
+                <w14:srgbClr w14:val="5B9BD5"/>
+              </w14:solidFill>
+              <w14:prstDash w14:val="solid"/>
+              <w14:round/>
+            </w14:textOutline>
+          </w:rPr>
+          <w:t xml:space="preserve"> 37a 002, 1500 Halle - </w:t>
+        </w:r>
+        <w:proofErr w:type="spellStart"/>
+        <w:r>
+          <w:rPr>
+            <w:rStyle w:val="Hipercze"/>
+            <w:b/>
+            <w:color w:val="7030A0"/>
+            <w:sz w:val="28"/>
+            <w:szCs w:val="28"/>
+            <w:u w:val="none"/>
+            <w14:shadow w14:blurRad="12700" w14:dist="38100" w14:dir="2700000" w14:sx="100000" w14:sy="100000" w14:kx="0" w14:ky="0" w14:algn="tl">
+              <w14:schemeClr w14:val="accent5">
+                <w14:lumMod w14:val="60000"/>
+                <w14:lumOff w14:val="40000"/>
+              </w14:schemeClr>
+            </w14:shadow>
+            <w14:textOutline w14:w="9525" w14:cap="flat" w14:cmpd="sng" w14:algn="ctr">
+              <w14:solidFill>
+                <w14:srgbClr w14:val="5B9BD5"/>
+              </w14:solidFill>
+              <w14:prstDash w14:val="solid"/>
+              <w14:round/>
+            </w14:textOutline>
+          </w:rPr>
+          <w:t>Vlaams</w:t>
+        </w:r>
+        <w:proofErr w:type="spellEnd"/>
+        <w:r>
+          <w:rPr>
+            <w:rStyle w:val="Hipercze"/>
+            <w:b/>
+            <w:color w:val="7030A0"/>
+            <w:sz w:val="28"/>
+            <w:szCs w:val="28"/>
+            <w:u w:val="none"/>
+            <w14:shadow w14:blurRad="12700" w14:dist="38100" w14:dir="2700000" w14:sx="100000" w14:sy="100000" w14:kx="0" w14:ky="0" w14:algn="tl">
+              <w14:schemeClr w14:val="accent5">
+                <w14:lumMod w14:val="60000"/>
+                <w14:lumOff w14:val="40000"/>
+              </w14:schemeClr>
+            </w14:shadow>
+            <w14:textOutline w14:w="9525" w14:cap="flat" w14:cmpd="sng" w14:algn="ctr">
+              <w14:solidFill>
+                <w14:srgbClr w14:val="5B9BD5"/>
+              </w14:solidFill>
+              <w14:prstDash w14:val="solid"/>
+              <w14:round/>
+            </w14:textOutline>
+          </w:rPr>
+          <w:t xml:space="preserve"> </w:t>
+        </w:r>
+        <w:proofErr w:type="spellStart"/>
+        <w:r>
+          <w:rPr>
+            <w:rStyle w:val="Hipercze"/>
+            <w:b/>
+            <w:color w:val="7030A0"/>
+            <w:sz w:val="28"/>
+            <w:szCs w:val="28"/>
+            <w:u w:val="none"/>
+            <w14:shadow w14:blurRad="12700" w14:dist="38100" w14:dir="2700000" w14:sx="100000" w14:sy="100000" w14:kx="0" w14:ky="0" w14:algn="tl">
+              <w14:schemeClr w14:val="accent5">
+                <w14:lumMod w14:val="60000"/>
+                <w14:lumOff w14:val="40000"/>
+              </w14:schemeClr>
+            </w14:shadow>
+            <w14:textOutline w14:w="9525" w14:cap="flat" w14:cmpd="sng" w14:algn="ctr">
+              <w14:solidFill>
+                <w14:srgbClr w14:val="5B9BD5"/>
+              </w14:solidFill>
+              <w14:prstDash w14:val="solid"/>
+              <w14:round/>
+            </w14:textOutline>
+          </w:rPr>
+          <w:t>Brabant</w:t>
+        </w:r>
+        <w:proofErr w:type="spellEnd"/>
+        <w:r>
+          <w:rPr>
+            <w:rStyle w:val="Hipercze"/>
+            <w:b/>
+            <w:color w:val="7030A0"/>
+            <w:sz w:val="28"/>
+            <w:szCs w:val="28"/>
+            <w:u w:val="none"/>
+            <w14:shadow w14:blurRad="12700" w14:dist="38100" w14:dir="2700000" w14:sx="100000" w14:sy="100000" w14:kx="0" w14:ky="0" w14:algn="tl">
+              <w14:schemeClr w14:val="accent5">
+                <w14:lumMod w14:val="60000"/>
+                <w14:lumOff w14:val="40000"/>
+              </w14:schemeClr>
+            </w14:shadow>
+            <w14:textOutline w14:w="9525" w14:cap="flat" w14:cmpd="sng" w14:algn="ctr">
+              <w14:solidFill>
+                <w14:srgbClr w14:val="5B9BD5"/>
+              </w14:solidFill>
+              <w14:prstDash w14:val="solid"/>
+              <w14:round/>
+            </w14:textOutline>
+          </w:rPr>
+          <w:t xml:space="preserve">, </w:t>
+        </w:r>
+        <w:proofErr w:type="spellStart"/>
+        <w:r>
+          <w:rPr>
+            <w:rStyle w:val="Hipercze"/>
+            <w:b/>
+            <w:color w:val="7030A0"/>
+            <w:sz w:val="28"/>
+            <w:szCs w:val="28"/>
+            <w:u w:val="none"/>
+            <w14:shadow w14:blurRad="12700" w14:dist="38100" w14:dir="2700000" w14:sx="100000" w14:sy="100000" w14:kx="0" w14:ky="0" w14:algn="tl">
+              <w14:schemeClr w14:val="accent5">
+                <w14:lumMod w14:val="60000"/>
+                <w14:lumOff w14:val="40000"/>
+              </w14:schemeClr>
+            </w14:shadow>
+            <w14:textOutline w14:w="9525" w14:cap="flat" w14:cmpd="sng" w14:algn="ctr">
+              <w14:solidFill>
+                <w14:srgbClr w14:val="5B9BD5"/>
+              </w14:solidFill>
+              <w14:prstDash w14:val="solid"/>
+              <w14:round/>
+            </w14:textOutline>
+          </w:rPr>
+          <w:t>België</w:t>
+        </w:r>
+        <w:proofErr w:type="spellEnd"/>
       </w:hyperlink>
     </w:p>
     <w:p>
@@ -1203,8 +1355,78 @@
             <w14:round/>
           </w14:textOutline>
         </w:rPr>
-        <w:t>Drivers Licence – None</w:t>
-      </w:r>
+        <w:t xml:space="preserve">Drivers </w:t>
+      </w:r>
+      <w:proofErr w:type="spellStart"/>
+      <w:r>
+        <w:rPr>
+          <w:b/>
+          <w:color w:val="7030A0"/>
+          <w:sz w:val="28"/>
+          <w:szCs w:val="28"/>
+          <w14:shadow w14:blurRad="12700" w14:dist="38100" w14:dir="2700000" w14:sx="100000" w14:sy="100000" w14:kx="0" w14:ky="0" w14:algn="tl">
+            <w14:schemeClr w14:val="accent5">
+              <w14:lumMod w14:val="60000"/>
+              <w14:lumOff w14:val="40000"/>
+            </w14:schemeClr>
+          </w14:shadow>
+          <w14:textOutline w14:w="9525" w14:cap="flat" w14:cmpd="sng" w14:algn="ctr">
+            <w14:solidFill>
+              <w14:srgbClr w14:val="5B9BD5"/>
+            </w14:solidFill>
+            <w14:prstDash w14:val="solid"/>
+            <w14:round/>
+          </w14:textOutline>
+        </w:rPr>
+        <w:t>Licence</w:t>
+      </w:r>
+      <w:proofErr w:type="spellEnd"/>
+      <w:r>
+        <w:rPr>
+          <w:b/>
+          <w:color w:val="7030A0"/>
+          <w:sz w:val="28"/>
+          <w:szCs w:val="28"/>
+          <w14:shadow w14:blurRad="12700" w14:dist="38100" w14:dir="2700000" w14:sx="100000" w14:sy="100000" w14:kx="0" w14:ky="0" w14:algn="tl">
+            <w14:schemeClr w14:val="accent5">
+              <w14:lumMod w14:val="60000"/>
+              <w14:lumOff w14:val="40000"/>
+            </w14:schemeClr>
+          </w14:shadow>
+          <w14:textOutline w14:w="9525" w14:cap="flat" w14:cmpd="sng" w14:algn="ctr">
+            <w14:solidFill>
+              <w14:srgbClr w14:val="5B9BD5"/>
+            </w14:solidFill>
+            <w14:prstDash w14:val="solid"/>
+            <w14:round/>
+          </w14:textOutline>
+        </w:rPr>
+        <w:t xml:space="preserve"> – </w:t>
+      </w:r>
+      <w:proofErr w:type="spellStart"/>
+      <w:r>
+        <w:rPr>
+          <w:b/>
+          <w:color w:val="7030A0"/>
+          <w:sz w:val="28"/>
+          <w:szCs w:val="28"/>
+          <w14:shadow w14:blurRad="12700" w14:dist="38100" w14:dir="2700000" w14:sx="100000" w14:sy="100000" w14:kx="0" w14:ky="0" w14:algn="tl">
+            <w14:schemeClr w14:val="accent5">
+              <w14:lumMod w14:val="60000"/>
+              <w14:lumOff w14:val="40000"/>
+            </w14:schemeClr>
+          </w14:shadow>
+          <w14:textOutline w14:w="9525" w14:cap="flat" w14:cmpd="sng" w14:algn="ctr">
+            <w14:solidFill>
+              <w14:srgbClr w14:val="5B9BD5"/>
+            </w14:solidFill>
+            <w14:prstDash w14:val="solid"/>
+            <w14:round/>
+          </w14:textOutline>
+        </w:rPr>
+        <w:t>None</w:t>
+      </w:r>
+      <w:proofErr w:type="spellEnd"/>
     </w:p>
     <w:p>
       <w:pPr>
@@ -1822,6 +2044,7 @@
           </w14:textOutline>
         </w:rPr>
       </w:pPr>
+      <w:proofErr w:type="spellStart"/>
       <w:r>
         <w:rPr>
           <w:rStyle w:val="Hipercze"/>
@@ -1844,6 +2067,7 @@
         </w:rPr>
         <w:t>Result-oriented</w:t>
       </w:r>
+      <w:proofErr w:type="spellEnd"/>
       <w:r>
         <w:rPr>
           <w:rStyle w:val="Hipercze"/>
@@ -1932,6 +2156,7 @@
         </w:rPr>
         <w:t xml:space="preserve">   </w:t>
       </w:r>
+      <w:proofErr w:type="spellStart"/>
       <w:r>
         <w:rPr>
           <w:rStyle w:val="Hipercze"/>
@@ -1954,6 +2179,7 @@
         </w:rPr>
         <w:t>Efficient</w:t>
       </w:r>
+      <w:proofErr w:type="spellEnd"/>
       <w:r>
         <w:rPr>
           <w:rStyle w:val="Hipercze"/>
@@ -2071,6 +2297,7 @@
           </w14:textOutline>
         </w:rPr>
       </w:pPr>
+      <w:proofErr w:type="spellStart"/>
       <w:r>
         <w:rPr>
           <w:rStyle w:val="Hipercze"/>
@@ -2093,6 +2320,7 @@
         </w:rPr>
         <w:t>Analytical</w:t>
       </w:r>
+      <w:proofErr w:type="spellEnd"/>
       <w:r>
         <w:rPr>
           <w:rStyle w:val="Hipercze"/>
@@ -2203,6 +2431,7 @@
         </w:rPr>
         <w:t xml:space="preserve">   </w:t>
       </w:r>
+      <w:proofErr w:type="spellStart"/>
       <w:r>
         <w:rPr>
           <w:rStyle w:val="Hipercze"/>
@@ -2225,6 +2454,7 @@
         </w:rPr>
         <w:t>Conceptual</w:t>
       </w:r>
+      <w:proofErr w:type="spellEnd"/>
       <w:r>
         <w:rPr>
           <w:rStyle w:val="Hipercze"/>
@@ -2342,6 +2572,7 @@
           </w14:textOutline>
         </w:rPr>
       </w:pPr>
+      <w:proofErr w:type="spellStart"/>
       <w:r>
         <w:rPr>
           <w:rStyle w:val="Hipercze"/>
@@ -2362,8 +2593,9 @@
             <w14:round/>
           </w14:textOutline>
         </w:rPr>
-        <w:t>Stress resistant</w:t>
-      </w:r>
+        <w:t>Stress</w:t>
+      </w:r>
+      <w:proofErr w:type="spellEnd"/>
       <w:r>
         <w:rPr>
           <w:rStyle w:val="Hipercze"/>
@@ -2384,6 +2616,52 @@
             <w14:round/>
           </w14:textOutline>
         </w:rPr>
+        <w:t xml:space="preserve"> </w:t>
+      </w:r>
+      <w:proofErr w:type="spellStart"/>
+      <w:r>
+        <w:rPr>
+          <w:rStyle w:val="Hipercze"/>
+          <w:b/>
+          <w:color w:val="5B9BD5"/>
+          <w:sz w:val="32"/>
+          <w:szCs w:val="32"/>
+          <w:u w:val="none"/>
+          <w14:shadow w14:blurRad="12700" w14:dist="38100" w14:dir="2700000" w14:sx="100000" w14:sy="100000" w14:kx="0" w14:ky="0" w14:algn="tl">
+            <w14:schemeClr w14:val="accent5">
+              <w14:lumMod w14:val="60000"/>
+              <w14:lumOff w14:val="40000"/>
+            </w14:schemeClr>
+          </w14:shadow>
+          <w14:textOutline w14:w="9525" w14:cap="flat" w14:cmpd="sng" w14:algn="ctr">
+            <w14:noFill/>
+            <w14:prstDash w14:val="solid"/>
+            <w14:round/>
+          </w14:textOutline>
+        </w:rPr>
+        <w:t>resistant</w:t>
+      </w:r>
+      <w:proofErr w:type="spellEnd"/>
+      <w:r>
+        <w:rPr>
+          <w:rStyle w:val="Hipercze"/>
+          <w:b/>
+          <w:color w:val="5B9BD5"/>
+          <w:sz w:val="32"/>
+          <w:szCs w:val="32"/>
+          <w:u w:val="none"/>
+          <w14:shadow w14:blurRad="12700" w14:dist="38100" w14:dir="2700000" w14:sx="100000" w14:sy="100000" w14:kx="0" w14:ky="0" w14:algn="tl">
+            <w14:schemeClr w14:val="accent5">
+              <w14:lumMod w14:val="60000"/>
+              <w14:lumOff w14:val="40000"/>
+            </w14:schemeClr>
+          </w14:shadow>
+          <w14:textOutline w14:w="9525" w14:cap="flat" w14:cmpd="sng" w14:algn="ctr">
+            <w14:noFill/>
+            <w14:prstDash w14:val="solid"/>
+            <w14:round/>
+          </w14:textOutline>
+        </w:rPr>
         <w:tab/>
       </w:r>
       <w:r>
@@ -2450,8 +2728,32 @@
             <w14:round/>
           </w14:textOutline>
         </w:rPr>
-        <w:t xml:space="preserve">   Responsible</w:t>
-      </w:r>
+        <w:t xml:space="preserve">   </w:t>
+      </w:r>
+      <w:proofErr w:type="spellStart"/>
+      <w:r>
+        <w:rPr>
+          <w:rStyle w:val="Hipercze"/>
+          <w:b/>
+          <w:color w:val="5B9BD5"/>
+          <w:sz w:val="32"/>
+          <w:szCs w:val="32"/>
+          <w:u w:val="none"/>
+          <w14:shadow w14:blurRad="12700" w14:dist="38100" w14:dir="2700000" w14:sx="100000" w14:sy="100000" w14:kx="0" w14:ky="0" w14:algn="tl">
+            <w14:schemeClr w14:val="accent5">
+              <w14:lumMod w14:val="60000"/>
+              <w14:lumOff w14:val="40000"/>
+            </w14:schemeClr>
+          </w14:shadow>
+          <w14:textOutline w14:w="9525" w14:cap="flat" w14:cmpd="sng" w14:algn="ctr">
+            <w14:noFill/>
+            <w14:prstDash w14:val="solid"/>
+            <w14:round/>
+          </w14:textOutline>
+        </w:rPr>
+        <w:t>Responsible</w:t>
+      </w:r>
+      <w:proofErr w:type="spellEnd"/>
     </w:p>
     <w:p>
       <w:pPr>
@@ -2833,6 +3135,7 @@
           </wp:anchor>
         </w:drawing>
       </w:r>
+      <w:proofErr w:type="spellStart"/>
       <w:r>
         <w:rPr>
           <w:rStyle w:val="Hipercze"/>
@@ -2855,7 +3158,32 @@
             <w14:round/>
           </w14:textOutline>
         </w:rPr>
-        <w:t>Written:</w:t>
+        <w:t>Written</w:t>
+      </w:r>
+      <w:proofErr w:type="spellEnd"/>
+      <w:r>
+        <w:rPr>
+          <w:rStyle w:val="Hipercze"/>
+          <w:bCs/>
+          <w:color w:val="5B9BD5"/>
+          <w:sz w:val="32"/>
+          <w:szCs w:val="32"/>
+          <w:u w:val="none"/>
+          <w14:shadow w14:blurRad="12700" w14:dist="38100" w14:dir="2700000" w14:sx="100000" w14:sy="100000" w14:kx="0" w14:ky="0" w14:algn="tl">
+            <w14:schemeClr w14:val="accent5">
+              <w14:lumMod w14:val="60000"/>
+              <w14:lumOff w14:val="40000"/>
+            </w14:schemeClr>
+          </w14:shadow>
+          <w14:textOutline w14:w="9525" w14:cap="flat" w14:cmpd="sng" w14:algn="ctr">
+            <w14:solidFill>
+              <w14:srgbClr w14:val="5B9BD5"/>
+            </w14:solidFill>
+            <w14:prstDash w14:val="solid"/>
+            <w14:round/>
+          </w14:textOutline>
+        </w:rPr>
+        <w:t>:</w:t>
       </w:r>
     </w:p>
     <w:p>
@@ -2949,6 +3277,7 @@
           </wp:anchor>
         </w:drawing>
       </w:r>
+      <w:proofErr w:type="spellStart"/>
       <w:r>
         <w:rPr>
           <w:rStyle w:val="Hipercze"/>
@@ -2971,7 +3300,32 @@
             <w14:round/>
           </w14:textOutline>
         </w:rPr>
-        <w:t>Spoken:</w:t>
+        <w:t>Spoken</w:t>
+      </w:r>
+      <w:proofErr w:type="spellEnd"/>
+      <w:r>
+        <w:rPr>
+          <w:rStyle w:val="Hipercze"/>
+          <w:bCs/>
+          <w:color w:val="5B9BD5"/>
+          <w:sz w:val="32"/>
+          <w:szCs w:val="32"/>
+          <w:u w:val="none"/>
+          <w14:shadow w14:blurRad="12700" w14:dist="38100" w14:dir="2700000" w14:sx="100000" w14:sy="100000" w14:kx="0" w14:ky="0" w14:algn="tl">
+            <w14:schemeClr w14:val="accent5">
+              <w14:lumMod w14:val="60000"/>
+              <w14:lumOff w14:val="40000"/>
+            </w14:schemeClr>
+          </w14:shadow>
+          <w14:textOutline w14:w="9525" w14:cap="flat" w14:cmpd="sng" w14:algn="ctr">
+            <w14:solidFill>
+              <w14:srgbClr w14:val="5B9BD5"/>
+            </w14:solidFill>
+            <w14:prstDash w14:val="solid"/>
+            <w14:round/>
+          </w14:textOutline>
+        </w:rPr>
+        <w:t>:</w:t>
       </w:r>
     </w:p>
     <w:p>
@@ -3050,7 +3404,107 @@
             <w14:round/>
           </w14:textOutline>
         </w:rPr>
-        <w:t xml:space="preserve"> (Oui oui!)</w:t>
+        <w:t xml:space="preserve"> (</w:t>
+      </w:r>
+      <w:proofErr w:type="spellStart"/>
+      <w:r>
+        <w:rPr>
+          <w:rStyle w:val="Hipercze"/>
+          <w:bCs/>
+          <w:color w:val="5B9BD5"/>
+          <w:sz w:val="32"/>
+          <w:szCs w:val="32"/>
+          <w:u w:val="none"/>
+          <w14:shadow w14:blurRad="12700" w14:dist="38100" w14:dir="2700000" w14:sx="100000" w14:sy="100000" w14:kx="0" w14:ky="0" w14:algn="tl">
+            <w14:schemeClr w14:val="accent5">
+              <w14:lumMod w14:val="60000"/>
+              <w14:lumOff w14:val="40000"/>
+            </w14:schemeClr>
+          </w14:shadow>
+          <w14:textOutline w14:w="9525" w14:cap="flat" w14:cmpd="sng" w14:algn="ctr">
+            <w14:solidFill>
+              <w14:srgbClr w14:val="5B9BD5"/>
+            </w14:solidFill>
+            <w14:prstDash w14:val="solid"/>
+            <w14:round/>
+          </w14:textOutline>
+        </w:rPr>
+        <w:t>Oui</w:t>
+      </w:r>
+      <w:proofErr w:type="spellEnd"/>
+      <w:r>
+        <w:rPr>
+          <w:rStyle w:val="Hipercze"/>
+          <w:bCs/>
+          <w:color w:val="5B9BD5"/>
+          <w:sz w:val="32"/>
+          <w:szCs w:val="32"/>
+          <w:u w:val="none"/>
+          <w14:shadow w14:blurRad="12700" w14:dist="38100" w14:dir="2700000" w14:sx="100000" w14:sy="100000" w14:kx="0" w14:ky="0" w14:algn="tl">
+            <w14:schemeClr w14:val="accent5">
+              <w14:lumMod w14:val="60000"/>
+              <w14:lumOff w14:val="40000"/>
+            </w14:schemeClr>
+          </w14:shadow>
+          <w14:textOutline w14:w="9525" w14:cap="flat" w14:cmpd="sng" w14:algn="ctr">
+            <w14:solidFill>
+              <w14:srgbClr w14:val="5B9BD5"/>
+            </w14:solidFill>
+            <w14:prstDash w14:val="solid"/>
+            <w14:round/>
+          </w14:textOutline>
+        </w:rPr>
+        <w:t xml:space="preserve"> </w:t>
+      </w:r>
+      <w:proofErr w:type="spellStart"/>
+      <w:r>
+        <w:rPr>
+          <w:rStyle w:val="Hipercze"/>
+          <w:bCs/>
+          <w:color w:val="5B9BD5"/>
+          <w:sz w:val="32"/>
+          <w:szCs w:val="32"/>
+          <w:u w:val="none"/>
+          <w14:shadow w14:blurRad="12700" w14:dist="38100" w14:dir="2700000" w14:sx="100000" w14:sy="100000" w14:kx="0" w14:ky="0" w14:algn="tl">
+            <w14:schemeClr w14:val="accent5">
+              <w14:lumMod w14:val="60000"/>
+              <w14:lumOff w14:val="40000"/>
+            </w14:schemeClr>
+          </w14:shadow>
+          <w14:textOutline w14:w="9525" w14:cap="flat" w14:cmpd="sng" w14:algn="ctr">
+            <w14:solidFill>
+              <w14:srgbClr w14:val="5B9BD5"/>
+            </w14:solidFill>
+            <w14:prstDash w14:val="solid"/>
+            <w14:round/>
+          </w14:textOutline>
+        </w:rPr>
+        <w:t>oui</w:t>
+      </w:r>
+      <w:proofErr w:type="spellEnd"/>
+      <w:r>
+        <w:rPr>
+          <w:rStyle w:val="Hipercze"/>
+          <w:bCs/>
+          <w:color w:val="5B9BD5"/>
+          <w:sz w:val="32"/>
+          <w:szCs w:val="32"/>
+          <w:u w:val="none"/>
+          <w14:shadow w14:blurRad="12700" w14:dist="38100" w14:dir="2700000" w14:sx="100000" w14:sy="100000" w14:kx="0" w14:ky="0" w14:algn="tl">
+            <w14:schemeClr w14:val="accent5">
+              <w14:lumMod w14:val="60000"/>
+              <w14:lumOff w14:val="40000"/>
+            </w14:schemeClr>
+          </w14:shadow>
+          <w14:textOutline w14:w="9525" w14:cap="flat" w14:cmpd="sng" w14:algn="ctr">
+            <w14:solidFill>
+              <w14:srgbClr w14:val="5B9BD5"/>
+            </w14:solidFill>
+            <w14:prstDash w14:val="solid"/>
+            <w14:round/>
+          </w14:textOutline>
+        </w:rPr>
+        <w:t>!)</w:t>
       </w:r>
     </w:p>
     <w:p>
@@ -3147,6 +3601,7 @@
           </wp:anchor>
         </w:drawing>
       </w:r>
+      <w:proofErr w:type="spellStart"/>
       <w:r>
         <w:rPr>
           <w:rStyle w:val="Hipercze"/>
@@ -3169,7 +3624,32 @@
             <w14:round/>
           </w14:textOutline>
         </w:rPr>
-        <w:t>Written:</w:t>
+        <w:t>Written</w:t>
+      </w:r>
+      <w:proofErr w:type="spellEnd"/>
+      <w:r>
+        <w:rPr>
+          <w:rStyle w:val="Hipercze"/>
+          <w:bCs/>
+          <w:color w:val="5B9BD5"/>
+          <w:sz w:val="32"/>
+          <w:szCs w:val="32"/>
+          <w:u w:val="none"/>
+          <w14:shadow w14:blurRad="12700" w14:dist="38100" w14:dir="2700000" w14:sx="100000" w14:sy="100000" w14:kx="0" w14:ky="0" w14:algn="tl">
+            <w14:schemeClr w14:val="accent5">
+              <w14:lumMod w14:val="60000"/>
+              <w14:lumOff w14:val="40000"/>
+            </w14:schemeClr>
+          </w14:shadow>
+          <w14:textOutline w14:w="9525" w14:cap="flat" w14:cmpd="sng" w14:algn="ctr">
+            <w14:solidFill>
+              <w14:srgbClr w14:val="5B9BD5"/>
+            </w14:solidFill>
+            <w14:prstDash w14:val="solid"/>
+            <w14:round/>
+          </w14:textOutline>
+        </w:rPr>
+        <w:t>:</w:t>
       </w:r>
     </w:p>
     <w:p>
@@ -3266,6 +3746,7 @@
           </wp:anchor>
         </w:drawing>
       </w:r>
+      <w:proofErr w:type="spellStart"/>
       <w:r>
         <w:rPr>
           <w:rStyle w:val="Hipercze"/>
@@ -3288,7 +3769,32 @@
             <w14:round/>
           </w14:textOutline>
         </w:rPr>
-        <w:t>Spoken:</w:t>
+        <w:t>Spoken</w:t>
+      </w:r>
+      <w:proofErr w:type="spellEnd"/>
+      <w:r>
+        <w:rPr>
+          <w:rStyle w:val="Hipercze"/>
+          <w:bCs/>
+          <w:color w:val="5B9BD5"/>
+          <w:sz w:val="32"/>
+          <w:szCs w:val="32"/>
+          <w:u w:val="none"/>
+          <w14:shadow w14:blurRad="12700" w14:dist="38100" w14:dir="2700000" w14:sx="100000" w14:sy="100000" w14:kx="0" w14:ky="0" w14:algn="tl">
+            <w14:schemeClr w14:val="accent5">
+              <w14:lumMod w14:val="60000"/>
+              <w14:lumOff w14:val="40000"/>
+            </w14:schemeClr>
+          </w14:shadow>
+          <w14:textOutline w14:w="9525" w14:cap="flat" w14:cmpd="sng" w14:algn="ctr">
+            <w14:solidFill>
+              <w14:srgbClr w14:val="5B9BD5"/>
+            </w14:solidFill>
+            <w14:prstDash w14:val="solid"/>
+            <w14:round/>
+          </w14:textOutline>
+        </w:rPr>
+        <w:t>:</w:t>
       </w:r>
     </w:p>
     <w:p>
@@ -3431,7 +3937,107 @@
             <w14:round/>
           </w14:textOutline>
         </w:rPr>
-        <w:t xml:space="preserve"> (Yes yes!)</w:t>
+        <w:t xml:space="preserve"> (</w:t>
+      </w:r>
+      <w:proofErr w:type="spellStart"/>
+      <w:r>
+        <w:rPr>
+          <w:rStyle w:val="Hipercze"/>
+          <w:bCs/>
+          <w:color w:val="5B9BD5"/>
+          <w:sz w:val="32"/>
+          <w:szCs w:val="32"/>
+          <w:u w:val="none"/>
+          <w14:shadow w14:blurRad="12700" w14:dist="38100" w14:dir="2700000" w14:sx="100000" w14:sy="100000" w14:kx="0" w14:ky="0" w14:algn="tl">
+            <w14:schemeClr w14:val="accent5">
+              <w14:lumMod w14:val="60000"/>
+              <w14:lumOff w14:val="40000"/>
+            </w14:schemeClr>
+          </w14:shadow>
+          <w14:textOutline w14:w="9525" w14:cap="flat" w14:cmpd="sng" w14:algn="ctr">
+            <w14:solidFill>
+              <w14:srgbClr w14:val="5B9BD5"/>
+            </w14:solidFill>
+            <w14:prstDash w14:val="solid"/>
+            <w14:round/>
+          </w14:textOutline>
+        </w:rPr>
+        <w:t>Yes</w:t>
+      </w:r>
+      <w:proofErr w:type="spellEnd"/>
+      <w:r>
+        <w:rPr>
+          <w:rStyle w:val="Hipercze"/>
+          <w:bCs/>
+          <w:color w:val="5B9BD5"/>
+          <w:sz w:val="32"/>
+          <w:szCs w:val="32"/>
+          <w:u w:val="none"/>
+          <w14:shadow w14:blurRad="12700" w14:dist="38100" w14:dir="2700000" w14:sx="100000" w14:sy="100000" w14:kx="0" w14:ky="0" w14:algn="tl">
+            <w14:schemeClr w14:val="accent5">
+              <w14:lumMod w14:val="60000"/>
+              <w14:lumOff w14:val="40000"/>
+            </w14:schemeClr>
+          </w14:shadow>
+          <w14:textOutline w14:w="9525" w14:cap="flat" w14:cmpd="sng" w14:algn="ctr">
+            <w14:solidFill>
+              <w14:srgbClr w14:val="5B9BD5"/>
+            </w14:solidFill>
+            <w14:prstDash w14:val="solid"/>
+            <w14:round/>
+          </w14:textOutline>
+        </w:rPr>
+        <w:t xml:space="preserve"> </w:t>
+      </w:r>
+      <w:proofErr w:type="spellStart"/>
+      <w:r>
+        <w:rPr>
+          <w:rStyle w:val="Hipercze"/>
+          <w:bCs/>
+          <w:color w:val="5B9BD5"/>
+          <w:sz w:val="32"/>
+          <w:szCs w:val="32"/>
+          <w:u w:val="none"/>
+          <w14:shadow w14:blurRad="12700" w14:dist="38100" w14:dir="2700000" w14:sx="100000" w14:sy="100000" w14:kx="0" w14:ky="0" w14:algn="tl">
+            <w14:schemeClr w14:val="accent5">
+              <w14:lumMod w14:val="60000"/>
+              <w14:lumOff w14:val="40000"/>
+            </w14:schemeClr>
+          </w14:shadow>
+          <w14:textOutline w14:w="9525" w14:cap="flat" w14:cmpd="sng" w14:algn="ctr">
+            <w14:solidFill>
+              <w14:srgbClr w14:val="5B9BD5"/>
+            </w14:solidFill>
+            <w14:prstDash w14:val="solid"/>
+            <w14:round/>
+          </w14:textOutline>
+        </w:rPr>
+        <w:t>yes</w:t>
+      </w:r>
+      <w:proofErr w:type="spellEnd"/>
+      <w:r>
+        <w:rPr>
+          <w:rStyle w:val="Hipercze"/>
+          <w:bCs/>
+          <w:color w:val="5B9BD5"/>
+          <w:sz w:val="32"/>
+          <w:szCs w:val="32"/>
+          <w:u w:val="none"/>
+          <w14:shadow w14:blurRad="12700" w14:dist="38100" w14:dir="2700000" w14:sx="100000" w14:sy="100000" w14:kx="0" w14:ky="0" w14:algn="tl">
+            <w14:schemeClr w14:val="accent5">
+              <w14:lumMod w14:val="60000"/>
+              <w14:lumOff w14:val="40000"/>
+            </w14:schemeClr>
+          </w14:shadow>
+          <w14:textOutline w14:w="9525" w14:cap="flat" w14:cmpd="sng" w14:algn="ctr">
+            <w14:solidFill>
+              <w14:srgbClr w14:val="5B9BD5"/>
+            </w14:solidFill>
+            <w14:prstDash w14:val="solid"/>
+            <w14:round/>
+          </w14:textOutline>
+        </w:rPr>
+        <w:t>!)</w:t>
       </w:r>
     </w:p>
     <w:p>
@@ -3528,6 +4134,7 @@
           </wp:anchor>
         </w:drawing>
       </w:r>
+      <w:proofErr w:type="spellStart"/>
       <w:r>
         <w:rPr>
           <w:rStyle w:val="Hipercze"/>
@@ -3550,7 +4157,32 @@
             <w14:round/>
           </w14:textOutline>
         </w:rPr>
-        <w:t>Written:</w:t>
+        <w:t>Written</w:t>
+      </w:r>
+      <w:proofErr w:type="spellEnd"/>
+      <w:r>
+        <w:rPr>
+          <w:rStyle w:val="Hipercze"/>
+          <w:bCs/>
+          <w:color w:val="5B9BD5"/>
+          <w:sz w:val="32"/>
+          <w:szCs w:val="32"/>
+          <w:u w:val="none"/>
+          <w14:shadow w14:blurRad="12700" w14:dist="38100" w14:dir="2700000" w14:sx="100000" w14:sy="100000" w14:kx="0" w14:ky="0" w14:algn="tl">
+            <w14:schemeClr w14:val="accent5">
+              <w14:lumMod w14:val="60000"/>
+              <w14:lumOff w14:val="40000"/>
+            </w14:schemeClr>
+          </w14:shadow>
+          <w14:textOutline w14:w="9525" w14:cap="flat" w14:cmpd="sng" w14:algn="ctr">
+            <w14:solidFill>
+              <w14:srgbClr w14:val="5B9BD5"/>
+            </w14:solidFill>
+            <w14:prstDash w14:val="solid"/>
+            <w14:round/>
+          </w14:textOutline>
+        </w:rPr>
+        <w:t>:</w:t>
       </w:r>
     </w:p>
     <w:p>
@@ -3647,6 +4279,7 @@
           </wp:anchor>
         </w:drawing>
       </w:r>
+      <w:proofErr w:type="spellStart"/>
       <w:r>
         <w:rPr>
           <w:rStyle w:val="Hipercze"/>
@@ -3669,7 +4302,32 @@
             <w14:round/>
           </w14:textOutline>
         </w:rPr>
-        <w:t>Spoken:</w:t>
+        <w:t>Spoken</w:t>
+      </w:r>
+      <w:proofErr w:type="spellEnd"/>
+      <w:r>
+        <w:rPr>
+          <w:rStyle w:val="Hipercze"/>
+          <w:bCs/>
+          <w:color w:val="5B9BD5"/>
+          <w:sz w:val="32"/>
+          <w:szCs w:val="32"/>
+          <w:u w:val="none"/>
+          <w14:shadow w14:blurRad="12700" w14:dist="38100" w14:dir="2700000" w14:sx="100000" w14:sy="100000" w14:kx="0" w14:ky="0" w14:algn="tl">
+            <w14:schemeClr w14:val="accent5">
+              <w14:lumMod w14:val="60000"/>
+              <w14:lumOff w14:val="40000"/>
+            </w14:schemeClr>
+          </w14:shadow>
+          <w14:textOutline w14:w="9525" w14:cap="flat" w14:cmpd="sng" w14:algn="ctr">
+            <w14:solidFill>
+              <w14:srgbClr w14:val="5B9BD5"/>
+            </w14:solidFill>
+            <w14:prstDash w14:val="solid"/>
+            <w14:round/>
+          </w14:textOutline>
+        </w:rPr>
+        <w:t>:</w:t>
       </w:r>
     </w:p>
     <w:p>
@@ -3702,6 +4360,7 @@
           </w14:textOutline>
         </w:rPr>
       </w:pPr>
+      <w:proofErr w:type="spellStart"/>
       <w:r>
         <w:rPr>
           <w:rStyle w:val="Hipercze"/>
@@ -3724,7 +4383,32 @@
             <w14:round/>
           </w14:textOutline>
         </w:rPr>
-        <w:t>Polish:</w:t>
+        <w:t>Polish</w:t>
+      </w:r>
+      <w:proofErr w:type="spellEnd"/>
+      <w:r>
+        <w:rPr>
+          <w:rStyle w:val="Hipercze"/>
+          <w:bCs/>
+          <w:color w:val="5B9BD5"/>
+          <w:sz w:val="32"/>
+          <w:szCs w:val="32"/>
+          <w:u w:val="none"/>
+          <w14:shadow w14:blurRad="12700" w14:dist="38100" w14:dir="2700000" w14:sx="100000" w14:sy="100000" w14:kx="0" w14:ky="0" w14:algn="tl">
+            <w14:schemeClr w14:val="accent5">
+              <w14:lumMod w14:val="60000"/>
+              <w14:lumOff w14:val="40000"/>
+            </w14:schemeClr>
+          </w14:shadow>
+          <w14:textOutline w14:w="9525" w14:cap="flat" w14:cmpd="sng" w14:algn="ctr">
+            <w14:solidFill>
+              <w14:srgbClr w14:val="5B9BD5"/>
+            </w14:solidFill>
+            <w14:prstDash w14:val="solid"/>
+            <w14:round/>
+          </w14:textOutline>
+        </w:rPr>
+        <w:t>:</w:t>
       </w:r>
       <w:r>
         <w:rPr>
@@ -3845,6 +4529,7 @@
           </wp:anchor>
         </w:drawing>
       </w:r>
+      <w:proofErr w:type="spellStart"/>
       <w:r>
         <w:rPr>
           <w:rStyle w:val="Hipercze"/>
@@ -3867,7 +4552,32 @@
             <w14:round/>
           </w14:textOutline>
         </w:rPr>
-        <w:t>Written:</w:t>
+        <w:t>Written</w:t>
+      </w:r>
+      <w:proofErr w:type="spellEnd"/>
+      <w:r>
+        <w:rPr>
+          <w:rStyle w:val="Hipercze"/>
+          <w:bCs/>
+          <w:color w:val="5B9BD5"/>
+          <w:sz w:val="32"/>
+          <w:szCs w:val="32"/>
+          <w:u w:val="none"/>
+          <w14:shadow w14:blurRad="12700" w14:dist="38100" w14:dir="2700000" w14:sx="100000" w14:sy="100000" w14:kx="0" w14:ky="0" w14:algn="tl">
+            <w14:schemeClr w14:val="accent5">
+              <w14:lumMod w14:val="60000"/>
+              <w14:lumOff w14:val="40000"/>
+            </w14:schemeClr>
+          </w14:shadow>
+          <w14:textOutline w14:w="9525" w14:cap="flat" w14:cmpd="sng" w14:algn="ctr">
+            <w14:solidFill>
+              <w14:srgbClr w14:val="5B9BD5"/>
+            </w14:solidFill>
+            <w14:prstDash w14:val="solid"/>
+            <w14:round/>
+          </w14:textOutline>
+        </w:rPr>
+        <w:t>:</w:t>
       </w:r>
     </w:p>
     <w:p>
@@ -3964,6 +4674,7 @@
           </wp:anchor>
         </w:drawing>
       </w:r>
+      <w:proofErr w:type="spellStart"/>
       <w:r>
         <w:rPr>
           <w:rStyle w:val="Hipercze"/>
@@ -3986,7 +4697,32 @@
             <w14:round/>
           </w14:textOutline>
         </w:rPr>
-        <w:t>Spoken:</w:t>
+        <w:t>Spoken</w:t>
+      </w:r>
+      <w:proofErr w:type="spellEnd"/>
+      <w:r>
+        <w:rPr>
+          <w:rStyle w:val="Hipercze"/>
+          <w:bCs/>
+          <w:color w:val="5B9BD5"/>
+          <w:sz w:val="32"/>
+          <w:szCs w:val="32"/>
+          <w:u w:val="none"/>
+          <w14:shadow w14:blurRad="12700" w14:dist="38100" w14:dir="2700000" w14:sx="100000" w14:sy="100000" w14:kx="0" w14:ky="0" w14:algn="tl">
+            <w14:schemeClr w14:val="accent5">
+              <w14:lumMod w14:val="60000"/>
+              <w14:lumOff w14:val="40000"/>
+            </w14:schemeClr>
+          </w14:shadow>
+          <w14:textOutline w14:w="9525" w14:cap="flat" w14:cmpd="sng" w14:algn="ctr">
+            <w14:solidFill>
+              <w14:srgbClr w14:val="5B9BD5"/>
+            </w14:solidFill>
+            <w14:prstDash w14:val="solid"/>
+            <w14:round/>
+          </w14:textOutline>
+        </w:rPr>
+        <w:t>:</w:t>
       </w:r>
     </w:p>
     <w:p>
@@ -5300,6 +6036,7 @@
           </w14:textOutline>
         </w:rPr>
       </w:pPr>
+      <w:proofErr w:type="spellStart"/>
       <w:r>
         <w:rPr>
           <w:bCs/>
@@ -5320,7 +6057,30 @@
             <w14:round/>
           </w14:textOutline>
         </w:rPr>
-        <w:t>React:</w:t>
+        <w:t>React</w:t>
+      </w:r>
+      <w:proofErr w:type="spellEnd"/>
+      <w:r>
+        <w:rPr>
+          <w:bCs/>
+          <w:color w:val="5B9BD5"/>
+          <w:sz w:val="32"/>
+          <w:szCs w:val="32"/>
+          <w14:shadow w14:blurRad="12700" w14:dist="38100" w14:dir="2700000" w14:sx="100000" w14:sy="100000" w14:kx="0" w14:ky="0" w14:algn="tl">
+            <w14:schemeClr w14:val="accent5">
+              <w14:lumMod w14:val="60000"/>
+              <w14:lumOff w14:val="40000"/>
+            </w14:schemeClr>
+          </w14:shadow>
+          <w14:textOutline w14:w="9525" w14:cap="flat" w14:cmpd="sng" w14:algn="ctr">
+            <w14:solidFill>
+              <w14:srgbClr w14:val="5B9BD5"/>
+            </w14:solidFill>
+            <w14:prstDash w14:val="solid"/>
+            <w14:round/>
+          </w14:textOutline>
+        </w:rPr>
+        <w:t>:</w:t>
       </w:r>
       <w:r>
         <w:rPr>
@@ -5676,6 +6436,7 @@
         </w:rPr>
         <w:t>-</w:t>
       </w:r>
+      <w:proofErr w:type="spellStart"/>
       <w:r>
         <w:rPr>
           <w:bCs/>
@@ -5698,6 +6459,7 @@
         </w:rPr>
         <w:t>Redux</w:t>
       </w:r>
+      <w:proofErr w:type="spellEnd"/>
       <w:r>
         <w:rPr>
           <w:bCs/>
@@ -5812,6 +6574,7 @@
         </w:rPr>
         <w:t xml:space="preserve">     </w:t>
       </w:r>
+      <w:proofErr w:type="spellStart"/>
       <w:r>
         <w:rPr>
           <w:rStyle w:val="Hipercze"/>
@@ -5836,6 +6599,7 @@
         </w:rPr>
         <w:t>Electron</w:t>
       </w:r>
+      <w:proofErr w:type="spellEnd"/>
       <w:r>
         <w:rPr>
           <w:rStyle w:val="Hipercze"/>
@@ -5908,6 +6672,7 @@
         </w:rPr>
         <w:t xml:space="preserve">     </w:t>
       </w:r>
+      <w:proofErr w:type="spellStart"/>
       <w:r>
         <w:rPr>
           <w:rStyle w:val="Hipercze"/>
@@ -5932,6 +6697,7 @@
         </w:rPr>
         <w:t>NodeJS</w:t>
       </w:r>
+      <w:proofErr w:type="spellEnd"/>
     </w:p>
     <w:p>
       <w:pPr>
@@ -6098,29 +6864,55 @@
         </w:rPr>
         <w:t xml:space="preserve">     </w:t>
       </w:r>
-      <w:r>
-        <w:rPr>
-          <w:rStyle w:val="Hipercze"/>
-          <w:b/>
-          <w:color w:val="5B9BD5"/>
-          <w:sz w:val="32"/>
-          <w:szCs w:val="32"/>
-          <w:u w:val="none"/>
-          <w14:shadow w14:blurRad="12700" w14:dist="38100" w14:dir="2700000" w14:sx="100000" w14:sy="100000" w14:kx="0" w14:ky="0" w14:algn="tl">
-            <w14:schemeClr w14:val="accent5">
-              <w14:lumMod w14:val="60000"/>
-              <w14:lumOff w14:val="40000"/>
-            </w14:schemeClr>
-          </w14:shadow>
-          <w14:textOutline w14:w="9525" w14:cap="flat" w14:cmpd="sng" w14:algn="ctr">
-            <w14:solidFill>
-              <w14:srgbClr w14:val="5B9BD5"/>
-            </w14:solidFill>
-            <w14:prstDash w14:val="solid"/>
-            <w14:round/>
-          </w14:textOutline>
-        </w:rPr>
-        <w:t>JQuery (</w:t>
+      <w:proofErr w:type="spellStart"/>
+      <w:r>
+        <w:rPr>
+          <w:rStyle w:val="Hipercze"/>
+          <w:b/>
+          <w:color w:val="5B9BD5"/>
+          <w:sz w:val="32"/>
+          <w:szCs w:val="32"/>
+          <w:u w:val="none"/>
+          <w14:shadow w14:blurRad="12700" w14:dist="38100" w14:dir="2700000" w14:sx="100000" w14:sy="100000" w14:kx="0" w14:ky="0" w14:algn="tl">
+            <w14:schemeClr w14:val="accent5">
+              <w14:lumMod w14:val="60000"/>
+              <w14:lumOff w14:val="40000"/>
+            </w14:schemeClr>
+          </w14:shadow>
+          <w14:textOutline w14:w="9525" w14:cap="flat" w14:cmpd="sng" w14:algn="ctr">
+            <w14:solidFill>
+              <w14:srgbClr w14:val="5B9BD5"/>
+            </w14:solidFill>
+            <w14:prstDash w14:val="solid"/>
+            <w14:round/>
+          </w14:textOutline>
+        </w:rPr>
+        <w:t>JQuery</w:t>
+      </w:r>
+      <w:proofErr w:type="spellEnd"/>
+      <w:r>
+        <w:rPr>
+          <w:rStyle w:val="Hipercze"/>
+          <w:b/>
+          <w:color w:val="5B9BD5"/>
+          <w:sz w:val="32"/>
+          <w:szCs w:val="32"/>
+          <w:u w:val="none"/>
+          <w14:shadow w14:blurRad="12700" w14:dist="38100" w14:dir="2700000" w14:sx="100000" w14:sy="100000" w14:kx="0" w14:ky="0" w14:algn="tl">
+            <w14:schemeClr w14:val="accent5">
+              <w14:lumMod w14:val="60000"/>
+              <w14:lumOff w14:val="40000"/>
+            </w14:schemeClr>
+          </w14:shadow>
+          <w14:textOutline w14:w="9525" w14:cap="flat" w14:cmpd="sng" w14:algn="ctr">
+            <w14:solidFill>
+              <w14:srgbClr w14:val="5B9BD5"/>
+            </w14:solidFill>
+            <w14:prstDash w14:val="solid"/>
+            <w14:round/>
+          </w14:textOutline>
+        </w:rPr>
+        <w:t xml:space="preserve"> (</w:t>
       </w:r>
       <w:r>
         <w:rPr>
@@ -6146,6 +6938,7 @@
         </w:rPr>
         <w:t xml:space="preserve">in </w:t>
       </w:r>
+      <w:proofErr w:type="spellStart"/>
       <w:r>
         <w:rPr>
           <w:rStyle w:val="Hipercze"/>
@@ -6168,8 +6961,9 @@
             <w14:round/>
           </w14:textOutline>
         </w:rPr>
-        <w:t>progress …</w:t>
-      </w:r>
+        <w:t>progress</w:t>
+      </w:r>
+      <w:proofErr w:type="spellEnd"/>
       <w:r>
         <w:rPr>
           <w:rStyle w:val="Hipercze"/>
@@ -6192,9 +6986,34 @@
             <w14:round/>
           </w14:textOutline>
         </w:rPr>
+        <w:t xml:space="preserve"> …</w:t>
+      </w:r>
+      <w:r>
+        <w:rPr>
+          <w:rStyle w:val="Hipercze"/>
+          <w:b/>
+          <w:color w:val="7030A0"/>
+          <w:sz w:val="32"/>
+          <w:szCs w:val="32"/>
+          <w:u w:val="none"/>
+          <w14:shadow w14:blurRad="12700" w14:dist="38100" w14:dir="2700000" w14:sx="100000" w14:sy="100000" w14:kx="0" w14:ky="0" w14:algn="tl">
+            <w14:schemeClr w14:val="accent5">
+              <w14:lumMod w14:val="60000"/>
+              <w14:lumOff w14:val="40000"/>
+            </w14:schemeClr>
+          </w14:shadow>
+          <w14:textOutline w14:w="9525" w14:cap="flat" w14:cmpd="sng" w14:algn="ctr">
+            <w14:solidFill>
+              <w14:srgbClr w14:val="5B9BD5"/>
+            </w14:solidFill>
+            <w14:prstDash w14:val="solid"/>
+            <w14:round/>
+          </w14:textOutline>
+        </w:rPr>
         <w:t xml:space="preserve"> </w:t>
       </w:r>
       <w:hyperlink r:id="rId18" w:history="1">
+        <w:proofErr w:type="spellStart"/>
         <w:r>
           <w:rPr>
             <w:rStyle w:val="Hipercze"/>
@@ -6217,6 +7036,7 @@
           </w:rPr>
           <w:t>vdab</w:t>
         </w:r>
+        <w:proofErr w:type="spellEnd"/>
       </w:hyperlink>
       <w:r>
         <w:rPr>
@@ -6272,6 +7092,7 @@
           </w14:textOutline>
         </w:rPr>
       </w:pPr>
+      <w:proofErr w:type="spellStart"/>
       <w:r>
         <w:rPr>
           <w:bCs/>
@@ -6294,6 +7115,7 @@
         </w:rPr>
         <w:t>Redux-thunk</w:t>
       </w:r>
+      <w:proofErr w:type="spellEnd"/>
     </w:p>
     <w:p>
       <w:pPr>
@@ -6324,6 +7146,7 @@
           </w14:textOutline>
         </w:rPr>
       </w:pPr>
+      <w:proofErr w:type="spellStart"/>
       <w:r>
         <w:rPr>
           <w:bCs/>
@@ -6344,7 +7167,76 @@
             <w14:round/>
           </w14:textOutline>
         </w:rPr>
-        <w:t>Redux-first-routing</w:t>
+        <w:t>Redux</w:t>
+      </w:r>
+      <w:proofErr w:type="spellEnd"/>
+      <w:r>
+        <w:rPr>
+          <w:bCs/>
+          <w:color w:val="5B9BD5"/>
+          <w:sz w:val="32"/>
+          <w:szCs w:val="32"/>
+          <w14:shadow w14:blurRad="12700" w14:dist="38100" w14:dir="2700000" w14:sx="100000" w14:sy="100000" w14:kx="0" w14:ky="0" w14:algn="tl">
+            <w14:schemeClr w14:val="accent5">
+              <w14:lumMod w14:val="60000"/>
+              <w14:lumOff w14:val="40000"/>
+            </w14:schemeClr>
+          </w14:shadow>
+          <w14:textOutline w14:w="9525" w14:cap="flat" w14:cmpd="sng" w14:algn="ctr">
+            <w14:solidFill>
+              <w14:srgbClr w14:val="5B9BD5"/>
+            </w14:solidFill>
+            <w14:prstDash w14:val="solid"/>
+            <w14:round/>
+          </w14:textOutline>
+        </w:rPr>
+        <w:t>-</w:t>
+      </w:r>
+      <w:proofErr w:type="spellStart"/>
+      <w:r>
+        <w:rPr>
+          <w:bCs/>
+          <w:color w:val="5B9BD5"/>
+          <w:sz w:val="32"/>
+          <w:szCs w:val="32"/>
+          <w14:shadow w14:blurRad="12700" w14:dist="38100" w14:dir="2700000" w14:sx="100000" w14:sy="100000" w14:kx="0" w14:ky="0" w14:algn="tl">
+            <w14:schemeClr w14:val="accent5">
+              <w14:lumMod w14:val="60000"/>
+              <w14:lumOff w14:val="40000"/>
+            </w14:schemeClr>
+          </w14:shadow>
+          <w14:textOutline w14:w="9525" w14:cap="flat" w14:cmpd="sng" w14:algn="ctr">
+            <w14:solidFill>
+              <w14:srgbClr w14:val="5B9BD5"/>
+            </w14:solidFill>
+            <w14:prstDash w14:val="solid"/>
+            <w14:round/>
+          </w14:textOutline>
+        </w:rPr>
+        <w:t>first</w:t>
+      </w:r>
+      <w:proofErr w:type="spellEnd"/>
+      <w:r>
+        <w:rPr>
+          <w:bCs/>
+          <w:color w:val="5B9BD5"/>
+          <w:sz w:val="32"/>
+          <w:szCs w:val="32"/>
+          <w14:shadow w14:blurRad="12700" w14:dist="38100" w14:dir="2700000" w14:sx="100000" w14:sy="100000" w14:kx="0" w14:ky="0" w14:algn="tl">
+            <w14:schemeClr w14:val="accent5">
+              <w14:lumMod w14:val="60000"/>
+              <w14:lumOff w14:val="40000"/>
+            </w14:schemeClr>
+          </w14:shadow>
+          <w14:textOutline w14:w="9525" w14:cap="flat" w14:cmpd="sng" w14:algn="ctr">
+            <w14:solidFill>
+              <w14:srgbClr w14:val="5B9BD5"/>
+            </w14:solidFill>
+            <w14:prstDash w14:val="solid"/>
+            <w14:round/>
+          </w14:textOutline>
+        </w:rPr>
+        <w:t>-routing</w:t>
       </w:r>
     </w:p>
     <w:p>
@@ -6430,6 +7322,7 @@
           </w14:textOutline>
         </w:rPr>
       </w:pPr>
+      <w:proofErr w:type="spellStart"/>
       <w:r>
         <w:rPr>
           <w:b/>
@@ -6452,6 +7345,7 @@
         </w:rPr>
         <w:t>Maven</w:t>
       </w:r>
+      <w:proofErr w:type="spellEnd"/>
       <w:r>
         <w:rPr>
           <w:b/>
@@ -6664,6 +7558,7 @@
         </w:rPr>
         <w:t xml:space="preserve">     </w:t>
       </w:r>
+      <w:proofErr w:type="spellStart"/>
       <w:r>
         <w:rPr>
           <w:rStyle w:val="Hipercze"/>
@@ -6688,6 +7583,7 @@
         </w:rPr>
         <w:t>JavaFX</w:t>
       </w:r>
+      <w:proofErr w:type="spellEnd"/>
       <w:r>
         <w:rPr>
           <w:rStyle w:val="Hipercze"/>
@@ -7036,6 +7932,7 @@
           </w14:textOutline>
         </w:rPr>
       </w:pPr>
+      <w:proofErr w:type="spellStart"/>
       <w:r>
         <w:rPr>
           <w:b/>
@@ -7058,6 +7955,7 @@
         </w:rPr>
         <w:t>Core</w:t>
       </w:r>
+      <w:proofErr w:type="spellEnd"/>
     </w:p>
     <w:p>
       <w:pPr>
@@ -7087,6 +7985,7 @@
           </w14:textOutline>
         </w:rPr>
       </w:pPr>
+      <w:proofErr w:type="spellStart"/>
       <w:r>
         <w:rPr>
           <w:b/>
@@ -7109,6 +8008,7 @@
         </w:rPr>
         <w:t>SpringBoot</w:t>
       </w:r>
+      <w:proofErr w:type="spellEnd"/>
     </w:p>
     <w:p>
       <w:pPr>
@@ -7473,6 +8373,7 @@
         </w:rPr>
         <w:t xml:space="preserve">     </w:t>
       </w:r>
+      <w:proofErr w:type="spellStart"/>
       <w:r>
         <w:rPr>
           <w:rStyle w:val="Hipercze"/>
@@ -7497,6 +8398,7 @@
         </w:rPr>
         <w:t>Firebase</w:t>
       </w:r>
+      <w:proofErr w:type="spellEnd"/>
     </w:p>
     <w:p>
       <w:pPr>
@@ -7576,6 +8478,7 @@
         </w:rPr>
         <w:t xml:space="preserve"> </w:t>
       </w:r>
+      <w:proofErr w:type="spellStart"/>
       <w:r>
         <w:rPr>
           <w:rStyle w:val="Hipercze"/>
@@ -7602,6 +8505,7 @@
         </w:rPr>
         <w:t>Notations</w:t>
       </w:r>
+      <w:proofErr w:type="spellEnd"/>
       <w:r>
         <w:rPr>
           <w:rStyle w:val="Hipercze"/>
@@ -10037,6 +10941,7 @@
           <w:szCs w:val="36"/>
         </w:rPr>
       </w:pPr>
+      <w:proofErr w:type="spellStart"/>
       <w:r>
         <w:rPr>
           <w:b/>
@@ -10045,8 +10950,31 @@
           <w:sz w:val="32"/>
           <w:szCs w:val="32"/>
         </w:rPr>
-        <w:t>Intec Brussel</w:t>
-      </w:r>
+        <w:t>Intec</w:t>
+      </w:r>
+      <w:proofErr w:type="spellEnd"/>
+      <w:r>
+        <w:rPr>
+          <w:b/>
+          <w:bCs/>
+          <w:color w:val="7030A0"/>
+          <w:sz w:val="32"/>
+          <w:szCs w:val="32"/>
+        </w:rPr>
+        <w:t xml:space="preserve"> </w:t>
+      </w:r>
+      <w:proofErr w:type="spellStart"/>
+      <w:r>
+        <w:rPr>
+          <w:b/>
+          <w:bCs/>
+          <w:color w:val="7030A0"/>
+          <w:sz w:val="32"/>
+          <w:szCs w:val="32"/>
+        </w:rPr>
+        <w:t>Brussel</w:t>
+      </w:r>
+      <w:proofErr w:type="spellEnd"/>
       <w:r>
         <w:rPr>
           <w:b/>
@@ -10089,6 +11017,7 @@
           <w:u w:val="none"/>
         </w:rPr>
       </w:pPr>
+      <w:proofErr w:type="spellStart"/>
       <w:r>
         <w:rPr>
           <w:b/>
@@ -10097,7 +11026,40 @@
           <w:sz w:val="32"/>
           <w:szCs w:val="32"/>
         </w:rPr>
-        <w:t>Intec Brussel:</w:t>
+        <w:t>Intec</w:t>
+      </w:r>
+      <w:proofErr w:type="spellEnd"/>
+      <w:r>
+        <w:rPr>
+          <w:b/>
+          <w:bCs/>
+          <w:color w:val="7030A0"/>
+          <w:sz w:val="32"/>
+          <w:szCs w:val="32"/>
+        </w:rPr>
+        <w:t xml:space="preserve"> </w:t>
+      </w:r>
+      <w:proofErr w:type="spellStart"/>
+      <w:r>
+        <w:rPr>
+          <w:b/>
+          <w:bCs/>
+          <w:color w:val="7030A0"/>
+          <w:sz w:val="32"/>
+          <w:szCs w:val="32"/>
+        </w:rPr>
+        <w:t>Brussel</w:t>
+      </w:r>
+      <w:proofErr w:type="spellEnd"/>
+      <w:r>
+        <w:rPr>
+          <w:b/>
+          <w:bCs/>
+          <w:color w:val="7030A0"/>
+          <w:sz w:val="32"/>
+          <w:szCs w:val="32"/>
+        </w:rPr>
+        <w:t>:</w:t>
       </w:r>
       <w:r>
         <w:rPr>
@@ -10152,7 +11114,29 @@
           <w:sz w:val="32"/>
           <w:szCs w:val="32"/>
         </w:rPr>
-        <w:t>Linux Professional Institute:</w:t>
+        <w:t xml:space="preserve">Linux Professional </w:t>
+      </w:r>
+      <w:proofErr w:type="spellStart"/>
+      <w:r>
+        <w:rPr>
+          <w:b/>
+          <w:bCs/>
+          <w:color w:val="7030A0"/>
+          <w:sz w:val="32"/>
+          <w:szCs w:val="32"/>
+        </w:rPr>
+        <w:t>Institute</w:t>
+      </w:r>
+      <w:proofErr w:type="spellEnd"/>
+      <w:r>
+        <w:rPr>
+          <w:b/>
+          <w:bCs/>
+          <w:color w:val="7030A0"/>
+          <w:sz w:val="32"/>
+          <w:szCs w:val="32"/>
+        </w:rPr>
+        <w:t>:</w:t>
       </w:r>
       <w:r>
         <w:rPr>
@@ -10192,7 +11176,29 @@
           <w:sz w:val="32"/>
           <w:szCs w:val="32"/>
         </w:rPr>
-        <w:t>Cisco Networking Academy:</w:t>
+        <w:t xml:space="preserve">Cisco Networking </w:t>
+      </w:r>
+      <w:proofErr w:type="spellStart"/>
+      <w:r>
+        <w:rPr>
+          <w:b/>
+          <w:bCs/>
+          <w:color w:val="7030A0"/>
+          <w:sz w:val="32"/>
+          <w:szCs w:val="32"/>
+        </w:rPr>
+        <w:t>Academy</w:t>
+      </w:r>
+      <w:proofErr w:type="spellEnd"/>
+      <w:r>
+        <w:rPr>
+          <w:b/>
+          <w:bCs/>
+          <w:color w:val="7030A0"/>
+          <w:sz w:val="32"/>
+          <w:szCs w:val="32"/>
+        </w:rPr>
+        <w:t>:</w:t>
       </w:r>
       <w:r>
         <w:rPr>
@@ -10232,24 +11238,66 @@
           <w:sz w:val="32"/>
           <w:szCs w:val="32"/>
         </w:rPr>
-        <w:t>Cisco Networking Academy:</w:t>
-      </w:r>
-      <w:r>
-        <w:rPr>
+        <w:t xml:space="preserve">Cisco Networking </w:t>
+      </w:r>
+      <w:proofErr w:type="spellStart"/>
+      <w:r>
+        <w:rPr>
+          <w:b/>
+          <w:bCs/>
           <w:color w:val="7030A0"/>
           <w:sz w:val="32"/>
           <w:szCs w:val="32"/>
         </w:rPr>
+        <w:t>Academy</w:t>
+      </w:r>
+      <w:proofErr w:type="spellEnd"/>
+      <w:r>
+        <w:rPr>
+          <w:b/>
+          <w:bCs/>
+          <w:color w:val="7030A0"/>
+          <w:sz w:val="32"/>
+          <w:szCs w:val="32"/>
+        </w:rPr>
+        <w:t>:</w:t>
+      </w:r>
+      <w:r>
+        <w:rPr>
+          <w:color w:val="7030A0"/>
+          <w:sz w:val="32"/>
+          <w:szCs w:val="32"/>
+        </w:rPr>
         <w:t xml:space="preserve"> </w:t>
       </w:r>
+      <w:proofErr w:type="spellStart"/>
       <w:r>
         <w:rPr>
           <w:color w:val="5B9BD5"/>
           <w:sz w:val="36"/>
           <w:szCs w:val="36"/>
         </w:rPr>
-        <w:t>Introduction to I.o.T</w:t>
-      </w:r>
+        <w:t>Introduction</w:t>
+      </w:r>
+      <w:proofErr w:type="spellEnd"/>
+      <w:r>
+        <w:rPr>
+          <w:color w:val="5B9BD5"/>
+          <w:sz w:val="36"/>
+          <w:szCs w:val="36"/>
+        </w:rPr>
+        <w:t xml:space="preserve"> to </w:t>
+      </w:r>
+      <w:proofErr w:type="spellStart"/>
+      <w:r>
+        <w:rPr>
+          <w:color w:val="5B9BD5"/>
+          <w:sz w:val="36"/>
+          <w:szCs w:val="36"/>
+        </w:rPr>
+        <w:t>I.o.T</w:t>
+      </w:r>
+      <w:proofErr w:type="spellEnd"/>
       <w:r>
         <w:rPr>
           <w:color w:val="5B9BD5"/>
@@ -10281,7 +11329,29 @@
           <w:sz w:val="32"/>
           <w:szCs w:val="32"/>
         </w:rPr>
-        <w:t>HBO5 Lethas-CVO:</w:t>
+        <w:t xml:space="preserve">HBO5 </w:t>
+      </w:r>
+      <w:proofErr w:type="spellStart"/>
+      <w:r>
+        <w:rPr>
+          <w:b/>
+          <w:bCs/>
+          <w:color w:val="7030A0"/>
+          <w:sz w:val="32"/>
+          <w:szCs w:val="32"/>
+        </w:rPr>
+        <w:t>Lethas</w:t>
+      </w:r>
+      <w:proofErr w:type="spellEnd"/>
+      <w:r>
+        <w:rPr>
+          <w:b/>
+          <w:bCs/>
+          <w:color w:val="7030A0"/>
+          <w:sz w:val="32"/>
+          <w:szCs w:val="32"/>
+        </w:rPr>
+        <w:t>-CVO:</w:t>
       </w:r>
       <w:r>
         <w:rPr>
@@ -10290,13 +11360,23 @@
         </w:rPr>
         <w:t xml:space="preserve"> </w:t>
       </w:r>
+      <w:proofErr w:type="spellStart"/>
       <w:r>
         <w:rPr>
           <w:color w:val="5B9BD5"/>
           <w:sz w:val="36"/>
           <w:szCs w:val="36"/>
         </w:rPr>
-        <w:t xml:space="preserve">Softwarepakketten </w:t>
+        <w:t>Softwarepakketten</w:t>
+      </w:r>
+      <w:proofErr w:type="spellEnd"/>
+      <w:r>
+        <w:rPr>
+          <w:color w:val="5B9BD5"/>
+          <w:sz w:val="36"/>
+          <w:szCs w:val="36"/>
+        </w:rPr>
+        <w:t xml:space="preserve"> </w:t>
       </w:r>
     </w:p>
     <w:p>
@@ -10372,23 +11452,55 @@
           <w:sz w:val="32"/>
           <w:szCs w:val="32"/>
         </w:rPr>
-        <w:t>HBO5 Lethas-CVO:</w:t>
-      </w:r>
-      <w:r>
-        <w:rPr>
+        <w:t xml:space="preserve">HBO5 </w:t>
+      </w:r>
+      <w:proofErr w:type="spellStart"/>
+      <w:r>
+        <w:rPr>
+          <w:b/>
+          <w:bCs/>
           <w:color w:val="7030A0"/>
           <w:sz w:val="32"/>
           <w:szCs w:val="32"/>
         </w:rPr>
+        <w:t>Lethas</w:t>
+      </w:r>
+      <w:proofErr w:type="spellEnd"/>
+      <w:r>
+        <w:rPr>
+          <w:b/>
+          <w:bCs/>
+          <w:color w:val="7030A0"/>
+          <w:sz w:val="32"/>
+          <w:szCs w:val="32"/>
+        </w:rPr>
+        <w:t>-CVO:</w:t>
+      </w:r>
+      <w:r>
+        <w:rPr>
+          <w:color w:val="7030A0"/>
+          <w:sz w:val="32"/>
+          <w:szCs w:val="32"/>
+        </w:rPr>
         <w:t xml:space="preserve"> </w:t>
       </w:r>
+      <w:proofErr w:type="spellStart"/>
       <w:r>
         <w:rPr>
           <w:color w:val="5B9BD5"/>
           <w:sz w:val="36"/>
           <w:szCs w:val="36"/>
         </w:rPr>
-        <w:t xml:space="preserve">Basiskennis TV </w:t>
+        <w:t>Basiskennis</w:t>
+      </w:r>
+      <w:proofErr w:type="spellEnd"/>
+      <w:r>
+        <w:rPr>
+          <w:color w:val="5B9BD5"/>
+          <w:sz w:val="36"/>
+          <w:szCs w:val="36"/>
+        </w:rPr>
+        <w:t xml:space="preserve"> TV </w:t>
       </w:r>
     </w:p>
     <w:p>
@@ -10449,23 +11561,55 @@
           <w:sz w:val="32"/>
           <w:szCs w:val="32"/>
         </w:rPr>
-        <w:t>HBO5 Lethas-CVO:</w:t>
-      </w:r>
-      <w:r>
-        <w:rPr>
+        <w:t xml:space="preserve">HBO5 </w:t>
+      </w:r>
+      <w:proofErr w:type="spellStart"/>
+      <w:r>
+        <w:rPr>
+          <w:b/>
+          <w:bCs/>
           <w:color w:val="7030A0"/>
           <w:sz w:val="32"/>
           <w:szCs w:val="32"/>
         </w:rPr>
+        <w:t>Lethas</w:t>
+      </w:r>
+      <w:proofErr w:type="spellEnd"/>
+      <w:r>
+        <w:rPr>
+          <w:b/>
+          <w:bCs/>
+          <w:color w:val="7030A0"/>
+          <w:sz w:val="32"/>
+          <w:szCs w:val="32"/>
+        </w:rPr>
+        <w:t>-CVO:</w:t>
+      </w:r>
+      <w:r>
+        <w:rPr>
+          <w:color w:val="7030A0"/>
+          <w:sz w:val="32"/>
+          <w:szCs w:val="32"/>
+        </w:rPr>
         <w:t xml:space="preserve"> </w:t>
       </w:r>
+      <w:proofErr w:type="spellStart"/>
       <w:r>
         <w:rPr>
           <w:color w:val="5B9BD5"/>
           <w:sz w:val="36"/>
           <w:szCs w:val="36"/>
         </w:rPr>
-        <w:t xml:space="preserve">Besturingssystemen TV </w:t>
+        <w:t>Besturingssystemen</w:t>
+      </w:r>
+      <w:proofErr w:type="spellEnd"/>
+      <w:r>
+        <w:rPr>
+          <w:color w:val="5B9BD5"/>
+          <w:sz w:val="36"/>
+          <w:szCs w:val="36"/>
+        </w:rPr>
+        <w:t xml:space="preserve"> TV </w:t>
       </w:r>
     </w:p>
     <w:p>
@@ -10541,7 +11685,29 @@
           <w:sz w:val="32"/>
           <w:szCs w:val="32"/>
         </w:rPr>
-        <w:t>HBO5 Lethas-CVO:</w:t>
+        <w:t xml:space="preserve">HBO5 </w:t>
+      </w:r>
+      <w:proofErr w:type="spellStart"/>
+      <w:r>
+        <w:rPr>
+          <w:b/>
+          <w:bCs/>
+          <w:color w:val="7030A0"/>
+          <w:sz w:val="32"/>
+          <w:szCs w:val="32"/>
+        </w:rPr>
+        <w:t>Lethas</w:t>
+      </w:r>
+      <w:proofErr w:type="spellEnd"/>
+      <w:r>
+        <w:rPr>
+          <w:b/>
+          <w:bCs/>
+          <w:color w:val="7030A0"/>
+          <w:sz w:val="32"/>
+          <w:szCs w:val="32"/>
+        </w:rPr>
+        <w:t>-CVO:</w:t>
       </w:r>
       <w:r>
         <w:rPr>
@@ -10616,8 +11782,25 @@
             <w14:bevel/>
           </w14:textOutline>
         </w:rPr>
-        <w:t>File formats</w:t>
-      </w:r>
+        <w:t xml:space="preserve">File </w:t>
+      </w:r>
+      <w:proofErr w:type="spellStart"/>
+      <w:r>
+        <w:rPr>
+          <w:color w:val="5B9BD5"/>
+          <w:sz w:val="36"/>
+          <w:szCs w:val="36"/>
+          <w14:textOutline w14:w="9525" w14:cap="rnd" w14:cmpd="sng" w14:algn="ctr">
+            <w14:solidFill>
+              <w14:srgbClr w14:val="7030A0"/>
+            </w14:solidFill>
+            <w14:prstDash w14:val="solid"/>
+            <w14:bevel/>
+          </w14:textOutline>
+        </w:rPr>
+        <w:t>formats</w:t>
+      </w:r>
+      <w:proofErr w:type="spellEnd"/>
       <w:r>
         <w:rPr>
           <w:color w:val="5B9BD5"/>
@@ -12240,11 +13423,33 @@
         </w:rPr>
         <w:fldChar w:fldCharType="end"/>
       </w:r>
-      <w:r>
-        <w:rPr>
-          <w:rFonts w:ascii="Calibri" w:hAnsi="Calibri" w:cs="Calibri"/>
-        </w:rPr>
-        <w:t>Brussels, 18 september 2019</w:t>
+      <w:proofErr w:type="spellStart"/>
+      <w:r>
+        <w:rPr>
+          <w:rFonts w:ascii="Calibri" w:hAnsi="Calibri" w:cs="Calibri"/>
+        </w:rPr>
+        <w:t>Brussels</w:t>
+      </w:r>
+      <w:proofErr w:type="spellEnd"/>
+      <w:r>
+        <w:rPr>
+          <w:rFonts w:ascii="Calibri" w:hAnsi="Calibri" w:cs="Calibri"/>
+        </w:rPr>
+        <w:t xml:space="preserve">, 18 </w:t>
+      </w:r>
+      <w:proofErr w:type="spellStart"/>
+      <w:r>
+        <w:rPr>
+          <w:rFonts w:ascii="Calibri" w:hAnsi="Calibri" w:cs="Calibri"/>
+        </w:rPr>
+        <w:t>september</w:t>
+      </w:r>
+      <w:proofErr w:type="spellEnd"/>
+      <w:r>
+        <w:rPr>
+          <w:rFonts w:ascii="Calibri" w:hAnsi="Calibri" w:cs="Calibri"/>
+        </w:rPr>
+        <w:t xml:space="preserve"> 2019</w:t>
       </w:r>
     </w:p>
     <w:p>
@@ -12256,11 +13461,33 @@
           <w:rFonts w:ascii="Calibri" w:hAnsi="Calibri" w:cs="Calibri"/>
         </w:rPr>
       </w:pPr>
-      <w:r>
-        <w:rPr>
-          <w:rFonts w:ascii="Calibri" w:hAnsi="Calibri" w:cs="Calibri"/>
-        </w:rPr>
-        <w:t>Updated: Halle, 28 july 2021</w:t>
+      <w:proofErr w:type="spellStart"/>
+      <w:r>
+        <w:rPr>
+          <w:rFonts w:ascii="Calibri" w:hAnsi="Calibri" w:cs="Calibri"/>
+        </w:rPr>
+        <w:t>Updated</w:t>
+      </w:r>
+      <w:proofErr w:type="spellEnd"/>
+      <w:r>
+        <w:rPr>
+          <w:rFonts w:ascii="Calibri" w:hAnsi="Calibri" w:cs="Calibri"/>
+        </w:rPr>
+        <w:t xml:space="preserve">: Halle, 28 </w:t>
+      </w:r>
+      <w:proofErr w:type="spellStart"/>
+      <w:r>
+        <w:rPr>
+          <w:rFonts w:ascii="Calibri" w:hAnsi="Calibri" w:cs="Calibri"/>
+        </w:rPr>
+        <w:t>july</w:t>
+      </w:r>
+      <w:proofErr w:type="spellEnd"/>
+      <w:r>
+        <w:rPr>
+          <w:rFonts w:ascii="Calibri" w:hAnsi="Calibri" w:cs="Calibri"/>
+        </w:rPr>
+        <w:t xml:space="preserve"> 2021</w:t>
       </w:r>
     </w:p>
     <w:p>
@@ -12271,11 +13498,47 @@
           <w:rFonts w:ascii="Calibri" w:hAnsi="Calibri" w:cs="Calibri"/>
         </w:rPr>
       </w:pPr>
-      <w:r>
-        <w:rPr>
-          <w:rFonts w:ascii="Calibri" w:hAnsi="Calibri" w:cs="Calibri"/>
-        </w:rPr>
-        <w:t>Subject: vacancy Junior React developer</w:t>
+      <w:proofErr w:type="spellStart"/>
+      <w:r>
+        <w:rPr>
+          <w:rFonts w:ascii="Calibri" w:hAnsi="Calibri" w:cs="Calibri"/>
+        </w:rPr>
+        <w:t>Subject</w:t>
+      </w:r>
+      <w:proofErr w:type="spellEnd"/>
+      <w:r>
+        <w:rPr>
+          <w:rFonts w:ascii="Calibri" w:hAnsi="Calibri" w:cs="Calibri"/>
+        </w:rPr>
+        <w:t xml:space="preserve">: </w:t>
+      </w:r>
+      <w:proofErr w:type="spellStart"/>
+      <w:r>
+        <w:rPr>
+          <w:rFonts w:ascii="Calibri" w:hAnsi="Calibri" w:cs="Calibri"/>
+        </w:rPr>
+        <w:t>vacancy</w:t>
+      </w:r>
+      <w:proofErr w:type="spellEnd"/>
+      <w:r>
+        <w:rPr>
+          <w:rFonts w:ascii="Calibri" w:hAnsi="Calibri" w:cs="Calibri"/>
+        </w:rPr>
+        <w:t xml:space="preserve"> Junior </w:t>
+      </w:r>
+      <w:proofErr w:type="spellStart"/>
+      <w:r>
+        <w:rPr>
+          <w:rFonts w:ascii="Calibri" w:hAnsi="Calibri" w:cs="Calibri"/>
+        </w:rPr>
+        <w:t>React</w:t>
+      </w:r>
+      <w:proofErr w:type="spellEnd"/>
+      <w:r>
+        <w:rPr>
+          <w:rFonts w:ascii="Calibri" w:hAnsi="Calibri" w:cs="Calibri"/>
+        </w:rPr>
+        <w:t xml:space="preserve"> developer</w:t>
       </w:r>
     </w:p>
     <w:p>
@@ -12285,11 +13548,19 @@
           <w:rFonts w:ascii="Calibri" w:hAnsi="Calibri" w:cs="Calibri"/>
         </w:rPr>
       </w:pPr>
-      <w:r>
-        <w:rPr>
-          <w:rFonts w:ascii="Calibri" w:hAnsi="Calibri" w:cs="Calibri"/>
-        </w:rPr>
-        <w:t>Dear,</w:t>
+      <w:proofErr w:type="spellStart"/>
+      <w:r>
+        <w:rPr>
+          <w:rFonts w:ascii="Calibri" w:hAnsi="Calibri" w:cs="Calibri"/>
+        </w:rPr>
+        <w:t>Dear</w:t>
+      </w:r>
+      <w:proofErr w:type="spellEnd"/>
+      <w:r>
+        <w:rPr>
+          <w:rFonts w:ascii="Calibri" w:hAnsi="Calibri" w:cs="Calibri"/>
+        </w:rPr>
+        <w:t>,</w:t>
       </w:r>
     </w:p>
     <w:p>
@@ -12303,8 +13574,65 @@
         <w:rPr>
           <w:rFonts w:ascii="Calibri" w:hAnsi="Calibri" w:cs="Calibri"/>
         </w:rPr>
-        <w:t>I would like to apply for this </w:t>
-      </w:r>
+        <w:t xml:space="preserve">I </w:t>
+      </w:r>
+      <w:proofErr w:type="spellStart"/>
+      <w:r>
+        <w:rPr>
+          <w:rFonts w:ascii="Calibri" w:hAnsi="Calibri" w:cs="Calibri"/>
+        </w:rPr>
+        <w:t>would</w:t>
+      </w:r>
+      <w:proofErr w:type="spellEnd"/>
+      <w:r>
+        <w:rPr>
+          <w:rFonts w:ascii="Calibri" w:hAnsi="Calibri" w:cs="Calibri"/>
+        </w:rPr>
+        <w:t xml:space="preserve"> </w:t>
+      </w:r>
+      <w:proofErr w:type="spellStart"/>
+      <w:r>
+        <w:rPr>
+          <w:rFonts w:ascii="Calibri" w:hAnsi="Calibri" w:cs="Calibri"/>
+        </w:rPr>
+        <w:t>like</w:t>
+      </w:r>
+      <w:proofErr w:type="spellEnd"/>
+      <w:r>
+        <w:rPr>
+          <w:rFonts w:ascii="Calibri" w:hAnsi="Calibri" w:cs="Calibri"/>
+        </w:rPr>
+        <w:t xml:space="preserve"> to </w:t>
+      </w:r>
+      <w:proofErr w:type="spellStart"/>
+      <w:r>
+        <w:rPr>
+          <w:rFonts w:ascii="Calibri" w:hAnsi="Calibri" w:cs="Calibri"/>
+        </w:rPr>
+        <w:t>apply</w:t>
+      </w:r>
+      <w:proofErr w:type="spellEnd"/>
+      <w:r>
+        <w:rPr>
+          <w:rFonts w:ascii="Calibri" w:hAnsi="Calibri" w:cs="Calibri"/>
+        </w:rPr>
+        <w:t xml:space="preserve"> for </w:t>
+      </w:r>
+      <w:proofErr w:type="spellStart"/>
+      <w:r>
+        <w:rPr>
+          <w:rFonts w:ascii="Calibri" w:hAnsi="Calibri" w:cs="Calibri"/>
+        </w:rPr>
+        <w:t>this</w:t>
+      </w:r>
+      <w:proofErr w:type="spellEnd"/>
+      <w:r>
+        <w:rPr>
+          <w:rFonts w:ascii="Calibri" w:hAnsi="Calibri" w:cs="Calibri"/>
+        </w:rPr>
+        <w:t> </w:t>
+      </w:r>
+      <w:proofErr w:type="spellStart"/>
       <w:r>
         <w:rPr>
           <w:rStyle w:val="letter-body-bold"/>
@@ -12314,12 +13642,98 @@
         </w:rPr>
         <w:t>exciting</w:t>
       </w:r>
-      <w:r>
-        <w:rPr>
-          <w:rFonts w:ascii="Calibri" w:hAnsi="Calibri" w:cs="Calibri"/>
-        </w:rPr>
-        <w:t> and challenging position and in this short will I explain my </w:t>
-      </w:r>
+      <w:proofErr w:type="spellEnd"/>
+      <w:r>
+        <w:rPr>
+          <w:rFonts w:ascii="Calibri" w:hAnsi="Calibri" w:cs="Calibri"/>
+        </w:rPr>
+        <w:t xml:space="preserve"> and </w:t>
+      </w:r>
+      <w:proofErr w:type="spellStart"/>
+      <w:r>
+        <w:rPr>
+          <w:rFonts w:ascii="Calibri" w:hAnsi="Calibri" w:cs="Calibri"/>
+        </w:rPr>
+        <w:t>challenging</w:t>
+      </w:r>
+      <w:proofErr w:type="spellEnd"/>
+      <w:r>
+        <w:rPr>
+          <w:rFonts w:ascii="Calibri" w:hAnsi="Calibri" w:cs="Calibri"/>
+        </w:rPr>
+        <w:t xml:space="preserve"> </w:t>
+      </w:r>
+      <w:proofErr w:type="spellStart"/>
+      <w:r>
+        <w:rPr>
+          <w:rFonts w:ascii="Calibri" w:hAnsi="Calibri" w:cs="Calibri"/>
+        </w:rPr>
+        <w:t>position</w:t>
+      </w:r>
+      <w:proofErr w:type="spellEnd"/>
+      <w:r>
+        <w:rPr>
+          <w:rFonts w:ascii="Calibri" w:hAnsi="Calibri" w:cs="Calibri"/>
+        </w:rPr>
+        <w:t xml:space="preserve"> and in </w:t>
+      </w:r>
+      <w:proofErr w:type="spellStart"/>
+      <w:r>
+        <w:rPr>
+          <w:rFonts w:ascii="Calibri" w:hAnsi="Calibri" w:cs="Calibri"/>
+        </w:rPr>
+        <w:t>this</w:t>
+      </w:r>
+      <w:proofErr w:type="spellEnd"/>
+      <w:r>
+        <w:rPr>
+          <w:rFonts w:ascii="Calibri" w:hAnsi="Calibri" w:cs="Calibri"/>
+        </w:rPr>
+        <w:t xml:space="preserve"> </w:t>
+      </w:r>
+      <w:proofErr w:type="spellStart"/>
+      <w:r>
+        <w:rPr>
+          <w:rFonts w:ascii="Calibri" w:hAnsi="Calibri" w:cs="Calibri"/>
+        </w:rPr>
+        <w:t>short</w:t>
+      </w:r>
+      <w:proofErr w:type="spellEnd"/>
+      <w:r>
+        <w:rPr>
+          <w:rFonts w:ascii="Calibri" w:hAnsi="Calibri" w:cs="Calibri"/>
+        </w:rPr>
+        <w:t xml:space="preserve"> </w:t>
+      </w:r>
+      <w:proofErr w:type="spellStart"/>
+      <w:r>
+        <w:rPr>
+          <w:rFonts w:ascii="Calibri" w:hAnsi="Calibri" w:cs="Calibri"/>
+        </w:rPr>
+        <w:t>will</w:t>
+      </w:r>
+      <w:proofErr w:type="spellEnd"/>
+      <w:r>
+        <w:rPr>
+          <w:rFonts w:ascii="Calibri" w:hAnsi="Calibri" w:cs="Calibri"/>
+        </w:rPr>
+        <w:t xml:space="preserve"> I </w:t>
+      </w:r>
+      <w:proofErr w:type="spellStart"/>
+      <w:r>
+        <w:rPr>
+          <w:rFonts w:ascii="Calibri" w:hAnsi="Calibri" w:cs="Calibri"/>
+        </w:rPr>
+        <w:t>explain</w:t>
+      </w:r>
+      <w:proofErr w:type="spellEnd"/>
+      <w:r>
+        <w:rPr>
+          <w:rFonts w:ascii="Calibri" w:hAnsi="Calibri" w:cs="Calibri"/>
+        </w:rPr>
+        <w:t xml:space="preserve"> my </w:t>
+      </w:r>
+      <w:proofErr w:type="spellStart"/>
       <w:r>
         <w:rPr>
           <w:rStyle w:val="letter-body-bold"/>
@@ -12329,6 +13743,7 @@
         </w:rPr>
         <w:t>motivation</w:t>
       </w:r>
+      <w:proofErr w:type="spellEnd"/>
       <w:r>
         <w:rPr>
           <w:rFonts w:ascii="Calibri" w:hAnsi="Calibri" w:cs="Calibri"/>
@@ -12347,7 +13762,35 @@
         <w:rPr>
           <w:rFonts w:ascii="Calibri" w:hAnsi="Calibri" w:cs="Calibri"/>
         </w:rPr>
-        <w:t>I have completed the Front-end </w:t>
+        <w:t xml:space="preserve">I </w:t>
+      </w:r>
+      <w:proofErr w:type="spellStart"/>
+      <w:r>
+        <w:rPr>
+          <w:rFonts w:ascii="Calibri" w:hAnsi="Calibri" w:cs="Calibri"/>
+        </w:rPr>
+        <w:t>have</w:t>
+      </w:r>
+      <w:proofErr w:type="spellEnd"/>
+      <w:r>
+        <w:rPr>
+          <w:rFonts w:ascii="Calibri" w:hAnsi="Calibri" w:cs="Calibri"/>
+        </w:rPr>
+        <w:t xml:space="preserve"> </w:t>
+      </w:r>
+      <w:proofErr w:type="spellStart"/>
+      <w:r>
+        <w:rPr>
+          <w:rFonts w:ascii="Calibri" w:hAnsi="Calibri" w:cs="Calibri"/>
+        </w:rPr>
+        <w:t>completed</w:t>
+      </w:r>
+      <w:proofErr w:type="spellEnd"/>
+      <w:r>
+        <w:rPr>
+          <w:rFonts w:ascii="Calibri" w:hAnsi="Calibri" w:cs="Calibri"/>
+        </w:rPr>
+        <w:t xml:space="preserve"> the Front-end </w:t>
       </w:r>
       <w:r>
         <w:rPr>
@@ -12356,14 +13799,9 @@
           <w:b/>
           <w:bCs/>
         </w:rPr>
-        <w:t>Developer training</w:t>
-      </w:r>
-      <w:r>
-        <w:rPr>
-          <w:rFonts w:ascii="Calibri" w:hAnsi="Calibri" w:cs="Calibri"/>
-        </w:rPr>
-        <w:t> at Intec Brussels. During this training I knew that a position as a front-end developer was a perfect fit for me. For the time being, I am actively developing my own </w:t>
-      </w:r>
+        <w:t xml:space="preserve">Developer </w:t>
+      </w:r>
+      <w:proofErr w:type="spellStart"/>
       <w:r>
         <w:rPr>
           <w:rStyle w:val="letter-body-bold"/>
@@ -12371,13 +13809,325 @@
           <w:b/>
           <w:bCs/>
         </w:rPr>
+        <w:t>training</w:t>
+      </w:r>
+      <w:proofErr w:type="spellEnd"/>
+      <w:r>
+        <w:rPr>
+          <w:rFonts w:ascii="Calibri" w:hAnsi="Calibri" w:cs="Calibri"/>
+        </w:rPr>
+        <w:t> </w:t>
+      </w:r>
+      <w:proofErr w:type="spellStart"/>
+      <w:r>
+        <w:rPr>
+          <w:rFonts w:ascii="Calibri" w:hAnsi="Calibri" w:cs="Calibri"/>
+        </w:rPr>
+        <w:t>at</w:t>
+      </w:r>
+      <w:proofErr w:type="spellEnd"/>
+      <w:r>
+        <w:rPr>
+          <w:rFonts w:ascii="Calibri" w:hAnsi="Calibri" w:cs="Calibri"/>
+        </w:rPr>
+        <w:t xml:space="preserve"> </w:t>
+      </w:r>
+      <w:proofErr w:type="spellStart"/>
+      <w:r>
+        <w:rPr>
+          <w:rFonts w:ascii="Calibri" w:hAnsi="Calibri" w:cs="Calibri"/>
+        </w:rPr>
+        <w:t>Intec</w:t>
+      </w:r>
+      <w:proofErr w:type="spellEnd"/>
+      <w:r>
+        <w:rPr>
+          <w:rFonts w:ascii="Calibri" w:hAnsi="Calibri" w:cs="Calibri"/>
+        </w:rPr>
+        <w:t xml:space="preserve"> </w:t>
+      </w:r>
+      <w:proofErr w:type="spellStart"/>
+      <w:r>
+        <w:rPr>
+          <w:rFonts w:ascii="Calibri" w:hAnsi="Calibri" w:cs="Calibri"/>
+        </w:rPr>
+        <w:t>Brussels</w:t>
+      </w:r>
+      <w:proofErr w:type="spellEnd"/>
+      <w:r>
+        <w:rPr>
+          <w:rFonts w:ascii="Calibri" w:hAnsi="Calibri" w:cs="Calibri"/>
+        </w:rPr>
+        <w:t xml:space="preserve">. </w:t>
+      </w:r>
+      <w:proofErr w:type="spellStart"/>
+      <w:r>
+        <w:rPr>
+          <w:rFonts w:ascii="Calibri" w:hAnsi="Calibri" w:cs="Calibri"/>
+        </w:rPr>
+        <w:t>During</w:t>
+      </w:r>
+      <w:proofErr w:type="spellEnd"/>
+      <w:r>
+        <w:rPr>
+          <w:rFonts w:ascii="Calibri" w:hAnsi="Calibri" w:cs="Calibri"/>
+        </w:rPr>
+        <w:t xml:space="preserve"> </w:t>
+      </w:r>
+      <w:proofErr w:type="spellStart"/>
+      <w:r>
+        <w:rPr>
+          <w:rFonts w:ascii="Calibri" w:hAnsi="Calibri" w:cs="Calibri"/>
+        </w:rPr>
+        <w:t>this</w:t>
+      </w:r>
+      <w:proofErr w:type="spellEnd"/>
+      <w:r>
+        <w:rPr>
+          <w:rFonts w:ascii="Calibri" w:hAnsi="Calibri" w:cs="Calibri"/>
+        </w:rPr>
+        <w:t xml:space="preserve"> </w:t>
+      </w:r>
+      <w:proofErr w:type="spellStart"/>
+      <w:r>
+        <w:rPr>
+          <w:rFonts w:ascii="Calibri" w:hAnsi="Calibri" w:cs="Calibri"/>
+        </w:rPr>
+        <w:t>training</w:t>
+      </w:r>
+      <w:proofErr w:type="spellEnd"/>
+      <w:r>
+        <w:rPr>
+          <w:rFonts w:ascii="Calibri" w:hAnsi="Calibri" w:cs="Calibri"/>
+        </w:rPr>
+        <w:t xml:space="preserve"> I </w:t>
+      </w:r>
+      <w:proofErr w:type="spellStart"/>
+      <w:r>
+        <w:rPr>
+          <w:rFonts w:ascii="Calibri" w:hAnsi="Calibri" w:cs="Calibri"/>
+        </w:rPr>
+        <w:t>knew</w:t>
+      </w:r>
+      <w:proofErr w:type="spellEnd"/>
+      <w:r>
+        <w:rPr>
+          <w:rFonts w:ascii="Calibri" w:hAnsi="Calibri" w:cs="Calibri"/>
+        </w:rPr>
+        <w:t xml:space="preserve"> </w:t>
+      </w:r>
+      <w:proofErr w:type="spellStart"/>
+      <w:r>
+        <w:rPr>
+          <w:rFonts w:ascii="Calibri" w:hAnsi="Calibri" w:cs="Calibri"/>
+        </w:rPr>
+        <w:t>that</w:t>
+      </w:r>
+      <w:proofErr w:type="spellEnd"/>
+      <w:r>
+        <w:rPr>
+          <w:rFonts w:ascii="Calibri" w:hAnsi="Calibri" w:cs="Calibri"/>
+        </w:rPr>
+        <w:t xml:space="preserve"> a </w:t>
+      </w:r>
+      <w:proofErr w:type="spellStart"/>
+      <w:r>
+        <w:rPr>
+          <w:rFonts w:ascii="Calibri" w:hAnsi="Calibri" w:cs="Calibri"/>
+        </w:rPr>
+        <w:t>position</w:t>
+      </w:r>
+      <w:proofErr w:type="spellEnd"/>
+      <w:r>
+        <w:rPr>
+          <w:rFonts w:ascii="Calibri" w:hAnsi="Calibri" w:cs="Calibri"/>
+        </w:rPr>
+        <w:t xml:space="preserve"> as a front-end developer was a </w:t>
+      </w:r>
+      <w:proofErr w:type="spellStart"/>
+      <w:r>
+        <w:rPr>
+          <w:rFonts w:ascii="Calibri" w:hAnsi="Calibri" w:cs="Calibri"/>
+        </w:rPr>
+        <w:t>perfect</w:t>
+      </w:r>
+      <w:proofErr w:type="spellEnd"/>
+      <w:r>
+        <w:rPr>
+          <w:rFonts w:ascii="Calibri" w:hAnsi="Calibri" w:cs="Calibri"/>
+        </w:rPr>
+        <w:t xml:space="preserve"> </w:t>
+      </w:r>
+      <w:proofErr w:type="spellStart"/>
+      <w:r>
+        <w:rPr>
+          <w:rFonts w:ascii="Calibri" w:hAnsi="Calibri" w:cs="Calibri"/>
+        </w:rPr>
+        <w:t>fit</w:t>
+      </w:r>
+      <w:proofErr w:type="spellEnd"/>
+      <w:r>
+        <w:rPr>
+          <w:rFonts w:ascii="Calibri" w:hAnsi="Calibri" w:cs="Calibri"/>
+        </w:rPr>
+        <w:t xml:space="preserve"> for me. For the </w:t>
+      </w:r>
+      <w:proofErr w:type="spellStart"/>
+      <w:r>
+        <w:rPr>
+          <w:rFonts w:ascii="Calibri" w:hAnsi="Calibri" w:cs="Calibri"/>
+        </w:rPr>
+        <w:t>time</w:t>
+      </w:r>
+      <w:proofErr w:type="spellEnd"/>
+      <w:r>
+        <w:rPr>
+          <w:rFonts w:ascii="Calibri" w:hAnsi="Calibri" w:cs="Calibri"/>
+        </w:rPr>
+        <w:t xml:space="preserve"> </w:t>
+      </w:r>
+      <w:proofErr w:type="spellStart"/>
+      <w:r>
+        <w:rPr>
+          <w:rFonts w:ascii="Calibri" w:hAnsi="Calibri" w:cs="Calibri"/>
+        </w:rPr>
+        <w:t>being</w:t>
+      </w:r>
+      <w:proofErr w:type="spellEnd"/>
+      <w:r>
+        <w:rPr>
+          <w:rFonts w:ascii="Calibri" w:hAnsi="Calibri" w:cs="Calibri"/>
+        </w:rPr>
+        <w:t>, I </w:t>
+      </w:r>
+      <w:proofErr w:type="spellStart"/>
+      <w:r>
+        <w:rPr>
+          <w:rFonts w:ascii="Calibri" w:hAnsi="Calibri" w:cs="Calibri"/>
+        </w:rPr>
+        <w:t>am</w:t>
+      </w:r>
+      <w:proofErr w:type="spellEnd"/>
+      <w:r>
+        <w:rPr>
+          <w:rFonts w:ascii="Calibri" w:hAnsi="Calibri" w:cs="Calibri"/>
+        </w:rPr>
+        <w:t xml:space="preserve"> </w:t>
+      </w:r>
+      <w:proofErr w:type="spellStart"/>
+      <w:r>
+        <w:rPr>
+          <w:rFonts w:ascii="Calibri" w:hAnsi="Calibri" w:cs="Calibri"/>
+        </w:rPr>
+        <w:t>actively</w:t>
+      </w:r>
+      <w:proofErr w:type="spellEnd"/>
+      <w:r>
+        <w:rPr>
+          <w:rFonts w:ascii="Calibri" w:hAnsi="Calibri" w:cs="Calibri"/>
+        </w:rPr>
+        <w:t xml:space="preserve"> developing my </w:t>
+      </w:r>
+      <w:proofErr w:type="spellStart"/>
+      <w:r>
+        <w:rPr>
+          <w:rFonts w:ascii="Calibri" w:hAnsi="Calibri" w:cs="Calibri"/>
+        </w:rPr>
+        <w:t>own</w:t>
+      </w:r>
+      <w:proofErr w:type="spellEnd"/>
+      <w:r>
+        <w:rPr>
+          <w:rFonts w:ascii="Calibri" w:hAnsi="Calibri" w:cs="Calibri"/>
+        </w:rPr>
+        <w:t> </w:t>
+      </w:r>
+      <w:proofErr w:type="spellStart"/>
+      <w:r>
+        <w:rPr>
+          <w:rStyle w:val="letter-body-bold"/>
+          <w:rFonts w:ascii="Calibri" w:hAnsi="Calibri" w:cs="Calibri"/>
+          <w:b/>
+          <w:bCs/>
+        </w:rPr>
         <w:t>project</w:t>
       </w:r>
-      <w:r>
-        <w:rPr>
-          <w:rFonts w:ascii="Calibri" w:hAnsi="Calibri" w:cs="Calibri"/>
-        </w:rPr>
-        <w:t> and enjoying working on it every single day (</w:t>
+      <w:proofErr w:type="spellEnd"/>
+      <w:r>
+        <w:rPr>
+          <w:rFonts w:ascii="Calibri" w:hAnsi="Calibri" w:cs="Calibri"/>
+        </w:rPr>
+        <w:t xml:space="preserve"> and </w:t>
+      </w:r>
+      <w:proofErr w:type="spellStart"/>
+      <w:r>
+        <w:rPr>
+          <w:rFonts w:ascii="Calibri" w:hAnsi="Calibri" w:cs="Calibri"/>
+        </w:rPr>
+        <w:t>enjoying</w:t>
+      </w:r>
+      <w:proofErr w:type="spellEnd"/>
+      <w:r>
+        <w:rPr>
+          <w:rFonts w:ascii="Calibri" w:hAnsi="Calibri" w:cs="Calibri"/>
+        </w:rPr>
+        <w:t xml:space="preserve"> </w:t>
+      </w:r>
+      <w:proofErr w:type="spellStart"/>
+      <w:r>
+        <w:rPr>
+          <w:rFonts w:ascii="Calibri" w:hAnsi="Calibri" w:cs="Calibri"/>
+        </w:rPr>
+        <w:t>working</w:t>
+      </w:r>
+      <w:proofErr w:type="spellEnd"/>
+      <w:r>
+        <w:rPr>
+          <w:rFonts w:ascii="Calibri" w:hAnsi="Calibri" w:cs="Calibri"/>
+        </w:rPr>
+        <w:t xml:space="preserve"> on </w:t>
+      </w:r>
+      <w:proofErr w:type="spellStart"/>
+      <w:r>
+        <w:rPr>
+          <w:rFonts w:ascii="Calibri" w:hAnsi="Calibri" w:cs="Calibri"/>
+        </w:rPr>
+        <w:t>it</w:t>
+      </w:r>
+      <w:proofErr w:type="spellEnd"/>
+      <w:r>
+        <w:rPr>
+          <w:rFonts w:ascii="Calibri" w:hAnsi="Calibri" w:cs="Calibri"/>
+        </w:rPr>
+        <w:t xml:space="preserve"> </w:t>
+      </w:r>
+      <w:proofErr w:type="spellStart"/>
+      <w:r>
+        <w:rPr>
+          <w:rFonts w:ascii="Calibri" w:hAnsi="Calibri" w:cs="Calibri"/>
+        </w:rPr>
+        <w:t>every</w:t>
+      </w:r>
+      <w:proofErr w:type="spellEnd"/>
+      <w:r>
+        <w:rPr>
+          <w:rFonts w:ascii="Calibri" w:hAnsi="Calibri" w:cs="Calibri"/>
+        </w:rPr>
+        <w:t xml:space="preserve"> single </w:t>
+      </w:r>
+      <w:proofErr w:type="spellStart"/>
+      <w:r>
+        <w:rPr>
+          <w:rFonts w:ascii="Calibri" w:hAnsi="Calibri" w:cs="Calibri"/>
+        </w:rPr>
+        <w:t>day</w:t>
+      </w:r>
+      <w:proofErr w:type="spellEnd"/>
+      <w:r>
+        <w:rPr>
+          <w:rFonts w:ascii="Calibri" w:hAnsi="Calibri" w:cs="Calibri"/>
+        </w:rPr>
+        <w:t xml:space="preserve"> (</w:t>
       </w:r>
       <w:hyperlink r:id="rId21" w:history="1">
         <w:r>
@@ -12399,7 +14149,27 @@
         <w:rPr>
           <w:rFonts w:ascii="Calibri" w:hAnsi="Calibri" w:cs="Calibri"/>
         </w:rPr>
-        <w:t>, (old:</w:t>
+        <w:t>, (</w:t>
+      </w:r>
+      <w:proofErr w:type="spellStart"/>
+      <w:r>
+        <w:rPr>
+          <w:rFonts w:ascii="Calibri" w:hAnsi="Calibri" w:cs="Calibri"/>
+        </w:rPr>
+        <w:t>old</w:t>
+      </w:r>
+      <w:proofErr w:type="spellEnd"/>
+      <w:r>
+        <w:rPr>
+          <w:rFonts w:ascii="Calibri" w:hAnsi="Calibri" w:cs="Calibri"/>
+        </w:rPr>
+        <w:t>:</w:t>
+      </w:r>
+      <w:r>
+        <w:rPr>
+          <w:rFonts w:ascii="Calibri" w:hAnsi="Calibri" w:cs="Calibri"/>
+        </w:rPr>
+        <w:t xml:space="preserve"> </w:t>
       </w:r>
       <w:hyperlink r:id="rId22" w:history="1">
         <w:r>
@@ -12407,7 +14177,35 @@
             <w:rStyle w:val="Hipercze"/>
             <w:rFonts w:ascii="Calibri" w:hAnsi="Calibri" w:cs="Calibri"/>
           </w:rPr>
-          <w:t>www.wakeywakey.me</w:t>
+          <w:t>www.wake</w:t>
+        </w:r>
+        <w:r>
+          <w:rPr>
+            <w:rStyle w:val="Hipercze"/>
+            <w:rFonts w:ascii="Calibri" w:hAnsi="Calibri" w:cs="Calibri"/>
+          </w:rPr>
+          <w:t>y</w:t>
+        </w:r>
+        <w:r>
+          <w:rPr>
+            <w:rStyle w:val="Hipercze"/>
+            <w:rFonts w:ascii="Calibri" w:hAnsi="Calibri" w:cs="Calibri"/>
+          </w:rPr>
+          <w:t>wa</w:t>
+        </w:r>
+        <w:r>
+          <w:rPr>
+            <w:rStyle w:val="Hipercze"/>
+            <w:rFonts w:ascii="Calibri" w:hAnsi="Calibri" w:cs="Calibri"/>
+          </w:rPr>
+          <w:t>k</w:t>
+        </w:r>
+        <w:r>
+          <w:rPr>
+            <w:rStyle w:val="Hipercze"/>
+            <w:rFonts w:ascii="Calibri" w:hAnsi="Calibri" w:cs="Calibri"/>
+          </w:rPr>
+          <w:t>ey.me</w:t>
         </w:r>
       </w:hyperlink>
       <w:r>
@@ -12420,8 +14218,23 @@
         <w:rPr>
           <w:rFonts w:ascii="Calibri" w:hAnsi="Calibri" w:cs="Calibri"/>
         </w:rPr>
-        <w:t>). In order to further </w:t>
-      </w:r>
+        <w:t xml:space="preserve">). In order to </w:t>
+      </w:r>
+      <w:proofErr w:type="spellStart"/>
+      <w:r>
+        <w:rPr>
+          <w:rFonts w:ascii="Calibri" w:hAnsi="Calibri" w:cs="Calibri"/>
+        </w:rPr>
+        <w:t>further</w:t>
+      </w:r>
+      <w:proofErr w:type="spellEnd"/>
+      <w:r>
+        <w:rPr>
+          <w:rFonts w:ascii="Calibri" w:hAnsi="Calibri" w:cs="Calibri"/>
+        </w:rPr>
+        <w:t> </w:t>
+      </w:r>
+      <w:proofErr w:type="spellStart"/>
       <w:r>
         <w:rPr>
           <w:rStyle w:val="letter-body-bold"/>
@@ -12429,14 +14242,9 @@
           <w:b/>
           <w:bCs/>
         </w:rPr>
-        <w:t>develop myself</w:t>
-      </w:r>
-      <w:r>
-        <w:rPr>
-          <w:rFonts w:ascii="Calibri" w:hAnsi="Calibri" w:cs="Calibri"/>
-        </w:rPr>
-        <w:t> and to be able to realize more assignments, am I looking for a workplace where I can further develop my skills and </w:t>
-      </w:r>
+        <w:t>develop</w:t>
+      </w:r>
+      <w:proofErr w:type="spellEnd"/>
       <w:r>
         <w:rPr>
           <w:rStyle w:val="letter-body-bold"/>
@@ -12444,14 +14252,9 @@
           <w:b/>
           <w:bCs/>
         </w:rPr>
-        <w:t>your company</w:t>
-      </w:r>
-      <w:r>
-        <w:rPr>
-          <w:rFonts w:ascii="Calibri" w:hAnsi="Calibri" w:cs="Calibri"/>
-        </w:rPr>
-        <w:t> seems to be the </w:t>
-      </w:r>
+        <w:t xml:space="preserve"> </w:t>
+      </w:r>
+      <w:proofErr w:type="spellStart"/>
       <w:r>
         <w:rPr>
           <w:rStyle w:val="letter-body-bold"/>
@@ -12459,7 +14262,253 @@
           <w:b/>
           <w:bCs/>
         </w:rPr>
-        <w:t>right place</w:t>
+        <w:t>myself</w:t>
+      </w:r>
+      <w:proofErr w:type="spellEnd"/>
+      <w:r>
+        <w:rPr>
+          <w:rFonts w:ascii="Calibri" w:hAnsi="Calibri" w:cs="Calibri"/>
+        </w:rPr>
+        <w:t xml:space="preserve"> and to be </w:t>
+      </w:r>
+      <w:proofErr w:type="spellStart"/>
+      <w:r>
+        <w:rPr>
+          <w:rFonts w:ascii="Calibri" w:hAnsi="Calibri" w:cs="Calibri"/>
+        </w:rPr>
+        <w:t>able</w:t>
+      </w:r>
+      <w:proofErr w:type="spellEnd"/>
+      <w:r>
+        <w:rPr>
+          <w:rFonts w:ascii="Calibri" w:hAnsi="Calibri" w:cs="Calibri"/>
+        </w:rPr>
+        <w:t xml:space="preserve"> to </w:t>
+      </w:r>
+      <w:proofErr w:type="spellStart"/>
+      <w:r>
+        <w:rPr>
+          <w:rFonts w:ascii="Calibri" w:hAnsi="Calibri" w:cs="Calibri"/>
+        </w:rPr>
+        <w:t>realize</w:t>
+      </w:r>
+      <w:proofErr w:type="spellEnd"/>
+      <w:r>
+        <w:rPr>
+          <w:rFonts w:ascii="Calibri" w:hAnsi="Calibri" w:cs="Calibri"/>
+        </w:rPr>
+        <w:t xml:space="preserve"> </w:t>
+      </w:r>
+      <w:proofErr w:type="spellStart"/>
+      <w:r>
+        <w:rPr>
+          <w:rFonts w:ascii="Calibri" w:hAnsi="Calibri" w:cs="Calibri"/>
+        </w:rPr>
+        <w:t>more</w:t>
+      </w:r>
+      <w:proofErr w:type="spellEnd"/>
+      <w:r>
+        <w:rPr>
+          <w:rFonts w:ascii="Calibri" w:hAnsi="Calibri" w:cs="Calibri"/>
+        </w:rPr>
+        <w:t xml:space="preserve"> </w:t>
+      </w:r>
+      <w:proofErr w:type="spellStart"/>
+      <w:r>
+        <w:rPr>
+          <w:rFonts w:ascii="Calibri" w:hAnsi="Calibri" w:cs="Calibri"/>
+        </w:rPr>
+        <w:t>assignments</w:t>
+      </w:r>
+      <w:proofErr w:type="spellEnd"/>
+      <w:r>
+        <w:rPr>
+          <w:rFonts w:ascii="Calibri" w:hAnsi="Calibri" w:cs="Calibri"/>
+        </w:rPr>
+        <w:t>, </w:t>
+      </w:r>
+      <w:proofErr w:type="spellStart"/>
+      <w:r>
+        <w:rPr>
+          <w:rFonts w:ascii="Calibri" w:hAnsi="Calibri" w:cs="Calibri"/>
+        </w:rPr>
+        <w:t>am</w:t>
+      </w:r>
+      <w:proofErr w:type="spellEnd"/>
+      <w:r>
+        <w:rPr>
+          <w:rFonts w:ascii="Calibri" w:hAnsi="Calibri" w:cs="Calibri"/>
+        </w:rPr>
+        <w:t xml:space="preserve"> I </w:t>
+      </w:r>
+      <w:proofErr w:type="spellStart"/>
+      <w:r>
+        <w:rPr>
+          <w:rFonts w:ascii="Calibri" w:hAnsi="Calibri" w:cs="Calibri"/>
+        </w:rPr>
+        <w:t>looking</w:t>
+      </w:r>
+      <w:proofErr w:type="spellEnd"/>
+      <w:r>
+        <w:rPr>
+          <w:rFonts w:ascii="Calibri" w:hAnsi="Calibri" w:cs="Calibri"/>
+        </w:rPr>
+        <w:t xml:space="preserve"> for a </w:t>
+      </w:r>
+      <w:proofErr w:type="spellStart"/>
+      <w:r>
+        <w:rPr>
+          <w:rFonts w:ascii="Calibri" w:hAnsi="Calibri" w:cs="Calibri"/>
+        </w:rPr>
+        <w:t>workplace</w:t>
+      </w:r>
+      <w:proofErr w:type="spellEnd"/>
+      <w:r>
+        <w:rPr>
+          <w:rFonts w:ascii="Calibri" w:hAnsi="Calibri" w:cs="Calibri"/>
+        </w:rPr>
+        <w:t xml:space="preserve"> </w:t>
+      </w:r>
+      <w:proofErr w:type="spellStart"/>
+      <w:r>
+        <w:rPr>
+          <w:rFonts w:ascii="Calibri" w:hAnsi="Calibri" w:cs="Calibri"/>
+        </w:rPr>
+        <w:t>where</w:t>
+      </w:r>
+      <w:proofErr w:type="spellEnd"/>
+      <w:r>
+        <w:rPr>
+          <w:rFonts w:ascii="Calibri" w:hAnsi="Calibri" w:cs="Calibri"/>
+        </w:rPr>
+        <w:t xml:space="preserve"> I </w:t>
+      </w:r>
+      <w:proofErr w:type="spellStart"/>
+      <w:r>
+        <w:rPr>
+          <w:rFonts w:ascii="Calibri" w:hAnsi="Calibri" w:cs="Calibri"/>
+        </w:rPr>
+        <w:t>can</w:t>
+      </w:r>
+      <w:proofErr w:type="spellEnd"/>
+      <w:r>
+        <w:rPr>
+          <w:rFonts w:ascii="Calibri" w:hAnsi="Calibri" w:cs="Calibri"/>
+        </w:rPr>
+        <w:t> </w:t>
+      </w:r>
+      <w:proofErr w:type="spellStart"/>
+      <w:r>
+        <w:rPr>
+          <w:rFonts w:ascii="Calibri" w:hAnsi="Calibri" w:cs="Calibri"/>
+        </w:rPr>
+        <w:t>further</w:t>
+      </w:r>
+      <w:proofErr w:type="spellEnd"/>
+      <w:r>
+        <w:rPr>
+          <w:rFonts w:ascii="Calibri" w:hAnsi="Calibri" w:cs="Calibri"/>
+        </w:rPr>
+        <w:t xml:space="preserve"> </w:t>
+      </w:r>
+      <w:proofErr w:type="spellStart"/>
+      <w:r>
+        <w:rPr>
+          <w:rFonts w:ascii="Calibri" w:hAnsi="Calibri" w:cs="Calibri"/>
+        </w:rPr>
+        <w:t>develop</w:t>
+      </w:r>
+      <w:proofErr w:type="spellEnd"/>
+      <w:r>
+        <w:rPr>
+          <w:rFonts w:ascii="Calibri" w:hAnsi="Calibri" w:cs="Calibri"/>
+        </w:rPr>
+        <w:t xml:space="preserve"> my </w:t>
+      </w:r>
+      <w:proofErr w:type="spellStart"/>
+      <w:r>
+        <w:rPr>
+          <w:rFonts w:ascii="Calibri" w:hAnsi="Calibri" w:cs="Calibri"/>
+        </w:rPr>
+        <w:t>skills</w:t>
+      </w:r>
+      <w:proofErr w:type="spellEnd"/>
+      <w:r>
+        <w:rPr>
+          <w:rFonts w:ascii="Calibri" w:hAnsi="Calibri" w:cs="Calibri"/>
+        </w:rPr>
+        <w:t xml:space="preserve"> and </w:t>
+      </w:r>
+      <w:proofErr w:type="spellStart"/>
+      <w:r>
+        <w:rPr>
+          <w:rStyle w:val="letter-body-bold"/>
+          <w:rFonts w:ascii="Calibri" w:hAnsi="Calibri" w:cs="Calibri"/>
+          <w:b/>
+          <w:bCs/>
+        </w:rPr>
+        <w:t>your</w:t>
+      </w:r>
+      <w:proofErr w:type="spellEnd"/>
+      <w:r>
+        <w:rPr>
+          <w:rStyle w:val="letter-body-bold"/>
+          <w:rFonts w:ascii="Calibri" w:hAnsi="Calibri" w:cs="Calibri"/>
+          <w:b/>
+          <w:bCs/>
+        </w:rPr>
+        <w:t xml:space="preserve"> </w:t>
+      </w:r>
+      <w:proofErr w:type="spellStart"/>
+      <w:r>
+        <w:rPr>
+          <w:rStyle w:val="letter-body-bold"/>
+          <w:rFonts w:ascii="Calibri" w:hAnsi="Calibri" w:cs="Calibri"/>
+          <w:b/>
+          <w:bCs/>
+        </w:rPr>
+        <w:t>company</w:t>
+      </w:r>
+      <w:proofErr w:type="spellEnd"/>
+      <w:r>
+        <w:rPr>
+          <w:rFonts w:ascii="Calibri" w:hAnsi="Calibri" w:cs="Calibri"/>
+        </w:rPr>
+        <w:t> </w:t>
+      </w:r>
+      <w:proofErr w:type="spellStart"/>
+      <w:r>
+        <w:rPr>
+          <w:rFonts w:ascii="Calibri" w:hAnsi="Calibri" w:cs="Calibri"/>
+        </w:rPr>
+        <w:t>seems</w:t>
+      </w:r>
+      <w:proofErr w:type="spellEnd"/>
+      <w:r>
+        <w:rPr>
+          <w:rFonts w:ascii="Calibri" w:hAnsi="Calibri" w:cs="Calibri"/>
+        </w:rPr>
+        <w:t xml:space="preserve"> to be the </w:t>
+      </w:r>
+      <w:proofErr w:type="spellStart"/>
+      <w:r>
+        <w:rPr>
+          <w:rStyle w:val="letter-body-bold"/>
+          <w:rFonts w:ascii="Calibri" w:hAnsi="Calibri" w:cs="Calibri"/>
+          <w:b/>
+          <w:bCs/>
+        </w:rPr>
+        <w:t>right</w:t>
+      </w:r>
+      <w:proofErr w:type="spellEnd"/>
+      <w:r>
+        <w:rPr>
+          <w:rStyle w:val="letter-body-bold"/>
+          <w:rFonts w:ascii="Calibri" w:hAnsi="Calibri" w:cs="Calibri"/>
+          <w:b/>
+          <w:bCs/>
+        </w:rPr>
+        <w:t xml:space="preserve"> place</w:t>
       </w:r>
     </w:p>
     <w:p>
@@ -12475,6 +14524,7 @@
         </w:rPr>
         <w:t>As a front-end developer </w:t>
       </w:r>
+      <w:proofErr w:type="spellStart"/>
       <w:r>
         <w:rPr>
           <w:rStyle w:val="letter-body-bold"/>
@@ -12482,8 +14532,29 @@
           <w:b/>
           <w:bCs/>
         </w:rPr>
-        <w:t>I’m responsible</w:t>
-      </w:r>
+        <w:t>I’m</w:t>
+      </w:r>
+      <w:proofErr w:type="spellEnd"/>
+      <w:r>
+        <w:rPr>
+          <w:rStyle w:val="letter-body-bold"/>
+          <w:rFonts w:ascii="Calibri" w:hAnsi="Calibri" w:cs="Calibri"/>
+          <w:b/>
+          <w:bCs/>
+        </w:rPr>
+        <w:t xml:space="preserve"> </w:t>
+      </w:r>
+      <w:proofErr w:type="spellStart"/>
+      <w:r>
+        <w:rPr>
+          <w:rStyle w:val="letter-body-bold"/>
+          <w:rFonts w:ascii="Calibri" w:hAnsi="Calibri" w:cs="Calibri"/>
+          <w:b/>
+          <w:bCs/>
+        </w:rPr>
+        <w:t>responsible</w:t>
+      </w:r>
+      <w:proofErr w:type="spellEnd"/>
       <w:r>
         <w:rPr>
           <w:rFonts w:ascii="Calibri" w:hAnsi="Calibri" w:cs="Calibri"/>
@@ -12497,14 +14568,9 @@
           <w:b/>
           <w:bCs/>
         </w:rPr>
-        <w:t>design and implementation</w:t>
-      </w:r>
-      <w:r>
-        <w:rPr>
-          <w:rFonts w:ascii="Calibri" w:hAnsi="Calibri" w:cs="Calibri"/>
-        </w:rPr>
-        <w:t> of end-user interfaces within web applications that offer a </w:t>
-      </w:r>
+        <w:t xml:space="preserve">design and </w:t>
+      </w:r>
+      <w:proofErr w:type="spellStart"/>
       <w:r>
         <w:rPr>
           <w:rStyle w:val="letter-body-bold"/>
@@ -12512,14 +14578,100 @@
           <w:b/>
           <w:bCs/>
         </w:rPr>
-        <w:t>proper experience</w:t>
-      </w:r>
-      <w:r>
-        <w:rPr>
-          <w:rFonts w:ascii="Calibri" w:hAnsi="Calibri" w:cs="Calibri"/>
-        </w:rPr>
-        <w:t>. In this way can I make the right proposals for the realization of </w:t>
-      </w:r>
+        <w:t>implementation</w:t>
+      </w:r>
+      <w:proofErr w:type="spellEnd"/>
+      <w:r>
+        <w:rPr>
+          <w:rFonts w:ascii="Calibri" w:hAnsi="Calibri" w:cs="Calibri"/>
+        </w:rPr>
+        <w:t> of end-</w:t>
+      </w:r>
+      <w:proofErr w:type="spellStart"/>
+      <w:r>
+        <w:rPr>
+          <w:rFonts w:ascii="Calibri" w:hAnsi="Calibri" w:cs="Calibri"/>
+        </w:rPr>
+        <w:t>user</w:t>
+      </w:r>
+      <w:proofErr w:type="spellEnd"/>
+      <w:r>
+        <w:rPr>
+          <w:rFonts w:ascii="Calibri" w:hAnsi="Calibri" w:cs="Calibri"/>
+        </w:rPr>
+        <w:t xml:space="preserve"> </w:t>
+      </w:r>
+      <w:proofErr w:type="spellStart"/>
+      <w:r>
+        <w:rPr>
+          <w:rFonts w:ascii="Calibri" w:hAnsi="Calibri" w:cs="Calibri"/>
+        </w:rPr>
+        <w:t>interfaces</w:t>
+      </w:r>
+      <w:proofErr w:type="spellEnd"/>
+      <w:r>
+        <w:rPr>
+          <w:rFonts w:ascii="Calibri" w:hAnsi="Calibri" w:cs="Calibri"/>
+        </w:rPr>
+        <w:t xml:space="preserve"> </w:t>
+      </w:r>
+      <w:proofErr w:type="spellStart"/>
+      <w:r>
+        <w:rPr>
+          <w:rFonts w:ascii="Calibri" w:hAnsi="Calibri" w:cs="Calibri"/>
+        </w:rPr>
+        <w:t>within</w:t>
+      </w:r>
+      <w:proofErr w:type="spellEnd"/>
+      <w:r>
+        <w:rPr>
+          <w:rFonts w:ascii="Calibri" w:hAnsi="Calibri" w:cs="Calibri"/>
+        </w:rPr>
+        <w:t xml:space="preserve"> web </w:t>
+      </w:r>
+      <w:proofErr w:type="spellStart"/>
+      <w:r>
+        <w:rPr>
+          <w:rFonts w:ascii="Calibri" w:hAnsi="Calibri" w:cs="Calibri"/>
+        </w:rPr>
+        <w:t>applications</w:t>
+      </w:r>
+      <w:proofErr w:type="spellEnd"/>
+      <w:r>
+        <w:rPr>
+          <w:rFonts w:ascii="Calibri" w:hAnsi="Calibri" w:cs="Calibri"/>
+        </w:rPr>
+        <w:t xml:space="preserve"> </w:t>
+      </w:r>
+      <w:proofErr w:type="spellStart"/>
+      <w:r>
+        <w:rPr>
+          <w:rFonts w:ascii="Calibri" w:hAnsi="Calibri" w:cs="Calibri"/>
+        </w:rPr>
+        <w:t>that</w:t>
+      </w:r>
+      <w:proofErr w:type="spellEnd"/>
+      <w:r>
+        <w:rPr>
+          <w:rFonts w:ascii="Calibri" w:hAnsi="Calibri" w:cs="Calibri"/>
+        </w:rPr>
+        <w:t xml:space="preserve"> </w:t>
+      </w:r>
+      <w:proofErr w:type="spellStart"/>
+      <w:r>
+        <w:rPr>
+          <w:rFonts w:ascii="Calibri" w:hAnsi="Calibri" w:cs="Calibri"/>
+        </w:rPr>
+        <w:t>offer</w:t>
+      </w:r>
+      <w:proofErr w:type="spellEnd"/>
+      <w:r>
+        <w:rPr>
+          <w:rFonts w:ascii="Calibri" w:hAnsi="Calibri" w:cs="Calibri"/>
+        </w:rPr>
+        <w:t xml:space="preserve"> a </w:t>
+      </w:r>
+      <w:proofErr w:type="spellStart"/>
       <w:r>
         <w:rPr>
           <w:rStyle w:val="letter-body-bold"/>
@@ -12527,14 +14679,207 @@
           <w:b/>
           <w:bCs/>
         </w:rPr>
+        <w:t>proper</w:t>
+      </w:r>
+      <w:proofErr w:type="spellEnd"/>
+      <w:r>
+        <w:rPr>
+          <w:rStyle w:val="letter-body-bold"/>
+          <w:rFonts w:ascii="Calibri" w:hAnsi="Calibri" w:cs="Calibri"/>
+          <w:b/>
+          <w:bCs/>
+        </w:rPr>
+        <w:t xml:space="preserve"> </w:t>
+      </w:r>
+      <w:proofErr w:type="spellStart"/>
+      <w:r>
+        <w:rPr>
+          <w:rStyle w:val="letter-body-bold"/>
+          <w:rFonts w:ascii="Calibri" w:hAnsi="Calibri" w:cs="Calibri"/>
+          <w:b/>
+          <w:bCs/>
+        </w:rPr>
+        <w:t>experience</w:t>
+      </w:r>
+      <w:proofErr w:type="spellEnd"/>
+      <w:r>
+        <w:rPr>
+          <w:rFonts w:ascii="Calibri" w:hAnsi="Calibri" w:cs="Calibri"/>
+        </w:rPr>
+        <w:t xml:space="preserve">. In </w:t>
+      </w:r>
+      <w:proofErr w:type="spellStart"/>
+      <w:r>
+        <w:rPr>
+          <w:rFonts w:ascii="Calibri" w:hAnsi="Calibri" w:cs="Calibri"/>
+        </w:rPr>
+        <w:t>this</w:t>
+      </w:r>
+      <w:proofErr w:type="spellEnd"/>
+      <w:r>
+        <w:rPr>
+          <w:rFonts w:ascii="Calibri" w:hAnsi="Calibri" w:cs="Calibri"/>
+        </w:rPr>
+        <w:t xml:space="preserve"> </w:t>
+      </w:r>
+      <w:proofErr w:type="spellStart"/>
+      <w:r>
+        <w:rPr>
+          <w:rFonts w:ascii="Calibri" w:hAnsi="Calibri" w:cs="Calibri"/>
+        </w:rPr>
+        <w:t>way</w:t>
+      </w:r>
+      <w:proofErr w:type="spellEnd"/>
+      <w:r>
+        <w:rPr>
+          <w:rFonts w:ascii="Calibri" w:hAnsi="Calibri" w:cs="Calibri"/>
+        </w:rPr>
+        <w:t xml:space="preserve"> </w:t>
+      </w:r>
+      <w:proofErr w:type="spellStart"/>
+      <w:r>
+        <w:rPr>
+          <w:rFonts w:ascii="Calibri" w:hAnsi="Calibri" w:cs="Calibri"/>
+        </w:rPr>
+        <w:t>can</w:t>
+      </w:r>
+      <w:proofErr w:type="spellEnd"/>
+      <w:r>
+        <w:rPr>
+          <w:rFonts w:ascii="Calibri" w:hAnsi="Calibri" w:cs="Calibri"/>
+        </w:rPr>
+        <w:t xml:space="preserve"> I </w:t>
+      </w:r>
+      <w:proofErr w:type="spellStart"/>
+      <w:r>
+        <w:rPr>
+          <w:rFonts w:ascii="Calibri" w:hAnsi="Calibri" w:cs="Calibri"/>
+        </w:rPr>
+        <w:t>make</w:t>
+      </w:r>
+      <w:proofErr w:type="spellEnd"/>
+      <w:r>
+        <w:rPr>
+          <w:rFonts w:ascii="Calibri" w:hAnsi="Calibri" w:cs="Calibri"/>
+        </w:rPr>
+        <w:t xml:space="preserve"> the </w:t>
+      </w:r>
+      <w:proofErr w:type="spellStart"/>
+      <w:r>
+        <w:rPr>
+          <w:rFonts w:ascii="Calibri" w:hAnsi="Calibri" w:cs="Calibri"/>
+        </w:rPr>
+        <w:t>right</w:t>
+      </w:r>
+      <w:proofErr w:type="spellEnd"/>
+      <w:r>
+        <w:rPr>
+          <w:rFonts w:ascii="Calibri" w:hAnsi="Calibri" w:cs="Calibri"/>
+        </w:rPr>
+        <w:t xml:space="preserve"> </w:t>
+      </w:r>
+      <w:proofErr w:type="spellStart"/>
+      <w:r>
+        <w:rPr>
+          <w:rFonts w:ascii="Calibri" w:hAnsi="Calibri" w:cs="Calibri"/>
+        </w:rPr>
+        <w:t>proposals</w:t>
+      </w:r>
+      <w:proofErr w:type="spellEnd"/>
+      <w:r>
+        <w:rPr>
+          <w:rFonts w:ascii="Calibri" w:hAnsi="Calibri" w:cs="Calibri"/>
+        </w:rPr>
+        <w:t xml:space="preserve"> for the </w:t>
+      </w:r>
+      <w:proofErr w:type="spellStart"/>
+      <w:r>
+        <w:rPr>
+          <w:rFonts w:ascii="Calibri" w:hAnsi="Calibri" w:cs="Calibri"/>
+        </w:rPr>
+        <w:t>realization</w:t>
+      </w:r>
+      <w:proofErr w:type="spellEnd"/>
+      <w:r>
+        <w:rPr>
+          <w:rFonts w:ascii="Calibri" w:hAnsi="Calibri" w:cs="Calibri"/>
+        </w:rPr>
+        <w:t xml:space="preserve"> of </w:t>
+      </w:r>
+      <w:proofErr w:type="spellStart"/>
+      <w:r>
+        <w:rPr>
+          <w:rStyle w:val="letter-body-bold"/>
+          <w:rFonts w:ascii="Calibri" w:hAnsi="Calibri" w:cs="Calibri"/>
+          <w:b/>
+          <w:bCs/>
+        </w:rPr>
         <w:t>functionality</w:t>
       </w:r>
-      <w:r>
-        <w:rPr>
-          <w:rFonts w:ascii="Calibri" w:hAnsi="Calibri" w:cs="Calibri"/>
-        </w:rPr>
-        <w:t> that meets the wishes, demands and </w:t>
-      </w:r>
+      <w:proofErr w:type="spellEnd"/>
+      <w:r>
+        <w:rPr>
+          <w:rFonts w:ascii="Calibri" w:hAnsi="Calibri" w:cs="Calibri"/>
+        </w:rPr>
+        <w:t> </w:t>
+      </w:r>
+      <w:proofErr w:type="spellStart"/>
+      <w:r>
+        <w:rPr>
+          <w:rFonts w:ascii="Calibri" w:hAnsi="Calibri" w:cs="Calibri"/>
+        </w:rPr>
+        <w:t>that</w:t>
+      </w:r>
+      <w:proofErr w:type="spellEnd"/>
+      <w:r>
+        <w:rPr>
+          <w:rFonts w:ascii="Calibri" w:hAnsi="Calibri" w:cs="Calibri"/>
+        </w:rPr>
+        <w:t xml:space="preserve"> </w:t>
+      </w:r>
+      <w:proofErr w:type="spellStart"/>
+      <w:r>
+        <w:rPr>
+          <w:rFonts w:ascii="Calibri" w:hAnsi="Calibri" w:cs="Calibri"/>
+        </w:rPr>
+        <w:t>meets</w:t>
+      </w:r>
+      <w:proofErr w:type="spellEnd"/>
+      <w:r>
+        <w:rPr>
+          <w:rFonts w:ascii="Calibri" w:hAnsi="Calibri" w:cs="Calibri"/>
+        </w:rPr>
+        <w:t xml:space="preserve"> the </w:t>
+      </w:r>
+      <w:proofErr w:type="spellStart"/>
+      <w:r>
+        <w:rPr>
+          <w:rFonts w:ascii="Calibri" w:hAnsi="Calibri" w:cs="Calibri"/>
+        </w:rPr>
+        <w:t>wishes</w:t>
+      </w:r>
+      <w:proofErr w:type="spellEnd"/>
+      <w:r>
+        <w:rPr>
+          <w:rFonts w:ascii="Calibri" w:hAnsi="Calibri" w:cs="Calibri"/>
+        </w:rPr>
+        <w:t xml:space="preserve">, </w:t>
+      </w:r>
+      <w:proofErr w:type="spellStart"/>
+      <w:r>
+        <w:rPr>
+          <w:rFonts w:ascii="Calibri" w:hAnsi="Calibri" w:cs="Calibri"/>
+        </w:rPr>
+        <w:t>demands</w:t>
+      </w:r>
+      <w:proofErr w:type="spellEnd"/>
+      <w:r>
+        <w:rPr>
+          <w:rFonts w:ascii="Calibri" w:hAnsi="Calibri" w:cs="Calibri"/>
+        </w:rPr>
+        <w:t xml:space="preserve"> and </w:t>
+      </w:r>
+      <w:proofErr w:type="spellStart"/>
       <w:r>
         <w:rPr>
           <w:rStyle w:val="letter-body-bold"/>
@@ -12544,6 +14889,7 @@
         </w:rPr>
         <w:t>needs</w:t>
       </w:r>
+      <w:proofErr w:type="spellEnd"/>
       <w:r>
         <w:rPr>
           <w:rFonts w:ascii="Calibri" w:hAnsi="Calibri" w:cs="Calibri"/>
@@ -12557,8 +14903,19 @@
           <w:b/>
           <w:bCs/>
         </w:rPr>
-        <w:t>end users</w:t>
-      </w:r>
+        <w:t xml:space="preserve">end </w:t>
+      </w:r>
+      <w:proofErr w:type="spellStart"/>
+      <w:r>
+        <w:rPr>
+          <w:rStyle w:val="letter-body-bold"/>
+          <w:rFonts w:ascii="Calibri" w:hAnsi="Calibri" w:cs="Calibri"/>
+          <w:b/>
+          <w:bCs/>
+        </w:rPr>
+        <w:t>users</w:t>
+      </w:r>
+      <w:proofErr w:type="spellEnd"/>
       <w:r>
         <w:rPr>
           <w:rFonts w:ascii="Calibri" w:hAnsi="Calibri" w:cs="Calibri"/>
@@ -12577,8 +14934,37 @@
         <w:rPr>
           <w:rFonts w:ascii="Calibri" w:hAnsi="Calibri" w:cs="Calibri"/>
         </w:rPr>
-        <w:t>I have extensive </w:t>
-      </w:r>
+        <w:t xml:space="preserve">I </w:t>
+      </w:r>
+      <w:proofErr w:type="spellStart"/>
+      <w:r>
+        <w:rPr>
+          <w:rFonts w:ascii="Calibri" w:hAnsi="Calibri" w:cs="Calibri"/>
+        </w:rPr>
+        <w:t>have</w:t>
+      </w:r>
+      <w:proofErr w:type="spellEnd"/>
+      <w:r>
+        <w:rPr>
+          <w:rFonts w:ascii="Calibri" w:hAnsi="Calibri" w:cs="Calibri"/>
+        </w:rPr>
+        <w:t xml:space="preserve"> </w:t>
+      </w:r>
+      <w:proofErr w:type="spellStart"/>
+      <w:r>
+        <w:rPr>
+          <w:rFonts w:ascii="Calibri" w:hAnsi="Calibri" w:cs="Calibri"/>
+        </w:rPr>
+        <w:t>extensive</w:t>
+      </w:r>
+      <w:proofErr w:type="spellEnd"/>
+      <w:r>
+        <w:rPr>
+          <w:rFonts w:ascii="Calibri" w:hAnsi="Calibri" w:cs="Calibri"/>
+        </w:rPr>
+        <w:t> </w:t>
+      </w:r>
+      <w:proofErr w:type="spellStart"/>
       <w:r>
         <w:rPr>
           <w:rStyle w:val="letter-body-bold"/>
@@ -12586,7 +14972,17 @@
           <w:b/>
           <w:bCs/>
         </w:rPr>
-        <w:t>knowledge and experience</w:t>
+        <w:t>knowledge</w:t>
+      </w:r>
+      <w:proofErr w:type="spellEnd"/>
+      <w:r>
+        <w:rPr>
+          <w:rStyle w:val="letter-body-bold"/>
+          <w:rFonts w:ascii="Calibri" w:hAnsi="Calibri" w:cs="Calibri"/>
+          <w:b/>
+          <w:bCs/>
+        </w:rPr>
+        <w:t xml:space="preserve"> and experience</w:t>
       </w:r>
       <w:r>
         <w:rPr>
@@ -12714,6 +15110,7 @@
         </w:rPr>
         <w:t>, </w:t>
       </w:r>
+      <w:proofErr w:type="spellStart"/>
       <w:r>
         <w:rPr>
           <w:rStyle w:val="letter-body-bold"/>
@@ -12723,6 +15120,7 @@
         </w:rPr>
         <w:t>Json</w:t>
       </w:r>
+      <w:proofErr w:type="spellEnd"/>
       <w:r>
         <w:rPr>
           <w:rFonts w:ascii="Calibri" w:hAnsi="Calibri" w:cs="Calibri"/>
@@ -12742,7 +15140,49 @@
         <w:rPr>
           <w:rFonts w:ascii="Calibri" w:hAnsi="Calibri" w:cs="Calibri"/>
         </w:rPr>
-        <w:t> and some additional libraries for front-end development of </w:t>
+        <w:t xml:space="preserve"> and </w:t>
+      </w:r>
+      <w:proofErr w:type="spellStart"/>
+      <w:r>
+        <w:rPr>
+          <w:rFonts w:ascii="Calibri" w:hAnsi="Calibri" w:cs="Calibri"/>
+        </w:rPr>
+        <w:t>some</w:t>
+      </w:r>
+      <w:proofErr w:type="spellEnd"/>
+      <w:r>
+        <w:rPr>
+          <w:rFonts w:ascii="Calibri" w:hAnsi="Calibri" w:cs="Calibri"/>
+        </w:rPr>
+        <w:t xml:space="preserve"> </w:t>
+      </w:r>
+      <w:proofErr w:type="spellStart"/>
+      <w:r>
+        <w:rPr>
+          <w:rFonts w:ascii="Calibri" w:hAnsi="Calibri" w:cs="Calibri"/>
+        </w:rPr>
+        <w:t>additional</w:t>
+      </w:r>
+      <w:proofErr w:type="spellEnd"/>
+      <w:r>
+        <w:rPr>
+          <w:rFonts w:ascii="Calibri" w:hAnsi="Calibri" w:cs="Calibri"/>
+        </w:rPr>
+        <w:t xml:space="preserve"> </w:t>
+      </w:r>
+      <w:proofErr w:type="spellStart"/>
+      <w:r>
+        <w:rPr>
+          <w:rFonts w:ascii="Calibri" w:hAnsi="Calibri" w:cs="Calibri"/>
+        </w:rPr>
+        <w:t>libraries</w:t>
+      </w:r>
+      <w:proofErr w:type="spellEnd"/>
+      <w:r>
+        <w:rPr>
+          <w:rFonts w:ascii="Calibri" w:hAnsi="Calibri" w:cs="Calibri"/>
+        </w:rPr>
+        <w:t xml:space="preserve"> for front-end development of </w:t>
       </w:r>
       <w:r>
         <w:rPr>
@@ -12751,8 +15191,39 @@
           <w:b/>
           <w:bCs/>
         </w:rPr>
-        <w:t>single page applications</w:t>
-      </w:r>
+        <w:t xml:space="preserve">single </w:t>
+      </w:r>
+      <w:proofErr w:type="spellStart"/>
+      <w:r>
+        <w:rPr>
+          <w:rStyle w:val="letter-body-bold"/>
+          <w:rFonts w:ascii="Calibri" w:hAnsi="Calibri" w:cs="Calibri"/>
+          <w:b/>
+          <w:bCs/>
+        </w:rPr>
+        <w:t>page</w:t>
+      </w:r>
+      <w:proofErr w:type="spellEnd"/>
+      <w:r>
+        <w:rPr>
+          <w:rStyle w:val="letter-body-bold"/>
+          <w:rFonts w:ascii="Calibri" w:hAnsi="Calibri" w:cs="Calibri"/>
+          <w:b/>
+          <w:bCs/>
+        </w:rPr>
+        <w:t xml:space="preserve"> </w:t>
+      </w:r>
+      <w:proofErr w:type="spellStart"/>
+      <w:r>
+        <w:rPr>
+          <w:rStyle w:val="letter-body-bold"/>
+          <w:rFonts w:ascii="Calibri" w:hAnsi="Calibri" w:cs="Calibri"/>
+          <w:b/>
+          <w:bCs/>
+        </w:rPr>
+        <w:t>applications</w:t>
+      </w:r>
+      <w:proofErr w:type="spellEnd"/>
       <w:r>
         <w:rPr>
           <w:rFonts w:ascii="Calibri" w:hAnsi="Calibri" w:cs="Calibri"/>
@@ -12771,8 +15242,23 @@
         <w:rPr>
           <w:rFonts w:ascii="Calibri" w:hAnsi="Calibri" w:cs="Calibri"/>
         </w:rPr>
-        <w:t>I am a </w:t>
-      </w:r>
+        <w:t xml:space="preserve">I </w:t>
+      </w:r>
+      <w:proofErr w:type="spellStart"/>
+      <w:r>
+        <w:rPr>
+          <w:rFonts w:ascii="Calibri" w:hAnsi="Calibri" w:cs="Calibri"/>
+        </w:rPr>
+        <w:t>am</w:t>
+      </w:r>
+      <w:proofErr w:type="spellEnd"/>
+      <w:r>
+        <w:rPr>
+          <w:rFonts w:ascii="Calibri" w:hAnsi="Calibri" w:cs="Calibri"/>
+        </w:rPr>
+        <w:t xml:space="preserve"> a </w:t>
+      </w:r>
+      <w:proofErr w:type="spellStart"/>
       <w:r>
         <w:rPr>
           <w:rStyle w:val="letter-body-bold"/>
@@ -12782,12 +15268,28 @@
         </w:rPr>
         <w:t>social</w:t>
       </w:r>
-      <w:r>
-        <w:rPr>
-          <w:rFonts w:ascii="Calibri" w:hAnsi="Calibri" w:cs="Calibri"/>
-        </w:rPr>
-        <w:t> person with a great </w:t>
-      </w:r>
+      <w:proofErr w:type="spellEnd"/>
+      <w:r>
+        <w:rPr>
+          <w:rFonts w:ascii="Calibri" w:hAnsi="Calibri" w:cs="Calibri"/>
+        </w:rPr>
+        <w:t xml:space="preserve"> person with a </w:t>
+      </w:r>
+      <w:proofErr w:type="spellStart"/>
+      <w:r>
+        <w:rPr>
+          <w:rFonts w:ascii="Calibri" w:hAnsi="Calibri" w:cs="Calibri"/>
+        </w:rPr>
+        <w:t>great</w:t>
+      </w:r>
+      <w:proofErr w:type="spellEnd"/>
+      <w:r>
+        <w:rPr>
+          <w:rFonts w:ascii="Calibri" w:hAnsi="Calibri" w:cs="Calibri"/>
+        </w:rPr>
+        <w:t> </w:t>
+      </w:r>
+      <w:proofErr w:type="spellStart"/>
       <w:r>
         <w:rPr>
           <w:rStyle w:val="letter-body-bold"/>
@@ -12795,14 +15297,9 @@
           <w:b/>
           <w:bCs/>
         </w:rPr>
-        <w:t>sense of responsibility</w:t>
-      </w:r>
-      <w:r>
-        <w:rPr>
-          <w:rFonts w:ascii="Calibri" w:hAnsi="Calibri" w:cs="Calibri"/>
-        </w:rPr>
-        <w:t>. I'm someone that </w:t>
-      </w:r>
+        <w:t>sense</w:t>
+      </w:r>
+      <w:proofErr w:type="spellEnd"/>
       <w:r>
         <w:rPr>
           <w:rStyle w:val="letter-body-bold"/>
@@ -12810,14 +15307,9 @@
           <w:b/>
           <w:bCs/>
         </w:rPr>
-        <w:t>stands firmly</w:t>
-      </w:r>
-      <w:r>
-        <w:rPr>
-          <w:rFonts w:ascii="Calibri" w:hAnsi="Calibri" w:cs="Calibri"/>
-        </w:rPr>
-        <w:t> in my shoes. I know that I 'm excellently </w:t>
-      </w:r>
+        <w:t xml:space="preserve"> of </w:t>
+      </w:r>
+      <w:proofErr w:type="spellStart"/>
       <w:r>
         <w:rPr>
           <w:rStyle w:val="letter-body-bold"/>
@@ -12825,14 +15317,252 @@
           <w:b/>
           <w:bCs/>
         </w:rPr>
+        <w:t>responsibility</w:t>
+      </w:r>
+      <w:proofErr w:type="spellEnd"/>
+      <w:r>
+        <w:rPr>
+          <w:rFonts w:ascii="Calibri" w:hAnsi="Calibri" w:cs="Calibri"/>
+        </w:rPr>
+        <w:t xml:space="preserve">. </w:t>
+      </w:r>
+      <w:proofErr w:type="spellStart"/>
+      <w:r>
+        <w:rPr>
+          <w:rFonts w:ascii="Calibri" w:hAnsi="Calibri" w:cs="Calibri"/>
+        </w:rPr>
+        <w:t>I'm</w:t>
+      </w:r>
+      <w:proofErr w:type="spellEnd"/>
+      <w:r>
+        <w:rPr>
+          <w:rFonts w:ascii="Calibri" w:hAnsi="Calibri" w:cs="Calibri"/>
+        </w:rPr>
+        <w:t xml:space="preserve"> </w:t>
+      </w:r>
+      <w:proofErr w:type="spellStart"/>
+      <w:r>
+        <w:rPr>
+          <w:rFonts w:ascii="Calibri" w:hAnsi="Calibri" w:cs="Calibri"/>
+        </w:rPr>
+        <w:t>someone</w:t>
+      </w:r>
+      <w:proofErr w:type="spellEnd"/>
+      <w:r>
+        <w:rPr>
+          <w:rFonts w:ascii="Calibri" w:hAnsi="Calibri" w:cs="Calibri"/>
+        </w:rPr>
+        <w:t xml:space="preserve"> </w:t>
+      </w:r>
+      <w:proofErr w:type="spellStart"/>
+      <w:r>
+        <w:rPr>
+          <w:rFonts w:ascii="Calibri" w:hAnsi="Calibri" w:cs="Calibri"/>
+        </w:rPr>
+        <w:t>that</w:t>
+      </w:r>
+      <w:proofErr w:type="spellEnd"/>
+      <w:r>
+        <w:rPr>
+          <w:rFonts w:ascii="Calibri" w:hAnsi="Calibri" w:cs="Calibri"/>
+        </w:rPr>
+        <w:t> </w:t>
+      </w:r>
+      <w:proofErr w:type="spellStart"/>
+      <w:r>
+        <w:rPr>
+          <w:rStyle w:val="letter-body-bold"/>
+          <w:rFonts w:ascii="Calibri" w:hAnsi="Calibri" w:cs="Calibri"/>
+          <w:b/>
+          <w:bCs/>
+        </w:rPr>
+        <w:t>stands</w:t>
+      </w:r>
+      <w:proofErr w:type="spellEnd"/>
+      <w:r>
+        <w:rPr>
+          <w:rStyle w:val="letter-body-bold"/>
+          <w:rFonts w:ascii="Calibri" w:hAnsi="Calibri" w:cs="Calibri"/>
+          <w:b/>
+          <w:bCs/>
+        </w:rPr>
+        <w:t xml:space="preserve"> </w:t>
+      </w:r>
+      <w:proofErr w:type="spellStart"/>
+      <w:r>
+        <w:rPr>
+          <w:rStyle w:val="letter-body-bold"/>
+          <w:rFonts w:ascii="Calibri" w:hAnsi="Calibri" w:cs="Calibri"/>
+          <w:b/>
+          <w:bCs/>
+        </w:rPr>
+        <w:t>firmly</w:t>
+      </w:r>
+      <w:proofErr w:type="spellEnd"/>
+      <w:r>
+        <w:rPr>
+          <w:rFonts w:ascii="Calibri" w:hAnsi="Calibri" w:cs="Calibri"/>
+        </w:rPr>
+        <w:t xml:space="preserve"> in my </w:t>
+      </w:r>
+      <w:proofErr w:type="spellStart"/>
+      <w:r>
+        <w:rPr>
+          <w:rFonts w:ascii="Calibri" w:hAnsi="Calibri" w:cs="Calibri"/>
+        </w:rPr>
+        <w:t>shoes</w:t>
+      </w:r>
+      <w:proofErr w:type="spellEnd"/>
+      <w:r>
+        <w:rPr>
+          <w:rFonts w:ascii="Calibri" w:hAnsi="Calibri" w:cs="Calibri"/>
+        </w:rPr>
+        <w:t xml:space="preserve">. I </w:t>
+      </w:r>
+      <w:proofErr w:type="spellStart"/>
+      <w:r>
+        <w:rPr>
+          <w:rFonts w:ascii="Calibri" w:hAnsi="Calibri" w:cs="Calibri"/>
+        </w:rPr>
+        <w:t>know</w:t>
+      </w:r>
+      <w:proofErr w:type="spellEnd"/>
+      <w:r>
+        <w:rPr>
+          <w:rFonts w:ascii="Calibri" w:hAnsi="Calibri" w:cs="Calibri"/>
+        </w:rPr>
+        <w:t xml:space="preserve"> </w:t>
+      </w:r>
+      <w:proofErr w:type="spellStart"/>
+      <w:r>
+        <w:rPr>
+          <w:rFonts w:ascii="Calibri" w:hAnsi="Calibri" w:cs="Calibri"/>
+        </w:rPr>
+        <w:t>that</w:t>
+      </w:r>
+      <w:proofErr w:type="spellEnd"/>
+      <w:r>
+        <w:rPr>
+          <w:rFonts w:ascii="Calibri" w:hAnsi="Calibri" w:cs="Calibri"/>
+        </w:rPr>
+        <w:t xml:space="preserve"> I 'm </w:t>
+      </w:r>
+      <w:proofErr w:type="spellStart"/>
+      <w:r>
+        <w:rPr>
+          <w:rFonts w:ascii="Calibri" w:hAnsi="Calibri" w:cs="Calibri"/>
+        </w:rPr>
+        <w:t>excellently</w:t>
+      </w:r>
+      <w:proofErr w:type="spellEnd"/>
+      <w:r>
+        <w:rPr>
+          <w:rFonts w:ascii="Calibri" w:hAnsi="Calibri" w:cs="Calibri"/>
+        </w:rPr>
+        <w:t> </w:t>
+      </w:r>
+      <w:proofErr w:type="spellStart"/>
+      <w:r>
+        <w:rPr>
+          <w:rStyle w:val="letter-body-bold"/>
+          <w:rFonts w:ascii="Calibri" w:hAnsi="Calibri" w:cs="Calibri"/>
+          <w:b/>
+          <w:bCs/>
+        </w:rPr>
         <w:t>capable</w:t>
       </w:r>
-      <w:r>
-        <w:rPr>
-          <w:rFonts w:ascii="Calibri" w:hAnsi="Calibri" w:cs="Calibri"/>
-        </w:rPr>
-        <w:t> of handling myself in stressful situations. I would like to </w:t>
-      </w:r>
+      <w:proofErr w:type="spellEnd"/>
+      <w:r>
+        <w:rPr>
+          <w:rFonts w:ascii="Calibri" w:hAnsi="Calibri" w:cs="Calibri"/>
+        </w:rPr>
+        <w:t xml:space="preserve"> of </w:t>
+      </w:r>
+      <w:proofErr w:type="spellStart"/>
+      <w:r>
+        <w:rPr>
+          <w:rFonts w:ascii="Calibri" w:hAnsi="Calibri" w:cs="Calibri"/>
+        </w:rPr>
+        <w:t>handling</w:t>
+      </w:r>
+      <w:proofErr w:type="spellEnd"/>
+      <w:r>
+        <w:rPr>
+          <w:rFonts w:ascii="Calibri" w:hAnsi="Calibri" w:cs="Calibri"/>
+        </w:rPr>
+        <w:t xml:space="preserve"> </w:t>
+      </w:r>
+      <w:proofErr w:type="spellStart"/>
+      <w:r>
+        <w:rPr>
+          <w:rFonts w:ascii="Calibri" w:hAnsi="Calibri" w:cs="Calibri"/>
+        </w:rPr>
+        <w:t>myself</w:t>
+      </w:r>
+      <w:proofErr w:type="spellEnd"/>
+      <w:r>
+        <w:rPr>
+          <w:rFonts w:ascii="Calibri" w:hAnsi="Calibri" w:cs="Calibri"/>
+        </w:rPr>
+        <w:t xml:space="preserve"> in </w:t>
+      </w:r>
+      <w:proofErr w:type="spellStart"/>
+      <w:r>
+        <w:rPr>
+          <w:rFonts w:ascii="Calibri" w:hAnsi="Calibri" w:cs="Calibri"/>
+        </w:rPr>
+        <w:t>stressful</w:t>
+      </w:r>
+      <w:proofErr w:type="spellEnd"/>
+      <w:r>
+        <w:rPr>
+          <w:rFonts w:ascii="Calibri" w:hAnsi="Calibri" w:cs="Calibri"/>
+        </w:rPr>
+        <w:t xml:space="preserve"> </w:t>
+      </w:r>
+      <w:proofErr w:type="spellStart"/>
+      <w:r>
+        <w:rPr>
+          <w:rFonts w:ascii="Calibri" w:hAnsi="Calibri" w:cs="Calibri"/>
+        </w:rPr>
+        <w:t>situations</w:t>
+      </w:r>
+      <w:proofErr w:type="spellEnd"/>
+      <w:r>
+        <w:rPr>
+          <w:rFonts w:ascii="Calibri" w:hAnsi="Calibri" w:cs="Calibri"/>
+        </w:rPr>
+        <w:t xml:space="preserve">. I </w:t>
+      </w:r>
+      <w:proofErr w:type="spellStart"/>
+      <w:r>
+        <w:rPr>
+          <w:rFonts w:ascii="Calibri" w:hAnsi="Calibri" w:cs="Calibri"/>
+        </w:rPr>
+        <w:t>would</w:t>
+      </w:r>
+      <w:proofErr w:type="spellEnd"/>
+      <w:r>
+        <w:rPr>
+          <w:rFonts w:ascii="Calibri" w:hAnsi="Calibri" w:cs="Calibri"/>
+        </w:rPr>
+        <w:t xml:space="preserve"> </w:t>
+      </w:r>
+      <w:proofErr w:type="spellStart"/>
+      <w:r>
+        <w:rPr>
+          <w:rFonts w:ascii="Calibri" w:hAnsi="Calibri" w:cs="Calibri"/>
+        </w:rPr>
+        <w:t>like</w:t>
+      </w:r>
+      <w:proofErr w:type="spellEnd"/>
+      <w:r>
+        <w:rPr>
+          <w:rFonts w:ascii="Calibri" w:hAnsi="Calibri" w:cs="Calibri"/>
+        </w:rPr>
+        <w:t xml:space="preserve"> to </w:t>
+      </w:r>
+      <w:proofErr w:type="spellStart"/>
       <w:r>
         <w:rPr>
           <w:rStyle w:val="letter-body-bold"/>
@@ -12840,8 +15570,29 @@
           <w:b/>
           <w:bCs/>
         </w:rPr>
-        <w:t>work together</w:t>
-      </w:r>
+        <w:t>work</w:t>
+      </w:r>
+      <w:proofErr w:type="spellEnd"/>
+      <w:r>
+        <w:rPr>
+          <w:rStyle w:val="letter-body-bold"/>
+          <w:rFonts w:ascii="Calibri" w:hAnsi="Calibri" w:cs="Calibri"/>
+          <w:b/>
+          <w:bCs/>
+        </w:rPr>
+        <w:t xml:space="preserve"> </w:t>
+      </w:r>
+      <w:proofErr w:type="spellStart"/>
+      <w:r>
+        <w:rPr>
+          <w:rStyle w:val="letter-body-bold"/>
+          <w:rFonts w:ascii="Calibri" w:hAnsi="Calibri" w:cs="Calibri"/>
+          <w:b/>
+          <w:bCs/>
+        </w:rPr>
+        <w:t>together</w:t>
+      </w:r>
+      <w:proofErr w:type="spellEnd"/>
       <w:r>
         <w:rPr>
           <w:rFonts w:ascii="Calibri" w:hAnsi="Calibri" w:cs="Calibri"/>
@@ -12861,8 +15612,37 @@
         <w:rPr>
           <w:rFonts w:ascii="Calibri" w:hAnsi="Calibri" w:cs="Calibri"/>
         </w:rPr>
-        <w:t> where I can </w:t>
-      </w:r>
+        <w:t> </w:t>
+      </w:r>
+      <w:proofErr w:type="spellStart"/>
+      <w:r>
+        <w:rPr>
+          <w:rFonts w:ascii="Calibri" w:hAnsi="Calibri" w:cs="Calibri"/>
+        </w:rPr>
+        <w:t>where</w:t>
+      </w:r>
+      <w:proofErr w:type="spellEnd"/>
+      <w:r>
+        <w:rPr>
+          <w:rFonts w:ascii="Calibri" w:hAnsi="Calibri" w:cs="Calibri"/>
+        </w:rPr>
+        <w:t xml:space="preserve"> I </w:t>
+      </w:r>
+      <w:proofErr w:type="spellStart"/>
+      <w:r>
+        <w:rPr>
+          <w:rFonts w:ascii="Calibri" w:hAnsi="Calibri" w:cs="Calibri"/>
+        </w:rPr>
+        <w:t>can</w:t>
+      </w:r>
+      <w:proofErr w:type="spellEnd"/>
+      <w:r>
+        <w:rPr>
+          <w:rFonts w:ascii="Calibri" w:hAnsi="Calibri" w:cs="Calibri"/>
+        </w:rPr>
+        <w:t> </w:t>
+      </w:r>
+      <w:proofErr w:type="spellStart"/>
       <w:r>
         <w:rPr>
           <w:rStyle w:val="letter-body-bold"/>
@@ -12872,11 +15652,124 @@
         </w:rPr>
         <w:t>learn</w:t>
       </w:r>
-      <w:r>
-        <w:rPr>
-          <w:rFonts w:ascii="Calibri" w:hAnsi="Calibri" w:cs="Calibri"/>
-        </w:rPr>
-        <w:t> from colleagues and them from me. Working lonely isn't an issue neither.</w:t>
+      <w:proofErr w:type="spellEnd"/>
+      <w:r>
+        <w:rPr>
+          <w:rFonts w:ascii="Calibri" w:hAnsi="Calibri" w:cs="Calibri"/>
+        </w:rPr>
+        <w:t xml:space="preserve"> from </w:t>
+      </w:r>
+      <w:proofErr w:type="spellStart"/>
+      <w:r>
+        <w:rPr>
+          <w:rFonts w:ascii="Calibri" w:hAnsi="Calibri" w:cs="Calibri"/>
+        </w:rPr>
+        <w:t>colleagues</w:t>
+      </w:r>
+      <w:proofErr w:type="spellEnd"/>
+      <w:r>
+        <w:rPr>
+          <w:rFonts w:ascii="Calibri" w:hAnsi="Calibri" w:cs="Calibri"/>
+        </w:rPr>
+        <w:t xml:space="preserve"> and </w:t>
+      </w:r>
+      <w:proofErr w:type="spellStart"/>
+      <w:r>
+        <w:rPr>
+          <w:rFonts w:ascii="Calibri" w:hAnsi="Calibri" w:cs="Calibri"/>
+        </w:rPr>
+        <w:t>them</w:t>
+      </w:r>
+      <w:proofErr w:type="spellEnd"/>
+      <w:r>
+        <w:rPr>
+          <w:rFonts w:ascii="Calibri" w:hAnsi="Calibri" w:cs="Calibri"/>
+        </w:rPr>
+        <w:t xml:space="preserve"> from me. </w:t>
+      </w:r>
+      <w:proofErr w:type="spellStart"/>
+      <w:r>
+        <w:rPr>
+          <w:rFonts w:ascii="Calibri" w:hAnsi="Calibri" w:cs="Calibri"/>
+        </w:rPr>
+        <w:t>Working</w:t>
+      </w:r>
+      <w:proofErr w:type="spellEnd"/>
+      <w:r>
+        <w:rPr>
+          <w:rFonts w:ascii="Calibri" w:hAnsi="Calibri" w:cs="Calibri"/>
+        </w:rPr>
+        <w:t xml:space="preserve"> </w:t>
+      </w:r>
+      <w:proofErr w:type="spellStart"/>
+      <w:r>
+        <w:rPr>
+          <w:rFonts w:ascii="Calibri" w:hAnsi="Calibri" w:cs="Calibri"/>
+        </w:rPr>
+        <w:t>lonely</w:t>
+      </w:r>
+      <w:proofErr w:type="spellEnd"/>
+      <w:r>
+        <w:rPr>
+          <w:rFonts w:ascii="Calibri" w:hAnsi="Calibri" w:cs="Calibri"/>
+        </w:rPr>
+        <w:t xml:space="preserve"> </w:t>
+      </w:r>
+      <w:proofErr w:type="spellStart"/>
+      <w:r>
+        <w:rPr>
+          <w:rFonts w:ascii="Calibri" w:hAnsi="Calibri" w:cs="Calibri"/>
+        </w:rPr>
+        <w:t>isn't</w:t>
+      </w:r>
+      <w:proofErr w:type="spellEnd"/>
+      <w:r>
+        <w:rPr>
+          <w:rFonts w:ascii="Calibri" w:hAnsi="Calibri" w:cs="Calibri"/>
+        </w:rPr>
+        <w:t xml:space="preserve"> </w:t>
+      </w:r>
+      <w:proofErr w:type="spellStart"/>
+      <w:r>
+        <w:rPr>
+          <w:rFonts w:ascii="Calibri" w:hAnsi="Calibri" w:cs="Calibri"/>
+        </w:rPr>
+        <w:t>an</w:t>
+      </w:r>
+      <w:proofErr w:type="spellEnd"/>
+      <w:r>
+        <w:rPr>
+          <w:rFonts w:ascii="Calibri" w:hAnsi="Calibri" w:cs="Calibri"/>
+        </w:rPr>
+        <w:t xml:space="preserve"> </w:t>
+      </w:r>
+      <w:proofErr w:type="spellStart"/>
+      <w:r>
+        <w:rPr>
+          <w:rFonts w:ascii="Calibri" w:hAnsi="Calibri" w:cs="Calibri"/>
+        </w:rPr>
+        <w:t>issue</w:t>
+      </w:r>
+      <w:proofErr w:type="spellEnd"/>
+      <w:r>
+        <w:rPr>
+          <w:rFonts w:ascii="Calibri" w:hAnsi="Calibri" w:cs="Calibri"/>
+        </w:rPr>
+        <w:t xml:space="preserve"> </w:t>
+      </w:r>
+      <w:proofErr w:type="spellStart"/>
+      <w:r>
+        <w:rPr>
+          <w:rFonts w:ascii="Calibri" w:hAnsi="Calibri" w:cs="Calibri"/>
+        </w:rPr>
+        <w:t>neither</w:t>
+      </w:r>
+      <w:proofErr w:type="spellEnd"/>
+      <w:r>
+        <w:rPr>
+          <w:rFonts w:ascii="Calibri" w:hAnsi="Calibri" w:cs="Calibri"/>
+        </w:rPr>
+        <w:t>.</w:t>
       </w:r>
     </w:p>
     <w:p>
@@ -12886,11 +15779,159 @@
           <w:rFonts w:ascii="Calibri" w:hAnsi="Calibri" w:cs="Calibri"/>
         </w:rPr>
       </w:pPr>
-      <w:r>
-        <w:rPr>
-          <w:rFonts w:ascii="Calibri" w:hAnsi="Calibri" w:cs="Calibri"/>
-        </w:rPr>
-        <w:t>Hopefully have you a great idea of my capacities after reading this letter. I would like to </w:t>
+      <w:proofErr w:type="spellStart"/>
+      <w:r>
+        <w:rPr>
+          <w:rFonts w:ascii="Calibri" w:hAnsi="Calibri" w:cs="Calibri"/>
+        </w:rPr>
+        <w:t>Hopefully</w:t>
+      </w:r>
+      <w:proofErr w:type="spellEnd"/>
+      <w:r>
+        <w:rPr>
+          <w:rFonts w:ascii="Calibri" w:hAnsi="Calibri" w:cs="Calibri"/>
+        </w:rPr>
+        <w:t xml:space="preserve"> </w:t>
+      </w:r>
+      <w:proofErr w:type="spellStart"/>
+      <w:r>
+        <w:rPr>
+          <w:rFonts w:ascii="Calibri" w:hAnsi="Calibri" w:cs="Calibri"/>
+        </w:rPr>
+        <w:t>have</w:t>
+      </w:r>
+      <w:proofErr w:type="spellEnd"/>
+      <w:r>
+        <w:rPr>
+          <w:rFonts w:ascii="Calibri" w:hAnsi="Calibri" w:cs="Calibri"/>
+        </w:rPr>
+        <w:t xml:space="preserve"> </w:t>
+      </w:r>
+      <w:proofErr w:type="spellStart"/>
+      <w:r>
+        <w:rPr>
+          <w:rFonts w:ascii="Calibri" w:hAnsi="Calibri" w:cs="Calibri"/>
+        </w:rPr>
+        <w:t>you</w:t>
+      </w:r>
+      <w:proofErr w:type="spellEnd"/>
+      <w:r>
+        <w:rPr>
+          <w:rFonts w:ascii="Calibri" w:hAnsi="Calibri" w:cs="Calibri"/>
+        </w:rPr>
+        <w:t xml:space="preserve"> a </w:t>
+      </w:r>
+      <w:proofErr w:type="spellStart"/>
+      <w:r>
+        <w:rPr>
+          <w:rFonts w:ascii="Calibri" w:hAnsi="Calibri" w:cs="Calibri"/>
+        </w:rPr>
+        <w:t>great</w:t>
+      </w:r>
+      <w:proofErr w:type="spellEnd"/>
+      <w:r>
+        <w:rPr>
+          <w:rFonts w:ascii="Calibri" w:hAnsi="Calibri" w:cs="Calibri"/>
+        </w:rPr>
+        <w:t xml:space="preserve"> idea of my </w:t>
+      </w:r>
+      <w:proofErr w:type="spellStart"/>
+      <w:r>
+        <w:rPr>
+          <w:rFonts w:ascii="Calibri" w:hAnsi="Calibri" w:cs="Calibri"/>
+        </w:rPr>
+        <w:t>capacities</w:t>
+      </w:r>
+      <w:proofErr w:type="spellEnd"/>
+      <w:r>
+        <w:rPr>
+          <w:rFonts w:ascii="Calibri" w:hAnsi="Calibri" w:cs="Calibri"/>
+        </w:rPr>
+        <w:t xml:space="preserve"> </w:t>
+      </w:r>
+      <w:proofErr w:type="spellStart"/>
+      <w:r>
+        <w:rPr>
+          <w:rFonts w:ascii="Calibri" w:hAnsi="Calibri" w:cs="Calibri"/>
+        </w:rPr>
+        <w:t>after</w:t>
+      </w:r>
+      <w:proofErr w:type="spellEnd"/>
+      <w:r>
+        <w:rPr>
+          <w:rFonts w:ascii="Calibri" w:hAnsi="Calibri" w:cs="Calibri"/>
+        </w:rPr>
+        <w:t xml:space="preserve"> </w:t>
+      </w:r>
+      <w:proofErr w:type="spellStart"/>
+      <w:r>
+        <w:rPr>
+          <w:rFonts w:ascii="Calibri" w:hAnsi="Calibri" w:cs="Calibri"/>
+        </w:rPr>
+        <w:t>reading</w:t>
+      </w:r>
+      <w:proofErr w:type="spellEnd"/>
+      <w:r>
+        <w:rPr>
+          <w:rFonts w:ascii="Calibri" w:hAnsi="Calibri" w:cs="Calibri"/>
+        </w:rPr>
+        <w:t xml:space="preserve"> </w:t>
+      </w:r>
+      <w:proofErr w:type="spellStart"/>
+      <w:r>
+        <w:rPr>
+          <w:rFonts w:ascii="Calibri" w:hAnsi="Calibri" w:cs="Calibri"/>
+        </w:rPr>
+        <w:t>this</w:t>
+      </w:r>
+      <w:proofErr w:type="spellEnd"/>
+      <w:r>
+        <w:rPr>
+          <w:rFonts w:ascii="Calibri" w:hAnsi="Calibri" w:cs="Calibri"/>
+        </w:rPr>
+        <w:t xml:space="preserve"> </w:t>
+      </w:r>
+      <w:proofErr w:type="spellStart"/>
+      <w:r>
+        <w:rPr>
+          <w:rFonts w:ascii="Calibri" w:hAnsi="Calibri" w:cs="Calibri"/>
+        </w:rPr>
+        <w:t>letter</w:t>
+      </w:r>
+      <w:proofErr w:type="spellEnd"/>
+      <w:r>
+        <w:rPr>
+          <w:rFonts w:ascii="Calibri" w:hAnsi="Calibri" w:cs="Calibri"/>
+        </w:rPr>
+        <w:t xml:space="preserve">. I </w:t>
+      </w:r>
+      <w:proofErr w:type="spellStart"/>
+      <w:r>
+        <w:rPr>
+          <w:rFonts w:ascii="Calibri" w:hAnsi="Calibri" w:cs="Calibri"/>
+        </w:rPr>
+        <w:t>would</w:t>
+      </w:r>
+      <w:proofErr w:type="spellEnd"/>
+      <w:r>
+        <w:rPr>
+          <w:rFonts w:ascii="Calibri" w:hAnsi="Calibri" w:cs="Calibri"/>
+        </w:rPr>
+        <w:t xml:space="preserve"> </w:t>
+      </w:r>
+      <w:proofErr w:type="spellStart"/>
+      <w:r>
+        <w:rPr>
+          <w:rFonts w:ascii="Calibri" w:hAnsi="Calibri" w:cs="Calibri"/>
+        </w:rPr>
+        <w:t>like</w:t>
+      </w:r>
+      <w:proofErr w:type="spellEnd"/>
+      <w:r>
+        <w:rPr>
+          <w:rFonts w:ascii="Calibri" w:hAnsi="Calibri" w:cs="Calibri"/>
+        </w:rPr>
+        <w:t xml:space="preserve"> to </w:t>
       </w:r>
       <w:r>
         <w:rPr>
@@ -12907,6 +15948,7 @@
         </w:rPr>
         <w:t> my </w:t>
       </w:r>
+      <w:proofErr w:type="spellStart"/>
       <w:r>
         <w:rPr>
           <w:rStyle w:val="letter-body-bold"/>
@@ -12914,13 +15956,76 @@
           <w:b/>
           <w:bCs/>
         </w:rPr>
-        <w:t>motivation and enthusiasm</w:t>
-      </w:r>
-      <w:r>
-        <w:rPr>
-          <w:rFonts w:ascii="Calibri" w:hAnsi="Calibri" w:cs="Calibri"/>
-        </w:rPr>
-        <w:t> in an introductory meeting.</w:t>
+        <w:t>motivation</w:t>
+      </w:r>
+      <w:proofErr w:type="spellEnd"/>
+      <w:r>
+        <w:rPr>
+          <w:rStyle w:val="letter-body-bold"/>
+          <w:rFonts w:ascii="Calibri" w:hAnsi="Calibri" w:cs="Calibri"/>
+          <w:b/>
+          <w:bCs/>
+        </w:rPr>
+        <w:t xml:space="preserve"> and </w:t>
+      </w:r>
+      <w:proofErr w:type="spellStart"/>
+      <w:r>
+        <w:rPr>
+          <w:rStyle w:val="letter-body-bold"/>
+          <w:rFonts w:ascii="Calibri" w:hAnsi="Calibri" w:cs="Calibri"/>
+          <w:b/>
+          <w:bCs/>
+        </w:rPr>
+        <w:t>enthusiasm</w:t>
+      </w:r>
+      <w:proofErr w:type="spellEnd"/>
+      <w:r>
+        <w:rPr>
+          <w:rFonts w:ascii="Calibri" w:hAnsi="Calibri" w:cs="Calibri"/>
+        </w:rPr>
+        <w:t xml:space="preserve"> in </w:t>
+      </w:r>
+      <w:proofErr w:type="spellStart"/>
+      <w:r>
+        <w:rPr>
+          <w:rFonts w:ascii="Calibri" w:hAnsi="Calibri" w:cs="Calibri"/>
+        </w:rPr>
+        <w:t>an</w:t>
+      </w:r>
+      <w:proofErr w:type="spellEnd"/>
+      <w:r>
+        <w:rPr>
+          <w:rFonts w:ascii="Calibri" w:hAnsi="Calibri" w:cs="Calibri"/>
+        </w:rPr>
+        <w:t xml:space="preserve"> </w:t>
+      </w:r>
+      <w:proofErr w:type="spellStart"/>
+      <w:r>
+        <w:rPr>
+          <w:rFonts w:ascii="Calibri" w:hAnsi="Calibri" w:cs="Calibri"/>
+        </w:rPr>
+        <w:t>introductory</w:t>
+      </w:r>
+      <w:proofErr w:type="spellEnd"/>
+      <w:r>
+        <w:rPr>
+          <w:rFonts w:ascii="Calibri" w:hAnsi="Calibri" w:cs="Calibri"/>
+        </w:rPr>
+        <w:t xml:space="preserve"> </w:t>
+      </w:r>
+      <w:proofErr w:type="spellStart"/>
+      <w:r>
+        <w:rPr>
+          <w:rFonts w:ascii="Calibri" w:hAnsi="Calibri" w:cs="Calibri"/>
+        </w:rPr>
+        <w:t>meeting</w:t>
+      </w:r>
+      <w:proofErr w:type="spellEnd"/>
+      <w:r>
+        <w:rPr>
+          <w:rFonts w:ascii="Calibri" w:hAnsi="Calibri" w:cs="Calibri"/>
+        </w:rPr>
+        <w:t>.</w:t>
       </w:r>
     </w:p>
     <w:p>
@@ -12930,11 +16035,33 @@
           <w:rFonts w:ascii="Calibri" w:hAnsi="Calibri" w:cs="Calibri"/>
         </w:rPr>
       </w:pPr>
-      <w:r>
-        <w:rPr>
-          <w:rFonts w:ascii="Calibri" w:hAnsi="Calibri" w:cs="Calibri"/>
-        </w:rPr>
-        <w:t>Kind regards,</w:t>
+      <w:proofErr w:type="spellStart"/>
+      <w:r>
+        <w:rPr>
+          <w:rFonts w:ascii="Calibri" w:hAnsi="Calibri" w:cs="Calibri"/>
+        </w:rPr>
+        <w:t>Kind</w:t>
+      </w:r>
+      <w:proofErr w:type="spellEnd"/>
+      <w:r>
+        <w:rPr>
+          <w:rFonts w:ascii="Calibri" w:hAnsi="Calibri" w:cs="Calibri"/>
+        </w:rPr>
+        <w:t xml:space="preserve"> </w:t>
+      </w:r>
+      <w:proofErr w:type="spellStart"/>
+      <w:r>
+        <w:rPr>
+          <w:rFonts w:ascii="Calibri" w:hAnsi="Calibri" w:cs="Calibri"/>
+        </w:rPr>
+        <w:t>regards</w:t>
+      </w:r>
+      <w:proofErr w:type="spellEnd"/>
+      <w:r>
+        <w:rPr>
+          <w:rFonts w:ascii="Calibri" w:hAnsi="Calibri" w:cs="Calibri"/>
+        </w:rPr>
+        <w:t>,</w:t>
       </w:r>
     </w:p>
     <w:p>
@@ -13037,28 +16164,28 @@
         <v:path o:extrusionok="f" gradientshapeok="t" o:connecttype="rect"/>
         <o:lock v:ext="edit" aspectratio="t"/>
       </v:shapetype>
-      <v:shape id="_x0000_i1150" type="#_x0000_t75" style="width:294.7pt;height:294.7pt" o:bullet="t">
+      <v:shape id="_x0000_i2002" type="#_x0000_t75" style="width:294.7pt;height:294.7pt" o:bullet="t">
         <v:imagedata r:id="rId1" o:title="mailbox"/>
       </v:shape>
     </w:pict>
   </w:numPicBullet>
   <w:numPicBullet w:numPicBulletId="1">
     <w:pict>
-      <v:shape id="_x0000_i1151" type="#_x0000_t75" style="width:409.65pt;height:409.65pt" o:bullet="t">
+      <v:shape id="_x0000_i2003" type="#_x0000_t75" style="width:409.65pt;height:409.65pt" o:bullet="t">
         <v:imagedata r:id="rId2" o:title="telephone"/>
       </v:shape>
     </w:pict>
   </w:numPicBullet>
   <w:numPicBullet w:numPicBulletId="2">
     <w:pict>
-      <v:shape id="_x0000_i1152" type="#_x0000_t75" style="width:383.95pt;height:383.95pt" o:bullet="t">
+      <v:shape id="_x0000_i2004" type="#_x0000_t75" style="width:383.95pt;height:383.95pt" o:bullet="t">
         <v:imagedata r:id="rId3" o:title="car"/>
       </v:shape>
     </w:pict>
   </w:numPicBullet>
   <w:numPicBullet w:numPicBulletId="3">
     <w:pict>
-      <v:shape id="_x0000_i1153" type="#_x0000_t75" style="width:409.65pt;height:409.65pt" o:bullet="t">
+      <v:shape id="_x0000_i2005" type="#_x0000_t75" style="width:409.65pt;height:409.65pt" o:bullet="t">
         <v:imagedata r:id="rId4" o:title="email"/>
       </v:shape>
     </w:pict>

</xml_diff>

<commit_message>
closes #5; Added missing point at the end of an paragraph inside of the motivation letter.
</commit_message>
<xml_diff>
--- a/cv.en.sitko patryk.docx
+++ b/cv.en.sitko patryk.docx
@@ -14177,35 +14177,7 @@
             <w:rStyle w:val="Hipercze"/>
             <w:rFonts w:ascii="Calibri" w:hAnsi="Calibri" w:cs="Calibri"/>
           </w:rPr>
-          <w:t>www.wake</w:t>
-        </w:r>
-        <w:r>
-          <w:rPr>
-            <w:rStyle w:val="Hipercze"/>
-            <w:rFonts w:ascii="Calibri" w:hAnsi="Calibri" w:cs="Calibri"/>
-          </w:rPr>
-          <w:t>y</w:t>
-        </w:r>
-        <w:r>
-          <w:rPr>
-            <w:rStyle w:val="Hipercze"/>
-            <w:rFonts w:ascii="Calibri" w:hAnsi="Calibri" w:cs="Calibri"/>
-          </w:rPr>
-          <w:t>wa</w:t>
-        </w:r>
-        <w:r>
-          <w:rPr>
-            <w:rStyle w:val="Hipercze"/>
-            <w:rFonts w:ascii="Calibri" w:hAnsi="Calibri" w:cs="Calibri"/>
-          </w:rPr>
-          <w:t>k</w:t>
-        </w:r>
-        <w:r>
-          <w:rPr>
-            <w:rStyle w:val="Hipercze"/>
-            <w:rFonts w:ascii="Calibri" w:hAnsi="Calibri" w:cs="Calibri"/>
-          </w:rPr>
-          <w:t>ey.me</w:t>
+          <w:t>www.wakeywakey.me</w:t>
         </w:r>
       </w:hyperlink>
       <w:r>
@@ -14509,6 +14481,13 @@
           <w:bCs/>
         </w:rPr>
         <w:t xml:space="preserve"> place</w:t>
+      </w:r>
+      <w:r>
+        <w:rPr>
+          <w:rStyle w:val="letter-body-bold"/>
+          <w:rFonts w:ascii="Calibri" w:hAnsi="Calibri" w:cs="Calibri"/>
+        </w:rPr>
+        <w:t>.</w:t>
       </w:r>
     </w:p>
     <w:p>
@@ -16164,28 +16143,28 @@
         <v:path o:extrusionok="f" gradientshapeok="t" o:connecttype="rect"/>
         <o:lock v:ext="edit" aspectratio="t"/>
       </v:shapetype>
-      <v:shape id="_x0000_i2002" type="#_x0000_t75" style="width:294.7pt;height:294.7pt" o:bullet="t">
+      <v:shape id="_x0000_i1510" type="#_x0000_t75" style="width:294.7pt;height:294.7pt" o:bullet="t">
         <v:imagedata r:id="rId1" o:title="mailbox"/>
       </v:shape>
     </w:pict>
   </w:numPicBullet>
   <w:numPicBullet w:numPicBulletId="1">
     <w:pict>
-      <v:shape id="_x0000_i2003" type="#_x0000_t75" style="width:409.65pt;height:409.65pt" o:bullet="t">
+      <v:shape id="_x0000_i1511" type="#_x0000_t75" style="width:409.65pt;height:409.65pt" o:bullet="t">
         <v:imagedata r:id="rId2" o:title="telephone"/>
       </v:shape>
     </w:pict>
   </w:numPicBullet>
   <w:numPicBullet w:numPicBulletId="2">
     <w:pict>
-      <v:shape id="_x0000_i2004" type="#_x0000_t75" style="width:383.95pt;height:383.95pt" o:bullet="t">
+      <v:shape id="_x0000_i1512" type="#_x0000_t75" style="width:383.95pt;height:383.95pt" o:bullet="t">
         <v:imagedata r:id="rId3" o:title="car"/>
       </v:shape>
     </w:pict>
   </w:numPicBullet>
   <w:numPicBullet w:numPicBulletId="3">
     <w:pict>
-      <v:shape id="_x0000_i2005" type="#_x0000_t75" style="width:409.65pt;height:409.65pt" o:bullet="t">
+      <v:shape id="_x0000_i1513" type="#_x0000_t75" style="width:409.65pt;height:409.65pt" o:bullet="t">
         <v:imagedata r:id="rId4" o:title="email"/>
       </v:shape>
     </w:pict>

</xml_diff>

<commit_message>
Removed the , from 'Kind regards' and the . from 'Patryk Sitko' inside of the motivation letter.
</commit_message>
<xml_diff>
--- a/cv.en.sitko patryk.docx
+++ b/cv.en.sitko patryk.docx
@@ -920,7 +920,6 @@
         </w:rPr>
       </w:pPr>
       <w:hyperlink r:id="rId6" w:history="1">
-        <w:proofErr w:type="spellStart"/>
         <w:r>
           <w:rPr>
             <w:rStyle w:val="Hipercze"/>
@@ -943,159 +942,8 @@
               <w14:round/>
             </w14:textOutline>
           </w:rPr>
-          <w:t>Bergensesteenweg</w:t>
+          <w:t>Bergensesteenweg 37a 002, 1500 Halle - Vlaams Brabant, België</w:t>
         </w:r>
-        <w:proofErr w:type="spellEnd"/>
-        <w:r>
-          <w:rPr>
-            <w:rStyle w:val="Hipercze"/>
-            <w:b/>
-            <w:color w:val="7030A0"/>
-            <w:sz w:val="28"/>
-            <w:szCs w:val="28"/>
-            <w:u w:val="none"/>
-            <w14:shadow w14:blurRad="12700" w14:dist="38100" w14:dir="2700000" w14:sx="100000" w14:sy="100000" w14:kx="0" w14:ky="0" w14:algn="tl">
-              <w14:schemeClr w14:val="accent5">
-                <w14:lumMod w14:val="60000"/>
-                <w14:lumOff w14:val="40000"/>
-              </w14:schemeClr>
-            </w14:shadow>
-            <w14:textOutline w14:w="9525" w14:cap="flat" w14:cmpd="sng" w14:algn="ctr">
-              <w14:solidFill>
-                <w14:srgbClr w14:val="5B9BD5"/>
-              </w14:solidFill>
-              <w14:prstDash w14:val="solid"/>
-              <w14:round/>
-            </w14:textOutline>
-          </w:rPr>
-          <w:t xml:space="preserve"> 37a 002, 1500 Halle - </w:t>
-        </w:r>
-        <w:proofErr w:type="spellStart"/>
-        <w:r>
-          <w:rPr>
-            <w:rStyle w:val="Hipercze"/>
-            <w:b/>
-            <w:color w:val="7030A0"/>
-            <w:sz w:val="28"/>
-            <w:szCs w:val="28"/>
-            <w:u w:val="none"/>
-            <w14:shadow w14:blurRad="12700" w14:dist="38100" w14:dir="2700000" w14:sx="100000" w14:sy="100000" w14:kx="0" w14:ky="0" w14:algn="tl">
-              <w14:schemeClr w14:val="accent5">
-                <w14:lumMod w14:val="60000"/>
-                <w14:lumOff w14:val="40000"/>
-              </w14:schemeClr>
-            </w14:shadow>
-            <w14:textOutline w14:w="9525" w14:cap="flat" w14:cmpd="sng" w14:algn="ctr">
-              <w14:solidFill>
-                <w14:srgbClr w14:val="5B9BD5"/>
-              </w14:solidFill>
-              <w14:prstDash w14:val="solid"/>
-              <w14:round/>
-            </w14:textOutline>
-          </w:rPr>
-          <w:t>Vlaams</w:t>
-        </w:r>
-        <w:proofErr w:type="spellEnd"/>
-        <w:r>
-          <w:rPr>
-            <w:rStyle w:val="Hipercze"/>
-            <w:b/>
-            <w:color w:val="7030A0"/>
-            <w:sz w:val="28"/>
-            <w:szCs w:val="28"/>
-            <w:u w:val="none"/>
-            <w14:shadow w14:blurRad="12700" w14:dist="38100" w14:dir="2700000" w14:sx="100000" w14:sy="100000" w14:kx="0" w14:ky="0" w14:algn="tl">
-              <w14:schemeClr w14:val="accent5">
-                <w14:lumMod w14:val="60000"/>
-                <w14:lumOff w14:val="40000"/>
-              </w14:schemeClr>
-            </w14:shadow>
-            <w14:textOutline w14:w="9525" w14:cap="flat" w14:cmpd="sng" w14:algn="ctr">
-              <w14:solidFill>
-                <w14:srgbClr w14:val="5B9BD5"/>
-              </w14:solidFill>
-              <w14:prstDash w14:val="solid"/>
-              <w14:round/>
-            </w14:textOutline>
-          </w:rPr>
-          <w:t xml:space="preserve"> </w:t>
-        </w:r>
-        <w:proofErr w:type="spellStart"/>
-        <w:r>
-          <w:rPr>
-            <w:rStyle w:val="Hipercze"/>
-            <w:b/>
-            <w:color w:val="7030A0"/>
-            <w:sz w:val="28"/>
-            <w:szCs w:val="28"/>
-            <w:u w:val="none"/>
-            <w14:shadow w14:blurRad="12700" w14:dist="38100" w14:dir="2700000" w14:sx="100000" w14:sy="100000" w14:kx="0" w14:ky="0" w14:algn="tl">
-              <w14:schemeClr w14:val="accent5">
-                <w14:lumMod w14:val="60000"/>
-                <w14:lumOff w14:val="40000"/>
-              </w14:schemeClr>
-            </w14:shadow>
-            <w14:textOutline w14:w="9525" w14:cap="flat" w14:cmpd="sng" w14:algn="ctr">
-              <w14:solidFill>
-                <w14:srgbClr w14:val="5B9BD5"/>
-              </w14:solidFill>
-              <w14:prstDash w14:val="solid"/>
-              <w14:round/>
-            </w14:textOutline>
-          </w:rPr>
-          <w:t>Brabant</w:t>
-        </w:r>
-        <w:proofErr w:type="spellEnd"/>
-        <w:r>
-          <w:rPr>
-            <w:rStyle w:val="Hipercze"/>
-            <w:b/>
-            <w:color w:val="7030A0"/>
-            <w:sz w:val="28"/>
-            <w:szCs w:val="28"/>
-            <w:u w:val="none"/>
-            <w14:shadow w14:blurRad="12700" w14:dist="38100" w14:dir="2700000" w14:sx="100000" w14:sy="100000" w14:kx="0" w14:ky="0" w14:algn="tl">
-              <w14:schemeClr w14:val="accent5">
-                <w14:lumMod w14:val="60000"/>
-                <w14:lumOff w14:val="40000"/>
-              </w14:schemeClr>
-            </w14:shadow>
-            <w14:textOutline w14:w="9525" w14:cap="flat" w14:cmpd="sng" w14:algn="ctr">
-              <w14:solidFill>
-                <w14:srgbClr w14:val="5B9BD5"/>
-              </w14:solidFill>
-              <w14:prstDash w14:val="solid"/>
-              <w14:round/>
-            </w14:textOutline>
-          </w:rPr>
-          <w:t xml:space="preserve">, </w:t>
-        </w:r>
-        <w:proofErr w:type="spellStart"/>
-        <w:r>
-          <w:rPr>
-            <w:rStyle w:val="Hipercze"/>
-            <w:b/>
-            <w:color w:val="7030A0"/>
-            <w:sz w:val="28"/>
-            <w:szCs w:val="28"/>
-            <w:u w:val="none"/>
-            <w14:shadow w14:blurRad="12700" w14:dist="38100" w14:dir="2700000" w14:sx="100000" w14:sy="100000" w14:kx="0" w14:ky="0" w14:algn="tl">
-              <w14:schemeClr w14:val="accent5">
-                <w14:lumMod w14:val="60000"/>
-                <w14:lumOff w14:val="40000"/>
-              </w14:schemeClr>
-            </w14:shadow>
-            <w14:textOutline w14:w="9525" w14:cap="flat" w14:cmpd="sng" w14:algn="ctr">
-              <w14:solidFill>
-                <w14:srgbClr w14:val="5B9BD5"/>
-              </w14:solidFill>
-              <w14:prstDash w14:val="solid"/>
-              <w14:round/>
-            </w14:textOutline>
-          </w:rPr>
-          <w:t>België</w:t>
-        </w:r>
-        <w:proofErr w:type="spellEnd"/>
       </w:hyperlink>
     </w:p>
     <w:p>
@@ -1355,78 +1203,8 @@
             <w14:round/>
           </w14:textOutline>
         </w:rPr>
-        <w:t xml:space="preserve">Drivers </w:t>
-      </w:r>
-      <w:proofErr w:type="spellStart"/>
-      <w:r>
-        <w:rPr>
-          <w:b/>
-          <w:color w:val="7030A0"/>
-          <w:sz w:val="28"/>
-          <w:szCs w:val="28"/>
-          <w14:shadow w14:blurRad="12700" w14:dist="38100" w14:dir="2700000" w14:sx="100000" w14:sy="100000" w14:kx="0" w14:ky="0" w14:algn="tl">
-            <w14:schemeClr w14:val="accent5">
-              <w14:lumMod w14:val="60000"/>
-              <w14:lumOff w14:val="40000"/>
-            </w14:schemeClr>
-          </w14:shadow>
-          <w14:textOutline w14:w="9525" w14:cap="flat" w14:cmpd="sng" w14:algn="ctr">
-            <w14:solidFill>
-              <w14:srgbClr w14:val="5B9BD5"/>
-            </w14:solidFill>
-            <w14:prstDash w14:val="solid"/>
-            <w14:round/>
-          </w14:textOutline>
-        </w:rPr>
-        <w:t>Licence</w:t>
-      </w:r>
-      <w:proofErr w:type="spellEnd"/>
-      <w:r>
-        <w:rPr>
-          <w:b/>
-          <w:color w:val="7030A0"/>
-          <w:sz w:val="28"/>
-          <w:szCs w:val="28"/>
-          <w14:shadow w14:blurRad="12700" w14:dist="38100" w14:dir="2700000" w14:sx="100000" w14:sy="100000" w14:kx="0" w14:ky="0" w14:algn="tl">
-            <w14:schemeClr w14:val="accent5">
-              <w14:lumMod w14:val="60000"/>
-              <w14:lumOff w14:val="40000"/>
-            </w14:schemeClr>
-          </w14:shadow>
-          <w14:textOutline w14:w="9525" w14:cap="flat" w14:cmpd="sng" w14:algn="ctr">
-            <w14:solidFill>
-              <w14:srgbClr w14:val="5B9BD5"/>
-            </w14:solidFill>
-            <w14:prstDash w14:val="solid"/>
-            <w14:round/>
-          </w14:textOutline>
-        </w:rPr>
-        <w:t xml:space="preserve"> – </w:t>
-      </w:r>
-      <w:proofErr w:type="spellStart"/>
-      <w:r>
-        <w:rPr>
-          <w:b/>
-          <w:color w:val="7030A0"/>
-          <w:sz w:val="28"/>
-          <w:szCs w:val="28"/>
-          <w14:shadow w14:blurRad="12700" w14:dist="38100" w14:dir="2700000" w14:sx="100000" w14:sy="100000" w14:kx="0" w14:ky="0" w14:algn="tl">
-            <w14:schemeClr w14:val="accent5">
-              <w14:lumMod w14:val="60000"/>
-              <w14:lumOff w14:val="40000"/>
-            </w14:schemeClr>
-          </w14:shadow>
-          <w14:textOutline w14:w="9525" w14:cap="flat" w14:cmpd="sng" w14:algn="ctr">
-            <w14:solidFill>
-              <w14:srgbClr w14:val="5B9BD5"/>
-            </w14:solidFill>
-            <w14:prstDash w14:val="solid"/>
-            <w14:round/>
-          </w14:textOutline>
-        </w:rPr>
-        <w:t>None</w:t>
-      </w:r>
-      <w:proofErr w:type="spellEnd"/>
+        <w:t>Drivers Licence – None</w:t>
+      </w:r>
     </w:p>
     <w:p>
       <w:pPr>
@@ -2044,7 +1822,6 @@
           </w14:textOutline>
         </w:rPr>
       </w:pPr>
-      <w:proofErr w:type="spellStart"/>
       <w:r>
         <w:rPr>
           <w:rStyle w:val="Hipercze"/>
@@ -2067,7 +1844,6 @@
         </w:rPr>
         <w:t>Result-oriented</w:t>
       </w:r>
-      <w:proofErr w:type="spellEnd"/>
       <w:r>
         <w:rPr>
           <w:rStyle w:val="Hipercze"/>
@@ -2156,7 +1932,6 @@
         </w:rPr>
         <w:t xml:space="preserve">   </w:t>
       </w:r>
-      <w:proofErr w:type="spellStart"/>
       <w:r>
         <w:rPr>
           <w:rStyle w:val="Hipercze"/>
@@ -2179,7 +1954,6 @@
         </w:rPr>
         <w:t>Efficient</w:t>
       </w:r>
-      <w:proofErr w:type="spellEnd"/>
       <w:r>
         <w:rPr>
           <w:rStyle w:val="Hipercze"/>
@@ -2297,7 +2071,6 @@
           </w14:textOutline>
         </w:rPr>
       </w:pPr>
-      <w:proofErr w:type="spellStart"/>
       <w:r>
         <w:rPr>
           <w:rStyle w:val="Hipercze"/>
@@ -2320,7 +2093,6 @@
         </w:rPr>
         <w:t>Analytical</w:t>
       </w:r>
-      <w:proofErr w:type="spellEnd"/>
       <w:r>
         <w:rPr>
           <w:rStyle w:val="Hipercze"/>
@@ -2431,7 +2203,6 @@
         </w:rPr>
         <w:t xml:space="preserve">   </w:t>
       </w:r>
-      <w:proofErr w:type="spellStart"/>
       <w:r>
         <w:rPr>
           <w:rStyle w:val="Hipercze"/>
@@ -2454,7 +2225,6 @@
         </w:rPr>
         <w:t>Conceptual</w:t>
       </w:r>
-      <w:proofErr w:type="spellEnd"/>
       <w:r>
         <w:rPr>
           <w:rStyle w:val="Hipercze"/>
@@ -2572,7 +2342,6 @@
           </w14:textOutline>
         </w:rPr>
       </w:pPr>
-      <w:proofErr w:type="spellStart"/>
       <w:r>
         <w:rPr>
           <w:rStyle w:val="Hipercze"/>
@@ -2593,9 +2362,8 @@
             <w14:round/>
           </w14:textOutline>
         </w:rPr>
-        <w:t>Stress</w:t>
-      </w:r>
-      <w:proofErr w:type="spellEnd"/>
+        <w:t>Stress resistant</w:t>
+      </w:r>
       <w:r>
         <w:rPr>
           <w:rStyle w:val="Hipercze"/>
@@ -2616,9 +2384,8 @@
             <w14:round/>
           </w14:textOutline>
         </w:rPr>
-        <w:t xml:space="preserve"> </w:t>
-      </w:r>
-      <w:proofErr w:type="spellStart"/>
+        <w:tab/>
+      </w:r>
       <w:r>
         <w:rPr>
           <w:rStyle w:val="Hipercze"/>
@@ -2639,14 +2406,13 @@
             <w14:round/>
           </w14:textOutline>
         </w:rPr>
-        <w:t>resistant</w:t>
-      </w:r>
-      <w:proofErr w:type="spellEnd"/>
-      <w:r>
-        <w:rPr>
-          <w:rStyle w:val="Hipercze"/>
-          <w:b/>
-          <w:color w:val="5B9BD5"/>
+        <w:tab/>
+      </w:r>
+      <w:r>
+        <w:rPr>
+          <w:rStyle w:val="Hipercze"/>
+          <w:b/>
+          <w:color w:val="7030A0"/>
           <w:sz w:val="32"/>
           <w:szCs w:val="32"/>
           <w:u w:val="none"/>
@@ -2662,7 +2428,7 @@
             <w14:round/>
           </w14:textOutline>
         </w:rPr>
-        <w:tab/>
+        <w:t>•</w:t>
       </w:r>
       <w:r>
         <w:rPr>
@@ -2684,76 +2450,8 @@
             <w14:round/>
           </w14:textOutline>
         </w:rPr>
-        <w:tab/>
-      </w:r>
-      <w:r>
-        <w:rPr>
-          <w:rStyle w:val="Hipercze"/>
-          <w:b/>
-          <w:color w:val="7030A0"/>
-          <w:sz w:val="32"/>
-          <w:szCs w:val="32"/>
-          <w:u w:val="none"/>
-          <w14:shadow w14:blurRad="12700" w14:dist="38100" w14:dir="2700000" w14:sx="100000" w14:sy="100000" w14:kx="0" w14:ky="0" w14:algn="tl">
-            <w14:schemeClr w14:val="accent5">
-              <w14:lumMod w14:val="60000"/>
-              <w14:lumOff w14:val="40000"/>
-            </w14:schemeClr>
-          </w14:shadow>
-          <w14:textOutline w14:w="9525" w14:cap="flat" w14:cmpd="sng" w14:algn="ctr">
-            <w14:noFill/>
-            <w14:prstDash w14:val="solid"/>
-            <w14:round/>
-          </w14:textOutline>
-        </w:rPr>
-        <w:t>•</w:t>
-      </w:r>
-      <w:r>
-        <w:rPr>
-          <w:rStyle w:val="Hipercze"/>
-          <w:b/>
-          <w:color w:val="5B9BD5"/>
-          <w:sz w:val="32"/>
-          <w:szCs w:val="32"/>
-          <w:u w:val="none"/>
-          <w14:shadow w14:blurRad="12700" w14:dist="38100" w14:dir="2700000" w14:sx="100000" w14:sy="100000" w14:kx="0" w14:ky="0" w14:algn="tl">
-            <w14:schemeClr w14:val="accent5">
-              <w14:lumMod w14:val="60000"/>
-              <w14:lumOff w14:val="40000"/>
-            </w14:schemeClr>
-          </w14:shadow>
-          <w14:textOutline w14:w="9525" w14:cap="flat" w14:cmpd="sng" w14:algn="ctr">
-            <w14:noFill/>
-            <w14:prstDash w14:val="solid"/>
-            <w14:round/>
-          </w14:textOutline>
-        </w:rPr>
-        <w:t xml:space="preserve">   </w:t>
-      </w:r>
-      <w:proofErr w:type="spellStart"/>
-      <w:r>
-        <w:rPr>
-          <w:rStyle w:val="Hipercze"/>
-          <w:b/>
-          <w:color w:val="5B9BD5"/>
-          <w:sz w:val="32"/>
-          <w:szCs w:val="32"/>
-          <w:u w:val="none"/>
-          <w14:shadow w14:blurRad="12700" w14:dist="38100" w14:dir="2700000" w14:sx="100000" w14:sy="100000" w14:kx="0" w14:ky="0" w14:algn="tl">
-            <w14:schemeClr w14:val="accent5">
-              <w14:lumMod w14:val="60000"/>
-              <w14:lumOff w14:val="40000"/>
-            </w14:schemeClr>
-          </w14:shadow>
-          <w14:textOutline w14:w="9525" w14:cap="flat" w14:cmpd="sng" w14:algn="ctr">
-            <w14:noFill/>
-            <w14:prstDash w14:val="solid"/>
-            <w14:round/>
-          </w14:textOutline>
-        </w:rPr>
-        <w:t>Responsible</w:t>
-      </w:r>
-      <w:proofErr w:type="spellEnd"/>
+        <w:t xml:space="preserve">   Responsible</w:t>
+      </w:r>
     </w:p>
     <w:p>
       <w:pPr>
@@ -3135,7 +2833,6 @@
           </wp:anchor>
         </w:drawing>
       </w:r>
-      <w:proofErr w:type="spellStart"/>
       <w:r>
         <w:rPr>
           <w:rStyle w:val="Hipercze"/>
@@ -3158,32 +2855,7 @@
             <w14:round/>
           </w14:textOutline>
         </w:rPr>
-        <w:t>Written</w:t>
-      </w:r>
-      <w:proofErr w:type="spellEnd"/>
-      <w:r>
-        <w:rPr>
-          <w:rStyle w:val="Hipercze"/>
-          <w:bCs/>
-          <w:color w:val="5B9BD5"/>
-          <w:sz w:val="32"/>
-          <w:szCs w:val="32"/>
-          <w:u w:val="none"/>
-          <w14:shadow w14:blurRad="12700" w14:dist="38100" w14:dir="2700000" w14:sx="100000" w14:sy="100000" w14:kx="0" w14:ky="0" w14:algn="tl">
-            <w14:schemeClr w14:val="accent5">
-              <w14:lumMod w14:val="60000"/>
-              <w14:lumOff w14:val="40000"/>
-            </w14:schemeClr>
-          </w14:shadow>
-          <w14:textOutline w14:w="9525" w14:cap="flat" w14:cmpd="sng" w14:algn="ctr">
-            <w14:solidFill>
-              <w14:srgbClr w14:val="5B9BD5"/>
-            </w14:solidFill>
-            <w14:prstDash w14:val="solid"/>
-            <w14:round/>
-          </w14:textOutline>
-        </w:rPr>
-        <w:t>:</w:t>
+        <w:t>Written:</w:t>
       </w:r>
     </w:p>
     <w:p>
@@ -3277,7 +2949,6 @@
           </wp:anchor>
         </w:drawing>
       </w:r>
-      <w:proofErr w:type="spellStart"/>
       <w:r>
         <w:rPr>
           <w:rStyle w:val="Hipercze"/>
@@ -3300,32 +2971,7 @@
             <w14:round/>
           </w14:textOutline>
         </w:rPr>
-        <w:t>Spoken</w:t>
-      </w:r>
-      <w:proofErr w:type="spellEnd"/>
-      <w:r>
-        <w:rPr>
-          <w:rStyle w:val="Hipercze"/>
-          <w:bCs/>
-          <w:color w:val="5B9BD5"/>
-          <w:sz w:val="32"/>
-          <w:szCs w:val="32"/>
-          <w:u w:val="none"/>
-          <w14:shadow w14:blurRad="12700" w14:dist="38100" w14:dir="2700000" w14:sx="100000" w14:sy="100000" w14:kx="0" w14:ky="0" w14:algn="tl">
-            <w14:schemeClr w14:val="accent5">
-              <w14:lumMod w14:val="60000"/>
-              <w14:lumOff w14:val="40000"/>
-            </w14:schemeClr>
-          </w14:shadow>
-          <w14:textOutline w14:w="9525" w14:cap="flat" w14:cmpd="sng" w14:algn="ctr">
-            <w14:solidFill>
-              <w14:srgbClr w14:val="5B9BD5"/>
-            </w14:solidFill>
-            <w14:prstDash w14:val="solid"/>
-            <w14:round/>
-          </w14:textOutline>
-        </w:rPr>
-        <w:t>:</w:t>
+        <w:t>Spoken:</w:t>
       </w:r>
     </w:p>
     <w:p>
@@ -3404,107 +3050,7 @@
             <w14:round/>
           </w14:textOutline>
         </w:rPr>
-        <w:t xml:space="preserve"> (</w:t>
-      </w:r>
-      <w:proofErr w:type="spellStart"/>
-      <w:r>
-        <w:rPr>
-          <w:rStyle w:val="Hipercze"/>
-          <w:bCs/>
-          <w:color w:val="5B9BD5"/>
-          <w:sz w:val="32"/>
-          <w:szCs w:val="32"/>
-          <w:u w:val="none"/>
-          <w14:shadow w14:blurRad="12700" w14:dist="38100" w14:dir="2700000" w14:sx="100000" w14:sy="100000" w14:kx="0" w14:ky="0" w14:algn="tl">
-            <w14:schemeClr w14:val="accent5">
-              <w14:lumMod w14:val="60000"/>
-              <w14:lumOff w14:val="40000"/>
-            </w14:schemeClr>
-          </w14:shadow>
-          <w14:textOutline w14:w="9525" w14:cap="flat" w14:cmpd="sng" w14:algn="ctr">
-            <w14:solidFill>
-              <w14:srgbClr w14:val="5B9BD5"/>
-            </w14:solidFill>
-            <w14:prstDash w14:val="solid"/>
-            <w14:round/>
-          </w14:textOutline>
-        </w:rPr>
-        <w:t>Oui</w:t>
-      </w:r>
-      <w:proofErr w:type="spellEnd"/>
-      <w:r>
-        <w:rPr>
-          <w:rStyle w:val="Hipercze"/>
-          <w:bCs/>
-          <w:color w:val="5B9BD5"/>
-          <w:sz w:val="32"/>
-          <w:szCs w:val="32"/>
-          <w:u w:val="none"/>
-          <w14:shadow w14:blurRad="12700" w14:dist="38100" w14:dir="2700000" w14:sx="100000" w14:sy="100000" w14:kx="0" w14:ky="0" w14:algn="tl">
-            <w14:schemeClr w14:val="accent5">
-              <w14:lumMod w14:val="60000"/>
-              <w14:lumOff w14:val="40000"/>
-            </w14:schemeClr>
-          </w14:shadow>
-          <w14:textOutline w14:w="9525" w14:cap="flat" w14:cmpd="sng" w14:algn="ctr">
-            <w14:solidFill>
-              <w14:srgbClr w14:val="5B9BD5"/>
-            </w14:solidFill>
-            <w14:prstDash w14:val="solid"/>
-            <w14:round/>
-          </w14:textOutline>
-        </w:rPr>
-        <w:t xml:space="preserve"> </w:t>
-      </w:r>
-      <w:proofErr w:type="spellStart"/>
-      <w:r>
-        <w:rPr>
-          <w:rStyle w:val="Hipercze"/>
-          <w:bCs/>
-          <w:color w:val="5B9BD5"/>
-          <w:sz w:val="32"/>
-          <w:szCs w:val="32"/>
-          <w:u w:val="none"/>
-          <w14:shadow w14:blurRad="12700" w14:dist="38100" w14:dir="2700000" w14:sx="100000" w14:sy="100000" w14:kx="0" w14:ky="0" w14:algn="tl">
-            <w14:schemeClr w14:val="accent5">
-              <w14:lumMod w14:val="60000"/>
-              <w14:lumOff w14:val="40000"/>
-            </w14:schemeClr>
-          </w14:shadow>
-          <w14:textOutline w14:w="9525" w14:cap="flat" w14:cmpd="sng" w14:algn="ctr">
-            <w14:solidFill>
-              <w14:srgbClr w14:val="5B9BD5"/>
-            </w14:solidFill>
-            <w14:prstDash w14:val="solid"/>
-            <w14:round/>
-          </w14:textOutline>
-        </w:rPr>
-        <w:t>oui</w:t>
-      </w:r>
-      <w:proofErr w:type="spellEnd"/>
-      <w:r>
-        <w:rPr>
-          <w:rStyle w:val="Hipercze"/>
-          <w:bCs/>
-          <w:color w:val="5B9BD5"/>
-          <w:sz w:val="32"/>
-          <w:szCs w:val="32"/>
-          <w:u w:val="none"/>
-          <w14:shadow w14:blurRad="12700" w14:dist="38100" w14:dir="2700000" w14:sx="100000" w14:sy="100000" w14:kx="0" w14:ky="0" w14:algn="tl">
-            <w14:schemeClr w14:val="accent5">
-              <w14:lumMod w14:val="60000"/>
-              <w14:lumOff w14:val="40000"/>
-            </w14:schemeClr>
-          </w14:shadow>
-          <w14:textOutline w14:w="9525" w14:cap="flat" w14:cmpd="sng" w14:algn="ctr">
-            <w14:solidFill>
-              <w14:srgbClr w14:val="5B9BD5"/>
-            </w14:solidFill>
-            <w14:prstDash w14:val="solid"/>
-            <w14:round/>
-          </w14:textOutline>
-        </w:rPr>
-        <w:t>!)</w:t>
+        <w:t xml:space="preserve"> (Oui oui!)</w:t>
       </w:r>
     </w:p>
     <w:p>
@@ -3601,7 +3147,6 @@
           </wp:anchor>
         </w:drawing>
       </w:r>
-      <w:proofErr w:type="spellStart"/>
       <w:r>
         <w:rPr>
           <w:rStyle w:val="Hipercze"/>
@@ -3624,32 +3169,7 @@
             <w14:round/>
           </w14:textOutline>
         </w:rPr>
-        <w:t>Written</w:t>
-      </w:r>
-      <w:proofErr w:type="spellEnd"/>
-      <w:r>
-        <w:rPr>
-          <w:rStyle w:val="Hipercze"/>
-          <w:bCs/>
-          <w:color w:val="5B9BD5"/>
-          <w:sz w:val="32"/>
-          <w:szCs w:val="32"/>
-          <w:u w:val="none"/>
-          <w14:shadow w14:blurRad="12700" w14:dist="38100" w14:dir="2700000" w14:sx="100000" w14:sy="100000" w14:kx="0" w14:ky="0" w14:algn="tl">
-            <w14:schemeClr w14:val="accent5">
-              <w14:lumMod w14:val="60000"/>
-              <w14:lumOff w14:val="40000"/>
-            </w14:schemeClr>
-          </w14:shadow>
-          <w14:textOutline w14:w="9525" w14:cap="flat" w14:cmpd="sng" w14:algn="ctr">
-            <w14:solidFill>
-              <w14:srgbClr w14:val="5B9BD5"/>
-            </w14:solidFill>
-            <w14:prstDash w14:val="solid"/>
-            <w14:round/>
-          </w14:textOutline>
-        </w:rPr>
-        <w:t>:</w:t>
+        <w:t>Written:</w:t>
       </w:r>
     </w:p>
     <w:p>
@@ -3746,7 +3266,6 @@
           </wp:anchor>
         </w:drawing>
       </w:r>
-      <w:proofErr w:type="spellStart"/>
       <w:r>
         <w:rPr>
           <w:rStyle w:val="Hipercze"/>
@@ -3769,32 +3288,7 @@
             <w14:round/>
           </w14:textOutline>
         </w:rPr>
-        <w:t>Spoken</w:t>
-      </w:r>
-      <w:proofErr w:type="spellEnd"/>
-      <w:r>
-        <w:rPr>
-          <w:rStyle w:val="Hipercze"/>
-          <w:bCs/>
-          <w:color w:val="5B9BD5"/>
-          <w:sz w:val="32"/>
-          <w:szCs w:val="32"/>
-          <w:u w:val="none"/>
-          <w14:shadow w14:blurRad="12700" w14:dist="38100" w14:dir="2700000" w14:sx="100000" w14:sy="100000" w14:kx="0" w14:ky="0" w14:algn="tl">
-            <w14:schemeClr w14:val="accent5">
-              <w14:lumMod w14:val="60000"/>
-              <w14:lumOff w14:val="40000"/>
-            </w14:schemeClr>
-          </w14:shadow>
-          <w14:textOutline w14:w="9525" w14:cap="flat" w14:cmpd="sng" w14:algn="ctr">
-            <w14:solidFill>
-              <w14:srgbClr w14:val="5B9BD5"/>
-            </w14:solidFill>
-            <w14:prstDash w14:val="solid"/>
-            <w14:round/>
-          </w14:textOutline>
-        </w:rPr>
-        <w:t>:</w:t>
+        <w:t>Spoken:</w:t>
       </w:r>
     </w:p>
     <w:p>
@@ -3937,107 +3431,7 @@
             <w14:round/>
           </w14:textOutline>
         </w:rPr>
-        <w:t xml:space="preserve"> (</w:t>
-      </w:r>
-      <w:proofErr w:type="spellStart"/>
-      <w:r>
-        <w:rPr>
-          <w:rStyle w:val="Hipercze"/>
-          <w:bCs/>
-          <w:color w:val="5B9BD5"/>
-          <w:sz w:val="32"/>
-          <w:szCs w:val="32"/>
-          <w:u w:val="none"/>
-          <w14:shadow w14:blurRad="12700" w14:dist="38100" w14:dir="2700000" w14:sx="100000" w14:sy="100000" w14:kx="0" w14:ky="0" w14:algn="tl">
-            <w14:schemeClr w14:val="accent5">
-              <w14:lumMod w14:val="60000"/>
-              <w14:lumOff w14:val="40000"/>
-            </w14:schemeClr>
-          </w14:shadow>
-          <w14:textOutline w14:w="9525" w14:cap="flat" w14:cmpd="sng" w14:algn="ctr">
-            <w14:solidFill>
-              <w14:srgbClr w14:val="5B9BD5"/>
-            </w14:solidFill>
-            <w14:prstDash w14:val="solid"/>
-            <w14:round/>
-          </w14:textOutline>
-        </w:rPr>
-        <w:t>Yes</w:t>
-      </w:r>
-      <w:proofErr w:type="spellEnd"/>
-      <w:r>
-        <w:rPr>
-          <w:rStyle w:val="Hipercze"/>
-          <w:bCs/>
-          <w:color w:val="5B9BD5"/>
-          <w:sz w:val="32"/>
-          <w:szCs w:val="32"/>
-          <w:u w:val="none"/>
-          <w14:shadow w14:blurRad="12700" w14:dist="38100" w14:dir="2700000" w14:sx="100000" w14:sy="100000" w14:kx="0" w14:ky="0" w14:algn="tl">
-            <w14:schemeClr w14:val="accent5">
-              <w14:lumMod w14:val="60000"/>
-              <w14:lumOff w14:val="40000"/>
-            </w14:schemeClr>
-          </w14:shadow>
-          <w14:textOutline w14:w="9525" w14:cap="flat" w14:cmpd="sng" w14:algn="ctr">
-            <w14:solidFill>
-              <w14:srgbClr w14:val="5B9BD5"/>
-            </w14:solidFill>
-            <w14:prstDash w14:val="solid"/>
-            <w14:round/>
-          </w14:textOutline>
-        </w:rPr>
-        <w:t xml:space="preserve"> </w:t>
-      </w:r>
-      <w:proofErr w:type="spellStart"/>
-      <w:r>
-        <w:rPr>
-          <w:rStyle w:val="Hipercze"/>
-          <w:bCs/>
-          <w:color w:val="5B9BD5"/>
-          <w:sz w:val="32"/>
-          <w:szCs w:val="32"/>
-          <w:u w:val="none"/>
-          <w14:shadow w14:blurRad="12700" w14:dist="38100" w14:dir="2700000" w14:sx="100000" w14:sy="100000" w14:kx="0" w14:ky="0" w14:algn="tl">
-            <w14:schemeClr w14:val="accent5">
-              <w14:lumMod w14:val="60000"/>
-              <w14:lumOff w14:val="40000"/>
-            </w14:schemeClr>
-          </w14:shadow>
-          <w14:textOutline w14:w="9525" w14:cap="flat" w14:cmpd="sng" w14:algn="ctr">
-            <w14:solidFill>
-              <w14:srgbClr w14:val="5B9BD5"/>
-            </w14:solidFill>
-            <w14:prstDash w14:val="solid"/>
-            <w14:round/>
-          </w14:textOutline>
-        </w:rPr>
-        <w:t>yes</w:t>
-      </w:r>
-      <w:proofErr w:type="spellEnd"/>
-      <w:r>
-        <w:rPr>
-          <w:rStyle w:val="Hipercze"/>
-          <w:bCs/>
-          <w:color w:val="5B9BD5"/>
-          <w:sz w:val="32"/>
-          <w:szCs w:val="32"/>
-          <w:u w:val="none"/>
-          <w14:shadow w14:blurRad="12700" w14:dist="38100" w14:dir="2700000" w14:sx="100000" w14:sy="100000" w14:kx="0" w14:ky="0" w14:algn="tl">
-            <w14:schemeClr w14:val="accent5">
-              <w14:lumMod w14:val="60000"/>
-              <w14:lumOff w14:val="40000"/>
-            </w14:schemeClr>
-          </w14:shadow>
-          <w14:textOutline w14:w="9525" w14:cap="flat" w14:cmpd="sng" w14:algn="ctr">
-            <w14:solidFill>
-              <w14:srgbClr w14:val="5B9BD5"/>
-            </w14:solidFill>
-            <w14:prstDash w14:val="solid"/>
-            <w14:round/>
-          </w14:textOutline>
-        </w:rPr>
-        <w:t>!)</w:t>
+        <w:t xml:space="preserve"> (Yes yes!)</w:t>
       </w:r>
     </w:p>
     <w:p>
@@ -4134,7 +3528,6 @@
           </wp:anchor>
         </w:drawing>
       </w:r>
-      <w:proofErr w:type="spellStart"/>
       <w:r>
         <w:rPr>
           <w:rStyle w:val="Hipercze"/>
@@ -4157,32 +3550,7 @@
             <w14:round/>
           </w14:textOutline>
         </w:rPr>
-        <w:t>Written</w:t>
-      </w:r>
-      <w:proofErr w:type="spellEnd"/>
-      <w:r>
-        <w:rPr>
-          <w:rStyle w:val="Hipercze"/>
-          <w:bCs/>
-          <w:color w:val="5B9BD5"/>
-          <w:sz w:val="32"/>
-          <w:szCs w:val="32"/>
-          <w:u w:val="none"/>
-          <w14:shadow w14:blurRad="12700" w14:dist="38100" w14:dir="2700000" w14:sx="100000" w14:sy="100000" w14:kx="0" w14:ky="0" w14:algn="tl">
-            <w14:schemeClr w14:val="accent5">
-              <w14:lumMod w14:val="60000"/>
-              <w14:lumOff w14:val="40000"/>
-            </w14:schemeClr>
-          </w14:shadow>
-          <w14:textOutline w14:w="9525" w14:cap="flat" w14:cmpd="sng" w14:algn="ctr">
-            <w14:solidFill>
-              <w14:srgbClr w14:val="5B9BD5"/>
-            </w14:solidFill>
-            <w14:prstDash w14:val="solid"/>
-            <w14:round/>
-          </w14:textOutline>
-        </w:rPr>
-        <w:t>:</w:t>
+        <w:t>Written:</w:t>
       </w:r>
     </w:p>
     <w:p>
@@ -4279,7 +3647,6 @@
           </wp:anchor>
         </w:drawing>
       </w:r>
-      <w:proofErr w:type="spellStart"/>
       <w:r>
         <w:rPr>
           <w:rStyle w:val="Hipercze"/>
@@ -4302,32 +3669,7 @@
             <w14:round/>
           </w14:textOutline>
         </w:rPr>
-        <w:t>Spoken</w:t>
-      </w:r>
-      <w:proofErr w:type="spellEnd"/>
-      <w:r>
-        <w:rPr>
-          <w:rStyle w:val="Hipercze"/>
-          <w:bCs/>
-          <w:color w:val="5B9BD5"/>
-          <w:sz w:val="32"/>
-          <w:szCs w:val="32"/>
-          <w:u w:val="none"/>
-          <w14:shadow w14:blurRad="12700" w14:dist="38100" w14:dir="2700000" w14:sx="100000" w14:sy="100000" w14:kx="0" w14:ky="0" w14:algn="tl">
-            <w14:schemeClr w14:val="accent5">
-              <w14:lumMod w14:val="60000"/>
-              <w14:lumOff w14:val="40000"/>
-            </w14:schemeClr>
-          </w14:shadow>
-          <w14:textOutline w14:w="9525" w14:cap="flat" w14:cmpd="sng" w14:algn="ctr">
-            <w14:solidFill>
-              <w14:srgbClr w14:val="5B9BD5"/>
-            </w14:solidFill>
-            <w14:prstDash w14:val="solid"/>
-            <w14:round/>
-          </w14:textOutline>
-        </w:rPr>
-        <w:t>:</w:t>
+        <w:t>Spoken:</w:t>
       </w:r>
     </w:p>
     <w:p>
@@ -4360,7 +3702,6 @@
           </w14:textOutline>
         </w:rPr>
       </w:pPr>
-      <w:proofErr w:type="spellStart"/>
       <w:r>
         <w:rPr>
           <w:rStyle w:val="Hipercze"/>
@@ -4383,32 +3724,7 @@
             <w14:round/>
           </w14:textOutline>
         </w:rPr>
-        <w:t>Polish</w:t>
-      </w:r>
-      <w:proofErr w:type="spellEnd"/>
-      <w:r>
-        <w:rPr>
-          <w:rStyle w:val="Hipercze"/>
-          <w:bCs/>
-          <w:color w:val="5B9BD5"/>
-          <w:sz w:val="32"/>
-          <w:szCs w:val="32"/>
-          <w:u w:val="none"/>
-          <w14:shadow w14:blurRad="12700" w14:dist="38100" w14:dir="2700000" w14:sx="100000" w14:sy="100000" w14:kx="0" w14:ky="0" w14:algn="tl">
-            <w14:schemeClr w14:val="accent5">
-              <w14:lumMod w14:val="60000"/>
-              <w14:lumOff w14:val="40000"/>
-            </w14:schemeClr>
-          </w14:shadow>
-          <w14:textOutline w14:w="9525" w14:cap="flat" w14:cmpd="sng" w14:algn="ctr">
-            <w14:solidFill>
-              <w14:srgbClr w14:val="5B9BD5"/>
-            </w14:solidFill>
-            <w14:prstDash w14:val="solid"/>
-            <w14:round/>
-          </w14:textOutline>
-        </w:rPr>
-        <w:t>:</w:t>
+        <w:t>Polish:</w:t>
       </w:r>
       <w:r>
         <w:rPr>
@@ -4529,7 +3845,6 @@
           </wp:anchor>
         </w:drawing>
       </w:r>
-      <w:proofErr w:type="spellStart"/>
       <w:r>
         <w:rPr>
           <w:rStyle w:val="Hipercze"/>
@@ -4552,32 +3867,7 @@
             <w14:round/>
           </w14:textOutline>
         </w:rPr>
-        <w:t>Written</w:t>
-      </w:r>
-      <w:proofErr w:type="spellEnd"/>
-      <w:r>
-        <w:rPr>
-          <w:rStyle w:val="Hipercze"/>
-          <w:bCs/>
-          <w:color w:val="5B9BD5"/>
-          <w:sz w:val="32"/>
-          <w:szCs w:val="32"/>
-          <w:u w:val="none"/>
-          <w14:shadow w14:blurRad="12700" w14:dist="38100" w14:dir="2700000" w14:sx="100000" w14:sy="100000" w14:kx="0" w14:ky="0" w14:algn="tl">
-            <w14:schemeClr w14:val="accent5">
-              <w14:lumMod w14:val="60000"/>
-              <w14:lumOff w14:val="40000"/>
-            </w14:schemeClr>
-          </w14:shadow>
-          <w14:textOutline w14:w="9525" w14:cap="flat" w14:cmpd="sng" w14:algn="ctr">
-            <w14:solidFill>
-              <w14:srgbClr w14:val="5B9BD5"/>
-            </w14:solidFill>
-            <w14:prstDash w14:val="solid"/>
-            <w14:round/>
-          </w14:textOutline>
-        </w:rPr>
-        <w:t>:</w:t>
+        <w:t>Written:</w:t>
       </w:r>
     </w:p>
     <w:p>
@@ -4674,7 +3964,6 @@
           </wp:anchor>
         </w:drawing>
       </w:r>
-      <w:proofErr w:type="spellStart"/>
       <w:r>
         <w:rPr>
           <w:rStyle w:val="Hipercze"/>
@@ -4697,32 +3986,7 @@
             <w14:round/>
           </w14:textOutline>
         </w:rPr>
-        <w:t>Spoken</w:t>
-      </w:r>
-      <w:proofErr w:type="spellEnd"/>
-      <w:r>
-        <w:rPr>
-          <w:rStyle w:val="Hipercze"/>
-          <w:bCs/>
-          <w:color w:val="5B9BD5"/>
-          <w:sz w:val="32"/>
-          <w:szCs w:val="32"/>
-          <w:u w:val="none"/>
-          <w14:shadow w14:blurRad="12700" w14:dist="38100" w14:dir="2700000" w14:sx="100000" w14:sy="100000" w14:kx="0" w14:ky="0" w14:algn="tl">
-            <w14:schemeClr w14:val="accent5">
-              <w14:lumMod w14:val="60000"/>
-              <w14:lumOff w14:val="40000"/>
-            </w14:schemeClr>
-          </w14:shadow>
-          <w14:textOutline w14:w="9525" w14:cap="flat" w14:cmpd="sng" w14:algn="ctr">
-            <w14:solidFill>
-              <w14:srgbClr w14:val="5B9BD5"/>
-            </w14:solidFill>
-            <w14:prstDash w14:val="solid"/>
-            <w14:round/>
-          </w14:textOutline>
-        </w:rPr>
-        <w:t>:</w:t>
+        <w:t>Spoken:</w:t>
       </w:r>
     </w:p>
     <w:p>
@@ -6036,7 +5300,6 @@
           </w14:textOutline>
         </w:rPr>
       </w:pPr>
-      <w:proofErr w:type="spellStart"/>
       <w:r>
         <w:rPr>
           <w:bCs/>
@@ -6057,30 +5320,7 @@
             <w14:round/>
           </w14:textOutline>
         </w:rPr>
-        <w:t>React</w:t>
-      </w:r>
-      <w:proofErr w:type="spellEnd"/>
-      <w:r>
-        <w:rPr>
-          <w:bCs/>
-          <w:color w:val="5B9BD5"/>
-          <w:sz w:val="32"/>
-          <w:szCs w:val="32"/>
-          <w14:shadow w14:blurRad="12700" w14:dist="38100" w14:dir="2700000" w14:sx="100000" w14:sy="100000" w14:kx="0" w14:ky="0" w14:algn="tl">
-            <w14:schemeClr w14:val="accent5">
-              <w14:lumMod w14:val="60000"/>
-              <w14:lumOff w14:val="40000"/>
-            </w14:schemeClr>
-          </w14:shadow>
-          <w14:textOutline w14:w="9525" w14:cap="flat" w14:cmpd="sng" w14:algn="ctr">
-            <w14:solidFill>
-              <w14:srgbClr w14:val="5B9BD5"/>
-            </w14:solidFill>
-            <w14:prstDash w14:val="solid"/>
-            <w14:round/>
-          </w14:textOutline>
-        </w:rPr>
-        <w:t>:</w:t>
+        <w:t>React:</w:t>
       </w:r>
       <w:r>
         <w:rPr>
@@ -6436,7 +5676,6 @@
         </w:rPr>
         <w:t>-</w:t>
       </w:r>
-      <w:proofErr w:type="spellStart"/>
       <w:r>
         <w:rPr>
           <w:bCs/>
@@ -6459,7 +5698,6 @@
         </w:rPr>
         <w:t>Redux</w:t>
       </w:r>
-      <w:proofErr w:type="spellEnd"/>
       <w:r>
         <w:rPr>
           <w:bCs/>
@@ -6574,7 +5812,6 @@
         </w:rPr>
         <w:t xml:space="preserve">     </w:t>
       </w:r>
-      <w:proofErr w:type="spellStart"/>
       <w:r>
         <w:rPr>
           <w:rStyle w:val="Hipercze"/>
@@ -6599,7 +5836,6 @@
         </w:rPr>
         <w:t>Electron</w:t>
       </w:r>
-      <w:proofErr w:type="spellEnd"/>
       <w:r>
         <w:rPr>
           <w:rStyle w:val="Hipercze"/>
@@ -6672,7 +5908,6 @@
         </w:rPr>
         <w:t xml:space="preserve">     </w:t>
       </w:r>
-      <w:proofErr w:type="spellStart"/>
       <w:r>
         <w:rPr>
           <w:rStyle w:val="Hipercze"/>
@@ -6697,7 +5932,6 @@
         </w:rPr>
         <w:t>NodeJS</w:t>
       </w:r>
-      <w:proofErr w:type="spellEnd"/>
     </w:p>
     <w:p>
       <w:pPr>
@@ -6864,55 +6098,29 @@
         </w:rPr>
         <w:t xml:space="preserve">     </w:t>
       </w:r>
-      <w:proofErr w:type="spellStart"/>
-      <w:r>
-        <w:rPr>
-          <w:rStyle w:val="Hipercze"/>
-          <w:b/>
-          <w:color w:val="5B9BD5"/>
-          <w:sz w:val="32"/>
-          <w:szCs w:val="32"/>
-          <w:u w:val="none"/>
-          <w14:shadow w14:blurRad="12700" w14:dist="38100" w14:dir="2700000" w14:sx="100000" w14:sy="100000" w14:kx="0" w14:ky="0" w14:algn="tl">
-            <w14:schemeClr w14:val="accent5">
-              <w14:lumMod w14:val="60000"/>
-              <w14:lumOff w14:val="40000"/>
-            </w14:schemeClr>
-          </w14:shadow>
-          <w14:textOutline w14:w="9525" w14:cap="flat" w14:cmpd="sng" w14:algn="ctr">
-            <w14:solidFill>
-              <w14:srgbClr w14:val="5B9BD5"/>
-            </w14:solidFill>
-            <w14:prstDash w14:val="solid"/>
-            <w14:round/>
-          </w14:textOutline>
-        </w:rPr>
-        <w:t>JQuery</w:t>
-      </w:r>
-      <w:proofErr w:type="spellEnd"/>
-      <w:r>
-        <w:rPr>
-          <w:rStyle w:val="Hipercze"/>
-          <w:b/>
-          <w:color w:val="5B9BD5"/>
-          <w:sz w:val="32"/>
-          <w:szCs w:val="32"/>
-          <w:u w:val="none"/>
-          <w14:shadow w14:blurRad="12700" w14:dist="38100" w14:dir="2700000" w14:sx="100000" w14:sy="100000" w14:kx="0" w14:ky="0" w14:algn="tl">
-            <w14:schemeClr w14:val="accent5">
-              <w14:lumMod w14:val="60000"/>
-              <w14:lumOff w14:val="40000"/>
-            </w14:schemeClr>
-          </w14:shadow>
-          <w14:textOutline w14:w="9525" w14:cap="flat" w14:cmpd="sng" w14:algn="ctr">
-            <w14:solidFill>
-              <w14:srgbClr w14:val="5B9BD5"/>
-            </w14:solidFill>
-            <w14:prstDash w14:val="solid"/>
-            <w14:round/>
-          </w14:textOutline>
-        </w:rPr>
-        <w:t xml:space="preserve"> (</w:t>
+      <w:r>
+        <w:rPr>
+          <w:rStyle w:val="Hipercze"/>
+          <w:b/>
+          <w:color w:val="5B9BD5"/>
+          <w:sz w:val="32"/>
+          <w:szCs w:val="32"/>
+          <w:u w:val="none"/>
+          <w14:shadow w14:blurRad="12700" w14:dist="38100" w14:dir="2700000" w14:sx="100000" w14:sy="100000" w14:kx="0" w14:ky="0" w14:algn="tl">
+            <w14:schemeClr w14:val="accent5">
+              <w14:lumMod w14:val="60000"/>
+              <w14:lumOff w14:val="40000"/>
+            </w14:schemeClr>
+          </w14:shadow>
+          <w14:textOutline w14:w="9525" w14:cap="flat" w14:cmpd="sng" w14:algn="ctr">
+            <w14:solidFill>
+              <w14:srgbClr w14:val="5B9BD5"/>
+            </w14:solidFill>
+            <w14:prstDash w14:val="solid"/>
+            <w14:round/>
+          </w14:textOutline>
+        </w:rPr>
+        <w:t>JQuery (</w:t>
       </w:r>
       <w:r>
         <w:rPr>
@@ -6938,7 +6146,6 @@
         </w:rPr>
         <w:t xml:space="preserve">in </w:t>
       </w:r>
-      <w:proofErr w:type="spellStart"/>
       <w:r>
         <w:rPr>
           <w:rStyle w:val="Hipercze"/>
@@ -6961,9 +6168,8 @@
             <w14:round/>
           </w14:textOutline>
         </w:rPr>
-        <w:t>progress</w:t>
-      </w:r>
-      <w:proofErr w:type="spellEnd"/>
+        <w:t>progress …</w:t>
+      </w:r>
       <w:r>
         <w:rPr>
           <w:rStyle w:val="Hipercze"/>
@@ -6986,34 +6192,9 @@
             <w14:round/>
           </w14:textOutline>
         </w:rPr>
-        <w:t xml:space="preserve"> …</w:t>
-      </w:r>
-      <w:r>
-        <w:rPr>
-          <w:rStyle w:val="Hipercze"/>
-          <w:b/>
-          <w:color w:val="7030A0"/>
-          <w:sz w:val="32"/>
-          <w:szCs w:val="32"/>
-          <w:u w:val="none"/>
-          <w14:shadow w14:blurRad="12700" w14:dist="38100" w14:dir="2700000" w14:sx="100000" w14:sy="100000" w14:kx="0" w14:ky="0" w14:algn="tl">
-            <w14:schemeClr w14:val="accent5">
-              <w14:lumMod w14:val="60000"/>
-              <w14:lumOff w14:val="40000"/>
-            </w14:schemeClr>
-          </w14:shadow>
-          <w14:textOutline w14:w="9525" w14:cap="flat" w14:cmpd="sng" w14:algn="ctr">
-            <w14:solidFill>
-              <w14:srgbClr w14:val="5B9BD5"/>
-            </w14:solidFill>
-            <w14:prstDash w14:val="solid"/>
-            <w14:round/>
-          </w14:textOutline>
-        </w:rPr>
         <w:t xml:space="preserve"> </w:t>
       </w:r>
       <w:hyperlink r:id="rId18" w:history="1">
-        <w:proofErr w:type="spellStart"/>
         <w:r>
           <w:rPr>
             <w:rStyle w:val="Hipercze"/>
@@ -7036,7 +6217,6 @@
           </w:rPr>
           <w:t>vdab</w:t>
         </w:r>
-        <w:proofErr w:type="spellEnd"/>
       </w:hyperlink>
       <w:r>
         <w:rPr>
@@ -7092,7 +6272,6 @@
           </w14:textOutline>
         </w:rPr>
       </w:pPr>
-      <w:proofErr w:type="spellStart"/>
       <w:r>
         <w:rPr>
           <w:bCs/>
@@ -7115,7 +6294,6 @@
         </w:rPr>
         <w:t>Redux-thunk</w:t>
       </w:r>
-      <w:proofErr w:type="spellEnd"/>
     </w:p>
     <w:p>
       <w:pPr>
@@ -7146,7 +6324,6 @@
           </w14:textOutline>
         </w:rPr>
       </w:pPr>
-      <w:proofErr w:type="spellStart"/>
       <w:r>
         <w:rPr>
           <w:bCs/>
@@ -7167,76 +6344,7 @@
             <w14:round/>
           </w14:textOutline>
         </w:rPr>
-        <w:t>Redux</w:t>
-      </w:r>
-      <w:proofErr w:type="spellEnd"/>
-      <w:r>
-        <w:rPr>
-          <w:bCs/>
-          <w:color w:val="5B9BD5"/>
-          <w:sz w:val="32"/>
-          <w:szCs w:val="32"/>
-          <w14:shadow w14:blurRad="12700" w14:dist="38100" w14:dir="2700000" w14:sx="100000" w14:sy="100000" w14:kx="0" w14:ky="0" w14:algn="tl">
-            <w14:schemeClr w14:val="accent5">
-              <w14:lumMod w14:val="60000"/>
-              <w14:lumOff w14:val="40000"/>
-            </w14:schemeClr>
-          </w14:shadow>
-          <w14:textOutline w14:w="9525" w14:cap="flat" w14:cmpd="sng" w14:algn="ctr">
-            <w14:solidFill>
-              <w14:srgbClr w14:val="5B9BD5"/>
-            </w14:solidFill>
-            <w14:prstDash w14:val="solid"/>
-            <w14:round/>
-          </w14:textOutline>
-        </w:rPr>
-        <w:t>-</w:t>
-      </w:r>
-      <w:proofErr w:type="spellStart"/>
-      <w:r>
-        <w:rPr>
-          <w:bCs/>
-          <w:color w:val="5B9BD5"/>
-          <w:sz w:val="32"/>
-          <w:szCs w:val="32"/>
-          <w14:shadow w14:blurRad="12700" w14:dist="38100" w14:dir="2700000" w14:sx="100000" w14:sy="100000" w14:kx="0" w14:ky="0" w14:algn="tl">
-            <w14:schemeClr w14:val="accent5">
-              <w14:lumMod w14:val="60000"/>
-              <w14:lumOff w14:val="40000"/>
-            </w14:schemeClr>
-          </w14:shadow>
-          <w14:textOutline w14:w="9525" w14:cap="flat" w14:cmpd="sng" w14:algn="ctr">
-            <w14:solidFill>
-              <w14:srgbClr w14:val="5B9BD5"/>
-            </w14:solidFill>
-            <w14:prstDash w14:val="solid"/>
-            <w14:round/>
-          </w14:textOutline>
-        </w:rPr>
-        <w:t>first</w:t>
-      </w:r>
-      <w:proofErr w:type="spellEnd"/>
-      <w:r>
-        <w:rPr>
-          <w:bCs/>
-          <w:color w:val="5B9BD5"/>
-          <w:sz w:val="32"/>
-          <w:szCs w:val="32"/>
-          <w14:shadow w14:blurRad="12700" w14:dist="38100" w14:dir="2700000" w14:sx="100000" w14:sy="100000" w14:kx="0" w14:ky="0" w14:algn="tl">
-            <w14:schemeClr w14:val="accent5">
-              <w14:lumMod w14:val="60000"/>
-              <w14:lumOff w14:val="40000"/>
-            </w14:schemeClr>
-          </w14:shadow>
-          <w14:textOutline w14:w="9525" w14:cap="flat" w14:cmpd="sng" w14:algn="ctr">
-            <w14:solidFill>
-              <w14:srgbClr w14:val="5B9BD5"/>
-            </w14:solidFill>
-            <w14:prstDash w14:val="solid"/>
-            <w14:round/>
-          </w14:textOutline>
-        </w:rPr>
-        <w:t>-routing</w:t>
+        <w:t>Redux-first-routing</w:t>
       </w:r>
     </w:p>
     <w:p>
@@ -7322,7 +6430,6 @@
           </w14:textOutline>
         </w:rPr>
       </w:pPr>
-      <w:proofErr w:type="spellStart"/>
       <w:r>
         <w:rPr>
           <w:b/>
@@ -7345,7 +6452,6 @@
         </w:rPr>
         <w:t>Maven</w:t>
       </w:r>
-      <w:proofErr w:type="spellEnd"/>
       <w:r>
         <w:rPr>
           <w:b/>
@@ -7558,7 +6664,6 @@
         </w:rPr>
         <w:t xml:space="preserve">     </w:t>
       </w:r>
-      <w:proofErr w:type="spellStart"/>
       <w:r>
         <w:rPr>
           <w:rStyle w:val="Hipercze"/>
@@ -7583,7 +6688,6 @@
         </w:rPr>
         <w:t>JavaFX</w:t>
       </w:r>
-      <w:proofErr w:type="spellEnd"/>
       <w:r>
         <w:rPr>
           <w:rStyle w:val="Hipercze"/>
@@ -7932,7 +7036,6 @@
           </w14:textOutline>
         </w:rPr>
       </w:pPr>
-      <w:proofErr w:type="spellStart"/>
       <w:r>
         <w:rPr>
           <w:b/>
@@ -7955,7 +7058,6 @@
         </w:rPr>
         <w:t>Core</w:t>
       </w:r>
-      <w:proofErr w:type="spellEnd"/>
     </w:p>
     <w:p>
       <w:pPr>
@@ -7985,7 +7087,6 @@
           </w14:textOutline>
         </w:rPr>
       </w:pPr>
-      <w:proofErr w:type="spellStart"/>
       <w:r>
         <w:rPr>
           <w:b/>
@@ -8008,7 +7109,6 @@
         </w:rPr>
         <w:t>SpringBoot</w:t>
       </w:r>
-      <w:proofErr w:type="spellEnd"/>
     </w:p>
     <w:p>
       <w:pPr>
@@ -8373,7 +7473,6 @@
         </w:rPr>
         <w:t xml:space="preserve">     </w:t>
       </w:r>
-      <w:proofErr w:type="spellStart"/>
       <w:r>
         <w:rPr>
           <w:rStyle w:val="Hipercze"/>
@@ -8398,7 +7497,6 @@
         </w:rPr>
         <w:t>Firebase</w:t>
       </w:r>
-      <w:proofErr w:type="spellEnd"/>
     </w:p>
     <w:p>
       <w:pPr>
@@ -8478,7 +7576,6 @@
         </w:rPr>
         <w:t xml:space="preserve"> </w:t>
       </w:r>
-      <w:proofErr w:type="spellStart"/>
       <w:r>
         <w:rPr>
           <w:rStyle w:val="Hipercze"/>
@@ -8505,7 +7602,6 @@
         </w:rPr>
         <w:t>Notations</w:t>
       </w:r>
-      <w:proofErr w:type="spellEnd"/>
       <w:r>
         <w:rPr>
           <w:rStyle w:val="Hipercze"/>
@@ -10941,7 +10037,6 @@
           <w:szCs w:val="36"/>
         </w:rPr>
       </w:pPr>
-      <w:proofErr w:type="spellStart"/>
       <w:r>
         <w:rPr>
           <w:b/>
@@ -10950,31 +10045,8 @@
           <w:sz w:val="32"/>
           <w:szCs w:val="32"/>
         </w:rPr>
-        <w:t>Intec</w:t>
-      </w:r>
-      <w:proofErr w:type="spellEnd"/>
-      <w:r>
-        <w:rPr>
-          <w:b/>
-          <w:bCs/>
-          <w:color w:val="7030A0"/>
-          <w:sz w:val="32"/>
-          <w:szCs w:val="32"/>
-        </w:rPr>
-        <w:t xml:space="preserve"> </w:t>
-      </w:r>
-      <w:proofErr w:type="spellStart"/>
-      <w:r>
-        <w:rPr>
-          <w:b/>
-          <w:bCs/>
-          <w:color w:val="7030A0"/>
-          <w:sz w:val="32"/>
-          <w:szCs w:val="32"/>
-        </w:rPr>
-        <w:t>Brussel</w:t>
-      </w:r>
-      <w:proofErr w:type="spellEnd"/>
+        <w:t>Intec Brussel</w:t>
+      </w:r>
       <w:r>
         <w:rPr>
           <w:b/>
@@ -11017,7 +10089,6 @@
           <w:u w:val="none"/>
         </w:rPr>
       </w:pPr>
-      <w:proofErr w:type="spellStart"/>
       <w:r>
         <w:rPr>
           <w:b/>
@@ -11026,40 +10097,7 @@
           <w:sz w:val="32"/>
           <w:szCs w:val="32"/>
         </w:rPr>
-        <w:t>Intec</w:t>
-      </w:r>
-      <w:proofErr w:type="spellEnd"/>
-      <w:r>
-        <w:rPr>
-          <w:b/>
-          <w:bCs/>
-          <w:color w:val="7030A0"/>
-          <w:sz w:val="32"/>
-          <w:szCs w:val="32"/>
-        </w:rPr>
-        <w:t xml:space="preserve"> </w:t>
-      </w:r>
-      <w:proofErr w:type="spellStart"/>
-      <w:r>
-        <w:rPr>
-          <w:b/>
-          <w:bCs/>
-          <w:color w:val="7030A0"/>
-          <w:sz w:val="32"/>
-          <w:szCs w:val="32"/>
-        </w:rPr>
-        <w:t>Brussel</w:t>
-      </w:r>
-      <w:proofErr w:type="spellEnd"/>
-      <w:r>
-        <w:rPr>
-          <w:b/>
-          <w:bCs/>
-          <w:color w:val="7030A0"/>
-          <w:sz w:val="32"/>
-          <w:szCs w:val="32"/>
-        </w:rPr>
-        <w:t>:</w:t>
+        <w:t>Intec Brussel:</w:t>
       </w:r>
       <w:r>
         <w:rPr>
@@ -11114,29 +10152,7 @@
           <w:sz w:val="32"/>
           <w:szCs w:val="32"/>
         </w:rPr>
-        <w:t xml:space="preserve">Linux Professional </w:t>
-      </w:r>
-      <w:proofErr w:type="spellStart"/>
-      <w:r>
-        <w:rPr>
-          <w:b/>
-          <w:bCs/>
-          <w:color w:val="7030A0"/>
-          <w:sz w:val="32"/>
-          <w:szCs w:val="32"/>
-        </w:rPr>
-        <w:t>Institute</w:t>
-      </w:r>
-      <w:proofErr w:type="spellEnd"/>
-      <w:r>
-        <w:rPr>
-          <w:b/>
-          <w:bCs/>
-          <w:color w:val="7030A0"/>
-          <w:sz w:val="32"/>
-          <w:szCs w:val="32"/>
-        </w:rPr>
-        <w:t>:</w:t>
+        <w:t>Linux Professional Institute:</w:t>
       </w:r>
       <w:r>
         <w:rPr>
@@ -11176,29 +10192,7 @@
           <w:sz w:val="32"/>
           <w:szCs w:val="32"/>
         </w:rPr>
-        <w:t xml:space="preserve">Cisco Networking </w:t>
-      </w:r>
-      <w:proofErr w:type="spellStart"/>
-      <w:r>
-        <w:rPr>
-          <w:b/>
-          <w:bCs/>
-          <w:color w:val="7030A0"/>
-          <w:sz w:val="32"/>
-          <w:szCs w:val="32"/>
-        </w:rPr>
-        <w:t>Academy</w:t>
-      </w:r>
-      <w:proofErr w:type="spellEnd"/>
-      <w:r>
-        <w:rPr>
-          <w:b/>
-          <w:bCs/>
-          <w:color w:val="7030A0"/>
-          <w:sz w:val="32"/>
-          <w:szCs w:val="32"/>
-        </w:rPr>
-        <w:t>:</w:t>
+        <w:t>Cisco Networking Academy:</w:t>
       </w:r>
       <w:r>
         <w:rPr>
@@ -11238,66 +10232,24 @@
           <w:sz w:val="32"/>
           <w:szCs w:val="32"/>
         </w:rPr>
-        <w:t xml:space="preserve">Cisco Networking </w:t>
-      </w:r>
-      <w:proofErr w:type="spellStart"/>
-      <w:r>
-        <w:rPr>
-          <w:b/>
-          <w:bCs/>
+        <w:t>Cisco Networking Academy:</w:t>
+      </w:r>
+      <w:r>
+        <w:rPr>
           <w:color w:val="7030A0"/>
           <w:sz w:val="32"/>
           <w:szCs w:val="32"/>
         </w:rPr>
-        <w:t>Academy</w:t>
-      </w:r>
-      <w:proofErr w:type="spellEnd"/>
-      <w:r>
-        <w:rPr>
-          <w:b/>
-          <w:bCs/>
-          <w:color w:val="7030A0"/>
-          <w:sz w:val="32"/>
-          <w:szCs w:val="32"/>
-        </w:rPr>
-        <w:t>:</w:t>
-      </w:r>
-      <w:r>
-        <w:rPr>
-          <w:color w:val="7030A0"/>
-          <w:sz w:val="32"/>
-          <w:szCs w:val="32"/>
-        </w:rPr>
         <w:t xml:space="preserve"> </w:t>
       </w:r>
-      <w:proofErr w:type="spellStart"/>
       <w:r>
         <w:rPr>
           <w:color w:val="5B9BD5"/>
           <w:sz w:val="36"/>
           <w:szCs w:val="36"/>
         </w:rPr>
-        <w:t>Introduction</w:t>
-      </w:r>
-      <w:proofErr w:type="spellEnd"/>
-      <w:r>
-        <w:rPr>
-          <w:color w:val="5B9BD5"/>
-          <w:sz w:val="36"/>
-          <w:szCs w:val="36"/>
-        </w:rPr>
-        <w:t xml:space="preserve"> to </w:t>
-      </w:r>
-      <w:proofErr w:type="spellStart"/>
-      <w:r>
-        <w:rPr>
-          <w:color w:val="5B9BD5"/>
-          <w:sz w:val="36"/>
-          <w:szCs w:val="36"/>
-        </w:rPr>
-        <w:t>I.o.T</w:t>
-      </w:r>
-      <w:proofErr w:type="spellEnd"/>
+        <w:t>Introduction to I.o.T</w:t>
+      </w:r>
       <w:r>
         <w:rPr>
           <w:color w:val="5B9BD5"/>
@@ -11329,29 +10281,7 @@
           <w:sz w:val="32"/>
           <w:szCs w:val="32"/>
         </w:rPr>
-        <w:t xml:space="preserve">HBO5 </w:t>
-      </w:r>
-      <w:proofErr w:type="spellStart"/>
-      <w:r>
-        <w:rPr>
-          <w:b/>
-          <w:bCs/>
-          <w:color w:val="7030A0"/>
-          <w:sz w:val="32"/>
-          <w:szCs w:val="32"/>
-        </w:rPr>
-        <w:t>Lethas</w:t>
-      </w:r>
-      <w:proofErr w:type="spellEnd"/>
-      <w:r>
-        <w:rPr>
-          <w:b/>
-          <w:bCs/>
-          <w:color w:val="7030A0"/>
-          <w:sz w:val="32"/>
-          <w:szCs w:val="32"/>
-        </w:rPr>
-        <w:t>-CVO:</w:t>
+        <w:t>HBO5 Lethas-CVO:</w:t>
       </w:r>
       <w:r>
         <w:rPr>
@@ -11360,23 +10290,13 @@
         </w:rPr>
         <w:t xml:space="preserve"> </w:t>
       </w:r>
-      <w:proofErr w:type="spellStart"/>
       <w:r>
         <w:rPr>
           <w:color w:val="5B9BD5"/>
           <w:sz w:val="36"/>
           <w:szCs w:val="36"/>
         </w:rPr>
-        <w:t>Softwarepakketten</w:t>
-      </w:r>
-      <w:proofErr w:type="spellEnd"/>
-      <w:r>
-        <w:rPr>
-          <w:color w:val="5B9BD5"/>
-          <w:sz w:val="36"/>
-          <w:szCs w:val="36"/>
-        </w:rPr>
-        <w:t xml:space="preserve"> </w:t>
+        <w:t xml:space="preserve">Softwarepakketten </w:t>
       </w:r>
     </w:p>
     <w:p>
@@ -11452,55 +10372,23 @@
           <w:sz w:val="32"/>
           <w:szCs w:val="32"/>
         </w:rPr>
-        <w:t xml:space="preserve">HBO5 </w:t>
-      </w:r>
-      <w:proofErr w:type="spellStart"/>
-      <w:r>
-        <w:rPr>
-          <w:b/>
-          <w:bCs/>
+        <w:t>HBO5 Lethas-CVO:</w:t>
+      </w:r>
+      <w:r>
+        <w:rPr>
           <w:color w:val="7030A0"/>
           <w:sz w:val="32"/>
           <w:szCs w:val="32"/>
         </w:rPr>
-        <w:t>Lethas</w:t>
-      </w:r>
-      <w:proofErr w:type="spellEnd"/>
-      <w:r>
-        <w:rPr>
-          <w:b/>
-          <w:bCs/>
-          <w:color w:val="7030A0"/>
-          <w:sz w:val="32"/>
-          <w:szCs w:val="32"/>
-        </w:rPr>
-        <w:t>-CVO:</w:t>
-      </w:r>
-      <w:r>
-        <w:rPr>
-          <w:color w:val="7030A0"/>
-          <w:sz w:val="32"/>
-          <w:szCs w:val="32"/>
-        </w:rPr>
         <w:t xml:space="preserve"> </w:t>
       </w:r>
-      <w:proofErr w:type="spellStart"/>
       <w:r>
         <w:rPr>
           <w:color w:val="5B9BD5"/>
           <w:sz w:val="36"/>
           <w:szCs w:val="36"/>
         </w:rPr>
-        <w:t>Basiskennis</w:t>
-      </w:r>
-      <w:proofErr w:type="spellEnd"/>
-      <w:r>
-        <w:rPr>
-          <w:color w:val="5B9BD5"/>
-          <w:sz w:val="36"/>
-          <w:szCs w:val="36"/>
-        </w:rPr>
-        <w:t xml:space="preserve"> TV </w:t>
+        <w:t xml:space="preserve">Basiskennis TV </w:t>
       </w:r>
     </w:p>
     <w:p>
@@ -11561,55 +10449,23 @@
           <w:sz w:val="32"/>
           <w:szCs w:val="32"/>
         </w:rPr>
-        <w:t xml:space="preserve">HBO5 </w:t>
-      </w:r>
-      <w:proofErr w:type="spellStart"/>
-      <w:r>
-        <w:rPr>
-          <w:b/>
-          <w:bCs/>
+        <w:t>HBO5 Lethas-CVO:</w:t>
+      </w:r>
+      <w:r>
+        <w:rPr>
           <w:color w:val="7030A0"/>
           <w:sz w:val="32"/>
           <w:szCs w:val="32"/>
         </w:rPr>
-        <w:t>Lethas</w:t>
-      </w:r>
-      <w:proofErr w:type="spellEnd"/>
-      <w:r>
-        <w:rPr>
-          <w:b/>
-          <w:bCs/>
-          <w:color w:val="7030A0"/>
-          <w:sz w:val="32"/>
-          <w:szCs w:val="32"/>
-        </w:rPr>
-        <w:t>-CVO:</w:t>
-      </w:r>
-      <w:r>
-        <w:rPr>
-          <w:color w:val="7030A0"/>
-          <w:sz w:val="32"/>
-          <w:szCs w:val="32"/>
-        </w:rPr>
         <w:t xml:space="preserve"> </w:t>
       </w:r>
-      <w:proofErr w:type="spellStart"/>
       <w:r>
         <w:rPr>
           <w:color w:val="5B9BD5"/>
           <w:sz w:val="36"/>
           <w:szCs w:val="36"/>
         </w:rPr>
-        <w:t>Besturingssystemen</w:t>
-      </w:r>
-      <w:proofErr w:type="spellEnd"/>
-      <w:r>
-        <w:rPr>
-          <w:color w:val="5B9BD5"/>
-          <w:sz w:val="36"/>
-          <w:szCs w:val="36"/>
-        </w:rPr>
-        <w:t xml:space="preserve"> TV </w:t>
+        <w:t xml:space="preserve">Besturingssystemen TV </w:t>
       </w:r>
     </w:p>
     <w:p>
@@ -11685,29 +10541,7 @@
           <w:sz w:val="32"/>
           <w:szCs w:val="32"/>
         </w:rPr>
-        <w:t xml:space="preserve">HBO5 </w:t>
-      </w:r>
-      <w:proofErr w:type="spellStart"/>
-      <w:r>
-        <w:rPr>
-          <w:b/>
-          <w:bCs/>
-          <w:color w:val="7030A0"/>
-          <w:sz w:val="32"/>
-          <w:szCs w:val="32"/>
-        </w:rPr>
-        <w:t>Lethas</w:t>
-      </w:r>
-      <w:proofErr w:type="spellEnd"/>
-      <w:r>
-        <w:rPr>
-          <w:b/>
-          <w:bCs/>
-          <w:color w:val="7030A0"/>
-          <w:sz w:val="32"/>
-          <w:szCs w:val="32"/>
-        </w:rPr>
-        <w:t>-CVO:</w:t>
+        <w:t>HBO5 Lethas-CVO:</w:t>
       </w:r>
       <w:r>
         <w:rPr>
@@ -11782,25 +10616,8 @@
             <w14:bevel/>
           </w14:textOutline>
         </w:rPr>
-        <w:t xml:space="preserve">File </w:t>
-      </w:r>
-      <w:proofErr w:type="spellStart"/>
-      <w:r>
-        <w:rPr>
-          <w:color w:val="5B9BD5"/>
-          <w:sz w:val="36"/>
-          <w:szCs w:val="36"/>
-          <w14:textOutline w14:w="9525" w14:cap="rnd" w14:cmpd="sng" w14:algn="ctr">
-            <w14:solidFill>
-              <w14:srgbClr w14:val="7030A0"/>
-            </w14:solidFill>
-            <w14:prstDash w14:val="solid"/>
-            <w14:bevel/>
-          </w14:textOutline>
-        </w:rPr>
-        <w:t>formats</w:t>
-      </w:r>
-      <w:proofErr w:type="spellEnd"/>
+        <w:t>File formats</w:t>
+      </w:r>
       <w:r>
         <w:rPr>
           <w:color w:val="5B9BD5"/>
@@ -13423,33 +12240,11 @@
         </w:rPr>
         <w:fldChar w:fldCharType="end"/>
       </w:r>
-      <w:proofErr w:type="spellStart"/>
       <w:r>
         <w:rPr>
           <w:rFonts w:ascii="Calibri" w:hAnsi="Calibri" w:cs="Calibri"/>
         </w:rPr>
-        <w:t>Brussels</w:t>
-      </w:r>
-      <w:proofErr w:type="spellEnd"/>
-      <w:r>
-        <w:rPr>
-          <w:rFonts w:ascii="Calibri" w:hAnsi="Calibri" w:cs="Calibri"/>
-        </w:rPr>
-        <w:t xml:space="preserve">, 18 </w:t>
-      </w:r>
-      <w:proofErr w:type="spellStart"/>
-      <w:r>
-        <w:rPr>
-          <w:rFonts w:ascii="Calibri" w:hAnsi="Calibri" w:cs="Calibri"/>
-        </w:rPr>
-        <w:t>september</w:t>
-      </w:r>
-      <w:proofErr w:type="spellEnd"/>
-      <w:r>
-        <w:rPr>
-          <w:rFonts w:ascii="Calibri" w:hAnsi="Calibri" w:cs="Calibri"/>
-        </w:rPr>
-        <w:t xml:space="preserve"> 2019</w:t>
+        <w:t>Brussels, 18 september 2019</w:t>
       </w:r>
     </w:p>
     <w:p>
@@ -13461,33 +12256,11 @@
           <w:rFonts w:ascii="Calibri" w:hAnsi="Calibri" w:cs="Calibri"/>
         </w:rPr>
       </w:pPr>
-      <w:proofErr w:type="spellStart"/>
       <w:r>
         <w:rPr>
           <w:rFonts w:ascii="Calibri" w:hAnsi="Calibri" w:cs="Calibri"/>
         </w:rPr>
-        <w:t>Updated</w:t>
-      </w:r>
-      <w:proofErr w:type="spellEnd"/>
-      <w:r>
-        <w:rPr>
-          <w:rFonts w:ascii="Calibri" w:hAnsi="Calibri" w:cs="Calibri"/>
-        </w:rPr>
-        <w:t xml:space="preserve">: Halle, 28 </w:t>
-      </w:r>
-      <w:proofErr w:type="spellStart"/>
-      <w:r>
-        <w:rPr>
-          <w:rFonts w:ascii="Calibri" w:hAnsi="Calibri" w:cs="Calibri"/>
-        </w:rPr>
-        <w:t>july</w:t>
-      </w:r>
-      <w:proofErr w:type="spellEnd"/>
-      <w:r>
-        <w:rPr>
-          <w:rFonts w:ascii="Calibri" w:hAnsi="Calibri" w:cs="Calibri"/>
-        </w:rPr>
-        <w:t xml:space="preserve"> 2021</w:t>
+        <w:t>Updated: Halle, 28 july 2021</w:t>
       </w:r>
     </w:p>
     <w:p>
@@ -13498,47 +12271,11 @@
           <w:rFonts w:ascii="Calibri" w:hAnsi="Calibri" w:cs="Calibri"/>
         </w:rPr>
       </w:pPr>
-      <w:proofErr w:type="spellStart"/>
       <w:r>
         <w:rPr>
           <w:rFonts w:ascii="Calibri" w:hAnsi="Calibri" w:cs="Calibri"/>
         </w:rPr>
-        <w:t>Subject</w:t>
-      </w:r>
-      <w:proofErr w:type="spellEnd"/>
-      <w:r>
-        <w:rPr>
-          <w:rFonts w:ascii="Calibri" w:hAnsi="Calibri" w:cs="Calibri"/>
-        </w:rPr>
-        <w:t xml:space="preserve">: </w:t>
-      </w:r>
-      <w:proofErr w:type="spellStart"/>
-      <w:r>
-        <w:rPr>
-          <w:rFonts w:ascii="Calibri" w:hAnsi="Calibri" w:cs="Calibri"/>
-        </w:rPr>
-        <w:t>vacancy</w:t>
-      </w:r>
-      <w:proofErr w:type="spellEnd"/>
-      <w:r>
-        <w:rPr>
-          <w:rFonts w:ascii="Calibri" w:hAnsi="Calibri" w:cs="Calibri"/>
-        </w:rPr>
-        <w:t xml:space="preserve"> Junior </w:t>
-      </w:r>
-      <w:proofErr w:type="spellStart"/>
-      <w:r>
-        <w:rPr>
-          <w:rFonts w:ascii="Calibri" w:hAnsi="Calibri" w:cs="Calibri"/>
-        </w:rPr>
-        <w:t>React</w:t>
-      </w:r>
-      <w:proofErr w:type="spellEnd"/>
-      <w:r>
-        <w:rPr>
-          <w:rFonts w:ascii="Calibri" w:hAnsi="Calibri" w:cs="Calibri"/>
-        </w:rPr>
-        <w:t xml:space="preserve"> developer</w:t>
+        <w:t>Subject: vacancy Junior React developer</w:t>
       </w:r>
     </w:p>
     <w:p>
@@ -13548,19 +12285,11 @@
           <w:rFonts w:ascii="Calibri" w:hAnsi="Calibri" w:cs="Calibri"/>
         </w:rPr>
       </w:pPr>
-      <w:proofErr w:type="spellStart"/>
       <w:r>
         <w:rPr>
           <w:rFonts w:ascii="Calibri" w:hAnsi="Calibri" w:cs="Calibri"/>
         </w:rPr>
-        <w:t>Dear</w:t>
-      </w:r>
-      <w:proofErr w:type="spellEnd"/>
-      <w:r>
-        <w:rPr>
-          <w:rFonts w:ascii="Calibri" w:hAnsi="Calibri" w:cs="Calibri"/>
-        </w:rPr>
-        <w:t>,</w:t>
+        <w:t>Dear,</w:t>
       </w:r>
     </w:p>
     <w:p>
@@ -13574,65 +12303,8 @@
         <w:rPr>
           <w:rFonts w:ascii="Calibri" w:hAnsi="Calibri" w:cs="Calibri"/>
         </w:rPr>
-        <w:t xml:space="preserve">I </w:t>
-      </w:r>
-      <w:proofErr w:type="spellStart"/>
-      <w:r>
-        <w:rPr>
-          <w:rFonts w:ascii="Calibri" w:hAnsi="Calibri" w:cs="Calibri"/>
-        </w:rPr>
-        <w:t>would</w:t>
-      </w:r>
-      <w:proofErr w:type="spellEnd"/>
-      <w:r>
-        <w:rPr>
-          <w:rFonts w:ascii="Calibri" w:hAnsi="Calibri" w:cs="Calibri"/>
-        </w:rPr>
-        <w:t xml:space="preserve"> </w:t>
-      </w:r>
-      <w:proofErr w:type="spellStart"/>
-      <w:r>
-        <w:rPr>
-          <w:rFonts w:ascii="Calibri" w:hAnsi="Calibri" w:cs="Calibri"/>
-        </w:rPr>
-        <w:t>like</w:t>
-      </w:r>
-      <w:proofErr w:type="spellEnd"/>
-      <w:r>
-        <w:rPr>
-          <w:rFonts w:ascii="Calibri" w:hAnsi="Calibri" w:cs="Calibri"/>
-        </w:rPr>
-        <w:t xml:space="preserve"> to </w:t>
-      </w:r>
-      <w:proofErr w:type="spellStart"/>
-      <w:r>
-        <w:rPr>
-          <w:rFonts w:ascii="Calibri" w:hAnsi="Calibri" w:cs="Calibri"/>
-        </w:rPr>
-        <w:t>apply</w:t>
-      </w:r>
-      <w:proofErr w:type="spellEnd"/>
-      <w:r>
-        <w:rPr>
-          <w:rFonts w:ascii="Calibri" w:hAnsi="Calibri" w:cs="Calibri"/>
-        </w:rPr>
-        <w:t xml:space="preserve"> for </w:t>
-      </w:r>
-      <w:proofErr w:type="spellStart"/>
-      <w:r>
-        <w:rPr>
-          <w:rFonts w:ascii="Calibri" w:hAnsi="Calibri" w:cs="Calibri"/>
-        </w:rPr>
-        <w:t>this</w:t>
-      </w:r>
-      <w:proofErr w:type="spellEnd"/>
-      <w:r>
-        <w:rPr>
-          <w:rFonts w:ascii="Calibri" w:hAnsi="Calibri" w:cs="Calibri"/>
-        </w:rPr>
-        <w:t> </w:t>
-      </w:r>
-      <w:proofErr w:type="spellStart"/>
+        <w:t>I would like to apply for this </w:t>
+      </w:r>
       <w:r>
         <w:rPr>
           <w:rStyle w:val="letter-body-bold"/>
@@ -13642,98 +12314,12 @@
         </w:rPr>
         <w:t>exciting</w:t>
       </w:r>
-      <w:proofErr w:type="spellEnd"/>
       <w:r>
         <w:rPr>
           <w:rFonts w:ascii="Calibri" w:hAnsi="Calibri" w:cs="Calibri"/>
         </w:rPr>
-        <w:t xml:space="preserve"> and </w:t>
-      </w:r>
-      <w:proofErr w:type="spellStart"/>
-      <w:r>
-        <w:rPr>
-          <w:rFonts w:ascii="Calibri" w:hAnsi="Calibri" w:cs="Calibri"/>
-        </w:rPr>
-        <w:t>challenging</w:t>
-      </w:r>
-      <w:proofErr w:type="spellEnd"/>
-      <w:r>
-        <w:rPr>
-          <w:rFonts w:ascii="Calibri" w:hAnsi="Calibri" w:cs="Calibri"/>
-        </w:rPr>
-        <w:t xml:space="preserve"> </w:t>
-      </w:r>
-      <w:proofErr w:type="spellStart"/>
-      <w:r>
-        <w:rPr>
-          <w:rFonts w:ascii="Calibri" w:hAnsi="Calibri" w:cs="Calibri"/>
-        </w:rPr>
-        <w:t>position</w:t>
-      </w:r>
-      <w:proofErr w:type="spellEnd"/>
-      <w:r>
-        <w:rPr>
-          <w:rFonts w:ascii="Calibri" w:hAnsi="Calibri" w:cs="Calibri"/>
-        </w:rPr>
-        <w:t xml:space="preserve"> and in </w:t>
-      </w:r>
-      <w:proofErr w:type="spellStart"/>
-      <w:r>
-        <w:rPr>
-          <w:rFonts w:ascii="Calibri" w:hAnsi="Calibri" w:cs="Calibri"/>
-        </w:rPr>
-        <w:t>this</w:t>
-      </w:r>
-      <w:proofErr w:type="spellEnd"/>
-      <w:r>
-        <w:rPr>
-          <w:rFonts w:ascii="Calibri" w:hAnsi="Calibri" w:cs="Calibri"/>
-        </w:rPr>
-        <w:t xml:space="preserve"> </w:t>
-      </w:r>
-      <w:proofErr w:type="spellStart"/>
-      <w:r>
-        <w:rPr>
-          <w:rFonts w:ascii="Calibri" w:hAnsi="Calibri" w:cs="Calibri"/>
-        </w:rPr>
-        <w:t>short</w:t>
-      </w:r>
-      <w:proofErr w:type="spellEnd"/>
-      <w:r>
-        <w:rPr>
-          <w:rFonts w:ascii="Calibri" w:hAnsi="Calibri" w:cs="Calibri"/>
-        </w:rPr>
-        <w:t xml:space="preserve"> </w:t>
-      </w:r>
-      <w:proofErr w:type="spellStart"/>
-      <w:r>
-        <w:rPr>
-          <w:rFonts w:ascii="Calibri" w:hAnsi="Calibri" w:cs="Calibri"/>
-        </w:rPr>
-        <w:t>will</w:t>
-      </w:r>
-      <w:proofErr w:type="spellEnd"/>
-      <w:r>
-        <w:rPr>
-          <w:rFonts w:ascii="Calibri" w:hAnsi="Calibri" w:cs="Calibri"/>
-        </w:rPr>
-        <w:t xml:space="preserve"> I </w:t>
-      </w:r>
-      <w:proofErr w:type="spellStart"/>
-      <w:r>
-        <w:rPr>
-          <w:rFonts w:ascii="Calibri" w:hAnsi="Calibri" w:cs="Calibri"/>
-        </w:rPr>
-        <w:t>explain</w:t>
-      </w:r>
-      <w:proofErr w:type="spellEnd"/>
-      <w:r>
-        <w:rPr>
-          <w:rFonts w:ascii="Calibri" w:hAnsi="Calibri" w:cs="Calibri"/>
-        </w:rPr>
-        <w:t xml:space="preserve"> my </w:t>
-      </w:r>
-      <w:proofErr w:type="spellStart"/>
+        <w:t> and challenging position and in this short will I explain my </w:t>
+      </w:r>
       <w:r>
         <w:rPr>
           <w:rStyle w:val="letter-body-bold"/>
@@ -13743,7 +12329,6 @@
         </w:rPr>
         <w:t>motivation</w:t>
       </w:r>
-      <w:proofErr w:type="spellEnd"/>
       <w:r>
         <w:rPr>
           <w:rFonts w:ascii="Calibri" w:hAnsi="Calibri" w:cs="Calibri"/>
@@ -13762,35 +12347,7 @@
         <w:rPr>
           <w:rFonts w:ascii="Calibri" w:hAnsi="Calibri" w:cs="Calibri"/>
         </w:rPr>
-        <w:t xml:space="preserve">I </w:t>
-      </w:r>
-      <w:proofErr w:type="spellStart"/>
-      <w:r>
-        <w:rPr>
-          <w:rFonts w:ascii="Calibri" w:hAnsi="Calibri" w:cs="Calibri"/>
-        </w:rPr>
-        <w:t>have</w:t>
-      </w:r>
-      <w:proofErr w:type="spellEnd"/>
-      <w:r>
-        <w:rPr>
-          <w:rFonts w:ascii="Calibri" w:hAnsi="Calibri" w:cs="Calibri"/>
-        </w:rPr>
-        <w:t xml:space="preserve"> </w:t>
-      </w:r>
-      <w:proofErr w:type="spellStart"/>
-      <w:r>
-        <w:rPr>
-          <w:rFonts w:ascii="Calibri" w:hAnsi="Calibri" w:cs="Calibri"/>
-        </w:rPr>
-        <w:t>completed</w:t>
-      </w:r>
-      <w:proofErr w:type="spellEnd"/>
-      <w:r>
-        <w:rPr>
-          <w:rFonts w:ascii="Calibri" w:hAnsi="Calibri" w:cs="Calibri"/>
-        </w:rPr>
-        <w:t xml:space="preserve"> the Front-end </w:t>
+        <w:t>I have completed the Front-end </w:t>
       </w:r>
       <w:r>
         <w:rPr>
@@ -13799,9 +12356,14 @@
           <w:b/>
           <w:bCs/>
         </w:rPr>
-        <w:t xml:space="preserve">Developer </w:t>
-      </w:r>
-      <w:proofErr w:type="spellStart"/>
+        <w:t>Developer training</w:t>
+      </w:r>
+      <w:r>
+        <w:rPr>
+          <w:rFonts w:ascii="Calibri" w:hAnsi="Calibri" w:cs="Calibri"/>
+        </w:rPr>
+        <w:t> at Intec Brussels. During this training I knew that a position as a front-end developer was a perfect fit for me. For the time being, I am actively developing my own </w:t>
+      </w:r>
       <w:r>
         <w:rPr>
           <w:rStyle w:val="letter-body-bold"/>
@@ -13809,325 +12371,13 @@
           <w:b/>
           <w:bCs/>
         </w:rPr>
-        <w:t>training</w:t>
-      </w:r>
-      <w:proofErr w:type="spellEnd"/>
+        <w:t>project</w:t>
+      </w:r>
       <w:r>
         <w:rPr>
           <w:rFonts w:ascii="Calibri" w:hAnsi="Calibri" w:cs="Calibri"/>
         </w:rPr>
-        <w:t> </w:t>
-      </w:r>
-      <w:proofErr w:type="spellStart"/>
-      <w:r>
-        <w:rPr>
-          <w:rFonts w:ascii="Calibri" w:hAnsi="Calibri" w:cs="Calibri"/>
-        </w:rPr>
-        <w:t>at</w:t>
-      </w:r>
-      <w:proofErr w:type="spellEnd"/>
-      <w:r>
-        <w:rPr>
-          <w:rFonts w:ascii="Calibri" w:hAnsi="Calibri" w:cs="Calibri"/>
-        </w:rPr>
-        <w:t xml:space="preserve"> </w:t>
-      </w:r>
-      <w:proofErr w:type="spellStart"/>
-      <w:r>
-        <w:rPr>
-          <w:rFonts w:ascii="Calibri" w:hAnsi="Calibri" w:cs="Calibri"/>
-        </w:rPr>
-        <w:t>Intec</w:t>
-      </w:r>
-      <w:proofErr w:type="spellEnd"/>
-      <w:r>
-        <w:rPr>
-          <w:rFonts w:ascii="Calibri" w:hAnsi="Calibri" w:cs="Calibri"/>
-        </w:rPr>
-        <w:t xml:space="preserve"> </w:t>
-      </w:r>
-      <w:proofErr w:type="spellStart"/>
-      <w:r>
-        <w:rPr>
-          <w:rFonts w:ascii="Calibri" w:hAnsi="Calibri" w:cs="Calibri"/>
-        </w:rPr>
-        <w:t>Brussels</w:t>
-      </w:r>
-      <w:proofErr w:type="spellEnd"/>
-      <w:r>
-        <w:rPr>
-          <w:rFonts w:ascii="Calibri" w:hAnsi="Calibri" w:cs="Calibri"/>
-        </w:rPr>
-        <w:t xml:space="preserve">. </w:t>
-      </w:r>
-      <w:proofErr w:type="spellStart"/>
-      <w:r>
-        <w:rPr>
-          <w:rFonts w:ascii="Calibri" w:hAnsi="Calibri" w:cs="Calibri"/>
-        </w:rPr>
-        <w:t>During</w:t>
-      </w:r>
-      <w:proofErr w:type="spellEnd"/>
-      <w:r>
-        <w:rPr>
-          <w:rFonts w:ascii="Calibri" w:hAnsi="Calibri" w:cs="Calibri"/>
-        </w:rPr>
-        <w:t xml:space="preserve"> </w:t>
-      </w:r>
-      <w:proofErr w:type="spellStart"/>
-      <w:r>
-        <w:rPr>
-          <w:rFonts w:ascii="Calibri" w:hAnsi="Calibri" w:cs="Calibri"/>
-        </w:rPr>
-        <w:t>this</w:t>
-      </w:r>
-      <w:proofErr w:type="spellEnd"/>
-      <w:r>
-        <w:rPr>
-          <w:rFonts w:ascii="Calibri" w:hAnsi="Calibri" w:cs="Calibri"/>
-        </w:rPr>
-        <w:t xml:space="preserve"> </w:t>
-      </w:r>
-      <w:proofErr w:type="spellStart"/>
-      <w:r>
-        <w:rPr>
-          <w:rFonts w:ascii="Calibri" w:hAnsi="Calibri" w:cs="Calibri"/>
-        </w:rPr>
-        <w:t>training</w:t>
-      </w:r>
-      <w:proofErr w:type="spellEnd"/>
-      <w:r>
-        <w:rPr>
-          <w:rFonts w:ascii="Calibri" w:hAnsi="Calibri" w:cs="Calibri"/>
-        </w:rPr>
-        <w:t xml:space="preserve"> I </w:t>
-      </w:r>
-      <w:proofErr w:type="spellStart"/>
-      <w:r>
-        <w:rPr>
-          <w:rFonts w:ascii="Calibri" w:hAnsi="Calibri" w:cs="Calibri"/>
-        </w:rPr>
-        <w:t>knew</w:t>
-      </w:r>
-      <w:proofErr w:type="spellEnd"/>
-      <w:r>
-        <w:rPr>
-          <w:rFonts w:ascii="Calibri" w:hAnsi="Calibri" w:cs="Calibri"/>
-        </w:rPr>
-        <w:t xml:space="preserve"> </w:t>
-      </w:r>
-      <w:proofErr w:type="spellStart"/>
-      <w:r>
-        <w:rPr>
-          <w:rFonts w:ascii="Calibri" w:hAnsi="Calibri" w:cs="Calibri"/>
-        </w:rPr>
-        <w:t>that</w:t>
-      </w:r>
-      <w:proofErr w:type="spellEnd"/>
-      <w:r>
-        <w:rPr>
-          <w:rFonts w:ascii="Calibri" w:hAnsi="Calibri" w:cs="Calibri"/>
-        </w:rPr>
-        <w:t xml:space="preserve"> a </w:t>
-      </w:r>
-      <w:proofErr w:type="spellStart"/>
-      <w:r>
-        <w:rPr>
-          <w:rFonts w:ascii="Calibri" w:hAnsi="Calibri" w:cs="Calibri"/>
-        </w:rPr>
-        <w:t>position</w:t>
-      </w:r>
-      <w:proofErr w:type="spellEnd"/>
-      <w:r>
-        <w:rPr>
-          <w:rFonts w:ascii="Calibri" w:hAnsi="Calibri" w:cs="Calibri"/>
-        </w:rPr>
-        <w:t xml:space="preserve"> as a front-end developer was a </w:t>
-      </w:r>
-      <w:proofErr w:type="spellStart"/>
-      <w:r>
-        <w:rPr>
-          <w:rFonts w:ascii="Calibri" w:hAnsi="Calibri" w:cs="Calibri"/>
-        </w:rPr>
-        <w:t>perfect</w:t>
-      </w:r>
-      <w:proofErr w:type="spellEnd"/>
-      <w:r>
-        <w:rPr>
-          <w:rFonts w:ascii="Calibri" w:hAnsi="Calibri" w:cs="Calibri"/>
-        </w:rPr>
-        <w:t xml:space="preserve"> </w:t>
-      </w:r>
-      <w:proofErr w:type="spellStart"/>
-      <w:r>
-        <w:rPr>
-          <w:rFonts w:ascii="Calibri" w:hAnsi="Calibri" w:cs="Calibri"/>
-        </w:rPr>
-        <w:t>fit</w:t>
-      </w:r>
-      <w:proofErr w:type="spellEnd"/>
-      <w:r>
-        <w:rPr>
-          <w:rFonts w:ascii="Calibri" w:hAnsi="Calibri" w:cs="Calibri"/>
-        </w:rPr>
-        <w:t xml:space="preserve"> for me. For the </w:t>
-      </w:r>
-      <w:proofErr w:type="spellStart"/>
-      <w:r>
-        <w:rPr>
-          <w:rFonts w:ascii="Calibri" w:hAnsi="Calibri" w:cs="Calibri"/>
-        </w:rPr>
-        <w:t>time</w:t>
-      </w:r>
-      <w:proofErr w:type="spellEnd"/>
-      <w:r>
-        <w:rPr>
-          <w:rFonts w:ascii="Calibri" w:hAnsi="Calibri" w:cs="Calibri"/>
-        </w:rPr>
-        <w:t xml:space="preserve"> </w:t>
-      </w:r>
-      <w:proofErr w:type="spellStart"/>
-      <w:r>
-        <w:rPr>
-          <w:rFonts w:ascii="Calibri" w:hAnsi="Calibri" w:cs="Calibri"/>
-        </w:rPr>
-        <w:t>being</w:t>
-      </w:r>
-      <w:proofErr w:type="spellEnd"/>
-      <w:r>
-        <w:rPr>
-          <w:rFonts w:ascii="Calibri" w:hAnsi="Calibri" w:cs="Calibri"/>
-        </w:rPr>
-        <w:t>, I </w:t>
-      </w:r>
-      <w:proofErr w:type="spellStart"/>
-      <w:r>
-        <w:rPr>
-          <w:rFonts w:ascii="Calibri" w:hAnsi="Calibri" w:cs="Calibri"/>
-        </w:rPr>
-        <w:t>am</w:t>
-      </w:r>
-      <w:proofErr w:type="spellEnd"/>
-      <w:r>
-        <w:rPr>
-          <w:rFonts w:ascii="Calibri" w:hAnsi="Calibri" w:cs="Calibri"/>
-        </w:rPr>
-        <w:t xml:space="preserve"> </w:t>
-      </w:r>
-      <w:proofErr w:type="spellStart"/>
-      <w:r>
-        <w:rPr>
-          <w:rFonts w:ascii="Calibri" w:hAnsi="Calibri" w:cs="Calibri"/>
-        </w:rPr>
-        <w:t>actively</w:t>
-      </w:r>
-      <w:proofErr w:type="spellEnd"/>
-      <w:r>
-        <w:rPr>
-          <w:rFonts w:ascii="Calibri" w:hAnsi="Calibri" w:cs="Calibri"/>
-        </w:rPr>
-        <w:t xml:space="preserve"> developing my </w:t>
-      </w:r>
-      <w:proofErr w:type="spellStart"/>
-      <w:r>
-        <w:rPr>
-          <w:rFonts w:ascii="Calibri" w:hAnsi="Calibri" w:cs="Calibri"/>
-        </w:rPr>
-        <w:t>own</w:t>
-      </w:r>
-      <w:proofErr w:type="spellEnd"/>
-      <w:r>
-        <w:rPr>
-          <w:rFonts w:ascii="Calibri" w:hAnsi="Calibri" w:cs="Calibri"/>
-        </w:rPr>
-        <w:t> </w:t>
-      </w:r>
-      <w:proofErr w:type="spellStart"/>
-      <w:r>
-        <w:rPr>
-          <w:rStyle w:val="letter-body-bold"/>
-          <w:rFonts w:ascii="Calibri" w:hAnsi="Calibri" w:cs="Calibri"/>
-          <w:b/>
-          <w:bCs/>
-        </w:rPr>
-        <w:t>project</w:t>
-      </w:r>
-      <w:proofErr w:type="spellEnd"/>
-      <w:r>
-        <w:rPr>
-          <w:rFonts w:ascii="Calibri" w:hAnsi="Calibri" w:cs="Calibri"/>
-        </w:rPr>
-        <w:t xml:space="preserve"> and </w:t>
-      </w:r>
-      <w:proofErr w:type="spellStart"/>
-      <w:r>
-        <w:rPr>
-          <w:rFonts w:ascii="Calibri" w:hAnsi="Calibri" w:cs="Calibri"/>
-        </w:rPr>
-        <w:t>enjoying</w:t>
-      </w:r>
-      <w:proofErr w:type="spellEnd"/>
-      <w:r>
-        <w:rPr>
-          <w:rFonts w:ascii="Calibri" w:hAnsi="Calibri" w:cs="Calibri"/>
-        </w:rPr>
-        <w:t xml:space="preserve"> </w:t>
-      </w:r>
-      <w:proofErr w:type="spellStart"/>
-      <w:r>
-        <w:rPr>
-          <w:rFonts w:ascii="Calibri" w:hAnsi="Calibri" w:cs="Calibri"/>
-        </w:rPr>
-        <w:t>working</w:t>
-      </w:r>
-      <w:proofErr w:type="spellEnd"/>
-      <w:r>
-        <w:rPr>
-          <w:rFonts w:ascii="Calibri" w:hAnsi="Calibri" w:cs="Calibri"/>
-        </w:rPr>
-        <w:t xml:space="preserve"> on </w:t>
-      </w:r>
-      <w:proofErr w:type="spellStart"/>
-      <w:r>
-        <w:rPr>
-          <w:rFonts w:ascii="Calibri" w:hAnsi="Calibri" w:cs="Calibri"/>
-        </w:rPr>
-        <w:t>it</w:t>
-      </w:r>
-      <w:proofErr w:type="spellEnd"/>
-      <w:r>
-        <w:rPr>
-          <w:rFonts w:ascii="Calibri" w:hAnsi="Calibri" w:cs="Calibri"/>
-        </w:rPr>
-        <w:t xml:space="preserve"> </w:t>
-      </w:r>
-      <w:proofErr w:type="spellStart"/>
-      <w:r>
-        <w:rPr>
-          <w:rFonts w:ascii="Calibri" w:hAnsi="Calibri" w:cs="Calibri"/>
-        </w:rPr>
-        <w:t>every</w:t>
-      </w:r>
-      <w:proofErr w:type="spellEnd"/>
-      <w:r>
-        <w:rPr>
-          <w:rFonts w:ascii="Calibri" w:hAnsi="Calibri" w:cs="Calibri"/>
-        </w:rPr>
-        <w:t xml:space="preserve"> single </w:t>
-      </w:r>
-      <w:proofErr w:type="spellStart"/>
-      <w:r>
-        <w:rPr>
-          <w:rFonts w:ascii="Calibri" w:hAnsi="Calibri" w:cs="Calibri"/>
-        </w:rPr>
-        <w:t>day</w:t>
-      </w:r>
-      <w:proofErr w:type="spellEnd"/>
-      <w:r>
-        <w:rPr>
-          <w:rFonts w:ascii="Calibri" w:hAnsi="Calibri" w:cs="Calibri"/>
-        </w:rPr>
-        <w:t xml:space="preserve"> (</w:t>
+        <w:t> and enjoying working on it every single day (</w:t>
       </w:r>
       <w:hyperlink r:id="rId21" w:history="1">
         <w:r>
@@ -14149,21 +12399,7 @@
         <w:rPr>
           <w:rFonts w:ascii="Calibri" w:hAnsi="Calibri" w:cs="Calibri"/>
         </w:rPr>
-        <w:t>, (</w:t>
-      </w:r>
-      <w:proofErr w:type="spellStart"/>
-      <w:r>
-        <w:rPr>
-          <w:rFonts w:ascii="Calibri" w:hAnsi="Calibri" w:cs="Calibri"/>
-        </w:rPr>
-        <w:t>old</w:t>
-      </w:r>
-      <w:proofErr w:type="spellEnd"/>
-      <w:r>
-        <w:rPr>
-          <w:rFonts w:ascii="Calibri" w:hAnsi="Calibri" w:cs="Calibri"/>
-        </w:rPr>
-        <w:t>:</w:t>
+        <w:t>, (old:</w:t>
       </w:r>
       <w:r>
         <w:rPr>
@@ -14190,23 +12426,8 @@
         <w:rPr>
           <w:rFonts w:ascii="Calibri" w:hAnsi="Calibri" w:cs="Calibri"/>
         </w:rPr>
-        <w:t xml:space="preserve">). In order to </w:t>
-      </w:r>
-      <w:proofErr w:type="spellStart"/>
-      <w:r>
-        <w:rPr>
-          <w:rFonts w:ascii="Calibri" w:hAnsi="Calibri" w:cs="Calibri"/>
-        </w:rPr>
-        <w:t>further</w:t>
-      </w:r>
-      <w:proofErr w:type="spellEnd"/>
-      <w:r>
-        <w:rPr>
-          <w:rFonts w:ascii="Calibri" w:hAnsi="Calibri" w:cs="Calibri"/>
-        </w:rPr>
-        <w:t> </w:t>
-      </w:r>
-      <w:proofErr w:type="spellStart"/>
+        <w:t>). In order to further </w:t>
+      </w:r>
       <w:r>
         <w:rPr>
           <w:rStyle w:val="letter-body-bold"/>
@@ -14214,9 +12435,14 @@
           <w:b/>
           <w:bCs/>
         </w:rPr>
-        <w:t>develop</w:t>
-      </w:r>
-      <w:proofErr w:type="spellEnd"/>
+        <w:t>develop myself</w:t>
+      </w:r>
+      <w:r>
+        <w:rPr>
+          <w:rFonts w:ascii="Calibri" w:hAnsi="Calibri" w:cs="Calibri"/>
+        </w:rPr>
+        <w:t> and to be able to realize more assignments, am I looking for a workplace where I can further develop my skills and </w:t>
+      </w:r>
       <w:r>
         <w:rPr>
           <w:rStyle w:val="letter-body-bold"/>
@@ -14224,9 +12450,14 @@
           <w:b/>
           <w:bCs/>
         </w:rPr>
-        <w:t xml:space="preserve"> </w:t>
-      </w:r>
-      <w:proofErr w:type="spellStart"/>
+        <w:t>your company</w:t>
+      </w:r>
+      <w:r>
+        <w:rPr>
+          <w:rFonts w:ascii="Calibri" w:hAnsi="Calibri" w:cs="Calibri"/>
+        </w:rPr>
+        <w:t> seems to be the </w:t>
+      </w:r>
       <w:r>
         <w:rPr>
           <w:rStyle w:val="letter-body-bold"/>
@@ -14234,194 +12465,29 @@
           <w:b/>
           <w:bCs/>
         </w:rPr>
-        <w:t>myself</w:t>
-      </w:r>
-      <w:proofErr w:type="spellEnd"/>
-      <w:r>
-        <w:rPr>
-          <w:rFonts w:ascii="Calibri" w:hAnsi="Calibri" w:cs="Calibri"/>
-        </w:rPr>
-        <w:t xml:space="preserve"> and to be </w:t>
-      </w:r>
-      <w:proofErr w:type="spellStart"/>
-      <w:r>
-        <w:rPr>
-          <w:rFonts w:ascii="Calibri" w:hAnsi="Calibri" w:cs="Calibri"/>
-        </w:rPr>
-        <w:t>able</w:t>
-      </w:r>
-      <w:proofErr w:type="spellEnd"/>
-      <w:r>
-        <w:rPr>
-          <w:rFonts w:ascii="Calibri" w:hAnsi="Calibri" w:cs="Calibri"/>
-        </w:rPr>
-        <w:t xml:space="preserve"> to </w:t>
-      </w:r>
-      <w:proofErr w:type="spellStart"/>
-      <w:r>
-        <w:rPr>
-          <w:rFonts w:ascii="Calibri" w:hAnsi="Calibri" w:cs="Calibri"/>
-        </w:rPr>
-        <w:t>realize</w:t>
-      </w:r>
-      <w:proofErr w:type="spellEnd"/>
-      <w:r>
-        <w:rPr>
-          <w:rFonts w:ascii="Calibri" w:hAnsi="Calibri" w:cs="Calibri"/>
-        </w:rPr>
-        <w:t xml:space="preserve"> </w:t>
-      </w:r>
-      <w:proofErr w:type="spellStart"/>
-      <w:r>
-        <w:rPr>
-          <w:rFonts w:ascii="Calibri" w:hAnsi="Calibri" w:cs="Calibri"/>
-        </w:rPr>
-        <w:t>more</w:t>
-      </w:r>
-      <w:proofErr w:type="spellEnd"/>
-      <w:r>
-        <w:rPr>
-          <w:rFonts w:ascii="Calibri" w:hAnsi="Calibri" w:cs="Calibri"/>
-        </w:rPr>
-        <w:t xml:space="preserve"> </w:t>
-      </w:r>
-      <w:proofErr w:type="spellStart"/>
-      <w:r>
-        <w:rPr>
-          <w:rFonts w:ascii="Calibri" w:hAnsi="Calibri" w:cs="Calibri"/>
-        </w:rPr>
-        <w:t>assignments</w:t>
-      </w:r>
-      <w:proofErr w:type="spellEnd"/>
-      <w:r>
-        <w:rPr>
-          <w:rFonts w:ascii="Calibri" w:hAnsi="Calibri" w:cs="Calibri"/>
-        </w:rPr>
-        <w:t>, </w:t>
-      </w:r>
-      <w:proofErr w:type="spellStart"/>
-      <w:r>
-        <w:rPr>
-          <w:rFonts w:ascii="Calibri" w:hAnsi="Calibri" w:cs="Calibri"/>
-        </w:rPr>
-        <w:t>am</w:t>
-      </w:r>
-      <w:proofErr w:type="spellEnd"/>
-      <w:r>
-        <w:rPr>
-          <w:rFonts w:ascii="Calibri" w:hAnsi="Calibri" w:cs="Calibri"/>
-        </w:rPr>
-        <w:t xml:space="preserve"> I </w:t>
-      </w:r>
-      <w:proofErr w:type="spellStart"/>
-      <w:r>
-        <w:rPr>
-          <w:rFonts w:ascii="Calibri" w:hAnsi="Calibri" w:cs="Calibri"/>
-        </w:rPr>
-        <w:t>looking</w:t>
-      </w:r>
-      <w:proofErr w:type="spellEnd"/>
-      <w:r>
-        <w:rPr>
-          <w:rFonts w:ascii="Calibri" w:hAnsi="Calibri" w:cs="Calibri"/>
-        </w:rPr>
-        <w:t xml:space="preserve"> for a </w:t>
-      </w:r>
-      <w:proofErr w:type="spellStart"/>
-      <w:r>
-        <w:rPr>
-          <w:rFonts w:ascii="Calibri" w:hAnsi="Calibri" w:cs="Calibri"/>
-        </w:rPr>
-        <w:t>workplace</w:t>
-      </w:r>
-      <w:proofErr w:type="spellEnd"/>
-      <w:r>
-        <w:rPr>
-          <w:rFonts w:ascii="Calibri" w:hAnsi="Calibri" w:cs="Calibri"/>
-        </w:rPr>
-        <w:t xml:space="preserve"> </w:t>
-      </w:r>
-      <w:proofErr w:type="spellStart"/>
-      <w:r>
-        <w:rPr>
-          <w:rFonts w:ascii="Calibri" w:hAnsi="Calibri" w:cs="Calibri"/>
-        </w:rPr>
-        <w:t>where</w:t>
-      </w:r>
-      <w:proofErr w:type="spellEnd"/>
-      <w:r>
-        <w:rPr>
-          <w:rFonts w:ascii="Calibri" w:hAnsi="Calibri" w:cs="Calibri"/>
-        </w:rPr>
-        <w:t xml:space="preserve"> I </w:t>
-      </w:r>
-      <w:proofErr w:type="spellStart"/>
-      <w:r>
-        <w:rPr>
-          <w:rFonts w:ascii="Calibri" w:hAnsi="Calibri" w:cs="Calibri"/>
-        </w:rPr>
-        <w:t>can</w:t>
-      </w:r>
-      <w:proofErr w:type="spellEnd"/>
-      <w:r>
-        <w:rPr>
-          <w:rFonts w:ascii="Calibri" w:hAnsi="Calibri" w:cs="Calibri"/>
-        </w:rPr>
-        <w:t> </w:t>
-      </w:r>
-      <w:proofErr w:type="spellStart"/>
-      <w:r>
-        <w:rPr>
-          <w:rFonts w:ascii="Calibri" w:hAnsi="Calibri" w:cs="Calibri"/>
-        </w:rPr>
-        <w:t>further</w:t>
-      </w:r>
-      <w:proofErr w:type="spellEnd"/>
-      <w:r>
-        <w:rPr>
-          <w:rFonts w:ascii="Calibri" w:hAnsi="Calibri" w:cs="Calibri"/>
-        </w:rPr>
-        <w:t xml:space="preserve"> </w:t>
-      </w:r>
-      <w:proofErr w:type="spellStart"/>
-      <w:r>
-        <w:rPr>
-          <w:rFonts w:ascii="Calibri" w:hAnsi="Calibri" w:cs="Calibri"/>
-        </w:rPr>
-        <w:t>develop</w:t>
-      </w:r>
-      <w:proofErr w:type="spellEnd"/>
-      <w:r>
-        <w:rPr>
-          <w:rFonts w:ascii="Calibri" w:hAnsi="Calibri" w:cs="Calibri"/>
-        </w:rPr>
-        <w:t xml:space="preserve"> my </w:t>
-      </w:r>
-      <w:proofErr w:type="spellStart"/>
-      <w:r>
-        <w:rPr>
-          <w:rFonts w:ascii="Calibri" w:hAnsi="Calibri" w:cs="Calibri"/>
-        </w:rPr>
-        <w:t>skills</w:t>
-      </w:r>
-      <w:proofErr w:type="spellEnd"/>
-      <w:r>
-        <w:rPr>
-          <w:rFonts w:ascii="Calibri" w:hAnsi="Calibri" w:cs="Calibri"/>
-        </w:rPr>
-        <w:t xml:space="preserve"> and </w:t>
-      </w:r>
-      <w:proofErr w:type="spellStart"/>
+        <w:t>right place</w:t>
+      </w:r>
       <w:r>
         <w:rPr>
           <w:rStyle w:val="letter-body-bold"/>
           <w:rFonts w:ascii="Calibri" w:hAnsi="Calibri" w:cs="Calibri"/>
-          <w:b/>
-          <w:bCs/>
-        </w:rPr>
-        <w:t>your</w:t>
-      </w:r>
-      <w:proofErr w:type="spellEnd"/>
+        </w:rPr>
+        <w:t>.</w:t>
+      </w:r>
+    </w:p>
+    <w:p>
+      <w:pPr>
+        <w:pStyle w:val="letter-body-section"/>
+        <w:rPr>
+          <w:rFonts w:ascii="Calibri" w:hAnsi="Calibri" w:cs="Calibri"/>
+        </w:rPr>
+      </w:pPr>
+      <w:r>
+        <w:rPr>
+          <w:rFonts w:ascii="Calibri" w:hAnsi="Calibri" w:cs="Calibri"/>
+        </w:rPr>
+        <w:t>As a front-end developer </w:t>
+      </w:r>
       <w:r>
         <w:rPr>
           <w:rStyle w:val="letter-body-bold"/>
@@ -14429,9 +12495,14 @@
           <w:b/>
           <w:bCs/>
         </w:rPr>
-        <w:t xml:space="preserve"> </w:t>
-      </w:r>
-      <w:proofErr w:type="spellStart"/>
+        <w:t>I’m responsible</w:t>
+      </w:r>
+      <w:r>
+        <w:rPr>
+          <w:rFonts w:ascii="Calibri" w:hAnsi="Calibri" w:cs="Calibri"/>
+        </w:rPr>
+        <w:t> for the </w:t>
+      </w:r>
       <w:r>
         <w:rPr>
           <w:rStyle w:val="letter-body-bold"/>
@@ -14439,30 +12510,14 @@
           <w:b/>
           <w:bCs/>
         </w:rPr>
-        <w:t>company</w:t>
-      </w:r>
-      <w:proofErr w:type="spellEnd"/>
+        <w:t>design and implementation</w:t>
+      </w:r>
       <w:r>
         <w:rPr>
           <w:rFonts w:ascii="Calibri" w:hAnsi="Calibri" w:cs="Calibri"/>
         </w:rPr>
-        <w:t> </w:t>
-      </w:r>
-      <w:proofErr w:type="spellStart"/>
-      <w:r>
-        <w:rPr>
-          <w:rFonts w:ascii="Calibri" w:hAnsi="Calibri" w:cs="Calibri"/>
-        </w:rPr>
-        <w:t>seems</w:t>
-      </w:r>
-      <w:proofErr w:type="spellEnd"/>
-      <w:r>
-        <w:rPr>
-          <w:rFonts w:ascii="Calibri" w:hAnsi="Calibri" w:cs="Calibri"/>
-        </w:rPr>
-        <w:t xml:space="preserve"> to be the </w:t>
-      </w:r>
-      <w:proofErr w:type="spellStart"/>
+        <w:t> of end-user interfaces within web applications that offer a </w:t>
+      </w:r>
       <w:r>
         <w:rPr>
           <w:rStyle w:val="letter-body-bold"/>
@@ -14470,9 +12525,14 @@
           <w:b/>
           <w:bCs/>
         </w:rPr>
-        <w:t>right</w:t>
-      </w:r>
-      <w:proofErr w:type="spellEnd"/>
+        <w:t>proper experience</w:t>
+      </w:r>
+      <w:r>
+        <w:rPr>
+          <w:rFonts w:ascii="Calibri" w:hAnsi="Calibri" w:cs="Calibri"/>
+        </w:rPr>
+        <w:t>. In this way can I make the right proposals for the realization of </w:t>
+      </w:r>
       <w:r>
         <w:rPr>
           <w:rStyle w:val="letter-body-bold"/>
@@ -14480,12 +12540,41 @@
           <w:b/>
           <w:bCs/>
         </w:rPr>
-        <w:t xml:space="preserve"> place</w:t>
+        <w:t>functionality</w:t>
+      </w:r>
+      <w:r>
+        <w:rPr>
+          <w:rFonts w:ascii="Calibri" w:hAnsi="Calibri" w:cs="Calibri"/>
+        </w:rPr>
+        <w:t> that meets the wishes, demands and </w:t>
       </w:r>
       <w:r>
         <w:rPr>
           <w:rStyle w:val="letter-body-bold"/>
           <w:rFonts w:ascii="Calibri" w:hAnsi="Calibri" w:cs="Calibri"/>
+          <w:b/>
+          <w:bCs/>
+        </w:rPr>
+        <w:t>needs</w:t>
+      </w:r>
+      <w:r>
+        <w:rPr>
+          <w:rFonts w:ascii="Calibri" w:hAnsi="Calibri" w:cs="Calibri"/>
+        </w:rPr>
+        <w:t> of the </w:t>
+      </w:r>
+      <w:r>
+        <w:rPr>
+          <w:rStyle w:val="letter-body-bold"/>
+          <w:rFonts w:ascii="Calibri" w:hAnsi="Calibri" w:cs="Calibri"/>
+          <w:b/>
+          <w:bCs/>
+        </w:rPr>
+        <w:t>end users</w:t>
+      </w:r>
+      <w:r>
+        <w:rPr>
+          <w:rFonts w:ascii="Calibri" w:hAnsi="Calibri" w:cs="Calibri"/>
         </w:rPr>
         <w:t>.</w:t>
       </w:r>
@@ -14501,9 +12590,8 @@
         <w:rPr>
           <w:rFonts w:ascii="Calibri" w:hAnsi="Calibri" w:cs="Calibri"/>
         </w:rPr>
-        <w:t>As a front-end developer </w:t>
-      </w:r>
-      <w:proofErr w:type="spellStart"/>
+        <w:t>I have extensive </w:t>
+      </w:r>
       <w:r>
         <w:rPr>
           <w:rStyle w:val="letter-body-bold"/>
@@ -14511,9 +12599,8 @@
           <w:b/>
           <w:bCs/>
         </w:rPr>
-        <w:t>I’m</w:t>
-      </w:r>
-      <w:proofErr w:type="spellEnd"/>
+        <w:t>knowledge and</w:t>
+      </w:r>
       <w:r>
         <w:rPr>
           <w:rStyle w:val="letter-body-bold"/>
@@ -14523,7 +12610,6 @@
         </w:rPr>
         <w:t xml:space="preserve"> </w:t>
       </w:r>
-      <w:proofErr w:type="spellStart"/>
       <w:r>
         <w:rPr>
           <w:rStyle w:val="letter-body-bold"/>
@@ -14531,14 +12617,13 @@
           <w:b/>
           <w:bCs/>
         </w:rPr>
-        <w:t>responsible</w:t>
-      </w:r>
-      <w:proofErr w:type="spellEnd"/>
+        <w:t>experience</w:t>
+      </w:r>
       <w:r>
         <w:rPr>
           <w:rFonts w:ascii="Calibri" w:hAnsi="Calibri" w:cs="Calibri"/>
         </w:rPr>
-        <w:t> for the </w:t>
+        <w:t> with </w:t>
       </w:r>
       <w:r>
         <w:rPr>
@@ -14547,9 +12632,14 @@
           <w:b/>
           <w:bCs/>
         </w:rPr>
-        <w:t xml:space="preserve">design and </w:t>
-      </w:r>
-      <w:proofErr w:type="spellStart"/>
+        <w:t>Yarn</w:t>
+      </w:r>
+      <w:r>
+        <w:rPr>
+          <w:rFonts w:ascii="Calibri" w:hAnsi="Calibri" w:cs="Calibri"/>
+        </w:rPr>
+        <w:t>, </w:t>
+      </w:r>
       <w:r>
         <w:rPr>
           <w:rStyle w:val="letter-body-bold"/>
@@ -14557,100 +12647,14 @@
           <w:b/>
           <w:bCs/>
         </w:rPr>
-        <w:t>implementation</w:t>
-      </w:r>
-      <w:proofErr w:type="spellEnd"/>
+        <w:t>JavaScript/ECMAScript</w:t>
+      </w:r>
       <w:r>
         <w:rPr>
           <w:rFonts w:ascii="Calibri" w:hAnsi="Calibri" w:cs="Calibri"/>
         </w:rPr>
-        <w:t> of end-</w:t>
-      </w:r>
-      <w:proofErr w:type="spellStart"/>
-      <w:r>
-        <w:rPr>
-          <w:rFonts w:ascii="Calibri" w:hAnsi="Calibri" w:cs="Calibri"/>
-        </w:rPr>
-        <w:t>user</w:t>
-      </w:r>
-      <w:proofErr w:type="spellEnd"/>
-      <w:r>
-        <w:rPr>
-          <w:rFonts w:ascii="Calibri" w:hAnsi="Calibri" w:cs="Calibri"/>
-        </w:rPr>
-        <w:t xml:space="preserve"> </w:t>
-      </w:r>
-      <w:proofErr w:type="spellStart"/>
-      <w:r>
-        <w:rPr>
-          <w:rFonts w:ascii="Calibri" w:hAnsi="Calibri" w:cs="Calibri"/>
-        </w:rPr>
-        <w:t>interfaces</w:t>
-      </w:r>
-      <w:proofErr w:type="spellEnd"/>
-      <w:r>
-        <w:rPr>
-          <w:rFonts w:ascii="Calibri" w:hAnsi="Calibri" w:cs="Calibri"/>
-        </w:rPr>
-        <w:t xml:space="preserve"> </w:t>
-      </w:r>
-      <w:proofErr w:type="spellStart"/>
-      <w:r>
-        <w:rPr>
-          <w:rFonts w:ascii="Calibri" w:hAnsi="Calibri" w:cs="Calibri"/>
-        </w:rPr>
-        <w:t>within</w:t>
-      </w:r>
-      <w:proofErr w:type="spellEnd"/>
-      <w:r>
-        <w:rPr>
-          <w:rFonts w:ascii="Calibri" w:hAnsi="Calibri" w:cs="Calibri"/>
-        </w:rPr>
-        <w:t xml:space="preserve"> web </w:t>
-      </w:r>
-      <w:proofErr w:type="spellStart"/>
-      <w:r>
-        <w:rPr>
-          <w:rFonts w:ascii="Calibri" w:hAnsi="Calibri" w:cs="Calibri"/>
-        </w:rPr>
-        <w:t>applications</w:t>
-      </w:r>
-      <w:proofErr w:type="spellEnd"/>
-      <w:r>
-        <w:rPr>
-          <w:rFonts w:ascii="Calibri" w:hAnsi="Calibri" w:cs="Calibri"/>
-        </w:rPr>
-        <w:t xml:space="preserve"> </w:t>
-      </w:r>
-      <w:proofErr w:type="spellStart"/>
-      <w:r>
-        <w:rPr>
-          <w:rFonts w:ascii="Calibri" w:hAnsi="Calibri" w:cs="Calibri"/>
-        </w:rPr>
-        <w:t>that</w:t>
-      </w:r>
-      <w:proofErr w:type="spellEnd"/>
-      <w:r>
-        <w:rPr>
-          <w:rFonts w:ascii="Calibri" w:hAnsi="Calibri" w:cs="Calibri"/>
-        </w:rPr>
-        <w:t xml:space="preserve"> </w:t>
-      </w:r>
-      <w:proofErr w:type="spellStart"/>
-      <w:r>
-        <w:rPr>
-          <w:rFonts w:ascii="Calibri" w:hAnsi="Calibri" w:cs="Calibri"/>
-        </w:rPr>
-        <w:t>offer</w:t>
-      </w:r>
-      <w:proofErr w:type="spellEnd"/>
-      <w:r>
-        <w:rPr>
-          <w:rFonts w:ascii="Calibri" w:hAnsi="Calibri" w:cs="Calibri"/>
-        </w:rPr>
-        <w:t xml:space="preserve"> a </w:t>
-      </w:r>
-      <w:proofErr w:type="spellStart"/>
+        <w:t>, </w:t>
+      </w:r>
       <w:r>
         <w:rPr>
           <w:rStyle w:val="letter-body-bold"/>
@@ -14658,9 +12662,14 @@
           <w:b/>
           <w:bCs/>
         </w:rPr>
-        <w:t>proper</w:t>
-      </w:r>
-      <w:proofErr w:type="spellEnd"/>
+        <w:t>Reactjs</w:t>
+      </w:r>
+      <w:r>
+        <w:rPr>
+          <w:rFonts w:ascii="Calibri" w:hAnsi="Calibri" w:cs="Calibri"/>
+        </w:rPr>
+        <w:t>, </w:t>
+      </w:r>
       <w:r>
         <w:rPr>
           <w:rStyle w:val="letter-body-bold"/>
@@ -14668,9 +12677,14 @@
           <w:b/>
           <w:bCs/>
         </w:rPr>
-        <w:t xml:space="preserve"> </w:t>
-      </w:r>
-      <w:proofErr w:type="spellStart"/>
+        <w:t>HTML</w:t>
+      </w:r>
+      <w:r>
+        <w:rPr>
+          <w:rFonts w:ascii="Calibri" w:hAnsi="Calibri" w:cs="Calibri"/>
+        </w:rPr>
+        <w:t>, </w:t>
+      </w:r>
       <w:r>
         <w:rPr>
           <w:rStyle w:val="letter-body-bold"/>
@@ -14678,114 +12692,14 @@
           <w:b/>
           <w:bCs/>
         </w:rPr>
-        <w:t>experience</w:t>
-      </w:r>
-      <w:proofErr w:type="spellEnd"/>
+        <w:t>CSS</w:t>
+      </w:r>
       <w:r>
         <w:rPr>
           <w:rFonts w:ascii="Calibri" w:hAnsi="Calibri" w:cs="Calibri"/>
         </w:rPr>
-        <w:t xml:space="preserve">. In </w:t>
-      </w:r>
-      <w:proofErr w:type="spellStart"/>
-      <w:r>
-        <w:rPr>
-          <w:rFonts w:ascii="Calibri" w:hAnsi="Calibri" w:cs="Calibri"/>
-        </w:rPr>
-        <w:t>this</w:t>
-      </w:r>
-      <w:proofErr w:type="spellEnd"/>
-      <w:r>
-        <w:rPr>
-          <w:rFonts w:ascii="Calibri" w:hAnsi="Calibri" w:cs="Calibri"/>
-        </w:rPr>
-        <w:t xml:space="preserve"> </w:t>
-      </w:r>
-      <w:proofErr w:type="spellStart"/>
-      <w:r>
-        <w:rPr>
-          <w:rFonts w:ascii="Calibri" w:hAnsi="Calibri" w:cs="Calibri"/>
-        </w:rPr>
-        <w:t>way</w:t>
-      </w:r>
-      <w:proofErr w:type="spellEnd"/>
-      <w:r>
-        <w:rPr>
-          <w:rFonts w:ascii="Calibri" w:hAnsi="Calibri" w:cs="Calibri"/>
-        </w:rPr>
-        <w:t xml:space="preserve"> </w:t>
-      </w:r>
-      <w:proofErr w:type="spellStart"/>
-      <w:r>
-        <w:rPr>
-          <w:rFonts w:ascii="Calibri" w:hAnsi="Calibri" w:cs="Calibri"/>
-        </w:rPr>
-        <w:t>can</w:t>
-      </w:r>
-      <w:proofErr w:type="spellEnd"/>
-      <w:r>
-        <w:rPr>
-          <w:rFonts w:ascii="Calibri" w:hAnsi="Calibri" w:cs="Calibri"/>
-        </w:rPr>
-        <w:t xml:space="preserve"> I </w:t>
-      </w:r>
-      <w:proofErr w:type="spellStart"/>
-      <w:r>
-        <w:rPr>
-          <w:rFonts w:ascii="Calibri" w:hAnsi="Calibri" w:cs="Calibri"/>
-        </w:rPr>
-        <w:t>make</w:t>
-      </w:r>
-      <w:proofErr w:type="spellEnd"/>
-      <w:r>
-        <w:rPr>
-          <w:rFonts w:ascii="Calibri" w:hAnsi="Calibri" w:cs="Calibri"/>
-        </w:rPr>
-        <w:t xml:space="preserve"> the </w:t>
-      </w:r>
-      <w:proofErr w:type="spellStart"/>
-      <w:r>
-        <w:rPr>
-          <w:rFonts w:ascii="Calibri" w:hAnsi="Calibri" w:cs="Calibri"/>
-        </w:rPr>
-        <w:t>right</w:t>
-      </w:r>
-      <w:proofErr w:type="spellEnd"/>
-      <w:r>
-        <w:rPr>
-          <w:rFonts w:ascii="Calibri" w:hAnsi="Calibri" w:cs="Calibri"/>
-        </w:rPr>
-        <w:t xml:space="preserve"> </w:t>
-      </w:r>
-      <w:proofErr w:type="spellStart"/>
-      <w:r>
-        <w:rPr>
-          <w:rFonts w:ascii="Calibri" w:hAnsi="Calibri" w:cs="Calibri"/>
-        </w:rPr>
-        <w:t>proposals</w:t>
-      </w:r>
-      <w:proofErr w:type="spellEnd"/>
-      <w:r>
-        <w:rPr>
-          <w:rFonts w:ascii="Calibri" w:hAnsi="Calibri" w:cs="Calibri"/>
-        </w:rPr>
-        <w:t xml:space="preserve"> for the </w:t>
-      </w:r>
-      <w:proofErr w:type="spellStart"/>
-      <w:r>
-        <w:rPr>
-          <w:rFonts w:ascii="Calibri" w:hAnsi="Calibri" w:cs="Calibri"/>
-        </w:rPr>
-        <w:t>realization</w:t>
-      </w:r>
-      <w:proofErr w:type="spellEnd"/>
-      <w:r>
-        <w:rPr>
-          <w:rFonts w:ascii="Calibri" w:hAnsi="Calibri" w:cs="Calibri"/>
-        </w:rPr>
-        <w:t xml:space="preserve"> of </w:t>
-      </w:r>
-      <w:proofErr w:type="spellStart"/>
+        <w:t>, </w:t>
+      </w:r>
       <w:r>
         <w:rPr>
           <w:rStyle w:val="letter-body-bold"/>
@@ -14793,72 +12707,14 @@
           <w:b/>
           <w:bCs/>
         </w:rPr>
-        <w:t>functionality</w:t>
-      </w:r>
-      <w:proofErr w:type="spellEnd"/>
+        <w:t>Redux</w:t>
+      </w:r>
       <w:r>
         <w:rPr>
           <w:rFonts w:ascii="Calibri" w:hAnsi="Calibri" w:cs="Calibri"/>
         </w:rPr>
-        <w:t> </w:t>
-      </w:r>
-      <w:proofErr w:type="spellStart"/>
-      <w:r>
-        <w:rPr>
-          <w:rFonts w:ascii="Calibri" w:hAnsi="Calibri" w:cs="Calibri"/>
-        </w:rPr>
-        <w:t>that</w:t>
-      </w:r>
-      <w:proofErr w:type="spellEnd"/>
-      <w:r>
-        <w:rPr>
-          <w:rFonts w:ascii="Calibri" w:hAnsi="Calibri" w:cs="Calibri"/>
-        </w:rPr>
-        <w:t xml:space="preserve"> </w:t>
-      </w:r>
-      <w:proofErr w:type="spellStart"/>
-      <w:r>
-        <w:rPr>
-          <w:rFonts w:ascii="Calibri" w:hAnsi="Calibri" w:cs="Calibri"/>
-        </w:rPr>
-        <w:t>meets</w:t>
-      </w:r>
-      <w:proofErr w:type="spellEnd"/>
-      <w:r>
-        <w:rPr>
-          <w:rFonts w:ascii="Calibri" w:hAnsi="Calibri" w:cs="Calibri"/>
-        </w:rPr>
-        <w:t xml:space="preserve"> the </w:t>
-      </w:r>
-      <w:proofErr w:type="spellStart"/>
-      <w:r>
-        <w:rPr>
-          <w:rFonts w:ascii="Calibri" w:hAnsi="Calibri" w:cs="Calibri"/>
-        </w:rPr>
-        <w:t>wishes</w:t>
-      </w:r>
-      <w:proofErr w:type="spellEnd"/>
-      <w:r>
-        <w:rPr>
-          <w:rFonts w:ascii="Calibri" w:hAnsi="Calibri" w:cs="Calibri"/>
-        </w:rPr>
-        <w:t xml:space="preserve">, </w:t>
-      </w:r>
-      <w:proofErr w:type="spellStart"/>
-      <w:r>
-        <w:rPr>
-          <w:rFonts w:ascii="Calibri" w:hAnsi="Calibri" w:cs="Calibri"/>
-        </w:rPr>
-        <w:t>demands</w:t>
-      </w:r>
-      <w:proofErr w:type="spellEnd"/>
-      <w:r>
-        <w:rPr>
-          <w:rFonts w:ascii="Calibri" w:hAnsi="Calibri" w:cs="Calibri"/>
-        </w:rPr>
-        <w:t xml:space="preserve"> and </w:t>
-      </w:r>
-      <w:proofErr w:type="spellStart"/>
+        <w:t>, </w:t>
+      </w:r>
       <w:r>
         <w:rPr>
           <w:rStyle w:val="letter-body-bold"/>
@@ -14866,14 +12722,13 @@
           <w:b/>
           <w:bCs/>
         </w:rPr>
-        <w:t>needs</w:t>
-      </w:r>
-      <w:proofErr w:type="spellEnd"/>
+        <w:t>React routing</w:t>
+      </w:r>
       <w:r>
         <w:rPr>
           <w:rFonts w:ascii="Calibri" w:hAnsi="Calibri" w:cs="Calibri"/>
         </w:rPr>
-        <w:t> of the </w:t>
+        <w:t>, </w:t>
       </w:r>
       <w:r>
         <w:rPr>
@@ -14882,9 +12737,14 @@
           <w:b/>
           <w:bCs/>
         </w:rPr>
-        <w:t xml:space="preserve">end </w:t>
-      </w:r>
-      <w:proofErr w:type="spellStart"/>
+        <w:t>XML</w:t>
+      </w:r>
+      <w:r>
+        <w:rPr>
+          <w:rFonts w:ascii="Calibri" w:hAnsi="Calibri" w:cs="Calibri"/>
+        </w:rPr>
+        <w:t>, </w:t>
+      </w:r>
       <w:r>
         <w:rPr>
           <w:rStyle w:val="letter-body-bold"/>
@@ -14892,9 +12752,38 @@
           <w:b/>
           <w:bCs/>
         </w:rPr>
-        <w:t>users</w:t>
-      </w:r>
-      <w:proofErr w:type="spellEnd"/>
+        <w:t>Json</w:t>
+      </w:r>
+      <w:r>
+        <w:rPr>
+          <w:rFonts w:ascii="Calibri" w:hAnsi="Calibri" w:cs="Calibri"/>
+        </w:rPr>
+        <w:t>, </w:t>
+      </w:r>
+      <w:r>
+        <w:rPr>
+          <w:rStyle w:val="letter-body-bold"/>
+          <w:rFonts w:ascii="Calibri" w:hAnsi="Calibri" w:cs="Calibri"/>
+          <w:b/>
+          <w:bCs/>
+        </w:rPr>
+        <w:t>Git</w:t>
+      </w:r>
+      <w:r>
+        <w:rPr>
+          <w:rFonts w:ascii="Calibri" w:hAnsi="Calibri" w:cs="Calibri"/>
+        </w:rPr>
+        <w:t> and some additional libraries for front-end development of </w:t>
+      </w:r>
+      <w:r>
+        <w:rPr>
+          <w:rStyle w:val="letter-body-bold"/>
+          <w:rFonts w:ascii="Calibri" w:hAnsi="Calibri" w:cs="Calibri"/>
+          <w:b/>
+          <w:bCs/>
+        </w:rPr>
+        <w:t>single page applications</w:t>
+      </w:r>
       <w:r>
         <w:rPr>
           <w:rFonts w:ascii="Calibri" w:hAnsi="Calibri" w:cs="Calibri"/>
@@ -14913,37 +12802,8 @@
         <w:rPr>
           <w:rFonts w:ascii="Calibri" w:hAnsi="Calibri" w:cs="Calibri"/>
         </w:rPr>
-        <w:t xml:space="preserve">I </w:t>
-      </w:r>
-      <w:proofErr w:type="spellStart"/>
-      <w:r>
-        <w:rPr>
-          <w:rFonts w:ascii="Calibri" w:hAnsi="Calibri" w:cs="Calibri"/>
-        </w:rPr>
-        <w:t>have</w:t>
-      </w:r>
-      <w:proofErr w:type="spellEnd"/>
-      <w:r>
-        <w:rPr>
-          <w:rFonts w:ascii="Calibri" w:hAnsi="Calibri" w:cs="Calibri"/>
-        </w:rPr>
-        <w:t xml:space="preserve"> </w:t>
-      </w:r>
-      <w:proofErr w:type="spellStart"/>
-      <w:r>
-        <w:rPr>
-          <w:rFonts w:ascii="Calibri" w:hAnsi="Calibri" w:cs="Calibri"/>
-        </w:rPr>
-        <w:t>extensive</w:t>
-      </w:r>
-      <w:proofErr w:type="spellEnd"/>
-      <w:r>
-        <w:rPr>
-          <w:rFonts w:ascii="Calibri" w:hAnsi="Calibri" w:cs="Calibri"/>
-        </w:rPr>
-        <w:t> </w:t>
-      </w:r>
-      <w:proofErr w:type="spellStart"/>
+        <w:t>I am a </w:t>
+      </w:r>
       <w:r>
         <w:rPr>
           <w:rStyle w:val="letter-body-bold"/>
@@ -14951,9 +12811,14 @@
           <w:b/>
           <w:bCs/>
         </w:rPr>
-        <w:t>knowledge</w:t>
-      </w:r>
-      <w:proofErr w:type="spellEnd"/>
+        <w:t>social</w:t>
+      </w:r>
+      <w:r>
+        <w:rPr>
+          <w:rFonts w:ascii="Calibri" w:hAnsi="Calibri" w:cs="Calibri"/>
+        </w:rPr>
+        <w:t> person with a great </w:t>
+      </w:r>
       <w:r>
         <w:rPr>
           <w:rStyle w:val="letter-body-bold"/>
@@ -14961,13 +12826,13 @@
           <w:b/>
           <w:bCs/>
         </w:rPr>
-        <w:t xml:space="preserve"> and experience</w:t>
+        <w:t>sense of responsibility</w:t>
       </w:r>
       <w:r>
         <w:rPr>
           <w:rFonts w:ascii="Calibri" w:hAnsi="Calibri" w:cs="Calibri"/>
         </w:rPr>
-        <w:t> with </w:t>
+        <w:t>. I'm someone that </w:t>
       </w:r>
       <w:r>
         <w:rPr>
@@ -14976,13 +12841,13 @@
           <w:b/>
           <w:bCs/>
         </w:rPr>
-        <w:t>Yarn</w:t>
+        <w:t>stands firmly</w:t>
       </w:r>
       <w:r>
         <w:rPr>
           <w:rFonts w:ascii="Calibri" w:hAnsi="Calibri" w:cs="Calibri"/>
         </w:rPr>
-        <w:t>, </w:t>
+        <w:t> in my shoes. I know that I 'm excellently </w:t>
       </w:r>
       <w:r>
         <w:rPr>
@@ -14991,13 +12856,13 @@
           <w:b/>
           <w:bCs/>
         </w:rPr>
-        <w:t>JavaScript/ECMAScript</w:t>
+        <w:t>capable</w:t>
       </w:r>
       <w:r>
         <w:rPr>
           <w:rFonts w:ascii="Calibri" w:hAnsi="Calibri" w:cs="Calibri"/>
         </w:rPr>
-        <w:t>, </w:t>
+        <w:t> of handling myself in stressful situations. I would like to </w:t>
       </w:r>
       <w:r>
         <w:rPr>
@@ -15006,13 +12871,13 @@
           <w:b/>
           <w:bCs/>
         </w:rPr>
-        <w:t>Reactjs</w:t>
+        <w:t>work together</w:t>
       </w:r>
       <w:r>
         <w:rPr>
           <w:rFonts w:ascii="Calibri" w:hAnsi="Calibri" w:cs="Calibri"/>
         </w:rPr>
-        <w:t>, </w:t>
+        <w:t> in a </w:t>
       </w:r>
       <w:r>
         <w:rPr>
@@ -15021,13 +12886,13 @@
           <w:b/>
           <w:bCs/>
         </w:rPr>
-        <w:t>HTML</w:t>
+        <w:t>team</w:t>
       </w:r>
       <w:r>
         <w:rPr>
           <w:rFonts w:ascii="Calibri" w:hAnsi="Calibri" w:cs="Calibri"/>
         </w:rPr>
-        <w:t>, </w:t>
+        <w:t> where I can </w:t>
       </w:r>
       <w:r>
         <w:rPr>
@@ -15036,13 +12901,27 @@
           <w:b/>
           <w:bCs/>
         </w:rPr>
-        <w:t>CSS</w:t>
+        <w:t>learn</w:t>
       </w:r>
       <w:r>
         <w:rPr>
           <w:rFonts w:ascii="Calibri" w:hAnsi="Calibri" w:cs="Calibri"/>
         </w:rPr>
-        <w:t>, </w:t>
+        <w:t> from colleagues and them from me. Working lonely isn't an issue neither.</w:t>
+      </w:r>
+    </w:p>
+    <w:p>
+      <w:pPr>
+        <w:pStyle w:val="letter-body-section"/>
+        <w:rPr>
+          <w:rFonts w:ascii="Calibri" w:hAnsi="Calibri" w:cs="Calibri"/>
+        </w:rPr>
+      </w:pPr>
+      <w:r>
+        <w:rPr>
+          <w:rFonts w:ascii="Calibri" w:hAnsi="Calibri" w:cs="Calibri"/>
+        </w:rPr>
+        <w:t>Hopefully have you a great idea of my capacities after reading this letter. I would like to </w:t>
       </w:r>
       <w:r>
         <w:rPr>
@@ -15051,13 +12930,13 @@
           <w:b/>
           <w:bCs/>
         </w:rPr>
-        <w:t>Redux</w:t>
+        <w:t>express</w:t>
       </w:r>
       <w:r>
         <w:rPr>
           <w:rFonts w:ascii="Calibri" w:hAnsi="Calibri" w:cs="Calibri"/>
         </w:rPr>
-        <w:t>, </w:t>
+        <w:t> my </w:t>
       </w:r>
       <w:r>
         <w:rPr>
@@ -15066,153 +12945,18 @@
           <w:b/>
           <w:bCs/>
         </w:rPr>
-        <w:t>React routing</w:t>
+        <w:t>motivation and enthusiasm</w:t>
       </w:r>
       <w:r>
         <w:rPr>
           <w:rFonts w:ascii="Calibri" w:hAnsi="Calibri" w:cs="Calibri"/>
         </w:rPr>
-        <w:t>, </w:t>
-      </w:r>
-      <w:r>
-        <w:rPr>
-          <w:rStyle w:val="letter-body-bold"/>
-          <w:rFonts w:ascii="Calibri" w:hAnsi="Calibri" w:cs="Calibri"/>
-          <w:b/>
-          <w:bCs/>
-        </w:rPr>
-        <w:t>XML</w:t>
-      </w:r>
-      <w:r>
-        <w:rPr>
-          <w:rFonts w:ascii="Calibri" w:hAnsi="Calibri" w:cs="Calibri"/>
-        </w:rPr>
-        <w:t>, </w:t>
-      </w:r>
-      <w:proofErr w:type="spellStart"/>
-      <w:r>
-        <w:rPr>
-          <w:rStyle w:val="letter-body-bold"/>
-          <w:rFonts w:ascii="Calibri" w:hAnsi="Calibri" w:cs="Calibri"/>
-          <w:b/>
-          <w:bCs/>
-        </w:rPr>
-        <w:t>Json</w:t>
-      </w:r>
-      <w:proofErr w:type="spellEnd"/>
-      <w:r>
-        <w:rPr>
-          <w:rFonts w:ascii="Calibri" w:hAnsi="Calibri" w:cs="Calibri"/>
-        </w:rPr>
-        <w:t>, </w:t>
-      </w:r>
-      <w:r>
-        <w:rPr>
-          <w:rStyle w:val="letter-body-bold"/>
-          <w:rFonts w:ascii="Calibri" w:hAnsi="Calibri" w:cs="Calibri"/>
-          <w:b/>
-          <w:bCs/>
-        </w:rPr>
-        <w:t>Git</w:t>
-      </w:r>
-      <w:r>
-        <w:rPr>
-          <w:rFonts w:ascii="Calibri" w:hAnsi="Calibri" w:cs="Calibri"/>
-        </w:rPr>
-        <w:t xml:space="preserve"> and </w:t>
-      </w:r>
-      <w:proofErr w:type="spellStart"/>
-      <w:r>
-        <w:rPr>
-          <w:rFonts w:ascii="Calibri" w:hAnsi="Calibri" w:cs="Calibri"/>
-        </w:rPr>
-        <w:t>some</w:t>
-      </w:r>
-      <w:proofErr w:type="spellEnd"/>
-      <w:r>
-        <w:rPr>
-          <w:rFonts w:ascii="Calibri" w:hAnsi="Calibri" w:cs="Calibri"/>
-        </w:rPr>
-        <w:t xml:space="preserve"> </w:t>
-      </w:r>
-      <w:proofErr w:type="spellStart"/>
-      <w:r>
-        <w:rPr>
-          <w:rFonts w:ascii="Calibri" w:hAnsi="Calibri" w:cs="Calibri"/>
-        </w:rPr>
-        <w:t>additional</w:t>
-      </w:r>
-      <w:proofErr w:type="spellEnd"/>
-      <w:r>
-        <w:rPr>
-          <w:rFonts w:ascii="Calibri" w:hAnsi="Calibri" w:cs="Calibri"/>
-        </w:rPr>
-        <w:t xml:space="preserve"> </w:t>
-      </w:r>
-      <w:proofErr w:type="spellStart"/>
-      <w:r>
-        <w:rPr>
-          <w:rFonts w:ascii="Calibri" w:hAnsi="Calibri" w:cs="Calibri"/>
-        </w:rPr>
-        <w:t>libraries</w:t>
-      </w:r>
-      <w:proofErr w:type="spellEnd"/>
-      <w:r>
-        <w:rPr>
-          <w:rFonts w:ascii="Calibri" w:hAnsi="Calibri" w:cs="Calibri"/>
-        </w:rPr>
-        <w:t xml:space="preserve"> for front-end development of </w:t>
-      </w:r>
-      <w:r>
-        <w:rPr>
-          <w:rStyle w:val="letter-body-bold"/>
-          <w:rFonts w:ascii="Calibri" w:hAnsi="Calibri" w:cs="Calibri"/>
-          <w:b/>
-          <w:bCs/>
-        </w:rPr>
-        <w:t xml:space="preserve">single </w:t>
-      </w:r>
-      <w:proofErr w:type="spellStart"/>
-      <w:r>
-        <w:rPr>
-          <w:rStyle w:val="letter-body-bold"/>
-          <w:rFonts w:ascii="Calibri" w:hAnsi="Calibri" w:cs="Calibri"/>
-          <w:b/>
-          <w:bCs/>
-        </w:rPr>
-        <w:t>page</w:t>
-      </w:r>
-      <w:proofErr w:type="spellEnd"/>
-      <w:r>
-        <w:rPr>
-          <w:rStyle w:val="letter-body-bold"/>
-          <w:rFonts w:ascii="Calibri" w:hAnsi="Calibri" w:cs="Calibri"/>
-          <w:b/>
-          <w:bCs/>
-        </w:rPr>
-        <w:t xml:space="preserve"> </w:t>
-      </w:r>
-      <w:proofErr w:type="spellStart"/>
-      <w:r>
-        <w:rPr>
-          <w:rStyle w:val="letter-body-bold"/>
-          <w:rFonts w:ascii="Calibri" w:hAnsi="Calibri" w:cs="Calibri"/>
-          <w:b/>
-          <w:bCs/>
-        </w:rPr>
-        <w:t>applications</w:t>
-      </w:r>
-      <w:proofErr w:type="spellEnd"/>
-      <w:r>
-        <w:rPr>
-          <w:rFonts w:ascii="Calibri" w:hAnsi="Calibri" w:cs="Calibri"/>
-        </w:rPr>
-        <w:t>.</w:t>
+        <w:t> in an introductory meeting.</w:t>
       </w:r>
     </w:p>
     <w:p>
       <w:pPr>
-        <w:pStyle w:val="letter-body-section"/>
+        <w:pStyle w:val="letter-body-salutation"/>
         <w:rPr>
           <w:rFonts w:ascii="Calibri" w:hAnsi="Calibri" w:cs="Calibri"/>
         </w:rPr>
@@ -15221,840 +12965,21 @@
         <w:rPr>
           <w:rFonts w:ascii="Calibri" w:hAnsi="Calibri" w:cs="Calibri"/>
         </w:rPr>
-        <w:t xml:space="preserve">I </w:t>
-      </w:r>
-      <w:proofErr w:type="spellStart"/>
-      <w:r>
-        <w:rPr>
-          <w:rFonts w:ascii="Calibri" w:hAnsi="Calibri" w:cs="Calibri"/>
-        </w:rPr>
-        <w:t>am</w:t>
-      </w:r>
-      <w:proofErr w:type="spellEnd"/>
-      <w:r>
-        <w:rPr>
-          <w:rFonts w:ascii="Calibri" w:hAnsi="Calibri" w:cs="Calibri"/>
-        </w:rPr>
-        <w:t xml:space="preserve"> a </w:t>
-      </w:r>
-      <w:proofErr w:type="spellStart"/>
-      <w:r>
-        <w:rPr>
-          <w:rStyle w:val="letter-body-bold"/>
-          <w:rFonts w:ascii="Calibri" w:hAnsi="Calibri" w:cs="Calibri"/>
-          <w:b/>
-          <w:bCs/>
-        </w:rPr>
-        <w:t>social</w:t>
-      </w:r>
-      <w:proofErr w:type="spellEnd"/>
-      <w:r>
-        <w:rPr>
-          <w:rFonts w:ascii="Calibri" w:hAnsi="Calibri" w:cs="Calibri"/>
-        </w:rPr>
-        <w:t xml:space="preserve"> person with a </w:t>
-      </w:r>
-      <w:proofErr w:type="spellStart"/>
-      <w:r>
-        <w:rPr>
-          <w:rFonts w:ascii="Calibri" w:hAnsi="Calibri" w:cs="Calibri"/>
-        </w:rPr>
-        <w:t>great</w:t>
-      </w:r>
-      <w:proofErr w:type="spellEnd"/>
-      <w:r>
-        <w:rPr>
-          <w:rFonts w:ascii="Calibri" w:hAnsi="Calibri" w:cs="Calibri"/>
-        </w:rPr>
-        <w:t> </w:t>
-      </w:r>
-      <w:proofErr w:type="spellStart"/>
-      <w:r>
-        <w:rPr>
-          <w:rStyle w:val="letter-body-bold"/>
-          <w:rFonts w:ascii="Calibri" w:hAnsi="Calibri" w:cs="Calibri"/>
-          <w:b/>
-          <w:bCs/>
-        </w:rPr>
-        <w:t>sense</w:t>
-      </w:r>
-      <w:proofErr w:type="spellEnd"/>
-      <w:r>
-        <w:rPr>
-          <w:rStyle w:val="letter-body-bold"/>
-          <w:rFonts w:ascii="Calibri" w:hAnsi="Calibri" w:cs="Calibri"/>
-          <w:b/>
-          <w:bCs/>
-        </w:rPr>
-        <w:t xml:space="preserve"> of </w:t>
-      </w:r>
-      <w:proofErr w:type="spellStart"/>
-      <w:r>
-        <w:rPr>
-          <w:rStyle w:val="letter-body-bold"/>
-          <w:rFonts w:ascii="Calibri" w:hAnsi="Calibri" w:cs="Calibri"/>
-          <w:b/>
-          <w:bCs/>
-        </w:rPr>
-        <w:t>responsibility</w:t>
-      </w:r>
-      <w:proofErr w:type="spellEnd"/>
-      <w:r>
-        <w:rPr>
-          <w:rFonts w:ascii="Calibri" w:hAnsi="Calibri" w:cs="Calibri"/>
-        </w:rPr>
-        <w:t xml:space="preserve">. </w:t>
-      </w:r>
-      <w:proofErr w:type="spellStart"/>
-      <w:r>
-        <w:rPr>
-          <w:rFonts w:ascii="Calibri" w:hAnsi="Calibri" w:cs="Calibri"/>
-        </w:rPr>
-        <w:t>I'm</w:t>
-      </w:r>
-      <w:proofErr w:type="spellEnd"/>
-      <w:r>
-        <w:rPr>
-          <w:rFonts w:ascii="Calibri" w:hAnsi="Calibri" w:cs="Calibri"/>
-        </w:rPr>
-        <w:t xml:space="preserve"> </w:t>
-      </w:r>
-      <w:proofErr w:type="spellStart"/>
-      <w:r>
-        <w:rPr>
-          <w:rFonts w:ascii="Calibri" w:hAnsi="Calibri" w:cs="Calibri"/>
-        </w:rPr>
-        <w:t>someone</w:t>
-      </w:r>
-      <w:proofErr w:type="spellEnd"/>
-      <w:r>
-        <w:rPr>
-          <w:rFonts w:ascii="Calibri" w:hAnsi="Calibri" w:cs="Calibri"/>
-        </w:rPr>
-        <w:t xml:space="preserve"> </w:t>
-      </w:r>
-      <w:proofErr w:type="spellStart"/>
-      <w:r>
-        <w:rPr>
-          <w:rFonts w:ascii="Calibri" w:hAnsi="Calibri" w:cs="Calibri"/>
-        </w:rPr>
-        <w:t>that</w:t>
-      </w:r>
-      <w:proofErr w:type="spellEnd"/>
-      <w:r>
-        <w:rPr>
-          <w:rFonts w:ascii="Calibri" w:hAnsi="Calibri" w:cs="Calibri"/>
-        </w:rPr>
-        <w:t> </w:t>
-      </w:r>
-      <w:proofErr w:type="spellStart"/>
-      <w:r>
-        <w:rPr>
-          <w:rStyle w:val="letter-body-bold"/>
-          <w:rFonts w:ascii="Calibri" w:hAnsi="Calibri" w:cs="Calibri"/>
-          <w:b/>
-          <w:bCs/>
-        </w:rPr>
-        <w:t>stands</w:t>
-      </w:r>
-      <w:proofErr w:type="spellEnd"/>
-      <w:r>
-        <w:rPr>
-          <w:rStyle w:val="letter-body-bold"/>
-          <w:rFonts w:ascii="Calibri" w:hAnsi="Calibri" w:cs="Calibri"/>
-          <w:b/>
-          <w:bCs/>
-        </w:rPr>
-        <w:t xml:space="preserve"> </w:t>
-      </w:r>
-      <w:proofErr w:type="spellStart"/>
-      <w:r>
-        <w:rPr>
-          <w:rStyle w:val="letter-body-bold"/>
-          <w:rFonts w:ascii="Calibri" w:hAnsi="Calibri" w:cs="Calibri"/>
-          <w:b/>
-          <w:bCs/>
-        </w:rPr>
-        <w:t>firmly</w:t>
-      </w:r>
-      <w:proofErr w:type="spellEnd"/>
-      <w:r>
-        <w:rPr>
-          <w:rFonts w:ascii="Calibri" w:hAnsi="Calibri" w:cs="Calibri"/>
-        </w:rPr>
-        <w:t xml:space="preserve"> in my </w:t>
-      </w:r>
-      <w:proofErr w:type="spellStart"/>
-      <w:r>
-        <w:rPr>
-          <w:rFonts w:ascii="Calibri" w:hAnsi="Calibri" w:cs="Calibri"/>
-        </w:rPr>
-        <w:t>shoes</w:t>
-      </w:r>
-      <w:proofErr w:type="spellEnd"/>
-      <w:r>
-        <w:rPr>
-          <w:rFonts w:ascii="Calibri" w:hAnsi="Calibri" w:cs="Calibri"/>
-        </w:rPr>
-        <w:t xml:space="preserve">. I </w:t>
-      </w:r>
-      <w:proofErr w:type="spellStart"/>
-      <w:r>
-        <w:rPr>
-          <w:rFonts w:ascii="Calibri" w:hAnsi="Calibri" w:cs="Calibri"/>
-        </w:rPr>
-        <w:t>know</w:t>
-      </w:r>
-      <w:proofErr w:type="spellEnd"/>
-      <w:r>
-        <w:rPr>
-          <w:rFonts w:ascii="Calibri" w:hAnsi="Calibri" w:cs="Calibri"/>
-        </w:rPr>
-        <w:t xml:space="preserve"> </w:t>
-      </w:r>
-      <w:proofErr w:type="spellStart"/>
-      <w:r>
-        <w:rPr>
-          <w:rFonts w:ascii="Calibri" w:hAnsi="Calibri" w:cs="Calibri"/>
-        </w:rPr>
-        <w:t>that</w:t>
-      </w:r>
-      <w:proofErr w:type="spellEnd"/>
-      <w:r>
-        <w:rPr>
-          <w:rFonts w:ascii="Calibri" w:hAnsi="Calibri" w:cs="Calibri"/>
-        </w:rPr>
-        <w:t xml:space="preserve"> I 'm </w:t>
-      </w:r>
-      <w:proofErr w:type="spellStart"/>
-      <w:r>
-        <w:rPr>
-          <w:rFonts w:ascii="Calibri" w:hAnsi="Calibri" w:cs="Calibri"/>
-        </w:rPr>
-        <w:t>excellently</w:t>
-      </w:r>
-      <w:proofErr w:type="spellEnd"/>
-      <w:r>
-        <w:rPr>
-          <w:rFonts w:ascii="Calibri" w:hAnsi="Calibri" w:cs="Calibri"/>
-        </w:rPr>
-        <w:t> </w:t>
-      </w:r>
-      <w:proofErr w:type="spellStart"/>
-      <w:r>
-        <w:rPr>
-          <w:rStyle w:val="letter-body-bold"/>
-          <w:rFonts w:ascii="Calibri" w:hAnsi="Calibri" w:cs="Calibri"/>
-          <w:b/>
-          <w:bCs/>
-        </w:rPr>
-        <w:t>capable</w:t>
-      </w:r>
-      <w:proofErr w:type="spellEnd"/>
-      <w:r>
-        <w:rPr>
-          <w:rFonts w:ascii="Calibri" w:hAnsi="Calibri" w:cs="Calibri"/>
-        </w:rPr>
-        <w:t xml:space="preserve"> of </w:t>
-      </w:r>
-      <w:proofErr w:type="spellStart"/>
-      <w:r>
-        <w:rPr>
-          <w:rFonts w:ascii="Calibri" w:hAnsi="Calibri" w:cs="Calibri"/>
-        </w:rPr>
-        <w:t>handling</w:t>
-      </w:r>
-      <w:proofErr w:type="spellEnd"/>
-      <w:r>
-        <w:rPr>
-          <w:rFonts w:ascii="Calibri" w:hAnsi="Calibri" w:cs="Calibri"/>
-        </w:rPr>
-        <w:t xml:space="preserve"> </w:t>
-      </w:r>
-      <w:proofErr w:type="spellStart"/>
-      <w:r>
-        <w:rPr>
-          <w:rFonts w:ascii="Calibri" w:hAnsi="Calibri" w:cs="Calibri"/>
-        </w:rPr>
-        <w:t>myself</w:t>
-      </w:r>
-      <w:proofErr w:type="spellEnd"/>
-      <w:r>
-        <w:rPr>
-          <w:rFonts w:ascii="Calibri" w:hAnsi="Calibri" w:cs="Calibri"/>
-        </w:rPr>
-        <w:t xml:space="preserve"> in </w:t>
-      </w:r>
-      <w:proofErr w:type="spellStart"/>
-      <w:r>
-        <w:rPr>
-          <w:rFonts w:ascii="Calibri" w:hAnsi="Calibri" w:cs="Calibri"/>
-        </w:rPr>
-        <w:t>stressful</w:t>
-      </w:r>
-      <w:proofErr w:type="spellEnd"/>
-      <w:r>
-        <w:rPr>
-          <w:rFonts w:ascii="Calibri" w:hAnsi="Calibri" w:cs="Calibri"/>
-        </w:rPr>
-        <w:t xml:space="preserve"> </w:t>
-      </w:r>
-      <w:proofErr w:type="spellStart"/>
-      <w:r>
-        <w:rPr>
-          <w:rFonts w:ascii="Calibri" w:hAnsi="Calibri" w:cs="Calibri"/>
-        </w:rPr>
-        <w:t>situations</w:t>
-      </w:r>
-      <w:proofErr w:type="spellEnd"/>
-      <w:r>
-        <w:rPr>
-          <w:rFonts w:ascii="Calibri" w:hAnsi="Calibri" w:cs="Calibri"/>
-        </w:rPr>
-        <w:t xml:space="preserve">. I </w:t>
-      </w:r>
-      <w:proofErr w:type="spellStart"/>
-      <w:r>
-        <w:rPr>
-          <w:rFonts w:ascii="Calibri" w:hAnsi="Calibri" w:cs="Calibri"/>
-        </w:rPr>
-        <w:t>would</w:t>
-      </w:r>
-      <w:proofErr w:type="spellEnd"/>
-      <w:r>
-        <w:rPr>
-          <w:rFonts w:ascii="Calibri" w:hAnsi="Calibri" w:cs="Calibri"/>
-        </w:rPr>
-        <w:t xml:space="preserve"> </w:t>
-      </w:r>
-      <w:proofErr w:type="spellStart"/>
-      <w:r>
-        <w:rPr>
-          <w:rFonts w:ascii="Calibri" w:hAnsi="Calibri" w:cs="Calibri"/>
-        </w:rPr>
-        <w:t>like</w:t>
-      </w:r>
-      <w:proofErr w:type="spellEnd"/>
-      <w:r>
-        <w:rPr>
-          <w:rFonts w:ascii="Calibri" w:hAnsi="Calibri" w:cs="Calibri"/>
-        </w:rPr>
-        <w:t xml:space="preserve"> to </w:t>
-      </w:r>
-      <w:proofErr w:type="spellStart"/>
-      <w:r>
-        <w:rPr>
-          <w:rStyle w:val="letter-body-bold"/>
-          <w:rFonts w:ascii="Calibri" w:hAnsi="Calibri" w:cs="Calibri"/>
-          <w:b/>
-          <w:bCs/>
-        </w:rPr>
-        <w:t>work</w:t>
-      </w:r>
-      <w:proofErr w:type="spellEnd"/>
-      <w:r>
-        <w:rPr>
-          <w:rStyle w:val="letter-body-bold"/>
-          <w:rFonts w:ascii="Calibri" w:hAnsi="Calibri" w:cs="Calibri"/>
-          <w:b/>
-          <w:bCs/>
-        </w:rPr>
-        <w:t xml:space="preserve"> </w:t>
-      </w:r>
-      <w:proofErr w:type="spellStart"/>
-      <w:r>
-        <w:rPr>
-          <w:rStyle w:val="letter-body-bold"/>
-          <w:rFonts w:ascii="Calibri" w:hAnsi="Calibri" w:cs="Calibri"/>
-          <w:b/>
-          <w:bCs/>
-        </w:rPr>
-        <w:t>together</w:t>
-      </w:r>
-      <w:proofErr w:type="spellEnd"/>
-      <w:r>
-        <w:rPr>
-          <w:rFonts w:ascii="Calibri" w:hAnsi="Calibri" w:cs="Calibri"/>
-        </w:rPr>
-        <w:t> in a </w:t>
-      </w:r>
-      <w:r>
-        <w:rPr>
-          <w:rStyle w:val="letter-body-bold"/>
-          <w:rFonts w:ascii="Calibri" w:hAnsi="Calibri" w:cs="Calibri"/>
-          <w:b/>
-          <w:bCs/>
-        </w:rPr>
-        <w:t>team</w:t>
-      </w:r>
-      <w:r>
-        <w:rPr>
-          <w:rFonts w:ascii="Calibri" w:hAnsi="Calibri" w:cs="Calibri"/>
-        </w:rPr>
-        <w:t> </w:t>
-      </w:r>
-      <w:proofErr w:type="spellStart"/>
-      <w:r>
-        <w:rPr>
-          <w:rFonts w:ascii="Calibri" w:hAnsi="Calibri" w:cs="Calibri"/>
-        </w:rPr>
-        <w:t>where</w:t>
-      </w:r>
-      <w:proofErr w:type="spellEnd"/>
-      <w:r>
-        <w:rPr>
-          <w:rFonts w:ascii="Calibri" w:hAnsi="Calibri" w:cs="Calibri"/>
-        </w:rPr>
-        <w:t xml:space="preserve"> I </w:t>
-      </w:r>
-      <w:proofErr w:type="spellStart"/>
-      <w:r>
-        <w:rPr>
-          <w:rFonts w:ascii="Calibri" w:hAnsi="Calibri" w:cs="Calibri"/>
-        </w:rPr>
-        <w:t>can</w:t>
-      </w:r>
-      <w:proofErr w:type="spellEnd"/>
-      <w:r>
-        <w:rPr>
-          <w:rFonts w:ascii="Calibri" w:hAnsi="Calibri" w:cs="Calibri"/>
-        </w:rPr>
-        <w:t> </w:t>
-      </w:r>
-      <w:proofErr w:type="spellStart"/>
-      <w:r>
-        <w:rPr>
-          <w:rStyle w:val="letter-body-bold"/>
-          <w:rFonts w:ascii="Calibri" w:hAnsi="Calibri" w:cs="Calibri"/>
-          <w:b/>
-          <w:bCs/>
-        </w:rPr>
-        <w:t>learn</w:t>
-      </w:r>
-      <w:proofErr w:type="spellEnd"/>
-      <w:r>
-        <w:rPr>
-          <w:rFonts w:ascii="Calibri" w:hAnsi="Calibri" w:cs="Calibri"/>
-        </w:rPr>
-        <w:t xml:space="preserve"> from </w:t>
-      </w:r>
-      <w:proofErr w:type="spellStart"/>
-      <w:r>
-        <w:rPr>
-          <w:rFonts w:ascii="Calibri" w:hAnsi="Calibri" w:cs="Calibri"/>
-        </w:rPr>
-        <w:t>colleagues</w:t>
-      </w:r>
-      <w:proofErr w:type="spellEnd"/>
-      <w:r>
-        <w:rPr>
-          <w:rFonts w:ascii="Calibri" w:hAnsi="Calibri" w:cs="Calibri"/>
-        </w:rPr>
-        <w:t xml:space="preserve"> and </w:t>
-      </w:r>
-      <w:proofErr w:type="spellStart"/>
-      <w:r>
-        <w:rPr>
-          <w:rFonts w:ascii="Calibri" w:hAnsi="Calibri" w:cs="Calibri"/>
-        </w:rPr>
-        <w:t>them</w:t>
-      </w:r>
-      <w:proofErr w:type="spellEnd"/>
-      <w:r>
-        <w:rPr>
-          <w:rFonts w:ascii="Calibri" w:hAnsi="Calibri" w:cs="Calibri"/>
-        </w:rPr>
-        <w:t xml:space="preserve"> from me. </w:t>
-      </w:r>
-      <w:proofErr w:type="spellStart"/>
-      <w:r>
-        <w:rPr>
-          <w:rFonts w:ascii="Calibri" w:hAnsi="Calibri" w:cs="Calibri"/>
-        </w:rPr>
-        <w:t>Working</w:t>
-      </w:r>
-      <w:proofErr w:type="spellEnd"/>
-      <w:r>
-        <w:rPr>
-          <w:rFonts w:ascii="Calibri" w:hAnsi="Calibri" w:cs="Calibri"/>
-        </w:rPr>
-        <w:t xml:space="preserve"> </w:t>
-      </w:r>
-      <w:proofErr w:type="spellStart"/>
-      <w:r>
-        <w:rPr>
-          <w:rFonts w:ascii="Calibri" w:hAnsi="Calibri" w:cs="Calibri"/>
-        </w:rPr>
-        <w:t>lonely</w:t>
-      </w:r>
-      <w:proofErr w:type="spellEnd"/>
-      <w:r>
-        <w:rPr>
-          <w:rFonts w:ascii="Calibri" w:hAnsi="Calibri" w:cs="Calibri"/>
-        </w:rPr>
-        <w:t xml:space="preserve"> </w:t>
-      </w:r>
-      <w:proofErr w:type="spellStart"/>
-      <w:r>
-        <w:rPr>
-          <w:rFonts w:ascii="Calibri" w:hAnsi="Calibri" w:cs="Calibri"/>
-        </w:rPr>
-        <w:t>isn't</w:t>
-      </w:r>
-      <w:proofErr w:type="spellEnd"/>
-      <w:r>
-        <w:rPr>
-          <w:rFonts w:ascii="Calibri" w:hAnsi="Calibri" w:cs="Calibri"/>
-        </w:rPr>
-        <w:t xml:space="preserve"> </w:t>
-      </w:r>
-      <w:proofErr w:type="spellStart"/>
-      <w:r>
-        <w:rPr>
-          <w:rFonts w:ascii="Calibri" w:hAnsi="Calibri" w:cs="Calibri"/>
-        </w:rPr>
-        <w:t>an</w:t>
-      </w:r>
-      <w:proofErr w:type="spellEnd"/>
-      <w:r>
-        <w:rPr>
-          <w:rFonts w:ascii="Calibri" w:hAnsi="Calibri" w:cs="Calibri"/>
-        </w:rPr>
-        <w:t xml:space="preserve"> </w:t>
-      </w:r>
-      <w:proofErr w:type="spellStart"/>
-      <w:r>
-        <w:rPr>
-          <w:rFonts w:ascii="Calibri" w:hAnsi="Calibri" w:cs="Calibri"/>
-        </w:rPr>
-        <w:t>issue</w:t>
-      </w:r>
-      <w:proofErr w:type="spellEnd"/>
-      <w:r>
-        <w:rPr>
-          <w:rFonts w:ascii="Calibri" w:hAnsi="Calibri" w:cs="Calibri"/>
-        </w:rPr>
-        <w:t xml:space="preserve"> </w:t>
-      </w:r>
-      <w:proofErr w:type="spellStart"/>
-      <w:r>
-        <w:rPr>
-          <w:rFonts w:ascii="Calibri" w:hAnsi="Calibri" w:cs="Calibri"/>
-        </w:rPr>
-        <w:t>neither</w:t>
-      </w:r>
-      <w:proofErr w:type="spellEnd"/>
-      <w:r>
-        <w:rPr>
-          <w:rFonts w:ascii="Calibri" w:hAnsi="Calibri" w:cs="Calibri"/>
-        </w:rPr>
-        <w:t>.</w:t>
+        <w:t>Kind regards</w:t>
       </w:r>
     </w:p>
     <w:p>
       <w:pPr>
-        <w:pStyle w:val="letter-body-section"/>
+        <w:pStyle w:val="letter-body-salutation"/>
         <w:rPr>
           <w:rFonts w:ascii="Calibri" w:hAnsi="Calibri" w:cs="Calibri"/>
         </w:rPr>
       </w:pPr>
-      <w:proofErr w:type="spellStart"/>
       <w:r>
         <w:rPr>
           <w:rFonts w:ascii="Calibri" w:hAnsi="Calibri" w:cs="Calibri"/>
         </w:rPr>
-        <w:t>Hopefully</w:t>
-      </w:r>
-      <w:proofErr w:type="spellEnd"/>
-      <w:r>
-        <w:rPr>
-          <w:rFonts w:ascii="Calibri" w:hAnsi="Calibri" w:cs="Calibri"/>
-        </w:rPr>
-        <w:t xml:space="preserve"> </w:t>
-      </w:r>
-      <w:proofErr w:type="spellStart"/>
-      <w:r>
-        <w:rPr>
-          <w:rFonts w:ascii="Calibri" w:hAnsi="Calibri" w:cs="Calibri"/>
-        </w:rPr>
-        <w:t>have</w:t>
-      </w:r>
-      <w:proofErr w:type="spellEnd"/>
-      <w:r>
-        <w:rPr>
-          <w:rFonts w:ascii="Calibri" w:hAnsi="Calibri" w:cs="Calibri"/>
-        </w:rPr>
-        <w:t xml:space="preserve"> </w:t>
-      </w:r>
-      <w:proofErr w:type="spellStart"/>
-      <w:r>
-        <w:rPr>
-          <w:rFonts w:ascii="Calibri" w:hAnsi="Calibri" w:cs="Calibri"/>
-        </w:rPr>
-        <w:t>you</w:t>
-      </w:r>
-      <w:proofErr w:type="spellEnd"/>
-      <w:r>
-        <w:rPr>
-          <w:rFonts w:ascii="Calibri" w:hAnsi="Calibri" w:cs="Calibri"/>
-        </w:rPr>
-        <w:t xml:space="preserve"> a </w:t>
-      </w:r>
-      <w:proofErr w:type="spellStart"/>
-      <w:r>
-        <w:rPr>
-          <w:rFonts w:ascii="Calibri" w:hAnsi="Calibri" w:cs="Calibri"/>
-        </w:rPr>
-        <w:t>great</w:t>
-      </w:r>
-      <w:proofErr w:type="spellEnd"/>
-      <w:r>
-        <w:rPr>
-          <w:rFonts w:ascii="Calibri" w:hAnsi="Calibri" w:cs="Calibri"/>
-        </w:rPr>
-        <w:t xml:space="preserve"> idea of my </w:t>
-      </w:r>
-      <w:proofErr w:type="spellStart"/>
-      <w:r>
-        <w:rPr>
-          <w:rFonts w:ascii="Calibri" w:hAnsi="Calibri" w:cs="Calibri"/>
-        </w:rPr>
-        <w:t>capacities</w:t>
-      </w:r>
-      <w:proofErr w:type="spellEnd"/>
-      <w:r>
-        <w:rPr>
-          <w:rFonts w:ascii="Calibri" w:hAnsi="Calibri" w:cs="Calibri"/>
-        </w:rPr>
-        <w:t xml:space="preserve"> </w:t>
-      </w:r>
-      <w:proofErr w:type="spellStart"/>
-      <w:r>
-        <w:rPr>
-          <w:rFonts w:ascii="Calibri" w:hAnsi="Calibri" w:cs="Calibri"/>
-        </w:rPr>
-        <w:t>after</w:t>
-      </w:r>
-      <w:proofErr w:type="spellEnd"/>
-      <w:r>
-        <w:rPr>
-          <w:rFonts w:ascii="Calibri" w:hAnsi="Calibri" w:cs="Calibri"/>
-        </w:rPr>
-        <w:t xml:space="preserve"> </w:t>
-      </w:r>
-      <w:proofErr w:type="spellStart"/>
-      <w:r>
-        <w:rPr>
-          <w:rFonts w:ascii="Calibri" w:hAnsi="Calibri" w:cs="Calibri"/>
-        </w:rPr>
-        <w:t>reading</w:t>
-      </w:r>
-      <w:proofErr w:type="spellEnd"/>
-      <w:r>
-        <w:rPr>
-          <w:rFonts w:ascii="Calibri" w:hAnsi="Calibri" w:cs="Calibri"/>
-        </w:rPr>
-        <w:t xml:space="preserve"> </w:t>
-      </w:r>
-      <w:proofErr w:type="spellStart"/>
-      <w:r>
-        <w:rPr>
-          <w:rFonts w:ascii="Calibri" w:hAnsi="Calibri" w:cs="Calibri"/>
-        </w:rPr>
-        <w:t>this</w:t>
-      </w:r>
-      <w:proofErr w:type="spellEnd"/>
-      <w:r>
-        <w:rPr>
-          <w:rFonts w:ascii="Calibri" w:hAnsi="Calibri" w:cs="Calibri"/>
-        </w:rPr>
-        <w:t xml:space="preserve"> </w:t>
-      </w:r>
-      <w:proofErr w:type="spellStart"/>
-      <w:r>
-        <w:rPr>
-          <w:rFonts w:ascii="Calibri" w:hAnsi="Calibri" w:cs="Calibri"/>
-        </w:rPr>
-        <w:t>letter</w:t>
-      </w:r>
-      <w:proofErr w:type="spellEnd"/>
-      <w:r>
-        <w:rPr>
-          <w:rFonts w:ascii="Calibri" w:hAnsi="Calibri" w:cs="Calibri"/>
-        </w:rPr>
-        <w:t xml:space="preserve">. I </w:t>
-      </w:r>
-      <w:proofErr w:type="spellStart"/>
-      <w:r>
-        <w:rPr>
-          <w:rFonts w:ascii="Calibri" w:hAnsi="Calibri" w:cs="Calibri"/>
-        </w:rPr>
-        <w:t>would</w:t>
-      </w:r>
-      <w:proofErr w:type="spellEnd"/>
-      <w:r>
-        <w:rPr>
-          <w:rFonts w:ascii="Calibri" w:hAnsi="Calibri" w:cs="Calibri"/>
-        </w:rPr>
-        <w:t xml:space="preserve"> </w:t>
-      </w:r>
-      <w:proofErr w:type="spellStart"/>
-      <w:r>
-        <w:rPr>
-          <w:rFonts w:ascii="Calibri" w:hAnsi="Calibri" w:cs="Calibri"/>
-        </w:rPr>
-        <w:t>like</w:t>
-      </w:r>
-      <w:proofErr w:type="spellEnd"/>
-      <w:r>
-        <w:rPr>
-          <w:rFonts w:ascii="Calibri" w:hAnsi="Calibri" w:cs="Calibri"/>
-        </w:rPr>
-        <w:t xml:space="preserve"> to </w:t>
-      </w:r>
-      <w:r>
-        <w:rPr>
-          <w:rStyle w:val="letter-body-bold"/>
-          <w:rFonts w:ascii="Calibri" w:hAnsi="Calibri" w:cs="Calibri"/>
-          <w:b/>
-          <w:bCs/>
-        </w:rPr>
-        <w:t>express</w:t>
-      </w:r>
-      <w:r>
-        <w:rPr>
-          <w:rFonts w:ascii="Calibri" w:hAnsi="Calibri" w:cs="Calibri"/>
-        </w:rPr>
-        <w:t> my </w:t>
-      </w:r>
-      <w:proofErr w:type="spellStart"/>
-      <w:r>
-        <w:rPr>
-          <w:rStyle w:val="letter-body-bold"/>
-          <w:rFonts w:ascii="Calibri" w:hAnsi="Calibri" w:cs="Calibri"/>
-          <w:b/>
-          <w:bCs/>
-        </w:rPr>
-        <w:t>motivation</w:t>
-      </w:r>
-      <w:proofErr w:type="spellEnd"/>
-      <w:r>
-        <w:rPr>
-          <w:rStyle w:val="letter-body-bold"/>
-          <w:rFonts w:ascii="Calibri" w:hAnsi="Calibri" w:cs="Calibri"/>
-          <w:b/>
-          <w:bCs/>
-        </w:rPr>
-        <w:t xml:space="preserve"> and </w:t>
-      </w:r>
-      <w:proofErr w:type="spellStart"/>
-      <w:r>
-        <w:rPr>
-          <w:rStyle w:val="letter-body-bold"/>
-          <w:rFonts w:ascii="Calibri" w:hAnsi="Calibri" w:cs="Calibri"/>
-          <w:b/>
-          <w:bCs/>
-        </w:rPr>
-        <w:t>enthusiasm</w:t>
-      </w:r>
-      <w:proofErr w:type="spellEnd"/>
-      <w:r>
-        <w:rPr>
-          <w:rFonts w:ascii="Calibri" w:hAnsi="Calibri" w:cs="Calibri"/>
-        </w:rPr>
-        <w:t xml:space="preserve"> in </w:t>
-      </w:r>
-      <w:proofErr w:type="spellStart"/>
-      <w:r>
-        <w:rPr>
-          <w:rFonts w:ascii="Calibri" w:hAnsi="Calibri" w:cs="Calibri"/>
-        </w:rPr>
-        <w:t>an</w:t>
-      </w:r>
-      <w:proofErr w:type="spellEnd"/>
-      <w:r>
-        <w:rPr>
-          <w:rFonts w:ascii="Calibri" w:hAnsi="Calibri" w:cs="Calibri"/>
-        </w:rPr>
-        <w:t xml:space="preserve"> </w:t>
-      </w:r>
-      <w:proofErr w:type="spellStart"/>
-      <w:r>
-        <w:rPr>
-          <w:rFonts w:ascii="Calibri" w:hAnsi="Calibri" w:cs="Calibri"/>
-        </w:rPr>
-        <w:t>introductory</w:t>
-      </w:r>
-      <w:proofErr w:type="spellEnd"/>
-      <w:r>
-        <w:rPr>
-          <w:rFonts w:ascii="Calibri" w:hAnsi="Calibri" w:cs="Calibri"/>
-        </w:rPr>
-        <w:t xml:space="preserve"> </w:t>
-      </w:r>
-      <w:proofErr w:type="spellStart"/>
-      <w:r>
-        <w:rPr>
-          <w:rFonts w:ascii="Calibri" w:hAnsi="Calibri" w:cs="Calibri"/>
-        </w:rPr>
-        <w:t>meeting</w:t>
-      </w:r>
-      <w:proofErr w:type="spellEnd"/>
-      <w:r>
-        <w:rPr>
-          <w:rFonts w:ascii="Calibri" w:hAnsi="Calibri" w:cs="Calibri"/>
-        </w:rPr>
-        <w:t>.</w:t>
-      </w:r>
-    </w:p>
-    <w:p>
-      <w:pPr>
-        <w:pStyle w:val="letter-body-salutation"/>
-        <w:rPr>
-          <w:rFonts w:ascii="Calibri" w:hAnsi="Calibri" w:cs="Calibri"/>
-        </w:rPr>
-      </w:pPr>
-      <w:proofErr w:type="spellStart"/>
-      <w:r>
-        <w:rPr>
-          <w:rFonts w:ascii="Calibri" w:hAnsi="Calibri" w:cs="Calibri"/>
-        </w:rPr>
-        <w:t>Kind</w:t>
-      </w:r>
-      <w:proofErr w:type="spellEnd"/>
-      <w:r>
-        <w:rPr>
-          <w:rFonts w:ascii="Calibri" w:hAnsi="Calibri" w:cs="Calibri"/>
-        </w:rPr>
-        <w:t xml:space="preserve"> </w:t>
-      </w:r>
-      <w:proofErr w:type="spellStart"/>
-      <w:r>
-        <w:rPr>
-          <w:rFonts w:ascii="Calibri" w:hAnsi="Calibri" w:cs="Calibri"/>
-        </w:rPr>
-        <w:t>regards</w:t>
-      </w:r>
-      <w:proofErr w:type="spellEnd"/>
-      <w:r>
-        <w:rPr>
-          <w:rFonts w:ascii="Calibri" w:hAnsi="Calibri" w:cs="Calibri"/>
-        </w:rPr>
-        <w:t>,</w:t>
-      </w:r>
-    </w:p>
-    <w:p>
-      <w:pPr>
-        <w:pStyle w:val="letter-body-salutation"/>
-        <w:rPr>
-          <w:rFonts w:ascii="Calibri" w:hAnsi="Calibri" w:cs="Calibri"/>
-        </w:rPr>
-      </w:pPr>
-      <w:r>
-        <w:rPr>
-          <w:rFonts w:ascii="Calibri" w:hAnsi="Calibri" w:cs="Calibri"/>
-        </w:rPr>
-        <w:t>Sitko Patryk.</w:t>
+        <w:t>Sitko Patryk</w:t>
       </w:r>
     </w:p>
     <w:p>
@@ -16143,28 +13068,28 @@
         <v:path o:extrusionok="f" gradientshapeok="t" o:connecttype="rect"/>
         <o:lock v:ext="edit" aspectratio="t"/>
       </v:shapetype>
-      <v:shape id="_x0000_i1510" type="#_x0000_t75" style="width:294.7pt;height:294.7pt" o:bullet="t">
+      <v:shape id="_x0000_i1514" type="#_x0000_t75" style="width:294.7pt;height:294.7pt" o:bullet="t">
         <v:imagedata r:id="rId1" o:title="mailbox"/>
       </v:shape>
     </w:pict>
   </w:numPicBullet>
   <w:numPicBullet w:numPicBulletId="1">
     <w:pict>
-      <v:shape id="_x0000_i1511" type="#_x0000_t75" style="width:409.65pt;height:409.65pt" o:bullet="t">
+      <v:shape id="_x0000_i1515" type="#_x0000_t75" style="width:409.65pt;height:409.65pt" o:bullet="t">
         <v:imagedata r:id="rId2" o:title="telephone"/>
       </v:shape>
     </w:pict>
   </w:numPicBullet>
   <w:numPicBullet w:numPicBulletId="2">
     <w:pict>
-      <v:shape id="_x0000_i1512" type="#_x0000_t75" style="width:383.95pt;height:383.95pt" o:bullet="t">
+      <v:shape id="_x0000_i1516" type="#_x0000_t75" style="width:383.95pt;height:383.95pt" o:bullet="t">
         <v:imagedata r:id="rId3" o:title="car"/>
       </v:shape>
     </w:pict>
   </w:numPicBullet>
   <w:numPicBullet w:numPicBulletId="3">
     <w:pict>
-      <v:shape id="_x0000_i1513" type="#_x0000_t75" style="width:409.65pt;height:409.65pt" o:bullet="t">
+      <v:shape id="_x0000_i1517" type="#_x0000_t75" style="width:409.65pt;height:409.65pt" o:bullet="t">
         <v:imagedata r:id="rId4" o:title="email"/>
       </v:shape>
     </w:pict>

</xml_diff>

<commit_message>
Changed from "Drivers Licence" to "Driver Licence".
</commit_message>
<xml_diff>
--- a/cv.en.sitko patryk.docx
+++ b/cv.en.sitko patryk.docx
@@ -1203,7 +1203,7 @@
             <w14:round/>
           </w14:textOutline>
         </w:rPr>
-        <w:t>Drivers Licence – None</w:t>
+        <w:t>Driver Licence – None</w:t>
       </w:r>
     </w:p>
     <w:p>
@@ -13068,28 +13068,28 @@
         <v:path o:extrusionok="f" gradientshapeok="t" o:connecttype="rect"/>
         <o:lock v:ext="edit" aspectratio="t"/>
       </v:shapetype>
-      <v:shape id="_x0000_i1514" type="#_x0000_t75" style="width:294.7pt;height:294.7pt" o:bullet="t">
+      <v:shape id="_x0000_i1270" type="#_x0000_t75" style="width:294.7pt;height:294.7pt" o:bullet="t">
         <v:imagedata r:id="rId1" o:title="mailbox"/>
       </v:shape>
     </w:pict>
   </w:numPicBullet>
   <w:numPicBullet w:numPicBulletId="1">
     <w:pict>
-      <v:shape id="_x0000_i1515" type="#_x0000_t75" style="width:409.65pt;height:409.65pt" o:bullet="t">
+      <v:shape id="_x0000_i1271" type="#_x0000_t75" style="width:409.65pt;height:409.65pt" o:bullet="t">
         <v:imagedata r:id="rId2" o:title="telephone"/>
       </v:shape>
     </w:pict>
   </w:numPicBullet>
   <w:numPicBullet w:numPicBulletId="2">
     <w:pict>
-      <v:shape id="_x0000_i1516" type="#_x0000_t75" style="width:383.95pt;height:383.95pt" o:bullet="t">
+      <v:shape id="_x0000_i1272" type="#_x0000_t75" style="width:383.95pt;height:383.95pt" o:bullet="t">
         <v:imagedata r:id="rId3" o:title="car"/>
       </v:shape>
     </w:pict>
   </w:numPicBullet>
   <w:numPicBullet w:numPicBulletId="3">
     <w:pict>
-      <v:shape id="_x0000_i1517" type="#_x0000_t75" style="width:409.65pt;height:409.65pt" o:bullet="t">
+      <v:shape id="_x0000_i1273" type="#_x0000_t75" style="width:409.65pt;height:409.65pt" o:bullet="t">
         <v:imagedata r:id="rId4" o:title="email"/>
       </v:shape>
     </w:pict>

</xml_diff>

<commit_message>
Added , after the word vacancy inside of the Motivation Letter Section.
</commit_message>
<xml_diff>
--- a/cv.en.sitko patryk.docx
+++ b/cv.en.sitko patryk.docx
@@ -920,6 +920,7 @@
         </w:rPr>
       </w:pPr>
       <w:hyperlink r:id="rId6" w:history="1">
+        <w:proofErr w:type="spellStart"/>
         <w:r>
           <w:rPr>
             <w:rStyle w:val="Hipercze"/>
@@ -942,8 +943,159 @@
               <w14:round/>
             </w14:textOutline>
           </w:rPr>
-          <w:t>Bergensesteenweg 37a 002, 1500 Halle - Vlaams Brabant, België</w:t>
+          <w:t>Bergensesteenweg</w:t>
         </w:r>
+        <w:proofErr w:type="spellEnd"/>
+        <w:r>
+          <w:rPr>
+            <w:rStyle w:val="Hipercze"/>
+            <w:b/>
+            <w:color w:val="7030A0"/>
+            <w:sz w:val="28"/>
+            <w:szCs w:val="28"/>
+            <w:u w:val="none"/>
+            <w14:shadow w14:blurRad="12700" w14:dist="38100" w14:dir="2700000" w14:sx="100000" w14:sy="100000" w14:kx="0" w14:ky="0" w14:algn="tl">
+              <w14:schemeClr w14:val="accent5">
+                <w14:lumMod w14:val="60000"/>
+                <w14:lumOff w14:val="40000"/>
+              </w14:schemeClr>
+            </w14:shadow>
+            <w14:textOutline w14:w="9525" w14:cap="flat" w14:cmpd="sng" w14:algn="ctr">
+              <w14:solidFill>
+                <w14:srgbClr w14:val="5B9BD5"/>
+              </w14:solidFill>
+              <w14:prstDash w14:val="solid"/>
+              <w14:round/>
+            </w14:textOutline>
+          </w:rPr>
+          <w:t xml:space="preserve"> 37a 002, 1500 Halle - </w:t>
+        </w:r>
+        <w:proofErr w:type="spellStart"/>
+        <w:r>
+          <w:rPr>
+            <w:rStyle w:val="Hipercze"/>
+            <w:b/>
+            <w:color w:val="7030A0"/>
+            <w:sz w:val="28"/>
+            <w:szCs w:val="28"/>
+            <w:u w:val="none"/>
+            <w14:shadow w14:blurRad="12700" w14:dist="38100" w14:dir="2700000" w14:sx="100000" w14:sy="100000" w14:kx="0" w14:ky="0" w14:algn="tl">
+              <w14:schemeClr w14:val="accent5">
+                <w14:lumMod w14:val="60000"/>
+                <w14:lumOff w14:val="40000"/>
+              </w14:schemeClr>
+            </w14:shadow>
+            <w14:textOutline w14:w="9525" w14:cap="flat" w14:cmpd="sng" w14:algn="ctr">
+              <w14:solidFill>
+                <w14:srgbClr w14:val="5B9BD5"/>
+              </w14:solidFill>
+              <w14:prstDash w14:val="solid"/>
+              <w14:round/>
+            </w14:textOutline>
+          </w:rPr>
+          <w:t>Vlaams</w:t>
+        </w:r>
+        <w:proofErr w:type="spellEnd"/>
+        <w:r>
+          <w:rPr>
+            <w:rStyle w:val="Hipercze"/>
+            <w:b/>
+            <w:color w:val="7030A0"/>
+            <w:sz w:val="28"/>
+            <w:szCs w:val="28"/>
+            <w:u w:val="none"/>
+            <w14:shadow w14:blurRad="12700" w14:dist="38100" w14:dir="2700000" w14:sx="100000" w14:sy="100000" w14:kx="0" w14:ky="0" w14:algn="tl">
+              <w14:schemeClr w14:val="accent5">
+                <w14:lumMod w14:val="60000"/>
+                <w14:lumOff w14:val="40000"/>
+              </w14:schemeClr>
+            </w14:shadow>
+            <w14:textOutline w14:w="9525" w14:cap="flat" w14:cmpd="sng" w14:algn="ctr">
+              <w14:solidFill>
+                <w14:srgbClr w14:val="5B9BD5"/>
+              </w14:solidFill>
+              <w14:prstDash w14:val="solid"/>
+              <w14:round/>
+            </w14:textOutline>
+          </w:rPr>
+          <w:t xml:space="preserve"> </w:t>
+        </w:r>
+        <w:proofErr w:type="spellStart"/>
+        <w:r>
+          <w:rPr>
+            <w:rStyle w:val="Hipercze"/>
+            <w:b/>
+            <w:color w:val="7030A0"/>
+            <w:sz w:val="28"/>
+            <w:szCs w:val="28"/>
+            <w:u w:val="none"/>
+            <w14:shadow w14:blurRad="12700" w14:dist="38100" w14:dir="2700000" w14:sx="100000" w14:sy="100000" w14:kx="0" w14:ky="0" w14:algn="tl">
+              <w14:schemeClr w14:val="accent5">
+                <w14:lumMod w14:val="60000"/>
+                <w14:lumOff w14:val="40000"/>
+              </w14:schemeClr>
+            </w14:shadow>
+            <w14:textOutline w14:w="9525" w14:cap="flat" w14:cmpd="sng" w14:algn="ctr">
+              <w14:solidFill>
+                <w14:srgbClr w14:val="5B9BD5"/>
+              </w14:solidFill>
+              <w14:prstDash w14:val="solid"/>
+              <w14:round/>
+            </w14:textOutline>
+          </w:rPr>
+          <w:t>Brabant</w:t>
+        </w:r>
+        <w:proofErr w:type="spellEnd"/>
+        <w:r>
+          <w:rPr>
+            <w:rStyle w:val="Hipercze"/>
+            <w:b/>
+            <w:color w:val="7030A0"/>
+            <w:sz w:val="28"/>
+            <w:szCs w:val="28"/>
+            <w:u w:val="none"/>
+            <w14:shadow w14:blurRad="12700" w14:dist="38100" w14:dir="2700000" w14:sx="100000" w14:sy="100000" w14:kx="0" w14:ky="0" w14:algn="tl">
+              <w14:schemeClr w14:val="accent5">
+                <w14:lumMod w14:val="60000"/>
+                <w14:lumOff w14:val="40000"/>
+              </w14:schemeClr>
+            </w14:shadow>
+            <w14:textOutline w14:w="9525" w14:cap="flat" w14:cmpd="sng" w14:algn="ctr">
+              <w14:solidFill>
+                <w14:srgbClr w14:val="5B9BD5"/>
+              </w14:solidFill>
+              <w14:prstDash w14:val="solid"/>
+              <w14:round/>
+            </w14:textOutline>
+          </w:rPr>
+          <w:t xml:space="preserve">, </w:t>
+        </w:r>
+        <w:proofErr w:type="spellStart"/>
+        <w:r>
+          <w:rPr>
+            <w:rStyle w:val="Hipercze"/>
+            <w:b/>
+            <w:color w:val="7030A0"/>
+            <w:sz w:val="28"/>
+            <w:szCs w:val="28"/>
+            <w:u w:val="none"/>
+            <w14:shadow w14:blurRad="12700" w14:dist="38100" w14:dir="2700000" w14:sx="100000" w14:sy="100000" w14:kx="0" w14:ky="0" w14:algn="tl">
+              <w14:schemeClr w14:val="accent5">
+                <w14:lumMod w14:val="60000"/>
+                <w14:lumOff w14:val="40000"/>
+              </w14:schemeClr>
+            </w14:shadow>
+            <w14:textOutline w14:w="9525" w14:cap="flat" w14:cmpd="sng" w14:algn="ctr">
+              <w14:solidFill>
+                <w14:srgbClr w14:val="5B9BD5"/>
+              </w14:solidFill>
+              <w14:prstDash w14:val="solid"/>
+              <w14:round/>
+            </w14:textOutline>
+          </w:rPr>
+          <w:t>België</w:t>
+        </w:r>
+        <w:proofErr w:type="spellEnd"/>
       </w:hyperlink>
     </w:p>
     <w:p>
@@ -1203,8 +1355,78 @@
             <w14:round/>
           </w14:textOutline>
         </w:rPr>
-        <w:t>Driver Licence – None</w:t>
-      </w:r>
+        <w:t xml:space="preserve">Driver </w:t>
+      </w:r>
+      <w:proofErr w:type="spellStart"/>
+      <w:r>
+        <w:rPr>
+          <w:b/>
+          <w:color w:val="7030A0"/>
+          <w:sz w:val="28"/>
+          <w:szCs w:val="28"/>
+          <w14:shadow w14:blurRad="12700" w14:dist="38100" w14:dir="2700000" w14:sx="100000" w14:sy="100000" w14:kx="0" w14:ky="0" w14:algn="tl">
+            <w14:schemeClr w14:val="accent5">
+              <w14:lumMod w14:val="60000"/>
+              <w14:lumOff w14:val="40000"/>
+            </w14:schemeClr>
+          </w14:shadow>
+          <w14:textOutline w14:w="9525" w14:cap="flat" w14:cmpd="sng" w14:algn="ctr">
+            <w14:solidFill>
+              <w14:srgbClr w14:val="5B9BD5"/>
+            </w14:solidFill>
+            <w14:prstDash w14:val="solid"/>
+            <w14:round/>
+          </w14:textOutline>
+        </w:rPr>
+        <w:t>Licence</w:t>
+      </w:r>
+      <w:proofErr w:type="spellEnd"/>
+      <w:r>
+        <w:rPr>
+          <w:b/>
+          <w:color w:val="7030A0"/>
+          <w:sz w:val="28"/>
+          <w:szCs w:val="28"/>
+          <w14:shadow w14:blurRad="12700" w14:dist="38100" w14:dir="2700000" w14:sx="100000" w14:sy="100000" w14:kx="0" w14:ky="0" w14:algn="tl">
+            <w14:schemeClr w14:val="accent5">
+              <w14:lumMod w14:val="60000"/>
+              <w14:lumOff w14:val="40000"/>
+            </w14:schemeClr>
+          </w14:shadow>
+          <w14:textOutline w14:w="9525" w14:cap="flat" w14:cmpd="sng" w14:algn="ctr">
+            <w14:solidFill>
+              <w14:srgbClr w14:val="5B9BD5"/>
+            </w14:solidFill>
+            <w14:prstDash w14:val="solid"/>
+            <w14:round/>
+          </w14:textOutline>
+        </w:rPr>
+        <w:t xml:space="preserve"> – </w:t>
+      </w:r>
+      <w:proofErr w:type="spellStart"/>
+      <w:r>
+        <w:rPr>
+          <w:b/>
+          <w:color w:val="7030A0"/>
+          <w:sz w:val="28"/>
+          <w:szCs w:val="28"/>
+          <w14:shadow w14:blurRad="12700" w14:dist="38100" w14:dir="2700000" w14:sx="100000" w14:sy="100000" w14:kx="0" w14:ky="0" w14:algn="tl">
+            <w14:schemeClr w14:val="accent5">
+              <w14:lumMod w14:val="60000"/>
+              <w14:lumOff w14:val="40000"/>
+            </w14:schemeClr>
+          </w14:shadow>
+          <w14:textOutline w14:w="9525" w14:cap="flat" w14:cmpd="sng" w14:algn="ctr">
+            <w14:solidFill>
+              <w14:srgbClr w14:val="5B9BD5"/>
+            </w14:solidFill>
+            <w14:prstDash w14:val="solid"/>
+            <w14:round/>
+          </w14:textOutline>
+        </w:rPr>
+        <w:t>None</w:t>
+      </w:r>
+      <w:proofErr w:type="spellEnd"/>
     </w:p>
     <w:p>
       <w:pPr>
@@ -1822,6 +2044,7 @@
           </w14:textOutline>
         </w:rPr>
       </w:pPr>
+      <w:proofErr w:type="spellStart"/>
       <w:r>
         <w:rPr>
           <w:rStyle w:val="Hipercze"/>
@@ -1844,6 +2067,7 @@
         </w:rPr>
         <w:t>Result-oriented</w:t>
       </w:r>
+      <w:proofErr w:type="spellEnd"/>
       <w:r>
         <w:rPr>
           <w:rStyle w:val="Hipercze"/>
@@ -1932,6 +2156,7 @@
         </w:rPr>
         <w:t xml:space="preserve">   </w:t>
       </w:r>
+      <w:proofErr w:type="spellStart"/>
       <w:r>
         <w:rPr>
           <w:rStyle w:val="Hipercze"/>
@@ -1954,6 +2179,7 @@
         </w:rPr>
         <w:t>Efficient</w:t>
       </w:r>
+      <w:proofErr w:type="spellEnd"/>
       <w:r>
         <w:rPr>
           <w:rStyle w:val="Hipercze"/>
@@ -2071,6 +2297,7 @@
           </w14:textOutline>
         </w:rPr>
       </w:pPr>
+      <w:proofErr w:type="spellStart"/>
       <w:r>
         <w:rPr>
           <w:rStyle w:val="Hipercze"/>
@@ -2093,6 +2320,7 @@
         </w:rPr>
         <w:t>Analytical</w:t>
       </w:r>
+      <w:proofErr w:type="spellEnd"/>
       <w:r>
         <w:rPr>
           <w:rStyle w:val="Hipercze"/>
@@ -2203,6 +2431,7 @@
         </w:rPr>
         <w:t xml:space="preserve">   </w:t>
       </w:r>
+      <w:proofErr w:type="spellStart"/>
       <w:r>
         <w:rPr>
           <w:rStyle w:val="Hipercze"/>
@@ -2225,6 +2454,7 @@
         </w:rPr>
         <w:t>Conceptual</w:t>
       </w:r>
+      <w:proofErr w:type="spellEnd"/>
       <w:r>
         <w:rPr>
           <w:rStyle w:val="Hipercze"/>
@@ -2342,6 +2572,7 @@
           </w14:textOutline>
         </w:rPr>
       </w:pPr>
+      <w:proofErr w:type="spellStart"/>
       <w:r>
         <w:rPr>
           <w:rStyle w:val="Hipercze"/>
@@ -2362,8 +2593,9 @@
             <w14:round/>
           </w14:textOutline>
         </w:rPr>
-        <w:t>Stress resistant</w:t>
-      </w:r>
+        <w:t>Stress</w:t>
+      </w:r>
+      <w:proofErr w:type="spellEnd"/>
       <w:r>
         <w:rPr>
           <w:rStyle w:val="Hipercze"/>
@@ -2384,6 +2616,52 @@
             <w14:round/>
           </w14:textOutline>
         </w:rPr>
+        <w:t xml:space="preserve"> </w:t>
+      </w:r>
+      <w:proofErr w:type="spellStart"/>
+      <w:r>
+        <w:rPr>
+          <w:rStyle w:val="Hipercze"/>
+          <w:b/>
+          <w:color w:val="5B9BD5"/>
+          <w:sz w:val="32"/>
+          <w:szCs w:val="32"/>
+          <w:u w:val="none"/>
+          <w14:shadow w14:blurRad="12700" w14:dist="38100" w14:dir="2700000" w14:sx="100000" w14:sy="100000" w14:kx="0" w14:ky="0" w14:algn="tl">
+            <w14:schemeClr w14:val="accent5">
+              <w14:lumMod w14:val="60000"/>
+              <w14:lumOff w14:val="40000"/>
+            </w14:schemeClr>
+          </w14:shadow>
+          <w14:textOutline w14:w="9525" w14:cap="flat" w14:cmpd="sng" w14:algn="ctr">
+            <w14:noFill/>
+            <w14:prstDash w14:val="solid"/>
+            <w14:round/>
+          </w14:textOutline>
+        </w:rPr>
+        <w:t>resistant</w:t>
+      </w:r>
+      <w:proofErr w:type="spellEnd"/>
+      <w:r>
+        <w:rPr>
+          <w:rStyle w:val="Hipercze"/>
+          <w:b/>
+          <w:color w:val="5B9BD5"/>
+          <w:sz w:val="32"/>
+          <w:szCs w:val="32"/>
+          <w:u w:val="none"/>
+          <w14:shadow w14:blurRad="12700" w14:dist="38100" w14:dir="2700000" w14:sx="100000" w14:sy="100000" w14:kx="0" w14:ky="0" w14:algn="tl">
+            <w14:schemeClr w14:val="accent5">
+              <w14:lumMod w14:val="60000"/>
+              <w14:lumOff w14:val="40000"/>
+            </w14:schemeClr>
+          </w14:shadow>
+          <w14:textOutline w14:w="9525" w14:cap="flat" w14:cmpd="sng" w14:algn="ctr">
+            <w14:noFill/>
+            <w14:prstDash w14:val="solid"/>
+            <w14:round/>
+          </w14:textOutline>
+        </w:rPr>
         <w:tab/>
       </w:r>
       <w:r>
@@ -2450,8 +2728,32 @@
             <w14:round/>
           </w14:textOutline>
         </w:rPr>
-        <w:t xml:space="preserve">   Responsible</w:t>
-      </w:r>
+        <w:t xml:space="preserve">   </w:t>
+      </w:r>
+      <w:proofErr w:type="spellStart"/>
+      <w:r>
+        <w:rPr>
+          <w:rStyle w:val="Hipercze"/>
+          <w:b/>
+          <w:color w:val="5B9BD5"/>
+          <w:sz w:val="32"/>
+          <w:szCs w:val="32"/>
+          <w:u w:val="none"/>
+          <w14:shadow w14:blurRad="12700" w14:dist="38100" w14:dir="2700000" w14:sx="100000" w14:sy="100000" w14:kx="0" w14:ky="0" w14:algn="tl">
+            <w14:schemeClr w14:val="accent5">
+              <w14:lumMod w14:val="60000"/>
+              <w14:lumOff w14:val="40000"/>
+            </w14:schemeClr>
+          </w14:shadow>
+          <w14:textOutline w14:w="9525" w14:cap="flat" w14:cmpd="sng" w14:algn="ctr">
+            <w14:noFill/>
+            <w14:prstDash w14:val="solid"/>
+            <w14:round/>
+          </w14:textOutline>
+        </w:rPr>
+        <w:t>Responsible</w:t>
+      </w:r>
+      <w:proofErr w:type="spellEnd"/>
     </w:p>
     <w:p>
       <w:pPr>
@@ -2833,6 +3135,7 @@
           </wp:anchor>
         </w:drawing>
       </w:r>
+      <w:proofErr w:type="spellStart"/>
       <w:r>
         <w:rPr>
           <w:rStyle w:val="Hipercze"/>
@@ -2855,7 +3158,32 @@
             <w14:round/>
           </w14:textOutline>
         </w:rPr>
-        <w:t>Written:</w:t>
+        <w:t>Written</w:t>
+      </w:r>
+      <w:proofErr w:type="spellEnd"/>
+      <w:r>
+        <w:rPr>
+          <w:rStyle w:val="Hipercze"/>
+          <w:bCs/>
+          <w:color w:val="5B9BD5"/>
+          <w:sz w:val="32"/>
+          <w:szCs w:val="32"/>
+          <w:u w:val="none"/>
+          <w14:shadow w14:blurRad="12700" w14:dist="38100" w14:dir="2700000" w14:sx="100000" w14:sy="100000" w14:kx="0" w14:ky="0" w14:algn="tl">
+            <w14:schemeClr w14:val="accent5">
+              <w14:lumMod w14:val="60000"/>
+              <w14:lumOff w14:val="40000"/>
+            </w14:schemeClr>
+          </w14:shadow>
+          <w14:textOutline w14:w="9525" w14:cap="flat" w14:cmpd="sng" w14:algn="ctr">
+            <w14:solidFill>
+              <w14:srgbClr w14:val="5B9BD5"/>
+            </w14:solidFill>
+            <w14:prstDash w14:val="solid"/>
+            <w14:round/>
+          </w14:textOutline>
+        </w:rPr>
+        <w:t>:</w:t>
       </w:r>
     </w:p>
     <w:p>
@@ -2949,6 +3277,7 @@
           </wp:anchor>
         </w:drawing>
       </w:r>
+      <w:proofErr w:type="spellStart"/>
       <w:r>
         <w:rPr>
           <w:rStyle w:val="Hipercze"/>
@@ -2971,7 +3300,32 @@
             <w14:round/>
           </w14:textOutline>
         </w:rPr>
-        <w:t>Spoken:</w:t>
+        <w:t>Spoken</w:t>
+      </w:r>
+      <w:proofErr w:type="spellEnd"/>
+      <w:r>
+        <w:rPr>
+          <w:rStyle w:val="Hipercze"/>
+          <w:bCs/>
+          <w:color w:val="5B9BD5"/>
+          <w:sz w:val="32"/>
+          <w:szCs w:val="32"/>
+          <w:u w:val="none"/>
+          <w14:shadow w14:blurRad="12700" w14:dist="38100" w14:dir="2700000" w14:sx="100000" w14:sy="100000" w14:kx="0" w14:ky="0" w14:algn="tl">
+            <w14:schemeClr w14:val="accent5">
+              <w14:lumMod w14:val="60000"/>
+              <w14:lumOff w14:val="40000"/>
+            </w14:schemeClr>
+          </w14:shadow>
+          <w14:textOutline w14:w="9525" w14:cap="flat" w14:cmpd="sng" w14:algn="ctr">
+            <w14:solidFill>
+              <w14:srgbClr w14:val="5B9BD5"/>
+            </w14:solidFill>
+            <w14:prstDash w14:val="solid"/>
+            <w14:round/>
+          </w14:textOutline>
+        </w:rPr>
+        <w:t>:</w:t>
       </w:r>
     </w:p>
     <w:p>
@@ -3050,7 +3404,107 @@
             <w14:round/>
           </w14:textOutline>
         </w:rPr>
-        <w:t xml:space="preserve"> (Oui oui!)</w:t>
+        <w:t xml:space="preserve"> (</w:t>
+      </w:r>
+      <w:proofErr w:type="spellStart"/>
+      <w:r>
+        <w:rPr>
+          <w:rStyle w:val="Hipercze"/>
+          <w:bCs/>
+          <w:color w:val="5B9BD5"/>
+          <w:sz w:val="32"/>
+          <w:szCs w:val="32"/>
+          <w:u w:val="none"/>
+          <w14:shadow w14:blurRad="12700" w14:dist="38100" w14:dir="2700000" w14:sx="100000" w14:sy="100000" w14:kx="0" w14:ky="0" w14:algn="tl">
+            <w14:schemeClr w14:val="accent5">
+              <w14:lumMod w14:val="60000"/>
+              <w14:lumOff w14:val="40000"/>
+            </w14:schemeClr>
+          </w14:shadow>
+          <w14:textOutline w14:w="9525" w14:cap="flat" w14:cmpd="sng" w14:algn="ctr">
+            <w14:solidFill>
+              <w14:srgbClr w14:val="5B9BD5"/>
+            </w14:solidFill>
+            <w14:prstDash w14:val="solid"/>
+            <w14:round/>
+          </w14:textOutline>
+        </w:rPr>
+        <w:t>Oui</w:t>
+      </w:r>
+      <w:proofErr w:type="spellEnd"/>
+      <w:r>
+        <w:rPr>
+          <w:rStyle w:val="Hipercze"/>
+          <w:bCs/>
+          <w:color w:val="5B9BD5"/>
+          <w:sz w:val="32"/>
+          <w:szCs w:val="32"/>
+          <w:u w:val="none"/>
+          <w14:shadow w14:blurRad="12700" w14:dist="38100" w14:dir="2700000" w14:sx="100000" w14:sy="100000" w14:kx="0" w14:ky="0" w14:algn="tl">
+            <w14:schemeClr w14:val="accent5">
+              <w14:lumMod w14:val="60000"/>
+              <w14:lumOff w14:val="40000"/>
+            </w14:schemeClr>
+          </w14:shadow>
+          <w14:textOutline w14:w="9525" w14:cap="flat" w14:cmpd="sng" w14:algn="ctr">
+            <w14:solidFill>
+              <w14:srgbClr w14:val="5B9BD5"/>
+            </w14:solidFill>
+            <w14:prstDash w14:val="solid"/>
+            <w14:round/>
+          </w14:textOutline>
+        </w:rPr>
+        <w:t xml:space="preserve"> </w:t>
+      </w:r>
+      <w:proofErr w:type="spellStart"/>
+      <w:r>
+        <w:rPr>
+          <w:rStyle w:val="Hipercze"/>
+          <w:bCs/>
+          <w:color w:val="5B9BD5"/>
+          <w:sz w:val="32"/>
+          <w:szCs w:val="32"/>
+          <w:u w:val="none"/>
+          <w14:shadow w14:blurRad="12700" w14:dist="38100" w14:dir="2700000" w14:sx="100000" w14:sy="100000" w14:kx="0" w14:ky="0" w14:algn="tl">
+            <w14:schemeClr w14:val="accent5">
+              <w14:lumMod w14:val="60000"/>
+              <w14:lumOff w14:val="40000"/>
+            </w14:schemeClr>
+          </w14:shadow>
+          <w14:textOutline w14:w="9525" w14:cap="flat" w14:cmpd="sng" w14:algn="ctr">
+            <w14:solidFill>
+              <w14:srgbClr w14:val="5B9BD5"/>
+            </w14:solidFill>
+            <w14:prstDash w14:val="solid"/>
+            <w14:round/>
+          </w14:textOutline>
+        </w:rPr>
+        <w:t>oui</w:t>
+      </w:r>
+      <w:proofErr w:type="spellEnd"/>
+      <w:r>
+        <w:rPr>
+          <w:rStyle w:val="Hipercze"/>
+          <w:bCs/>
+          <w:color w:val="5B9BD5"/>
+          <w:sz w:val="32"/>
+          <w:szCs w:val="32"/>
+          <w:u w:val="none"/>
+          <w14:shadow w14:blurRad="12700" w14:dist="38100" w14:dir="2700000" w14:sx="100000" w14:sy="100000" w14:kx="0" w14:ky="0" w14:algn="tl">
+            <w14:schemeClr w14:val="accent5">
+              <w14:lumMod w14:val="60000"/>
+              <w14:lumOff w14:val="40000"/>
+            </w14:schemeClr>
+          </w14:shadow>
+          <w14:textOutline w14:w="9525" w14:cap="flat" w14:cmpd="sng" w14:algn="ctr">
+            <w14:solidFill>
+              <w14:srgbClr w14:val="5B9BD5"/>
+            </w14:solidFill>
+            <w14:prstDash w14:val="solid"/>
+            <w14:round/>
+          </w14:textOutline>
+        </w:rPr>
+        <w:t>!)</w:t>
       </w:r>
     </w:p>
     <w:p>
@@ -3147,6 +3601,7 @@
           </wp:anchor>
         </w:drawing>
       </w:r>
+      <w:proofErr w:type="spellStart"/>
       <w:r>
         <w:rPr>
           <w:rStyle w:val="Hipercze"/>
@@ -3169,7 +3624,32 @@
             <w14:round/>
           </w14:textOutline>
         </w:rPr>
-        <w:t>Written:</w:t>
+        <w:t>Written</w:t>
+      </w:r>
+      <w:proofErr w:type="spellEnd"/>
+      <w:r>
+        <w:rPr>
+          <w:rStyle w:val="Hipercze"/>
+          <w:bCs/>
+          <w:color w:val="5B9BD5"/>
+          <w:sz w:val="32"/>
+          <w:szCs w:val="32"/>
+          <w:u w:val="none"/>
+          <w14:shadow w14:blurRad="12700" w14:dist="38100" w14:dir="2700000" w14:sx="100000" w14:sy="100000" w14:kx="0" w14:ky="0" w14:algn="tl">
+            <w14:schemeClr w14:val="accent5">
+              <w14:lumMod w14:val="60000"/>
+              <w14:lumOff w14:val="40000"/>
+            </w14:schemeClr>
+          </w14:shadow>
+          <w14:textOutline w14:w="9525" w14:cap="flat" w14:cmpd="sng" w14:algn="ctr">
+            <w14:solidFill>
+              <w14:srgbClr w14:val="5B9BD5"/>
+            </w14:solidFill>
+            <w14:prstDash w14:val="solid"/>
+            <w14:round/>
+          </w14:textOutline>
+        </w:rPr>
+        <w:t>:</w:t>
       </w:r>
     </w:p>
     <w:p>
@@ -3266,6 +3746,7 @@
           </wp:anchor>
         </w:drawing>
       </w:r>
+      <w:proofErr w:type="spellStart"/>
       <w:r>
         <w:rPr>
           <w:rStyle w:val="Hipercze"/>
@@ -3288,7 +3769,32 @@
             <w14:round/>
           </w14:textOutline>
         </w:rPr>
-        <w:t>Spoken:</w:t>
+        <w:t>Spoken</w:t>
+      </w:r>
+      <w:proofErr w:type="spellEnd"/>
+      <w:r>
+        <w:rPr>
+          <w:rStyle w:val="Hipercze"/>
+          <w:bCs/>
+          <w:color w:val="5B9BD5"/>
+          <w:sz w:val="32"/>
+          <w:szCs w:val="32"/>
+          <w:u w:val="none"/>
+          <w14:shadow w14:blurRad="12700" w14:dist="38100" w14:dir="2700000" w14:sx="100000" w14:sy="100000" w14:kx="0" w14:ky="0" w14:algn="tl">
+            <w14:schemeClr w14:val="accent5">
+              <w14:lumMod w14:val="60000"/>
+              <w14:lumOff w14:val="40000"/>
+            </w14:schemeClr>
+          </w14:shadow>
+          <w14:textOutline w14:w="9525" w14:cap="flat" w14:cmpd="sng" w14:algn="ctr">
+            <w14:solidFill>
+              <w14:srgbClr w14:val="5B9BD5"/>
+            </w14:solidFill>
+            <w14:prstDash w14:val="solid"/>
+            <w14:round/>
+          </w14:textOutline>
+        </w:rPr>
+        <w:t>:</w:t>
       </w:r>
     </w:p>
     <w:p>
@@ -3431,7 +3937,107 @@
             <w14:round/>
           </w14:textOutline>
         </w:rPr>
-        <w:t xml:space="preserve"> (Yes yes!)</w:t>
+        <w:t xml:space="preserve"> (</w:t>
+      </w:r>
+      <w:proofErr w:type="spellStart"/>
+      <w:r>
+        <w:rPr>
+          <w:rStyle w:val="Hipercze"/>
+          <w:bCs/>
+          <w:color w:val="5B9BD5"/>
+          <w:sz w:val="32"/>
+          <w:szCs w:val="32"/>
+          <w:u w:val="none"/>
+          <w14:shadow w14:blurRad="12700" w14:dist="38100" w14:dir="2700000" w14:sx="100000" w14:sy="100000" w14:kx="0" w14:ky="0" w14:algn="tl">
+            <w14:schemeClr w14:val="accent5">
+              <w14:lumMod w14:val="60000"/>
+              <w14:lumOff w14:val="40000"/>
+            </w14:schemeClr>
+          </w14:shadow>
+          <w14:textOutline w14:w="9525" w14:cap="flat" w14:cmpd="sng" w14:algn="ctr">
+            <w14:solidFill>
+              <w14:srgbClr w14:val="5B9BD5"/>
+            </w14:solidFill>
+            <w14:prstDash w14:val="solid"/>
+            <w14:round/>
+          </w14:textOutline>
+        </w:rPr>
+        <w:t>Yes</w:t>
+      </w:r>
+      <w:proofErr w:type="spellEnd"/>
+      <w:r>
+        <w:rPr>
+          <w:rStyle w:val="Hipercze"/>
+          <w:bCs/>
+          <w:color w:val="5B9BD5"/>
+          <w:sz w:val="32"/>
+          <w:szCs w:val="32"/>
+          <w:u w:val="none"/>
+          <w14:shadow w14:blurRad="12700" w14:dist="38100" w14:dir="2700000" w14:sx="100000" w14:sy="100000" w14:kx="0" w14:ky="0" w14:algn="tl">
+            <w14:schemeClr w14:val="accent5">
+              <w14:lumMod w14:val="60000"/>
+              <w14:lumOff w14:val="40000"/>
+            </w14:schemeClr>
+          </w14:shadow>
+          <w14:textOutline w14:w="9525" w14:cap="flat" w14:cmpd="sng" w14:algn="ctr">
+            <w14:solidFill>
+              <w14:srgbClr w14:val="5B9BD5"/>
+            </w14:solidFill>
+            <w14:prstDash w14:val="solid"/>
+            <w14:round/>
+          </w14:textOutline>
+        </w:rPr>
+        <w:t xml:space="preserve"> </w:t>
+      </w:r>
+      <w:proofErr w:type="spellStart"/>
+      <w:r>
+        <w:rPr>
+          <w:rStyle w:val="Hipercze"/>
+          <w:bCs/>
+          <w:color w:val="5B9BD5"/>
+          <w:sz w:val="32"/>
+          <w:szCs w:val="32"/>
+          <w:u w:val="none"/>
+          <w14:shadow w14:blurRad="12700" w14:dist="38100" w14:dir="2700000" w14:sx="100000" w14:sy="100000" w14:kx="0" w14:ky="0" w14:algn="tl">
+            <w14:schemeClr w14:val="accent5">
+              <w14:lumMod w14:val="60000"/>
+              <w14:lumOff w14:val="40000"/>
+            </w14:schemeClr>
+          </w14:shadow>
+          <w14:textOutline w14:w="9525" w14:cap="flat" w14:cmpd="sng" w14:algn="ctr">
+            <w14:solidFill>
+              <w14:srgbClr w14:val="5B9BD5"/>
+            </w14:solidFill>
+            <w14:prstDash w14:val="solid"/>
+            <w14:round/>
+          </w14:textOutline>
+        </w:rPr>
+        <w:t>yes</w:t>
+      </w:r>
+      <w:proofErr w:type="spellEnd"/>
+      <w:r>
+        <w:rPr>
+          <w:rStyle w:val="Hipercze"/>
+          <w:bCs/>
+          <w:color w:val="5B9BD5"/>
+          <w:sz w:val="32"/>
+          <w:szCs w:val="32"/>
+          <w:u w:val="none"/>
+          <w14:shadow w14:blurRad="12700" w14:dist="38100" w14:dir="2700000" w14:sx="100000" w14:sy="100000" w14:kx="0" w14:ky="0" w14:algn="tl">
+            <w14:schemeClr w14:val="accent5">
+              <w14:lumMod w14:val="60000"/>
+              <w14:lumOff w14:val="40000"/>
+            </w14:schemeClr>
+          </w14:shadow>
+          <w14:textOutline w14:w="9525" w14:cap="flat" w14:cmpd="sng" w14:algn="ctr">
+            <w14:solidFill>
+              <w14:srgbClr w14:val="5B9BD5"/>
+            </w14:solidFill>
+            <w14:prstDash w14:val="solid"/>
+            <w14:round/>
+          </w14:textOutline>
+        </w:rPr>
+        <w:t>!)</w:t>
       </w:r>
     </w:p>
     <w:p>
@@ -3528,6 +4134,7 @@
           </wp:anchor>
         </w:drawing>
       </w:r>
+      <w:proofErr w:type="spellStart"/>
       <w:r>
         <w:rPr>
           <w:rStyle w:val="Hipercze"/>
@@ -3550,7 +4157,32 @@
             <w14:round/>
           </w14:textOutline>
         </w:rPr>
-        <w:t>Written:</w:t>
+        <w:t>Written</w:t>
+      </w:r>
+      <w:proofErr w:type="spellEnd"/>
+      <w:r>
+        <w:rPr>
+          <w:rStyle w:val="Hipercze"/>
+          <w:bCs/>
+          <w:color w:val="5B9BD5"/>
+          <w:sz w:val="32"/>
+          <w:szCs w:val="32"/>
+          <w:u w:val="none"/>
+          <w14:shadow w14:blurRad="12700" w14:dist="38100" w14:dir="2700000" w14:sx="100000" w14:sy="100000" w14:kx="0" w14:ky="0" w14:algn="tl">
+            <w14:schemeClr w14:val="accent5">
+              <w14:lumMod w14:val="60000"/>
+              <w14:lumOff w14:val="40000"/>
+            </w14:schemeClr>
+          </w14:shadow>
+          <w14:textOutline w14:w="9525" w14:cap="flat" w14:cmpd="sng" w14:algn="ctr">
+            <w14:solidFill>
+              <w14:srgbClr w14:val="5B9BD5"/>
+            </w14:solidFill>
+            <w14:prstDash w14:val="solid"/>
+            <w14:round/>
+          </w14:textOutline>
+        </w:rPr>
+        <w:t>:</w:t>
       </w:r>
     </w:p>
     <w:p>
@@ -3647,6 +4279,7 @@
           </wp:anchor>
         </w:drawing>
       </w:r>
+      <w:proofErr w:type="spellStart"/>
       <w:r>
         <w:rPr>
           <w:rStyle w:val="Hipercze"/>
@@ -3669,7 +4302,32 @@
             <w14:round/>
           </w14:textOutline>
         </w:rPr>
-        <w:t>Spoken:</w:t>
+        <w:t>Spoken</w:t>
+      </w:r>
+      <w:proofErr w:type="spellEnd"/>
+      <w:r>
+        <w:rPr>
+          <w:rStyle w:val="Hipercze"/>
+          <w:bCs/>
+          <w:color w:val="5B9BD5"/>
+          <w:sz w:val="32"/>
+          <w:szCs w:val="32"/>
+          <w:u w:val="none"/>
+          <w14:shadow w14:blurRad="12700" w14:dist="38100" w14:dir="2700000" w14:sx="100000" w14:sy="100000" w14:kx="0" w14:ky="0" w14:algn="tl">
+            <w14:schemeClr w14:val="accent5">
+              <w14:lumMod w14:val="60000"/>
+              <w14:lumOff w14:val="40000"/>
+            </w14:schemeClr>
+          </w14:shadow>
+          <w14:textOutline w14:w="9525" w14:cap="flat" w14:cmpd="sng" w14:algn="ctr">
+            <w14:solidFill>
+              <w14:srgbClr w14:val="5B9BD5"/>
+            </w14:solidFill>
+            <w14:prstDash w14:val="solid"/>
+            <w14:round/>
+          </w14:textOutline>
+        </w:rPr>
+        <w:t>:</w:t>
       </w:r>
     </w:p>
     <w:p>
@@ -3702,6 +4360,7 @@
           </w14:textOutline>
         </w:rPr>
       </w:pPr>
+      <w:proofErr w:type="spellStart"/>
       <w:r>
         <w:rPr>
           <w:rStyle w:val="Hipercze"/>
@@ -3724,7 +4383,32 @@
             <w14:round/>
           </w14:textOutline>
         </w:rPr>
-        <w:t>Polish:</w:t>
+        <w:t>Polish</w:t>
+      </w:r>
+      <w:proofErr w:type="spellEnd"/>
+      <w:r>
+        <w:rPr>
+          <w:rStyle w:val="Hipercze"/>
+          <w:bCs/>
+          <w:color w:val="5B9BD5"/>
+          <w:sz w:val="32"/>
+          <w:szCs w:val="32"/>
+          <w:u w:val="none"/>
+          <w14:shadow w14:blurRad="12700" w14:dist="38100" w14:dir="2700000" w14:sx="100000" w14:sy="100000" w14:kx="0" w14:ky="0" w14:algn="tl">
+            <w14:schemeClr w14:val="accent5">
+              <w14:lumMod w14:val="60000"/>
+              <w14:lumOff w14:val="40000"/>
+            </w14:schemeClr>
+          </w14:shadow>
+          <w14:textOutline w14:w="9525" w14:cap="flat" w14:cmpd="sng" w14:algn="ctr">
+            <w14:solidFill>
+              <w14:srgbClr w14:val="5B9BD5"/>
+            </w14:solidFill>
+            <w14:prstDash w14:val="solid"/>
+            <w14:round/>
+          </w14:textOutline>
+        </w:rPr>
+        <w:t>:</w:t>
       </w:r>
       <w:r>
         <w:rPr>
@@ -3845,6 +4529,7 @@
           </wp:anchor>
         </w:drawing>
       </w:r>
+      <w:proofErr w:type="spellStart"/>
       <w:r>
         <w:rPr>
           <w:rStyle w:val="Hipercze"/>
@@ -3867,7 +4552,32 @@
             <w14:round/>
           </w14:textOutline>
         </w:rPr>
-        <w:t>Written:</w:t>
+        <w:t>Written</w:t>
+      </w:r>
+      <w:proofErr w:type="spellEnd"/>
+      <w:r>
+        <w:rPr>
+          <w:rStyle w:val="Hipercze"/>
+          <w:bCs/>
+          <w:color w:val="5B9BD5"/>
+          <w:sz w:val="32"/>
+          <w:szCs w:val="32"/>
+          <w:u w:val="none"/>
+          <w14:shadow w14:blurRad="12700" w14:dist="38100" w14:dir="2700000" w14:sx="100000" w14:sy="100000" w14:kx="0" w14:ky="0" w14:algn="tl">
+            <w14:schemeClr w14:val="accent5">
+              <w14:lumMod w14:val="60000"/>
+              <w14:lumOff w14:val="40000"/>
+            </w14:schemeClr>
+          </w14:shadow>
+          <w14:textOutline w14:w="9525" w14:cap="flat" w14:cmpd="sng" w14:algn="ctr">
+            <w14:solidFill>
+              <w14:srgbClr w14:val="5B9BD5"/>
+            </w14:solidFill>
+            <w14:prstDash w14:val="solid"/>
+            <w14:round/>
+          </w14:textOutline>
+        </w:rPr>
+        <w:t>:</w:t>
       </w:r>
     </w:p>
     <w:p>
@@ -3964,6 +4674,7 @@
           </wp:anchor>
         </w:drawing>
       </w:r>
+      <w:proofErr w:type="spellStart"/>
       <w:r>
         <w:rPr>
           <w:rStyle w:val="Hipercze"/>
@@ -3986,7 +4697,32 @@
             <w14:round/>
           </w14:textOutline>
         </w:rPr>
-        <w:t>Spoken:</w:t>
+        <w:t>Spoken</w:t>
+      </w:r>
+      <w:proofErr w:type="spellEnd"/>
+      <w:r>
+        <w:rPr>
+          <w:rStyle w:val="Hipercze"/>
+          <w:bCs/>
+          <w:color w:val="5B9BD5"/>
+          <w:sz w:val="32"/>
+          <w:szCs w:val="32"/>
+          <w:u w:val="none"/>
+          <w14:shadow w14:blurRad="12700" w14:dist="38100" w14:dir="2700000" w14:sx="100000" w14:sy="100000" w14:kx="0" w14:ky="0" w14:algn="tl">
+            <w14:schemeClr w14:val="accent5">
+              <w14:lumMod w14:val="60000"/>
+              <w14:lumOff w14:val="40000"/>
+            </w14:schemeClr>
+          </w14:shadow>
+          <w14:textOutline w14:w="9525" w14:cap="flat" w14:cmpd="sng" w14:algn="ctr">
+            <w14:solidFill>
+              <w14:srgbClr w14:val="5B9BD5"/>
+            </w14:solidFill>
+            <w14:prstDash w14:val="solid"/>
+            <w14:round/>
+          </w14:textOutline>
+        </w:rPr>
+        <w:t>:</w:t>
       </w:r>
     </w:p>
     <w:p>
@@ -5300,6 +6036,7 @@
           </w14:textOutline>
         </w:rPr>
       </w:pPr>
+      <w:proofErr w:type="spellStart"/>
       <w:r>
         <w:rPr>
           <w:bCs/>
@@ -5320,7 +6057,30 @@
             <w14:round/>
           </w14:textOutline>
         </w:rPr>
-        <w:t>React:</w:t>
+        <w:t>React</w:t>
+      </w:r>
+      <w:proofErr w:type="spellEnd"/>
+      <w:r>
+        <w:rPr>
+          <w:bCs/>
+          <w:color w:val="5B9BD5"/>
+          <w:sz w:val="32"/>
+          <w:szCs w:val="32"/>
+          <w14:shadow w14:blurRad="12700" w14:dist="38100" w14:dir="2700000" w14:sx="100000" w14:sy="100000" w14:kx="0" w14:ky="0" w14:algn="tl">
+            <w14:schemeClr w14:val="accent5">
+              <w14:lumMod w14:val="60000"/>
+              <w14:lumOff w14:val="40000"/>
+            </w14:schemeClr>
+          </w14:shadow>
+          <w14:textOutline w14:w="9525" w14:cap="flat" w14:cmpd="sng" w14:algn="ctr">
+            <w14:solidFill>
+              <w14:srgbClr w14:val="5B9BD5"/>
+            </w14:solidFill>
+            <w14:prstDash w14:val="solid"/>
+            <w14:round/>
+          </w14:textOutline>
+        </w:rPr>
+        <w:t>:</w:t>
       </w:r>
       <w:r>
         <w:rPr>
@@ -5676,6 +6436,7 @@
         </w:rPr>
         <w:t>-</w:t>
       </w:r>
+      <w:proofErr w:type="spellStart"/>
       <w:r>
         <w:rPr>
           <w:bCs/>
@@ -5698,6 +6459,7 @@
         </w:rPr>
         <w:t>Redux</w:t>
       </w:r>
+      <w:proofErr w:type="spellEnd"/>
       <w:r>
         <w:rPr>
           <w:bCs/>
@@ -5812,6 +6574,7 @@
         </w:rPr>
         <w:t xml:space="preserve">     </w:t>
       </w:r>
+      <w:proofErr w:type="spellStart"/>
       <w:r>
         <w:rPr>
           <w:rStyle w:val="Hipercze"/>
@@ -5836,6 +6599,7 @@
         </w:rPr>
         <w:t>Electron</w:t>
       </w:r>
+      <w:proofErr w:type="spellEnd"/>
       <w:r>
         <w:rPr>
           <w:rStyle w:val="Hipercze"/>
@@ -5908,6 +6672,7 @@
         </w:rPr>
         <w:t xml:space="preserve">     </w:t>
       </w:r>
+      <w:proofErr w:type="spellStart"/>
       <w:r>
         <w:rPr>
           <w:rStyle w:val="Hipercze"/>
@@ -5932,6 +6697,7 @@
         </w:rPr>
         <w:t>NodeJS</w:t>
       </w:r>
+      <w:proofErr w:type="spellEnd"/>
     </w:p>
     <w:p>
       <w:pPr>
@@ -6098,29 +6864,55 @@
         </w:rPr>
         <w:t xml:space="preserve">     </w:t>
       </w:r>
-      <w:r>
-        <w:rPr>
-          <w:rStyle w:val="Hipercze"/>
-          <w:b/>
-          <w:color w:val="5B9BD5"/>
-          <w:sz w:val="32"/>
-          <w:szCs w:val="32"/>
-          <w:u w:val="none"/>
-          <w14:shadow w14:blurRad="12700" w14:dist="38100" w14:dir="2700000" w14:sx="100000" w14:sy="100000" w14:kx="0" w14:ky="0" w14:algn="tl">
-            <w14:schemeClr w14:val="accent5">
-              <w14:lumMod w14:val="60000"/>
-              <w14:lumOff w14:val="40000"/>
-            </w14:schemeClr>
-          </w14:shadow>
-          <w14:textOutline w14:w="9525" w14:cap="flat" w14:cmpd="sng" w14:algn="ctr">
-            <w14:solidFill>
-              <w14:srgbClr w14:val="5B9BD5"/>
-            </w14:solidFill>
-            <w14:prstDash w14:val="solid"/>
-            <w14:round/>
-          </w14:textOutline>
-        </w:rPr>
-        <w:t>JQuery (</w:t>
+      <w:proofErr w:type="spellStart"/>
+      <w:r>
+        <w:rPr>
+          <w:rStyle w:val="Hipercze"/>
+          <w:b/>
+          <w:color w:val="5B9BD5"/>
+          <w:sz w:val="32"/>
+          <w:szCs w:val="32"/>
+          <w:u w:val="none"/>
+          <w14:shadow w14:blurRad="12700" w14:dist="38100" w14:dir="2700000" w14:sx="100000" w14:sy="100000" w14:kx="0" w14:ky="0" w14:algn="tl">
+            <w14:schemeClr w14:val="accent5">
+              <w14:lumMod w14:val="60000"/>
+              <w14:lumOff w14:val="40000"/>
+            </w14:schemeClr>
+          </w14:shadow>
+          <w14:textOutline w14:w="9525" w14:cap="flat" w14:cmpd="sng" w14:algn="ctr">
+            <w14:solidFill>
+              <w14:srgbClr w14:val="5B9BD5"/>
+            </w14:solidFill>
+            <w14:prstDash w14:val="solid"/>
+            <w14:round/>
+          </w14:textOutline>
+        </w:rPr>
+        <w:t>JQuery</w:t>
+      </w:r>
+      <w:proofErr w:type="spellEnd"/>
+      <w:r>
+        <w:rPr>
+          <w:rStyle w:val="Hipercze"/>
+          <w:b/>
+          <w:color w:val="5B9BD5"/>
+          <w:sz w:val="32"/>
+          <w:szCs w:val="32"/>
+          <w:u w:val="none"/>
+          <w14:shadow w14:blurRad="12700" w14:dist="38100" w14:dir="2700000" w14:sx="100000" w14:sy="100000" w14:kx="0" w14:ky="0" w14:algn="tl">
+            <w14:schemeClr w14:val="accent5">
+              <w14:lumMod w14:val="60000"/>
+              <w14:lumOff w14:val="40000"/>
+            </w14:schemeClr>
+          </w14:shadow>
+          <w14:textOutline w14:w="9525" w14:cap="flat" w14:cmpd="sng" w14:algn="ctr">
+            <w14:solidFill>
+              <w14:srgbClr w14:val="5B9BD5"/>
+            </w14:solidFill>
+            <w14:prstDash w14:val="solid"/>
+            <w14:round/>
+          </w14:textOutline>
+        </w:rPr>
+        <w:t xml:space="preserve"> (</w:t>
       </w:r>
       <w:r>
         <w:rPr>
@@ -6146,6 +6938,7 @@
         </w:rPr>
         <w:t xml:space="preserve">in </w:t>
       </w:r>
+      <w:proofErr w:type="spellStart"/>
       <w:r>
         <w:rPr>
           <w:rStyle w:val="Hipercze"/>
@@ -6168,8 +6961,9 @@
             <w14:round/>
           </w14:textOutline>
         </w:rPr>
-        <w:t>progress …</w:t>
-      </w:r>
+        <w:t>progress</w:t>
+      </w:r>
+      <w:proofErr w:type="spellEnd"/>
       <w:r>
         <w:rPr>
           <w:rStyle w:val="Hipercze"/>
@@ -6192,9 +6986,34 @@
             <w14:round/>
           </w14:textOutline>
         </w:rPr>
+        <w:t xml:space="preserve"> …</w:t>
+      </w:r>
+      <w:r>
+        <w:rPr>
+          <w:rStyle w:val="Hipercze"/>
+          <w:b/>
+          <w:color w:val="7030A0"/>
+          <w:sz w:val="32"/>
+          <w:szCs w:val="32"/>
+          <w:u w:val="none"/>
+          <w14:shadow w14:blurRad="12700" w14:dist="38100" w14:dir="2700000" w14:sx="100000" w14:sy="100000" w14:kx="0" w14:ky="0" w14:algn="tl">
+            <w14:schemeClr w14:val="accent5">
+              <w14:lumMod w14:val="60000"/>
+              <w14:lumOff w14:val="40000"/>
+            </w14:schemeClr>
+          </w14:shadow>
+          <w14:textOutline w14:w="9525" w14:cap="flat" w14:cmpd="sng" w14:algn="ctr">
+            <w14:solidFill>
+              <w14:srgbClr w14:val="5B9BD5"/>
+            </w14:solidFill>
+            <w14:prstDash w14:val="solid"/>
+            <w14:round/>
+          </w14:textOutline>
+        </w:rPr>
         <w:t xml:space="preserve"> </w:t>
       </w:r>
       <w:hyperlink r:id="rId18" w:history="1">
+        <w:proofErr w:type="spellStart"/>
         <w:r>
           <w:rPr>
             <w:rStyle w:val="Hipercze"/>
@@ -6217,6 +7036,7 @@
           </w:rPr>
           <w:t>vdab</w:t>
         </w:r>
+        <w:proofErr w:type="spellEnd"/>
       </w:hyperlink>
       <w:r>
         <w:rPr>
@@ -6272,6 +7092,7 @@
           </w14:textOutline>
         </w:rPr>
       </w:pPr>
+      <w:proofErr w:type="spellStart"/>
       <w:r>
         <w:rPr>
           <w:bCs/>
@@ -6294,6 +7115,7 @@
         </w:rPr>
         <w:t>Redux-thunk</w:t>
       </w:r>
+      <w:proofErr w:type="spellEnd"/>
     </w:p>
     <w:p>
       <w:pPr>
@@ -6324,6 +7146,7 @@
           </w14:textOutline>
         </w:rPr>
       </w:pPr>
+      <w:proofErr w:type="spellStart"/>
       <w:r>
         <w:rPr>
           <w:bCs/>
@@ -6344,7 +7167,76 @@
             <w14:round/>
           </w14:textOutline>
         </w:rPr>
-        <w:t>Redux-first-routing</w:t>
+        <w:t>Redux</w:t>
+      </w:r>
+      <w:proofErr w:type="spellEnd"/>
+      <w:r>
+        <w:rPr>
+          <w:bCs/>
+          <w:color w:val="5B9BD5"/>
+          <w:sz w:val="32"/>
+          <w:szCs w:val="32"/>
+          <w14:shadow w14:blurRad="12700" w14:dist="38100" w14:dir="2700000" w14:sx="100000" w14:sy="100000" w14:kx="0" w14:ky="0" w14:algn="tl">
+            <w14:schemeClr w14:val="accent5">
+              <w14:lumMod w14:val="60000"/>
+              <w14:lumOff w14:val="40000"/>
+            </w14:schemeClr>
+          </w14:shadow>
+          <w14:textOutline w14:w="9525" w14:cap="flat" w14:cmpd="sng" w14:algn="ctr">
+            <w14:solidFill>
+              <w14:srgbClr w14:val="5B9BD5"/>
+            </w14:solidFill>
+            <w14:prstDash w14:val="solid"/>
+            <w14:round/>
+          </w14:textOutline>
+        </w:rPr>
+        <w:t>-</w:t>
+      </w:r>
+      <w:proofErr w:type="spellStart"/>
+      <w:r>
+        <w:rPr>
+          <w:bCs/>
+          <w:color w:val="5B9BD5"/>
+          <w:sz w:val="32"/>
+          <w:szCs w:val="32"/>
+          <w14:shadow w14:blurRad="12700" w14:dist="38100" w14:dir="2700000" w14:sx="100000" w14:sy="100000" w14:kx="0" w14:ky="0" w14:algn="tl">
+            <w14:schemeClr w14:val="accent5">
+              <w14:lumMod w14:val="60000"/>
+              <w14:lumOff w14:val="40000"/>
+            </w14:schemeClr>
+          </w14:shadow>
+          <w14:textOutline w14:w="9525" w14:cap="flat" w14:cmpd="sng" w14:algn="ctr">
+            <w14:solidFill>
+              <w14:srgbClr w14:val="5B9BD5"/>
+            </w14:solidFill>
+            <w14:prstDash w14:val="solid"/>
+            <w14:round/>
+          </w14:textOutline>
+        </w:rPr>
+        <w:t>first</w:t>
+      </w:r>
+      <w:proofErr w:type="spellEnd"/>
+      <w:r>
+        <w:rPr>
+          <w:bCs/>
+          <w:color w:val="5B9BD5"/>
+          <w:sz w:val="32"/>
+          <w:szCs w:val="32"/>
+          <w14:shadow w14:blurRad="12700" w14:dist="38100" w14:dir="2700000" w14:sx="100000" w14:sy="100000" w14:kx="0" w14:ky="0" w14:algn="tl">
+            <w14:schemeClr w14:val="accent5">
+              <w14:lumMod w14:val="60000"/>
+              <w14:lumOff w14:val="40000"/>
+            </w14:schemeClr>
+          </w14:shadow>
+          <w14:textOutline w14:w="9525" w14:cap="flat" w14:cmpd="sng" w14:algn="ctr">
+            <w14:solidFill>
+              <w14:srgbClr w14:val="5B9BD5"/>
+            </w14:solidFill>
+            <w14:prstDash w14:val="solid"/>
+            <w14:round/>
+          </w14:textOutline>
+        </w:rPr>
+        <w:t>-routing</w:t>
       </w:r>
     </w:p>
     <w:p>
@@ -6430,6 +7322,7 @@
           </w14:textOutline>
         </w:rPr>
       </w:pPr>
+      <w:proofErr w:type="spellStart"/>
       <w:r>
         <w:rPr>
           <w:b/>
@@ -6452,6 +7345,7 @@
         </w:rPr>
         <w:t>Maven</w:t>
       </w:r>
+      <w:proofErr w:type="spellEnd"/>
       <w:r>
         <w:rPr>
           <w:b/>
@@ -6664,6 +7558,7 @@
         </w:rPr>
         <w:t xml:space="preserve">     </w:t>
       </w:r>
+      <w:proofErr w:type="spellStart"/>
       <w:r>
         <w:rPr>
           <w:rStyle w:val="Hipercze"/>
@@ -6688,6 +7583,7 @@
         </w:rPr>
         <w:t>JavaFX</w:t>
       </w:r>
+      <w:proofErr w:type="spellEnd"/>
       <w:r>
         <w:rPr>
           <w:rStyle w:val="Hipercze"/>
@@ -7036,6 +7932,7 @@
           </w14:textOutline>
         </w:rPr>
       </w:pPr>
+      <w:proofErr w:type="spellStart"/>
       <w:r>
         <w:rPr>
           <w:b/>
@@ -7058,6 +7955,7 @@
         </w:rPr>
         <w:t>Core</w:t>
       </w:r>
+      <w:proofErr w:type="spellEnd"/>
     </w:p>
     <w:p>
       <w:pPr>
@@ -7087,6 +7985,7 @@
           </w14:textOutline>
         </w:rPr>
       </w:pPr>
+      <w:proofErr w:type="spellStart"/>
       <w:r>
         <w:rPr>
           <w:b/>
@@ -7109,6 +8008,7 @@
         </w:rPr>
         <w:t>SpringBoot</w:t>
       </w:r>
+      <w:proofErr w:type="spellEnd"/>
     </w:p>
     <w:p>
       <w:pPr>
@@ -7473,6 +8373,7 @@
         </w:rPr>
         <w:t xml:space="preserve">     </w:t>
       </w:r>
+      <w:proofErr w:type="spellStart"/>
       <w:r>
         <w:rPr>
           <w:rStyle w:val="Hipercze"/>
@@ -7497,6 +8398,7 @@
         </w:rPr>
         <w:t>Firebase</w:t>
       </w:r>
+      <w:proofErr w:type="spellEnd"/>
     </w:p>
     <w:p>
       <w:pPr>
@@ -7576,6 +8478,7 @@
         </w:rPr>
         <w:t xml:space="preserve"> </w:t>
       </w:r>
+      <w:proofErr w:type="spellStart"/>
       <w:r>
         <w:rPr>
           <w:rStyle w:val="Hipercze"/>
@@ -7602,6 +8505,7 @@
         </w:rPr>
         <w:t>Notations</w:t>
       </w:r>
+      <w:proofErr w:type="spellEnd"/>
       <w:r>
         <w:rPr>
           <w:rStyle w:val="Hipercze"/>
@@ -10037,6 +10941,7 @@
           <w:szCs w:val="36"/>
         </w:rPr>
       </w:pPr>
+      <w:proofErr w:type="spellStart"/>
       <w:r>
         <w:rPr>
           <w:b/>
@@ -10045,8 +10950,31 @@
           <w:sz w:val="32"/>
           <w:szCs w:val="32"/>
         </w:rPr>
-        <w:t>Intec Brussel</w:t>
-      </w:r>
+        <w:t>Intec</w:t>
+      </w:r>
+      <w:proofErr w:type="spellEnd"/>
+      <w:r>
+        <w:rPr>
+          <w:b/>
+          <w:bCs/>
+          <w:color w:val="7030A0"/>
+          <w:sz w:val="32"/>
+          <w:szCs w:val="32"/>
+        </w:rPr>
+        <w:t xml:space="preserve"> </w:t>
+      </w:r>
+      <w:proofErr w:type="spellStart"/>
+      <w:r>
+        <w:rPr>
+          <w:b/>
+          <w:bCs/>
+          <w:color w:val="7030A0"/>
+          <w:sz w:val="32"/>
+          <w:szCs w:val="32"/>
+        </w:rPr>
+        <w:t>Brussel</w:t>
+      </w:r>
+      <w:proofErr w:type="spellEnd"/>
       <w:r>
         <w:rPr>
           <w:b/>
@@ -10089,6 +11017,7 @@
           <w:u w:val="none"/>
         </w:rPr>
       </w:pPr>
+      <w:proofErr w:type="spellStart"/>
       <w:r>
         <w:rPr>
           <w:b/>
@@ -10097,7 +11026,40 @@
           <w:sz w:val="32"/>
           <w:szCs w:val="32"/>
         </w:rPr>
-        <w:t>Intec Brussel:</w:t>
+        <w:t>Intec</w:t>
+      </w:r>
+      <w:proofErr w:type="spellEnd"/>
+      <w:r>
+        <w:rPr>
+          <w:b/>
+          <w:bCs/>
+          <w:color w:val="7030A0"/>
+          <w:sz w:val="32"/>
+          <w:szCs w:val="32"/>
+        </w:rPr>
+        <w:t xml:space="preserve"> </w:t>
+      </w:r>
+      <w:proofErr w:type="spellStart"/>
+      <w:r>
+        <w:rPr>
+          <w:b/>
+          <w:bCs/>
+          <w:color w:val="7030A0"/>
+          <w:sz w:val="32"/>
+          <w:szCs w:val="32"/>
+        </w:rPr>
+        <w:t>Brussel</w:t>
+      </w:r>
+      <w:proofErr w:type="spellEnd"/>
+      <w:r>
+        <w:rPr>
+          <w:b/>
+          <w:bCs/>
+          <w:color w:val="7030A0"/>
+          <w:sz w:val="32"/>
+          <w:szCs w:val="32"/>
+        </w:rPr>
+        <w:t>:</w:t>
       </w:r>
       <w:r>
         <w:rPr>
@@ -10152,7 +11114,29 @@
           <w:sz w:val="32"/>
           <w:szCs w:val="32"/>
         </w:rPr>
-        <w:t>Linux Professional Institute:</w:t>
+        <w:t xml:space="preserve">Linux Professional </w:t>
+      </w:r>
+      <w:proofErr w:type="spellStart"/>
+      <w:r>
+        <w:rPr>
+          <w:b/>
+          <w:bCs/>
+          <w:color w:val="7030A0"/>
+          <w:sz w:val="32"/>
+          <w:szCs w:val="32"/>
+        </w:rPr>
+        <w:t>Institute</w:t>
+      </w:r>
+      <w:proofErr w:type="spellEnd"/>
+      <w:r>
+        <w:rPr>
+          <w:b/>
+          <w:bCs/>
+          <w:color w:val="7030A0"/>
+          <w:sz w:val="32"/>
+          <w:szCs w:val="32"/>
+        </w:rPr>
+        <w:t>:</w:t>
       </w:r>
       <w:r>
         <w:rPr>
@@ -10192,7 +11176,29 @@
           <w:sz w:val="32"/>
           <w:szCs w:val="32"/>
         </w:rPr>
-        <w:t>Cisco Networking Academy:</w:t>
+        <w:t xml:space="preserve">Cisco Networking </w:t>
+      </w:r>
+      <w:proofErr w:type="spellStart"/>
+      <w:r>
+        <w:rPr>
+          <w:b/>
+          <w:bCs/>
+          <w:color w:val="7030A0"/>
+          <w:sz w:val="32"/>
+          <w:szCs w:val="32"/>
+        </w:rPr>
+        <w:t>Academy</w:t>
+      </w:r>
+      <w:proofErr w:type="spellEnd"/>
+      <w:r>
+        <w:rPr>
+          <w:b/>
+          <w:bCs/>
+          <w:color w:val="7030A0"/>
+          <w:sz w:val="32"/>
+          <w:szCs w:val="32"/>
+        </w:rPr>
+        <w:t>:</w:t>
       </w:r>
       <w:r>
         <w:rPr>
@@ -10232,24 +11238,66 @@
           <w:sz w:val="32"/>
           <w:szCs w:val="32"/>
         </w:rPr>
-        <w:t>Cisco Networking Academy:</w:t>
-      </w:r>
-      <w:r>
-        <w:rPr>
+        <w:t xml:space="preserve">Cisco Networking </w:t>
+      </w:r>
+      <w:proofErr w:type="spellStart"/>
+      <w:r>
+        <w:rPr>
+          <w:b/>
+          <w:bCs/>
           <w:color w:val="7030A0"/>
           <w:sz w:val="32"/>
           <w:szCs w:val="32"/>
         </w:rPr>
+        <w:t>Academy</w:t>
+      </w:r>
+      <w:proofErr w:type="spellEnd"/>
+      <w:r>
+        <w:rPr>
+          <w:b/>
+          <w:bCs/>
+          <w:color w:val="7030A0"/>
+          <w:sz w:val="32"/>
+          <w:szCs w:val="32"/>
+        </w:rPr>
+        <w:t>:</w:t>
+      </w:r>
+      <w:r>
+        <w:rPr>
+          <w:color w:val="7030A0"/>
+          <w:sz w:val="32"/>
+          <w:szCs w:val="32"/>
+        </w:rPr>
         <w:t xml:space="preserve"> </w:t>
       </w:r>
+      <w:proofErr w:type="spellStart"/>
       <w:r>
         <w:rPr>
           <w:color w:val="5B9BD5"/>
           <w:sz w:val="36"/>
           <w:szCs w:val="36"/>
         </w:rPr>
-        <w:t>Introduction to I.o.T</w:t>
-      </w:r>
+        <w:t>Introduction</w:t>
+      </w:r>
+      <w:proofErr w:type="spellEnd"/>
+      <w:r>
+        <w:rPr>
+          <w:color w:val="5B9BD5"/>
+          <w:sz w:val="36"/>
+          <w:szCs w:val="36"/>
+        </w:rPr>
+        <w:t xml:space="preserve"> to </w:t>
+      </w:r>
+      <w:proofErr w:type="spellStart"/>
+      <w:r>
+        <w:rPr>
+          <w:color w:val="5B9BD5"/>
+          <w:sz w:val="36"/>
+          <w:szCs w:val="36"/>
+        </w:rPr>
+        <w:t>I.o.T</w:t>
+      </w:r>
+      <w:proofErr w:type="spellEnd"/>
       <w:r>
         <w:rPr>
           <w:color w:val="5B9BD5"/>
@@ -10281,7 +11329,29 @@
           <w:sz w:val="32"/>
           <w:szCs w:val="32"/>
         </w:rPr>
-        <w:t>HBO5 Lethas-CVO:</w:t>
+        <w:t xml:space="preserve">HBO5 </w:t>
+      </w:r>
+      <w:proofErr w:type="spellStart"/>
+      <w:r>
+        <w:rPr>
+          <w:b/>
+          <w:bCs/>
+          <w:color w:val="7030A0"/>
+          <w:sz w:val="32"/>
+          <w:szCs w:val="32"/>
+        </w:rPr>
+        <w:t>Lethas</w:t>
+      </w:r>
+      <w:proofErr w:type="spellEnd"/>
+      <w:r>
+        <w:rPr>
+          <w:b/>
+          <w:bCs/>
+          <w:color w:val="7030A0"/>
+          <w:sz w:val="32"/>
+          <w:szCs w:val="32"/>
+        </w:rPr>
+        <w:t>-CVO:</w:t>
       </w:r>
       <w:r>
         <w:rPr>
@@ -10290,13 +11360,23 @@
         </w:rPr>
         <w:t xml:space="preserve"> </w:t>
       </w:r>
+      <w:proofErr w:type="spellStart"/>
       <w:r>
         <w:rPr>
           <w:color w:val="5B9BD5"/>
           <w:sz w:val="36"/>
           <w:szCs w:val="36"/>
         </w:rPr>
-        <w:t xml:space="preserve">Softwarepakketten </w:t>
+        <w:t>Softwarepakketten</w:t>
+      </w:r>
+      <w:proofErr w:type="spellEnd"/>
+      <w:r>
+        <w:rPr>
+          <w:color w:val="5B9BD5"/>
+          <w:sz w:val="36"/>
+          <w:szCs w:val="36"/>
+        </w:rPr>
+        <w:t xml:space="preserve"> </w:t>
       </w:r>
     </w:p>
     <w:p>
@@ -10372,23 +11452,55 @@
           <w:sz w:val="32"/>
           <w:szCs w:val="32"/>
         </w:rPr>
-        <w:t>HBO5 Lethas-CVO:</w:t>
-      </w:r>
-      <w:r>
-        <w:rPr>
+        <w:t xml:space="preserve">HBO5 </w:t>
+      </w:r>
+      <w:proofErr w:type="spellStart"/>
+      <w:r>
+        <w:rPr>
+          <w:b/>
+          <w:bCs/>
           <w:color w:val="7030A0"/>
           <w:sz w:val="32"/>
           <w:szCs w:val="32"/>
         </w:rPr>
+        <w:t>Lethas</w:t>
+      </w:r>
+      <w:proofErr w:type="spellEnd"/>
+      <w:r>
+        <w:rPr>
+          <w:b/>
+          <w:bCs/>
+          <w:color w:val="7030A0"/>
+          <w:sz w:val="32"/>
+          <w:szCs w:val="32"/>
+        </w:rPr>
+        <w:t>-CVO:</w:t>
+      </w:r>
+      <w:r>
+        <w:rPr>
+          <w:color w:val="7030A0"/>
+          <w:sz w:val="32"/>
+          <w:szCs w:val="32"/>
+        </w:rPr>
         <w:t xml:space="preserve"> </w:t>
       </w:r>
+      <w:proofErr w:type="spellStart"/>
       <w:r>
         <w:rPr>
           <w:color w:val="5B9BD5"/>
           <w:sz w:val="36"/>
           <w:szCs w:val="36"/>
         </w:rPr>
-        <w:t xml:space="preserve">Basiskennis TV </w:t>
+        <w:t>Basiskennis</w:t>
+      </w:r>
+      <w:proofErr w:type="spellEnd"/>
+      <w:r>
+        <w:rPr>
+          <w:color w:val="5B9BD5"/>
+          <w:sz w:val="36"/>
+          <w:szCs w:val="36"/>
+        </w:rPr>
+        <w:t xml:space="preserve"> TV </w:t>
       </w:r>
     </w:p>
     <w:p>
@@ -10449,23 +11561,55 @@
           <w:sz w:val="32"/>
           <w:szCs w:val="32"/>
         </w:rPr>
-        <w:t>HBO5 Lethas-CVO:</w:t>
-      </w:r>
-      <w:r>
-        <w:rPr>
+        <w:t xml:space="preserve">HBO5 </w:t>
+      </w:r>
+      <w:proofErr w:type="spellStart"/>
+      <w:r>
+        <w:rPr>
+          <w:b/>
+          <w:bCs/>
           <w:color w:val="7030A0"/>
           <w:sz w:val="32"/>
           <w:szCs w:val="32"/>
         </w:rPr>
+        <w:t>Lethas</w:t>
+      </w:r>
+      <w:proofErr w:type="spellEnd"/>
+      <w:r>
+        <w:rPr>
+          <w:b/>
+          <w:bCs/>
+          <w:color w:val="7030A0"/>
+          <w:sz w:val="32"/>
+          <w:szCs w:val="32"/>
+        </w:rPr>
+        <w:t>-CVO:</w:t>
+      </w:r>
+      <w:r>
+        <w:rPr>
+          <w:color w:val="7030A0"/>
+          <w:sz w:val="32"/>
+          <w:szCs w:val="32"/>
+        </w:rPr>
         <w:t xml:space="preserve"> </w:t>
       </w:r>
+      <w:proofErr w:type="spellStart"/>
       <w:r>
         <w:rPr>
           <w:color w:val="5B9BD5"/>
           <w:sz w:val="36"/>
           <w:szCs w:val="36"/>
         </w:rPr>
-        <w:t xml:space="preserve">Besturingssystemen TV </w:t>
+        <w:t>Besturingssystemen</w:t>
+      </w:r>
+      <w:proofErr w:type="spellEnd"/>
+      <w:r>
+        <w:rPr>
+          <w:color w:val="5B9BD5"/>
+          <w:sz w:val="36"/>
+          <w:szCs w:val="36"/>
+        </w:rPr>
+        <w:t xml:space="preserve"> TV </w:t>
       </w:r>
     </w:p>
     <w:p>
@@ -10541,7 +11685,29 @@
           <w:sz w:val="32"/>
           <w:szCs w:val="32"/>
         </w:rPr>
-        <w:t>HBO5 Lethas-CVO:</w:t>
+        <w:t xml:space="preserve">HBO5 </w:t>
+      </w:r>
+      <w:proofErr w:type="spellStart"/>
+      <w:r>
+        <w:rPr>
+          <w:b/>
+          <w:bCs/>
+          <w:color w:val="7030A0"/>
+          <w:sz w:val="32"/>
+          <w:szCs w:val="32"/>
+        </w:rPr>
+        <w:t>Lethas</w:t>
+      </w:r>
+      <w:proofErr w:type="spellEnd"/>
+      <w:r>
+        <w:rPr>
+          <w:b/>
+          <w:bCs/>
+          <w:color w:val="7030A0"/>
+          <w:sz w:val="32"/>
+          <w:szCs w:val="32"/>
+        </w:rPr>
+        <w:t>-CVO:</w:t>
       </w:r>
       <w:r>
         <w:rPr>
@@ -10616,8 +11782,25 @@
             <w14:bevel/>
           </w14:textOutline>
         </w:rPr>
-        <w:t>File formats</w:t>
-      </w:r>
+        <w:t xml:space="preserve">File </w:t>
+      </w:r>
+      <w:proofErr w:type="spellStart"/>
+      <w:r>
+        <w:rPr>
+          <w:color w:val="5B9BD5"/>
+          <w:sz w:val="36"/>
+          <w:szCs w:val="36"/>
+          <w14:textOutline w14:w="9525" w14:cap="rnd" w14:cmpd="sng" w14:algn="ctr">
+            <w14:solidFill>
+              <w14:srgbClr w14:val="7030A0"/>
+            </w14:solidFill>
+            <w14:prstDash w14:val="solid"/>
+            <w14:bevel/>
+          </w14:textOutline>
+        </w:rPr>
+        <w:t>formats</w:t>
+      </w:r>
+      <w:proofErr w:type="spellEnd"/>
       <w:r>
         <w:rPr>
           <w:color w:val="5B9BD5"/>
@@ -12240,11 +13423,33 @@
         </w:rPr>
         <w:fldChar w:fldCharType="end"/>
       </w:r>
-      <w:r>
-        <w:rPr>
-          <w:rFonts w:ascii="Calibri" w:hAnsi="Calibri" w:cs="Calibri"/>
-        </w:rPr>
-        <w:t>Brussels, 18 september 2019</w:t>
+      <w:proofErr w:type="spellStart"/>
+      <w:r>
+        <w:rPr>
+          <w:rFonts w:ascii="Calibri" w:hAnsi="Calibri" w:cs="Calibri"/>
+        </w:rPr>
+        <w:t>Brussels</w:t>
+      </w:r>
+      <w:proofErr w:type="spellEnd"/>
+      <w:r>
+        <w:rPr>
+          <w:rFonts w:ascii="Calibri" w:hAnsi="Calibri" w:cs="Calibri"/>
+        </w:rPr>
+        <w:t xml:space="preserve">, 18 </w:t>
+      </w:r>
+      <w:proofErr w:type="spellStart"/>
+      <w:r>
+        <w:rPr>
+          <w:rFonts w:ascii="Calibri" w:hAnsi="Calibri" w:cs="Calibri"/>
+        </w:rPr>
+        <w:t>september</w:t>
+      </w:r>
+      <w:proofErr w:type="spellEnd"/>
+      <w:r>
+        <w:rPr>
+          <w:rFonts w:ascii="Calibri" w:hAnsi="Calibri" w:cs="Calibri"/>
+        </w:rPr>
+        <w:t xml:space="preserve"> 2019</w:t>
       </w:r>
     </w:p>
     <w:p>
@@ -12256,11 +13461,33 @@
           <w:rFonts w:ascii="Calibri" w:hAnsi="Calibri" w:cs="Calibri"/>
         </w:rPr>
       </w:pPr>
-      <w:r>
-        <w:rPr>
-          <w:rFonts w:ascii="Calibri" w:hAnsi="Calibri" w:cs="Calibri"/>
-        </w:rPr>
-        <w:t>Updated: Halle, 28 july 2021</w:t>
+      <w:proofErr w:type="spellStart"/>
+      <w:r>
+        <w:rPr>
+          <w:rFonts w:ascii="Calibri" w:hAnsi="Calibri" w:cs="Calibri"/>
+        </w:rPr>
+        <w:t>Updated</w:t>
+      </w:r>
+      <w:proofErr w:type="spellEnd"/>
+      <w:r>
+        <w:rPr>
+          <w:rFonts w:ascii="Calibri" w:hAnsi="Calibri" w:cs="Calibri"/>
+        </w:rPr>
+        <w:t xml:space="preserve">: Halle, 28 </w:t>
+      </w:r>
+      <w:proofErr w:type="spellStart"/>
+      <w:r>
+        <w:rPr>
+          <w:rFonts w:ascii="Calibri" w:hAnsi="Calibri" w:cs="Calibri"/>
+        </w:rPr>
+        <w:t>july</w:t>
+      </w:r>
+      <w:proofErr w:type="spellEnd"/>
+      <w:r>
+        <w:rPr>
+          <w:rFonts w:ascii="Calibri" w:hAnsi="Calibri" w:cs="Calibri"/>
+        </w:rPr>
+        <w:t xml:space="preserve"> 2021</w:t>
       </w:r>
     </w:p>
     <w:p>
@@ -12271,11 +13498,53 @@
           <w:rFonts w:ascii="Calibri" w:hAnsi="Calibri" w:cs="Calibri"/>
         </w:rPr>
       </w:pPr>
-      <w:r>
-        <w:rPr>
-          <w:rFonts w:ascii="Calibri" w:hAnsi="Calibri" w:cs="Calibri"/>
-        </w:rPr>
-        <w:t>Subject: vacancy Junior React developer</w:t>
+      <w:proofErr w:type="spellStart"/>
+      <w:r>
+        <w:rPr>
+          <w:rFonts w:ascii="Calibri" w:hAnsi="Calibri" w:cs="Calibri"/>
+        </w:rPr>
+        <w:t>Subject</w:t>
+      </w:r>
+      <w:proofErr w:type="spellEnd"/>
+      <w:r>
+        <w:rPr>
+          <w:rFonts w:ascii="Calibri" w:hAnsi="Calibri" w:cs="Calibri"/>
+        </w:rPr>
+        <w:t xml:space="preserve">: </w:t>
+      </w:r>
+      <w:proofErr w:type="spellStart"/>
+      <w:r>
+        <w:rPr>
+          <w:rFonts w:ascii="Calibri" w:hAnsi="Calibri" w:cs="Calibri"/>
+        </w:rPr>
+        <w:t>vacancy</w:t>
+      </w:r>
+      <w:proofErr w:type="spellEnd"/>
+      <w:r>
+        <w:rPr>
+          <w:rFonts w:ascii="Calibri" w:hAnsi="Calibri" w:cs="Calibri"/>
+        </w:rPr>
+        <w:t>,</w:t>
+      </w:r>
+      <w:r>
+        <w:rPr>
+          <w:rFonts w:ascii="Calibri" w:hAnsi="Calibri" w:cs="Calibri"/>
+        </w:rPr>
+        <w:t xml:space="preserve"> Junior </w:t>
+      </w:r>
+      <w:proofErr w:type="spellStart"/>
+      <w:r>
+        <w:rPr>
+          <w:rFonts w:ascii="Calibri" w:hAnsi="Calibri" w:cs="Calibri"/>
+        </w:rPr>
+        <w:t>React</w:t>
+      </w:r>
+      <w:proofErr w:type="spellEnd"/>
+      <w:r>
+        <w:rPr>
+          <w:rFonts w:ascii="Calibri" w:hAnsi="Calibri" w:cs="Calibri"/>
+        </w:rPr>
+        <w:t xml:space="preserve"> developer</w:t>
       </w:r>
     </w:p>
     <w:p>
@@ -12285,11 +13554,19 @@
           <w:rFonts w:ascii="Calibri" w:hAnsi="Calibri" w:cs="Calibri"/>
         </w:rPr>
       </w:pPr>
-      <w:r>
-        <w:rPr>
-          <w:rFonts w:ascii="Calibri" w:hAnsi="Calibri" w:cs="Calibri"/>
-        </w:rPr>
-        <w:t>Dear,</w:t>
+      <w:proofErr w:type="spellStart"/>
+      <w:r>
+        <w:rPr>
+          <w:rFonts w:ascii="Calibri" w:hAnsi="Calibri" w:cs="Calibri"/>
+        </w:rPr>
+        <w:t>Dear</w:t>
+      </w:r>
+      <w:proofErr w:type="spellEnd"/>
+      <w:r>
+        <w:rPr>
+          <w:rFonts w:ascii="Calibri" w:hAnsi="Calibri" w:cs="Calibri"/>
+        </w:rPr>
+        <w:t>,</w:t>
       </w:r>
     </w:p>
     <w:p>
@@ -12303,8 +13580,65 @@
         <w:rPr>
           <w:rFonts w:ascii="Calibri" w:hAnsi="Calibri" w:cs="Calibri"/>
         </w:rPr>
-        <w:t>I would like to apply for this </w:t>
-      </w:r>
+        <w:t xml:space="preserve">I </w:t>
+      </w:r>
+      <w:proofErr w:type="spellStart"/>
+      <w:r>
+        <w:rPr>
+          <w:rFonts w:ascii="Calibri" w:hAnsi="Calibri" w:cs="Calibri"/>
+        </w:rPr>
+        <w:t>would</w:t>
+      </w:r>
+      <w:proofErr w:type="spellEnd"/>
+      <w:r>
+        <w:rPr>
+          <w:rFonts w:ascii="Calibri" w:hAnsi="Calibri" w:cs="Calibri"/>
+        </w:rPr>
+        <w:t xml:space="preserve"> </w:t>
+      </w:r>
+      <w:proofErr w:type="spellStart"/>
+      <w:r>
+        <w:rPr>
+          <w:rFonts w:ascii="Calibri" w:hAnsi="Calibri" w:cs="Calibri"/>
+        </w:rPr>
+        <w:t>like</w:t>
+      </w:r>
+      <w:proofErr w:type="spellEnd"/>
+      <w:r>
+        <w:rPr>
+          <w:rFonts w:ascii="Calibri" w:hAnsi="Calibri" w:cs="Calibri"/>
+        </w:rPr>
+        <w:t xml:space="preserve"> to </w:t>
+      </w:r>
+      <w:proofErr w:type="spellStart"/>
+      <w:r>
+        <w:rPr>
+          <w:rFonts w:ascii="Calibri" w:hAnsi="Calibri" w:cs="Calibri"/>
+        </w:rPr>
+        <w:t>apply</w:t>
+      </w:r>
+      <w:proofErr w:type="spellEnd"/>
+      <w:r>
+        <w:rPr>
+          <w:rFonts w:ascii="Calibri" w:hAnsi="Calibri" w:cs="Calibri"/>
+        </w:rPr>
+        <w:t xml:space="preserve"> for </w:t>
+      </w:r>
+      <w:proofErr w:type="spellStart"/>
+      <w:r>
+        <w:rPr>
+          <w:rFonts w:ascii="Calibri" w:hAnsi="Calibri" w:cs="Calibri"/>
+        </w:rPr>
+        <w:t>this</w:t>
+      </w:r>
+      <w:proofErr w:type="spellEnd"/>
+      <w:r>
+        <w:rPr>
+          <w:rFonts w:ascii="Calibri" w:hAnsi="Calibri" w:cs="Calibri"/>
+        </w:rPr>
+        <w:t> </w:t>
+      </w:r>
+      <w:proofErr w:type="spellStart"/>
       <w:r>
         <w:rPr>
           <w:rStyle w:val="letter-body-bold"/>
@@ -12314,12 +13648,98 @@
         </w:rPr>
         <w:t>exciting</w:t>
       </w:r>
-      <w:r>
-        <w:rPr>
-          <w:rFonts w:ascii="Calibri" w:hAnsi="Calibri" w:cs="Calibri"/>
-        </w:rPr>
-        <w:t> and challenging position and in this short will I explain my </w:t>
-      </w:r>
+      <w:proofErr w:type="spellEnd"/>
+      <w:r>
+        <w:rPr>
+          <w:rFonts w:ascii="Calibri" w:hAnsi="Calibri" w:cs="Calibri"/>
+        </w:rPr>
+        <w:t xml:space="preserve"> and </w:t>
+      </w:r>
+      <w:proofErr w:type="spellStart"/>
+      <w:r>
+        <w:rPr>
+          <w:rFonts w:ascii="Calibri" w:hAnsi="Calibri" w:cs="Calibri"/>
+        </w:rPr>
+        <w:t>challenging</w:t>
+      </w:r>
+      <w:proofErr w:type="spellEnd"/>
+      <w:r>
+        <w:rPr>
+          <w:rFonts w:ascii="Calibri" w:hAnsi="Calibri" w:cs="Calibri"/>
+        </w:rPr>
+        <w:t xml:space="preserve"> </w:t>
+      </w:r>
+      <w:proofErr w:type="spellStart"/>
+      <w:r>
+        <w:rPr>
+          <w:rFonts w:ascii="Calibri" w:hAnsi="Calibri" w:cs="Calibri"/>
+        </w:rPr>
+        <w:t>position</w:t>
+      </w:r>
+      <w:proofErr w:type="spellEnd"/>
+      <w:r>
+        <w:rPr>
+          <w:rFonts w:ascii="Calibri" w:hAnsi="Calibri" w:cs="Calibri"/>
+        </w:rPr>
+        <w:t xml:space="preserve"> and in </w:t>
+      </w:r>
+      <w:proofErr w:type="spellStart"/>
+      <w:r>
+        <w:rPr>
+          <w:rFonts w:ascii="Calibri" w:hAnsi="Calibri" w:cs="Calibri"/>
+        </w:rPr>
+        <w:t>this</w:t>
+      </w:r>
+      <w:proofErr w:type="spellEnd"/>
+      <w:r>
+        <w:rPr>
+          <w:rFonts w:ascii="Calibri" w:hAnsi="Calibri" w:cs="Calibri"/>
+        </w:rPr>
+        <w:t xml:space="preserve"> </w:t>
+      </w:r>
+      <w:proofErr w:type="spellStart"/>
+      <w:r>
+        <w:rPr>
+          <w:rFonts w:ascii="Calibri" w:hAnsi="Calibri" w:cs="Calibri"/>
+        </w:rPr>
+        <w:t>short</w:t>
+      </w:r>
+      <w:proofErr w:type="spellEnd"/>
+      <w:r>
+        <w:rPr>
+          <w:rFonts w:ascii="Calibri" w:hAnsi="Calibri" w:cs="Calibri"/>
+        </w:rPr>
+        <w:t xml:space="preserve"> </w:t>
+      </w:r>
+      <w:proofErr w:type="spellStart"/>
+      <w:r>
+        <w:rPr>
+          <w:rFonts w:ascii="Calibri" w:hAnsi="Calibri" w:cs="Calibri"/>
+        </w:rPr>
+        <w:t>will</w:t>
+      </w:r>
+      <w:proofErr w:type="spellEnd"/>
+      <w:r>
+        <w:rPr>
+          <w:rFonts w:ascii="Calibri" w:hAnsi="Calibri" w:cs="Calibri"/>
+        </w:rPr>
+        <w:t xml:space="preserve"> I </w:t>
+      </w:r>
+      <w:proofErr w:type="spellStart"/>
+      <w:r>
+        <w:rPr>
+          <w:rFonts w:ascii="Calibri" w:hAnsi="Calibri" w:cs="Calibri"/>
+        </w:rPr>
+        <w:t>explain</w:t>
+      </w:r>
+      <w:proofErr w:type="spellEnd"/>
+      <w:r>
+        <w:rPr>
+          <w:rFonts w:ascii="Calibri" w:hAnsi="Calibri" w:cs="Calibri"/>
+        </w:rPr>
+        <w:t xml:space="preserve"> my </w:t>
+      </w:r>
+      <w:proofErr w:type="spellStart"/>
       <w:r>
         <w:rPr>
           <w:rStyle w:val="letter-body-bold"/>
@@ -12329,6 +13749,7 @@
         </w:rPr>
         <w:t>motivation</w:t>
       </w:r>
+      <w:proofErr w:type="spellEnd"/>
       <w:r>
         <w:rPr>
           <w:rFonts w:ascii="Calibri" w:hAnsi="Calibri" w:cs="Calibri"/>
@@ -12347,7 +13768,35 @@
         <w:rPr>
           <w:rFonts w:ascii="Calibri" w:hAnsi="Calibri" w:cs="Calibri"/>
         </w:rPr>
-        <w:t>I have completed the Front-end </w:t>
+        <w:t xml:space="preserve">I </w:t>
+      </w:r>
+      <w:proofErr w:type="spellStart"/>
+      <w:r>
+        <w:rPr>
+          <w:rFonts w:ascii="Calibri" w:hAnsi="Calibri" w:cs="Calibri"/>
+        </w:rPr>
+        <w:t>have</w:t>
+      </w:r>
+      <w:proofErr w:type="spellEnd"/>
+      <w:r>
+        <w:rPr>
+          <w:rFonts w:ascii="Calibri" w:hAnsi="Calibri" w:cs="Calibri"/>
+        </w:rPr>
+        <w:t xml:space="preserve"> </w:t>
+      </w:r>
+      <w:proofErr w:type="spellStart"/>
+      <w:r>
+        <w:rPr>
+          <w:rFonts w:ascii="Calibri" w:hAnsi="Calibri" w:cs="Calibri"/>
+        </w:rPr>
+        <w:t>completed</w:t>
+      </w:r>
+      <w:proofErr w:type="spellEnd"/>
+      <w:r>
+        <w:rPr>
+          <w:rFonts w:ascii="Calibri" w:hAnsi="Calibri" w:cs="Calibri"/>
+        </w:rPr>
+        <w:t xml:space="preserve"> the Front-end </w:t>
       </w:r>
       <w:r>
         <w:rPr>
@@ -12356,14 +13805,9 @@
           <w:b/>
           <w:bCs/>
         </w:rPr>
-        <w:t>Developer training</w:t>
-      </w:r>
-      <w:r>
-        <w:rPr>
-          <w:rFonts w:ascii="Calibri" w:hAnsi="Calibri" w:cs="Calibri"/>
-        </w:rPr>
-        <w:t> at Intec Brussels. During this training I knew that a position as a front-end developer was a perfect fit for me. For the time being, I am actively developing my own </w:t>
-      </w:r>
+        <w:t xml:space="preserve">Developer </w:t>
+      </w:r>
+      <w:proofErr w:type="spellStart"/>
       <w:r>
         <w:rPr>
           <w:rStyle w:val="letter-body-bold"/>
@@ -12371,13 +13815,325 @@
           <w:b/>
           <w:bCs/>
         </w:rPr>
+        <w:t>training</w:t>
+      </w:r>
+      <w:proofErr w:type="spellEnd"/>
+      <w:r>
+        <w:rPr>
+          <w:rFonts w:ascii="Calibri" w:hAnsi="Calibri" w:cs="Calibri"/>
+        </w:rPr>
+        <w:t> </w:t>
+      </w:r>
+      <w:proofErr w:type="spellStart"/>
+      <w:r>
+        <w:rPr>
+          <w:rFonts w:ascii="Calibri" w:hAnsi="Calibri" w:cs="Calibri"/>
+        </w:rPr>
+        <w:t>at</w:t>
+      </w:r>
+      <w:proofErr w:type="spellEnd"/>
+      <w:r>
+        <w:rPr>
+          <w:rFonts w:ascii="Calibri" w:hAnsi="Calibri" w:cs="Calibri"/>
+        </w:rPr>
+        <w:t xml:space="preserve"> </w:t>
+      </w:r>
+      <w:proofErr w:type="spellStart"/>
+      <w:r>
+        <w:rPr>
+          <w:rFonts w:ascii="Calibri" w:hAnsi="Calibri" w:cs="Calibri"/>
+        </w:rPr>
+        <w:t>Intec</w:t>
+      </w:r>
+      <w:proofErr w:type="spellEnd"/>
+      <w:r>
+        <w:rPr>
+          <w:rFonts w:ascii="Calibri" w:hAnsi="Calibri" w:cs="Calibri"/>
+        </w:rPr>
+        <w:t xml:space="preserve"> </w:t>
+      </w:r>
+      <w:proofErr w:type="spellStart"/>
+      <w:r>
+        <w:rPr>
+          <w:rFonts w:ascii="Calibri" w:hAnsi="Calibri" w:cs="Calibri"/>
+        </w:rPr>
+        <w:t>Brussels</w:t>
+      </w:r>
+      <w:proofErr w:type="spellEnd"/>
+      <w:r>
+        <w:rPr>
+          <w:rFonts w:ascii="Calibri" w:hAnsi="Calibri" w:cs="Calibri"/>
+        </w:rPr>
+        <w:t xml:space="preserve">. </w:t>
+      </w:r>
+      <w:proofErr w:type="spellStart"/>
+      <w:r>
+        <w:rPr>
+          <w:rFonts w:ascii="Calibri" w:hAnsi="Calibri" w:cs="Calibri"/>
+        </w:rPr>
+        <w:t>During</w:t>
+      </w:r>
+      <w:proofErr w:type="spellEnd"/>
+      <w:r>
+        <w:rPr>
+          <w:rFonts w:ascii="Calibri" w:hAnsi="Calibri" w:cs="Calibri"/>
+        </w:rPr>
+        <w:t xml:space="preserve"> </w:t>
+      </w:r>
+      <w:proofErr w:type="spellStart"/>
+      <w:r>
+        <w:rPr>
+          <w:rFonts w:ascii="Calibri" w:hAnsi="Calibri" w:cs="Calibri"/>
+        </w:rPr>
+        <w:t>this</w:t>
+      </w:r>
+      <w:proofErr w:type="spellEnd"/>
+      <w:r>
+        <w:rPr>
+          <w:rFonts w:ascii="Calibri" w:hAnsi="Calibri" w:cs="Calibri"/>
+        </w:rPr>
+        <w:t xml:space="preserve"> </w:t>
+      </w:r>
+      <w:proofErr w:type="spellStart"/>
+      <w:r>
+        <w:rPr>
+          <w:rFonts w:ascii="Calibri" w:hAnsi="Calibri" w:cs="Calibri"/>
+        </w:rPr>
+        <w:t>training</w:t>
+      </w:r>
+      <w:proofErr w:type="spellEnd"/>
+      <w:r>
+        <w:rPr>
+          <w:rFonts w:ascii="Calibri" w:hAnsi="Calibri" w:cs="Calibri"/>
+        </w:rPr>
+        <w:t xml:space="preserve"> I </w:t>
+      </w:r>
+      <w:proofErr w:type="spellStart"/>
+      <w:r>
+        <w:rPr>
+          <w:rFonts w:ascii="Calibri" w:hAnsi="Calibri" w:cs="Calibri"/>
+        </w:rPr>
+        <w:t>knew</w:t>
+      </w:r>
+      <w:proofErr w:type="spellEnd"/>
+      <w:r>
+        <w:rPr>
+          <w:rFonts w:ascii="Calibri" w:hAnsi="Calibri" w:cs="Calibri"/>
+        </w:rPr>
+        <w:t xml:space="preserve"> </w:t>
+      </w:r>
+      <w:proofErr w:type="spellStart"/>
+      <w:r>
+        <w:rPr>
+          <w:rFonts w:ascii="Calibri" w:hAnsi="Calibri" w:cs="Calibri"/>
+        </w:rPr>
+        <w:t>that</w:t>
+      </w:r>
+      <w:proofErr w:type="spellEnd"/>
+      <w:r>
+        <w:rPr>
+          <w:rFonts w:ascii="Calibri" w:hAnsi="Calibri" w:cs="Calibri"/>
+        </w:rPr>
+        <w:t xml:space="preserve"> a </w:t>
+      </w:r>
+      <w:proofErr w:type="spellStart"/>
+      <w:r>
+        <w:rPr>
+          <w:rFonts w:ascii="Calibri" w:hAnsi="Calibri" w:cs="Calibri"/>
+        </w:rPr>
+        <w:t>position</w:t>
+      </w:r>
+      <w:proofErr w:type="spellEnd"/>
+      <w:r>
+        <w:rPr>
+          <w:rFonts w:ascii="Calibri" w:hAnsi="Calibri" w:cs="Calibri"/>
+        </w:rPr>
+        <w:t xml:space="preserve"> as a front-end developer was a </w:t>
+      </w:r>
+      <w:proofErr w:type="spellStart"/>
+      <w:r>
+        <w:rPr>
+          <w:rFonts w:ascii="Calibri" w:hAnsi="Calibri" w:cs="Calibri"/>
+        </w:rPr>
+        <w:t>perfect</w:t>
+      </w:r>
+      <w:proofErr w:type="spellEnd"/>
+      <w:r>
+        <w:rPr>
+          <w:rFonts w:ascii="Calibri" w:hAnsi="Calibri" w:cs="Calibri"/>
+        </w:rPr>
+        <w:t xml:space="preserve"> </w:t>
+      </w:r>
+      <w:proofErr w:type="spellStart"/>
+      <w:r>
+        <w:rPr>
+          <w:rFonts w:ascii="Calibri" w:hAnsi="Calibri" w:cs="Calibri"/>
+        </w:rPr>
+        <w:t>fit</w:t>
+      </w:r>
+      <w:proofErr w:type="spellEnd"/>
+      <w:r>
+        <w:rPr>
+          <w:rFonts w:ascii="Calibri" w:hAnsi="Calibri" w:cs="Calibri"/>
+        </w:rPr>
+        <w:t xml:space="preserve"> for me. For the </w:t>
+      </w:r>
+      <w:proofErr w:type="spellStart"/>
+      <w:r>
+        <w:rPr>
+          <w:rFonts w:ascii="Calibri" w:hAnsi="Calibri" w:cs="Calibri"/>
+        </w:rPr>
+        <w:t>time</w:t>
+      </w:r>
+      <w:proofErr w:type="spellEnd"/>
+      <w:r>
+        <w:rPr>
+          <w:rFonts w:ascii="Calibri" w:hAnsi="Calibri" w:cs="Calibri"/>
+        </w:rPr>
+        <w:t xml:space="preserve"> </w:t>
+      </w:r>
+      <w:proofErr w:type="spellStart"/>
+      <w:r>
+        <w:rPr>
+          <w:rFonts w:ascii="Calibri" w:hAnsi="Calibri" w:cs="Calibri"/>
+        </w:rPr>
+        <w:t>being</w:t>
+      </w:r>
+      <w:proofErr w:type="spellEnd"/>
+      <w:r>
+        <w:rPr>
+          <w:rFonts w:ascii="Calibri" w:hAnsi="Calibri" w:cs="Calibri"/>
+        </w:rPr>
+        <w:t>, I </w:t>
+      </w:r>
+      <w:proofErr w:type="spellStart"/>
+      <w:r>
+        <w:rPr>
+          <w:rFonts w:ascii="Calibri" w:hAnsi="Calibri" w:cs="Calibri"/>
+        </w:rPr>
+        <w:t>am</w:t>
+      </w:r>
+      <w:proofErr w:type="spellEnd"/>
+      <w:r>
+        <w:rPr>
+          <w:rFonts w:ascii="Calibri" w:hAnsi="Calibri" w:cs="Calibri"/>
+        </w:rPr>
+        <w:t xml:space="preserve"> </w:t>
+      </w:r>
+      <w:proofErr w:type="spellStart"/>
+      <w:r>
+        <w:rPr>
+          <w:rFonts w:ascii="Calibri" w:hAnsi="Calibri" w:cs="Calibri"/>
+        </w:rPr>
+        <w:t>actively</w:t>
+      </w:r>
+      <w:proofErr w:type="spellEnd"/>
+      <w:r>
+        <w:rPr>
+          <w:rFonts w:ascii="Calibri" w:hAnsi="Calibri" w:cs="Calibri"/>
+        </w:rPr>
+        <w:t xml:space="preserve"> developing my </w:t>
+      </w:r>
+      <w:proofErr w:type="spellStart"/>
+      <w:r>
+        <w:rPr>
+          <w:rFonts w:ascii="Calibri" w:hAnsi="Calibri" w:cs="Calibri"/>
+        </w:rPr>
+        <w:t>own</w:t>
+      </w:r>
+      <w:proofErr w:type="spellEnd"/>
+      <w:r>
+        <w:rPr>
+          <w:rFonts w:ascii="Calibri" w:hAnsi="Calibri" w:cs="Calibri"/>
+        </w:rPr>
+        <w:t> </w:t>
+      </w:r>
+      <w:proofErr w:type="spellStart"/>
+      <w:r>
+        <w:rPr>
+          <w:rStyle w:val="letter-body-bold"/>
+          <w:rFonts w:ascii="Calibri" w:hAnsi="Calibri" w:cs="Calibri"/>
+          <w:b/>
+          <w:bCs/>
+        </w:rPr>
         <w:t>project</w:t>
       </w:r>
-      <w:r>
-        <w:rPr>
-          <w:rFonts w:ascii="Calibri" w:hAnsi="Calibri" w:cs="Calibri"/>
-        </w:rPr>
-        <w:t> and enjoying working on it every single day (</w:t>
+      <w:proofErr w:type="spellEnd"/>
+      <w:r>
+        <w:rPr>
+          <w:rFonts w:ascii="Calibri" w:hAnsi="Calibri" w:cs="Calibri"/>
+        </w:rPr>
+        <w:t xml:space="preserve"> and </w:t>
+      </w:r>
+      <w:proofErr w:type="spellStart"/>
+      <w:r>
+        <w:rPr>
+          <w:rFonts w:ascii="Calibri" w:hAnsi="Calibri" w:cs="Calibri"/>
+        </w:rPr>
+        <w:t>enjoying</w:t>
+      </w:r>
+      <w:proofErr w:type="spellEnd"/>
+      <w:r>
+        <w:rPr>
+          <w:rFonts w:ascii="Calibri" w:hAnsi="Calibri" w:cs="Calibri"/>
+        </w:rPr>
+        <w:t xml:space="preserve"> </w:t>
+      </w:r>
+      <w:proofErr w:type="spellStart"/>
+      <w:r>
+        <w:rPr>
+          <w:rFonts w:ascii="Calibri" w:hAnsi="Calibri" w:cs="Calibri"/>
+        </w:rPr>
+        <w:t>working</w:t>
+      </w:r>
+      <w:proofErr w:type="spellEnd"/>
+      <w:r>
+        <w:rPr>
+          <w:rFonts w:ascii="Calibri" w:hAnsi="Calibri" w:cs="Calibri"/>
+        </w:rPr>
+        <w:t xml:space="preserve"> on </w:t>
+      </w:r>
+      <w:proofErr w:type="spellStart"/>
+      <w:r>
+        <w:rPr>
+          <w:rFonts w:ascii="Calibri" w:hAnsi="Calibri" w:cs="Calibri"/>
+        </w:rPr>
+        <w:t>it</w:t>
+      </w:r>
+      <w:proofErr w:type="spellEnd"/>
+      <w:r>
+        <w:rPr>
+          <w:rFonts w:ascii="Calibri" w:hAnsi="Calibri" w:cs="Calibri"/>
+        </w:rPr>
+        <w:t xml:space="preserve"> </w:t>
+      </w:r>
+      <w:proofErr w:type="spellStart"/>
+      <w:r>
+        <w:rPr>
+          <w:rFonts w:ascii="Calibri" w:hAnsi="Calibri" w:cs="Calibri"/>
+        </w:rPr>
+        <w:t>every</w:t>
+      </w:r>
+      <w:proofErr w:type="spellEnd"/>
+      <w:r>
+        <w:rPr>
+          <w:rFonts w:ascii="Calibri" w:hAnsi="Calibri" w:cs="Calibri"/>
+        </w:rPr>
+        <w:t xml:space="preserve"> single </w:t>
+      </w:r>
+      <w:proofErr w:type="spellStart"/>
+      <w:r>
+        <w:rPr>
+          <w:rFonts w:ascii="Calibri" w:hAnsi="Calibri" w:cs="Calibri"/>
+        </w:rPr>
+        <w:t>day</w:t>
+      </w:r>
+      <w:proofErr w:type="spellEnd"/>
+      <w:r>
+        <w:rPr>
+          <w:rFonts w:ascii="Calibri" w:hAnsi="Calibri" w:cs="Calibri"/>
+        </w:rPr>
+        <w:t xml:space="preserve"> (</w:t>
       </w:r>
       <w:hyperlink r:id="rId21" w:history="1">
         <w:r>
@@ -12399,7 +14155,21 @@
         <w:rPr>
           <w:rFonts w:ascii="Calibri" w:hAnsi="Calibri" w:cs="Calibri"/>
         </w:rPr>
-        <w:t>, (old:</w:t>
+        <w:t>, (</w:t>
+      </w:r>
+      <w:proofErr w:type="spellStart"/>
+      <w:r>
+        <w:rPr>
+          <w:rFonts w:ascii="Calibri" w:hAnsi="Calibri" w:cs="Calibri"/>
+        </w:rPr>
+        <w:t>old</w:t>
+      </w:r>
+      <w:proofErr w:type="spellEnd"/>
+      <w:r>
+        <w:rPr>
+          <w:rFonts w:ascii="Calibri" w:hAnsi="Calibri" w:cs="Calibri"/>
+        </w:rPr>
+        <w:t>:</w:t>
       </w:r>
       <w:r>
         <w:rPr>
@@ -12426,8 +14196,23 @@
         <w:rPr>
           <w:rFonts w:ascii="Calibri" w:hAnsi="Calibri" w:cs="Calibri"/>
         </w:rPr>
-        <w:t>). In order to further </w:t>
-      </w:r>
+        <w:t xml:space="preserve">). In order to </w:t>
+      </w:r>
+      <w:proofErr w:type="spellStart"/>
+      <w:r>
+        <w:rPr>
+          <w:rFonts w:ascii="Calibri" w:hAnsi="Calibri" w:cs="Calibri"/>
+        </w:rPr>
+        <w:t>further</w:t>
+      </w:r>
+      <w:proofErr w:type="spellEnd"/>
+      <w:r>
+        <w:rPr>
+          <w:rFonts w:ascii="Calibri" w:hAnsi="Calibri" w:cs="Calibri"/>
+        </w:rPr>
+        <w:t> </w:t>
+      </w:r>
+      <w:proofErr w:type="spellStart"/>
       <w:r>
         <w:rPr>
           <w:rStyle w:val="letter-body-bold"/>
@@ -12435,14 +14220,9 @@
           <w:b/>
           <w:bCs/>
         </w:rPr>
-        <w:t>develop myself</w:t>
-      </w:r>
-      <w:r>
-        <w:rPr>
-          <w:rFonts w:ascii="Calibri" w:hAnsi="Calibri" w:cs="Calibri"/>
-        </w:rPr>
-        <w:t> and to be able to realize more assignments, am I looking for a workplace where I can further develop my skills and </w:t>
-      </w:r>
+        <w:t>develop</w:t>
+      </w:r>
+      <w:proofErr w:type="spellEnd"/>
       <w:r>
         <w:rPr>
           <w:rStyle w:val="letter-body-bold"/>
@@ -12450,14 +14230,9 @@
           <w:b/>
           <w:bCs/>
         </w:rPr>
-        <w:t>your company</w:t>
-      </w:r>
-      <w:r>
-        <w:rPr>
-          <w:rFonts w:ascii="Calibri" w:hAnsi="Calibri" w:cs="Calibri"/>
-        </w:rPr>
-        <w:t> seems to be the </w:t>
-      </w:r>
+        <w:t xml:space="preserve"> </w:t>
+      </w:r>
+      <w:proofErr w:type="spellStart"/>
       <w:r>
         <w:rPr>
           <w:rStyle w:val="letter-body-bold"/>
@@ -12465,7 +14240,253 @@
           <w:b/>
           <w:bCs/>
         </w:rPr>
-        <w:t>right place</w:t>
+        <w:t>myself</w:t>
+      </w:r>
+      <w:proofErr w:type="spellEnd"/>
+      <w:r>
+        <w:rPr>
+          <w:rFonts w:ascii="Calibri" w:hAnsi="Calibri" w:cs="Calibri"/>
+        </w:rPr>
+        <w:t xml:space="preserve"> and to be </w:t>
+      </w:r>
+      <w:proofErr w:type="spellStart"/>
+      <w:r>
+        <w:rPr>
+          <w:rFonts w:ascii="Calibri" w:hAnsi="Calibri" w:cs="Calibri"/>
+        </w:rPr>
+        <w:t>able</w:t>
+      </w:r>
+      <w:proofErr w:type="spellEnd"/>
+      <w:r>
+        <w:rPr>
+          <w:rFonts w:ascii="Calibri" w:hAnsi="Calibri" w:cs="Calibri"/>
+        </w:rPr>
+        <w:t xml:space="preserve"> to </w:t>
+      </w:r>
+      <w:proofErr w:type="spellStart"/>
+      <w:r>
+        <w:rPr>
+          <w:rFonts w:ascii="Calibri" w:hAnsi="Calibri" w:cs="Calibri"/>
+        </w:rPr>
+        <w:t>realize</w:t>
+      </w:r>
+      <w:proofErr w:type="spellEnd"/>
+      <w:r>
+        <w:rPr>
+          <w:rFonts w:ascii="Calibri" w:hAnsi="Calibri" w:cs="Calibri"/>
+        </w:rPr>
+        <w:t xml:space="preserve"> </w:t>
+      </w:r>
+      <w:proofErr w:type="spellStart"/>
+      <w:r>
+        <w:rPr>
+          <w:rFonts w:ascii="Calibri" w:hAnsi="Calibri" w:cs="Calibri"/>
+        </w:rPr>
+        <w:t>more</w:t>
+      </w:r>
+      <w:proofErr w:type="spellEnd"/>
+      <w:r>
+        <w:rPr>
+          <w:rFonts w:ascii="Calibri" w:hAnsi="Calibri" w:cs="Calibri"/>
+        </w:rPr>
+        <w:t xml:space="preserve"> </w:t>
+      </w:r>
+      <w:proofErr w:type="spellStart"/>
+      <w:r>
+        <w:rPr>
+          <w:rFonts w:ascii="Calibri" w:hAnsi="Calibri" w:cs="Calibri"/>
+        </w:rPr>
+        <w:t>assignments</w:t>
+      </w:r>
+      <w:proofErr w:type="spellEnd"/>
+      <w:r>
+        <w:rPr>
+          <w:rFonts w:ascii="Calibri" w:hAnsi="Calibri" w:cs="Calibri"/>
+        </w:rPr>
+        <w:t>, </w:t>
+      </w:r>
+      <w:proofErr w:type="spellStart"/>
+      <w:r>
+        <w:rPr>
+          <w:rFonts w:ascii="Calibri" w:hAnsi="Calibri" w:cs="Calibri"/>
+        </w:rPr>
+        <w:t>am</w:t>
+      </w:r>
+      <w:proofErr w:type="spellEnd"/>
+      <w:r>
+        <w:rPr>
+          <w:rFonts w:ascii="Calibri" w:hAnsi="Calibri" w:cs="Calibri"/>
+        </w:rPr>
+        <w:t xml:space="preserve"> I </w:t>
+      </w:r>
+      <w:proofErr w:type="spellStart"/>
+      <w:r>
+        <w:rPr>
+          <w:rFonts w:ascii="Calibri" w:hAnsi="Calibri" w:cs="Calibri"/>
+        </w:rPr>
+        <w:t>looking</w:t>
+      </w:r>
+      <w:proofErr w:type="spellEnd"/>
+      <w:r>
+        <w:rPr>
+          <w:rFonts w:ascii="Calibri" w:hAnsi="Calibri" w:cs="Calibri"/>
+        </w:rPr>
+        <w:t xml:space="preserve"> for a </w:t>
+      </w:r>
+      <w:proofErr w:type="spellStart"/>
+      <w:r>
+        <w:rPr>
+          <w:rFonts w:ascii="Calibri" w:hAnsi="Calibri" w:cs="Calibri"/>
+        </w:rPr>
+        <w:t>workplace</w:t>
+      </w:r>
+      <w:proofErr w:type="spellEnd"/>
+      <w:r>
+        <w:rPr>
+          <w:rFonts w:ascii="Calibri" w:hAnsi="Calibri" w:cs="Calibri"/>
+        </w:rPr>
+        <w:t xml:space="preserve"> </w:t>
+      </w:r>
+      <w:proofErr w:type="spellStart"/>
+      <w:r>
+        <w:rPr>
+          <w:rFonts w:ascii="Calibri" w:hAnsi="Calibri" w:cs="Calibri"/>
+        </w:rPr>
+        <w:t>where</w:t>
+      </w:r>
+      <w:proofErr w:type="spellEnd"/>
+      <w:r>
+        <w:rPr>
+          <w:rFonts w:ascii="Calibri" w:hAnsi="Calibri" w:cs="Calibri"/>
+        </w:rPr>
+        <w:t xml:space="preserve"> I </w:t>
+      </w:r>
+      <w:proofErr w:type="spellStart"/>
+      <w:r>
+        <w:rPr>
+          <w:rFonts w:ascii="Calibri" w:hAnsi="Calibri" w:cs="Calibri"/>
+        </w:rPr>
+        <w:t>can</w:t>
+      </w:r>
+      <w:proofErr w:type="spellEnd"/>
+      <w:r>
+        <w:rPr>
+          <w:rFonts w:ascii="Calibri" w:hAnsi="Calibri" w:cs="Calibri"/>
+        </w:rPr>
+        <w:t> </w:t>
+      </w:r>
+      <w:proofErr w:type="spellStart"/>
+      <w:r>
+        <w:rPr>
+          <w:rFonts w:ascii="Calibri" w:hAnsi="Calibri" w:cs="Calibri"/>
+        </w:rPr>
+        <w:t>further</w:t>
+      </w:r>
+      <w:proofErr w:type="spellEnd"/>
+      <w:r>
+        <w:rPr>
+          <w:rFonts w:ascii="Calibri" w:hAnsi="Calibri" w:cs="Calibri"/>
+        </w:rPr>
+        <w:t xml:space="preserve"> </w:t>
+      </w:r>
+      <w:proofErr w:type="spellStart"/>
+      <w:r>
+        <w:rPr>
+          <w:rFonts w:ascii="Calibri" w:hAnsi="Calibri" w:cs="Calibri"/>
+        </w:rPr>
+        <w:t>develop</w:t>
+      </w:r>
+      <w:proofErr w:type="spellEnd"/>
+      <w:r>
+        <w:rPr>
+          <w:rFonts w:ascii="Calibri" w:hAnsi="Calibri" w:cs="Calibri"/>
+        </w:rPr>
+        <w:t xml:space="preserve"> my </w:t>
+      </w:r>
+      <w:proofErr w:type="spellStart"/>
+      <w:r>
+        <w:rPr>
+          <w:rFonts w:ascii="Calibri" w:hAnsi="Calibri" w:cs="Calibri"/>
+        </w:rPr>
+        <w:t>skills</w:t>
+      </w:r>
+      <w:proofErr w:type="spellEnd"/>
+      <w:r>
+        <w:rPr>
+          <w:rFonts w:ascii="Calibri" w:hAnsi="Calibri" w:cs="Calibri"/>
+        </w:rPr>
+        <w:t xml:space="preserve"> and </w:t>
+      </w:r>
+      <w:proofErr w:type="spellStart"/>
+      <w:r>
+        <w:rPr>
+          <w:rStyle w:val="letter-body-bold"/>
+          <w:rFonts w:ascii="Calibri" w:hAnsi="Calibri" w:cs="Calibri"/>
+          <w:b/>
+          <w:bCs/>
+        </w:rPr>
+        <w:t>your</w:t>
+      </w:r>
+      <w:proofErr w:type="spellEnd"/>
+      <w:r>
+        <w:rPr>
+          <w:rStyle w:val="letter-body-bold"/>
+          <w:rFonts w:ascii="Calibri" w:hAnsi="Calibri" w:cs="Calibri"/>
+          <w:b/>
+          <w:bCs/>
+        </w:rPr>
+        <w:t xml:space="preserve"> </w:t>
+      </w:r>
+      <w:proofErr w:type="spellStart"/>
+      <w:r>
+        <w:rPr>
+          <w:rStyle w:val="letter-body-bold"/>
+          <w:rFonts w:ascii="Calibri" w:hAnsi="Calibri" w:cs="Calibri"/>
+          <w:b/>
+          <w:bCs/>
+        </w:rPr>
+        <w:t>company</w:t>
+      </w:r>
+      <w:proofErr w:type="spellEnd"/>
+      <w:r>
+        <w:rPr>
+          <w:rFonts w:ascii="Calibri" w:hAnsi="Calibri" w:cs="Calibri"/>
+        </w:rPr>
+        <w:t> </w:t>
+      </w:r>
+      <w:proofErr w:type="spellStart"/>
+      <w:r>
+        <w:rPr>
+          <w:rFonts w:ascii="Calibri" w:hAnsi="Calibri" w:cs="Calibri"/>
+        </w:rPr>
+        <w:t>seems</w:t>
+      </w:r>
+      <w:proofErr w:type="spellEnd"/>
+      <w:r>
+        <w:rPr>
+          <w:rFonts w:ascii="Calibri" w:hAnsi="Calibri" w:cs="Calibri"/>
+        </w:rPr>
+        <w:t xml:space="preserve"> to be the </w:t>
+      </w:r>
+      <w:proofErr w:type="spellStart"/>
+      <w:r>
+        <w:rPr>
+          <w:rStyle w:val="letter-body-bold"/>
+          <w:rFonts w:ascii="Calibri" w:hAnsi="Calibri" w:cs="Calibri"/>
+          <w:b/>
+          <w:bCs/>
+        </w:rPr>
+        <w:t>right</w:t>
+      </w:r>
+      <w:proofErr w:type="spellEnd"/>
+      <w:r>
+        <w:rPr>
+          <w:rStyle w:val="letter-body-bold"/>
+          <w:rFonts w:ascii="Calibri" w:hAnsi="Calibri" w:cs="Calibri"/>
+          <w:b/>
+          <w:bCs/>
+        </w:rPr>
+        <w:t xml:space="preserve"> place</w:t>
       </w:r>
       <w:r>
         <w:rPr>
@@ -12488,6 +14509,7 @@
         </w:rPr>
         <w:t>As a front-end developer </w:t>
       </w:r>
+      <w:proofErr w:type="spellStart"/>
       <w:r>
         <w:rPr>
           <w:rStyle w:val="letter-body-bold"/>
@@ -12495,8 +14517,29 @@
           <w:b/>
           <w:bCs/>
         </w:rPr>
-        <w:t>I’m responsible</w:t>
-      </w:r>
+        <w:t>I’m</w:t>
+      </w:r>
+      <w:proofErr w:type="spellEnd"/>
+      <w:r>
+        <w:rPr>
+          <w:rStyle w:val="letter-body-bold"/>
+          <w:rFonts w:ascii="Calibri" w:hAnsi="Calibri" w:cs="Calibri"/>
+          <w:b/>
+          <w:bCs/>
+        </w:rPr>
+        <w:t xml:space="preserve"> </w:t>
+      </w:r>
+      <w:proofErr w:type="spellStart"/>
+      <w:r>
+        <w:rPr>
+          <w:rStyle w:val="letter-body-bold"/>
+          <w:rFonts w:ascii="Calibri" w:hAnsi="Calibri" w:cs="Calibri"/>
+          <w:b/>
+          <w:bCs/>
+        </w:rPr>
+        <w:t>responsible</w:t>
+      </w:r>
+      <w:proofErr w:type="spellEnd"/>
       <w:r>
         <w:rPr>
           <w:rFonts w:ascii="Calibri" w:hAnsi="Calibri" w:cs="Calibri"/>
@@ -12510,14 +14553,9 @@
           <w:b/>
           <w:bCs/>
         </w:rPr>
-        <w:t>design and implementation</w:t>
-      </w:r>
-      <w:r>
-        <w:rPr>
-          <w:rFonts w:ascii="Calibri" w:hAnsi="Calibri" w:cs="Calibri"/>
-        </w:rPr>
-        <w:t> of end-user interfaces within web applications that offer a </w:t>
-      </w:r>
+        <w:t xml:space="preserve">design and </w:t>
+      </w:r>
+      <w:proofErr w:type="spellStart"/>
       <w:r>
         <w:rPr>
           <w:rStyle w:val="letter-body-bold"/>
@@ -12525,14 +14563,100 @@
           <w:b/>
           <w:bCs/>
         </w:rPr>
-        <w:t>proper experience</w:t>
-      </w:r>
-      <w:r>
-        <w:rPr>
-          <w:rFonts w:ascii="Calibri" w:hAnsi="Calibri" w:cs="Calibri"/>
-        </w:rPr>
-        <w:t>. In this way can I make the right proposals for the realization of </w:t>
-      </w:r>
+        <w:t>implementation</w:t>
+      </w:r>
+      <w:proofErr w:type="spellEnd"/>
+      <w:r>
+        <w:rPr>
+          <w:rFonts w:ascii="Calibri" w:hAnsi="Calibri" w:cs="Calibri"/>
+        </w:rPr>
+        <w:t> of end-</w:t>
+      </w:r>
+      <w:proofErr w:type="spellStart"/>
+      <w:r>
+        <w:rPr>
+          <w:rFonts w:ascii="Calibri" w:hAnsi="Calibri" w:cs="Calibri"/>
+        </w:rPr>
+        <w:t>user</w:t>
+      </w:r>
+      <w:proofErr w:type="spellEnd"/>
+      <w:r>
+        <w:rPr>
+          <w:rFonts w:ascii="Calibri" w:hAnsi="Calibri" w:cs="Calibri"/>
+        </w:rPr>
+        <w:t xml:space="preserve"> </w:t>
+      </w:r>
+      <w:proofErr w:type="spellStart"/>
+      <w:r>
+        <w:rPr>
+          <w:rFonts w:ascii="Calibri" w:hAnsi="Calibri" w:cs="Calibri"/>
+        </w:rPr>
+        <w:t>interfaces</w:t>
+      </w:r>
+      <w:proofErr w:type="spellEnd"/>
+      <w:r>
+        <w:rPr>
+          <w:rFonts w:ascii="Calibri" w:hAnsi="Calibri" w:cs="Calibri"/>
+        </w:rPr>
+        <w:t xml:space="preserve"> </w:t>
+      </w:r>
+      <w:proofErr w:type="spellStart"/>
+      <w:r>
+        <w:rPr>
+          <w:rFonts w:ascii="Calibri" w:hAnsi="Calibri" w:cs="Calibri"/>
+        </w:rPr>
+        <w:t>within</w:t>
+      </w:r>
+      <w:proofErr w:type="spellEnd"/>
+      <w:r>
+        <w:rPr>
+          <w:rFonts w:ascii="Calibri" w:hAnsi="Calibri" w:cs="Calibri"/>
+        </w:rPr>
+        <w:t xml:space="preserve"> web </w:t>
+      </w:r>
+      <w:proofErr w:type="spellStart"/>
+      <w:r>
+        <w:rPr>
+          <w:rFonts w:ascii="Calibri" w:hAnsi="Calibri" w:cs="Calibri"/>
+        </w:rPr>
+        <w:t>applications</w:t>
+      </w:r>
+      <w:proofErr w:type="spellEnd"/>
+      <w:r>
+        <w:rPr>
+          <w:rFonts w:ascii="Calibri" w:hAnsi="Calibri" w:cs="Calibri"/>
+        </w:rPr>
+        <w:t xml:space="preserve"> </w:t>
+      </w:r>
+      <w:proofErr w:type="spellStart"/>
+      <w:r>
+        <w:rPr>
+          <w:rFonts w:ascii="Calibri" w:hAnsi="Calibri" w:cs="Calibri"/>
+        </w:rPr>
+        <w:t>that</w:t>
+      </w:r>
+      <w:proofErr w:type="spellEnd"/>
+      <w:r>
+        <w:rPr>
+          <w:rFonts w:ascii="Calibri" w:hAnsi="Calibri" w:cs="Calibri"/>
+        </w:rPr>
+        <w:t xml:space="preserve"> </w:t>
+      </w:r>
+      <w:proofErr w:type="spellStart"/>
+      <w:r>
+        <w:rPr>
+          <w:rFonts w:ascii="Calibri" w:hAnsi="Calibri" w:cs="Calibri"/>
+        </w:rPr>
+        <w:t>offer</w:t>
+      </w:r>
+      <w:proofErr w:type="spellEnd"/>
+      <w:r>
+        <w:rPr>
+          <w:rFonts w:ascii="Calibri" w:hAnsi="Calibri" w:cs="Calibri"/>
+        </w:rPr>
+        <w:t xml:space="preserve"> a </w:t>
+      </w:r>
+      <w:proofErr w:type="spellStart"/>
       <w:r>
         <w:rPr>
           <w:rStyle w:val="letter-body-bold"/>
@@ -12540,14 +14664,207 @@
           <w:b/>
           <w:bCs/>
         </w:rPr>
+        <w:t>proper</w:t>
+      </w:r>
+      <w:proofErr w:type="spellEnd"/>
+      <w:r>
+        <w:rPr>
+          <w:rStyle w:val="letter-body-bold"/>
+          <w:rFonts w:ascii="Calibri" w:hAnsi="Calibri" w:cs="Calibri"/>
+          <w:b/>
+          <w:bCs/>
+        </w:rPr>
+        <w:t xml:space="preserve"> </w:t>
+      </w:r>
+      <w:proofErr w:type="spellStart"/>
+      <w:r>
+        <w:rPr>
+          <w:rStyle w:val="letter-body-bold"/>
+          <w:rFonts w:ascii="Calibri" w:hAnsi="Calibri" w:cs="Calibri"/>
+          <w:b/>
+          <w:bCs/>
+        </w:rPr>
+        <w:t>experience</w:t>
+      </w:r>
+      <w:proofErr w:type="spellEnd"/>
+      <w:r>
+        <w:rPr>
+          <w:rFonts w:ascii="Calibri" w:hAnsi="Calibri" w:cs="Calibri"/>
+        </w:rPr>
+        <w:t xml:space="preserve">. In </w:t>
+      </w:r>
+      <w:proofErr w:type="spellStart"/>
+      <w:r>
+        <w:rPr>
+          <w:rFonts w:ascii="Calibri" w:hAnsi="Calibri" w:cs="Calibri"/>
+        </w:rPr>
+        <w:t>this</w:t>
+      </w:r>
+      <w:proofErr w:type="spellEnd"/>
+      <w:r>
+        <w:rPr>
+          <w:rFonts w:ascii="Calibri" w:hAnsi="Calibri" w:cs="Calibri"/>
+        </w:rPr>
+        <w:t xml:space="preserve"> </w:t>
+      </w:r>
+      <w:proofErr w:type="spellStart"/>
+      <w:r>
+        <w:rPr>
+          <w:rFonts w:ascii="Calibri" w:hAnsi="Calibri" w:cs="Calibri"/>
+        </w:rPr>
+        <w:t>way</w:t>
+      </w:r>
+      <w:proofErr w:type="spellEnd"/>
+      <w:r>
+        <w:rPr>
+          <w:rFonts w:ascii="Calibri" w:hAnsi="Calibri" w:cs="Calibri"/>
+        </w:rPr>
+        <w:t xml:space="preserve"> </w:t>
+      </w:r>
+      <w:proofErr w:type="spellStart"/>
+      <w:r>
+        <w:rPr>
+          <w:rFonts w:ascii="Calibri" w:hAnsi="Calibri" w:cs="Calibri"/>
+        </w:rPr>
+        <w:t>can</w:t>
+      </w:r>
+      <w:proofErr w:type="spellEnd"/>
+      <w:r>
+        <w:rPr>
+          <w:rFonts w:ascii="Calibri" w:hAnsi="Calibri" w:cs="Calibri"/>
+        </w:rPr>
+        <w:t xml:space="preserve"> I </w:t>
+      </w:r>
+      <w:proofErr w:type="spellStart"/>
+      <w:r>
+        <w:rPr>
+          <w:rFonts w:ascii="Calibri" w:hAnsi="Calibri" w:cs="Calibri"/>
+        </w:rPr>
+        <w:t>make</w:t>
+      </w:r>
+      <w:proofErr w:type="spellEnd"/>
+      <w:r>
+        <w:rPr>
+          <w:rFonts w:ascii="Calibri" w:hAnsi="Calibri" w:cs="Calibri"/>
+        </w:rPr>
+        <w:t xml:space="preserve"> the </w:t>
+      </w:r>
+      <w:proofErr w:type="spellStart"/>
+      <w:r>
+        <w:rPr>
+          <w:rFonts w:ascii="Calibri" w:hAnsi="Calibri" w:cs="Calibri"/>
+        </w:rPr>
+        <w:t>right</w:t>
+      </w:r>
+      <w:proofErr w:type="spellEnd"/>
+      <w:r>
+        <w:rPr>
+          <w:rFonts w:ascii="Calibri" w:hAnsi="Calibri" w:cs="Calibri"/>
+        </w:rPr>
+        <w:t xml:space="preserve"> </w:t>
+      </w:r>
+      <w:proofErr w:type="spellStart"/>
+      <w:r>
+        <w:rPr>
+          <w:rFonts w:ascii="Calibri" w:hAnsi="Calibri" w:cs="Calibri"/>
+        </w:rPr>
+        <w:t>proposals</w:t>
+      </w:r>
+      <w:proofErr w:type="spellEnd"/>
+      <w:r>
+        <w:rPr>
+          <w:rFonts w:ascii="Calibri" w:hAnsi="Calibri" w:cs="Calibri"/>
+        </w:rPr>
+        <w:t xml:space="preserve"> for the </w:t>
+      </w:r>
+      <w:proofErr w:type="spellStart"/>
+      <w:r>
+        <w:rPr>
+          <w:rFonts w:ascii="Calibri" w:hAnsi="Calibri" w:cs="Calibri"/>
+        </w:rPr>
+        <w:t>realization</w:t>
+      </w:r>
+      <w:proofErr w:type="spellEnd"/>
+      <w:r>
+        <w:rPr>
+          <w:rFonts w:ascii="Calibri" w:hAnsi="Calibri" w:cs="Calibri"/>
+        </w:rPr>
+        <w:t xml:space="preserve"> of </w:t>
+      </w:r>
+      <w:proofErr w:type="spellStart"/>
+      <w:r>
+        <w:rPr>
+          <w:rStyle w:val="letter-body-bold"/>
+          <w:rFonts w:ascii="Calibri" w:hAnsi="Calibri" w:cs="Calibri"/>
+          <w:b/>
+          <w:bCs/>
+        </w:rPr>
         <w:t>functionality</w:t>
       </w:r>
-      <w:r>
-        <w:rPr>
-          <w:rFonts w:ascii="Calibri" w:hAnsi="Calibri" w:cs="Calibri"/>
-        </w:rPr>
-        <w:t> that meets the wishes, demands and </w:t>
-      </w:r>
+      <w:proofErr w:type="spellEnd"/>
+      <w:r>
+        <w:rPr>
+          <w:rFonts w:ascii="Calibri" w:hAnsi="Calibri" w:cs="Calibri"/>
+        </w:rPr>
+        <w:t> </w:t>
+      </w:r>
+      <w:proofErr w:type="spellStart"/>
+      <w:r>
+        <w:rPr>
+          <w:rFonts w:ascii="Calibri" w:hAnsi="Calibri" w:cs="Calibri"/>
+        </w:rPr>
+        <w:t>that</w:t>
+      </w:r>
+      <w:proofErr w:type="spellEnd"/>
+      <w:r>
+        <w:rPr>
+          <w:rFonts w:ascii="Calibri" w:hAnsi="Calibri" w:cs="Calibri"/>
+        </w:rPr>
+        <w:t xml:space="preserve"> </w:t>
+      </w:r>
+      <w:proofErr w:type="spellStart"/>
+      <w:r>
+        <w:rPr>
+          <w:rFonts w:ascii="Calibri" w:hAnsi="Calibri" w:cs="Calibri"/>
+        </w:rPr>
+        <w:t>meets</w:t>
+      </w:r>
+      <w:proofErr w:type="spellEnd"/>
+      <w:r>
+        <w:rPr>
+          <w:rFonts w:ascii="Calibri" w:hAnsi="Calibri" w:cs="Calibri"/>
+        </w:rPr>
+        <w:t xml:space="preserve"> the </w:t>
+      </w:r>
+      <w:proofErr w:type="spellStart"/>
+      <w:r>
+        <w:rPr>
+          <w:rFonts w:ascii="Calibri" w:hAnsi="Calibri" w:cs="Calibri"/>
+        </w:rPr>
+        <w:t>wishes</w:t>
+      </w:r>
+      <w:proofErr w:type="spellEnd"/>
+      <w:r>
+        <w:rPr>
+          <w:rFonts w:ascii="Calibri" w:hAnsi="Calibri" w:cs="Calibri"/>
+        </w:rPr>
+        <w:t xml:space="preserve">, </w:t>
+      </w:r>
+      <w:proofErr w:type="spellStart"/>
+      <w:r>
+        <w:rPr>
+          <w:rFonts w:ascii="Calibri" w:hAnsi="Calibri" w:cs="Calibri"/>
+        </w:rPr>
+        <w:t>demands</w:t>
+      </w:r>
+      <w:proofErr w:type="spellEnd"/>
+      <w:r>
+        <w:rPr>
+          <w:rFonts w:ascii="Calibri" w:hAnsi="Calibri" w:cs="Calibri"/>
+        </w:rPr>
+        <w:t xml:space="preserve"> and </w:t>
+      </w:r>
+      <w:proofErr w:type="spellStart"/>
       <w:r>
         <w:rPr>
           <w:rStyle w:val="letter-body-bold"/>
@@ -12557,6 +14874,7 @@
         </w:rPr>
         <w:t>needs</w:t>
       </w:r>
+      <w:proofErr w:type="spellEnd"/>
       <w:r>
         <w:rPr>
           <w:rFonts w:ascii="Calibri" w:hAnsi="Calibri" w:cs="Calibri"/>
@@ -12570,8 +14888,19 @@
           <w:b/>
           <w:bCs/>
         </w:rPr>
-        <w:t>end users</w:t>
-      </w:r>
+        <w:t xml:space="preserve">end </w:t>
+      </w:r>
+      <w:proofErr w:type="spellStart"/>
+      <w:r>
+        <w:rPr>
+          <w:rStyle w:val="letter-body-bold"/>
+          <w:rFonts w:ascii="Calibri" w:hAnsi="Calibri" w:cs="Calibri"/>
+          <w:b/>
+          <w:bCs/>
+        </w:rPr>
+        <w:t>users</w:t>
+      </w:r>
+      <w:proofErr w:type="spellEnd"/>
       <w:r>
         <w:rPr>
           <w:rFonts w:ascii="Calibri" w:hAnsi="Calibri" w:cs="Calibri"/>
@@ -12590,8 +14919,37 @@
         <w:rPr>
           <w:rFonts w:ascii="Calibri" w:hAnsi="Calibri" w:cs="Calibri"/>
         </w:rPr>
-        <w:t>I have extensive </w:t>
-      </w:r>
+        <w:t xml:space="preserve">I </w:t>
+      </w:r>
+      <w:proofErr w:type="spellStart"/>
+      <w:r>
+        <w:rPr>
+          <w:rFonts w:ascii="Calibri" w:hAnsi="Calibri" w:cs="Calibri"/>
+        </w:rPr>
+        <w:t>have</w:t>
+      </w:r>
+      <w:proofErr w:type="spellEnd"/>
+      <w:r>
+        <w:rPr>
+          <w:rFonts w:ascii="Calibri" w:hAnsi="Calibri" w:cs="Calibri"/>
+        </w:rPr>
+        <w:t xml:space="preserve"> </w:t>
+      </w:r>
+      <w:proofErr w:type="spellStart"/>
+      <w:r>
+        <w:rPr>
+          <w:rFonts w:ascii="Calibri" w:hAnsi="Calibri" w:cs="Calibri"/>
+        </w:rPr>
+        <w:t>extensive</w:t>
+      </w:r>
+      <w:proofErr w:type="spellEnd"/>
+      <w:r>
+        <w:rPr>
+          <w:rFonts w:ascii="Calibri" w:hAnsi="Calibri" w:cs="Calibri"/>
+        </w:rPr>
+        <w:t> </w:t>
+      </w:r>
+      <w:proofErr w:type="spellStart"/>
       <w:r>
         <w:rPr>
           <w:rStyle w:val="letter-body-bold"/>
@@ -12599,8 +14957,9 @@
           <w:b/>
           <w:bCs/>
         </w:rPr>
-        <w:t>knowledge and</w:t>
-      </w:r>
+        <w:t>knowledge</w:t>
+      </w:r>
+      <w:proofErr w:type="spellEnd"/>
       <w:r>
         <w:rPr>
           <w:rStyle w:val="letter-body-bold"/>
@@ -12608,6 +14967,15 @@
           <w:b/>
           <w:bCs/>
         </w:rPr>
+        <w:t xml:space="preserve"> and</w:t>
+      </w:r>
+      <w:r>
+        <w:rPr>
+          <w:rStyle w:val="letter-body-bold"/>
+          <w:rFonts w:ascii="Calibri" w:hAnsi="Calibri" w:cs="Calibri"/>
+          <w:b/>
+          <w:bCs/>
+        </w:rPr>
         <w:t xml:space="preserve"> </w:t>
       </w:r>
       <w:r>
@@ -12745,6 +15113,7 @@
         </w:rPr>
         <w:t>, </w:t>
       </w:r>
+      <w:proofErr w:type="spellStart"/>
       <w:r>
         <w:rPr>
           <w:rStyle w:val="letter-body-bold"/>
@@ -12754,6 +15123,7 @@
         </w:rPr>
         <w:t>Json</w:t>
       </w:r>
+      <w:proofErr w:type="spellEnd"/>
       <w:r>
         <w:rPr>
           <w:rFonts w:ascii="Calibri" w:hAnsi="Calibri" w:cs="Calibri"/>
@@ -12773,7 +15143,49 @@
         <w:rPr>
           <w:rFonts w:ascii="Calibri" w:hAnsi="Calibri" w:cs="Calibri"/>
         </w:rPr>
-        <w:t> and some additional libraries for front-end development of </w:t>
+        <w:t xml:space="preserve"> and </w:t>
+      </w:r>
+      <w:proofErr w:type="spellStart"/>
+      <w:r>
+        <w:rPr>
+          <w:rFonts w:ascii="Calibri" w:hAnsi="Calibri" w:cs="Calibri"/>
+        </w:rPr>
+        <w:t>some</w:t>
+      </w:r>
+      <w:proofErr w:type="spellEnd"/>
+      <w:r>
+        <w:rPr>
+          <w:rFonts w:ascii="Calibri" w:hAnsi="Calibri" w:cs="Calibri"/>
+        </w:rPr>
+        <w:t xml:space="preserve"> </w:t>
+      </w:r>
+      <w:proofErr w:type="spellStart"/>
+      <w:r>
+        <w:rPr>
+          <w:rFonts w:ascii="Calibri" w:hAnsi="Calibri" w:cs="Calibri"/>
+        </w:rPr>
+        <w:t>additional</w:t>
+      </w:r>
+      <w:proofErr w:type="spellEnd"/>
+      <w:r>
+        <w:rPr>
+          <w:rFonts w:ascii="Calibri" w:hAnsi="Calibri" w:cs="Calibri"/>
+        </w:rPr>
+        <w:t xml:space="preserve"> </w:t>
+      </w:r>
+      <w:proofErr w:type="spellStart"/>
+      <w:r>
+        <w:rPr>
+          <w:rFonts w:ascii="Calibri" w:hAnsi="Calibri" w:cs="Calibri"/>
+        </w:rPr>
+        <w:t>libraries</w:t>
+      </w:r>
+      <w:proofErr w:type="spellEnd"/>
+      <w:r>
+        <w:rPr>
+          <w:rFonts w:ascii="Calibri" w:hAnsi="Calibri" w:cs="Calibri"/>
+        </w:rPr>
+        <w:t xml:space="preserve"> for front-end development of </w:t>
       </w:r>
       <w:r>
         <w:rPr>
@@ -12782,8 +15194,39 @@
           <w:b/>
           <w:bCs/>
         </w:rPr>
-        <w:t>single page applications</w:t>
-      </w:r>
+        <w:t xml:space="preserve">single </w:t>
+      </w:r>
+      <w:proofErr w:type="spellStart"/>
+      <w:r>
+        <w:rPr>
+          <w:rStyle w:val="letter-body-bold"/>
+          <w:rFonts w:ascii="Calibri" w:hAnsi="Calibri" w:cs="Calibri"/>
+          <w:b/>
+          <w:bCs/>
+        </w:rPr>
+        <w:t>page</w:t>
+      </w:r>
+      <w:proofErr w:type="spellEnd"/>
+      <w:r>
+        <w:rPr>
+          <w:rStyle w:val="letter-body-bold"/>
+          <w:rFonts w:ascii="Calibri" w:hAnsi="Calibri" w:cs="Calibri"/>
+          <w:b/>
+          <w:bCs/>
+        </w:rPr>
+        <w:t xml:space="preserve"> </w:t>
+      </w:r>
+      <w:proofErr w:type="spellStart"/>
+      <w:r>
+        <w:rPr>
+          <w:rStyle w:val="letter-body-bold"/>
+          <w:rFonts w:ascii="Calibri" w:hAnsi="Calibri" w:cs="Calibri"/>
+          <w:b/>
+          <w:bCs/>
+        </w:rPr>
+        <w:t>applications</w:t>
+      </w:r>
+      <w:proofErr w:type="spellEnd"/>
       <w:r>
         <w:rPr>
           <w:rFonts w:ascii="Calibri" w:hAnsi="Calibri" w:cs="Calibri"/>
@@ -12802,8 +15245,23 @@
         <w:rPr>
           <w:rFonts w:ascii="Calibri" w:hAnsi="Calibri" w:cs="Calibri"/>
         </w:rPr>
-        <w:t>I am a </w:t>
-      </w:r>
+        <w:t xml:space="preserve">I </w:t>
+      </w:r>
+      <w:proofErr w:type="spellStart"/>
+      <w:r>
+        <w:rPr>
+          <w:rFonts w:ascii="Calibri" w:hAnsi="Calibri" w:cs="Calibri"/>
+        </w:rPr>
+        <w:t>am</w:t>
+      </w:r>
+      <w:proofErr w:type="spellEnd"/>
+      <w:r>
+        <w:rPr>
+          <w:rFonts w:ascii="Calibri" w:hAnsi="Calibri" w:cs="Calibri"/>
+        </w:rPr>
+        <w:t xml:space="preserve"> a </w:t>
+      </w:r>
+      <w:proofErr w:type="spellStart"/>
       <w:r>
         <w:rPr>
           <w:rStyle w:val="letter-body-bold"/>
@@ -12813,12 +15271,28 @@
         </w:rPr>
         <w:t>social</w:t>
       </w:r>
-      <w:r>
-        <w:rPr>
-          <w:rFonts w:ascii="Calibri" w:hAnsi="Calibri" w:cs="Calibri"/>
-        </w:rPr>
-        <w:t> person with a great </w:t>
-      </w:r>
+      <w:proofErr w:type="spellEnd"/>
+      <w:r>
+        <w:rPr>
+          <w:rFonts w:ascii="Calibri" w:hAnsi="Calibri" w:cs="Calibri"/>
+        </w:rPr>
+        <w:t xml:space="preserve"> person with a </w:t>
+      </w:r>
+      <w:proofErr w:type="spellStart"/>
+      <w:r>
+        <w:rPr>
+          <w:rFonts w:ascii="Calibri" w:hAnsi="Calibri" w:cs="Calibri"/>
+        </w:rPr>
+        <w:t>great</w:t>
+      </w:r>
+      <w:proofErr w:type="spellEnd"/>
+      <w:r>
+        <w:rPr>
+          <w:rFonts w:ascii="Calibri" w:hAnsi="Calibri" w:cs="Calibri"/>
+        </w:rPr>
+        <w:t> </w:t>
+      </w:r>
+      <w:proofErr w:type="spellStart"/>
       <w:r>
         <w:rPr>
           <w:rStyle w:val="letter-body-bold"/>
@@ -12826,14 +15300,9 @@
           <w:b/>
           <w:bCs/>
         </w:rPr>
-        <w:t>sense of responsibility</w:t>
-      </w:r>
-      <w:r>
-        <w:rPr>
-          <w:rFonts w:ascii="Calibri" w:hAnsi="Calibri" w:cs="Calibri"/>
-        </w:rPr>
-        <w:t>. I'm someone that </w:t>
-      </w:r>
+        <w:t>sense</w:t>
+      </w:r>
+      <w:proofErr w:type="spellEnd"/>
       <w:r>
         <w:rPr>
           <w:rStyle w:val="letter-body-bold"/>
@@ -12841,14 +15310,9 @@
           <w:b/>
           <w:bCs/>
         </w:rPr>
-        <w:t>stands firmly</w:t>
-      </w:r>
-      <w:r>
-        <w:rPr>
-          <w:rFonts w:ascii="Calibri" w:hAnsi="Calibri" w:cs="Calibri"/>
-        </w:rPr>
-        <w:t> in my shoes. I know that I 'm excellently </w:t>
-      </w:r>
+        <w:t xml:space="preserve"> of </w:t>
+      </w:r>
+      <w:proofErr w:type="spellStart"/>
       <w:r>
         <w:rPr>
           <w:rStyle w:val="letter-body-bold"/>
@@ -12856,14 +15320,252 @@
           <w:b/>
           <w:bCs/>
         </w:rPr>
+        <w:t>responsibility</w:t>
+      </w:r>
+      <w:proofErr w:type="spellEnd"/>
+      <w:r>
+        <w:rPr>
+          <w:rFonts w:ascii="Calibri" w:hAnsi="Calibri" w:cs="Calibri"/>
+        </w:rPr>
+        <w:t xml:space="preserve">. </w:t>
+      </w:r>
+      <w:proofErr w:type="spellStart"/>
+      <w:r>
+        <w:rPr>
+          <w:rFonts w:ascii="Calibri" w:hAnsi="Calibri" w:cs="Calibri"/>
+        </w:rPr>
+        <w:t>I'm</w:t>
+      </w:r>
+      <w:proofErr w:type="spellEnd"/>
+      <w:r>
+        <w:rPr>
+          <w:rFonts w:ascii="Calibri" w:hAnsi="Calibri" w:cs="Calibri"/>
+        </w:rPr>
+        <w:t xml:space="preserve"> </w:t>
+      </w:r>
+      <w:proofErr w:type="spellStart"/>
+      <w:r>
+        <w:rPr>
+          <w:rFonts w:ascii="Calibri" w:hAnsi="Calibri" w:cs="Calibri"/>
+        </w:rPr>
+        <w:t>someone</w:t>
+      </w:r>
+      <w:proofErr w:type="spellEnd"/>
+      <w:r>
+        <w:rPr>
+          <w:rFonts w:ascii="Calibri" w:hAnsi="Calibri" w:cs="Calibri"/>
+        </w:rPr>
+        <w:t xml:space="preserve"> </w:t>
+      </w:r>
+      <w:proofErr w:type="spellStart"/>
+      <w:r>
+        <w:rPr>
+          <w:rFonts w:ascii="Calibri" w:hAnsi="Calibri" w:cs="Calibri"/>
+        </w:rPr>
+        <w:t>that</w:t>
+      </w:r>
+      <w:proofErr w:type="spellEnd"/>
+      <w:r>
+        <w:rPr>
+          <w:rFonts w:ascii="Calibri" w:hAnsi="Calibri" w:cs="Calibri"/>
+        </w:rPr>
+        <w:t> </w:t>
+      </w:r>
+      <w:proofErr w:type="spellStart"/>
+      <w:r>
+        <w:rPr>
+          <w:rStyle w:val="letter-body-bold"/>
+          <w:rFonts w:ascii="Calibri" w:hAnsi="Calibri" w:cs="Calibri"/>
+          <w:b/>
+          <w:bCs/>
+        </w:rPr>
+        <w:t>stands</w:t>
+      </w:r>
+      <w:proofErr w:type="spellEnd"/>
+      <w:r>
+        <w:rPr>
+          <w:rStyle w:val="letter-body-bold"/>
+          <w:rFonts w:ascii="Calibri" w:hAnsi="Calibri" w:cs="Calibri"/>
+          <w:b/>
+          <w:bCs/>
+        </w:rPr>
+        <w:t xml:space="preserve"> </w:t>
+      </w:r>
+      <w:proofErr w:type="spellStart"/>
+      <w:r>
+        <w:rPr>
+          <w:rStyle w:val="letter-body-bold"/>
+          <w:rFonts w:ascii="Calibri" w:hAnsi="Calibri" w:cs="Calibri"/>
+          <w:b/>
+          <w:bCs/>
+        </w:rPr>
+        <w:t>firmly</w:t>
+      </w:r>
+      <w:proofErr w:type="spellEnd"/>
+      <w:r>
+        <w:rPr>
+          <w:rFonts w:ascii="Calibri" w:hAnsi="Calibri" w:cs="Calibri"/>
+        </w:rPr>
+        <w:t xml:space="preserve"> in my </w:t>
+      </w:r>
+      <w:proofErr w:type="spellStart"/>
+      <w:r>
+        <w:rPr>
+          <w:rFonts w:ascii="Calibri" w:hAnsi="Calibri" w:cs="Calibri"/>
+        </w:rPr>
+        <w:t>shoes</w:t>
+      </w:r>
+      <w:proofErr w:type="spellEnd"/>
+      <w:r>
+        <w:rPr>
+          <w:rFonts w:ascii="Calibri" w:hAnsi="Calibri" w:cs="Calibri"/>
+        </w:rPr>
+        <w:t xml:space="preserve">. I </w:t>
+      </w:r>
+      <w:proofErr w:type="spellStart"/>
+      <w:r>
+        <w:rPr>
+          <w:rFonts w:ascii="Calibri" w:hAnsi="Calibri" w:cs="Calibri"/>
+        </w:rPr>
+        <w:t>know</w:t>
+      </w:r>
+      <w:proofErr w:type="spellEnd"/>
+      <w:r>
+        <w:rPr>
+          <w:rFonts w:ascii="Calibri" w:hAnsi="Calibri" w:cs="Calibri"/>
+        </w:rPr>
+        <w:t xml:space="preserve"> </w:t>
+      </w:r>
+      <w:proofErr w:type="spellStart"/>
+      <w:r>
+        <w:rPr>
+          <w:rFonts w:ascii="Calibri" w:hAnsi="Calibri" w:cs="Calibri"/>
+        </w:rPr>
+        <w:t>that</w:t>
+      </w:r>
+      <w:proofErr w:type="spellEnd"/>
+      <w:r>
+        <w:rPr>
+          <w:rFonts w:ascii="Calibri" w:hAnsi="Calibri" w:cs="Calibri"/>
+        </w:rPr>
+        <w:t xml:space="preserve"> I 'm </w:t>
+      </w:r>
+      <w:proofErr w:type="spellStart"/>
+      <w:r>
+        <w:rPr>
+          <w:rFonts w:ascii="Calibri" w:hAnsi="Calibri" w:cs="Calibri"/>
+        </w:rPr>
+        <w:t>excellently</w:t>
+      </w:r>
+      <w:proofErr w:type="spellEnd"/>
+      <w:r>
+        <w:rPr>
+          <w:rFonts w:ascii="Calibri" w:hAnsi="Calibri" w:cs="Calibri"/>
+        </w:rPr>
+        <w:t> </w:t>
+      </w:r>
+      <w:proofErr w:type="spellStart"/>
+      <w:r>
+        <w:rPr>
+          <w:rStyle w:val="letter-body-bold"/>
+          <w:rFonts w:ascii="Calibri" w:hAnsi="Calibri" w:cs="Calibri"/>
+          <w:b/>
+          <w:bCs/>
+        </w:rPr>
         <w:t>capable</w:t>
       </w:r>
-      <w:r>
-        <w:rPr>
-          <w:rFonts w:ascii="Calibri" w:hAnsi="Calibri" w:cs="Calibri"/>
-        </w:rPr>
-        <w:t> of handling myself in stressful situations. I would like to </w:t>
-      </w:r>
+      <w:proofErr w:type="spellEnd"/>
+      <w:r>
+        <w:rPr>
+          <w:rFonts w:ascii="Calibri" w:hAnsi="Calibri" w:cs="Calibri"/>
+        </w:rPr>
+        <w:t xml:space="preserve"> of </w:t>
+      </w:r>
+      <w:proofErr w:type="spellStart"/>
+      <w:r>
+        <w:rPr>
+          <w:rFonts w:ascii="Calibri" w:hAnsi="Calibri" w:cs="Calibri"/>
+        </w:rPr>
+        <w:t>handling</w:t>
+      </w:r>
+      <w:proofErr w:type="spellEnd"/>
+      <w:r>
+        <w:rPr>
+          <w:rFonts w:ascii="Calibri" w:hAnsi="Calibri" w:cs="Calibri"/>
+        </w:rPr>
+        <w:t xml:space="preserve"> </w:t>
+      </w:r>
+      <w:proofErr w:type="spellStart"/>
+      <w:r>
+        <w:rPr>
+          <w:rFonts w:ascii="Calibri" w:hAnsi="Calibri" w:cs="Calibri"/>
+        </w:rPr>
+        <w:t>myself</w:t>
+      </w:r>
+      <w:proofErr w:type="spellEnd"/>
+      <w:r>
+        <w:rPr>
+          <w:rFonts w:ascii="Calibri" w:hAnsi="Calibri" w:cs="Calibri"/>
+        </w:rPr>
+        <w:t xml:space="preserve"> in </w:t>
+      </w:r>
+      <w:proofErr w:type="spellStart"/>
+      <w:r>
+        <w:rPr>
+          <w:rFonts w:ascii="Calibri" w:hAnsi="Calibri" w:cs="Calibri"/>
+        </w:rPr>
+        <w:t>stressful</w:t>
+      </w:r>
+      <w:proofErr w:type="spellEnd"/>
+      <w:r>
+        <w:rPr>
+          <w:rFonts w:ascii="Calibri" w:hAnsi="Calibri" w:cs="Calibri"/>
+        </w:rPr>
+        <w:t xml:space="preserve"> </w:t>
+      </w:r>
+      <w:proofErr w:type="spellStart"/>
+      <w:r>
+        <w:rPr>
+          <w:rFonts w:ascii="Calibri" w:hAnsi="Calibri" w:cs="Calibri"/>
+        </w:rPr>
+        <w:t>situations</w:t>
+      </w:r>
+      <w:proofErr w:type="spellEnd"/>
+      <w:r>
+        <w:rPr>
+          <w:rFonts w:ascii="Calibri" w:hAnsi="Calibri" w:cs="Calibri"/>
+        </w:rPr>
+        <w:t xml:space="preserve">. I </w:t>
+      </w:r>
+      <w:proofErr w:type="spellStart"/>
+      <w:r>
+        <w:rPr>
+          <w:rFonts w:ascii="Calibri" w:hAnsi="Calibri" w:cs="Calibri"/>
+        </w:rPr>
+        <w:t>would</w:t>
+      </w:r>
+      <w:proofErr w:type="spellEnd"/>
+      <w:r>
+        <w:rPr>
+          <w:rFonts w:ascii="Calibri" w:hAnsi="Calibri" w:cs="Calibri"/>
+        </w:rPr>
+        <w:t xml:space="preserve"> </w:t>
+      </w:r>
+      <w:proofErr w:type="spellStart"/>
+      <w:r>
+        <w:rPr>
+          <w:rFonts w:ascii="Calibri" w:hAnsi="Calibri" w:cs="Calibri"/>
+        </w:rPr>
+        <w:t>like</w:t>
+      </w:r>
+      <w:proofErr w:type="spellEnd"/>
+      <w:r>
+        <w:rPr>
+          <w:rFonts w:ascii="Calibri" w:hAnsi="Calibri" w:cs="Calibri"/>
+        </w:rPr>
+        <w:t xml:space="preserve"> to </w:t>
+      </w:r>
+      <w:proofErr w:type="spellStart"/>
       <w:r>
         <w:rPr>
           <w:rStyle w:val="letter-body-bold"/>
@@ -12871,8 +15573,29 @@
           <w:b/>
           <w:bCs/>
         </w:rPr>
-        <w:t>work together</w:t>
-      </w:r>
+        <w:t>work</w:t>
+      </w:r>
+      <w:proofErr w:type="spellEnd"/>
+      <w:r>
+        <w:rPr>
+          <w:rStyle w:val="letter-body-bold"/>
+          <w:rFonts w:ascii="Calibri" w:hAnsi="Calibri" w:cs="Calibri"/>
+          <w:b/>
+          <w:bCs/>
+        </w:rPr>
+        <w:t xml:space="preserve"> </w:t>
+      </w:r>
+      <w:proofErr w:type="spellStart"/>
+      <w:r>
+        <w:rPr>
+          <w:rStyle w:val="letter-body-bold"/>
+          <w:rFonts w:ascii="Calibri" w:hAnsi="Calibri" w:cs="Calibri"/>
+          <w:b/>
+          <w:bCs/>
+        </w:rPr>
+        <w:t>together</w:t>
+      </w:r>
+      <w:proofErr w:type="spellEnd"/>
       <w:r>
         <w:rPr>
           <w:rFonts w:ascii="Calibri" w:hAnsi="Calibri" w:cs="Calibri"/>
@@ -12892,8 +15615,37 @@
         <w:rPr>
           <w:rFonts w:ascii="Calibri" w:hAnsi="Calibri" w:cs="Calibri"/>
         </w:rPr>
-        <w:t> where I can </w:t>
-      </w:r>
+        <w:t> </w:t>
+      </w:r>
+      <w:proofErr w:type="spellStart"/>
+      <w:r>
+        <w:rPr>
+          <w:rFonts w:ascii="Calibri" w:hAnsi="Calibri" w:cs="Calibri"/>
+        </w:rPr>
+        <w:t>where</w:t>
+      </w:r>
+      <w:proofErr w:type="spellEnd"/>
+      <w:r>
+        <w:rPr>
+          <w:rFonts w:ascii="Calibri" w:hAnsi="Calibri" w:cs="Calibri"/>
+        </w:rPr>
+        <w:t xml:space="preserve"> I </w:t>
+      </w:r>
+      <w:proofErr w:type="spellStart"/>
+      <w:r>
+        <w:rPr>
+          <w:rFonts w:ascii="Calibri" w:hAnsi="Calibri" w:cs="Calibri"/>
+        </w:rPr>
+        <w:t>can</w:t>
+      </w:r>
+      <w:proofErr w:type="spellEnd"/>
+      <w:r>
+        <w:rPr>
+          <w:rFonts w:ascii="Calibri" w:hAnsi="Calibri" w:cs="Calibri"/>
+        </w:rPr>
+        <w:t> </w:t>
+      </w:r>
+      <w:proofErr w:type="spellStart"/>
       <w:r>
         <w:rPr>
           <w:rStyle w:val="letter-body-bold"/>
@@ -12903,11 +15655,124 @@
         </w:rPr>
         <w:t>learn</w:t>
       </w:r>
-      <w:r>
-        <w:rPr>
-          <w:rFonts w:ascii="Calibri" w:hAnsi="Calibri" w:cs="Calibri"/>
-        </w:rPr>
-        <w:t> from colleagues and them from me. Working lonely isn't an issue neither.</w:t>
+      <w:proofErr w:type="spellEnd"/>
+      <w:r>
+        <w:rPr>
+          <w:rFonts w:ascii="Calibri" w:hAnsi="Calibri" w:cs="Calibri"/>
+        </w:rPr>
+        <w:t xml:space="preserve"> from </w:t>
+      </w:r>
+      <w:proofErr w:type="spellStart"/>
+      <w:r>
+        <w:rPr>
+          <w:rFonts w:ascii="Calibri" w:hAnsi="Calibri" w:cs="Calibri"/>
+        </w:rPr>
+        <w:t>colleagues</w:t>
+      </w:r>
+      <w:proofErr w:type="spellEnd"/>
+      <w:r>
+        <w:rPr>
+          <w:rFonts w:ascii="Calibri" w:hAnsi="Calibri" w:cs="Calibri"/>
+        </w:rPr>
+        <w:t xml:space="preserve"> and </w:t>
+      </w:r>
+      <w:proofErr w:type="spellStart"/>
+      <w:r>
+        <w:rPr>
+          <w:rFonts w:ascii="Calibri" w:hAnsi="Calibri" w:cs="Calibri"/>
+        </w:rPr>
+        <w:t>them</w:t>
+      </w:r>
+      <w:proofErr w:type="spellEnd"/>
+      <w:r>
+        <w:rPr>
+          <w:rFonts w:ascii="Calibri" w:hAnsi="Calibri" w:cs="Calibri"/>
+        </w:rPr>
+        <w:t xml:space="preserve"> from me. </w:t>
+      </w:r>
+      <w:proofErr w:type="spellStart"/>
+      <w:r>
+        <w:rPr>
+          <w:rFonts w:ascii="Calibri" w:hAnsi="Calibri" w:cs="Calibri"/>
+        </w:rPr>
+        <w:t>Working</w:t>
+      </w:r>
+      <w:proofErr w:type="spellEnd"/>
+      <w:r>
+        <w:rPr>
+          <w:rFonts w:ascii="Calibri" w:hAnsi="Calibri" w:cs="Calibri"/>
+        </w:rPr>
+        <w:t xml:space="preserve"> </w:t>
+      </w:r>
+      <w:proofErr w:type="spellStart"/>
+      <w:r>
+        <w:rPr>
+          <w:rFonts w:ascii="Calibri" w:hAnsi="Calibri" w:cs="Calibri"/>
+        </w:rPr>
+        <w:t>lonely</w:t>
+      </w:r>
+      <w:proofErr w:type="spellEnd"/>
+      <w:r>
+        <w:rPr>
+          <w:rFonts w:ascii="Calibri" w:hAnsi="Calibri" w:cs="Calibri"/>
+        </w:rPr>
+        <w:t xml:space="preserve"> </w:t>
+      </w:r>
+      <w:proofErr w:type="spellStart"/>
+      <w:r>
+        <w:rPr>
+          <w:rFonts w:ascii="Calibri" w:hAnsi="Calibri" w:cs="Calibri"/>
+        </w:rPr>
+        <w:t>isn't</w:t>
+      </w:r>
+      <w:proofErr w:type="spellEnd"/>
+      <w:r>
+        <w:rPr>
+          <w:rFonts w:ascii="Calibri" w:hAnsi="Calibri" w:cs="Calibri"/>
+        </w:rPr>
+        <w:t xml:space="preserve"> </w:t>
+      </w:r>
+      <w:proofErr w:type="spellStart"/>
+      <w:r>
+        <w:rPr>
+          <w:rFonts w:ascii="Calibri" w:hAnsi="Calibri" w:cs="Calibri"/>
+        </w:rPr>
+        <w:t>an</w:t>
+      </w:r>
+      <w:proofErr w:type="spellEnd"/>
+      <w:r>
+        <w:rPr>
+          <w:rFonts w:ascii="Calibri" w:hAnsi="Calibri" w:cs="Calibri"/>
+        </w:rPr>
+        <w:t xml:space="preserve"> </w:t>
+      </w:r>
+      <w:proofErr w:type="spellStart"/>
+      <w:r>
+        <w:rPr>
+          <w:rFonts w:ascii="Calibri" w:hAnsi="Calibri" w:cs="Calibri"/>
+        </w:rPr>
+        <w:t>issue</w:t>
+      </w:r>
+      <w:proofErr w:type="spellEnd"/>
+      <w:r>
+        <w:rPr>
+          <w:rFonts w:ascii="Calibri" w:hAnsi="Calibri" w:cs="Calibri"/>
+        </w:rPr>
+        <w:t xml:space="preserve"> </w:t>
+      </w:r>
+      <w:proofErr w:type="spellStart"/>
+      <w:r>
+        <w:rPr>
+          <w:rFonts w:ascii="Calibri" w:hAnsi="Calibri" w:cs="Calibri"/>
+        </w:rPr>
+        <w:t>neither</w:t>
+      </w:r>
+      <w:proofErr w:type="spellEnd"/>
+      <w:r>
+        <w:rPr>
+          <w:rFonts w:ascii="Calibri" w:hAnsi="Calibri" w:cs="Calibri"/>
+        </w:rPr>
+        <w:t>.</w:t>
       </w:r>
     </w:p>
     <w:p>
@@ -12917,11 +15782,159 @@
           <w:rFonts w:ascii="Calibri" w:hAnsi="Calibri" w:cs="Calibri"/>
         </w:rPr>
       </w:pPr>
-      <w:r>
-        <w:rPr>
-          <w:rFonts w:ascii="Calibri" w:hAnsi="Calibri" w:cs="Calibri"/>
-        </w:rPr>
-        <w:t>Hopefully have you a great idea of my capacities after reading this letter. I would like to </w:t>
+      <w:proofErr w:type="spellStart"/>
+      <w:r>
+        <w:rPr>
+          <w:rFonts w:ascii="Calibri" w:hAnsi="Calibri" w:cs="Calibri"/>
+        </w:rPr>
+        <w:t>Hopefully</w:t>
+      </w:r>
+      <w:proofErr w:type="spellEnd"/>
+      <w:r>
+        <w:rPr>
+          <w:rFonts w:ascii="Calibri" w:hAnsi="Calibri" w:cs="Calibri"/>
+        </w:rPr>
+        <w:t xml:space="preserve"> </w:t>
+      </w:r>
+      <w:proofErr w:type="spellStart"/>
+      <w:r>
+        <w:rPr>
+          <w:rFonts w:ascii="Calibri" w:hAnsi="Calibri" w:cs="Calibri"/>
+        </w:rPr>
+        <w:t>have</w:t>
+      </w:r>
+      <w:proofErr w:type="spellEnd"/>
+      <w:r>
+        <w:rPr>
+          <w:rFonts w:ascii="Calibri" w:hAnsi="Calibri" w:cs="Calibri"/>
+        </w:rPr>
+        <w:t xml:space="preserve"> </w:t>
+      </w:r>
+      <w:proofErr w:type="spellStart"/>
+      <w:r>
+        <w:rPr>
+          <w:rFonts w:ascii="Calibri" w:hAnsi="Calibri" w:cs="Calibri"/>
+        </w:rPr>
+        <w:t>you</w:t>
+      </w:r>
+      <w:proofErr w:type="spellEnd"/>
+      <w:r>
+        <w:rPr>
+          <w:rFonts w:ascii="Calibri" w:hAnsi="Calibri" w:cs="Calibri"/>
+        </w:rPr>
+        <w:t xml:space="preserve"> a </w:t>
+      </w:r>
+      <w:proofErr w:type="spellStart"/>
+      <w:r>
+        <w:rPr>
+          <w:rFonts w:ascii="Calibri" w:hAnsi="Calibri" w:cs="Calibri"/>
+        </w:rPr>
+        <w:t>great</w:t>
+      </w:r>
+      <w:proofErr w:type="spellEnd"/>
+      <w:r>
+        <w:rPr>
+          <w:rFonts w:ascii="Calibri" w:hAnsi="Calibri" w:cs="Calibri"/>
+        </w:rPr>
+        <w:t xml:space="preserve"> idea of my </w:t>
+      </w:r>
+      <w:proofErr w:type="spellStart"/>
+      <w:r>
+        <w:rPr>
+          <w:rFonts w:ascii="Calibri" w:hAnsi="Calibri" w:cs="Calibri"/>
+        </w:rPr>
+        <w:t>capacities</w:t>
+      </w:r>
+      <w:proofErr w:type="spellEnd"/>
+      <w:r>
+        <w:rPr>
+          <w:rFonts w:ascii="Calibri" w:hAnsi="Calibri" w:cs="Calibri"/>
+        </w:rPr>
+        <w:t xml:space="preserve"> </w:t>
+      </w:r>
+      <w:proofErr w:type="spellStart"/>
+      <w:r>
+        <w:rPr>
+          <w:rFonts w:ascii="Calibri" w:hAnsi="Calibri" w:cs="Calibri"/>
+        </w:rPr>
+        <w:t>after</w:t>
+      </w:r>
+      <w:proofErr w:type="spellEnd"/>
+      <w:r>
+        <w:rPr>
+          <w:rFonts w:ascii="Calibri" w:hAnsi="Calibri" w:cs="Calibri"/>
+        </w:rPr>
+        <w:t xml:space="preserve"> </w:t>
+      </w:r>
+      <w:proofErr w:type="spellStart"/>
+      <w:r>
+        <w:rPr>
+          <w:rFonts w:ascii="Calibri" w:hAnsi="Calibri" w:cs="Calibri"/>
+        </w:rPr>
+        <w:t>reading</w:t>
+      </w:r>
+      <w:proofErr w:type="spellEnd"/>
+      <w:r>
+        <w:rPr>
+          <w:rFonts w:ascii="Calibri" w:hAnsi="Calibri" w:cs="Calibri"/>
+        </w:rPr>
+        <w:t xml:space="preserve"> </w:t>
+      </w:r>
+      <w:proofErr w:type="spellStart"/>
+      <w:r>
+        <w:rPr>
+          <w:rFonts w:ascii="Calibri" w:hAnsi="Calibri" w:cs="Calibri"/>
+        </w:rPr>
+        <w:t>this</w:t>
+      </w:r>
+      <w:proofErr w:type="spellEnd"/>
+      <w:r>
+        <w:rPr>
+          <w:rFonts w:ascii="Calibri" w:hAnsi="Calibri" w:cs="Calibri"/>
+        </w:rPr>
+        <w:t xml:space="preserve"> </w:t>
+      </w:r>
+      <w:proofErr w:type="spellStart"/>
+      <w:r>
+        <w:rPr>
+          <w:rFonts w:ascii="Calibri" w:hAnsi="Calibri" w:cs="Calibri"/>
+        </w:rPr>
+        <w:t>letter</w:t>
+      </w:r>
+      <w:proofErr w:type="spellEnd"/>
+      <w:r>
+        <w:rPr>
+          <w:rFonts w:ascii="Calibri" w:hAnsi="Calibri" w:cs="Calibri"/>
+        </w:rPr>
+        <w:t xml:space="preserve">. I </w:t>
+      </w:r>
+      <w:proofErr w:type="spellStart"/>
+      <w:r>
+        <w:rPr>
+          <w:rFonts w:ascii="Calibri" w:hAnsi="Calibri" w:cs="Calibri"/>
+        </w:rPr>
+        <w:t>would</w:t>
+      </w:r>
+      <w:proofErr w:type="spellEnd"/>
+      <w:r>
+        <w:rPr>
+          <w:rFonts w:ascii="Calibri" w:hAnsi="Calibri" w:cs="Calibri"/>
+        </w:rPr>
+        <w:t xml:space="preserve"> </w:t>
+      </w:r>
+      <w:proofErr w:type="spellStart"/>
+      <w:r>
+        <w:rPr>
+          <w:rFonts w:ascii="Calibri" w:hAnsi="Calibri" w:cs="Calibri"/>
+        </w:rPr>
+        <w:t>like</w:t>
+      </w:r>
+      <w:proofErr w:type="spellEnd"/>
+      <w:r>
+        <w:rPr>
+          <w:rFonts w:ascii="Calibri" w:hAnsi="Calibri" w:cs="Calibri"/>
+        </w:rPr>
+        <w:t xml:space="preserve"> to </w:t>
       </w:r>
       <w:r>
         <w:rPr>
@@ -12938,6 +15951,7 @@
         </w:rPr>
         <w:t> my </w:t>
       </w:r>
+      <w:proofErr w:type="spellStart"/>
       <w:r>
         <w:rPr>
           <w:rStyle w:val="letter-body-bold"/>
@@ -12945,13 +15959,76 @@
           <w:b/>
           <w:bCs/>
         </w:rPr>
-        <w:t>motivation and enthusiasm</w:t>
-      </w:r>
-      <w:r>
-        <w:rPr>
-          <w:rFonts w:ascii="Calibri" w:hAnsi="Calibri" w:cs="Calibri"/>
-        </w:rPr>
-        <w:t> in an introductory meeting.</w:t>
+        <w:t>motivation</w:t>
+      </w:r>
+      <w:proofErr w:type="spellEnd"/>
+      <w:r>
+        <w:rPr>
+          <w:rStyle w:val="letter-body-bold"/>
+          <w:rFonts w:ascii="Calibri" w:hAnsi="Calibri" w:cs="Calibri"/>
+          <w:b/>
+          <w:bCs/>
+        </w:rPr>
+        <w:t xml:space="preserve"> and </w:t>
+      </w:r>
+      <w:proofErr w:type="spellStart"/>
+      <w:r>
+        <w:rPr>
+          <w:rStyle w:val="letter-body-bold"/>
+          <w:rFonts w:ascii="Calibri" w:hAnsi="Calibri" w:cs="Calibri"/>
+          <w:b/>
+          <w:bCs/>
+        </w:rPr>
+        <w:t>enthusiasm</w:t>
+      </w:r>
+      <w:proofErr w:type="spellEnd"/>
+      <w:r>
+        <w:rPr>
+          <w:rFonts w:ascii="Calibri" w:hAnsi="Calibri" w:cs="Calibri"/>
+        </w:rPr>
+        <w:t xml:space="preserve"> in </w:t>
+      </w:r>
+      <w:proofErr w:type="spellStart"/>
+      <w:r>
+        <w:rPr>
+          <w:rFonts w:ascii="Calibri" w:hAnsi="Calibri" w:cs="Calibri"/>
+        </w:rPr>
+        <w:t>an</w:t>
+      </w:r>
+      <w:proofErr w:type="spellEnd"/>
+      <w:r>
+        <w:rPr>
+          <w:rFonts w:ascii="Calibri" w:hAnsi="Calibri" w:cs="Calibri"/>
+        </w:rPr>
+        <w:t xml:space="preserve"> </w:t>
+      </w:r>
+      <w:proofErr w:type="spellStart"/>
+      <w:r>
+        <w:rPr>
+          <w:rFonts w:ascii="Calibri" w:hAnsi="Calibri" w:cs="Calibri"/>
+        </w:rPr>
+        <w:t>introductory</w:t>
+      </w:r>
+      <w:proofErr w:type="spellEnd"/>
+      <w:r>
+        <w:rPr>
+          <w:rFonts w:ascii="Calibri" w:hAnsi="Calibri" w:cs="Calibri"/>
+        </w:rPr>
+        <w:t xml:space="preserve"> </w:t>
+      </w:r>
+      <w:proofErr w:type="spellStart"/>
+      <w:r>
+        <w:rPr>
+          <w:rFonts w:ascii="Calibri" w:hAnsi="Calibri" w:cs="Calibri"/>
+        </w:rPr>
+        <w:t>meeting</w:t>
+      </w:r>
+      <w:proofErr w:type="spellEnd"/>
+      <w:r>
+        <w:rPr>
+          <w:rFonts w:ascii="Calibri" w:hAnsi="Calibri" w:cs="Calibri"/>
+        </w:rPr>
+        <w:t>.</w:t>
       </w:r>
     </w:p>
     <w:p>
@@ -12961,12 +16038,28 @@
           <w:rFonts w:ascii="Calibri" w:hAnsi="Calibri" w:cs="Calibri"/>
         </w:rPr>
       </w:pPr>
-      <w:r>
-        <w:rPr>
-          <w:rFonts w:ascii="Calibri" w:hAnsi="Calibri" w:cs="Calibri"/>
-        </w:rPr>
-        <w:t>Kind regards</w:t>
-      </w:r>
+      <w:proofErr w:type="spellStart"/>
+      <w:r>
+        <w:rPr>
+          <w:rFonts w:ascii="Calibri" w:hAnsi="Calibri" w:cs="Calibri"/>
+        </w:rPr>
+        <w:t>Kind</w:t>
+      </w:r>
+      <w:proofErr w:type="spellEnd"/>
+      <w:r>
+        <w:rPr>
+          <w:rFonts w:ascii="Calibri" w:hAnsi="Calibri" w:cs="Calibri"/>
+        </w:rPr>
+        <w:t xml:space="preserve"> </w:t>
+      </w:r>
+      <w:proofErr w:type="spellStart"/>
+      <w:r>
+        <w:rPr>
+          <w:rFonts w:ascii="Calibri" w:hAnsi="Calibri" w:cs="Calibri"/>
+        </w:rPr>
+        <w:t>regards</w:t>
+      </w:r>
+      <w:proofErr w:type="spellEnd"/>
     </w:p>
     <w:p>
       <w:pPr>
@@ -13068,28 +16161,28 @@
         <v:path o:extrusionok="f" gradientshapeok="t" o:connecttype="rect"/>
         <o:lock v:ext="edit" aspectratio="t"/>
       </v:shapetype>
-      <v:shape id="_x0000_i1270" type="#_x0000_t75" style="width:294.7pt;height:294.7pt" o:bullet="t">
+      <v:shape id="_x0000_i1210" type="#_x0000_t75" style="width:294.7pt;height:294.7pt" o:bullet="t">
         <v:imagedata r:id="rId1" o:title="mailbox"/>
       </v:shape>
     </w:pict>
   </w:numPicBullet>
   <w:numPicBullet w:numPicBulletId="1">
     <w:pict>
-      <v:shape id="_x0000_i1271" type="#_x0000_t75" style="width:409.65pt;height:409.65pt" o:bullet="t">
+      <v:shape id="_x0000_i1211" type="#_x0000_t75" style="width:409.65pt;height:409.65pt" o:bullet="t">
         <v:imagedata r:id="rId2" o:title="telephone"/>
       </v:shape>
     </w:pict>
   </w:numPicBullet>
   <w:numPicBullet w:numPicBulletId="2">
     <w:pict>
-      <v:shape id="_x0000_i1272" type="#_x0000_t75" style="width:383.95pt;height:383.95pt" o:bullet="t">
+      <v:shape id="_x0000_i1212" type="#_x0000_t75" style="width:383.95pt;height:383.95pt" o:bullet="t">
         <v:imagedata r:id="rId3" o:title="car"/>
       </v:shape>
     </w:pict>
   </w:numPicBullet>
   <w:numPicBullet w:numPicBulletId="3">
     <w:pict>
-      <v:shape id="_x0000_i1273" type="#_x0000_t75" style="width:409.65pt;height:409.65pt" o:bullet="t">
+      <v:shape id="_x0000_i1213" type="#_x0000_t75" style="width:409.65pt;height:409.65pt" o:bullet="t">
         <v:imagedata r:id="rId4" o:title="email"/>
       </v:shape>
     </w:pict>

</xml_diff>

<commit_message>
Added JavaScript skills hyperlinks.
</commit_message>
<xml_diff>
--- a/cv.en.sitko patryk.docx
+++ b/cv.en.sitko patryk.docx
@@ -6036,52 +6036,58 @@
           </w14:textOutline>
         </w:rPr>
       </w:pPr>
-      <w:proofErr w:type="spellStart"/>
-      <w:r>
-        <w:rPr>
-          <w:bCs/>
-          <w:color w:val="5B9BD5"/>
-          <w:sz w:val="32"/>
-          <w:szCs w:val="32"/>
-          <w14:shadow w14:blurRad="12700" w14:dist="38100" w14:dir="2700000" w14:sx="100000" w14:sy="100000" w14:kx="0" w14:ky="0" w14:algn="tl">
-            <w14:schemeClr w14:val="accent5">
-              <w14:lumMod w14:val="60000"/>
-              <w14:lumOff w14:val="40000"/>
-            </w14:schemeClr>
-          </w14:shadow>
-          <w14:textOutline w14:w="9525" w14:cap="flat" w14:cmpd="sng" w14:algn="ctr">
-            <w14:solidFill>
-              <w14:srgbClr w14:val="5B9BD5"/>
-            </w14:solidFill>
-            <w14:prstDash w14:val="solid"/>
-            <w14:round/>
-          </w14:textOutline>
-        </w:rPr>
-        <w:t>React</w:t>
-      </w:r>
-      <w:proofErr w:type="spellEnd"/>
-      <w:r>
-        <w:rPr>
-          <w:bCs/>
-          <w:color w:val="5B9BD5"/>
-          <w:sz w:val="32"/>
-          <w:szCs w:val="32"/>
-          <w14:shadow w14:blurRad="12700" w14:dist="38100" w14:dir="2700000" w14:sx="100000" w14:sy="100000" w14:kx="0" w14:ky="0" w14:algn="tl">
-            <w14:schemeClr w14:val="accent5">
-              <w14:lumMod w14:val="60000"/>
-              <w14:lumOff w14:val="40000"/>
-            </w14:schemeClr>
-          </w14:shadow>
-          <w14:textOutline w14:w="9525" w14:cap="flat" w14:cmpd="sng" w14:algn="ctr">
-            <w14:solidFill>
-              <w14:srgbClr w14:val="5B9BD5"/>
-            </w14:solidFill>
-            <w14:prstDash w14:val="solid"/>
-            <w14:round/>
-          </w14:textOutline>
-        </w:rPr>
-        <w:t>:</w:t>
-      </w:r>
+      <w:hyperlink r:id="rId18" w:history="1">
+        <w:proofErr w:type="spellStart"/>
+        <w:r>
+          <w:rPr>
+            <w:rStyle w:val="Hipercze"/>
+            <w:bCs/>
+            <w:color w:val="5B9BD5"/>
+            <w:sz w:val="32"/>
+            <w:szCs w:val="32"/>
+            <w:u w:val="none"/>
+            <w14:shadow w14:blurRad="12700" w14:dist="38100" w14:dir="2700000" w14:sx="100000" w14:sy="100000" w14:kx="0" w14:ky="0" w14:algn="tl">
+              <w14:schemeClr w14:val="accent5">
+                <w14:lumMod w14:val="60000"/>
+                <w14:lumOff w14:val="40000"/>
+              </w14:schemeClr>
+            </w14:shadow>
+            <w14:textOutline w14:w="9525" w14:cap="flat" w14:cmpd="sng" w14:algn="ctr">
+              <w14:solidFill>
+                <w14:srgbClr w14:val="5B9BD5"/>
+              </w14:solidFill>
+              <w14:prstDash w14:val="solid"/>
+              <w14:round/>
+            </w14:textOutline>
+          </w:rPr>
+          <w:t>React</w:t>
+        </w:r>
+        <w:proofErr w:type="spellEnd"/>
+        <w:r>
+          <w:rPr>
+            <w:rStyle w:val="Hipercze"/>
+            <w:bCs/>
+            <w:color w:val="5B9BD5"/>
+            <w:sz w:val="32"/>
+            <w:szCs w:val="32"/>
+            <w:u w:val="none"/>
+            <w14:shadow w14:blurRad="12700" w14:dist="38100" w14:dir="2700000" w14:sx="100000" w14:sy="100000" w14:kx="0" w14:ky="0" w14:algn="tl">
+              <w14:schemeClr w14:val="accent5">
+                <w14:lumMod w14:val="60000"/>
+                <w14:lumOff w14:val="40000"/>
+              </w14:schemeClr>
+            </w14:shadow>
+            <w14:textOutline w14:w="9525" w14:cap="flat" w14:cmpd="sng" w14:algn="ctr">
+              <w14:solidFill>
+                <w14:srgbClr w14:val="5B9BD5"/>
+              </w14:solidFill>
+              <w14:prstDash w14:val="solid"/>
+              <w14:round/>
+            </w14:textOutline>
+          </w:rPr>
+          <w:t>:</w:t>
+        </w:r>
+      </w:hyperlink>
       <w:r>
         <w:rPr>
           <w:rStyle w:val="Hipercze"/>
@@ -6240,30 +6246,32 @@
         </w:rPr>
         <w:t xml:space="preserve">     </w:t>
       </w:r>
-      <w:r>
-        <w:rPr>
-          <w:rStyle w:val="Hipercze"/>
-          <w:b/>
-          <w:color w:val="5B9BD5"/>
-          <w:sz w:val="32"/>
-          <w:szCs w:val="32"/>
-          <w:u w:val="none"/>
-          <w14:shadow w14:blurRad="12700" w14:dist="38100" w14:dir="2700000" w14:sx="100000" w14:sy="100000" w14:kx="0" w14:ky="0" w14:algn="tl">
-            <w14:schemeClr w14:val="accent5">
-              <w14:lumMod w14:val="60000"/>
-              <w14:lumOff w14:val="40000"/>
-            </w14:schemeClr>
-          </w14:shadow>
-          <w14:textOutline w14:w="9525" w14:cap="flat" w14:cmpd="sng" w14:algn="ctr">
-            <w14:solidFill>
-              <w14:srgbClr w14:val="5B9BD5"/>
-            </w14:solidFill>
-            <w14:prstDash w14:val="solid"/>
-            <w14:round/>
-          </w14:textOutline>
-        </w:rPr>
-        <w:t>Express</w:t>
-      </w:r>
+      <w:hyperlink r:id="rId19" w:history="1">
+        <w:r>
+          <w:rPr>
+            <w:rStyle w:val="Hipercze"/>
+            <w:b/>
+            <w:color w:val="5B9BD5"/>
+            <w:sz w:val="32"/>
+            <w:szCs w:val="32"/>
+            <w:u w:val="none"/>
+            <w14:shadow w14:blurRad="12700" w14:dist="38100" w14:dir="2700000" w14:sx="100000" w14:sy="100000" w14:kx="0" w14:ky="0" w14:algn="tl">
+              <w14:schemeClr w14:val="accent5">
+                <w14:lumMod w14:val="60000"/>
+                <w14:lumOff w14:val="40000"/>
+              </w14:schemeClr>
+            </w14:shadow>
+            <w14:textOutline w14:w="9525" w14:cap="flat" w14:cmpd="sng" w14:algn="ctr">
+              <w14:solidFill>
+                <w14:srgbClr w14:val="5B9BD5"/>
+              </w14:solidFill>
+              <w14:prstDash w14:val="solid"/>
+              <w14:round/>
+            </w14:textOutline>
+          </w:rPr>
+          <w:t>Express</w:t>
+        </w:r>
+      </w:hyperlink>
       <w:r>
         <w:rPr>
           <w:rStyle w:val="Hipercze"/>
@@ -6360,30 +6368,32 @@
         </w:rPr>
         <w:t xml:space="preserve">    </w:t>
       </w:r>
-      <w:r>
-        <w:rPr>
-          <w:rStyle w:val="Hipercze"/>
-          <w:b/>
-          <w:color w:val="5B9BD5"/>
-          <w:sz w:val="32"/>
-          <w:szCs w:val="32"/>
-          <w:u w:val="none"/>
-          <w14:shadow w14:blurRad="12700" w14:dist="38100" w14:dir="2700000" w14:sx="100000" w14:sy="100000" w14:kx="0" w14:ky="0" w14:algn="tl">
-            <w14:schemeClr w14:val="accent5">
-              <w14:lumMod w14:val="60000"/>
-              <w14:lumOff w14:val="40000"/>
-            </w14:schemeClr>
-          </w14:shadow>
-          <w14:textOutline w14:w="9525" w14:cap="flat" w14:cmpd="sng" w14:algn="ctr">
-            <w14:solidFill>
-              <w14:srgbClr w14:val="5B9BD5"/>
-            </w14:solidFill>
-            <w14:prstDash w14:val="solid"/>
-            <w14:round/>
-          </w14:textOutline>
-        </w:rPr>
-        <w:t>Sockets.io</w:t>
-      </w:r>
+      <w:hyperlink r:id="rId20" w:history="1">
+        <w:r>
+          <w:rPr>
+            <w:rStyle w:val="Hipercze"/>
+            <w:b/>
+            <w:color w:val="5B9BD5"/>
+            <w:sz w:val="32"/>
+            <w:szCs w:val="32"/>
+            <w:u w:val="none"/>
+            <w14:shadow w14:blurRad="12700" w14:dist="38100" w14:dir="2700000" w14:sx="100000" w14:sy="100000" w14:kx="0" w14:ky="0" w14:algn="tl">
+              <w14:schemeClr w14:val="accent5">
+                <w14:lumMod w14:val="60000"/>
+                <w14:lumOff w14:val="40000"/>
+              </w14:schemeClr>
+            </w14:shadow>
+            <w14:textOutline w14:w="9525" w14:cap="flat" w14:cmpd="sng" w14:algn="ctr">
+              <w14:solidFill>
+                <w14:srgbClr w14:val="5B9BD5"/>
+              </w14:solidFill>
+              <w14:prstDash w14:val="solid"/>
+              <w14:round/>
+            </w14:textOutline>
+          </w:rPr>
+          <w:t>Sockets.io</w:t>
+        </w:r>
+      </w:hyperlink>
     </w:p>
     <w:p>
       <w:pPr>
@@ -6414,52 +6424,58 @@
           </w14:textOutline>
         </w:rPr>
       </w:pPr>
-      <w:r>
-        <w:rPr>
-          <w:bCs/>
-          <w:color w:val="5B9BD5"/>
-          <w:sz w:val="32"/>
-          <w:szCs w:val="32"/>
-          <w14:shadow w14:blurRad="12700" w14:dist="38100" w14:dir="2700000" w14:sx="100000" w14:sy="100000" w14:kx="0" w14:ky="0" w14:algn="tl">
-            <w14:schemeClr w14:val="accent5">
-              <w14:lumMod w14:val="60000"/>
-              <w14:lumOff w14:val="40000"/>
-            </w14:schemeClr>
-          </w14:shadow>
-          <w14:textOutline w14:w="9525" w14:cap="flat" w14:cmpd="sng" w14:algn="ctr">
-            <w14:solidFill>
-              <w14:srgbClr w14:val="5B9BD5"/>
-            </w14:solidFill>
-            <w14:prstDash w14:val="solid"/>
-            <w14:round/>
-          </w14:textOutline>
-        </w:rPr>
-        <w:t>-</w:t>
-      </w:r>
-      <w:proofErr w:type="spellStart"/>
-      <w:r>
-        <w:rPr>
-          <w:bCs/>
-          <w:color w:val="5B9BD5"/>
-          <w:sz w:val="32"/>
-          <w:szCs w:val="32"/>
-          <w14:shadow w14:blurRad="12700" w14:dist="38100" w14:dir="2700000" w14:sx="100000" w14:sy="100000" w14:kx="0" w14:ky="0" w14:algn="tl">
-            <w14:schemeClr w14:val="accent5">
-              <w14:lumMod w14:val="60000"/>
-              <w14:lumOff w14:val="40000"/>
-            </w14:schemeClr>
-          </w14:shadow>
-          <w14:textOutline w14:w="9525" w14:cap="flat" w14:cmpd="sng" w14:algn="ctr">
-            <w14:solidFill>
-              <w14:srgbClr w14:val="5B9BD5"/>
-            </w14:solidFill>
-            <w14:prstDash w14:val="solid"/>
-            <w14:round/>
-          </w14:textOutline>
-        </w:rPr>
-        <w:t>Redux</w:t>
-      </w:r>
-      <w:proofErr w:type="spellEnd"/>
+      <w:hyperlink r:id="rId21" w:history="1">
+        <w:r>
+          <w:rPr>
+            <w:rStyle w:val="Hipercze"/>
+            <w:bCs/>
+            <w:color w:val="00B0F0"/>
+            <w:sz w:val="32"/>
+            <w:szCs w:val="32"/>
+            <w:u w:val="none"/>
+            <w14:shadow w14:blurRad="12700" w14:dist="38100" w14:dir="2700000" w14:sx="100000" w14:sy="100000" w14:kx="0" w14:ky="0" w14:algn="tl">
+              <w14:schemeClr w14:val="accent5">
+                <w14:lumMod w14:val="60000"/>
+                <w14:lumOff w14:val="40000"/>
+              </w14:schemeClr>
+            </w14:shadow>
+            <w14:textOutline w14:w="9525" w14:cap="flat" w14:cmpd="sng" w14:algn="ctr">
+              <w14:solidFill>
+                <w14:srgbClr w14:val="5B9BD5"/>
+              </w14:solidFill>
+              <w14:prstDash w14:val="solid"/>
+              <w14:round/>
+            </w14:textOutline>
+          </w:rPr>
+          <w:t>-</w:t>
+        </w:r>
+        <w:proofErr w:type="spellStart"/>
+        <w:r>
+          <w:rPr>
+            <w:rStyle w:val="Hipercze"/>
+            <w:bCs/>
+            <w:color w:val="00B0F0"/>
+            <w:sz w:val="32"/>
+            <w:szCs w:val="32"/>
+            <w:u w:val="none"/>
+            <w14:shadow w14:blurRad="12700" w14:dist="38100" w14:dir="2700000" w14:sx="100000" w14:sy="100000" w14:kx="0" w14:ky="0" w14:algn="tl">
+              <w14:schemeClr w14:val="accent5">
+                <w14:lumMod w14:val="60000"/>
+                <w14:lumOff w14:val="40000"/>
+              </w14:schemeClr>
+            </w14:shadow>
+            <w14:textOutline w14:w="9525" w14:cap="flat" w14:cmpd="sng" w14:algn="ctr">
+              <w14:solidFill>
+                <w14:srgbClr w14:val="5B9BD5"/>
+              </w14:solidFill>
+              <w14:prstDash w14:val="solid"/>
+              <w14:round/>
+            </w14:textOutline>
+          </w:rPr>
+          <w:t>Redux</w:t>
+        </w:r>
+        <w:proofErr w:type="spellEnd"/>
+      </w:hyperlink>
       <w:r>
         <w:rPr>
           <w:bCs/>
@@ -6574,32 +6590,34 @@
         </w:rPr>
         <w:t xml:space="preserve">     </w:t>
       </w:r>
-      <w:proofErr w:type="spellStart"/>
-      <w:r>
-        <w:rPr>
-          <w:rStyle w:val="Hipercze"/>
-          <w:b/>
-          <w:color w:val="5B9BD5"/>
-          <w:sz w:val="32"/>
-          <w:szCs w:val="32"/>
-          <w:u w:val="none"/>
-          <w14:shadow w14:blurRad="12700" w14:dist="38100" w14:dir="2700000" w14:sx="100000" w14:sy="100000" w14:kx="0" w14:ky="0" w14:algn="tl">
-            <w14:schemeClr w14:val="accent5">
-              <w14:lumMod w14:val="60000"/>
-              <w14:lumOff w14:val="40000"/>
-            </w14:schemeClr>
-          </w14:shadow>
-          <w14:textOutline w14:w="9525" w14:cap="flat" w14:cmpd="sng" w14:algn="ctr">
-            <w14:solidFill>
-              <w14:srgbClr w14:val="5B9BD5"/>
-            </w14:solidFill>
-            <w14:prstDash w14:val="solid"/>
-            <w14:round/>
-          </w14:textOutline>
-        </w:rPr>
-        <w:t>Electron</w:t>
-      </w:r>
-      <w:proofErr w:type="spellEnd"/>
+      <w:hyperlink r:id="rId22" w:history="1">
+        <w:proofErr w:type="spellStart"/>
+        <w:r>
+          <w:rPr>
+            <w:rStyle w:val="Hipercze"/>
+            <w:b/>
+            <w:color w:val="5B9BD5"/>
+            <w:sz w:val="32"/>
+            <w:szCs w:val="32"/>
+            <w:u w:val="none"/>
+            <w14:shadow w14:blurRad="12700" w14:dist="38100" w14:dir="2700000" w14:sx="100000" w14:sy="100000" w14:kx="0" w14:ky="0" w14:algn="tl">
+              <w14:schemeClr w14:val="accent5">
+                <w14:lumMod w14:val="60000"/>
+                <w14:lumOff w14:val="40000"/>
+              </w14:schemeClr>
+            </w14:shadow>
+            <w14:textOutline w14:w="9525" w14:cap="flat" w14:cmpd="sng" w14:algn="ctr">
+              <w14:solidFill>
+                <w14:srgbClr w14:val="5B9BD5"/>
+              </w14:solidFill>
+              <w14:prstDash w14:val="solid"/>
+              <w14:round/>
+            </w14:textOutline>
+          </w:rPr>
+          <w:t>Electron</w:t>
+        </w:r>
+        <w:proofErr w:type="spellEnd"/>
+      </w:hyperlink>
       <w:r>
         <w:rPr>
           <w:rStyle w:val="Hipercze"/>
@@ -6672,32 +6690,34 @@
         </w:rPr>
         <w:t xml:space="preserve">     </w:t>
       </w:r>
-      <w:proofErr w:type="spellStart"/>
-      <w:r>
-        <w:rPr>
-          <w:rStyle w:val="Hipercze"/>
-          <w:b/>
-          <w:color w:val="5B9BD5"/>
-          <w:sz w:val="32"/>
-          <w:szCs w:val="32"/>
-          <w:u w:val="none"/>
-          <w14:shadow w14:blurRad="12700" w14:dist="38100" w14:dir="2700000" w14:sx="100000" w14:sy="100000" w14:kx="0" w14:ky="0" w14:algn="tl">
-            <w14:schemeClr w14:val="accent5">
-              <w14:lumMod w14:val="60000"/>
-              <w14:lumOff w14:val="40000"/>
-            </w14:schemeClr>
-          </w14:shadow>
-          <w14:textOutline w14:w="9525" w14:cap="flat" w14:cmpd="sng" w14:algn="ctr">
-            <w14:solidFill>
-              <w14:srgbClr w14:val="5B9BD5"/>
-            </w14:solidFill>
-            <w14:prstDash w14:val="solid"/>
-            <w14:round/>
-          </w14:textOutline>
-        </w:rPr>
-        <w:t>NodeJS</w:t>
-      </w:r>
-      <w:proofErr w:type="spellEnd"/>
+      <w:hyperlink r:id="rId23" w:history="1">
+        <w:proofErr w:type="spellStart"/>
+        <w:r>
+          <w:rPr>
+            <w:rStyle w:val="Hipercze"/>
+            <w:b/>
+            <w:color w:val="5B9BD5"/>
+            <w:sz w:val="32"/>
+            <w:szCs w:val="32"/>
+            <w:u w:val="none"/>
+            <w14:shadow w14:blurRad="12700" w14:dist="38100" w14:dir="2700000" w14:sx="100000" w14:sy="100000" w14:kx="0" w14:ky="0" w14:algn="tl">
+              <w14:schemeClr w14:val="accent5">
+                <w14:lumMod w14:val="60000"/>
+                <w14:lumOff w14:val="40000"/>
+              </w14:schemeClr>
+            </w14:shadow>
+            <w14:textOutline w14:w="9525" w14:cap="flat" w14:cmpd="sng" w14:algn="ctr">
+              <w14:solidFill>
+                <w14:srgbClr w14:val="5B9BD5"/>
+              </w14:solidFill>
+              <w14:prstDash w14:val="solid"/>
+              <w14:round/>
+            </w14:textOutline>
+          </w:rPr>
+          <w:t>NodeJS</w:t>
+        </w:r>
+        <w:proofErr w:type="spellEnd"/>
+      </w:hyperlink>
     </w:p>
     <w:p>
       <w:pPr>
@@ -6728,50 +6748,56 @@
           </w14:textOutline>
         </w:rPr>
       </w:pPr>
-      <w:r>
-        <w:rPr>
-          <w:bCs/>
-          <w:color w:val="5B9BD5"/>
-          <w:sz w:val="32"/>
-          <w:szCs w:val="32"/>
-          <w14:shadow w14:blurRad="12700" w14:dist="38100" w14:dir="2700000" w14:sx="100000" w14:sy="100000" w14:kx="0" w14:ky="0" w14:algn="tl">
-            <w14:schemeClr w14:val="accent5">
-              <w14:lumMod w14:val="60000"/>
-              <w14:lumOff w14:val="40000"/>
-            </w14:schemeClr>
-          </w14:shadow>
-          <w14:textOutline w14:w="9525" w14:cap="flat" w14:cmpd="sng" w14:algn="ctr">
-            <w14:solidFill>
-              <w14:srgbClr w14:val="5B9BD5"/>
-            </w14:solidFill>
-            <w14:prstDash w14:val="solid"/>
-            <w14:round/>
-          </w14:textOutline>
-        </w:rPr>
-        <w:t>-</w:t>
-      </w:r>
-      <w:r>
-        <w:rPr>
-          <w:bCs/>
-          <w:color w:val="5B9BD5"/>
-          <w:sz w:val="32"/>
-          <w:szCs w:val="32"/>
-          <w14:shadow w14:blurRad="12700" w14:dist="38100" w14:dir="2700000" w14:sx="100000" w14:sy="100000" w14:kx="0" w14:ky="0" w14:algn="tl">
-            <w14:schemeClr w14:val="accent5">
-              <w14:lumMod w14:val="60000"/>
-              <w14:lumOff w14:val="40000"/>
-            </w14:schemeClr>
-          </w14:shadow>
-          <w14:textOutline w14:w="9525" w14:cap="flat" w14:cmpd="sng" w14:algn="ctr">
-            <w14:solidFill>
-              <w14:srgbClr w14:val="5B9BD5"/>
-            </w14:solidFill>
-            <w14:prstDash w14:val="solid"/>
-            <w14:round/>
-          </w14:textOutline>
-        </w:rPr>
-        <w:t>Router-Dom</w:t>
-      </w:r>
+      <w:hyperlink r:id="rId24" w:history="1">
+        <w:r>
+          <w:rPr>
+            <w:rStyle w:val="Hipercze"/>
+            <w:bCs/>
+            <w:color w:val="00B0F0"/>
+            <w:sz w:val="32"/>
+            <w:szCs w:val="32"/>
+            <w:u w:val="none"/>
+            <w14:shadow w14:blurRad="12700" w14:dist="38100" w14:dir="2700000" w14:sx="100000" w14:sy="100000" w14:kx="0" w14:ky="0" w14:algn="tl">
+              <w14:schemeClr w14:val="accent5">
+                <w14:lumMod w14:val="60000"/>
+                <w14:lumOff w14:val="40000"/>
+              </w14:schemeClr>
+            </w14:shadow>
+            <w14:textOutline w14:w="9525" w14:cap="flat" w14:cmpd="sng" w14:algn="ctr">
+              <w14:solidFill>
+                <w14:srgbClr w14:val="5B9BD5"/>
+              </w14:solidFill>
+              <w14:prstDash w14:val="solid"/>
+              <w14:round/>
+            </w14:textOutline>
+          </w:rPr>
+          <w:t>-</w:t>
+        </w:r>
+        <w:r>
+          <w:rPr>
+            <w:rStyle w:val="Hipercze"/>
+            <w:bCs/>
+            <w:color w:val="00B0F0"/>
+            <w:sz w:val="32"/>
+            <w:szCs w:val="32"/>
+            <w:u w:val="none"/>
+            <w14:shadow w14:blurRad="12700" w14:dist="38100" w14:dir="2700000" w14:sx="100000" w14:sy="100000" w14:kx="0" w14:ky="0" w14:algn="tl">
+              <w14:schemeClr w14:val="accent5">
+                <w14:lumMod w14:val="60000"/>
+                <w14:lumOff w14:val="40000"/>
+              </w14:schemeClr>
+            </w14:shadow>
+            <w14:textOutline w14:w="9525" w14:cap="flat" w14:cmpd="sng" w14:algn="ctr">
+              <w14:solidFill>
+                <w14:srgbClr w14:val="5B9BD5"/>
+              </w14:solidFill>
+              <w14:prstDash w14:val="solid"/>
+              <w14:round/>
+            </w14:textOutline>
+          </w:rPr>
+          <w:t>Router-Dom</w:t>
+        </w:r>
+      </w:hyperlink>
       <w:r>
         <w:rPr>
           <w:bCs/>
@@ -6864,32 +6890,34 @@
         </w:rPr>
         <w:t xml:space="preserve">     </w:t>
       </w:r>
-      <w:proofErr w:type="spellStart"/>
-      <w:r>
-        <w:rPr>
-          <w:rStyle w:val="Hipercze"/>
-          <w:b/>
-          <w:color w:val="5B9BD5"/>
-          <w:sz w:val="32"/>
-          <w:szCs w:val="32"/>
-          <w:u w:val="none"/>
-          <w14:shadow w14:blurRad="12700" w14:dist="38100" w14:dir="2700000" w14:sx="100000" w14:sy="100000" w14:kx="0" w14:ky="0" w14:algn="tl">
-            <w14:schemeClr w14:val="accent5">
-              <w14:lumMod w14:val="60000"/>
-              <w14:lumOff w14:val="40000"/>
-            </w14:schemeClr>
-          </w14:shadow>
-          <w14:textOutline w14:w="9525" w14:cap="flat" w14:cmpd="sng" w14:algn="ctr">
-            <w14:solidFill>
-              <w14:srgbClr w14:val="5B9BD5"/>
-            </w14:solidFill>
-            <w14:prstDash w14:val="solid"/>
-            <w14:round/>
-          </w14:textOutline>
-        </w:rPr>
-        <w:t>JQuery</w:t>
-      </w:r>
-      <w:proofErr w:type="spellEnd"/>
+      <w:hyperlink r:id="rId25" w:history="1">
+        <w:proofErr w:type="spellStart"/>
+        <w:r>
+          <w:rPr>
+            <w:rStyle w:val="Hipercze"/>
+            <w:b/>
+            <w:color w:val="5B9BD5"/>
+            <w:sz w:val="32"/>
+            <w:szCs w:val="32"/>
+            <w:u w:val="none"/>
+            <w14:shadow w14:blurRad="12700" w14:dist="38100" w14:dir="2700000" w14:sx="100000" w14:sy="100000" w14:kx="0" w14:ky="0" w14:algn="tl">
+              <w14:schemeClr w14:val="accent5">
+                <w14:lumMod w14:val="60000"/>
+                <w14:lumOff w14:val="40000"/>
+              </w14:schemeClr>
+            </w14:shadow>
+            <w14:textOutline w14:w="9525" w14:cap="flat" w14:cmpd="sng" w14:algn="ctr">
+              <w14:solidFill>
+                <w14:srgbClr w14:val="5B9BD5"/>
+              </w14:solidFill>
+              <w14:prstDash w14:val="solid"/>
+              <w14:round/>
+            </w14:textOutline>
+          </w:rPr>
+          <w:t>JQuery</w:t>
+        </w:r>
+        <w:proofErr w:type="spellEnd"/>
+      </w:hyperlink>
       <w:r>
         <w:rPr>
           <w:rStyle w:val="Hipercze"/>
@@ -7012,7 +7040,7 @@
         </w:rPr>
         <w:t xml:space="preserve"> </w:t>
       </w:r>
-      <w:hyperlink r:id="rId18" w:history="1">
+      <w:hyperlink r:id="rId26" w:history="1">
         <w:proofErr w:type="spellStart"/>
         <w:r>
           <w:rPr>
@@ -7092,7 +7120,34 @@
           </w14:textOutline>
         </w:rPr>
       </w:pPr>
-      <w:proofErr w:type="spellStart"/>
+      <w:hyperlink r:id="rId27" w:history="1">
+        <w:proofErr w:type="spellStart"/>
+        <w:r>
+          <w:rPr>
+            <w:rStyle w:val="Hipercze"/>
+            <w:bCs/>
+            <w:color w:val="00B0F0"/>
+            <w:sz w:val="32"/>
+            <w:szCs w:val="32"/>
+            <w:u w:val="none"/>
+            <w14:shadow w14:blurRad="12700" w14:dist="38100" w14:dir="2700000" w14:sx="100000" w14:sy="100000" w14:kx="0" w14:ky="0" w14:algn="tl">
+              <w14:schemeClr w14:val="accent5">
+                <w14:lumMod w14:val="60000"/>
+                <w14:lumOff w14:val="40000"/>
+              </w14:schemeClr>
+            </w14:shadow>
+            <w14:textOutline w14:w="9525" w14:cap="flat" w14:cmpd="sng" w14:algn="ctr">
+              <w14:solidFill>
+                <w14:srgbClr w14:val="5B9BD5"/>
+              </w14:solidFill>
+              <w14:prstDash w14:val="solid"/>
+              <w14:round/>
+            </w14:textOutline>
+          </w:rPr>
+          <w:t>Redux-thunk</w:t>
+        </w:r>
+        <w:proofErr w:type="spellEnd"/>
+      </w:hyperlink>
       <w:r>
         <w:rPr>
           <w:bCs/>
@@ -7113,9 +7168,106 @@
             <w14:round/>
           </w14:textOutline>
         </w:rPr>
-        <w:t>Redux-thunk</w:t>
-      </w:r>
-      <w:proofErr w:type="spellEnd"/>
+        <w:tab/>
+      </w:r>
+      <w:r>
+        <w:rPr>
+          <w:bCs/>
+          <w:color w:val="5B9BD5"/>
+          <w:sz w:val="32"/>
+          <w:szCs w:val="32"/>
+          <w14:shadow w14:blurRad="12700" w14:dist="38100" w14:dir="2700000" w14:sx="100000" w14:sy="100000" w14:kx="0" w14:ky="0" w14:algn="tl">
+            <w14:schemeClr w14:val="accent5">
+              <w14:lumMod w14:val="60000"/>
+              <w14:lumOff w14:val="40000"/>
+            </w14:schemeClr>
+          </w14:shadow>
+          <w14:textOutline w14:w="9525" w14:cap="flat" w14:cmpd="sng" w14:algn="ctr">
+            <w14:solidFill>
+              <w14:srgbClr w14:val="5B9BD5"/>
+            </w14:solidFill>
+            <w14:prstDash w14:val="solid"/>
+            <w14:round/>
+          </w14:textOutline>
+        </w:rPr>
+        <w:tab/>
+      </w:r>
+      <w:r>
+        <w:rPr>
+          <w:rStyle w:val="Hipercze"/>
+          <w:b/>
+          <w:color w:val="7030A0"/>
+          <w:sz w:val="20"/>
+          <w:szCs w:val="20"/>
+          <w:u w:val="none"/>
+          <w14:shadow w14:blurRad="12700" w14:dist="38100" w14:dir="2700000" w14:sx="100000" w14:sy="100000" w14:kx="0" w14:ky="0" w14:algn="tl">
+            <w14:schemeClr w14:val="accent5">
+              <w14:lumMod w14:val="60000"/>
+              <w14:lumOff w14:val="40000"/>
+            </w14:schemeClr>
+          </w14:shadow>
+          <w14:textOutline w14:w="9525" w14:cap="flat" w14:cmpd="sng" w14:algn="ctr">
+            <w14:solidFill>
+              <w14:srgbClr w14:val="5B9BD5"/>
+            </w14:solidFill>
+            <w14:prstDash w14:val="solid"/>
+            <w14:round/>
+          </w14:textOutline>
+        </w:rPr>
+        <w:t>•</w:t>
+      </w:r>
+      <w:r>
+        <w:rPr>
+          <w:rStyle w:val="Hipercze"/>
+          <w:b/>
+          <w:color w:val="000000" w:themeColor="text1"/>
+          <w:sz w:val="20"/>
+          <w:szCs w:val="20"/>
+          <w:u w:val="none"/>
+          <w14:shadow w14:blurRad="12700" w14:dist="38100" w14:dir="2700000" w14:sx="100000" w14:sy="100000" w14:kx="0" w14:ky="0" w14:algn="tl">
+            <w14:schemeClr w14:val="accent5">
+              <w14:lumMod w14:val="60000"/>
+              <w14:lumOff w14:val="40000"/>
+            </w14:schemeClr>
+          </w14:shadow>
+          <w14:textOutline w14:w="9525" w14:cap="flat" w14:cmpd="sng" w14:algn="ctr">
+            <w14:solidFill>
+              <w14:srgbClr w14:val="5B9BD5"/>
+            </w14:solidFill>
+            <w14:prstDash w14:val="solid"/>
+            <w14:round/>
+          </w14:textOutline>
+        </w:rPr>
+        <w:t xml:space="preserve">     </w:t>
+      </w:r>
+      <w:hyperlink r:id="rId28" w:history="1">
+        <w:proofErr w:type="spellStart"/>
+        <w:r>
+          <w:rPr>
+            <w:rStyle w:val="Hipercze"/>
+            <w:b/>
+            <w:color w:val="5B9BD5"/>
+            <w:sz w:val="32"/>
+            <w:szCs w:val="32"/>
+            <w:u w:val="none"/>
+            <w14:shadow w14:blurRad="12700" w14:dist="38100" w14:dir="2700000" w14:sx="100000" w14:sy="100000" w14:kx="0" w14:ky="0" w14:algn="tl">
+              <w14:schemeClr w14:val="accent5">
+                <w14:lumMod w14:val="60000"/>
+                <w14:lumOff w14:val="40000"/>
+              </w14:schemeClr>
+            </w14:shadow>
+            <w14:textOutline w14:w="9525" w14:cap="flat" w14:cmpd="sng" w14:algn="ctr">
+              <w14:solidFill>
+                <w14:srgbClr w14:val="5B9BD5"/>
+              </w14:solidFill>
+              <w14:prstDash w14:val="solid"/>
+              <w14:round/>
+            </w14:textOutline>
+          </w:rPr>
+          <w:t>Redux</w:t>
+        </w:r>
+        <w:proofErr w:type="spellEnd"/>
+      </w:hyperlink>
     </w:p>
     <w:p>
       <w:pPr>
@@ -7127,117 +7279,126 @@
         <w:spacing w:after="0"/>
         <w:rPr>
           <w:b/>
-          <w:color w:val="7030A0"/>
+          <w:color w:val="00B0F0"/>
           <w:sz w:val="40"/>
           <w:szCs w:val="40"/>
-          <w:u w:val="single"/>
-          <w14:shadow w14:blurRad="12700" w14:dist="38100" w14:dir="2700000" w14:sx="100000" w14:sy="100000" w14:kx="0" w14:ky="0" w14:algn="tl">
-            <w14:schemeClr w14:val="accent5">
-              <w14:lumMod w14:val="60000"/>
-              <w14:lumOff w14:val="40000"/>
-            </w14:schemeClr>
-          </w14:shadow>
-          <w14:textOutline w14:w="9525" w14:cap="flat" w14:cmpd="sng" w14:algn="ctr">
-            <w14:solidFill>
-              <w14:srgbClr w14:val="5B9BD5"/>
-            </w14:solidFill>
-            <w14:prstDash w14:val="solid"/>
-            <w14:round/>
-          </w14:textOutline>
-        </w:rPr>
-      </w:pPr>
-      <w:proofErr w:type="spellStart"/>
-      <w:r>
-        <w:rPr>
-          <w:bCs/>
-          <w:color w:val="5B9BD5"/>
-          <w:sz w:val="32"/>
-          <w:szCs w:val="32"/>
-          <w14:shadow w14:blurRad="12700" w14:dist="38100" w14:dir="2700000" w14:sx="100000" w14:sy="100000" w14:kx="0" w14:ky="0" w14:algn="tl">
-            <w14:schemeClr w14:val="accent5">
-              <w14:lumMod w14:val="60000"/>
-              <w14:lumOff w14:val="40000"/>
-            </w14:schemeClr>
-          </w14:shadow>
-          <w14:textOutline w14:w="9525" w14:cap="flat" w14:cmpd="sng" w14:algn="ctr">
-            <w14:solidFill>
-              <w14:srgbClr w14:val="5B9BD5"/>
-            </w14:solidFill>
-            <w14:prstDash w14:val="solid"/>
-            <w14:round/>
-          </w14:textOutline>
-        </w:rPr>
-        <w:t>Redux</w:t>
-      </w:r>
-      <w:proofErr w:type="spellEnd"/>
-      <w:r>
-        <w:rPr>
-          <w:bCs/>
-          <w:color w:val="5B9BD5"/>
-          <w:sz w:val="32"/>
-          <w:szCs w:val="32"/>
-          <w14:shadow w14:blurRad="12700" w14:dist="38100" w14:dir="2700000" w14:sx="100000" w14:sy="100000" w14:kx="0" w14:ky="0" w14:algn="tl">
-            <w14:schemeClr w14:val="accent5">
-              <w14:lumMod w14:val="60000"/>
-              <w14:lumOff w14:val="40000"/>
-            </w14:schemeClr>
-          </w14:shadow>
-          <w14:textOutline w14:w="9525" w14:cap="flat" w14:cmpd="sng" w14:algn="ctr">
-            <w14:solidFill>
-              <w14:srgbClr w14:val="5B9BD5"/>
-            </w14:solidFill>
-            <w14:prstDash w14:val="solid"/>
-            <w14:round/>
-          </w14:textOutline>
-        </w:rPr>
-        <w:t>-</w:t>
-      </w:r>
-      <w:proofErr w:type="spellStart"/>
-      <w:r>
-        <w:rPr>
-          <w:bCs/>
-          <w:color w:val="5B9BD5"/>
-          <w:sz w:val="32"/>
-          <w:szCs w:val="32"/>
-          <w14:shadow w14:blurRad="12700" w14:dist="38100" w14:dir="2700000" w14:sx="100000" w14:sy="100000" w14:kx="0" w14:ky="0" w14:algn="tl">
-            <w14:schemeClr w14:val="accent5">
-              <w14:lumMod w14:val="60000"/>
-              <w14:lumOff w14:val="40000"/>
-            </w14:schemeClr>
-          </w14:shadow>
-          <w14:textOutline w14:w="9525" w14:cap="flat" w14:cmpd="sng" w14:algn="ctr">
-            <w14:solidFill>
-              <w14:srgbClr w14:val="5B9BD5"/>
-            </w14:solidFill>
-            <w14:prstDash w14:val="solid"/>
-            <w14:round/>
-          </w14:textOutline>
-        </w:rPr>
-        <w:t>first</w:t>
-      </w:r>
-      <w:proofErr w:type="spellEnd"/>
-      <w:r>
-        <w:rPr>
-          <w:bCs/>
-          <w:color w:val="5B9BD5"/>
-          <w:sz w:val="32"/>
-          <w:szCs w:val="32"/>
-          <w14:shadow w14:blurRad="12700" w14:dist="38100" w14:dir="2700000" w14:sx="100000" w14:sy="100000" w14:kx="0" w14:ky="0" w14:algn="tl">
-            <w14:schemeClr w14:val="accent5">
-              <w14:lumMod w14:val="60000"/>
-              <w14:lumOff w14:val="40000"/>
-            </w14:schemeClr>
-          </w14:shadow>
-          <w14:textOutline w14:w="9525" w14:cap="flat" w14:cmpd="sng" w14:algn="ctr">
-            <w14:solidFill>
-              <w14:srgbClr w14:val="5B9BD5"/>
-            </w14:solidFill>
-            <w14:prstDash w14:val="solid"/>
-            <w14:round/>
-          </w14:textOutline>
-        </w:rPr>
-        <w:t>-routing</w:t>
-      </w:r>
+          <w14:shadow w14:blurRad="12700" w14:dist="38100" w14:dir="2700000" w14:sx="100000" w14:sy="100000" w14:kx="0" w14:ky="0" w14:algn="tl">
+            <w14:schemeClr w14:val="accent5">
+              <w14:lumMod w14:val="60000"/>
+              <w14:lumOff w14:val="40000"/>
+            </w14:schemeClr>
+          </w14:shadow>
+          <w14:textOutline w14:w="9525" w14:cap="flat" w14:cmpd="sng" w14:algn="ctr">
+            <w14:solidFill>
+              <w14:srgbClr w14:val="5B9BD5"/>
+            </w14:solidFill>
+            <w14:prstDash w14:val="solid"/>
+            <w14:round/>
+          </w14:textOutline>
+        </w:rPr>
+      </w:pPr>
+      <w:hyperlink r:id="rId29" w:history="1">
+        <w:proofErr w:type="spellStart"/>
+        <w:r>
+          <w:rPr>
+            <w:rStyle w:val="Hipercze"/>
+            <w:bCs/>
+            <w:color w:val="00B0F0"/>
+            <w:sz w:val="32"/>
+            <w:szCs w:val="32"/>
+            <w:u w:val="none"/>
+            <w14:shadow w14:blurRad="12700" w14:dist="38100" w14:dir="2700000" w14:sx="100000" w14:sy="100000" w14:kx="0" w14:ky="0" w14:algn="tl">
+              <w14:schemeClr w14:val="accent5">
+                <w14:lumMod w14:val="60000"/>
+                <w14:lumOff w14:val="40000"/>
+              </w14:schemeClr>
+            </w14:shadow>
+            <w14:textOutline w14:w="9525" w14:cap="flat" w14:cmpd="sng" w14:algn="ctr">
+              <w14:solidFill>
+                <w14:srgbClr w14:val="5B9BD5"/>
+              </w14:solidFill>
+              <w14:prstDash w14:val="solid"/>
+              <w14:round/>
+            </w14:textOutline>
+          </w:rPr>
+          <w:t>Redux</w:t>
+        </w:r>
+        <w:proofErr w:type="spellEnd"/>
+        <w:r>
+          <w:rPr>
+            <w:rStyle w:val="Hipercze"/>
+            <w:bCs/>
+            <w:color w:val="00B0F0"/>
+            <w:sz w:val="32"/>
+            <w:szCs w:val="32"/>
+            <w:u w:val="none"/>
+            <w14:shadow w14:blurRad="12700" w14:dist="38100" w14:dir="2700000" w14:sx="100000" w14:sy="100000" w14:kx="0" w14:ky="0" w14:algn="tl">
+              <w14:schemeClr w14:val="accent5">
+                <w14:lumMod w14:val="60000"/>
+                <w14:lumOff w14:val="40000"/>
+              </w14:schemeClr>
+            </w14:shadow>
+            <w14:textOutline w14:w="9525" w14:cap="flat" w14:cmpd="sng" w14:algn="ctr">
+              <w14:solidFill>
+                <w14:srgbClr w14:val="5B9BD5"/>
+              </w14:solidFill>
+              <w14:prstDash w14:val="solid"/>
+              <w14:round/>
+            </w14:textOutline>
+          </w:rPr>
+          <w:t>-</w:t>
+        </w:r>
+        <w:proofErr w:type="spellStart"/>
+        <w:r>
+          <w:rPr>
+            <w:rStyle w:val="Hipercze"/>
+            <w:bCs/>
+            <w:color w:val="00B0F0"/>
+            <w:sz w:val="32"/>
+            <w:szCs w:val="32"/>
+            <w:u w:val="none"/>
+            <w14:shadow w14:blurRad="12700" w14:dist="38100" w14:dir="2700000" w14:sx="100000" w14:sy="100000" w14:kx="0" w14:ky="0" w14:algn="tl">
+              <w14:schemeClr w14:val="accent5">
+                <w14:lumMod w14:val="60000"/>
+                <w14:lumOff w14:val="40000"/>
+              </w14:schemeClr>
+            </w14:shadow>
+            <w14:textOutline w14:w="9525" w14:cap="flat" w14:cmpd="sng" w14:algn="ctr">
+              <w14:solidFill>
+                <w14:srgbClr w14:val="5B9BD5"/>
+              </w14:solidFill>
+              <w14:prstDash w14:val="solid"/>
+              <w14:round/>
+            </w14:textOutline>
+          </w:rPr>
+          <w:t>first</w:t>
+        </w:r>
+        <w:proofErr w:type="spellEnd"/>
+        <w:r>
+          <w:rPr>
+            <w:rStyle w:val="Hipercze"/>
+            <w:bCs/>
+            <w:color w:val="00B0F0"/>
+            <w:sz w:val="32"/>
+            <w:szCs w:val="32"/>
+            <w:u w:val="none"/>
+            <w14:shadow w14:blurRad="12700" w14:dist="38100" w14:dir="2700000" w14:sx="100000" w14:sy="100000" w14:kx="0" w14:ky="0" w14:algn="tl">
+              <w14:schemeClr w14:val="accent5">
+                <w14:lumMod w14:val="60000"/>
+                <w14:lumOff w14:val="40000"/>
+              </w14:schemeClr>
+            </w14:shadow>
+            <w14:textOutline w14:w="9525" w14:cap="flat" w14:cmpd="sng" w14:algn="ctr">
+              <w14:solidFill>
+                <w14:srgbClr w14:val="5B9BD5"/>
+              </w14:solidFill>
+              <w14:prstDash w14:val="solid"/>
+              <w14:round/>
+            </w14:textOutline>
+          </w:rPr>
+          <w:t>-routing</w:t>
+        </w:r>
+      </w:hyperlink>
     </w:p>
     <w:p>
       <w:pPr>
@@ -9294,7 +9455,7 @@
             <wp:effectExtent l="0" t="0" r="3810" b="0"/>
             <wp:wrapNone/>
             <wp:docPr id="19" name="Obraz 19">
-              <a:hlinkClick xmlns:a="http://schemas.openxmlformats.org/drawingml/2006/main" r:id="rId19"/>
+              <a:hlinkClick xmlns:a="http://schemas.openxmlformats.org/drawingml/2006/main" r:id="rId30"/>
             </wp:docPr>
             <wp:cNvGraphicFramePr>
               <a:graphicFrameLocks xmlns:a="http://schemas.openxmlformats.org/drawingml/2006/main" noChangeAspect="1"/>
@@ -9304,12 +9465,12 @@
                 <pic:pic xmlns:pic="http://schemas.openxmlformats.org/drawingml/2006/picture">
                   <pic:nvPicPr>
                     <pic:cNvPr id="19" name="Obraz 19">
-                      <a:hlinkClick r:id="rId19"/>
+                      <a:hlinkClick r:id="rId30"/>
                     </pic:cNvPr>
                     <pic:cNvPicPr/>
                   </pic:nvPicPr>
                   <pic:blipFill>
-                    <a:blip r:embed="rId20" cstate="print">
+                    <a:blip r:embed="rId31" cstate="print">
                       <a:extLst>
                         <a:ext uri="{28A0092B-C50C-407E-A947-70E740481C1C}">
                           <a14:useLocalDpi xmlns:a14="http://schemas.microsoft.com/office/drawing/2010/main" val="0"/>
@@ -14135,7 +14296,7 @@
         </w:rPr>
         <w:t xml:space="preserve"> (</w:t>
       </w:r>
-      <w:hyperlink r:id="rId21" w:history="1">
+      <w:hyperlink r:id="rId32" w:history="1">
         <w:r>
           <w:rPr>
             <w:rStyle w:val="Hipercze"/>
@@ -14177,7 +14338,7 @@
         </w:rPr>
         <w:t xml:space="preserve"> </w:t>
       </w:r>
-      <w:hyperlink r:id="rId22" w:history="1">
+      <w:hyperlink r:id="rId33" w:history="1">
         <w:r>
           <w:rPr>
             <w:rStyle w:val="Hipercze"/>
@@ -16161,28 +16322,28 @@
         <v:path o:extrusionok="f" gradientshapeok="t" o:connecttype="rect"/>
         <o:lock v:ext="edit" aspectratio="t"/>
       </v:shapetype>
-      <v:shape id="_x0000_i1210" type="#_x0000_t75" style="width:294.7pt;height:294.7pt" o:bullet="t">
+      <v:shape id="_x0000_i1426" type="#_x0000_t75" style="width:294.7pt;height:294.7pt" o:bullet="t">
         <v:imagedata r:id="rId1" o:title="mailbox"/>
       </v:shape>
     </w:pict>
   </w:numPicBullet>
   <w:numPicBullet w:numPicBulletId="1">
     <w:pict>
-      <v:shape id="_x0000_i1211" type="#_x0000_t75" style="width:409.65pt;height:409.65pt" o:bullet="t">
+      <v:shape id="_x0000_i1427" type="#_x0000_t75" style="width:409.65pt;height:409.65pt" o:bullet="t">
         <v:imagedata r:id="rId2" o:title="telephone"/>
       </v:shape>
     </w:pict>
   </w:numPicBullet>
   <w:numPicBullet w:numPicBulletId="2">
     <w:pict>
-      <v:shape id="_x0000_i1212" type="#_x0000_t75" style="width:383.95pt;height:383.95pt" o:bullet="t">
+      <v:shape id="_x0000_i1428" type="#_x0000_t75" style="width:383.95pt;height:383.95pt" o:bullet="t">
         <v:imagedata r:id="rId3" o:title="car"/>
       </v:shape>
     </w:pict>
   </w:numPicBullet>
   <w:numPicBullet w:numPicBulletId="3">
     <w:pict>
-      <v:shape id="_x0000_i1213" type="#_x0000_t75" style="width:409.65pt;height:409.65pt" o:bullet="t">
+      <v:shape id="_x0000_i1429" type="#_x0000_t75" style="width:409.65pt;height:409.65pt" o:bullet="t">
         <v:imagedata r:id="rId4" o:title="email"/>
       </v:shape>
     </w:pict>
@@ -17351,7 +17512,7 @@
   <w:abstractNum w:abstractNumId="10" w15:restartNumberingAfterBreak="0">
     <w:nsid w:val="6EA160DC"/>
     <w:multiLevelType w:val="hybridMultilevel"/>
-    <w:tmpl w:val="4B8E0492"/>
+    <w:tmpl w:val="F1284486"/>
     <w:lvl w:ilvl="0" w:tplc="C25A7894">
       <w:start w:val="1"/>
       <w:numFmt w:val="bullet"/>
@@ -17379,7 +17540,7 @@
         <w:sz w:val="22"/>
       </w:rPr>
     </w:lvl>
-    <w:lvl w:ilvl="2" w:tplc="04150005">
+    <w:lvl w:ilvl="2" w:tplc="230E33FA">
       <w:start w:val="1"/>
       <w:numFmt w:val="bullet"/>
       <w:lvlText w:val=""/>
@@ -17389,6 +17550,7 @@
       </w:pPr>
       <w:rPr>
         <w:rFonts w:ascii="Wingdings" w:hAnsi="Wingdings" w:hint="default"/>
+        <w:color w:val="7030A0"/>
       </w:rPr>
     </w:lvl>
     <w:lvl w:ilvl="3" w:tplc="04150001">

</xml_diff>

<commit_message>
Added Java skills hyperlinks.
</commit_message>
<xml_diff>
--- a/cv.en.sitko patryk.docx
+++ b/cv.en.sitko patryk.docx
@@ -7431,29 +7431,31 @@
           </w14:textOutline>
         </w:rPr>
       </w:pPr>
-      <w:r>
-        <w:rPr>
-          <w:b/>
-          <w:color w:val="7030A0"/>
-          <w:sz w:val="40"/>
-          <w:szCs w:val="40"/>
-          <w:u w:val="single"/>
-          <w14:shadow w14:blurRad="12700" w14:dist="38100" w14:dir="2700000" w14:sx="100000" w14:sy="100000" w14:kx="0" w14:ky="0" w14:algn="tl">
-            <w14:schemeClr w14:val="accent5">
-              <w14:lumMod w14:val="60000"/>
-              <w14:lumOff w14:val="40000"/>
-            </w14:schemeClr>
-          </w14:shadow>
-          <w14:textOutline w14:w="9525" w14:cap="flat" w14:cmpd="sng" w14:algn="ctr">
-            <w14:solidFill>
-              <w14:srgbClr w14:val="5B9BD5"/>
-            </w14:solidFill>
-            <w14:prstDash w14:val="solid"/>
-            <w14:round/>
-          </w14:textOutline>
-        </w:rPr>
-        <w:t>Java:</w:t>
-      </w:r>
+      <w:hyperlink r:id="rId31" w:history="1">
+        <w:r>
+          <w:rPr>
+            <w:rStyle w:val="Hipercze"/>
+            <w:b/>
+            <w:color w:val="7030A0"/>
+            <w:sz w:val="40"/>
+            <w:szCs w:val="40"/>
+            <w14:shadow w14:blurRad="12700" w14:dist="38100" w14:dir="2700000" w14:sx="100000" w14:sy="100000" w14:kx="0" w14:ky="0" w14:algn="tl">
+              <w14:schemeClr w14:val="accent5">
+                <w14:lumMod w14:val="60000"/>
+                <w14:lumOff w14:val="40000"/>
+              </w14:schemeClr>
+            </w14:shadow>
+            <w14:textOutline w14:w="9525" w14:cap="flat" w14:cmpd="sng" w14:algn="ctr">
+              <w14:solidFill>
+                <w14:srgbClr w14:val="5B9BD5"/>
+              </w14:solidFill>
+              <w14:prstDash w14:val="solid"/>
+              <w14:round/>
+            </w14:textOutline>
+          </w:rPr>
+          <w:t>Java:</w:t>
+        </w:r>
+      </w:hyperlink>
     </w:p>
     <w:p>
       <w:pPr>
@@ -7485,30 +7487,34 @@
           </w14:textOutline>
         </w:rPr>
       </w:pPr>
-      <w:proofErr w:type="spellStart"/>
-      <w:r>
-        <w:rPr>
-          <w:b/>
-          <w:color w:val="5B9BD5"/>
-          <w:sz w:val="32"/>
-          <w:szCs w:val="32"/>
-          <w14:shadow w14:blurRad="12700" w14:dist="38100" w14:dir="2700000" w14:sx="100000" w14:sy="100000" w14:kx="0" w14:ky="0" w14:algn="tl">
-            <w14:schemeClr w14:val="accent5">
-              <w14:lumMod w14:val="60000"/>
-              <w14:lumOff w14:val="40000"/>
-            </w14:schemeClr>
-          </w14:shadow>
-          <w14:textOutline w14:w="9525" w14:cap="flat" w14:cmpd="sng" w14:algn="ctr">
-            <w14:solidFill>
-              <w14:srgbClr w14:val="5B9BD5"/>
-            </w14:solidFill>
-            <w14:prstDash w14:val="solid"/>
-            <w14:round/>
-          </w14:textOutline>
-        </w:rPr>
-        <w:t>Maven</w:t>
-      </w:r>
-      <w:proofErr w:type="spellEnd"/>
+      <w:hyperlink r:id="rId32" w:history="1">
+        <w:proofErr w:type="spellStart"/>
+        <w:r>
+          <w:rPr>
+            <w:rStyle w:val="Hipercze"/>
+            <w:b/>
+            <w:color w:val="5B9BD5"/>
+            <w:sz w:val="32"/>
+            <w:szCs w:val="32"/>
+            <w:u w:val="none"/>
+            <w14:shadow w14:blurRad="12700" w14:dist="38100" w14:dir="2700000" w14:sx="100000" w14:sy="100000" w14:kx="0" w14:ky="0" w14:algn="tl">
+              <w14:schemeClr w14:val="accent5">
+                <w14:lumMod w14:val="60000"/>
+                <w14:lumOff w14:val="40000"/>
+              </w14:schemeClr>
+            </w14:shadow>
+            <w14:textOutline w14:w="9525" w14:cap="flat" w14:cmpd="sng" w14:algn="ctr">
+              <w14:solidFill>
+                <w14:srgbClr w14:val="5B9BD5"/>
+              </w14:solidFill>
+              <w14:prstDash w14:val="solid"/>
+              <w14:round/>
+            </w14:textOutline>
+          </w:rPr>
+          <w:t>Maven</w:t>
+        </w:r>
+        <w:proofErr w:type="spellEnd"/>
+      </w:hyperlink>
       <w:r>
         <w:rPr>
           <w:b/>
@@ -7601,30 +7607,32 @@
         </w:rPr>
         <w:t xml:space="preserve">     </w:t>
       </w:r>
-      <w:r>
-        <w:rPr>
-          <w:rStyle w:val="Hipercze"/>
-          <w:b/>
-          <w:color w:val="5B9BD5"/>
-          <w:sz w:val="32"/>
-          <w:szCs w:val="32"/>
-          <w:u w:val="none"/>
-          <w14:shadow w14:blurRad="12700" w14:dist="38100" w14:dir="2700000" w14:sx="100000" w14:sy="100000" w14:kx="0" w14:ky="0" w14:algn="tl">
-            <w14:schemeClr w14:val="accent5">
-              <w14:lumMod w14:val="60000"/>
-              <w14:lumOff w14:val="40000"/>
-            </w14:schemeClr>
-          </w14:shadow>
-          <w14:textOutline w14:w="9525" w14:cap="flat" w14:cmpd="sng" w14:algn="ctr">
-            <w14:solidFill>
-              <w14:srgbClr w14:val="5B9BD5"/>
-            </w14:solidFill>
-            <w14:prstDash w14:val="solid"/>
-            <w14:round/>
-          </w14:textOutline>
-        </w:rPr>
-        <w:t>Swing</w:t>
-      </w:r>
+      <w:hyperlink r:id="rId33" w:history="1">
+        <w:r>
+          <w:rPr>
+            <w:rStyle w:val="Hipercze"/>
+            <w:b/>
+            <w:color w:val="5B9BD5"/>
+            <w:sz w:val="32"/>
+            <w:szCs w:val="32"/>
+            <w:u w:val="none"/>
+            <w14:shadow w14:blurRad="12700" w14:dist="38100" w14:dir="2700000" w14:sx="100000" w14:sy="100000" w14:kx="0" w14:ky="0" w14:algn="tl">
+              <w14:schemeClr w14:val="accent5">
+                <w14:lumMod w14:val="60000"/>
+                <w14:lumOff w14:val="40000"/>
+              </w14:schemeClr>
+            </w14:shadow>
+            <w14:textOutline w14:w="9525" w14:cap="flat" w14:cmpd="sng" w14:algn="ctr">
+              <w14:solidFill>
+                <w14:srgbClr w14:val="5B9BD5"/>
+              </w14:solidFill>
+              <w14:prstDash w14:val="solid"/>
+              <w14:round/>
+            </w14:textOutline>
+          </w:rPr>
+          <w:t>Swing</w:t>
+        </w:r>
+      </w:hyperlink>
       <w:r>
         <w:rPr>
           <w:rStyle w:val="Hipercze"/>
@@ -7721,32 +7729,34 @@
         </w:rPr>
         <w:t xml:space="preserve">     </w:t>
       </w:r>
-      <w:proofErr w:type="spellStart"/>
-      <w:r>
-        <w:rPr>
-          <w:rStyle w:val="Hipercze"/>
-          <w:b/>
-          <w:color w:val="5B9BD5"/>
-          <w:sz w:val="32"/>
-          <w:szCs w:val="32"/>
-          <w:u w:val="none"/>
-          <w14:shadow w14:blurRad="12700" w14:dist="38100" w14:dir="2700000" w14:sx="100000" w14:sy="100000" w14:kx="0" w14:ky="0" w14:algn="tl">
-            <w14:schemeClr w14:val="accent5">
-              <w14:lumMod w14:val="60000"/>
-              <w14:lumOff w14:val="40000"/>
-            </w14:schemeClr>
-          </w14:shadow>
-          <w14:textOutline w14:w="9525" w14:cap="flat" w14:cmpd="sng" w14:algn="ctr">
-            <w14:solidFill>
-              <w14:srgbClr w14:val="5B9BD5"/>
-            </w14:solidFill>
-            <w14:prstDash w14:val="solid"/>
-            <w14:round/>
-          </w14:textOutline>
-        </w:rPr>
-        <w:t>JavaFX</w:t>
-      </w:r>
-      <w:proofErr w:type="spellEnd"/>
+      <w:hyperlink r:id="rId34" w:history="1">
+        <w:proofErr w:type="spellStart"/>
+        <w:r>
+          <w:rPr>
+            <w:rStyle w:val="Hipercze"/>
+            <w:b/>
+            <w:color w:val="5B9BD5"/>
+            <w:sz w:val="32"/>
+            <w:szCs w:val="32"/>
+            <w:u w:val="none"/>
+            <w14:shadow w14:blurRad="12700" w14:dist="38100" w14:dir="2700000" w14:sx="100000" w14:sy="100000" w14:kx="0" w14:ky="0" w14:algn="tl">
+              <w14:schemeClr w14:val="accent5">
+                <w14:lumMod w14:val="60000"/>
+                <w14:lumOff w14:val="40000"/>
+              </w14:schemeClr>
+            </w14:shadow>
+            <w14:textOutline w14:w="9525" w14:cap="flat" w14:cmpd="sng" w14:algn="ctr">
+              <w14:solidFill>
+                <w14:srgbClr w14:val="5B9BD5"/>
+              </w14:solidFill>
+              <w14:prstDash w14:val="solid"/>
+              <w14:round/>
+            </w14:textOutline>
+          </w:rPr>
+          <w:t>JavaFX</w:t>
+        </w:r>
+        <w:proofErr w:type="spellEnd"/>
+      </w:hyperlink>
       <w:r>
         <w:rPr>
           <w:rStyle w:val="Hipercze"/>
@@ -7843,30 +7853,32 @@
         </w:rPr>
         <w:t xml:space="preserve">    </w:t>
       </w:r>
-      <w:r>
-        <w:rPr>
-          <w:rStyle w:val="Hipercze"/>
-          <w:b/>
-          <w:color w:val="5B9BD5"/>
-          <w:sz w:val="32"/>
-          <w:szCs w:val="32"/>
-          <w:u w:val="none"/>
-          <w14:shadow w14:blurRad="12700" w14:dist="38100" w14:dir="2700000" w14:sx="100000" w14:sy="100000" w14:kx="0" w14:ky="0" w14:algn="tl">
-            <w14:schemeClr w14:val="accent5">
-              <w14:lumMod w14:val="60000"/>
-              <w14:lumOff w14:val="40000"/>
-            </w14:schemeClr>
-          </w14:shadow>
-          <w14:textOutline w14:w="9525" w14:cap="flat" w14:cmpd="sng" w14:algn="ctr">
-            <w14:solidFill>
-              <w14:srgbClr w14:val="5B9BD5"/>
-            </w14:solidFill>
-            <w14:prstDash w14:val="solid"/>
-            <w14:round/>
-          </w14:textOutline>
-        </w:rPr>
-        <w:t>JDBC</w:t>
-      </w:r>
+      <w:hyperlink r:id="rId35" w:history="1">
+        <w:r>
+          <w:rPr>
+            <w:rStyle w:val="Hipercze"/>
+            <w:b/>
+            <w:color w:val="5B9BD5"/>
+            <w:sz w:val="32"/>
+            <w:szCs w:val="32"/>
+            <w:u w:val="none"/>
+            <w14:shadow w14:blurRad="12700" w14:dist="38100" w14:dir="2700000" w14:sx="100000" w14:sy="100000" w14:kx="0" w14:ky="0" w14:algn="tl">
+              <w14:schemeClr w14:val="accent5">
+                <w14:lumMod w14:val="60000"/>
+                <w14:lumOff w14:val="40000"/>
+              </w14:schemeClr>
+            </w14:shadow>
+            <w14:textOutline w14:w="9525" w14:cap="flat" w14:cmpd="sng" w14:algn="ctr">
+              <w14:solidFill>
+                <w14:srgbClr w14:val="5B9BD5"/>
+              </w14:solidFill>
+              <w14:prstDash w14:val="solid"/>
+              <w14:round/>
+            </w14:textOutline>
+          </w:rPr>
+          <w:t>JDBC</w:t>
+        </w:r>
+      </w:hyperlink>
     </w:p>
     <w:p>
       <w:pPr>
@@ -7898,30 +7910,32 @@
           </w14:textOutline>
         </w:rPr>
       </w:pPr>
-      <w:r>
-        <w:rPr>
-          <w:rStyle w:val="Hipercze"/>
-          <w:b/>
-          <w:color w:val="5B9BD5"/>
-          <w:sz w:val="32"/>
-          <w:szCs w:val="32"/>
-          <w:u w:val="none"/>
-          <w14:shadow w14:blurRad="12700" w14:dist="38100" w14:dir="2700000" w14:sx="100000" w14:sy="100000" w14:kx="0" w14:ky="0" w14:algn="tl">
-            <w14:schemeClr w14:val="accent5">
-              <w14:lumMod w14:val="60000"/>
-              <w14:lumOff w14:val="40000"/>
-            </w14:schemeClr>
-          </w14:shadow>
-          <w14:textOutline w14:w="9525" w14:cap="flat" w14:cmpd="sng" w14:algn="ctr">
-            <w14:solidFill>
-              <w14:srgbClr w14:val="5B9BD5"/>
-            </w14:solidFill>
-            <w14:prstDash w14:val="solid"/>
-            <w14:round/>
-          </w14:textOutline>
-        </w:rPr>
-        <w:t>Spring Framework:</w:t>
-      </w:r>
+      <w:hyperlink r:id="rId36" w:history="1">
+        <w:r>
+          <w:rPr>
+            <w:rStyle w:val="Hipercze"/>
+            <w:b/>
+            <w:color w:val="5B9BD5"/>
+            <w:sz w:val="32"/>
+            <w:szCs w:val="32"/>
+            <w:u w:val="none"/>
+            <w14:shadow w14:blurRad="12700" w14:dist="38100" w14:dir="2700000" w14:sx="100000" w14:sy="100000" w14:kx="0" w14:ky="0" w14:algn="tl">
+              <w14:schemeClr w14:val="accent5">
+                <w14:lumMod w14:val="60000"/>
+                <w14:lumOff w14:val="40000"/>
+              </w14:schemeClr>
+            </w14:shadow>
+            <w14:textOutline w14:w="9525" w14:cap="flat" w14:cmpd="sng" w14:algn="ctr">
+              <w14:solidFill>
+                <w14:srgbClr w14:val="5B9BD5"/>
+              </w14:solidFill>
+              <w14:prstDash w14:val="solid"/>
+              <w14:round/>
+            </w14:textOutline>
+          </w:rPr>
+          <w:t>Spring Framework:</w:t>
+        </w:r>
+      </w:hyperlink>
       <w:r>
         <w:rPr>
           <w:rStyle w:val="Hipercze"/>
@@ -8042,30 +8056,32 @@
         </w:rPr>
         <w:t xml:space="preserve">     </w:t>
       </w:r>
-      <w:r>
-        <w:rPr>
-          <w:rStyle w:val="Hipercze"/>
-          <w:b/>
-          <w:color w:val="5B9BD5"/>
-          <w:sz w:val="32"/>
-          <w:szCs w:val="32"/>
-          <w:u w:val="none"/>
-          <w14:shadow w14:blurRad="12700" w14:dist="38100" w14:dir="2700000" w14:sx="100000" w14:sy="100000" w14:kx="0" w14:ky="0" w14:algn="tl">
-            <w14:schemeClr w14:val="accent5">
-              <w14:lumMod w14:val="60000"/>
-              <w14:lumOff w14:val="40000"/>
-            </w14:schemeClr>
-          </w14:shadow>
-          <w14:textOutline w14:w="9525" w14:cap="flat" w14:cmpd="sng" w14:algn="ctr">
-            <w14:solidFill>
-              <w14:srgbClr w14:val="5B9BD5"/>
-            </w14:solidFill>
-            <w14:prstDash w14:val="solid"/>
-            <w14:round/>
-          </w14:textOutline>
-        </w:rPr>
-        <w:t>JPA</w:t>
-      </w:r>
+      <w:hyperlink r:id="rId37" w:history="1">
+        <w:r>
+          <w:rPr>
+            <w:rStyle w:val="Hipercze"/>
+            <w:b/>
+            <w:color w:val="5B9BD5"/>
+            <w:sz w:val="32"/>
+            <w:szCs w:val="32"/>
+            <w:u w:val="none"/>
+            <w14:shadow w14:blurRad="12700" w14:dist="38100" w14:dir="2700000" w14:sx="100000" w14:sy="100000" w14:kx="0" w14:ky="0" w14:algn="tl">
+              <w14:schemeClr w14:val="accent5">
+                <w14:lumMod w14:val="60000"/>
+                <w14:lumOff w14:val="40000"/>
+              </w14:schemeClr>
+            </w14:shadow>
+            <w14:textOutline w14:w="9525" w14:cap="flat" w14:cmpd="sng" w14:algn="ctr">
+              <w14:solidFill>
+                <w14:srgbClr w14:val="5B9BD5"/>
+              </w14:solidFill>
+              <w14:prstDash w14:val="solid"/>
+              <w14:round/>
+            </w14:textOutline>
+          </w:rPr>
+          <w:t>JPA</w:t>
+        </w:r>
+      </w:hyperlink>
     </w:p>
     <w:p>
       <w:pPr>
@@ -8095,30 +8111,34 @@
           </w14:textOutline>
         </w:rPr>
       </w:pPr>
-      <w:proofErr w:type="spellStart"/>
-      <w:r>
-        <w:rPr>
-          <w:b/>
-          <w:color w:val="5B9BD5"/>
-          <w:sz w:val="32"/>
-          <w:szCs w:val="32"/>
-          <w14:shadow w14:blurRad="12700" w14:dist="38100" w14:dir="2700000" w14:sx="100000" w14:sy="100000" w14:kx="0" w14:ky="0" w14:algn="tl">
-            <w14:schemeClr w14:val="accent5">
-              <w14:lumMod w14:val="60000"/>
-              <w14:lumOff w14:val="40000"/>
-            </w14:schemeClr>
-          </w14:shadow>
-          <w14:textOutline w14:w="9525" w14:cap="flat" w14:cmpd="sng" w14:algn="ctr">
-            <w14:solidFill>
-              <w14:srgbClr w14:val="5B9BD5"/>
-            </w14:solidFill>
-            <w14:prstDash w14:val="solid"/>
-            <w14:round/>
-          </w14:textOutline>
-        </w:rPr>
-        <w:t>Core</w:t>
-      </w:r>
-      <w:proofErr w:type="spellEnd"/>
+      <w:hyperlink r:id="rId38" w:history="1">
+        <w:proofErr w:type="spellStart"/>
+        <w:r>
+          <w:rPr>
+            <w:rStyle w:val="Hipercze"/>
+            <w:b/>
+            <w:color w:val="5B9BD5"/>
+            <w:sz w:val="32"/>
+            <w:szCs w:val="32"/>
+            <w:u w:val="none"/>
+            <w14:shadow w14:blurRad="12700" w14:dist="38100" w14:dir="2700000" w14:sx="100000" w14:sy="100000" w14:kx="0" w14:ky="0" w14:algn="tl">
+              <w14:schemeClr w14:val="accent5">
+                <w14:lumMod w14:val="60000"/>
+                <w14:lumOff w14:val="40000"/>
+              </w14:schemeClr>
+            </w14:shadow>
+            <w14:textOutline w14:w="9525" w14:cap="flat" w14:cmpd="sng" w14:algn="ctr">
+              <w14:solidFill>
+                <w14:srgbClr w14:val="5B9BD5"/>
+              </w14:solidFill>
+              <w14:prstDash w14:val="solid"/>
+              <w14:round/>
+            </w14:textOutline>
+          </w:rPr>
+          <w:t>Core</w:t>
+        </w:r>
+        <w:proofErr w:type="spellEnd"/>
+      </w:hyperlink>
     </w:p>
     <w:p>
       <w:pPr>
@@ -8148,30 +8168,106 @@
           </w14:textOutline>
         </w:rPr>
       </w:pPr>
-      <w:proofErr w:type="spellStart"/>
-      <w:r>
-        <w:rPr>
-          <w:b/>
-          <w:color w:val="5B9BD5"/>
-          <w:sz w:val="32"/>
-          <w:szCs w:val="32"/>
-          <w14:shadow w14:blurRad="12700" w14:dist="38100" w14:dir="2700000" w14:sx="100000" w14:sy="100000" w14:kx="0" w14:ky="0" w14:algn="tl">
-            <w14:schemeClr w14:val="accent5">
-              <w14:lumMod w14:val="60000"/>
-              <w14:lumOff w14:val="40000"/>
-            </w14:schemeClr>
-          </w14:shadow>
-          <w14:textOutline w14:w="9525" w14:cap="flat" w14:cmpd="sng" w14:algn="ctr">
-            <w14:solidFill>
-              <w14:srgbClr w14:val="5B9BD5"/>
-            </w14:solidFill>
-            <w14:prstDash w14:val="solid"/>
-            <w14:round/>
-          </w14:textOutline>
-        </w:rPr>
-        <w:t>SpringBoot</w:t>
-      </w:r>
-      <w:proofErr w:type="spellEnd"/>
+      <w:hyperlink r:id="rId39" w:history="1">
+        <w:r>
+          <w:rPr>
+            <w:rStyle w:val="Hipercze"/>
+            <w:b/>
+            <w:color w:val="5B9BD5"/>
+            <w:sz w:val="32"/>
+            <w:szCs w:val="32"/>
+            <w:u w:val="none"/>
+            <w14:shadow w14:blurRad="12700" w14:dist="38100" w14:dir="2700000" w14:sx="100000" w14:sy="100000" w14:kx="0" w14:ky="0" w14:algn="tl">
+              <w14:schemeClr w14:val="accent5">
+                <w14:lumMod w14:val="60000"/>
+                <w14:lumOff w14:val="40000"/>
+              </w14:schemeClr>
+            </w14:shadow>
+            <w14:textOutline w14:w="9525" w14:cap="flat" w14:cmpd="sng" w14:algn="ctr">
+              <w14:solidFill>
+                <w14:srgbClr w14:val="5B9BD5"/>
+              </w14:solidFill>
+              <w14:prstDash w14:val="solid"/>
+              <w14:round/>
+            </w14:textOutline>
+          </w:rPr>
+          <w:t>Spring</w:t>
+        </w:r>
+        <w:r>
+          <w:rPr>
+            <w:rStyle w:val="Hipercze"/>
+            <w:b/>
+            <w:color w:val="5B9BD5"/>
+            <w:sz w:val="32"/>
+            <w:szCs w:val="32"/>
+            <w:u w:val="none"/>
+            <w14:shadow w14:blurRad="12700" w14:dist="38100" w14:dir="2700000" w14:sx="100000" w14:sy="100000" w14:kx="0" w14:ky="0" w14:algn="tl">
+              <w14:schemeClr w14:val="accent5">
+                <w14:lumMod w14:val="60000"/>
+                <w14:lumOff w14:val="40000"/>
+              </w14:schemeClr>
+            </w14:shadow>
+            <w14:textOutline w14:w="9525" w14:cap="flat" w14:cmpd="sng" w14:algn="ctr">
+              <w14:solidFill>
+                <w14:srgbClr w14:val="5B9BD5"/>
+              </w14:solidFill>
+              <w14:prstDash w14:val="solid"/>
+              <w14:round/>
+            </w14:textOutline>
+          </w:rPr>
+          <w:t>-</w:t>
+        </w:r>
+        <w:proofErr w:type="spellStart"/>
+        <w:r>
+          <w:rPr>
+            <w:rStyle w:val="Hipercze"/>
+            <w:b/>
+            <w:color w:val="5B9BD5"/>
+            <w:sz w:val="32"/>
+            <w:szCs w:val="32"/>
+            <w:u w:val="none"/>
+            <w14:shadow w14:blurRad="12700" w14:dist="38100" w14:dir="2700000" w14:sx="100000" w14:sy="100000" w14:kx="0" w14:ky="0" w14:algn="tl">
+              <w14:schemeClr w14:val="accent5">
+                <w14:lumMod w14:val="60000"/>
+                <w14:lumOff w14:val="40000"/>
+              </w14:schemeClr>
+            </w14:shadow>
+            <w14:textOutline w14:w="9525" w14:cap="flat" w14:cmpd="sng" w14:algn="ctr">
+              <w14:solidFill>
+                <w14:srgbClr w14:val="5B9BD5"/>
+              </w14:solidFill>
+              <w14:prstDash w14:val="solid"/>
+              <w14:round/>
+            </w14:textOutline>
+          </w:rPr>
+          <w:t>b</w:t>
+        </w:r>
+        <w:r>
+          <w:rPr>
+            <w:rStyle w:val="Hipercze"/>
+            <w:b/>
+            <w:color w:val="5B9BD5"/>
+            <w:sz w:val="32"/>
+            <w:szCs w:val="32"/>
+            <w:u w:val="none"/>
+            <w14:shadow w14:blurRad="12700" w14:dist="38100" w14:dir="2700000" w14:sx="100000" w14:sy="100000" w14:kx="0" w14:ky="0" w14:algn="tl">
+              <w14:schemeClr w14:val="accent5">
+                <w14:lumMod w14:val="60000"/>
+                <w14:lumOff w14:val="40000"/>
+              </w14:schemeClr>
+            </w14:shadow>
+            <w14:textOutline w14:w="9525" w14:cap="flat" w14:cmpd="sng" w14:algn="ctr">
+              <w14:solidFill>
+                <w14:srgbClr w14:val="5B9BD5"/>
+              </w14:solidFill>
+              <w14:prstDash w14:val="solid"/>
+              <w14:round/>
+            </w14:textOutline>
+          </w:rPr>
+          <w:t>oot</w:t>
+        </w:r>
+        <w:proofErr w:type="spellEnd"/>
+      </w:hyperlink>
     </w:p>
     <w:p>
       <w:pPr>
@@ -8201,28 +8297,32 @@
           </w14:textOutline>
         </w:rPr>
       </w:pPr>
-      <w:r>
-        <w:rPr>
-          <w:b/>
-          <w:color w:val="5B9BD5"/>
-          <w:sz w:val="32"/>
-          <w:szCs w:val="32"/>
-          <w14:shadow w14:blurRad="12700" w14:dist="38100" w14:dir="2700000" w14:sx="100000" w14:sy="100000" w14:kx="0" w14:ky="0" w14:algn="tl">
-            <w14:schemeClr w14:val="accent5">
-              <w14:lumMod w14:val="60000"/>
-              <w14:lumOff w14:val="40000"/>
-            </w14:schemeClr>
-          </w14:shadow>
-          <w14:textOutline w14:w="9525" w14:cap="flat" w14:cmpd="sng" w14:algn="ctr">
-            <w14:solidFill>
-              <w14:srgbClr w14:val="5B9BD5"/>
-            </w14:solidFill>
-            <w14:prstDash w14:val="solid"/>
-            <w14:round/>
-          </w14:textOutline>
-        </w:rPr>
-        <w:t>MVC</w:t>
-      </w:r>
+      <w:hyperlink r:id="rId40" w:history="1">
+        <w:r>
+          <w:rPr>
+            <w:rStyle w:val="Hipercze"/>
+            <w:b/>
+            <w:color w:val="5B9BD5"/>
+            <w:sz w:val="32"/>
+            <w:szCs w:val="32"/>
+            <w:u w:val="none"/>
+            <w14:shadow w14:blurRad="12700" w14:dist="38100" w14:dir="2700000" w14:sx="100000" w14:sy="100000" w14:kx="0" w14:ky="0" w14:algn="tl">
+              <w14:schemeClr w14:val="accent5">
+                <w14:lumMod w14:val="60000"/>
+                <w14:lumOff w14:val="40000"/>
+              </w14:schemeClr>
+            </w14:shadow>
+            <w14:textOutline w14:w="9525" w14:cap="flat" w14:cmpd="sng" w14:algn="ctr">
+              <w14:solidFill>
+                <w14:srgbClr w14:val="5B9BD5"/>
+              </w14:solidFill>
+              <w14:prstDash w14:val="solid"/>
+              <w14:round/>
+            </w14:textOutline>
+          </w:rPr>
+          <w:t>MVC</w:t>
+        </w:r>
+      </w:hyperlink>
     </w:p>
     <w:p>
       <w:pPr>
@@ -8252,28 +8352,32 @@
           </w14:textOutline>
         </w:rPr>
       </w:pPr>
-      <w:r>
-        <w:rPr>
-          <w:b/>
-          <w:color w:val="5B9BD5"/>
-          <w:sz w:val="32"/>
-          <w:szCs w:val="32"/>
-          <w14:shadow w14:blurRad="12700" w14:dist="38100" w14:dir="2700000" w14:sx="100000" w14:sy="100000" w14:kx="0" w14:ky="0" w14:algn="tl">
-            <w14:schemeClr w14:val="accent5">
-              <w14:lumMod w14:val="60000"/>
-              <w14:lumOff w14:val="40000"/>
-            </w14:schemeClr>
-          </w14:shadow>
-          <w14:textOutline w14:w="9525" w14:cap="flat" w14:cmpd="sng" w14:algn="ctr">
-            <w14:solidFill>
-              <w14:srgbClr w14:val="5B9BD5"/>
-            </w14:solidFill>
-            <w14:prstDash w14:val="solid"/>
-            <w14:round/>
-          </w14:textOutline>
-        </w:rPr>
-        <w:t>REST</w:t>
-      </w:r>
+      <w:hyperlink r:id="rId41" w:history="1">
+        <w:r>
+          <w:rPr>
+            <w:rStyle w:val="Hipercze"/>
+            <w:b/>
+            <w:color w:val="5B9BD5"/>
+            <w:sz w:val="32"/>
+            <w:szCs w:val="32"/>
+            <w:u w:val="none"/>
+            <w14:shadow w14:blurRad="12700" w14:dist="38100" w14:dir="2700000" w14:sx="100000" w14:sy="100000" w14:kx="0" w14:ky="0" w14:algn="tl">
+              <w14:schemeClr w14:val="accent5">
+                <w14:lumMod w14:val="60000"/>
+                <w14:lumOff w14:val="40000"/>
+              </w14:schemeClr>
+            </w14:shadow>
+            <w14:textOutline w14:w="9525" w14:cap="flat" w14:cmpd="sng" w14:algn="ctr">
+              <w14:solidFill>
+                <w14:srgbClr w14:val="5B9BD5"/>
+              </w14:solidFill>
+              <w14:prstDash w14:val="solid"/>
+              <w14:round/>
+            </w14:textOutline>
+          </w:rPr>
+          <w:t>REST</w:t>
+        </w:r>
+      </w:hyperlink>
     </w:p>
     <w:p>
       <w:pPr>
@@ -9457,7 +9561,7 @@
             <wp:effectExtent l="0" t="0" r="3810" b="0"/>
             <wp:wrapNone/>
             <wp:docPr id="19" name="Obraz 19">
-              <a:hlinkClick xmlns:a="http://schemas.openxmlformats.org/drawingml/2006/main" r:id="rId31"/>
+              <a:hlinkClick xmlns:a="http://schemas.openxmlformats.org/drawingml/2006/main" r:id="rId42"/>
             </wp:docPr>
             <wp:cNvGraphicFramePr>
               <a:graphicFrameLocks xmlns:a="http://schemas.openxmlformats.org/drawingml/2006/main" noChangeAspect="1"/>
@@ -9467,12 +9571,12 @@
                 <pic:pic xmlns:pic="http://schemas.openxmlformats.org/drawingml/2006/picture">
                   <pic:nvPicPr>
                     <pic:cNvPr id="19" name="Obraz 19">
-                      <a:hlinkClick r:id="rId31"/>
+                      <a:hlinkClick r:id="rId42"/>
                     </pic:cNvPr>
                     <pic:cNvPicPr/>
                   </pic:nvPicPr>
                   <pic:blipFill>
-                    <a:blip r:embed="rId32" cstate="print">
+                    <a:blip r:embed="rId43" cstate="print">
                       <a:extLst>
                         <a:ext uri="{28A0092B-C50C-407E-A947-70E740481C1C}">
                           <a14:useLocalDpi xmlns:a14="http://schemas.microsoft.com/office/drawing/2010/main" val="0"/>
@@ -14298,7 +14402,7 @@
         </w:rPr>
         <w:t xml:space="preserve"> (</w:t>
       </w:r>
-      <w:hyperlink r:id="rId33" w:history="1">
+      <w:hyperlink r:id="rId44" w:history="1">
         <w:r>
           <w:rPr>
             <w:rStyle w:val="Hipercze"/>
@@ -14340,7 +14444,7 @@
         </w:rPr>
         <w:t xml:space="preserve"> </w:t>
       </w:r>
-      <w:hyperlink r:id="rId34" w:history="1">
+      <w:hyperlink r:id="rId45" w:history="1">
         <w:r>
           <w:rPr>
             <w:rStyle w:val="Hipercze"/>
@@ -16324,28 +16428,28 @@
         <v:path o:extrusionok="f" gradientshapeok="t" o:connecttype="rect"/>
         <o:lock v:ext="edit" aspectratio="t"/>
       </v:shapetype>
-      <v:shape id="_x0000_i1430" type="#_x0000_t75" style="width:294.7pt;height:294.7pt" o:bullet="t">
+      <v:shape id="_x0000_i1770" type="#_x0000_t75" style="width:294.7pt;height:294.7pt" o:bullet="t">
         <v:imagedata r:id="rId1" o:title="mailbox"/>
       </v:shape>
     </w:pict>
   </w:numPicBullet>
   <w:numPicBullet w:numPicBulletId="1">
     <w:pict>
-      <v:shape id="_x0000_i1431" type="#_x0000_t75" style="width:409.65pt;height:409.65pt" o:bullet="t">
+      <v:shape id="_x0000_i1771" type="#_x0000_t75" style="width:409.65pt;height:409.65pt" o:bullet="t">
         <v:imagedata r:id="rId2" o:title="telephone"/>
       </v:shape>
     </w:pict>
   </w:numPicBullet>
   <w:numPicBullet w:numPicBulletId="2">
     <w:pict>
-      <v:shape id="_x0000_i1432" type="#_x0000_t75" style="width:383.95pt;height:383.95pt" o:bullet="t">
+      <v:shape id="_x0000_i1772" type="#_x0000_t75" style="width:383.95pt;height:383.95pt" o:bullet="t">
         <v:imagedata r:id="rId3" o:title="car"/>
       </v:shape>
     </w:pict>
   </w:numPicBullet>
   <w:numPicBullet w:numPicBulletId="3">
     <w:pict>
-      <v:shape id="_x0000_i1433" type="#_x0000_t75" style="width:409.65pt;height:409.65pt" o:bullet="t">
+      <v:shape id="_x0000_i1773" type="#_x0000_t75" style="width:409.65pt;height:409.65pt" o:bullet="t">
         <v:imagedata r:id="rId4" o:title="email"/>
       </v:shape>
     </w:pict>

</xml_diff>

<commit_message>
Added database technologies (skills) hyperlinks.
</commit_message>
<xml_diff>
--- a/cv.en.sitko patryk.docx
+++ b/cv.en.sitko patryk.docx
@@ -8490,56 +8490,58 @@
           </w14:textOutline>
         </w:rPr>
       </w:pPr>
-      <w:r>
-        <w:rPr>
-          <w:rStyle w:val="Hipercze"/>
-          <w:b/>
-          <w:color w:val="5B9BD5"/>
-          <w:sz w:val="32"/>
-          <w:szCs w:val="32"/>
-          <w:u w:val="none"/>
-          <w14:shadow w14:blurRad="12700" w14:dist="38100" w14:dir="2700000" w14:sx="100000" w14:sy="100000" w14:kx="0" w14:ky="0" w14:algn="tl">
-            <w14:schemeClr w14:val="accent5">
-              <w14:lumMod w14:val="60000"/>
-              <w14:lumOff w14:val="40000"/>
-            </w14:schemeClr>
-          </w14:shadow>
-          <w14:textOutline w14:w="9525" w14:cap="flat" w14:cmpd="sng" w14:algn="ctr">
-            <w14:solidFill>
-              <w14:srgbClr w14:val="5B9BD5"/>
-            </w14:solidFill>
-            <w14:prstDash w14:val="solid"/>
-            <w14:round/>
-          </w14:textOutline>
-        </w:rPr>
-        <w:t xml:space="preserve">My </w:t>
-      </w:r>
-      <w:r>
-        <w:rPr>
-          <w:rStyle w:val="Hipercze"/>
-          <w:b/>
-          <w:color w:val="5B9BD5"/>
-          <w:spacing w:val="-20"/>
-          <w:position w:val="-10"/>
-          <w:sz w:val="32"/>
-          <w:szCs w:val="32"/>
-          <w:u w:val="none"/>
-          <w14:shadow w14:blurRad="12700" w14:dist="38100" w14:dir="2700000" w14:sx="100000" w14:sy="100000" w14:kx="0" w14:ky="0" w14:algn="tl">
-            <w14:schemeClr w14:val="accent5">
-              <w14:lumMod w14:val="60000"/>
-              <w14:lumOff w14:val="40000"/>
-            </w14:schemeClr>
-          </w14:shadow>
-          <w14:textOutline w14:w="9525" w14:cap="flat" w14:cmpd="sng" w14:algn="ctr">
-            <w14:solidFill>
-              <w14:srgbClr w14:val="5B9BD5"/>
-            </w14:solidFill>
-            <w14:prstDash w14:val="solid"/>
-            <w14:round/>
-          </w14:textOutline>
-        </w:rPr>
-        <w:t>SQL</w:t>
-      </w:r>
+      <w:hyperlink r:id="rId42" w:history="1">
+        <w:r>
+          <w:rPr>
+            <w:rStyle w:val="Hipercze"/>
+            <w:b/>
+            <w:color w:val="5B9BD5"/>
+            <w:sz w:val="32"/>
+            <w:szCs w:val="32"/>
+            <w:u w:val="none"/>
+            <w14:shadow w14:blurRad="12700" w14:dist="38100" w14:dir="2700000" w14:sx="100000" w14:sy="100000" w14:kx="0" w14:ky="0" w14:algn="tl">
+              <w14:schemeClr w14:val="accent5">
+                <w14:lumMod w14:val="60000"/>
+                <w14:lumOff w14:val="40000"/>
+              </w14:schemeClr>
+            </w14:shadow>
+            <w14:textOutline w14:w="9525" w14:cap="flat" w14:cmpd="sng" w14:algn="ctr">
+              <w14:solidFill>
+                <w14:srgbClr w14:val="5B9BD5"/>
+              </w14:solidFill>
+              <w14:prstDash w14:val="solid"/>
+              <w14:round/>
+            </w14:textOutline>
+          </w:rPr>
+          <w:t xml:space="preserve">My </w:t>
+        </w:r>
+        <w:r>
+          <w:rPr>
+            <w:rStyle w:val="Hipercze"/>
+            <w:b/>
+            <w:color w:val="5B9BD5"/>
+            <w:spacing w:val="-20"/>
+            <w:position w:val="-10"/>
+            <w:sz w:val="32"/>
+            <w:szCs w:val="32"/>
+            <w:u w:val="none"/>
+            <w14:shadow w14:blurRad="12700" w14:dist="38100" w14:dir="2700000" w14:sx="100000" w14:sy="100000" w14:kx="0" w14:ky="0" w14:algn="tl">
+              <w14:schemeClr w14:val="accent5">
+                <w14:lumMod w14:val="60000"/>
+                <w14:lumOff w14:val="40000"/>
+              </w14:schemeClr>
+            </w14:shadow>
+            <w14:textOutline w14:w="9525" w14:cap="flat" w14:cmpd="sng" w14:algn="ctr">
+              <w14:solidFill>
+                <w14:srgbClr w14:val="5B9BD5"/>
+              </w14:solidFill>
+              <w14:prstDash w14:val="solid"/>
+              <w14:round/>
+            </w14:textOutline>
+          </w:rPr>
+          <w:t>SQL</w:t>
+        </w:r>
+      </w:hyperlink>
       <w:r>
         <w:rPr>
           <w:rStyle w:val="Hipercze"/>
@@ -8640,32 +8642,34 @@
         </w:rPr>
         <w:t xml:space="preserve">     </w:t>
       </w:r>
-      <w:proofErr w:type="spellStart"/>
-      <w:r>
-        <w:rPr>
-          <w:rStyle w:val="Hipercze"/>
-          <w:b/>
-          <w:color w:val="5B9BD5"/>
-          <w:sz w:val="32"/>
-          <w:szCs w:val="32"/>
-          <w:u w:val="none"/>
-          <w14:shadow w14:blurRad="12700" w14:dist="38100" w14:dir="2700000" w14:sx="100000" w14:sy="100000" w14:kx="0" w14:ky="0" w14:algn="tl">
-            <w14:schemeClr w14:val="accent5">
-              <w14:lumMod w14:val="60000"/>
-              <w14:lumOff w14:val="40000"/>
-            </w14:schemeClr>
-          </w14:shadow>
-          <w14:textOutline w14:w="9525" w14:cap="flat" w14:cmpd="sng" w14:algn="ctr">
-            <w14:solidFill>
-              <w14:srgbClr w14:val="5B9BD5"/>
-            </w14:solidFill>
-            <w14:prstDash w14:val="solid"/>
-            <w14:round/>
-          </w14:textOutline>
-        </w:rPr>
-        <w:t>Firebase</w:t>
-      </w:r>
-      <w:proofErr w:type="spellEnd"/>
+      <w:hyperlink r:id="rId43" w:history="1">
+        <w:proofErr w:type="spellStart"/>
+        <w:r>
+          <w:rPr>
+            <w:rStyle w:val="Hipercze"/>
+            <w:b/>
+            <w:color w:val="5B9BD5"/>
+            <w:sz w:val="32"/>
+            <w:szCs w:val="32"/>
+            <w:u w:val="none"/>
+            <w14:shadow w14:blurRad="12700" w14:dist="38100" w14:dir="2700000" w14:sx="100000" w14:sy="100000" w14:kx="0" w14:ky="0" w14:algn="tl">
+              <w14:schemeClr w14:val="accent5">
+                <w14:lumMod w14:val="60000"/>
+                <w14:lumOff w14:val="40000"/>
+              </w14:schemeClr>
+            </w14:shadow>
+            <w14:textOutline w14:w="9525" w14:cap="flat" w14:cmpd="sng" w14:algn="ctr">
+              <w14:solidFill>
+                <w14:srgbClr w14:val="5B9BD5"/>
+              </w14:solidFill>
+              <w14:prstDash w14:val="solid"/>
+              <w14:round/>
+            </w14:textOutline>
+          </w:rPr>
+          <w:t>Firebase</w:t>
+        </w:r>
+        <w:proofErr w:type="spellEnd"/>
+      </w:hyperlink>
     </w:p>
     <w:p>
       <w:pPr>
@@ -9561,7 +9565,7 @@
             <wp:effectExtent l="0" t="0" r="3810" b="0"/>
             <wp:wrapNone/>
             <wp:docPr id="19" name="Obraz 19">
-              <a:hlinkClick xmlns:a="http://schemas.openxmlformats.org/drawingml/2006/main" r:id="rId42"/>
+              <a:hlinkClick xmlns:a="http://schemas.openxmlformats.org/drawingml/2006/main" r:id="rId44"/>
             </wp:docPr>
             <wp:cNvGraphicFramePr>
               <a:graphicFrameLocks xmlns:a="http://schemas.openxmlformats.org/drawingml/2006/main" noChangeAspect="1"/>
@@ -9571,12 +9575,12 @@
                 <pic:pic xmlns:pic="http://schemas.openxmlformats.org/drawingml/2006/picture">
                   <pic:nvPicPr>
                     <pic:cNvPr id="19" name="Obraz 19">
-                      <a:hlinkClick r:id="rId42"/>
+                      <a:hlinkClick r:id="rId44"/>
                     </pic:cNvPr>
                     <pic:cNvPicPr/>
                   </pic:nvPicPr>
                   <pic:blipFill>
-                    <a:blip r:embed="rId43" cstate="print">
+                    <a:blip r:embed="rId45" cstate="print">
                       <a:extLst>
                         <a:ext uri="{28A0092B-C50C-407E-A947-70E740481C1C}">
                           <a14:useLocalDpi xmlns:a14="http://schemas.microsoft.com/office/drawing/2010/main" val="0"/>
@@ -14402,7 +14406,7 @@
         </w:rPr>
         <w:t xml:space="preserve"> (</w:t>
       </w:r>
-      <w:hyperlink r:id="rId44" w:history="1">
+      <w:hyperlink r:id="rId46" w:history="1">
         <w:r>
           <w:rPr>
             <w:rStyle w:val="Hipercze"/>
@@ -14444,7 +14448,7 @@
         </w:rPr>
         <w:t xml:space="preserve"> </w:t>
       </w:r>
-      <w:hyperlink r:id="rId45" w:history="1">
+      <w:hyperlink r:id="rId47" w:history="1">
         <w:r>
           <w:rPr>
             <w:rStyle w:val="Hipercze"/>
@@ -16428,28 +16432,28 @@
         <v:path o:extrusionok="f" gradientshapeok="t" o:connecttype="rect"/>
         <o:lock v:ext="edit" aspectratio="t"/>
       </v:shapetype>
-      <v:shape id="_x0000_i1770" type="#_x0000_t75" style="width:294.7pt;height:294.7pt" o:bullet="t">
+      <v:shape id="_x0000_i1774" type="#_x0000_t75" style="width:294.7pt;height:294.7pt" o:bullet="t">
         <v:imagedata r:id="rId1" o:title="mailbox"/>
       </v:shape>
     </w:pict>
   </w:numPicBullet>
   <w:numPicBullet w:numPicBulletId="1">
     <w:pict>
-      <v:shape id="_x0000_i1771" type="#_x0000_t75" style="width:409.65pt;height:409.65pt" o:bullet="t">
+      <v:shape id="_x0000_i1775" type="#_x0000_t75" style="width:409.65pt;height:409.65pt" o:bullet="t">
         <v:imagedata r:id="rId2" o:title="telephone"/>
       </v:shape>
     </w:pict>
   </w:numPicBullet>
   <w:numPicBullet w:numPicBulletId="2">
     <w:pict>
-      <v:shape id="_x0000_i1772" type="#_x0000_t75" style="width:383.95pt;height:383.95pt" o:bullet="t">
+      <v:shape id="_x0000_i1776" type="#_x0000_t75" style="width:383.95pt;height:383.95pt" o:bullet="t">
         <v:imagedata r:id="rId3" o:title="car"/>
       </v:shape>
     </w:pict>
   </w:numPicBullet>
   <w:numPicBullet w:numPicBulletId="3">
     <w:pict>
-      <v:shape id="_x0000_i1773" type="#_x0000_t75" style="width:409.65pt;height:409.65pt" o:bullet="t">
+      <v:shape id="_x0000_i1777" type="#_x0000_t75" style="width:409.65pt;height:409.65pt" o:bullet="t">
         <v:imagedata r:id="rId4" o:title="email"/>
       </v:shape>
     </w:pict>

</xml_diff>

<commit_message>
Added Data Notations (skills) hyperlinks.
</commit_message>
<xml_diff>
--- a/cv.en.sitko patryk.docx
+++ b/cv.en.sitko patryk.docx
@@ -8834,30 +8834,32 @@
           </w14:textOutline>
         </w:rPr>
       </w:pPr>
-      <w:r>
-        <w:rPr>
-          <w:rStyle w:val="Hipercze"/>
-          <w:b/>
-          <w:color w:val="5B9BD5"/>
-          <w:sz w:val="32"/>
-          <w:szCs w:val="32"/>
-          <w:u w:val="none"/>
-          <w14:shadow w14:blurRad="12700" w14:dist="38100" w14:dir="2700000" w14:sx="100000" w14:sy="100000" w14:kx="0" w14:ky="0" w14:algn="tl">
-            <w14:schemeClr w14:val="accent5">
-              <w14:lumMod w14:val="60000"/>
-              <w14:lumOff w14:val="40000"/>
-            </w14:schemeClr>
-          </w14:shadow>
-          <w14:textOutline w14:w="9525" w14:cap="flat" w14:cmpd="sng" w14:algn="ctr">
-            <w14:solidFill>
-              <w14:srgbClr w14:val="5B9BD5"/>
-            </w14:solidFill>
-            <w14:prstDash w14:val="solid"/>
-            <w14:round/>
-          </w14:textOutline>
-        </w:rPr>
-        <w:t>HTML</w:t>
-      </w:r>
+      <w:hyperlink r:id="rId44" w:history="1">
+        <w:r>
+          <w:rPr>
+            <w:rStyle w:val="Hipercze"/>
+            <w:b/>
+            <w:color w:val="5B9BD5"/>
+            <w:sz w:val="32"/>
+            <w:szCs w:val="32"/>
+            <w:u w:val="none"/>
+            <w14:shadow w14:blurRad="12700" w14:dist="38100" w14:dir="2700000" w14:sx="100000" w14:sy="100000" w14:kx="0" w14:ky="0" w14:algn="tl">
+              <w14:schemeClr w14:val="accent5">
+                <w14:lumMod w14:val="60000"/>
+                <w14:lumOff w14:val="40000"/>
+              </w14:schemeClr>
+            </w14:shadow>
+            <w14:textOutline w14:w="9525" w14:cap="flat" w14:cmpd="sng" w14:algn="ctr">
+              <w14:solidFill>
+                <w14:srgbClr w14:val="5B9BD5"/>
+              </w14:solidFill>
+              <w14:prstDash w14:val="solid"/>
+              <w14:round/>
+            </w14:textOutline>
+          </w:rPr>
+          <w:t>HTML</w:t>
+        </w:r>
+      </w:hyperlink>
       <w:r>
         <w:rPr>
           <w:rStyle w:val="Hipercze"/>
@@ -8954,30 +8956,32 @@
         </w:rPr>
         <w:t xml:space="preserve">     </w:t>
       </w:r>
-      <w:r>
-        <w:rPr>
-          <w:rStyle w:val="Hipercze"/>
-          <w:b/>
-          <w:color w:val="5B9BD5"/>
-          <w:sz w:val="32"/>
-          <w:szCs w:val="32"/>
-          <w:u w:val="none"/>
-          <w14:shadow w14:blurRad="12700" w14:dist="38100" w14:dir="2700000" w14:sx="100000" w14:sy="100000" w14:kx="0" w14:ky="0" w14:algn="tl">
-            <w14:schemeClr w14:val="accent5">
-              <w14:lumMod w14:val="60000"/>
-              <w14:lumOff w14:val="40000"/>
-            </w14:schemeClr>
-          </w14:shadow>
-          <w14:textOutline w14:w="9525" w14:cap="flat" w14:cmpd="sng" w14:algn="ctr">
-            <w14:solidFill>
-              <w14:srgbClr w14:val="5B9BD5"/>
-            </w14:solidFill>
-            <w14:prstDash w14:val="solid"/>
-            <w14:round/>
-          </w14:textOutline>
-        </w:rPr>
-        <w:t>XML</w:t>
-      </w:r>
+      <w:hyperlink r:id="rId45" w:history="1">
+        <w:r>
+          <w:rPr>
+            <w:rStyle w:val="Hipercze"/>
+            <w:b/>
+            <w:color w:val="5B9BD5"/>
+            <w:sz w:val="32"/>
+            <w:szCs w:val="32"/>
+            <w:u w:val="none"/>
+            <w14:shadow w14:blurRad="12700" w14:dist="38100" w14:dir="2700000" w14:sx="100000" w14:sy="100000" w14:kx="0" w14:ky="0" w14:algn="tl">
+              <w14:schemeClr w14:val="accent5">
+                <w14:lumMod w14:val="60000"/>
+                <w14:lumOff w14:val="40000"/>
+              </w14:schemeClr>
+            </w14:shadow>
+            <w14:textOutline w14:w="9525" w14:cap="flat" w14:cmpd="sng" w14:algn="ctr">
+              <w14:solidFill>
+                <w14:srgbClr w14:val="5B9BD5"/>
+              </w14:solidFill>
+              <w14:prstDash w14:val="solid"/>
+              <w14:round/>
+            </w14:textOutline>
+          </w:rPr>
+          <w:t>XML</w:t>
+        </w:r>
+      </w:hyperlink>
       <w:r>
         <w:rPr>
           <w:rStyle w:val="Hipercze"/>
@@ -9074,30 +9078,56 @@
         </w:rPr>
         <w:t xml:space="preserve">     </w:t>
       </w:r>
-      <w:r>
-        <w:rPr>
-          <w:rStyle w:val="Hipercze"/>
-          <w:b/>
-          <w:color w:val="5B9BD5"/>
-          <w:sz w:val="32"/>
-          <w:szCs w:val="32"/>
-          <w:u w:val="none"/>
-          <w14:shadow w14:blurRad="12700" w14:dist="38100" w14:dir="2700000" w14:sx="100000" w14:sy="100000" w14:kx="0" w14:ky="0" w14:algn="tl">
-            <w14:schemeClr w14:val="accent5">
-              <w14:lumMod w14:val="60000"/>
-              <w14:lumOff w14:val="40000"/>
-            </w14:schemeClr>
-          </w14:shadow>
-          <w14:textOutline w14:w="9525" w14:cap="flat" w14:cmpd="sng" w14:algn="ctr">
-            <w14:solidFill>
-              <w14:srgbClr w14:val="5B9BD5"/>
-            </w14:solidFill>
-            <w14:prstDash w14:val="solid"/>
-            <w14:round/>
-          </w14:textOutline>
-        </w:rPr>
-        <w:t>ML</w:t>
-      </w:r>
+      <w:hyperlink r:id="rId46" w:history="1">
+        <w:r>
+          <w:rPr>
+            <w:rStyle w:val="Hipercze"/>
+            <w:b/>
+            <w:color w:val="5B9BD5"/>
+            <w:sz w:val="32"/>
+            <w:szCs w:val="32"/>
+            <w:u w:val="none"/>
+            <w14:shadow w14:blurRad="12700" w14:dist="38100" w14:dir="2700000" w14:sx="100000" w14:sy="100000" w14:kx="0" w14:ky="0" w14:algn="tl">
+              <w14:schemeClr w14:val="accent5">
+                <w14:lumMod w14:val="60000"/>
+                <w14:lumOff w14:val="40000"/>
+              </w14:schemeClr>
+            </w14:shadow>
+            <w14:textOutline w14:w="9525" w14:cap="flat" w14:cmpd="sng" w14:algn="ctr">
+              <w14:solidFill>
+                <w14:srgbClr w14:val="5B9BD5"/>
+              </w14:solidFill>
+              <w14:prstDash w14:val="solid"/>
+              <w14:round/>
+            </w14:textOutline>
+          </w:rPr>
+          <w:t>M</w:t>
+        </w:r>
+        <w:r>
+          <w:rPr>
+            <w:rStyle w:val="Hipercze"/>
+            <w:b/>
+            <w:color w:val="5B9BD5"/>
+            <w:sz w:val="32"/>
+            <w:szCs w:val="32"/>
+            <w:u w:val="none"/>
+            <w14:shadow w14:blurRad="12700" w14:dist="38100" w14:dir="2700000" w14:sx="100000" w14:sy="100000" w14:kx="0" w14:ky="0" w14:algn="tl">
+              <w14:schemeClr w14:val="accent5">
+                <w14:lumMod w14:val="60000"/>
+                <w14:lumOff w14:val="40000"/>
+              </w14:schemeClr>
+            </w14:shadow>
+            <w14:textOutline w14:w="9525" w14:cap="flat" w14:cmpd="sng" w14:algn="ctr">
+              <w14:solidFill>
+                <w14:srgbClr w14:val="5B9BD5"/>
+              </w14:solidFill>
+              <w14:prstDash w14:val="solid"/>
+              <w14:round/>
+            </w14:textOutline>
+          </w:rPr>
+          <w:t>D</w:t>
+        </w:r>
+      </w:hyperlink>
       <w:r>
         <w:rPr>
           <w:rStyle w:val="Hipercze"/>
@@ -9174,7 +9204,7 @@
         <w:rPr>
           <w:rStyle w:val="Hipercze"/>
           <w:b/>
-          <w:color w:val="000000" w:themeColor="text1"/>
+          <w:color w:val="5B9BD5"/>
           <w:sz w:val="20"/>
           <w:szCs w:val="20"/>
           <w:u w:val="none"/>
@@ -9194,54 +9224,32 @@
         </w:rPr>
         <w:t xml:space="preserve">     </w:t>
       </w:r>
-      <w:r>
-        <w:rPr>
-          <w:rStyle w:val="Hipercze"/>
-          <w:b/>
-          <w:color w:val="5B9BD5"/>
-          <w:sz w:val="32"/>
-          <w:szCs w:val="32"/>
-          <w:u w:val="none"/>
-          <w14:shadow w14:blurRad="12700" w14:dist="38100" w14:dir="2700000" w14:sx="100000" w14:sy="100000" w14:kx="0" w14:ky="0" w14:algn="tl">
-            <w14:schemeClr w14:val="accent5">
-              <w14:lumMod w14:val="60000"/>
-              <w14:lumOff w14:val="40000"/>
-            </w14:schemeClr>
-          </w14:shadow>
-          <w14:textOutline w14:w="9525" w14:cap="flat" w14:cmpd="sng" w14:algn="ctr">
-            <w14:solidFill>
-              <w14:srgbClr w14:val="5B9BD5"/>
-            </w14:solidFill>
-            <w14:prstDash w14:val="solid"/>
-            <w14:round/>
-          </w14:textOutline>
-        </w:rPr>
-        <w:t>J</w:t>
-      </w:r>
-      <w:r>
-        <w:rPr>
-          <w:rStyle w:val="Hipercze"/>
-          <w:b/>
-          <w:color w:val="5B9BD5"/>
-          <w:sz w:val="32"/>
-          <w:szCs w:val="32"/>
-          <w:u w:val="none"/>
-          <w14:shadow w14:blurRad="12700" w14:dist="38100" w14:dir="2700000" w14:sx="100000" w14:sy="100000" w14:kx="0" w14:ky="0" w14:algn="tl">
-            <w14:schemeClr w14:val="accent5">
-              <w14:lumMod w14:val="60000"/>
-              <w14:lumOff w14:val="40000"/>
-            </w14:schemeClr>
-          </w14:shadow>
-          <w14:textOutline w14:w="9525" w14:cap="flat" w14:cmpd="sng" w14:algn="ctr">
-            <w14:solidFill>
-              <w14:srgbClr w14:val="5B9BD5"/>
-            </w14:solidFill>
-            <w14:prstDash w14:val="solid"/>
-            <w14:round/>
-          </w14:textOutline>
-        </w:rPr>
-        <w:t>SON</w:t>
-      </w:r>
+      <w:hyperlink r:id="rId47" w:history="1">
+        <w:r>
+          <w:rPr>
+            <w:rStyle w:val="Hipercze"/>
+            <w:b/>
+            <w:color w:val="5B9BD5"/>
+            <w:sz w:val="32"/>
+            <w:szCs w:val="32"/>
+            <w:u w:val="none"/>
+            <w14:shadow w14:blurRad="12700" w14:dist="38100" w14:dir="2700000" w14:sx="100000" w14:sy="100000" w14:kx="0" w14:ky="0" w14:algn="tl">
+              <w14:schemeClr w14:val="accent5">
+                <w14:lumMod w14:val="60000"/>
+                <w14:lumOff w14:val="40000"/>
+              </w14:schemeClr>
+            </w14:shadow>
+            <w14:textOutline w14:w="9525" w14:cap="flat" w14:cmpd="sng" w14:algn="ctr">
+              <w14:solidFill>
+                <w14:srgbClr w14:val="5B9BD5"/>
+              </w14:solidFill>
+              <w14:prstDash w14:val="solid"/>
+              <w14:round/>
+            </w14:textOutline>
+          </w:rPr>
+          <w:t>JSON</w:t>
+        </w:r>
+      </w:hyperlink>
     </w:p>
     <w:p>
       <w:pPr>
@@ -9273,6 +9281,32 @@
           </w14:textOutline>
         </w:rPr>
       </w:pPr>
+      <w:hyperlink r:id="rId48" w:history="1">
+        <w:r>
+          <w:rPr>
+            <w:rStyle w:val="Hipercze"/>
+            <w:b/>
+            <w:color w:val="5B9BD5"/>
+            <w:sz w:val="32"/>
+            <w:szCs w:val="32"/>
+            <w:u w:val="none"/>
+            <w14:shadow w14:blurRad="12700" w14:dist="38100" w14:dir="2700000" w14:sx="100000" w14:sy="100000" w14:kx="0" w14:ky="0" w14:algn="tl">
+              <w14:schemeClr w14:val="accent5">
+                <w14:lumMod w14:val="60000"/>
+                <w14:lumOff w14:val="40000"/>
+              </w14:schemeClr>
+            </w14:shadow>
+            <w14:textOutline w14:w="9525" w14:cap="flat" w14:cmpd="sng" w14:algn="ctr">
+              <w14:solidFill>
+                <w14:srgbClr w14:val="5B9BD5"/>
+              </w14:solidFill>
+              <w14:prstDash w14:val="solid"/>
+              <w14:round/>
+            </w14:textOutline>
+          </w:rPr>
+          <w:t>SASS</w:t>
+        </w:r>
+      </w:hyperlink>
       <w:r>
         <w:rPr>
           <w:rStyle w:val="Hipercze"/>
@@ -9295,8 +9329,34 @@
             <w14:round/>
           </w14:textOutline>
         </w:rPr>
-        <w:t>SASS &amp; CSS</w:t>
-      </w:r>
+        <w:t xml:space="preserve"> &amp; </w:t>
+      </w:r>
+      <w:hyperlink r:id="rId49" w:history="1">
+        <w:r>
+          <w:rPr>
+            <w:rStyle w:val="Hipercze"/>
+            <w:b/>
+            <w:color w:val="5B9BD5"/>
+            <w:sz w:val="32"/>
+            <w:szCs w:val="32"/>
+            <w:u w:val="none"/>
+            <w14:shadow w14:blurRad="12700" w14:dist="38100" w14:dir="2700000" w14:sx="100000" w14:sy="100000" w14:kx="0" w14:ky="0" w14:algn="tl">
+              <w14:schemeClr w14:val="accent5">
+                <w14:lumMod w14:val="60000"/>
+                <w14:lumOff w14:val="40000"/>
+              </w14:schemeClr>
+            </w14:shadow>
+            <w14:textOutline w14:w="9525" w14:cap="flat" w14:cmpd="sng" w14:algn="ctr">
+              <w14:solidFill>
+                <w14:srgbClr w14:val="5B9BD5"/>
+              </w14:solidFill>
+              <w14:prstDash w14:val="solid"/>
+              <w14:round/>
+            </w14:textOutline>
+          </w:rPr>
+          <w:t>CSS</w:t>
+        </w:r>
+      </w:hyperlink>
       <w:r>
         <w:rPr>
           <w:rStyle w:val="Hipercze"/>
@@ -9369,30 +9429,32 @@
         </w:rPr>
         <w:t xml:space="preserve">    </w:t>
       </w:r>
-      <w:r>
-        <w:rPr>
-          <w:rStyle w:val="Hipercze"/>
-          <w:b/>
-          <w:color w:val="5B9BD5"/>
-          <w:sz w:val="32"/>
-          <w:szCs w:val="32"/>
-          <w:u w:val="none"/>
-          <w14:shadow w14:blurRad="12700" w14:dist="38100" w14:dir="2700000" w14:sx="100000" w14:sy="100000" w14:kx="0" w14:ky="0" w14:algn="tl">
-            <w14:schemeClr w14:val="accent5">
-              <w14:lumMod w14:val="60000"/>
-              <w14:lumOff w14:val="40000"/>
-            </w14:schemeClr>
-          </w14:shadow>
-          <w14:textOutline w14:w="9525" w14:cap="flat" w14:cmpd="sng" w14:algn="ctr">
-            <w14:solidFill>
-              <w14:srgbClr w14:val="5B9BD5"/>
-            </w14:solidFill>
-            <w14:prstDash w14:val="solid"/>
-            <w14:round/>
-          </w14:textOutline>
-        </w:rPr>
-        <w:t>UML</w:t>
-      </w:r>
+      <w:hyperlink r:id="rId50" w:anchor="documents/" w:history="1">
+        <w:r>
+          <w:rPr>
+            <w:rStyle w:val="Hipercze"/>
+            <w:b/>
+            <w:color w:val="5B9BD5"/>
+            <w:sz w:val="32"/>
+            <w:szCs w:val="32"/>
+            <w:u w:val="none"/>
+            <w14:shadow w14:blurRad="12700" w14:dist="38100" w14:dir="2700000" w14:sx="100000" w14:sy="100000" w14:kx="0" w14:ky="0" w14:algn="tl">
+              <w14:schemeClr w14:val="accent5">
+                <w14:lumMod w14:val="60000"/>
+                <w14:lumOff w14:val="40000"/>
+              </w14:schemeClr>
+            </w14:shadow>
+            <w14:textOutline w14:w="9525" w14:cap="flat" w14:cmpd="sng" w14:algn="ctr">
+              <w14:solidFill>
+                <w14:srgbClr w14:val="5B9BD5"/>
+              </w14:solidFill>
+              <w14:prstDash w14:val="solid"/>
+              <w14:round/>
+            </w14:textOutline>
+          </w:rPr>
+          <w:t>UML</w:t>
+        </w:r>
+      </w:hyperlink>
       <w:r>
         <w:rPr>
           <w:rStyle w:val="Hipercze"/>
@@ -9489,30 +9551,32 @@
         </w:rPr>
         <w:t xml:space="preserve">     </w:t>
       </w:r>
-      <w:r>
-        <w:rPr>
-          <w:rStyle w:val="Hipercze"/>
-          <w:b/>
-          <w:color w:val="5B9BD5"/>
-          <w:sz w:val="32"/>
-          <w:szCs w:val="32"/>
-          <w:u w:val="none"/>
-          <w14:shadow w14:blurRad="12700" w14:dist="38100" w14:dir="2700000" w14:sx="100000" w14:sy="100000" w14:kx="0" w14:ky="0" w14:algn="tl">
-            <w14:schemeClr w14:val="accent5">
-              <w14:lumMod w14:val="60000"/>
-              <w14:lumOff w14:val="40000"/>
-            </w14:schemeClr>
-          </w14:shadow>
-          <w14:textOutline w14:w="9525" w14:cap="flat" w14:cmpd="sng" w14:algn="ctr">
-            <w14:solidFill>
-              <w14:srgbClr w14:val="5B9BD5"/>
-            </w14:solidFill>
-            <w14:prstDash w14:val="solid"/>
-            <w14:round/>
-          </w14:textOutline>
-        </w:rPr>
-        <w:t>SQL</w:t>
-      </w:r>
+      <w:hyperlink r:id="rId51" w:history="1">
+        <w:r>
+          <w:rPr>
+            <w:rStyle w:val="Hipercze"/>
+            <w:b/>
+            <w:color w:val="5B9BD5"/>
+            <w:sz w:val="32"/>
+            <w:szCs w:val="32"/>
+            <w:u w:val="none"/>
+            <w14:shadow w14:blurRad="12700" w14:dist="38100" w14:dir="2700000" w14:sx="100000" w14:sy="100000" w14:kx="0" w14:ky="0" w14:algn="tl">
+              <w14:schemeClr w14:val="accent5">
+                <w14:lumMod w14:val="60000"/>
+                <w14:lumOff w14:val="40000"/>
+              </w14:schemeClr>
+            </w14:shadow>
+            <w14:textOutline w14:w="9525" w14:cap="flat" w14:cmpd="sng" w14:algn="ctr">
+              <w14:solidFill>
+                <w14:srgbClr w14:val="5B9BD5"/>
+              </w14:solidFill>
+              <w14:prstDash w14:val="solid"/>
+              <w14:round/>
+            </w14:textOutline>
+          </w:rPr>
+          <w:t>SQL</w:t>
+        </w:r>
+      </w:hyperlink>
     </w:p>
     <w:p>
       <w:pPr>
@@ -9565,7 +9629,7 @@
             <wp:effectExtent l="0" t="0" r="3810" b="0"/>
             <wp:wrapNone/>
             <wp:docPr id="19" name="Obraz 19">
-              <a:hlinkClick xmlns:a="http://schemas.openxmlformats.org/drawingml/2006/main" r:id="rId44"/>
+              <a:hlinkClick xmlns:a="http://schemas.openxmlformats.org/drawingml/2006/main" r:id="rId52"/>
             </wp:docPr>
             <wp:cNvGraphicFramePr>
               <a:graphicFrameLocks xmlns:a="http://schemas.openxmlformats.org/drawingml/2006/main" noChangeAspect="1"/>
@@ -9575,12 +9639,12 @@
                 <pic:pic xmlns:pic="http://schemas.openxmlformats.org/drawingml/2006/picture">
                   <pic:nvPicPr>
                     <pic:cNvPr id="19" name="Obraz 19">
-                      <a:hlinkClick r:id="rId44"/>
+                      <a:hlinkClick r:id="rId52"/>
                     </pic:cNvPr>
                     <pic:cNvPicPr/>
                   </pic:nvPicPr>
                   <pic:blipFill>
-                    <a:blip r:embed="rId45" cstate="print">
+                    <a:blip r:embed="rId53" cstate="print">
                       <a:extLst>
                         <a:ext uri="{28A0092B-C50C-407E-A947-70E740481C1C}">
                           <a14:useLocalDpi xmlns:a14="http://schemas.microsoft.com/office/drawing/2010/main" val="0"/>
@@ -14406,7 +14470,7 @@
         </w:rPr>
         <w:t xml:space="preserve"> (</w:t>
       </w:r>
-      <w:hyperlink r:id="rId46" w:history="1">
+      <w:hyperlink r:id="rId54" w:history="1">
         <w:r>
           <w:rPr>
             <w:rStyle w:val="Hipercze"/>
@@ -14448,7 +14512,7 @@
         </w:rPr>
         <w:t xml:space="preserve"> </w:t>
       </w:r>
-      <w:hyperlink r:id="rId47" w:history="1">
+      <w:hyperlink r:id="rId55" w:history="1">
         <w:r>
           <w:rPr>
             <w:rStyle w:val="Hipercze"/>
@@ -16432,28 +16496,28 @@
         <v:path o:extrusionok="f" gradientshapeok="t" o:connecttype="rect"/>
         <o:lock v:ext="edit" aspectratio="t"/>
       </v:shapetype>
-      <v:shape id="_x0000_i1774" type="#_x0000_t75" style="width:294.7pt;height:294.7pt" o:bullet="t">
+      <v:shape id="_x0000_i1794" type="#_x0000_t75" style="width:294.7pt;height:294.7pt" o:bullet="t">
         <v:imagedata r:id="rId1" o:title="mailbox"/>
       </v:shape>
     </w:pict>
   </w:numPicBullet>
   <w:numPicBullet w:numPicBulletId="1">
     <w:pict>
-      <v:shape id="_x0000_i1775" type="#_x0000_t75" style="width:409.65pt;height:409.65pt" o:bullet="t">
+      <v:shape id="_x0000_i1795" type="#_x0000_t75" style="width:409.65pt;height:409.65pt" o:bullet="t">
         <v:imagedata r:id="rId2" o:title="telephone"/>
       </v:shape>
     </w:pict>
   </w:numPicBullet>
   <w:numPicBullet w:numPicBulletId="2">
     <w:pict>
-      <v:shape id="_x0000_i1776" type="#_x0000_t75" style="width:383.95pt;height:383.95pt" o:bullet="t">
+      <v:shape id="_x0000_i1796" type="#_x0000_t75" style="width:383.95pt;height:383.95pt" o:bullet="t">
         <v:imagedata r:id="rId3" o:title="car"/>
       </v:shape>
     </w:pict>
   </w:numPicBullet>
   <w:numPicBullet w:numPicBulletId="3">
     <w:pict>
-      <v:shape id="_x0000_i1777" type="#_x0000_t75" style="width:409.65pt;height:409.65pt" o:bullet="t">
+      <v:shape id="_x0000_i1797" type="#_x0000_t75" style="width:409.65pt;height:409.65pt" o:bullet="t">
         <v:imagedata r:id="rId4" o:title="email"/>
       </v:shape>
     </w:pict>

</xml_diff>

<commit_message>
Added version control (skills) hyperlinks.
</commit_message>
<xml_diff>
--- a/cv.en.sitko patryk.docx
+++ b/cv.en.sitko patryk.docx
@@ -9807,32 +9807,34 @@
           </w14:textOutline>
         </w:rPr>
       </w:pPr>
-      <w:r>
-        <w:rPr>
-          <w:rStyle w:val="Hipercze"/>
-          <w:b/>
-          <w:color w:val="5B9BD5"/>
-          <w:spacing w:val="-20"/>
-          <w:position w:val="-10"/>
-          <w:sz w:val="32"/>
-          <w:szCs w:val="32"/>
-          <w:u w:val="none"/>
-          <w14:shadow w14:blurRad="12700" w14:dist="38100" w14:dir="2700000" w14:sx="100000" w14:sy="100000" w14:kx="0" w14:ky="0" w14:algn="tl">
-            <w14:schemeClr w14:val="accent5">
-              <w14:lumMod w14:val="60000"/>
-              <w14:lumOff w14:val="40000"/>
-            </w14:schemeClr>
-          </w14:shadow>
-          <w14:textOutline w14:w="9525" w14:cap="flat" w14:cmpd="sng" w14:algn="ctr">
-            <w14:solidFill>
-              <w14:srgbClr w14:val="5B9BD5"/>
-            </w14:solidFill>
-            <w14:prstDash w14:val="solid"/>
-            <w14:round/>
-          </w14:textOutline>
-        </w:rPr>
-        <w:t>Git</w:t>
-      </w:r>
+      <w:hyperlink r:id="rId54" w:history="1">
+        <w:r>
+          <w:rPr>
+            <w:rStyle w:val="Hipercze"/>
+            <w:b/>
+            <w:color w:val="5B9BD5"/>
+            <w:spacing w:val="-20"/>
+            <w:position w:val="-10"/>
+            <w:sz w:val="32"/>
+            <w:szCs w:val="32"/>
+            <w:u w:val="none"/>
+            <w14:shadow w14:blurRad="12700" w14:dist="38100" w14:dir="2700000" w14:sx="100000" w14:sy="100000" w14:kx="0" w14:ky="0" w14:algn="tl">
+              <w14:schemeClr w14:val="accent5">
+                <w14:lumMod w14:val="60000"/>
+                <w14:lumOff w14:val="40000"/>
+              </w14:schemeClr>
+            </w14:shadow>
+            <w14:textOutline w14:w="9525" w14:cap="flat" w14:cmpd="sng" w14:algn="ctr">
+              <w14:solidFill>
+                <w14:srgbClr w14:val="5B9BD5"/>
+              </w14:solidFill>
+              <w14:prstDash w14:val="solid"/>
+              <w14:round/>
+            </w14:textOutline>
+          </w:rPr>
+          <w:t>Git</w:t>
+        </w:r>
+      </w:hyperlink>
     </w:p>
     <w:p>
       <w:pPr>
@@ -14470,7 +14472,7 @@
         </w:rPr>
         <w:t xml:space="preserve"> (</w:t>
       </w:r>
-      <w:hyperlink r:id="rId54" w:history="1">
+      <w:hyperlink r:id="rId55" w:history="1">
         <w:r>
           <w:rPr>
             <w:rStyle w:val="Hipercze"/>
@@ -14512,7 +14514,7 @@
         </w:rPr>
         <w:t xml:space="preserve"> </w:t>
       </w:r>
-      <w:hyperlink r:id="rId55" w:history="1">
+      <w:hyperlink r:id="rId56" w:history="1">
         <w:r>
           <w:rPr>
             <w:rStyle w:val="Hipercze"/>
@@ -16496,28 +16498,28 @@
         <v:path o:extrusionok="f" gradientshapeok="t" o:connecttype="rect"/>
         <o:lock v:ext="edit" aspectratio="t"/>
       </v:shapetype>
-      <v:shape id="_x0000_i1794" type="#_x0000_t75" style="width:294.7pt;height:294.7pt" o:bullet="t">
+      <v:shape id="_x0000_i1806" type="#_x0000_t75" style="width:294.7pt;height:294.7pt" o:bullet="t">
         <v:imagedata r:id="rId1" o:title="mailbox"/>
       </v:shape>
     </w:pict>
   </w:numPicBullet>
   <w:numPicBullet w:numPicBulletId="1">
     <w:pict>
-      <v:shape id="_x0000_i1795" type="#_x0000_t75" style="width:409.65pt;height:409.65pt" o:bullet="t">
+      <v:shape id="_x0000_i1807" type="#_x0000_t75" style="width:409.65pt;height:409.65pt" o:bullet="t">
         <v:imagedata r:id="rId2" o:title="telephone"/>
       </v:shape>
     </w:pict>
   </w:numPicBullet>
   <w:numPicBullet w:numPicBulletId="2">
     <w:pict>
-      <v:shape id="_x0000_i1796" type="#_x0000_t75" style="width:383.95pt;height:383.95pt" o:bullet="t">
+      <v:shape id="_x0000_i1808" type="#_x0000_t75" style="width:383.95pt;height:383.95pt" o:bullet="t">
         <v:imagedata r:id="rId3" o:title="car"/>
       </v:shape>
     </w:pict>
   </w:numPicBullet>
   <w:numPicBullet w:numPicBulletId="3">
     <w:pict>
-      <v:shape id="_x0000_i1797" type="#_x0000_t75" style="width:409.65pt;height:409.65pt" o:bullet="t">
+      <v:shape id="_x0000_i1809" type="#_x0000_t75" style="width:409.65pt;height:409.65pt" o:bullet="t">
         <v:imagedata r:id="rId4" o:title="email"/>
       </v:shape>
     </w:pict>

</xml_diff>

<commit_message>
Made JavaScripts react entries consistent with docx cv.
</commit_message>
<xml_diff>
--- a/cv.en.sitko patryk.docx
+++ b/cv.en.sitko patryk.docx
@@ -6797,7 +6797,79 @@
               <w14:round/>
             </w14:textOutline>
           </w:rPr>
-          <w:t>Router-Dom</w:t>
+          <w:t>r</w:t>
+        </w:r>
+        <w:r>
+          <w:rPr>
+            <w:rStyle w:val="Hipercze"/>
+            <w:bCs/>
+            <w:color w:val="00B0F0"/>
+            <w:sz w:val="32"/>
+            <w:szCs w:val="32"/>
+            <w:u w:val="none"/>
+            <w14:shadow w14:blurRad="12700" w14:dist="38100" w14:dir="2700000" w14:sx="100000" w14:sy="100000" w14:kx="0" w14:ky="0" w14:algn="tl">
+              <w14:schemeClr w14:val="accent5">
+                <w14:lumMod w14:val="60000"/>
+                <w14:lumOff w14:val="40000"/>
+              </w14:schemeClr>
+            </w14:shadow>
+            <w14:textOutline w14:w="9525" w14:cap="flat" w14:cmpd="sng" w14:algn="ctr">
+              <w14:solidFill>
+                <w14:srgbClr w14:val="5B9BD5"/>
+              </w14:solidFill>
+              <w14:prstDash w14:val="solid"/>
+              <w14:round/>
+            </w14:textOutline>
+          </w:rPr>
+          <w:t>outer-</w:t>
+        </w:r>
+        <w:r>
+          <w:rPr>
+            <w:rStyle w:val="Hipercze"/>
+            <w:bCs/>
+            <w:color w:val="00B0F0"/>
+            <w:sz w:val="32"/>
+            <w:szCs w:val="32"/>
+            <w:u w:val="none"/>
+            <w14:shadow w14:blurRad="12700" w14:dist="38100" w14:dir="2700000" w14:sx="100000" w14:sy="100000" w14:kx="0" w14:ky="0" w14:algn="tl">
+              <w14:schemeClr w14:val="accent5">
+                <w14:lumMod w14:val="60000"/>
+                <w14:lumOff w14:val="40000"/>
+              </w14:schemeClr>
+            </w14:shadow>
+            <w14:textOutline w14:w="9525" w14:cap="flat" w14:cmpd="sng" w14:algn="ctr">
+              <w14:solidFill>
+                <w14:srgbClr w14:val="5B9BD5"/>
+              </w14:solidFill>
+              <w14:prstDash w14:val="solid"/>
+              <w14:round/>
+            </w14:textOutline>
+          </w:rPr>
+          <w:t>d</w:t>
+        </w:r>
+        <w:r>
+          <w:rPr>
+            <w:rStyle w:val="Hipercze"/>
+            <w:bCs/>
+            <w:color w:val="00B0F0"/>
+            <w:sz w:val="32"/>
+            <w:szCs w:val="32"/>
+            <w:u w:val="none"/>
+            <w14:shadow w14:blurRad="12700" w14:dist="38100" w14:dir="2700000" w14:sx="100000" w14:sy="100000" w14:kx="0" w14:ky="0" w14:algn="tl">
+              <w14:schemeClr w14:val="accent5">
+                <w14:lumMod w14:val="60000"/>
+                <w14:lumOff w14:val="40000"/>
+              </w14:schemeClr>
+            </w14:shadow>
+            <w14:textOutline w14:w="9525" w14:cap="flat" w14:cmpd="sng" w14:algn="ctr">
+              <w14:solidFill>
+                <w14:srgbClr w14:val="5B9BD5"/>
+              </w14:solidFill>
+              <w14:prstDash w14:val="solid"/>
+              <w14:round/>
+            </w14:textOutline>
+          </w:rPr>
+          <w:t>om</w:t>
         </w:r>
       </w:hyperlink>
       <w:r>
@@ -16498,28 +16570,28 @@
         <v:path o:extrusionok="f" gradientshapeok="t" o:connecttype="rect"/>
         <o:lock v:ext="edit" aspectratio="t"/>
       </v:shapetype>
-      <v:shape id="_x0000_i1806" type="#_x0000_t75" style="width:294.7pt;height:294.7pt" o:bullet="t">
+      <v:shape id="_x0000_i1810" type="#_x0000_t75" style="width:294.7pt;height:294.7pt" o:bullet="t">
         <v:imagedata r:id="rId1" o:title="mailbox"/>
       </v:shape>
     </w:pict>
   </w:numPicBullet>
   <w:numPicBullet w:numPicBulletId="1">
     <w:pict>
-      <v:shape id="_x0000_i1807" type="#_x0000_t75" style="width:409.65pt;height:409.65pt" o:bullet="t">
+      <v:shape id="_x0000_i1811" type="#_x0000_t75" style="width:409.65pt;height:409.65pt" o:bullet="t">
         <v:imagedata r:id="rId2" o:title="telephone"/>
       </v:shape>
     </w:pict>
   </w:numPicBullet>
   <w:numPicBullet w:numPicBulletId="2">
     <w:pict>
-      <v:shape id="_x0000_i1808" type="#_x0000_t75" style="width:383.95pt;height:383.95pt" o:bullet="t">
+      <v:shape id="_x0000_i1812" type="#_x0000_t75" style="width:383.95pt;height:383.95pt" o:bullet="t">
         <v:imagedata r:id="rId3" o:title="car"/>
       </v:shape>
     </w:pict>
   </w:numPicBullet>
   <w:numPicBullet w:numPicBulletId="3">
     <w:pict>
-      <v:shape id="_x0000_i1809" type="#_x0000_t75" style="width:409.65pt;height:409.65pt" o:bullet="t">
+      <v:shape id="_x0000_i1813" type="#_x0000_t75" style="width:409.65pt;height:409.65pt" o:bullet="t">
         <v:imagedata r:id="rId4" o:title="email"/>
       </v:shape>
     </w:pict>

</xml_diff>

<commit_message>
Made JavaScript react entry consistent within docx cv.
</commit_message>
<xml_diff>
--- a/cv.en.sitko patryk.docx
+++ b/cv.en.sitko patryk.docx
@@ -6474,7 +6474,31 @@
               <w14:round/>
             </w14:textOutline>
           </w:rPr>
-          <w:t>Redux</w:t>
+          <w:t>r</w:t>
+        </w:r>
+        <w:r>
+          <w:rPr>
+            <w:rStyle w:val="Hipercze"/>
+            <w:bCs/>
+            <w:color w:val="00B0F0"/>
+            <w:sz w:val="32"/>
+            <w:szCs w:val="32"/>
+            <w:u w:val="none"/>
+            <w14:shadow w14:blurRad="12700" w14:dist="38100" w14:dir="2700000" w14:sx="100000" w14:sy="100000" w14:kx="0" w14:ky="0" w14:algn="tl">
+              <w14:schemeClr w14:val="accent5">
+                <w14:lumMod w14:val="60000"/>
+                <w14:lumOff w14:val="40000"/>
+              </w14:schemeClr>
+            </w14:shadow>
+            <w14:textOutline w14:w="9525" w14:cap="flat" w14:cmpd="sng" w14:algn="ctr">
+              <w14:solidFill>
+                <w14:srgbClr w14:val="5B9BD5"/>
+              </w14:solidFill>
+              <w14:prstDash w14:val="solid"/>
+              <w14:round/>
+            </w14:textOutline>
+          </w:rPr>
+          <w:t>edux</w:t>
         </w:r>
         <w:proofErr w:type="spellEnd"/>
       </w:hyperlink>
@@ -16551,7 +16575,7 @@
 <w:numbering xmlns:wpc="http://schemas.microsoft.com/office/word/2010/wordprocessingCanvas" xmlns:cx="http://schemas.microsoft.com/office/drawing/2014/chartex" xmlns:cx1="http://schemas.microsoft.com/office/drawing/2015/9/8/chartex" xmlns:cx2="http://schemas.microsoft.com/office/drawing/2015/10/21/chartex" xmlns:cx3="http://schemas.microsoft.com/office/drawing/2016/5/9/chartex" xmlns:cx4="http://schemas.microsoft.com/office/drawing/2016/5/10/chartex" xmlns:cx5="http://schemas.microsoft.com/office/drawing/2016/5/11/chartex" xmlns:cx6="http://schemas.microsoft.com/office/drawing/2016/5/12/chartex" xmlns:cx7="http://schemas.microsoft.com/office/drawing/2016/5/13/chartex" xmlns:cx8="http://schemas.microsoft.com/office/drawing/2016/5/14/chartex" xmlns:mc="http://schemas.openxmlformats.org/markup-compatibility/2006" xmlns:aink="http://schemas.microsoft.com/office/drawing/2016/ink" xmlns:am3d="http://schemas.microsoft.com/office/drawing/2017/model3d" xmlns:o="urn:schemas-microsoft-com:office:office" xmlns:r="http://schemas.openxmlformats.org/officeDocument/2006/relationships" xmlns:m="http://schemas.openxmlformats.org/officeDocument/2006/math" xmlns:v="urn:schemas-microsoft-com:vml" xmlns:wp14="http://schemas.microsoft.com/office/word/2010/wordprocessingDrawing" xmlns:wp="http://schemas.openxmlformats.org/drawingml/2006/wordprocessingDrawing" xmlns:w10="urn:schemas-microsoft-com:office:word" xmlns:w="http://schemas.openxmlformats.org/wordprocessingml/2006/main" xmlns:w14="http://schemas.microsoft.com/office/word/2010/wordml" xmlns:w15="http://schemas.microsoft.com/office/word/2012/wordml" xmlns:w16cex="http://schemas.microsoft.com/office/word/2018/wordml/cex" xmlns:w16cid="http://schemas.microsoft.com/office/word/2016/wordml/cid" xmlns:w16="http://schemas.microsoft.com/office/word/2018/wordml" xmlns:w16sdtdh="http://schemas.microsoft.com/office/word/2020/wordml/sdtdatahash" xmlns:w16se="http://schemas.microsoft.com/office/word/2015/wordml/symex" xmlns:wpg="http://schemas.microsoft.com/office/word/2010/wordprocessingGroup" xmlns:wpi="http://schemas.microsoft.com/office/word/2010/wordprocessingInk" xmlns:wne="http://schemas.microsoft.com/office/word/2006/wordml" xmlns:wps="http://schemas.microsoft.com/office/word/2010/wordprocessingShape" mc:Ignorable="w14 w15 w16se w16cid w16 w16cex w16sdtdh wp14">
   <w:numPicBullet w:numPicBulletId="0">
     <w:pict>
-      <v:shapetype id="_x0000_t75" coordsize="21600,21600" o:spt="75" o:preferrelative="t" path="m@4@5l@4@11@9@11@9@5xe" filled="f" stroked="f">
+      <v:shapetype w14:anchorId="1A4154AF" id="_x0000_t75" coordsize="21600,21600" o:spt="75" o:preferrelative="t" path="m@4@5l@4@11@9@11@9@5xe" filled="f" stroked="f">
         <v:stroke joinstyle="miter"/>
         <v:formulas>
           <v:f eqn="if lineDrawn pixelLineWidth 0"/>
@@ -16570,28 +16594,28 @@
         <v:path o:extrusionok="f" gradientshapeok="t" o:connecttype="rect"/>
         <o:lock v:ext="edit" aspectratio="t"/>
       </v:shapetype>
-      <v:shape id="_x0000_i1810" type="#_x0000_t75" style="width:294.7pt;height:294.7pt" o:bullet="t">
+      <v:shape id="_x0000_i1814" type="#_x0000_t75" style="width:294.7pt;height:294.7pt" o:bullet="t">
         <v:imagedata r:id="rId1" o:title="mailbox"/>
       </v:shape>
     </w:pict>
   </w:numPicBullet>
   <w:numPicBullet w:numPicBulletId="1">
     <w:pict>
-      <v:shape id="_x0000_i1811" type="#_x0000_t75" style="width:409.65pt;height:409.65pt" o:bullet="t">
+      <v:shape w14:anchorId="77F051FC" id="_x0000_i1815" type="#_x0000_t75" style="width:409.65pt;height:409.65pt" o:bullet="t">
         <v:imagedata r:id="rId2" o:title="telephone"/>
       </v:shape>
     </w:pict>
   </w:numPicBullet>
   <w:numPicBullet w:numPicBulletId="2">
     <w:pict>
-      <v:shape id="_x0000_i1812" type="#_x0000_t75" style="width:383.95pt;height:383.95pt" o:bullet="t">
+      <v:shape w14:anchorId="2932042D" id="_x0000_i1816" type="#_x0000_t75" style="width:383.95pt;height:383.95pt" o:bullet="t">
         <v:imagedata r:id="rId3" o:title="car"/>
       </v:shape>
     </w:pict>
   </w:numPicBullet>
   <w:numPicBullet w:numPicBulletId="3">
     <w:pict>
-      <v:shape id="_x0000_i1813" type="#_x0000_t75" style="width:409.65pt;height:409.65pt" o:bullet="t">
+      <v:shape w14:anchorId="0719BB49" id="_x0000_i1817" type="#_x0000_t75" style="width:409.65pt;height:409.65pt" o:bullet="t">
         <v:imagedata r:id="rId4" o:title="email"/>
       </v:shape>
     </w:pict>

</xml_diff>

<commit_message>
Renamed Database Technologies to Database & Hosting Technologies.
</commit_message>
<xml_diff>
--- a/cv.en.sitko patryk.docx
+++ b/cv.en.sitko patryk.docx
@@ -920,7 +920,6 @@
         </w:rPr>
       </w:pPr>
       <w:hyperlink r:id="rId6" w:history="1">
-        <w:proofErr w:type="spellStart"/>
         <w:r>
           <w:rPr>
             <w:rStyle w:val="Hipercze"/>
@@ -943,159 +942,8 @@
               <w14:round/>
             </w14:textOutline>
           </w:rPr>
-          <w:t>Bergensesteenweg</w:t>
+          <w:t>Bergensesteenweg 37a 002, 1500 Halle - Vlaams Brabant, België</w:t>
         </w:r>
-        <w:proofErr w:type="spellEnd"/>
-        <w:r>
-          <w:rPr>
-            <w:rStyle w:val="Hipercze"/>
-            <w:b/>
-            <w:color w:val="7030A0"/>
-            <w:sz w:val="28"/>
-            <w:szCs w:val="28"/>
-            <w:u w:val="none"/>
-            <w14:shadow w14:blurRad="12700" w14:dist="38100" w14:dir="2700000" w14:sx="100000" w14:sy="100000" w14:kx="0" w14:ky="0" w14:algn="tl">
-              <w14:schemeClr w14:val="accent5">
-                <w14:lumMod w14:val="60000"/>
-                <w14:lumOff w14:val="40000"/>
-              </w14:schemeClr>
-            </w14:shadow>
-            <w14:textOutline w14:w="9525" w14:cap="flat" w14:cmpd="sng" w14:algn="ctr">
-              <w14:solidFill>
-                <w14:srgbClr w14:val="5B9BD5"/>
-              </w14:solidFill>
-              <w14:prstDash w14:val="solid"/>
-              <w14:round/>
-            </w14:textOutline>
-          </w:rPr>
-          <w:t xml:space="preserve"> 37a 002, 1500 Halle - </w:t>
-        </w:r>
-        <w:proofErr w:type="spellStart"/>
-        <w:r>
-          <w:rPr>
-            <w:rStyle w:val="Hipercze"/>
-            <w:b/>
-            <w:color w:val="7030A0"/>
-            <w:sz w:val="28"/>
-            <w:szCs w:val="28"/>
-            <w:u w:val="none"/>
-            <w14:shadow w14:blurRad="12700" w14:dist="38100" w14:dir="2700000" w14:sx="100000" w14:sy="100000" w14:kx="0" w14:ky="0" w14:algn="tl">
-              <w14:schemeClr w14:val="accent5">
-                <w14:lumMod w14:val="60000"/>
-                <w14:lumOff w14:val="40000"/>
-              </w14:schemeClr>
-            </w14:shadow>
-            <w14:textOutline w14:w="9525" w14:cap="flat" w14:cmpd="sng" w14:algn="ctr">
-              <w14:solidFill>
-                <w14:srgbClr w14:val="5B9BD5"/>
-              </w14:solidFill>
-              <w14:prstDash w14:val="solid"/>
-              <w14:round/>
-            </w14:textOutline>
-          </w:rPr>
-          <w:t>Vlaams</w:t>
-        </w:r>
-        <w:proofErr w:type="spellEnd"/>
-        <w:r>
-          <w:rPr>
-            <w:rStyle w:val="Hipercze"/>
-            <w:b/>
-            <w:color w:val="7030A0"/>
-            <w:sz w:val="28"/>
-            <w:szCs w:val="28"/>
-            <w:u w:val="none"/>
-            <w14:shadow w14:blurRad="12700" w14:dist="38100" w14:dir="2700000" w14:sx="100000" w14:sy="100000" w14:kx="0" w14:ky="0" w14:algn="tl">
-              <w14:schemeClr w14:val="accent5">
-                <w14:lumMod w14:val="60000"/>
-                <w14:lumOff w14:val="40000"/>
-              </w14:schemeClr>
-            </w14:shadow>
-            <w14:textOutline w14:w="9525" w14:cap="flat" w14:cmpd="sng" w14:algn="ctr">
-              <w14:solidFill>
-                <w14:srgbClr w14:val="5B9BD5"/>
-              </w14:solidFill>
-              <w14:prstDash w14:val="solid"/>
-              <w14:round/>
-            </w14:textOutline>
-          </w:rPr>
-          <w:t xml:space="preserve"> </w:t>
-        </w:r>
-        <w:proofErr w:type="spellStart"/>
-        <w:r>
-          <w:rPr>
-            <w:rStyle w:val="Hipercze"/>
-            <w:b/>
-            <w:color w:val="7030A0"/>
-            <w:sz w:val="28"/>
-            <w:szCs w:val="28"/>
-            <w:u w:val="none"/>
-            <w14:shadow w14:blurRad="12700" w14:dist="38100" w14:dir="2700000" w14:sx="100000" w14:sy="100000" w14:kx="0" w14:ky="0" w14:algn="tl">
-              <w14:schemeClr w14:val="accent5">
-                <w14:lumMod w14:val="60000"/>
-                <w14:lumOff w14:val="40000"/>
-              </w14:schemeClr>
-            </w14:shadow>
-            <w14:textOutline w14:w="9525" w14:cap="flat" w14:cmpd="sng" w14:algn="ctr">
-              <w14:solidFill>
-                <w14:srgbClr w14:val="5B9BD5"/>
-              </w14:solidFill>
-              <w14:prstDash w14:val="solid"/>
-              <w14:round/>
-            </w14:textOutline>
-          </w:rPr>
-          <w:t>Brabant</w:t>
-        </w:r>
-        <w:proofErr w:type="spellEnd"/>
-        <w:r>
-          <w:rPr>
-            <w:rStyle w:val="Hipercze"/>
-            <w:b/>
-            <w:color w:val="7030A0"/>
-            <w:sz w:val="28"/>
-            <w:szCs w:val="28"/>
-            <w:u w:val="none"/>
-            <w14:shadow w14:blurRad="12700" w14:dist="38100" w14:dir="2700000" w14:sx="100000" w14:sy="100000" w14:kx="0" w14:ky="0" w14:algn="tl">
-              <w14:schemeClr w14:val="accent5">
-                <w14:lumMod w14:val="60000"/>
-                <w14:lumOff w14:val="40000"/>
-              </w14:schemeClr>
-            </w14:shadow>
-            <w14:textOutline w14:w="9525" w14:cap="flat" w14:cmpd="sng" w14:algn="ctr">
-              <w14:solidFill>
-                <w14:srgbClr w14:val="5B9BD5"/>
-              </w14:solidFill>
-              <w14:prstDash w14:val="solid"/>
-              <w14:round/>
-            </w14:textOutline>
-          </w:rPr>
-          <w:t xml:space="preserve">, </w:t>
-        </w:r>
-        <w:proofErr w:type="spellStart"/>
-        <w:r>
-          <w:rPr>
-            <w:rStyle w:val="Hipercze"/>
-            <w:b/>
-            <w:color w:val="7030A0"/>
-            <w:sz w:val="28"/>
-            <w:szCs w:val="28"/>
-            <w:u w:val="none"/>
-            <w14:shadow w14:blurRad="12700" w14:dist="38100" w14:dir="2700000" w14:sx="100000" w14:sy="100000" w14:kx="0" w14:ky="0" w14:algn="tl">
-              <w14:schemeClr w14:val="accent5">
-                <w14:lumMod w14:val="60000"/>
-                <w14:lumOff w14:val="40000"/>
-              </w14:schemeClr>
-            </w14:shadow>
-            <w14:textOutline w14:w="9525" w14:cap="flat" w14:cmpd="sng" w14:algn="ctr">
-              <w14:solidFill>
-                <w14:srgbClr w14:val="5B9BD5"/>
-              </w14:solidFill>
-              <w14:prstDash w14:val="solid"/>
-              <w14:round/>
-            </w14:textOutline>
-          </w:rPr>
-          <w:t>België</w:t>
-        </w:r>
-        <w:proofErr w:type="spellEnd"/>
       </w:hyperlink>
     </w:p>
     <w:p>
@@ -1355,78 +1203,8 @@
             <w14:round/>
           </w14:textOutline>
         </w:rPr>
-        <w:t xml:space="preserve">Driver </w:t>
-      </w:r>
-      <w:proofErr w:type="spellStart"/>
-      <w:r>
-        <w:rPr>
-          <w:b/>
-          <w:color w:val="7030A0"/>
-          <w:sz w:val="28"/>
-          <w:szCs w:val="28"/>
-          <w14:shadow w14:blurRad="12700" w14:dist="38100" w14:dir="2700000" w14:sx="100000" w14:sy="100000" w14:kx="0" w14:ky="0" w14:algn="tl">
-            <w14:schemeClr w14:val="accent5">
-              <w14:lumMod w14:val="60000"/>
-              <w14:lumOff w14:val="40000"/>
-            </w14:schemeClr>
-          </w14:shadow>
-          <w14:textOutline w14:w="9525" w14:cap="flat" w14:cmpd="sng" w14:algn="ctr">
-            <w14:solidFill>
-              <w14:srgbClr w14:val="5B9BD5"/>
-            </w14:solidFill>
-            <w14:prstDash w14:val="solid"/>
-            <w14:round/>
-          </w14:textOutline>
-        </w:rPr>
-        <w:t>Licence</w:t>
-      </w:r>
-      <w:proofErr w:type="spellEnd"/>
-      <w:r>
-        <w:rPr>
-          <w:b/>
-          <w:color w:val="7030A0"/>
-          <w:sz w:val="28"/>
-          <w:szCs w:val="28"/>
-          <w14:shadow w14:blurRad="12700" w14:dist="38100" w14:dir="2700000" w14:sx="100000" w14:sy="100000" w14:kx="0" w14:ky="0" w14:algn="tl">
-            <w14:schemeClr w14:val="accent5">
-              <w14:lumMod w14:val="60000"/>
-              <w14:lumOff w14:val="40000"/>
-            </w14:schemeClr>
-          </w14:shadow>
-          <w14:textOutline w14:w="9525" w14:cap="flat" w14:cmpd="sng" w14:algn="ctr">
-            <w14:solidFill>
-              <w14:srgbClr w14:val="5B9BD5"/>
-            </w14:solidFill>
-            <w14:prstDash w14:val="solid"/>
-            <w14:round/>
-          </w14:textOutline>
-        </w:rPr>
-        <w:t xml:space="preserve"> – </w:t>
-      </w:r>
-      <w:proofErr w:type="spellStart"/>
-      <w:r>
-        <w:rPr>
-          <w:b/>
-          <w:color w:val="7030A0"/>
-          <w:sz w:val="28"/>
-          <w:szCs w:val="28"/>
-          <w14:shadow w14:blurRad="12700" w14:dist="38100" w14:dir="2700000" w14:sx="100000" w14:sy="100000" w14:kx="0" w14:ky="0" w14:algn="tl">
-            <w14:schemeClr w14:val="accent5">
-              <w14:lumMod w14:val="60000"/>
-              <w14:lumOff w14:val="40000"/>
-            </w14:schemeClr>
-          </w14:shadow>
-          <w14:textOutline w14:w="9525" w14:cap="flat" w14:cmpd="sng" w14:algn="ctr">
-            <w14:solidFill>
-              <w14:srgbClr w14:val="5B9BD5"/>
-            </w14:solidFill>
-            <w14:prstDash w14:val="solid"/>
-            <w14:round/>
-          </w14:textOutline>
-        </w:rPr>
-        <w:t>None</w:t>
-      </w:r>
-      <w:proofErr w:type="spellEnd"/>
+        <w:t>Driver Licence – None</w:t>
+      </w:r>
     </w:p>
     <w:p>
       <w:pPr>
@@ -2044,7 +1822,6 @@
           </w14:textOutline>
         </w:rPr>
       </w:pPr>
-      <w:proofErr w:type="spellStart"/>
       <w:r>
         <w:rPr>
           <w:rStyle w:val="Hipercze"/>
@@ -2067,7 +1844,6 @@
         </w:rPr>
         <w:t>Result-oriented</w:t>
       </w:r>
-      <w:proofErr w:type="spellEnd"/>
       <w:r>
         <w:rPr>
           <w:rStyle w:val="Hipercze"/>
@@ -2156,7 +1932,6 @@
         </w:rPr>
         <w:t xml:space="preserve">   </w:t>
       </w:r>
-      <w:proofErr w:type="spellStart"/>
       <w:r>
         <w:rPr>
           <w:rStyle w:val="Hipercze"/>
@@ -2179,7 +1954,6 @@
         </w:rPr>
         <w:t>Efficient</w:t>
       </w:r>
-      <w:proofErr w:type="spellEnd"/>
       <w:r>
         <w:rPr>
           <w:rStyle w:val="Hipercze"/>
@@ -2297,7 +2071,6 @@
           </w14:textOutline>
         </w:rPr>
       </w:pPr>
-      <w:proofErr w:type="spellStart"/>
       <w:r>
         <w:rPr>
           <w:rStyle w:val="Hipercze"/>
@@ -2320,7 +2093,6 @@
         </w:rPr>
         <w:t>Analytical</w:t>
       </w:r>
-      <w:proofErr w:type="spellEnd"/>
       <w:r>
         <w:rPr>
           <w:rStyle w:val="Hipercze"/>
@@ -2431,7 +2203,6 @@
         </w:rPr>
         <w:t xml:space="preserve">   </w:t>
       </w:r>
-      <w:proofErr w:type="spellStart"/>
       <w:r>
         <w:rPr>
           <w:rStyle w:val="Hipercze"/>
@@ -2454,7 +2225,6 @@
         </w:rPr>
         <w:t>Conceptual</w:t>
       </w:r>
-      <w:proofErr w:type="spellEnd"/>
       <w:r>
         <w:rPr>
           <w:rStyle w:val="Hipercze"/>
@@ -2572,7 +2342,6 @@
           </w14:textOutline>
         </w:rPr>
       </w:pPr>
-      <w:proofErr w:type="spellStart"/>
       <w:r>
         <w:rPr>
           <w:rStyle w:val="Hipercze"/>
@@ -2593,9 +2362,8 @@
             <w14:round/>
           </w14:textOutline>
         </w:rPr>
-        <w:t>Stress</w:t>
-      </w:r>
-      <w:proofErr w:type="spellEnd"/>
+        <w:t>Stress resistant</w:t>
+      </w:r>
       <w:r>
         <w:rPr>
           <w:rStyle w:val="Hipercze"/>
@@ -2616,9 +2384,8 @@
             <w14:round/>
           </w14:textOutline>
         </w:rPr>
-        <w:t xml:space="preserve"> </w:t>
-      </w:r>
-      <w:proofErr w:type="spellStart"/>
+        <w:tab/>
+      </w:r>
       <w:r>
         <w:rPr>
           <w:rStyle w:val="Hipercze"/>
@@ -2639,14 +2406,13 @@
             <w14:round/>
           </w14:textOutline>
         </w:rPr>
-        <w:t>resistant</w:t>
-      </w:r>
-      <w:proofErr w:type="spellEnd"/>
-      <w:r>
-        <w:rPr>
-          <w:rStyle w:val="Hipercze"/>
-          <w:b/>
-          <w:color w:val="5B9BD5"/>
+        <w:tab/>
+      </w:r>
+      <w:r>
+        <w:rPr>
+          <w:rStyle w:val="Hipercze"/>
+          <w:b/>
+          <w:color w:val="7030A0"/>
           <w:sz w:val="32"/>
           <w:szCs w:val="32"/>
           <w:u w:val="none"/>
@@ -2662,7 +2428,7 @@
             <w14:round/>
           </w14:textOutline>
         </w:rPr>
-        <w:tab/>
+        <w:t>•</w:t>
       </w:r>
       <w:r>
         <w:rPr>
@@ -2684,76 +2450,8 @@
             <w14:round/>
           </w14:textOutline>
         </w:rPr>
-        <w:tab/>
-      </w:r>
-      <w:r>
-        <w:rPr>
-          <w:rStyle w:val="Hipercze"/>
-          <w:b/>
-          <w:color w:val="7030A0"/>
-          <w:sz w:val="32"/>
-          <w:szCs w:val="32"/>
-          <w:u w:val="none"/>
-          <w14:shadow w14:blurRad="12700" w14:dist="38100" w14:dir="2700000" w14:sx="100000" w14:sy="100000" w14:kx="0" w14:ky="0" w14:algn="tl">
-            <w14:schemeClr w14:val="accent5">
-              <w14:lumMod w14:val="60000"/>
-              <w14:lumOff w14:val="40000"/>
-            </w14:schemeClr>
-          </w14:shadow>
-          <w14:textOutline w14:w="9525" w14:cap="flat" w14:cmpd="sng" w14:algn="ctr">
-            <w14:noFill/>
-            <w14:prstDash w14:val="solid"/>
-            <w14:round/>
-          </w14:textOutline>
-        </w:rPr>
-        <w:t>•</w:t>
-      </w:r>
-      <w:r>
-        <w:rPr>
-          <w:rStyle w:val="Hipercze"/>
-          <w:b/>
-          <w:color w:val="5B9BD5"/>
-          <w:sz w:val="32"/>
-          <w:szCs w:val="32"/>
-          <w:u w:val="none"/>
-          <w14:shadow w14:blurRad="12700" w14:dist="38100" w14:dir="2700000" w14:sx="100000" w14:sy="100000" w14:kx="0" w14:ky="0" w14:algn="tl">
-            <w14:schemeClr w14:val="accent5">
-              <w14:lumMod w14:val="60000"/>
-              <w14:lumOff w14:val="40000"/>
-            </w14:schemeClr>
-          </w14:shadow>
-          <w14:textOutline w14:w="9525" w14:cap="flat" w14:cmpd="sng" w14:algn="ctr">
-            <w14:noFill/>
-            <w14:prstDash w14:val="solid"/>
-            <w14:round/>
-          </w14:textOutline>
-        </w:rPr>
-        <w:t xml:space="preserve">   </w:t>
-      </w:r>
-      <w:proofErr w:type="spellStart"/>
-      <w:r>
-        <w:rPr>
-          <w:rStyle w:val="Hipercze"/>
-          <w:b/>
-          <w:color w:val="5B9BD5"/>
-          <w:sz w:val="32"/>
-          <w:szCs w:val="32"/>
-          <w:u w:val="none"/>
-          <w14:shadow w14:blurRad="12700" w14:dist="38100" w14:dir="2700000" w14:sx="100000" w14:sy="100000" w14:kx="0" w14:ky="0" w14:algn="tl">
-            <w14:schemeClr w14:val="accent5">
-              <w14:lumMod w14:val="60000"/>
-              <w14:lumOff w14:val="40000"/>
-            </w14:schemeClr>
-          </w14:shadow>
-          <w14:textOutline w14:w="9525" w14:cap="flat" w14:cmpd="sng" w14:algn="ctr">
-            <w14:noFill/>
-            <w14:prstDash w14:val="solid"/>
-            <w14:round/>
-          </w14:textOutline>
-        </w:rPr>
-        <w:t>Responsible</w:t>
-      </w:r>
-      <w:proofErr w:type="spellEnd"/>
+        <w:t xml:space="preserve">   Responsible</w:t>
+      </w:r>
     </w:p>
     <w:p>
       <w:pPr>
@@ -3135,7 +2833,6 @@
           </wp:anchor>
         </w:drawing>
       </w:r>
-      <w:proofErr w:type="spellStart"/>
       <w:r>
         <w:rPr>
           <w:rStyle w:val="Hipercze"/>
@@ -3158,32 +2855,7 @@
             <w14:round/>
           </w14:textOutline>
         </w:rPr>
-        <w:t>Written</w:t>
-      </w:r>
-      <w:proofErr w:type="spellEnd"/>
-      <w:r>
-        <w:rPr>
-          <w:rStyle w:val="Hipercze"/>
-          <w:bCs/>
-          <w:color w:val="5B9BD5"/>
-          <w:sz w:val="32"/>
-          <w:szCs w:val="32"/>
-          <w:u w:val="none"/>
-          <w14:shadow w14:blurRad="12700" w14:dist="38100" w14:dir="2700000" w14:sx="100000" w14:sy="100000" w14:kx="0" w14:ky="0" w14:algn="tl">
-            <w14:schemeClr w14:val="accent5">
-              <w14:lumMod w14:val="60000"/>
-              <w14:lumOff w14:val="40000"/>
-            </w14:schemeClr>
-          </w14:shadow>
-          <w14:textOutline w14:w="9525" w14:cap="flat" w14:cmpd="sng" w14:algn="ctr">
-            <w14:solidFill>
-              <w14:srgbClr w14:val="5B9BD5"/>
-            </w14:solidFill>
-            <w14:prstDash w14:val="solid"/>
-            <w14:round/>
-          </w14:textOutline>
-        </w:rPr>
-        <w:t>:</w:t>
+        <w:t>Written:</w:t>
       </w:r>
     </w:p>
     <w:p>
@@ -3277,7 +2949,6 @@
           </wp:anchor>
         </w:drawing>
       </w:r>
-      <w:proofErr w:type="spellStart"/>
       <w:r>
         <w:rPr>
           <w:rStyle w:val="Hipercze"/>
@@ -3300,32 +2971,7 @@
             <w14:round/>
           </w14:textOutline>
         </w:rPr>
-        <w:t>Spoken</w:t>
-      </w:r>
-      <w:proofErr w:type="spellEnd"/>
-      <w:r>
-        <w:rPr>
-          <w:rStyle w:val="Hipercze"/>
-          <w:bCs/>
-          <w:color w:val="5B9BD5"/>
-          <w:sz w:val="32"/>
-          <w:szCs w:val="32"/>
-          <w:u w:val="none"/>
-          <w14:shadow w14:blurRad="12700" w14:dist="38100" w14:dir="2700000" w14:sx="100000" w14:sy="100000" w14:kx="0" w14:ky="0" w14:algn="tl">
-            <w14:schemeClr w14:val="accent5">
-              <w14:lumMod w14:val="60000"/>
-              <w14:lumOff w14:val="40000"/>
-            </w14:schemeClr>
-          </w14:shadow>
-          <w14:textOutline w14:w="9525" w14:cap="flat" w14:cmpd="sng" w14:algn="ctr">
-            <w14:solidFill>
-              <w14:srgbClr w14:val="5B9BD5"/>
-            </w14:solidFill>
-            <w14:prstDash w14:val="solid"/>
-            <w14:round/>
-          </w14:textOutline>
-        </w:rPr>
-        <w:t>:</w:t>
+        <w:t>Spoken:</w:t>
       </w:r>
     </w:p>
     <w:p>
@@ -3404,107 +3050,7 @@
             <w14:round/>
           </w14:textOutline>
         </w:rPr>
-        <w:t xml:space="preserve"> (</w:t>
-      </w:r>
-      <w:proofErr w:type="spellStart"/>
-      <w:r>
-        <w:rPr>
-          <w:rStyle w:val="Hipercze"/>
-          <w:bCs/>
-          <w:color w:val="5B9BD5"/>
-          <w:sz w:val="32"/>
-          <w:szCs w:val="32"/>
-          <w:u w:val="none"/>
-          <w14:shadow w14:blurRad="12700" w14:dist="38100" w14:dir="2700000" w14:sx="100000" w14:sy="100000" w14:kx="0" w14:ky="0" w14:algn="tl">
-            <w14:schemeClr w14:val="accent5">
-              <w14:lumMod w14:val="60000"/>
-              <w14:lumOff w14:val="40000"/>
-            </w14:schemeClr>
-          </w14:shadow>
-          <w14:textOutline w14:w="9525" w14:cap="flat" w14:cmpd="sng" w14:algn="ctr">
-            <w14:solidFill>
-              <w14:srgbClr w14:val="5B9BD5"/>
-            </w14:solidFill>
-            <w14:prstDash w14:val="solid"/>
-            <w14:round/>
-          </w14:textOutline>
-        </w:rPr>
-        <w:t>Oui</w:t>
-      </w:r>
-      <w:proofErr w:type="spellEnd"/>
-      <w:r>
-        <w:rPr>
-          <w:rStyle w:val="Hipercze"/>
-          <w:bCs/>
-          <w:color w:val="5B9BD5"/>
-          <w:sz w:val="32"/>
-          <w:szCs w:val="32"/>
-          <w:u w:val="none"/>
-          <w14:shadow w14:blurRad="12700" w14:dist="38100" w14:dir="2700000" w14:sx="100000" w14:sy="100000" w14:kx="0" w14:ky="0" w14:algn="tl">
-            <w14:schemeClr w14:val="accent5">
-              <w14:lumMod w14:val="60000"/>
-              <w14:lumOff w14:val="40000"/>
-            </w14:schemeClr>
-          </w14:shadow>
-          <w14:textOutline w14:w="9525" w14:cap="flat" w14:cmpd="sng" w14:algn="ctr">
-            <w14:solidFill>
-              <w14:srgbClr w14:val="5B9BD5"/>
-            </w14:solidFill>
-            <w14:prstDash w14:val="solid"/>
-            <w14:round/>
-          </w14:textOutline>
-        </w:rPr>
-        <w:t xml:space="preserve"> </w:t>
-      </w:r>
-      <w:proofErr w:type="spellStart"/>
-      <w:r>
-        <w:rPr>
-          <w:rStyle w:val="Hipercze"/>
-          <w:bCs/>
-          <w:color w:val="5B9BD5"/>
-          <w:sz w:val="32"/>
-          <w:szCs w:val="32"/>
-          <w:u w:val="none"/>
-          <w14:shadow w14:blurRad="12700" w14:dist="38100" w14:dir="2700000" w14:sx="100000" w14:sy="100000" w14:kx="0" w14:ky="0" w14:algn="tl">
-            <w14:schemeClr w14:val="accent5">
-              <w14:lumMod w14:val="60000"/>
-              <w14:lumOff w14:val="40000"/>
-            </w14:schemeClr>
-          </w14:shadow>
-          <w14:textOutline w14:w="9525" w14:cap="flat" w14:cmpd="sng" w14:algn="ctr">
-            <w14:solidFill>
-              <w14:srgbClr w14:val="5B9BD5"/>
-            </w14:solidFill>
-            <w14:prstDash w14:val="solid"/>
-            <w14:round/>
-          </w14:textOutline>
-        </w:rPr>
-        <w:t>oui</w:t>
-      </w:r>
-      <w:proofErr w:type="spellEnd"/>
-      <w:r>
-        <w:rPr>
-          <w:rStyle w:val="Hipercze"/>
-          <w:bCs/>
-          <w:color w:val="5B9BD5"/>
-          <w:sz w:val="32"/>
-          <w:szCs w:val="32"/>
-          <w:u w:val="none"/>
-          <w14:shadow w14:blurRad="12700" w14:dist="38100" w14:dir="2700000" w14:sx="100000" w14:sy="100000" w14:kx="0" w14:ky="0" w14:algn="tl">
-            <w14:schemeClr w14:val="accent5">
-              <w14:lumMod w14:val="60000"/>
-              <w14:lumOff w14:val="40000"/>
-            </w14:schemeClr>
-          </w14:shadow>
-          <w14:textOutline w14:w="9525" w14:cap="flat" w14:cmpd="sng" w14:algn="ctr">
-            <w14:solidFill>
-              <w14:srgbClr w14:val="5B9BD5"/>
-            </w14:solidFill>
-            <w14:prstDash w14:val="solid"/>
-            <w14:round/>
-          </w14:textOutline>
-        </w:rPr>
-        <w:t>!)</w:t>
+        <w:t xml:space="preserve"> (Oui oui!)</w:t>
       </w:r>
     </w:p>
     <w:p>
@@ -3601,7 +3147,6 @@
           </wp:anchor>
         </w:drawing>
       </w:r>
-      <w:proofErr w:type="spellStart"/>
       <w:r>
         <w:rPr>
           <w:rStyle w:val="Hipercze"/>
@@ -3624,32 +3169,7 @@
             <w14:round/>
           </w14:textOutline>
         </w:rPr>
-        <w:t>Written</w:t>
-      </w:r>
-      <w:proofErr w:type="spellEnd"/>
-      <w:r>
-        <w:rPr>
-          <w:rStyle w:val="Hipercze"/>
-          <w:bCs/>
-          <w:color w:val="5B9BD5"/>
-          <w:sz w:val="32"/>
-          <w:szCs w:val="32"/>
-          <w:u w:val="none"/>
-          <w14:shadow w14:blurRad="12700" w14:dist="38100" w14:dir="2700000" w14:sx="100000" w14:sy="100000" w14:kx="0" w14:ky="0" w14:algn="tl">
-            <w14:schemeClr w14:val="accent5">
-              <w14:lumMod w14:val="60000"/>
-              <w14:lumOff w14:val="40000"/>
-            </w14:schemeClr>
-          </w14:shadow>
-          <w14:textOutline w14:w="9525" w14:cap="flat" w14:cmpd="sng" w14:algn="ctr">
-            <w14:solidFill>
-              <w14:srgbClr w14:val="5B9BD5"/>
-            </w14:solidFill>
-            <w14:prstDash w14:val="solid"/>
-            <w14:round/>
-          </w14:textOutline>
-        </w:rPr>
-        <w:t>:</w:t>
+        <w:t>Written:</w:t>
       </w:r>
     </w:p>
     <w:p>
@@ -3746,7 +3266,6 @@
           </wp:anchor>
         </w:drawing>
       </w:r>
-      <w:proofErr w:type="spellStart"/>
       <w:r>
         <w:rPr>
           <w:rStyle w:val="Hipercze"/>
@@ -3769,32 +3288,7 @@
             <w14:round/>
           </w14:textOutline>
         </w:rPr>
-        <w:t>Spoken</w:t>
-      </w:r>
-      <w:proofErr w:type="spellEnd"/>
-      <w:r>
-        <w:rPr>
-          <w:rStyle w:val="Hipercze"/>
-          <w:bCs/>
-          <w:color w:val="5B9BD5"/>
-          <w:sz w:val="32"/>
-          <w:szCs w:val="32"/>
-          <w:u w:val="none"/>
-          <w14:shadow w14:blurRad="12700" w14:dist="38100" w14:dir="2700000" w14:sx="100000" w14:sy="100000" w14:kx="0" w14:ky="0" w14:algn="tl">
-            <w14:schemeClr w14:val="accent5">
-              <w14:lumMod w14:val="60000"/>
-              <w14:lumOff w14:val="40000"/>
-            </w14:schemeClr>
-          </w14:shadow>
-          <w14:textOutline w14:w="9525" w14:cap="flat" w14:cmpd="sng" w14:algn="ctr">
-            <w14:solidFill>
-              <w14:srgbClr w14:val="5B9BD5"/>
-            </w14:solidFill>
-            <w14:prstDash w14:val="solid"/>
-            <w14:round/>
-          </w14:textOutline>
-        </w:rPr>
-        <w:t>:</w:t>
+        <w:t>Spoken:</w:t>
       </w:r>
     </w:p>
     <w:p>
@@ -3937,107 +3431,7 @@
             <w14:round/>
           </w14:textOutline>
         </w:rPr>
-        <w:t xml:space="preserve"> (</w:t>
-      </w:r>
-      <w:proofErr w:type="spellStart"/>
-      <w:r>
-        <w:rPr>
-          <w:rStyle w:val="Hipercze"/>
-          <w:bCs/>
-          <w:color w:val="5B9BD5"/>
-          <w:sz w:val="32"/>
-          <w:szCs w:val="32"/>
-          <w:u w:val="none"/>
-          <w14:shadow w14:blurRad="12700" w14:dist="38100" w14:dir="2700000" w14:sx="100000" w14:sy="100000" w14:kx="0" w14:ky="0" w14:algn="tl">
-            <w14:schemeClr w14:val="accent5">
-              <w14:lumMod w14:val="60000"/>
-              <w14:lumOff w14:val="40000"/>
-            </w14:schemeClr>
-          </w14:shadow>
-          <w14:textOutline w14:w="9525" w14:cap="flat" w14:cmpd="sng" w14:algn="ctr">
-            <w14:solidFill>
-              <w14:srgbClr w14:val="5B9BD5"/>
-            </w14:solidFill>
-            <w14:prstDash w14:val="solid"/>
-            <w14:round/>
-          </w14:textOutline>
-        </w:rPr>
-        <w:t>Yes</w:t>
-      </w:r>
-      <w:proofErr w:type="spellEnd"/>
-      <w:r>
-        <w:rPr>
-          <w:rStyle w:val="Hipercze"/>
-          <w:bCs/>
-          <w:color w:val="5B9BD5"/>
-          <w:sz w:val="32"/>
-          <w:szCs w:val="32"/>
-          <w:u w:val="none"/>
-          <w14:shadow w14:blurRad="12700" w14:dist="38100" w14:dir="2700000" w14:sx="100000" w14:sy="100000" w14:kx="0" w14:ky="0" w14:algn="tl">
-            <w14:schemeClr w14:val="accent5">
-              <w14:lumMod w14:val="60000"/>
-              <w14:lumOff w14:val="40000"/>
-            </w14:schemeClr>
-          </w14:shadow>
-          <w14:textOutline w14:w="9525" w14:cap="flat" w14:cmpd="sng" w14:algn="ctr">
-            <w14:solidFill>
-              <w14:srgbClr w14:val="5B9BD5"/>
-            </w14:solidFill>
-            <w14:prstDash w14:val="solid"/>
-            <w14:round/>
-          </w14:textOutline>
-        </w:rPr>
-        <w:t xml:space="preserve"> </w:t>
-      </w:r>
-      <w:proofErr w:type="spellStart"/>
-      <w:r>
-        <w:rPr>
-          <w:rStyle w:val="Hipercze"/>
-          <w:bCs/>
-          <w:color w:val="5B9BD5"/>
-          <w:sz w:val="32"/>
-          <w:szCs w:val="32"/>
-          <w:u w:val="none"/>
-          <w14:shadow w14:blurRad="12700" w14:dist="38100" w14:dir="2700000" w14:sx="100000" w14:sy="100000" w14:kx="0" w14:ky="0" w14:algn="tl">
-            <w14:schemeClr w14:val="accent5">
-              <w14:lumMod w14:val="60000"/>
-              <w14:lumOff w14:val="40000"/>
-            </w14:schemeClr>
-          </w14:shadow>
-          <w14:textOutline w14:w="9525" w14:cap="flat" w14:cmpd="sng" w14:algn="ctr">
-            <w14:solidFill>
-              <w14:srgbClr w14:val="5B9BD5"/>
-            </w14:solidFill>
-            <w14:prstDash w14:val="solid"/>
-            <w14:round/>
-          </w14:textOutline>
-        </w:rPr>
-        <w:t>yes</w:t>
-      </w:r>
-      <w:proofErr w:type="spellEnd"/>
-      <w:r>
-        <w:rPr>
-          <w:rStyle w:val="Hipercze"/>
-          <w:bCs/>
-          <w:color w:val="5B9BD5"/>
-          <w:sz w:val="32"/>
-          <w:szCs w:val="32"/>
-          <w:u w:val="none"/>
-          <w14:shadow w14:blurRad="12700" w14:dist="38100" w14:dir="2700000" w14:sx="100000" w14:sy="100000" w14:kx="0" w14:ky="0" w14:algn="tl">
-            <w14:schemeClr w14:val="accent5">
-              <w14:lumMod w14:val="60000"/>
-              <w14:lumOff w14:val="40000"/>
-            </w14:schemeClr>
-          </w14:shadow>
-          <w14:textOutline w14:w="9525" w14:cap="flat" w14:cmpd="sng" w14:algn="ctr">
-            <w14:solidFill>
-              <w14:srgbClr w14:val="5B9BD5"/>
-            </w14:solidFill>
-            <w14:prstDash w14:val="solid"/>
-            <w14:round/>
-          </w14:textOutline>
-        </w:rPr>
-        <w:t>!)</w:t>
+        <w:t xml:space="preserve"> (Yes yes!)</w:t>
       </w:r>
     </w:p>
     <w:p>
@@ -4134,7 +3528,6 @@
           </wp:anchor>
         </w:drawing>
       </w:r>
-      <w:proofErr w:type="spellStart"/>
       <w:r>
         <w:rPr>
           <w:rStyle w:val="Hipercze"/>
@@ -4157,32 +3550,7 @@
             <w14:round/>
           </w14:textOutline>
         </w:rPr>
-        <w:t>Written</w:t>
-      </w:r>
-      <w:proofErr w:type="spellEnd"/>
-      <w:r>
-        <w:rPr>
-          <w:rStyle w:val="Hipercze"/>
-          <w:bCs/>
-          <w:color w:val="5B9BD5"/>
-          <w:sz w:val="32"/>
-          <w:szCs w:val="32"/>
-          <w:u w:val="none"/>
-          <w14:shadow w14:blurRad="12700" w14:dist="38100" w14:dir="2700000" w14:sx="100000" w14:sy="100000" w14:kx="0" w14:ky="0" w14:algn="tl">
-            <w14:schemeClr w14:val="accent5">
-              <w14:lumMod w14:val="60000"/>
-              <w14:lumOff w14:val="40000"/>
-            </w14:schemeClr>
-          </w14:shadow>
-          <w14:textOutline w14:w="9525" w14:cap="flat" w14:cmpd="sng" w14:algn="ctr">
-            <w14:solidFill>
-              <w14:srgbClr w14:val="5B9BD5"/>
-            </w14:solidFill>
-            <w14:prstDash w14:val="solid"/>
-            <w14:round/>
-          </w14:textOutline>
-        </w:rPr>
-        <w:t>:</w:t>
+        <w:t>Written:</w:t>
       </w:r>
     </w:p>
     <w:p>
@@ -4279,7 +3647,6 @@
           </wp:anchor>
         </w:drawing>
       </w:r>
-      <w:proofErr w:type="spellStart"/>
       <w:r>
         <w:rPr>
           <w:rStyle w:val="Hipercze"/>
@@ -4302,32 +3669,7 @@
             <w14:round/>
           </w14:textOutline>
         </w:rPr>
-        <w:t>Spoken</w:t>
-      </w:r>
-      <w:proofErr w:type="spellEnd"/>
-      <w:r>
-        <w:rPr>
-          <w:rStyle w:val="Hipercze"/>
-          <w:bCs/>
-          <w:color w:val="5B9BD5"/>
-          <w:sz w:val="32"/>
-          <w:szCs w:val="32"/>
-          <w:u w:val="none"/>
-          <w14:shadow w14:blurRad="12700" w14:dist="38100" w14:dir="2700000" w14:sx="100000" w14:sy="100000" w14:kx="0" w14:ky="0" w14:algn="tl">
-            <w14:schemeClr w14:val="accent5">
-              <w14:lumMod w14:val="60000"/>
-              <w14:lumOff w14:val="40000"/>
-            </w14:schemeClr>
-          </w14:shadow>
-          <w14:textOutline w14:w="9525" w14:cap="flat" w14:cmpd="sng" w14:algn="ctr">
-            <w14:solidFill>
-              <w14:srgbClr w14:val="5B9BD5"/>
-            </w14:solidFill>
-            <w14:prstDash w14:val="solid"/>
-            <w14:round/>
-          </w14:textOutline>
-        </w:rPr>
-        <w:t>:</w:t>
+        <w:t>Spoken:</w:t>
       </w:r>
     </w:p>
     <w:p>
@@ -4360,7 +3702,6 @@
           </w14:textOutline>
         </w:rPr>
       </w:pPr>
-      <w:proofErr w:type="spellStart"/>
       <w:r>
         <w:rPr>
           <w:rStyle w:val="Hipercze"/>
@@ -4383,32 +3724,7 @@
             <w14:round/>
           </w14:textOutline>
         </w:rPr>
-        <w:t>Polish</w:t>
-      </w:r>
-      <w:proofErr w:type="spellEnd"/>
-      <w:r>
-        <w:rPr>
-          <w:rStyle w:val="Hipercze"/>
-          <w:bCs/>
-          <w:color w:val="5B9BD5"/>
-          <w:sz w:val="32"/>
-          <w:szCs w:val="32"/>
-          <w:u w:val="none"/>
-          <w14:shadow w14:blurRad="12700" w14:dist="38100" w14:dir="2700000" w14:sx="100000" w14:sy="100000" w14:kx="0" w14:ky="0" w14:algn="tl">
-            <w14:schemeClr w14:val="accent5">
-              <w14:lumMod w14:val="60000"/>
-              <w14:lumOff w14:val="40000"/>
-            </w14:schemeClr>
-          </w14:shadow>
-          <w14:textOutline w14:w="9525" w14:cap="flat" w14:cmpd="sng" w14:algn="ctr">
-            <w14:solidFill>
-              <w14:srgbClr w14:val="5B9BD5"/>
-            </w14:solidFill>
-            <w14:prstDash w14:val="solid"/>
-            <w14:round/>
-          </w14:textOutline>
-        </w:rPr>
-        <w:t>:</w:t>
+        <w:t>Polish:</w:t>
       </w:r>
       <w:r>
         <w:rPr>
@@ -4529,7 +3845,6 @@
           </wp:anchor>
         </w:drawing>
       </w:r>
-      <w:proofErr w:type="spellStart"/>
       <w:r>
         <w:rPr>
           <w:rStyle w:val="Hipercze"/>
@@ -4552,32 +3867,7 @@
             <w14:round/>
           </w14:textOutline>
         </w:rPr>
-        <w:t>Written</w:t>
-      </w:r>
-      <w:proofErr w:type="spellEnd"/>
-      <w:r>
-        <w:rPr>
-          <w:rStyle w:val="Hipercze"/>
-          <w:bCs/>
-          <w:color w:val="5B9BD5"/>
-          <w:sz w:val="32"/>
-          <w:szCs w:val="32"/>
-          <w:u w:val="none"/>
-          <w14:shadow w14:blurRad="12700" w14:dist="38100" w14:dir="2700000" w14:sx="100000" w14:sy="100000" w14:kx="0" w14:ky="0" w14:algn="tl">
-            <w14:schemeClr w14:val="accent5">
-              <w14:lumMod w14:val="60000"/>
-              <w14:lumOff w14:val="40000"/>
-            </w14:schemeClr>
-          </w14:shadow>
-          <w14:textOutline w14:w="9525" w14:cap="flat" w14:cmpd="sng" w14:algn="ctr">
-            <w14:solidFill>
-              <w14:srgbClr w14:val="5B9BD5"/>
-            </w14:solidFill>
-            <w14:prstDash w14:val="solid"/>
-            <w14:round/>
-          </w14:textOutline>
-        </w:rPr>
-        <w:t>:</w:t>
+        <w:t>Written:</w:t>
       </w:r>
     </w:p>
     <w:p>
@@ -4674,7 +3964,6 @@
           </wp:anchor>
         </w:drawing>
       </w:r>
-      <w:proofErr w:type="spellStart"/>
       <w:r>
         <w:rPr>
           <w:rStyle w:val="Hipercze"/>
@@ -4697,32 +3986,7 @@
             <w14:round/>
           </w14:textOutline>
         </w:rPr>
-        <w:t>Spoken</w:t>
-      </w:r>
-      <w:proofErr w:type="spellEnd"/>
-      <w:r>
-        <w:rPr>
-          <w:rStyle w:val="Hipercze"/>
-          <w:bCs/>
-          <w:color w:val="5B9BD5"/>
-          <w:sz w:val="32"/>
-          <w:szCs w:val="32"/>
-          <w:u w:val="none"/>
-          <w14:shadow w14:blurRad="12700" w14:dist="38100" w14:dir="2700000" w14:sx="100000" w14:sy="100000" w14:kx="0" w14:ky="0" w14:algn="tl">
-            <w14:schemeClr w14:val="accent5">
-              <w14:lumMod w14:val="60000"/>
-              <w14:lumOff w14:val="40000"/>
-            </w14:schemeClr>
-          </w14:shadow>
-          <w14:textOutline w14:w="9525" w14:cap="flat" w14:cmpd="sng" w14:algn="ctr">
-            <w14:solidFill>
-              <w14:srgbClr w14:val="5B9BD5"/>
-            </w14:solidFill>
-            <w14:prstDash w14:val="solid"/>
-            <w14:round/>
-          </w14:textOutline>
-        </w:rPr>
-        <w:t>:</w:t>
+        <w:t>Spoken:</w:t>
       </w:r>
     </w:p>
     <w:p>
@@ -6039,7 +5303,6 @@
         </w:rPr>
       </w:pPr>
       <w:hyperlink r:id="rId19" w:history="1">
-        <w:proofErr w:type="spellStart"/>
         <w:r>
           <w:rPr>
             <w:rStyle w:val="Hipercze"/>
@@ -6062,32 +5325,7 @@
               <w14:round/>
             </w14:textOutline>
           </w:rPr>
-          <w:t>React</w:t>
-        </w:r>
-        <w:proofErr w:type="spellEnd"/>
-        <w:r>
-          <w:rPr>
-            <w:rStyle w:val="Hipercze"/>
-            <w:bCs/>
-            <w:color w:val="5B9BD5"/>
-            <w:sz w:val="32"/>
-            <w:szCs w:val="32"/>
-            <w:u w:val="none"/>
-            <w14:shadow w14:blurRad="12700" w14:dist="38100" w14:dir="2700000" w14:sx="100000" w14:sy="100000" w14:kx="0" w14:ky="0" w14:algn="tl">
-              <w14:schemeClr w14:val="accent5">
-                <w14:lumMod w14:val="60000"/>
-                <w14:lumOff w14:val="40000"/>
-              </w14:schemeClr>
-            </w14:shadow>
-            <w14:textOutline w14:w="9525" w14:cap="flat" w14:cmpd="sng" w14:algn="ctr">
-              <w14:solidFill>
-                <w14:srgbClr w14:val="5B9BD5"/>
-              </w14:solidFill>
-              <w14:prstDash w14:val="solid"/>
-              <w14:round/>
-            </w14:textOutline>
-          </w:rPr>
-          <w:t>:</w:t>
+          <w:t>React:</w:t>
         </w:r>
       </w:hyperlink>
       <w:r>
@@ -6451,7 +5689,6 @@
           </w:rPr>
           <w:t>-</w:t>
         </w:r>
-        <w:proofErr w:type="spellStart"/>
         <w:r>
           <w:rPr>
             <w:rStyle w:val="Hipercze"/>
@@ -6500,7 +5737,6 @@
           </w:rPr>
           <w:t>edux</w:t>
         </w:r>
-        <w:proofErr w:type="spellEnd"/>
       </w:hyperlink>
       <w:r>
         <w:rPr>
@@ -6617,7 +5853,6 @@
         <w:t xml:space="preserve">     </w:t>
       </w:r>
       <w:hyperlink r:id="rId23" w:history="1">
-        <w:proofErr w:type="spellStart"/>
         <w:r>
           <w:rPr>
             <w:rStyle w:val="Hipercze"/>
@@ -6642,7 +5877,6 @@
           </w:rPr>
           <w:t>Electron</w:t>
         </w:r>
-        <w:proofErr w:type="spellEnd"/>
       </w:hyperlink>
       <w:r>
         <w:rPr>
@@ -6717,7 +5951,6 @@
         <w:t xml:space="preserve">     </w:t>
       </w:r>
       <w:hyperlink r:id="rId24" w:history="1">
-        <w:proofErr w:type="spellStart"/>
         <w:r>
           <w:rPr>
             <w:rStyle w:val="Hipercze"/>
@@ -6742,7 +5975,6 @@
           </w:rPr>
           <w:t>NodeJS</w:t>
         </w:r>
-        <w:proofErr w:type="spellEnd"/>
       </w:hyperlink>
     </w:p>
     <w:p>
@@ -6989,7 +6221,6 @@
         <w:t xml:space="preserve">     </w:t>
       </w:r>
       <w:hyperlink r:id="rId26" w:history="1">
-        <w:proofErr w:type="spellStart"/>
         <w:r>
           <w:rPr>
             <w:rStyle w:val="Hipercze"/>
@@ -7014,7 +6245,6 @@
           </w:rPr>
           <w:t>JQuery</w:t>
         </w:r>
-        <w:proofErr w:type="spellEnd"/>
       </w:hyperlink>
       <w:r>
         <w:rPr>
@@ -7064,7 +6294,6 @@
         </w:rPr>
         <w:t xml:space="preserve">in </w:t>
       </w:r>
-      <w:proofErr w:type="spellStart"/>
       <w:r>
         <w:rPr>
           <w:rStyle w:val="Hipercze"/>
@@ -7087,9 +6316,8 @@
             <w14:round/>
           </w14:textOutline>
         </w:rPr>
-        <w:t>progress</w:t>
-      </w:r>
-      <w:proofErr w:type="spellEnd"/>
+        <w:t>progress …</w:t>
+      </w:r>
       <w:r>
         <w:rPr>
           <w:rStyle w:val="Hipercze"/>
@@ -7112,34 +6340,9 @@
             <w14:round/>
           </w14:textOutline>
         </w:rPr>
-        <w:t xml:space="preserve"> …</w:t>
-      </w:r>
-      <w:r>
-        <w:rPr>
-          <w:rStyle w:val="Hipercze"/>
-          <w:b/>
-          <w:color w:val="7030A0"/>
-          <w:sz w:val="32"/>
-          <w:szCs w:val="32"/>
-          <w:u w:val="none"/>
-          <w14:shadow w14:blurRad="12700" w14:dist="38100" w14:dir="2700000" w14:sx="100000" w14:sy="100000" w14:kx="0" w14:ky="0" w14:algn="tl">
-            <w14:schemeClr w14:val="accent5">
-              <w14:lumMod w14:val="60000"/>
-              <w14:lumOff w14:val="40000"/>
-            </w14:schemeClr>
-          </w14:shadow>
-          <w14:textOutline w14:w="9525" w14:cap="flat" w14:cmpd="sng" w14:algn="ctr">
-            <w14:solidFill>
-              <w14:srgbClr w14:val="5B9BD5"/>
-            </w14:solidFill>
-            <w14:prstDash w14:val="solid"/>
-            <w14:round/>
-          </w14:textOutline>
-        </w:rPr>
         <w:t xml:space="preserve"> </w:t>
       </w:r>
       <w:hyperlink r:id="rId27" w:history="1">
-        <w:proofErr w:type="spellStart"/>
         <w:r>
           <w:rPr>
             <w:rStyle w:val="Hipercze"/>
@@ -7162,7 +6365,6 @@
           </w:rPr>
           <w:t>vdab</w:t>
         </w:r>
-        <w:proofErr w:type="spellEnd"/>
       </w:hyperlink>
       <w:r>
         <w:rPr>
@@ -7219,7 +6421,6 @@
         </w:rPr>
       </w:pPr>
       <w:hyperlink r:id="rId28" w:history="1">
-        <w:proofErr w:type="spellStart"/>
         <w:r>
           <w:rPr>
             <w:rStyle w:val="Hipercze"/>
@@ -7244,7 +6445,6 @@
           </w:rPr>
           <w:t>Redux-thunk</w:t>
         </w:r>
-        <w:proofErr w:type="spellEnd"/>
       </w:hyperlink>
       <w:r>
         <w:rPr>
@@ -7339,7 +6539,6 @@
         <w:t xml:space="preserve">     </w:t>
       </w:r>
       <w:hyperlink r:id="rId29" w:history="1">
-        <w:proofErr w:type="spellStart"/>
         <w:r>
           <w:rPr>
             <w:rStyle w:val="Hipercze"/>
@@ -7364,7 +6563,6 @@
           </w:rPr>
           <w:t>Redux</w:t>
         </w:r>
-        <w:proofErr w:type="spellEnd"/>
       </w:hyperlink>
     </w:p>
     <w:p>
@@ -7396,7 +6594,6 @@
         </w:rPr>
       </w:pPr>
       <w:hyperlink r:id="rId30" w:history="1">
-        <w:proofErr w:type="spellStart"/>
         <w:r>
           <w:rPr>
             <w:rStyle w:val="Hipercze"/>
@@ -7419,82 +6616,7 @@
               <w14:round/>
             </w14:textOutline>
           </w:rPr>
-          <w:t>Redux</w:t>
-        </w:r>
-        <w:proofErr w:type="spellEnd"/>
-        <w:r>
-          <w:rPr>
-            <w:rStyle w:val="Hipercze"/>
-            <w:bCs/>
-            <w:color w:val="00B0F0"/>
-            <w:sz w:val="32"/>
-            <w:szCs w:val="32"/>
-            <w:u w:val="none"/>
-            <w14:shadow w14:blurRad="12700" w14:dist="38100" w14:dir="2700000" w14:sx="100000" w14:sy="100000" w14:kx="0" w14:ky="0" w14:algn="tl">
-              <w14:schemeClr w14:val="accent5">
-                <w14:lumMod w14:val="60000"/>
-                <w14:lumOff w14:val="40000"/>
-              </w14:schemeClr>
-            </w14:shadow>
-            <w14:textOutline w14:w="9525" w14:cap="flat" w14:cmpd="sng" w14:algn="ctr">
-              <w14:solidFill>
-                <w14:srgbClr w14:val="5B9BD5"/>
-              </w14:solidFill>
-              <w14:prstDash w14:val="solid"/>
-              <w14:round/>
-            </w14:textOutline>
-          </w:rPr>
-          <w:t>-</w:t>
-        </w:r>
-        <w:proofErr w:type="spellStart"/>
-        <w:r>
-          <w:rPr>
-            <w:rStyle w:val="Hipercze"/>
-            <w:bCs/>
-            <w:color w:val="00B0F0"/>
-            <w:sz w:val="32"/>
-            <w:szCs w:val="32"/>
-            <w:u w:val="none"/>
-            <w14:shadow w14:blurRad="12700" w14:dist="38100" w14:dir="2700000" w14:sx="100000" w14:sy="100000" w14:kx="0" w14:ky="0" w14:algn="tl">
-              <w14:schemeClr w14:val="accent5">
-                <w14:lumMod w14:val="60000"/>
-                <w14:lumOff w14:val="40000"/>
-              </w14:schemeClr>
-            </w14:shadow>
-            <w14:textOutline w14:w="9525" w14:cap="flat" w14:cmpd="sng" w14:algn="ctr">
-              <w14:solidFill>
-                <w14:srgbClr w14:val="5B9BD5"/>
-              </w14:solidFill>
-              <w14:prstDash w14:val="solid"/>
-              <w14:round/>
-            </w14:textOutline>
-          </w:rPr>
-          <w:t>first</w:t>
-        </w:r>
-        <w:proofErr w:type="spellEnd"/>
-        <w:r>
-          <w:rPr>
-            <w:rStyle w:val="Hipercze"/>
-            <w:bCs/>
-            <w:color w:val="00B0F0"/>
-            <w:sz w:val="32"/>
-            <w:szCs w:val="32"/>
-            <w:u w:val="none"/>
-            <w14:shadow w14:blurRad="12700" w14:dist="38100" w14:dir="2700000" w14:sx="100000" w14:sy="100000" w14:kx="0" w14:ky="0" w14:algn="tl">
-              <w14:schemeClr w14:val="accent5">
-                <w14:lumMod w14:val="60000"/>
-                <w14:lumOff w14:val="40000"/>
-              </w14:schemeClr>
-            </w14:shadow>
-            <w14:textOutline w14:w="9525" w14:cap="flat" w14:cmpd="sng" w14:algn="ctr">
-              <w14:solidFill>
-                <w14:srgbClr w14:val="5B9BD5"/>
-              </w14:solidFill>
-              <w14:prstDash w14:val="solid"/>
-              <w14:round/>
-            </w14:textOutline>
-          </w:rPr>
-          <w:t>-routing</w:t>
+          <w:t>Redux-first-routing</w:t>
         </w:r>
       </w:hyperlink>
     </w:p>
@@ -7584,7 +6706,6 @@
         </w:rPr>
       </w:pPr>
       <w:hyperlink r:id="rId32" w:history="1">
-        <w:proofErr w:type="spellStart"/>
         <w:r>
           <w:rPr>
             <w:rStyle w:val="Hipercze"/>
@@ -7609,7 +6730,6 @@
           </w:rPr>
           <w:t>Maven</w:t>
         </w:r>
-        <w:proofErr w:type="spellEnd"/>
       </w:hyperlink>
       <w:r>
         <w:rPr>
@@ -7826,7 +6946,6 @@
         <w:t xml:space="preserve">     </w:t>
       </w:r>
       <w:hyperlink r:id="rId34" w:history="1">
-        <w:proofErr w:type="spellStart"/>
         <w:r>
           <w:rPr>
             <w:rStyle w:val="Hipercze"/>
@@ -7851,7 +6970,6 @@
           </w:rPr>
           <w:t>JavaFX</w:t>
         </w:r>
-        <w:proofErr w:type="spellEnd"/>
       </w:hyperlink>
       <w:r>
         <w:rPr>
@@ -8208,7 +7326,6 @@
         </w:rPr>
       </w:pPr>
       <w:hyperlink r:id="rId38" w:history="1">
-        <w:proofErr w:type="spellStart"/>
         <w:r>
           <w:rPr>
             <w:rStyle w:val="Hipercze"/>
@@ -8233,7 +7350,6 @@
           </w:rPr>
           <w:t>Core</w:t>
         </w:r>
-        <w:proofErr w:type="spellEnd"/>
       </w:hyperlink>
     </w:p>
     <w:p>
@@ -8311,32 +7427,7 @@
               <w14:round/>
             </w14:textOutline>
           </w:rPr>
-          <w:t>-</w:t>
-        </w:r>
-        <w:proofErr w:type="spellStart"/>
-        <w:r>
-          <w:rPr>
-            <w:rStyle w:val="Hipercze"/>
-            <w:b/>
-            <w:color w:val="5B9BD5"/>
-            <w:sz w:val="32"/>
-            <w:szCs w:val="32"/>
-            <w:u w:val="none"/>
-            <w14:shadow w14:blurRad="12700" w14:dist="38100" w14:dir="2700000" w14:sx="100000" w14:sy="100000" w14:kx="0" w14:ky="0" w14:algn="tl">
-              <w14:schemeClr w14:val="accent5">
-                <w14:lumMod w14:val="60000"/>
-                <w14:lumOff w14:val="40000"/>
-              </w14:schemeClr>
-            </w14:shadow>
-            <w14:textOutline w14:w="9525" w14:cap="flat" w14:cmpd="sng" w14:algn="ctr">
-              <w14:solidFill>
-                <w14:srgbClr w14:val="5B9BD5"/>
-              </w14:solidFill>
-              <w14:prstDash w14:val="solid"/>
-              <w14:round/>
-            </w14:textOutline>
-          </w:rPr>
-          <w:t>b</w:t>
+          <w:t>-b</w:t>
         </w:r>
         <w:r>
           <w:rPr>
@@ -8362,7 +7453,6 @@
           </w:rPr>
           <w:t>oot</w:t>
         </w:r>
-        <w:proofErr w:type="spellEnd"/>
       </w:hyperlink>
     </w:p>
     <w:p>
@@ -8527,7 +7617,55 @@
             <w14:round/>
           </w14:textOutline>
         </w:rPr>
-        <w:t xml:space="preserve">Database </w:t>
+        <w:t>Database</w:t>
+      </w:r>
+      <w:r>
+        <w:rPr>
+          <w:rStyle w:val="Hipercze"/>
+          <w:b/>
+          <w:color w:val="7030A0"/>
+          <w:sz w:val="40"/>
+          <w:szCs w:val="40"/>
+          <w:u w:val="thick"/>
+          <w14:shadow w14:blurRad="12700" w14:dist="38100" w14:dir="2700000" w14:sx="100000" w14:sy="100000" w14:kx="0" w14:ky="0" w14:algn="tl">
+            <w14:schemeClr w14:val="accent5">
+              <w14:lumMod w14:val="60000"/>
+              <w14:lumOff w14:val="40000"/>
+            </w14:schemeClr>
+          </w14:shadow>
+          <w14:textOutline w14:w="9525" w14:cap="flat" w14:cmpd="sng" w14:algn="ctr">
+            <w14:solidFill>
+              <w14:srgbClr w14:val="5B9BD5"/>
+            </w14:solidFill>
+            <w14:prstDash w14:val="solid"/>
+            <w14:round/>
+          </w14:textOutline>
+        </w:rPr>
+        <w:t xml:space="preserve"> &amp; Hosting</w:t>
+      </w:r>
+      <w:r>
+        <w:rPr>
+          <w:rStyle w:val="Hipercze"/>
+          <w:b/>
+          <w:color w:val="7030A0"/>
+          <w:sz w:val="40"/>
+          <w:szCs w:val="40"/>
+          <w:u w:val="thick"/>
+          <w14:shadow w14:blurRad="12700" w14:dist="38100" w14:dir="2700000" w14:sx="100000" w14:sy="100000" w14:kx="0" w14:ky="0" w14:algn="tl">
+            <w14:schemeClr w14:val="accent5">
+              <w14:lumMod w14:val="60000"/>
+              <w14:lumOff w14:val="40000"/>
+            </w14:schemeClr>
+          </w14:shadow>
+          <w14:textOutline w14:w="9525" w14:cap="flat" w14:cmpd="sng" w14:algn="ctr">
+            <w14:solidFill>
+              <w14:srgbClr w14:val="5B9BD5"/>
+            </w14:solidFill>
+            <w14:prstDash w14:val="solid"/>
+            <w14:round/>
+          </w14:textOutline>
+        </w:rPr>
+        <w:t xml:space="preserve"> </w:t>
       </w:r>
       <w:r>
         <w:rPr>
@@ -8739,7 +7877,6 @@
         <w:t xml:space="preserve">     </w:t>
       </w:r>
       <w:hyperlink r:id="rId43" w:history="1">
-        <w:proofErr w:type="spellStart"/>
         <w:r>
           <w:rPr>
             <w:rStyle w:val="Hipercze"/>
@@ -8764,7 +7901,6 @@
           </w:rPr>
           <w:t>Firebase</w:t>
         </w:r>
-        <w:proofErr w:type="spellEnd"/>
       </w:hyperlink>
     </w:p>
     <w:p>
@@ -8845,7 +7981,6 @@
         </w:rPr>
         <w:t xml:space="preserve"> </w:t>
       </w:r>
-      <w:proofErr w:type="spellStart"/>
       <w:r>
         <w:rPr>
           <w:rStyle w:val="Hipercze"/>
@@ -8872,7 +8007,6 @@
         </w:rPr>
         <w:t>Notations</w:t>
       </w:r>
-      <w:proofErr w:type="spellEnd"/>
       <w:r>
         <w:rPr>
           <w:rStyle w:val="Hipercze"/>
@@ -11374,7 +10508,6 @@
           <w:szCs w:val="36"/>
         </w:rPr>
       </w:pPr>
-      <w:proofErr w:type="spellStart"/>
       <w:r>
         <w:rPr>
           <w:b/>
@@ -11383,31 +10516,8 @@
           <w:sz w:val="32"/>
           <w:szCs w:val="32"/>
         </w:rPr>
-        <w:t>Intec</w:t>
-      </w:r>
-      <w:proofErr w:type="spellEnd"/>
-      <w:r>
-        <w:rPr>
-          <w:b/>
-          <w:bCs/>
-          <w:color w:val="7030A0"/>
-          <w:sz w:val="32"/>
-          <w:szCs w:val="32"/>
-        </w:rPr>
-        <w:t xml:space="preserve"> </w:t>
-      </w:r>
-      <w:proofErr w:type="spellStart"/>
-      <w:r>
-        <w:rPr>
-          <w:b/>
-          <w:bCs/>
-          <w:color w:val="7030A0"/>
-          <w:sz w:val="32"/>
-          <w:szCs w:val="32"/>
-        </w:rPr>
-        <w:t>Brussel</w:t>
-      </w:r>
-      <w:proofErr w:type="spellEnd"/>
+        <w:t>Intec Brussel</w:t>
+      </w:r>
       <w:r>
         <w:rPr>
           <w:b/>
@@ -11450,7 +10560,6 @@
           <w:u w:val="none"/>
         </w:rPr>
       </w:pPr>
-      <w:proofErr w:type="spellStart"/>
       <w:r>
         <w:rPr>
           <w:b/>
@@ -11459,40 +10568,7 @@
           <w:sz w:val="32"/>
           <w:szCs w:val="32"/>
         </w:rPr>
-        <w:t>Intec</w:t>
-      </w:r>
-      <w:proofErr w:type="spellEnd"/>
-      <w:r>
-        <w:rPr>
-          <w:b/>
-          <w:bCs/>
-          <w:color w:val="7030A0"/>
-          <w:sz w:val="32"/>
-          <w:szCs w:val="32"/>
-        </w:rPr>
-        <w:t xml:space="preserve"> </w:t>
-      </w:r>
-      <w:proofErr w:type="spellStart"/>
-      <w:r>
-        <w:rPr>
-          <w:b/>
-          <w:bCs/>
-          <w:color w:val="7030A0"/>
-          <w:sz w:val="32"/>
-          <w:szCs w:val="32"/>
-        </w:rPr>
-        <w:t>Brussel</w:t>
-      </w:r>
-      <w:proofErr w:type="spellEnd"/>
-      <w:r>
-        <w:rPr>
-          <w:b/>
-          <w:bCs/>
-          <w:color w:val="7030A0"/>
-          <w:sz w:val="32"/>
-          <w:szCs w:val="32"/>
-        </w:rPr>
-        <w:t>:</w:t>
+        <w:t>Intec Brussel:</w:t>
       </w:r>
       <w:r>
         <w:rPr>
@@ -11547,29 +10623,7 @@
           <w:sz w:val="32"/>
           <w:szCs w:val="32"/>
         </w:rPr>
-        <w:t xml:space="preserve">Linux Professional </w:t>
-      </w:r>
-      <w:proofErr w:type="spellStart"/>
-      <w:r>
-        <w:rPr>
-          <w:b/>
-          <w:bCs/>
-          <w:color w:val="7030A0"/>
-          <w:sz w:val="32"/>
-          <w:szCs w:val="32"/>
-        </w:rPr>
-        <w:t>Institute</w:t>
-      </w:r>
-      <w:proofErr w:type="spellEnd"/>
-      <w:r>
-        <w:rPr>
-          <w:b/>
-          <w:bCs/>
-          <w:color w:val="7030A0"/>
-          <w:sz w:val="32"/>
-          <w:szCs w:val="32"/>
-        </w:rPr>
-        <w:t>:</w:t>
+        <w:t>Linux Professional Institute:</w:t>
       </w:r>
       <w:r>
         <w:rPr>
@@ -11609,29 +10663,7 @@
           <w:sz w:val="32"/>
           <w:szCs w:val="32"/>
         </w:rPr>
-        <w:t xml:space="preserve">Cisco Networking </w:t>
-      </w:r>
-      <w:proofErr w:type="spellStart"/>
-      <w:r>
-        <w:rPr>
-          <w:b/>
-          <w:bCs/>
-          <w:color w:val="7030A0"/>
-          <w:sz w:val="32"/>
-          <w:szCs w:val="32"/>
-        </w:rPr>
-        <w:t>Academy</w:t>
-      </w:r>
-      <w:proofErr w:type="spellEnd"/>
-      <w:r>
-        <w:rPr>
-          <w:b/>
-          <w:bCs/>
-          <w:color w:val="7030A0"/>
-          <w:sz w:val="32"/>
-          <w:szCs w:val="32"/>
-        </w:rPr>
-        <w:t>:</w:t>
+        <w:t>Cisco Networking Academy:</w:t>
       </w:r>
       <w:r>
         <w:rPr>
@@ -11671,66 +10703,24 @@
           <w:sz w:val="32"/>
           <w:szCs w:val="32"/>
         </w:rPr>
-        <w:t xml:space="preserve">Cisco Networking </w:t>
-      </w:r>
-      <w:proofErr w:type="spellStart"/>
-      <w:r>
-        <w:rPr>
-          <w:b/>
-          <w:bCs/>
+        <w:t>Cisco Networking Academy:</w:t>
+      </w:r>
+      <w:r>
+        <w:rPr>
           <w:color w:val="7030A0"/>
           <w:sz w:val="32"/>
           <w:szCs w:val="32"/>
         </w:rPr>
-        <w:t>Academy</w:t>
-      </w:r>
-      <w:proofErr w:type="spellEnd"/>
-      <w:r>
-        <w:rPr>
-          <w:b/>
-          <w:bCs/>
-          <w:color w:val="7030A0"/>
-          <w:sz w:val="32"/>
-          <w:szCs w:val="32"/>
-        </w:rPr>
-        <w:t>:</w:t>
-      </w:r>
-      <w:r>
-        <w:rPr>
-          <w:color w:val="7030A0"/>
-          <w:sz w:val="32"/>
-          <w:szCs w:val="32"/>
-        </w:rPr>
         <w:t xml:space="preserve"> </w:t>
       </w:r>
-      <w:proofErr w:type="spellStart"/>
       <w:r>
         <w:rPr>
           <w:color w:val="5B9BD5"/>
           <w:sz w:val="36"/>
           <w:szCs w:val="36"/>
         </w:rPr>
-        <w:t>Introduction</w:t>
-      </w:r>
-      <w:proofErr w:type="spellEnd"/>
-      <w:r>
-        <w:rPr>
-          <w:color w:val="5B9BD5"/>
-          <w:sz w:val="36"/>
-          <w:szCs w:val="36"/>
-        </w:rPr>
-        <w:t xml:space="preserve"> to </w:t>
-      </w:r>
-      <w:proofErr w:type="spellStart"/>
-      <w:r>
-        <w:rPr>
-          <w:color w:val="5B9BD5"/>
-          <w:sz w:val="36"/>
-          <w:szCs w:val="36"/>
-        </w:rPr>
-        <w:t>I.o.T</w:t>
-      </w:r>
-      <w:proofErr w:type="spellEnd"/>
+        <w:t>Introduction to I.o.T</w:t>
+      </w:r>
       <w:r>
         <w:rPr>
           <w:color w:val="5B9BD5"/>
@@ -11762,29 +10752,7 @@
           <w:sz w:val="32"/>
           <w:szCs w:val="32"/>
         </w:rPr>
-        <w:t xml:space="preserve">HBO5 </w:t>
-      </w:r>
-      <w:proofErr w:type="spellStart"/>
-      <w:r>
-        <w:rPr>
-          <w:b/>
-          <w:bCs/>
-          <w:color w:val="7030A0"/>
-          <w:sz w:val="32"/>
-          <w:szCs w:val="32"/>
-        </w:rPr>
-        <w:t>Lethas</w:t>
-      </w:r>
-      <w:proofErr w:type="spellEnd"/>
-      <w:r>
-        <w:rPr>
-          <w:b/>
-          <w:bCs/>
-          <w:color w:val="7030A0"/>
-          <w:sz w:val="32"/>
-          <w:szCs w:val="32"/>
-        </w:rPr>
-        <w:t>-CVO:</w:t>
+        <w:t>HBO5 Lethas-CVO:</w:t>
       </w:r>
       <w:r>
         <w:rPr>
@@ -11793,23 +10761,13 @@
         </w:rPr>
         <w:t xml:space="preserve"> </w:t>
       </w:r>
-      <w:proofErr w:type="spellStart"/>
       <w:r>
         <w:rPr>
           <w:color w:val="5B9BD5"/>
           <w:sz w:val="36"/>
           <w:szCs w:val="36"/>
         </w:rPr>
-        <w:t>Softwarepakketten</w:t>
-      </w:r>
-      <w:proofErr w:type="spellEnd"/>
-      <w:r>
-        <w:rPr>
-          <w:color w:val="5B9BD5"/>
-          <w:sz w:val="36"/>
-          <w:szCs w:val="36"/>
-        </w:rPr>
-        <w:t xml:space="preserve"> </w:t>
+        <w:t xml:space="preserve">Softwarepakketten </w:t>
       </w:r>
     </w:p>
     <w:p>
@@ -11885,55 +10843,23 @@
           <w:sz w:val="32"/>
           <w:szCs w:val="32"/>
         </w:rPr>
-        <w:t xml:space="preserve">HBO5 </w:t>
-      </w:r>
-      <w:proofErr w:type="spellStart"/>
-      <w:r>
-        <w:rPr>
-          <w:b/>
-          <w:bCs/>
+        <w:t>HBO5 Lethas-CVO:</w:t>
+      </w:r>
+      <w:r>
+        <w:rPr>
           <w:color w:val="7030A0"/>
           <w:sz w:val="32"/>
           <w:szCs w:val="32"/>
         </w:rPr>
-        <w:t>Lethas</w:t>
-      </w:r>
-      <w:proofErr w:type="spellEnd"/>
-      <w:r>
-        <w:rPr>
-          <w:b/>
-          <w:bCs/>
-          <w:color w:val="7030A0"/>
-          <w:sz w:val="32"/>
-          <w:szCs w:val="32"/>
-        </w:rPr>
-        <w:t>-CVO:</w:t>
-      </w:r>
-      <w:r>
-        <w:rPr>
-          <w:color w:val="7030A0"/>
-          <w:sz w:val="32"/>
-          <w:szCs w:val="32"/>
-        </w:rPr>
         <w:t xml:space="preserve"> </w:t>
       </w:r>
-      <w:proofErr w:type="spellStart"/>
       <w:r>
         <w:rPr>
           <w:color w:val="5B9BD5"/>
           <w:sz w:val="36"/>
           <w:szCs w:val="36"/>
         </w:rPr>
-        <w:t>Basiskennis</w:t>
-      </w:r>
-      <w:proofErr w:type="spellEnd"/>
-      <w:r>
-        <w:rPr>
-          <w:color w:val="5B9BD5"/>
-          <w:sz w:val="36"/>
-          <w:szCs w:val="36"/>
-        </w:rPr>
-        <w:t xml:space="preserve"> TV </w:t>
+        <w:t xml:space="preserve">Basiskennis TV </w:t>
       </w:r>
     </w:p>
     <w:p>
@@ -11994,55 +10920,23 @@
           <w:sz w:val="32"/>
           <w:szCs w:val="32"/>
         </w:rPr>
-        <w:t xml:space="preserve">HBO5 </w:t>
-      </w:r>
-      <w:proofErr w:type="spellStart"/>
-      <w:r>
-        <w:rPr>
-          <w:b/>
-          <w:bCs/>
+        <w:t>HBO5 Lethas-CVO:</w:t>
+      </w:r>
+      <w:r>
+        <w:rPr>
           <w:color w:val="7030A0"/>
           <w:sz w:val="32"/>
           <w:szCs w:val="32"/>
         </w:rPr>
-        <w:t>Lethas</w:t>
-      </w:r>
-      <w:proofErr w:type="spellEnd"/>
-      <w:r>
-        <w:rPr>
-          <w:b/>
-          <w:bCs/>
-          <w:color w:val="7030A0"/>
-          <w:sz w:val="32"/>
-          <w:szCs w:val="32"/>
-        </w:rPr>
-        <w:t>-CVO:</w:t>
-      </w:r>
-      <w:r>
-        <w:rPr>
-          <w:color w:val="7030A0"/>
-          <w:sz w:val="32"/>
-          <w:szCs w:val="32"/>
-        </w:rPr>
         <w:t xml:space="preserve"> </w:t>
       </w:r>
-      <w:proofErr w:type="spellStart"/>
       <w:r>
         <w:rPr>
           <w:color w:val="5B9BD5"/>
           <w:sz w:val="36"/>
           <w:szCs w:val="36"/>
         </w:rPr>
-        <w:t>Besturingssystemen</w:t>
-      </w:r>
-      <w:proofErr w:type="spellEnd"/>
-      <w:r>
-        <w:rPr>
-          <w:color w:val="5B9BD5"/>
-          <w:sz w:val="36"/>
-          <w:szCs w:val="36"/>
-        </w:rPr>
-        <w:t xml:space="preserve"> TV </w:t>
+        <w:t xml:space="preserve">Besturingssystemen TV </w:t>
       </w:r>
     </w:p>
     <w:p>
@@ -12118,29 +11012,7 @@
           <w:sz w:val="32"/>
           <w:szCs w:val="32"/>
         </w:rPr>
-        <w:t xml:space="preserve">HBO5 </w:t>
-      </w:r>
-      <w:proofErr w:type="spellStart"/>
-      <w:r>
-        <w:rPr>
-          <w:b/>
-          <w:bCs/>
-          <w:color w:val="7030A0"/>
-          <w:sz w:val="32"/>
-          <w:szCs w:val="32"/>
-        </w:rPr>
-        <w:t>Lethas</w:t>
-      </w:r>
-      <w:proofErr w:type="spellEnd"/>
-      <w:r>
-        <w:rPr>
-          <w:b/>
-          <w:bCs/>
-          <w:color w:val="7030A0"/>
-          <w:sz w:val="32"/>
-          <w:szCs w:val="32"/>
-        </w:rPr>
-        <w:t>-CVO:</w:t>
+        <w:t>HBO5 Lethas-CVO:</w:t>
       </w:r>
       <w:r>
         <w:rPr>
@@ -12215,25 +11087,8 @@
             <w14:bevel/>
           </w14:textOutline>
         </w:rPr>
-        <w:t xml:space="preserve">File </w:t>
-      </w:r>
-      <w:proofErr w:type="spellStart"/>
-      <w:r>
-        <w:rPr>
-          <w:color w:val="5B9BD5"/>
-          <w:sz w:val="36"/>
-          <w:szCs w:val="36"/>
-          <w14:textOutline w14:w="9525" w14:cap="rnd" w14:cmpd="sng" w14:algn="ctr">
-            <w14:solidFill>
-              <w14:srgbClr w14:val="7030A0"/>
-            </w14:solidFill>
-            <w14:prstDash w14:val="solid"/>
-            <w14:bevel/>
-          </w14:textOutline>
-        </w:rPr>
-        <w:t>formats</w:t>
-      </w:r>
-      <w:proofErr w:type="spellEnd"/>
+        <w:t>File formats</w:t>
+      </w:r>
       <w:r>
         <w:rPr>
           <w:color w:val="5B9BD5"/>
@@ -13856,33 +12711,11 @@
         </w:rPr>
         <w:fldChar w:fldCharType="end"/>
       </w:r>
-      <w:proofErr w:type="spellStart"/>
       <w:r>
         <w:rPr>
           <w:rFonts w:ascii="Calibri" w:hAnsi="Calibri" w:cs="Calibri"/>
         </w:rPr>
-        <w:t>Brussels</w:t>
-      </w:r>
-      <w:proofErr w:type="spellEnd"/>
-      <w:r>
-        <w:rPr>
-          <w:rFonts w:ascii="Calibri" w:hAnsi="Calibri" w:cs="Calibri"/>
-        </w:rPr>
-        <w:t xml:space="preserve">, 18 </w:t>
-      </w:r>
-      <w:proofErr w:type="spellStart"/>
-      <w:r>
-        <w:rPr>
-          <w:rFonts w:ascii="Calibri" w:hAnsi="Calibri" w:cs="Calibri"/>
-        </w:rPr>
-        <w:t>september</w:t>
-      </w:r>
-      <w:proofErr w:type="spellEnd"/>
-      <w:r>
-        <w:rPr>
-          <w:rFonts w:ascii="Calibri" w:hAnsi="Calibri" w:cs="Calibri"/>
-        </w:rPr>
-        <w:t xml:space="preserve"> 2019</w:t>
+        <w:t>Brussels, 18 september 2019</w:t>
       </w:r>
     </w:p>
     <w:p>
@@ -13894,33 +12727,11 @@
           <w:rFonts w:ascii="Calibri" w:hAnsi="Calibri" w:cs="Calibri"/>
         </w:rPr>
       </w:pPr>
-      <w:proofErr w:type="spellStart"/>
       <w:r>
         <w:rPr>
           <w:rFonts w:ascii="Calibri" w:hAnsi="Calibri" w:cs="Calibri"/>
         </w:rPr>
-        <w:t>Updated</w:t>
-      </w:r>
-      <w:proofErr w:type="spellEnd"/>
-      <w:r>
-        <w:rPr>
-          <w:rFonts w:ascii="Calibri" w:hAnsi="Calibri" w:cs="Calibri"/>
-        </w:rPr>
-        <w:t xml:space="preserve">: Halle, 28 </w:t>
-      </w:r>
-      <w:proofErr w:type="spellStart"/>
-      <w:r>
-        <w:rPr>
-          <w:rFonts w:ascii="Calibri" w:hAnsi="Calibri" w:cs="Calibri"/>
-        </w:rPr>
-        <w:t>july</w:t>
-      </w:r>
-      <w:proofErr w:type="spellEnd"/>
-      <w:r>
-        <w:rPr>
-          <w:rFonts w:ascii="Calibri" w:hAnsi="Calibri" w:cs="Calibri"/>
-        </w:rPr>
-        <w:t xml:space="preserve"> 2021</w:t>
+        <w:t>Updated: Halle, 28 july 2021</w:t>
       </w:r>
     </w:p>
     <w:p>
@@ -13931,53 +12742,23 @@
           <w:rFonts w:ascii="Calibri" w:hAnsi="Calibri" w:cs="Calibri"/>
         </w:rPr>
       </w:pPr>
-      <w:proofErr w:type="spellStart"/>
       <w:r>
         <w:rPr>
           <w:rFonts w:ascii="Calibri" w:hAnsi="Calibri" w:cs="Calibri"/>
         </w:rPr>
-        <w:t>Subject</w:t>
-      </w:r>
-      <w:proofErr w:type="spellEnd"/>
+        <w:t>Subject: vacancy</w:t>
+      </w:r>
       <w:r>
         <w:rPr>
           <w:rFonts w:ascii="Calibri" w:hAnsi="Calibri" w:cs="Calibri"/>
         </w:rPr>
-        <w:t xml:space="preserve">: </w:t>
-      </w:r>
-      <w:proofErr w:type="spellStart"/>
+        <w:t>,</w:t>
+      </w:r>
       <w:r>
         <w:rPr>
           <w:rFonts w:ascii="Calibri" w:hAnsi="Calibri" w:cs="Calibri"/>
         </w:rPr>
-        <w:t>vacancy</w:t>
-      </w:r>
-      <w:proofErr w:type="spellEnd"/>
-      <w:r>
-        <w:rPr>
-          <w:rFonts w:ascii="Calibri" w:hAnsi="Calibri" w:cs="Calibri"/>
-        </w:rPr>
-        <w:t>,</w:t>
-      </w:r>
-      <w:r>
-        <w:rPr>
-          <w:rFonts w:ascii="Calibri" w:hAnsi="Calibri" w:cs="Calibri"/>
-        </w:rPr>
-        <w:t xml:space="preserve"> Junior </w:t>
-      </w:r>
-      <w:proofErr w:type="spellStart"/>
-      <w:r>
-        <w:rPr>
-          <w:rFonts w:ascii="Calibri" w:hAnsi="Calibri" w:cs="Calibri"/>
-        </w:rPr>
-        <w:t>React</w:t>
-      </w:r>
-      <w:proofErr w:type="spellEnd"/>
-      <w:r>
-        <w:rPr>
-          <w:rFonts w:ascii="Calibri" w:hAnsi="Calibri" w:cs="Calibri"/>
-        </w:rPr>
-        <w:t xml:space="preserve"> developer</w:t>
+        <w:t xml:space="preserve"> Junior React developer</w:t>
       </w:r>
     </w:p>
     <w:p>
@@ -13987,19 +12768,11 @@
           <w:rFonts w:ascii="Calibri" w:hAnsi="Calibri" w:cs="Calibri"/>
         </w:rPr>
       </w:pPr>
-      <w:proofErr w:type="spellStart"/>
       <w:r>
         <w:rPr>
           <w:rFonts w:ascii="Calibri" w:hAnsi="Calibri" w:cs="Calibri"/>
         </w:rPr>
-        <w:t>Dear</w:t>
-      </w:r>
-      <w:proofErr w:type="spellEnd"/>
-      <w:r>
-        <w:rPr>
-          <w:rFonts w:ascii="Calibri" w:hAnsi="Calibri" w:cs="Calibri"/>
-        </w:rPr>
-        <w:t>,</w:t>
+        <w:t>Dear,</w:t>
       </w:r>
     </w:p>
     <w:p>
@@ -14013,65 +12786,8 @@
         <w:rPr>
           <w:rFonts w:ascii="Calibri" w:hAnsi="Calibri" w:cs="Calibri"/>
         </w:rPr>
-        <w:t xml:space="preserve">I </w:t>
-      </w:r>
-      <w:proofErr w:type="spellStart"/>
-      <w:r>
-        <w:rPr>
-          <w:rFonts w:ascii="Calibri" w:hAnsi="Calibri" w:cs="Calibri"/>
-        </w:rPr>
-        <w:t>would</w:t>
-      </w:r>
-      <w:proofErr w:type="spellEnd"/>
-      <w:r>
-        <w:rPr>
-          <w:rFonts w:ascii="Calibri" w:hAnsi="Calibri" w:cs="Calibri"/>
-        </w:rPr>
-        <w:t xml:space="preserve"> </w:t>
-      </w:r>
-      <w:proofErr w:type="spellStart"/>
-      <w:r>
-        <w:rPr>
-          <w:rFonts w:ascii="Calibri" w:hAnsi="Calibri" w:cs="Calibri"/>
-        </w:rPr>
-        <w:t>like</w:t>
-      </w:r>
-      <w:proofErr w:type="spellEnd"/>
-      <w:r>
-        <w:rPr>
-          <w:rFonts w:ascii="Calibri" w:hAnsi="Calibri" w:cs="Calibri"/>
-        </w:rPr>
-        <w:t xml:space="preserve"> to </w:t>
-      </w:r>
-      <w:proofErr w:type="spellStart"/>
-      <w:r>
-        <w:rPr>
-          <w:rFonts w:ascii="Calibri" w:hAnsi="Calibri" w:cs="Calibri"/>
-        </w:rPr>
-        <w:t>apply</w:t>
-      </w:r>
-      <w:proofErr w:type="spellEnd"/>
-      <w:r>
-        <w:rPr>
-          <w:rFonts w:ascii="Calibri" w:hAnsi="Calibri" w:cs="Calibri"/>
-        </w:rPr>
-        <w:t xml:space="preserve"> for </w:t>
-      </w:r>
-      <w:proofErr w:type="spellStart"/>
-      <w:r>
-        <w:rPr>
-          <w:rFonts w:ascii="Calibri" w:hAnsi="Calibri" w:cs="Calibri"/>
-        </w:rPr>
-        <w:t>this</w:t>
-      </w:r>
-      <w:proofErr w:type="spellEnd"/>
-      <w:r>
-        <w:rPr>
-          <w:rFonts w:ascii="Calibri" w:hAnsi="Calibri" w:cs="Calibri"/>
-        </w:rPr>
-        <w:t> </w:t>
-      </w:r>
-      <w:proofErr w:type="spellStart"/>
+        <w:t>I would like to apply for this </w:t>
+      </w:r>
       <w:r>
         <w:rPr>
           <w:rStyle w:val="letter-body-bold"/>
@@ -14081,98 +12797,12 @@
         </w:rPr>
         <w:t>exciting</w:t>
       </w:r>
-      <w:proofErr w:type="spellEnd"/>
       <w:r>
         <w:rPr>
           <w:rFonts w:ascii="Calibri" w:hAnsi="Calibri" w:cs="Calibri"/>
         </w:rPr>
-        <w:t xml:space="preserve"> and </w:t>
-      </w:r>
-      <w:proofErr w:type="spellStart"/>
-      <w:r>
-        <w:rPr>
-          <w:rFonts w:ascii="Calibri" w:hAnsi="Calibri" w:cs="Calibri"/>
-        </w:rPr>
-        <w:t>challenging</w:t>
-      </w:r>
-      <w:proofErr w:type="spellEnd"/>
-      <w:r>
-        <w:rPr>
-          <w:rFonts w:ascii="Calibri" w:hAnsi="Calibri" w:cs="Calibri"/>
-        </w:rPr>
-        <w:t xml:space="preserve"> </w:t>
-      </w:r>
-      <w:proofErr w:type="spellStart"/>
-      <w:r>
-        <w:rPr>
-          <w:rFonts w:ascii="Calibri" w:hAnsi="Calibri" w:cs="Calibri"/>
-        </w:rPr>
-        <w:t>position</w:t>
-      </w:r>
-      <w:proofErr w:type="spellEnd"/>
-      <w:r>
-        <w:rPr>
-          <w:rFonts w:ascii="Calibri" w:hAnsi="Calibri" w:cs="Calibri"/>
-        </w:rPr>
-        <w:t xml:space="preserve"> and in </w:t>
-      </w:r>
-      <w:proofErr w:type="spellStart"/>
-      <w:r>
-        <w:rPr>
-          <w:rFonts w:ascii="Calibri" w:hAnsi="Calibri" w:cs="Calibri"/>
-        </w:rPr>
-        <w:t>this</w:t>
-      </w:r>
-      <w:proofErr w:type="spellEnd"/>
-      <w:r>
-        <w:rPr>
-          <w:rFonts w:ascii="Calibri" w:hAnsi="Calibri" w:cs="Calibri"/>
-        </w:rPr>
-        <w:t xml:space="preserve"> </w:t>
-      </w:r>
-      <w:proofErr w:type="spellStart"/>
-      <w:r>
-        <w:rPr>
-          <w:rFonts w:ascii="Calibri" w:hAnsi="Calibri" w:cs="Calibri"/>
-        </w:rPr>
-        <w:t>short</w:t>
-      </w:r>
-      <w:proofErr w:type="spellEnd"/>
-      <w:r>
-        <w:rPr>
-          <w:rFonts w:ascii="Calibri" w:hAnsi="Calibri" w:cs="Calibri"/>
-        </w:rPr>
-        <w:t xml:space="preserve"> </w:t>
-      </w:r>
-      <w:proofErr w:type="spellStart"/>
-      <w:r>
-        <w:rPr>
-          <w:rFonts w:ascii="Calibri" w:hAnsi="Calibri" w:cs="Calibri"/>
-        </w:rPr>
-        <w:t>will</w:t>
-      </w:r>
-      <w:proofErr w:type="spellEnd"/>
-      <w:r>
-        <w:rPr>
-          <w:rFonts w:ascii="Calibri" w:hAnsi="Calibri" w:cs="Calibri"/>
-        </w:rPr>
-        <w:t xml:space="preserve"> I </w:t>
-      </w:r>
-      <w:proofErr w:type="spellStart"/>
-      <w:r>
-        <w:rPr>
-          <w:rFonts w:ascii="Calibri" w:hAnsi="Calibri" w:cs="Calibri"/>
-        </w:rPr>
-        <w:t>explain</w:t>
-      </w:r>
-      <w:proofErr w:type="spellEnd"/>
-      <w:r>
-        <w:rPr>
-          <w:rFonts w:ascii="Calibri" w:hAnsi="Calibri" w:cs="Calibri"/>
-        </w:rPr>
-        <w:t xml:space="preserve"> my </w:t>
-      </w:r>
-      <w:proofErr w:type="spellStart"/>
+        <w:t> and challenging position and in this short will I explain my </w:t>
+      </w:r>
       <w:r>
         <w:rPr>
           <w:rStyle w:val="letter-body-bold"/>
@@ -14182,7 +12812,6 @@
         </w:rPr>
         <w:t>motivation</w:t>
       </w:r>
-      <w:proofErr w:type="spellEnd"/>
       <w:r>
         <w:rPr>
           <w:rFonts w:ascii="Calibri" w:hAnsi="Calibri" w:cs="Calibri"/>
@@ -14201,35 +12830,7 @@
         <w:rPr>
           <w:rFonts w:ascii="Calibri" w:hAnsi="Calibri" w:cs="Calibri"/>
         </w:rPr>
-        <w:t xml:space="preserve">I </w:t>
-      </w:r>
-      <w:proofErr w:type="spellStart"/>
-      <w:r>
-        <w:rPr>
-          <w:rFonts w:ascii="Calibri" w:hAnsi="Calibri" w:cs="Calibri"/>
-        </w:rPr>
-        <w:t>have</w:t>
-      </w:r>
-      <w:proofErr w:type="spellEnd"/>
-      <w:r>
-        <w:rPr>
-          <w:rFonts w:ascii="Calibri" w:hAnsi="Calibri" w:cs="Calibri"/>
-        </w:rPr>
-        <w:t xml:space="preserve"> </w:t>
-      </w:r>
-      <w:proofErr w:type="spellStart"/>
-      <w:r>
-        <w:rPr>
-          <w:rFonts w:ascii="Calibri" w:hAnsi="Calibri" w:cs="Calibri"/>
-        </w:rPr>
-        <w:t>completed</w:t>
-      </w:r>
-      <w:proofErr w:type="spellEnd"/>
-      <w:r>
-        <w:rPr>
-          <w:rFonts w:ascii="Calibri" w:hAnsi="Calibri" w:cs="Calibri"/>
-        </w:rPr>
-        <w:t xml:space="preserve"> the Front-end </w:t>
+        <w:t>I have completed the Front-end </w:t>
       </w:r>
       <w:r>
         <w:rPr>
@@ -14238,9 +12839,14 @@
           <w:b/>
           <w:bCs/>
         </w:rPr>
-        <w:t xml:space="preserve">Developer </w:t>
-      </w:r>
-      <w:proofErr w:type="spellStart"/>
+        <w:t>Developer training</w:t>
+      </w:r>
+      <w:r>
+        <w:rPr>
+          <w:rFonts w:ascii="Calibri" w:hAnsi="Calibri" w:cs="Calibri"/>
+        </w:rPr>
+        <w:t> at Intec Brussels. During this training I knew that a position as a front-end developer was a perfect fit for me. For the time being, I am actively developing my own </w:t>
+      </w:r>
       <w:r>
         <w:rPr>
           <w:rStyle w:val="letter-body-bold"/>
@@ -14248,325 +12854,13 @@
           <w:b/>
           <w:bCs/>
         </w:rPr>
-        <w:t>training</w:t>
-      </w:r>
-      <w:proofErr w:type="spellEnd"/>
+        <w:t>project</w:t>
+      </w:r>
       <w:r>
         <w:rPr>
           <w:rFonts w:ascii="Calibri" w:hAnsi="Calibri" w:cs="Calibri"/>
         </w:rPr>
-        <w:t> </w:t>
-      </w:r>
-      <w:proofErr w:type="spellStart"/>
-      <w:r>
-        <w:rPr>
-          <w:rFonts w:ascii="Calibri" w:hAnsi="Calibri" w:cs="Calibri"/>
-        </w:rPr>
-        <w:t>at</w:t>
-      </w:r>
-      <w:proofErr w:type="spellEnd"/>
-      <w:r>
-        <w:rPr>
-          <w:rFonts w:ascii="Calibri" w:hAnsi="Calibri" w:cs="Calibri"/>
-        </w:rPr>
-        <w:t xml:space="preserve"> </w:t>
-      </w:r>
-      <w:proofErr w:type="spellStart"/>
-      <w:r>
-        <w:rPr>
-          <w:rFonts w:ascii="Calibri" w:hAnsi="Calibri" w:cs="Calibri"/>
-        </w:rPr>
-        <w:t>Intec</w:t>
-      </w:r>
-      <w:proofErr w:type="spellEnd"/>
-      <w:r>
-        <w:rPr>
-          <w:rFonts w:ascii="Calibri" w:hAnsi="Calibri" w:cs="Calibri"/>
-        </w:rPr>
-        <w:t xml:space="preserve"> </w:t>
-      </w:r>
-      <w:proofErr w:type="spellStart"/>
-      <w:r>
-        <w:rPr>
-          <w:rFonts w:ascii="Calibri" w:hAnsi="Calibri" w:cs="Calibri"/>
-        </w:rPr>
-        <w:t>Brussels</w:t>
-      </w:r>
-      <w:proofErr w:type="spellEnd"/>
-      <w:r>
-        <w:rPr>
-          <w:rFonts w:ascii="Calibri" w:hAnsi="Calibri" w:cs="Calibri"/>
-        </w:rPr>
-        <w:t xml:space="preserve">. </w:t>
-      </w:r>
-      <w:proofErr w:type="spellStart"/>
-      <w:r>
-        <w:rPr>
-          <w:rFonts w:ascii="Calibri" w:hAnsi="Calibri" w:cs="Calibri"/>
-        </w:rPr>
-        <w:t>During</w:t>
-      </w:r>
-      <w:proofErr w:type="spellEnd"/>
-      <w:r>
-        <w:rPr>
-          <w:rFonts w:ascii="Calibri" w:hAnsi="Calibri" w:cs="Calibri"/>
-        </w:rPr>
-        <w:t xml:space="preserve"> </w:t>
-      </w:r>
-      <w:proofErr w:type="spellStart"/>
-      <w:r>
-        <w:rPr>
-          <w:rFonts w:ascii="Calibri" w:hAnsi="Calibri" w:cs="Calibri"/>
-        </w:rPr>
-        <w:t>this</w:t>
-      </w:r>
-      <w:proofErr w:type="spellEnd"/>
-      <w:r>
-        <w:rPr>
-          <w:rFonts w:ascii="Calibri" w:hAnsi="Calibri" w:cs="Calibri"/>
-        </w:rPr>
-        <w:t xml:space="preserve"> </w:t>
-      </w:r>
-      <w:proofErr w:type="spellStart"/>
-      <w:r>
-        <w:rPr>
-          <w:rFonts w:ascii="Calibri" w:hAnsi="Calibri" w:cs="Calibri"/>
-        </w:rPr>
-        <w:t>training</w:t>
-      </w:r>
-      <w:proofErr w:type="spellEnd"/>
-      <w:r>
-        <w:rPr>
-          <w:rFonts w:ascii="Calibri" w:hAnsi="Calibri" w:cs="Calibri"/>
-        </w:rPr>
-        <w:t xml:space="preserve"> I </w:t>
-      </w:r>
-      <w:proofErr w:type="spellStart"/>
-      <w:r>
-        <w:rPr>
-          <w:rFonts w:ascii="Calibri" w:hAnsi="Calibri" w:cs="Calibri"/>
-        </w:rPr>
-        <w:t>knew</w:t>
-      </w:r>
-      <w:proofErr w:type="spellEnd"/>
-      <w:r>
-        <w:rPr>
-          <w:rFonts w:ascii="Calibri" w:hAnsi="Calibri" w:cs="Calibri"/>
-        </w:rPr>
-        <w:t xml:space="preserve"> </w:t>
-      </w:r>
-      <w:proofErr w:type="spellStart"/>
-      <w:r>
-        <w:rPr>
-          <w:rFonts w:ascii="Calibri" w:hAnsi="Calibri" w:cs="Calibri"/>
-        </w:rPr>
-        <w:t>that</w:t>
-      </w:r>
-      <w:proofErr w:type="spellEnd"/>
-      <w:r>
-        <w:rPr>
-          <w:rFonts w:ascii="Calibri" w:hAnsi="Calibri" w:cs="Calibri"/>
-        </w:rPr>
-        <w:t xml:space="preserve"> a </w:t>
-      </w:r>
-      <w:proofErr w:type="spellStart"/>
-      <w:r>
-        <w:rPr>
-          <w:rFonts w:ascii="Calibri" w:hAnsi="Calibri" w:cs="Calibri"/>
-        </w:rPr>
-        <w:t>position</w:t>
-      </w:r>
-      <w:proofErr w:type="spellEnd"/>
-      <w:r>
-        <w:rPr>
-          <w:rFonts w:ascii="Calibri" w:hAnsi="Calibri" w:cs="Calibri"/>
-        </w:rPr>
-        <w:t xml:space="preserve"> as a front-end developer was a </w:t>
-      </w:r>
-      <w:proofErr w:type="spellStart"/>
-      <w:r>
-        <w:rPr>
-          <w:rFonts w:ascii="Calibri" w:hAnsi="Calibri" w:cs="Calibri"/>
-        </w:rPr>
-        <w:t>perfect</w:t>
-      </w:r>
-      <w:proofErr w:type="spellEnd"/>
-      <w:r>
-        <w:rPr>
-          <w:rFonts w:ascii="Calibri" w:hAnsi="Calibri" w:cs="Calibri"/>
-        </w:rPr>
-        <w:t xml:space="preserve"> </w:t>
-      </w:r>
-      <w:proofErr w:type="spellStart"/>
-      <w:r>
-        <w:rPr>
-          <w:rFonts w:ascii="Calibri" w:hAnsi="Calibri" w:cs="Calibri"/>
-        </w:rPr>
-        <w:t>fit</w:t>
-      </w:r>
-      <w:proofErr w:type="spellEnd"/>
-      <w:r>
-        <w:rPr>
-          <w:rFonts w:ascii="Calibri" w:hAnsi="Calibri" w:cs="Calibri"/>
-        </w:rPr>
-        <w:t xml:space="preserve"> for me. For the </w:t>
-      </w:r>
-      <w:proofErr w:type="spellStart"/>
-      <w:r>
-        <w:rPr>
-          <w:rFonts w:ascii="Calibri" w:hAnsi="Calibri" w:cs="Calibri"/>
-        </w:rPr>
-        <w:t>time</w:t>
-      </w:r>
-      <w:proofErr w:type="spellEnd"/>
-      <w:r>
-        <w:rPr>
-          <w:rFonts w:ascii="Calibri" w:hAnsi="Calibri" w:cs="Calibri"/>
-        </w:rPr>
-        <w:t xml:space="preserve"> </w:t>
-      </w:r>
-      <w:proofErr w:type="spellStart"/>
-      <w:r>
-        <w:rPr>
-          <w:rFonts w:ascii="Calibri" w:hAnsi="Calibri" w:cs="Calibri"/>
-        </w:rPr>
-        <w:t>being</w:t>
-      </w:r>
-      <w:proofErr w:type="spellEnd"/>
-      <w:r>
-        <w:rPr>
-          <w:rFonts w:ascii="Calibri" w:hAnsi="Calibri" w:cs="Calibri"/>
-        </w:rPr>
-        <w:t>, I </w:t>
-      </w:r>
-      <w:proofErr w:type="spellStart"/>
-      <w:r>
-        <w:rPr>
-          <w:rFonts w:ascii="Calibri" w:hAnsi="Calibri" w:cs="Calibri"/>
-        </w:rPr>
-        <w:t>am</w:t>
-      </w:r>
-      <w:proofErr w:type="spellEnd"/>
-      <w:r>
-        <w:rPr>
-          <w:rFonts w:ascii="Calibri" w:hAnsi="Calibri" w:cs="Calibri"/>
-        </w:rPr>
-        <w:t xml:space="preserve"> </w:t>
-      </w:r>
-      <w:proofErr w:type="spellStart"/>
-      <w:r>
-        <w:rPr>
-          <w:rFonts w:ascii="Calibri" w:hAnsi="Calibri" w:cs="Calibri"/>
-        </w:rPr>
-        <w:t>actively</w:t>
-      </w:r>
-      <w:proofErr w:type="spellEnd"/>
-      <w:r>
-        <w:rPr>
-          <w:rFonts w:ascii="Calibri" w:hAnsi="Calibri" w:cs="Calibri"/>
-        </w:rPr>
-        <w:t xml:space="preserve"> developing my </w:t>
-      </w:r>
-      <w:proofErr w:type="spellStart"/>
-      <w:r>
-        <w:rPr>
-          <w:rFonts w:ascii="Calibri" w:hAnsi="Calibri" w:cs="Calibri"/>
-        </w:rPr>
-        <w:t>own</w:t>
-      </w:r>
-      <w:proofErr w:type="spellEnd"/>
-      <w:r>
-        <w:rPr>
-          <w:rFonts w:ascii="Calibri" w:hAnsi="Calibri" w:cs="Calibri"/>
-        </w:rPr>
-        <w:t> </w:t>
-      </w:r>
-      <w:proofErr w:type="spellStart"/>
-      <w:r>
-        <w:rPr>
-          <w:rStyle w:val="letter-body-bold"/>
-          <w:rFonts w:ascii="Calibri" w:hAnsi="Calibri" w:cs="Calibri"/>
-          <w:b/>
-          <w:bCs/>
-        </w:rPr>
-        <w:t>project</w:t>
-      </w:r>
-      <w:proofErr w:type="spellEnd"/>
-      <w:r>
-        <w:rPr>
-          <w:rFonts w:ascii="Calibri" w:hAnsi="Calibri" w:cs="Calibri"/>
-        </w:rPr>
-        <w:t xml:space="preserve"> and </w:t>
-      </w:r>
-      <w:proofErr w:type="spellStart"/>
-      <w:r>
-        <w:rPr>
-          <w:rFonts w:ascii="Calibri" w:hAnsi="Calibri" w:cs="Calibri"/>
-        </w:rPr>
-        <w:t>enjoying</w:t>
-      </w:r>
-      <w:proofErr w:type="spellEnd"/>
-      <w:r>
-        <w:rPr>
-          <w:rFonts w:ascii="Calibri" w:hAnsi="Calibri" w:cs="Calibri"/>
-        </w:rPr>
-        <w:t xml:space="preserve"> </w:t>
-      </w:r>
-      <w:proofErr w:type="spellStart"/>
-      <w:r>
-        <w:rPr>
-          <w:rFonts w:ascii="Calibri" w:hAnsi="Calibri" w:cs="Calibri"/>
-        </w:rPr>
-        <w:t>working</w:t>
-      </w:r>
-      <w:proofErr w:type="spellEnd"/>
-      <w:r>
-        <w:rPr>
-          <w:rFonts w:ascii="Calibri" w:hAnsi="Calibri" w:cs="Calibri"/>
-        </w:rPr>
-        <w:t xml:space="preserve"> on </w:t>
-      </w:r>
-      <w:proofErr w:type="spellStart"/>
-      <w:r>
-        <w:rPr>
-          <w:rFonts w:ascii="Calibri" w:hAnsi="Calibri" w:cs="Calibri"/>
-        </w:rPr>
-        <w:t>it</w:t>
-      </w:r>
-      <w:proofErr w:type="spellEnd"/>
-      <w:r>
-        <w:rPr>
-          <w:rFonts w:ascii="Calibri" w:hAnsi="Calibri" w:cs="Calibri"/>
-        </w:rPr>
-        <w:t xml:space="preserve"> </w:t>
-      </w:r>
-      <w:proofErr w:type="spellStart"/>
-      <w:r>
-        <w:rPr>
-          <w:rFonts w:ascii="Calibri" w:hAnsi="Calibri" w:cs="Calibri"/>
-        </w:rPr>
-        <w:t>every</w:t>
-      </w:r>
-      <w:proofErr w:type="spellEnd"/>
-      <w:r>
-        <w:rPr>
-          <w:rFonts w:ascii="Calibri" w:hAnsi="Calibri" w:cs="Calibri"/>
-        </w:rPr>
-        <w:t xml:space="preserve"> single </w:t>
-      </w:r>
-      <w:proofErr w:type="spellStart"/>
-      <w:r>
-        <w:rPr>
-          <w:rFonts w:ascii="Calibri" w:hAnsi="Calibri" w:cs="Calibri"/>
-        </w:rPr>
-        <w:t>day</w:t>
-      </w:r>
-      <w:proofErr w:type="spellEnd"/>
-      <w:r>
-        <w:rPr>
-          <w:rFonts w:ascii="Calibri" w:hAnsi="Calibri" w:cs="Calibri"/>
-        </w:rPr>
-        <w:t xml:space="preserve"> (</w:t>
+        <w:t> and enjoying working on it every single day (</w:t>
       </w:r>
       <w:hyperlink r:id="rId55" w:history="1">
         <w:r>
@@ -14588,21 +12882,7 @@
         <w:rPr>
           <w:rFonts w:ascii="Calibri" w:hAnsi="Calibri" w:cs="Calibri"/>
         </w:rPr>
-        <w:t>, (</w:t>
-      </w:r>
-      <w:proofErr w:type="spellStart"/>
-      <w:r>
-        <w:rPr>
-          <w:rFonts w:ascii="Calibri" w:hAnsi="Calibri" w:cs="Calibri"/>
-        </w:rPr>
-        <w:t>old</w:t>
-      </w:r>
-      <w:proofErr w:type="spellEnd"/>
-      <w:r>
-        <w:rPr>
-          <w:rFonts w:ascii="Calibri" w:hAnsi="Calibri" w:cs="Calibri"/>
-        </w:rPr>
-        <w:t>:</w:t>
+        <w:t>, (old:</w:t>
       </w:r>
       <w:r>
         <w:rPr>
@@ -14629,23 +12909,8 @@
         <w:rPr>
           <w:rFonts w:ascii="Calibri" w:hAnsi="Calibri" w:cs="Calibri"/>
         </w:rPr>
-        <w:t xml:space="preserve">). In order to </w:t>
-      </w:r>
-      <w:proofErr w:type="spellStart"/>
-      <w:r>
-        <w:rPr>
-          <w:rFonts w:ascii="Calibri" w:hAnsi="Calibri" w:cs="Calibri"/>
-        </w:rPr>
-        <w:t>further</w:t>
-      </w:r>
-      <w:proofErr w:type="spellEnd"/>
-      <w:r>
-        <w:rPr>
-          <w:rFonts w:ascii="Calibri" w:hAnsi="Calibri" w:cs="Calibri"/>
-        </w:rPr>
-        <w:t> </w:t>
-      </w:r>
-      <w:proofErr w:type="spellStart"/>
+        <w:t>). In order to further </w:t>
+      </w:r>
       <w:r>
         <w:rPr>
           <w:rStyle w:val="letter-body-bold"/>
@@ -14653,9 +12918,14 @@
           <w:b/>
           <w:bCs/>
         </w:rPr>
-        <w:t>develop</w:t>
-      </w:r>
-      <w:proofErr w:type="spellEnd"/>
+        <w:t>develop myself</w:t>
+      </w:r>
+      <w:r>
+        <w:rPr>
+          <w:rFonts w:ascii="Calibri" w:hAnsi="Calibri" w:cs="Calibri"/>
+        </w:rPr>
+        <w:t> and to be able to realize more assignments, am I looking for a workplace where I can further develop my skills and </w:t>
+      </w:r>
       <w:r>
         <w:rPr>
           <w:rStyle w:val="letter-body-bold"/>
@@ -14663,9 +12933,14 @@
           <w:b/>
           <w:bCs/>
         </w:rPr>
-        <w:t xml:space="preserve"> </w:t>
-      </w:r>
-      <w:proofErr w:type="spellStart"/>
+        <w:t>your company</w:t>
+      </w:r>
+      <w:r>
+        <w:rPr>
+          <w:rFonts w:ascii="Calibri" w:hAnsi="Calibri" w:cs="Calibri"/>
+        </w:rPr>
+        <w:t> seems to be the </w:t>
+      </w:r>
       <w:r>
         <w:rPr>
           <w:rStyle w:val="letter-body-bold"/>
@@ -14673,194 +12948,29 @@
           <w:b/>
           <w:bCs/>
         </w:rPr>
-        <w:t>myself</w:t>
-      </w:r>
-      <w:proofErr w:type="spellEnd"/>
-      <w:r>
-        <w:rPr>
-          <w:rFonts w:ascii="Calibri" w:hAnsi="Calibri" w:cs="Calibri"/>
-        </w:rPr>
-        <w:t xml:space="preserve"> and to be </w:t>
-      </w:r>
-      <w:proofErr w:type="spellStart"/>
-      <w:r>
-        <w:rPr>
-          <w:rFonts w:ascii="Calibri" w:hAnsi="Calibri" w:cs="Calibri"/>
-        </w:rPr>
-        <w:t>able</w:t>
-      </w:r>
-      <w:proofErr w:type="spellEnd"/>
-      <w:r>
-        <w:rPr>
-          <w:rFonts w:ascii="Calibri" w:hAnsi="Calibri" w:cs="Calibri"/>
-        </w:rPr>
-        <w:t xml:space="preserve"> to </w:t>
-      </w:r>
-      <w:proofErr w:type="spellStart"/>
-      <w:r>
-        <w:rPr>
-          <w:rFonts w:ascii="Calibri" w:hAnsi="Calibri" w:cs="Calibri"/>
-        </w:rPr>
-        <w:t>realize</w:t>
-      </w:r>
-      <w:proofErr w:type="spellEnd"/>
-      <w:r>
-        <w:rPr>
-          <w:rFonts w:ascii="Calibri" w:hAnsi="Calibri" w:cs="Calibri"/>
-        </w:rPr>
-        <w:t xml:space="preserve"> </w:t>
-      </w:r>
-      <w:proofErr w:type="spellStart"/>
-      <w:r>
-        <w:rPr>
-          <w:rFonts w:ascii="Calibri" w:hAnsi="Calibri" w:cs="Calibri"/>
-        </w:rPr>
-        <w:t>more</w:t>
-      </w:r>
-      <w:proofErr w:type="spellEnd"/>
-      <w:r>
-        <w:rPr>
-          <w:rFonts w:ascii="Calibri" w:hAnsi="Calibri" w:cs="Calibri"/>
-        </w:rPr>
-        <w:t xml:space="preserve"> </w:t>
-      </w:r>
-      <w:proofErr w:type="spellStart"/>
-      <w:r>
-        <w:rPr>
-          <w:rFonts w:ascii="Calibri" w:hAnsi="Calibri" w:cs="Calibri"/>
-        </w:rPr>
-        <w:t>assignments</w:t>
-      </w:r>
-      <w:proofErr w:type="spellEnd"/>
-      <w:r>
-        <w:rPr>
-          <w:rFonts w:ascii="Calibri" w:hAnsi="Calibri" w:cs="Calibri"/>
-        </w:rPr>
-        <w:t>, </w:t>
-      </w:r>
-      <w:proofErr w:type="spellStart"/>
-      <w:r>
-        <w:rPr>
-          <w:rFonts w:ascii="Calibri" w:hAnsi="Calibri" w:cs="Calibri"/>
-        </w:rPr>
-        <w:t>am</w:t>
-      </w:r>
-      <w:proofErr w:type="spellEnd"/>
-      <w:r>
-        <w:rPr>
-          <w:rFonts w:ascii="Calibri" w:hAnsi="Calibri" w:cs="Calibri"/>
-        </w:rPr>
-        <w:t xml:space="preserve"> I </w:t>
-      </w:r>
-      <w:proofErr w:type="spellStart"/>
-      <w:r>
-        <w:rPr>
-          <w:rFonts w:ascii="Calibri" w:hAnsi="Calibri" w:cs="Calibri"/>
-        </w:rPr>
-        <w:t>looking</w:t>
-      </w:r>
-      <w:proofErr w:type="spellEnd"/>
-      <w:r>
-        <w:rPr>
-          <w:rFonts w:ascii="Calibri" w:hAnsi="Calibri" w:cs="Calibri"/>
-        </w:rPr>
-        <w:t xml:space="preserve"> for a </w:t>
-      </w:r>
-      <w:proofErr w:type="spellStart"/>
-      <w:r>
-        <w:rPr>
-          <w:rFonts w:ascii="Calibri" w:hAnsi="Calibri" w:cs="Calibri"/>
-        </w:rPr>
-        <w:t>workplace</w:t>
-      </w:r>
-      <w:proofErr w:type="spellEnd"/>
-      <w:r>
-        <w:rPr>
-          <w:rFonts w:ascii="Calibri" w:hAnsi="Calibri" w:cs="Calibri"/>
-        </w:rPr>
-        <w:t xml:space="preserve"> </w:t>
-      </w:r>
-      <w:proofErr w:type="spellStart"/>
-      <w:r>
-        <w:rPr>
-          <w:rFonts w:ascii="Calibri" w:hAnsi="Calibri" w:cs="Calibri"/>
-        </w:rPr>
-        <w:t>where</w:t>
-      </w:r>
-      <w:proofErr w:type="spellEnd"/>
-      <w:r>
-        <w:rPr>
-          <w:rFonts w:ascii="Calibri" w:hAnsi="Calibri" w:cs="Calibri"/>
-        </w:rPr>
-        <w:t xml:space="preserve"> I </w:t>
-      </w:r>
-      <w:proofErr w:type="spellStart"/>
-      <w:r>
-        <w:rPr>
-          <w:rFonts w:ascii="Calibri" w:hAnsi="Calibri" w:cs="Calibri"/>
-        </w:rPr>
-        <w:t>can</w:t>
-      </w:r>
-      <w:proofErr w:type="spellEnd"/>
-      <w:r>
-        <w:rPr>
-          <w:rFonts w:ascii="Calibri" w:hAnsi="Calibri" w:cs="Calibri"/>
-        </w:rPr>
-        <w:t> </w:t>
-      </w:r>
-      <w:proofErr w:type="spellStart"/>
-      <w:r>
-        <w:rPr>
-          <w:rFonts w:ascii="Calibri" w:hAnsi="Calibri" w:cs="Calibri"/>
-        </w:rPr>
-        <w:t>further</w:t>
-      </w:r>
-      <w:proofErr w:type="spellEnd"/>
-      <w:r>
-        <w:rPr>
-          <w:rFonts w:ascii="Calibri" w:hAnsi="Calibri" w:cs="Calibri"/>
-        </w:rPr>
-        <w:t xml:space="preserve"> </w:t>
-      </w:r>
-      <w:proofErr w:type="spellStart"/>
-      <w:r>
-        <w:rPr>
-          <w:rFonts w:ascii="Calibri" w:hAnsi="Calibri" w:cs="Calibri"/>
-        </w:rPr>
-        <w:t>develop</w:t>
-      </w:r>
-      <w:proofErr w:type="spellEnd"/>
-      <w:r>
-        <w:rPr>
-          <w:rFonts w:ascii="Calibri" w:hAnsi="Calibri" w:cs="Calibri"/>
-        </w:rPr>
-        <w:t xml:space="preserve"> my </w:t>
-      </w:r>
-      <w:proofErr w:type="spellStart"/>
-      <w:r>
-        <w:rPr>
-          <w:rFonts w:ascii="Calibri" w:hAnsi="Calibri" w:cs="Calibri"/>
-        </w:rPr>
-        <w:t>skills</w:t>
-      </w:r>
-      <w:proofErr w:type="spellEnd"/>
-      <w:r>
-        <w:rPr>
-          <w:rFonts w:ascii="Calibri" w:hAnsi="Calibri" w:cs="Calibri"/>
-        </w:rPr>
-        <w:t xml:space="preserve"> and </w:t>
-      </w:r>
-      <w:proofErr w:type="spellStart"/>
+        <w:t>right place</w:t>
+      </w:r>
       <w:r>
         <w:rPr>
           <w:rStyle w:val="letter-body-bold"/>
           <w:rFonts w:ascii="Calibri" w:hAnsi="Calibri" w:cs="Calibri"/>
-          <w:b/>
-          <w:bCs/>
-        </w:rPr>
-        <w:t>your</w:t>
-      </w:r>
-      <w:proofErr w:type="spellEnd"/>
+        </w:rPr>
+        <w:t>.</w:t>
+      </w:r>
+    </w:p>
+    <w:p>
+      <w:pPr>
+        <w:pStyle w:val="letter-body-section"/>
+        <w:rPr>
+          <w:rFonts w:ascii="Calibri" w:hAnsi="Calibri" w:cs="Calibri"/>
+        </w:rPr>
+      </w:pPr>
+      <w:r>
+        <w:rPr>
+          <w:rFonts w:ascii="Calibri" w:hAnsi="Calibri" w:cs="Calibri"/>
+        </w:rPr>
+        <w:t>As a front-end developer </w:t>
+      </w:r>
       <w:r>
         <w:rPr>
           <w:rStyle w:val="letter-body-bold"/>
@@ -14868,9 +12978,14 @@
           <w:b/>
           <w:bCs/>
         </w:rPr>
-        <w:t xml:space="preserve"> </w:t>
-      </w:r>
-      <w:proofErr w:type="spellStart"/>
+        <w:t>I’m responsible</w:t>
+      </w:r>
+      <w:r>
+        <w:rPr>
+          <w:rFonts w:ascii="Calibri" w:hAnsi="Calibri" w:cs="Calibri"/>
+        </w:rPr>
+        <w:t> for the </w:t>
+      </w:r>
       <w:r>
         <w:rPr>
           <w:rStyle w:val="letter-body-bold"/>
@@ -14878,30 +12993,14 @@
           <w:b/>
           <w:bCs/>
         </w:rPr>
-        <w:t>company</w:t>
-      </w:r>
-      <w:proofErr w:type="spellEnd"/>
+        <w:t>design and implementation</w:t>
+      </w:r>
       <w:r>
         <w:rPr>
           <w:rFonts w:ascii="Calibri" w:hAnsi="Calibri" w:cs="Calibri"/>
         </w:rPr>
-        <w:t> </w:t>
-      </w:r>
-      <w:proofErr w:type="spellStart"/>
-      <w:r>
-        <w:rPr>
-          <w:rFonts w:ascii="Calibri" w:hAnsi="Calibri" w:cs="Calibri"/>
-        </w:rPr>
-        <w:t>seems</w:t>
-      </w:r>
-      <w:proofErr w:type="spellEnd"/>
-      <w:r>
-        <w:rPr>
-          <w:rFonts w:ascii="Calibri" w:hAnsi="Calibri" w:cs="Calibri"/>
-        </w:rPr>
-        <w:t xml:space="preserve"> to be the </w:t>
-      </w:r>
-      <w:proofErr w:type="spellStart"/>
+        <w:t> of end-user interfaces within web applications that offer a </w:t>
+      </w:r>
       <w:r>
         <w:rPr>
           <w:rStyle w:val="letter-body-bold"/>
@@ -14909,9 +13008,14 @@
           <w:b/>
           <w:bCs/>
         </w:rPr>
-        <w:t>right</w:t>
-      </w:r>
-      <w:proofErr w:type="spellEnd"/>
+        <w:t>proper experience</w:t>
+      </w:r>
+      <w:r>
+        <w:rPr>
+          <w:rFonts w:ascii="Calibri" w:hAnsi="Calibri" w:cs="Calibri"/>
+        </w:rPr>
+        <w:t>. In this way can I make the right proposals for the realization of </w:t>
+      </w:r>
       <w:r>
         <w:rPr>
           <w:rStyle w:val="letter-body-bold"/>
@@ -14919,12 +13023,41 @@
           <w:b/>
           <w:bCs/>
         </w:rPr>
-        <w:t xml:space="preserve"> place</w:t>
+        <w:t>functionality</w:t>
+      </w:r>
+      <w:r>
+        <w:rPr>
+          <w:rFonts w:ascii="Calibri" w:hAnsi="Calibri" w:cs="Calibri"/>
+        </w:rPr>
+        <w:t> that meets the wishes, demands and </w:t>
       </w:r>
       <w:r>
         <w:rPr>
           <w:rStyle w:val="letter-body-bold"/>
           <w:rFonts w:ascii="Calibri" w:hAnsi="Calibri" w:cs="Calibri"/>
+          <w:b/>
+          <w:bCs/>
+        </w:rPr>
+        <w:t>needs</w:t>
+      </w:r>
+      <w:r>
+        <w:rPr>
+          <w:rFonts w:ascii="Calibri" w:hAnsi="Calibri" w:cs="Calibri"/>
+        </w:rPr>
+        <w:t> of the </w:t>
+      </w:r>
+      <w:r>
+        <w:rPr>
+          <w:rStyle w:val="letter-body-bold"/>
+          <w:rFonts w:ascii="Calibri" w:hAnsi="Calibri" w:cs="Calibri"/>
+          <w:b/>
+          <w:bCs/>
+        </w:rPr>
+        <w:t>end users</w:t>
+      </w:r>
+      <w:r>
+        <w:rPr>
+          <w:rFonts w:ascii="Calibri" w:hAnsi="Calibri" w:cs="Calibri"/>
         </w:rPr>
         <w:t>.</w:t>
       </w:r>
@@ -14940,9 +13073,8 @@
         <w:rPr>
           <w:rFonts w:ascii="Calibri" w:hAnsi="Calibri" w:cs="Calibri"/>
         </w:rPr>
-        <w:t>As a front-end developer </w:t>
-      </w:r>
-      <w:proofErr w:type="spellStart"/>
+        <w:t>I have extensive </w:t>
+      </w:r>
       <w:r>
         <w:rPr>
           <w:rStyle w:val="letter-body-bold"/>
@@ -14950,9 +13082,8 @@
           <w:b/>
           <w:bCs/>
         </w:rPr>
-        <w:t>I’m</w:t>
-      </w:r>
-      <w:proofErr w:type="spellEnd"/>
+        <w:t>knowledge and</w:t>
+      </w:r>
       <w:r>
         <w:rPr>
           <w:rStyle w:val="letter-body-bold"/>
@@ -14962,7 +13093,6 @@
         </w:rPr>
         <w:t xml:space="preserve"> </w:t>
       </w:r>
-      <w:proofErr w:type="spellStart"/>
       <w:r>
         <w:rPr>
           <w:rStyle w:val="letter-body-bold"/>
@@ -14970,14 +13100,13 @@
           <w:b/>
           <w:bCs/>
         </w:rPr>
-        <w:t>responsible</w:t>
-      </w:r>
-      <w:proofErr w:type="spellEnd"/>
+        <w:t>experience</w:t>
+      </w:r>
       <w:r>
         <w:rPr>
           <w:rFonts w:ascii="Calibri" w:hAnsi="Calibri" w:cs="Calibri"/>
         </w:rPr>
-        <w:t> for the </w:t>
+        <w:t> with </w:t>
       </w:r>
       <w:r>
         <w:rPr>
@@ -14986,9 +13115,14 @@
           <w:b/>
           <w:bCs/>
         </w:rPr>
-        <w:t xml:space="preserve">design and </w:t>
-      </w:r>
-      <w:proofErr w:type="spellStart"/>
+        <w:t>Yarn</w:t>
+      </w:r>
+      <w:r>
+        <w:rPr>
+          <w:rFonts w:ascii="Calibri" w:hAnsi="Calibri" w:cs="Calibri"/>
+        </w:rPr>
+        <w:t>, </w:t>
+      </w:r>
       <w:r>
         <w:rPr>
           <w:rStyle w:val="letter-body-bold"/>
@@ -14996,100 +13130,14 @@
           <w:b/>
           <w:bCs/>
         </w:rPr>
-        <w:t>implementation</w:t>
-      </w:r>
-      <w:proofErr w:type="spellEnd"/>
+        <w:t>JavaScript/ECMAScript</w:t>
+      </w:r>
       <w:r>
         <w:rPr>
           <w:rFonts w:ascii="Calibri" w:hAnsi="Calibri" w:cs="Calibri"/>
         </w:rPr>
-        <w:t> of end-</w:t>
-      </w:r>
-      <w:proofErr w:type="spellStart"/>
-      <w:r>
-        <w:rPr>
-          <w:rFonts w:ascii="Calibri" w:hAnsi="Calibri" w:cs="Calibri"/>
-        </w:rPr>
-        <w:t>user</w:t>
-      </w:r>
-      <w:proofErr w:type="spellEnd"/>
-      <w:r>
-        <w:rPr>
-          <w:rFonts w:ascii="Calibri" w:hAnsi="Calibri" w:cs="Calibri"/>
-        </w:rPr>
-        <w:t xml:space="preserve"> </w:t>
-      </w:r>
-      <w:proofErr w:type="spellStart"/>
-      <w:r>
-        <w:rPr>
-          <w:rFonts w:ascii="Calibri" w:hAnsi="Calibri" w:cs="Calibri"/>
-        </w:rPr>
-        <w:t>interfaces</w:t>
-      </w:r>
-      <w:proofErr w:type="spellEnd"/>
-      <w:r>
-        <w:rPr>
-          <w:rFonts w:ascii="Calibri" w:hAnsi="Calibri" w:cs="Calibri"/>
-        </w:rPr>
-        <w:t xml:space="preserve"> </w:t>
-      </w:r>
-      <w:proofErr w:type="spellStart"/>
-      <w:r>
-        <w:rPr>
-          <w:rFonts w:ascii="Calibri" w:hAnsi="Calibri" w:cs="Calibri"/>
-        </w:rPr>
-        <w:t>within</w:t>
-      </w:r>
-      <w:proofErr w:type="spellEnd"/>
-      <w:r>
-        <w:rPr>
-          <w:rFonts w:ascii="Calibri" w:hAnsi="Calibri" w:cs="Calibri"/>
-        </w:rPr>
-        <w:t xml:space="preserve"> web </w:t>
-      </w:r>
-      <w:proofErr w:type="spellStart"/>
-      <w:r>
-        <w:rPr>
-          <w:rFonts w:ascii="Calibri" w:hAnsi="Calibri" w:cs="Calibri"/>
-        </w:rPr>
-        <w:t>applications</w:t>
-      </w:r>
-      <w:proofErr w:type="spellEnd"/>
-      <w:r>
-        <w:rPr>
-          <w:rFonts w:ascii="Calibri" w:hAnsi="Calibri" w:cs="Calibri"/>
-        </w:rPr>
-        <w:t xml:space="preserve"> </w:t>
-      </w:r>
-      <w:proofErr w:type="spellStart"/>
-      <w:r>
-        <w:rPr>
-          <w:rFonts w:ascii="Calibri" w:hAnsi="Calibri" w:cs="Calibri"/>
-        </w:rPr>
-        <w:t>that</w:t>
-      </w:r>
-      <w:proofErr w:type="spellEnd"/>
-      <w:r>
-        <w:rPr>
-          <w:rFonts w:ascii="Calibri" w:hAnsi="Calibri" w:cs="Calibri"/>
-        </w:rPr>
-        <w:t xml:space="preserve"> </w:t>
-      </w:r>
-      <w:proofErr w:type="spellStart"/>
-      <w:r>
-        <w:rPr>
-          <w:rFonts w:ascii="Calibri" w:hAnsi="Calibri" w:cs="Calibri"/>
-        </w:rPr>
-        <w:t>offer</w:t>
-      </w:r>
-      <w:proofErr w:type="spellEnd"/>
-      <w:r>
-        <w:rPr>
-          <w:rFonts w:ascii="Calibri" w:hAnsi="Calibri" w:cs="Calibri"/>
-        </w:rPr>
-        <w:t xml:space="preserve"> a </w:t>
-      </w:r>
-      <w:proofErr w:type="spellStart"/>
+        <w:t>, </w:t>
+      </w:r>
       <w:r>
         <w:rPr>
           <w:rStyle w:val="letter-body-bold"/>
@@ -15097,9 +13145,14 @@
           <w:b/>
           <w:bCs/>
         </w:rPr>
-        <w:t>proper</w:t>
-      </w:r>
-      <w:proofErr w:type="spellEnd"/>
+        <w:t>Reactjs</w:t>
+      </w:r>
+      <w:r>
+        <w:rPr>
+          <w:rFonts w:ascii="Calibri" w:hAnsi="Calibri" w:cs="Calibri"/>
+        </w:rPr>
+        <w:t>, </w:t>
+      </w:r>
       <w:r>
         <w:rPr>
           <w:rStyle w:val="letter-body-bold"/>
@@ -15107,9 +13160,14 @@
           <w:b/>
           <w:bCs/>
         </w:rPr>
-        <w:t xml:space="preserve"> </w:t>
-      </w:r>
-      <w:proofErr w:type="spellStart"/>
+        <w:t>HTML</w:t>
+      </w:r>
+      <w:r>
+        <w:rPr>
+          <w:rFonts w:ascii="Calibri" w:hAnsi="Calibri" w:cs="Calibri"/>
+        </w:rPr>
+        <w:t>, </w:t>
+      </w:r>
       <w:r>
         <w:rPr>
           <w:rStyle w:val="letter-body-bold"/>
@@ -15117,114 +13175,14 @@
           <w:b/>
           <w:bCs/>
         </w:rPr>
-        <w:t>experience</w:t>
-      </w:r>
-      <w:proofErr w:type="spellEnd"/>
+        <w:t>CSS</w:t>
+      </w:r>
       <w:r>
         <w:rPr>
           <w:rFonts w:ascii="Calibri" w:hAnsi="Calibri" w:cs="Calibri"/>
         </w:rPr>
-        <w:t xml:space="preserve">. In </w:t>
-      </w:r>
-      <w:proofErr w:type="spellStart"/>
-      <w:r>
-        <w:rPr>
-          <w:rFonts w:ascii="Calibri" w:hAnsi="Calibri" w:cs="Calibri"/>
-        </w:rPr>
-        <w:t>this</w:t>
-      </w:r>
-      <w:proofErr w:type="spellEnd"/>
-      <w:r>
-        <w:rPr>
-          <w:rFonts w:ascii="Calibri" w:hAnsi="Calibri" w:cs="Calibri"/>
-        </w:rPr>
-        <w:t xml:space="preserve"> </w:t>
-      </w:r>
-      <w:proofErr w:type="spellStart"/>
-      <w:r>
-        <w:rPr>
-          <w:rFonts w:ascii="Calibri" w:hAnsi="Calibri" w:cs="Calibri"/>
-        </w:rPr>
-        <w:t>way</w:t>
-      </w:r>
-      <w:proofErr w:type="spellEnd"/>
-      <w:r>
-        <w:rPr>
-          <w:rFonts w:ascii="Calibri" w:hAnsi="Calibri" w:cs="Calibri"/>
-        </w:rPr>
-        <w:t xml:space="preserve"> </w:t>
-      </w:r>
-      <w:proofErr w:type="spellStart"/>
-      <w:r>
-        <w:rPr>
-          <w:rFonts w:ascii="Calibri" w:hAnsi="Calibri" w:cs="Calibri"/>
-        </w:rPr>
-        <w:t>can</w:t>
-      </w:r>
-      <w:proofErr w:type="spellEnd"/>
-      <w:r>
-        <w:rPr>
-          <w:rFonts w:ascii="Calibri" w:hAnsi="Calibri" w:cs="Calibri"/>
-        </w:rPr>
-        <w:t xml:space="preserve"> I </w:t>
-      </w:r>
-      <w:proofErr w:type="spellStart"/>
-      <w:r>
-        <w:rPr>
-          <w:rFonts w:ascii="Calibri" w:hAnsi="Calibri" w:cs="Calibri"/>
-        </w:rPr>
-        <w:t>make</w:t>
-      </w:r>
-      <w:proofErr w:type="spellEnd"/>
-      <w:r>
-        <w:rPr>
-          <w:rFonts w:ascii="Calibri" w:hAnsi="Calibri" w:cs="Calibri"/>
-        </w:rPr>
-        <w:t xml:space="preserve"> the </w:t>
-      </w:r>
-      <w:proofErr w:type="spellStart"/>
-      <w:r>
-        <w:rPr>
-          <w:rFonts w:ascii="Calibri" w:hAnsi="Calibri" w:cs="Calibri"/>
-        </w:rPr>
-        <w:t>right</w:t>
-      </w:r>
-      <w:proofErr w:type="spellEnd"/>
-      <w:r>
-        <w:rPr>
-          <w:rFonts w:ascii="Calibri" w:hAnsi="Calibri" w:cs="Calibri"/>
-        </w:rPr>
-        <w:t xml:space="preserve"> </w:t>
-      </w:r>
-      <w:proofErr w:type="spellStart"/>
-      <w:r>
-        <w:rPr>
-          <w:rFonts w:ascii="Calibri" w:hAnsi="Calibri" w:cs="Calibri"/>
-        </w:rPr>
-        <w:t>proposals</w:t>
-      </w:r>
-      <w:proofErr w:type="spellEnd"/>
-      <w:r>
-        <w:rPr>
-          <w:rFonts w:ascii="Calibri" w:hAnsi="Calibri" w:cs="Calibri"/>
-        </w:rPr>
-        <w:t xml:space="preserve"> for the </w:t>
-      </w:r>
-      <w:proofErr w:type="spellStart"/>
-      <w:r>
-        <w:rPr>
-          <w:rFonts w:ascii="Calibri" w:hAnsi="Calibri" w:cs="Calibri"/>
-        </w:rPr>
-        <w:t>realization</w:t>
-      </w:r>
-      <w:proofErr w:type="spellEnd"/>
-      <w:r>
-        <w:rPr>
-          <w:rFonts w:ascii="Calibri" w:hAnsi="Calibri" w:cs="Calibri"/>
-        </w:rPr>
-        <w:t xml:space="preserve"> of </w:t>
-      </w:r>
-      <w:proofErr w:type="spellStart"/>
+        <w:t>, </w:t>
+      </w:r>
       <w:r>
         <w:rPr>
           <w:rStyle w:val="letter-body-bold"/>
@@ -15232,72 +13190,14 @@
           <w:b/>
           <w:bCs/>
         </w:rPr>
-        <w:t>functionality</w:t>
-      </w:r>
-      <w:proofErr w:type="spellEnd"/>
+        <w:t>Redux</w:t>
+      </w:r>
       <w:r>
         <w:rPr>
           <w:rFonts w:ascii="Calibri" w:hAnsi="Calibri" w:cs="Calibri"/>
         </w:rPr>
-        <w:t> </w:t>
-      </w:r>
-      <w:proofErr w:type="spellStart"/>
-      <w:r>
-        <w:rPr>
-          <w:rFonts w:ascii="Calibri" w:hAnsi="Calibri" w:cs="Calibri"/>
-        </w:rPr>
-        <w:t>that</w:t>
-      </w:r>
-      <w:proofErr w:type="spellEnd"/>
-      <w:r>
-        <w:rPr>
-          <w:rFonts w:ascii="Calibri" w:hAnsi="Calibri" w:cs="Calibri"/>
-        </w:rPr>
-        <w:t xml:space="preserve"> </w:t>
-      </w:r>
-      <w:proofErr w:type="spellStart"/>
-      <w:r>
-        <w:rPr>
-          <w:rFonts w:ascii="Calibri" w:hAnsi="Calibri" w:cs="Calibri"/>
-        </w:rPr>
-        <w:t>meets</w:t>
-      </w:r>
-      <w:proofErr w:type="spellEnd"/>
-      <w:r>
-        <w:rPr>
-          <w:rFonts w:ascii="Calibri" w:hAnsi="Calibri" w:cs="Calibri"/>
-        </w:rPr>
-        <w:t xml:space="preserve"> the </w:t>
-      </w:r>
-      <w:proofErr w:type="spellStart"/>
-      <w:r>
-        <w:rPr>
-          <w:rFonts w:ascii="Calibri" w:hAnsi="Calibri" w:cs="Calibri"/>
-        </w:rPr>
-        <w:t>wishes</w:t>
-      </w:r>
-      <w:proofErr w:type="spellEnd"/>
-      <w:r>
-        <w:rPr>
-          <w:rFonts w:ascii="Calibri" w:hAnsi="Calibri" w:cs="Calibri"/>
-        </w:rPr>
-        <w:t xml:space="preserve">, </w:t>
-      </w:r>
-      <w:proofErr w:type="spellStart"/>
-      <w:r>
-        <w:rPr>
-          <w:rFonts w:ascii="Calibri" w:hAnsi="Calibri" w:cs="Calibri"/>
-        </w:rPr>
-        <w:t>demands</w:t>
-      </w:r>
-      <w:proofErr w:type="spellEnd"/>
-      <w:r>
-        <w:rPr>
-          <w:rFonts w:ascii="Calibri" w:hAnsi="Calibri" w:cs="Calibri"/>
-        </w:rPr>
-        <w:t xml:space="preserve"> and </w:t>
-      </w:r>
-      <w:proofErr w:type="spellStart"/>
+        <w:t>, </w:t>
+      </w:r>
       <w:r>
         <w:rPr>
           <w:rStyle w:val="letter-body-bold"/>
@@ -15305,14 +13205,13 @@
           <w:b/>
           <w:bCs/>
         </w:rPr>
-        <w:t>needs</w:t>
-      </w:r>
-      <w:proofErr w:type="spellEnd"/>
+        <w:t>React routing</w:t>
+      </w:r>
       <w:r>
         <w:rPr>
           <w:rFonts w:ascii="Calibri" w:hAnsi="Calibri" w:cs="Calibri"/>
         </w:rPr>
-        <w:t> of the </w:t>
+        <w:t>, </w:t>
       </w:r>
       <w:r>
         <w:rPr>
@@ -15321,9 +13220,14 @@
           <w:b/>
           <w:bCs/>
         </w:rPr>
-        <w:t xml:space="preserve">end </w:t>
-      </w:r>
-      <w:proofErr w:type="spellStart"/>
+        <w:t>XML</w:t>
+      </w:r>
+      <w:r>
+        <w:rPr>
+          <w:rFonts w:ascii="Calibri" w:hAnsi="Calibri" w:cs="Calibri"/>
+        </w:rPr>
+        <w:t>, </w:t>
+      </w:r>
       <w:r>
         <w:rPr>
           <w:rStyle w:val="letter-body-bold"/>
@@ -15331,9 +13235,38 @@
           <w:b/>
           <w:bCs/>
         </w:rPr>
-        <w:t>users</w:t>
-      </w:r>
-      <w:proofErr w:type="spellEnd"/>
+        <w:t>Json</w:t>
+      </w:r>
+      <w:r>
+        <w:rPr>
+          <w:rFonts w:ascii="Calibri" w:hAnsi="Calibri" w:cs="Calibri"/>
+        </w:rPr>
+        <w:t>, </w:t>
+      </w:r>
+      <w:r>
+        <w:rPr>
+          <w:rStyle w:val="letter-body-bold"/>
+          <w:rFonts w:ascii="Calibri" w:hAnsi="Calibri" w:cs="Calibri"/>
+          <w:b/>
+          <w:bCs/>
+        </w:rPr>
+        <w:t>Git</w:t>
+      </w:r>
+      <w:r>
+        <w:rPr>
+          <w:rFonts w:ascii="Calibri" w:hAnsi="Calibri" w:cs="Calibri"/>
+        </w:rPr>
+        <w:t> and some additional libraries for front-end development of </w:t>
+      </w:r>
+      <w:r>
+        <w:rPr>
+          <w:rStyle w:val="letter-body-bold"/>
+          <w:rFonts w:ascii="Calibri" w:hAnsi="Calibri" w:cs="Calibri"/>
+          <w:b/>
+          <w:bCs/>
+        </w:rPr>
+        <w:t>single page applications</w:t>
+      </w:r>
       <w:r>
         <w:rPr>
           <w:rFonts w:ascii="Calibri" w:hAnsi="Calibri" w:cs="Calibri"/>
@@ -15352,37 +13285,8 @@
         <w:rPr>
           <w:rFonts w:ascii="Calibri" w:hAnsi="Calibri" w:cs="Calibri"/>
         </w:rPr>
-        <w:t xml:space="preserve">I </w:t>
-      </w:r>
-      <w:proofErr w:type="spellStart"/>
-      <w:r>
-        <w:rPr>
-          <w:rFonts w:ascii="Calibri" w:hAnsi="Calibri" w:cs="Calibri"/>
-        </w:rPr>
-        <w:t>have</w:t>
-      </w:r>
-      <w:proofErr w:type="spellEnd"/>
-      <w:r>
-        <w:rPr>
-          <w:rFonts w:ascii="Calibri" w:hAnsi="Calibri" w:cs="Calibri"/>
-        </w:rPr>
-        <w:t xml:space="preserve"> </w:t>
-      </w:r>
-      <w:proofErr w:type="spellStart"/>
-      <w:r>
-        <w:rPr>
-          <w:rFonts w:ascii="Calibri" w:hAnsi="Calibri" w:cs="Calibri"/>
-        </w:rPr>
-        <w:t>extensive</w:t>
-      </w:r>
-      <w:proofErr w:type="spellEnd"/>
-      <w:r>
-        <w:rPr>
-          <w:rFonts w:ascii="Calibri" w:hAnsi="Calibri" w:cs="Calibri"/>
-        </w:rPr>
-        <w:t> </w:t>
-      </w:r>
-      <w:proofErr w:type="spellStart"/>
+        <w:t>I am a </w:t>
+      </w:r>
       <w:r>
         <w:rPr>
           <w:rStyle w:val="letter-body-bold"/>
@@ -15390,9 +13294,14 @@
           <w:b/>
           <w:bCs/>
         </w:rPr>
-        <w:t>knowledge</w:t>
-      </w:r>
-      <w:proofErr w:type="spellEnd"/>
+        <w:t>social</w:t>
+      </w:r>
+      <w:r>
+        <w:rPr>
+          <w:rFonts w:ascii="Calibri" w:hAnsi="Calibri" w:cs="Calibri"/>
+        </w:rPr>
+        <w:t> person with a great </w:t>
+      </w:r>
       <w:r>
         <w:rPr>
           <w:rStyle w:val="letter-body-bold"/>
@@ -15400,7 +13309,13 @@
           <w:b/>
           <w:bCs/>
         </w:rPr>
-        <w:t xml:space="preserve"> and</w:t>
+        <w:t>sense of responsibility</w:t>
+      </w:r>
+      <w:r>
+        <w:rPr>
+          <w:rFonts w:ascii="Calibri" w:hAnsi="Calibri" w:cs="Calibri"/>
+        </w:rPr>
+        <w:t>. I'm someone that </w:t>
       </w:r>
       <w:r>
         <w:rPr>
@@ -15409,7 +13324,13 @@
           <w:b/>
           <w:bCs/>
         </w:rPr>
-        <w:t xml:space="preserve"> </w:t>
+        <w:t>stands firmly</w:t>
+      </w:r>
+      <w:r>
+        <w:rPr>
+          <w:rFonts w:ascii="Calibri" w:hAnsi="Calibri" w:cs="Calibri"/>
+        </w:rPr>
+        <w:t> in my shoes. I know that I 'm excellently </w:t>
       </w:r>
       <w:r>
         <w:rPr>
@@ -15418,13 +13339,13 @@
           <w:b/>
           <w:bCs/>
         </w:rPr>
-        <w:t>experience</w:t>
+        <w:t>capable</w:t>
       </w:r>
       <w:r>
         <w:rPr>
           <w:rFonts w:ascii="Calibri" w:hAnsi="Calibri" w:cs="Calibri"/>
         </w:rPr>
-        <w:t> with </w:t>
+        <w:t> of handling myself in stressful situations. I would like to </w:t>
       </w:r>
       <w:r>
         <w:rPr>
@@ -15433,13 +13354,13 @@
           <w:b/>
           <w:bCs/>
         </w:rPr>
-        <w:t>Yarn</w:t>
+        <w:t>work together</w:t>
       </w:r>
       <w:r>
         <w:rPr>
           <w:rFonts w:ascii="Calibri" w:hAnsi="Calibri" w:cs="Calibri"/>
         </w:rPr>
-        <w:t>, </w:t>
+        <w:t> in a </w:t>
       </w:r>
       <w:r>
         <w:rPr>
@@ -15448,13 +13369,13 @@
           <w:b/>
           <w:bCs/>
         </w:rPr>
-        <w:t>JavaScript/ECMAScript</w:t>
+        <w:t>team</w:t>
       </w:r>
       <w:r>
         <w:rPr>
           <w:rFonts w:ascii="Calibri" w:hAnsi="Calibri" w:cs="Calibri"/>
         </w:rPr>
-        <w:t>, </w:t>
+        <w:t> where I can </w:t>
       </w:r>
       <w:r>
         <w:rPr>
@@ -15463,13 +13384,27 @@
           <w:b/>
           <w:bCs/>
         </w:rPr>
-        <w:t>Reactjs</w:t>
+        <w:t>learn</w:t>
       </w:r>
       <w:r>
         <w:rPr>
           <w:rFonts w:ascii="Calibri" w:hAnsi="Calibri" w:cs="Calibri"/>
         </w:rPr>
-        <w:t>, </w:t>
+        <w:t> from colleagues and them from me. Working lonely isn't an issue neither.</w:t>
+      </w:r>
+    </w:p>
+    <w:p>
+      <w:pPr>
+        <w:pStyle w:val="letter-body-section"/>
+        <w:rPr>
+          <w:rFonts w:ascii="Calibri" w:hAnsi="Calibri" w:cs="Calibri"/>
+        </w:rPr>
+      </w:pPr>
+      <w:r>
+        <w:rPr>
+          <w:rFonts w:ascii="Calibri" w:hAnsi="Calibri" w:cs="Calibri"/>
+        </w:rPr>
+        <w:t>Hopefully have you a great idea of my capacities after reading this letter. I would like to </w:t>
       </w:r>
       <w:r>
         <w:rPr>
@@ -15478,13 +13413,13 @@
           <w:b/>
           <w:bCs/>
         </w:rPr>
-        <w:t>HTML</w:t>
+        <w:t>express</w:t>
       </w:r>
       <w:r>
         <w:rPr>
           <w:rFonts w:ascii="Calibri" w:hAnsi="Calibri" w:cs="Calibri"/>
         </w:rPr>
-        <w:t>, </w:t>
+        <w:t> my </w:t>
       </w:r>
       <w:r>
         <w:rPr>
@@ -15493,183 +13428,18 @@
           <w:b/>
           <w:bCs/>
         </w:rPr>
-        <w:t>CSS</w:t>
+        <w:t>motivation and enthusiasm</w:t>
       </w:r>
       <w:r>
         <w:rPr>
           <w:rFonts w:ascii="Calibri" w:hAnsi="Calibri" w:cs="Calibri"/>
         </w:rPr>
-        <w:t>, </w:t>
-      </w:r>
-      <w:r>
-        <w:rPr>
-          <w:rStyle w:val="letter-body-bold"/>
-          <w:rFonts w:ascii="Calibri" w:hAnsi="Calibri" w:cs="Calibri"/>
-          <w:b/>
-          <w:bCs/>
-        </w:rPr>
-        <w:t>Redux</w:t>
-      </w:r>
-      <w:r>
-        <w:rPr>
-          <w:rFonts w:ascii="Calibri" w:hAnsi="Calibri" w:cs="Calibri"/>
-        </w:rPr>
-        <w:t>, </w:t>
-      </w:r>
-      <w:r>
-        <w:rPr>
-          <w:rStyle w:val="letter-body-bold"/>
-          <w:rFonts w:ascii="Calibri" w:hAnsi="Calibri" w:cs="Calibri"/>
-          <w:b/>
-          <w:bCs/>
-        </w:rPr>
-        <w:t>React routing</w:t>
-      </w:r>
-      <w:r>
-        <w:rPr>
-          <w:rFonts w:ascii="Calibri" w:hAnsi="Calibri" w:cs="Calibri"/>
-        </w:rPr>
-        <w:t>, </w:t>
-      </w:r>
-      <w:r>
-        <w:rPr>
-          <w:rStyle w:val="letter-body-bold"/>
-          <w:rFonts w:ascii="Calibri" w:hAnsi="Calibri" w:cs="Calibri"/>
-          <w:b/>
-          <w:bCs/>
-        </w:rPr>
-        <w:t>XML</w:t>
-      </w:r>
-      <w:r>
-        <w:rPr>
-          <w:rFonts w:ascii="Calibri" w:hAnsi="Calibri" w:cs="Calibri"/>
-        </w:rPr>
-        <w:t>, </w:t>
-      </w:r>
-      <w:proofErr w:type="spellStart"/>
-      <w:r>
-        <w:rPr>
-          <w:rStyle w:val="letter-body-bold"/>
-          <w:rFonts w:ascii="Calibri" w:hAnsi="Calibri" w:cs="Calibri"/>
-          <w:b/>
-          <w:bCs/>
-        </w:rPr>
-        <w:t>Json</w:t>
-      </w:r>
-      <w:proofErr w:type="spellEnd"/>
-      <w:r>
-        <w:rPr>
-          <w:rFonts w:ascii="Calibri" w:hAnsi="Calibri" w:cs="Calibri"/>
-        </w:rPr>
-        <w:t>, </w:t>
-      </w:r>
-      <w:r>
-        <w:rPr>
-          <w:rStyle w:val="letter-body-bold"/>
-          <w:rFonts w:ascii="Calibri" w:hAnsi="Calibri" w:cs="Calibri"/>
-          <w:b/>
-          <w:bCs/>
-        </w:rPr>
-        <w:t>Git</w:t>
-      </w:r>
-      <w:r>
-        <w:rPr>
-          <w:rFonts w:ascii="Calibri" w:hAnsi="Calibri" w:cs="Calibri"/>
-        </w:rPr>
-        <w:t xml:space="preserve"> and </w:t>
-      </w:r>
-      <w:proofErr w:type="spellStart"/>
-      <w:r>
-        <w:rPr>
-          <w:rFonts w:ascii="Calibri" w:hAnsi="Calibri" w:cs="Calibri"/>
-        </w:rPr>
-        <w:t>some</w:t>
-      </w:r>
-      <w:proofErr w:type="spellEnd"/>
-      <w:r>
-        <w:rPr>
-          <w:rFonts w:ascii="Calibri" w:hAnsi="Calibri" w:cs="Calibri"/>
-        </w:rPr>
-        <w:t xml:space="preserve"> </w:t>
-      </w:r>
-      <w:proofErr w:type="spellStart"/>
-      <w:r>
-        <w:rPr>
-          <w:rFonts w:ascii="Calibri" w:hAnsi="Calibri" w:cs="Calibri"/>
-        </w:rPr>
-        <w:t>additional</w:t>
-      </w:r>
-      <w:proofErr w:type="spellEnd"/>
-      <w:r>
-        <w:rPr>
-          <w:rFonts w:ascii="Calibri" w:hAnsi="Calibri" w:cs="Calibri"/>
-        </w:rPr>
-        <w:t xml:space="preserve"> </w:t>
-      </w:r>
-      <w:proofErr w:type="spellStart"/>
-      <w:r>
-        <w:rPr>
-          <w:rFonts w:ascii="Calibri" w:hAnsi="Calibri" w:cs="Calibri"/>
-        </w:rPr>
-        <w:t>libraries</w:t>
-      </w:r>
-      <w:proofErr w:type="spellEnd"/>
-      <w:r>
-        <w:rPr>
-          <w:rFonts w:ascii="Calibri" w:hAnsi="Calibri" w:cs="Calibri"/>
-        </w:rPr>
-        <w:t xml:space="preserve"> for front-end development of </w:t>
-      </w:r>
-      <w:r>
-        <w:rPr>
-          <w:rStyle w:val="letter-body-bold"/>
-          <w:rFonts w:ascii="Calibri" w:hAnsi="Calibri" w:cs="Calibri"/>
-          <w:b/>
-          <w:bCs/>
-        </w:rPr>
-        <w:t xml:space="preserve">single </w:t>
-      </w:r>
-      <w:proofErr w:type="spellStart"/>
-      <w:r>
-        <w:rPr>
-          <w:rStyle w:val="letter-body-bold"/>
-          <w:rFonts w:ascii="Calibri" w:hAnsi="Calibri" w:cs="Calibri"/>
-          <w:b/>
-          <w:bCs/>
-        </w:rPr>
-        <w:t>page</w:t>
-      </w:r>
-      <w:proofErr w:type="spellEnd"/>
-      <w:r>
-        <w:rPr>
-          <w:rStyle w:val="letter-body-bold"/>
-          <w:rFonts w:ascii="Calibri" w:hAnsi="Calibri" w:cs="Calibri"/>
-          <w:b/>
-          <w:bCs/>
-        </w:rPr>
-        <w:t xml:space="preserve"> </w:t>
-      </w:r>
-      <w:proofErr w:type="spellStart"/>
-      <w:r>
-        <w:rPr>
-          <w:rStyle w:val="letter-body-bold"/>
-          <w:rFonts w:ascii="Calibri" w:hAnsi="Calibri" w:cs="Calibri"/>
-          <w:b/>
-          <w:bCs/>
-        </w:rPr>
-        <w:t>applications</w:t>
-      </w:r>
-      <w:proofErr w:type="spellEnd"/>
-      <w:r>
-        <w:rPr>
-          <w:rFonts w:ascii="Calibri" w:hAnsi="Calibri" w:cs="Calibri"/>
-        </w:rPr>
-        <w:t>.</w:t>
+        <w:t> in an introductory meeting.</w:t>
       </w:r>
     </w:p>
     <w:p>
       <w:pPr>
-        <w:pStyle w:val="letter-body-section"/>
+        <w:pStyle w:val="letter-body-salutation"/>
         <w:rPr>
           <w:rFonts w:ascii="Calibri" w:hAnsi="Calibri" w:cs="Calibri"/>
         </w:rPr>
@@ -15678,821 +13448,8 @@
         <w:rPr>
           <w:rFonts w:ascii="Calibri" w:hAnsi="Calibri" w:cs="Calibri"/>
         </w:rPr>
-        <w:t xml:space="preserve">I </w:t>
-      </w:r>
-      <w:proofErr w:type="spellStart"/>
-      <w:r>
-        <w:rPr>
-          <w:rFonts w:ascii="Calibri" w:hAnsi="Calibri" w:cs="Calibri"/>
-        </w:rPr>
-        <w:t>am</w:t>
-      </w:r>
-      <w:proofErr w:type="spellEnd"/>
-      <w:r>
-        <w:rPr>
-          <w:rFonts w:ascii="Calibri" w:hAnsi="Calibri" w:cs="Calibri"/>
-        </w:rPr>
-        <w:t xml:space="preserve"> a </w:t>
-      </w:r>
-      <w:proofErr w:type="spellStart"/>
-      <w:r>
-        <w:rPr>
-          <w:rStyle w:val="letter-body-bold"/>
-          <w:rFonts w:ascii="Calibri" w:hAnsi="Calibri" w:cs="Calibri"/>
-          <w:b/>
-          <w:bCs/>
-        </w:rPr>
-        <w:t>social</w:t>
-      </w:r>
-      <w:proofErr w:type="spellEnd"/>
-      <w:r>
-        <w:rPr>
-          <w:rFonts w:ascii="Calibri" w:hAnsi="Calibri" w:cs="Calibri"/>
-        </w:rPr>
-        <w:t xml:space="preserve"> person with a </w:t>
-      </w:r>
-      <w:proofErr w:type="spellStart"/>
-      <w:r>
-        <w:rPr>
-          <w:rFonts w:ascii="Calibri" w:hAnsi="Calibri" w:cs="Calibri"/>
-        </w:rPr>
-        <w:t>great</w:t>
-      </w:r>
-      <w:proofErr w:type="spellEnd"/>
-      <w:r>
-        <w:rPr>
-          <w:rFonts w:ascii="Calibri" w:hAnsi="Calibri" w:cs="Calibri"/>
-        </w:rPr>
-        <w:t> </w:t>
-      </w:r>
-      <w:proofErr w:type="spellStart"/>
-      <w:r>
-        <w:rPr>
-          <w:rStyle w:val="letter-body-bold"/>
-          <w:rFonts w:ascii="Calibri" w:hAnsi="Calibri" w:cs="Calibri"/>
-          <w:b/>
-          <w:bCs/>
-        </w:rPr>
-        <w:t>sense</w:t>
-      </w:r>
-      <w:proofErr w:type="spellEnd"/>
-      <w:r>
-        <w:rPr>
-          <w:rStyle w:val="letter-body-bold"/>
-          <w:rFonts w:ascii="Calibri" w:hAnsi="Calibri" w:cs="Calibri"/>
-          <w:b/>
-          <w:bCs/>
-        </w:rPr>
-        <w:t xml:space="preserve"> of </w:t>
-      </w:r>
-      <w:proofErr w:type="spellStart"/>
-      <w:r>
-        <w:rPr>
-          <w:rStyle w:val="letter-body-bold"/>
-          <w:rFonts w:ascii="Calibri" w:hAnsi="Calibri" w:cs="Calibri"/>
-          <w:b/>
-          <w:bCs/>
-        </w:rPr>
-        <w:t>responsibility</w:t>
-      </w:r>
-      <w:proofErr w:type="spellEnd"/>
-      <w:r>
-        <w:rPr>
-          <w:rFonts w:ascii="Calibri" w:hAnsi="Calibri" w:cs="Calibri"/>
-        </w:rPr>
-        <w:t xml:space="preserve">. </w:t>
-      </w:r>
-      <w:proofErr w:type="spellStart"/>
-      <w:r>
-        <w:rPr>
-          <w:rFonts w:ascii="Calibri" w:hAnsi="Calibri" w:cs="Calibri"/>
-        </w:rPr>
-        <w:t>I'm</w:t>
-      </w:r>
-      <w:proofErr w:type="spellEnd"/>
-      <w:r>
-        <w:rPr>
-          <w:rFonts w:ascii="Calibri" w:hAnsi="Calibri" w:cs="Calibri"/>
-        </w:rPr>
-        <w:t xml:space="preserve"> </w:t>
-      </w:r>
-      <w:proofErr w:type="spellStart"/>
-      <w:r>
-        <w:rPr>
-          <w:rFonts w:ascii="Calibri" w:hAnsi="Calibri" w:cs="Calibri"/>
-        </w:rPr>
-        <w:t>someone</w:t>
-      </w:r>
-      <w:proofErr w:type="spellEnd"/>
-      <w:r>
-        <w:rPr>
-          <w:rFonts w:ascii="Calibri" w:hAnsi="Calibri" w:cs="Calibri"/>
-        </w:rPr>
-        <w:t xml:space="preserve"> </w:t>
-      </w:r>
-      <w:proofErr w:type="spellStart"/>
-      <w:r>
-        <w:rPr>
-          <w:rFonts w:ascii="Calibri" w:hAnsi="Calibri" w:cs="Calibri"/>
-        </w:rPr>
-        <w:t>that</w:t>
-      </w:r>
-      <w:proofErr w:type="spellEnd"/>
-      <w:r>
-        <w:rPr>
-          <w:rFonts w:ascii="Calibri" w:hAnsi="Calibri" w:cs="Calibri"/>
-        </w:rPr>
-        <w:t> </w:t>
-      </w:r>
-      <w:proofErr w:type="spellStart"/>
-      <w:r>
-        <w:rPr>
-          <w:rStyle w:val="letter-body-bold"/>
-          <w:rFonts w:ascii="Calibri" w:hAnsi="Calibri" w:cs="Calibri"/>
-          <w:b/>
-          <w:bCs/>
-        </w:rPr>
-        <w:t>stands</w:t>
-      </w:r>
-      <w:proofErr w:type="spellEnd"/>
-      <w:r>
-        <w:rPr>
-          <w:rStyle w:val="letter-body-bold"/>
-          <w:rFonts w:ascii="Calibri" w:hAnsi="Calibri" w:cs="Calibri"/>
-          <w:b/>
-          <w:bCs/>
-        </w:rPr>
-        <w:t xml:space="preserve"> </w:t>
-      </w:r>
-      <w:proofErr w:type="spellStart"/>
-      <w:r>
-        <w:rPr>
-          <w:rStyle w:val="letter-body-bold"/>
-          <w:rFonts w:ascii="Calibri" w:hAnsi="Calibri" w:cs="Calibri"/>
-          <w:b/>
-          <w:bCs/>
-        </w:rPr>
-        <w:t>firmly</w:t>
-      </w:r>
-      <w:proofErr w:type="spellEnd"/>
-      <w:r>
-        <w:rPr>
-          <w:rFonts w:ascii="Calibri" w:hAnsi="Calibri" w:cs="Calibri"/>
-        </w:rPr>
-        <w:t xml:space="preserve"> in my </w:t>
-      </w:r>
-      <w:proofErr w:type="spellStart"/>
-      <w:r>
-        <w:rPr>
-          <w:rFonts w:ascii="Calibri" w:hAnsi="Calibri" w:cs="Calibri"/>
-        </w:rPr>
-        <w:t>shoes</w:t>
-      </w:r>
-      <w:proofErr w:type="spellEnd"/>
-      <w:r>
-        <w:rPr>
-          <w:rFonts w:ascii="Calibri" w:hAnsi="Calibri" w:cs="Calibri"/>
-        </w:rPr>
-        <w:t xml:space="preserve">. I </w:t>
-      </w:r>
-      <w:proofErr w:type="spellStart"/>
-      <w:r>
-        <w:rPr>
-          <w:rFonts w:ascii="Calibri" w:hAnsi="Calibri" w:cs="Calibri"/>
-        </w:rPr>
-        <w:t>know</w:t>
-      </w:r>
-      <w:proofErr w:type="spellEnd"/>
-      <w:r>
-        <w:rPr>
-          <w:rFonts w:ascii="Calibri" w:hAnsi="Calibri" w:cs="Calibri"/>
-        </w:rPr>
-        <w:t xml:space="preserve"> </w:t>
-      </w:r>
-      <w:proofErr w:type="spellStart"/>
-      <w:r>
-        <w:rPr>
-          <w:rFonts w:ascii="Calibri" w:hAnsi="Calibri" w:cs="Calibri"/>
-        </w:rPr>
-        <w:t>that</w:t>
-      </w:r>
-      <w:proofErr w:type="spellEnd"/>
-      <w:r>
-        <w:rPr>
-          <w:rFonts w:ascii="Calibri" w:hAnsi="Calibri" w:cs="Calibri"/>
-        </w:rPr>
-        <w:t xml:space="preserve"> I 'm </w:t>
-      </w:r>
-      <w:proofErr w:type="spellStart"/>
-      <w:r>
-        <w:rPr>
-          <w:rFonts w:ascii="Calibri" w:hAnsi="Calibri" w:cs="Calibri"/>
-        </w:rPr>
-        <w:t>excellently</w:t>
-      </w:r>
-      <w:proofErr w:type="spellEnd"/>
-      <w:r>
-        <w:rPr>
-          <w:rFonts w:ascii="Calibri" w:hAnsi="Calibri" w:cs="Calibri"/>
-        </w:rPr>
-        <w:t> </w:t>
-      </w:r>
-      <w:proofErr w:type="spellStart"/>
-      <w:r>
-        <w:rPr>
-          <w:rStyle w:val="letter-body-bold"/>
-          <w:rFonts w:ascii="Calibri" w:hAnsi="Calibri" w:cs="Calibri"/>
-          <w:b/>
-          <w:bCs/>
-        </w:rPr>
-        <w:t>capable</w:t>
-      </w:r>
-      <w:proofErr w:type="spellEnd"/>
-      <w:r>
-        <w:rPr>
-          <w:rFonts w:ascii="Calibri" w:hAnsi="Calibri" w:cs="Calibri"/>
-        </w:rPr>
-        <w:t xml:space="preserve"> of </w:t>
-      </w:r>
-      <w:proofErr w:type="spellStart"/>
-      <w:r>
-        <w:rPr>
-          <w:rFonts w:ascii="Calibri" w:hAnsi="Calibri" w:cs="Calibri"/>
-        </w:rPr>
-        <w:t>handling</w:t>
-      </w:r>
-      <w:proofErr w:type="spellEnd"/>
-      <w:r>
-        <w:rPr>
-          <w:rFonts w:ascii="Calibri" w:hAnsi="Calibri" w:cs="Calibri"/>
-        </w:rPr>
-        <w:t xml:space="preserve"> </w:t>
-      </w:r>
-      <w:proofErr w:type="spellStart"/>
-      <w:r>
-        <w:rPr>
-          <w:rFonts w:ascii="Calibri" w:hAnsi="Calibri" w:cs="Calibri"/>
-        </w:rPr>
-        <w:t>myself</w:t>
-      </w:r>
-      <w:proofErr w:type="spellEnd"/>
-      <w:r>
-        <w:rPr>
-          <w:rFonts w:ascii="Calibri" w:hAnsi="Calibri" w:cs="Calibri"/>
-        </w:rPr>
-        <w:t xml:space="preserve"> in </w:t>
-      </w:r>
-      <w:proofErr w:type="spellStart"/>
-      <w:r>
-        <w:rPr>
-          <w:rFonts w:ascii="Calibri" w:hAnsi="Calibri" w:cs="Calibri"/>
-        </w:rPr>
-        <w:t>stressful</w:t>
-      </w:r>
-      <w:proofErr w:type="spellEnd"/>
-      <w:r>
-        <w:rPr>
-          <w:rFonts w:ascii="Calibri" w:hAnsi="Calibri" w:cs="Calibri"/>
-        </w:rPr>
-        <w:t xml:space="preserve"> </w:t>
-      </w:r>
-      <w:proofErr w:type="spellStart"/>
-      <w:r>
-        <w:rPr>
-          <w:rFonts w:ascii="Calibri" w:hAnsi="Calibri" w:cs="Calibri"/>
-        </w:rPr>
-        <w:t>situations</w:t>
-      </w:r>
-      <w:proofErr w:type="spellEnd"/>
-      <w:r>
-        <w:rPr>
-          <w:rFonts w:ascii="Calibri" w:hAnsi="Calibri" w:cs="Calibri"/>
-        </w:rPr>
-        <w:t xml:space="preserve">. I </w:t>
-      </w:r>
-      <w:proofErr w:type="spellStart"/>
-      <w:r>
-        <w:rPr>
-          <w:rFonts w:ascii="Calibri" w:hAnsi="Calibri" w:cs="Calibri"/>
-        </w:rPr>
-        <w:t>would</w:t>
-      </w:r>
-      <w:proofErr w:type="spellEnd"/>
-      <w:r>
-        <w:rPr>
-          <w:rFonts w:ascii="Calibri" w:hAnsi="Calibri" w:cs="Calibri"/>
-        </w:rPr>
-        <w:t xml:space="preserve"> </w:t>
-      </w:r>
-      <w:proofErr w:type="spellStart"/>
-      <w:r>
-        <w:rPr>
-          <w:rFonts w:ascii="Calibri" w:hAnsi="Calibri" w:cs="Calibri"/>
-        </w:rPr>
-        <w:t>like</w:t>
-      </w:r>
-      <w:proofErr w:type="spellEnd"/>
-      <w:r>
-        <w:rPr>
-          <w:rFonts w:ascii="Calibri" w:hAnsi="Calibri" w:cs="Calibri"/>
-        </w:rPr>
-        <w:t xml:space="preserve"> to </w:t>
-      </w:r>
-      <w:proofErr w:type="spellStart"/>
-      <w:r>
-        <w:rPr>
-          <w:rStyle w:val="letter-body-bold"/>
-          <w:rFonts w:ascii="Calibri" w:hAnsi="Calibri" w:cs="Calibri"/>
-          <w:b/>
-          <w:bCs/>
-        </w:rPr>
-        <w:t>work</w:t>
-      </w:r>
-      <w:proofErr w:type="spellEnd"/>
-      <w:r>
-        <w:rPr>
-          <w:rStyle w:val="letter-body-bold"/>
-          <w:rFonts w:ascii="Calibri" w:hAnsi="Calibri" w:cs="Calibri"/>
-          <w:b/>
-          <w:bCs/>
-        </w:rPr>
-        <w:t xml:space="preserve"> </w:t>
-      </w:r>
-      <w:proofErr w:type="spellStart"/>
-      <w:r>
-        <w:rPr>
-          <w:rStyle w:val="letter-body-bold"/>
-          <w:rFonts w:ascii="Calibri" w:hAnsi="Calibri" w:cs="Calibri"/>
-          <w:b/>
-          <w:bCs/>
-        </w:rPr>
-        <w:t>together</w:t>
-      </w:r>
-      <w:proofErr w:type="spellEnd"/>
-      <w:r>
-        <w:rPr>
-          <w:rFonts w:ascii="Calibri" w:hAnsi="Calibri" w:cs="Calibri"/>
-        </w:rPr>
-        <w:t> in a </w:t>
-      </w:r>
-      <w:r>
-        <w:rPr>
-          <w:rStyle w:val="letter-body-bold"/>
-          <w:rFonts w:ascii="Calibri" w:hAnsi="Calibri" w:cs="Calibri"/>
-          <w:b/>
-          <w:bCs/>
-        </w:rPr>
-        <w:t>team</w:t>
-      </w:r>
-      <w:r>
-        <w:rPr>
-          <w:rFonts w:ascii="Calibri" w:hAnsi="Calibri" w:cs="Calibri"/>
-        </w:rPr>
-        <w:t> </w:t>
-      </w:r>
-      <w:proofErr w:type="spellStart"/>
-      <w:r>
-        <w:rPr>
-          <w:rFonts w:ascii="Calibri" w:hAnsi="Calibri" w:cs="Calibri"/>
-        </w:rPr>
-        <w:t>where</w:t>
-      </w:r>
-      <w:proofErr w:type="spellEnd"/>
-      <w:r>
-        <w:rPr>
-          <w:rFonts w:ascii="Calibri" w:hAnsi="Calibri" w:cs="Calibri"/>
-        </w:rPr>
-        <w:t xml:space="preserve"> I </w:t>
-      </w:r>
-      <w:proofErr w:type="spellStart"/>
-      <w:r>
-        <w:rPr>
-          <w:rFonts w:ascii="Calibri" w:hAnsi="Calibri" w:cs="Calibri"/>
-        </w:rPr>
-        <w:t>can</w:t>
-      </w:r>
-      <w:proofErr w:type="spellEnd"/>
-      <w:r>
-        <w:rPr>
-          <w:rFonts w:ascii="Calibri" w:hAnsi="Calibri" w:cs="Calibri"/>
-        </w:rPr>
-        <w:t> </w:t>
-      </w:r>
-      <w:proofErr w:type="spellStart"/>
-      <w:r>
-        <w:rPr>
-          <w:rStyle w:val="letter-body-bold"/>
-          <w:rFonts w:ascii="Calibri" w:hAnsi="Calibri" w:cs="Calibri"/>
-          <w:b/>
-          <w:bCs/>
-        </w:rPr>
-        <w:t>learn</w:t>
-      </w:r>
-      <w:proofErr w:type="spellEnd"/>
-      <w:r>
-        <w:rPr>
-          <w:rFonts w:ascii="Calibri" w:hAnsi="Calibri" w:cs="Calibri"/>
-        </w:rPr>
-        <w:t xml:space="preserve"> from </w:t>
-      </w:r>
-      <w:proofErr w:type="spellStart"/>
-      <w:r>
-        <w:rPr>
-          <w:rFonts w:ascii="Calibri" w:hAnsi="Calibri" w:cs="Calibri"/>
-        </w:rPr>
-        <w:t>colleagues</w:t>
-      </w:r>
-      <w:proofErr w:type="spellEnd"/>
-      <w:r>
-        <w:rPr>
-          <w:rFonts w:ascii="Calibri" w:hAnsi="Calibri" w:cs="Calibri"/>
-        </w:rPr>
-        <w:t xml:space="preserve"> and </w:t>
-      </w:r>
-      <w:proofErr w:type="spellStart"/>
-      <w:r>
-        <w:rPr>
-          <w:rFonts w:ascii="Calibri" w:hAnsi="Calibri" w:cs="Calibri"/>
-        </w:rPr>
-        <w:t>them</w:t>
-      </w:r>
-      <w:proofErr w:type="spellEnd"/>
-      <w:r>
-        <w:rPr>
-          <w:rFonts w:ascii="Calibri" w:hAnsi="Calibri" w:cs="Calibri"/>
-        </w:rPr>
-        <w:t xml:space="preserve"> from me. </w:t>
-      </w:r>
-      <w:proofErr w:type="spellStart"/>
-      <w:r>
-        <w:rPr>
-          <w:rFonts w:ascii="Calibri" w:hAnsi="Calibri" w:cs="Calibri"/>
-        </w:rPr>
-        <w:t>Working</w:t>
-      </w:r>
-      <w:proofErr w:type="spellEnd"/>
-      <w:r>
-        <w:rPr>
-          <w:rFonts w:ascii="Calibri" w:hAnsi="Calibri" w:cs="Calibri"/>
-        </w:rPr>
-        <w:t xml:space="preserve"> </w:t>
-      </w:r>
-      <w:proofErr w:type="spellStart"/>
-      <w:r>
-        <w:rPr>
-          <w:rFonts w:ascii="Calibri" w:hAnsi="Calibri" w:cs="Calibri"/>
-        </w:rPr>
-        <w:t>lonely</w:t>
-      </w:r>
-      <w:proofErr w:type="spellEnd"/>
-      <w:r>
-        <w:rPr>
-          <w:rFonts w:ascii="Calibri" w:hAnsi="Calibri" w:cs="Calibri"/>
-        </w:rPr>
-        <w:t xml:space="preserve"> </w:t>
-      </w:r>
-      <w:proofErr w:type="spellStart"/>
-      <w:r>
-        <w:rPr>
-          <w:rFonts w:ascii="Calibri" w:hAnsi="Calibri" w:cs="Calibri"/>
-        </w:rPr>
-        <w:t>isn't</w:t>
-      </w:r>
-      <w:proofErr w:type="spellEnd"/>
-      <w:r>
-        <w:rPr>
-          <w:rFonts w:ascii="Calibri" w:hAnsi="Calibri" w:cs="Calibri"/>
-        </w:rPr>
-        <w:t xml:space="preserve"> </w:t>
-      </w:r>
-      <w:proofErr w:type="spellStart"/>
-      <w:r>
-        <w:rPr>
-          <w:rFonts w:ascii="Calibri" w:hAnsi="Calibri" w:cs="Calibri"/>
-        </w:rPr>
-        <w:t>an</w:t>
-      </w:r>
-      <w:proofErr w:type="spellEnd"/>
-      <w:r>
-        <w:rPr>
-          <w:rFonts w:ascii="Calibri" w:hAnsi="Calibri" w:cs="Calibri"/>
-        </w:rPr>
-        <w:t xml:space="preserve"> </w:t>
-      </w:r>
-      <w:proofErr w:type="spellStart"/>
-      <w:r>
-        <w:rPr>
-          <w:rFonts w:ascii="Calibri" w:hAnsi="Calibri" w:cs="Calibri"/>
-        </w:rPr>
-        <w:t>issue</w:t>
-      </w:r>
-      <w:proofErr w:type="spellEnd"/>
-      <w:r>
-        <w:rPr>
-          <w:rFonts w:ascii="Calibri" w:hAnsi="Calibri" w:cs="Calibri"/>
-        </w:rPr>
-        <w:t xml:space="preserve"> </w:t>
-      </w:r>
-      <w:proofErr w:type="spellStart"/>
-      <w:r>
-        <w:rPr>
-          <w:rFonts w:ascii="Calibri" w:hAnsi="Calibri" w:cs="Calibri"/>
-        </w:rPr>
-        <w:t>neither</w:t>
-      </w:r>
-      <w:proofErr w:type="spellEnd"/>
-      <w:r>
-        <w:rPr>
-          <w:rFonts w:ascii="Calibri" w:hAnsi="Calibri" w:cs="Calibri"/>
-        </w:rPr>
-        <w:t>.</w:t>
-      </w:r>
-    </w:p>
-    <w:p>
-      <w:pPr>
-        <w:pStyle w:val="letter-body-section"/>
-        <w:rPr>
-          <w:rFonts w:ascii="Calibri" w:hAnsi="Calibri" w:cs="Calibri"/>
-        </w:rPr>
-      </w:pPr>
-      <w:proofErr w:type="spellStart"/>
-      <w:r>
-        <w:rPr>
-          <w:rFonts w:ascii="Calibri" w:hAnsi="Calibri" w:cs="Calibri"/>
-        </w:rPr>
-        <w:t>Hopefully</w:t>
-      </w:r>
-      <w:proofErr w:type="spellEnd"/>
-      <w:r>
-        <w:rPr>
-          <w:rFonts w:ascii="Calibri" w:hAnsi="Calibri" w:cs="Calibri"/>
-        </w:rPr>
-        <w:t xml:space="preserve"> </w:t>
-      </w:r>
-      <w:proofErr w:type="spellStart"/>
-      <w:r>
-        <w:rPr>
-          <w:rFonts w:ascii="Calibri" w:hAnsi="Calibri" w:cs="Calibri"/>
-        </w:rPr>
-        <w:t>have</w:t>
-      </w:r>
-      <w:proofErr w:type="spellEnd"/>
-      <w:r>
-        <w:rPr>
-          <w:rFonts w:ascii="Calibri" w:hAnsi="Calibri" w:cs="Calibri"/>
-        </w:rPr>
-        <w:t xml:space="preserve"> </w:t>
-      </w:r>
-      <w:proofErr w:type="spellStart"/>
-      <w:r>
-        <w:rPr>
-          <w:rFonts w:ascii="Calibri" w:hAnsi="Calibri" w:cs="Calibri"/>
-        </w:rPr>
-        <w:t>you</w:t>
-      </w:r>
-      <w:proofErr w:type="spellEnd"/>
-      <w:r>
-        <w:rPr>
-          <w:rFonts w:ascii="Calibri" w:hAnsi="Calibri" w:cs="Calibri"/>
-        </w:rPr>
-        <w:t xml:space="preserve"> a </w:t>
-      </w:r>
-      <w:proofErr w:type="spellStart"/>
-      <w:r>
-        <w:rPr>
-          <w:rFonts w:ascii="Calibri" w:hAnsi="Calibri" w:cs="Calibri"/>
-        </w:rPr>
-        <w:t>great</w:t>
-      </w:r>
-      <w:proofErr w:type="spellEnd"/>
-      <w:r>
-        <w:rPr>
-          <w:rFonts w:ascii="Calibri" w:hAnsi="Calibri" w:cs="Calibri"/>
-        </w:rPr>
-        <w:t xml:space="preserve"> idea of my </w:t>
-      </w:r>
-      <w:proofErr w:type="spellStart"/>
-      <w:r>
-        <w:rPr>
-          <w:rFonts w:ascii="Calibri" w:hAnsi="Calibri" w:cs="Calibri"/>
-        </w:rPr>
-        <w:t>capacities</w:t>
-      </w:r>
-      <w:proofErr w:type="spellEnd"/>
-      <w:r>
-        <w:rPr>
-          <w:rFonts w:ascii="Calibri" w:hAnsi="Calibri" w:cs="Calibri"/>
-        </w:rPr>
-        <w:t xml:space="preserve"> </w:t>
-      </w:r>
-      <w:proofErr w:type="spellStart"/>
-      <w:r>
-        <w:rPr>
-          <w:rFonts w:ascii="Calibri" w:hAnsi="Calibri" w:cs="Calibri"/>
-        </w:rPr>
-        <w:t>after</w:t>
-      </w:r>
-      <w:proofErr w:type="spellEnd"/>
-      <w:r>
-        <w:rPr>
-          <w:rFonts w:ascii="Calibri" w:hAnsi="Calibri" w:cs="Calibri"/>
-        </w:rPr>
-        <w:t xml:space="preserve"> </w:t>
-      </w:r>
-      <w:proofErr w:type="spellStart"/>
-      <w:r>
-        <w:rPr>
-          <w:rFonts w:ascii="Calibri" w:hAnsi="Calibri" w:cs="Calibri"/>
-        </w:rPr>
-        <w:t>reading</w:t>
-      </w:r>
-      <w:proofErr w:type="spellEnd"/>
-      <w:r>
-        <w:rPr>
-          <w:rFonts w:ascii="Calibri" w:hAnsi="Calibri" w:cs="Calibri"/>
-        </w:rPr>
-        <w:t xml:space="preserve"> </w:t>
-      </w:r>
-      <w:proofErr w:type="spellStart"/>
-      <w:r>
-        <w:rPr>
-          <w:rFonts w:ascii="Calibri" w:hAnsi="Calibri" w:cs="Calibri"/>
-        </w:rPr>
-        <w:t>this</w:t>
-      </w:r>
-      <w:proofErr w:type="spellEnd"/>
-      <w:r>
-        <w:rPr>
-          <w:rFonts w:ascii="Calibri" w:hAnsi="Calibri" w:cs="Calibri"/>
-        </w:rPr>
-        <w:t xml:space="preserve"> </w:t>
-      </w:r>
-      <w:proofErr w:type="spellStart"/>
-      <w:r>
-        <w:rPr>
-          <w:rFonts w:ascii="Calibri" w:hAnsi="Calibri" w:cs="Calibri"/>
-        </w:rPr>
-        <w:t>letter</w:t>
-      </w:r>
-      <w:proofErr w:type="spellEnd"/>
-      <w:r>
-        <w:rPr>
-          <w:rFonts w:ascii="Calibri" w:hAnsi="Calibri" w:cs="Calibri"/>
-        </w:rPr>
-        <w:t xml:space="preserve">. I </w:t>
-      </w:r>
-      <w:proofErr w:type="spellStart"/>
-      <w:r>
-        <w:rPr>
-          <w:rFonts w:ascii="Calibri" w:hAnsi="Calibri" w:cs="Calibri"/>
-        </w:rPr>
-        <w:t>would</w:t>
-      </w:r>
-      <w:proofErr w:type="spellEnd"/>
-      <w:r>
-        <w:rPr>
-          <w:rFonts w:ascii="Calibri" w:hAnsi="Calibri" w:cs="Calibri"/>
-        </w:rPr>
-        <w:t xml:space="preserve"> </w:t>
-      </w:r>
-      <w:proofErr w:type="spellStart"/>
-      <w:r>
-        <w:rPr>
-          <w:rFonts w:ascii="Calibri" w:hAnsi="Calibri" w:cs="Calibri"/>
-        </w:rPr>
-        <w:t>like</w:t>
-      </w:r>
-      <w:proofErr w:type="spellEnd"/>
-      <w:r>
-        <w:rPr>
-          <w:rFonts w:ascii="Calibri" w:hAnsi="Calibri" w:cs="Calibri"/>
-        </w:rPr>
-        <w:t xml:space="preserve"> to </w:t>
-      </w:r>
-      <w:r>
-        <w:rPr>
-          <w:rStyle w:val="letter-body-bold"/>
-          <w:rFonts w:ascii="Calibri" w:hAnsi="Calibri" w:cs="Calibri"/>
-          <w:b/>
-          <w:bCs/>
-        </w:rPr>
-        <w:t>express</w:t>
-      </w:r>
-      <w:r>
-        <w:rPr>
-          <w:rFonts w:ascii="Calibri" w:hAnsi="Calibri" w:cs="Calibri"/>
-        </w:rPr>
-        <w:t> my </w:t>
-      </w:r>
-      <w:proofErr w:type="spellStart"/>
-      <w:r>
-        <w:rPr>
-          <w:rStyle w:val="letter-body-bold"/>
-          <w:rFonts w:ascii="Calibri" w:hAnsi="Calibri" w:cs="Calibri"/>
-          <w:b/>
-          <w:bCs/>
-        </w:rPr>
-        <w:t>motivation</w:t>
-      </w:r>
-      <w:proofErr w:type="spellEnd"/>
-      <w:r>
-        <w:rPr>
-          <w:rStyle w:val="letter-body-bold"/>
-          <w:rFonts w:ascii="Calibri" w:hAnsi="Calibri" w:cs="Calibri"/>
-          <w:b/>
-          <w:bCs/>
-        </w:rPr>
-        <w:t xml:space="preserve"> and </w:t>
-      </w:r>
-      <w:proofErr w:type="spellStart"/>
-      <w:r>
-        <w:rPr>
-          <w:rStyle w:val="letter-body-bold"/>
-          <w:rFonts w:ascii="Calibri" w:hAnsi="Calibri" w:cs="Calibri"/>
-          <w:b/>
-          <w:bCs/>
-        </w:rPr>
-        <w:t>enthusiasm</w:t>
-      </w:r>
-      <w:proofErr w:type="spellEnd"/>
-      <w:r>
-        <w:rPr>
-          <w:rFonts w:ascii="Calibri" w:hAnsi="Calibri" w:cs="Calibri"/>
-        </w:rPr>
-        <w:t xml:space="preserve"> in </w:t>
-      </w:r>
-      <w:proofErr w:type="spellStart"/>
-      <w:r>
-        <w:rPr>
-          <w:rFonts w:ascii="Calibri" w:hAnsi="Calibri" w:cs="Calibri"/>
-        </w:rPr>
-        <w:t>an</w:t>
-      </w:r>
-      <w:proofErr w:type="spellEnd"/>
-      <w:r>
-        <w:rPr>
-          <w:rFonts w:ascii="Calibri" w:hAnsi="Calibri" w:cs="Calibri"/>
-        </w:rPr>
-        <w:t xml:space="preserve"> </w:t>
-      </w:r>
-      <w:proofErr w:type="spellStart"/>
-      <w:r>
-        <w:rPr>
-          <w:rFonts w:ascii="Calibri" w:hAnsi="Calibri" w:cs="Calibri"/>
-        </w:rPr>
-        <w:t>introductory</w:t>
-      </w:r>
-      <w:proofErr w:type="spellEnd"/>
-      <w:r>
-        <w:rPr>
-          <w:rFonts w:ascii="Calibri" w:hAnsi="Calibri" w:cs="Calibri"/>
-        </w:rPr>
-        <w:t xml:space="preserve"> </w:t>
-      </w:r>
-      <w:proofErr w:type="spellStart"/>
-      <w:r>
-        <w:rPr>
-          <w:rFonts w:ascii="Calibri" w:hAnsi="Calibri" w:cs="Calibri"/>
-        </w:rPr>
-        <w:t>meeting</w:t>
-      </w:r>
-      <w:proofErr w:type="spellEnd"/>
-      <w:r>
-        <w:rPr>
-          <w:rFonts w:ascii="Calibri" w:hAnsi="Calibri" w:cs="Calibri"/>
-        </w:rPr>
-        <w:t>.</w:t>
-      </w:r>
-    </w:p>
-    <w:p>
-      <w:pPr>
-        <w:pStyle w:val="letter-body-salutation"/>
-        <w:rPr>
-          <w:rFonts w:ascii="Calibri" w:hAnsi="Calibri" w:cs="Calibri"/>
-        </w:rPr>
-      </w:pPr>
-      <w:proofErr w:type="spellStart"/>
-      <w:r>
-        <w:rPr>
-          <w:rFonts w:ascii="Calibri" w:hAnsi="Calibri" w:cs="Calibri"/>
-        </w:rPr>
-        <w:t>Kind</w:t>
-      </w:r>
-      <w:proofErr w:type="spellEnd"/>
-      <w:r>
-        <w:rPr>
-          <w:rFonts w:ascii="Calibri" w:hAnsi="Calibri" w:cs="Calibri"/>
-        </w:rPr>
-        <w:t xml:space="preserve"> </w:t>
-      </w:r>
-      <w:proofErr w:type="spellStart"/>
-      <w:r>
-        <w:rPr>
-          <w:rFonts w:ascii="Calibri" w:hAnsi="Calibri" w:cs="Calibri"/>
-        </w:rPr>
-        <w:t>regards</w:t>
-      </w:r>
-      <w:proofErr w:type="spellEnd"/>
+        <w:t>Kind regards</w:t>
+      </w:r>
     </w:p>
     <w:p>
       <w:pPr>
@@ -16575,7 +13532,7 @@
 <w:numbering xmlns:wpc="http://schemas.microsoft.com/office/word/2010/wordprocessingCanvas" xmlns:cx="http://schemas.microsoft.com/office/drawing/2014/chartex" xmlns:cx1="http://schemas.microsoft.com/office/drawing/2015/9/8/chartex" xmlns:cx2="http://schemas.microsoft.com/office/drawing/2015/10/21/chartex" xmlns:cx3="http://schemas.microsoft.com/office/drawing/2016/5/9/chartex" xmlns:cx4="http://schemas.microsoft.com/office/drawing/2016/5/10/chartex" xmlns:cx5="http://schemas.microsoft.com/office/drawing/2016/5/11/chartex" xmlns:cx6="http://schemas.microsoft.com/office/drawing/2016/5/12/chartex" xmlns:cx7="http://schemas.microsoft.com/office/drawing/2016/5/13/chartex" xmlns:cx8="http://schemas.microsoft.com/office/drawing/2016/5/14/chartex" xmlns:mc="http://schemas.openxmlformats.org/markup-compatibility/2006" xmlns:aink="http://schemas.microsoft.com/office/drawing/2016/ink" xmlns:am3d="http://schemas.microsoft.com/office/drawing/2017/model3d" xmlns:o="urn:schemas-microsoft-com:office:office" xmlns:r="http://schemas.openxmlformats.org/officeDocument/2006/relationships" xmlns:m="http://schemas.openxmlformats.org/officeDocument/2006/math" xmlns:v="urn:schemas-microsoft-com:vml" xmlns:wp14="http://schemas.microsoft.com/office/word/2010/wordprocessingDrawing" xmlns:wp="http://schemas.openxmlformats.org/drawingml/2006/wordprocessingDrawing" xmlns:w10="urn:schemas-microsoft-com:office:word" xmlns:w="http://schemas.openxmlformats.org/wordprocessingml/2006/main" xmlns:w14="http://schemas.microsoft.com/office/word/2010/wordml" xmlns:w15="http://schemas.microsoft.com/office/word/2012/wordml" xmlns:w16cex="http://schemas.microsoft.com/office/word/2018/wordml/cex" xmlns:w16cid="http://schemas.microsoft.com/office/word/2016/wordml/cid" xmlns:w16="http://schemas.microsoft.com/office/word/2018/wordml" xmlns:w16sdtdh="http://schemas.microsoft.com/office/word/2020/wordml/sdtdatahash" xmlns:w16se="http://schemas.microsoft.com/office/word/2015/wordml/symex" xmlns:wpg="http://schemas.microsoft.com/office/word/2010/wordprocessingGroup" xmlns:wpi="http://schemas.microsoft.com/office/word/2010/wordprocessingInk" xmlns:wne="http://schemas.microsoft.com/office/word/2006/wordml" xmlns:wps="http://schemas.microsoft.com/office/word/2010/wordprocessingShape" mc:Ignorable="w14 w15 w16se w16cid w16 w16cex w16sdtdh wp14">
   <w:numPicBullet w:numPicBulletId="0">
     <w:pict>
-      <v:shapetype w14:anchorId="1A4154AF" id="_x0000_t75" coordsize="21600,21600" o:spt="75" o:preferrelative="t" path="m@4@5l@4@11@9@11@9@5xe" filled="f" stroked="f">
+      <v:shapetype id="_x0000_t75" coordsize="21600,21600" o:spt="75" o:preferrelative="t" path="m@4@5l@4@11@9@11@9@5xe" filled="f" stroked="f">
         <v:stroke joinstyle="miter"/>
         <v:formulas>
           <v:f eqn="if lineDrawn pixelLineWidth 0"/>
@@ -16594,28 +13551,28 @@
         <v:path o:extrusionok="f" gradientshapeok="t" o:connecttype="rect"/>
         <o:lock v:ext="edit" aspectratio="t"/>
       </v:shapetype>
-      <v:shape id="_x0000_i1814" type="#_x0000_t75" style="width:294.7pt;height:294.7pt" o:bullet="t">
+      <v:shape id="_x0000_i1150" type="#_x0000_t75" style="width:294.7pt;height:294.7pt" o:bullet="t">
         <v:imagedata r:id="rId1" o:title="mailbox"/>
       </v:shape>
     </w:pict>
   </w:numPicBullet>
   <w:numPicBullet w:numPicBulletId="1">
     <w:pict>
-      <v:shape w14:anchorId="77F051FC" id="_x0000_i1815" type="#_x0000_t75" style="width:409.65pt;height:409.65pt" o:bullet="t">
+      <v:shape id="_x0000_i1151" type="#_x0000_t75" style="width:409.65pt;height:409.65pt" o:bullet="t">
         <v:imagedata r:id="rId2" o:title="telephone"/>
       </v:shape>
     </w:pict>
   </w:numPicBullet>
   <w:numPicBullet w:numPicBulletId="2">
     <w:pict>
-      <v:shape w14:anchorId="2932042D" id="_x0000_i1816" type="#_x0000_t75" style="width:383.95pt;height:383.95pt" o:bullet="t">
+      <v:shape id="_x0000_i1152" type="#_x0000_t75" style="width:383.95pt;height:383.95pt" o:bullet="t">
         <v:imagedata r:id="rId3" o:title="car"/>
       </v:shape>
     </w:pict>
   </w:numPicBullet>
   <w:numPicBullet w:numPicBulletId="3">
     <w:pict>
-      <v:shape w14:anchorId="0719BB49" id="_x0000_i1817" type="#_x0000_t75" style="width:409.65pt;height:409.65pt" o:bullet="t">
+      <v:shape id="_x0000_i1153" type="#_x0000_t75" style="width:409.65pt;height:409.65pt" o:bullet="t">
         <v:imagedata r:id="rId4" o:title="email"/>
       </v:shape>
     </w:pict>

</xml_diff>